<commit_message>
Report Draft updated, cover pages
</commit_message>
<xml_diff>
--- a/Project Report/BaranKaya_ProjectReport.docx
+++ b/Project Report/BaranKaya_ProjectReport.docx
@@ -5,84 +5,6 @@
   <w:body>
     <w:p>
       <w:pPr>
-        <w:rPr>
-          <w:b/>
-          <w:sz w:val="38"/>
-          <w:szCs w:val="38"/>
-        </w:rPr>
-      </w:pPr>
-    </w:p>
-    <w:p>
-      <w:pPr>
-        <w:jc w:val="center"/>
-        <w:rPr>
-          <w:rFonts w:ascii="Arial" w:hAnsi="Arial" w:cs="Arial"/>
-          <w:b/>
-          <w:sz w:val="56"/>
-          <w:szCs w:val="72"/>
-        </w:rPr>
-      </w:pPr>
-      <w:r>
-        <w:rPr>
-          <w:rFonts w:ascii="Arial" w:hAnsi="Arial" w:cs="Arial"/>
-          <w:b/>
-          <w:sz w:val="56"/>
-          <w:szCs w:val="72"/>
-        </w:rPr>
-        <w:t>MCMASTER UNIVERSITY</w:t>
-      </w:r>
-    </w:p>
-    <w:p>
-      <w:pPr>
-        <w:jc w:val="center"/>
-        <w:rPr>
-          <w:rFonts w:ascii="Arial" w:hAnsi="Arial" w:cs="Arial"/>
-          <w:b/>
-          <w:sz w:val="56"/>
-          <w:szCs w:val="72"/>
-        </w:rPr>
-      </w:pPr>
-      <w:r>
-        <w:rPr>
-          <w:rFonts w:ascii="Arial" w:hAnsi="Arial" w:cs="Arial"/>
-          <w:b/>
-          <w:sz w:val="56"/>
-          <w:szCs w:val="72"/>
-        </w:rPr>
-        <w:t>MASTER OF ENGINEERING</w:t>
-      </w:r>
-    </w:p>
-    <w:p>
-      <w:pPr>
-        <w:jc w:val="center"/>
-        <w:rPr>
-          <w:rFonts w:ascii="Arial" w:hAnsi="Arial" w:cs="Arial"/>
-          <w:b/>
-          <w:sz w:val="56"/>
-          <w:szCs w:val="72"/>
-        </w:rPr>
-      </w:pPr>
-      <w:r>
-        <w:rPr>
-          <w:rFonts w:ascii="Arial" w:hAnsi="Arial" w:cs="Arial"/>
-          <w:b/>
-          <w:sz w:val="56"/>
-          <w:szCs w:val="72"/>
-        </w:rPr>
-        <w:t>PROJECT</w:t>
-      </w:r>
-      <w:r>
-        <w:rPr>
-          <w:rFonts w:ascii="Arial" w:hAnsi="Arial" w:cs="Arial"/>
-          <w:b/>
-          <w:sz w:val="56"/>
-          <w:szCs w:val="72"/>
-        </w:rPr>
-        <w:t xml:space="preserve"> REPORT</w:t>
-      </w:r>
-    </w:p>
-    <w:p>
-      <w:pPr>
         <w:jc w:val="center"/>
         <w:rPr>
           <w:rFonts w:ascii="Arial" w:hAnsi="Arial" w:cs="Arial"/>
@@ -113,38 +35,110 @@
           <w:szCs w:val="72"/>
         </w:rPr>
       </w:pPr>
-      <w:r>
+    </w:p>
+    <w:p>
+      <w:pPr>
+        <w:jc w:val="center"/>
         <w:rPr>
           <w:rFonts w:ascii="Arial" w:hAnsi="Arial" w:cs="Arial"/>
           <w:b/>
           <w:sz w:val="72"/>
           <w:szCs w:val="72"/>
         </w:rPr>
-        <w:t>C</w:t>
-      </w:r>
-      <w:r>
-        <w:rPr>
-          <w:rFonts w:ascii="Arial" w:hAnsi="Arial" w:cs="Arial"/>
+      </w:pPr>
+    </w:p>
+    <w:p>
+      <w:pPr>
+        <w:jc w:val="center"/>
+        <w:rPr>
+          <w:rFonts w:ascii="Palatino Linotype" w:hAnsi="Palatino Linotype" w:cs="Times New Roman"/>
+          <w:b/>
+          <w:sz w:val="96"/>
+          <w:szCs w:val="72"/>
+        </w:rPr>
+      </w:pPr>
+      <w:r>
+        <w:rPr>
+          <w:rFonts w:ascii="Palatino Linotype" w:hAnsi="Palatino Linotype" w:cs="Times New Roman"/>
+          <w:b/>
+          <w:sz w:val="96"/>
+          <w:szCs w:val="72"/>
+        </w:rPr>
+        <w:t>EPSILON D</w:t>
+      </w:r>
+      <w:r>
+        <w:rPr>
+          <w:rFonts w:ascii="Palatino Linotype" w:hAnsi="Palatino Linotype" w:cs="Times New Roman"/>
+          <w:b/>
+          <w:sz w:val="96"/>
+          <w:szCs w:val="72"/>
+        </w:rPr>
+        <w:t>R</w:t>
+      </w:r>
+      <w:r>
+        <w:rPr>
+          <w:rFonts w:ascii="Palatino Linotype" w:hAnsi="Palatino Linotype" w:cs="Times New Roman"/>
+          <w:b/>
+          <w:sz w:val="96"/>
+          <w:szCs w:val="72"/>
+        </w:rPr>
+        <w:t>I</w:t>
+      </w:r>
+      <w:r>
+        <w:rPr>
+          <w:rFonts w:ascii="Palatino Linotype" w:hAnsi="Palatino Linotype" w:cs="Times New Roman"/>
+          <w:b/>
+          <w:sz w:val="96"/>
+          <w:szCs w:val="72"/>
+        </w:rPr>
+        <w:t xml:space="preserve">VER FOR </w:t>
+      </w:r>
+    </w:p>
+    <w:p>
+      <w:pPr>
+        <w:jc w:val="center"/>
+        <w:rPr>
+          <w:rFonts w:ascii="Palatino Linotype" w:hAnsi="Palatino Linotype" w:cs="Times New Roman"/>
+          <w:b/>
+          <w:sz w:val="96"/>
+          <w:szCs w:val="72"/>
+        </w:rPr>
+      </w:pPr>
+      <w:r>
+        <w:rPr>
+          <w:rFonts w:ascii="Palatino Linotype" w:hAnsi="Palatino Linotype" w:cs="Times New Roman"/>
+          <w:b/>
+          <w:sz w:val="96"/>
+          <w:szCs w:val="72"/>
+        </w:rPr>
+        <w:t>ASTAH-GSN</w:t>
+      </w:r>
+    </w:p>
+    <w:p>
+      <w:pPr>
+        <w:jc w:val="left"/>
+        <w:rPr>
+          <w:rFonts w:cs="Times New Roman"/>
           <w:b/>
           <w:sz w:val="72"/>
           <w:szCs w:val="72"/>
         </w:rPr>
-        <w:t>HALLENGES IN IMPLEMENTING AN EPSILON DIRVER FOR ASTAH-</w:t>
-      </w:r>
-      <w:r>
-        <w:rPr>
-          <w:rFonts w:ascii="Arial" w:hAnsi="Arial" w:cs="Arial"/>
+      </w:pPr>
+      <w:r>
+        <w:rPr>
+          <w:rFonts w:cs="Times New Roman"/>
           <w:b/>
           <w:sz w:val="72"/>
           <w:szCs w:val="72"/>
         </w:rPr>
-        <w:t>GSN</w:t>
-      </w:r>
-    </w:p>
-    <w:p>
-      <w:pPr>
-        <w:rPr>
-          <w:rFonts w:ascii="Arial" w:hAnsi="Arial" w:cs="Arial"/>
+        <w:br w:type="page"/>
+      </w:r>
+    </w:p>
+    <w:p>
+      <w:pPr>
+        <w:jc w:val="center"/>
+        <w:rPr>
+          <w:rFonts w:cs="Times New Roman"/>
           <w:b/>
           <w:sz w:val="56"/>
           <w:szCs w:val="72"/>
@@ -153,18 +147,58 @@
     </w:p>
     <w:p>
       <w:pPr>
-        <w:rPr>
-          <w:rFonts w:ascii="Arial" w:hAnsi="Arial" w:cs="Arial"/>
-          <w:b/>
-          <w:sz w:val="56"/>
+        <w:jc w:val="center"/>
+        <w:rPr>
+          <w:rFonts w:ascii="Palatino Linotype" w:hAnsi="Palatino Linotype" w:cs="Times New Roman"/>
+          <w:sz w:val="40"/>
           <w:szCs w:val="72"/>
         </w:rPr>
       </w:pPr>
-    </w:p>
-    <w:p>
-      <w:pPr>
-        <w:rPr>
-          <w:rFonts w:ascii="Arial" w:hAnsi="Arial" w:cs="Arial"/>
+      <w:r>
+        <w:rPr>
+          <w:rFonts w:ascii="Palatino Linotype" w:hAnsi="Palatino Linotype" w:cs="Times New Roman"/>
+          <w:sz w:val="40"/>
+          <w:szCs w:val="72"/>
+        </w:rPr>
+        <w:t>CHALLENG</w:t>
+      </w:r>
+      <w:r>
+        <w:rPr>
+          <w:rFonts w:ascii="Palatino Linotype" w:hAnsi="Palatino Linotype" w:cs="Times New Roman"/>
+          <w:sz w:val="40"/>
+          <w:szCs w:val="72"/>
+        </w:rPr>
+        <w:t>ES IN IMPLEMENTING AN EPSILON D</w:t>
+      </w:r>
+      <w:r>
+        <w:rPr>
+          <w:rFonts w:ascii="Palatino Linotype" w:hAnsi="Palatino Linotype" w:cs="Times New Roman"/>
+          <w:sz w:val="40"/>
+          <w:szCs w:val="72"/>
+        </w:rPr>
+        <w:t>R</w:t>
+      </w:r>
+      <w:r>
+        <w:rPr>
+          <w:rFonts w:ascii="Palatino Linotype" w:hAnsi="Palatino Linotype" w:cs="Times New Roman"/>
+          <w:sz w:val="40"/>
+          <w:szCs w:val="72"/>
+        </w:rPr>
+        <w:t>I</w:t>
+      </w:r>
+      <w:r>
+        <w:rPr>
+          <w:rFonts w:ascii="Palatino Linotype" w:hAnsi="Palatino Linotype" w:cs="Times New Roman"/>
+          <w:sz w:val="40"/>
+          <w:szCs w:val="72"/>
+        </w:rPr>
+        <w:t>VER FOR ASTAH-GSN</w:t>
+      </w:r>
+    </w:p>
+    <w:p>
+      <w:pPr>
+        <w:rPr>
+          <w:rFonts w:ascii="Palatino Linotype" w:hAnsi="Palatino Linotype" w:cs="Times New Roman"/>
           <w:b/>
           <w:sz w:val="48"/>
           <w:szCs w:val="72"/>
@@ -175,66 +209,1041 @@
       <w:pPr>
         <w:jc w:val="center"/>
         <w:rPr>
-          <w:rFonts w:ascii="Arial" w:hAnsi="Arial" w:cs="Arial"/>
+          <w:rFonts w:ascii="Palatino Linotype" w:hAnsi="Palatino Linotype" w:cs="Times New Roman"/>
+          <w:sz w:val="40"/>
+          <w:szCs w:val="40"/>
+        </w:rPr>
+      </w:pPr>
+      <w:r>
+        <w:rPr>
+          <w:rFonts w:ascii="Palatino Linotype" w:hAnsi="Palatino Linotype" w:cs="Times New Roman"/>
+          <w:sz w:val="40"/>
+          <w:szCs w:val="40"/>
+        </w:rPr>
+        <w:t>By</w:t>
+      </w:r>
+    </w:p>
+    <w:p>
+      <w:pPr>
+        <w:jc w:val="center"/>
+        <w:rPr>
+          <w:rFonts w:ascii="Palatino Linotype" w:hAnsi="Palatino Linotype" w:cs="Times New Roman"/>
+          <w:sz w:val="40"/>
+          <w:szCs w:val="40"/>
+        </w:rPr>
+      </w:pPr>
+      <w:r>
+        <w:rPr>
+          <w:rFonts w:ascii="Palatino Linotype" w:hAnsi="Palatino Linotype" w:cs="Times New Roman"/>
+          <w:sz w:val="40"/>
+          <w:szCs w:val="40"/>
+        </w:rPr>
+        <w:t xml:space="preserve"> BARAN KAYA, M.Eng.</w:t>
+      </w:r>
+    </w:p>
+    <w:p>
+      <w:pPr>
+        <w:jc w:val="center"/>
+        <w:rPr>
+          <w:rFonts w:ascii="Palatino Linotype" w:hAnsi="Palatino Linotype" w:cs="Times New Roman"/>
+          <w:sz w:val="40"/>
+          <w:szCs w:val="40"/>
+        </w:rPr>
+      </w:pPr>
+    </w:p>
+    <w:p>
+      <w:pPr>
+        <w:tabs>
+          <w:tab w:val="left" w:pos="916"/>
+          <w:tab w:val="left" w:pos="1832"/>
+          <w:tab w:val="left" w:pos="2748"/>
+          <w:tab w:val="left" w:pos="3664"/>
+          <w:tab w:val="left" w:pos="4580"/>
+          <w:tab w:val="left" w:pos="5496"/>
+          <w:tab w:val="left" w:pos="6412"/>
+          <w:tab w:val="left" w:pos="7328"/>
+          <w:tab w:val="left" w:pos="8244"/>
+          <w:tab w:val="left" w:pos="9160"/>
+          <w:tab w:val="left" w:pos="10076"/>
+          <w:tab w:val="left" w:pos="10992"/>
+          <w:tab w:val="left" w:pos="11908"/>
+          <w:tab w:val="left" w:pos="12824"/>
+          <w:tab w:val="left" w:pos="13740"/>
+          <w:tab w:val="left" w:pos="14656"/>
+        </w:tabs>
+        <w:spacing w:after="0" w:line="240" w:lineRule="auto"/>
+        <w:jc w:val="left"/>
+        <w:rPr>
+          <w:rFonts w:ascii="Palatino Linotype" w:eastAsia="Times New Roman" w:hAnsi="Palatino Linotype" w:cs="Courier New"/>
+          <w:sz w:val="40"/>
+          <w:szCs w:val="40"/>
+          <w:lang w:eastAsia="en-CA"/>
+        </w:rPr>
+      </w:pPr>
+    </w:p>
+    <w:p>
+      <w:pPr>
+        <w:tabs>
+          <w:tab w:val="left" w:pos="916"/>
+          <w:tab w:val="left" w:pos="1832"/>
+          <w:tab w:val="left" w:pos="2748"/>
+          <w:tab w:val="left" w:pos="3664"/>
+          <w:tab w:val="left" w:pos="4580"/>
+          <w:tab w:val="left" w:pos="5496"/>
+          <w:tab w:val="left" w:pos="6412"/>
+          <w:tab w:val="left" w:pos="7328"/>
+          <w:tab w:val="left" w:pos="8244"/>
+          <w:tab w:val="left" w:pos="9160"/>
+          <w:tab w:val="left" w:pos="10076"/>
+          <w:tab w:val="left" w:pos="10992"/>
+          <w:tab w:val="left" w:pos="11908"/>
+          <w:tab w:val="left" w:pos="12824"/>
+          <w:tab w:val="left" w:pos="13740"/>
+          <w:tab w:val="left" w:pos="14656"/>
+        </w:tabs>
+        <w:spacing w:after="0" w:line="240" w:lineRule="auto"/>
+        <w:jc w:val="center"/>
+        <w:rPr>
+          <w:rFonts w:ascii="Palatino Linotype" w:hAnsi="Palatino Linotype" w:cs="Times New Roman"/>
+          <w:sz w:val="32"/>
+          <w:szCs w:val="40"/>
+        </w:rPr>
+      </w:pPr>
+      <w:r>
+        <w:rPr>
+          <w:rFonts w:ascii="Palatino Linotype" w:hAnsi="Palatino Linotype" w:cs="Times New Roman"/>
+          <w:sz w:val="32"/>
+          <w:szCs w:val="40"/>
+        </w:rPr>
+        <w:t>A Thesis</w:t>
+      </w:r>
+    </w:p>
+    <w:p>
+      <w:pPr>
+        <w:tabs>
+          <w:tab w:val="left" w:pos="916"/>
+          <w:tab w:val="left" w:pos="1832"/>
+          <w:tab w:val="left" w:pos="2748"/>
+          <w:tab w:val="left" w:pos="3664"/>
+          <w:tab w:val="left" w:pos="4580"/>
+          <w:tab w:val="left" w:pos="5496"/>
+          <w:tab w:val="left" w:pos="6412"/>
+          <w:tab w:val="left" w:pos="7328"/>
+          <w:tab w:val="left" w:pos="8244"/>
+          <w:tab w:val="left" w:pos="9160"/>
+          <w:tab w:val="left" w:pos="10076"/>
+          <w:tab w:val="left" w:pos="10992"/>
+          <w:tab w:val="left" w:pos="11908"/>
+          <w:tab w:val="left" w:pos="12824"/>
+          <w:tab w:val="left" w:pos="13740"/>
+          <w:tab w:val="left" w:pos="14656"/>
+        </w:tabs>
+        <w:spacing w:after="0" w:line="240" w:lineRule="auto"/>
+        <w:jc w:val="center"/>
+        <w:rPr>
+          <w:rFonts w:ascii="Palatino Linotype" w:hAnsi="Palatino Linotype" w:cs="Times New Roman"/>
+          <w:sz w:val="32"/>
+          <w:szCs w:val="40"/>
+        </w:rPr>
+      </w:pPr>
+      <w:r>
+        <w:rPr>
+          <w:rFonts w:ascii="Palatino Linotype" w:hAnsi="Palatino Linotype" w:cs="Times New Roman"/>
+          <w:sz w:val="32"/>
+          <w:szCs w:val="40"/>
+        </w:rPr>
+        <w:t>Submitted to the Department of Computing &amp; Software</w:t>
+      </w:r>
+    </w:p>
+    <w:p>
+      <w:pPr>
+        <w:tabs>
+          <w:tab w:val="left" w:pos="916"/>
+          <w:tab w:val="left" w:pos="1832"/>
+          <w:tab w:val="left" w:pos="2748"/>
+          <w:tab w:val="left" w:pos="3664"/>
+          <w:tab w:val="left" w:pos="4580"/>
+          <w:tab w:val="left" w:pos="5496"/>
+          <w:tab w:val="left" w:pos="6412"/>
+          <w:tab w:val="left" w:pos="7328"/>
+          <w:tab w:val="left" w:pos="8244"/>
+          <w:tab w:val="left" w:pos="9160"/>
+          <w:tab w:val="left" w:pos="10076"/>
+          <w:tab w:val="left" w:pos="10992"/>
+          <w:tab w:val="left" w:pos="11908"/>
+          <w:tab w:val="left" w:pos="12824"/>
+          <w:tab w:val="left" w:pos="13740"/>
+          <w:tab w:val="left" w:pos="14656"/>
+        </w:tabs>
+        <w:spacing w:after="0" w:line="240" w:lineRule="auto"/>
+        <w:jc w:val="center"/>
+        <w:rPr>
+          <w:rFonts w:ascii="Palatino Linotype" w:hAnsi="Palatino Linotype" w:cs="Times New Roman"/>
+          <w:sz w:val="32"/>
+          <w:szCs w:val="40"/>
+        </w:rPr>
+      </w:pPr>
+      <w:r>
+        <w:rPr>
+          <w:rFonts w:ascii="Palatino Linotype" w:hAnsi="Palatino Linotype" w:cs="Times New Roman"/>
+          <w:sz w:val="32"/>
+          <w:szCs w:val="40"/>
+        </w:rPr>
+        <w:t>And School of Graduate Studies</w:t>
+      </w:r>
+    </w:p>
+    <w:p>
+      <w:pPr>
+        <w:tabs>
+          <w:tab w:val="left" w:pos="916"/>
+          <w:tab w:val="left" w:pos="1832"/>
+          <w:tab w:val="left" w:pos="2748"/>
+          <w:tab w:val="left" w:pos="3664"/>
+          <w:tab w:val="left" w:pos="4580"/>
+          <w:tab w:val="left" w:pos="5496"/>
+          <w:tab w:val="left" w:pos="6412"/>
+          <w:tab w:val="left" w:pos="7328"/>
+          <w:tab w:val="left" w:pos="8244"/>
+          <w:tab w:val="left" w:pos="9160"/>
+          <w:tab w:val="left" w:pos="10076"/>
+          <w:tab w:val="left" w:pos="10992"/>
+          <w:tab w:val="left" w:pos="11908"/>
+          <w:tab w:val="left" w:pos="12824"/>
+          <w:tab w:val="left" w:pos="13740"/>
+          <w:tab w:val="left" w:pos="14656"/>
+        </w:tabs>
+        <w:spacing w:after="0" w:line="240" w:lineRule="auto"/>
+        <w:jc w:val="center"/>
+        <w:rPr>
+          <w:rFonts w:ascii="Palatino Linotype" w:hAnsi="Palatino Linotype" w:cs="Times New Roman"/>
+          <w:sz w:val="32"/>
+          <w:szCs w:val="40"/>
+        </w:rPr>
+      </w:pPr>
+      <w:r>
+        <w:rPr>
+          <w:rFonts w:ascii="Palatino Linotype" w:hAnsi="Palatino Linotype" w:cs="Times New Roman"/>
+          <w:sz w:val="32"/>
+          <w:szCs w:val="40"/>
+        </w:rPr>
+        <w:t>o</w:t>
+      </w:r>
+      <w:r>
+        <w:rPr>
+          <w:rFonts w:ascii="Palatino Linotype" w:hAnsi="Palatino Linotype" w:cs="Times New Roman"/>
+          <w:sz w:val="32"/>
+          <w:szCs w:val="40"/>
+        </w:rPr>
+        <w:t>f McMaster University</w:t>
+      </w:r>
+    </w:p>
+    <w:p>
+      <w:pPr>
+        <w:tabs>
+          <w:tab w:val="left" w:pos="916"/>
+          <w:tab w:val="left" w:pos="1832"/>
+          <w:tab w:val="left" w:pos="2748"/>
+          <w:tab w:val="left" w:pos="3664"/>
+          <w:tab w:val="left" w:pos="4580"/>
+          <w:tab w:val="left" w:pos="5496"/>
+          <w:tab w:val="left" w:pos="6412"/>
+          <w:tab w:val="left" w:pos="7328"/>
+          <w:tab w:val="left" w:pos="8244"/>
+          <w:tab w:val="left" w:pos="9160"/>
+          <w:tab w:val="left" w:pos="10076"/>
+          <w:tab w:val="left" w:pos="10992"/>
+          <w:tab w:val="left" w:pos="11908"/>
+          <w:tab w:val="left" w:pos="12824"/>
+          <w:tab w:val="left" w:pos="13740"/>
+          <w:tab w:val="left" w:pos="14656"/>
+        </w:tabs>
+        <w:spacing w:after="0" w:line="240" w:lineRule="auto"/>
+        <w:jc w:val="center"/>
+        <w:rPr>
+          <w:rFonts w:ascii="Palatino Linotype" w:hAnsi="Palatino Linotype" w:cs="Times New Roman"/>
+          <w:sz w:val="32"/>
+          <w:szCs w:val="40"/>
+        </w:rPr>
+      </w:pPr>
+      <w:r>
+        <w:rPr>
+          <w:rFonts w:ascii="Palatino Linotype" w:hAnsi="Palatino Linotype" w:cs="Times New Roman"/>
+          <w:sz w:val="32"/>
+          <w:szCs w:val="40"/>
+        </w:rPr>
+        <w:t>in Partial Fulfillment of the Requirements</w:t>
+      </w:r>
+    </w:p>
+    <w:p>
+      <w:pPr>
+        <w:tabs>
+          <w:tab w:val="left" w:pos="916"/>
+          <w:tab w:val="left" w:pos="1832"/>
+          <w:tab w:val="left" w:pos="2748"/>
+          <w:tab w:val="left" w:pos="3664"/>
+          <w:tab w:val="left" w:pos="4580"/>
+          <w:tab w:val="left" w:pos="5496"/>
+          <w:tab w:val="left" w:pos="6412"/>
+          <w:tab w:val="left" w:pos="7328"/>
+          <w:tab w:val="left" w:pos="8244"/>
+          <w:tab w:val="left" w:pos="9160"/>
+          <w:tab w:val="left" w:pos="10076"/>
+          <w:tab w:val="left" w:pos="10992"/>
+          <w:tab w:val="left" w:pos="11908"/>
+          <w:tab w:val="left" w:pos="12824"/>
+          <w:tab w:val="left" w:pos="13740"/>
+          <w:tab w:val="left" w:pos="14656"/>
+        </w:tabs>
+        <w:spacing w:after="0" w:line="240" w:lineRule="auto"/>
+        <w:jc w:val="center"/>
+        <w:rPr>
+          <w:rFonts w:ascii="Palatino Linotype" w:hAnsi="Palatino Linotype" w:cs="Times New Roman"/>
+          <w:sz w:val="32"/>
+          <w:szCs w:val="40"/>
+        </w:rPr>
+      </w:pPr>
+      <w:r>
+        <w:rPr>
+          <w:rFonts w:ascii="Palatino Linotype" w:hAnsi="Palatino Linotype" w:cs="Times New Roman"/>
+          <w:sz w:val="32"/>
+          <w:szCs w:val="40"/>
+        </w:rPr>
+        <w:t>for the degree</w:t>
+      </w:r>
+    </w:p>
+    <w:p>
+      <w:pPr>
+        <w:tabs>
+          <w:tab w:val="left" w:pos="916"/>
+          <w:tab w:val="left" w:pos="1832"/>
+          <w:tab w:val="left" w:pos="2748"/>
+          <w:tab w:val="left" w:pos="3664"/>
+          <w:tab w:val="left" w:pos="4580"/>
+          <w:tab w:val="left" w:pos="5496"/>
+          <w:tab w:val="left" w:pos="6412"/>
+          <w:tab w:val="left" w:pos="7328"/>
+          <w:tab w:val="left" w:pos="8244"/>
+          <w:tab w:val="left" w:pos="9160"/>
+          <w:tab w:val="left" w:pos="10076"/>
+          <w:tab w:val="left" w:pos="10992"/>
+          <w:tab w:val="left" w:pos="11908"/>
+          <w:tab w:val="left" w:pos="12824"/>
+          <w:tab w:val="left" w:pos="13740"/>
+          <w:tab w:val="left" w:pos="14656"/>
+        </w:tabs>
+        <w:spacing w:after="0" w:line="240" w:lineRule="auto"/>
+        <w:jc w:val="center"/>
+        <w:rPr>
+          <w:rFonts w:ascii="Palatino Linotype" w:hAnsi="Palatino Linotype" w:cs="Times New Roman"/>
+          <w:sz w:val="32"/>
+          <w:szCs w:val="40"/>
+        </w:rPr>
+      </w:pPr>
+      <w:r>
+        <w:rPr>
+          <w:rFonts w:ascii="Palatino Linotype" w:hAnsi="Palatino Linotype" w:cs="Times New Roman"/>
+          <w:sz w:val="32"/>
+          <w:szCs w:val="40"/>
+        </w:rPr>
+        <w:t xml:space="preserve">Master </w:t>
+      </w:r>
+      <w:r>
+        <w:rPr>
+          <w:rFonts w:ascii="Palatino Linotype" w:hAnsi="Palatino Linotype" w:cs="Times New Roman"/>
+          <w:sz w:val="32"/>
+          <w:szCs w:val="40"/>
+        </w:rPr>
+        <w:t>of</w:t>
+      </w:r>
+      <w:r>
+        <w:rPr>
+          <w:rFonts w:ascii="Palatino Linotype" w:hAnsi="Palatino Linotype" w:cs="Times New Roman"/>
+          <w:sz w:val="32"/>
+          <w:szCs w:val="40"/>
+        </w:rPr>
+        <w:t xml:space="preserve"> Engineering</w:t>
+      </w:r>
+    </w:p>
+    <w:p>
+      <w:pPr>
+        <w:tabs>
+          <w:tab w:val="left" w:pos="916"/>
+          <w:tab w:val="left" w:pos="1832"/>
+          <w:tab w:val="left" w:pos="2748"/>
+          <w:tab w:val="left" w:pos="3664"/>
+          <w:tab w:val="left" w:pos="4580"/>
+          <w:tab w:val="left" w:pos="5496"/>
+          <w:tab w:val="left" w:pos="6412"/>
+          <w:tab w:val="left" w:pos="7328"/>
+          <w:tab w:val="left" w:pos="8244"/>
+          <w:tab w:val="left" w:pos="9160"/>
+          <w:tab w:val="left" w:pos="10076"/>
+          <w:tab w:val="left" w:pos="10992"/>
+          <w:tab w:val="left" w:pos="11908"/>
+          <w:tab w:val="left" w:pos="12824"/>
+          <w:tab w:val="left" w:pos="13740"/>
+          <w:tab w:val="left" w:pos="14656"/>
+        </w:tabs>
+        <w:spacing w:after="0" w:line="240" w:lineRule="auto"/>
+        <w:jc w:val="center"/>
+        <w:rPr>
+          <w:rFonts w:ascii="Palatino Linotype" w:hAnsi="Palatino Linotype" w:cs="Times New Roman"/>
+          <w:sz w:val="40"/>
+          <w:szCs w:val="40"/>
+        </w:rPr>
+      </w:pPr>
+    </w:p>
+    <w:p>
+      <w:pPr>
+        <w:tabs>
+          <w:tab w:val="left" w:pos="916"/>
+          <w:tab w:val="left" w:pos="1832"/>
+          <w:tab w:val="left" w:pos="2748"/>
+          <w:tab w:val="left" w:pos="3664"/>
+          <w:tab w:val="left" w:pos="4580"/>
+          <w:tab w:val="left" w:pos="5496"/>
+          <w:tab w:val="left" w:pos="6412"/>
+          <w:tab w:val="left" w:pos="7328"/>
+          <w:tab w:val="left" w:pos="8244"/>
+          <w:tab w:val="left" w:pos="9160"/>
+          <w:tab w:val="left" w:pos="10076"/>
+          <w:tab w:val="left" w:pos="10992"/>
+          <w:tab w:val="left" w:pos="11908"/>
+          <w:tab w:val="left" w:pos="12824"/>
+          <w:tab w:val="left" w:pos="13740"/>
+          <w:tab w:val="left" w:pos="14656"/>
+        </w:tabs>
+        <w:spacing w:after="0" w:line="240" w:lineRule="auto"/>
+        <w:jc w:val="center"/>
+        <w:rPr>
+          <w:rFonts w:ascii="Palatino Linotype" w:hAnsi="Palatino Linotype" w:cs="Times New Roman"/>
+          <w:sz w:val="40"/>
+          <w:szCs w:val="40"/>
+        </w:rPr>
+      </w:pPr>
+    </w:p>
+    <w:p>
+      <w:pPr>
+        <w:tabs>
+          <w:tab w:val="left" w:pos="916"/>
+          <w:tab w:val="left" w:pos="1832"/>
+          <w:tab w:val="left" w:pos="2748"/>
+          <w:tab w:val="left" w:pos="3664"/>
+          <w:tab w:val="left" w:pos="4580"/>
+          <w:tab w:val="left" w:pos="5496"/>
+          <w:tab w:val="left" w:pos="6412"/>
+          <w:tab w:val="left" w:pos="7328"/>
+          <w:tab w:val="left" w:pos="8244"/>
+          <w:tab w:val="left" w:pos="9160"/>
+          <w:tab w:val="left" w:pos="10076"/>
+          <w:tab w:val="left" w:pos="10992"/>
+          <w:tab w:val="left" w:pos="11908"/>
+          <w:tab w:val="left" w:pos="12824"/>
+          <w:tab w:val="left" w:pos="13740"/>
+          <w:tab w:val="left" w:pos="14656"/>
+        </w:tabs>
+        <w:spacing w:after="0" w:line="240" w:lineRule="auto"/>
+        <w:jc w:val="center"/>
+        <w:rPr>
+          <w:rFonts w:ascii="Palatino Linotype" w:hAnsi="Palatino Linotype" w:cs="Times New Roman"/>
+          <w:sz w:val="40"/>
+          <w:szCs w:val="40"/>
+        </w:rPr>
+      </w:pPr>
+    </w:p>
+    <w:p>
+      <w:pPr>
+        <w:tabs>
+          <w:tab w:val="left" w:pos="916"/>
+          <w:tab w:val="left" w:pos="1832"/>
+          <w:tab w:val="left" w:pos="2748"/>
+          <w:tab w:val="left" w:pos="3664"/>
+          <w:tab w:val="left" w:pos="4580"/>
+          <w:tab w:val="left" w:pos="5496"/>
+          <w:tab w:val="left" w:pos="6412"/>
+          <w:tab w:val="left" w:pos="7328"/>
+          <w:tab w:val="left" w:pos="8244"/>
+          <w:tab w:val="left" w:pos="9160"/>
+          <w:tab w:val="left" w:pos="10076"/>
+          <w:tab w:val="left" w:pos="10992"/>
+          <w:tab w:val="left" w:pos="11908"/>
+          <w:tab w:val="left" w:pos="12824"/>
+          <w:tab w:val="left" w:pos="13740"/>
+          <w:tab w:val="left" w:pos="14656"/>
+        </w:tabs>
+        <w:spacing w:after="0" w:line="240" w:lineRule="auto"/>
+        <w:jc w:val="center"/>
+        <w:rPr>
+          <w:rFonts w:ascii="Palatino Linotype" w:hAnsi="Palatino Linotype" w:cs="Times New Roman"/>
+          <w:sz w:val="40"/>
+          <w:szCs w:val="40"/>
+        </w:rPr>
+      </w:pPr>
+      <w:r>
+        <w:rPr>
+          <w:rFonts w:ascii="Palatino Linotype" w:hAnsi="Palatino Linotype" w:cs="Times New Roman"/>
+          <w:sz w:val="40"/>
+          <w:szCs w:val="40"/>
+        </w:rPr>
+        <w:t>McMaster University</w:t>
+      </w:r>
+    </w:p>
+    <w:p>
+      <w:pPr>
+        <w:tabs>
+          <w:tab w:val="left" w:pos="916"/>
+          <w:tab w:val="left" w:pos="1832"/>
+          <w:tab w:val="left" w:pos="2748"/>
+          <w:tab w:val="left" w:pos="3664"/>
+          <w:tab w:val="left" w:pos="4580"/>
+          <w:tab w:val="left" w:pos="5496"/>
+          <w:tab w:val="left" w:pos="6412"/>
+          <w:tab w:val="left" w:pos="7328"/>
+          <w:tab w:val="left" w:pos="8244"/>
+          <w:tab w:val="left" w:pos="9160"/>
+          <w:tab w:val="left" w:pos="10076"/>
+          <w:tab w:val="left" w:pos="10992"/>
+          <w:tab w:val="left" w:pos="11908"/>
+          <w:tab w:val="left" w:pos="12824"/>
+          <w:tab w:val="left" w:pos="13740"/>
+          <w:tab w:val="left" w:pos="14656"/>
+        </w:tabs>
+        <w:spacing w:after="0" w:line="240" w:lineRule="auto"/>
+        <w:jc w:val="center"/>
+        <w:rPr>
+          <w:rFonts w:ascii="Palatino Linotype" w:hAnsi="Palatino Linotype" w:cs="Times New Roman"/>
+          <w:sz w:val="40"/>
+          <w:szCs w:val="40"/>
+        </w:rPr>
+      </w:pPr>
+      <w:r>
+        <w:rPr>
+          <w:rFonts w:ascii="Palatino Linotype" w:hAnsi="Palatino Linotype" w:cs="Times New Roman"/>
+          <w:sz w:val="40"/>
+          <w:szCs w:val="40"/>
+        </w:rPr>
+        <w:t>© Copyright by Baran Kaya, July 2020</w:t>
+      </w:r>
+    </w:p>
+    <w:p>
+      <w:pPr>
+        <w:jc w:val="center"/>
+        <w:rPr>
+          <w:rFonts w:cs="Times New Roman"/>
+          <w:sz w:val="18"/>
+          <w:szCs w:val="48"/>
+        </w:rPr>
+      </w:pPr>
+    </w:p>
+    <w:p>
+      <w:pPr>
+        <w:jc w:val="center"/>
+        <w:rPr>
+          <w:rFonts w:cs="Times New Roman"/>
+          <w:szCs w:val="48"/>
+        </w:rPr>
+      </w:pPr>
+    </w:p>
+    <w:p>
+      <w:pPr>
+        <w:jc w:val="center"/>
+        <w:rPr>
+          <w:rFonts w:cs="Times New Roman"/>
+          <w:szCs w:val="48"/>
+        </w:rPr>
+      </w:pPr>
+    </w:p>
+    <w:p>
+      <w:pPr>
+        <w:jc w:val="left"/>
+        <w:rPr>
+          <w:rFonts w:ascii="Palatino Linotype" w:hAnsi="Palatino Linotype" w:cs="Times New Roman"/>
+          <w:sz w:val="28"/>
+          <w:szCs w:val="48"/>
+        </w:rPr>
+      </w:pPr>
+      <w:r>
+        <w:rPr>
+          <w:rFonts w:ascii="Palatino Linotype" w:hAnsi="Palatino Linotype" w:cs="Times New Roman"/>
+          <w:sz w:val="28"/>
+          <w:szCs w:val="48"/>
+        </w:rPr>
+        <w:lastRenderedPageBreak/>
+        <w:t>Master of Engineering (2020)</w:t>
+      </w:r>
+      <w:r>
+        <w:rPr>
+          <w:rFonts w:ascii="Palatino Linotype" w:hAnsi="Palatino Linotype" w:cs="Times New Roman"/>
+          <w:sz w:val="28"/>
+          <w:szCs w:val="48"/>
+        </w:rPr>
+        <w:tab/>
+      </w:r>
+      <w:r>
+        <w:rPr>
+          <w:rFonts w:ascii="Palatino Linotype" w:hAnsi="Palatino Linotype" w:cs="Times New Roman"/>
+          <w:sz w:val="28"/>
+          <w:szCs w:val="48"/>
+        </w:rPr>
+        <w:tab/>
+      </w:r>
+      <w:r>
+        <w:rPr>
+          <w:rFonts w:ascii="Palatino Linotype" w:hAnsi="Palatino Linotype" w:cs="Times New Roman"/>
+          <w:sz w:val="28"/>
+          <w:szCs w:val="48"/>
+        </w:rPr>
+        <w:tab/>
+      </w:r>
+      <w:r>
+        <w:rPr>
+          <w:rFonts w:ascii="Palatino Linotype" w:hAnsi="Palatino Linotype" w:cs="Times New Roman"/>
+          <w:sz w:val="28"/>
+          <w:szCs w:val="48"/>
+        </w:rPr>
+        <w:tab/>
+      </w:r>
+      <w:r>
+        <w:rPr>
+          <w:rFonts w:ascii="Palatino Linotype" w:hAnsi="Palatino Linotype" w:cs="Times New Roman"/>
+          <w:sz w:val="28"/>
+          <w:szCs w:val="48"/>
+        </w:rPr>
+        <w:tab/>
+        <w:t xml:space="preserve">    </w:t>
+      </w:r>
+      <w:r>
+        <w:rPr>
+          <w:rFonts w:ascii="Palatino Linotype" w:hAnsi="Palatino Linotype" w:cs="Times New Roman"/>
+          <w:sz w:val="28"/>
+          <w:szCs w:val="48"/>
+        </w:rPr>
+        <w:t>McMaster University</w:t>
+      </w:r>
+    </w:p>
+    <w:p>
+      <w:pPr>
+        <w:jc w:val="left"/>
+        <w:rPr>
+          <w:rFonts w:ascii="Palatino Linotype" w:hAnsi="Palatino Linotype" w:cs="Times New Roman"/>
+          <w:sz w:val="28"/>
+          <w:szCs w:val="48"/>
+        </w:rPr>
+      </w:pPr>
+      <w:r>
+        <w:rPr>
+          <w:rFonts w:ascii="Palatino Linotype" w:hAnsi="Palatino Linotype" w:cs="Times New Roman"/>
+          <w:sz w:val="28"/>
+          <w:szCs w:val="48"/>
+        </w:rPr>
+        <w:t>(Computing &amp; Software)</w:t>
+      </w:r>
+      <w:r>
+        <w:rPr>
+          <w:rFonts w:ascii="Palatino Linotype" w:hAnsi="Palatino Linotype" w:cs="Times New Roman"/>
+          <w:sz w:val="28"/>
+          <w:szCs w:val="48"/>
+        </w:rPr>
+        <w:tab/>
+      </w:r>
+      <w:r>
+        <w:rPr>
+          <w:rFonts w:ascii="Palatino Linotype" w:hAnsi="Palatino Linotype" w:cs="Times New Roman"/>
+          <w:sz w:val="28"/>
+          <w:szCs w:val="48"/>
+        </w:rPr>
+        <w:tab/>
+      </w:r>
+      <w:r>
+        <w:rPr>
+          <w:rFonts w:ascii="Palatino Linotype" w:hAnsi="Palatino Linotype" w:cs="Times New Roman"/>
+          <w:sz w:val="28"/>
+          <w:szCs w:val="48"/>
+        </w:rPr>
+        <w:tab/>
+      </w:r>
+      <w:r>
+        <w:rPr>
+          <w:rFonts w:ascii="Palatino Linotype" w:hAnsi="Palatino Linotype" w:cs="Times New Roman"/>
+          <w:sz w:val="28"/>
+          <w:szCs w:val="48"/>
+        </w:rPr>
+        <w:tab/>
+        <w:t xml:space="preserve">   </w:t>
+      </w:r>
+      <w:r>
+        <w:rPr>
+          <w:rFonts w:ascii="Palatino Linotype" w:hAnsi="Palatino Linotype" w:cs="Times New Roman"/>
+          <w:sz w:val="28"/>
+          <w:szCs w:val="48"/>
+        </w:rPr>
+        <w:t>Hamilton, Ontario, Canada</w:t>
+      </w:r>
+    </w:p>
+    <w:p>
+      <w:pPr>
+        <w:jc w:val="left"/>
+        <w:rPr>
+          <w:rFonts w:ascii="Palatino Linotype" w:hAnsi="Palatino Linotype" w:cs="Times New Roman"/>
+          <w:sz w:val="28"/>
+          <w:szCs w:val="48"/>
+        </w:rPr>
+      </w:pPr>
+    </w:p>
+    <w:p>
+      <w:pPr>
+        <w:jc w:val="left"/>
+        <w:rPr>
+          <w:rFonts w:ascii="Palatino Linotype" w:hAnsi="Palatino Linotype" w:cs="Times New Roman"/>
+          <w:sz w:val="28"/>
+          <w:szCs w:val="48"/>
+        </w:rPr>
+      </w:pPr>
+    </w:p>
+    <w:p>
+      <w:pPr>
+        <w:jc w:val="left"/>
+        <w:rPr>
+          <w:rFonts w:ascii="Palatino Linotype" w:hAnsi="Palatino Linotype" w:cs="Times New Roman"/>
           <w:b/>
-          <w:sz w:val="48"/>
+          <w:sz w:val="28"/>
           <w:szCs w:val="48"/>
         </w:rPr>
       </w:pPr>
-      <w:r>
-        <w:rPr>
-          <w:rFonts w:ascii="Arial" w:hAnsi="Arial" w:cs="Arial"/>
+    </w:p>
+    <w:tbl>
+      <w:tblPr>
+        <w:tblStyle w:val="TabloKlavuzu"/>
+        <w:tblW w:w="0" w:type="auto"/>
+        <w:tblBorders>
+          <w:top w:val="none" w:sz="0" w:space="0" w:color="auto"/>
+          <w:left w:val="none" w:sz="0" w:space="0" w:color="auto"/>
+          <w:bottom w:val="none" w:sz="0" w:space="0" w:color="auto"/>
+          <w:right w:val="none" w:sz="0" w:space="0" w:color="auto"/>
+          <w:insideH w:val="none" w:sz="0" w:space="0" w:color="auto"/>
+          <w:insideV w:val="none" w:sz="0" w:space="0" w:color="auto"/>
+        </w:tblBorders>
+        <w:tblLook w:val="04A0" w:firstRow="1" w:lastRow="0" w:firstColumn="1" w:lastColumn="0" w:noHBand="0" w:noVBand="1"/>
+      </w:tblPr>
+      <w:tblGrid>
+        <w:gridCol w:w="3256"/>
+        <w:gridCol w:w="6140"/>
+      </w:tblGrid>
+      <w:tr>
+        <w:tc>
+          <w:tcPr>
+            <w:tcW w:w="3256" w:type="dxa"/>
+          </w:tcPr>
+          <w:p>
+            <w:pPr>
+              <w:jc w:val="left"/>
+              <w:rPr>
+                <w:rFonts w:ascii="Palatino Linotype" w:hAnsi="Palatino Linotype" w:cs="Times New Roman"/>
+                <w:b/>
+                <w:sz w:val="28"/>
+                <w:szCs w:val="48"/>
+              </w:rPr>
+            </w:pPr>
+            <w:r>
+              <w:rPr>
+                <w:rFonts w:ascii="Palatino Linotype" w:hAnsi="Palatino Linotype" w:cs="Times New Roman"/>
+                <w:b/>
+                <w:sz w:val="28"/>
+                <w:szCs w:val="48"/>
+              </w:rPr>
+              <w:t>TITLE:</w:t>
+            </w:r>
+          </w:p>
+        </w:tc>
+        <w:tc>
+          <w:tcPr>
+            <w:tcW w:w="6140" w:type="dxa"/>
+          </w:tcPr>
+          <w:p>
+            <w:pPr>
+              <w:jc w:val="left"/>
+              <w:rPr>
+                <w:rFonts w:ascii="Palatino Linotype" w:hAnsi="Palatino Linotype" w:cs="Times New Roman"/>
+                <w:sz w:val="28"/>
+                <w:szCs w:val="48"/>
+              </w:rPr>
+            </w:pPr>
+            <w:r>
+              <w:rPr>
+                <w:rFonts w:ascii="Palatino Linotype" w:hAnsi="Palatino Linotype" w:cs="Times New Roman"/>
+                <w:sz w:val="28"/>
+                <w:szCs w:val="48"/>
+              </w:rPr>
+              <w:t>Challenges in Implementing an Epsilon Driver for Astah GSN</w:t>
+            </w:r>
+          </w:p>
+          <w:p>
+            <w:pPr>
+              <w:jc w:val="left"/>
+              <w:rPr>
+                <w:rFonts w:ascii="Palatino Linotype" w:hAnsi="Palatino Linotype" w:cs="Times New Roman"/>
+                <w:sz w:val="28"/>
+                <w:szCs w:val="48"/>
+              </w:rPr>
+            </w:pPr>
+          </w:p>
+        </w:tc>
+      </w:tr>
+      <w:tr>
+        <w:tc>
+          <w:tcPr>
+            <w:tcW w:w="3256" w:type="dxa"/>
+          </w:tcPr>
+          <w:p>
+            <w:pPr>
+              <w:jc w:val="left"/>
+              <w:rPr>
+                <w:rFonts w:ascii="Palatino Linotype" w:hAnsi="Palatino Linotype" w:cs="Times New Roman"/>
+                <w:b/>
+                <w:sz w:val="28"/>
+                <w:szCs w:val="48"/>
+              </w:rPr>
+            </w:pPr>
+            <w:r>
+              <w:rPr>
+                <w:rFonts w:ascii="Palatino Linotype" w:hAnsi="Palatino Linotype" w:cs="Times New Roman"/>
+                <w:b/>
+                <w:sz w:val="28"/>
+                <w:szCs w:val="48"/>
+              </w:rPr>
+              <w:t>AUTHOR:</w:t>
+            </w:r>
+          </w:p>
+        </w:tc>
+        <w:tc>
+          <w:tcPr>
+            <w:tcW w:w="6140" w:type="dxa"/>
+          </w:tcPr>
+          <w:p>
+            <w:pPr>
+              <w:jc w:val="left"/>
+              <w:rPr>
+                <w:rFonts w:ascii="Palatino Linotype" w:hAnsi="Palatino Linotype" w:cs="Times New Roman"/>
+                <w:sz w:val="28"/>
+                <w:szCs w:val="48"/>
+              </w:rPr>
+            </w:pPr>
+            <w:r>
+              <w:rPr>
+                <w:rFonts w:ascii="Palatino Linotype" w:hAnsi="Palatino Linotype" w:cs="Times New Roman"/>
+                <w:sz w:val="28"/>
+                <w:szCs w:val="48"/>
+              </w:rPr>
+              <w:t>Baran Kaya</w:t>
+            </w:r>
+          </w:p>
+          <w:p>
+            <w:pPr>
+              <w:jc w:val="left"/>
+              <w:rPr>
+                <w:rFonts w:ascii="Palatino Linotype" w:hAnsi="Palatino Linotype" w:cs="Times New Roman"/>
+                <w:sz w:val="28"/>
+                <w:szCs w:val="48"/>
+              </w:rPr>
+            </w:pPr>
+            <w:r>
+              <w:rPr>
+                <w:rFonts w:ascii="Palatino Linotype" w:hAnsi="Palatino Linotype" w:cs="Times New Roman"/>
+                <w:sz w:val="28"/>
+                <w:szCs w:val="48"/>
+              </w:rPr>
+              <w:t>M.Eng. (Software Engineering)</w:t>
+            </w:r>
+          </w:p>
+          <w:p>
+            <w:pPr>
+              <w:jc w:val="left"/>
+              <w:rPr>
+                <w:rFonts w:ascii="Palatino Linotype" w:hAnsi="Palatino Linotype" w:cs="Times New Roman"/>
+                <w:sz w:val="28"/>
+                <w:szCs w:val="48"/>
+              </w:rPr>
+            </w:pPr>
+            <w:r>
+              <w:rPr>
+                <w:rFonts w:ascii="Palatino Linotype" w:hAnsi="Palatino Linotype" w:cs="Times New Roman"/>
+                <w:sz w:val="28"/>
+                <w:szCs w:val="48"/>
+              </w:rPr>
+              <w:t>McMaster University, Hamilton, Canada</w:t>
+            </w:r>
+          </w:p>
+          <w:p>
+            <w:pPr>
+              <w:jc w:val="left"/>
+              <w:rPr>
+                <w:rFonts w:ascii="Palatino Linotype" w:hAnsi="Palatino Linotype" w:cs="Times New Roman"/>
+                <w:sz w:val="28"/>
+                <w:szCs w:val="48"/>
+              </w:rPr>
+            </w:pPr>
+          </w:p>
+        </w:tc>
+      </w:tr>
+      <w:tr>
+        <w:tc>
+          <w:tcPr>
+            <w:tcW w:w="3256" w:type="dxa"/>
+          </w:tcPr>
+          <w:p>
+            <w:pPr>
+              <w:jc w:val="left"/>
+              <w:rPr>
+                <w:rFonts w:ascii="Palatino Linotype" w:hAnsi="Palatino Linotype" w:cs="Times New Roman"/>
+                <w:b/>
+                <w:sz w:val="28"/>
+                <w:szCs w:val="48"/>
+              </w:rPr>
+            </w:pPr>
+            <w:r>
+              <w:rPr>
+                <w:rFonts w:ascii="Palatino Linotype" w:hAnsi="Palatino Linotype" w:cs="Times New Roman"/>
+                <w:b/>
+                <w:sz w:val="28"/>
+                <w:szCs w:val="48"/>
+              </w:rPr>
+              <w:t>SUPERVISOR:</w:t>
+            </w:r>
+          </w:p>
+          <w:p>
+            <w:pPr>
+              <w:jc w:val="left"/>
+              <w:rPr>
+                <w:rFonts w:ascii="Palatino Linotype" w:hAnsi="Palatino Linotype" w:cs="Times New Roman"/>
+                <w:b/>
+                <w:sz w:val="28"/>
+                <w:szCs w:val="48"/>
+              </w:rPr>
+            </w:pPr>
+          </w:p>
+        </w:tc>
+        <w:tc>
+          <w:tcPr>
+            <w:tcW w:w="6140" w:type="dxa"/>
+          </w:tcPr>
+          <w:p>
+            <w:pPr>
+              <w:jc w:val="left"/>
+              <w:rPr>
+                <w:rFonts w:ascii="Palatino Linotype" w:hAnsi="Palatino Linotype" w:cs="Times New Roman"/>
+                <w:sz w:val="28"/>
+                <w:szCs w:val="48"/>
+              </w:rPr>
+            </w:pPr>
+            <w:r>
+              <w:rPr>
+                <w:rFonts w:ascii="Palatino Linotype" w:hAnsi="Palatino Linotype" w:cs="Times New Roman"/>
+                <w:sz w:val="28"/>
+                <w:szCs w:val="48"/>
+              </w:rPr>
+              <w:t>Dr. Richard Paige</w:t>
+            </w:r>
+          </w:p>
+        </w:tc>
+      </w:tr>
+      <w:tr>
+        <w:tc>
+          <w:tcPr>
+            <w:tcW w:w="3256" w:type="dxa"/>
+          </w:tcPr>
+          <w:p>
+            <w:pPr>
+              <w:jc w:val="left"/>
+              <w:rPr>
+                <w:rFonts w:ascii="Palatino Linotype" w:hAnsi="Palatino Linotype" w:cs="Times New Roman"/>
+                <w:b/>
+                <w:sz w:val="28"/>
+                <w:szCs w:val="48"/>
+              </w:rPr>
+            </w:pPr>
+            <w:r>
+              <w:rPr>
+                <w:rFonts w:ascii="Palatino Linotype" w:hAnsi="Palatino Linotype" w:cs="Times New Roman"/>
+                <w:b/>
+                <w:sz w:val="28"/>
+                <w:szCs w:val="48"/>
+              </w:rPr>
+              <w:t>NUMBER OF PAGES:</w:t>
+            </w:r>
+          </w:p>
+        </w:tc>
+        <w:tc>
+          <w:tcPr>
+            <w:tcW w:w="6140" w:type="dxa"/>
+          </w:tcPr>
+          <w:p>
+            <w:pPr>
+              <w:jc w:val="left"/>
+              <w:rPr>
+                <w:rFonts w:ascii="Palatino Linotype" w:hAnsi="Palatino Linotype" w:cs="Times New Roman"/>
+                <w:sz w:val="28"/>
+                <w:szCs w:val="48"/>
+              </w:rPr>
+            </w:pPr>
+          </w:p>
+        </w:tc>
+      </w:tr>
+    </w:tbl>
+    <w:p>
+      <w:pPr>
+        <w:jc w:val="left"/>
+        <w:rPr>
+          <w:rFonts w:ascii="Palatino Linotype" w:hAnsi="Palatino Linotype" w:cs="Times New Roman"/>
           <w:b/>
-          <w:sz w:val="48"/>
+          <w:sz w:val="28"/>
           <w:szCs w:val="48"/>
         </w:rPr>
-        <w:t>Baran Kaya</w:t>
-      </w:r>
-    </w:p>
-    <w:p>
-      <w:pPr>
-        <w:jc w:val="center"/>
-        <w:rPr>
-          <w:rFonts w:ascii="Arial" w:hAnsi="Arial" w:cs="Arial"/>
+      </w:pPr>
+    </w:p>
+    <w:p>
+      <w:pPr>
+        <w:jc w:val="left"/>
+        <w:rPr>
+          <w:rFonts w:ascii="Palatino Linotype" w:hAnsi="Palatino Linotype" w:cs="Times New Roman"/>
+          <w:b/>
+          <w:sz w:val="28"/>
           <w:szCs w:val="48"/>
         </w:rPr>
       </w:pPr>
       <w:r>
         <w:rPr>
-          <w:rFonts w:ascii="Arial" w:hAnsi="Arial" w:cs="Arial"/>
+          <w:rFonts w:ascii="Palatino Linotype" w:hAnsi="Palatino Linotype" w:cs="Times New Roman"/>
+          <w:b/>
+          <w:sz w:val="28"/>
           <w:szCs w:val="48"/>
         </w:rPr>
-        <w:t>400284996</w:t>
-      </w:r>
-    </w:p>
-    <w:p>
-      <w:pPr>
-        <w:jc w:val="center"/>
-        <w:rPr>
-          <w:rFonts w:ascii="Arial" w:hAnsi="Arial" w:cs="Arial"/>
-          <w:szCs w:val="48"/>
-        </w:rPr>
-      </w:pPr>
-      <w:r>
-        <w:rPr>
-          <w:rFonts w:ascii="Arial" w:hAnsi="Arial" w:cs="Arial"/>
-          <w:szCs w:val="48"/>
-        </w:rPr>
-        <w:t>kayab</w:t>
-      </w:r>
-      <w:r>
-        <w:rPr>
-          <w:rFonts w:ascii="Arial" w:hAnsi="Arial" w:cs="Arial"/>
-          <w:szCs w:val="48"/>
-        </w:rPr>
-        <w:t>@mcmaster.ca</w:t>
-      </w:r>
-    </w:p>
+        <w:br w:type="page"/>
+      </w:r>
+    </w:p>
+    <w:p>
+      <w:pPr>
+        <w:pStyle w:val="Balk1"/>
+      </w:pPr>
+      <w:bookmarkStart w:id="0" w:name="_Toc43730693"/>
+      <w:r>
+        <w:lastRenderedPageBreak/>
+        <w:t>ABSTRACT</w:t>
+      </w:r>
+      <w:bookmarkEnd w:id="0"/>
+    </w:p>
+    <w:p>
+      <w:pPr>
+        <w:jc w:val="left"/>
+      </w:pPr>
+      <w:r>
+        <w:br w:type="page"/>
+      </w:r>
+    </w:p>
+    <w:p/>
     <w:sdt>
       <w:sdtPr>
         <w:rPr>
-          <w:rFonts w:ascii="Times New Roman" w:eastAsiaTheme="minorHAnsi" w:hAnsi="Times New Roman" w:cstheme="minorBidi"/>
-          <w:color w:val="auto"/>
+          <w:rFonts w:eastAsiaTheme="minorHAnsi" w:cstheme="minorBidi"/>
           <w:sz w:val="24"/>
           <w:szCs w:val="22"/>
           <w:lang w:eastAsia="en-US"/>
@@ -247,8 +1256,10 @@
       </w:sdtPr>
       <w:sdtEndPr>
         <w:rPr>
+          <w:rFonts w:ascii="Times New Roman" w:hAnsi="Times New Roman"/>
           <w:b/>
           <w:bCs/>
+          <w:color w:val="auto"/>
         </w:rPr>
       </w:sdtEndPr>
       <w:sdtContent>
@@ -256,19 +1267,28 @@
           <w:pPr>
             <w:pStyle w:val="TBal"/>
             <w:rPr>
-              <w:rFonts w:ascii="Times New Roman" w:hAnsi="Times New Roman" w:cs="Times New Roman"/>
+              <w:rFonts w:ascii="Palatino Linotype" w:hAnsi="Palatino Linotype"/>
               <w:b/>
               <w:color w:val="auto"/>
+              <w:sz w:val="60"/>
             </w:rPr>
           </w:pPr>
           <w:r>
             <w:rPr>
-              <w:rFonts w:ascii="Times New Roman" w:hAnsi="Times New Roman" w:cs="Times New Roman"/>
+              <w:rFonts w:ascii="Palatino Linotype" w:hAnsi="Palatino Linotype"/>
               <w:b/>
               <w:color w:val="auto"/>
+              <w:sz w:val="60"/>
             </w:rPr>
-            <w:t>CONTENT</w:t>
+            <w:t>CONTENTS</w:t>
           </w:r>
+        </w:p>
+        <w:p>
+          <w:pPr>
+            <w:rPr>
+              <w:lang w:eastAsia="en-CA"/>
+            </w:rPr>
+          </w:pPr>
         </w:p>
         <w:p>
           <w:pPr>
@@ -277,7 +1297,7 @@
               <w:tab w:val="right" w:leader="dot" w:pos="9396"/>
             </w:tabs>
             <w:rPr>
-              <w:rFonts w:asciiTheme="minorHAnsi" w:eastAsiaTheme="minorEastAsia" w:hAnsiTheme="minorHAnsi"/>
+              <w:rFonts w:ascii="Palatino Linotype" w:eastAsiaTheme="minorEastAsia" w:hAnsi="Palatino Linotype"/>
               <w:noProof/>
               <w:sz w:val="22"/>
               <w:lang w:eastAsia="en-CA"/>
@@ -285,32 +1305,35 @@
           </w:pPr>
           <w:r>
             <w:rPr>
-              <w:rFonts w:cs="Times New Roman"/>
+              <w:rFonts w:ascii="Palatino Linotype" w:hAnsi="Palatino Linotype" w:cs="Times New Roman"/>
             </w:rPr>
             <w:fldChar w:fldCharType="begin"/>
           </w:r>
           <w:r>
             <w:rPr>
-              <w:rFonts w:cs="Times New Roman"/>
+              <w:rFonts w:ascii="Palatino Linotype" w:hAnsi="Palatino Linotype" w:cs="Times New Roman"/>
             </w:rPr>
             <w:instrText xml:space="preserve"> TOC \o "1-3" \h \z \u </w:instrText>
           </w:r>
           <w:r>
             <w:rPr>
-              <w:rFonts w:cs="Times New Roman"/>
+              <w:rFonts w:ascii="Palatino Linotype" w:hAnsi="Palatino Linotype" w:cs="Times New Roman"/>
             </w:rPr>
             <w:fldChar w:fldCharType="separate"/>
           </w:r>
-          <w:hyperlink w:anchor="_Toc43296826" w:history="1">
+          <w:hyperlink w:anchor="_Toc43730693" w:history="1">
             <w:r>
               <w:rPr>
                 <w:rStyle w:val="Kpr"/>
-                <w:noProof/>
+                <w:rFonts w:ascii="Palatino Linotype" w:hAnsi="Palatino Linotype"/>
+                <w:noProof/>
+                <w:color w:val="auto"/>
               </w:rPr>
               <w:t>ABSTRACT</w:t>
             </w:r>
             <w:r>
               <w:rPr>
+                <w:rFonts w:ascii="Palatino Linotype" w:hAnsi="Palatino Linotype"/>
                 <w:noProof/>
                 <w:webHidden/>
               </w:rPr>
@@ -318,6 +1341,7 @@
             </w:r>
             <w:r>
               <w:rPr>
+                <w:rFonts w:ascii="Palatino Linotype" w:hAnsi="Palatino Linotype"/>
                 <w:noProof/>
                 <w:webHidden/>
               </w:rPr>
@@ -325,19 +1349,22 @@
             </w:r>
             <w:r>
               <w:rPr>
+                <w:rFonts w:ascii="Palatino Linotype" w:hAnsi="Palatino Linotype"/>
                 <w:noProof/>
                 <w:webHidden/>
               </w:rPr>
-              <w:instrText xml:space="preserve"> PAGEREF _Toc43296826 \h </w:instrText>
-            </w:r>
-            <w:r>
-              <w:rPr>
+              <w:instrText xml:space="preserve"> PAGEREF _Toc43730693 \h </w:instrText>
+            </w:r>
+            <w:r>
+              <w:rPr>
+                <w:rFonts w:ascii="Palatino Linotype" w:hAnsi="Palatino Linotype"/>
                 <w:noProof/>
                 <w:webHidden/>
               </w:rPr>
             </w:r>
             <w:r>
               <w:rPr>
+                <w:rFonts w:ascii="Palatino Linotype" w:hAnsi="Palatino Linotype"/>
                 <w:noProof/>
                 <w:webHidden/>
               </w:rPr>
@@ -345,13 +1372,15 @@
             </w:r>
             <w:r>
               <w:rPr>
+                <w:rFonts w:ascii="Palatino Linotype" w:hAnsi="Palatino Linotype"/>
                 <w:noProof/>
                 <w:webHidden/>
               </w:rPr>
-              <w:t>2</w:t>
-            </w:r>
-            <w:r>
-              <w:rPr>
+              <w:t>4</w:t>
+            </w:r>
+            <w:r>
+              <w:rPr>
+                <w:rFonts w:ascii="Palatino Linotype" w:hAnsi="Palatino Linotype"/>
                 <w:noProof/>
                 <w:webHidden/>
               </w:rPr>
@@ -367,23 +1396,25 @@
               <w:tab w:val="right" w:leader="dot" w:pos="9396"/>
             </w:tabs>
             <w:rPr>
-              <w:rFonts w:asciiTheme="minorHAnsi" w:eastAsiaTheme="minorEastAsia" w:hAnsiTheme="minorHAnsi"/>
+              <w:rFonts w:ascii="Palatino Linotype" w:eastAsiaTheme="minorEastAsia" w:hAnsi="Palatino Linotype"/>
               <w:noProof/>
               <w:sz w:val="22"/>
               <w:lang w:eastAsia="en-CA"/>
             </w:rPr>
           </w:pPr>
-          <w:hyperlink w:anchor="_Toc43296827" w:history="1">
+          <w:hyperlink w:anchor="_Toc43730694" w:history="1">
             <w:r>
               <w:rPr>
                 <w:rStyle w:val="Kpr"/>
-                <w:noProof/>
+                <w:rFonts w:ascii="Palatino Linotype" w:hAnsi="Palatino Linotype"/>
+                <w:noProof/>
+                <w:color w:val="auto"/>
               </w:rPr>
               <w:t>1.</w:t>
             </w:r>
             <w:r>
               <w:rPr>
-                <w:rFonts w:asciiTheme="minorHAnsi" w:eastAsiaTheme="minorEastAsia" w:hAnsiTheme="minorHAnsi"/>
+                <w:rFonts w:ascii="Palatino Linotype" w:eastAsiaTheme="minorEastAsia" w:hAnsi="Palatino Linotype"/>
                 <w:noProof/>
                 <w:sz w:val="22"/>
                 <w:lang w:eastAsia="en-CA"/>
@@ -393,12 +1424,15 @@
             <w:r>
               <w:rPr>
                 <w:rStyle w:val="Kpr"/>
-                <w:noProof/>
+                <w:rFonts w:ascii="Palatino Linotype" w:hAnsi="Palatino Linotype"/>
+                <w:noProof/>
+                <w:color w:val="auto"/>
               </w:rPr>
               <w:t>INTRODUCTION</w:t>
             </w:r>
             <w:r>
               <w:rPr>
+                <w:rFonts w:ascii="Palatino Linotype" w:hAnsi="Palatino Linotype"/>
                 <w:noProof/>
                 <w:webHidden/>
               </w:rPr>
@@ -406,6 +1440,7 @@
             </w:r>
             <w:r>
               <w:rPr>
+                <w:rFonts w:ascii="Palatino Linotype" w:hAnsi="Palatino Linotype"/>
                 <w:noProof/>
                 <w:webHidden/>
               </w:rPr>
@@ -413,19 +1448,22 @@
             </w:r>
             <w:r>
               <w:rPr>
+                <w:rFonts w:ascii="Palatino Linotype" w:hAnsi="Palatino Linotype"/>
                 <w:noProof/>
                 <w:webHidden/>
               </w:rPr>
-              <w:instrText xml:space="preserve"> PAGEREF _Toc43296827 \h </w:instrText>
-            </w:r>
-            <w:r>
-              <w:rPr>
+              <w:instrText xml:space="preserve"> PAGEREF _Toc43730694 \h </w:instrText>
+            </w:r>
+            <w:r>
+              <w:rPr>
+                <w:rFonts w:ascii="Palatino Linotype" w:hAnsi="Palatino Linotype"/>
                 <w:noProof/>
                 <w:webHidden/>
               </w:rPr>
             </w:r>
             <w:r>
               <w:rPr>
+                <w:rFonts w:ascii="Palatino Linotype" w:hAnsi="Palatino Linotype"/>
                 <w:noProof/>
                 <w:webHidden/>
               </w:rPr>
@@ -433,13 +1471,15 @@
             </w:r>
             <w:r>
               <w:rPr>
+                <w:rFonts w:ascii="Palatino Linotype" w:hAnsi="Palatino Linotype"/>
                 <w:noProof/>
                 <w:webHidden/>
               </w:rPr>
-              <w:t>2</w:t>
-            </w:r>
-            <w:r>
-              <w:rPr>
+              <w:t>6</w:t>
+            </w:r>
+            <w:r>
+              <w:rPr>
+                <w:rFonts w:ascii="Palatino Linotype" w:hAnsi="Palatino Linotype"/>
                 <w:noProof/>
                 <w:webHidden/>
               </w:rPr>
@@ -455,23 +1495,25 @@
               <w:tab w:val="right" w:leader="dot" w:pos="9396"/>
             </w:tabs>
             <w:rPr>
-              <w:rFonts w:asciiTheme="minorHAnsi" w:eastAsiaTheme="minorEastAsia" w:hAnsiTheme="minorHAnsi"/>
+              <w:rFonts w:ascii="Palatino Linotype" w:eastAsiaTheme="minorEastAsia" w:hAnsi="Palatino Linotype"/>
               <w:noProof/>
               <w:sz w:val="22"/>
               <w:lang w:eastAsia="en-CA"/>
             </w:rPr>
           </w:pPr>
-          <w:hyperlink w:anchor="_Toc43296828" w:history="1">
+          <w:hyperlink w:anchor="_Toc43730695" w:history="1">
             <w:r>
               <w:rPr>
                 <w:rStyle w:val="Kpr"/>
-                <w:noProof/>
+                <w:rFonts w:ascii="Palatino Linotype" w:hAnsi="Palatino Linotype"/>
+                <w:noProof/>
+                <w:color w:val="auto"/>
               </w:rPr>
               <w:t>2.</w:t>
             </w:r>
             <w:r>
               <w:rPr>
-                <w:rFonts w:asciiTheme="minorHAnsi" w:eastAsiaTheme="minorEastAsia" w:hAnsiTheme="minorHAnsi"/>
+                <w:rFonts w:ascii="Palatino Linotype" w:eastAsiaTheme="minorEastAsia" w:hAnsi="Palatino Linotype"/>
                 <w:noProof/>
                 <w:sz w:val="22"/>
                 <w:lang w:eastAsia="en-CA"/>
@@ -481,12 +1523,15 @@
             <w:r>
               <w:rPr>
                 <w:rStyle w:val="Kpr"/>
-                <w:noProof/>
+                <w:rFonts w:ascii="Palatino Linotype" w:hAnsi="Palatino Linotype"/>
+                <w:noProof/>
+                <w:color w:val="auto"/>
               </w:rPr>
               <w:t>RELATED WORK</w:t>
             </w:r>
             <w:r>
               <w:rPr>
+                <w:rFonts w:ascii="Palatino Linotype" w:hAnsi="Palatino Linotype"/>
                 <w:noProof/>
                 <w:webHidden/>
               </w:rPr>
@@ -494,6 +1539,7 @@
             </w:r>
             <w:r>
               <w:rPr>
+                <w:rFonts w:ascii="Palatino Linotype" w:hAnsi="Palatino Linotype"/>
                 <w:noProof/>
                 <w:webHidden/>
               </w:rPr>
@@ -501,19 +1547,22 @@
             </w:r>
             <w:r>
               <w:rPr>
+                <w:rFonts w:ascii="Palatino Linotype" w:hAnsi="Palatino Linotype"/>
                 <w:noProof/>
                 <w:webHidden/>
               </w:rPr>
-              <w:instrText xml:space="preserve"> PAGEREF _Toc43296828 \h </w:instrText>
-            </w:r>
-            <w:r>
-              <w:rPr>
+              <w:instrText xml:space="preserve"> PAGEREF _Toc43730695 \h </w:instrText>
+            </w:r>
+            <w:r>
+              <w:rPr>
+                <w:rFonts w:ascii="Palatino Linotype" w:hAnsi="Palatino Linotype"/>
                 <w:noProof/>
                 <w:webHidden/>
               </w:rPr>
             </w:r>
             <w:r>
               <w:rPr>
+                <w:rFonts w:ascii="Palatino Linotype" w:hAnsi="Palatino Linotype"/>
                 <w:noProof/>
                 <w:webHidden/>
               </w:rPr>
@@ -521,13 +1570,15 @@
             </w:r>
             <w:r>
               <w:rPr>
+                <w:rFonts w:ascii="Palatino Linotype" w:hAnsi="Palatino Linotype"/>
                 <w:noProof/>
                 <w:webHidden/>
               </w:rPr>
-              <w:t>3</w:t>
-            </w:r>
-            <w:r>
-              <w:rPr>
+              <w:t>6</w:t>
+            </w:r>
+            <w:r>
+              <w:rPr>
+                <w:rFonts w:ascii="Palatino Linotype" w:hAnsi="Palatino Linotype"/>
                 <w:noProof/>
                 <w:webHidden/>
               </w:rPr>
@@ -543,23 +1594,25 @@
               <w:tab w:val="right" w:leader="dot" w:pos="9396"/>
             </w:tabs>
             <w:rPr>
-              <w:rFonts w:asciiTheme="minorHAnsi" w:eastAsiaTheme="minorEastAsia" w:hAnsiTheme="minorHAnsi"/>
+              <w:rFonts w:ascii="Palatino Linotype" w:eastAsiaTheme="minorEastAsia" w:hAnsi="Palatino Linotype"/>
               <w:noProof/>
               <w:sz w:val="22"/>
               <w:lang w:eastAsia="en-CA"/>
             </w:rPr>
           </w:pPr>
-          <w:hyperlink w:anchor="_Toc43296829" w:history="1">
+          <w:hyperlink w:anchor="_Toc43730696" w:history="1">
             <w:r>
               <w:rPr>
                 <w:rStyle w:val="Kpr"/>
-                <w:noProof/>
+                <w:rFonts w:ascii="Palatino Linotype" w:hAnsi="Palatino Linotype"/>
+                <w:noProof/>
+                <w:color w:val="auto"/>
               </w:rPr>
               <w:t>3.</w:t>
             </w:r>
             <w:r>
               <w:rPr>
-                <w:rFonts w:asciiTheme="minorHAnsi" w:eastAsiaTheme="minorEastAsia" w:hAnsiTheme="minorHAnsi"/>
+                <w:rFonts w:ascii="Palatino Linotype" w:eastAsiaTheme="minorEastAsia" w:hAnsi="Palatino Linotype"/>
                 <w:noProof/>
                 <w:sz w:val="22"/>
                 <w:lang w:eastAsia="en-CA"/>
@@ -569,12 +1622,15 @@
             <w:r>
               <w:rPr>
                 <w:rStyle w:val="Kpr"/>
-                <w:noProof/>
+                <w:rFonts w:ascii="Palatino Linotype" w:hAnsi="Palatino Linotype"/>
+                <w:noProof/>
+                <w:color w:val="auto"/>
               </w:rPr>
               <w:t>PROJECT REQUIREMENTS</w:t>
             </w:r>
             <w:r>
               <w:rPr>
+                <w:rFonts w:ascii="Palatino Linotype" w:hAnsi="Palatino Linotype"/>
                 <w:noProof/>
                 <w:webHidden/>
               </w:rPr>
@@ -582,6 +1638,7 @@
             </w:r>
             <w:r>
               <w:rPr>
+                <w:rFonts w:ascii="Palatino Linotype" w:hAnsi="Palatino Linotype"/>
                 <w:noProof/>
                 <w:webHidden/>
               </w:rPr>
@@ -589,19 +1646,22 @@
             </w:r>
             <w:r>
               <w:rPr>
+                <w:rFonts w:ascii="Palatino Linotype" w:hAnsi="Palatino Linotype"/>
                 <w:noProof/>
                 <w:webHidden/>
               </w:rPr>
-              <w:instrText xml:space="preserve"> PAGEREF _Toc43296829 \h </w:instrText>
-            </w:r>
-            <w:r>
-              <w:rPr>
+              <w:instrText xml:space="preserve"> PAGEREF _Toc43730696 \h </w:instrText>
+            </w:r>
+            <w:r>
+              <w:rPr>
+                <w:rFonts w:ascii="Palatino Linotype" w:hAnsi="Palatino Linotype"/>
                 <w:noProof/>
                 <w:webHidden/>
               </w:rPr>
             </w:r>
             <w:r>
               <w:rPr>
+                <w:rFonts w:ascii="Palatino Linotype" w:hAnsi="Palatino Linotype"/>
                 <w:noProof/>
                 <w:webHidden/>
               </w:rPr>
@@ -609,13 +1669,15 @@
             </w:r>
             <w:r>
               <w:rPr>
+                <w:rFonts w:ascii="Palatino Linotype" w:hAnsi="Palatino Linotype"/>
                 <w:noProof/>
                 <w:webHidden/>
               </w:rPr>
-              <w:t>3</w:t>
-            </w:r>
-            <w:r>
-              <w:rPr>
+              <w:t>6</w:t>
+            </w:r>
+            <w:r>
+              <w:rPr>
+                <w:rFonts w:ascii="Palatino Linotype" w:hAnsi="Palatino Linotype"/>
                 <w:noProof/>
                 <w:webHidden/>
               </w:rPr>
@@ -631,23 +1693,25 @@
               <w:tab w:val="right" w:leader="dot" w:pos="9396"/>
             </w:tabs>
             <w:rPr>
-              <w:rFonts w:asciiTheme="minorHAnsi" w:eastAsiaTheme="minorEastAsia" w:hAnsiTheme="minorHAnsi"/>
+              <w:rFonts w:ascii="Palatino Linotype" w:eastAsiaTheme="minorEastAsia" w:hAnsi="Palatino Linotype"/>
               <w:noProof/>
               <w:sz w:val="22"/>
               <w:lang w:eastAsia="en-CA"/>
             </w:rPr>
           </w:pPr>
-          <w:hyperlink w:anchor="_Toc43296830" w:history="1">
+          <w:hyperlink w:anchor="_Toc43730697" w:history="1">
             <w:r>
               <w:rPr>
                 <w:rStyle w:val="Kpr"/>
-                <w:noProof/>
+                <w:rFonts w:ascii="Palatino Linotype" w:hAnsi="Palatino Linotype"/>
+                <w:noProof/>
+                <w:color w:val="auto"/>
               </w:rPr>
               <w:t>4.</w:t>
             </w:r>
             <w:r>
               <w:rPr>
-                <w:rFonts w:asciiTheme="minorHAnsi" w:eastAsiaTheme="minorEastAsia" w:hAnsiTheme="minorHAnsi"/>
+                <w:rFonts w:ascii="Palatino Linotype" w:eastAsiaTheme="minorEastAsia" w:hAnsi="Palatino Linotype"/>
                 <w:noProof/>
                 <w:sz w:val="22"/>
                 <w:lang w:eastAsia="en-CA"/>
@@ -657,12 +1721,15 @@
             <w:r>
               <w:rPr>
                 <w:rStyle w:val="Kpr"/>
-                <w:noProof/>
+                <w:rFonts w:ascii="Palatino Linotype" w:hAnsi="Palatino Linotype"/>
+                <w:noProof/>
+                <w:color w:val="auto"/>
               </w:rPr>
               <w:t>DESIGN</w:t>
             </w:r>
             <w:r>
               <w:rPr>
+                <w:rFonts w:ascii="Palatino Linotype" w:hAnsi="Palatino Linotype"/>
                 <w:noProof/>
                 <w:webHidden/>
               </w:rPr>
@@ -670,6 +1737,7 @@
             </w:r>
             <w:r>
               <w:rPr>
+                <w:rFonts w:ascii="Palatino Linotype" w:hAnsi="Palatino Linotype"/>
                 <w:noProof/>
                 <w:webHidden/>
               </w:rPr>
@@ -677,19 +1745,22 @@
             </w:r>
             <w:r>
               <w:rPr>
+                <w:rFonts w:ascii="Palatino Linotype" w:hAnsi="Palatino Linotype"/>
                 <w:noProof/>
                 <w:webHidden/>
               </w:rPr>
-              <w:instrText xml:space="preserve"> PAGEREF _Toc43296830 \h </w:instrText>
-            </w:r>
-            <w:r>
-              <w:rPr>
+              <w:instrText xml:space="preserve"> PAGEREF _Toc43730697 \h </w:instrText>
+            </w:r>
+            <w:r>
+              <w:rPr>
+                <w:rFonts w:ascii="Palatino Linotype" w:hAnsi="Palatino Linotype"/>
                 <w:noProof/>
                 <w:webHidden/>
               </w:rPr>
             </w:r>
             <w:r>
               <w:rPr>
+                <w:rFonts w:ascii="Palatino Linotype" w:hAnsi="Palatino Linotype"/>
                 <w:noProof/>
                 <w:webHidden/>
               </w:rPr>
@@ -697,13 +1768,15 @@
             </w:r>
             <w:r>
               <w:rPr>
+                <w:rFonts w:ascii="Palatino Linotype" w:hAnsi="Palatino Linotype"/>
                 <w:noProof/>
                 <w:webHidden/>
               </w:rPr>
-              <w:t>4</w:t>
-            </w:r>
-            <w:r>
-              <w:rPr>
+              <w:t>8</w:t>
+            </w:r>
+            <w:r>
+              <w:rPr>
+                <w:rFonts w:ascii="Palatino Linotype" w:hAnsi="Palatino Linotype"/>
                 <w:noProof/>
                 <w:webHidden/>
               </w:rPr>
@@ -719,23 +1792,25 @@
               <w:tab w:val="right" w:leader="dot" w:pos="9396"/>
             </w:tabs>
             <w:rPr>
-              <w:rFonts w:asciiTheme="minorHAnsi" w:eastAsiaTheme="minorEastAsia" w:hAnsiTheme="minorHAnsi"/>
+              <w:rFonts w:ascii="Palatino Linotype" w:eastAsiaTheme="minorEastAsia" w:hAnsi="Palatino Linotype"/>
               <w:noProof/>
               <w:sz w:val="22"/>
               <w:lang w:eastAsia="en-CA"/>
             </w:rPr>
           </w:pPr>
-          <w:hyperlink w:anchor="_Toc43296831" w:history="1">
+          <w:hyperlink w:anchor="_Toc43730698" w:history="1">
             <w:r>
               <w:rPr>
                 <w:rStyle w:val="Kpr"/>
-                <w:noProof/>
+                <w:rFonts w:ascii="Palatino Linotype" w:hAnsi="Palatino Linotype"/>
+                <w:noProof/>
+                <w:color w:val="auto"/>
               </w:rPr>
               <w:t>5.</w:t>
             </w:r>
             <w:r>
               <w:rPr>
-                <w:rFonts w:asciiTheme="minorHAnsi" w:eastAsiaTheme="minorEastAsia" w:hAnsiTheme="minorHAnsi"/>
+                <w:rFonts w:ascii="Palatino Linotype" w:eastAsiaTheme="minorEastAsia" w:hAnsi="Palatino Linotype"/>
                 <w:noProof/>
                 <w:sz w:val="22"/>
                 <w:lang w:eastAsia="en-CA"/>
@@ -745,12 +1820,15 @@
             <w:r>
               <w:rPr>
                 <w:rStyle w:val="Kpr"/>
-                <w:noProof/>
+                <w:rFonts w:ascii="Palatino Linotype" w:hAnsi="Palatino Linotype"/>
+                <w:noProof/>
+                <w:color w:val="auto"/>
               </w:rPr>
               <w:t>IMPLEMENTATION</w:t>
             </w:r>
             <w:r>
               <w:rPr>
+                <w:rFonts w:ascii="Palatino Linotype" w:hAnsi="Palatino Linotype"/>
                 <w:noProof/>
                 <w:webHidden/>
               </w:rPr>
@@ -758,6 +1836,7 @@
             </w:r>
             <w:r>
               <w:rPr>
+                <w:rFonts w:ascii="Palatino Linotype" w:hAnsi="Palatino Linotype"/>
                 <w:noProof/>
                 <w:webHidden/>
               </w:rPr>
@@ -765,19 +1844,22 @@
             </w:r>
             <w:r>
               <w:rPr>
+                <w:rFonts w:ascii="Palatino Linotype" w:hAnsi="Palatino Linotype"/>
                 <w:noProof/>
                 <w:webHidden/>
               </w:rPr>
-              <w:instrText xml:space="preserve"> PAGEREF _Toc43296831 \h </w:instrText>
-            </w:r>
-            <w:r>
-              <w:rPr>
+              <w:instrText xml:space="preserve"> PAGEREF _Toc43730698 \h </w:instrText>
+            </w:r>
+            <w:r>
+              <w:rPr>
+                <w:rFonts w:ascii="Palatino Linotype" w:hAnsi="Palatino Linotype"/>
                 <w:noProof/>
                 <w:webHidden/>
               </w:rPr>
             </w:r>
             <w:r>
               <w:rPr>
+                <w:rFonts w:ascii="Palatino Linotype" w:hAnsi="Palatino Linotype"/>
                 <w:noProof/>
                 <w:webHidden/>
               </w:rPr>
@@ -785,13 +1867,15 @@
             </w:r>
             <w:r>
               <w:rPr>
+                <w:rFonts w:ascii="Palatino Linotype" w:hAnsi="Palatino Linotype"/>
                 <w:noProof/>
                 <w:webHidden/>
               </w:rPr>
-              <w:t>4</w:t>
-            </w:r>
-            <w:r>
-              <w:rPr>
+              <w:t>8</w:t>
+            </w:r>
+            <w:r>
+              <w:rPr>
+                <w:rFonts w:ascii="Palatino Linotype" w:hAnsi="Palatino Linotype"/>
                 <w:noProof/>
                 <w:webHidden/>
               </w:rPr>
@@ -807,23 +1891,25 @@
               <w:tab w:val="right" w:leader="dot" w:pos="9396"/>
             </w:tabs>
             <w:rPr>
-              <w:rFonts w:asciiTheme="minorHAnsi" w:eastAsiaTheme="minorEastAsia" w:hAnsiTheme="minorHAnsi"/>
+              <w:rFonts w:ascii="Palatino Linotype" w:eastAsiaTheme="minorEastAsia" w:hAnsi="Palatino Linotype"/>
               <w:noProof/>
               <w:sz w:val="22"/>
               <w:lang w:eastAsia="en-CA"/>
             </w:rPr>
           </w:pPr>
-          <w:hyperlink w:anchor="_Toc43296832" w:history="1">
+          <w:hyperlink w:anchor="_Toc43730699" w:history="1">
             <w:r>
               <w:rPr>
                 <w:rStyle w:val="Kpr"/>
-                <w:noProof/>
+                <w:rFonts w:ascii="Palatino Linotype" w:hAnsi="Palatino Linotype"/>
+                <w:noProof/>
+                <w:color w:val="auto"/>
               </w:rPr>
               <w:t>6.</w:t>
             </w:r>
             <w:r>
               <w:rPr>
-                <w:rFonts w:asciiTheme="minorHAnsi" w:eastAsiaTheme="minorEastAsia" w:hAnsiTheme="minorHAnsi"/>
+                <w:rFonts w:ascii="Palatino Linotype" w:eastAsiaTheme="minorEastAsia" w:hAnsi="Palatino Linotype"/>
                 <w:noProof/>
                 <w:sz w:val="22"/>
                 <w:lang w:eastAsia="en-CA"/>
@@ -833,12 +1919,15 @@
             <w:r>
               <w:rPr>
                 <w:rStyle w:val="Kpr"/>
-                <w:noProof/>
+                <w:rFonts w:ascii="Palatino Linotype" w:hAnsi="Palatino Linotype"/>
+                <w:noProof/>
+                <w:color w:val="auto"/>
               </w:rPr>
               <w:t>TESTING/EVALUATION</w:t>
             </w:r>
             <w:r>
               <w:rPr>
+                <w:rFonts w:ascii="Palatino Linotype" w:hAnsi="Palatino Linotype"/>
                 <w:noProof/>
                 <w:webHidden/>
               </w:rPr>
@@ -846,6 +1935,7 @@
             </w:r>
             <w:r>
               <w:rPr>
+                <w:rFonts w:ascii="Palatino Linotype" w:hAnsi="Palatino Linotype"/>
                 <w:noProof/>
                 <w:webHidden/>
               </w:rPr>
@@ -853,19 +1943,22 @@
             </w:r>
             <w:r>
               <w:rPr>
+                <w:rFonts w:ascii="Palatino Linotype" w:hAnsi="Palatino Linotype"/>
                 <w:noProof/>
                 <w:webHidden/>
               </w:rPr>
-              <w:instrText xml:space="preserve"> PAGEREF _Toc43296832 \h </w:instrText>
-            </w:r>
-            <w:r>
-              <w:rPr>
+              <w:instrText xml:space="preserve"> PAGEREF _Toc43730699 \h </w:instrText>
+            </w:r>
+            <w:r>
+              <w:rPr>
+                <w:rFonts w:ascii="Palatino Linotype" w:hAnsi="Palatino Linotype"/>
                 <w:noProof/>
                 <w:webHidden/>
               </w:rPr>
             </w:r>
             <w:r>
               <w:rPr>
+                <w:rFonts w:ascii="Palatino Linotype" w:hAnsi="Palatino Linotype"/>
                 <w:noProof/>
                 <w:webHidden/>
               </w:rPr>
@@ -873,13 +1966,15 @@
             </w:r>
             <w:r>
               <w:rPr>
+                <w:rFonts w:ascii="Palatino Linotype" w:hAnsi="Palatino Linotype"/>
                 <w:noProof/>
                 <w:webHidden/>
               </w:rPr>
-              <w:t>9</w:t>
-            </w:r>
-            <w:r>
-              <w:rPr>
+              <w:t>8</w:t>
+            </w:r>
+            <w:r>
+              <w:rPr>
+                <w:rFonts w:ascii="Palatino Linotype" w:hAnsi="Palatino Linotype"/>
                 <w:noProof/>
                 <w:webHidden/>
               </w:rPr>
@@ -895,23 +1990,25 @@
               <w:tab w:val="right" w:leader="dot" w:pos="9396"/>
             </w:tabs>
             <w:rPr>
-              <w:rFonts w:asciiTheme="minorHAnsi" w:eastAsiaTheme="minorEastAsia" w:hAnsiTheme="minorHAnsi"/>
+              <w:rFonts w:ascii="Palatino Linotype" w:eastAsiaTheme="minorEastAsia" w:hAnsi="Palatino Linotype"/>
               <w:noProof/>
               <w:sz w:val="22"/>
               <w:lang w:eastAsia="en-CA"/>
             </w:rPr>
           </w:pPr>
-          <w:hyperlink w:anchor="_Toc43296833" w:history="1">
+          <w:hyperlink w:anchor="_Toc43730700" w:history="1">
             <w:r>
               <w:rPr>
                 <w:rStyle w:val="Kpr"/>
-                <w:noProof/>
+                <w:rFonts w:ascii="Palatino Linotype" w:hAnsi="Palatino Linotype"/>
+                <w:noProof/>
+                <w:color w:val="auto"/>
               </w:rPr>
               <w:t>7.</w:t>
             </w:r>
             <w:r>
               <w:rPr>
-                <w:rFonts w:asciiTheme="minorHAnsi" w:eastAsiaTheme="minorEastAsia" w:hAnsiTheme="minorHAnsi"/>
+                <w:rFonts w:ascii="Palatino Linotype" w:eastAsiaTheme="minorEastAsia" w:hAnsi="Palatino Linotype"/>
                 <w:noProof/>
                 <w:sz w:val="22"/>
                 <w:lang w:eastAsia="en-CA"/>
@@ -921,12 +2018,15 @@
             <w:r>
               <w:rPr>
                 <w:rStyle w:val="Kpr"/>
-                <w:noProof/>
+                <w:rFonts w:ascii="Palatino Linotype" w:hAnsi="Palatino Linotype"/>
+                <w:noProof/>
+                <w:color w:val="auto"/>
               </w:rPr>
               <w:t>CONCLUSION</w:t>
             </w:r>
             <w:r>
               <w:rPr>
+                <w:rFonts w:ascii="Palatino Linotype" w:hAnsi="Palatino Linotype"/>
                 <w:noProof/>
                 <w:webHidden/>
               </w:rPr>
@@ -934,6 +2034,7 @@
             </w:r>
             <w:r>
               <w:rPr>
+                <w:rFonts w:ascii="Palatino Linotype" w:hAnsi="Palatino Linotype"/>
                 <w:noProof/>
                 <w:webHidden/>
               </w:rPr>
@@ -941,19 +2042,22 @@
             </w:r>
             <w:r>
               <w:rPr>
+                <w:rFonts w:ascii="Palatino Linotype" w:hAnsi="Palatino Linotype"/>
                 <w:noProof/>
                 <w:webHidden/>
               </w:rPr>
-              <w:instrText xml:space="preserve"> PAGEREF _Toc43296833 \h </w:instrText>
-            </w:r>
-            <w:r>
-              <w:rPr>
+              <w:instrText xml:space="preserve"> PAGEREF _Toc43730700 \h </w:instrText>
+            </w:r>
+            <w:r>
+              <w:rPr>
+                <w:rFonts w:ascii="Palatino Linotype" w:hAnsi="Palatino Linotype"/>
                 <w:noProof/>
                 <w:webHidden/>
               </w:rPr>
             </w:r>
             <w:r>
               <w:rPr>
+                <w:rFonts w:ascii="Palatino Linotype" w:hAnsi="Palatino Linotype"/>
                 <w:noProof/>
                 <w:webHidden/>
               </w:rPr>
@@ -961,13 +2065,15 @@
             </w:r>
             <w:r>
               <w:rPr>
+                <w:rFonts w:ascii="Palatino Linotype" w:hAnsi="Palatino Linotype"/>
                 <w:noProof/>
                 <w:webHidden/>
               </w:rPr>
-              <w:t>9</w:t>
-            </w:r>
-            <w:r>
-              <w:rPr>
+              <w:t>13</w:t>
+            </w:r>
+            <w:r>
+              <w:rPr>
+                <w:rFonts w:ascii="Palatino Linotype" w:hAnsi="Palatino Linotype"/>
                 <w:noProof/>
                 <w:webHidden/>
               </w:rPr>
@@ -983,23 +2089,25 @@
               <w:tab w:val="right" w:leader="dot" w:pos="9396"/>
             </w:tabs>
             <w:rPr>
-              <w:rFonts w:asciiTheme="minorHAnsi" w:eastAsiaTheme="minorEastAsia" w:hAnsiTheme="minorHAnsi"/>
+              <w:rFonts w:ascii="Palatino Linotype" w:eastAsiaTheme="minorEastAsia" w:hAnsi="Palatino Linotype"/>
               <w:noProof/>
               <w:sz w:val="22"/>
               <w:lang w:eastAsia="en-CA"/>
             </w:rPr>
           </w:pPr>
-          <w:hyperlink w:anchor="_Toc43296834" w:history="1">
+          <w:hyperlink w:anchor="_Toc43730701" w:history="1">
             <w:r>
               <w:rPr>
                 <w:rStyle w:val="Kpr"/>
-                <w:noProof/>
+                <w:rFonts w:ascii="Palatino Linotype" w:hAnsi="Palatino Linotype"/>
+                <w:noProof/>
+                <w:color w:val="auto"/>
               </w:rPr>
               <w:t>8.</w:t>
             </w:r>
             <w:r>
               <w:rPr>
-                <w:rFonts w:asciiTheme="minorHAnsi" w:eastAsiaTheme="minorEastAsia" w:hAnsiTheme="minorHAnsi"/>
+                <w:rFonts w:ascii="Palatino Linotype" w:eastAsiaTheme="minorEastAsia" w:hAnsi="Palatino Linotype"/>
                 <w:noProof/>
                 <w:sz w:val="22"/>
                 <w:lang w:eastAsia="en-CA"/>
@@ -1009,12 +2117,114 @@
             <w:r>
               <w:rPr>
                 <w:rStyle w:val="Kpr"/>
-                <w:noProof/>
+                <w:rFonts w:ascii="Palatino Linotype" w:hAnsi="Palatino Linotype"/>
+                <w:noProof/>
+                <w:color w:val="auto"/>
+              </w:rPr>
+              <w:t>FUTURE WORK</w:t>
+            </w:r>
+            <w:r>
+              <w:rPr>
+                <w:rFonts w:ascii="Palatino Linotype" w:hAnsi="Palatino Linotype"/>
+                <w:noProof/>
+                <w:webHidden/>
+              </w:rPr>
+              <w:tab/>
+            </w:r>
+            <w:r>
+              <w:rPr>
+                <w:rFonts w:ascii="Palatino Linotype" w:hAnsi="Palatino Linotype"/>
+                <w:noProof/>
+                <w:webHidden/>
+              </w:rPr>
+              <w:fldChar w:fldCharType="begin"/>
+            </w:r>
+            <w:r>
+              <w:rPr>
+                <w:rFonts w:ascii="Palatino Linotype" w:hAnsi="Palatino Linotype"/>
+                <w:noProof/>
+                <w:webHidden/>
+              </w:rPr>
+              <w:instrText xml:space="preserve"> PAGEREF _Toc43730701 \h </w:instrText>
+            </w:r>
+            <w:r>
+              <w:rPr>
+                <w:rFonts w:ascii="Palatino Linotype" w:hAnsi="Palatino Linotype"/>
+                <w:noProof/>
+                <w:webHidden/>
+              </w:rPr>
+            </w:r>
+            <w:r>
+              <w:rPr>
+                <w:rFonts w:ascii="Palatino Linotype" w:hAnsi="Palatino Linotype"/>
+                <w:noProof/>
+                <w:webHidden/>
+              </w:rPr>
+              <w:fldChar w:fldCharType="separate"/>
+            </w:r>
+            <w:r>
+              <w:rPr>
+                <w:rFonts w:ascii="Palatino Linotype" w:hAnsi="Palatino Linotype"/>
+                <w:noProof/>
+                <w:webHidden/>
+              </w:rPr>
+              <w:t>13</w:t>
+            </w:r>
+            <w:r>
+              <w:rPr>
+                <w:rFonts w:ascii="Palatino Linotype" w:hAnsi="Palatino Linotype"/>
+                <w:noProof/>
+                <w:webHidden/>
+              </w:rPr>
+              <w:fldChar w:fldCharType="end"/>
+            </w:r>
+          </w:hyperlink>
+        </w:p>
+        <w:p>
+          <w:pPr>
+            <w:pStyle w:val="T1"/>
+            <w:tabs>
+              <w:tab w:val="left" w:pos="480"/>
+              <w:tab w:val="right" w:leader="dot" w:pos="9396"/>
+            </w:tabs>
+            <w:rPr>
+              <w:rFonts w:ascii="Palatino Linotype" w:eastAsiaTheme="minorEastAsia" w:hAnsi="Palatino Linotype"/>
+              <w:noProof/>
+              <w:sz w:val="22"/>
+              <w:lang w:eastAsia="en-CA"/>
+            </w:rPr>
+          </w:pPr>
+          <w:hyperlink w:anchor="_Toc43730702" w:history="1">
+            <w:r>
+              <w:rPr>
+                <w:rStyle w:val="Kpr"/>
+                <w:rFonts w:ascii="Palatino Linotype" w:hAnsi="Palatino Linotype"/>
+                <w:noProof/>
+                <w:color w:val="auto"/>
+              </w:rPr>
+              <w:t>9.</w:t>
+            </w:r>
+            <w:r>
+              <w:rPr>
+                <w:rFonts w:ascii="Palatino Linotype" w:eastAsiaTheme="minorEastAsia" w:hAnsi="Palatino Linotype"/>
+                <w:noProof/>
+                <w:sz w:val="22"/>
+                <w:lang w:eastAsia="en-CA"/>
+              </w:rPr>
+              <w:tab/>
+            </w:r>
+            <w:r>
+              <w:rPr>
+                <w:rStyle w:val="Kpr"/>
+                <w:rFonts w:ascii="Palatino Linotype" w:hAnsi="Palatino Linotype"/>
+                <w:noProof/>
+                <w:color w:val="auto"/>
               </w:rPr>
               <w:t>REFERENCES</w:t>
             </w:r>
             <w:r>
               <w:rPr>
+                <w:rFonts w:ascii="Palatino Linotype" w:hAnsi="Palatino Linotype"/>
                 <w:noProof/>
                 <w:webHidden/>
               </w:rPr>
@@ -1022,6 +2232,7 @@
             </w:r>
             <w:r>
               <w:rPr>
+                <w:rFonts w:ascii="Palatino Linotype" w:hAnsi="Palatino Linotype"/>
                 <w:noProof/>
                 <w:webHidden/>
               </w:rPr>
@@ -1029,19 +2240,22 @@
             </w:r>
             <w:r>
               <w:rPr>
+                <w:rFonts w:ascii="Palatino Linotype" w:hAnsi="Palatino Linotype"/>
                 <w:noProof/>
                 <w:webHidden/>
               </w:rPr>
-              <w:instrText xml:space="preserve"> PAGEREF _Toc43296834 \h </w:instrText>
-            </w:r>
-            <w:r>
-              <w:rPr>
+              <w:instrText xml:space="preserve"> PAGEREF _Toc43730702 \h </w:instrText>
+            </w:r>
+            <w:r>
+              <w:rPr>
+                <w:rFonts w:ascii="Palatino Linotype" w:hAnsi="Palatino Linotype"/>
                 <w:noProof/>
                 <w:webHidden/>
               </w:rPr>
             </w:r>
             <w:r>
               <w:rPr>
+                <w:rFonts w:ascii="Palatino Linotype" w:hAnsi="Palatino Linotype"/>
                 <w:noProof/>
                 <w:webHidden/>
               </w:rPr>
@@ -1049,13 +2263,15 @@
             </w:r>
             <w:r>
               <w:rPr>
+                <w:rFonts w:ascii="Palatino Linotype" w:hAnsi="Palatino Linotype"/>
                 <w:noProof/>
                 <w:webHidden/>
               </w:rPr>
-              <w:t>9</w:t>
-            </w:r>
-            <w:r>
-              <w:rPr>
+              <w:t>13</w:t>
+            </w:r>
+            <w:r>
+              <w:rPr>
+                <w:rFonts w:ascii="Palatino Linotype" w:hAnsi="Palatino Linotype"/>
                 <w:noProof/>
                 <w:webHidden/>
               </w:rPr>
@@ -1066,7 +2282,7 @@
         <w:p>
           <w:r>
             <w:rPr>
-              <w:rFonts w:cs="Times New Roman"/>
+              <w:rFonts w:ascii="Palatino Linotype" w:hAnsi="Palatino Linotype" w:cs="Times New Roman"/>
               <w:b/>
               <w:bCs/>
             </w:rPr>
@@ -1077,13 +2293,17 @@
     </w:sdt>
     <w:p>
       <w:pPr>
-        <w:pStyle w:val="Balk1"/>
-      </w:pPr>
-      <w:bookmarkStart w:id="0" w:name="_Toc43296826"/>
-      <w:r>
-        <w:t>ABSTRACT</w:t>
-      </w:r>
-      <w:bookmarkEnd w:id="0"/>
+        <w:jc w:val="left"/>
+        <w:rPr>
+          <w:rFonts w:eastAsiaTheme="majorEastAsia" w:cstheme="majorBidi"/>
+          <w:b/>
+          <w:sz w:val="60"/>
+          <w:szCs w:val="60"/>
+        </w:rPr>
+      </w:pPr>
+      <w:r>
+        <w:br w:type="page"/>
+      </w:r>
     </w:p>
     <w:p>
       <w:pPr>
@@ -1093,8 +2313,9 @@
           <w:numId w:val="1"/>
         </w:numPr>
       </w:pPr>
-      <w:bookmarkStart w:id="1" w:name="_Toc43296827"/>
-      <w:r>
+      <w:bookmarkStart w:id="1" w:name="_Toc43730694"/>
+      <w:r>
+        <w:lastRenderedPageBreak/>
         <w:t>INTRODUCTION</w:t>
       </w:r>
       <w:bookmarkEnd w:id="1"/>
@@ -1112,9 +2333,8 @@
           <w:ilvl w:val="0"/>
           <w:numId w:val="1"/>
         </w:numPr>
-        <w:spacing w:line="480" w:lineRule="auto"/>
-      </w:pPr>
-      <w:bookmarkStart w:id="2" w:name="_Toc43296828"/>
+      </w:pPr>
+      <w:bookmarkStart w:id="2" w:name="_Toc43730695"/>
       <w:r>
         <w:t>RELATED WOR</w:t>
       </w:r>
@@ -1123,6 +2343,7 @@
       </w:r>
       <w:bookmarkEnd w:id="2"/>
     </w:p>
+    <w:p/>
     <w:p>
       <w:r>
         <w:t>SAFETY CASES…</w:t>
@@ -1140,53 +2361,17 @@
     </w:p>
     <w:p>
       <w:r>
-        <w:t xml:space="preserve">Epsilon </w:t>
-      </w:r>
-      <w:proofErr w:type="spellStart"/>
-      <w:r>
-        <w:t>Astah</w:t>
-      </w:r>
-      <w:proofErr w:type="spellEnd"/>
-      <w:r>
-        <w:t xml:space="preserve">-GSN driver project is my McMaster University Master of Engineering project. The main goal of the project is to use the Eclipse Epsilon Model-Driven Engineering tool to modify </w:t>
-      </w:r>
-      <w:proofErr w:type="spellStart"/>
-      <w:r>
-        <w:t>Astah</w:t>
-      </w:r>
-      <w:proofErr w:type="spellEnd"/>
-      <w:r>
-        <w:t xml:space="preserve"> GSN models. The integration between these two programs made with the Epsilon Model Connectivity Layer (EMC). This project is developed for General Motors. </w:t>
-      </w:r>
-    </w:p>
-    <w:p>
-      <w:r>
-        <w:t xml:space="preserve">Epsilon is an Eclipse plugin for Model-Driven Engineering processes. Epsilon website defines it as “Epsilon is a family of mature languages for automating common model-based software engineering tasks, such as code generation, model-to-model transformation, and model validation, that work out of the box with EMF (including </w:t>
-      </w:r>
-      <w:proofErr w:type="spellStart"/>
-      <w:r>
-        <w:t>Xtext</w:t>
-      </w:r>
-      <w:proofErr w:type="spellEnd"/>
-      <w:r>
-        <w:t xml:space="preserve"> and Sirius), UML, Simulink, XML and other types of models.” [1]. </w:t>
-      </w:r>
-    </w:p>
-    <w:p>
-      <w:r>
-        <w:t xml:space="preserve">GSN stands for Goal Structuring Notation. GSN Working Group defines it as a visualization of safety argument elements and relations. Requirements, claims, evidences, and contexts are some of the safety argument elements [2]. GSN aims to show these elements and the </w:t>
-      </w:r>
-      <w:r>
-        <w:lastRenderedPageBreak/>
-        <w:t xml:space="preserve">connection/relationship between each element. </w:t>
-      </w:r>
-      <w:proofErr w:type="spellStart"/>
-      <w:r>
-        <w:t>Astah</w:t>
-      </w:r>
-      <w:proofErr w:type="spellEnd"/>
-      <w:r>
-        <w:t xml:space="preserve"> GSN is one of the modeling programs that specifically designed for creating and modifying GSN models.</w:t>
+        <w:t xml:space="preserve">Epsilon Astah-GSN driver project is my McMaster University Master of Engineering project. The main goal of the project is to use the Eclipse Epsilon Model-Driven Engineering tool to modify Astah GSN models. The integration between these two programs made with the Epsilon Model Connectivity Layer (EMC). This project is developed for General Motors. </w:t>
+      </w:r>
+    </w:p>
+    <w:p>
+      <w:r>
+        <w:t xml:space="preserve">Epsilon is an Eclipse plugin for Model-Driven Engineering processes. Epsilon website defines it as “Epsilon is a family of mature languages for automating common model-based software engineering tasks, such as code generation, model-to-model transformation, and model validation, that work out of the box with EMF (including Xtext and Sirius), UML, Simulink, XML and other types of models.” [1]. </w:t>
+      </w:r>
+    </w:p>
+    <w:p>
+      <w:r>
+        <w:t>GSN stands for Goal Structuring Notation. GSN Working Group defines it as a visualization of safety argument elements and relations. Requirements, claims, evidences, and contexts are some of the safety argument elements [2]. GSN aims to show these elements and the connection/relationship between each element. Astah GSN is one of the modeling programs that specifically designed for creating and modifying GSN models.</w:t>
       </w:r>
     </w:p>
     <w:p/>
@@ -1197,65 +2382,23 @@
           <w:ilvl w:val="0"/>
           <w:numId w:val="1"/>
         </w:numPr>
-        <w:spacing w:line="480" w:lineRule="auto"/>
-      </w:pPr>
-      <w:bookmarkStart w:id="3" w:name="_Toc43296829"/>
+      </w:pPr>
+      <w:bookmarkStart w:id="3" w:name="_Toc43730696"/>
       <w:r>
         <w:t>PROJECT REQUIREMENTS</w:t>
       </w:r>
       <w:bookmarkEnd w:id="3"/>
     </w:p>
-    <w:p>
-      <w:r>
-        <w:t xml:space="preserve">The main goal of the project is to be able to use Epsilon on </w:t>
-      </w:r>
-      <w:proofErr w:type="spellStart"/>
-      <w:r>
-        <w:t>Astah</w:t>
-      </w:r>
-      <w:proofErr w:type="spellEnd"/>
-      <w:r>
-        <w:t xml:space="preserve"> GSN models so that users can work on the </w:t>
-      </w:r>
-      <w:proofErr w:type="spellStart"/>
-      <w:r>
-        <w:t>Astah</w:t>
-      </w:r>
-      <w:proofErr w:type="spellEnd"/>
-      <w:r>
-        <w:t xml:space="preserve"> GSN models.</w:t>
-      </w:r>
-      <w:r>
-        <w:t xml:space="preserve"> In order to do that, the driver to be able to parse the </w:t>
-      </w:r>
-      <w:proofErr w:type="spellStart"/>
-      <w:r>
-        <w:t>Astah</w:t>
-      </w:r>
-      <w:proofErr w:type="spellEnd"/>
-      <w:r>
-        <w:t xml:space="preserve"> GSN files correctly. </w:t>
-      </w:r>
-      <w:proofErr w:type="spellStart"/>
-      <w:r>
-        <w:t>Astah</w:t>
-      </w:r>
-      <w:proofErr w:type="spellEnd"/>
-      <w:r>
-        <w:t xml:space="preserve"> GSN saves its model files with </w:t>
-      </w:r>
-      <w:proofErr w:type="gramStart"/>
-      <w:r>
-        <w:t>‘.</w:t>
-      </w:r>
-      <w:proofErr w:type="spellStart"/>
-      <w:r>
-        <w:t>agml</w:t>
-      </w:r>
-      <w:proofErr w:type="spellEnd"/>
-      <w:proofErr w:type="gramEnd"/>
-      <w:r>
-        <w:t xml:space="preserve">’ extension; however, it provides XMI import/export features for </w:t>
+    <w:p/>
+    <w:p>
+      <w:r>
+        <w:t>The main goal of the project is to be able to use Epsilon on Astah GSN models so that users can work on the Astah GSN models.</w:t>
+      </w:r>
+      <w:r>
+        <w:t xml:space="preserve"> In order to do that, the driver to be able to parse the Astah GSN files correctly. </w:t>
+      </w:r>
+      <w:r>
+        <w:t xml:space="preserve">Astah GSN saves its model files with ‘.agml’ extension; however, it provides XMI import/export features for </w:t>
       </w:r>
       <w:r>
         <w:t xml:space="preserve">GSN </w:t>
@@ -1263,13 +2406,8 @@
       <w:r>
         <w:t xml:space="preserve">models. </w:t>
       </w:r>
-      <w:proofErr w:type="spellStart"/>
-      <w:r>
-        <w:t>Astah</w:t>
-      </w:r>
-      <w:proofErr w:type="spellEnd"/>
-      <w:r>
-        <w:t xml:space="preserve"> GSN encodes </w:t>
+      <w:r>
+        <w:t xml:space="preserve">Astah GSN encodes </w:t>
       </w:r>
       <w:r>
         <w:t xml:space="preserve">AGML </w:t>
@@ -1289,6 +2427,7 @@
     </w:p>
     <w:p>
       <w:r>
+        <w:lastRenderedPageBreak/>
         <w:t>Epsilon has one core language (Epsilon Object Language, EOL) and ten task specific languages. Task specific languages derived from EOL thus, integrating models to EOL is sufficient for all other language support.</w:t>
       </w:r>
       <w:r>
@@ -1304,15 +2443,7 @@
         </w:numPr>
       </w:pPr>
       <w:r>
-        <w:t xml:space="preserve">Users should be able to load </w:t>
-      </w:r>
-      <w:proofErr w:type="spellStart"/>
-      <w:r>
-        <w:t>Astah</w:t>
-      </w:r>
-      <w:proofErr w:type="spellEnd"/>
-      <w:r>
-        <w:t xml:space="preserve"> GSN models into the Epsilon in Eclipse IDE.</w:t>
+        <w:t>Users should be able to load Astah GSN models into the Epsilon in Eclipse IDE.</w:t>
       </w:r>
     </w:p>
     <w:p/>
@@ -1604,13 +2735,8 @@
         </w:numPr>
       </w:pPr>
       <w:r>
-        <w:t xml:space="preserve">Users should be able to access element’s </w:t>
-      </w:r>
-      <w:proofErr w:type="gramStart"/>
-      <w:r>
-        <w:t>XSI:TYPE</w:t>
-      </w:r>
-      <w:proofErr w:type="gramEnd"/>
+        <w:t>Users should be able to access element’s XSI:TYPE</w:t>
+      </w:r>
     </w:p>
     <w:p>
       <w:pPr>
@@ -1658,7 +2784,6 @@
         </w:numPr>
       </w:pPr>
       <w:r>
-        <w:lastRenderedPageBreak/>
         <w:t>Updating element content</w:t>
       </w:r>
     </w:p>
@@ -1710,13 +2835,8 @@
         </w:numPr>
       </w:pPr>
       <w:r>
-        <w:t xml:space="preserve">Updating element </w:t>
-      </w:r>
-      <w:proofErr w:type="gramStart"/>
-      <w:r>
-        <w:t>XSI:TYPE</w:t>
-      </w:r>
-      <w:proofErr w:type="gramEnd"/>
+        <w:t>Updating element XSI:TYPE</w:t>
+      </w:r>
     </w:p>
     <w:p>
       <w:pPr>
@@ -1780,54 +2900,25 @@
           <w:ilvl w:val="0"/>
           <w:numId w:val="1"/>
         </w:numPr>
-        <w:spacing w:line="480" w:lineRule="auto"/>
-      </w:pPr>
-      <w:bookmarkStart w:id="4" w:name="_Toc43296830"/>
-      <w:r>
+      </w:pPr>
+      <w:bookmarkStart w:id="4" w:name="_Toc43730697"/>
+      <w:r>
+        <w:lastRenderedPageBreak/>
         <w:t>DESIGN</w:t>
       </w:r>
       <w:bookmarkEnd w:id="4"/>
     </w:p>
     <w:p>
       <w:r>
-        <w:t xml:space="preserve">As mentioned before, Epsilon Plain-XML driver used as a base for this project. Plain-XML driver can parse XML files and users could load, read and update XML models in Epsilon with this driver. However, this driver is not useful for </w:t>
-      </w:r>
-      <w:proofErr w:type="spellStart"/>
-      <w:r>
-        <w:t>Astah</w:t>
-      </w:r>
-      <w:proofErr w:type="spellEnd"/>
-      <w:r>
-        <w:t xml:space="preserve"> GSN XMI files. Because, GSN XMI files store every element in the GSN model with the same tag but Plain-XML driver parses files via different tag names.</w:t>
-      </w:r>
-      <w:r>
-        <w:t xml:space="preserve"> </w:t>
-      </w:r>
-      <w:proofErr w:type="spellStart"/>
-      <w:r>
-        <w:t>Astah</w:t>
-      </w:r>
-      <w:proofErr w:type="spellEnd"/>
-      <w:r>
-        <w:t xml:space="preserve"> GSN uses XML attributes to store every elements’ values. Therefore, </w:t>
-      </w:r>
-      <w:proofErr w:type="spellStart"/>
-      <w:r>
-        <w:t>Astah</w:t>
-      </w:r>
-      <w:proofErr w:type="spellEnd"/>
-      <w:r>
-        <w:t xml:space="preserve"> GSN driver heavily modified for attribute values instead of tag names.</w:t>
-      </w:r>
-    </w:p>
-    <w:p>
-      <w:proofErr w:type="spellStart"/>
-      <w:r>
-        <w:t>Astah</w:t>
-      </w:r>
-      <w:proofErr w:type="spellEnd"/>
-      <w:r>
-        <w:t>-GSN commercial tool, XMI export feature</w:t>
+        <w:t>As mentioned before, Epsilon Plain-XML driver used as a base for this project. Plain-XML driver can parse XML files and users could load, read and update XML models in Epsilon with this driver. However, this driver is not useful for Astah GSN XMI files. Because, GSN XMI files store every element in the GSN model with the same tag but Plain-XML driver parses files via different tag names.</w:t>
+      </w:r>
+      <w:r>
+        <w:t xml:space="preserve"> Astah GSN uses XML attributes to store every elements’ values. Therefore, Astah GSN driver heavily modified for attribute values instead of tag names.</w:t>
+      </w:r>
+    </w:p>
+    <w:p>
+      <w:r>
+        <w:t>Astah-GSN commercial tool, XMI export feature</w:t>
       </w:r>
     </w:p>
     <w:p>
@@ -1842,13 +2933,17 @@
     </w:p>
     <w:p>
       <w:r>
-        <w:t xml:space="preserve">Plugin features don’t </w:t>
-      </w:r>
-      <w:proofErr w:type="gramStart"/>
-      <w:r>
-        <w:t>changed</w:t>
-      </w:r>
-      <w:proofErr w:type="gramEnd"/>
+        <w:t>Pl</w:t>
+      </w:r>
+      <w:r>
+        <w:t>ugin features did</w:t>
+      </w:r>
+      <w:r>
+        <w:t>n’</w:t>
+      </w:r>
+      <w:r>
+        <w:t>t change</w:t>
+      </w:r>
       <w:r>
         <w:t>…</w:t>
       </w:r>
@@ -1860,9 +2955,8 @@
           <w:ilvl w:val="0"/>
           <w:numId w:val="1"/>
         </w:numPr>
-        <w:spacing w:line="480" w:lineRule="auto"/>
-      </w:pPr>
-      <w:bookmarkStart w:id="5" w:name="_Toc43296831"/>
+      </w:pPr>
+      <w:bookmarkStart w:id="5" w:name="_Toc43730698"/>
       <w:r>
         <w:t>IMPLEMENTATION</w:t>
       </w:r>
@@ -1880,8 +2974,6 @@
       <w:r>
         <w:t>Link elements’ target and source attributes are reverse…</w:t>
       </w:r>
-      <w:bookmarkStart w:id="6" w:name="_GoBack"/>
-      <w:bookmarkEnd w:id="6"/>
     </w:p>
     <w:p>
       <w:pPr>
@@ -1890,13 +2982,12 @@
           <w:ilvl w:val="0"/>
           <w:numId w:val="1"/>
         </w:numPr>
-        <w:spacing w:line="480" w:lineRule="auto"/>
-      </w:pPr>
-      <w:bookmarkStart w:id="7" w:name="_Toc43296832"/>
+      </w:pPr>
+      <w:bookmarkStart w:id="6" w:name="_Toc43730699"/>
       <w:r>
         <w:t>TESTING/EVALUATION</w:t>
       </w:r>
-      <w:bookmarkEnd w:id="7"/>
+      <w:bookmarkEnd w:id="6"/>
     </w:p>
     <w:p>
       <w:r>
@@ -1912,40 +3003,12 @@
         </w:numPr>
       </w:pPr>
       <w:r>
-        <w:t xml:space="preserve">Loading the </w:t>
-      </w:r>
-      <w:proofErr w:type="spellStart"/>
-      <w:r>
-        <w:t>Astah</w:t>
-      </w:r>
-      <w:proofErr w:type="spellEnd"/>
-      <w:r>
-        <w:t xml:space="preserve"> GSN model into Epsilon</w:t>
-      </w:r>
-    </w:p>
-    <w:p>
-      <w:r>
-        <w:t xml:space="preserve">Since this driver based on Plain-XML driver, loading model file code is the same. The only difference between these 2 drivers is names. For instance, “Plain-XML Document” changed to </w:t>
-      </w:r>
-      <w:r>
-        <w:lastRenderedPageBreak/>
-        <w:t>“</w:t>
-      </w:r>
-      <w:proofErr w:type="spellStart"/>
-      <w:r>
-        <w:t>Astah</w:t>
-      </w:r>
-      <w:proofErr w:type="spellEnd"/>
-      <w:r>
-        <w:t xml:space="preserve"> GSN XMI Document”. Other than names rest of the model loading code is work like Plain-XML driver. Below steps explains how to load an </w:t>
-      </w:r>
-      <w:proofErr w:type="spellStart"/>
-      <w:r>
-        <w:t>Astah</w:t>
-      </w:r>
-      <w:proofErr w:type="spellEnd"/>
-      <w:r>
-        <w:t xml:space="preserve"> GSN model into Epsilon.</w:t>
+        <w:t>Loading the Astah GSN model into Epsilon</w:t>
+      </w:r>
+    </w:p>
+    <w:p>
+      <w:r>
+        <w:t>Since this driver based on Plain-XML driver, loading model file code is the same. The only difference between these 2 drivers is names. For instance, “Plain-XML Document” changed to “Astah GSN XMI Document”. Other than names rest of the model loading code is work like Plain-XML driver. Below steps explains how to load an Astah GSN model into Epsilon.</w:t>
       </w:r>
     </w:p>
     <w:p>
@@ -1975,16 +3038,8 @@
         <w:rPr>
           <w:i/>
         </w:rPr>
-        <w:t xml:space="preserve">Run </w:t>
-      </w:r>
-      <w:proofErr w:type="gramStart"/>
-      <w:r>
-        <w:rPr>
-          <w:i/>
-        </w:rPr>
-        <w:t>As</w:t>
-      </w:r>
-      <w:proofErr w:type="gramEnd"/>
+        <w:t>Run As</w:t>
+      </w:r>
       <w:r>
         <w:t xml:space="preserve"> &gt; </w:t>
       </w:r>
@@ -2144,299 +3199,12 @@
           <w:noProof/>
           <w:lang w:eastAsia="en-CA"/>
         </w:rPr>
+        <w:lastRenderedPageBreak/>
         <w:drawing>
-          <wp:inline distT="0" distB="0" distL="0" distR="0" wp14:anchorId="06FDFFB0" wp14:editId="5946A9E6">
+          <wp:inline distT="0" distB="0" distL="0" distR="0" wp14:anchorId="5FC3C7E7" wp14:editId="74D8D8B5">
             <wp:extent cx="5972810" cy="3555365"/>
             <wp:effectExtent l="0" t="0" r="8890" b="6985"/>
             <wp:docPr id="1" name="Resim 1"/>
-            <wp:cNvGraphicFramePr>
-              <a:graphicFrameLocks xmlns:a="http://schemas.openxmlformats.org/drawingml/2006/main" noChangeAspect="1"/>
-            </wp:cNvGraphicFramePr>
-            <a:graphic xmlns:a="http://schemas.openxmlformats.org/drawingml/2006/main">
-              <a:graphicData uri="http://schemas.openxmlformats.org/drawingml/2006/picture">
-                <pic:pic xmlns:pic="http://schemas.openxmlformats.org/drawingml/2006/picture">
-                  <pic:nvPicPr>
-                    <pic:cNvPr id="1" name=""/>
-                    <pic:cNvPicPr/>
-                  </pic:nvPicPr>
-                  <pic:blipFill>
-                    <a:blip r:embed="rId6"/>
-                    <a:stretch>
-                      <a:fillRect/>
-                    </a:stretch>
-                  </pic:blipFill>
-                  <pic:spPr>
-                    <a:xfrm>
-                      <a:off x="0" y="0"/>
-                      <a:ext cx="5972810" cy="3555365"/>
-                    </a:xfrm>
-                    <a:prstGeom prst="rect">
-                      <a:avLst/>
-                    </a:prstGeom>
-                  </pic:spPr>
-                </pic:pic>
-              </a:graphicData>
-            </a:graphic>
-          </wp:inline>
-        </w:drawing>
-      </w:r>
-    </w:p>
-    <w:p>
-      <w:pPr>
-        <w:pStyle w:val="ResimYazs"/>
-        <w:jc w:val="center"/>
-      </w:pPr>
-      <w:r>
-        <w:t xml:space="preserve">Figure </w:t>
-      </w:r>
-      <w:r>
-        <w:fldChar w:fldCharType="begin"/>
-      </w:r>
-      <w:r>
-        <w:instrText xml:space="preserve"> SEQ Figure \* ARABIC </w:instrText>
-      </w:r>
-      <w:r>
-        <w:fldChar w:fldCharType="separate"/>
-      </w:r>
-      <w:r>
-        <w:rPr>
-          <w:noProof/>
-        </w:rPr>
-        <w:t>1</w:t>
-      </w:r>
-      <w:r>
-        <w:rPr>
-          <w:noProof/>
-        </w:rPr>
-        <w:fldChar w:fldCharType="end"/>
-      </w:r>
-      <w:r>
-        <w:t xml:space="preserve">: Loading </w:t>
-      </w:r>
-      <w:proofErr w:type="spellStart"/>
-      <w:r>
-        <w:t>Astah</w:t>
-      </w:r>
-      <w:proofErr w:type="spellEnd"/>
-      <w:r>
-        <w:t xml:space="preserve"> GSN model into EOL</w:t>
-      </w:r>
-    </w:p>
-    <w:p>
-      <w:pPr>
-        <w:pStyle w:val="ListeParagraf"/>
-        <w:numPr>
-          <w:ilvl w:val="1"/>
-          <w:numId w:val="19"/>
-        </w:numPr>
-        <w:jc w:val="left"/>
-      </w:pPr>
-      <w:r>
-        <w:rPr>
-          <w:noProof/>
-          <w:lang w:eastAsia="en-CA"/>
-        </w:rPr>
-        <w:t>Give a name to your model, it is not very important if you don’t want to use multiple models in the same EOL script.</w:t>
-      </w:r>
-    </w:p>
-    <w:p>
-      <w:pPr>
-        <w:pStyle w:val="ListeParagraf"/>
-        <w:numPr>
-          <w:ilvl w:val="1"/>
-          <w:numId w:val="19"/>
-        </w:numPr>
-        <w:jc w:val="left"/>
-      </w:pPr>
-      <w:r>
-        <w:rPr>
-          <w:noProof/>
-          <w:lang w:eastAsia="en-CA"/>
-        </w:rPr>
-        <w:t>Choose your XMI file if it’s already in the workspace. If not, add your model file into workspace.</w:t>
-      </w:r>
-    </w:p>
-    <w:p>
-      <w:pPr>
-        <w:pStyle w:val="ListeParagraf"/>
-        <w:numPr>
-          <w:ilvl w:val="1"/>
-          <w:numId w:val="19"/>
-        </w:numPr>
-        <w:jc w:val="left"/>
-      </w:pPr>
-      <w:r>
-        <w:rPr>
-          <w:noProof/>
-          <w:lang w:eastAsia="en-CA"/>
-        </w:rPr>
-        <w:t xml:space="preserve">If you are going to update/modify the GSN model, choose both </w:t>
-      </w:r>
-      <w:r>
-        <w:rPr>
-          <w:i/>
-          <w:noProof/>
-          <w:lang w:eastAsia="en-CA"/>
-        </w:rPr>
-        <w:t>Read on load</w:t>
-      </w:r>
-      <w:r>
-        <w:rPr>
-          <w:noProof/>
-          <w:lang w:eastAsia="en-CA"/>
-        </w:rPr>
-        <w:t xml:space="preserve"> and </w:t>
-      </w:r>
-      <w:r>
-        <w:rPr>
-          <w:i/>
-          <w:noProof/>
-          <w:lang w:eastAsia="en-CA"/>
-        </w:rPr>
-        <w:t>Store on disposal</w:t>
-      </w:r>
-      <w:r>
-        <w:rPr>
-          <w:noProof/>
-          <w:lang w:eastAsia="en-CA"/>
-        </w:rPr>
-        <w:t xml:space="preserve"> options (Figure 2).</w:t>
-      </w:r>
-    </w:p>
-    <w:p>
-      <w:pPr>
-        <w:keepNext/>
-        <w:jc w:val="center"/>
-      </w:pPr>
-      <w:r>
-        <w:rPr>
-          <w:noProof/>
-          <w:lang w:eastAsia="en-CA"/>
-        </w:rPr>
-        <w:lastRenderedPageBreak/>
-        <w:drawing>
-          <wp:inline distT="0" distB="0" distL="0" distR="0" wp14:anchorId="06F0C7C8" wp14:editId="5E2CF45C">
-            <wp:extent cx="3411221" cy="3477846"/>
-            <wp:effectExtent l="0" t="0" r="0" b="8890"/>
-            <wp:docPr id="2" name="Resim 2"/>
-            <wp:cNvGraphicFramePr>
-              <a:graphicFrameLocks xmlns:a="http://schemas.openxmlformats.org/drawingml/2006/main" noChangeAspect="1"/>
-            </wp:cNvGraphicFramePr>
-            <a:graphic xmlns:a="http://schemas.openxmlformats.org/drawingml/2006/main">
-              <a:graphicData uri="http://schemas.openxmlformats.org/drawingml/2006/picture">
-                <pic:pic xmlns:pic="http://schemas.openxmlformats.org/drawingml/2006/picture">
-                  <pic:nvPicPr>
-                    <pic:cNvPr id="1" name=""/>
-                    <pic:cNvPicPr/>
-                  </pic:nvPicPr>
-                  <pic:blipFill>
-                    <a:blip r:embed="rId7"/>
-                    <a:stretch>
-                      <a:fillRect/>
-                    </a:stretch>
-                  </pic:blipFill>
-                  <pic:spPr>
-                    <a:xfrm>
-                      <a:off x="0" y="0"/>
-                      <a:ext cx="3419782" cy="3486574"/>
-                    </a:xfrm>
-                    <a:prstGeom prst="rect">
-                      <a:avLst/>
-                    </a:prstGeom>
-                  </pic:spPr>
-                </pic:pic>
-              </a:graphicData>
-            </a:graphic>
-          </wp:inline>
-        </w:drawing>
-      </w:r>
-    </w:p>
-    <w:p>
-      <w:pPr>
-        <w:pStyle w:val="ResimYazs"/>
-        <w:jc w:val="center"/>
-      </w:pPr>
-      <w:r>
-        <w:t xml:space="preserve">Figure </w:t>
-      </w:r>
-      <w:r>
-        <w:fldChar w:fldCharType="begin"/>
-      </w:r>
-      <w:r>
-        <w:instrText xml:space="preserve"> SEQ Figure \* ARABIC </w:instrText>
-      </w:r>
-      <w:r>
-        <w:fldChar w:fldCharType="separate"/>
-      </w:r>
-      <w:r>
-        <w:rPr>
-          <w:noProof/>
-        </w:rPr>
-        <w:t>2</w:t>
-      </w:r>
-      <w:r>
-        <w:rPr>
-          <w:noProof/>
-        </w:rPr>
-        <w:fldChar w:fldCharType="end"/>
-      </w:r>
-      <w:r>
-        <w:t>: Loading model</w:t>
-      </w:r>
-      <w:r>
-        <w:rPr>
-          <w:noProof/>
-        </w:rPr>
-        <w:t xml:space="preserve"> configurations</w:t>
-      </w:r>
-    </w:p>
-    <w:p>
-      <w:pPr>
-        <w:pStyle w:val="ListeParagraf"/>
-        <w:numPr>
-          <w:ilvl w:val="1"/>
-          <w:numId w:val="19"/>
-        </w:numPr>
-        <w:jc w:val="left"/>
-      </w:pPr>
-      <w:r>
-        <w:rPr>
-          <w:noProof/>
-          <w:lang w:eastAsia="en-CA"/>
-        </w:rPr>
-        <w:t xml:space="preserve">After that, you can run EOL script with </w:t>
-      </w:r>
-      <w:r>
-        <w:rPr>
-          <w:i/>
-          <w:noProof/>
-          <w:lang w:eastAsia="en-CA"/>
-        </w:rPr>
-        <w:t>Run</w:t>
-      </w:r>
-      <w:r>
-        <w:rPr>
-          <w:noProof/>
-          <w:lang w:eastAsia="en-CA"/>
-        </w:rPr>
-        <w:t xml:space="preserve"> button. EOL will run on your Astah GSN model (Figure 3).</w:t>
-      </w:r>
-    </w:p>
-    <w:p>
-      <w:pPr>
-        <w:keepNext/>
-        <w:jc w:val="center"/>
-      </w:pPr>
-      <w:r>
-        <w:rPr>
-          <w:noProof/>
-          <w:lang w:eastAsia="en-CA"/>
-        </w:rPr>
-        <w:drawing>
-          <wp:inline distT="0" distB="0" distL="0" distR="0" wp14:anchorId="7DA749CE" wp14:editId="15C7629E">
-            <wp:extent cx="3618375" cy="3456960"/>
-            <wp:effectExtent l="0" t="0" r="1270" b="0"/>
-            <wp:docPr id="3" name="Resim 3"/>
             <wp:cNvGraphicFramePr>
               <a:graphicFrameLocks xmlns:a="http://schemas.openxmlformats.org/drawingml/2006/main" noChangeAspect="1"/>
             </wp:cNvGraphicFramePr>
@@ -2456,6 +3224,286 @@
                   <pic:spPr>
                     <a:xfrm>
                       <a:off x="0" y="0"/>
+                      <a:ext cx="5972810" cy="3555365"/>
+                    </a:xfrm>
+                    <a:prstGeom prst="rect">
+                      <a:avLst/>
+                    </a:prstGeom>
+                  </pic:spPr>
+                </pic:pic>
+              </a:graphicData>
+            </a:graphic>
+          </wp:inline>
+        </w:drawing>
+      </w:r>
+    </w:p>
+    <w:p>
+      <w:pPr>
+        <w:pStyle w:val="ResimYazs"/>
+        <w:jc w:val="center"/>
+      </w:pPr>
+      <w:r>
+        <w:t xml:space="preserve">Figure </w:t>
+      </w:r>
+      <w:r>
+        <w:fldChar w:fldCharType="begin"/>
+      </w:r>
+      <w:r>
+        <w:instrText xml:space="preserve"> SEQ Figure \* ARABIC </w:instrText>
+      </w:r>
+      <w:r>
+        <w:fldChar w:fldCharType="separate"/>
+      </w:r>
+      <w:r>
+        <w:rPr>
+          <w:noProof/>
+        </w:rPr>
+        <w:t>1</w:t>
+      </w:r>
+      <w:r>
+        <w:rPr>
+          <w:noProof/>
+        </w:rPr>
+        <w:fldChar w:fldCharType="end"/>
+      </w:r>
+      <w:r>
+        <w:t>: Loading Astah GSN model into EOL</w:t>
+      </w:r>
+    </w:p>
+    <w:p>
+      <w:pPr>
+        <w:pStyle w:val="ListeParagraf"/>
+        <w:numPr>
+          <w:ilvl w:val="1"/>
+          <w:numId w:val="19"/>
+        </w:numPr>
+        <w:jc w:val="left"/>
+      </w:pPr>
+      <w:r>
+        <w:rPr>
+          <w:noProof/>
+          <w:lang w:eastAsia="en-CA"/>
+        </w:rPr>
+        <w:t>Give a name to your model, it is not very important if you don’t want to use multiple models in the same EOL script.</w:t>
+      </w:r>
+    </w:p>
+    <w:p>
+      <w:pPr>
+        <w:pStyle w:val="ListeParagraf"/>
+        <w:numPr>
+          <w:ilvl w:val="1"/>
+          <w:numId w:val="19"/>
+        </w:numPr>
+        <w:jc w:val="left"/>
+      </w:pPr>
+      <w:r>
+        <w:rPr>
+          <w:noProof/>
+          <w:lang w:eastAsia="en-CA"/>
+        </w:rPr>
+        <w:t>Choose your XMI file if it’s already in the workspace. If not, add your model file into workspace.</w:t>
+      </w:r>
+    </w:p>
+    <w:p>
+      <w:pPr>
+        <w:pStyle w:val="ListeParagraf"/>
+        <w:numPr>
+          <w:ilvl w:val="1"/>
+          <w:numId w:val="19"/>
+        </w:numPr>
+        <w:jc w:val="left"/>
+      </w:pPr>
+      <w:r>
+        <w:rPr>
+          <w:noProof/>
+          <w:lang w:eastAsia="en-CA"/>
+        </w:rPr>
+        <w:t xml:space="preserve">If you are going to update/modify the GSN model, choose both </w:t>
+      </w:r>
+      <w:r>
+        <w:rPr>
+          <w:i/>
+          <w:noProof/>
+          <w:lang w:eastAsia="en-CA"/>
+        </w:rPr>
+        <w:t>Read on load</w:t>
+      </w:r>
+      <w:r>
+        <w:rPr>
+          <w:noProof/>
+          <w:lang w:eastAsia="en-CA"/>
+        </w:rPr>
+        <w:t xml:space="preserve"> and </w:t>
+      </w:r>
+      <w:r>
+        <w:rPr>
+          <w:i/>
+          <w:noProof/>
+          <w:lang w:eastAsia="en-CA"/>
+        </w:rPr>
+        <w:t>Store on disposal</w:t>
+      </w:r>
+      <w:r>
+        <w:rPr>
+          <w:noProof/>
+          <w:lang w:eastAsia="en-CA"/>
+        </w:rPr>
+        <w:t xml:space="preserve"> options (Figure 2).</w:t>
+      </w:r>
+    </w:p>
+    <w:p>
+      <w:pPr>
+        <w:keepNext/>
+        <w:jc w:val="center"/>
+      </w:pPr>
+      <w:r>
+        <w:rPr>
+          <w:noProof/>
+          <w:lang w:eastAsia="en-CA"/>
+        </w:rPr>
+        <w:lastRenderedPageBreak/>
+        <w:drawing>
+          <wp:inline distT="0" distB="0" distL="0" distR="0" wp14:anchorId="3DFE9842" wp14:editId="6B23E33B">
+            <wp:extent cx="3411221" cy="3477846"/>
+            <wp:effectExtent l="0" t="0" r="0" b="8890"/>
+            <wp:docPr id="2" name="Resim 2"/>
+            <wp:cNvGraphicFramePr>
+              <a:graphicFrameLocks xmlns:a="http://schemas.openxmlformats.org/drawingml/2006/main" noChangeAspect="1"/>
+            </wp:cNvGraphicFramePr>
+            <a:graphic xmlns:a="http://schemas.openxmlformats.org/drawingml/2006/main">
+              <a:graphicData uri="http://schemas.openxmlformats.org/drawingml/2006/picture">
+                <pic:pic xmlns:pic="http://schemas.openxmlformats.org/drawingml/2006/picture">
+                  <pic:nvPicPr>
+                    <pic:cNvPr id="1" name=""/>
+                    <pic:cNvPicPr/>
+                  </pic:nvPicPr>
+                  <pic:blipFill>
+                    <a:blip r:embed="rId9"/>
+                    <a:stretch>
+                      <a:fillRect/>
+                    </a:stretch>
+                  </pic:blipFill>
+                  <pic:spPr>
+                    <a:xfrm>
+                      <a:off x="0" y="0"/>
+                      <a:ext cx="3419782" cy="3486574"/>
+                    </a:xfrm>
+                    <a:prstGeom prst="rect">
+                      <a:avLst/>
+                    </a:prstGeom>
+                  </pic:spPr>
+                </pic:pic>
+              </a:graphicData>
+            </a:graphic>
+          </wp:inline>
+        </w:drawing>
+      </w:r>
+    </w:p>
+    <w:p>
+      <w:pPr>
+        <w:pStyle w:val="ResimYazs"/>
+        <w:jc w:val="center"/>
+      </w:pPr>
+      <w:r>
+        <w:t xml:space="preserve">Figure </w:t>
+      </w:r>
+      <w:r>
+        <w:fldChar w:fldCharType="begin"/>
+      </w:r>
+      <w:r>
+        <w:instrText xml:space="preserve"> SEQ Figure \* ARABIC </w:instrText>
+      </w:r>
+      <w:r>
+        <w:fldChar w:fldCharType="separate"/>
+      </w:r>
+      <w:r>
+        <w:rPr>
+          <w:noProof/>
+        </w:rPr>
+        <w:t>2</w:t>
+      </w:r>
+      <w:r>
+        <w:rPr>
+          <w:noProof/>
+        </w:rPr>
+        <w:fldChar w:fldCharType="end"/>
+      </w:r>
+      <w:r>
+        <w:t>: Loading model</w:t>
+      </w:r>
+      <w:r>
+        <w:rPr>
+          <w:noProof/>
+        </w:rPr>
+        <w:t xml:space="preserve"> configurations</w:t>
+      </w:r>
+    </w:p>
+    <w:p>
+      <w:pPr>
+        <w:pStyle w:val="ListeParagraf"/>
+        <w:numPr>
+          <w:ilvl w:val="1"/>
+          <w:numId w:val="19"/>
+        </w:numPr>
+        <w:jc w:val="left"/>
+      </w:pPr>
+      <w:r>
+        <w:rPr>
+          <w:noProof/>
+          <w:lang w:eastAsia="en-CA"/>
+        </w:rPr>
+        <w:t xml:space="preserve">After that, you can run EOL script with </w:t>
+      </w:r>
+      <w:r>
+        <w:rPr>
+          <w:i/>
+          <w:noProof/>
+          <w:lang w:eastAsia="en-CA"/>
+        </w:rPr>
+        <w:t>Run</w:t>
+      </w:r>
+      <w:r>
+        <w:rPr>
+          <w:noProof/>
+          <w:lang w:eastAsia="en-CA"/>
+        </w:rPr>
+        <w:t xml:space="preserve"> button. EOL will run on your Astah GSN model (Figure 3).</w:t>
+      </w:r>
+    </w:p>
+    <w:p>
+      <w:pPr>
+        <w:keepNext/>
+        <w:jc w:val="center"/>
+      </w:pPr>
+      <w:r>
+        <w:rPr>
+          <w:noProof/>
+          <w:lang w:eastAsia="en-CA"/>
+        </w:rPr>
+        <w:drawing>
+          <wp:inline distT="0" distB="0" distL="0" distR="0" wp14:anchorId="5AD144AB" wp14:editId="2944463D">
+            <wp:extent cx="3618375" cy="3456960"/>
+            <wp:effectExtent l="0" t="0" r="1270" b="0"/>
+            <wp:docPr id="3" name="Resim 3"/>
+            <wp:cNvGraphicFramePr>
+              <a:graphicFrameLocks xmlns:a="http://schemas.openxmlformats.org/drawingml/2006/main" noChangeAspect="1"/>
+            </wp:cNvGraphicFramePr>
+            <a:graphic xmlns:a="http://schemas.openxmlformats.org/drawingml/2006/main">
+              <a:graphicData uri="http://schemas.openxmlformats.org/drawingml/2006/picture">
+                <pic:pic xmlns:pic="http://schemas.openxmlformats.org/drawingml/2006/picture">
+                  <pic:nvPicPr>
+                    <pic:cNvPr id="1" name=""/>
+                    <pic:cNvPicPr/>
+                  </pic:nvPicPr>
+                  <pic:blipFill>
+                    <a:blip r:embed="rId10"/>
+                    <a:stretch>
+                      <a:fillRect/>
+                    </a:stretch>
+                  </pic:blipFill>
+                  <pic:spPr>
+                    <a:xfrm>
+                      <a:off x="0" y="0"/>
                       <a:ext cx="3646169" cy="3483514"/>
                     </a:xfrm>
                     <a:prstGeom prst="rect">
@@ -2499,15 +3547,7 @@
         <w:fldChar w:fldCharType="end"/>
       </w:r>
       <w:r>
-        <w:t xml:space="preserve">: Running EOL with </w:t>
-      </w:r>
-      <w:proofErr w:type="spellStart"/>
-      <w:r>
-        <w:t>Astah</w:t>
-      </w:r>
-      <w:proofErr w:type="spellEnd"/>
-      <w:r>
-        <w:t xml:space="preserve"> GSN model</w:t>
+        <w:t>: Running EOL with Astah GSN model</w:t>
       </w:r>
     </w:p>
     <w:p>
@@ -2531,81 +3571,45 @@
     </w:p>
     <w:p>
       <w:r>
-        <w:t xml:space="preserve">Plain-XML driver has 2 classes for getters and setters. Reading and accessing model calls getter class functions. </w:t>
-      </w:r>
-      <w:proofErr w:type="spellStart"/>
-      <w:r>
-        <w:t>Astah</w:t>
-      </w:r>
-      <w:proofErr w:type="spellEnd"/>
-      <w:r>
-        <w:t xml:space="preserve"> GSN driver’s getter class completely changed and it has minimal similarities with Plain-XML getter class. </w:t>
-      </w:r>
-    </w:p>
-    <w:p>
-      <w:r>
-        <w:t xml:space="preserve">Most of the changes made for getting attribute values rather than tag names. Plain-XML getter class has method for getting tags, child tags, attribute values, etc. In Plain-XML driver users can only select different tag named elements but </w:t>
-      </w:r>
-      <w:proofErr w:type="spellStart"/>
-      <w:r>
-        <w:t>Astah</w:t>
-      </w:r>
-      <w:proofErr w:type="spellEnd"/>
-      <w:r>
-        <w:t xml:space="preserve"> GSN XMI document requires getting different attribute valued elements. </w:t>
-      </w:r>
-    </w:p>
-    <w:p>
-      <w:r>
-        <w:t xml:space="preserve">Plain-XML documents can have several layered elements so driver can get the root element or any child element. </w:t>
-      </w:r>
-      <w:proofErr w:type="spellStart"/>
-      <w:r>
-        <w:t>Astah</w:t>
-      </w:r>
-      <w:proofErr w:type="spellEnd"/>
-      <w:r>
-        <w:t xml:space="preserve"> GSN driver have two different options: getting the root element or root’s child elements. Because GSN XMI document only has the root element (tag name: </w:t>
-      </w:r>
-      <w:proofErr w:type="spellStart"/>
-      <w:proofErr w:type="gramStart"/>
+        <w:t xml:space="preserve">Plain-XML driver has 2 classes for getters and setters. Reading and accessing model calls getter class functions. Astah GSN driver’s getter class completely changed and it has minimal similarities with Plain-XML getter class. </w:t>
+      </w:r>
+    </w:p>
+    <w:p>
+      <w:r>
+        <w:t xml:space="preserve">Most of the changes made for getting attribute values rather than tag names. Plain-XML getter class has method for getting tags, child tags, attribute values, etc. In Plain-XML driver users can only select different tag named elements but Astah GSN XMI document requires getting different attribute valued elements. </w:t>
+      </w:r>
+    </w:p>
+    <w:p>
+      <w:r>
+        <w:t xml:space="preserve">Plain-XML documents can have several layered elements so driver can get the root element or any child element. Astah GSN driver have two different options: getting the root element or root’s child elements. Because GSN XMI document only has the root element (tag name: </w:t>
+      </w:r>
       <w:r>
         <w:t>ARM:Argumentation</w:t>
       </w:r>
-      <w:proofErr w:type="spellEnd"/>
-      <w:proofErr w:type="gramEnd"/>
       <w:r>
         <w:t xml:space="preserve">) and its child elements (tag name: </w:t>
       </w:r>
-      <w:proofErr w:type="spellStart"/>
       <w:r>
         <w:t>argumentElement</w:t>
       </w:r>
-      <w:proofErr w:type="spellEnd"/>
       <w:r>
         <w:t xml:space="preserve">). Some of the methods get root element and some of them only get children. For instance, </w:t>
       </w:r>
-      <w:proofErr w:type="spellStart"/>
       <w:r>
         <w:rPr>
           <w:i/>
         </w:rPr>
         <w:t>gsn.all</w:t>
       </w:r>
-      <w:proofErr w:type="spellEnd"/>
       <w:r>
         <w:t xml:space="preserve"> call parses the document and returns root element. On the other hand, </w:t>
       </w:r>
-      <w:proofErr w:type="spellStart"/>
-      <w:proofErr w:type="gramStart"/>
       <w:r>
         <w:rPr>
           <w:i/>
         </w:rPr>
         <w:t>gsn.goal</w:t>
       </w:r>
-      <w:proofErr w:type="spellEnd"/>
-      <w:proofErr w:type="gramEnd"/>
       <w:r>
         <w:t xml:space="preserve"> or </w:t>
       </w:r>
@@ -2906,14 +3910,12 @@
                 <w:rFonts w:ascii="Consolas" w:hAnsi="Consolas"/>
               </w:rPr>
             </w:pPr>
-            <w:proofErr w:type="spellStart"/>
             <w:r>
               <w:rPr>
                 <w:rFonts w:ascii="Consolas" w:hAnsi="Consolas"/>
               </w:rPr>
               <w:t>gsn.all</w:t>
             </w:r>
-            <w:proofErr w:type="spellEnd"/>
           </w:p>
         </w:tc>
         <w:tc>
@@ -2946,14 +3948,12 @@
                 <w:rFonts w:ascii="Consolas" w:hAnsi="Consolas"/>
               </w:rPr>
             </w:pPr>
-            <w:proofErr w:type="spellStart"/>
             <w:r>
               <w:rPr>
                 <w:rFonts w:ascii="Consolas" w:hAnsi="Consolas"/>
               </w:rPr>
               <w:t>gsn.nodes</w:t>
             </w:r>
-            <w:proofErr w:type="spellEnd"/>
           </w:p>
         </w:tc>
         <w:tc>
@@ -2986,14 +3986,12 @@
                 <w:rFonts w:ascii="Consolas" w:hAnsi="Consolas"/>
               </w:rPr>
             </w:pPr>
-            <w:proofErr w:type="spellStart"/>
             <w:r>
               <w:rPr>
                 <w:rFonts w:ascii="Consolas" w:hAnsi="Consolas"/>
               </w:rPr>
               <w:t>gsn.links</w:t>
             </w:r>
-            <w:proofErr w:type="spellEnd"/>
           </w:p>
         </w:tc>
         <w:tc>
@@ -3026,14 +4024,12 @@
                 <w:rFonts w:ascii="Consolas" w:hAnsi="Consolas"/>
               </w:rPr>
             </w:pPr>
-            <w:proofErr w:type="spellStart"/>
             <w:r>
               <w:rPr>
                 <w:rFonts w:ascii="Consolas" w:hAnsi="Consolas"/>
               </w:rPr>
               <w:t>gsn.goal</w:t>
             </w:r>
-            <w:proofErr w:type="spellEnd"/>
           </w:p>
         </w:tc>
         <w:tc>
@@ -3066,14 +4062,12 @@
                 <w:rFonts w:ascii="Consolas" w:hAnsi="Consolas"/>
               </w:rPr>
             </w:pPr>
-            <w:proofErr w:type="spellStart"/>
             <w:r>
               <w:rPr>
                 <w:rFonts w:ascii="Consolas" w:hAnsi="Consolas"/>
               </w:rPr>
               <w:t>gsn.assertedcontext</w:t>
             </w:r>
-            <w:proofErr w:type="spellEnd"/>
           </w:p>
         </w:tc>
         <w:tc>
@@ -3106,16 +4100,12 @@
                 <w:rFonts w:ascii="Consolas" w:hAnsi="Consolas"/>
               </w:rPr>
             </w:pPr>
-            <w:proofErr w:type="spellStart"/>
-            <w:proofErr w:type="gramStart"/>
             <w:r>
               <w:rPr>
                 <w:rFonts w:ascii="Consolas" w:hAnsi="Consolas"/>
               </w:rPr>
               <w:t>gsn.all.content</w:t>
             </w:r>
-            <w:proofErr w:type="spellEnd"/>
-            <w:proofErr w:type="gramEnd"/>
           </w:p>
           <w:p>
             <w:pPr>
@@ -3123,22 +4113,12 @@
                 <w:rFonts w:ascii="Consolas" w:hAnsi="Consolas"/>
               </w:rPr>
             </w:pPr>
-            <w:proofErr w:type="spellStart"/>
-            <w:proofErr w:type="gramStart"/>
             <w:r>
               <w:rPr>
                 <w:rFonts w:ascii="Consolas" w:hAnsi="Consolas"/>
               </w:rPr>
-              <w:t>gsn.context</w:t>
-            </w:r>
-            <w:proofErr w:type="gramEnd"/>
-            <w:r>
-              <w:rPr>
-                <w:rFonts w:ascii="Consolas" w:hAnsi="Consolas"/>
-              </w:rPr>
-              <w:t>.content</w:t>
-            </w:r>
-            <w:proofErr w:type="spellEnd"/>
+              <w:t>gsn.context.content</w:t>
+            </w:r>
           </w:p>
           <w:p>
             <w:pPr>
@@ -3273,19 +4253,11 @@
                 <w:rFonts w:ascii="Consolas" w:hAnsi="Consolas"/>
               </w:rPr>
             </w:pPr>
-            <w:proofErr w:type="gramStart"/>
             <w:r>
               <w:rPr>
                 <w:rFonts w:ascii="Consolas" w:hAnsi="Consolas"/>
               </w:rPr>
-              <w:t>gsn.S</w:t>
-            </w:r>
-            <w:proofErr w:type="gramEnd"/>
-            <w:r>
-              <w:rPr>
-                <w:rFonts w:ascii="Consolas" w:hAnsi="Consolas"/>
-              </w:rPr>
-              <w:t xml:space="preserve">5.xmiid </w:t>
+              <w:t xml:space="preserve">gsn.S5.xmiid </w:t>
             </w:r>
             <w:r>
               <w:rPr>
@@ -3323,35 +4295,7 @@
               <w:rPr>
                 <w:rFonts w:cs="Times New Roman"/>
               </w:rPr>
-              <w:t xml:space="preserve">Returns given element/s’ </w:t>
-            </w:r>
-            <w:proofErr w:type="spellStart"/>
-            <w:r>
-              <w:rPr>
-                <w:rFonts w:cs="Times New Roman"/>
-              </w:rPr>
-              <w:t>xmi:id</w:t>
-            </w:r>
-            <w:proofErr w:type="spellEnd"/>
-            <w:r>
-              <w:rPr>
-                <w:rFonts w:cs="Times New Roman"/>
-              </w:rPr>
-              <w:t xml:space="preserve"> attribute. Each element has unique </w:t>
-            </w:r>
-            <w:proofErr w:type="spellStart"/>
-            <w:r>
-              <w:rPr>
-                <w:rFonts w:cs="Times New Roman"/>
-              </w:rPr>
-              <w:t>xmi:id</w:t>
-            </w:r>
-            <w:proofErr w:type="spellEnd"/>
-            <w:r>
-              <w:rPr>
-                <w:rFonts w:cs="Times New Roman"/>
-              </w:rPr>
-              <w:t xml:space="preserve"> values.</w:t>
+              <w:t>Returns given element/s’ xmi:id attribute. Each element has unique xmi:id values.</w:t>
             </w:r>
           </w:p>
         </w:tc>
@@ -3367,19 +4311,11 @@
                 <w:rFonts w:ascii="Consolas" w:hAnsi="Consolas"/>
               </w:rPr>
             </w:pPr>
-            <w:proofErr w:type="gramStart"/>
             <w:r>
               <w:rPr>
                 <w:rFonts w:ascii="Consolas" w:hAnsi="Consolas"/>
               </w:rPr>
-              <w:t>gsn.j</w:t>
-            </w:r>
-            <w:proofErr w:type="gramEnd"/>
-            <w:r>
-              <w:rPr>
-                <w:rFonts w:ascii="Consolas" w:hAnsi="Consolas"/>
-              </w:rPr>
-              <w:t xml:space="preserve">5.xsitype </w:t>
+              <w:t xml:space="preserve">gsn.j5.xsitype </w:t>
             </w:r>
             <w:r>
               <w:rPr>
@@ -3395,14 +4331,12 @@
                 <w:rFonts w:ascii="Consolas" w:hAnsi="Consolas"/>
               </w:rPr>
             </w:pPr>
-            <w:proofErr w:type="spellStart"/>
             <w:r>
               <w:rPr>
                 <w:rFonts w:ascii="Consolas" w:hAnsi="Consolas"/>
               </w:rPr>
               <w:t>gsn.goal.xsi_type</w:t>
             </w:r>
-            <w:proofErr w:type="spellEnd"/>
           </w:p>
         </w:tc>
         <w:tc>
@@ -3419,37 +4353,7 @@
               <w:rPr>
                 <w:rFonts w:cs="Times New Roman"/>
               </w:rPr>
-              <w:t xml:space="preserve">Returns given element/s’ </w:t>
-            </w:r>
-            <w:proofErr w:type="spellStart"/>
-            <w:proofErr w:type="gramStart"/>
-            <w:r>
-              <w:rPr>
-                <w:rFonts w:cs="Times New Roman"/>
-              </w:rPr>
-              <w:t>xsi:type</w:t>
-            </w:r>
-            <w:proofErr w:type="spellEnd"/>
-            <w:proofErr w:type="gramEnd"/>
-            <w:r>
-              <w:rPr>
-                <w:rFonts w:cs="Times New Roman"/>
-              </w:rPr>
-              <w:t xml:space="preserve"> attribute. Same elements (e.g. goal and assumption) have the same </w:t>
-            </w:r>
-            <w:proofErr w:type="spellStart"/>
-            <w:r>
-              <w:rPr>
-                <w:rFonts w:cs="Times New Roman"/>
-              </w:rPr>
-              <w:t>xsi:type</w:t>
-            </w:r>
-            <w:proofErr w:type="spellEnd"/>
-            <w:r>
-              <w:rPr>
-                <w:rFonts w:cs="Times New Roman"/>
-              </w:rPr>
-              <w:t xml:space="preserve"> values.</w:t>
+              <w:t>Returns given element/s’ xsi:type attribute. Same elements (e.g. goal and assumption) have the same xsi:type values.</w:t>
             </w:r>
           </w:p>
         </w:tc>
@@ -3465,7 +4369,6 @@
                 <w:rFonts w:ascii="Consolas" w:hAnsi="Consolas"/>
               </w:rPr>
             </w:pPr>
-            <w:proofErr w:type="gramStart"/>
             <w:r>
               <w:rPr>
                 <w:rFonts w:ascii="Consolas" w:hAnsi="Consolas"/>
@@ -3473,7 +4376,6 @@
               <w:lastRenderedPageBreak/>
               <w:t>gsn.Sn3.target</w:t>
             </w:r>
-            <w:proofErr w:type="gramEnd"/>
           </w:p>
           <w:p>
             <w:pPr>
@@ -3481,14 +4383,12 @@
                 <w:rFonts w:ascii="Consolas" w:hAnsi="Consolas"/>
               </w:rPr>
             </w:pPr>
-            <w:proofErr w:type="spellStart"/>
             <w:r>
               <w:rPr>
                 <w:rFonts w:ascii="Consolas" w:hAnsi="Consolas"/>
               </w:rPr>
               <w:t>gsn.context.target</w:t>
             </w:r>
-            <w:proofErr w:type="spellEnd"/>
           </w:p>
         </w:tc>
         <w:tc>
@@ -3521,35 +4421,25 @@
                 <w:rFonts w:ascii="Consolas" w:hAnsi="Consolas"/>
               </w:rPr>
             </w:pPr>
-            <w:proofErr w:type="gramStart"/>
             <w:r>
               <w:rPr>
                 <w:rFonts w:ascii="Consolas" w:hAnsi="Consolas"/>
               </w:rPr>
-              <w:t>gsn.g</w:t>
-            </w:r>
-            <w:proofErr w:type="gramEnd"/>
-            <w:r>
+              <w:t>gsn.g2.source</w:t>
+            </w:r>
+          </w:p>
+          <w:p>
+            <w:pPr>
               <w:rPr>
                 <w:rFonts w:ascii="Consolas" w:hAnsi="Consolas"/>
               </w:rPr>
-              <w:t>2.source</w:t>
-            </w:r>
-          </w:p>
-          <w:p>
-            <w:pPr>
+            </w:pPr>
+            <w:r>
               <w:rPr>
                 <w:rFonts w:ascii="Consolas" w:hAnsi="Consolas"/>
               </w:rPr>
-            </w:pPr>
-            <w:proofErr w:type="spellStart"/>
-            <w:r>
-              <w:rPr>
-                <w:rFonts w:ascii="Consolas" w:hAnsi="Consolas"/>
-              </w:rPr>
               <w:t>gsn.strategy.source</w:t>
             </w:r>
-            <w:proofErr w:type="spellEnd"/>
           </w:p>
         </w:tc>
         <w:tc>
@@ -3620,14 +4510,12 @@
                 <w:rFonts w:ascii="Consolas" w:hAnsi="Consolas"/>
               </w:rPr>
             </w:pPr>
-            <w:proofErr w:type="spellStart"/>
             <w:r>
               <w:rPr>
                 <w:rFonts w:ascii="Consolas" w:hAnsi="Consolas"/>
               </w:rPr>
               <w:t>gsn.all.last</w:t>
             </w:r>
-            <w:proofErr w:type="spellEnd"/>
           </w:p>
         </w:tc>
         <w:tc>
@@ -3660,14 +4548,12 @@
                 <w:rFonts w:ascii="Consolas" w:hAnsi="Consolas"/>
               </w:rPr>
             </w:pPr>
-            <w:proofErr w:type="spellStart"/>
             <w:r>
               <w:rPr>
                 <w:rFonts w:ascii="Consolas" w:hAnsi="Consolas"/>
               </w:rPr>
               <w:t>gsn.solution.first</w:t>
             </w:r>
-            <w:proofErr w:type="spellEnd"/>
           </w:p>
         </w:tc>
         <w:tc>
@@ -3704,7 +4590,13 @@
               <w:rPr>
                 <w:rFonts w:ascii="Consolas" w:hAnsi="Consolas"/>
               </w:rPr>
-              <w:t>Gsn.S3.content.println()</w:t>
+              <w:t>g</w:t>
+            </w:r>
+            <w:r>
+              <w:rPr>
+                <w:rFonts w:ascii="Consolas" w:hAnsi="Consolas"/>
+              </w:rPr>
+              <w:t>sn.S3.content.println()</w:t>
             </w:r>
           </w:p>
         </w:tc>
@@ -3758,15 +4650,7 @@
         <w:fldChar w:fldCharType="end"/>
       </w:r>
       <w:r>
-        <w:t xml:space="preserve">: </w:t>
-      </w:r>
-      <w:proofErr w:type="spellStart"/>
-      <w:r>
-        <w:t>Astah</w:t>
-      </w:r>
-      <w:proofErr w:type="spellEnd"/>
-      <w:r>
-        <w:t xml:space="preserve"> GSN Driver</w:t>
+        <w:t>: Astah GSN Driver</w:t>
       </w:r>
       <w:r>
         <w:rPr>
@@ -3779,49 +4663,22 @@
       <w:r>
         <w:t xml:space="preserve">Some of the getters could be combined differently. For example, </w:t>
       </w:r>
-      <w:proofErr w:type="spellStart"/>
-      <w:proofErr w:type="gramStart"/>
       <w:r>
         <w:rPr>
           <w:rFonts w:ascii="Consolas" w:hAnsi="Consolas"/>
           <w:i/>
         </w:rPr>
-        <w:t>gsn.goal</w:t>
-      </w:r>
-      <w:proofErr w:type="gramEnd"/>
+        <w:t>gsn.goal.last.content.println()</w:t>
+      </w:r>
+      <w:r>
+        <w:t xml:space="preserve"> and </w:t>
+      </w:r>
       <w:r>
         <w:rPr>
           <w:rFonts w:ascii="Consolas" w:hAnsi="Consolas"/>
           <w:i/>
         </w:rPr>
-        <w:t>.last.content.println</w:t>
-      </w:r>
-      <w:proofErr w:type="spellEnd"/>
-      <w:r>
-        <w:rPr>
-          <w:rFonts w:ascii="Consolas" w:hAnsi="Consolas"/>
-          <w:i/>
-        </w:rPr>
-        <w:t>()</w:t>
-      </w:r>
-      <w:r>
-        <w:t xml:space="preserve"> and </w:t>
-      </w:r>
-      <w:proofErr w:type="spellStart"/>
-      <w:r>
-        <w:rPr>
-          <w:rFonts w:ascii="Consolas" w:hAnsi="Consolas"/>
-          <w:i/>
-        </w:rPr>
-        <w:t>gsn.goal.content.last.println</w:t>
-      </w:r>
-      <w:proofErr w:type="spellEnd"/>
-      <w:r>
-        <w:rPr>
-          <w:rFonts w:ascii="Consolas" w:hAnsi="Consolas"/>
-          <w:i/>
-        </w:rPr>
-        <w:t>()</w:t>
+        <w:t>gsn.goal.content.last.println()</w:t>
       </w:r>
       <w:r>
         <w:t xml:space="preserve"> prints the same result. The difference between these 2 commands is simple. The first command gets all goal elements list, then finds the last goal element and prints its content attribute value. The second command gets goal elements list, then gets all goal elements contents and creates new list later it prints the last content in that list. Thus, the first command is faster than the second one because, it doesn’t get all goal elements’ content attribute, it just gets one goal element’s content attribute and prints it.</w:t>
@@ -3933,7 +4790,13 @@
               <w:rPr>
                 <w:rFonts w:ascii="Consolas" w:hAnsi="Consolas"/>
               </w:rPr>
-              <w:t>Gsn.</w:t>
+              <w:t>g</w:t>
+            </w:r>
+            <w:r>
+              <w:rPr>
+                <w:rFonts w:ascii="Consolas" w:hAnsi="Consolas"/>
+              </w:rPr>
+              <w:t>sn.</w:t>
             </w:r>
             <w:r>
               <w:rPr>
@@ -3980,7 +4843,13 @@
               <w:rPr>
                 <w:rFonts w:ascii="Consolas" w:hAnsi="Consolas"/>
               </w:rPr>
-              <w:t>Gsn.g3.id = “G6”;</w:t>
+              <w:t>g</w:t>
+            </w:r>
+            <w:r>
+              <w:rPr>
+                <w:rFonts w:ascii="Consolas" w:hAnsi="Consolas"/>
+              </w:rPr>
+              <w:t>sn.g3.id = “G6”;</w:t>
             </w:r>
           </w:p>
         </w:tc>
@@ -4021,7 +4890,13 @@
               <w:rPr>
                 <w:rFonts w:ascii="Consolas" w:hAnsi="Consolas"/>
               </w:rPr>
-              <w:t>Gsn.j15.xmiid = “</w:t>
+              <w:t>g</w:t>
+            </w:r>
+            <w:r>
+              <w:rPr>
+                <w:rFonts w:ascii="Consolas" w:hAnsi="Consolas"/>
+              </w:rPr>
+              <w:t>sn.j15.xmiid = “</w:t>
             </w:r>
             <w:r>
               <w:rPr>
@@ -4053,31 +4928,7 @@
           </w:tcPr>
           <w:p>
             <w:r>
-              <w:t xml:space="preserve">Updates given element’s </w:t>
-            </w:r>
-            <w:proofErr w:type="spellStart"/>
-            <w:r>
-              <w:t>xmi:id</w:t>
-            </w:r>
-            <w:proofErr w:type="spellEnd"/>
-            <w:r>
-              <w:t xml:space="preserve"> attribute. However, </w:t>
-            </w:r>
-            <w:proofErr w:type="spellStart"/>
-            <w:r>
-              <w:t>Astah</w:t>
-            </w:r>
-            <w:proofErr w:type="spellEnd"/>
-            <w:r>
-              <w:t xml:space="preserve"> GSN generates unique </w:t>
-            </w:r>
-            <w:proofErr w:type="spellStart"/>
-            <w:r>
-              <w:t>xmi:id</w:t>
-            </w:r>
-            <w:proofErr w:type="spellEnd"/>
-            <w:r>
-              <w:t xml:space="preserve"> values based on model and element location. </w:t>
+              <w:t xml:space="preserve">Updates given element’s xmi:id attribute. However, Astah GSN generates unique xmi:id values based on model and element location. </w:t>
             </w:r>
             <w:r>
               <w:t>Therefore, using this command can corrupt the model file.</w:t>
@@ -4101,16 +4952,20 @@
               <w:rPr>
                 <w:rFonts w:ascii="Consolas" w:hAnsi="Consolas"/>
               </w:rPr>
-              <w:t>Gsn.c7.xsitype = “</w:t>
-            </w:r>
-            <w:proofErr w:type="spellStart"/>
+              <w:t>g</w:t>
+            </w:r>
             <w:r>
               <w:rPr>
                 <w:rFonts w:ascii="Consolas" w:hAnsi="Consolas"/>
               </w:rPr>
+              <w:t>sn.c7.xsitype = “</w:t>
+            </w:r>
+            <w:r>
+              <w:rPr>
+                <w:rFonts w:ascii="Consolas" w:hAnsi="Consolas"/>
+              </w:rPr>
               <w:t>ARM:ArgumentReasoning</w:t>
             </w:r>
-            <w:proofErr w:type="spellEnd"/>
             <w:r>
               <w:rPr>
                 <w:rFonts w:ascii="Consolas" w:hAnsi="Consolas"/>
@@ -4135,25 +4990,7 @@
           </w:tcPr>
           <w:p>
             <w:r>
-              <w:t xml:space="preserve">Updates given element’s </w:t>
-            </w:r>
-            <w:proofErr w:type="spellStart"/>
-            <w:proofErr w:type="gramStart"/>
-            <w:r>
-              <w:t>xsi:type</w:t>
-            </w:r>
-            <w:proofErr w:type="spellEnd"/>
-            <w:proofErr w:type="gramEnd"/>
-            <w:r>
-              <w:t xml:space="preserve"> attribute. Changing </w:t>
-            </w:r>
-            <w:proofErr w:type="spellStart"/>
-            <w:r>
-              <w:t>xsi:type</w:t>
-            </w:r>
-            <w:proofErr w:type="spellEnd"/>
-            <w:r>
-              <w:t xml:space="preserve"> without changing id might corrupt model file.</w:t>
+              <w:t>Updates given element’s xsi:type attribute. Changing xsi:type without changing id might corrupt model file.</w:t>
             </w:r>
           </w:p>
         </w:tc>
@@ -4174,7 +5011,13 @@
               <w:rPr>
                 <w:rFonts w:ascii="Consolas" w:hAnsi="Consolas"/>
               </w:rPr>
-              <w:t>Gsn.t_s1_s_g1.target = gsn.sn7;</w:t>
+              <w:t>g</w:t>
+            </w:r>
+            <w:r>
+              <w:rPr>
+                <w:rFonts w:ascii="Consolas" w:hAnsi="Consolas"/>
+              </w:rPr>
+              <w:t>sn.t_s1_s_g1.target = gsn.sn7;</w:t>
             </w:r>
           </w:p>
         </w:tc>
@@ -4194,15 +5037,7 @@
           </w:tcPr>
           <w:p>
             <w:r>
-              <w:t xml:space="preserve">Updates given link element’s target attribute to new node element’s </w:t>
-            </w:r>
-            <w:proofErr w:type="spellStart"/>
-            <w:r>
-              <w:t>xmi:id</w:t>
-            </w:r>
-            <w:proofErr w:type="spellEnd"/>
-            <w:r>
-              <w:t>. New value must be node element.</w:t>
+              <w:t>Updates given link element’s target attribute to new node element’s xmi:id. New value must be node element.</w:t>
             </w:r>
           </w:p>
         </w:tc>
@@ -4223,7 +5058,13 @@
               <w:rPr>
                 <w:rFonts w:ascii="Consolas" w:hAnsi="Consolas"/>
               </w:rPr>
-              <w:t>Gsn.t_J1_s_G13.source = gsn.J2;</w:t>
+              <w:t>g</w:t>
+            </w:r>
+            <w:r>
+              <w:rPr>
+                <w:rFonts w:ascii="Consolas" w:hAnsi="Consolas"/>
+              </w:rPr>
+              <w:t>sn.t_J1_s_G13.source = gsn.J2;</w:t>
             </w:r>
           </w:p>
         </w:tc>
@@ -4243,15 +5084,7 @@
           </w:tcPr>
           <w:p>
             <w:r>
-              <w:t xml:space="preserve">Updates given link element’s source attribute to new node element’s </w:t>
-            </w:r>
-            <w:proofErr w:type="spellStart"/>
-            <w:r>
-              <w:t>xmi:id</w:t>
-            </w:r>
-            <w:proofErr w:type="spellEnd"/>
-            <w:r>
-              <w:t>. New value must be node element.</w:t>
+              <w:t>Updates given link element’s source attribute to new node element’s xmi:id. New value must be node element.</w:t>
             </w:r>
           </w:p>
         </w:tc>
@@ -4273,7 +5106,13 @@
                 <w:rFonts w:ascii="Consolas" w:hAnsi="Consolas"/>
               </w:rPr>
               <w:lastRenderedPageBreak/>
-              <w:t>Gsn.a12.gsntype = “goal”;</w:t>
+              <w:t>g</w:t>
+            </w:r>
+            <w:r>
+              <w:rPr>
+                <w:rFonts w:ascii="Consolas" w:hAnsi="Consolas"/>
+              </w:rPr>
+              <w:t>sn.a12.gsntype = “goal”;</w:t>
             </w:r>
           </w:p>
         </w:tc>
@@ -4296,15 +5135,7 @@
               <w:keepNext/>
             </w:pPr>
             <w:r>
-              <w:t xml:space="preserve">Updates given element’s type attribute. Changing </w:t>
-            </w:r>
-            <w:proofErr w:type="spellStart"/>
-            <w:r>
-              <w:t>xsi:type</w:t>
-            </w:r>
-            <w:proofErr w:type="spellEnd"/>
-            <w:r>
-              <w:t xml:space="preserve"> without changing id might corrupt model file.</w:t>
+              <w:t>Updates given element’s type attribute. Changing xsi:type without changing id might corrupt model file.</w:t>
             </w:r>
           </w:p>
         </w:tc>
@@ -4342,13 +5173,8 @@
       <w:r>
         <w:t xml:space="preserve">: </w:t>
       </w:r>
-      <w:proofErr w:type="spellStart"/>
-      <w:r>
-        <w:t>Astah</w:t>
-      </w:r>
-      <w:proofErr w:type="spellEnd"/>
-      <w:r>
-        <w:t xml:space="preserve"> GSN Driver Element </w:t>
+      <w:r>
+        <w:t xml:space="preserve">Astah GSN Driver Element </w:t>
       </w:r>
       <w:r>
         <w:t>S</w:t>
@@ -4456,33 +5282,11 @@
                 <w:rFonts w:ascii="Consolas" w:hAnsi="Consolas"/>
               </w:rPr>
             </w:pPr>
-            <w:proofErr w:type="spellStart"/>
             <w:r>
               <w:rPr>
                 <w:rFonts w:ascii="Consolas" w:hAnsi="Consolas"/>
               </w:rPr>
-              <w:t>var</w:t>
-            </w:r>
-            <w:proofErr w:type="spellEnd"/>
-            <w:r>
-              <w:rPr>
-                <w:rFonts w:ascii="Consolas" w:hAnsi="Consolas"/>
-              </w:rPr>
-              <w:t xml:space="preserve"> </w:t>
-            </w:r>
-            <w:proofErr w:type="spellStart"/>
-            <w:r>
-              <w:rPr>
-                <w:rFonts w:ascii="Consolas" w:hAnsi="Consolas"/>
-              </w:rPr>
-              <w:t>newElement</w:t>
-            </w:r>
-            <w:proofErr w:type="spellEnd"/>
-            <w:r>
-              <w:rPr>
-                <w:rFonts w:ascii="Consolas" w:hAnsi="Consolas"/>
-              </w:rPr>
-              <w:t xml:space="preserve"> = new goal;</w:t>
+              <w:t>var newElement = new goal;</w:t>
             </w:r>
           </w:p>
         </w:tc>
@@ -4514,33 +5318,11 @@
                 <w:rFonts w:ascii="Consolas" w:hAnsi="Consolas"/>
               </w:rPr>
             </w:pPr>
-            <w:proofErr w:type="spellStart"/>
             <w:r>
               <w:rPr>
                 <w:rFonts w:ascii="Consolas" w:hAnsi="Consolas"/>
               </w:rPr>
-              <w:t>gsn.all.append</w:t>
-            </w:r>
-            <w:proofErr w:type="spellEnd"/>
-            <w:r>
-              <w:rPr>
-                <w:rFonts w:ascii="Consolas" w:hAnsi="Consolas"/>
-              </w:rPr>
-              <w:t xml:space="preserve"> = </w:t>
-            </w:r>
-            <w:proofErr w:type="spellStart"/>
-            <w:r>
-              <w:rPr>
-                <w:rFonts w:ascii="Consolas" w:hAnsi="Consolas"/>
-              </w:rPr>
-              <w:t>newElement</w:t>
-            </w:r>
-            <w:proofErr w:type="spellEnd"/>
-            <w:r>
-              <w:rPr>
-                <w:rFonts w:ascii="Consolas" w:hAnsi="Consolas"/>
-              </w:rPr>
-              <w:t>;</w:t>
+              <w:t>gsn.all.append = newElement;</w:t>
             </w:r>
           </w:p>
         </w:tc>
@@ -4595,75 +5377,38 @@
         <w:fldChar w:fldCharType="end"/>
       </w:r>
       <w:r>
-        <w:t xml:space="preserve">: </w:t>
-      </w:r>
-      <w:proofErr w:type="spellStart"/>
-      <w:r>
-        <w:t>Astah</w:t>
-      </w:r>
-      <w:proofErr w:type="spellEnd"/>
-      <w:r>
-        <w:t xml:space="preserve"> GSN Driver Element Creator Commands</w:t>
+        <w:t>: Astah GSN Driver Element Creator Commands</w:t>
       </w:r>
     </w:p>
     <w:p>
       <w:r>
         <w:t xml:space="preserve">New element’s attributes could be set via two different ways. Either updating the </w:t>
       </w:r>
-      <w:proofErr w:type="spellStart"/>
       <w:r>
         <w:rPr>
           <w:i/>
         </w:rPr>
         <w:t>newElement</w:t>
       </w:r>
-      <w:proofErr w:type="spellEnd"/>
       <w:r>
         <w:t xml:space="preserve"> object like </w:t>
       </w:r>
-      <w:proofErr w:type="spellStart"/>
       <w:r>
         <w:rPr>
           <w:rFonts w:ascii="Consolas" w:hAnsi="Consolas"/>
           <w:i/>
         </w:rPr>
-        <w:t>newElement.content</w:t>
-      </w:r>
-      <w:proofErr w:type="spellEnd"/>
+        <w:t>newElement.content = “test”;</w:t>
+      </w:r>
+      <w:r>
+        <w:t xml:space="preserve"> or accessing the last element and updating its attributes such as </w:t>
+      </w:r>
       <w:r>
         <w:rPr>
           <w:rFonts w:ascii="Consolas" w:hAnsi="Consolas"/>
           <w:i/>
         </w:rPr>
-        <w:t xml:space="preserve"> = “test”;</w:t>
-      </w:r>
-      <w:r>
-        <w:t xml:space="preserve"> or accessing the last element and updating its attributes such as </w:t>
-      </w:r>
-      <w:proofErr w:type="spellStart"/>
-      <w:proofErr w:type="gramStart"/>
-      <w:r>
-        <w:rPr>
-          <w:rFonts w:ascii="Consolas" w:hAnsi="Consolas"/>
-          <w:i/>
-        </w:rPr>
-        <w:t>gsn.all.last</w:t>
-      </w:r>
-      <w:proofErr w:type="gramEnd"/>
-      <w:r>
-        <w:rPr>
-          <w:rFonts w:ascii="Consolas" w:hAnsi="Consolas"/>
-          <w:i/>
-        </w:rPr>
-        <w:t>.content</w:t>
-      </w:r>
-      <w:proofErr w:type="spellEnd"/>
-      <w:r>
-        <w:rPr>
-          <w:rFonts w:ascii="Consolas" w:hAnsi="Consolas"/>
-          <w:i/>
-        </w:rPr>
-        <w:t xml:space="preserve"> = “test”;</w:t>
+        <w:t>gsn.all.last.content = “test”;</w:t>
       </w:r>
       <w:r>
         <w:t>.</w:t>
@@ -4777,7 +5522,15 @@
               <w:rPr>
                 <w:rFonts w:ascii="Consolas" w:hAnsi="Consolas"/>
               </w:rPr>
-              <w:t>Delete gsn.G10;</w:t>
+              <w:t>d</w:t>
+            </w:r>
+            <w:bookmarkStart w:id="7" w:name="_GoBack"/>
+            <w:bookmarkEnd w:id="7"/>
+            <w:r>
+              <w:rPr>
+                <w:rFonts w:ascii="Consolas" w:hAnsi="Consolas"/>
+              </w:rPr>
+              <w:t>elete gsn.G10;</w:t>
             </w:r>
           </w:p>
         </w:tc>
@@ -4826,15 +5579,7 @@
         <w:fldChar w:fldCharType="end"/>
       </w:r>
       <w:r>
-        <w:t xml:space="preserve">: </w:t>
-      </w:r>
-      <w:proofErr w:type="spellStart"/>
-      <w:r>
-        <w:t>Astah</w:t>
-      </w:r>
-      <w:proofErr w:type="spellEnd"/>
-      <w:r>
-        <w:t xml:space="preserve"> GSN Driver Element Delete Commands</w:t>
+        <w:t>: Astah GSN Driver Element Delete Commands</w:t>
       </w:r>
     </w:p>
     <w:p>
@@ -4881,12 +5626,12 @@
           <w:ilvl w:val="0"/>
           <w:numId w:val="1"/>
         </w:numPr>
-        <w:spacing w:line="480" w:lineRule="auto"/>
-      </w:pPr>
-      <w:bookmarkStart w:id="8" w:name="_Toc43296833"/>
+      </w:pPr>
+      <w:bookmarkStart w:id="8" w:name="_Toc43730700"/>
       <w:r>
         <w:t>CONCLUSION</w:t>
       </w:r>
+      <w:bookmarkEnd w:id="8"/>
     </w:p>
     <w:p>
       <w:pPr>
@@ -4895,21 +5640,20 @@
           <w:ilvl w:val="0"/>
           <w:numId w:val="1"/>
         </w:numPr>
-        <w:spacing w:line="480" w:lineRule="auto"/>
-      </w:pPr>
+      </w:pPr>
+      <w:bookmarkStart w:id="9" w:name="_Toc43730701"/>
       <w:r>
         <w:t>FUTURE WORK</w:t>
       </w:r>
+      <w:bookmarkEnd w:id="9"/>
     </w:p>
     <w:p>
       <w:r>
         <w:t xml:space="preserve">Element create requires unique </w:t>
       </w:r>
-      <w:proofErr w:type="spellStart"/>
       <w:r>
         <w:t>xmi:id</w:t>
       </w:r>
-      <w:proofErr w:type="spellEnd"/>
       <w:r>
         <w:t>…</w:t>
       </w:r>
@@ -4921,15 +5665,12 @@
           <w:ilvl w:val="0"/>
           <w:numId w:val="1"/>
         </w:numPr>
-        <w:spacing w:line="480" w:lineRule="auto"/>
-      </w:pPr>
-      <w:bookmarkStart w:id="9" w:name="_Toc43296834"/>
-      <w:bookmarkEnd w:id="8"/>
-      <w:r>
-        <w:lastRenderedPageBreak/>
+      </w:pPr>
+      <w:bookmarkStart w:id="10" w:name="_Toc43730702"/>
+      <w:r>
         <w:t>REFERENCES</w:t>
       </w:r>
-      <w:bookmarkEnd w:id="9"/>
+      <w:bookmarkEnd w:id="10"/>
     </w:p>
     <w:p>
       <w:pPr>
@@ -4952,9 +5693,10 @@
         </w:numPr>
       </w:pPr>
       <w:r>
+        <w:lastRenderedPageBreak/>
         <w:t xml:space="preserve">Epsilon website, “Epsilon Home”, </w:t>
       </w:r>
-      <w:hyperlink r:id="rId9" w:history="1">
+      <w:hyperlink r:id="rId11" w:history="1">
         <w:r>
           <w:rPr>
             <w:rStyle w:val="Kpr"/>
@@ -4974,7 +5716,7 @@
       <w:r>
         <w:t xml:space="preserve">Goal Structuring Notation, “What is the Goal Structuring Notation?”, </w:t>
       </w:r>
-      <w:hyperlink r:id="rId10" w:history="1">
+      <w:hyperlink r:id="rId12" w:history="1">
         <w:r>
           <w:rPr>
             <w:rStyle w:val="Kpr"/>
@@ -4994,6 +5736,56 @@
     </w:sectPr>
   </w:body>
 </w:document>
+</file>
+
+<file path=word/endnotes.xml><?xml version="1.0" encoding="utf-8"?>
+<w:endnotes xmlns:wpc="http://schemas.microsoft.com/office/word/2010/wordprocessingCanvas" xmlns:cx="http://schemas.microsoft.com/office/drawing/2014/chartex" xmlns:mc="http://schemas.openxmlformats.org/markup-compatibility/2006" xmlns:o="urn:schemas-microsoft-com:office:office" xmlns:r="http://schemas.openxmlformats.org/officeDocument/2006/relationships" xmlns:m="http://schemas.openxmlformats.org/officeDocument/2006/math" xmlns:v="urn:schemas-microsoft-com:vml" xmlns:wp14="http://schemas.microsoft.com/office/word/2010/wordprocessingDrawing" xmlns:wp="http://schemas.openxmlformats.org/drawingml/2006/wordprocessingDrawing" xmlns:w10="urn:schemas-microsoft-com:office:word" xmlns:w="http://schemas.openxmlformats.org/wordprocessingml/2006/main" xmlns:w14="http://schemas.microsoft.com/office/word/2010/wordml" xmlns:w15="http://schemas.microsoft.com/office/word/2012/wordml" xmlns:w16se="http://schemas.microsoft.com/office/word/2015/wordml/symex" xmlns:wpg="http://schemas.microsoft.com/office/word/2010/wordprocessingGroup" xmlns:wpi="http://schemas.microsoft.com/office/word/2010/wordprocessingInk" xmlns:wne="http://schemas.microsoft.com/office/word/2006/wordml" xmlns:wps="http://schemas.microsoft.com/office/word/2010/wordprocessingShape" mc:Ignorable="w14 w15 w16se wp14">
+  <w:endnote w:type="separator" w:id="-1">
+    <w:p>
+      <w:pPr>
+        <w:spacing w:after="0" w:line="240" w:lineRule="auto"/>
+      </w:pPr>
+      <w:r>
+        <w:separator/>
+      </w:r>
+    </w:p>
+  </w:endnote>
+  <w:endnote w:type="continuationSeparator" w:id="0">
+    <w:p>
+      <w:pPr>
+        <w:spacing w:after="0" w:line="240" w:lineRule="auto"/>
+      </w:pPr>
+      <w:r>
+        <w:continuationSeparator/>
+      </w:r>
+    </w:p>
+  </w:endnote>
+</w:endnotes>
+</file>
+
+<file path=word/footnotes.xml><?xml version="1.0" encoding="utf-8"?>
+<w:footnotes xmlns:wpc="http://schemas.microsoft.com/office/word/2010/wordprocessingCanvas" xmlns:cx="http://schemas.microsoft.com/office/drawing/2014/chartex" xmlns:mc="http://schemas.openxmlformats.org/markup-compatibility/2006" xmlns:o="urn:schemas-microsoft-com:office:office" xmlns:r="http://schemas.openxmlformats.org/officeDocument/2006/relationships" xmlns:m="http://schemas.openxmlformats.org/officeDocument/2006/math" xmlns:v="urn:schemas-microsoft-com:vml" xmlns:wp14="http://schemas.microsoft.com/office/word/2010/wordprocessingDrawing" xmlns:wp="http://schemas.openxmlformats.org/drawingml/2006/wordprocessingDrawing" xmlns:w10="urn:schemas-microsoft-com:office:word" xmlns:w="http://schemas.openxmlformats.org/wordprocessingml/2006/main" xmlns:w14="http://schemas.microsoft.com/office/word/2010/wordml" xmlns:w15="http://schemas.microsoft.com/office/word/2012/wordml" xmlns:w16se="http://schemas.microsoft.com/office/word/2015/wordml/symex" xmlns:wpg="http://schemas.microsoft.com/office/word/2010/wordprocessingGroup" xmlns:wpi="http://schemas.microsoft.com/office/word/2010/wordprocessingInk" xmlns:wne="http://schemas.microsoft.com/office/word/2006/wordml" xmlns:wps="http://schemas.microsoft.com/office/word/2010/wordprocessingShape" mc:Ignorable="w14 w15 w16se wp14">
+  <w:footnote w:type="separator" w:id="-1">
+    <w:p>
+      <w:pPr>
+        <w:spacing w:after="0" w:line="240" w:lineRule="auto"/>
+      </w:pPr>
+      <w:r>
+        <w:separator/>
+      </w:r>
+    </w:p>
+  </w:footnote>
+  <w:footnote w:type="continuationSeparator" w:id="0">
+    <w:p>
+      <w:pPr>
+        <w:spacing w:after="0" w:line="240" w:lineRule="auto"/>
+      </w:pPr>
+      <w:r>
+        <w:continuationSeparator/>
+      </w:r>
+    </w:p>
+  </w:footnote>
+</w:footnotes>
 </file>
 
 <file path=word/numbering.xml><?xml version="1.0" encoding="utf-8"?>
@@ -7632,7 +8424,7 @@
     <w:link w:val="Balk1Char"/>
     <w:uiPriority w:val="9"/>
     <w:qFormat/>
-    <w:rsid w:val="001D51A1"/>
+    <w:rsid w:val="00204182"/>
     <w:pPr>
       <w:keepNext/>
       <w:keepLines/>
@@ -7643,8 +8435,8 @@
     <w:rPr>
       <w:rFonts w:eastAsiaTheme="majorEastAsia" w:cstheme="majorBidi"/>
       <w:b/>
-      <w:sz w:val="36"/>
-      <w:szCs w:val="32"/>
+      <w:sz w:val="60"/>
+      <w:szCs w:val="60"/>
     </w:rPr>
   </w:style>
   <w:style w:type="paragraph" w:styleId="Balk2">
@@ -7655,7 +8447,7 @@
     <w:uiPriority w:val="9"/>
     <w:unhideWhenUsed/>
     <w:qFormat/>
-    <w:rsid w:val="001D51A1"/>
+    <w:rsid w:val="00204182"/>
     <w:pPr>
       <w:keepNext/>
       <w:keepLines/>
@@ -7666,7 +8458,7 @@
     <w:rPr>
       <w:rFonts w:eastAsiaTheme="majorEastAsia" w:cstheme="majorBidi"/>
       <w:b/>
-      <w:sz w:val="32"/>
+      <w:sz w:val="40"/>
       <w:szCs w:val="26"/>
     </w:rPr>
   </w:style>
@@ -7678,7 +8470,7 @@
     <w:uiPriority w:val="9"/>
     <w:unhideWhenUsed/>
     <w:qFormat/>
-    <w:rsid w:val="001D51A1"/>
+    <w:rsid w:val="00204182"/>
     <w:pPr>
       <w:keepNext/>
       <w:keepLines/>
@@ -7689,7 +8481,7 @@
     <w:rPr>
       <w:rFonts w:eastAsiaTheme="majorEastAsia" w:cstheme="majorBidi"/>
       <w:b/>
-      <w:sz w:val="28"/>
+      <w:sz w:val="32"/>
       <w:szCs w:val="24"/>
     </w:rPr>
   </w:style>
@@ -7768,12 +8560,12 @@
     <w:basedOn w:val="VarsaylanParagrafYazTipi"/>
     <w:link w:val="Balk1"/>
     <w:uiPriority w:val="9"/>
-    <w:rsid w:val="001D51A1"/>
+    <w:rsid w:val="00204182"/>
     <w:rPr>
       <w:rFonts w:ascii="Times New Roman" w:eastAsiaTheme="majorEastAsia" w:hAnsi="Times New Roman" w:cstheme="majorBidi"/>
       <w:b/>
-      <w:sz w:val="36"/>
-      <w:szCs w:val="32"/>
+      <w:sz w:val="60"/>
+      <w:szCs w:val="60"/>
     </w:rPr>
   </w:style>
   <w:style w:type="character" w:customStyle="1" w:styleId="Balk2Char">
@@ -7781,11 +8573,11 @@
     <w:basedOn w:val="VarsaylanParagrafYazTipi"/>
     <w:link w:val="Balk2"/>
     <w:uiPriority w:val="9"/>
-    <w:rsid w:val="001D51A1"/>
+    <w:rsid w:val="00204182"/>
     <w:rPr>
       <w:rFonts w:ascii="Times New Roman" w:eastAsiaTheme="majorEastAsia" w:hAnsi="Times New Roman" w:cstheme="majorBidi"/>
       <w:b/>
-      <w:sz w:val="32"/>
+      <w:sz w:val="40"/>
       <w:szCs w:val="26"/>
     </w:rPr>
   </w:style>
@@ -7794,11 +8586,11 @@
     <w:basedOn w:val="VarsaylanParagrafYazTipi"/>
     <w:link w:val="Balk3"/>
     <w:uiPriority w:val="9"/>
-    <w:rsid w:val="001D51A1"/>
+    <w:rsid w:val="00204182"/>
     <w:rPr>
       <w:rFonts w:ascii="Times New Roman" w:eastAsiaTheme="majorEastAsia" w:hAnsi="Times New Roman" w:cstheme="majorBidi"/>
       <w:b/>
-      <w:sz w:val="28"/>
+      <w:sz w:val="32"/>
       <w:szCs w:val="24"/>
     </w:rPr>
   </w:style>
@@ -7984,6 +8776,119 @@
       <w:rFonts w:ascii="Courier New" w:eastAsia="Times New Roman" w:hAnsi="Courier New" w:cs="Courier New"/>
       <w:sz w:val="20"/>
       <w:szCs w:val="20"/>
+    </w:rPr>
+  </w:style>
+  <w:style w:type="paragraph" w:styleId="HTMLncedenBiimlendirilmi">
+    <w:name w:val="HTML Preformatted"/>
+    <w:basedOn w:val="Normal"/>
+    <w:link w:val="HTMLncedenBiimlendirilmiChar"/>
+    <w:uiPriority w:val="99"/>
+    <w:semiHidden/>
+    <w:unhideWhenUsed/>
+    <w:rsid w:val="00EF1F4F"/>
+    <w:pPr>
+      <w:tabs>
+        <w:tab w:val="left" w:pos="916"/>
+        <w:tab w:val="left" w:pos="1832"/>
+        <w:tab w:val="left" w:pos="2748"/>
+        <w:tab w:val="left" w:pos="3664"/>
+        <w:tab w:val="left" w:pos="4580"/>
+        <w:tab w:val="left" w:pos="5496"/>
+        <w:tab w:val="left" w:pos="6412"/>
+        <w:tab w:val="left" w:pos="7328"/>
+        <w:tab w:val="left" w:pos="8244"/>
+        <w:tab w:val="left" w:pos="9160"/>
+        <w:tab w:val="left" w:pos="10076"/>
+        <w:tab w:val="left" w:pos="10992"/>
+        <w:tab w:val="left" w:pos="11908"/>
+        <w:tab w:val="left" w:pos="12824"/>
+        <w:tab w:val="left" w:pos="13740"/>
+        <w:tab w:val="left" w:pos="14656"/>
+      </w:tabs>
+      <w:spacing w:after="0" w:line="240" w:lineRule="auto"/>
+      <w:jc w:val="left"/>
+    </w:pPr>
+    <w:rPr>
+      <w:rFonts w:ascii="Courier New" w:eastAsia="Times New Roman" w:hAnsi="Courier New" w:cs="Courier New"/>
+      <w:sz w:val="20"/>
+      <w:szCs w:val="20"/>
+      <w:lang w:eastAsia="en-CA"/>
+    </w:rPr>
+  </w:style>
+  <w:style w:type="character" w:customStyle="1" w:styleId="HTMLncedenBiimlendirilmiChar">
+    <w:name w:val="HTML Önceden Biçimlendirilmiş Char"/>
+    <w:basedOn w:val="VarsaylanParagrafYazTipi"/>
+    <w:link w:val="HTMLncedenBiimlendirilmi"/>
+    <w:uiPriority w:val="99"/>
+    <w:semiHidden/>
+    <w:rsid w:val="00EF1F4F"/>
+    <w:rPr>
+      <w:rFonts w:ascii="Courier New" w:eastAsia="Times New Roman" w:hAnsi="Courier New" w:cs="Courier New"/>
+      <w:sz w:val="20"/>
+      <w:szCs w:val="20"/>
+      <w:lang w:eastAsia="en-CA"/>
+    </w:rPr>
+  </w:style>
+  <w:style w:type="character" w:customStyle="1" w:styleId="line">
+    <w:name w:val="line"/>
+    <w:basedOn w:val="VarsaylanParagrafYazTipi"/>
+    <w:rsid w:val="00EF1F4F"/>
+  </w:style>
+  <w:style w:type="character" w:customStyle="1" w:styleId="k">
+    <w:name w:val="k"/>
+    <w:basedOn w:val="VarsaylanParagrafYazTipi"/>
+    <w:rsid w:val="00EF1F4F"/>
+  </w:style>
+  <w:style w:type="paragraph" w:styleId="stBilgi">
+    <w:name w:val="header"/>
+    <w:basedOn w:val="Normal"/>
+    <w:link w:val="stBilgiChar"/>
+    <w:uiPriority w:val="99"/>
+    <w:unhideWhenUsed/>
+    <w:rsid w:val="00C56C3D"/>
+    <w:pPr>
+      <w:tabs>
+        <w:tab w:val="center" w:pos="4703"/>
+        <w:tab w:val="right" w:pos="9406"/>
+      </w:tabs>
+      <w:spacing w:after="0" w:line="240" w:lineRule="auto"/>
+    </w:pPr>
+  </w:style>
+  <w:style w:type="character" w:customStyle="1" w:styleId="stBilgiChar">
+    <w:name w:val="Üst Bilgi Char"/>
+    <w:basedOn w:val="VarsaylanParagrafYazTipi"/>
+    <w:link w:val="stBilgi"/>
+    <w:uiPriority w:val="99"/>
+    <w:rsid w:val="00C56C3D"/>
+    <w:rPr>
+      <w:rFonts w:ascii="Times New Roman" w:hAnsi="Times New Roman"/>
+      <w:sz w:val="24"/>
+    </w:rPr>
+  </w:style>
+  <w:style w:type="paragraph" w:styleId="AltBilgi">
+    <w:name w:val="footer"/>
+    <w:basedOn w:val="Normal"/>
+    <w:link w:val="AltBilgiChar"/>
+    <w:uiPriority w:val="99"/>
+    <w:unhideWhenUsed/>
+    <w:rsid w:val="00C56C3D"/>
+    <w:pPr>
+      <w:tabs>
+        <w:tab w:val="center" w:pos="4703"/>
+        <w:tab w:val="right" w:pos="9406"/>
+      </w:tabs>
+      <w:spacing w:after="0" w:line="240" w:lineRule="auto"/>
+    </w:pPr>
+  </w:style>
+  <w:style w:type="character" w:customStyle="1" w:styleId="AltBilgiChar">
+    <w:name w:val="Alt Bilgi Char"/>
+    <w:basedOn w:val="VarsaylanParagrafYazTipi"/>
+    <w:link w:val="AltBilgi"/>
+    <w:uiPriority w:val="99"/>
+    <w:rsid w:val="00C56C3D"/>
+    <w:rPr>
+      <w:rFonts w:ascii="Times New Roman" w:hAnsi="Times New Roman"/>
+      <w:sz w:val="24"/>
     </w:rPr>
   </w:style>
 </w:styles>
@@ -8255,7 +9160,7 @@
 </file>
 
 <file path=customXml/itemProps1.xml><?xml version="1.0" encoding="utf-8"?>
-<ds:datastoreItem xmlns:ds="http://schemas.openxmlformats.org/officeDocument/2006/customXml" ds:itemID="{7EF48A2D-1DA8-41BD-96AD-8C71CCE6312F}">
+<ds:datastoreItem xmlns:ds="http://schemas.openxmlformats.org/officeDocument/2006/customXml" ds:itemID="{2DDEB3D8-233A-4755-80A9-F8D29B00E9E6}">
   <ds:schemaRefs>
     <ds:schemaRef ds:uri="http://schemas.openxmlformats.org/officeDocument/2006/bibliography"/>
   </ds:schemaRefs>

</xml_diff>

<commit_message>
Project draft style updated (docx, pdf)
</commit_message>
<xml_diff>
--- a/Project Report/BaranKaya_ProjectReport.docx
+++ b/Project Report/BaranKaya_ProjectReport.docx
@@ -1,7 +1,7 @@
 
 <file path=word/document.xml><?xml version="1.0" encoding="utf-8"?>
 <w:document xmlns:wpc="http://schemas.microsoft.com/office/word/2010/wordprocessingCanvas" xmlns:cx="http://schemas.microsoft.com/office/drawing/2014/chartex" xmlns:mc="http://schemas.openxmlformats.org/markup-compatibility/2006" xmlns:o="urn:schemas-microsoft-com:office:office" xmlns:r="http://schemas.openxmlformats.org/officeDocument/2006/relationships" xmlns:m="http://schemas.openxmlformats.org/officeDocument/2006/math" xmlns:v="urn:schemas-microsoft-com:vml" xmlns:wp14="http://schemas.microsoft.com/office/word/2010/wordprocessingDrawing" xmlns:wp="http://schemas.openxmlformats.org/drawingml/2006/wordprocessingDrawing" xmlns:w10="urn:schemas-microsoft-com:office:word" xmlns:w="http://schemas.openxmlformats.org/wordprocessingml/2006/main" xmlns:w14="http://schemas.microsoft.com/office/word/2010/wordml" xmlns:w15="http://schemas.microsoft.com/office/word/2012/wordml" xmlns:w16se="http://schemas.microsoft.com/office/word/2015/wordml/symex" xmlns:wpg="http://schemas.microsoft.com/office/word/2010/wordprocessingGroup" xmlns:wpi="http://schemas.microsoft.com/office/word/2010/wordprocessingInk" xmlns:wne="http://schemas.microsoft.com/office/word/2006/wordml" xmlns:wps="http://schemas.microsoft.com/office/word/2010/wordprocessingShape" mc:Ignorable="w14 w15 w16se wp14">
-  <w:background w:color="393737" w:themeColor="background2" w:themeShade="3F"/>
+  <w:background w:color="FFFFFF" w:themeColor="background1"/>
   <w:body>
     <w:p>
       <w:pPr>
@@ -111,7 +111,25 @@
           <w:sz w:val="96"/>
           <w:szCs w:val="72"/>
         </w:rPr>
-        <w:t>ASTAH-GSN</w:t>
+        <w:t>ASTAH</w:t>
+      </w:r>
+      <w:r>
+        <w:rPr>
+          <w:rFonts w:ascii="Palatino Linotype" w:hAnsi="Palatino Linotype" w:cs="Times New Roman"/>
+          <w:b/>
+          <w:sz w:val="96"/>
+          <w:szCs w:val="72"/>
+        </w:rPr>
+        <w:t xml:space="preserve"> </w:t>
+      </w:r>
+      <w:r>
+        <w:rPr>
+          <w:rFonts w:ascii="Palatino Linotype" w:hAnsi="Palatino Linotype" w:cs="Times New Roman"/>
+          <w:b/>
+          <w:sz w:val="96"/>
+          <w:szCs w:val="72"/>
+        </w:rPr>
+        <w:t>GSN</w:t>
       </w:r>
     </w:p>
     <w:p>
@@ -192,64 +210,80 @@
           <w:sz w:val="40"/>
           <w:szCs w:val="72"/>
         </w:rPr>
-        <w:t>VER FOR ASTAH-GSN</w:t>
-      </w:r>
-    </w:p>
-    <w:p>
-      <w:pPr>
+        <w:t>VER FOR ASTAH</w:t>
+      </w:r>
+      <w:r>
         <w:rPr>
           <w:rFonts w:ascii="Palatino Linotype" w:hAnsi="Palatino Linotype" w:cs="Times New Roman"/>
-          <w:b/>
-          <w:sz w:val="48"/>
+          <w:sz w:val="40"/>
           <w:szCs w:val="72"/>
         </w:rPr>
-      </w:pPr>
+        <w:t xml:space="preserve"> </w:t>
+      </w:r>
+      <w:r>
+        <w:rPr>
+          <w:rFonts w:ascii="Palatino Linotype" w:hAnsi="Palatino Linotype" w:cs="Times New Roman"/>
+          <w:sz w:val="40"/>
+          <w:szCs w:val="72"/>
+        </w:rPr>
+        <w:t>GSN</w:t>
+      </w:r>
     </w:p>
     <w:p>
       <w:pPr>
         <w:jc w:val="center"/>
+        <w:rPr>
+          <w:rFonts w:ascii="Palatino Linotype" w:hAnsi="Palatino Linotype" w:cs="Times New Roman"/>
+          <w:sz w:val="40"/>
+          <w:szCs w:val="72"/>
+        </w:rPr>
+      </w:pPr>
+    </w:p>
+    <w:p>
+      <w:pPr>
+        <w:jc w:val="center"/>
+        <w:rPr>
+          <w:rFonts w:ascii="Palatino Linotype" w:hAnsi="Palatino Linotype" w:cs="Times New Roman"/>
+          <w:sz w:val="40"/>
+          <w:szCs w:val="72"/>
+        </w:rPr>
+      </w:pPr>
+    </w:p>
+    <w:p>
+      <w:pPr>
+        <w:jc w:val="center"/>
+        <w:rPr>
+          <w:rFonts w:ascii="Palatino Linotype" w:hAnsi="Palatino Linotype" w:cs="Times New Roman"/>
+          <w:sz w:val="40"/>
+          <w:szCs w:val="72"/>
+        </w:rPr>
+      </w:pPr>
+      <w:r>
         <w:rPr>
           <w:rFonts w:ascii="Palatino Linotype" w:hAnsi="Palatino Linotype" w:cs="Times New Roman"/>
           <w:sz w:val="40"/>
           <w:szCs w:val="40"/>
         </w:rPr>
-      </w:pPr>
-      <w:r>
+        <w:t>By</w:t>
+      </w:r>
+    </w:p>
+    <w:p>
+      <w:pPr>
+        <w:jc w:val="center"/>
         <w:rPr>
           <w:rFonts w:ascii="Palatino Linotype" w:hAnsi="Palatino Linotype" w:cs="Times New Roman"/>
           <w:sz w:val="40"/>
           <w:szCs w:val="40"/>
         </w:rPr>
-        <w:t>By</w:t>
-      </w:r>
-    </w:p>
-    <w:p>
-      <w:pPr>
-        <w:jc w:val="center"/>
+      </w:pPr>
+      <w:r>
         <w:rPr>
           <w:rFonts w:ascii="Palatino Linotype" w:hAnsi="Palatino Linotype" w:cs="Times New Roman"/>
           <w:sz w:val="40"/>
           <w:szCs w:val="40"/>
         </w:rPr>
-      </w:pPr>
-      <w:r>
-        <w:rPr>
-          <w:rFonts w:ascii="Palatino Linotype" w:hAnsi="Palatino Linotype" w:cs="Times New Roman"/>
-          <w:sz w:val="40"/>
-          <w:szCs w:val="40"/>
-        </w:rPr>
         <w:t xml:space="preserve"> BARAN KAYA, M.Eng.</w:t>
       </w:r>
-    </w:p>
-    <w:p>
-      <w:pPr>
-        <w:jc w:val="center"/>
-        <w:rPr>
-          <w:rFonts w:ascii="Palatino Linotype" w:hAnsi="Palatino Linotype" w:cs="Times New Roman"/>
-          <w:sz w:val="40"/>
-          <w:szCs w:val="40"/>
-        </w:rPr>
-      </w:pPr>
     </w:p>
     <w:p>
       <w:pPr>
@@ -274,6 +308,64 @@
         <w:spacing w:after="0" w:line="240" w:lineRule="auto"/>
         <w:jc w:val="left"/>
         <w:rPr>
+          <w:rFonts w:ascii="Palatino Linotype" w:hAnsi="Palatino Linotype" w:cs="Times New Roman"/>
+          <w:sz w:val="40"/>
+          <w:szCs w:val="40"/>
+        </w:rPr>
+      </w:pPr>
+    </w:p>
+    <w:p>
+      <w:pPr>
+        <w:tabs>
+          <w:tab w:val="left" w:pos="916"/>
+          <w:tab w:val="left" w:pos="1832"/>
+          <w:tab w:val="left" w:pos="2748"/>
+          <w:tab w:val="left" w:pos="3664"/>
+          <w:tab w:val="left" w:pos="4580"/>
+          <w:tab w:val="left" w:pos="5496"/>
+          <w:tab w:val="left" w:pos="6412"/>
+          <w:tab w:val="left" w:pos="7328"/>
+          <w:tab w:val="left" w:pos="8244"/>
+          <w:tab w:val="left" w:pos="9160"/>
+          <w:tab w:val="left" w:pos="10076"/>
+          <w:tab w:val="left" w:pos="10992"/>
+          <w:tab w:val="left" w:pos="11908"/>
+          <w:tab w:val="left" w:pos="12824"/>
+          <w:tab w:val="left" w:pos="13740"/>
+          <w:tab w:val="left" w:pos="14656"/>
+        </w:tabs>
+        <w:spacing w:after="0" w:line="240" w:lineRule="auto"/>
+        <w:jc w:val="left"/>
+        <w:rPr>
+          <w:rFonts w:ascii="Palatino Linotype" w:hAnsi="Palatino Linotype" w:cs="Times New Roman"/>
+          <w:sz w:val="40"/>
+          <w:szCs w:val="40"/>
+        </w:rPr>
+      </w:pPr>
+    </w:p>
+    <w:p>
+      <w:pPr>
+        <w:tabs>
+          <w:tab w:val="left" w:pos="916"/>
+          <w:tab w:val="left" w:pos="1832"/>
+          <w:tab w:val="left" w:pos="2748"/>
+          <w:tab w:val="left" w:pos="3664"/>
+          <w:tab w:val="left" w:pos="4580"/>
+          <w:tab w:val="left" w:pos="5496"/>
+          <w:tab w:val="left" w:pos="6412"/>
+          <w:tab w:val="left" w:pos="7328"/>
+          <w:tab w:val="left" w:pos="8244"/>
+          <w:tab w:val="left" w:pos="9160"/>
+          <w:tab w:val="left" w:pos="10076"/>
+          <w:tab w:val="left" w:pos="10992"/>
+          <w:tab w:val="left" w:pos="11908"/>
+          <w:tab w:val="left" w:pos="12824"/>
+          <w:tab w:val="left" w:pos="13740"/>
+          <w:tab w:val="left" w:pos="14656"/>
+        </w:tabs>
+        <w:spacing w:after="0" w:line="240" w:lineRule="auto"/>
+        <w:jc w:val="left"/>
+        <w:rPr>
           <w:rFonts w:ascii="Palatino Linotype" w:eastAsia="Times New Roman" w:hAnsi="Palatino Linotype" w:cs="Courier New"/>
           <w:sz w:val="40"/>
           <w:szCs w:val="40"/>
@@ -309,14 +401,6 @@
           <w:szCs w:val="40"/>
         </w:rPr>
       </w:pPr>
-      <w:r>
-        <w:rPr>
-          <w:rFonts w:ascii="Palatino Linotype" w:hAnsi="Palatino Linotype" w:cs="Times New Roman"/>
-          <w:sz w:val="32"/>
-          <w:szCs w:val="40"/>
-        </w:rPr>
-        <w:t>A Thesis</w:t>
-      </w:r>
     </w:p>
     <w:p>
       <w:pPr>
@@ -352,7 +436,7 @@
           <w:sz w:val="32"/>
           <w:szCs w:val="40"/>
         </w:rPr>
-        <w:t>Submitted to the Department of Computing &amp; Software</w:t>
+        <w:t>A Thesis</w:t>
       </w:r>
     </w:p>
     <w:p>
@@ -389,7 +473,7 @@
           <w:sz w:val="32"/>
           <w:szCs w:val="40"/>
         </w:rPr>
-        <w:t>And School of Graduate Studies</w:t>
+        <w:t>Submitted to the Department of Computing &amp; Software</w:t>
       </w:r>
     </w:p>
     <w:p>
@@ -426,15 +510,7 @@
           <w:sz w:val="32"/>
           <w:szCs w:val="40"/>
         </w:rPr>
-        <w:t>o</w:t>
-      </w:r>
-      <w:r>
-        <w:rPr>
-          <w:rFonts w:ascii="Palatino Linotype" w:hAnsi="Palatino Linotype" w:cs="Times New Roman"/>
-          <w:sz w:val="32"/>
-          <w:szCs w:val="40"/>
-        </w:rPr>
-        <w:t>f McMaster University</w:t>
+        <w:t>And School of Graduate Studies</w:t>
       </w:r>
     </w:p>
     <w:p>
@@ -471,7 +547,15 @@
           <w:sz w:val="32"/>
           <w:szCs w:val="40"/>
         </w:rPr>
-        <w:t>in Partial Fulfillment of the Requirements</w:t>
+        <w:t>o</w:t>
+      </w:r>
+      <w:r>
+        <w:rPr>
+          <w:rFonts w:ascii="Palatino Linotype" w:hAnsi="Palatino Linotype" w:cs="Times New Roman"/>
+          <w:sz w:val="32"/>
+          <w:szCs w:val="40"/>
+        </w:rPr>
+        <w:t>f McMaster University</w:t>
       </w:r>
     </w:p>
     <w:p>
@@ -508,7 +592,7 @@
           <w:sz w:val="32"/>
           <w:szCs w:val="40"/>
         </w:rPr>
-        <w:t>for the degree</w:t>
+        <w:t>in Partial Fulfillment of the Requirements</w:t>
       </w:r>
     </w:p>
     <w:p>
@@ -545,23 +629,7 @@
           <w:sz w:val="32"/>
           <w:szCs w:val="40"/>
         </w:rPr>
-        <w:t xml:space="preserve">Master </w:t>
-      </w:r>
-      <w:r>
-        <w:rPr>
-          <w:rFonts w:ascii="Palatino Linotype" w:hAnsi="Palatino Linotype" w:cs="Times New Roman"/>
-          <w:sz w:val="32"/>
-          <w:szCs w:val="40"/>
-        </w:rPr>
-        <w:t>of</w:t>
-      </w:r>
-      <w:r>
-        <w:rPr>
-          <w:rFonts w:ascii="Palatino Linotype" w:hAnsi="Palatino Linotype" w:cs="Times New Roman"/>
-          <w:sz w:val="32"/>
-          <w:szCs w:val="40"/>
-        </w:rPr>
-        <w:t xml:space="preserve"> Engineering</w:t>
+        <w:t>for the degree</w:t>
       </w:r>
     </w:p>
     <w:p>
@@ -588,10 +656,34 @@
         <w:jc w:val="center"/>
         <w:rPr>
           <w:rFonts w:ascii="Palatino Linotype" w:hAnsi="Palatino Linotype" w:cs="Times New Roman"/>
-          <w:sz w:val="40"/>
+          <w:sz w:val="32"/>
           <w:szCs w:val="40"/>
         </w:rPr>
       </w:pPr>
+      <w:r>
+        <w:rPr>
+          <w:rFonts w:ascii="Palatino Linotype" w:hAnsi="Palatino Linotype" w:cs="Times New Roman"/>
+          <w:sz w:val="32"/>
+          <w:szCs w:val="40"/>
+        </w:rPr>
+        <w:t xml:space="preserve">Master </w:t>
+      </w:r>
+      <w:r>
+        <w:rPr>
+          <w:rFonts w:ascii="Palatino Linotype" w:hAnsi="Palatino Linotype" w:cs="Times New Roman"/>
+          <w:sz w:val="32"/>
+          <w:szCs w:val="40"/>
+        </w:rPr>
+        <w:t>of</w:t>
+      </w:r>
+      <w:r>
+        <w:rPr>
+          <w:rFonts w:ascii="Palatino Linotype" w:hAnsi="Palatino Linotype" w:cs="Times New Roman"/>
+          <w:sz w:val="32"/>
+          <w:szCs w:val="40"/>
+        </w:rPr>
+        <w:t xml:space="preserve"> Engineering</w:t>
+      </w:r>
     </w:p>
     <w:p>
       <w:pPr>
@@ -679,14 +771,6 @@
           <w:szCs w:val="40"/>
         </w:rPr>
       </w:pPr>
-      <w:r>
-        <w:rPr>
-          <w:rFonts w:ascii="Palatino Linotype" w:hAnsi="Palatino Linotype" w:cs="Times New Roman"/>
-          <w:sz w:val="40"/>
-          <w:szCs w:val="40"/>
-        </w:rPr>
-        <w:t>McMaster University</w:t>
-      </w:r>
     </w:p>
     <w:p>
       <w:pPr>
@@ -722,36 +806,45 @@
           <w:sz w:val="40"/>
           <w:szCs w:val="40"/>
         </w:rPr>
+        <w:t>McMaster University</w:t>
+      </w:r>
+    </w:p>
+    <w:p>
+      <w:pPr>
+        <w:tabs>
+          <w:tab w:val="left" w:pos="916"/>
+          <w:tab w:val="left" w:pos="1832"/>
+          <w:tab w:val="left" w:pos="2748"/>
+          <w:tab w:val="left" w:pos="3664"/>
+          <w:tab w:val="left" w:pos="4580"/>
+          <w:tab w:val="left" w:pos="5496"/>
+          <w:tab w:val="left" w:pos="6412"/>
+          <w:tab w:val="left" w:pos="7328"/>
+          <w:tab w:val="left" w:pos="8244"/>
+          <w:tab w:val="left" w:pos="9160"/>
+          <w:tab w:val="left" w:pos="10076"/>
+          <w:tab w:val="left" w:pos="10992"/>
+          <w:tab w:val="left" w:pos="11908"/>
+          <w:tab w:val="left" w:pos="12824"/>
+          <w:tab w:val="left" w:pos="13740"/>
+          <w:tab w:val="left" w:pos="14656"/>
+        </w:tabs>
+        <w:spacing w:after="0" w:line="240" w:lineRule="auto"/>
+        <w:jc w:val="center"/>
+        <w:rPr>
+          <w:rFonts w:ascii="Palatino Linotype" w:hAnsi="Palatino Linotype" w:cs="Times New Roman"/>
+          <w:sz w:val="40"/>
+          <w:szCs w:val="40"/>
+        </w:rPr>
+      </w:pPr>
+      <w:r>
+        <w:rPr>
+          <w:rFonts w:ascii="Palatino Linotype" w:hAnsi="Palatino Linotype" w:cs="Times New Roman"/>
+          <w:sz w:val="40"/>
+          <w:szCs w:val="40"/>
+        </w:rPr>
         <w:t>© Copyright by Baran Kaya, July 2020</w:t>
       </w:r>
-    </w:p>
-    <w:p>
-      <w:pPr>
-        <w:jc w:val="center"/>
-        <w:rPr>
-          <w:rFonts w:cs="Times New Roman"/>
-          <w:sz w:val="18"/>
-          <w:szCs w:val="48"/>
-        </w:rPr>
-      </w:pPr>
-    </w:p>
-    <w:p>
-      <w:pPr>
-        <w:jc w:val="center"/>
-        <w:rPr>
-          <w:rFonts w:cs="Times New Roman"/>
-          <w:szCs w:val="48"/>
-        </w:rPr>
-      </w:pPr>
-    </w:p>
-    <w:p>
-      <w:pPr>
-        <w:jc w:val="center"/>
-        <w:rPr>
-          <w:rFonts w:cs="Times New Roman"/>
-          <w:szCs w:val="48"/>
-        </w:rPr>
-      </w:pPr>
     </w:p>
     <w:p>
       <w:pPr>
@@ -1267,18 +1360,14 @@
           <w:pPr>
             <w:pStyle w:val="TBal"/>
             <w:rPr>
-              <w:rFonts w:ascii="Palatino Linotype" w:hAnsi="Palatino Linotype"/>
-              <w:b/>
+              <w:rStyle w:val="Balk1Char"/>
               <w:color w:val="auto"/>
-              <w:sz w:val="60"/>
             </w:rPr>
           </w:pPr>
           <w:r>
             <w:rPr>
-              <w:rFonts w:ascii="Palatino Linotype" w:hAnsi="Palatino Linotype"/>
-              <w:b/>
+              <w:rStyle w:val="Balk1Char"/>
               <w:color w:val="auto"/>
-              <w:sz w:val="60"/>
             </w:rPr>
             <w:t>CONTENTS</w:t>
           </w:r>
@@ -2419,6 +2508,7 @@
         <w:t xml:space="preserve">All EOL functionality can be used within other Epsilon languages as well. </w:t>
       </w:r>
       <w:r>
+        <w:lastRenderedPageBreak/>
         <w:t>Therefore, in this driver project XMI files used. Also, there was Plain XML driver for Epsilon and its used as a based version of the project driver.</w:t>
       </w:r>
       <w:r>
@@ -2427,7 +2517,6 @@
     </w:p>
     <w:p>
       <w:r>
-        <w:lastRenderedPageBreak/>
         <w:t>Epsilon has one core language (Epsilon Object Language, EOL) and ten task specific languages. Task specific languages derived from EOL thus, integrating models to EOL is sufficient for all other language support.</w:t>
       </w:r>
       <w:r>
@@ -3637,7 +3726,7 @@
         <w:tc>
           <w:tcPr>
             <w:tcW w:w="4698" w:type="dxa"/>
-            <w:shd w:val="clear" w:color="auto" w:fill="BDD6EE" w:themeFill="accent1" w:themeFillTint="66"/>
+            <w:shd w:val="clear" w:color="auto" w:fill="29BAC9"/>
           </w:tcPr>
           <w:p>
             <w:pPr>
@@ -3657,7 +3746,7 @@
         <w:tc>
           <w:tcPr>
             <w:tcW w:w="4698" w:type="dxa"/>
-            <w:shd w:val="clear" w:color="auto" w:fill="BDD6EE" w:themeFill="accent1" w:themeFillTint="66"/>
+            <w:shd w:val="clear" w:color="auto" w:fill="29BAC9"/>
           </w:tcPr>
           <w:p>
             <w:pPr>
@@ -3850,7 +3939,7 @@
         <w:tc>
           <w:tcPr>
             <w:tcW w:w="2122" w:type="dxa"/>
-            <w:shd w:val="clear" w:color="auto" w:fill="BDD6EE" w:themeFill="accent1" w:themeFillTint="66"/>
+            <w:shd w:val="clear" w:color="auto" w:fill="29BAC9"/>
           </w:tcPr>
           <w:p>
             <w:pPr>
@@ -3879,7 +3968,7 @@
         <w:tc>
           <w:tcPr>
             <w:tcW w:w="7274" w:type="dxa"/>
-            <w:shd w:val="clear" w:color="auto" w:fill="BDD6EE" w:themeFill="accent1" w:themeFillTint="66"/>
+            <w:shd w:val="clear" w:color="auto" w:fill="29BAC9"/>
           </w:tcPr>
           <w:p>
             <w:pPr>
@@ -4716,7 +4805,7 @@
         <w:tc>
           <w:tcPr>
             <w:tcW w:w="3681" w:type="dxa"/>
-            <w:shd w:val="clear" w:color="auto" w:fill="BDD6EE" w:themeFill="accent1" w:themeFillTint="66"/>
+            <w:shd w:val="clear" w:color="auto" w:fill="29BAC9"/>
           </w:tcPr>
           <w:p>
             <w:pPr>
@@ -4736,7 +4825,7 @@
         <w:tc>
           <w:tcPr>
             <w:tcW w:w="1559" w:type="dxa"/>
-            <w:shd w:val="clear" w:color="auto" w:fill="BDD6EE" w:themeFill="accent1" w:themeFillTint="66"/>
+            <w:shd w:val="clear" w:color="auto" w:fill="29BAC9"/>
           </w:tcPr>
           <w:p>
             <w:pPr>
@@ -4756,7 +4845,7 @@
         <w:tc>
           <w:tcPr>
             <w:tcW w:w="4156" w:type="dxa"/>
-            <w:shd w:val="clear" w:color="auto" w:fill="BDD6EE" w:themeFill="accent1" w:themeFillTint="66"/>
+            <w:shd w:val="clear" w:color="auto" w:fill="29BAC9"/>
           </w:tcPr>
           <w:p>
             <w:pPr>
@@ -5233,7 +5322,7 @@
         <w:tc>
           <w:tcPr>
             <w:tcW w:w="4698" w:type="dxa"/>
-            <w:shd w:val="clear" w:color="auto" w:fill="BDD6EE" w:themeFill="accent1" w:themeFillTint="66"/>
+            <w:shd w:val="clear" w:color="auto" w:fill="29BAC9"/>
           </w:tcPr>
           <w:p>
             <w:pPr>
@@ -5253,7 +5342,7 @@
         <w:tc>
           <w:tcPr>
             <w:tcW w:w="4698" w:type="dxa"/>
-            <w:shd w:val="clear" w:color="auto" w:fill="BDD6EE" w:themeFill="accent1" w:themeFillTint="66"/>
+            <w:shd w:val="clear" w:color="auto" w:fill="29BAC9"/>
           </w:tcPr>
           <w:p>
             <w:pPr>
@@ -5341,7 +5430,12 @@
               <w:t>Append</w:t>
             </w:r>
             <w:r>
-              <w:t xml:space="preserve"> command attaches given element into the model file. New element would be the last element in the model file.</w:t>
+              <w:t xml:space="preserve"> command attaches given element into the model file. </w:t>
+            </w:r>
+            <w:bookmarkStart w:id="7" w:name="_GoBack"/>
+            <w:bookmarkEnd w:id="7"/>
+            <w:r>
+              <w:t>New element would be the last element in the model file.</w:t>
             </w:r>
           </w:p>
         </w:tc>
@@ -5463,7 +5557,7 @@
         <w:tc>
           <w:tcPr>
             <w:tcW w:w="4698" w:type="dxa"/>
-            <w:shd w:val="clear" w:color="auto" w:fill="BDD6EE" w:themeFill="accent1" w:themeFillTint="66"/>
+            <w:shd w:val="clear" w:color="auto" w:fill="29BAC9"/>
           </w:tcPr>
           <w:p>
             <w:pPr>
@@ -5489,7 +5583,7 @@
         <w:tc>
           <w:tcPr>
             <w:tcW w:w="4698" w:type="dxa"/>
-            <w:shd w:val="clear" w:color="auto" w:fill="BDD6EE" w:themeFill="accent1" w:themeFillTint="66"/>
+            <w:shd w:val="clear" w:color="auto" w:fill="29BAC9"/>
           </w:tcPr>
           <w:p>
             <w:pPr>
@@ -5524,8 +5618,6 @@
               </w:rPr>
               <w:t>d</w:t>
             </w:r>
-            <w:bookmarkStart w:id="7" w:name="_GoBack"/>
-            <w:bookmarkEnd w:id="7"/>
             <w:r>
               <w:rPr>
                 <w:rFonts w:ascii="Consolas" w:hAnsi="Consolas"/>
@@ -5668,6 +5760,7 @@
       </w:pPr>
       <w:bookmarkStart w:id="10" w:name="_Toc43730702"/>
       <w:r>
+        <w:lastRenderedPageBreak/>
         <w:t>REFERENCES</w:t>
       </w:r>
       <w:bookmarkEnd w:id="10"/>
@@ -5693,7 +5786,6 @@
         </w:numPr>
       </w:pPr>
       <w:r>
-        <w:lastRenderedPageBreak/>
         <w:t xml:space="preserve">Epsilon website, “Epsilon Home”, </w:t>
       </w:r>
       <w:hyperlink r:id="rId11" w:history="1">
@@ -8424,7 +8516,7 @@
     <w:link w:val="Balk1Char"/>
     <w:uiPriority w:val="9"/>
     <w:qFormat/>
-    <w:rsid w:val="00204182"/>
+    <w:rsid w:val="00BC1519"/>
     <w:pPr>
       <w:keepNext/>
       <w:keepLines/>
@@ -8433,7 +8525,7 @@
       <w:outlineLvl w:val="0"/>
     </w:pPr>
     <w:rPr>
-      <w:rFonts w:eastAsiaTheme="majorEastAsia" w:cstheme="majorBidi"/>
+      <w:rFonts w:ascii="Palatino Linotype" w:eastAsiaTheme="majorEastAsia" w:hAnsi="Palatino Linotype" w:cstheme="majorBidi"/>
       <w:b/>
       <w:sz w:val="60"/>
       <w:szCs w:val="60"/>
@@ -8447,7 +8539,7 @@
     <w:uiPriority w:val="9"/>
     <w:unhideWhenUsed/>
     <w:qFormat/>
-    <w:rsid w:val="00204182"/>
+    <w:rsid w:val="00BC1519"/>
     <w:pPr>
       <w:keepNext/>
       <w:keepLines/>
@@ -8456,7 +8548,7 @@
       <w:outlineLvl w:val="1"/>
     </w:pPr>
     <w:rPr>
-      <w:rFonts w:eastAsiaTheme="majorEastAsia" w:cstheme="majorBidi"/>
+      <w:rFonts w:ascii="Palatino Linotype" w:eastAsiaTheme="majorEastAsia" w:hAnsi="Palatino Linotype" w:cstheme="majorBidi"/>
       <w:b/>
       <w:sz w:val="40"/>
       <w:szCs w:val="26"/>
@@ -8470,7 +8562,7 @@
     <w:uiPriority w:val="9"/>
     <w:unhideWhenUsed/>
     <w:qFormat/>
-    <w:rsid w:val="00204182"/>
+    <w:rsid w:val="00BC1519"/>
     <w:pPr>
       <w:keepNext/>
       <w:keepLines/>
@@ -8479,7 +8571,7 @@
       <w:outlineLvl w:val="2"/>
     </w:pPr>
     <w:rPr>
-      <w:rFonts w:eastAsiaTheme="majorEastAsia" w:cstheme="majorBidi"/>
+      <w:rFonts w:ascii="Palatino Linotype" w:eastAsiaTheme="majorEastAsia" w:hAnsi="Palatino Linotype" w:cstheme="majorBidi"/>
       <w:b/>
       <w:sz w:val="32"/>
       <w:szCs w:val="24"/>
@@ -8560,9 +8652,9 @@
     <w:basedOn w:val="VarsaylanParagrafYazTipi"/>
     <w:link w:val="Balk1"/>
     <w:uiPriority w:val="9"/>
-    <w:rsid w:val="00204182"/>
+    <w:rsid w:val="00BC1519"/>
     <w:rPr>
-      <w:rFonts w:ascii="Times New Roman" w:eastAsiaTheme="majorEastAsia" w:hAnsi="Times New Roman" w:cstheme="majorBidi"/>
+      <w:rFonts w:ascii="Palatino Linotype" w:eastAsiaTheme="majorEastAsia" w:hAnsi="Palatino Linotype" w:cstheme="majorBidi"/>
       <w:b/>
       <w:sz w:val="60"/>
       <w:szCs w:val="60"/>
@@ -8573,9 +8665,9 @@
     <w:basedOn w:val="VarsaylanParagrafYazTipi"/>
     <w:link w:val="Balk2"/>
     <w:uiPriority w:val="9"/>
-    <w:rsid w:val="00204182"/>
+    <w:rsid w:val="00BC1519"/>
     <w:rPr>
-      <w:rFonts w:ascii="Times New Roman" w:eastAsiaTheme="majorEastAsia" w:hAnsi="Times New Roman" w:cstheme="majorBidi"/>
+      <w:rFonts w:ascii="Palatino Linotype" w:eastAsiaTheme="majorEastAsia" w:hAnsi="Palatino Linotype" w:cstheme="majorBidi"/>
       <w:b/>
       <w:sz w:val="40"/>
       <w:szCs w:val="26"/>
@@ -8586,9 +8678,9 @@
     <w:basedOn w:val="VarsaylanParagrafYazTipi"/>
     <w:link w:val="Balk3"/>
     <w:uiPriority w:val="9"/>
-    <w:rsid w:val="00204182"/>
+    <w:rsid w:val="00BC1519"/>
     <w:rPr>
-      <w:rFonts w:ascii="Times New Roman" w:eastAsiaTheme="majorEastAsia" w:hAnsi="Times New Roman" w:cstheme="majorBidi"/>
+      <w:rFonts w:ascii="Palatino Linotype" w:eastAsiaTheme="majorEastAsia" w:hAnsi="Palatino Linotype" w:cstheme="majorBidi"/>
       <w:b/>
       <w:sz w:val="32"/>
       <w:szCs w:val="24"/>
@@ -9160,7 +9252,7 @@
 </file>
 
 <file path=customXml/itemProps1.xml><?xml version="1.0" encoding="utf-8"?>
-<ds:datastoreItem xmlns:ds="http://schemas.openxmlformats.org/officeDocument/2006/customXml" ds:itemID="{2DDEB3D8-233A-4755-80A9-F8D29B00E9E6}">
+<ds:datastoreItem xmlns:ds="http://schemas.openxmlformats.org/officeDocument/2006/customXml" ds:itemID="{2E0F93D2-CDF9-417E-B52A-63478AEBCD50}">
   <ds:schemaRefs>
     <ds:schemaRef ds:uri="http://schemas.openxmlformats.org/officeDocument/2006/bibliography"/>
   </ds:schemaRefs>

</xml_diff>

<commit_message>
Report: Why HTML driver used? added
</commit_message>
<xml_diff>
--- a/Project Report/BaranKaya_ProjectReport.docx
+++ b/Project Report/BaranKaya_ProjectReport.docx
@@ -2356,7 +2356,7 @@
                 <w:noProof/>
                 <w:webHidden/>
               </w:rPr>
-              <w:t>13</w:t>
+              <w:t>14</w:t>
             </w:r>
             <w:r>
               <w:rPr>
@@ -3006,34 +3006,193 @@
       </w:r>
     </w:p>
     <w:p>
-      <w:r>
+      <w:pPr>
+        <w:rPr>
+          <w:b/>
+        </w:rPr>
+      </w:pPr>
+      <w:r>
+        <w:rPr>
+          <w:b/>
+        </w:rPr>
         <w:t>Astah-GSN commercial tool, XMI export feature</w:t>
       </w:r>
     </w:p>
     <w:p>
-      <w:r>
-        <w:t>Why chose HTML driver?</w:t>
-      </w:r>
-    </w:p>
-    <w:p>
-      <w:r>
+      <w:pPr>
+        <w:rPr>
+          <w:b/>
+        </w:rPr>
+      </w:pPr>
+      <w:r>
+        <w:rPr>
+          <w:b/>
+        </w:rPr>
+        <w:t>Why</w:t>
+      </w:r>
+      <w:r>
+        <w:rPr>
+          <w:b/>
+        </w:rPr>
+        <w:t xml:space="preserve"> did I</w:t>
+      </w:r>
+      <w:r>
+        <w:rPr>
+          <w:b/>
+        </w:rPr>
+        <w:t xml:space="preserve"> ch</w:t>
+      </w:r>
+      <w:r>
+        <w:rPr>
+          <w:b/>
+        </w:rPr>
+        <w:t>o</w:t>
+      </w:r>
+      <w:r>
+        <w:rPr>
+          <w:b/>
+        </w:rPr>
+        <w:t xml:space="preserve">ose </w:t>
+      </w:r>
+      <w:r>
+        <w:rPr>
+          <w:b/>
+        </w:rPr>
+        <w:t xml:space="preserve">Epsilon </w:t>
+      </w:r>
+      <w:r>
+        <w:rPr>
+          <w:b/>
+        </w:rPr>
+        <w:t>HTML driver?</w:t>
+      </w:r>
+    </w:p>
+    <w:p>
+      <w:r>
+        <w:t>There are multiple built-in drivers</w:t>
+      </w:r>
+      <w:r>
+        <w:t xml:space="preserve"> for different models in the Epsilon. For instance, Plain-XML driver is coming with Epsilon download. However, I needed to create a new driver plugin for Astah GSN models. Therefore, I searched for other model drivers for Epsilon that isn’t built-in Epsilon. EpsilonLab GitHub page [3]</w:t>
+      </w:r>
+      <w:r>
+        <w:t xml:space="preserve"> has a few EMC drivers for several models such as HTML, JDBC, JSON and more. The most similar model driver to Astah GSN was HTML due to XML structure.</w:t>
+      </w:r>
+    </w:p>
+    <w:p>
+      <w:r>
+        <w:t xml:space="preserve">After cloning EMC-HTML git repository, I tried to run it on Epsilon source code. The first step was importing </w:t>
+      </w:r>
+      <w:r>
+        <w:t xml:space="preserve">the 2 HTML project packages </w:t>
+      </w:r>
+      <w:r>
+        <w:t>into Eclipse Epsilon workspace.</w:t>
+      </w:r>
+      <w:r>
+        <w:t xml:space="preserve"> Even though HTML repository have 6 different packages, only 2 of them are necessary for running the HTML driver. Other 4 packages are test and example packages.</w:t>
+      </w:r>
+      <w:r>
+        <w:t xml:space="preserve"> After that step, Epsilon source code rebuilds itself. Then running Epsilon</w:t>
+      </w:r>
+      <w:r>
+        <w:t xml:space="preserve"> on the new Eclipse application is sufficient for HTML driver. The new driver is an Epsilon model in the Run Configuration of every Epsilon languages. For testing purposes, I created a new EOL file. Then I created new run configuration for this EOL file and HTML </w:t>
+      </w:r>
+      <w:r>
+        <w:t>Document was</w:t>
+      </w:r>
+      <w:r>
+        <w:t xml:space="preserve"> one of the model options in the Model Selection tab.</w:t>
+      </w:r>
+      <w:r>
+        <w:t xml:space="preserve"> After selecting it, EOL script will </w:t>
+      </w:r>
+      <w:r>
+        <w:t xml:space="preserve">use </w:t>
+      </w:r>
+      <w:r>
+        <w:t>HTML file</w:t>
+      </w:r>
+      <w:r>
+        <w:t xml:space="preserve"> as a model.</w:t>
+      </w:r>
+    </w:p>
+    <w:p>
+      <w:r>
+        <w:t>Since I have no experience with Epsilon plugin development, I used HTML driver as a base plugin project. I changed all names in the project and used new image for Astah GSN model selection tab. After that, I examine the HTML driver classes</w:t>
+      </w:r>
+      <w:r>
+        <w:t>.</w:t>
+      </w:r>
+      <w:r>
+        <w:t xml:space="preserve"> </w:t>
+      </w:r>
+      <w:r>
+        <w:t xml:space="preserve">The main class is called </w:t>
+      </w:r>
+      <w:r>
+        <w:t xml:space="preserve">HTML model </w:t>
+      </w:r>
+      <w:r>
+        <w:t xml:space="preserve">and it invokes getter and setter classes for different functionalities. </w:t>
+      </w:r>
+      <w:r>
+        <w:t>However, HTML getter and setter classes functions only calls Plain-XML getter and setter functions.</w:t>
+      </w:r>
+    </w:p>
+    <w:p>
+      <w:r>
+        <w:t>I just used HTML driver for plugin features and changed all model, getter and setter classes/methods.</w:t>
+      </w:r>
+      <w:bookmarkStart w:id="5" w:name="_GoBack"/>
+      <w:bookmarkEnd w:id="5"/>
+    </w:p>
+    <w:p>
+      <w:pPr>
+        <w:rPr>
+          <w:b/>
+        </w:rPr>
+      </w:pPr>
+      <w:r>
+        <w:rPr>
+          <w:b/>
+        </w:rPr>
         <w:t>How did I use Plain-XML driver?</w:t>
       </w:r>
     </w:p>
     <w:p>
-      <w:r>
+      <w:pPr>
+        <w:rPr>
+          <w:b/>
+        </w:rPr>
+      </w:pPr>
+      <w:r>
+        <w:rPr>
+          <w:b/>
+        </w:rPr>
         <w:t>Pl</w:t>
       </w:r>
       <w:r>
+        <w:rPr>
+          <w:b/>
+        </w:rPr>
         <w:t>ugin features did</w:t>
       </w:r>
       <w:r>
+        <w:rPr>
+          <w:b/>
+        </w:rPr>
         <w:t>n’</w:t>
       </w:r>
       <w:r>
+        <w:rPr>
+          <w:b/>
+        </w:rPr>
         <w:t>t change</w:t>
       </w:r>
       <w:r>
+        <w:rPr>
+          <w:b/>
+        </w:rPr>
         <w:t>…</w:t>
       </w:r>
     </w:p>
@@ -3045,11 +3204,11 @@
           <w:numId w:val="1"/>
         </w:numPr>
       </w:pPr>
-      <w:bookmarkStart w:id="5" w:name="_Toc43730698"/>
+      <w:bookmarkStart w:id="6" w:name="_Toc43730698"/>
       <w:r>
         <w:t>IMPLEMENTATION</w:t>
       </w:r>
-      <w:bookmarkEnd w:id="5"/>
+      <w:bookmarkEnd w:id="6"/>
     </w:p>
     <w:p>
       <w:r>
@@ -3061,6 +3220,7 @@
     </w:p>
     <w:p>
       <w:r>
+        <w:lastRenderedPageBreak/>
         <w:t>Link elements’ target and source attributes are reverse…</w:t>
       </w:r>
     </w:p>
@@ -3072,11 +3232,11 @@
           <w:numId w:val="1"/>
         </w:numPr>
       </w:pPr>
-      <w:bookmarkStart w:id="6" w:name="_Toc43730699"/>
+      <w:bookmarkStart w:id="7" w:name="_Toc43730699"/>
       <w:r>
         <w:t>TESTING/EVALUATION</w:t>
       </w:r>
-      <w:bookmarkEnd w:id="6"/>
+      <w:bookmarkEnd w:id="7"/>
     </w:p>
     <w:p>
       <w:r>
@@ -3288,9 +3448,8 @@
           <w:noProof/>
           <w:lang w:eastAsia="en-CA"/>
         </w:rPr>
-        <w:lastRenderedPageBreak/>
         <w:drawing>
-          <wp:inline distT="0" distB="0" distL="0" distR="0" wp14:anchorId="5FC3C7E7" wp14:editId="74D8D8B5">
+          <wp:inline distT="0" distB="0" distL="0" distR="0" wp14:anchorId="159764A0" wp14:editId="6BFC0605">
             <wp:extent cx="5972810" cy="3555365"/>
             <wp:effectExtent l="0" t="0" r="8890" b="6985"/>
             <wp:docPr id="1" name="Resim 1"/>
@@ -3390,6 +3549,7 @@
           <w:noProof/>
           <w:lang w:eastAsia="en-CA"/>
         </w:rPr>
+        <w:lastRenderedPageBreak/>
         <w:t>Choose your XMI file if it’s already in the workspace. If not, add your model file into workspace.</w:t>
       </w:r>
     </w:p>
@@ -3450,7 +3610,6 @@
           <w:noProof/>
           <w:lang w:eastAsia="en-CA"/>
         </w:rPr>
-        <w:lastRenderedPageBreak/>
         <w:drawing>
           <wp:inline distT="0" distB="0" distL="0" distR="0" wp14:anchorId="3DFE9842" wp14:editId="6B23E33B">
             <wp:extent cx="3411221" cy="3477846"/>
@@ -3569,6 +3728,7 @@
           <w:noProof/>
           <w:lang w:eastAsia="en-CA"/>
         </w:rPr>
+        <w:lastRenderedPageBreak/>
         <w:drawing>
           <wp:inline distT="0" distB="0" distL="0" distR="0" wp14:anchorId="5AD144AB" wp14:editId="2944463D">
             <wp:extent cx="3618375" cy="3456960"/>
@@ -3826,6 +3986,7 @@
               </w:numPr>
             </w:pPr>
             <w:r>
+              <w:lastRenderedPageBreak/>
               <w:t>Assumption</w:t>
             </w:r>
           </w:p>
@@ -3855,6 +4016,7 @@
               </w:numPr>
             </w:pPr>
             <w:r>
+              <w:lastRenderedPageBreak/>
               <w:t>Inference (Asserted Inference)</w:t>
             </w:r>
           </w:p>
@@ -3892,6 +4054,7 @@
         <w:jc w:val="center"/>
       </w:pPr>
       <w:r>
+        <w:lastRenderedPageBreak/>
         <w:t xml:space="preserve">Table </w:t>
       </w:r>
       <w:r>
@@ -4462,7 +4625,6 @@
               <w:rPr>
                 <w:rFonts w:ascii="Consolas" w:hAnsi="Consolas"/>
               </w:rPr>
-              <w:lastRenderedPageBreak/>
               <w:t>gsn.Sn3.target</w:t>
             </w:r>
           </w:p>
@@ -4818,6 +4980,7 @@
               <w:rPr>
                 <w:b/>
               </w:rPr>
+              <w:lastRenderedPageBreak/>
               <w:t>Setter Commands</w:t>
             </w:r>
           </w:p>
@@ -5194,7 +5357,6 @@
               <w:rPr>
                 <w:rFonts w:ascii="Consolas" w:hAnsi="Consolas"/>
               </w:rPr>
-              <w:lastRenderedPageBreak/>
               <w:t>g</w:t>
             </w:r>
             <w:r>
@@ -5430,12 +5592,7 @@
               <w:t>Append</w:t>
             </w:r>
             <w:r>
-              <w:t xml:space="preserve"> command attaches given element into the model file. </w:t>
-            </w:r>
-            <w:bookmarkStart w:id="7" w:name="_GoBack"/>
-            <w:bookmarkEnd w:id="7"/>
-            <w:r>
-              <w:t>New element would be the last element in the model file.</w:t>
+              <w:t xml:space="preserve"> command attaches given element into the model file. New element would be the last element in the model file.</w:t>
             </w:r>
           </w:p>
         </w:tc>
@@ -5647,6 +5804,7 @@
         <w:jc w:val="center"/>
       </w:pPr>
       <w:r>
+        <w:lastRenderedPageBreak/>
         <w:t xml:space="preserve">Table </w:t>
       </w:r>
       <w:r>
@@ -5760,7 +5918,6 @@
       </w:pPr>
       <w:bookmarkStart w:id="10" w:name="_Toc43730702"/>
       <w:r>
-        <w:lastRenderedPageBreak/>
         <w:t>REFERENCES</w:t>
       </w:r>
       <w:bookmarkEnd w:id="10"/>
@@ -5804,6 +5961,11 @@
           <w:ilvl w:val="0"/>
           <w:numId w:val="10"/>
         </w:numPr>
+        <w:rPr>
+          <w:rStyle w:val="Kpr"/>
+          <w:color w:val="auto"/>
+          <w:u w:val="none"/>
+        </w:rPr>
       </w:pPr>
       <w:r>
         <w:t xml:space="preserve">Goal Structuring Notation, “What is the Goal Structuring Notation?”, </w:t>
@@ -5814,6 +5976,26 @@
             <w:rStyle w:val="Kpr"/>
           </w:rPr>
           <w:t>http://www.goalstructuringnotation.info/archives/category/in-a-nutshell</w:t>
+        </w:r>
+      </w:hyperlink>
+    </w:p>
+    <w:p>
+      <w:pPr>
+        <w:pStyle w:val="ListeParagraf"/>
+        <w:numPr>
+          <w:ilvl w:val="0"/>
+          <w:numId w:val="10"/>
+        </w:numPr>
+      </w:pPr>
+      <w:r>
+        <w:t xml:space="preserve">Epsilon Lab GitHub page, </w:t>
+      </w:r>
+      <w:hyperlink r:id="rId13" w:history="1">
+        <w:r>
+          <w:rPr>
+            <w:rStyle w:val="Kpr"/>
+          </w:rPr>
+          <w:t>https://github.com/epsilonlabs</w:t>
         </w:r>
       </w:hyperlink>
     </w:p>
@@ -9252,7 +9434,7 @@
 </file>
 
 <file path=customXml/itemProps1.xml><?xml version="1.0" encoding="utf-8"?>
-<ds:datastoreItem xmlns:ds="http://schemas.openxmlformats.org/officeDocument/2006/customXml" ds:itemID="{2E0F93D2-CDF9-417E-B52A-63478AEBCD50}">
+<ds:datastoreItem xmlns:ds="http://schemas.openxmlformats.org/officeDocument/2006/customXml" ds:itemID="{C19738DB-BE3A-4D5C-BB98-FA0068037886}">
   <ds:schemaRefs>
     <ds:schemaRef ds:uri="http://schemas.openxmlformats.org/officeDocument/2006/bibliography"/>
   </ds:schemaRefs>

</xml_diff>

<commit_message>
Report: Custom ID explanation draft added
</commit_message>
<xml_diff>
--- a/Project Report/BaranKaya_ProjectReport.docx
+++ b/Project Report/BaranKaya_ProjectReport.docx
@@ -178,39 +178,7 @@
           <w:sz w:val="40"/>
           <w:szCs w:val="72"/>
         </w:rPr>
-        <w:t>CHALLENG</w:t>
-      </w:r>
-      <w:r>
-        <w:rPr>
-          <w:rFonts w:ascii="Palatino Linotype" w:hAnsi="Palatino Linotype" w:cs="Times New Roman"/>
-          <w:sz w:val="40"/>
-          <w:szCs w:val="72"/>
-        </w:rPr>
-        <w:t>ES IN IMPLEMENTING AN EPSILON D</w:t>
-      </w:r>
-      <w:r>
-        <w:rPr>
-          <w:rFonts w:ascii="Palatino Linotype" w:hAnsi="Palatino Linotype" w:cs="Times New Roman"/>
-          <w:sz w:val="40"/>
-          <w:szCs w:val="72"/>
-        </w:rPr>
-        <w:t>R</w:t>
-      </w:r>
-      <w:r>
-        <w:rPr>
-          <w:rFonts w:ascii="Palatino Linotype" w:hAnsi="Palatino Linotype" w:cs="Times New Roman"/>
-          <w:sz w:val="40"/>
-          <w:szCs w:val="72"/>
-        </w:rPr>
-        <w:t>I</w:t>
-      </w:r>
-      <w:r>
-        <w:rPr>
-          <w:rFonts w:ascii="Palatino Linotype" w:hAnsi="Palatino Linotype" w:cs="Times New Roman"/>
-          <w:sz w:val="40"/>
-          <w:szCs w:val="72"/>
-        </w:rPr>
-        <w:t>VER FOR ASTAH</w:t>
+        <w:t>CHALLENGES IN IMPLEMENTING AN EPSILON DRIVER FOR ASTAH</w:t>
       </w:r>
       <w:r>
         <w:rPr>
@@ -1336,7 +1304,8 @@
     <w:sdt>
       <w:sdtPr>
         <w:rPr>
-          <w:rFonts w:eastAsiaTheme="minorHAnsi" w:cstheme="minorBidi"/>
+          <w:rFonts w:ascii="Times New Roman" w:eastAsiaTheme="minorHAnsi" w:hAnsi="Times New Roman" w:cstheme="minorBidi"/>
+          <w:color w:val="auto"/>
           <w:sz w:val="24"/>
           <w:szCs w:val="22"/>
           <w:lang w:eastAsia="en-US"/>
@@ -1349,10 +1318,8 @@
       </w:sdtPr>
       <w:sdtEndPr>
         <w:rPr>
-          <w:rFonts w:ascii="Times New Roman" w:hAnsi="Times New Roman"/>
           <w:b/>
           <w:bCs/>
-          <w:color w:val="auto"/>
         </w:rPr>
       </w:sdtEndPr>
       <w:sdtContent>
@@ -3028,6 +2995,19 @@
         <w:rPr>
           <w:b/>
         </w:rPr>
+        <w:t>Explain XMI elements’ each attribute</w:t>
+      </w:r>
+    </w:p>
+    <w:p>
+      <w:pPr>
+        <w:rPr>
+          <w:b/>
+        </w:rPr>
+      </w:pPr>
+      <w:r>
+        <w:rPr>
+          <w:b/>
+        </w:rPr>
         <w:t>Why</w:t>
       </w:r>
       <w:r>
@@ -3127,13 +3107,7 @@
         <w:t xml:space="preserve"> </w:t>
       </w:r>
       <w:r>
-        <w:t xml:space="preserve">The main class is called </w:t>
-      </w:r>
-      <w:r>
-        <w:t xml:space="preserve">HTML model </w:t>
-      </w:r>
-      <w:r>
-        <w:t xml:space="preserve">and it invokes getter and setter classes for different functionalities. </w:t>
+        <w:t xml:space="preserve">The main class is called HTML model and it invokes getter and setter classes for different functionalities. </w:t>
       </w:r>
       <w:r>
         <w:t>However, HTML getter and setter classes functions only calls Plain-XML getter and setter functions.</w:t>
@@ -3142,6 +3116,34 @@
     <w:p>
       <w:r>
         <w:t>I just used HTML driver for plugin features and changed all model, getter and setter classes/methods.</w:t>
+      </w:r>
+    </w:p>
+    <w:p>
+      <w:r>
+        <w:t>Java Jsoup library for HTML parse…</w:t>
+      </w:r>
+    </w:p>
+    <w:p>
+      <w:pPr>
+        <w:rPr>
+          <w:b/>
+        </w:rPr>
+      </w:pPr>
+      <w:r>
+        <w:rPr>
+          <w:b/>
+        </w:rPr>
+        <w:t>How did I use Plain-XML driver?</w:t>
+      </w:r>
+    </w:p>
+    <w:p>
+      <w:r>
+        <w:t xml:space="preserve">HTML plugin was the most similar example to Astah GSN driver that I am going to work on. </w:t>
+      </w:r>
+    </w:p>
+    <w:p>
+      <w:r>
+        <w:t>Java W3C Dom library for Node and Element…</w:t>
       </w:r>
       <w:bookmarkStart w:id="5" w:name="_GoBack"/>
       <w:bookmarkEnd w:id="5"/>
@@ -3156,44 +3158,742 @@
         <w:rPr>
           <w:b/>
         </w:rPr>
-        <w:t>How did I use Plain-XML driver?</w:t>
-      </w:r>
-    </w:p>
-    <w:p>
-      <w:pPr>
+        <w:lastRenderedPageBreak/>
+        <w:t>Pl</w:t>
+      </w:r>
+      <w:r>
         <w:rPr>
           <w:b/>
         </w:rPr>
-      </w:pPr>
+        <w:t>ugin features did</w:t>
+      </w:r>
       <w:r>
         <w:rPr>
           <w:b/>
         </w:rPr>
-        <w:t>Pl</w:t>
+        <w:t>n’</w:t>
       </w:r>
       <w:r>
         <w:rPr>
           <w:b/>
         </w:rPr>
-        <w:t>ugin features did</w:t>
+        <w:t>t change</w:t>
       </w:r>
       <w:r>
         <w:rPr>
           <w:b/>
         </w:rPr>
-        <w:t>n’</w:t>
-      </w:r>
-      <w:r>
+        <w:t>…</w:t>
+      </w:r>
+    </w:p>
+    <w:p>
+      <w:pPr>
         <w:rPr>
           <w:b/>
         </w:rPr>
-        <w:t>t change</w:t>
-      </w:r>
+      </w:pPr>
       <w:r>
         <w:rPr>
           <w:b/>
         </w:rPr>
-        <w:t>…</w:t>
+        <w:t>Using ID for determining element type cha</w:t>
+      </w:r>
+      <w:r>
+        <w:rPr>
+          <w:b/>
+        </w:rPr>
+        <w:t>n</w:t>
+      </w:r>
+      <w:r>
+        <w:rPr>
+          <w:b/>
+        </w:rPr>
+        <w:t>ged…</w:t>
+      </w:r>
+    </w:p>
+    <w:p>
+      <w:r>
+        <w:t xml:space="preserve">Determining element types such as Goal, Solution or Asserted Evidence is one of the important parts of the Astah GSN Driver. In early design, each user queries were parsed before accessing the element in the XMI file. Thus, if the given query element wasn’t in the GSN type, it would return an empty result. For example, a user can only get elements with IDs like G1, Sn4, C2, … These IDs gave by Astah GSN by element’s type. Goal elements’ ID starts with G, Solution with Sn and Context with C. However, element IDs don’t have to start with element type letters. In this case, GSN type parse for custom IDs such as CA1, AR-C1 returned null and Epsilon returned error message for couldn’t finding the element with given custom ID. </w:t>
+      </w:r>
+    </w:p>
+    <w:p>
+      <w:r>
+        <w:t xml:space="preserve">In later designs, custom ID access added to the driver. Because GSN standards don’t require IDs to start with element type letters. That’s why instead of returning null for custom ID queries, the driver compares every ID in the model and if it couldn’t find it then it returns null. For custom IDs, GSN type parser still returns null but after that, it checks every element for custom ID probability. </w:t>
+      </w:r>
+    </w:p>
+    <w:p>
+      <w:r>
+        <w:t>Another update for not determining types with element ID would be the “.gsntype” query. Before this change, the node elements’ type were found by element IDs and link elements’ IDs were found by xsi:type attribute. After discovering custom IDs, gsntype function has to change. However, there is a problem with determining element type without IDs. The only way to finding element types is xsi:type attribute. But, some of the node elements use the same xsi:type attributes. For instance, Goal, Assumption, and Justification elements all use “ARM:Claim” value for xsi:type attribute. So, for determining types, I have to use other attributes. The only difference between Goal-Justification pair and Assumption elements is assumed attribute. For Assumption elements this attribute’s value is true but for Goal and Justification elements this attribute’s value is false. Now we can determine Assumption elements from Goal and Justification elements. For determining between Goal and Justification elements, there aren’t any attributes. The only difference between these 2 elements is their connections. Goal elements can connect all 3 types of link elements but Justification elements can only connect to the Asserted Context element’s target side. Thus, if the given element’s xmi:id stored in one if the Asserted Context attributes’ target attribute, that means the element’s type is Justification.</w:t>
+      </w:r>
+    </w:p>
+    <w:p>
+      <w:r>
+        <w:t>The Goal-Justification situation is the same for Solution-Context pairs. Instead of “ARM:Claim” xsi:type attribute Solution-Context elements use “ARM:InformationElement”. Similarly, Context elements can only be connected to Asserted Context links’ target side. Hence, the same function used for determining Justification and Context elements. All 5 element examples could be seen below.</w:t>
+      </w:r>
+    </w:p>
+    <w:p>
+      <w:pPr>
+        <w:pStyle w:val="ListeParagraf"/>
+        <w:numPr>
+          <w:ilvl w:val="0"/>
+          <w:numId w:val="24"/>
+        </w:numPr>
+      </w:pPr>
+      <w:r>
+        <w:t>Goal element:</w:t>
+      </w:r>
+    </w:p>
+    <w:p>
+      <w:pPr>
+        <w:jc w:val="left"/>
+        <w:rPr>
+          <w:rFonts w:ascii="Consolas" w:hAnsi="Consolas"/>
+        </w:rPr>
+      </w:pPr>
+      <w:r>
+        <w:rPr>
+          <w:rFonts w:ascii="Consolas" w:hAnsi="Consolas"/>
+        </w:rPr>
+        <w:t>&lt;</w:t>
+      </w:r>
+      <w:r>
+        <w:rPr>
+          <w:rFonts w:ascii="Consolas" w:hAnsi="Consolas"/>
+          <w:color w:val="2E74B5" w:themeColor="accent1" w:themeShade="BF"/>
+        </w:rPr>
+        <w:t>argumentElement</w:t>
+      </w:r>
+      <w:r>
+        <w:rPr>
+          <w:rFonts w:ascii="Consolas" w:hAnsi="Consolas"/>
+        </w:rPr>
+        <w:t xml:space="preserve"> </w:t>
+      </w:r>
+      <w:r>
+        <w:rPr>
+          <w:rFonts w:ascii="Consolas" w:hAnsi="Consolas"/>
+          <w:color w:val="538135" w:themeColor="accent6" w:themeShade="BF"/>
+        </w:rPr>
+        <w:t>xsi:type</w:t>
+      </w:r>
+      <w:r>
+        <w:rPr>
+          <w:rFonts w:ascii="Consolas" w:hAnsi="Consolas"/>
+        </w:rPr>
+        <w:t xml:space="preserve">="ARM:Claim" </w:t>
+      </w:r>
+      <w:r>
+        <w:rPr>
+          <w:rFonts w:ascii="Consolas" w:hAnsi="Consolas"/>
+          <w:color w:val="538135" w:themeColor="accent6" w:themeShade="BF"/>
+        </w:rPr>
+        <w:t>xmi:id</w:t>
+      </w:r>
+      <w:r>
+        <w:rPr>
+          <w:rFonts w:ascii="Consolas" w:hAnsi="Consolas"/>
+        </w:rPr>
+        <w:t xml:space="preserve">="_fvLpEJq4EeqyzooT9RpXrQ" </w:t>
+      </w:r>
+      <w:r>
+        <w:rPr>
+          <w:rFonts w:ascii="Consolas" w:hAnsi="Consolas"/>
+          <w:color w:val="538135" w:themeColor="accent6" w:themeShade="BF"/>
+        </w:rPr>
+        <w:t>id</w:t>
+      </w:r>
+      <w:r>
+        <w:rPr>
+          <w:rFonts w:ascii="Consolas" w:hAnsi="Consolas"/>
+        </w:rPr>
+        <w:t xml:space="preserve">="G1" </w:t>
+      </w:r>
+      <w:r>
+        <w:rPr>
+          <w:rFonts w:ascii="Consolas" w:hAnsi="Consolas"/>
+          <w:color w:val="538135" w:themeColor="accent6" w:themeShade="BF"/>
+        </w:rPr>
+        <w:t>description</w:t>
+      </w:r>
+      <w:r>
+        <w:rPr>
+          <w:rFonts w:ascii="Consolas" w:hAnsi="Consolas"/>
+        </w:rPr>
+        <w:t xml:space="preserve">="" </w:t>
+      </w:r>
+      <w:r>
+        <w:rPr>
+          <w:rFonts w:ascii="Consolas" w:hAnsi="Consolas"/>
+          <w:color w:val="538135" w:themeColor="accent6" w:themeShade="BF"/>
+        </w:rPr>
+        <w:t>content</w:t>
+      </w:r>
+      <w:r>
+        <w:rPr>
+          <w:rFonts w:ascii="Consolas" w:hAnsi="Consolas"/>
+        </w:rPr>
+        <w:t xml:space="preserve">="Control System is acceptably safe to operate" </w:t>
+      </w:r>
+      <w:r>
+        <w:rPr>
+          <w:rFonts w:ascii="Consolas" w:hAnsi="Consolas"/>
+          <w:color w:val="538135" w:themeColor="accent6" w:themeShade="BF"/>
+        </w:rPr>
+        <w:t>assumed</w:t>
+      </w:r>
+      <w:r>
+        <w:rPr>
+          <w:rFonts w:ascii="Consolas" w:hAnsi="Consolas"/>
+        </w:rPr>
+        <w:t xml:space="preserve">="false" </w:t>
+      </w:r>
+      <w:r>
+        <w:rPr>
+          <w:rFonts w:ascii="Consolas" w:hAnsi="Consolas"/>
+          <w:color w:val="538135" w:themeColor="accent6" w:themeShade="BF"/>
+        </w:rPr>
+        <w:t>toBeSupported</w:t>
+      </w:r>
+      <w:r>
+        <w:rPr>
+          <w:rFonts w:ascii="Consolas" w:hAnsi="Consolas"/>
+        </w:rPr>
+        <w:t>="false"/&gt;</w:t>
+      </w:r>
+    </w:p>
+    <w:p>
+      <w:pPr>
+        <w:pStyle w:val="ListeParagraf"/>
+        <w:numPr>
+          <w:ilvl w:val="0"/>
+          <w:numId w:val="22"/>
+        </w:numPr>
+        <w:jc w:val="left"/>
+        <w:rPr>
+          <w:rFonts w:cs="Times New Roman"/>
+        </w:rPr>
+      </w:pPr>
+      <w:r>
+        <w:rPr>
+          <w:rFonts w:cs="Times New Roman"/>
+        </w:rPr>
+        <w:t>Assumption Element:</w:t>
+      </w:r>
+    </w:p>
+    <w:p>
+      <w:pPr>
+        <w:jc w:val="left"/>
+        <w:rPr>
+          <w:rFonts w:ascii="Consolas" w:hAnsi="Consolas"/>
+        </w:rPr>
+      </w:pPr>
+      <w:r>
+        <w:rPr>
+          <w:rFonts w:ascii="Consolas" w:hAnsi="Consolas"/>
+        </w:rPr>
+        <w:lastRenderedPageBreak/>
+        <w:t>&lt;</w:t>
+      </w:r>
+      <w:r>
+        <w:rPr>
+          <w:rFonts w:ascii="Consolas" w:hAnsi="Consolas"/>
+          <w:color w:val="2E74B5" w:themeColor="accent1" w:themeShade="BF"/>
+        </w:rPr>
+        <w:t xml:space="preserve">argumentElement </w:t>
+      </w:r>
+      <w:r>
+        <w:rPr>
+          <w:rFonts w:ascii="Consolas" w:hAnsi="Consolas"/>
+          <w:color w:val="538135" w:themeColor="accent6" w:themeShade="BF"/>
+        </w:rPr>
+        <w:t>xsi:type</w:t>
+      </w:r>
+      <w:r>
+        <w:rPr>
+          <w:rFonts w:ascii="Consolas" w:hAnsi="Consolas"/>
+        </w:rPr>
+        <w:t xml:space="preserve">="ARM:Claim" </w:t>
+      </w:r>
+      <w:r>
+        <w:rPr>
+          <w:rFonts w:ascii="Consolas" w:hAnsi="Consolas"/>
+          <w:color w:val="538135" w:themeColor="accent6" w:themeShade="BF"/>
+        </w:rPr>
+        <w:t>xmi:id</w:t>
+      </w:r>
+      <w:r>
+        <w:rPr>
+          <w:rFonts w:ascii="Consolas" w:hAnsi="Consolas"/>
+        </w:rPr>
+        <w:t xml:space="preserve">="_fvLpI5q4EeqyzooT9RpXrQ" </w:t>
+      </w:r>
+      <w:r>
+        <w:rPr>
+          <w:rFonts w:ascii="Consolas" w:hAnsi="Consolas"/>
+          <w:color w:val="538135" w:themeColor="accent6" w:themeShade="BF"/>
+        </w:rPr>
+        <w:t>id</w:t>
+      </w:r>
+      <w:r>
+        <w:rPr>
+          <w:rFonts w:ascii="Consolas" w:hAnsi="Consolas"/>
+        </w:rPr>
+        <w:t xml:space="preserve">="A1" </w:t>
+      </w:r>
+      <w:r>
+        <w:rPr>
+          <w:rFonts w:ascii="Consolas" w:hAnsi="Consolas"/>
+          <w:color w:val="538135" w:themeColor="accent6" w:themeShade="BF"/>
+        </w:rPr>
+        <w:t>description</w:t>
+      </w:r>
+      <w:r>
+        <w:rPr>
+          <w:rFonts w:ascii="Consolas" w:hAnsi="Consolas"/>
+        </w:rPr>
+        <w:t xml:space="preserve">="" </w:t>
+      </w:r>
+      <w:r>
+        <w:rPr>
+          <w:rFonts w:ascii="Consolas" w:hAnsi="Consolas"/>
+          <w:color w:val="538135" w:themeColor="accent6" w:themeShade="BF"/>
+        </w:rPr>
+        <w:t>content</w:t>
+      </w:r>
+      <w:r>
+        <w:rPr>
+          <w:rFonts w:ascii="Consolas" w:hAnsi="Consolas"/>
+        </w:rPr>
+        <w:t xml:space="preserve">="All hazards have been identified" </w:t>
+      </w:r>
+      <w:r>
+        <w:rPr>
+          <w:rFonts w:ascii="Consolas" w:hAnsi="Consolas"/>
+          <w:color w:val="538135" w:themeColor="accent6" w:themeShade="BF"/>
+        </w:rPr>
+        <w:t>assumed</w:t>
+      </w:r>
+      <w:r>
+        <w:rPr>
+          <w:rFonts w:ascii="Consolas" w:hAnsi="Consolas"/>
+        </w:rPr>
+        <w:t xml:space="preserve">="true" </w:t>
+      </w:r>
+      <w:r>
+        <w:rPr>
+          <w:rFonts w:ascii="Consolas" w:hAnsi="Consolas"/>
+          <w:color w:val="538135" w:themeColor="accent6" w:themeShade="BF"/>
+        </w:rPr>
+        <w:t>toBeSupported</w:t>
+      </w:r>
+      <w:r>
+        <w:rPr>
+          <w:rFonts w:ascii="Consolas" w:hAnsi="Consolas"/>
+        </w:rPr>
+        <w:t>="false"/&gt;</w:t>
+      </w:r>
+    </w:p>
+    <w:p>
+      <w:pPr>
+        <w:pStyle w:val="ListeParagraf"/>
+        <w:numPr>
+          <w:ilvl w:val="0"/>
+          <w:numId w:val="21"/>
+        </w:numPr>
+        <w:jc w:val="left"/>
+        <w:rPr>
+          <w:rFonts w:cs="Times New Roman"/>
+        </w:rPr>
+      </w:pPr>
+      <w:r>
+        <w:rPr>
+          <w:rFonts w:cs="Times New Roman"/>
+        </w:rPr>
+        <w:t>Justification element:</w:t>
+      </w:r>
+    </w:p>
+    <w:p>
+      <w:pPr>
+        <w:jc w:val="left"/>
+        <w:rPr>
+          <w:rFonts w:ascii="Consolas" w:hAnsi="Consolas"/>
+        </w:rPr>
+      </w:pPr>
+      <w:r>
+        <w:rPr>
+          <w:rFonts w:ascii="Consolas" w:hAnsi="Consolas"/>
+        </w:rPr>
+        <w:t>&lt;</w:t>
+      </w:r>
+      <w:r>
+        <w:rPr>
+          <w:rFonts w:ascii="Consolas" w:hAnsi="Consolas"/>
+          <w:color w:val="2E74B5" w:themeColor="accent1" w:themeShade="BF"/>
+        </w:rPr>
+        <w:t xml:space="preserve">argumentElement </w:t>
+      </w:r>
+      <w:r>
+        <w:rPr>
+          <w:rFonts w:ascii="Consolas" w:hAnsi="Consolas"/>
+          <w:color w:val="538135" w:themeColor="accent6" w:themeShade="BF"/>
+        </w:rPr>
+        <w:t>xsi:type</w:t>
+      </w:r>
+      <w:r>
+        <w:rPr>
+          <w:rFonts w:ascii="Consolas" w:hAnsi="Consolas"/>
+        </w:rPr>
+        <w:t xml:space="preserve">="ARM:Claim" </w:t>
+      </w:r>
+      <w:r>
+        <w:rPr>
+          <w:rFonts w:ascii="Consolas" w:hAnsi="Consolas"/>
+          <w:color w:val="538135" w:themeColor="accent6" w:themeShade="BF"/>
+        </w:rPr>
+        <w:t>xmi:id</w:t>
+      </w:r>
+      <w:r>
+        <w:rPr>
+          <w:rFonts w:ascii="Consolas" w:hAnsi="Consolas"/>
+        </w:rPr>
+        <w:t xml:space="preserve">="_fvLpJJq4EeqyzooT9RpXrQ" </w:t>
+      </w:r>
+      <w:r>
+        <w:rPr>
+          <w:rFonts w:ascii="Consolas" w:hAnsi="Consolas"/>
+          <w:color w:val="538135" w:themeColor="accent6" w:themeShade="BF"/>
+        </w:rPr>
+        <w:t>id</w:t>
+      </w:r>
+      <w:r>
+        <w:rPr>
+          <w:rFonts w:ascii="Consolas" w:hAnsi="Consolas"/>
+        </w:rPr>
+        <w:t xml:space="preserve">="J1" </w:t>
+      </w:r>
+      <w:r>
+        <w:rPr>
+          <w:rFonts w:ascii="Consolas" w:hAnsi="Consolas"/>
+          <w:color w:val="538135" w:themeColor="accent6" w:themeShade="BF"/>
+        </w:rPr>
+        <w:t>description</w:t>
+      </w:r>
+      <w:r>
+        <w:rPr>
+          <w:rFonts w:ascii="Consolas" w:hAnsi="Consolas"/>
+        </w:rPr>
+        <w:t xml:space="preserve">="" </w:t>
+      </w:r>
+      <w:r>
+        <w:rPr>
+          <w:rFonts w:ascii="Consolas" w:hAnsi="Consolas"/>
+          <w:color w:val="538135" w:themeColor="accent6" w:themeShade="BF"/>
+        </w:rPr>
+        <w:t>content</w:t>
+      </w:r>
+      <w:r>
+        <w:rPr>
+          <w:rFonts w:ascii="Consolas" w:hAnsi="Consolas"/>
+        </w:rPr>
+        <w:t xml:space="preserve">="SIL apportionment is correct and complete" </w:t>
+      </w:r>
+      <w:r>
+        <w:rPr>
+          <w:rFonts w:ascii="Consolas" w:hAnsi="Consolas"/>
+          <w:color w:val="538135" w:themeColor="accent6" w:themeShade="BF"/>
+        </w:rPr>
+        <w:t>assumed</w:t>
+      </w:r>
+      <w:r>
+        <w:rPr>
+          <w:rFonts w:ascii="Consolas" w:hAnsi="Consolas"/>
+        </w:rPr>
+        <w:t xml:space="preserve">="false" </w:t>
+      </w:r>
+      <w:r>
+        <w:rPr>
+          <w:rFonts w:ascii="Consolas" w:hAnsi="Consolas"/>
+          <w:color w:val="538135" w:themeColor="accent6" w:themeShade="BF"/>
+        </w:rPr>
+        <w:t>toBeSupported</w:t>
+      </w:r>
+      <w:r>
+        <w:rPr>
+          <w:rFonts w:ascii="Consolas" w:hAnsi="Consolas"/>
+        </w:rPr>
+        <w:t>="false"/&gt;</w:t>
+      </w:r>
+    </w:p>
+    <w:p>
+      <w:pPr>
+        <w:pStyle w:val="ListeParagraf"/>
+        <w:numPr>
+          <w:ilvl w:val="0"/>
+          <w:numId w:val="21"/>
+        </w:numPr>
+        <w:jc w:val="left"/>
+        <w:rPr>
+          <w:rFonts w:cs="Times New Roman"/>
+        </w:rPr>
+      </w:pPr>
+      <w:r>
+        <w:rPr>
+          <w:rFonts w:cs="Times New Roman"/>
+        </w:rPr>
+        <w:t xml:space="preserve">Solution </w:t>
+      </w:r>
+      <w:r>
+        <w:rPr>
+          <w:rFonts w:cs="Times New Roman"/>
+        </w:rPr>
+        <w:t>e</w:t>
+      </w:r>
+      <w:r>
+        <w:rPr>
+          <w:rFonts w:cs="Times New Roman"/>
+        </w:rPr>
+        <w:t>lement</w:t>
+      </w:r>
+      <w:r>
+        <w:rPr>
+          <w:rFonts w:cs="Times New Roman"/>
+        </w:rPr>
+        <w:t>:</w:t>
+      </w:r>
+    </w:p>
+    <w:p>
+      <w:pPr>
+        <w:jc w:val="left"/>
+        <w:rPr>
+          <w:rFonts w:ascii="Consolas" w:hAnsi="Consolas"/>
+        </w:rPr>
+      </w:pPr>
+      <w:r>
+        <w:rPr>
+          <w:rFonts w:ascii="Consolas" w:hAnsi="Consolas"/>
+        </w:rPr>
+        <w:t>&lt;</w:t>
+      </w:r>
+      <w:r>
+        <w:rPr>
+          <w:rFonts w:ascii="Consolas" w:hAnsi="Consolas"/>
+          <w:color w:val="2E74B5" w:themeColor="accent1" w:themeShade="BF"/>
+        </w:rPr>
+        <w:t xml:space="preserve">argumentElement </w:t>
+      </w:r>
+      <w:r>
+        <w:rPr>
+          <w:rFonts w:ascii="Consolas" w:hAnsi="Consolas"/>
+          <w:color w:val="538135" w:themeColor="accent6" w:themeShade="BF"/>
+        </w:rPr>
+        <w:t>xsi:type</w:t>
+      </w:r>
+      <w:r>
+        <w:rPr>
+          <w:rFonts w:ascii="Consolas" w:hAnsi="Consolas"/>
+        </w:rPr>
+        <w:t xml:space="preserve">="ARM:InformationElement" </w:t>
+      </w:r>
+      <w:r>
+        <w:rPr>
+          <w:rFonts w:ascii="Consolas" w:hAnsi="Consolas"/>
+          <w:color w:val="538135" w:themeColor="accent6" w:themeShade="BF"/>
+        </w:rPr>
+        <w:t>xmi:id</w:t>
+      </w:r>
+      <w:r>
+        <w:rPr>
+          <w:rFonts w:ascii="Consolas" w:hAnsi="Consolas"/>
+        </w:rPr>
+        <w:t xml:space="preserve">="_fvLpE5q4EeqyzooT9RpXrQ" </w:t>
+      </w:r>
+      <w:r>
+        <w:rPr>
+          <w:rFonts w:ascii="Consolas" w:hAnsi="Consolas"/>
+          <w:color w:val="538135" w:themeColor="accent6" w:themeShade="BF"/>
+        </w:rPr>
+        <w:t>id</w:t>
+      </w:r>
+      <w:r>
+        <w:rPr>
+          <w:rFonts w:ascii="Consolas" w:hAnsi="Consolas"/>
+        </w:rPr>
+        <w:t xml:space="preserve">="C1" </w:t>
+      </w:r>
+      <w:r>
+        <w:rPr>
+          <w:rFonts w:ascii="Consolas" w:hAnsi="Consolas"/>
+          <w:color w:val="538135" w:themeColor="accent6" w:themeShade="BF"/>
+        </w:rPr>
+        <w:t>description</w:t>
+      </w:r>
+      <w:r>
+        <w:rPr>
+          <w:rFonts w:ascii="Consolas" w:hAnsi="Consolas"/>
+        </w:rPr>
+        <w:t xml:space="preserve">="" </w:t>
+      </w:r>
+      <w:r>
+        <w:rPr>
+          <w:rFonts w:ascii="Consolas" w:hAnsi="Consolas"/>
+          <w:color w:val="538135" w:themeColor="accent6" w:themeShade="BF"/>
+        </w:rPr>
+        <w:t>content</w:t>
+      </w:r>
+      <w:r>
+        <w:rPr>
+          <w:rFonts w:ascii="Consolas" w:hAnsi="Consolas"/>
+        </w:rPr>
+        <w:t xml:space="preserve">="Operating Role and Context" </w:t>
+      </w:r>
+      <w:r>
+        <w:rPr>
+          <w:rFonts w:ascii="Consolas" w:hAnsi="Consolas"/>
+          <w:color w:val="538135" w:themeColor="accent6" w:themeShade="BF"/>
+        </w:rPr>
+        <w:t>url</w:t>
+      </w:r>
+      <w:r>
+        <w:rPr>
+          <w:rFonts w:ascii="Consolas" w:hAnsi="Consolas"/>
+        </w:rPr>
+        <w:t>=""/&gt;</w:t>
+      </w:r>
+    </w:p>
+    <w:p>
+      <w:pPr>
+        <w:pStyle w:val="ListeParagraf"/>
+        <w:numPr>
+          <w:ilvl w:val="0"/>
+          <w:numId w:val="21"/>
+        </w:numPr>
+        <w:jc w:val="left"/>
+        <w:rPr>
+          <w:rFonts w:cs="Times New Roman"/>
+        </w:rPr>
+      </w:pPr>
+      <w:r>
+        <w:rPr>
+          <w:rFonts w:cs="Times New Roman"/>
+        </w:rPr>
+        <w:t>Co</w:t>
+      </w:r>
+      <w:r>
+        <w:rPr>
+          <w:rFonts w:cs="Times New Roman"/>
+        </w:rPr>
+        <w:t>ntext e</w:t>
+      </w:r>
+      <w:r>
+        <w:rPr>
+          <w:rFonts w:cs="Times New Roman"/>
+        </w:rPr>
+        <w:t>lement</w:t>
+      </w:r>
+      <w:r>
+        <w:rPr>
+          <w:rFonts w:cs="Times New Roman"/>
+        </w:rPr>
+        <w:t>:</w:t>
+      </w:r>
+    </w:p>
+    <w:p>
+      <w:pPr>
+        <w:jc w:val="left"/>
+        <w:rPr>
+          <w:rFonts w:ascii="Consolas" w:hAnsi="Consolas"/>
+        </w:rPr>
+      </w:pPr>
+      <w:r>
+        <w:rPr>
+          <w:rFonts w:ascii="Consolas" w:hAnsi="Consolas"/>
+        </w:rPr>
+        <w:t>&lt;</w:t>
+      </w:r>
+      <w:r>
+        <w:rPr>
+          <w:rFonts w:ascii="Consolas" w:hAnsi="Consolas"/>
+          <w:color w:val="2E74B5" w:themeColor="accent1" w:themeShade="BF"/>
+        </w:rPr>
+        <w:t xml:space="preserve">argumentElement </w:t>
+      </w:r>
+      <w:r>
+        <w:rPr>
+          <w:rFonts w:ascii="Consolas" w:hAnsi="Consolas"/>
+          <w:color w:val="538135" w:themeColor="accent6" w:themeShade="BF"/>
+        </w:rPr>
+        <w:t>xsi:type</w:t>
+      </w:r>
+      <w:r>
+        <w:rPr>
+          <w:rFonts w:ascii="Consolas" w:hAnsi="Consolas"/>
+        </w:rPr>
+        <w:t xml:space="preserve">="ARM:InformationElement" </w:t>
+      </w:r>
+      <w:r>
+        <w:rPr>
+          <w:rFonts w:ascii="Consolas" w:hAnsi="Consolas"/>
+          <w:color w:val="538135" w:themeColor="accent6" w:themeShade="BF"/>
+        </w:rPr>
+        <w:t>xmi:id</w:t>
+      </w:r>
+      <w:r>
+        <w:rPr>
+          <w:rFonts w:ascii="Consolas" w:hAnsi="Consolas"/>
+        </w:rPr>
+        <w:t xml:space="preserve">="_fvLpH5q4EeqyzooT9RpXrQ" </w:t>
+      </w:r>
+      <w:r>
+        <w:rPr>
+          <w:rFonts w:ascii="Consolas" w:hAnsi="Consolas"/>
+          <w:color w:val="538135" w:themeColor="accent6" w:themeShade="BF"/>
+        </w:rPr>
+        <w:t>id</w:t>
+      </w:r>
+      <w:r>
+        <w:rPr>
+          <w:rFonts w:ascii="Consolas" w:hAnsi="Consolas"/>
+        </w:rPr>
+        <w:t xml:space="preserve">="Sn1" </w:t>
+      </w:r>
+      <w:r>
+        <w:rPr>
+          <w:rFonts w:ascii="Consolas" w:hAnsi="Consolas"/>
+          <w:color w:val="538135" w:themeColor="accent6" w:themeShade="BF"/>
+        </w:rPr>
+        <w:t>description</w:t>
+      </w:r>
+      <w:r>
+        <w:rPr>
+          <w:rFonts w:ascii="Consolas" w:hAnsi="Consolas"/>
+        </w:rPr>
+        <w:t xml:space="preserve">="" </w:t>
+      </w:r>
+      <w:r>
+        <w:rPr>
+          <w:rFonts w:ascii="Consolas" w:hAnsi="Consolas"/>
+          <w:color w:val="538135" w:themeColor="accent6" w:themeShade="BF"/>
+        </w:rPr>
+        <w:t>content</w:t>
+      </w:r>
+      <w:r>
+        <w:rPr>
+          <w:rFonts w:ascii="Consolas" w:hAnsi="Consolas"/>
+        </w:rPr>
+        <w:t xml:space="preserve">="Formal Verification" </w:t>
+      </w:r>
+      <w:r>
+        <w:rPr>
+          <w:rFonts w:ascii="Consolas" w:hAnsi="Consolas"/>
+          <w:color w:val="538135" w:themeColor="accent6" w:themeShade="BF"/>
+        </w:rPr>
+        <w:t>url</w:t>
+      </w:r>
+      <w:r>
+        <w:rPr>
+          <w:rFonts w:ascii="Consolas" w:hAnsi="Consolas"/>
+        </w:rPr>
+        <w:t>=""/&gt;</w:t>
       </w:r>
     </w:p>
     <w:p>
@@ -3220,7 +3920,6 @@
     </w:p>
     <w:p>
       <w:r>
-        <w:lastRenderedPageBreak/>
         <w:t>Link elements’ target and source attributes are reverse…</w:t>
       </w:r>
     </w:p>
@@ -3448,6 +4147,7 @@
           <w:noProof/>
           <w:lang w:eastAsia="en-CA"/>
         </w:rPr>
+        <w:lastRenderedPageBreak/>
         <w:drawing>
           <wp:inline distT="0" distB="0" distL="0" distR="0" wp14:anchorId="159764A0" wp14:editId="6BFC0605">
             <wp:extent cx="5972810" cy="3555365"/>
@@ -3493,27 +4193,14 @@
       <w:r>
         <w:t xml:space="preserve">Figure </w:t>
       </w:r>
-      <w:r>
-        <w:fldChar w:fldCharType="begin"/>
-      </w:r>
-      <w:r>
-        <w:instrText xml:space="preserve"> SEQ Figure \* ARABIC </w:instrText>
-      </w:r>
-      <w:r>
-        <w:fldChar w:fldCharType="separate"/>
-      </w:r>
-      <w:r>
-        <w:rPr>
-          <w:noProof/>
-        </w:rPr>
-        <w:t>1</w:t>
-      </w:r>
-      <w:r>
-        <w:rPr>
-          <w:noProof/>
-        </w:rPr>
-        <w:fldChar w:fldCharType="end"/>
-      </w:r>
+      <w:fldSimple w:instr=" SEQ Figure \* ARABIC ">
+        <w:r>
+          <w:rPr>
+            <w:noProof/>
+          </w:rPr>
+          <w:t>1</w:t>
+        </w:r>
+      </w:fldSimple>
       <w:r>
         <w:t>: Loading Astah GSN model into EOL</w:t>
       </w:r>
@@ -3549,7 +4236,6 @@
           <w:noProof/>
           <w:lang w:eastAsia="en-CA"/>
         </w:rPr>
-        <w:lastRenderedPageBreak/>
         <w:t>Choose your XMI file if it’s already in the workspace. If not, add your model file into workspace.</w:t>
       </w:r>
     </w:p>
@@ -3610,6 +4296,7 @@
           <w:noProof/>
           <w:lang w:eastAsia="en-CA"/>
         </w:rPr>
+        <w:lastRenderedPageBreak/>
         <w:drawing>
           <wp:inline distT="0" distB="0" distL="0" distR="0" wp14:anchorId="3DFE9842" wp14:editId="6B23E33B">
             <wp:extent cx="3411221" cy="3477846"/>
@@ -3655,27 +4342,14 @@
       <w:r>
         <w:t xml:space="preserve">Figure </w:t>
       </w:r>
-      <w:r>
-        <w:fldChar w:fldCharType="begin"/>
-      </w:r>
-      <w:r>
-        <w:instrText xml:space="preserve"> SEQ Figure \* ARABIC </w:instrText>
-      </w:r>
-      <w:r>
-        <w:fldChar w:fldCharType="separate"/>
-      </w:r>
-      <w:r>
-        <w:rPr>
-          <w:noProof/>
-        </w:rPr>
-        <w:t>2</w:t>
-      </w:r>
-      <w:r>
-        <w:rPr>
-          <w:noProof/>
-        </w:rPr>
-        <w:fldChar w:fldCharType="end"/>
-      </w:r>
+      <w:fldSimple w:instr=" SEQ Figure \* ARABIC ">
+        <w:r>
+          <w:rPr>
+            <w:noProof/>
+          </w:rPr>
+          <w:t>2</w:t>
+        </w:r>
+      </w:fldSimple>
       <w:r>
         <w:t>: Loading model</w:t>
       </w:r>
@@ -3728,7 +4402,6 @@
           <w:noProof/>
           <w:lang w:eastAsia="en-CA"/>
         </w:rPr>
-        <w:lastRenderedPageBreak/>
         <w:drawing>
           <wp:inline distT="0" distB="0" distL="0" distR="0" wp14:anchorId="5AD144AB" wp14:editId="2944463D">
             <wp:extent cx="3618375" cy="3456960"/>
@@ -3774,27 +4447,14 @@
       <w:r>
         <w:t xml:space="preserve">Figure </w:t>
       </w:r>
-      <w:r>
-        <w:fldChar w:fldCharType="begin"/>
-      </w:r>
-      <w:r>
-        <w:instrText xml:space="preserve"> SEQ Figure \* ARABIC </w:instrText>
-      </w:r>
-      <w:r>
-        <w:fldChar w:fldCharType="separate"/>
-      </w:r>
-      <w:r>
-        <w:rPr>
-          <w:noProof/>
-        </w:rPr>
-        <w:t>3</w:t>
-      </w:r>
-      <w:r>
-        <w:rPr>
-          <w:noProof/>
-        </w:rPr>
-        <w:fldChar w:fldCharType="end"/>
-      </w:r>
+      <w:fldSimple w:instr=" SEQ Figure \* ARABIC ">
+        <w:r>
+          <w:rPr>
+            <w:noProof/>
+          </w:rPr>
+          <w:t>3</w:t>
+        </w:r>
+      </w:fldSimple>
       <w:r>
         <w:t>: Running EOL with Astah GSN model</w:t>
       </w:r>
@@ -3986,7 +4646,6 @@
               </w:numPr>
             </w:pPr>
             <w:r>
-              <w:lastRenderedPageBreak/>
               <w:t>Assumption</w:t>
             </w:r>
           </w:p>
@@ -4016,7 +4675,6 @@
               </w:numPr>
             </w:pPr>
             <w:r>
-              <w:lastRenderedPageBreak/>
               <w:t>Inference (Asserted Inference)</w:t>
             </w:r>
           </w:p>
@@ -4054,30 +4712,16 @@
         <w:jc w:val="center"/>
       </w:pPr>
       <w:r>
-        <w:lastRenderedPageBreak/>
         <w:t xml:space="preserve">Table </w:t>
       </w:r>
-      <w:r>
-        <w:fldChar w:fldCharType="begin"/>
-      </w:r>
-      <w:r>
-        <w:instrText xml:space="preserve"> SEQ Table \* ARABIC </w:instrText>
-      </w:r>
-      <w:r>
-        <w:fldChar w:fldCharType="separate"/>
-      </w:r>
-      <w:r>
-        <w:rPr>
-          <w:noProof/>
-        </w:rPr>
-        <w:t>1</w:t>
-      </w:r>
-      <w:r>
-        <w:rPr>
-          <w:noProof/>
-        </w:rPr>
-        <w:fldChar w:fldCharType="end"/>
-      </w:r>
+      <w:fldSimple w:instr=" SEQ Table \* ARABIC ">
+        <w:r>
+          <w:rPr>
+            <w:noProof/>
+          </w:rPr>
+          <w:t>1</w:t>
+        </w:r>
+      </w:fldSimple>
       <w:r>
         <w:t>: GSN Element</w:t>
       </w:r>
@@ -4625,6 +5269,7 @@
               <w:rPr>
                 <w:rFonts w:ascii="Consolas" w:hAnsi="Consolas"/>
               </w:rPr>
+              <w:lastRenderedPageBreak/>
               <w:t>gsn.Sn3.target</w:t>
             </w:r>
           </w:p>
@@ -4879,27 +5524,14 @@
       <w:r>
         <w:t xml:space="preserve">Table </w:t>
       </w:r>
-      <w:r>
-        <w:fldChar w:fldCharType="begin"/>
-      </w:r>
-      <w:r>
-        <w:instrText xml:space="preserve"> SEQ Table \* ARABIC </w:instrText>
-      </w:r>
-      <w:r>
-        <w:fldChar w:fldCharType="separate"/>
-      </w:r>
-      <w:r>
-        <w:rPr>
-          <w:noProof/>
-        </w:rPr>
-        <w:t>2</w:t>
-      </w:r>
-      <w:r>
-        <w:rPr>
-          <w:noProof/>
-        </w:rPr>
-        <w:fldChar w:fldCharType="end"/>
-      </w:r>
+      <w:fldSimple w:instr=" SEQ Table \* ARABIC ">
+        <w:r>
+          <w:rPr>
+            <w:noProof/>
+          </w:rPr>
+          <w:t>2</w:t>
+        </w:r>
+      </w:fldSimple>
       <w:r>
         <w:t>: Astah GSN Driver</w:t>
       </w:r>
@@ -4980,7 +5612,6 @@
               <w:rPr>
                 <w:b/>
               </w:rPr>
-              <w:lastRenderedPageBreak/>
               <w:t>Setter Commands</w:t>
             </w:r>
           </w:p>
@@ -5357,6 +5988,7 @@
               <w:rPr>
                 <w:rFonts w:ascii="Consolas" w:hAnsi="Consolas"/>
               </w:rPr>
+              <w:lastRenderedPageBreak/>
               <w:t>g</w:t>
             </w:r>
             <w:r>
@@ -5400,27 +6032,14 @@
       <w:r>
         <w:t xml:space="preserve">Table </w:t>
       </w:r>
-      <w:r>
-        <w:fldChar w:fldCharType="begin"/>
-      </w:r>
-      <w:r>
-        <w:instrText xml:space="preserve"> SEQ Table \* ARABIC </w:instrText>
-      </w:r>
-      <w:r>
-        <w:fldChar w:fldCharType="separate"/>
-      </w:r>
-      <w:r>
-        <w:rPr>
-          <w:noProof/>
-        </w:rPr>
-        <w:t>3</w:t>
-      </w:r>
-      <w:r>
-        <w:rPr>
-          <w:noProof/>
-        </w:rPr>
-        <w:fldChar w:fldCharType="end"/>
-      </w:r>
+      <w:fldSimple w:instr=" SEQ Table \* ARABIC ">
+        <w:r>
+          <w:rPr>
+            <w:noProof/>
+          </w:rPr>
+          <w:t>3</w:t>
+        </w:r>
+      </w:fldSimple>
       <w:r>
         <w:t xml:space="preserve">: </w:t>
       </w:r>
@@ -5606,27 +6225,14 @@
       <w:r>
         <w:t xml:space="preserve">Table </w:t>
       </w:r>
-      <w:r>
-        <w:fldChar w:fldCharType="begin"/>
-      </w:r>
-      <w:r>
-        <w:instrText xml:space="preserve"> SEQ Table \* ARABIC </w:instrText>
-      </w:r>
-      <w:r>
-        <w:fldChar w:fldCharType="separate"/>
-      </w:r>
-      <w:r>
-        <w:rPr>
-          <w:noProof/>
-        </w:rPr>
-        <w:t>4</w:t>
-      </w:r>
-      <w:r>
-        <w:rPr>
-          <w:noProof/>
-        </w:rPr>
-        <w:fldChar w:fldCharType="end"/>
-      </w:r>
+      <w:fldSimple w:instr=" SEQ Table \* ARABIC ">
+        <w:r>
+          <w:rPr>
+            <w:noProof/>
+          </w:rPr>
+          <w:t>4</w:t>
+        </w:r>
+      </w:fldSimple>
       <w:r>
         <w:t>: Astah GSN Driver Element Creator Commands</w:t>
       </w:r>
@@ -5804,30 +6410,16 @@
         <w:jc w:val="center"/>
       </w:pPr>
       <w:r>
-        <w:lastRenderedPageBreak/>
         <w:t xml:space="preserve">Table </w:t>
       </w:r>
-      <w:r>
-        <w:fldChar w:fldCharType="begin"/>
-      </w:r>
-      <w:r>
-        <w:instrText xml:space="preserve"> SEQ Table \* ARABIC </w:instrText>
-      </w:r>
-      <w:r>
-        <w:fldChar w:fldCharType="separate"/>
-      </w:r>
-      <w:r>
-        <w:rPr>
-          <w:noProof/>
-        </w:rPr>
-        <w:t>5</w:t>
-      </w:r>
-      <w:r>
-        <w:rPr>
-          <w:noProof/>
-        </w:rPr>
-        <w:fldChar w:fldCharType="end"/>
-      </w:r>
+      <w:fldSimple w:instr=" SEQ Table \* ARABIC ">
+        <w:r>
+          <w:rPr>
+            <w:noProof/>
+          </w:rPr>
+          <w:t>5</w:t>
+        </w:r>
+      </w:fldSimple>
       <w:r>
         <w:t>: Astah GSN Driver Element Delete Commands</w:t>
       </w:r>
@@ -5899,13 +6491,7 @@
     </w:p>
     <w:p>
       <w:r>
-        <w:t xml:space="preserve">Element create requires unique </w:t>
-      </w:r>
-      <w:r>
-        <w:t>xmi:id</w:t>
-      </w:r>
-      <w:r>
-        <w:t>…</w:t>
+        <w:t>Element create requires unique xmi:id…</w:t>
       </w:r>
     </w:p>
     <w:p>
@@ -5918,6 +6504,7 @@
       </w:pPr>
       <w:bookmarkStart w:id="10" w:name="_Toc43730702"/>
       <w:r>
+        <w:lastRenderedPageBreak/>
         <w:t>REFERENCES</w:t>
       </w:r>
       <w:bookmarkEnd w:id="10"/>
@@ -6065,6 +6652,232 @@
 <file path=word/numbering.xml><?xml version="1.0" encoding="utf-8"?>
 <w:numbering xmlns:wpc="http://schemas.microsoft.com/office/word/2010/wordprocessingCanvas" xmlns:cx="http://schemas.microsoft.com/office/drawing/2014/chartex" xmlns:mc="http://schemas.openxmlformats.org/markup-compatibility/2006" xmlns:o="urn:schemas-microsoft-com:office:office" xmlns:r="http://schemas.openxmlformats.org/officeDocument/2006/relationships" xmlns:m="http://schemas.openxmlformats.org/officeDocument/2006/math" xmlns:v="urn:schemas-microsoft-com:vml" xmlns:wp14="http://schemas.microsoft.com/office/word/2010/wordprocessingDrawing" xmlns:wp="http://schemas.openxmlformats.org/drawingml/2006/wordprocessingDrawing" xmlns:w10="urn:schemas-microsoft-com:office:word" xmlns:w="http://schemas.openxmlformats.org/wordprocessingml/2006/main" xmlns:w14="http://schemas.microsoft.com/office/word/2010/wordml" xmlns:w15="http://schemas.microsoft.com/office/word/2012/wordml" xmlns:w16se="http://schemas.microsoft.com/office/word/2015/wordml/symex" xmlns:wpg="http://schemas.microsoft.com/office/word/2010/wordprocessingGroup" xmlns:wpi="http://schemas.microsoft.com/office/word/2010/wordprocessingInk" xmlns:wne="http://schemas.microsoft.com/office/word/2006/wordml" xmlns:wps="http://schemas.microsoft.com/office/word/2010/wordprocessingShape" mc:Ignorable="w14 w15 w16se wp14">
   <w:abstractNum w:abstractNumId="0" w15:restartNumberingAfterBreak="0">
+    <w:nsid w:val="158A0855"/>
+    <w:multiLevelType w:val="hybridMultilevel"/>
+    <w:tmpl w:val="B770BD58"/>
+    <w:lvl w:ilvl="0" w:tplc="10090001">
+      <w:start w:val="1"/>
+      <w:numFmt w:val="bullet"/>
+      <w:lvlText w:val=""/>
+      <w:lvlJc w:val="left"/>
+      <w:pPr>
+        <w:ind w:left="720" w:hanging="360"/>
+      </w:pPr>
+      <w:rPr>
+        <w:rFonts w:ascii="Symbol" w:hAnsi="Symbol" w:hint="default"/>
+      </w:rPr>
+    </w:lvl>
+    <w:lvl w:ilvl="1" w:tplc="10090003" w:tentative="1">
+      <w:start w:val="1"/>
+      <w:numFmt w:val="bullet"/>
+      <w:lvlText w:val="o"/>
+      <w:lvlJc w:val="left"/>
+      <w:pPr>
+        <w:ind w:left="1440" w:hanging="360"/>
+      </w:pPr>
+      <w:rPr>
+        <w:rFonts w:ascii="Courier New" w:hAnsi="Courier New" w:cs="Courier New" w:hint="default"/>
+      </w:rPr>
+    </w:lvl>
+    <w:lvl w:ilvl="2" w:tplc="10090005" w:tentative="1">
+      <w:start w:val="1"/>
+      <w:numFmt w:val="bullet"/>
+      <w:lvlText w:val=""/>
+      <w:lvlJc w:val="left"/>
+      <w:pPr>
+        <w:ind w:left="2160" w:hanging="360"/>
+      </w:pPr>
+      <w:rPr>
+        <w:rFonts w:ascii="Wingdings" w:hAnsi="Wingdings" w:hint="default"/>
+      </w:rPr>
+    </w:lvl>
+    <w:lvl w:ilvl="3" w:tplc="10090001" w:tentative="1">
+      <w:start w:val="1"/>
+      <w:numFmt w:val="bullet"/>
+      <w:lvlText w:val=""/>
+      <w:lvlJc w:val="left"/>
+      <w:pPr>
+        <w:ind w:left="2880" w:hanging="360"/>
+      </w:pPr>
+      <w:rPr>
+        <w:rFonts w:ascii="Symbol" w:hAnsi="Symbol" w:hint="default"/>
+      </w:rPr>
+    </w:lvl>
+    <w:lvl w:ilvl="4" w:tplc="10090003" w:tentative="1">
+      <w:start w:val="1"/>
+      <w:numFmt w:val="bullet"/>
+      <w:lvlText w:val="o"/>
+      <w:lvlJc w:val="left"/>
+      <w:pPr>
+        <w:ind w:left="3600" w:hanging="360"/>
+      </w:pPr>
+      <w:rPr>
+        <w:rFonts w:ascii="Courier New" w:hAnsi="Courier New" w:cs="Courier New" w:hint="default"/>
+      </w:rPr>
+    </w:lvl>
+    <w:lvl w:ilvl="5" w:tplc="10090005" w:tentative="1">
+      <w:start w:val="1"/>
+      <w:numFmt w:val="bullet"/>
+      <w:lvlText w:val=""/>
+      <w:lvlJc w:val="left"/>
+      <w:pPr>
+        <w:ind w:left="4320" w:hanging="360"/>
+      </w:pPr>
+      <w:rPr>
+        <w:rFonts w:ascii="Wingdings" w:hAnsi="Wingdings" w:hint="default"/>
+      </w:rPr>
+    </w:lvl>
+    <w:lvl w:ilvl="6" w:tplc="10090001" w:tentative="1">
+      <w:start w:val="1"/>
+      <w:numFmt w:val="bullet"/>
+      <w:lvlText w:val=""/>
+      <w:lvlJc w:val="left"/>
+      <w:pPr>
+        <w:ind w:left="5040" w:hanging="360"/>
+      </w:pPr>
+      <w:rPr>
+        <w:rFonts w:ascii="Symbol" w:hAnsi="Symbol" w:hint="default"/>
+      </w:rPr>
+    </w:lvl>
+    <w:lvl w:ilvl="7" w:tplc="10090003" w:tentative="1">
+      <w:start w:val="1"/>
+      <w:numFmt w:val="bullet"/>
+      <w:lvlText w:val="o"/>
+      <w:lvlJc w:val="left"/>
+      <w:pPr>
+        <w:ind w:left="5760" w:hanging="360"/>
+      </w:pPr>
+      <w:rPr>
+        <w:rFonts w:ascii="Courier New" w:hAnsi="Courier New" w:cs="Courier New" w:hint="default"/>
+      </w:rPr>
+    </w:lvl>
+    <w:lvl w:ilvl="8" w:tplc="10090005" w:tentative="1">
+      <w:start w:val="1"/>
+      <w:numFmt w:val="bullet"/>
+      <w:lvlText w:val=""/>
+      <w:lvlJc w:val="left"/>
+      <w:pPr>
+        <w:ind w:left="6480" w:hanging="360"/>
+      </w:pPr>
+      <w:rPr>
+        <w:rFonts w:ascii="Wingdings" w:hAnsi="Wingdings" w:hint="default"/>
+      </w:rPr>
+    </w:lvl>
+  </w:abstractNum>
+  <w:abstractNum w:abstractNumId="1" w15:restartNumberingAfterBreak="0">
+    <w:nsid w:val="1657414F"/>
+    <w:multiLevelType w:val="hybridMultilevel"/>
+    <w:tmpl w:val="6812D13E"/>
+    <w:lvl w:ilvl="0" w:tplc="10090001">
+      <w:start w:val="1"/>
+      <w:numFmt w:val="bullet"/>
+      <w:lvlText w:val=""/>
+      <w:lvlJc w:val="left"/>
+      <w:pPr>
+        <w:ind w:left="720" w:hanging="360"/>
+      </w:pPr>
+      <w:rPr>
+        <w:rFonts w:ascii="Symbol" w:hAnsi="Symbol" w:hint="default"/>
+      </w:rPr>
+    </w:lvl>
+    <w:lvl w:ilvl="1" w:tplc="10090003" w:tentative="1">
+      <w:start w:val="1"/>
+      <w:numFmt w:val="bullet"/>
+      <w:lvlText w:val="o"/>
+      <w:lvlJc w:val="left"/>
+      <w:pPr>
+        <w:ind w:left="1440" w:hanging="360"/>
+      </w:pPr>
+      <w:rPr>
+        <w:rFonts w:ascii="Courier New" w:hAnsi="Courier New" w:cs="Courier New" w:hint="default"/>
+      </w:rPr>
+    </w:lvl>
+    <w:lvl w:ilvl="2" w:tplc="10090005" w:tentative="1">
+      <w:start w:val="1"/>
+      <w:numFmt w:val="bullet"/>
+      <w:lvlText w:val=""/>
+      <w:lvlJc w:val="left"/>
+      <w:pPr>
+        <w:ind w:left="2160" w:hanging="360"/>
+      </w:pPr>
+      <w:rPr>
+        <w:rFonts w:ascii="Wingdings" w:hAnsi="Wingdings" w:hint="default"/>
+      </w:rPr>
+    </w:lvl>
+    <w:lvl w:ilvl="3" w:tplc="10090001" w:tentative="1">
+      <w:start w:val="1"/>
+      <w:numFmt w:val="bullet"/>
+      <w:lvlText w:val=""/>
+      <w:lvlJc w:val="left"/>
+      <w:pPr>
+        <w:ind w:left="2880" w:hanging="360"/>
+      </w:pPr>
+      <w:rPr>
+        <w:rFonts w:ascii="Symbol" w:hAnsi="Symbol" w:hint="default"/>
+      </w:rPr>
+    </w:lvl>
+    <w:lvl w:ilvl="4" w:tplc="10090003" w:tentative="1">
+      <w:start w:val="1"/>
+      <w:numFmt w:val="bullet"/>
+      <w:lvlText w:val="o"/>
+      <w:lvlJc w:val="left"/>
+      <w:pPr>
+        <w:ind w:left="3600" w:hanging="360"/>
+      </w:pPr>
+      <w:rPr>
+        <w:rFonts w:ascii="Courier New" w:hAnsi="Courier New" w:cs="Courier New" w:hint="default"/>
+      </w:rPr>
+    </w:lvl>
+    <w:lvl w:ilvl="5" w:tplc="10090005" w:tentative="1">
+      <w:start w:val="1"/>
+      <w:numFmt w:val="bullet"/>
+      <w:lvlText w:val=""/>
+      <w:lvlJc w:val="left"/>
+      <w:pPr>
+        <w:ind w:left="4320" w:hanging="360"/>
+      </w:pPr>
+      <w:rPr>
+        <w:rFonts w:ascii="Wingdings" w:hAnsi="Wingdings" w:hint="default"/>
+      </w:rPr>
+    </w:lvl>
+    <w:lvl w:ilvl="6" w:tplc="10090001" w:tentative="1">
+      <w:start w:val="1"/>
+      <w:numFmt w:val="bullet"/>
+      <w:lvlText w:val=""/>
+      <w:lvlJc w:val="left"/>
+      <w:pPr>
+        <w:ind w:left="5040" w:hanging="360"/>
+      </w:pPr>
+      <w:rPr>
+        <w:rFonts w:ascii="Symbol" w:hAnsi="Symbol" w:hint="default"/>
+      </w:rPr>
+    </w:lvl>
+    <w:lvl w:ilvl="7" w:tplc="10090003" w:tentative="1">
+      <w:start w:val="1"/>
+      <w:numFmt w:val="bullet"/>
+      <w:lvlText w:val="o"/>
+      <w:lvlJc w:val="left"/>
+      <w:pPr>
+        <w:ind w:left="5760" w:hanging="360"/>
+      </w:pPr>
+      <w:rPr>
+        <w:rFonts w:ascii="Courier New" w:hAnsi="Courier New" w:cs="Courier New" w:hint="default"/>
+      </w:rPr>
+    </w:lvl>
+    <w:lvl w:ilvl="8" w:tplc="10090005" w:tentative="1">
+      <w:start w:val="1"/>
+      <w:numFmt w:val="bullet"/>
+      <w:lvlText w:val=""/>
+      <w:lvlJc w:val="left"/>
+      <w:pPr>
+        <w:ind w:left="6480" w:hanging="360"/>
+      </w:pPr>
+      <w:rPr>
+        <w:rFonts w:ascii="Wingdings" w:hAnsi="Wingdings" w:hint="default"/>
+      </w:rPr>
+    </w:lvl>
+  </w:abstractNum>
+  <w:abstractNum w:abstractNumId="2" w15:restartNumberingAfterBreak="0">
     <w:nsid w:val="17F13395"/>
     <w:multiLevelType w:val="hybridMultilevel"/>
     <w:tmpl w:val="5FB622C2"/>
@@ -6177,7 +6990,7 @@
       </w:rPr>
     </w:lvl>
   </w:abstractNum>
-  <w:abstractNum w:abstractNumId="1" w15:restartNumberingAfterBreak="0">
+  <w:abstractNum w:abstractNumId="3" w15:restartNumberingAfterBreak="0">
     <w:nsid w:val="184716DF"/>
     <w:multiLevelType w:val="hybridMultilevel"/>
     <w:tmpl w:val="487E64A4"/>
@@ -6290,7 +7103,7 @@
       </w:rPr>
     </w:lvl>
   </w:abstractNum>
-  <w:abstractNum w:abstractNumId="2" w15:restartNumberingAfterBreak="0">
+  <w:abstractNum w:abstractNumId="4" w15:restartNumberingAfterBreak="0">
     <w:nsid w:val="1EC643E0"/>
     <w:multiLevelType w:val="hybridMultilevel"/>
     <w:tmpl w:val="E556DAC4"/>
@@ -6403,7 +7216,7 @@
       </w:rPr>
     </w:lvl>
   </w:abstractNum>
-  <w:abstractNum w:abstractNumId="3" w15:restartNumberingAfterBreak="0">
+  <w:abstractNum w:abstractNumId="5" w15:restartNumberingAfterBreak="0">
     <w:nsid w:val="206276D4"/>
     <w:multiLevelType w:val="hybridMultilevel"/>
     <w:tmpl w:val="CBE8F9D4"/>
@@ -6492,7 +7305,7 @@
       </w:pPr>
     </w:lvl>
   </w:abstractNum>
-  <w:abstractNum w:abstractNumId="4" w15:restartNumberingAfterBreak="0">
+  <w:abstractNum w:abstractNumId="6" w15:restartNumberingAfterBreak="0">
     <w:nsid w:val="2C2014A2"/>
     <w:multiLevelType w:val="hybridMultilevel"/>
     <w:tmpl w:val="2B360850"/>
@@ -6605,7 +7418,7 @@
       </w:rPr>
     </w:lvl>
   </w:abstractNum>
-  <w:abstractNum w:abstractNumId="5" w15:restartNumberingAfterBreak="0">
+  <w:abstractNum w:abstractNumId="7" w15:restartNumberingAfterBreak="0">
     <w:nsid w:val="2F4347D1"/>
     <w:multiLevelType w:val="hybridMultilevel"/>
     <w:tmpl w:val="C4C2F934"/>
@@ -6718,7 +7531,7 @@
       </w:rPr>
     </w:lvl>
   </w:abstractNum>
-  <w:abstractNum w:abstractNumId="6" w15:restartNumberingAfterBreak="0">
+  <w:abstractNum w:abstractNumId="8" w15:restartNumberingAfterBreak="0">
     <w:nsid w:val="46BB3449"/>
     <w:multiLevelType w:val="hybridMultilevel"/>
     <w:tmpl w:val="15640278"/>
@@ -6831,7 +7644,120 @@
       </w:rPr>
     </w:lvl>
   </w:abstractNum>
-  <w:abstractNum w:abstractNumId="7" w15:restartNumberingAfterBreak="0">
+  <w:abstractNum w:abstractNumId="9" w15:restartNumberingAfterBreak="0">
+    <w:nsid w:val="48D962D6"/>
+    <w:multiLevelType w:val="hybridMultilevel"/>
+    <w:tmpl w:val="92C89C2A"/>
+    <w:lvl w:ilvl="0" w:tplc="10090001">
+      <w:start w:val="1"/>
+      <w:numFmt w:val="bullet"/>
+      <w:lvlText w:val=""/>
+      <w:lvlJc w:val="left"/>
+      <w:pPr>
+        <w:ind w:left="720" w:hanging="360"/>
+      </w:pPr>
+      <w:rPr>
+        <w:rFonts w:ascii="Symbol" w:hAnsi="Symbol" w:hint="default"/>
+      </w:rPr>
+    </w:lvl>
+    <w:lvl w:ilvl="1" w:tplc="10090003" w:tentative="1">
+      <w:start w:val="1"/>
+      <w:numFmt w:val="bullet"/>
+      <w:lvlText w:val="o"/>
+      <w:lvlJc w:val="left"/>
+      <w:pPr>
+        <w:ind w:left="1440" w:hanging="360"/>
+      </w:pPr>
+      <w:rPr>
+        <w:rFonts w:ascii="Courier New" w:hAnsi="Courier New" w:cs="Courier New" w:hint="default"/>
+      </w:rPr>
+    </w:lvl>
+    <w:lvl w:ilvl="2" w:tplc="10090005" w:tentative="1">
+      <w:start w:val="1"/>
+      <w:numFmt w:val="bullet"/>
+      <w:lvlText w:val=""/>
+      <w:lvlJc w:val="left"/>
+      <w:pPr>
+        <w:ind w:left="2160" w:hanging="360"/>
+      </w:pPr>
+      <w:rPr>
+        <w:rFonts w:ascii="Wingdings" w:hAnsi="Wingdings" w:hint="default"/>
+      </w:rPr>
+    </w:lvl>
+    <w:lvl w:ilvl="3" w:tplc="10090001" w:tentative="1">
+      <w:start w:val="1"/>
+      <w:numFmt w:val="bullet"/>
+      <w:lvlText w:val=""/>
+      <w:lvlJc w:val="left"/>
+      <w:pPr>
+        <w:ind w:left="2880" w:hanging="360"/>
+      </w:pPr>
+      <w:rPr>
+        <w:rFonts w:ascii="Symbol" w:hAnsi="Symbol" w:hint="default"/>
+      </w:rPr>
+    </w:lvl>
+    <w:lvl w:ilvl="4" w:tplc="10090003" w:tentative="1">
+      <w:start w:val="1"/>
+      <w:numFmt w:val="bullet"/>
+      <w:lvlText w:val="o"/>
+      <w:lvlJc w:val="left"/>
+      <w:pPr>
+        <w:ind w:left="3600" w:hanging="360"/>
+      </w:pPr>
+      <w:rPr>
+        <w:rFonts w:ascii="Courier New" w:hAnsi="Courier New" w:cs="Courier New" w:hint="default"/>
+      </w:rPr>
+    </w:lvl>
+    <w:lvl w:ilvl="5" w:tplc="10090005" w:tentative="1">
+      <w:start w:val="1"/>
+      <w:numFmt w:val="bullet"/>
+      <w:lvlText w:val=""/>
+      <w:lvlJc w:val="left"/>
+      <w:pPr>
+        <w:ind w:left="4320" w:hanging="360"/>
+      </w:pPr>
+      <w:rPr>
+        <w:rFonts w:ascii="Wingdings" w:hAnsi="Wingdings" w:hint="default"/>
+      </w:rPr>
+    </w:lvl>
+    <w:lvl w:ilvl="6" w:tplc="10090001" w:tentative="1">
+      <w:start w:val="1"/>
+      <w:numFmt w:val="bullet"/>
+      <w:lvlText w:val=""/>
+      <w:lvlJc w:val="left"/>
+      <w:pPr>
+        <w:ind w:left="5040" w:hanging="360"/>
+      </w:pPr>
+      <w:rPr>
+        <w:rFonts w:ascii="Symbol" w:hAnsi="Symbol" w:hint="default"/>
+      </w:rPr>
+    </w:lvl>
+    <w:lvl w:ilvl="7" w:tplc="10090003" w:tentative="1">
+      <w:start w:val="1"/>
+      <w:numFmt w:val="bullet"/>
+      <w:lvlText w:val="o"/>
+      <w:lvlJc w:val="left"/>
+      <w:pPr>
+        <w:ind w:left="5760" w:hanging="360"/>
+      </w:pPr>
+      <w:rPr>
+        <w:rFonts w:ascii="Courier New" w:hAnsi="Courier New" w:cs="Courier New" w:hint="default"/>
+      </w:rPr>
+    </w:lvl>
+    <w:lvl w:ilvl="8" w:tplc="10090005" w:tentative="1">
+      <w:start w:val="1"/>
+      <w:numFmt w:val="bullet"/>
+      <w:lvlText w:val=""/>
+      <w:lvlJc w:val="left"/>
+      <w:pPr>
+        <w:ind w:left="6480" w:hanging="360"/>
+      </w:pPr>
+      <w:rPr>
+        <w:rFonts w:ascii="Wingdings" w:hAnsi="Wingdings" w:hint="default"/>
+      </w:rPr>
+    </w:lvl>
+  </w:abstractNum>
+  <w:abstractNum w:abstractNumId="10" w15:restartNumberingAfterBreak="0">
     <w:nsid w:val="49AB76EF"/>
     <w:multiLevelType w:val="hybridMultilevel"/>
     <w:tmpl w:val="209A3426"/>
@@ -6944,7 +7870,7 @@
       </w:rPr>
     </w:lvl>
   </w:abstractNum>
-  <w:abstractNum w:abstractNumId="8" w15:restartNumberingAfterBreak="0">
+  <w:abstractNum w:abstractNumId="11" w15:restartNumberingAfterBreak="0">
     <w:nsid w:val="4A597A37"/>
     <w:multiLevelType w:val="hybridMultilevel"/>
     <w:tmpl w:val="C68EBF22"/>
@@ -7057,7 +7983,120 @@
       </w:rPr>
     </w:lvl>
   </w:abstractNum>
-  <w:abstractNum w:abstractNumId="9" w15:restartNumberingAfterBreak="0">
+  <w:abstractNum w:abstractNumId="12" w15:restartNumberingAfterBreak="0">
+    <w:nsid w:val="4B530000"/>
+    <w:multiLevelType w:val="hybridMultilevel"/>
+    <w:tmpl w:val="367EF4E4"/>
+    <w:lvl w:ilvl="0" w:tplc="10090001">
+      <w:start w:val="1"/>
+      <w:numFmt w:val="bullet"/>
+      <w:lvlText w:val=""/>
+      <w:lvlJc w:val="left"/>
+      <w:pPr>
+        <w:ind w:left="720" w:hanging="360"/>
+      </w:pPr>
+      <w:rPr>
+        <w:rFonts w:ascii="Symbol" w:hAnsi="Symbol" w:hint="default"/>
+      </w:rPr>
+    </w:lvl>
+    <w:lvl w:ilvl="1" w:tplc="10090003" w:tentative="1">
+      <w:start w:val="1"/>
+      <w:numFmt w:val="bullet"/>
+      <w:lvlText w:val="o"/>
+      <w:lvlJc w:val="left"/>
+      <w:pPr>
+        <w:ind w:left="1440" w:hanging="360"/>
+      </w:pPr>
+      <w:rPr>
+        <w:rFonts w:ascii="Courier New" w:hAnsi="Courier New" w:cs="Courier New" w:hint="default"/>
+      </w:rPr>
+    </w:lvl>
+    <w:lvl w:ilvl="2" w:tplc="10090005" w:tentative="1">
+      <w:start w:val="1"/>
+      <w:numFmt w:val="bullet"/>
+      <w:lvlText w:val=""/>
+      <w:lvlJc w:val="left"/>
+      <w:pPr>
+        <w:ind w:left="2160" w:hanging="360"/>
+      </w:pPr>
+      <w:rPr>
+        <w:rFonts w:ascii="Wingdings" w:hAnsi="Wingdings" w:hint="default"/>
+      </w:rPr>
+    </w:lvl>
+    <w:lvl w:ilvl="3" w:tplc="10090001" w:tentative="1">
+      <w:start w:val="1"/>
+      <w:numFmt w:val="bullet"/>
+      <w:lvlText w:val=""/>
+      <w:lvlJc w:val="left"/>
+      <w:pPr>
+        <w:ind w:left="2880" w:hanging="360"/>
+      </w:pPr>
+      <w:rPr>
+        <w:rFonts w:ascii="Symbol" w:hAnsi="Symbol" w:hint="default"/>
+      </w:rPr>
+    </w:lvl>
+    <w:lvl w:ilvl="4" w:tplc="10090003" w:tentative="1">
+      <w:start w:val="1"/>
+      <w:numFmt w:val="bullet"/>
+      <w:lvlText w:val="o"/>
+      <w:lvlJc w:val="left"/>
+      <w:pPr>
+        <w:ind w:left="3600" w:hanging="360"/>
+      </w:pPr>
+      <w:rPr>
+        <w:rFonts w:ascii="Courier New" w:hAnsi="Courier New" w:cs="Courier New" w:hint="default"/>
+      </w:rPr>
+    </w:lvl>
+    <w:lvl w:ilvl="5" w:tplc="10090005" w:tentative="1">
+      <w:start w:val="1"/>
+      <w:numFmt w:val="bullet"/>
+      <w:lvlText w:val=""/>
+      <w:lvlJc w:val="left"/>
+      <w:pPr>
+        <w:ind w:left="4320" w:hanging="360"/>
+      </w:pPr>
+      <w:rPr>
+        <w:rFonts w:ascii="Wingdings" w:hAnsi="Wingdings" w:hint="default"/>
+      </w:rPr>
+    </w:lvl>
+    <w:lvl w:ilvl="6" w:tplc="10090001" w:tentative="1">
+      <w:start w:val="1"/>
+      <w:numFmt w:val="bullet"/>
+      <w:lvlText w:val=""/>
+      <w:lvlJc w:val="left"/>
+      <w:pPr>
+        <w:ind w:left="5040" w:hanging="360"/>
+      </w:pPr>
+      <w:rPr>
+        <w:rFonts w:ascii="Symbol" w:hAnsi="Symbol" w:hint="default"/>
+      </w:rPr>
+    </w:lvl>
+    <w:lvl w:ilvl="7" w:tplc="10090003" w:tentative="1">
+      <w:start w:val="1"/>
+      <w:numFmt w:val="bullet"/>
+      <w:lvlText w:val="o"/>
+      <w:lvlJc w:val="left"/>
+      <w:pPr>
+        <w:ind w:left="5760" w:hanging="360"/>
+      </w:pPr>
+      <w:rPr>
+        <w:rFonts w:ascii="Courier New" w:hAnsi="Courier New" w:cs="Courier New" w:hint="default"/>
+      </w:rPr>
+    </w:lvl>
+    <w:lvl w:ilvl="8" w:tplc="10090005" w:tentative="1">
+      <w:start w:val="1"/>
+      <w:numFmt w:val="bullet"/>
+      <w:lvlText w:val=""/>
+      <w:lvlJc w:val="left"/>
+      <w:pPr>
+        <w:ind w:left="6480" w:hanging="360"/>
+      </w:pPr>
+      <w:rPr>
+        <w:rFonts w:ascii="Wingdings" w:hAnsi="Wingdings" w:hint="default"/>
+      </w:rPr>
+    </w:lvl>
+  </w:abstractNum>
+  <w:abstractNum w:abstractNumId="13" w15:restartNumberingAfterBreak="0">
     <w:nsid w:val="4CDD79F5"/>
     <w:multiLevelType w:val="hybridMultilevel"/>
     <w:tmpl w:val="0DB684B6"/>
@@ -7170,7 +8209,7 @@
       </w:rPr>
     </w:lvl>
   </w:abstractNum>
-  <w:abstractNum w:abstractNumId="10" w15:restartNumberingAfterBreak="0">
+  <w:abstractNum w:abstractNumId="14" w15:restartNumberingAfterBreak="0">
     <w:nsid w:val="4EF01DFC"/>
     <w:multiLevelType w:val="hybridMultilevel"/>
     <w:tmpl w:val="E89EAFBE"/>
@@ -7283,7 +8322,7 @@
       </w:rPr>
     </w:lvl>
   </w:abstractNum>
-  <w:abstractNum w:abstractNumId="11" w15:restartNumberingAfterBreak="0">
+  <w:abstractNum w:abstractNumId="15" w15:restartNumberingAfterBreak="0">
     <w:nsid w:val="5B3B24E2"/>
     <w:multiLevelType w:val="hybridMultilevel"/>
     <w:tmpl w:val="32622AAE"/>
@@ -7396,7 +8435,7 @@
       </w:rPr>
     </w:lvl>
   </w:abstractNum>
-  <w:abstractNum w:abstractNumId="12" w15:restartNumberingAfterBreak="0">
+  <w:abstractNum w:abstractNumId="16" w15:restartNumberingAfterBreak="0">
     <w:nsid w:val="5C2E1949"/>
     <w:multiLevelType w:val="hybridMultilevel"/>
     <w:tmpl w:val="6D2ED9FE"/>
@@ -7509,7 +8548,7 @@
       </w:rPr>
     </w:lvl>
   </w:abstractNum>
-  <w:abstractNum w:abstractNumId="13" w15:restartNumberingAfterBreak="0">
+  <w:abstractNum w:abstractNumId="17" w15:restartNumberingAfterBreak="0">
     <w:nsid w:val="5CB54CA9"/>
     <w:multiLevelType w:val="multilevel"/>
     <w:tmpl w:val="041F001F"/>
@@ -7595,7 +8634,7 @@
       </w:pPr>
     </w:lvl>
   </w:abstractNum>
-  <w:abstractNum w:abstractNumId="14" w15:restartNumberingAfterBreak="0">
+  <w:abstractNum w:abstractNumId="18" w15:restartNumberingAfterBreak="0">
     <w:nsid w:val="624C45C6"/>
     <w:multiLevelType w:val="hybridMultilevel"/>
     <w:tmpl w:val="1022457E"/>
@@ -7708,7 +8747,7 @@
       </w:rPr>
     </w:lvl>
   </w:abstractNum>
-  <w:abstractNum w:abstractNumId="15" w15:restartNumberingAfterBreak="0">
+  <w:abstractNum w:abstractNumId="19" w15:restartNumberingAfterBreak="0">
     <w:nsid w:val="68C87B25"/>
     <w:multiLevelType w:val="hybridMultilevel"/>
     <w:tmpl w:val="FBD82234"/>
@@ -7797,7 +8836,7 @@
       </w:pPr>
     </w:lvl>
   </w:abstractNum>
-  <w:abstractNum w:abstractNumId="16" w15:restartNumberingAfterBreak="0">
+  <w:abstractNum w:abstractNumId="20" w15:restartNumberingAfterBreak="0">
     <w:nsid w:val="6B323CBB"/>
     <w:multiLevelType w:val="multilevel"/>
     <w:tmpl w:val="041F001F"/>
@@ -7886,7 +8925,7 @@
       </w:pPr>
     </w:lvl>
   </w:abstractNum>
-  <w:abstractNum w:abstractNumId="17" w15:restartNumberingAfterBreak="0">
+  <w:abstractNum w:abstractNumId="21" w15:restartNumberingAfterBreak="0">
     <w:nsid w:val="6CBB21FC"/>
     <w:multiLevelType w:val="hybridMultilevel"/>
     <w:tmpl w:val="F9D64D46"/>
@@ -7999,7 +9038,7 @@
       </w:rPr>
     </w:lvl>
   </w:abstractNum>
-  <w:abstractNum w:abstractNumId="18" w15:restartNumberingAfterBreak="0">
+  <w:abstractNum w:abstractNumId="22" w15:restartNumberingAfterBreak="0">
     <w:nsid w:val="6DBB65FC"/>
     <w:multiLevelType w:val="hybridMultilevel"/>
     <w:tmpl w:val="87D8F79C"/>
@@ -8112,7 +9151,7 @@
       </w:rPr>
     </w:lvl>
   </w:abstractNum>
-  <w:abstractNum w:abstractNumId="19" w15:restartNumberingAfterBreak="0">
+  <w:abstractNum w:abstractNumId="23" w15:restartNumberingAfterBreak="0">
     <w:nsid w:val="6ED9528A"/>
     <w:multiLevelType w:val="hybridMultilevel"/>
     <w:tmpl w:val="6C522804"/>
@@ -8226,64 +9265,76 @@
     </w:lvl>
   </w:abstractNum>
   <w:num w:numId="1">
+    <w:abstractNumId w:val="17"/>
+  </w:num>
+  <w:num w:numId="2">
+    <w:abstractNumId w:val="8"/>
+  </w:num>
+  <w:num w:numId="3">
+    <w:abstractNumId w:val="6"/>
+  </w:num>
+  <w:num w:numId="4">
+    <w:abstractNumId w:val="23"/>
+  </w:num>
+  <w:num w:numId="5">
+    <w:abstractNumId w:val="10"/>
+  </w:num>
+  <w:num w:numId="6">
+    <w:abstractNumId w:val="15"/>
+  </w:num>
+  <w:num w:numId="7">
+    <w:abstractNumId w:val="4"/>
+  </w:num>
+  <w:num w:numId="8">
+    <w:abstractNumId w:val="2"/>
+  </w:num>
+  <w:num w:numId="9">
+    <w:abstractNumId w:val="7"/>
+  </w:num>
+  <w:num w:numId="10">
+    <w:abstractNumId w:val="19"/>
+  </w:num>
+  <w:num w:numId="11">
+    <w:abstractNumId w:val="18"/>
+  </w:num>
+  <w:num w:numId="12">
+    <w:abstractNumId w:val="16"/>
+  </w:num>
+  <w:num w:numId="13">
+    <w:abstractNumId w:val="3"/>
+  </w:num>
+  <w:num w:numId="14">
+    <w:abstractNumId w:val="22"/>
+  </w:num>
+  <w:num w:numId="15">
+    <w:abstractNumId w:val="11"/>
+  </w:num>
+  <w:num w:numId="16">
+    <w:abstractNumId w:val="21"/>
+  </w:num>
+  <w:num w:numId="17">
     <w:abstractNumId w:val="13"/>
   </w:num>
-  <w:num w:numId="2">
-    <w:abstractNumId w:val="6"/>
+  <w:num w:numId="18">
+    <w:abstractNumId w:val="20"/>
   </w:num>
-  <w:num w:numId="3">
-    <w:abstractNumId w:val="4"/>
+  <w:num w:numId="19">
+    <w:abstractNumId w:val="5"/>
   </w:num>
-  <w:num w:numId="4">
-    <w:abstractNumId w:val="19"/>
+  <w:num w:numId="20">
+    <w:abstractNumId w:val="14"/>
   </w:num>
-  <w:num w:numId="5">
-    <w:abstractNumId w:val="7"/>
+  <w:num w:numId="21">
+    <w:abstractNumId w:val="9"/>
   </w:num>
-  <w:num w:numId="6">
-    <w:abstractNumId w:val="11"/>
-  </w:num>
-  <w:num w:numId="7">
-    <w:abstractNumId w:val="2"/>
-  </w:num>
-  <w:num w:numId="8">
+  <w:num w:numId="22">
     <w:abstractNumId w:val="0"/>
   </w:num>
-  <w:num w:numId="9">
-    <w:abstractNumId w:val="5"/>
-  </w:num>
-  <w:num w:numId="10">
-    <w:abstractNumId w:val="15"/>
-  </w:num>
-  <w:num w:numId="11">
-    <w:abstractNumId w:val="14"/>
-  </w:num>
-  <w:num w:numId="12">
-    <w:abstractNumId w:val="12"/>
-  </w:num>
-  <w:num w:numId="13">
+  <w:num w:numId="23">
     <w:abstractNumId w:val="1"/>
   </w:num>
-  <w:num w:numId="14">
-    <w:abstractNumId w:val="18"/>
-  </w:num>
-  <w:num w:numId="15">
-    <w:abstractNumId w:val="8"/>
-  </w:num>
-  <w:num w:numId="16">
-    <w:abstractNumId w:val="17"/>
-  </w:num>
-  <w:num w:numId="17">
-    <w:abstractNumId w:val="9"/>
-  </w:num>
-  <w:num w:numId="18">
-    <w:abstractNumId w:val="16"/>
-  </w:num>
-  <w:num w:numId="19">
-    <w:abstractNumId w:val="3"/>
-  </w:num>
-  <w:num w:numId="20">
-    <w:abstractNumId w:val="10"/>
+  <w:num w:numId="24">
+    <w:abstractNumId w:val="12"/>
   </w:num>
   <w:numIdMacAtCleanup w:val="16"/>
 </w:numbering>
@@ -9434,7 +10485,7 @@
 </file>
 
 <file path=customXml/itemProps1.xml><?xml version="1.0" encoding="utf-8"?>
-<ds:datastoreItem xmlns:ds="http://schemas.openxmlformats.org/officeDocument/2006/customXml" ds:itemID="{C19738DB-BE3A-4D5C-BB98-FA0068037886}">
+<ds:datastoreItem xmlns:ds="http://schemas.openxmlformats.org/officeDocument/2006/customXml" ds:itemID="{F538660A-5550-4487-91E5-90EAE109BEE0}">
   <ds:schemaRefs>
     <ds:schemaRef ds:uri="http://schemas.openxmlformats.org/officeDocument/2006/bibliography"/>
   </ds:schemaRefs>

</xml_diff>

<commit_message>
Report: Implementation - Class/method description drafts added.
</commit_message>
<xml_diff>
--- a/Project Report/BaranKaya_ProjectReport.docx
+++ b/Project Report/BaranKaya_ProjectReport.docx
@@ -1300,7 +1300,6 @@
         <w:br w:type="page"/>
       </w:r>
     </w:p>
-    <w:p/>
     <w:sdt>
       <w:sdtPr>
         <w:rPr>
@@ -1927,7 +1926,7 @@
                 <w:noProof/>
                 <w:webHidden/>
               </w:rPr>
-              <w:t>8</w:t>
+              <w:t>10</w:t>
             </w:r>
             <w:r>
               <w:rPr>
@@ -2026,7 +2025,7 @@
                 <w:noProof/>
                 <w:webHidden/>
               </w:rPr>
-              <w:t>8</w:t>
+              <w:t>14</w:t>
             </w:r>
             <w:r>
               <w:rPr>
@@ -2125,7 +2124,7 @@
                 <w:noProof/>
                 <w:webHidden/>
               </w:rPr>
-              <w:t>13</w:t>
+              <w:t>19</w:t>
             </w:r>
             <w:r>
               <w:rPr>
@@ -2224,7 +2223,7 @@
                 <w:noProof/>
                 <w:webHidden/>
               </w:rPr>
-              <w:t>13</w:t>
+              <w:t>19</w:t>
             </w:r>
             <w:r>
               <w:rPr>
@@ -2323,7 +2322,7 @@
                 <w:noProof/>
                 <w:webHidden/>
               </w:rPr>
-              <w:t>14</w:t>
+              <w:t>20</w:t>
             </w:r>
             <w:r>
               <w:rPr>
@@ -2379,9 +2378,15 @@
     <w:p/>
     <w:p>
       <w:r>
+        <w:t>Intro</w:t>
+      </w:r>
+    </w:p>
+    <w:p>
+      <w:r>
         <w:t>Explain sections!!!!</w:t>
       </w:r>
     </w:p>
+    <w:p/>
     <w:p>
       <w:pPr>
         <w:pStyle w:val="Balk1"/>
@@ -2454,7 +2459,11 @@
         <w:t xml:space="preserve"> In order to do that, the driver to be able to parse the Astah GSN files correctly. </w:t>
       </w:r>
       <w:r>
-        <w:t xml:space="preserve">Astah GSN saves its model files with ‘.agml’ extension; however, it provides XMI import/export features for </w:t>
+        <w:t xml:space="preserve">Astah GSN saves its model files with ‘.agml’ extension; however, it provides XMI </w:t>
+      </w:r>
+      <w:r>
+        <w:lastRenderedPageBreak/>
+        <w:t xml:space="preserve">import/export features for </w:t>
       </w:r>
       <w:r>
         <w:t xml:space="preserve">GSN </w:t>
@@ -2475,7 +2484,6 @@
         <w:t xml:space="preserve">All EOL functionality can be used within other Epsilon languages as well. </w:t>
       </w:r>
       <w:r>
-        <w:lastRenderedPageBreak/>
         <w:t>Therefore, in this driver project XMI files used. Also, there was Plain XML driver for Epsilon and its used as a based version of the project driver.</w:t>
       </w:r>
       <w:r>
@@ -2959,17 +2967,375 @@
       </w:pPr>
       <w:bookmarkStart w:id="4" w:name="_Toc43730697"/>
       <w:r>
+        <w:t>DESIGN</w:t>
+      </w:r>
+      <w:bookmarkEnd w:id="4"/>
+    </w:p>
+    <w:p>
+      <w:r>
+        <w:t>As mentioned before, Epsilon Plain-XML driver used as a base for this project. Plain-XML driver can parse XML files and users could load, read and update XML models in Epsilon with this driver. However, this driver is not useful for Astah GSN XMI files. Because, GSN XMI files store every element in the GSN model with the same tag but Plain-XML driver parses files via different tag names.</w:t>
+      </w:r>
+      <w:r>
+        <w:t xml:space="preserve"> Astah GSN uses XML attributes to store every elements’ values. Therefore, Astah GSN driver heavily modified for attribute values instead of tag names.</w:t>
+      </w:r>
+    </w:p>
+    <w:p>
+      <w:pPr>
+        <w:rPr>
+          <w:b/>
+        </w:rPr>
+      </w:pPr>
+      <w:r>
+        <w:rPr>
+          <w:b/>
+        </w:rPr>
+        <w:t>Astah-GSN commercial tool, XMI export feature</w:t>
+      </w:r>
+    </w:p>
+    <w:p>
+      <w:pPr>
+        <w:rPr>
+          <w:b/>
+        </w:rPr>
+      </w:pPr>
+      <w:r>
+        <w:rPr>
+          <w:b/>
+        </w:rPr>
+        <w:t>Explain XMI elements’ each attribute</w:t>
+      </w:r>
+    </w:p>
+    <w:tbl>
+      <w:tblPr>
+        <w:tblStyle w:val="TabloKlavuzu"/>
+        <w:tblW w:w="0" w:type="auto"/>
+        <w:tblLook w:val="04A0" w:firstRow="1" w:lastRow="0" w:firstColumn="1" w:lastColumn="0" w:noHBand="0" w:noVBand="1"/>
+      </w:tblPr>
+      <w:tblGrid>
+        <w:gridCol w:w="4698"/>
+        <w:gridCol w:w="4698"/>
+      </w:tblGrid>
+      <w:tr>
+        <w:tc>
+          <w:tcPr>
+            <w:tcW w:w="4698" w:type="dxa"/>
+            <w:shd w:val="clear" w:color="auto" w:fill="29BAC9"/>
+          </w:tcPr>
+          <w:p>
+            <w:pPr>
+              <w:jc w:val="center"/>
+              <w:rPr>
+                <w:b/>
+              </w:rPr>
+            </w:pPr>
+            <w:r>
+              <w:rPr>
+                <w:b/>
+              </w:rPr>
+              <w:t>Node Elements</w:t>
+            </w:r>
+          </w:p>
+        </w:tc>
+        <w:tc>
+          <w:tcPr>
+            <w:tcW w:w="4698" w:type="dxa"/>
+            <w:shd w:val="clear" w:color="auto" w:fill="29BAC9"/>
+          </w:tcPr>
+          <w:p>
+            <w:pPr>
+              <w:jc w:val="center"/>
+              <w:rPr>
+                <w:b/>
+              </w:rPr>
+            </w:pPr>
+            <w:r>
+              <w:rPr>
+                <w:b/>
+              </w:rPr>
+              <w:t>Link Elements</w:t>
+            </w:r>
+          </w:p>
+        </w:tc>
+      </w:tr>
+      <w:tr>
+        <w:tc>
+          <w:tcPr>
+            <w:tcW w:w="4698" w:type="dxa"/>
+          </w:tcPr>
+          <w:p>
+            <w:pPr>
+              <w:pStyle w:val="ListeParagraf"/>
+              <w:numPr>
+                <w:ilvl w:val="0"/>
+                <w:numId w:val="20"/>
+              </w:numPr>
+            </w:pPr>
+            <w:r>
+              <w:t>Goal</w:t>
+            </w:r>
+          </w:p>
+          <w:p>
+            <w:pPr>
+              <w:pStyle w:val="ListeParagraf"/>
+              <w:numPr>
+                <w:ilvl w:val="0"/>
+                <w:numId w:val="20"/>
+              </w:numPr>
+            </w:pPr>
+            <w:r>
+              <w:t>Strategy</w:t>
+            </w:r>
+          </w:p>
+          <w:p>
+            <w:pPr>
+              <w:pStyle w:val="ListeParagraf"/>
+              <w:numPr>
+                <w:ilvl w:val="0"/>
+                <w:numId w:val="20"/>
+              </w:numPr>
+            </w:pPr>
+            <w:r>
+              <w:t>Solution</w:t>
+            </w:r>
+          </w:p>
+          <w:p>
+            <w:pPr>
+              <w:pStyle w:val="ListeParagraf"/>
+              <w:numPr>
+                <w:ilvl w:val="0"/>
+                <w:numId w:val="20"/>
+              </w:numPr>
+            </w:pPr>
+            <w:r>
+              <w:t>Context</w:t>
+            </w:r>
+          </w:p>
+          <w:p>
+            <w:pPr>
+              <w:pStyle w:val="ListeParagraf"/>
+              <w:numPr>
+                <w:ilvl w:val="0"/>
+                <w:numId w:val="20"/>
+              </w:numPr>
+            </w:pPr>
+            <w:r>
+              <w:t>Assumption</w:t>
+            </w:r>
+          </w:p>
+          <w:p>
+            <w:pPr>
+              <w:pStyle w:val="ListeParagraf"/>
+              <w:numPr>
+                <w:ilvl w:val="0"/>
+                <w:numId w:val="20"/>
+              </w:numPr>
+            </w:pPr>
+            <w:r>
+              <w:t>Justification</w:t>
+            </w:r>
+          </w:p>
+        </w:tc>
+        <w:tc>
+          <w:tcPr>
+            <w:tcW w:w="4698" w:type="dxa"/>
+          </w:tcPr>
+          <w:p>
+            <w:pPr>
+              <w:pStyle w:val="ListeParagraf"/>
+              <w:numPr>
+                <w:ilvl w:val="0"/>
+                <w:numId w:val="20"/>
+              </w:numPr>
+            </w:pPr>
+            <w:r>
+              <w:t>Inference (Asserted Inference)</w:t>
+            </w:r>
+          </w:p>
+          <w:p>
+            <w:pPr>
+              <w:pStyle w:val="ListeParagraf"/>
+              <w:numPr>
+                <w:ilvl w:val="0"/>
+                <w:numId w:val="20"/>
+              </w:numPr>
+            </w:pPr>
+            <w:r>
+              <w:t>Evidence (Asserted Evidence)</w:t>
+            </w:r>
+          </w:p>
+          <w:p>
+            <w:pPr>
+              <w:pStyle w:val="ListeParagraf"/>
+              <w:keepNext/>
+              <w:numPr>
+                <w:ilvl w:val="0"/>
+                <w:numId w:val="20"/>
+              </w:numPr>
+            </w:pPr>
+            <w:r>
+              <w:t>Context (Asserted Context)</w:t>
+            </w:r>
+          </w:p>
+        </w:tc>
+      </w:tr>
+    </w:tbl>
+    <w:p>
+      <w:pPr>
+        <w:pStyle w:val="ResimYazs"/>
+        <w:jc w:val="center"/>
+      </w:pPr>
+      <w:r>
+        <w:t xml:space="preserve">Table </w:t>
+      </w:r>
+      <w:r>
+        <w:fldChar w:fldCharType="begin"/>
+      </w:r>
+      <w:r>
+        <w:instrText xml:space="preserve"> SEQ Table \* ARABIC </w:instrText>
+      </w:r>
+      <w:r>
+        <w:fldChar w:fldCharType="separate"/>
+      </w:r>
+      <w:r>
+        <w:rPr>
+          <w:noProof/>
+        </w:rPr>
+        <w:t>1</w:t>
+      </w:r>
+      <w:r>
+        <w:fldChar w:fldCharType="end"/>
+      </w:r>
+      <w:r>
+        <w:t>: GSN Element Types</w:t>
+      </w:r>
+    </w:p>
+    <w:p>
+      <w:pPr>
+        <w:rPr>
+          <w:b/>
+        </w:rPr>
+      </w:pPr>
+      <w:r>
+        <w:rPr>
+          <w:b/>
+        </w:rPr>
+        <w:t>Why</w:t>
+      </w:r>
+      <w:r>
+        <w:rPr>
+          <w:b/>
+        </w:rPr>
+        <w:t xml:space="preserve"> did I</w:t>
+      </w:r>
+      <w:r>
+        <w:rPr>
+          <w:b/>
+        </w:rPr>
+        <w:t xml:space="preserve"> ch</w:t>
+      </w:r>
+      <w:r>
+        <w:rPr>
+          <w:b/>
+        </w:rPr>
+        <w:t>o</w:t>
+      </w:r>
+      <w:r>
+        <w:rPr>
+          <w:b/>
+        </w:rPr>
+        <w:t xml:space="preserve">ose </w:t>
+      </w:r>
+      <w:r>
+        <w:rPr>
+          <w:b/>
+        </w:rPr>
+        <w:t xml:space="preserve">Epsilon </w:t>
+      </w:r>
+      <w:r>
+        <w:rPr>
+          <w:b/>
+        </w:rPr>
+        <w:t>HTML driver?</w:t>
+      </w:r>
+    </w:p>
+    <w:p>
+      <w:r>
+        <w:t>There are multiple built-in drivers</w:t>
+      </w:r>
+      <w:r>
+        <w:t xml:space="preserve"> for different models in the Epsilon. For instance, Plain-XML driver is coming with Epsilon download. However, I needed to create a new driver plugin for Astah GSN models. Therefore, I searched for other model drivers for Epsilon that isn’t built-in Epsilon. EpsilonLab GitHub page [3]</w:t>
+      </w:r>
+      <w:r>
+        <w:t xml:space="preserve"> has a few EMC drivers for several models such as HTML, JDBC, JSON and more. The most similar model driver to Astah GSN was HTML due to XML structure.</w:t>
+      </w:r>
+    </w:p>
+    <w:p>
+      <w:r>
+        <w:t xml:space="preserve">After cloning EMC-HTML git repository, I tried to run it on Epsilon source code. The first step was importing </w:t>
+      </w:r>
+      <w:r>
+        <w:t xml:space="preserve">the 2 HTML project packages </w:t>
+      </w:r>
+      <w:r>
+        <w:t>into Eclipse Epsilon workspace.</w:t>
+      </w:r>
+      <w:r>
+        <w:t xml:space="preserve"> Even though HTML repository have 6 different packages, only 2 of them are necessary for running the HTML driver. Other 4 packages are test and example packages.</w:t>
+      </w:r>
+      <w:r>
+        <w:t xml:space="preserve"> After that step, Epsilon source code rebuilds itself. Then running Epsilon</w:t>
+      </w:r>
+      <w:r>
+        <w:t xml:space="preserve"> on the new Eclipse application is sufficient for HTML driver. The new driver is an Epsilon model in the Run Configuration of every Epsilon languages. For testing purposes, I created a new EOL file. Then I created new run configuration for this EOL file and HTML </w:t>
+      </w:r>
+      <w:r>
+        <w:t>Document was</w:t>
+      </w:r>
+      <w:r>
+        <w:t xml:space="preserve"> one of the model options in the Model Selection tab.</w:t>
+      </w:r>
+      <w:r>
+        <w:t xml:space="preserve"> After selecting it, EOL script will </w:t>
+      </w:r>
+      <w:r>
+        <w:t xml:space="preserve">use </w:t>
+      </w:r>
+      <w:r>
+        <w:t>HTML file</w:t>
+      </w:r>
+      <w:r>
+        <w:t xml:space="preserve"> as a model.</w:t>
+      </w:r>
+    </w:p>
+    <w:p>
+      <w:r>
+        <w:t>Since I have no experience with Epsilon plugin development, I used HTML driver as a base plugin project. I changed all names in the project and used new image for Astah GSN model selection tab. After that, I examine the HTML driver classes</w:t>
+      </w:r>
+      <w:r>
+        <w:t>.</w:t>
+      </w:r>
+      <w:r>
+        <w:t xml:space="preserve"> </w:t>
+      </w:r>
+      <w:r>
+        <w:t xml:space="preserve">The main class is called HTML model and it </w:t>
+      </w:r>
+      <w:r>
         <w:lastRenderedPageBreak/>
-        <w:t>DESIGN</w:t>
-      </w:r>
-      <w:bookmarkEnd w:id="4"/>
-    </w:p>
-    <w:p>
-      <w:r>
-        <w:t>As mentioned before, Epsilon Plain-XML driver used as a base for this project. Plain-XML driver can parse XML files and users could load, read and update XML models in Epsilon with this driver. However, this driver is not useful for Astah GSN XMI files. Because, GSN XMI files store every element in the GSN model with the same tag but Plain-XML driver parses files via different tag names.</w:t>
-      </w:r>
-      <w:r>
-        <w:t xml:space="preserve"> Astah GSN uses XML attributes to store every elements’ values. Therefore, Astah GSN driver heavily modified for attribute values instead of tag names.</w:t>
+        <w:t xml:space="preserve">invokes getter and setter classes for different functionalities. </w:t>
+      </w:r>
+      <w:r>
+        <w:t>However, HTML getter and setter classes functions only calls Plain-XML getter and setter functions.</w:t>
+      </w:r>
+    </w:p>
+    <w:p>
+      <w:r>
+        <w:t>I just used HTML driver for plugin features and changed all model, getter and setter classes/methods.</w:t>
+      </w:r>
+    </w:p>
+    <w:p>
+      <w:r>
+        <w:t>Java Jsoup library for HTML parse…</w:t>
       </w:r>
     </w:p>
     <w:p>
@@ -2982,7 +3348,17 @@
         <w:rPr>
           <w:b/>
         </w:rPr>
-        <w:t>Astah-GSN commercial tool, XMI export feature</w:t>
+        <w:t>How did I use Plain-XML driver?</w:t>
+      </w:r>
+    </w:p>
+    <w:p>
+      <w:r>
+        <w:t xml:space="preserve">HTML plugin was the most similar example to Astah GSN driver that I am going to work on. </w:t>
+      </w:r>
+    </w:p>
+    <w:p>
+      <w:r>
+        <w:t>Java W3C Dom library for Node and Element…</w:t>
       </w:r>
     </w:p>
     <w:p>
@@ -2995,240 +3371,131 @@
         <w:rPr>
           <w:b/>
         </w:rPr>
-        <w:t>Explain XMI elements’ each attribute</w:t>
-      </w:r>
-    </w:p>
-    <w:p>
-      <w:pPr>
+        <w:t>Pl</w:t>
+      </w:r>
+      <w:r>
         <w:rPr>
           <w:b/>
         </w:rPr>
-      </w:pPr>
+        <w:t>ugin features did</w:t>
+      </w:r>
       <w:r>
         <w:rPr>
           <w:b/>
         </w:rPr>
-        <w:t>Why</w:t>
+        <w:t>n’</w:t>
       </w:r>
       <w:r>
         <w:rPr>
           <w:b/>
         </w:rPr>
-        <w:t xml:space="preserve"> did I</w:t>
+        <w:t>t change</w:t>
       </w:r>
       <w:r>
         <w:rPr>
           <w:b/>
         </w:rPr>
-        <w:t xml:space="preserve"> ch</w:t>
-      </w:r>
-      <w:r>
+        <w:t>…</w:t>
+      </w:r>
+    </w:p>
+    <w:p>
+      <w:pPr>
         <w:rPr>
           <w:b/>
         </w:rPr>
-        <w:t>o</w:t>
-      </w:r>
+      </w:pPr>
       <w:r>
         <w:rPr>
           <w:b/>
         </w:rPr>
-        <w:t xml:space="preserve">ose </w:t>
+        <w:t>Using ID for determining element type cha</w:t>
       </w:r>
       <w:r>
         <w:rPr>
           <w:b/>
         </w:rPr>
-        <w:t xml:space="preserve">Epsilon </w:t>
+        <w:t>n</w:t>
       </w:r>
       <w:r>
         <w:rPr>
           <w:b/>
         </w:rPr>
-        <w:t>HTML driver?</w:t>
-      </w:r>
-    </w:p>
-    <w:p>
-      <w:r>
-        <w:t>There are multiple built-in drivers</w:t>
-      </w:r>
-      <w:r>
-        <w:t xml:space="preserve"> for different models in the Epsilon. For instance, Plain-XML driver is coming with Epsilon download. However, I needed to create a new driver plugin for Astah GSN models. Therefore, I searched for other model drivers for Epsilon that isn’t built-in Epsilon. EpsilonLab GitHub page [3]</w:t>
-      </w:r>
-      <w:r>
-        <w:t xml:space="preserve"> has a few EMC drivers for several models such as HTML, JDBC, JSON and more. The most similar model driver to Astah GSN was HTML due to XML structure.</w:t>
-      </w:r>
-    </w:p>
-    <w:p>
-      <w:r>
-        <w:t xml:space="preserve">After cloning EMC-HTML git repository, I tried to run it on Epsilon source code. The first step was importing </w:t>
-      </w:r>
-      <w:r>
-        <w:t xml:space="preserve">the 2 HTML project packages </w:t>
-      </w:r>
-      <w:r>
-        <w:t>into Eclipse Epsilon workspace.</w:t>
-      </w:r>
-      <w:r>
-        <w:t xml:space="preserve"> Even though HTML repository have 6 different packages, only 2 of them are necessary for running the HTML driver. Other 4 packages are test and example packages.</w:t>
-      </w:r>
-      <w:r>
-        <w:t xml:space="preserve"> After that step, Epsilon source code rebuilds itself. Then running Epsilon</w:t>
-      </w:r>
-      <w:r>
-        <w:t xml:space="preserve"> on the new Eclipse application is sufficient for HTML driver. The new driver is an Epsilon model in the Run Configuration of every Epsilon languages. For testing purposes, I created a new EOL file. Then I created new run configuration for this EOL file and HTML </w:t>
-      </w:r>
-      <w:r>
-        <w:t>Document was</w:t>
-      </w:r>
-      <w:r>
-        <w:t xml:space="preserve"> one of the model options in the Model Selection tab.</w:t>
-      </w:r>
-      <w:r>
-        <w:t xml:space="preserve"> After selecting it, EOL script will </w:t>
-      </w:r>
-      <w:r>
-        <w:t xml:space="preserve">use </w:t>
-      </w:r>
-      <w:r>
-        <w:t>HTML file</w:t>
-      </w:r>
-      <w:r>
-        <w:t xml:space="preserve"> as a model.</w:t>
-      </w:r>
-    </w:p>
-    <w:p>
-      <w:r>
-        <w:t>Since I have no experience with Epsilon plugin development, I used HTML driver as a base plugin project. I changed all names in the project and used new image for Astah GSN model selection tab. After that, I examine the HTML driver classes</w:t>
-      </w:r>
-      <w:r>
-        <w:t>.</w:t>
-      </w:r>
-      <w:r>
-        <w:t xml:space="preserve"> </w:t>
-      </w:r>
-      <w:r>
-        <w:t xml:space="preserve">The main class is called HTML model and it invokes getter and setter classes for different functionalities. </w:t>
-      </w:r>
-      <w:r>
-        <w:t>However, HTML getter and setter classes functions only calls Plain-XML getter and setter functions.</w:t>
-      </w:r>
-    </w:p>
-    <w:p>
-      <w:r>
-        <w:t>I just used HTML driver for plugin features and changed all model, getter and setter classes/methods.</w:t>
-      </w:r>
-    </w:p>
-    <w:p>
-      <w:r>
-        <w:t>Java Jsoup library for HTML parse…</w:t>
-      </w:r>
-    </w:p>
-    <w:p>
-      <w:pPr>
-        <w:rPr>
-          <w:b/>
-        </w:rPr>
-      </w:pPr>
-      <w:r>
-        <w:rPr>
-          <w:b/>
-        </w:rPr>
-        <w:t>How did I use Plain-XML driver?</w:t>
-      </w:r>
-    </w:p>
-    <w:p>
-      <w:r>
-        <w:t xml:space="preserve">HTML plugin was the most similar example to Astah GSN driver that I am going to work on. </w:t>
-      </w:r>
-    </w:p>
-    <w:p>
-      <w:r>
-        <w:t>Java W3C Dom library for Node and Element…</w:t>
-      </w:r>
-      <w:bookmarkStart w:id="5" w:name="_GoBack"/>
-      <w:bookmarkEnd w:id="5"/>
-    </w:p>
-    <w:p>
-      <w:pPr>
-        <w:rPr>
-          <w:b/>
-        </w:rPr>
-      </w:pPr>
-      <w:r>
-        <w:rPr>
-          <w:b/>
-        </w:rPr>
+        <w:t>ged…</w:t>
+      </w:r>
+    </w:p>
+    <w:p>
+      <w:r>
+        <w:t xml:space="preserve">Determining element types such as Goal, Solution or Asserted Evidence is one of the important parts of the Astah GSN Driver. In early design, each user queries were parsed before accessing the element in the XMI file. Thus, if the given query element wasn’t in the GSN type, it would return an empty result. For example, a user can only get elements with IDs like G1, Sn4, C2, … These IDs gave by Astah GSN by element’s type. Goal elements’ ID starts with G, Solution with Sn and Context with C. However, element IDs don’t have to start with element type letters. In this case, GSN type parse for custom IDs such as CA1, AR-C1 returned null and Epsilon returned error message for couldn’t finding the element with given custom ID. </w:t>
+      </w:r>
+    </w:p>
+    <w:p>
+      <w:r>
+        <w:t xml:space="preserve">In later designs, custom ID access added to the driver. Because GSN standards don’t require IDs to start with element type letters. That’s why instead of returning null for custom ID queries, the driver compares every ID in the model and if it couldn’t find it then it returns null. For custom IDs, GSN type parser still returns null but after that, it checks every element for custom ID probability. </w:t>
+      </w:r>
+    </w:p>
+    <w:p>
+      <w:r>
+        <w:t xml:space="preserve">Another update for not determining types with element ID would be the “.gsntype” query. Before this change, the node elements’ type were found by element IDs and link elements’ IDs were found by </w:t>
+      </w:r>
+      <w:r>
+        <w:rPr>
+          <w:i/>
+        </w:rPr>
+        <w:t>xsi:type</w:t>
+      </w:r>
+      <w:r>
+        <w:t xml:space="preserve"> attribute. After discovering custom IDs, </w:t>
+      </w:r>
+      <w:r>
+        <w:rPr>
+          <w:i/>
+        </w:rPr>
+        <w:t>gsntype</w:t>
+      </w:r>
+      <w:r>
+        <w:t xml:space="preserve"> function has to change. However, there is a problem with determining element type without IDs. The only way to finding element types is </w:t>
+      </w:r>
+      <w:r>
+        <w:rPr>
+          <w:i/>
+        </w:rPr>
+        <w:t>xsi:type</w:t>
+      </w:r>
+      <w:r>
+        <w:t xml:space="preserve"> attribute. But, some of the node elements use the same xsi:type attributes. For instance, Goal, Assumption, and Justification elements all use “ARM:Claim” value for </w:t>
+      </w:r>
+      <w:r>
+        <w:rPr>
+          <w:i/>
+        </w:rPr>
+        <w:t>xsi:type</w:t>
+      </w:r>
+      <w:r>
+        <w:t xml:space="preserve"> attribute. So, for determining types, I have to use other attributes. The only difference between Goal-Justification pair and Assumption elements is assumed attribute. For Assumption elements this attribute’s value is true but for Goal and Justification elements this attribute’s value is false. Now we can determine Assumption elements from Goal and Justification elements. For determining between Goal and Justification elements, there aren’t any attributes. The only difference between these 2 elements is their connections. Goal elements can connect all 3 types of link elements but Justification elements can only connect to the Asserted Context element’s target side. Thus, if the given element’s </w:t>
+      </w:r>
+      <w:r>
+        <w:rPr>
+          <w:i/>
+        </w:rPr>
+        <w:t>xmi:id</w:t>
+      </w:r>
+      <w:r>
+        <w:t xml:space="preserve"> stored in one if the Asserted Context attributes’ target attribute, that means the element’s type is Justification.</w:t>
+      </w:r>
+    </w:p>
+    <w:p>
+      <w:r>
         <w:lastRenderedPageBreak/>
-        <w:t>Pl</w:t>
-      </w:r>
-      <w:r>
-        <w:rPr>
-          <w:b/>
-        </w:rPr>
-        <w:t>ugin features did</w:t>
-      </w:r>
-      <w:r>
-        <w:rPr>
-          <w:b/>
-        </w:rPr>
-        <w:t>n’</w:t>
-      </w:r>
-      <w:r>
-        <w:rPr>
-          <w:b/>
-        </w:rPr>
-        <w:t>t change</w:t>
-      </w:r>
-      <w:r>
-        <w:rPr>
-          <w:b/>
-        </w:rPr>
-        <w:t>…</w:t>
-      </w:r>
-    </w:p>
-    <w:p>
-      <w:pPr>
-        <w:rPr>
-          <w:b/>
-        </w:rPr>
-      </w:pPr>
-      <w:r>
-        <w:rPr>
-          <w:b/>
-        </w:rPr>
-        <w:t>Using ID for determining element type cha</w:t>
-      </w:r>
-      <w:r>
-        <w:rPr>
-          <w:b/>
-        </w:rPr>
-        <w:t>n</w:t>
-      </w:r>
-      <w:r>
-        <w:rPr>
-          <w:b/>
-        </w:rPr>
-        <w:t>ged…</w:t>
-      </w:r>
-    </w:p>
-    <w:p>
-      <w:r>
-        <w:t xml:space="preserve">Determining element types such as Goal, Solution or Asserted Evidence is one of the important parts of the Astah GSN Driver. In early design, each user queries were parsed before accessing the element in the XMI file. Thus, if the given query element wasn’t in the GSN type, it would return an empty result. For example, a user can only get elements with IDs like G1, Sn4, C2, … These IDs gave by Astah GSN by element’s type. Goal elements’ ID starts with G, Solution with Sn and Context with C. However, element IDs don’t have to start with element type letters. In this case, GSN type parse for custom IDs such as CA1, AR-C1 returned null and Epsilon returned error message for couldn’t finding the element with given custom ID. </w:t>
-      </w:r>
-    </w:p>
-    <w:p>
-      <w:r>
-        <w:t xml:space="preserve">In later designs, custom ID access added to the driver. Because GSN standards don’t require IDs to start with element type letters. That’s why instead of returning null for custom ID queries, the driver compares every ID in the model and if it couldn’t find it then it returns null. For custom IDs, GSN type parser still returns null but after that, it checks every element for custom ID probability. </w:t>
-      </w:r>
-    </w:p>
-    <w:p>
-      <w:r>
-        <w:t>Another update for not determining types with element ID would be the “.gsntype” query. Before this change, the node elements’ type were found by element IDs and link elements’ IDs were found by xsi:type attribute. After discovering custom IDs, gsntype function has to change. However, there is a problem with determining element type without IDs. The only way to finding element types is xsi:type attribute. But, some of the node elements use the same xsi:type attributes. For instance, Goal, Assumption, and Justification elements all use “ARM:Claim” value for xsi:type attribute. So, for determining types, I have to use other attributes. The only difference between Goal-Justification pair and Assumption elements is assumed attribute. For Assumption elements this attribute’s value is true but for Goal and Justification elements this attribute’s value is false. Now we can determine Assumption elements from Goal and Justification elements. For determining between Goal and Justification elements, there aren’t any attributes. The only difference between these 2 elements is their connections. Goal elements can connect all 3 types of link elements but Justification elements can only connect to the Asserted Context element’s target side. Thus, if the given element’s xmi:id stored in one if the Asserted Context attributes’ target attribute, that means the element’s type is Justification.</w:t>
-      </w:r>
-    </w:p>
-    <w:p>
-      <w:r>
-        <w:t>The Goal-Justification situation is the same for Solution-Context pairs. Instead of “ARM:Claim” xsi:type attribute Solution-Context elements use “ARM:InformationElement”. Similarly, Context elements can only be connected to Asserted Context links’ target side. Hence, the same function used for determining Justification and Context elements. All 5 element examples could be seen below.</w:t>
+        <w:t xml:space="preserve">The Goal-Justification situation is the same for Solution-Context pairs. Instead of “ARM:Claim” </w:t>
+      </w:r>
+      <w:r>
+        <w:rPr>
+          <w:i/>
+        </w:rPr>
+        <w:t>xsi:type</w:t>
+      </w:r>
+      <w:r>
+        <w:t xml:space="preserve"> attribute Solution-Context elements use “ARM:InformationElement”. Similarly, Context elements can only be connected to Asserted Context links’ target side. Hence, the same function used for determining Justification and Context elements. All 5 element examples could be seen below.</w:t>
       </w:r>
     </w:p>
     <w:p>
@@ -3391,7 +3658,6 @@
         <w:rPr>
           <w:rFonts w:ascii="Consolas" w:hAnsi="Consolas"/>
         </w:rPr>
-        <w:lastRenderedPageBreak/>
         <w:t>&lt;</w:t>
       </w:r>
       <w:r>
@@ -3904,23 +4170,1475 @@
           <w:numId w:val="1"/>
         </w:numPr>
       </w:pPr>
-      <w:bookmarkStart w:id="6" w:name="_Toc43730698"/>
+      <w:bookmarkStart w:id="5" w:name="_Toc43730698"/>
       <w:r>
         <w:t>IMPLEMENTATION</w:t>
       </w:r>
+      <w:bookmarkEnd w:id="5"/>
+    </w:p>
+    <w:p>
+      <w:r>
+        <w:t>There are 5 Java classes that implemented or changed from Plain-XML driver by me. These 5 classes are: GsnModel, GsnProperty, GsnPropertyType, GsnPropertyGetter, and GsnPropertySetter. Each class and its methods will be explained in this section below.</w:t>
+      </w:r>
+    </w:p>
+    <w:p>
+      <w:r>
+        <w:t>Link elements’ target and source attributes are reverse…</w:t>
+      </w:r>
+    </w:p>
+    <w:p>
+      <w:pPr>
+        <w:pStyle w:val="Balk2"/>
+        <w:numPr>
+          <w:ilvl w:val="1"/>
+          <w:numId w:val="1"/>
+        </w:numPr>
+      </w:pPr>
+      <w:r>
+        <w:t>GSN Model</w:t>
+      </w:r>
+    </w:p>
+    <w:p>
+      <w:r>
+        <w:t>GSN Model is the Astah GSN driver’s main class. It consists of file operations, model load and store operations, all elements collector, new element creator, and element deletion methods.</w:t>
+      </w:r>
+    </w:p>
+    <w:p>
+      <w:r>
+        <w:lastRenderedPageBreak/>
+        <w:t xml:space="preserve">XMI uses XML structure therefore, Plain-XML driver’s file operations weren’t changed in the Astah GSN driver. Moreover, model loading and storing functions </w:t>
+      </w:r>
+      <w:r>
+        <w:t xml:space="preserve">as well as removing an element </w:t>
+      </w:r>
+      <w:r>
+        <w:t xml:space="preserve">and collecting all elements functions </w:t>
+      </w:r>
+      <w:r>
+        <w:t>are the same as Plain-XML driver.</w:t>
+      </w:r>
+      <w:r>
+        <w:t xml:space="preserve"> Most of the changes done within new element creation, and owns </w:t>
+      </w:r>
+      <w:r>
+        <w:t xml:space="preserve">the </w:t>
+      </w:r>
+      <w:r>
+        <w:t xml:space="preserve">function. </w:t>
+      </w:r>
+    </w:p>
+    <w:p>
+      <w:r>
+        <w:t xml:space="preserve">Plain-XML element creator function was using tag name for new elements but </w:t>
+      </w:r>
+      <w:r>
+        <w:t xml:space="preserve">the </w:t>
+      </w:r>
+      <w:r>
+        <w:t>Astah GSN XMI file uses the same tag name for all elements except root tag. The new function takes as</w:t>
+      </w:r>
+      <w:r>
+        <w:t xml:space="preserve"> a</w:t>
+      </w:r>
+      <w:r>
+        <w:t xml:space="preserve"> type parameter and parses it in </w:t>
+      </w:r>
+      <w:r>
+        <w:t xml:space="preserve">the </w:t>
+      </w:r>
+      <w:r>
+        <w:t>GsnProperty class. It returns element’s type such as Goal, Strategy</w:t>
+      </w:r>
+      <w:r>
+        <w:t>,</w:t>
+      </w:r>
+      <w:r>
+        <w:t xml:space="preserve"> or root. Then new attributes and values are created with type data. All node and link elements have 5 common attributes: </w:t>
+      </w:r>
+      <w:r>
+        <w:rPr>
+          <w:i/>
+        </w:rPr>
+        <w:t>xsi:type, xmi:id, id, content, and description.</w:t>
+      </w:r>
+      <w:r>
+        <w:t xml:space="preserve"> </w:t>
+      </w:r>
+      <w:r>
+        <w:rPr>
+          <w:i/>
+        </w:rPr>
+        <w:t>Content</w:t>
+      </w:r>
+      <w:r>
+        <w:t xml:space="preserve"> and </w:t>
+      </w:r>
+      <w:r>
+        <w:rPr>
+          <w:i/>
+        </w:rPr>
+        <w:t>description</w:t>
+      </w:r>
+      <w:r>
+        <w:t xml:space="preserve"> attributes created empty. </w:t>
+      </w:r>
+      <w:r>
+        <w:rPr>
+          <w:i/>
+        </w:rPr>
+        <w:t xml:space="preserve">Xsi:type </w:t>
+      </w:r>
+      <w:r>
+        <w:t xml:space="preserve">value comes from </w:t>
+      </w:r>
+      <w:r>
+        <w:t xml:space="preserve">the </w:t>
+      </w:r>
+      <w:r>
+        <w:t xml:space="preserve">GsnProperty class’s parser function. </w:t>
+      </w:r>
+      <w:r>
+        <w:rPr>
+          <w:i/>
+        </w:rPr>
+        <w:t>Id</w:t>
+      </w:r>
+      <w:r>
+        <w:t xml:space="preserve"> value also comes from GsnProperty parse function but it only consists of</w:t>
+      </w:r>
+      <w:r>
+        <w:t xml:space="preserve"> the</w:t>
+      </w:r>
+      <w:r>
+        <w:t xml:space="preserve"> new element’s type prefix such as G for Goal typed element. </w:t>
+      </w:r>
+      <w:r>
+        <w:t xml:space="preserve">The hardest part was generating new </w:t>
+      </w:r>
+      <w:r>
+        <w:rPr>
+          <w:i/>
+        </w:rPr>
+        <w:t>xmi:id</w:t>
+      </w:r>
+      <w:r>
+        <w:t xml:space="preserve"> for the new element. Each element unique value and Astah GSN uses </w:t>
+      </w:r>
+      <w:r>
+        <w:t xml:space="preserve">the </w:t>
+      </w:r>
+      <w:r>
+        <w:t xml:space="preserve">root element’s </w:t>
+      </w:r>
+      <w:r>
+        <w:rPr>
+          <w:i/>
+        </w:rPr>
+        <w:t>xmi:id</w:t>
+      </w:r>
+      <w:r>
+        <w:t xml:space="preserve"> to generate new </w:t>
+      </w:r>
+      <w:r>
+        <w:rPr>
+          <w:i/>
+        </w:rPr>
+        <w:t>xmi:id</w:t>
+      </w:r>
+      <w:r>
+        <w:t xml:space="preserve"> values for each element. Since</w:t>
+      </w:r>
+      <w:r>
+        <w:t xml:space="preserve"> I don’t know which parameters Astah GSN uses for ID generation, I couldn’t implement </w:t>
+      </w:r>
+      <w:r>
+        <w:t xml:space="preserve">a </w:t>
+      </w:r>
+      <w:r>
+        <w:t xml:space="preserve">working ID generator. So, instead of empty </w:t>
+      </w:r>
+      <w:r>
+        <w:rPr>
+          <w:i/>
+        </w:rPr>
+        <w:t>xmi:id</w:t>
+      </w:r>
+      <w:r>
+        <w:t xml:space="preserve"> values, current function puts type prefix letter + “MustBeUnique” string in the </w:t>
+      </w:r>
+      <w:r>
+        <w:rPr>
+          <w:i/>
+        </w:rPr>
+        <w:t>xmi:id</w:t>
+      </w:r>
+      <w:r>
+        <w:t xml:space="preserve"> attribute. For example, a new goal element’s </w:t>
+      </w:r>
+      <w:r>
+        <w:rPr>
+          <w:i/>
+        </w:rPr>
+        <w:t>xmi:id</w:t>
+      </w:r>
+      <w:r>
+        <w:t xml:space="preserve"> attribute value will be “GMustBeUnique”. </w:t>
+      </w:r>
+    </w:p>
+    <w:p>
+      <w:r>
+        <w:t>Another difference between Plain-XML and Astah GSN driver</w:t>
+      </w:r>
+      <w:r>
+        <w:t>s</w:t>
+      </w:r>
+      <w:r>
+        <w:t xml:space="preserve"> would be appending new elements into the model. Plain-XML driver appends new elements into the model when they are created but Astah GSN doesn’t append them to model directly. Appending requires another command which is “.append”. This function will be explained in the setter class.</w:t>
+      </w:r>
+    </w:p>
+    <w:p>
+      <w:r>
+        <w:rPr>
+          <w:i/>
+        </w:rPr>
+        <w:t>Owns</w:t>
+      </w:r>
+      <w:r>
+        <w:t xml:space="preserve"> function in model class responsible for calling the right class</w:t>
+      </w:r>
+      <w:r>
+        <w:t xml:space="preserve"> functions</w:t>
+      </w:r>
+      <w:r>
+        <w:t>.</w:t>
+      </w:r>
+      <w:r>
+        <w:t xml:space="preserve"> For instance, if </w:t>
+      </w:r>
+      <w:r>
+        <w:rPr>
+          <w:i/>
+        </w:rPr>
+        <w:t>owns</w:t>
+      </w:r>
+      <w:r>
+        <w:t xml:space="preserve"> function returns falls for give</w:t>
+      </w:r>
+      <w:r>
+        <w:t>n input then it calls the superclass</w:t>
+      </w:r>
+      <w:r>
+        <w:t xml:space="preserve"> of the GsnProperty which are JavaProperty. </w:t>
+      </w:r>
+      <w:r>
+        <w:t>JavaProperty class doesn’t have any XML parser so</w:t>
+      </w:r>
+      <w:r>
+        <w:t>,</w:t>
+      </w:r>
+      <w:r>
+        <w:t xml:space="preserve"> for correct elements, </w:t>
+      </w:r>
+      <w:r>
+        <w:t xml:space="preserve">the </w:t>
+      </w:r>
+      <w:r>
+        <w:rPr>
+          <w:i/>
+        </w:rPr>
+        <w:t>owns</w:t>
+      </w:r>
+      <w:r>
+        <w:t xml:space="preserve"> function has to return true so that model class can call GsnProperty class. Two more conditions added into </w:t>
+      </w:r>
+      <w:r>
+        <w:rPr>
+          <w:i/>
+        </w:rPr>
+        <w:t>owns</w:t>
+      </w:r>
+      <w:r>
+        <w:t xml:space="preserve"> function. </w:t>
+      </w:r>
+      <w:r>
+        <w:t>The f</w:t>
+      </w:r>
+      <w:r>
+        <w:t>irst one is added for getting the root element and the second one is added for list elements. These list elements are generated for getting all elements with a specified type like all goal elements.</w:t>
+      </w:r>
+      <w:r>
+        <w:t xml:space="preserve"> This element list should call the GsnProperty methods thus it returns true for element array</w:t>
+      </w:r>
+      <w:r>
+        <w:t xml:space="preserve"> </w:t>
+      </w:r>
+      <w:r>
+        <w:t>lists.</w:t>
+      </w:r>
+    </w:p>
+    <w:p>
+      <w:pPr>
+        <w:pStyle w:val="Balk2"/>
+        <w:numPr>
+          <w:ilvl w:val="1"/>
+          <w:numId w:val="1"/>
+        </w:numPr>
+      </w:pPr>
+      <w:r>
+        <w:t xml:space="preserve">GSN </w:t>
+      </w:r>
+      <w:r>
+        <w:t>Property</w:t>
+      </w:r>
+    </w:p>
+    <w:p>
+      <w:r>
+        <w:t xml:space="preserve">GsnProperty is a parser class. </w:t>
+      </w:r>
+      <w:r>
+        <w:t>It parses given elements and returns a new created GsnProperty object. This class consists of a few protected attributes.</w:t>
+      </w:r>
+    </w:p>
+    <w:p>
+      <w:pPr>
+        <w:pStyle w:val="ListeParagraf"/>
+        <w:numPr>
+          <w:ilvl w:val="0"/>
+          <w:numId w:val="21"/>
+        </w:numPr>
+        <w:autoSpaceDE w:val="0"/>
+        <w:autoSpaceDN w:val="0"/>
+        <w:adjustRightInd w:val="0"/>
+        <w:spacing w:after="0" w:line="240" w:lineRule="auto"/>
+        <w:jc w:val="left"/>
+        <w:rPr>
+          <w:rFonts w:cs="Times New Roman"/>
+          <w:szCs w:val="24"/>
+        </w:rPr>
+      </w:pPr>
+      <w:r>
+        <w:rPr>
+          <w:rFonts w:cs="Times New Roman"/>
+          <w:b/>
+          <w:i/>
+          <w:iCs/>
+          <w:szCs w:val="24"/>
+        </w:rPr>
+        <w:t>GsnPropertyType</w:t>
+      </w:r>
+      <w:r>
+        <w:rPr>
+          <w:rFonts w:cs="Times New Roman"/>
+          <w:b/>
+          <w:szCs w:val="24"/>
+        </w:rPr>
+        <w:t xml:space="preserve"> gsnPropertyType:</w:t>
+      </w:r>
+      <w:r>
+        <w:rPr>
+          <w:rFonts w:cs="Times New Roman"/>
+          <w:szCs w:val="24"/>
+        </w:rPr>
+        <w:t xml:space="preserve"> Type of the element</w:t>
+      </w:r>
+    </w:p>
+    <w:p>
+      <w:pPr>
+        <w:pStyle w:val="ListeParagraf"/>
+        <w:numPr>
+          <w:ilvl w:val="0"/>
+          <w:numId w:val="21"/>
+        </w:numPr>
+        <w:autoSpaceDE w:val="0"/>
+        <w:autoSpaceDN w:val="0"/>
+        <w:adjustRightInd w:val="0"/>
+        <w:spacing w:after="0" w:line="240" w:lineRule="auto"/>
+        <w:jc w:val="left"/>
+        <w:rPr>
+          <w:rFonts w:cs="Times New Roman"/>
+          <w:szCs w:val="24"/>
+        </w:rPr>
+      </w:pPr>
+      <w:r>
+        <w:rPr>
+          <w:rFonts w:cs="Times New Roman"/>
+          <w:b/>
+          <w:szCs w:val="24"/>
+        </w:rPr>
+        <w:t>String idPrefix:</w:t>
+      </w:r>
+      <w:r>
+        <w:rPr>
+          <w:rFonts w:cs="Times New Roman"/>
+          <w:szCs w:val="24"/>
+        </w:rPr>
+        <w:t xml:space="preserve"> Given type’s ID prefix (e.g. G for Goal).</w:t>
+      </w:r>
+    </w:p>
+    <w:p>
+      <w:pPr>
+        <w:pStyle w:val="ListeParagraf"/>
+        <w:numPr>
+          <w:ilvl w:val="0"/>
+          <w:numId w:val="21"/>
+        </w:numPr>
+        <w:autoSpaceDE w:val="0"/>
+        <w:autoSpaceDN w:val="0"/>
+        <w:adjustRightInd w:val="0"/>
+        <w:spacing w:after="0" w:line="240" w:lineRule="auto"/>
+        <w:jc w:val="left"/>
+        <w:rPr>
+          <w:rFonts w:cs="Times New Roman"/>
+          <w:szCs w:val="24"/>
+        </w:rPr>
+      </w:pPr>
+      <w:r>
+        <w:rPr>
+          <w:rFonts w:cs="Times New Roman"/>
+          <w:b/>
+          <w:szCs w:val="24"/>
+        </w:rPr>
+        <w:t>String xsiType:</w:t>
+      </w:r>
+      <w:r>
+        <w:rPr>
+          <w:rFonts w:cs="Times New Roman"/>
+          <w:szCs w:val="24"/>
+        </w:rPr>
+        <w:t xml:space="preserve"> </w:t>
+      </w:r>
+      <w:r>
+        <w:rPr>
+          <w:rFonts w:cs="Times New Roman"/>
+          <w:i/>
+          <w:szCs w:val="24"/>
+        </w:rPr>
+        <w:t>xsi:type</w:t>
+      </w:r>
+      <w:r>
+        <w:rPr>
+          <w:rFonts w:cs="Times New Roman"/>
+          <w:szCs w:val="24"/>
+        </w:rPr>
+        <w:t xml:space="preserve"> attribute value for given type (e.g. ARM:Claim for Goal).</w:t>
+      </w:r>
+    </w:p>
+    <w:p>
+      <w:pPr>
+        <w:pStyle w:val="ListeParagraf"/>
+        <w:numPr>
+          <w:ilvl w:val="0"/>
+          <w:numId w:val="21"/>
+        </w:numPr>
+        <w:autoSpaceDE w:val="0"/>
+        <w:autoSpaceDN w:val="0"/>
+        <w:adjustRightInd w:val="0"/>
+        <w:spacing w:after="0" w:line="240" w:lineRule="auto"/>
+        <w:jc w:val="left"/>
+        <w:rPr>
+          <w:rFonts w:cs="Times New Roman"/>
+          <w:szCs w:val="24"/>
+        </w:rPr>
+      </w:pPr>
+      <w:r>
+        <w:rPr>
+          <w:rFonts w:cs="Times New Roman"/>
+          <w:b/>
+          <w:szCs w:val="24"/>
+        </w:rPr>
+        <w:t>boolean isNode:</w:t>
+      </w:r>
+      <w:r>
+        <w:rPr>
+          <w:rFonts w:cs="Times New Roman"/>
+          <w:szCs w:val="24"/>
+        </w:rPr>
+        <w:t xml:space="preserve"> Given element is node or not.</w:t>
+      </w:r>
+    </w:p>
+    <w:p>
+      <w:pPr>
+        <w:pStyle w:val="ListeParagraf"/>
+        <w:numPr>
+          <w:ilvl w:val="0"/>
+          <w:numId w:val="21"/>
+        </w:numPr>
+        <w:autoSpaceDE w:val="0"/>
+        <w:autoSpaceDN w:val="0"/>
+        <w:adjustRightInd w:val="0"/>
+        <w:spacing w:after="0" w:line="240" w:lineRule="auto"/>
+        <w:jc w:val="left"/>
+        <w:rPr>
+          <w:rFonts w:cs="Times New Roman"/>
+          <w:szCs w:val="24"/>
+        </w:rPr>
+      </w:pPr>
+      <w:r>
+        <w:rPr>
+          <w:rFonts w:cs="Times New Roman"/>
+          <w:b/>
+          <w:szCs w:val="24"/>
+        </w:rPr>
+        <w:t>boolean isLink:</w:t>
+      </w:r>
+      <w:r>
+        <w:rPr>
+          <w:rFonts w:cs="Times New Roman"/>
+          <w:szCs w:val="24"/>
+        </w:rPr>
+        <w:t xml:space="preserve"> Given element is link or not.</w:t>
+      </w:r>
+    </w:p>
+    <w:p>
+      <w:pPr>
+        <w:pStyle w:val="ListeParagraf"/>
+        <w:numPr>
+          <w:ilvl w:val="0"/>
+          <w:numId w:val="21"/>
+        </w:numPr>
+        <w:rPr>
+          <w:rFonts w:cs="Times New Roman"/>
+          <w:szCs w:val="24"/>
+        </w:rPr>
+      </w:pPr>
+      <w:r>
+        <w:rPr>
+          <w:rFonts w:cs="Times New Roman"/>
+          <w:b/>
+          <w:szCs w:val="24"/>
+        </w:rPr>
+        <w:t>boolean isRoot:</w:t>
+      </w:r>
+      <w:r>
+        <w:rPr>
+          <w:rFonts w:cs="Times New Roman"/>
+          <w:szCs w:val="24"/>
+        </w:rPr>
+        <w:t xml:space="preserve"> Given element is root or not.</w:t>
+      </w:r>
+    </w:p>
+    <w:p>
+      <w:pPr>
+        <w:rPr>
+          <w:rFonts w:cs="Times New Roman"/>
+          <w:szCs w:val="24"/>
+        </w:rPr>
+      </w:pPr>
+      <w:r>
+        <w:rPr>
+          <w:rFonts w:cs="Times New Roman"/>
+          <w:szCs w:val="24"/>
+        </w:rPr>
+        <w:lastRenderedPageBreak/>
+        <w:t xml:space="preserve">There are also three functions in this class. Two of them are parser and the last one is element type determiner. </w:t>
+      </w:r>
+      <w:r>
+        <w:rPr>
+          <w:rFonts w:cs="Times New Roman"/>
+          <w:szCs w:val="24"/>
+        </w:rPr>
+        <w:t>The f</w:t>
+      </w:r>
+      <w:r>
+        <w:rPr>
+          <w:rFonts w:cs="Times New Roman"/>
+          <w:szCs w:val="24"/>
+        </w:rPr>
+        <w:t xml:space="preserve">irst parser class gets string input and parses it. This string input could be ID like G1, A4, J5 or a type name like solution, strategy, … With these inputs, it creates </w:t>
+      </w:r>
+      <w:r>
+        <w:rPr>
+          <w:rFonts w:cs="Times New Roman"/>
+          <w:szCs w:val="24"/>
+        </w:rPr>
+        <w:t xml:space="preserve">a </w:t>
+      </w:r>
+      <w:r>
+        <w:rPr>
+          <w:rFonts w:cs="Times New Roman"/>
+          <w:szCs w:val="24"/>
+        </w:rPr>
+        <w:t xml:space="preserve">new GsnProperty object, assigns </w:t>
+      </w:r>
+      <w:r>
+        <w:rPr>
+          <w:rFonts w:cs="Times New Roman"/>
+          <w:szCs w:val="24"/>
+        </w:rPr>
+        <w:t xml:space="preserve">the </w:t>
+      </w:r>
+      <w:r>
+        <w:rPr>
+          <w:rFonts w:cs="Times New Roman"/>
+          <w:szCs w:val="24"/>
+        </w:rPr>
+        <w:t>above variables according to the element type</w:t>
+      </w:r>
+      <w:r>
+        <w:rPr>
+          <w:rFonts w:cs="Times New Roman"/>
+          <w:szCs w:val="24"/>
+        </w:rPr>
+        <w:t>,</w:t>
+      </w:r>
+      <w:r>
+        <w:rPr>
+          <w:rFonts w:cs="Times New Roman"/>
+          <w:szCs w:val="24"/>
+        </w:rPr>
+        <w:t xml:space="preserve"> and returns it. If it couldn’t parse the given string properly, it returns null. </w:t>
+      </w:r>
+      <w:r>
+        <w:rPr>
+          <w:rFonts w:cs="Times New Roman"/>
+          <w:szCs w:val="24"/>
+        </w:rPr>
+        <w:t>Elements with c</w:t>
+      </w:r>
+      <w:r>
+        <w:rPr>
+          <w:rFonts w:cs="Times New Roman"/>
+          <w:szCs w:val="24"/>
+        </w:rPr>
+        <w:t>ustom ID values return</w:t>
+      </w:r>
+      <w:r>
+        <w:rPr>
+          <w:rFonts w:cs="Times New Roman"/>
+          <w:szCs w:val="24"/>
+        </w:rPr>
+        <w:t xml:space="preserve"> null by this parser function so they use second parser function. This parser function g</w:t>
+      </w:r>
+      <w:r>
+        <w:rPr>
+          <w:rFonts w:cs="Times New Roman"/>
+          <w:szCs w:val="24"/>
+        </w:rPr>
+        <w:t xml:space="preserve">ets </w:t>
+      </w:r>
+      <w:r>
+        <w:rPr>
+          <w:rFonts w:cs="Times New Roman"/>
+          <w:szCs w:val="24"/>
+        </w:rPr>
+        <w:t xml:space="preserve">an </w:t>
+      </w:r>
+      <w:r>
+        <w:rPr>
+          <w:rFonts w:cs="Times New Roman"/>
+          <w:szCs w:val="24"/>
+        </w:rPr>
+        <w:t xml:space="preserve">element object as an input and parses it by </w:t>
+      </w:r>
+      <w:r>
+        <w:rPr>
+          <w:rFonts w:cs="Times New Roman"/>
+          <w:i/>
+          <w:szCs w:val="24"/>
+        </w:rPr>
+        <w:t>xsi:type</w:t>
+      </w:r>
+      <w:r>
+        <w:rPr>
+          <w:rFonts w:cs="Times New Roman"/>
+          <w:szCs w:val="24"/>
+        </w:rPr>
+        <w:t xml:space="preserve"> attribute. Nonetheless, some elements have the same values for </w:t>
+      </w:r>
+      <w:r>
+        <w:rPr>
+          <w:rFonts w:cs="Times New Roman"/>
+          <w:i/>
+          <w:szCs w:val="24"/>
+        </w:rPr>
+        <w:t>xsi:type</w:t>
+      </w:r>
+      <w:r>
+        <w:rPr>
+          <w:rFonts w:cs="Times New Roman"/>
+          <w:szCs w:val="24"/>
+        </w:rPr>
+        <w:t xml:space="preserve">. In this case, </w:t>
+      </w:r>
+      <w:r>
+        <w:rPr>
+          <w:rFonts w:cs="Times New Roman"/>
+          <w:szCs w:val="24"/>
+        </w:rPr>
+        <w:t xml:space="preserve">the </w:t>
+      </w:r>
+      <w:r>
+        <w:rPr>
+          <w:rFonts w:cs="Times New Roman"/>
+          <w:szCs w:val="24"/>
+        </w:rPr>
+        <w:t>parser function calls the third function which is “isJustificationOrContext”. This function determines if the given element Goal or Justification and also Solution or Context. As mentioned before, Context and Just</w:t>
+      </w:r>
+      <w:r>
+        <w:rPr>
+          <w:rFonts w:cs="Times New Roman"/>
+          <w:szCs w:val="24"/>
+        </w:rPr>
+        <w:t xml:space="preserve">ification elements only connect </w:t>
+      </w:r>
+      <w:r>
+        <w:rPr>
+          <w:rFonts w:cs="Times New Roman"/>
+          <w:szCs w:val="24"/>
+        </w:rPr>
+        <w:t xml:space="preserve">to </w:t>
+      </w:r>
+      <w:r>
+        <w:rPr>
+          <w:rFonts w:cs="Times New Roman"/>
+          <w:szCs w:val="24"/>
+        </w:rPr>
+        <w:t xml:space="preserve">the </w:t>
+      </w:r>
+      <w:r>
+        <w:rPr>
+          <w:rFonts w:cs="Times New Roman"/>
+          <w:szCs w:val="24"/>
+        </w:rPr>
+        <w:t xml:space="preserve">Asserted Context link’s target side. So, this function checks every Asserted Context elements’ target attribute and if it finds the given element’s </w:t>
+      </w:r>
+      <w:r>
+        <w:rPr>
+          <w:rFonts w:cs="Times New Roman"/>
+          <w:i/>
+          <w:szCs w:val="24"/>
+        </w:rPr>
+        <w:t>xmi:id</w:t>
+      </w:r>
+      <w:r>
+        <w:rPr>
+          <w:rFonts w:cs="Times New Roman"/>
+          <w:szCs w:val="24"/>
+        </w:rPr>
+        <w:t xml:space="preserve"> in them, it returns true.</w:t>
+      </w:r>
+      <w:r>
+        <w:rPr>
+          <w:rFonts w:cs="Times New Roman"/>
+          <w:szCs w:val="24"/>
+        </w:rPr>
+        <w:t xml:space="preserve"> Otherwise, it returns false.</w:t>
+      </w:r>
+    </w:p>
+    <w:p>
+      <w:pPr>
+        <w:pStyle w:val="Balk2"/>
+        <w:numPr>
+          <w:ilvl w:val="1"/>
+          <w:numId w:val="1"/>
+        </w:numPr>
+      </w:pPr>
+      <w:r>
+        <w:t xml:space="preserve">GSN </w:t>
+      </w:r>
+      <w:r>
+        <w:t>Property</w:t>
+      </w:r>
+      <w:r>
+        <w:t xml:space="preserve"> Type</w:t>
+      </w:r>
+    </w:p>
+    <w:p>
+      <w:r>
+        <w:t>This class only consists of element types enumar</w:t>
+      </w:r>
+      <w:r>
+        <w:t>at</w:t>
+      </w:r>
+      <w:r>
+        <w:t xml:space="preserve">ion. Six node types plus three link types </w:t>
+      </w:r>
+      <w:r>
+        <w:t>a</w:t>
+      </w:r>
+      <w:r>
+        <w:t>nd the total 9 GSN types.</w:t>
+      </w:r>
+    </w:p>
+    <w:p>
+      <w:pPr>
+        <w:pStyle w:val="Balk2"/>
+        <w:numPr>
+          <w:ilvl w:val="1"/>
+          <w:numId w:val="1"/>
+        </w:numPr>
+      </w:pPr>
+      <w:r>
+        <w:t>GSN Property Getter</w:t>
+      </w:r>
+    </w:p>
+    <w:p>
+      <w:r>
+        <w:t xml:space="preserve">Getter class is used for all element </w:t>
+      </w:r>
+      <w:r>
+        <w:t>access queries</w:t>
+      </w:r>
+      <w:r>
+        <w:t>.</w:t>
+      </w:r>
+      <w:r>
+        <w:t xml:space="preserve"> There are several different getter commands in the Astah GSN driver and all of them are in the getter </w:t>
+      </w:r>
+      <w:r>
+        <w:t>classes</w:t>
+      </w:r>
+      <w:r>
+        <w:t xml:space="preserve"> invoke function. </w:t>
+      </w:r>
+    </w:p>
+    <w:p>
+      <w:pPr>
+        <w:pStyle w:val="ListeParagraf"/>
+        <w:numPr>
+          <w:ilvl w:val="0"/>
+          <w:numId w:val="27"/>
+        </w:numPr>
+      </w:pPr>
+      <w:r>
+        <w:t>All elements</w:t>
+      </w:r>
+      <w:r>
+        <w:t xml:space="preserve"> (.all)</w:t>
+      </w:r>
+    </w:p>
+    <w:p>
+      <w:r>
+        <w:t>This command’s input parameter is root element. Function parses child elements and return them as an Epsilon’s sequence type.</w:t>
+      </w:r>
+    </w:p>
+    <w:p>
+      <w:pPr>
+        <w:pStyle w:val="ListeParagraf"/>
+        <w:numPr>
+          <w:ilvl w:val="0"/>
+          <w:numId w:val="27"/>
+        </w:numPr>
+      </w:pPr>
+      <w:r>
+        <w:t>All node elements</w:t>
+      </w:r>
+      <w:r>
+        <w:t xml:space="preserve"> (.nodes)</w:t>
+      </w:r>
+    </w:p>
+    <w:p>
+      <w:r>
+        <w:t xml:space="preserve">Nodes command parses root element and create a new list with only node elements. </w:t>
+      </w:r>
+      <w:r>
+        <w:t xml:space="preserve">Node elements have non-empty ID attributes. </w:t>
+      </w:r>
+      <w:r>
+        <w:t>It loops over all child elements and only adds elements</w:t>
+      </w:r>
+      <w:r>
+        <w:t xml:space="preserve"> with</w:t>
+      </w:r>
+      <w:r>
+        <w:t xml:space="preserve"> </w:t>
+      </w:r>
+      <w:r>
+        <w:t>non-</w:t>
+      </w:r>
+      <w:r>
+        <w:t>empty ID attribute into the result list.</w:t>
+      </w:r>
+    </w:p>
+    <w:p>
+      <w:pPr>
+        <w:pStyle w:val="ListeParagraf"/>
+        <w:numPr>
+          <w:ilvl w:val="0"/>
+          <w:numId w:val="27"/>
+        </w:numPr>
+      </w:pPr>
+      <w:r>
+        <w:t>All link elements</w:t>
+      </w:r>
+      <w:r>
+        <w:t xml:space="preserve"> (.links)</w:t>
+      </w:r>
+    </w:p>
+    <w:p>
+      <w:r>
+        <w:t>Links command works similar to nodes command. It parses root element, loop overs every child and only adds elements with empty ID into the list. Then it returns the result list.</w:t>
+      </w:r>
+    </w:p>
+    <w:p>
+      <w:pPr>
+        <w:pStyle w:val="ListeParagraf"/>
+        <w:numPr>
+          <w:ilvl w:val="0"/>
+          <w:numId w:val="27"/>
+        </w:numPr>
+      </w:pPr>
+      <w:r>
+        <w:t>Element by ID</w:t>
+      </w:r>
+      <w:r>
+        <w:t xml:space="preserve"> (.G1, .c4)</w:t>
+      </w:r>
+    </w:p>
+    <w:p>
+      <w:r>
+        <w:t>There are two types of search by ID methods</w:t>
+      </w:r>
+      <w:r>
+        <w:t>: proper ID and custom ID</w:t>
+      </w:r>
+      <w:r>
+        <w:t xml:space="preserve">. </w:t>
+      </w:r>
+      <w:r>
+        <w:t>Getting element by ID is the last case in the invoke function. The proper ID part (e.g. G4, S2, C1) calls GsnProperty parser with string ID variable. If it can parse it. It will return a new GsnProperty object. Then, it checks every elements’ ID and if it can find it, it returns the element. Custom ID part works the same bu it only invokes this part after returning null from GsnProperty parser. If there wasn’t any element with given custom ID, invoke function returns null.</w:t>
+      </w:r>
+    </w:p>
+    <w:p>
+      <w:pPr>
+        <w:pStyle w:val="ListeParagraf"/>
+        <w:numPr>
+          <w:ilvl w:val="0"/>
+          <w:numId w:val="27"/>
+        </w:numPr>
+      </w:pPr>
+      <w:r>
+        <w:lastRenderedPageBreak/>
+        <w:t>Element by type</w:t>
+      </w:r>
+      <w:r>
+        <w:t xml:space="preserve"> (.strategy, .assumption)</w:t>
+      </w:r>
+    </w:p>
+    <w:p>
+      <w:r>
+        <w:t xml:space="preserve">Element types are determined via GsnProperty parser. This part loops over every child element and calls parser to determine element’s type. If the types are match, it adds element into the result list. Finally, it returns </w:t>
+      </w:r>
+      <w:r>
+        <w:t xml:space="preserve">the </w:t>
+      </w:r>
+      <w:r>
+        <w:t>result list.</w:t>
+      </w:r>
+    </w:p>
+    <w:p>
+      <w:pPr>
+        <w:pStyle w:val="ListeParagraf"/>
+        <w:numPr>
+          <w:ilvl w:val="0"/>
+          <w:numId w:val="27"/>
+        </w:numPr>
+      </w:pPr>
+      <w:r>
+        <w:t xml:space="preserve">Link element with </w:t>
+      </w:r>
+      <w:r>
+        <w:t xml:space="preserve">source and </w:t>
+      </w:r>
+      <w:r>
+        <w:t>target ID</w:t>
+      </w:r>
+      <w:r>
+        <w:t>s (s_G1_t_C2, t_a1_s_s3)</w:t>
+      </w:r>
+    </w:p>
+    <w:p>
+      <w:r>
+        <w:t xml:space="preserve">This case takes string input like “s_G1_t_C2” and parses it to get two node ID values. The reason I used “_” characters between each part is, Epsilon doesn’t work with “–“ character. After parsing sting, it finds node elements with given two IDs. If both of the nodes are found, it loops over every link element and tries to find given nodes </w:t>
+      </w:r>
+      <w:r>
+        <w:rPr>
+          <w:i/>
+        </w:rPr>
+        <w:t>xmi:id</w:t>
+      </w:r>
+      <w:r>
+        <w:t>s in the target and source attributes. Finally, it returns the link element or null depending on a search result.</w:t>
+      </w:r>
+    </w:p>
+    <w:p>
+      <w:pPr>
+        <w:pStyle w:val="ListeParagraf"/>
+        <w:numPr>
+          <w:ilvl w:val="0"/>
+          <w:numId w:val="27"/>
+        </w:numPr>
+      </w:pPr>
+      <w:r>
+        <w:t>Element’s type</w:t>
+      </w:r>
+      <w:r>
+        <w:t xml:space="preserve"> (.gsntype)</w:t>
+      </w:r>
+    </w:p>
+    <w:p>
+      <w:r>
+        <w:t>Gsn type case’s input could be root element, list or just an element. It uses GsnProperty element parser to determine given element/s type and returns it.</w:t>
+      </w:r>
+    </w:p>
+    <w:p>
+      <w:pPr>
+        <w:pStyle w:val="ListeParagraf"/>
+        <w:numPr>
+          <w:ilvl w:val="0"/>
+          <w:numId w:val="27"/>
+        </w:numPr>
+      </w:pPr>
+      <w:r>
+        <w:t>Element’s target (Node and link)</w:t>
+      </w:r>
+      <w:r>
+        <w:t xml:space="preserve"> (.target)</w:t>
+      </w:r>
+    </w:p>
+    <w:p>
+      <w:r>
+        <w:t xml:space="preserve">Target getter works different for node and link elements. </w:t>
+      </w:r>
+      <w:r>
+        <w:t>If the element is a node, it returns given node’s all links that are targeted to given node. If the element is a link, it returns link’s targeted node element.</w:t>
+      </w:r>
+    </w:p>
+    <w:p>
+      <w:pPr>
+        <w:pStyle w:val="ListeParagraf"/>
+        <w:numPr>
+          <w:ilvl w:val="0"/>
+          <w:numId w:val="27"/>
+        </w:numPr>
+      </w:pPr>
+      <w:r>
+        <w:t>Element’s source (Node and link)</w:t>
+      </w:r>
+      <w:r>
+        <w:t xml:space="preserve"> (.source)</w:t>
+      </w:r>
+    </w:p>
+    <w:p>
+      <w:r>
+        <w:t>Source case works the same as the target case. The only difference is, it checks source attribute instead of the target attribute.</w:t>
+      </w:r>
+    </w:p>
+    <w:p>
+      <w:pPr>
+        <w:pStyle w:val="ListeParagraf"/>
+        <w:numPr>
+          <w:ilvl w:val="0"/>
+          <w:numId w:val="27"/>
+        </w:numPr>
+      </w:pPr>
+      <w:r>
+        <w:t>Element’s content</w:t>
+      </w:r>
+      <w:r>
+        <w:t xml:space="preserve"> (.content)</w:t>
+      </w:r>
+    </w:p>
+    <w:p>
+      <w:r>
+        <w:t>This case directly returns given element/s content string.</w:t>
+      </w:r>
+    </w:p>
+    <w:p>
+      <w:pPr>
+        <w:pStyle w:val="ListeParagraf"/>
+        <w:numPr>
+          <w:ilvl w:val="0"/>
+          <w:numId w:val="27"/>
+        </w:numPr>
+      </w:pPr>
+      <w:r>
+        <w:t>Element’s ID</w:t>
+      </w:r>
+      <w:r>
+        <w:t xml:space="preserve"> (.id)</w:t>
+      </w:r>
+    </w:p>
+    <w:p>
+      <w:r>
+        <w:t>Returns given element/s ID value/s.</w:t>
+      </w:r>
+    </w:p>
+    <w:p>
+      <w:pPr>
+        <w:pStyle w:val="ListeParagraf"/>
+        <w:numPr>
+          <w:ilvl w:val="0"/>
+          <w:numId w:val="27"/>
+        </w:numPr>
+      </w:pPr>
+      <w:r>
+        <w:t xml:space="preserve">Element’s </w:t>
+      </w:r>
+      <w:r>
+        <w:rPr>
+          <w:i/>
+        </w:rPr>
+        <w:t>xmi:id</w:t>
+      </w:r>
+      <w:r>
+        <w:t xml:space="preserve"> (.xmiid, .xmi_id)</w:t>
+      </w:r>
+    </w:p>
+    <w:p>
+      <w:r>
+        <w:t xml:space="preserve">Returns given element/s </w:t>
+      </w:r>
+      <w:r>
+        <w:rPr>
+          <w:i/>
+        </w:rPr>
+        <w:t>xmi:id</w:t>
+      </w:r>
+      <w:r>
+        <w:t xml:space="preserve"> value/s.</w:t>
+      </w:r>
+    </w:p>
+    <w:p>
+      <w:pPr>
+        <w:pStyle w:val="ListeParagraf"/>
+        <w:numPr>
+          <w:ilvl w:val="0"/>
+          <w:numId w:val="27"/>
+        </w:numPr>
+      </w:pPr>
+      <w:r>
+        <w:t xml:space="preserve">Element’s </w:t>
+      </w:r>
+      <w:r>
+        <w:rPr>
+          <w:i/>
+        </w:rPr>
+        <w:t>xsi:type</w:t>
+      </w:r>
+      <w:r>
+        <w:t xml:space="preserve"> (.xsitype, .xsi_type)</w:t>
+      </w:r>
+    </w:p>
+    <w:p>
+      <w:r>
+        <w:t xml:space="preserve">Returns given element/s </w:t>
+      </w:r>
+      <w:r>
+        <w:rPr>
+          <w:i/>
+        </w:rPr>
+        <w:t>xsi:type</w:t>
+      </w:r>
+      <w:r>
+        <w:t xml:space="preserve"> attribute value/s.</w:t>
+      </w:r>
+    </w:p>
+    <w:p>
+      <w:pPr>
+        <w:rPr>
+          <w:i/>
+        </w:rPr>
+      </w:pPr>
+      <w:r>
+        <w:rPr>
+          <w:i/>
+        </w:rPr>
+        <w:t>Find element by attribute name and value</w:t>
+      </w:r>
+    </w:p>
+    <w:p>
+      <w:pPr>
+        <w:rPr>
+          <w:i/>
+        </w:rPr>
+      </w:pPr>
+      <w:r>
+        <w:rPr>
+          <w:i/>
+        </w:rPr>
+        <w:t>Get element attribute</w:t>
+      </w:r>
+    </w:p>
+    <w:p>
+      <w:pPr>
+        <w:rPr>
+          <w:i/>
+        </w:rPr>
+      </w:pPr>
+      <w:r>
+        <w:rPr>
+          <w:i/>
+        </w:rPr>
+        <w:t>Find link by node IDs</w:t>
+      </w:r>
+    </w:p>
+    <w:p>
+      <w:pPr>
+        <w:pStyle w:val="Balk2"/>
+        <w:numPr>
+          <w:ilvl w:val="1"/>
+          <w:numId w:val="1"/>
+        </w:numPr>
+      </w:pPr>
+      <w:r>
+        <w:lastRenderedPageBreak/>
+        <w:t>G</w:t>
+      </w:r>
+      <w:r>
+        <w:t>SN Property Setter</w:t>
+      </w:r>
+    </w:p>
+    <w:p>
+      <w:r>
+        <w:t>Every element value update calls use this setter class. Similar to getter class, setter class only uses one invoke function. Since all elements’ values cannot change, setter class doesn’t have that much different commands.</w:t>
+      </w:r>
+    </w:p>
+    <w:p>
+      <w:pPr>
+        <w:pStyle w:val="ListeParagraf"/>
+        <w:numPr>
+          <w:ilvl w:val="0"/>
+          <w:numId w:val="28"/>
+        </w:numPr>
+      </w:pPr>
+      <w:r>
+        <w:t>Set element’s content</w:t>
+      </w:r>
+      <w:r>
+        <w:t xml:space="preserve"> (.content)</w:t>
+      </w:r>
+    </w:p>
+    <w:p>
+      <w:r>
+        <w:t>Sets given element’s content attribute value.</w:t>
+      </w:r>
+    </w:p>
+    <w:p>
+      <w:pPr>
+        <w:pStyle w:val="ListeParagraf"/>
+        <w:numPr>
+          <w:ilvl w:val="0"/>
+          <w:numId w:val="28"/>
+        </w:numPr>
+      </w:pPr>
+      <w:r>
+        <w:t>Set element’s ID</w:t>
+      </w:r>
+      <w:r>
+        <w:t xml:space="preserve"> (.id)</w:t>
+      </w:r>
+    </w:p>
+    <w:p>
+      <w:r>
+        <w:t>ID command sets given element’s ID attribute.</w:t>
+      </w:r>
+    </w:p>
+    <w:p>
+      <w:pPr>
+        <w:pStyle w:val="ListeParagraf"/>
+        <w:numPr>
+          <w:ilvl w:val="0"/>
+          <w:numId w:val="28"/>
+        </w:numPr>
+      </w:pPr>
+      <w:r>
+        <w:t xml:space="preserve">Set element’s </w:t>
+      </w:r>
+      <w:r>
+        <w:rPr>
+          <w:i/>
+        </w:rPr>
+        <w:t>xmi:id</w:t>
+      </w:r>
+      <w:r>
+        <w:t xml:space="preserve"> (.xmiid, .xmi_id)</w:t>
+      </w:r>
+    </w:p>
+    <w:p>
+      <w:r>
+        <w:t xml:space="preserve">This command updated given element’s </w:t>
+      </w:r>
+      <w:r>
+        <w:rPr>
+          <w:i/>
+        </w:rPr>
+        <w:t xml:space="preserve">xmi:id </w:t>
+      </w:r>
+      <w:r>
+        <w:t>attribute value.</w:t>
+      </w:r>
+    </w:p>
+    <w:p>
+      <w:pPr>
+        <w:pStyle w:val="ListeParagraf"/>
+        <w:numPr>
+          <w:ilvl w:val="0"/>
+          <w:numId w:val="28"/>
+        </w:numPr>
+      </w:pPr>
+      <w:r>
+        <w:t xml:space="preserve">Set element’s </w:t>
+      </w:r>
+      <w:r>
+        <w:rPr>
+          <w:i/>
+        </w:rPr>
+        <w:t>xsi:type</w:t>
+      </w:r>
+      <w:r>
+        <w:t xml:space="preserve"> (.xsitype, .xsi_type)</w:t>
+      </w:r>
+    </w:p>
+    <w:p>
+      <w:r>
+        <w:t xml:space="preserve">Updated given element’s </w:t>
+      </w:r>
+      <w:r>
+        <w:rPr>
+          <w:i/>
+        </w:rPr>
+        <w:t>xsi:type</w:t>
+      </w:r>
+      <w:r>
+        <w:t xml:space="preserve"> attribute.</w:t>
+      </w:r>
+    </w:p>
+    <w:p>
+      <w:pPr>
+        <w:pStyle w:val="ListeParagraf"/>
+        <w:numPr>
+          <w:ilvl w:val="0"/>
+          <w:numId w:val="28"/>
+        </w:numPr>
+      </w:pPr>
+      <w:r>
+        <w:t>Set link element’s target</w:t>
+      </w:r>
+      <w:r>
+        <w:t xml:space="preserve"> (.target)</w:t>
+      </w:r>
+    </w:p>
+    <w:p>
+      <w:r>
+        <w:t xml:space="preserve">Changes given link element’s target attribute. It takes ID as a string, finds the node with given ID, gets node’s </w:t>
+      </w:r>
+      <w:r>
+        <w:rPr>
+          <w:i/>
+        </w:rPr>
+        <w:t>xmi:id</w:t>
+      </w:r>
+      <w:r>
+        <w:t xml:space="preserve"> attribute and sets given link element’s target attribute to the new nodes </w:t>
+      </w:r>
+      <w:r>
+        <w:rPr>
+          <w:i/>
+        </w:rPr>
+        <w:t>xmi:id</w:t>
+      </w:r>
+      <w:r>
+        <w:t>.</w:t>
+      </w:r>
+    </w:p>
+    <w:p>
+      <w:pPr>
+        <w:pStyle w:val="ListeParagraf"/>
+        <w:numPr>
+          <w:ilvl w:val="0"/>
+          <w:numId w:val="28"/>
+        </w:numPr>
+      </w:pPr>
+      <w:r>
+        <w:t>Set link element’s source</w:t>
+      </w:r>
+      <w:r>
+        <w:t xml:space="preserve"> (.source)</w:t>
+      </w:r>
+      <w:bookmarkStart w:id="6" w:name="_GoBack"/>
       <w:bookmarkEnd w:id="6"/>
     </w:p>
     <w:p>
       <w:r>
-        <w:t>Explain getter, setter, model and property classes and their functions</w:t>
-      </w:r>
-      <w:r>
-        <w:t>…</w:t>
-      </w:r>
-    </w:p>
-    <w:p>
-      <w:r>
-        <w:t>Link elements’ target and source attributes are reverse…</w:t>
+        <w:t>Works like target setter case.</w:t>
+      </w:r>
+    </w:p>
+    <w:p>
+      <w:pPr>
+        <w:pStyle w:val="ListeParagraf"/>
+        <w:numPr>
+          <w:ilvl w:val="0"/>
+          <w:numId w:val="28"/>
+        </w:numPr>
+      </w:pPr>
+      <w:r>
+        <w:t>Set element’s GSN type</w:t>
+      </w:r>
+      <w:r>
+        <w:t xml:space="preserve"> (.gsntype)</w:t>
+      </w:r>
+    </w:p>
+    <w:p>
+      <w:r>
+        <w:t xml:space="preserve">Takes new type string as an input. It calls GsnProperty parser to find given type’s </w:t>
+      </w:r>
+      <w:r>
+        <w:rPr>
+          <w:i/>
+        </w:rPr>
+        <w:t>xsi:type</w:t>
+      </w:r>
+      <w:r>
+        <w:t xml:space="preserve"> value and sets it to the given element’s </w:t>
+      </w:r>
+      <w:r>
+        <w:rPr>
+          <w:i/>
+        </w:rPr>
+        <w:t>xsi:type</w:t>
+      </w:r>
+      <w:r>
+        <w:t xml:space="preserve"> attribute.</w:t>
+      </w:r>
+    </w:p>
+    <w:p>
+      <w:pPr>
+        <w:pStyle w:val="ListeParagraf"/>
+        <w:numPr>
+          <w:ilvl w:val="0"/>
+          <w:numId w:val="28"/>
+        </w:numPr>
+      </w:pPr>
+      <w:r>
+        <w:t>Append a new element into the model</w:t>
+      </w:r>
+      <w:r>
+        <w:t xml:space="preserve"> (.append)</w:t>
+      </w:r>
+    </w:p>
+    <w:p>
+      <w:r>
+        <w:t>Takes element object as an input. If the new element object doesn’t have an ID with digits (e.g. G, S), it finds the highest ID number for new element’s type and assigns highest/largest ID to the new element. Then it adds the new element into the root element as a children tag.</w:t>
+      </w:r>
+    </w:p>
+    <w:p>
+      <w:pPr>
+        <w:rPr>
+          <w:i/>
+        </w:rPr>
+      </w:pPr>
+      <w:r>
+        <w:rPr>
+          <w:i/>
+        </w:rPr>
+        <w:t>Get highes</w:t>
+      </w:r>
+      <w:r>
+        <w:rPr>
+          <w:i/>
+        </w:rPr>
+        <w:t>t number of given typed element ID</w:t>
       </w:r>
     </w:p>
     <w:p>
@@ -3956,6 +5674,7 @@
     </w:p>
     <w:p>
       <w:r>
+        <w:lastRenderedPageBreak/>
         <w:t>Since this driver based on Plain-XML driver, loading model file code is the same. The only difference between these 2 drivers is names. For instance, “Plain-XML Document” changed to “Astah GSN XMI Document”. Other than names rest of the model loading code is work like Plain-XML driver. Below steps explains how to load an Astah GSN model into Epsilon.</w:t>
       </w:r>
     </w:p>
@@ -4147,7 +5866,6 @@
           <w:noProof/>
           <w:lang w:eastAsia="en-CA"/>
         </w:rPr>
-        <w:lastRenderedPageBreak/>
         <w:drawing>
           <wp:inline distT="0" distB="0" distL="0" distR="0" wp14:anchorId="159764A0" wp14:editId="6BFC0605">
             <wp:extent cx="5972810" cy="3555365"/>
@@ -4193,14 +5911,27 @@
       <w:r>
         <w:t xml:space="preserve">Figure </w:t>
       </w:r>
-      <w:fldSimple w:instr=" SEQ Figure \* ARABIC ">
-        <w:r>
-          <w:rPr>
-            <w:noProof/>
-          </w:rPr>
-          <w:t>1</w:t>
-        </w:r>
-      </w:fldSimple>
+      <w:r>
+        <w:fldChar w:fldCharType="begin"/>
+      </w:r>
+      <w:r>
+        <w:instrText xml:space="preserve"> SEQ Figure \* ARABIC </w:instrText>
+      </w:r>
+      <w:r>
+        <w:fldChar w:fldCharType="separate"/>
+      </w:r>
+      <w:r>
+        <w:rPr>
+          <w:noProof/>
+        </w:rPr>
+        <w:t>1</w:t>
+      </w:r>
+      <w:r>
+        <w:rPr>
+          <w:noProof/>
+        </w:rPr>
+        <w:fldChar w:fldCharType="end"/>
+      </w:r>
       <w:r>
         <w:t>: Loading Astah GSN model into EOL</w:t>
       </w:r>
@@ -4342,14 +6073,27 @@
       <w:r>
         <w:t xml:space="preserve">Figure </w:t>
       </w:r>
-      <w:fldSimple w:instr=" SEQ Figure \* ARABIC ">
-        <w:r>
-          <w:rPr>
-            <w:noProof/>
-          </w:rPr>
-          <w:t>2</w:t>
-        </w:r>
-      </w:fldSimple>
+      <w:r>
+        <w:fldChar w:fldCharType="begin"/>
+      </w:r>
+      <w:r>
+        <w:instrText xml:space="preserve"> SEQ Figure \* ARABIC </w:instrText>
+      </w:r>
+      <w:r>
+        <w:fldChar w:fldCharType="separate"/>
+      </w:r>
+      <w:r>
+        <w:rPr>
+          <w:noProof/>
+        </w:rPr>
+        <w:t>2</w:t>
+      </w:r>
+      <w:r>
+        <w:rPr>
+          <w:noProof/>
+        </w:rPr>
+        <w:fldChar w:fldCharType="end"/>
+      </w:r>
       <w:r>
         <w:t>: Loading model</w:t>
       </w:r>
@@ -4447,14 +6191,27 @@
       <w:r>
         <w:t xml:space="preserve">Figure </w:t>
       </w:r>
-      <w:fldSimple w:instr=" SEQ Figure \* ARABIC ">
-        <w:r>
-          <w:rPr>
-            <w:noProof/>
-          </w:rPr>
-          <w:t>3</w:t>
-        </w:r>
-      </w:fldSimple>
+      <w:r>
+        <w:fldChar w:fldCharType="begin"/>
+      </w:r>
+      <w:r>
+        <w:instrText xml:space="preserve"> SEQ Figure \* ARABIC </w:instrText>
+      </w:r>
+      <w:r>
+        <w:fldChar w:fldCharType="separate"/>
+      </w:r>
+      <w:r>
+        <w:rPr>
+          <w:noProof/>
+        </w:rPr>
+        <w:t>3</w:t>
+      </w:r>
+      <w:r>
+        <w:rPr>
+          <w:noProof/>
+        </w:rPr>
+        <w:fldChar w:fldCharType="end"/>
+      </w:r>
       <w:r>
         <w:t>: Running EOL with Astah GSN model</w:t>
       </w:r>
@@ -4529,207 +6286,10 @@
         <w:t>gsn.S4</w:t>
       </w:r>
       <w:r>
-        <w:t xml:space="preserve"> calls parse the document, find the specified child elements and return them as a list or a single element.</w:t>
-      </w:r>
-    </w:p>
-    <w:tbl>
-      <w:tblPr>
-        <w:tblStyle w:val="TabloKlavuzu"/>
-        <w:tblW w:w="0" w:type="auto"/>
-        <w:tblLook w:val="04A0" w:firstRow="1" w:lastRow="0" w:firstColumn="1" w:lastColumn="0" w:noHBand="0" w:noVBand="1"/>
-      </w:tblPr>
-      <w:tblGrid>
-        <w:gridCol w:w="4698"/>
-        <w:gridCol w:w="4698"/>
-      </w:tblGrid>
-      <w:tr>
-        <w:tc>
-          <w:tcPr>
-            <w:tcW w:w="4698" w:type="dxa"/>
-            <w:shd w:val="clear" w:color="auto" w:fill="29BAC9"/>
-          </w:tcPr>
-          <w:p>
-            <w:pPr>
-              <w:jc w:val="center"/>
-              <w:rPr>
-                <w:b/>
-              </w:rPr>
-            </w:pPr>
-            <w:r>
-              <w:rPr>
-                <w:b/>
-              </w:rPr>
-              <w:t>Node Elements</w:t>
-            </w:r>
-          </w:p>
-        </w:tc>
-        <w:tc>
-          <w:tcPr>
-            <w:tcW w:w="4698" w:type="dxa"/>
-            <w:shd w:val="clear" w:color="auto" w:fill="29BAC9"/>
-          </w:tcPr>
-          <w:p>
-            <w:pPr>
-              <w:jc w:val="center"/>
-              <w:rPr>
-                <w:b/>
-              </w:rPr>
-            </w:pPr>
-            <w:r>
-              <w:rPr>
-                <w:b/>
-              </w:rPr>
-              <w:t>Link Elements</w:t>
-            </w:r>
-          </w:p>
-        </w:tc>
-      </w:tr>
-      <w:tr>
-        <w:tc>
-          <w:tcPr>
-            <w:tcW w:w="4698" w:type="dxa"/>
-          </w:tcPr>
-          <w:p>
-            <w:pPr>
-              <w:pStyle w:val="ListeParagraf"/>
-              <w:numPr>
-                <w:ilvl w:val="0"/>
-                <w:numId w:val="20"/>
-              </w:numPr>
-            </w:pPr>
-            <w:r>
-              <w:t>Goal</w:t>
-            </w:r>
-          </w:p>
-          <w:p>
-            <w:pPr>
-              <w:pStyle w:val="ListeParagraf"/>
-              <w:numPr>
-                <w:ilvl w:val="0"/>
-                <w:numId w:val="20"/>
-              </w:numPr>
-            </w:pPr>
-            <w:r>
-              <w:t>Strategy</w:t>
-            </w:r>
-          </w:p>
-          <w:p>
-            <w:pPr>
-              <w:pStyle w:val="ListeParagraf"/>
-              <w:numPr>
-                <w:ilvl w:val="0"/>
-                <w:numId w:val="20"/>
-              </w:numPr>
-            </w:pPr>
-            <w:r>
-              <w:t>Solution</w:t>
-            </w:r>
-          </w:p>
-          <w:p>
-            <w:pPr>
-              <w:pStyle w:val="ListeParagraf"/>
-              <w:numPr>
-                <w:ilvl w:val="0"/>
-                <w:numId w:val="20"/>
-              </w:numPr>
-            </w:pPr>
-            <w:r>
-              <w:t>Context</w:t>
-            </w:r>
-          </w:p>
-          <w:p>
-            <w:pPr>
-              <w:pStyle w:val="ListeParagraf"/>
-              <w:numPr>
-                <w:ilvl w:val="0"/>
-                <w:numId w:val="20"/>
-              </w:numPr>
-            </w:pPr>
-            <w:r>
-              <w:t>Assumption</w:t>
-            </w:r>
-          </w:p>
-          <w:p>
-            <w:pPr>
-              <w:pStyle w:val="ListeParagraf"/>
-              <w:numPr>
-                <w:ilvl w:val="0"/>
-                <w:numId w:val="20"/>
-              </w:numPr>
-            </w:pPr>
-            <w:r>
-              <w:t>Justification</w:t>
-            </w:r>
-          </w:p>
-        </w:tc>
-        <w:tc>
-          <w:tcPr>
-            <w:tcW w:w="4698" w:type="dxa"/>
-          </w:tcPr>
-          <w:p>
-            <w:pPr>
-              <w:pStyle w:val="ListeParagraf"/>
-              <w:numPr>
-                <w:ilvl w:val="0"/>
-                <w:numId w:val="20"/>
-              </w:numPr>
-            </w:pPr>
-            <w:r>
-              <w:t>Inference (Asserted Inference)</w:t>
-            </w:r>
-          </w:p>
-          <w:p>
-            <w:pPr>
-              <w:pStyle w:val="ListeParagraf"/>
-              <w:numPr>
-                <w:ilvl w:val="0"/>
-                <w:numId w:val="20"/>
-              </w:numPr>
-            </w:pPr>
-            <w:r>
-              <w:t>Evidence (Asserted Evidence)</w:t>
-            </w:r>
-          </w:p>
-          <w:p>
-            <w:pPr>
-              <w:pStyle w:val="ListeParagraf"/>
-              <w:keepNext/>
-              <w:numPr>
-                <w:ilvl w:val="0"/>
-                <w:numId w:val="20"/>
-              </w:numPr>
-            </w:pPr>
-            <w:r>
-              <w:t>Context (Asserted Context)</w:t>
-            </w:r>
-          </w:p>
-        </w:tc>
-      </w:tr>
-    </w:tbl>
-    <w:p>
-      <w:pPr>
-        <w:pStyle w:val="ResimYazs"/>
-        <w:jc w:val="center"/>
-      </w:pPr>
-      <w:r>
-        <w:t xml:space="preserve">Table </w:t>
-      </w:r>
-      <w:fldSimple w:instr=" SEQ Table \* ARABIC ">
-        <w:r>
-          <w:rPr>
-            <w:noProof/>
-          </w:rPr>
-          <w:t>1</w:t>
-        </w:r>
-      </w:fldSimple>
-      <w:r>
-        <w:t>: GSN Element</w:t>
-      </w:r>
-      <w:r>
-        <w:rPr>
-          <w:noProof/>
-        </w:rPr>
-        <w:t xml:space="preserve"> Types</w:t>
+        <w:t xml:space="preserve"> calls parse the document, find the specified child elements and return them</w:t>
+      </w:r>
+      <w:r>
+        <w:t xml:space="preserve"> as a list or a single element.</w:t>
       </w:r>
     </w:p>
     <w:tbl>
@@ -5269,7 +6829,6 @@
               <w:rPr>
                 <w:rFonts w:ascii="Consolas" w:hAnsi="Consolas"/>
               </w:rPr>
-              <w:lastRenderedPageBreak/>
               <w:t>gsn.Sn3.target</w:t>
             </w:r>
           </w:p>
@@ -5522,16 +7081,27 @@
         <w:jc w:val="center"/>
       </w:pPr>
       <w:r>
+        <w:lastRenderedPageBreak/>
         <w:t xml:space="preserve">Table </w:t>
       </w:r>
-      <w:fldSimple w:instr=" SEQ Table \* ARABIC ">
-        <w:r>
-          <w:rPr>
-            <w:noProof/>
-          </w:rPr>
-          <w:t>2</w:t>
-        </w:r>
-      </w:fldSimple>
+      <w:r>
+        <w:fldChar w:fldCharType="begin"/>
+      </w:r>
+      <w:r>
+        <w:instrText xml:space="preserve"> SEQ Table \* ARABIC </w:instrText>
+      </w:r>
+      <w:r>
+        <w:fldChar w:fldCharType="separate"/>
+      </w:r>
+      <w:r>
+        <w:rPr>
+          <w:noProof/>
+        </w:rPr>
+        <w:t>2</w:t>
+      </w:r>
+      <w:r>
+        <w:fldChar w:fldCharType="end"/>
+      </w:r>
       <w:r>
         <w:t>: Astah GSN Driver</w:t>
       </w:r>
@@ -5988,7 +7558,6 @@
               <w:rPr>
                 <w:rFonts w:ascii="Consolas" w:hAnsi="Consolas"/>
               </w:rPr>
-              <w:lastRenderedPageBreak/>
               <w:t>g</w:t>
             </w:r>
             <w:r>
@@ -6032,14 +7601,24 @@
       <w:r>
         <w:t xml:space="preserve">Table </w:t>
       </w:r>
-      <w:fldSimple w:instr=" SEQ Table \* ARABIC ">
-        <w:r>
-          <w:rPr>
-            <w:noProof/>
-          </w:rPr>
-          <w:t>3</w:t>
-        </w:r>
-      </w:fldSimple>
+      <w:r>
+        <w:fldChar w:fldCharType="begin"/>
+      </w:r>
+      <w:r>
+        <w:instrText xml:space="preserve"> SEQ Table \* ARABIC </w:instrText>
+      </w:r>
+      <w:r>
+        <w:fldChar w:fldCharType="separate"/>
+      </w:r>
+      <w:r>
+        <w:rPr>
+          <w:noProof/>
+        </w:rPr>
+        <w:t>3</w:t>
+      </w:r>
+      <w:r>
+        <w:fldChar w:fldCharType="end"/>
+      </w:r>
       <w:r>
         <w:t xml:space="preserve">: </w:t>
       </w:r>
@@ -6156,6 +7735,7 @@
               <w:rPr>
                 <w:rFonts w:ascii="Consolas" w:hAnsi="Consolas"/>
               </w:rPr>
+              <w:lastRenderedPageBreak/>
               <w:t>var newElement = new goal;</w:t>
             </w:r>
           </w:p>
@@ -6225,14 +7805,24 @@
       <w:r>
         <w:t xml:space="preserve">Table </w:t>
       </w:r>
-      <w:fldSimple w:instr=" SEQ Table \* ARABIC ">
-        <w:r>
-          <w:rPr>
-            <w:noProof/>
-          </w:rPr>
-          <w:t>4</w:t>
-        </w:r>
-      </w:fldSimple>
+      <w:r>
+        <w:fldChar w:fldCharType="begin"/>
+      </w:r>
+      <w:r>
+        <w:instrText xml:space="preserve"> SEQ Table \* ARABIC </w:instrText>
+      </w:r>
+      <w:r>
+        <w:fldChar w:fldCharType="separate"/>
+      </w:r>
+      <w:r>
+        <w:rPr>
+          <w:noProof/>
+        </w:rPr>
+        <w:t>4</w:t>
+      </w:r>
+      <w:r>
+        <w:fldChar w:fldCharType="end"/>
+      </w:r>
       <w:r>
         <w:t>: Astah GSN Driver Element Creator Commands</w:t>
       </w:r>
@@ -6412,14 +8002,24 @@
       <w:r>
         <w:t xml:space="preserve">Table </w:t>
       </w:r>
-      <w:fldSimple w:instr=" SEQ Table \* ARABIC ">
-        <w:r>
-          <w:rPr>
-            <w:noProof/>
-          </w:rPr>
-          <w:t>5</w:t>
-        </w:r>
-      </w:fldSimple>
+      <w:r>
+        <w:fldChar w:fldCharType="begin"/>
+      </w:r>
+      <w:r>
+        <w:instrText xml:space="preserve"> SEQ Table \* ARABIC </w:instrText>
+      </w:r>
+      <w:r>
+        <w:fldChar w:fldCharType="separate"/>
+      </w:r>
+      <w:r>
+        <w:rPr>
+          <w:noProof/>
+        </w:rPr>
+        <w:t>5</w:t>
+      </w:r>
+      <w:r>
+        <w:fldChar w:fldCharType="end"/>
+      </w:r>
       <w:r>
         <w:t>: Astah GSN Driver Element Delete Commands</w:t>
       </w:r>
@@ -6475,6 +8075,12 @@
       </w:r>
       <w:bookmarkEnd w:id="8"/>
     </w:p>
+    <w:p/>
+    <w:p>
+      <w:r>
+        <w:t>Conclusion…</w:t>
+      </w:r>
+    </w:p>
     <w:p>
       <w:pPr>
         <w:pStyle w:val="Balk1"/>
@@ -6489,9 +8095,226 @@
       </w:r>
       <w:bookmarkEnd w:id="9"/>
     </w:p>
+    <w:p/>
     <w:p>
       <w:r>
         <w:t>Element create requires unique xmi:id…</w:t>
+      </w:r>
+    </w:p>
+    <w:p>
+      <w:bookmarkStart w:id="10" w:name="_Toc43730702"/>
+      <w:r>
+        <w:rPr>
+          <w:noProof/>
+          <w:lang w:eastAsia="en-CA"/>
+        </w:rPr>
+        <w:lastRenderedPageBreak/>
+        <w:drawing>
+          <wp:inline distT="0" distB="0" distL="0" distR="0">
+            <wp:extent cx="5972810" cy="4496435"/>
+            <wp:effectExtent l="0" t="0" r="8890" b="0"/>
+            <wp:docPr id="4" name="Resim 4"/>
+            <wp:cNvGraphicFramePr>
+              <a:graphicFrameLocks xmlns:a="http://schemas.openxmlformats.org/drawingml/2006/main" noChangeAspect="1"/>
+            </wp:cNvGraphicFramePr>
+            <a:graphic xmlns:a="http://schemas.openxmlformats.org/drawingml/2006/main">
+              <a:graphicData uri="http://schemas.openxmlformats.org/drawingml/2006/picture">
+                <pic:pic xmlns:pic="http://schemas.openxmlformats.org/drawingml/2006/picture">
+                  <pic:nvPicPr>
+                    <pic:cNvPr id="4" name="GSNCommunityStandartModel.png"/>
+                    <pic:cNvPicPr/>
+                  </pic:nvPicPr>
+                  <pic:blipFill>
+                    <a:blip r:embed="rId11">
+                      <a:extLst>
+                        <a:ext uri="{28A0092B-C50C-407E-A947-70E740481C1C}">
+                          <a14:useLocalDpi xmlns:a14="http://schemas.microsoft.com/office/drawing/2010/main" val="0"/>
+                        </a:ext>
+                      </a:extLst>
+                    </a:blip>
+                    <a:stretch>
+                      <a:fillRect/>
+                    </a:stretch>
+                  </pic:blipFill>
+                  <pic:spPr>
+                    <a:xfrm>
+                      <a:off x="0" y="0"/>
+                      <a:ext cx="5972810" cy="4496435"/>
+                    </a:xfrm>
+                    <a:prstGeom prst="rect">
+                      <a:avLst/>
+                    </a:prstGeom>
+                  </pic:spPr>
+                </pic:pic>
+              </a:graphicData>
+            </a:graphic>
+          </wp:inline>
+        </w:drawing>
+      </w:r>
+    </w:p>
+    <w:p>
+      <w:r>
+        <w:t>Coffee cup safety cases GSN diagram:</w:t>
+      </w:r>
+    </w:p>
+    <w:p>
+      <w:r>
+        <w:rPr>
+          <w:noProof/>
+          <w:lang w:eastAsia="en-CA"/>
+        </w:rPr>
+        <w:lastRenderedPageBreak/>
+        <w:drawing>
+          <wp:inline distT="0" distB="0" distL="0" distR="0">
+            <wp:extent cx="5972810" cy="5768340"/>
+            <wp:effectExtent l="0" t="0" r="8890" b="3810"/>
+            <wp:docPr id="5" name="Resim 5"/>
+            <wp:cNvGraphicFramePr>
+              <a:graphicFrameLocks xmlns:a="http://schemas.openxmlformats.org/drawingml/2006/main" noChangeAspect="1"/>
+            </wp:cNvGraphicFramePr>
+            <a:graphic xmlns:a="http://schemas.openxmlformats.org/drawingml/2006/main">
+              <a:graphicData uri="http://schemas.openxmlformats.org/drawingml/2006/picture">
+                <pic:pic xmlns:pic="http://schemas.openxmlformats.org/drawingml/2006/picture">
+                  <pic:nvPicPr>
+                    <pic:cNvPr id="5" name="CoffeeCupV8.png"/>
+                    <pic:cNvPicPr/>
+                  </pic:nvPicPr>
+                  <pic:blipFill>
+                    <a:blip r:embed="rId12">
+                      <a:extLst>
+                        <a:ext uri="{28A0092B-C50C-407E-A947-70E740481C1C}">
+                          <a14:useLocalDpi xmlns:a14="http://schemas.microsoft.com/office/drawing/2010/main" val="0"/>
+                        </a:ext>
+                      </a:extLst>
+                    </a:blip>
+                    <a:stretch>
+                      <a:fillRect/>
+                    </a:stretch>
+                  </pic:blipFill>
+                  <pic:spPr>
+                    <a:xfrm>
+                      <a:off x="0" y="0"/>
+                      <a:ext cx="5972810" cy="5768340"/>
+                    </a:xfrm>
+                    <a:prstGeom prst="rect">
+                      <a:avLst/>
+                    </a:prstGeom>
+                  </pic:spPr>
+                </pic:pic>
+              </a:graphicData>
+            </a:graphic>
+          </wp:inline>
+        </w:drawing>
+      </w:r>
+    </w:p>
+    <w:p>
+      <w:r>
+        <w:t>Second coffee cup diagram:</w:t>
+      </w:r>
+    </w:p>
+    <w:p>
+      <w:r>
+        <w:rPr>
+          <w:noProof/>
+          <w:lang w:eastAsia="en-CA"/>
+        </w:rPr>
+        <w:lastRenderedPageBreak/>
+        <w:drawing>
+          <wp:inline distT="0" distB="0" distL="0" distR="0">
+            <wp:extent cx="5972810" cy="6205855"/>
+            <wp:effectExtent l="0" t="0" r="8890" b="4445"/>
+            <wp:docPr id="6" name="Resim 6"/>
+            <wp:cNvGraphicFramePr>
+              <a:graphicFrameLocks xmlns:a="http://schemas.openxmlformats.org/drawingml/2006/main" noChangeAspect="1"/>
+            </wp:cNvGraphicFramePr>
+            <a:graphic xmlns:a="http://schemas.openxmlformats.org/drawingml/2006/main">
+              <a:graphicData uri="http://schemas.openxmlformats.org/drawingml/2006/picture">
+                <pic:pic xmlns:pic="http://schemas.openxmlformats.org/drawingml/2006/picture">
+                  <pic:nvPicPr>
+                    <pic:cNvPr id="6" name="CoffeCupChowdhury.png"/>
+                    <pic:cNvPicPr/>
+                  </pic:nvPicPr>
+                  <pic:blipFill>
+                    <a:blip r:embed="rId13">
+                      <a:extLst>
+                        <a:ext uri="{28A0092B-C50C-407E-A947-70E740481C1C}">
+                          <a14:useLocalDpi xmlns:a14="http://schemas.microsoft.com/office/drawing/2010/main" val="0"/>
+                        </a:ext>
+                      </a:extLst>
+                    </a:blip>
+                    <a:stretch>
+                      <a:fillRect/>
+                    </a:stretch>
+                  </pic:blipFill>
+                  <pic:spPr>
+                    <a:xfrm>
+                      <a:off x="0" y="0"/>
+                      <a:ext cx="5972810" cy="6205855"/>
+                    </a:xfrm>
+                    <a:prstGeom prst="rect">
+                      <a:avLst/>
+                    </a:prstGeom>
+                  </pic:spPr>
+                </pic:pic>
+              </a:graphicData>
+            </a:graphic>
+          </wp:inline>
+        </w:drawing>
+      </w:r>
+    </w:p>
+    <w:p>
+      <w:r>
+        <w:t>Workflow+ diagram:</w:t>
+      </w:r>
+    </w:p>
+    <w:p>
+      <w:r>
+        <w:rPr>
+          <w:noProof/>
+          <w:lang w:eastAsia="en-CA"/>
+        </w:rPr>
+        <w:lastRenderedPageBreak/>
+        <w:drawing>
+          <wp:inline distT="0" distB="0" distL="0" distR="0">
+            <wp:extent cx="5972810" cy="4265295"/>
+            <wp:effectExtent l="0" t="0" r="8890" b="1905"/>
+            <wp:docPr id="7" name="Resim 7"/>
+            <wp:cNvGraphicFramePr>
+              <a:graphicFrameLocks xmlns:a="http://schemas.openxmlformats.org/drawingml/2006/main" noChangeAspect="1"/>
+            </wp:cNvGraphicFramePr>
+            <a:graphic xmlns:a="http://schemas.openxmlformats.org/drawingml/2006/main">
+              <a:graphicData uri="http://schemas.openxmlformats.org/drawingml/2006/picture">
+                <pic:pic xmlns:pic="http://schemas.openxmlformats.org/drawingml/2006/picture">
+                  <pic:nvPicPr>
+                    <pic:cNvPr id="7" name="Workflow+.png"/>
+                    <pic:cNvPicPr/>
+                  </pic:nvPicPr>
+                  <pic:blipFill>
+                    <a:blip r:embed="rId14">
+                      <a:extLst>
+                        <a:ext uri="{28A0092B-C50C-407E-A947-70E740481C1C}">
+                          <a14:useLocalDpi xmlns:a14="http://schemas.microsoft.com/office/drawing/2010/main" val="0"/>
+                        </a:ext>
+                      </a:extLst>
+                    </a:blip>
+                    <a:stretch>
+                      <a:fillRect/>
+                    </a:stretch>
+                  </pic:blipFill>
+                  <pic:spPr>
+                    <a:xfrm>
+                      <a:off x="0" y="0"/>
+                      <a:ext cx="5972810" cy="4265295"/>
+                    </a:xfrm>
+                    <a:prstGeom prst="rect">
+                      <a:avLst/>
+                    </a:prstGeom>
+                  </pic:spPr>
+                </pic:pic>
+              </a:graphicData>
+            </a:graphic>
+          </wp:inline>
+        </w:drawing>
       </w:r>
     </w:p>
     <w:p>
@@ -6502,9 +8325,7 @@
           <w:numId w:val="1"/>
         </w:numPr>
       </w:pPr>
-      <w:bookmarkStart w:id="10" w:name="_Toc43730702"/>
-      <w:r>
-        <w:lastRenderedPageBreak/>
+      <w:r>
         <w:t>REFERENCES</w:t>
       </w:r>
       <w:bookmarkEnd w:id="10"/>
@@ -6532,7 +8353,7 @@
       <w:r>
         <w:t xml:space="preserve">Epsilon website, “Epsilon Home”, </w:t>
       </w:r>
-      <w:hyperlink r:id="rId11" w:history="1">
+      <w:hyperlink r:id="rId15" w:history="1">
         <w:r>
           <w:rPr>
             <w:rStyle w:val="Kpr"/>
@@ -6557,7 +8378,7 @@
       <w:r>
         <w:t xml:space="preserve">Goal Structuring Notation, “What is the Goal Structuring Notation?”, </w:t>
       </w:r>
-      <w:hyperlink r:id="rId12" w:history="1">
+      <w:hyperlink r:id="rId16" w:history="1">
         <w:r>
           <w:rPr>
             <w:rStyle w:val="Kpr"/>
@@ -6577,7 +8398,7 @@
       <w:r>
         <w:t xml:space="preserve">Epsilon Lab GitHub page, </w:t>
       </w:r>
-      <w:hyperlink r:id="rId13" w:history="1">
+      <w:hyperlink r:id="rId17" w:history="1">
         <w:r>
           <w:rPr>
             <w:rStyle w:val="Kpr"/>
@@ -6652,6 +8473,119 @@
 <file path=word/numbering.xml><?xml version="1.0" encoding="utf-8"?>
 <w:numbering xmlns:wpc="http://schemas.microsoft.com/office/word/2010/wordprocessingCanvas" xmlns:cx="http://schemas.microsoft.com/office/drawing/2014/chartex" xmlns:mc="http://schemas.openxmlformats.org/markup-compatibility/2006" xmlns:o="urn:schemas-microsoft-com:office:office" xmlns:r="http://schemas.openxmlformats.org/officeDocument/2006/relationships" xmlns:m="http://schemas.openxmlformats.org/officeDocument/2006/math" xmlns:v="urn:schemas-microsoft-com:vml" xmlns:wp14="http://schemas.microsoft.com/office/word/2010/wordprocessingDrawing" xmlns:wp="http://schemas.openxmlformats.org/drawingml/2006/wordprocessingDrawing" xmlns:w10="urn:schemas-microsoft-com:office:word" xmlns:w="http://schemas.openxmlformats.org/wordprocessingml/2006/main" xmlns:w14="http://schemas.microsoft.com/office/word/2010/wordml" xmlns:w15="http://schemas.microsoft.com/office/word/2012/wordml" xmlns:w16se="http://schemas.microsoft.com/office/word/2015/wordml/symex" xmlns:wpg="http://schemas.microsoft.com/office/word/2010/wordprocessingGroup" xmlns:wpi="http://schemas.microsoft.com/office/word/2010/wordprocessingInk" xmlns:wne="http://schemas.microsoft.com/office/word/2006/wordml" xmlns:wps="http://schemas.microsoft.com/office/word/2010/wordprocessingShape" mc:Ignorable="w14 w15 w16se wp14">
   <w:abstractNum w:abstractNumId="0" w15:restartNumberingAfterBreak="0">
+    <w:nsid w:val="00033093"/>
+    <w:multiLevelType w:val="hybridMultilevel"/>
+    <w:tmpl w:val="78D03914"/>
+    <w:lvl w:ilvl="0" w:tplc="10090001">
+      <w:start w:val="1"/>
+      <w:numFmt w:val="bullet"/>
+      <w:lvlText w:val=""/>
+      <w:lvlJc w:val="left"/>
+      <w:pPr>
+        <w:ind w:left="720" w:hanging="360"/>
+      </w:pPr>
+      <w:rPr>
+        <w:rFonts w:ascii="Symbol" w:hAnsi="Symbol" w:hint="default"/>
+      </w:rPr>
+    </w:lvl>
+    <w:lvl w:ilvl="1" w:tplc="10090003" w:tentative="1">
+      <w:start w:val="1"/>
+      <w:numFmt w:val="bullet"/>
+      <w:lvlText w:val="o"/>
+      <w:lvlJc w:val="left"/>
+      <w:pPr>
+        <w:ind w:left="1440" w:hanging="360"/>
+      </w:pPr>
+      <w:rPr>
+        <w:rFonts w:ascii="Courier New" w:hAnsi="Courier New" w:cs="Courier New" w:hint="default"/>
+      </w:rPr>
+    </w:lvl>
+    <w:lvl w:ilvl="2" w:tplc="10090005" w:tentative="1">
+      <w:start w:val="1"/>
+      <w:numFmt w:val="bullet"/>
+      <w:lvlText w:val=""/>
+      <w:lvlJc w:val="left"/>
+      <w:pPr>
+        <w:ind w:left="2160" w:hanging="360"/>
+      </w:pPr>
+      <w:rPr>
+        <w:rFonts w:ascii="Wingdings" w:hAnsi="Wingdings" w:hint="default"/>
+      </w:rPr>
+    </w:lvl>
+    <w:lvl w:ilvl="3" w:tplc="10090001" w:tentative="1">
+      <w:start w:val="1"/>
+      <w:numFmt w:val="bullet"/>
+      <w:lvlText w:val=""/>
+      <w:lvlJc w:val="left"/>
+      <w:pPr>
+        <w:ind w:left="2880" w:hanging="360"/>
+      </w:pPr>
+      <w:rPr>
+        <w:rFonts w:ascii="Symbol" w:hAnsi="Symbol" w:hint="default"/>
+      </w:rPr>
+    </w:lvl>
+    <w:lvl w:ilvl="4" w:tplc="10090003" w:tentative="1">
+      <w:start w:val="1"/>
+      <w:numFmt w:val="bullet"/>
+      <w:lvlText w:val="o"/>
+      <w:lvlJc w:val="left"/>
+      <w:pPr>
+        <w:ind w:left="3600" w:hanging="360"/>
+      </w:pPr>
+      <w:rPr>
+        <w:rFonts w:ascii="Courier New" w:hAnsi="Courier New" w:cs="Courier New" w:hint="default"/>
+      </w:rPr>
+    </w:lvl>
+    <w:lvl w:ilvl="5" w:tplc="10090005" w:tentative="1">
+      <w:start w:val="1"/>
+      <w:numFmt w:val="bullet"/>
+      <w:lvlText w:val=""/>
+      <w:lvlJc w:val="left"/>
+      <w:pPr>
+        <w:ind w:left="4320" w:hanging="360"/>
+      </w:pPr>
+      <w:rPr>
+        <w:rFonts w:ascii="Wingdings" w:hAnsi="Wingdings" w:hint="default"/>
+      </w:rPr>
+    </w:lvl>
+    <w:lvl w:ilvl="6" w:tplc="10090001" w:tentative="1">
+      <w:start w:val="1"/>
+      <w:numFmt w:val="bullet"/>
+      <w:lvlText w:val=""/>
+      <w:lvlJc w:val="left"/>
+      <w:pPr>
+        <w:ind w:left="5040" w:hanging="360"/>
+      </w:pPr>
+      <w:rPr>
+        <w:rFonts w:ascii="Symbol" w:hAnsi="Symbol" w:hint="default"/>
+      </w:rPr>
+    </w:lvl>
+    <w:lvl w:ilvl="7" w:tplc="10090003" w:tentative="1">
+      <w:start w:val="1"/>
+      <w:numFmt w:val="bullet"/>
+      <w:lvlText w:val="o"/>
+      <w:lvlJc w:val="left"/>
+      <w:pPr>
+        <w:ind w:left="5760" w:hanging="360"/>
+      </w:pPr>
+      <w:rPr>
+        <w:rFonts w:ascii="Courier New" w:hAnsi="Courier New" w:cs="Courier New" w:hint="default"/>
+      </w:rPr>
+    </w:lvl>
+    <w:lvl w:ilvl="8" w:tplc="10090005" w:tentative="1">
+      <w:start w:val="1"/>
+      <w:numFmt w:val="bullet"/>
+      <w:lvlText w:val=""/>
+      <w:lvlJc w:val="left"/>
+      <w:pPr>
+        <w:ind w:left="6480" w:hanging="360"/>
+      </w:pPr>
+      <w:rPr>
+        <w:rFonts w:ascii="Wingdings" w:hAnsi="Wingdings" w:hint="default"/>
+      </w:rPr>
+    </w:lvl>
+  </w:abstractNum>
+  <w:abstractNum w:abstractNumId="1" w15:restartNumberingAfterBreak="0">
     <w:nsid w:val="158A0855"/>
     <w:multiLevelType w:val="hybridMultilevel"/>
     <w:tmpl w:val="B770BD58"/>
@@ -6764,7 +8698,7 @@
       </w:rPr>
     </w:lvl>
   </w:abstractNum>
-  <w:abstractNum w:abstractNumId="1" w15:restartNumberingAfterBreak="0">
+  <w:abstractNum w:abstractNumId="2" w15:restartNumberingAfterBreak="0">
     <w:nsid w:val="1657414F"/>
     <w:multiLevelType w:val="hybridMultilevel"/>
     <w:tmpl w:val="6812D13E"/>
@@ -6877,7 +8811,7 @@
       </w:rPr>
     </w:lvl>
   </w:abstractNum>
-  <w:abstractNum w:abstractNumId="2" w15:restartNumberingAfterBreak="0">
+  <w:abstractNum w:abstractNumId="3" w15:restartNumberingAfterBreak="0">
     <w:nsid w:val="17F13395"/>
     <w:multiLevelType w:val="hybridMultilevel"/>
     <w:tmpl w:val="5FB622C2"/>
@@ -6990,7 +8924,7 @@
       </w:rPr>
     </w:lvl>
   </w:abstractNum>
-  <w:abstractNum w:abstractNumId="3" w15:restartNumberingAfterBreak="0">
+  <w:abstractNum w:abstractNumId="4" w15:restartNumberingAfterBreak="0">
     <w:nsid w:val="184716DF"/>
     <w:multiLevelType w:val="hybridMultilevel"/>
     <w:tmpl w:val="487E64A4"/>
@@ -7103,7 +9037,120 @@
       </w:rPr>
     </w:lvl>
   </w:abstractNum>
-  <w:abstractNum w:abstractNumId="4" w15:restartNumberingAfterBreak="0">
+  <w:abstractNum w:abstractNumId="5" w15:restartNumberingAfterBreak="0">
+    <w:nsid w:val="1CD67C1D"/>
+    <w:multiLevelType w:val="hybridMultilevel"/>
+    <w:tmpl w:val="82965A5C"/>
+    <w:lvl w:ilvl="0" w:tplc="10090001">
+      <w:start w:val="1"/>
+      <w:numFmt w:val="bullet"/>
+      <w:lvlText w:val=""/>
+      <w:lvlJc w:val="left"/>
+      <w:pPr>
+        <w:ind w:left="720" w:hanging="360"/>
+      </w:pPr>
+      <w:rPr>
+        <w:rFonts w:ascii="Symbol" w:hAnsi="Symbol" w:hint="default"/>
+      </w:rPr>
+    </w:lvl>
+    <w:lvl w:ilvl="1" w:tplc="10090003" w:tentative="1">
+      <w:start w:val="1"/>
+      <w:numFmt w:val="bullet"/>
+      <w:lvlText w:val="o"/>
+      <w:lvlJc w:val="left"/>
+      <w:pPr>
+        <w:ind w:left="1440" w:hanging="360"/>
+      </w:pPr>
+      <w:rPr>
+        <w:rFonts w:ascii="Courier New" w:hAnsi="Courier New" w:cs="Courier New" w:hint="default"/>
+      </w:rPr>
+    </w:lvl>
+    <w:lvl w:ilvl="2" w:tplc="10090005" w:tentative="1">
+      <w:start w:val="1"/>
+      <w:numFmt w:val="bullet"/>
+      <w:lvlText w:val=""/>
+      <w:lvlJc w:val="left"/>
+      <w:pPr>
+        <w:ind w:left="2160" w:hanging="360"/>
+      </w:pPr>
+      <w:rPr>
+        <w:rFonts w:ascii="Wingdings" w:hAnsi="Wingdings" w:hint="default"/>
+      </w:rPr>
+    </w:lvl>
+    <w:lvl w:ilvl="3" w:tplc="10090001" w:tentative="1">
+      <w:start w:val="1"/>
+      <w:numFmt w:val="bullet"/>
+      <w:lvlText w:val=""/>
+      <w:lvlJc w:val="left"/>
+      <w:pPr>
+        <w:ind w:left="2880" w:hanging="360"/>
+      </w:pPr>
+      <w:rPr>
+        <w:rFonts w:ascii="Symbol" w:hAnsi="Symbol" w:hint="default"/>
+      </w:rPr>
+    </w:lvl>
+    <w:lvl w:ilvl="4" w:tplc="10090003" w:tentative="1">
+      <w:start w:val="1"/>
+      <w:numFmt w:val="bullet"/>
+      <w:lvlText w:val="o"/>
+      <w:lvlJc w:val="left"/>
+      <w:pPr>
+        <w:ind w:left="3600" w:hanging="360"/>
+      </w:pPr>
+      <w:rPr>
+        <w:rFonts w:ascii="Courier New" w:hAnsi="Courier New" w:cs="Courier New" w:hint="default"/>
+      </w:rPr>
+    </w:lvl>
+    <w:lvl w:ilvl="5" w:tplc="10090005" w:tentative="1">
+      <w:start w:val="1"/>
+      <w:numFmt w:val="bullet"/>
+      <w:lvlText w:val=""/>
+      <w:lvlJc w:val="left"/>
+      <w:pPr>
+        <w:ind w:left="4320" w:hanging="360"/>
+      </w:pPr>
+      <w:rPr>
+        <w:rFonts w:ascii="Wingdings" w:hAnsi="Wingdings" w:hint="default"/>
+      </w:rPr>
+    </w:lvl>
+    <w:lvl w:ilvl="6" w:tplc="10090001" w:tentative="1">
+      <w:start w:val="1"/>
+      <w:numFmt w:val="bullet"/>
+      <w:lvlText w:val=""/>
+      <w:lvlJc w:val="left"/>
+      <w:pPr>
+        <w:ind w:left="5040" w:hanging="360"/>
+      </w:pPr>
+      <w:rPr>
+        <w:rFonts w:ascii="Symbol" w:hAnsi="Symbol" w:hint="default"/>
+      </w:rPr>
+    </w:lvl>
+    <w:lvl w:ilvl="7" w:tplc="10090003" w:tentative="1">
+      <w:start w:val="1"/>
+      <w:numFmt w:val="bullet"/>
+      <w:lvlText w:val="o"/>
+      <w:lvlJc w:val="left"/>
+      <w:pPr>
+        <w:ind w:left="5760" w:hanging="360"/>
+      </w:pPr>
+      <w:rPr>
+        <w:rFonts w:ascii="Courier New" w:hAnsi="Courier New" w:cs="Courier New" w:hint="default"/>
+      </w:rPr>
+    </w:lvl>
+    <w:lvl w:ilvl="8" w:tplc="10090005" w:tentative="1">
+      <w:start w:val="1"/>
+      <w:numFmt w:val="bullet"/>
+      <w:lvlText w:val=""/>
+      <w:lvlJc w:val="left"/>
+      <w:pPr>
+        <w:ind w:left="6480" w:hanging="360"/>
+      </w:pPr>
+      <w:rPr>
+        <w:rFonts w:ascii="Wingdings" w:hAnsi="Wingdings" w:hint="default"/>
+      </w:rPr>
+    </w:lvl>
+  </w:abstractNum>
+  <w:abstractNum w:abstractNumId="6" w15:restartNumberingAfterBreak="0">
     <w:nsid w:val="1EC643E0"/>
     <w:multiLevelType w:val="hybridMultilevel"/>
     <w:tmpl w:val="E556DAC4"/>
@@ -7216,7 +9263,7 @@
       </w:rPr>
     </w:lvl>
   </w:abstractNum>
-  <w:abstractNum w:abstractNumId="5" w15:restartNumberingAfterBreak="0">
+  <w:abstractNum w:abstractNumId="7" w15:restartNumberingAfterBreak="0">
     <w:nsid w:val="206276D4"/>
     <w:multiLevelType w:val="hybridMultilevel"/>
     <w:tmpl w:val="CBE8F9D4"/>
@@ -7305,7 +9352,7 @@
       </w:pPr>
     </w:lvl>
   </w:abstractNum>
-  <w:abstractNum w:abstractNumId="6" w15:restartNumberingAfterBreak="0">
+  <w:abstractNum w:abstractNumId="8" w15:restartNumberingAfterBreak="0">
     <w:nsid w:val="2C2014A2"/>
     <w:multiLevelType w:val="hybridMultilevel"/>
     <w:tmpl w:val="2B360850"/>
@@ -7418,7 +9465,7 @@
       </w:rPr>
     </w:lvl>
   </w:abstractNum>
-  <w:abstractNum w:abstractNumId="7" w15:restartNumberingAfterBreak="0">
+  <w:abstractNum w:abstractNumId="9" w15:restartNumberingAfterBreak="0">
     <w:nsid w:val="2F4347D1"/>
     <w:multiLevelType w:val="hybridMultilevel"/>
     <w:tmpl w:val="C4C2F934"/>
@@ -7531,7 +9578,93 @@
       </w:rPr>
     </w:lvl>
   </w:abstractNum>
-  <w:abstractNum w:abstractNumId="8" w15:restartNumberingAfterBreak="0">
+  <w:abstractNum w:abstractNumId="10" w15:restartNumberingAfterBreak="0">
+    <w:nsid w:val="326F0810"/>
+    <w:multiLevelType w:val="multilevel"/>
+    <w:tmpl w:val="041F001F"/>
+    <w:lvl w:ilvl="0">
+      <w:start w:val="1"/>
+      <w:numFmt w:val="decimal"/>
+      <w:lvlText w:val="%1."/>
+      <w:lvlJc w:val="left"/>
+      <w:pPr>
+        <w:ind w:left="360" w:hanging="360"/>
+      </w:pPr>
+    </w:lvl>
+    <w:lvl w:ilvl="1">
+      <w:start w:val="1"/>
+      <w:numFmt w:val="decimal"/>
+      <w:lvlText w:val="%1.%2."/>
+      <w:lvlJc w:val="left"/>
+      <w:pPr>
+        <w:ind w:left="792" w:hanging="432"/>
+      </w:pPr>
+    </w:lvl>
+    <w:lvl w:ilvl="2">
+      <w:start w:val="1"/>
+      <w:numFmt w:val="decimal"/>
+      <w:lvlText w:val="%1.%2.%3."/>
+      <w:lvlJc w:val="left"/>
+      <w:pPr>
+        <w:ind w:left="1224" w:hanging="504"/>
+      </w:pPr>
+    </w:lvl>
+    <w:lvl w:ilvl="3">
+      <w:start w:val="1"/>
+      <w:numFmt w:val="decimal"/>
+      <w:lvlText w:val="%1.%2.%3.%4."/>
+      <w:lvlJc w:val="left"/>
+      <w:pPr>
+        <w:ind w:left="1728" w:hanging="648"/>
+      </w:pPr>
+    </w:lvl>
+    <w:lvl w:ilvl="4">
+      <w:start w:val="1"/>
+      <w:numFmt w:val="decimal"/>
+      <w:lvlText w:val="%1.%2.%3.%4.%5."/>
+      <w:lvlJc w:val="left"/>
+      <w:pPr>
+        <w:ind w:left="2232" w:hanging="792"/>
+      </w:pPr>
+    </w:lvl>
+    <w:lvl w:ilvl="5">
+      <w:start w:val="1"/>
+      <w:numFmt w:val="decimal"/>
+      <w:lvlText w:val="%1.%2.%3.%4.%5.%6."/>
+      <w:lvlJc w:val="left"/>
+      <w:pPr>
+        <w:ind w:left="2736" w:hanging="936"/>
+      </w:pPr>
+    </w:lvl>
+    <w:lvl w:ilvl="6">
+      <w:start w:val="1"/>
+      <w:numFmt w:val="decimal"/>
+      <w:lvlText w:val="%1.%2.%3.%4.%5.%6.%7."/>
+      <w:lvlJc w:val="left"/>
+      <w:pPr>
+        <w:ind w:left="3240" w:hanging="1080"/>
+      </w:pPr>
+    </w:lvl>
+    <w:lvl w:ilvl="7">
+      <w:start w:val="1"/>
+      <w:numFmt w:val="decimal"/>
+      <w:lvlText w:val="%1.%2.%3.%4.%5.%6.%7.%8."/>
+      <w:lvlJc w:val="left"/>
+      <w:pPr>
+        <w:ind w:left="3744" w:hanging="1224"/>
+      </w:pPr>
+    </w:lvl>
+    <w:lvl w:ilvl="8">
+      <w:start w:val="1"/>
+      <w:numFmt w:val="decimal"/>
+      <w:lvlText w:val="%1.%2.%3.%4.%5.%6.%7.%8.%9."/>
+      <w:lvlJc w:val="left"/>
+      <w:pPr>
+        <w:ind w:left="4320" w:hanging="1440"/>
+      </w:pPr>
+    </w:lvl>
+  </w:abstractNum>
+  <w:abstractNum w:abstractNumId="11" w15:restartNumberingAfterBreak="0">
     <w:nsid w:val="46BB3449"/>
     <w:multiLevelType w:val="hybridMultilevel"/>
     <w:tmpl w:val="15640278"/>
@@ -7644,10 +9777,10 @@
       </w:rPr>
     </w:lvl>
   </w:abstractNum>
-  <w:abstractNum w:abstractNumId="9" w15:restartNumberingAfterBreak="0">
+  <w:abstractNum w:abstractNumId="12" w15:restartNumberingAfterBreak="0">
     <w:nsid w:val="48D962D6"/>
     <w:multiLevelType w:val="hybridMultilevel"/>
-    <w:tmpl w:val="92C89C2A"/>
+    <w:tmpl w:val="AFCA7DCC"/>
     <w:lvl w:ilvl="0" w:tplc="10090001">
       <w:start w:val="1"/>
       <w:numFmt w:val="bullet"/>
@@ -7757,7 +9890,7 @@
       </w:rPr>
     </w:lvl>
   </w:abstractNum>
-  <w:abstractNum w:abstractNumId="10" w15:restartNumberingAfterBreak="0">
+  <w:abstractNum w:abstractNumId="13" w15:restartNumberingAfterBreak="0">
     <w:nsid w:val="49AB76EF"/>
     <w:multiLevelType w:val="hybridMultilevel"/>
     <w:tmpl w:val="209A3426"/>
@@ -7870,7 +10003,7 @@
       </w:rPr>
     </w:lvl>
   </w:abstractNum>
-  <w:abstractNum w:abstractNumId="11" w15:restartNumberingAfterBreak="0">
+  <w:abstractNum w:abstractNumId="14" w15:restartNumberingAfterBreak="0">
     <w:nsid w:val="4A597A37"/>
     <w:multiLevelType w:val="hybridMultilevel"/>
     <w:tmpl w:val="C68EBF22"/>
@@ -7983,7 +10116,7 @@
       </w:rPr>
     </w:lvl>
   </w:abstractNum>
-  <w:abstractNum w:abstractNumId="12" w15:restartNumberingAfterBreak="0">
+  <w:abstractNum w:abstractNumId="15" w15:restartNumberingAfterBreak="0">
     <w:nsid w:val="4B530000"/>
     <w:multiLevelType w:val="hybridMultilevel"/>
     <w:tmpl w:val="367EF4E4"/>
@@ -8096,7 +10229,7 @@
       </w:rPr>
     </w:lvl>
   </w:abstractNum>
-  <w:abstractNum w:abstractNumId="13" w15:restartNumberingAfterBreak="0">
+  <w:abstractNum w:abstractNumId="16" w15:restartNumberingAfterBreak="0">
     <w:nsid w:val="4CDD79F5"/>
     <w:multiLevelType w:val="hybridMultilevel"/>
     <w:tmpl w:val="0DB684B6"/>
@@ -8209,7 +10342,7 @@
       </w:rPr>
     </w:lvl>
   </w:abstractNum>
-  <w:abstractNum w:abstractNumId="14" w15:restartNumberingAfterBreak="0">
+  <w:abstractNum w:abstractNumId="17" w15:restartNumberingAfterBreak="0">
     <w:nsid w:val="4EF01DFC"/>
     <w:multiLevelType w:val="hybridMultilevel"/>
     <w:tmpl w:val="E89EAFBE"/>
@@ -8322,7 +10455,7 @@
       </w:rPr>
     </w:lvl>
   </w:abstractNum>
-  <w:abstractNum w:abstractNumId="15" w15:restartNumberingAfterBreak="0">
+  <w:abstractNum w:abstractNumId="18" w15:restartNumberingAfterBreak="0">
     <w:nsid w:val="5B3B24E2"/>
     <w:multiLevelType w:val="hybridMultilevel"/>
     <w:tmpl w:val="32622AAE"/>
@@ -8435,7 +10568,7 @@
       </w:rPr>
     </w:lvl>
   </w:abstractNum>
-  <w:abstractNum w:abstractNumId="16" w15:restartNumberingAfterBreak="0">
+  <w:abstractNum w:abstractNumId="19" w15:restartNumberingAfterBreak="0">
     <w:nsid w:val="5C2E1949"/>
     <w:multiLevelType w:val="hybridMultilevel"/>
     <w:tmpl w:val="6D2ED9FE"/>
@@ -8548,7 +10681,7 @@
       </w:rPr>
     </w:lvl>
   </w:abstractNum>
-  <w:abstractNum w:abstractNumId="17" w15:restartNumberingAfterBreak="0">
+  <w:abstractNum w:abstractNumId="20" w15:restartNumberingAfterBreak="0">
     <w:nsid w:val="5CB54CA9"/>
     <w:multiLevelType w:val="multilevel"/>
     <w:tmpl w:val="041F001F"/>
@@ -8634,7 +10767,7 @@
       </w:pPr>
     </w:lvl>
   </w:abstractNum>
-  <w:abstractNum w:abstractNumId="18" w15:restartNumberingAfterBreak="0">
+  <w:abstractNum w:abstractNumId="21" w15:restartNumberingAfterBreak="0">
     <w:nsid w:val="624C45C6"/>
     <w:multiLevelType w:val="hybridMultilevel"/>
     <w:tmpl w:val="1022457E"/>
@@ -8747,7 +10880,7 @@
       </w:rPr>
     </w:lvl>
   </w:abstractNum>
-  <w:abstractNum w:abstractNumId="19" w15:restartNumberingAfterBreak="0">
+  <w:abstractNum w:abstractNumId="22" w15:restartNumberingAfterBreak="0">
     <w:nsid w:val="68C87B25"/>
     <w:multiLevelType w:val="hybridMultilevel"/>
     <w:tmpl w:val="FBD82234"/>
@@ -8836,7 +10969,7 @@
       </w:pPr>
     </w:lvl>
   </w:abstractNum>
-  <w:abstractNum w:abstractNumId="20" w15:restartNumberingAfterBreak="0">
+  <w:abstractNum w:abstractNumId="23" w15:restartNumberingAfterBreak="0">
     <w:nsid w:val="6B323CBB"/>
     <w:multiLevelType w:val="multilevel"/>
     <w:tmpl w:val="041F001F"/>
@@ -8925,7 +11058,7 @@
       </w:pPr>
     </w:lvl>
   </w:abstractNum>
-  <w:abstractNum w:abstractNumId="21" w15:restartNumberingAfterBreak="0">
+  <w:abstractNum w:abstractNumId="24" w15:restartNumberingAfterBreak="0">
     <w:nsid w:val="6CBB21FC"/>
     <w:multiLevelType w:val="hybridMultilevel"/>
     <w:tmpl w:val="F9D64D46"/>
@@ -9038,7 +11171,7 @@
       </w:rPr>
     </w:lvl>
   </w:abstractNum>
-  <w:abstractNum w:abstractNumId="22" w15:restartNumberingAfterBreak="0">
+  <w:abstractNum w:abstractNumId="25" w15:restartNumberingAfterBreak="0">
     <w:nsid w:val="6DBB65FC"/>
     <w:multiLevelType w:val="hybridMultilevel"/>
     <w:tmpl w:val="87D8F79C"/>
@@ -9151,7 +11284,7 @@
       </w:rPr>
     </w:lvl>
   </w:abstractNum>
-  <w:abstractNum w:abstractNumId="23" w15:restartNumberingAfterBreak="0">
+  <w:abstractNum w:abstractNumId="26" w15:restartNumberingAfterBreak="0">
     <w:nsid w:val="6ED9528A"/>
     <w:multiLevelType w:val="hybridMultilevel"/>
     <w:tmpl w:val="6C522804"/>
@@ -9264,77 +11397,175 @@
       </w:rPr>
     </w:lvl>
   </w:abstractNum>
+  <w:abstractNum w:abstractNumId="27" w15:restartNumberingAfterBreak="0">
+    <w:nsid w:val="746462DE"/>
+    <w:multiLevelType w:val="hybridMultilevel"/>
+    <w:tmpl w:val="381018E0"/>
+    <w:lvl w:ilvl="0" w:tplc="1009000F">
+      <w:start w:val="1"/>
+      <w:numFmt w:val="decimal"/>
+      <w:lvlText w:val="%1."/>
+      <w:lvlJc w:val="left"/>
+      <w:pPr>
+        <w:ind w:left="720" w:hanging="360"/>
+      </w:pPr>
+    </w:lvl>
+    <w:lvl w:ilvl="1" w:tplc="10090019" w:tentative="1">
+      <w:start w:val="1"/>
+      <w:numFmt w:val="lowerLetter"/>
+      <w:lvlText w:val="%2."/>
+      <w:lvlJc w:val="left"/>
+      <w:pPr>
+        <w:ind w:left="1440" w:hanging="360"/>
+      </w:pPr>
+    </w:lvl>
+    <w:lvl w:ilvl="2" w:tplc="1009001B" w:tentative="1">
+      <w:start w:val="1"/>
+      <w:numFmt w:val="lowerRoman"/>
+      <w:lvlText w:val="%3."/>
+      <w:lvlJc w:val="right"/>
+      <w:pPr>
+        <w:ind w:left="2160" w:hanging="180"/>
+      </w:pPr>
+    </w:lvl>
+    <w:lvl w:ilvl="3" w:tplc="1009000F" w:tentative="1">
+      <w:start w:val="1"/>
+      <w:numFmt w:val="decimal"/>
+      <w:lvlText w:val="%4."/>
+      <w:lvlJc w:val="left"/>
+      <w:pPr>
+        <w:ind w:left="2880" w:hanging="360"/>
+      </w:pPr>
+    </w:lvl>
+    <w:lvl w:ilvl="4" w:tplc="10090019" w:tentative="1">
+      <w:start w:val="1"/>
+      <w:numFmt w:val="lowerLetter"/>
+      <w:lvlText w:val="%5."/>
+      <w:lvlJc w:val="left"/>
+      <w:pPr>
+        <w:ind w:left="3600" w:hanging="360"/>
+      </w:pPr>
+    </w:lvl>
+    <w:lvl w:ilvl="5" w:tplc="1009001B" w:tentative="1">
+      <w:start w:val="1"/>
+      <w:numFmt w:val="lowerRoman"/>
+      <w:lvlText w:val="%6."/>
+      <w:lvlJc w:val="right"/>
+      <w:pPr>
+        <w:ind w:left="4320" w:hanging="180"/>
+      </w:pPr>
+    </w:lvl>
+    <w:lvl w:ilvl="6" w:tplc="1009000F" w:tentative="1">
+      <w:start w:val="1"/>
+      <w:numFmt w:val="decimal"/>
+      <w:lvlText w:val="%7."/>
+      <w:lvlJc w:val="left"/>
+      <w:pPr>
+        <w:ind w:left="5040" w:hanging="360"/>
+      </w:pPr>
+    </w:lvl>
+    <w:lvl w:ilvl="7" w:tplc="10090019" w:tentative="1">
+      <w:start w:val="1"/>
+      <w:numFmt w:val="lowerLetter"/>
+      <w:lvlText w:val="%8."/>
+      <w:lvlJc w:val="left"/>
+      <w:pPr>
+        <w:ind w:left="5760" w:hanging="360"/>
+      </w:pPr>
+    </w:lvl>
+    <w:lvl w:ilvl="8" w:tplc="1009001B" w:tentative="1">
+      <w:start w:val="1"/>
+      <w:numFmt w:val="lowerRoman"/>
+      <w:lvlText w:val="%9."/>
+      <w:lvlJc w:val="right"/>
+      <w:pPr>
+        <w:ind w:left="6480" w:hanging="180"/>
+      </w:pPr>
+    </w:lvl>
+  </w:abstractNum>
   <w:num w:numId="1">
+    <w:abstractNumId w:val="20"/>
+  </w:num>
+  <w:num w:numId="2">
+    <w:abstractNumId w:val="11"/>
+  </w:num>
+  <w:num w:numId="3">
+    <w:abstractNumId w:val="8"/>
+  </w:num>
+  <w:num w:numId="4">
+    <w:abstractNumId w:val="26"/>
+  </w:num>
+  <w:num w:numId="5">
+    <w:abstractNumId w:val="13"/>
+  </w:num>
+  <w:num w:numId="6">
+    <w:abstractNumId w:val="18"/>
+  </w:num>
+  <w:num w:numId="7">
+    <w:abstractNumId w:val="6"/>
+  </w:num>
+  <w:num w:numId="8">
+    <w:abstractNumId w:val="3"/>
+  </w:num>
+  <w:num w:numId="9">
+    <w:abstractNumId w:val="9"/>
+  </w:num>
+  <w:num w:numId="10">
+    <w:abstractNumId w:val="22"/>
+  </w:num>
+  <w:num w:numId="11">
+    <w:abstractNumId w:val="21"/>
+  </w:num>
+  <w:num w:numId="12">
+    <w:abstractNumId w:val="19"/>
+  </w:num>
+  <w:num w:numId="13">
+    <w:abstractNumId w:val="4"/>
+  </w:num>
+  <w:num w:numId="14">
+    <w:abstractNumId w:val="25"/>
+  </w:num>
+  <w:num w:numId="15">
+    <w:abstractNumId w:val="14"/>
+  </w:num>
+  <w:num w:numId="16">
+    <w:abstractNumId w:val="24"/>
+  </w:num>
+  <w:num w:numId="17">
+    <w:abstractNumId w:val="16"/>
+  </w:num>
+  <w:num w:numId="18">
+    <w:abstractNumId w:val="23"/>
+  </w:num>
+  <w:num w:numId="19">
+    <w:abstractNumId w:val="7"/>
+  </w:num>
+  <w:num w:numId="20">
     <w:abstractNumId w:val="17"/>
   </w:num>
-  <w:num w:numId="2">
-    <w:abstractNumId w:val="8"/>
+  <w:num w:numId="21">
+    <w:abstractNumId w:val="12"/>
   </w:num>
-  <w:num w:numId="3">
-    <w:abstractNumId w:val="6"/>
+  <w:num w:numId="22">
+    <w:abstractNumId w:val="1"/>
   </w:num>
-  <w:num w:numId="4">
-    <w:abstractNumId w:val="23"/>
+  <w:num w:numId="23">
+    <w:abstractNumId w:val="2"/>
   </w:num>
-  <w:num w:numId="5">
+  <w:num w:numId="24">
+    <w:abstractNumId w:val="15"/>
+  </w:num>
+  <w:num w:numId="25">
+    <w:abstractNumId w:val="27"/>
+  </w:num>
+  <w:num w:numId="26">
     <w:abstractNumId w:val="10"/>
   </w:num>
-  <w:num w:numId="6">
-    <w:abstractNumId w:val="15"/>
-  </w:num>
-  <w:num w:numId="7">
-    <w:abstractNumId w:val="4"/>
-  </w:num>
-  <w:num w:numId="8">
-    <w:abstractNumId w:val="2"/>
-  </w:num>
-  <w:num w:numId="9">
-    <w:abstractNumId w:val="7"/>
-  </w:num>
-  <w:num w:numId="10">
-    <w:abstractNumId w:val="19"/>
-  </w:num>
-  <w:num w:numId="11">
-    <w:abstractNumId w:val="18"/>
-  </w:num>
-  <w:num w:numId="12">
-    <w:abstractNumId w:val="16"/>
-  </w:num>
-  <w:num w:numId="13">
-    <w:abstractNumId w:val="3"/>
-  </w:num>
-  <w:num w:numId="14">
-    <w:abstractNumId w:val="22"/>
-  </w:num>
-  <w:num w:numId="15">
-    <w:abstractNumId w:val="11"/>
-  </w:num>
-  <w:num w:numId="16">
-    <w:abstractNumId w:val="21"/>
-  </w:num>
-  <w:num w:numId="17">
-    <w:abstractNumId w:val="13"/>
-  </w:num>
-  <w:num w:numId="18">
-    <w:abstractNumId w:val="20"/>
-  </w:num>
-  <w:num w:numId="19">
+  <w:num w:numId="27">
     <w:abstractNumId w:val="5"/>
   </w:num>
-  <w:num w:numId="20">
-    <w:abstractNumId w:val="14"/>
-  </w:num>
-  <w:num w:numId="21">
-    <w:abstractNumId w:val="9"/>
-  </w:num>
-  <w:num w:numId="22">
+  <w:num w:numId="28">
     <w:abstractNumId w:val="0"/>
-  </w:num>
-  <w:num w:numId="23">
-    <w:abstractNumId w:val="1"/>
-  </w:num>
-  <w:num w:numId="24">
-    <w:abstractNumId w:val="12"/>
   </w:num>
   <w:numIdMacAtCleanup w:val="16"/>
 </w:numbering>
@@ -10485,7 +12716,7 @@
 </file>
 
 <file path=customXml/itemProps1.xml><?xml version="1.0" encoding="utf-8"?>
-<ds:datastoreItem xmlns:ds="http://schemas.openxmlformats.org/officeDocument/2006/customXml" ds:itemID="{F538660A-5550-4487-91E5-90EAE109BEE0}">
+<ds:datastoreItem xmlns:ds="http://schemas.openxmlformats.org/officeDocument/2006/customXml" ds:itemID="{4A4952D3-7660-499C-84F6-A7790BD90C34}">
   <ds:schemaRefs>
     <ds:schemaRef ds:uri="http://schemas.openxmlformats.org/officeDocument/2006/bibliography"/>
   </ds:schemaRefs>

</xml_diff>

<commit_message>
Report - Commercial tool part added
</commit_message>
<xml_diff>
--- a/Project Report/BaranKaya_ProjectReport.docx
+++ b/Project Report/BaranKaya_ProjectReport.docx
@@ -1863,7 +1863,7 @@
                 <w:noProof/>
                 <w:webHidden/>
               </w:rPr>
-              <w:t>11</w:t>
+              <w:t>12</w:t>
             </w:r>
             <w:r>
               <w:rPr>
@@ -1951,7 +1951,7 @@
                 <w:noProof/>
                 <w:webHidden/>
               </w:rPr>
-              <w:t>11</w:t>
+              <w:t>12</w:t>
             </w:r>
             <w:r>
               <w:rPr>
@@ -2039,7 +2039,7 @@
                 <w:noProof/>
                 <w:webHidden/>
               </w:rPr>
-              <w:t>12</w:t>
+              <w:t>13</w:t>
             </w:r>
             <w:r>
               <w:rPr>
@@ -2303,7 +2303,7 @@
                 <w:noProof/>
                 <w:webHidden/>
               </w:rPr>
-              <w:t>14</w:t>
+              <w:t>15</w:t>
             </w:r>
             <w:r>
               <w:rPr>
@@ -2391,7 +2391,7 @@
                 <w:noProof/>
                 <w:webHidden/>
               </w:rPr>
-              <w:t>15</w:t>
+              <w:t>16</w:t>
             </w:r>
             <w:r>
               <w:rPr>
@@ -2479,7 +2479,7 @@
                 <w:noProof/>
                 <w:webHidden/>
               </w:rPr>
-              <w:t>15</w:t>
+              <w:t>16</w:t>
             </w:r>
             <w:r>
               <w:rPr>
@@ -2567,7 +2567,7 @@
                 <w:noProof/>
                 <w:webHidden/>
               </w:rPr>
-              <w:t>20</w:t>
+              <w:t>21</w:t>
             </w:r>
             <w:r>
               <w:rPr>
@@ -2655,7 +2655,7 @@
                 <w:noProof/>
                 <w:webHidden/>
               </w:rPr>
-              <w:t>20</w:t>
+              <w:t>21</w:t>
             </w:r>
             <w:r>
               <w:rPr>
@@ -2743,7 +2743,7 @@
                 <w:noProof/>
                 <w:webHidden/>
               </w:rPr>
-              <w:t>20</w:t>
+              <w:t>21</w:t>
             </w:r>
             <w:r>
               <w:rPr>
@@ -3501,6 +3501,58 @@
       </w:r>
     </w:p>
     <w:p>
+      <w:r>
+        <w:t>There are several Goal Structuring Notation diagram tools out there. However, this project developed for General Motors and they were using Astah GSN for their main GSN diagram tool.</w:t>
+      </w:r>
+      <w:r>
+        <w:t xml:space="preserve"> Moreover, Astah GSN has the most features that other GSN tools don’t have.</w:t>
+      </w:r>
+      <w:r>
+        <w:t xml:space="preserve"> But, this doesn’t mean Astah GSN is perfect.</w:t>
+      </w:r>
+      <w:r>
+        <w:t xml:space="preserve"> It is a commercial tool and most of the methods that they used in Astah GSN are commercial secrets. That’s why I couldn’t use Astah GSN model files (.agml) while developing the Epsilon driver.</w:t>
+      </w:r>
+      <w:r>
+        <w:t xml:space="preserve"> I have to use its XMI import/export function to access the GSN model.</w:t>
+      </w:r>
+    </w:p>
+    <w:p>
+      <w:r>
+        <w:t>XMI import/export functionality is a good feature but like Astah GSN it’s not perfect.</w:t>
+      </w:r>
+      <w:r>
+        <w:t xml:space="preserve"> For instance, some node elements’ in the XMI file uses the same type attribute values and it’s hard to identify elements’ types. </w:t>
+      </w:r>
+      <w:r>
+        <w:t>Also, exported XMI file doesn’t store the GSN diagram, it only stores elements. Thus after importing the XMI file back into Astah GSN, user has to drag and drop each element from right side to main area to create the GSN diagram again. After dropping node elements, it connects them correctly via link elements but not storing the diagram is a downside of the Astah.</w:t>
+      </w:r>
+      <w:r>
+        <w:t xml:space="preserve"> Another con of XMI file is not storing every link element. For example, it doesn’t store Goal-to-Strategy link elements in the file and it only stores Strategy-to-Goal links in the Strategy element and not as </w:t>
+      </w:r>
+      <w:r>
+        <w:t>an individual link element</w:t>
+      </w:r>
+      <w:r>
+        <w:t xml:space="preserve">. This makes </w:t>
+      </w:r>
+      <w:r>
+        <w:t>it harder to develop</w:t>
+      </w:r>
+      <w:r>
+        <w:t xml:space="preserve"> an Epsilon driver for </w:t>
+      </w:r>
+      <w:r>
+        <w:t>Astah</w:t>
+      </w:r>
+      <w:r>
+        <w:t xml:space="preserve"> GSN</w:t>
+      </w:r>
+      <w:r>
+        <w:t>.</w:t>
+      </w:r>
+    </w:p>
+    <w:p>
       <w:pPr>
         <w:rPr>
           <w:b/>
@@ -3599,6 +3651,7 @@
               </w:numPr>
             </w:pPr>
             <w:r>
+              <w:lastRenderedPageBreak/>
               <w:t>Goal</w:t>
             </w:r>
           </w:p>
@@ -3681,31 +3734,13 @@
               <w:t>SupportedBy</w:t>
             </w:r>
             <w:r>
-              <w:t xml:space="preserve"> (</w:t>
-            </w:r>
-            <w:r>
-              <w:t>goal-to-goal, goal-to</w:t>
+              <w:t xml:space="preserve"> (goal-to-goal, goal-to</w:t>
             </w:r>
             <w:r>
               <w:t>-</w:t>
             </w:r>
             <w:r>
-              <w:t>strat</w:t>
-            </w:r>
-            <w:r>
-              <w:t>egy, goal-to-solution, strategy-</w:t>
-            </w:r>
-            <w:r>
-              <w:t>to</w:t>
-            </w:r>
-            <w:r>
-              <w:t>-</w:t>
-            </w:r>
-            <w:r>
-              <w:t>goa</w:t>
-            </w:r>
-            <w:r>
-              <w:t>l)</w:t>
+              <w:t>strategy, goal-to-solution, strategy-to-goal)</w:t>
             </w:r>
           </w:p>
           <w:p>
@@ -3725,13 +3760,7 @@
               <w:t xml:space="preserve"> (</w:t>
             </w:r>
             <w:r>
-              <w:t>goal-to-context, goal-to-assumption, goal-to-justification, strategy-to-context, strategy-to-assumption and strategy-to</w:t>
-            </w:r>
-            <w:r>
-              <w:t>-</w:t>
-            </w:r>
-            <w:r>
-              <w:t>justification</w:t>
+              <w:t>goal-to-context, goal-to-assumption, goal-to-justification, strategy-to-context, strategy-to-assumption and strategy-to-justification</w:t>
             </w:r>
             <w:r>
               <w:t>)</w:t>
@@ -3748,24 +3777,14 @@
       <w:r>
         <w:t xml:space="preserve">Table </w:t>
       </w:r>
-      <w:r>
-        <w:fldChar w:fldCharType="begin"/>
-      </w:r>
-      <w:r>
-        <w:instrText xml:space="preserve"> SEQ Table \* ARABIC </w:instrText>
-      </w:r>
-      <w:r>
-        <w:fldChar w:fldCharType="separate"/>
-      </w:r>
-      <w:r>
-        <w:rPr>
-          <w:noProof/>
-        </w:rPr>
-        <w:t>1</w:t>
-      </w:r>
-      <w:r>
-        <w:fldChar w:fldCharType="end"/>
-      </w:r>
+      <w:fldSimple w:instr=" SEQ Table \* ARABIC ">
+        <w:r>
+          <w:rPr>
+            <w:noProof/>
+          </w:rPr>
+          <w:t>1</w:t>
+        </w:r>
+      </w:fldSimple>
       <w:r>
         <w:t xml:space="preserve">: GSN Model Standard </w:t>
       </w:r>
@@ -3958,24 +3977,14 @@
       <w:r>
         <w:t xml:space="preserve">Table </w:t>
       </w:r>
-      <w:r>
-        <w:fldChar w:fldCharType="begin"/>
-      </w:r>
-      <w:r>
-        <w:instrText xml:space="preserve"> SEQ Table \* ARABIC </w:instrText>
-      </w:r>
-      <w:r>
-        <w:fldChar w:fldCharType="separate"/>
-      </w:r>
-      <w:r>
-        <w:rPr>
-          <w:noProof/>
-        </w:rPr>
-        <w:t>2</w:t>
-      </w:r>
-      <w:r>
-        <w:fldChar w:fldCharType="end"/>
-      </w:r>
+      <w:fldSimple w:instr=" SEQ Table \* ARABIC ">
+        <w:r>
+          <w:rPr>
+            <w:noProof/>
+          </w:rPr>
+          <w:t>2</w:t>
+        </w:r>
+      </w:fldSimple>
       <w:r>
         <w:t xml:space="preserve">: </w:t>
       </w:r>
@@ -4084,7 +4093,6 @@
               <w:jc w:val="center"/>
             </w:pPr>
             <w:r>
-              <w:lastRenderedPageBreak/>
               <w:t>Xsi:type</w:t>
             </w:r>
           </w:p>
@@ -4608,13 +4616,7 @@
               <w:keepNext/>
             </w:pPr>
             <w:r>
-              <w:t xml:space="preserve">Link element’s </w:t>
-            </w:r>
-            <w:r>
-              <w:t>target</w:t>
-            </w:r>
-            <w:r>
-              <w:t xml:space="preserve"> node xmi:id (In Astah GSN, target and source are reversed)</w:t>
+              <w:t>Link element’s target node xmi:id (In Astah GSN, target and source are reversed)</w:t>
             </w:r>
           </w:p>
         </w:tc>
@@ -4628,24 +4630,14 @@
       <w:r>
         <w:t xml:space="preserve">Table </w:t>
       </w:r>
-      <w:r>
-        <w:fldChar w:fldCharType="begin"/>
-      </w:r>
-      <w:r>
-        <w:instrText xml:space="preserve"> SEQ Table \* ARABIC </w:instrText>
-      </w:r>
-      <w:r>
-        <w:fldChar w:fldCharType="separate"/>
-      </w:r>
-      <w:r>
-        <w:rPr>
-          <w:noProof/>
-        </w:rPr>
-        <w:t>3</w:t>
-      </w:r>
-      <w:r>
-        <w:fldChar w:fldCharType="end"/>
-      </w:r>
+      <w:fldSimple w:instr=" SEQ Table \* ARABIC ">
+        <w:r>
+          <w:rPr>
+            <w:noProof/>
+          </w:rPr>
+          <w:t>3</w:t>
+        </w:r>
+      </w:fldSimple>
       <w:r>
         <w:t>: Astah GSN XMI document attributes</w:t>
       </w:r>
@@ -4701,6 +4693,7 @@
     </w:p>
     <w:p>
       <w:r>
+        <w:lastRenderedPageBreak/>
         <w:t>There are multiple built-in drivers</w:t>
       </w:r>
       <w:r>
@@ -4772,103 +4765,142 @@
     </w:p>
     <w:p>
       <w:r>
+        <w:t>Java Jsoup library for HTML parse…</w:t>
+      </w:r>
+    </w:p>
+    <w:p>
+      <w:pPr>
+        <w:rPr>
+          <w:b/>
+        </w:rPr>
+      </w:pPr>
+      <w:r>
+        <w:rPr>
+          <w:b/>
+        </w:rPr>
+        <w:t>How did I use Plain-XML driver?</w:t>
+      </w:r>
+    </w:p>
+    <w:p>
+      <w:r>
+        <w:t xml:space="preserve">HTML plugin was the most similar example to Astah GSN driver that I am going to work on. </w:t>
+      </w:r>
+    </w:p>
+    <w:p>
+      <w:r>
+        <w:t>Java W3C Dom library for Node and Element…</w:t>
+      </w:r>
+    </w:p>
+    <w:p>
+      <w:pPr>
+        <w:rPr>
+          <w:b/>
+        </w:rPr>
+      </w:pPr>
+      <w:r>
+        <w:rPr>
+          <w:b/>
+        </w:rPr>
+        <w:t>!NOT NECESSARY</w:t>
+      </w:r>
+      <w:r>
+        <w:rPr>
+          <w:b/>
+        </w:rPr>
+        <w:t xml:space="preserve"> (IN HTML)</w:t>
+      </w:r>
+      <w:r>
+        <w:rPr>
+          <w:b/>
+        </w:rPr>
+        <w:t>!</w:t>
+      </w:r>
+      <w:r>
+        <w:rPr>
+          <w:b/>
+        </w:rPr>
+        <w:t xml:space="preserve">: </w:t>
+      </w:r>
+      <w:r>
+        <w:rPr>
+          <w:b/>
+        </w:rPr>
+        <w:t>Pl</w:t>
+      </w:r>
+      <w:r>
+        <w:rPr>
+          <w:b/>
+        </w:rPr>
+        <w:t>ugin features did</w:t>
+      </w:r>
+      <w:r>
+        <w:rPr>
+          <w:b/>
+        </w:rPr>
+        <w:t>n’</w:t>
+      </w:r>
+      <w:r>
+        <w:rPr>
+          <w:b/>
+        </w:rPr>
+        <w:t>t change</w:t>
+      </w:r>
+      <w:r>
+        <w:rPr>
+          <w:b/>
+        </w:rPr>
+        <w:t>…</w:t>
+      </w:r>
+    </w:p>
+    <w:p>
+      <w:pPr>
+        <w:rPr>
+          <w:b/>
+        </w:rPr>
+      </w:pPr>
+      <w:r>
+        <w:rPr>
+          <w:b/>
+        </w:rPr>
+        <w:t>Using ID for determining element type</w:t>
+      </w:r>
+      <w:r>
+        <w:rPr>
+          <w:b/>
+        </w:rPr>
+        <w:t>s</w:t>
+      </w:r>
+      <w:r>
+        <w:rPr>
+          <w:b/>
+        </w:rPr>
+        <w:t xml:space="preserve"> cha</w:t>
+      </w:r>
+      <w:r>
+        <w:rPr>
+          <w:b/>
+        </w:rPr>
+        <w:t>n</w:t>
+      </w:r>
+      <w:r>
+        <w:rPr>
+          <w:b/>
+        </w:rPr>
+        <w:t>ged…</w:t>
+      </w:r>
+    </w:p>
+    <w:p>
+      <w:r>
+        <w:t xml:space="preserve">Determining element types such as Goal, Solution or Asserted Evidence is one of the important parts of the Astah GSN Driver. In early design, each user queries were parsed before accessing the element in the XMI file. Thus, if the given query element wasn’t in the GSN type, it would return an empty result. For example, a user can only get elements with IDs like G1, Sn4, C2, … These IDs gave by Astah GSN by element’s type. Goal elements’ ID starts with G, Solution with Sn and Context with C. However, element IDs don’t have to start with element type letters. In this case, GSN type parse for custom IDs such as CA1, AR-C1 returned null and Epsilon returned error message for couldn’t finding the element with given custom ID. </w:t>
+      </w:r>
+    </w:p>
+    <w:p>
+      <w:r>
+        <w:t xml:space="preserve">In later designs, custom ID access added to the driver. Because GSN standards don’t require IDs to start with element type letters. That’s why instead of returning null for custom ID queries, the </w:t>
+      </w:r>
+      <w:r>
         <w:lastRenderedPageBreak/>
-        <w:t>Java Jsoup library for HTML parse…</w:t>
-      </w:r>
-    </w:p>
-    <w:p>
-      <w:pPr>
-        <w:rPr>
-          <w:b/>
-        </w:rPr>
-      </w:pPr>
-      <w:r>
-        <w:rPr>
-          <w:b/>
-        </w:rPr>
-        <w:t>How did I use Plain-XML driver?</w:t>
-      </w:r>
-    </w:p>
-    <w:p>
-      <w:r>
-        <w:t xml:space="preserve">HTML plugin was the most similar example to Astah GSN driver that I am going to work on. </w:t>
-      </w:r>
-    </w:p>
-    <w:p>
-      <w:r>
-        <w:t>Java W3C Dom library for Node and Element…</w:t>
-      </w:r>
-    </w:p>
-    <w:p>
-      <w:pPr>
-        <w:rPr>
-          <w:b/>
-        </w:rPr>
-      </w:pPr>
-      <w:r>
-        <w:rPr>
-          <w:b/>
-        </w:rPr>
-        <w:t>Pl</w:t>
-      </w:r>
-      <w:r>
-        <w:rPr>
-          <w:b/>
-        </w:rPr>
-        <w:t>ugin features did</w:t>
-      </w:r>
-      <w:r>
-        <w:rPr>
-          <w:b/>
-        </w:rPr>
-        <w:t>n’</w:t>
-      </w:r>
-      <w:r>
-        <w:rPr>
-          <w:b/>
-        </w:rPr>
-        <w:t>t change</w:t>
-      </w:r>
-      <w:r>
-        <w:rPr>
-          <w:b/>
-        </w:rPr>
-        <w:t>…</w:t>
-      </w:r>
-    </w:p>
-    <w:p>
-      <w:pPr>
-        <w:rPr>
-          <w:b/>
-        </w:rPr>
-      </w:pPr>
-      <w:r>
-        <w:rPr>
-          <w:b/>
-        </w:rPr>
-        <w:t>Using ID for determining element type cha</w:t>
-      </w:r>
-      <w:r>
-        <w:rPr>
-          <w:b/>
-        </w:rPr>
-        <w:t>n</w:t>
-      </w:r>
-      <w:r>
-        <w:rPr>
-          <w:b/>
-        </w:rPr>
-        <w:t>ged…</w:t>
-      </w:r>
-    </w:p>
-    <w:p>
-      <w:r>
-        <w:t xml:space="preserve">Determining element types such as Goal, Solution or Asserted Evidence is one of the important parts of the Astah GSN Driver. In early design, each user queries were parsed before accessing the element in the XMI file. Thus, if the given query element wasn’t in the GSN type, it would return an empty result. For example, a user can only get elements with IDs like G1, Sn4, C2, … These IDs gave by Astah GSN by element’s type. Goal elements’ ID starts with G, Solution with Sn and Context with C. However, element IDs don’t have to start with element type letters. In this case, GSN type parse for custom IDs such as CA1, AR-C1 returned null and Epsilon returned error message for couldn’t finding the element with given custom ID. </w:t>
-      </w:r>
-    </w:p>
-    <w:p>
-      <w:r>
-        <w:t xml:space="preserve">In later designs, custom ID access added to the driver. Because GSN standards don’t require IDs to start with element type letters. That’s why instead of returning null for custom ID queries, the driver compares every ID in the model and if it couldn’t find it then it returns null. For custom IDs, GSN type parser still returns null but after that, it checks every element for custom ID probability. </w:t>
+        <w:t xml:space="preserve">driver compares every ID in the model and if it couldn’t find it then it returns null. For custom IDs, GSN type parser still returns null but after that, it checks every element for custom ID probability. </w:t>
       </w:r>
     </w:p>
     <w:p>
@@ -4961,7 +4993,6 @@
               <w:rPr>
                 <w:b/>
               </w:rPr>
-              <w:lastRenderedPageBreak/>
               <w:t>Goal element</w:t>
             </w:r>
           </w:p>
@@ -5552,6 +5583,7 @@
               <w:rPr>
                 <w:rFonts w:ascii="Consolas" w:hAnsi="Consolas"/>
               </w:rPr>
+              <w:lastRenderedPageBreak/>
               <w:t>&lt;</w:t>
             </w:r>
             <w:r>
@@ -5769,8 +5801,6 @@
               </w:rPr>
               <w:t>="_fvLpM5q4EeqyzooT9RpXrQ _fvLpNJq4EeqyzooT9RpXrQ _fvLpNZq4EeqyzooT9RpXrQ"/&gt;</w:t>
             </w:r>
-            <w:bookmarkStart w:id="5" w:name="_GoBack"/>
-            <w:bookmarkEnd w:id="5"/>
           </w:p>
         </w:tc>
       </w:tr>
@@ -6213,12 +6243,11 @@
           <w:numId w:val="1"/>
         </w:numPr>
       </w:pPr>
-      <w:bookmarkStart w:id="6" w:name="_Toc44072014"/>
-      <w:r>
-        <w:lastRenderedPageBreak/>
+      <w:bookmarkStart w:id="5" w:name="_Toc44072014"/>
+      <w:r>
         <w:t>IMPLEMENTATION</w:t>
       </w:r>
-      <w:bookmarkEnd w:id="6"/>
+      <w:bookmarkEnd w:id="5"/>
     </w:p>
     <w:p>
       <w:r>
@@ -6238,11 +6267,11 @@
           <w:numId w:val="1"/>
         </w:numPr>
       </w:pPr>
-      <w:bookmarkStart w:id="7" w:name="_Toc44072015"/>
+      <w:bookmarkStart w:id="6" w:name="_Toc44072015"/>
       <w:r>
         <w:t>GSN Model</w:t>
       </w:r>
-      <w:bookmarkEnd w:id="7"/>
+      <w:bookmarkEnd w:id="6"/>
     </w:p>
     <w:p>
       <w:r>
@@ -6298,7 +6327,11 @@
         <w:t>,</w:t>
       </w:r>
       <w:r>
-        <w:t xml:space="preserve"> or root. Then new attributes and values are created with type data. All node and link elements have 5 common attributes: </w:t>
+        <w:t xml:space="preserve"> or root. Then new attributes and values are created with type data. All node and link elements have </w:t>
+      </w:r>
+      <w:r>
+        <w:lastRenderedPageBreak/>
+        <w:t xml:space="preserve">5 common attributes: </w:t>
       </w:r>
       <w:r>
         <w:rPr>
@@ -6529,15 +6562,14 @@
           <w:numId w:val="1"/>
         </w:numPr>
       </w:pPr>
-      <w:bookmarkStart w:id="8" w:name="_Toc44072016"/>
-      <w:r>
-        <w:lastRenderedPageBreak/>
+      <w:bookmarkStart w:id="7" w:name="_Toc44072016"/>
+      <w:r>
         <w:t xml:space="preserve">GSN </w:t>
       </w:r>
       <w:r>
         <w:t>Property</w:t>
       </w:r>
-      <w:bookmarkEnd w:id="8"/>
+      <w:bookmarkEnd w:id="7"/>
     </w:p>
     <w:p>
       <w:r>
@@ -6947,7 +6979,15 @@
           <w:rFonts w:cs="Times New Roman"/>
           <w:szCs w:val="24"/>
         </w:rPr>
-        <w:t xml:space="preserve">Asserted Context link’s target side. So, this function checks every Asserted Context elements’ target attribute and if it finds the given element’s </w:t>
+        <w:t xml:space="preserve">Asserted Context link’s </w:t>
+      </w:r>
+      <w:r>
+        <w:rPr>
+          <w:rFonts w:cs="Times New Roman"/>
+          <w:szCs w:val="24"/>
+        </w:rPr>
+        <w:lastRenderedPageBreak/>
+        <w:t xml:space="preserve">target side. So, this function checks every Asserted Context elements’ target attribute and if it finds the given element’s </w:t>
       </w:r>
       <w:r>
         <w:rPr>
@@ -6980,7 +7020,7 @@
           <w:numId w:val="1"/>
         </w:numPr>
       </w:pPr>
-      <w:bookmarkStart w:id="9" w:name="_Toc44072017"/>
+      <w:bookmarkStart w:id="8" w:name="_Toc44072017"/>
       <w:r>
         <w:t xml:space="preserve">GSN </w:t>
       </w:r>
@@ -6990,7 +7030,7 @@
       <w:r>
         <w:t xml:space="preserve"> Type</w:t>
       </w:r>
-      <w:bookmarkEnd w:id="9"/>
+      <w:bookmarkEnd w:id="8"/>
     </w:p>
     <w:p>
       <w:r>
@@ -7017,11 +7057,11 @@
           <w:numId w:val="1"/>
         </w:numPr>
       </w:pPr>
-      <w:bookmarkStart w:id="10" w:name="_Toc44072018"/>
+      <w:bookmarkStart w:id="9" w:name="_Toc44072018"/>
       <w:r>
         <w:t>GSN Property Getter</w:t>
       </w:r>
-      <w:bookmarkEnd w:id="10"/>
+      <w:bookmarkEnd w:id="9"/>
     </w:p>
     <w:p>
       <w:r>
@@ -7118,7 +7158,6 @@
     </w:p>
     <w:p>
       <w:r>
-        <w:lastRenderedPageBreak/>
         <w:t>Links command works similar to nodes command. It parses root element, loop overs every child and only adds elements with empty ID into the list. Then it returns the result list.</w:t>
       </w:r>
     </w:p>
@@ -7200,7 +7239,11 @@
     </w:p>
     <w:p>
       <w:r>
-        <w:t xml:space="preserve">This case takes string input like “s_G1_t_C2” and parses it to get two node ID values. The reason I used “_” characters between each part is, Epsilon doesn’t work with “–“ character. After parsing sting, it finds node elements with given two IDs. If both of the nodes are found, it loops over every link element and tries to find given nodes </w:t>
+        <w:t xml:space="preserve">This case takes string input like “s_G1_t_C2” and parses it to get two node ID values. The reason I used “_” characters between each part is, Epsilon doesn’t work with “–“ character. After parsing sting, it finds node elements with given two IDs. If both of the nodes are found, it loops over every </w:t>
+      </w:r>
+      <w:r>
+        <w:lastRenderedPageBreak/>
+        <w:t xml:space="preserve">link element and tries to find given nodes </w:t>
       </w:r>
       <w:r>
         <w:rPr>
@@ -7338,7 +7381,6 @@
     </w:p>
     <w:p>
       <w:r>
-        <w:lastRenderedPageBreak/>
         <w:t xml:space="preserve">Returns given element/s </w:t>
       </w:r>
       <w:r>
@@ -7433,14 +7475,14 @@
           <w:numId w:val="1"/>
         </w:numPr>
       </w:pPr>
-      <w:bookmarkStart w:id="11" w:name="_Toc44072019"/>
+      <w:bookmarkStart w:id="10" w:name="_Toc44072019"/>
       <w:r>
         <w:t>G</w:t>
       </w:r>
       <w:r>
         <w:t>SN Property Setter</w:t>
       </w:r>
-      <w:bookmarkEnd w:id="11"/>
+      <w:bookmarkEnd w:id="10"/>
     </w:p>
     <w:p>
       <w:r>
@@ -7484,6 +7526,7 @@
     </w:p>
     <w:p>
       <w:r>
+        <w:lastRenderedPageBreak/>
         <w:t>ID command sets given element’s ID attribute.</w:t>
       </w:r>
     </w:p>
@@ -7683,7 +7726,6 @@
         <w:rPr>
           <w:i/>
         </w:rPr>
-        <w:lastRenderedPageBreak/>
         <w:t>Get highes</w:t>
       </w:r>
       <w:r>
@@ -7701,11 +7743,11 @@
           <w:numId w:val="1"/>
         </w:numPr>
       </w:pPr>
-      <w:bookmarkStart w:id="12" w:name="_Toc44072020"/>
+      <w:bookmarkStart w:id="11" w:name="_Toc44072020"/>
       <w:r>
         <w:t>TESTING/EVALUATION</w:t>
       </w:r>
-      <w:bookmarkEnd w:id="12"/>
+      <w:bookmarkEnd w:id="11"/>
     </w:p>
     <w:p>
       <w:r>
@@ -7720,7 +7762,7 @@
           <w:numId w:val="1"/>
         </w:numPr>
       </w:pPr>
-      <w:bookmarkStart w:id="13" w:name="_Toc44072021"/>
+      <w:bookmarkStart w:id="12" w:name="_Toc44072021"/>
       <w:r>
         <w:t xml:space="preserve">How </w:t>
       </w:r>
@@ -7730,7 +7772,7 @@
       <w:r>
         <w:t xml:space="preserve"> Use Astah GSN Driver?</w:t>
       </w:r>
-      <w:bookmarkEnd w:id="13"/>
+      <w:bookmarkEnd w:id="12"/>
     </w:p>
     <w:p>
       <w:pPr>
@@ -7894,6 +7936,7 @@
           <w:noProof/>
           <w:lang w:eastAsia="en-CA"/>
         </w:rPr>
+        <w:lastRenderedPageBreak/>
         <w:t xml:space="preserve">Choose </w:t>
       </w:r>
       <w:r>
@@ -7982,27 +8025,14 @@
       <w:r>
         <w:t xml:space="preserve">Figure </w:t>
       </w:r>
-      <w:r>
-        <w:fldChar w:fldCharType="begin"/>
-      </w:r>
-      <w:r>
-        <w:instrText xml:space="preserve"> SEQ Figure \* ARABIC </w:instrText>
-      </w:r>
-      <w:r>
-        <w:fldChar w:fldCharType="separate"/>
-      </w:r>
-      <w:r>
-        <w:rPr>
-          <w:noProof/>
-        </w:rPr>
-        <w:t>1</w:t>
-      </w:r>
-      <w:r>
-        <w:rPr>
-          <w:noProof/>
-        </w:rPr>
-        <w:fldChar w:fldCharType="end"/>
-      </w:r>
+      <w:fldSimple w:instr=" SEQ Figure \* ARABIC ">
+        <w:r>
+          <w:rPr>
+            <w:noProof/>
+          </w:rPr>
+          <w:t>1</w:t>
+        </w:r>
+      </w:fldSimple>
       <w:r>
         <w:t>: Loading Astah GSN model into EOL</w:t>
       </w:r>
@@ -8038,7 +8068,6 @@
           <w:noProof/>
           <w:lang w:eastAsia="en-CA"/>
         </w:rPr>
-        <w:lastRenderedPageBreak/>
         <w:t>Choose your XMI file if it’s already in the workspace. If not, add your model file into workspace.</w:t>
       </w:r>
     </w:p>
@@ -8099,6 +8128,7 @@
           <w:noProof/>
           <w:lang w:eastAsia="en-CA"/>
         </w:rPr>
+        <w:lastRenderedPageBreak/>
         <w:drawing>
           <wp:inline distT="0" distB="0" distL="0" distR="0" wp14:anchorId="2C846989" wp14:editId="6ED18A21">
             <wp:extent cx="3411221" cy="3477846"/>
@@ -8144,27 +8174,14 @@
       <w:r>
         <w:t xml:space="preserve">Figure </w:t>
       </w:r>
-      <w:r>
-        <w:fldChar w:fldCharType="begin"/>
-      </w:r>
-      <w:r>
-        <w:instrText xml:space="preserve"> SEQ Figure \* ARABIC </w:instrText>
-      </w:r>
-      <w:r>
-        <w:fldChar w:fldCharType="separate"/>
-      </w:r>
-      <w:r>
-        <w:rPr>
-          <w:noProof/>
-        </w:rPr>
-        <w:t>2</w:t>
-      </w:r>
-      <w:r>
-        <w:rPr>
-          <w:noProof/>
-        </w:rPr>
-        <w:fldChar w:fldCharType="end"/>
-      </w:r>
+      <w:fldSimple w:instr=" SEQ Figure \* ARABIC ">
+        <w:r>
+          <w:rPr>
+            <w:noProof/>
+          </w:rPr>
+          <w:t>2</w:t>
+        </w:r>
+      </w:fldSimple>
       <w:r>
         <w:t>: Loading model</w:t>
       </w:r>
@@ -8217,7 +8234,6 @@
           <w:noProof/>
           <w:lang w:eastAsia="en-CA"/>
         </w:rPr>
-        <w:lastRenderedPageBreak/>
         <w:drawing>
           <wp:inline distT="0" distB="0" distL="0" distR="0" wp14:anchorId="77ACFA43" wp14:editId="4209DA4B">
             <wp:extent cx="3618375" cy="3456960"/>
@@ -8263,27 +8279,14 @@
       <w:r>
         <w:t xml:space="preserve">Figure </w:t>
       </w:r>
-      <w:r>
-        <w:fldChar w:fldCharType="begin"/>
-      </w:r>
-      <w:r>
-        <w:instrText xml:space="preserve"> SEQ Figure \* ARABIC </w:instrText>
-      </w:r>
-      <w:r>
-        <w:fldChar w:fldCharType="separate"/>
-      </w:r>
-      <w:r>
-        <w:rPr>
-          <w:noProof/>
-        </w:rPr>
-        <w:t>3</w:t>
-      </w:r>
-      <w:r>
-        <w:rPr>
-          <w:noProof/>
-        </w:rPr>
-        <w:fldChar w:fldCharType="end"/>
-      </w:r>
+      <w:fldSimple w:instr=" SEQ Figure \* ARABIC ">
+        <w:r>
+          <w:rPr>
+            <w:noProof/>
+          </w:rPr>
+          <w:t>3</w:t>
+        </w:r>
+      </w:fldSimple>
       <w:r>
         <w:t>: Running EOL with Astah GSN model</w:t>
       </w:r>
@@ -8594,7 +8597,6 @@
               <w:rPr>
                 <w:rFonts w:ascii="Consolas" w:hAnsi="Consolas"/>
               </w:rPr>
-              <w:lastRenderedPageBreak/>
               <w:t>gsn.assertedcontext</w:t>
             </w:r>
           </w:p>
@@ -9154,26 +9156,17 @@
         <w:jc w:val="center"/>
       </w:pPr>
       <w:r>
+        <w:lastRenderedPageBreak/>
         <w:t xml:space="preserve">Table </w:t>
       </w:r>
-      <w:r>
-        <w:fldChar w:fldCharType="begin"/>
-      </w:r>
-      <w:r>
-        <w:instrText xml:space="preserve"> SEQ Table \* ARABIC </w:instrText>
-      </w:r>
-      <w:r>
-        <w:fldChar w:fldCharType="separate"/>
-      </w:r>
-      <w:r>
-        <w:rPr>
-          <w:noProof/>
-        </w:rPr>
-        <w:t>4</w:t>
-      </w:r>
-      <w:r>
-        <w:fldChar w:fldCharType="end"/>
-      </w:r>
+      <w:fldSimple w:instr=" SEQ Table \* ARABIC ">
+        <w:r>
+          <w:rPr>
+            <w:noProof/>
+          </w:rPr>
+          <w:t>4</w:t>
+        </w:r>
+      </w:fldSimple>
       <w:r>
         <w:t>: Astah GSN Driver</w:t>
       </w:r>
@@ -9453,11 +9446,7 @@
           </w:tcPr>
           <w:p>
             <w:r>
-              <w:t xml:space="preserve">Updates given element’s xmi:id attribute. However, Astah GSN generates unique xmi:id values based on model and </w:t>
-            </w:r>
-            <w:r>
-              <w:lastRenderedPageBreak/>
-              <w:t xml:space="preserve">element location. </w:t>
+              <w:t xml:space="preserve">Updates given element’s xmi:id attribute. However, Astah GSN generates unique xmi:id values based on model and element location. </w:t>
             </w:r>
             <w:r>
               <w:t>Therefore, using this command can corrupt the model file.</w:t>
@@ -9481,7 +9470,6 @@
               <w:rPr>
                 <w:rFonts w:ascii="Consolas" w:hAnsi="Consolas"/>
               </w:rPr>
-              <w:lastRenderedPageBreak/>
               <w:t>g</w:t>
             </w:r>
             <w:r>
@@ -9678,24 +9666,14 @@
       <w:r>
         <w:t xml:space="preserve">Table </w:t>
       </w:r>
-      <w:r>
-        <w:fldChar w:fldCharType="begin"/>
-      </w:r>
-      <w:r>
-        <w:instrText xml:space="preserve"> SEQ Table \* ARABIC </w:instrText>
-      </w:r>
-      <w:r>
-        <w:fldChar w:fldCharType="separate"/>
-      </w:r>
-      <w:r>
-        <w:rPr>
-          <w:noProof/>
-        </w:rPr>
-        <w:t>5</w:t>
-      </w:r>
-      <w:r>
-        <w:fldChar w:fldCharType="end"/>
-      </w:r>
+      <w:fldSimple w:instr=" SEQ Table \* ARABIC ">
+        <w:r>
+          <w:rPr>
+            <w:noProof/>
+          </w:rPr>
+          <w:t>5</w:t>
+        </w:r>
+      </w:fldSimple>
       <w:r>
         <w:t xml:space="preserve">: </w:t>
       </w:r>
@@ -9812,6 +9790,7 @@
               <w:rPr>
                 <w:rFonts w:ascii="Consolas" w:hAnsi="Consolas"/>
               </w:rPr>
+              <w:lastRenderedPageBreak/>
               <w:t>var newElement = new goal;</w:t>
             </w:r>
           </w:p>
@@ -9881,24 +9860,14 @@
       <w:r>
         <w:t xml:space="preserve">Table </w:t>
       </w:r>
-      <w:r>
-        <w:fldChar w:fldCharType="begin"/>
-      </w:r>
-      <w:r>
-        <w:instrText xml:space="preserve"> SEQ Table \* ARABIC </w:instrText>
-      </w:r>
-      <w:r>
-        <w:fldChar w:fldCharType="separate"/>
-      </w:r>
-      <w:r>
-        <w:rPr>
-          <w:noProof/>
-        </w:rPr>
-        <w:t>6</w:t>
-      </w:r>
-      <w:r>
-        <w:fldChar w:fldCharType="end"/>
-      </w:r>
+      <w:fldSimple w:instr=" SEQ Table \* ARABIC ">
+        <w:r>
+          <w:rPr>
+            <w:noProof/>
+          </w:rPr>
+          <w:t>6</w:t>
+        </w:r>
+      </w:fldSimple>
       <w:r>
         <w:t>: Astah GSN Driver Element Creator Commands</w:t>
       </w:r>
@@ -10078,24 +10047,14 @@
       <w:r>
         <w:t xml:space="preserve">Table </w:t>
       </w:r>
-      <w:r>
-        <w:fldChar w:fldCharType="begin"/>
-      </w:r>
-      <w:r>
-        <w:instrText xml:space="preserve"> SEQ Table \* ARABIC </w:instrText>
-      </w:r>
-      <w:r>
-        <w:fldChar w:fldCharType="separate"/>
-      </w:r>
-      <w:r>
-        <w:rPr>
-          <w:noProof/>
-        </w:rPr>
-        <w:t>7</w:t>
-      </w:r>
-      <w:r>
-        <w:fldChar w:fldCharType="end"/>
-      </w:r>
+      <w:fldSimple w:instr=" SEQ Table \* ARABIC ">
+        <w:r>
+          <w:rPr>
+            <w:noProof/>
+          </w:rPr>
+          <w:t>7</w:t>
+        </w:r>
+      </w:fldSimple>
       <w:r>
         <w:t>: Astah GSN Driver Element Delete Commands</w:t>
       </w:r>
@@ -10145,15 +10104,14 @@
           <w:numId w:val="1"/>
         </w:numPr>
       </w:pPr>
-      <w:bookmarkStart w:id="14" w:name="_Toc44072022"/>
-      <w:r>
-        <w:lastRenderedPageBreak/>
+      <w:bookmarkStart w:id="13" w:name="_Toc44072022"/>
+      <w:r>
         <w:t>GSN Model Examples</w:t>
       </w:r>
       <w:r>
         <w:t xml:space="preserve"> with Epsilon</w:t>
       </w:r>
-      <w:bookmarkEnd w:id="14"/>
+      <w:bookmarkEnd w:id="13"/>
     </w:p>
     <w:p>
       <w:pPr>
@@ -10163,11 +10121,11 @@
           <w:numId w:val="1"/>
         </w:numPr>
       </w:pPr>
-      <w:bookmarkStart w:id="15" w:name="_Toc44072023"/>
+      <w:bookmarkStart w:id="14" w:name="_Toc44072023"/>
       <w:r>
         <w:t>CONCLUSION</w:t>
       </w:r>
-      <w:bookmarkEnd w:id="15"/>
+      <w:bookmarkEnd w:id="14"/>
     </w:p>
     <w:p/>
     <w:p>
@@ -10183,17 +10141,27 @@
           <w:numId w:val="1"/>
         </w:numPr>
       </w:pPr>
-      <w:bookmarkStart w:id="16" w:name="_Toc44072024"/>
+      <w:bookmarkStart w:id="15" w:name="_Toc44072024"/>
       <w:r>
         <w:t>FUTURE WORK</w:t>
       </w:r>
+      <w:bookmarkEnd w:id="15"/>
+    </w:p>
+    <w:p/>
+    <w:p>
+      <w:r>
+        <w:t>Element create requires unique xmi:id…</w:t>
+      </w:r>
+    </w:p>
+    <w:p>
+      <w:r>
+        <w:t>Strategy links in the Strategy element, not separate link element</w:t>
+      </w:r>
+      <w:r>
+        <w:t>…</w:t>
+      </w:r>
+      <w:bookmarkStart w:id="16" w:name="_GoBack"/>
       <w:bookmarkEnd w:id="16"/>
-    </w:p>
-    <w:p/>
-    <w:p>
-      <w:r>
-        <w:t>Element create requires unique xmi:id…</w:t>
-      </w:r>
     </w:p>
     <w:p>
       <w:r>
@@ -10201,6 +10169,7 @@
           <w:noProof/>
           <w:lang w:eastAsia="en-CA"/>
         </w:rPr>
+        <w:lastRenderedPageBreak/>
         <w:drawing>
           <wp:inline distT="0" distB="0" distL="0" distR="0" wp14:anchorId="0F085620" wp14:editId="4DDCCC29">
             <wp:extent cx="5972810" cy="4496435"/>
@@ -14987,7 +14956,7 @@
 </file>
 
 <file path=customXml/itemProps1.xml><?xml version="1.0" encoding="utf-8"?>
-<ds:datastoreItem xmlns:ds="http://schemas.openxmlformats.org/officeDocument/2006/customXml" ds:itemID="{65A13F76-98E1-4A26-8939-B07E3E1A0216}">
+<ds:datastoreItem xmlns:ds="http://schemas.openxmlformats.org/officeDocument/2006/customXml" ds:itemID="{A2F1A095-5EF6-45CA-AF6D-1F63F7601E0F}">
   <ds:schemaRefs>
     <ds:schemaRef ds:uri="http://schemas.openxmlformats.org/officeDocument/2006/bibliography"/>
   </ds:schemaRefs>

</xml_diff>

<commit_message>
Report - Plain-XML explanation added.
- Few requirements added
</commit_message>
<xml_diff>
--- a/Project Report/BaranKaya_ProjectReport.docx
+++ b/Project Report/BaranKaya_ProjectReport.docx
@@ -1863,7 +1863,7 @@
                 <w:noProof/>
                 <w:webHidden/>
               </w:rPr>
-              <w:t>12</w:t>
+              <w:t>13</w:t>
             </w:r>
             <w:r>
               <w:rPr>
@@ -1951,7 +1951,7 @@
                 <w:noProof/>
                 <w:webHidden/>
               </w:rPr>
-              <w:t>12</w:t>
+              <w:t>13</w:t>
             </w:r>
             <w:r>
               <w:rPr>
@@ -2039,7 +2039,7 @@
                 <w:noProof/>
                 <w:webHidden/>
               </w:rPr>
-              <w:t>13</w:t>
+              <w:t>14</w:t>
             </w:r>
             <w:r>
               <w:rPr>
@@ -2127,7 +2127,7 @@
                 <w:noProof/>
                 <w:webHidden/>
               </w:rPr>
-              <w:t>13</w:t>
+              <w:t>14</w:t>
             </w:r>
             <w:r>
               <w:rPr>
@@ -2215,7 +2215,7 @@
                 <w:noProof/>
                 <w:webHidden/>
               </w:rPr>
-              <w:t>13</w:t>
+              <w:t>14</w:t>
             </w:r>
             <w:r>
               <w:rPr>
@@ -2303,7 +2303,7 @@
                 <w:noProof/>
                 <w:webHidden/>
               </w:rPr>
-              <w:t>15</w:t>
+              <w:t>16</w:t>
             </w:r>
             <w:r>
               <w:rPr>
@@ -2391,7 +2391,7 @@
                 <w:noProof/>
                 <w:webHidden/>
               </w:rPr>
-              <w:t>16</w:t>
+              <w:t>17</w:t>
             </w:r>
             <w:r>
               <w:rPr>
@@ -2479,7 +2479,7 @@
                 <w:noProof/>
                 <w:webHidden/>
               </w:rPr>
-              <w:t>16</w:t>
+              <w:t>17</w:t>
             </w:r>
             <w:r>
               <w:rPr>
@@ -2567,7 +2567,7 @@
                 <w:noProof/>
                 <w:webHidden/>
               </w:rPr>
-              <w:t>21</w:t>
+              <w:t>22</w:t>
             </w:r>
             <w:r>
               <w:rPr>
@@ -2655,7 +2655,7 @@
                 <w:noProof/>
                 <w:webHidden/>
               </w:rPr>
-              <w:t>21</w:t>
+              <w:t>22</w:t>
             </w:r>
             <w:r>
               <w:rPr>
@@ -2743,7 +2743,7 @@
                 <w:noProof/>
                 <w:webHidden/>
               </w:rPr>
-              <w:t>21</w:t>
+              <w:t>22</w:t>
             </w:r>
             <w:r>
               <w:rPr>
@@ -2831,7 +2831,7 @@
                 <w:noProof/>
                 <w:webHidden/>
               </w:rPr>
-              <w:t>24</w:t>
+              <w:t>25</w:t>
             </w:r>
             <w:r>
               <w:rPr>
@@ -3037,7 +3037,22 @@
         <w:t xml:space="preserve"> the GSN models </w:t>
       </w:r>
       <w:r>
-        <w:t>with EOL</w:t>
+        <w:t>with E</w:t>
+      </w:r>
+      <w:r>
+        <w:t xml:space="preserve">psilon </w:t>
+      </w:r>
+      <w:r>
+        <w:t>O</w:t>
+      </w:r>
+      <w:r>
+        <w:t xml:space="preserve">bject </w:t>
+      </w:r>
+      <w:r>
+        <w:t>L</w:t>
+      </w:r>
+      <w:r>
+        <w:t>anguage (EOL)</w:t>
       </w:r>
       <w:r>
         <w:t>.</w:t>
@@ -3444,7 +3459,13 @@
         </w:numPr>
       </w:pPr>
       <w:r>
-        <w:t>Users can create new elements and append these elements into the GSN model.</w:t>
+        <w:t>Users can create new elements and append these elements into the GSN model</w:t>
+      </w:r>
+      <w:r>
+        <w:t xml:space="preserve"> with EOL</w:t>
+      </w:r>
+      <w:r>
+        <w:t>.</w:t>
       </w:r>
     </w:p>
     <w:p>
@@ -3462,9 +3483,78 @@
         </w:numPr>
       </w:pPr>
       <w:r>
-        <w:t>Users can delete elements in the GSN model.</w:t>
-      </w:r>
-    </w:p>
+        <w:t>Users can delete elements in the GSN model</w:t>
+      </w:r>
+      <w:r>
+        <w:t xml:space="preserve"> with EOL</w:t>
+      </w:r>
+      <w:r>
+        <w:t>.</w:t>
+      </w:r>
+    </w:p>
+    <w:p>
+      <w:pPr>
+        <w:pStyle w:val="ListeParagraf"/>
+      </w:pPr>
+    </w:p>
+    <w:p>
+      <w:pPr>
+        <w:pStyle w:val="ListeParagraf"/>
+        <w:numPr>
+          <w:ilvl w:val="0"/>
+          <w:numId w:val="18"/>
+        </w:numPr>
+      </w:pPr>
+      <w:r>
+        <w:t>Users can validate the Astah GSN model with Epsilon Validation Language.</w:t>
+      </w:r>
+    </w:p>
+    <w:p>
+      <w:pPr>
+        <w:pStyle w:val="ListeParagraf"/>
+      </w:pPr>
+    </w:p>
+    <w:p>
+      <w:pPr>
+        <w:pStyle w:val="ListeParagraf"/>
+        <w:numPr>
+          <w:ilvl w:val="0"/>
+          <w:numId w:val="18"/>
+        </w:numPr>
+      </w:pPr>
+      <w:r>
+        <w:t>Users can transform Astah GSN model to another model with Epsilon Transformation Language.</w:t>
+      </w:r>
+    </w:p>
+    <w:p>
+      <w:pPr>
+        <w:pStyle w:val="ListeParagraf"/>
+      </w:pPr>
+    </w:p>
+    <w:p>
+      <w:pPr>
+        <w:pStyle w:val="ListeParagraf"/>
+        <w:numPr>
+          <w:ilvl w:val="0"/>
+          <w:numId w:val="18"/>
+        </w:numPr>
+      </w:pPr>
+      <w:r>
+        <w:t xml:space="preserve">Users can generate code or text from Astah GSN model with Epsilon </w:t>
+      </w:r>
+      <w:r>
+        <w:t xml:space="preserve">Code </w:t>
+      </w:r>
+      <w:r>
+        <w:t>Generation Language.</w:t>
+      </w:r>
+    </w:p>
+    <w:p>
+      <w:pPr>
+        <w:pStyle w:val="ListeParagraf"/>
+      </w:pPr>
+    </w:p>
+    <w:p/>
     <w:p>
       <w:pPr>
         <w:pStyle w:val="Balk1"/>
@@ -3479,6 +3569,7 @@
       </w:r>
       <w:bookmarkEnd w:id="4"/>
     </w:p>
+    <w:p/>
     <w:p>
       <w:r>
         <w:t>As mentioned before, Epsilon Plain-XML driver used as a base for this project. Plain-XML driver can parse XML files and users could load, read and update XML models in Epsilon with this driver. However, this driver is not useful for Astah GSN XMI files. Because, GSN XMI files store every element in the GSN model with the same tag but Plain-XML driver parses files via different tag names.</w:t>
@@ -3487,6 +3578,7 @@
         <w:t xml:space="preserve"> Astah GSN uses XML attributes to store every elements’ values. Therefore, Astah GSN driver heavily modified for attribute values instead of tag names.</w:t>
       </w:r>
     </w:p>
+    <w:p/>
     <w:p>
       <w:pPr>
         <w:rPr>
@@ -3528,7 +3620,11 @@
         <w:t>Also, exported XMI file doesn’t store the GSN diagram, it only stores elements. Thus after importing the XMI file back into Astah GSN, user has to drag and drop each element from right side to main area to create the GSN diagram again. After dropping node elements, it connects them correctly via link elements but not storing the diagram is a downside of the Astah.</w:t>
       </w:r>
       <w:r>
-        <w:t xml:space="preserve"> Another con of XMI file is not storing every link element. For example, it doesn’t store Goal-to-Strategy link elements in the file and it only stores Strategy-to-Goal links in the Strategy element and not as </w:t>
+        <w:t xml:space="preserve"> Another con of XMI file is not storing every link element. For example, it doesn’t store Goal-to-Strategy link elements in the file and it only stores Strategy-to-Goal links in the Strategy element </w:t>
+      </w:r>
+      <w:r>
+        <w:lastRenderedPageBreak/>
+        <w:t xml:space="preserve">and not as </w:t>
       </w:r>
       <w:r>
         <w:t>an individual link element</w:t>
@@ -3552,6 +3648,7 @@
         <w:t>.</w:t>
       </w:r>
     </w:p>
+    <w:p/>
     <w:p>
       <w:pPr>
         <w:rPr>
@@ -3651,7 +3748,6 @@
               </w:numPr>
             </w:pPr>
             <w:r>
-              <w:lastRenderedPageBreak/>
               <w:t>Goal</w:t>
             </w:r>
           </w:p>
@@ -3773,6 +3869,9 @@
       <w:pPr>
         <w:pStyle w:val="ResimYazs"/>
         <w:jc w:val="center"/>
+        <w:rPr>
+          <w:noProof/>
+        </w:rPr>
       </w:pPr>
       <w:r>
         <w:t xml:space="preserve">Table </w:t>
@@ -3795,6 +3894,7 @@
         <w:t>Element Types</w:t>
       </w:r>
     </w:p>
+    <w:p/>
     <w:tbl>
       <w:tblPr>
         <w:tblStyle w:val="TabloKlavuzu"/>
@@ -3995,6 +4095,7 @@
         <w:t>GSN Element Types</w:t>
       </w:r>
     </w:p>
+    <w:p/>
     <w:p>
       <w:r>
         <w:t xml:space="preserve">Astah GSN uses XML attributes to store all data in the XMI file. All elements (except root) uses the same tag name but they all uses different attribute and attribute values. Table 3 shows the GSN element’s (tag name: argumentElement) attribute and their </w:t>
@@ -4006,6 +4107,7 @@
         <w:t>.</w:t>
       </w:r>
     </w:p>
+    <w:p/>
     <w:tbl>
       <w:tblPr>
         <w:tblStyle w:val="TabloKlavuzu"/>
@@ -4273,6 +4375,7 @@
               <w:jc w:val="center"/>
             </w:pPr>
             <w:r>
+              <w:lastRenderedPageBreak/>
               <w:t>Content</w:t>
             </w:r>
           </w:p>
@@ -4642,6 +4745,7 @@
         <w:t>: Astah GSN XMI document attributes</w:t>
       </w:r>
     </w:p>
+    <w:p/>
     <w:p>
       <w:pPr>
         <w:rPr>
@@ -4693,80 +4797,225 @@
     </w:p>
     <w:p>
       <w:r>
+        <w:t>There are multiple built-in drivers</w:t>
+      </w:r>
+      <w:r>
+        <w:t xml:space="preserve"> for different models in the Epsilon. For instance, Plain-XML driver is coming with Epsilon download. However, I needed to create a new driver plugin for Astah GSN models. Therefore, I searched for other model drivers for Epsilon that isn’t built-in Epsilon. EpsilonLab GitHub page [3]</w:t>
+      </w:r>
+      <w:r>
+        <w:t xml:space="preserve"> has a few EMC drivers for several models such as HTML, JDBC, JSON and more. The most similar model driver to Astah GSN was HTML due to XML structure.</w:t>
+      </w:r>
+    </w:p>
+    <w:p>
+      <w:r>
+        <w:t xml:space="preserve">After cloning EMC-HTML git repository, I tried to run it on Epsilon source code. The first step was importing </w:t>
+      </w:r>
+      <w:r>
+        <w:t xml:space="preserve">the 2 HTML project packages </w:t>
+      </w:r>
+      <w:r>
+        <w:t>into Eclipse Epsilon workspace.</w:t>
+      </w:r>
+      <w:r>
+        <w:t xml:space="preserve"> Even though HTML repository have 6 different packages, only 2 of them are necessary for running the HTML driver. Other 4 packages are test and example packages.</w:t>
+      </w:r>
+      <w:r>
+        <w:t xml:space="preserve"> After that step, Epsilon source code rebuilds itself. Then running Epsilon</w:t>
+      </w:r>
+      <w:r>
+        <w:t xml:space="preserve"> on the new Eclipse application is sufficient for HTML driver. The new driver is an Epsilon model in the Run Configuration of every Epsilon languages. For testing purposes, I created a new EOL file. Then I created new run configuration for this EOL file and HTML </w:t>
+      </w:r>
+      <w:r>
+        <w:t>Document was</w:t>
+      </w:r>
+      <w:r>
+        <w:t xml:space="preserve"> one of the model options in the Model Selection tab.</w:t>
+      </w:r>
+      <w:r>
+        <w:t xml:space="preserve"> After selecting it, EOL script will </w:t>
+      </w:r>
+      <w:r>
+        <w:t xml:space="preserve">use </w:t>
+      </w:r>
+      <w:r>
+        <w:t>HTML file</w:t>
+      </w:r>
+      <w:r>
+        <w:t xml:space="preserve"> as a model.</w:t>
+      </w:r>
+    </w:p>
+    <w:p>
+      <w:r>
+        <w:t>Since I have no experience with Epsilon plugin development, I used HTML driver as a base plugin project. I changed all names in the project and used new image for Astah GSN model selection tab. After that, I examine the HTML driver classes</w:t>
+      </w:r>
+      <w:r>
+        <w:t>.</w:t>
+      </w:r>
+      <w:r>
+        <w:t xml:space="preserve"> </w:t>
+      </w:r>
+      <w:r>
+        <w:t xml:space="preserve">The main class is called HTML model and it invokes getter and setter classes for different functionalities. </w:t>
+      </w:r>
+      <w:r>
+        <w:t>However, HTML getter and setter classes functions only calls Plain-XML getter and setter functions.</w:t>
+      </w:r>
+    </w:p>
+    <w:p>
+      <w:r>
+        <w:t>I just used HTML driver for plugin features and changed all model, getter and setter classes/methods.</w:t>
+      </w:r>
+      <w:r>
+        <w:t xml:space="preserve"> HTML driver was using </w:t>
+      </w:r>
+      <w:r>
+        <w:t xml:space="preserve">Java Jsoup library for HTML </w:t>
+      </w:r>
+      <w:r>
+        <w:t xml:space="preserve">elements </w:t>
+      </w:r>
+      <w:r>
+        <w:t>parse</w:t>
+      </w:r>
+      <w:r>
+        <w:t>. This library could also parse the XML/XMI files but each time this library used, it adds &lt;html&gt; and other main tags into the XML file. So, this library changed to Plain-XML driver’s parser library.</w:t>
+      </w:r>
+    </w:p>
+    <w:p/>
+    <w:p>
+      <w:pPr>
+        <w:rPr>
+          <w:b/>
+        </w:rPr>
+      </w:pPr>
+      <w:r>
+        <w:rPr>
+          <w:b/>
+        </w:rPr>
         <w:lastRenderedPageBreak/>
-        <w:t>There are multiple built-in drivers</w:t>
-      </w:r>
-      <w:r>
-        <w:t xml:space="preserve"> for different models in the Epsilon. For instance, Plain-XML driver is coming with Epsilon download. However, I needed to create a new driver plugin for Astah GSN models. Therefore, I searched for other model drivers for Epsilon that isn’t built-in Epsilon. EpsilonLab GitHub page [3]</w:t>
-      </w:r>
-      <w:r>
-        <w:t xml:space="preserve"> has a few EMC drivers for several models such as HTML, JDBC, JSON and more. The most similar model driver to Astah GSN was HTML due to XML structure.</w:t>
-      </w:r>
-    </w:p>
-    <w:p>
-      <w:r>
-        <w:t xml:space="preserve">After cloning EMC-HTML git repository, I tried to run it on Epsilon source code. The first step was importing </w:t>
-      </w:r>
-      <w:r>
-        <w:t xml:space="preserve">the 2 HTML project packages </w:t>
-      </w:r>
-      <w:r>
-        <w:t>into Eclipse Epsilon workspace.</w:t>
-      </w:r>
-      <w:r>
-        <w:t xml:space="preserve"> Even though HTML repository have 6 different packages, only 2 of them are necessary for running the HTML driver. Other 4 packages are test and example packages.</w:t>
-      </w:r>
-      <w:r>
-        <w:t xml:space="preserve"> After that step, Epsilon source code rebuilds itself. Then running Epsilon</w:t>
-      </w:r>
-      <w:r>
-        <w:t xml:space="preserve"> on the new Eclipse application is sufficient for HTML driver. The new driver is an Epsilon model in the Run Configuration of every Epsilon languages. For testing purposes, I created a new EOL file. Then I created new run configuration for this EOL file and HTML </w:t>
-      </w:r>
-      <w:r>
-        <w:t>Document was</w:t>
-      </w:r>
-      <w:r>
-        <w:t xml:space="preserve"> one of the model options in the Model Selection tab.</w:t>
-      </w:r>
-      <w:r>
-        <w:t xml:space="preserve"> After selecting it, EOL script will </w:t>
-      </w:r>
-      <w:r>
-        <w:t xml:space="preserve">use </w:t>
-      </w:r>
-      <w:r>
-        <w:t>HTML file</w:t>
-      </w:r>
-      <w:r>
-        <w:t xml:space="preserve"> as a model.</w:t>
-      </w:r>
-    </w:p>
-    <w:p>
-      <w:r>
-        <w:t>Since I have no experience with Epsilon plugin development, I used HTML driver as a base plugin project. I changed all names in the project and used new image for Astah GSN model selection tab. After that, I examine the HTML driver classes</w:t>
-      </w:r>
-      <w:r>
+        <w:t>How did I use Plain-XML driver?</w:t>
+      </w:r>
+    </w:p>
+    <w:p>
+      <w:r>
+        <w:t xml:space="preserve">HTML plugin was the most similar example to Astah GSN driver that I am going to work on. </w:t>
+      </w:r>
+      <w:r>
+        <w:t>But parsing methods in HTML driver wasn’t useful for the XMI file parser. That’s why HTML driver project used for only Epsilon plugin features and all other classes like model, getter and setter changed based on Plain-XML driver.</w:t>
+      </w:r>
+    </w:p>
+    <w:p>
+      <w:r>
+        <w:t xml:space="preserve">Plain-XML driver’s main goal is parsing given XML files based on tag names. </w:t>
+      </w:r>
+      <w:r>
+        <w:t xml:space="preserve">For this reason, it uses Java W3C Dom library’s </w:t>
+      </w:r>
+      <w:r>
+        <w:t>Node and Element</w:t>
+      </w:r>
+      <w:r>
+        <w:t xml:space="preserve"> classes. Each element </w:t>
+      </w:r>
+      <w:r>
+        <w:t>represents</w:t>
+      </w:r>
+      <w:r>
+        <w:t xml:space="preserve"> a tag object.</w:t>
+      </w:r>
+      <w:r>
+        <w:t xml:space="preserve"> Elements store tag’s attributes, text and its child tags.</w:t>
+      </w:r>
+      <w:r>
+        <w:t xml:space="preserve"> Plain-XML driver’s classes parse XML files based on tag names.</w:t>
+      </w:r>
+      <w:r>
+        <w:t xml:space="preserve"> However, Astah GSN XMI file uses same tag name for every element and it uses attributes to determine element types.</w:t>
+      </w:r>
+      <w:r>
+        <w:t xml:space="preserve"> Thus, Plain-XML driver has to be modified for parsing attribute instead of tag names. </w:t>
+      </w:r>
+      <w:r>
+        <w:t>To do these modifications model, type, getter, and setter classes and their methods has to change.</w:t>
+      </w:r>
+      <w:r>
+        <w:t xml:space="preserve"> Basic changes of each class will be explained.</w:t>
+      </w:r>
+    </w:p>
+    <w:p>
+      <w:r>
+        <w:t xml:space="preserve">Model class is the main class of the whole driver. It is responsible to file operations, model operations, invoking getter and setter classes, element creation and removal operations. This class </w:t>
+      </w:r>
+      <w:r>
+        <w:t>didn’t modify much because file, model, getter and setter operations are the same for XML and XMI files. The only modification made in new element create function. Plain-XML driver’s element creator function was using tag names for new elements. But, Astah GSN XMI driver doesn’t require tag names because all elements use the same tag name. Thus this function changed for getting GSN element’s type instead of getting the tag names as an function input.</w:t>
+      </w:r>
+    </w:p>
+    <w:p>
+      <w:pPr>
+        <w:rPr>
+          <w:sz w:val="22"/>
+        </w:rPr>
+      </w:pPr>
+      <w:r>
+        <w:t xml:space="preserve">Type class in </w:t>
+      </w:r>
+      <w:r>
+        <w:rPr>
+          <w:sz w:val="22"/>
+        </w:rPr>
+        <w:t>Plain XML has 4 types for XML files. These are tag, attribute, reference and child. But these types are not necessary for Astah GSN driver. Thus, types are changed to GSN model elements such as goal, strategy, solution, etc.</w:t>
+      </w:r>
+    </w:p>
+    <w:p>
+      <w:pPr>
+        <w:rPr>
+          <w:sz w:val="22"/>
+        </w:rPr>
+      </w:pPr>
+      <w:r>
+        <w:rPr>
+          <w:sz w:val="22"/>
+        </w:rPr>
+        <w:t>Getter and setter classes</w:t>
+      </w:r>
+      <w:r>
+        <w:rPr>
+          <w:sz w:val="22"/>
+        </w:rPr>
+        <w:t xml:space="preserve"> are heavily modified based on Astah GSN XMI file. These two classes </w:t>
+      </w:r>
+      <w:r>
+        <w:rPr>
+          <w:sz w:val="22"/>
+        </w:rPr>
+        <w:t>parse</w:t>
+      </w:r>
+      <w:r>
+        <w:rPr>
+          <w:sz w:val="22"/>
+        </w:rPr>
+        <w:t xml:space="preserve"> the XMI file based on attributes. All classes and their methods be explained in the </w:t>
+      </w:r>
+      <w:r>
+        <w:rPr>
+          <w:i/>
+          <w:sz w:val="22"/>
+        </w:rPr>
+        <w:t>Section 5: Implementation</w:t>
+      </w:r>
+      <w:r>
+        <w:rPr>
+          <w:sz w:val="22"/>
+        </w:rPr>
         <w:t>.</w:t>
       </w:r>
-      <w:r>
-        <w:t xml:space="preserve"> </w:t>
-      </w:r>
-      <w:r>
-        <w:t xml:space="preserve">The main class is called HTML model and it invokes getter and setter classes for different functionalities. </w:t>
-      </w:r>
-      <w:r>
-        <w:t>However, HTML getter and setter classes functions only calls Plain-XML getter and setter functions.</w:t>
-      </w:r>
-    </w:p>
-    <w:p>
-      <w:r>
-        <w:t>I just used HTML driver for plugin features and changed all model, getter and setter classes/methods.</w:t>
-      </w:r>
-    </w:p>
-    <w:p>
-      <w:r>
-        <w:t>Java Jsoup library for HTML parse…</w:t>
-      </w:r>
+    </w:p>
+    <w:p>
+      <w:pPr>
+        <w:rPr>
+          <w:sz w:val="22"/>
+        </w:rPr>
+      </w:pPr>
     </w:p>
     <w:p>
       <w:pPr>
@@ -4778,114 +5027,30 @@
         <w:rPr>
           <w:b/>
         </w:rPr>
-        <w:t>How did I use Plain-XML driver?</w:t>
-      </w:r>
-    </w:p>
-    <w:p>
-      <w:r>
-        <w:t xml:space="preserve">HTML plugin was the most similar example to Astah GSN driver that I am going to work on. </w:t>
-      </w:r>
-    </w:p>
-    <w:p>
-      <w:r>
-        <w:t>Java W3C Dom library for Node and Element…</w:t>
-      </w:r>
-    </w:p>
-    <w:p>
-      <w:pPr>
+        <w:t>Using ID for determining element type</w:t>
+      </w:r>
+      <w:r>
         <w:rPr>
           <w:b/>
         </w:rPr>
-      </w:pPr>
+        <w:t>s</w:t>
+      </w:r>
       <w:r>
         <w:rPr>
           <w:b/>
         </w:rPr>
-        <w:t>!NOT NECESSARY</w:t>
+        <w:t xml:space="preserve"> cha</w:t>
       </w:r>
       <w:r>
         <w:rPr>
           <w:b/>
         </w:rPr>
-        <w:t xml:space="preserve"> (IN HTML)</w:t>
+        <w:t>n</w:t>
       </w:r>
       <w:r>
         <w:rPr>
           <w:b/>
         </w:rPr>
-        <w:t>!</w:t>
-      </w:r>
-      <w:r>
-        <w:rPr>
-          <w:b/>
-        </w:rPr>
-        <w:t xml:space="preserve">: </w:t>
-      </w:r>
-      <w:r>
-        <w:rPr>
-          <w:b/>
-        </w:rPr>
-        <w:t>Pl</w:t>
-      </w:r>
-      <w:r>
-        <w:rPr>
-          <w:b/>
-        </w:rPr>
-        <w:t>ugin features did</w:t>
-      </w:r>
-      <w:r>
-        <w:rPr>
-          <w:b/>
-        </w:rPr>
-        <w:t>n’</w:t>
-      </w:r>
-      <w:r>
-        <w:rPr>
-          <w:b/>
-        </w:rPr>
-        <w:t>t change</w:t>
-      </w:r>
-      <w:r>
-        <w:rPr>
-          <w:b/>
-        </w:rPr>
-        <w:t>…</w:t>
-      </w:r>
-    </w:p>
-    <w:p>
-      <w:pPr>
-        <w:rPr>
-          <w:b/>
-        </w:rPr>
-      </w:pPr>
-      <w:r>
-        <w:rPr>
-          <w:b/>
-        </w:rPr>
-        <w:t>Using ID for determining element type</w:t>
-      </w:r>
-      <w:r>
-        <w:rPr>
-          <w:b/>
-        </w:rPr>
-        <w:t>s</w:t>
-      </w:r>
-      <w:r>
-        <w:rPr>
-          <w:b/>
-        </w:rPr>
-        <w:t xml:space="preserve"> cha</w:t>
-      </w:r>
-      <w:r>
-        <w:rPr>
-          <w:b/>
-        </w:rPr>
-        <w:t>n</w:t>
-      </w:r>
-      <w:r>
-        <w:rPr>
-          <w:b/>
-        </w:rPr>
         <w:t>ged…</w:t>
       </w:r>
     </w:p>
@@ -4896,15 +5061,12 @@
     </w:p>
     <w:p>
       <w:r>
-        <w:t xml:space="preserve">In later designs, custom ID access added to the driver. Because GSN standards don’t require IDs to start with element type letters. That’s why instead of returning null for custom ID queries, the </w:t>
-      </w:r>
+        <w:t xml:space="preserve">In later designs, custom ID access added to the driver. Because GSN standards don’t require IDs to start with element type letters. That’s why instead of returning null for custom ID queries, the driver compares every ID in the model and if it couldn’t find it then it returns null. For custom IDs, GSN type parser still returns null but after that, it checks every element for custom ID probability. </w:t>
+      </w:r>
+    </w:p>
+    <w:p>
       <w:r>
         <w:lastRenderedPageBreak/>
-        <w:t xml:space="preserve">driver compares every ID in the model and if it couldn’t find it then it returns null. For custom IDs, GSN type parser still returns null but after that, it checks every element for custom ID probability. </w:t>
-      </w:r>
-    </w:p>
-    <w:p>
-      <w:r>
         <w:t xml:space="preserve">Another update for not determining types with element ID would be the “.gsntype” query. Before this change, the node elements’ type were found by element IDs and link elements’ IDs were found by </w:t>
       </w:r>
       <w:r>
@@ -4967,6 +5129,7 @@
         <w:t xml:space="preserve"> attribute Solution-Context elements use “ARM:InformationElement”. Similarly, Context elements can only be connected to Asserted Context links’ target side. Hence, the same function used for determining Justification and Context elements. All 5 element examples could be seen below.</w:t>
       </w:r>
     </w:p>
+    <w:p/>
     <w:tbl>
       <w:tblPr>
         <w:tblStyle w:val="TabloKlavuzu"/>
@@ -5583,7 +5746,6 @@
               <w:rPr>
                 <w:rFonts w:ascii="Consolas" w:hAnsi="Consolas"/>
               </w:rPr>
-              <w:lastRenderedPageBreak/>
               <w:t>&lt;</w:t>
             </w:r>
             <w:r>
@@ -5693,6 +5855,7 @@
                 <w:rFonts w:cs="Times New Roman"/>
                 <w:b/>
               </w:rPr>
+              <w:lastRenderedPageBreak/>
               <w:t>Strategy element</w:t>
             </w:r>
           </w:p>
@@ -6235,6 +6398,7 @@
       </w:tr>
     </w:tbl>
     <w:p/>
+    <w:p/>
     <w:p>
       <w:pPr>
         <w:pStyle w:val="Balk1"/>
@@ -6259,6 +6423,7 @@
         <w:t>Link elements’ target and source attributes are reverse…</w:t>
       </w:r>
     </w:p>
+    <w:p/>
     <w:p>
       <w:pPr>
         <w:pStyle w:val="Balk2"/>
@@ -6554,6 +6719,7 @@
         <w:t>lists.</w:t>
       </w:r>
     </w:p>
+    <w:p/>
     <w:p>
       <w:pPr>
         <w:pStyle w:val="Balk2"/>
@@ -6951,43 +7117,43 @@
           <w:rFonts w:cs="Times New Roman"/>
           <w:szCs w:val="24"/>
         </w:rPr>
-        <w:t>parser function calls the third function which is “isJustificationOrContext”. This function determines if the given element Goal or Justification and also Solution or Context. As mentioned before, Context and Just</w:t>
+        <w:t xml:space="preserve">parser function calls the third function which is “isJustificationOrContext”. This </w:t>
       </w:r>
       <w:r>
         <w:rPr>
           <w:rFonts w:cs="Times New Roman"/>
           <w:szCs w:val="24"/>
         </w:rPr>
-        <w:t xml:space="preserve">ification elements only connect </w:t>
+        <w:lastRenderedPageBreak/>
+        <w:t>function determines if the given element Goal or Justification and also Solution or Context. As mentioned before, Context and Just</w:t>
       </w:r>
       <w:r>
         <w:rPr>
           <w:rFonts w:cs="Times New Roman"/>
           <w:szCs w:val="24"/>
         </w:rPr>
-        <w:t xml:space="preserve">to </w:t>
+        <w:t xml:space="preserve">ification elements only connect </w:t>
       </w:r>
       <w:r>
         <w:rPr>
           <w:rFonts w:cs="Times New Roman"/>
           <w:szCs w:val="24"/>
         </w:rPr>
-        <w:t xml:space="preserve">the </w:t>
+        <w:t xml:space="preserve">to </w:t>
       </w:r>
       <w:r>
         <w:rPr>
           <w:rFonts w:cs="Times New Roman"/>
           <w:szCs w:val="24"/>
         </w:rPr>
-        <w:t xml:space="preserve">Asserted Context link’s </w:t>
+        <w:t xml:space="preserve">the </w:t>
       </w:r>
       <w:r>
         <w:rPr>
           <w:rFonts w:cs="Times New Roman"/>
           <w:szCs w:val="24"/>
         </w:rPr>
-        <w:lastRenderedPageBreak/>
-        <w:t xml:space="preserve">target side. So, this function checks every Asserted Context elements’ target attribute and if it finds the given element’s </w:t>
+        <w:t xml:space="preserve">Asserted Context link’s target side. So, this function checks every Asserted Context elements’ target attribute and if it finds the given element’s </w:t>
       </w:r>
       <w:r>
         <w:rPr>
@@ -7011,6 +7177,14 @@
         </w:rPr>
         <w:t xml:space="preserve"> Otherwise, it returns false.</w:t>
       </w:r>
+    </w:p>
+    <w:p>
+      <w:pPr>
+        <w:rPr>
+          <w:rFonts w:cs="Times New Roman"/>
+          <w:szCs w:val="24"/>
+        </w:rPr>
+      </w:pPr>
     </w:p>
     <w:p>
       <w:pPr>
@@ -7049,6 +7223,7 @@
         <w:t>nd the total 9 GSN types.</w:t>
       </w:r>
     </w:p>
+    <w:p/>
     <w:p>
       <w:pPr>
         <w:pStyle w:val="Balk2"/>
@@ -7225,6 +7400,7 @@
         </w:numPr>
       </w:pPr>
       <w:r>
+        <w:lastRenderedPageBreak/>
         <w:t xml:space="preserve">Link element with </w:t>
       </w:r>
       <w:r>
@@ -7239,11 +7415,7 @@
     </w:p>
     <w:p>
       <w:r>
-        <w:t xml:space="preserve">This case takes string input like “s_G1_t_C2” and parses it to get two node ID values. The reason I used “_” characters between each part is, Epsilon doesn’t work with “–“ character. After parsing sting, it finds node elements with given two IDs. If both of the nodes are found, it loops over every </w:t>
-      </w:r>
-      <w:r>
-        <w:lastRenderedPageBreak/>
-        <w:t xml:space="preserve">link element and tries to find given nodes </w:t>
+        <w:t xml:space="preserve">This case takes string input like “s_G1_t_C2” and parses it to get two node ID values. The reason I used “_” characters between each part is, Epsilon doesn’t work with “–“ character. After parsing sting, it finds node elements with given two IDs. If both of the nodes are found, it loops over every link element and tries to find given nodes </w:t>
       </w:r>
       <w:r>
         <w:rPr>
@@ -7469,6 +7641,13 @@
     </w:p>
     <w:p>
       <w:pPr>
+        <w:rPr>
+          <w:i/>
+        </w:rPr>
+      </w:pPr>
+    </w:p>
+    <w:p>
+      <w:pPr>
         <w:pStyle w:val="Balk2"/>
         <w:numPr>
           <w:ilvl w:val="1"/>
@@ -7477,6 +7656,7 @@
       </w:pPr>
       <w:bookmarkStart w:id="10" w:name="_Toc44072019"/>
       <w:r>
+        <w:lastRenderedPageBreak/>
         <w:t>G</w:t>
       </w:r>
       <w:r>
@@ -7526,7 +7706,6 @@
     </w:p>
     <w:p>
       <w:r>
-        <w:lastRenderedPageBreak/>
         <w:t>ID command sets given element’s ID attribute.</w:t>
       </w:r>
     </w:p>
@@ -7737,6 +7916,13 @@
     </w:p>
     <w:p>
       <w:pPr>
+        <w:rPr>
+          <w:i/>
+        </w:rPr>
+      </w:pPr>
+    </w:p>
+    <w:p>
+      <w:pPr>
         <w:pStyle w:val="Balk1"/>
         <w:numPr>
           <w:ilvl w:val="0"/>
@@ -7749,6 +7935,7 @@
       </w:r>
       <w:bookmarkEnd w:id="11"/>
     </w:p>
+    <w:p/>
     <w:p>
       <w:r>
         <w:t>In this section usage examples are given. Each requirement would be explained with examples.</w:t>
@@ -7764,6 +7951,7 @@
       </w:pPr>
       <w:bookmarkStart w:id="12" w:name="_Toc44072021"/>
       <w:r>
+        <w:lastRenderedPageBreak/>
         <w:t xml:space="preserve">How </w:t>
       </w:r>
       <w:r>
@@ -7936,7 +8124,6 @@
           <w:noProof/>
           <w:lang w:eastAsia="en-CA"/>
         </w:rPr>
-        <w:lastRenderedPageBreak/>
         <w:t xml:space="preserve">Choose </w:t>
       </w:r>
       <w:r>
@@ -8170,6 +8357,9 @@
       <w:pPr>
         <w:pStyle w:val="ResimYazs"/>
         <w:jc w:val="center"/>
+        <w:rPr>
+          <w:noProof/>
+        </w:rPr>
       </w:pPr>
       <w:r>
         <w:t xml:space="preserve">Figure </w:t>
@@ -8192,6 +8382,7 @@
         <w:t xml:space="preserve"> configurations</w:t>
       </w:r>
     </w:p>
+    <w:p/>
     <w:p>
       <w:pPr>
         <w:pStyle w:val="ListeParagraf"/>
@@ -8226,6 +8417,11 @@
     </w:p>
     <w:p>
       <w:pPr>
+        <w:jc w:val="left"/>
+      </w:pPr>
+    </w:p>
+    <w:p>
+      <w:pPr>
         <w:keepNext/>
         <w:jc w:val="center"/>
       </w:pPr>
@@ -8234,6 +8430,7 @@
           <w:noProof/>
           <w:lang w:eastAsia="en-CA"/>
         </w:rPr>
+        <w:lastRenderedPageBreak/>
         <w:drawing>
           <wp:inline distT="0" distB="0" distL="0" distR="0" wp14:anchorId="77ACFA43" wp14:editId="4209DA4B">
             <wp:extent cx="3618375" cy="3456960"/>
@@ -8367,6 +8564,7 @@
         <w:t xml:space="preserve"> as a list or a single element.</w:t>
       </w:r>
     </w:p>
+    <w:p/>
     <w:tbl>
       <w:tblPr>
         <w:tblStyle w:val="TabloKlavuzu"/>
@@ -8521,6 +8719,7 @@
               <w:rPr>
                 <w:rFonts w:ascii="Consolas" w:hAnsi="Consolas"/>
               </w:rPr>
+              <w:lastRenderedPageBreak/>
               <w:t>gsn.links</w:t>
             </w:r>
           </w:p>
@@ -9154,9 +9353,11 @@
       <w:pPr>
         <w:pStyle w:val="ResimYazs"/>
         <w:jc w:val="center"/>
-      </w:pPr>
-      <w:r>
-        <w:lastRenderedPageBreak/>
+        <w:rPr>
+          <w:noProof/>
+        </w:rPr>
+      </w:pPr>
+      <w:r>
         <w:t xml:space="preserve">Table </w:t>
       </w:r>
       <w:fldSimple w:instr=" SEQ Table \* ARABIC ">
@@ -9177,6 +9378,7 @@
         <w:t xml:space="preserve"> Element Getters</w:t>
       </w:r>
     </w:p>
+    <w:p/>
     <w:p>
       <w:r>
         <w:t xml:space="preserve">Some of the getters could be combined differently. For example, </w:t>
@@ -9219,6 +9421,7 @@
         <w:t xml:space="preserve">Updating elements commands call setter class functions. Most of the element attributes can be set via below commands. Getter and setter commands are the same. The only difference is setters requires “=” character and new value after equals character. </w:t>
       </w:r>
     </w:p>
+    <w:p/>
     <w:tbl>
       <w:tblPr>
         <w:tblStyle w:val="TabloKlavuzu"/>
@@ -9361,6 +9564,7 @@
               <w:rPr>
                 <w:rFonts w:ascii="Consolas" w:hAnsi="Consolas"/>
               </w:rPr>
+              <w:lastRenderedPageBreak/>
               <w:t>g</w:t>
             </w:r>
             <w:r>
@@ -9687,6 +9891,7 @@
         <w:t>etters</w:t>
       </w:r>
     </w:p>
+    <w:p/>
     <w:p>
       <w:pPr>
         <w:pStyle w:val="ListeParagraf"/>
@@ -9723,6 +9928,7 @@
         <w:t xml:space="preserve"> keyword only creates new element object but it doesn’t append this new object into the model.</w:t>
       </w:r>
     </w:p>
+    <w:p/>
     <w:tbl>
       <w:tblPr>
         <w:tblStyle w:val="TabloKlavuzu"/>
@@ -9790,7 +9996,6 @@
               <w:rPr>
                 <w:rFonts w:ascii="Consolas" w:hAnsi="Consolas"/>
               </w:rPr>
-              <w:lastRenderedPageBreak/>
               <w:t>var newElement = new goal;</w:t>
             </w:r>
           </w:p>
@@ -9872,6 +10077,7 @@
         <w:t>: Astah GSN Driver Element Creator Commands</w:t>
       </w:r>
     </w:p>
+    <w:p/>
     <w:p>
       <w:r>
         <w:t xml:space="preserve">New element’s attributes could be set via two different ways. Either updating the </w:t>
@@ -9968,6 +10174,7 @@
               <w:rPr>
                 <w:b/>
               </w:rPr>
+              <w:lastRenderedPageBreak/>
               <w:t>Delete</w:t>
             </w:r>
             <w:r>
@@ -10060,6 +10267,10 @@
       </w:r>
     </w:p>
     <w:p>
+      <w:bookmarkStart w:id="13" w:name="_GoBack"/>
+      <w:bookmarkEnd w:id="13"/>
+    </w:p>
+    <w:p>
       <w:pPr>
         <w:pStyle w:val="ListeParagraf"/>
         <w:numPr>
@@ -10104,14 +10315,14 @@
           <w:numId w:val="1"/>
         </w:numPr>
       </w:pPr>
-      <w:bookmarkStart w:id="13" w:name="_Toc44072022"/>
+      <w:bookmarkStart w:id="14" w:name="_Toc44072022"/>
       <w:r>
         <w:t>GSN Model Examples</w:t>
       </w:r>
       <w:r>
         <w:t xml:space="preserve"> with Epsilon</w:t>
       </w:r>
-      <w:bookmarkEnd w:id="13"/>
+      <w:bookmarkEnd w:id="14"/>
     </w:p>
     <w:p>
       <w:pPr>
@@ -10121,11 +10332,11 @@
           <w:numId w:val="1"/>
         </w:numPr>
       </w:pPr>
-      <w:bookmarkStart w:id="14" w:name="_Toc44072023"/>
+      <w:bookmarkStart w:id="15" w:name="_Toc44072023"/>
       <w:r>
         <w:t>CONCLUSION</w:t>
       </w:r>
-      <w:bookmarkEnd w:id="14"/>
+      <w:bookmarkEnd w:id="15"/>
     </w:p>
     <w:p/>
     <w:p>
@@ -10141,11 +10352,11 @@
           <w:numId w:val="1"/>
         </w:numPr>
       </w:pPr>
-      <w:bookmarkStart w:id="15" w:name="_Toc44072024"/>
+      <w:bookmarkStart w:id="16" w:name="_Toc44072024"/>
       <w:r>
         <w:t>FUTURE WORK</w:t>
       </w:r>
-      <w:bookmarkEnd w:id="15"/>
+      <w:bookmarkEnd w:id="16"/>
     </w:p>
     <w:p/>
     <w:p>
@@ -10160,8 +10371,6 @@
       <w:r>
         <w:t>…</w:t>
       </w:r>
-      <w:bookmarkStart w:id="16" w:name="_GoBack"/>
-      <w:bookmarkEnd w:id="16"/>
     </w:p>
     <w:p>
       <w:r>
@@ -14956,7 +15165,7 @@
 </file>
 
 <file path=customXml/itemProps1.xml><?xml version="1.0" encoding="utf-8"?>
-<ds:datastoreItem xmlns:ds="http://schemas.openxmlformats.org/officeDocument/2006/customXml" ds:itemID="{A2F1A095-5EF6-45CA-AF6D-1F63F7601E0F}">
+<ds:datastoreItem xmlns:ds="http://schemas.openxmlformats.org/officeDocument/2006/customXml" ds:itemID="{D1FAE43F-9B3A-4AE2-B858-06BA36184A5A}">
   <ds:schemaRefs>
     <ds:schemaRef ds:uri="http://schemas.openxmlformats.org/officeDocument/2006/bibliography"/>
   </ds:schemaRefs>

</xml_diff>

<commit_message>
Report - New subsection draft added
</commit_message>
<xml_diff>
--- a/Project Report/BaranKaya_ProjectReport.docx
+++ b/Project Report/BaranKaya_ProjectReport.docx
@@ -1285,7 +1285,7 @@
       <w:pPr>
         <w:pStyle w:val="Balk1"/>
       </w:pPr>
-      <w:bookmarkStart w:id="0" w:name="_Toc44072009"/>
+      <w:bookmarkStart w:id="0" w:name="_Toc44249922"/>
       <w:r>
         <w:lastRenderedPageBreak/>
         <w:t>ABSTRACT</w:t>
@@ -1376,7 +1376,7 @@
             </w:rPr>
             <w:fldChar w:fldCharType="separate"/>
           </w:r>
-          <w:hyperlink w:anchor="_Toc44072009" w:history="1">
+          <w:hyperlink w:anchor="_Toc44249922" w:history="1">
             <w:r>
               <w:rPr>
                 <w:rStyle w:val="Kpr"/>
@@ -1403,7 +1403,7 @@
                 <w:noProof/>
                 <w:webHidden/>
               </w:rPr>
-              <w:instrText xml:space="preserve"> PAGEREF _Toc44072009 \h </w:instrText>
+              <w:instrText xml:space="preserve"> PAGEREF _Toc44249922 \h </w:instrText>
             </w:r>
             <w:r>
               <w:rPr>
@@ -1448,7 +1448,7 @@
               <w:lang w:eastAsia="en-CA"/>
             </w:rPr>
           </w:pPr>
-          <w:hyperlink w:anchor="_Toc44072010" w:history="1">
+          <w:hyperlink w:anchor="_Toc44249923" w:history="1">
             <w:r>
               <w:rPr>
                 <w:rStyle w:val="Kpr"/>
@@ -1491,7 +1491,7 @@
                 <w:noProof/>
                 <w:webHidden/>
               </w:rPr>
-              <w:instrText xml:space="preserve"> PAGEREF _Toc44072010 \h </w:instrText>
+              <w:instrText xml:space="preserve"> PAGEREF _Toc44249923 \h </w:instrText>
             </w:r>
             <w:r>
               <w:rPr>
@@ -1536,7 +1536,7 @@
               <w:lang w:eastAsia="en-CA"/>
             </w:rPr>
           </w:pPr>
-          <w:hyperlink w:anchor="_Toc44072011" w:history="1">
+          <w:hyperlink w:anchor="_Toc44249924" w:history="1">
             <w:r>
               <w:rPr>
                 <w:rStyle w:val="Kpr"/>
@@ -1579,7 +1579,7 @@
                 <w:noProof/>
                 <w:webHidden/>
               </w:rPr>
-              <w:instrText xml:space="preserve"> PAGEREF _Toc44072011 \h </w:instrText>
+              <w:instrText xml:space="preserve"> PAGEREF _Toc44249924 \h </w:instrText>
             </w:r>
             <w:r>
               <w:rPr>
@@ -1624,7 +1624,7 @@
               <w:lang w:eastAsia="en-CA"/>
             </w:rPr>
           </w:pPr>
-          <w:hyperlink w:anchor="_Toc44072012" w:history="1">
+          <w:hyperlink w:anchor="_Toc44249925" w:history="1">
             <w:r>
               <w:rPr>
                 <w:rStyle w:val="Kpr"/>
@@ -1667,7 +1667,7 @@
                 <w:noProof/>
                 <w:webHidden/>
               </w:rPr>
-              <w:instrText xml:space="preserve"> PAGEREF _Toc44072012 \h </w:instrText>
+              <w:instrText xml:space="preserve"> PAGEREF _Toc44249925 \h </w:instrText>
             </w:r>
             <w:r>
               <w:rPr>
@@ -1712,7 +1712,7 @@
               <w:lang w:eastAsia="en-CA"/>
             </w:rPr>
           </w:pPr>
-          <w:hyperlink w:anchor="_Toc44072013" w:history="1">
+          <w:hyperlink w:anchor="_Toc44249926" w:history="1">
             <w:r>
               <w:rPr>
                 <w:rStyle w:val="Kpr"/>
@@ -1755,7 +1755,7 @@
                 <w:noProof/>
                 <w:webHidden/>
               </w:rPr>
-              <w:instrText xml:space="preserve"> PAGEREF _Toc44072013 \h </w:instrText>
+              <w:instrText xml:space="preserve"> PAGEREF _Toc44249926 \h </w:instrText>
             </w:r>
             <w:r>
               <w:rPr>
@@ -1800,7 +1800,7 @@
               <w:lang w:eastAsia="en-CA"/>
             </w:rPr>
           </w:pPr>
-          <w:hyperlink w:anchor="_Toc44072014" w:history="1">
+          <w:hyperlink w:anchor="_Toc44249927" w:history="1">
             <w:r>
               <w:rPr>
                 <w:rStyle w:val="Kpr"/>
@@ -1843,7 +1843,7 @@
                 <w:noProof/>
                 <w:webHidden/>
               </w:rPr>
-              <w:instrText xml:space="preserve"> PAGEREF _Toc44072014 \h </w:instrText>
+              <w:instrText xml:space="preserve"> PAGEREF _Toc44249927 \h </w:instrText>
             </w:r>
             <w:r>
               <w:rPr>
@@ -1888,7 +1888,7 @@
               <w:lang w:eastAsia="en-CA"/>
             </w:rPr>
           </w:pPr>
-          <w:hyperlink w:anchor="_Toc44072015" w:history="1">
+          <w:hyperlink w:anchor="_Toc44249928" w:history="1">
             <w:r>
               <w:rPr>
                 <w:rStyle w:val="Kpr"/>
@@ -1931,7 +1931,7 @@
                 <w:noProof/>
                 <w:webHidden/>
               </w:rPr>
-              <w:instrText xml:space="preserve"> PAGEREF _Toc44072015 \h </w:instrText>
+              <w:instrText xml:space="preserve"> PAGEREF _Toc44249928 \h </w:instrText>
             </w:r>
             <w:r>
               <w:rPr>
@@ -1976,7 +1976,7 @@
               <w:lang w:eastAsia="en-CA"/>
             </w:rPr>
           </w:pPr>
-          <w:hyperlink w:anchor="_Toc44072016" w:history="1">
+          <w:hyperlink w:anchor="_Toc44249929" w:history="1">
             <w:r>
               <w:rPr>
                 <w:rStyle w:val="Kpr"/>
@@ -2019,7 +2019,7 @@
                 <w:noProof/>
                 <w:webHidden/>
               </w:rPr>
-              <w:instrText xml:space="preserve"> PAGEREF _Toc44072016 \h </w:instrText>
+              <w:instrText xml:space="preserve"> PAGEREF _Toc44249929 \h </w:instrText>
             </w:r>
             <w:r>
               <w:rPr>
@@ -2064,7 +2064,7 @@
               <w:lang w:eastAsia="en-CA"/>
             </w:rPr>
           </w:pPr>
-          <w:hyperlink w:anchor="_Toc44072017" w:history="1">
+          <w:hyperlink w:anchor="_Toc44249930" w:history="1">
             <w:r>
               <w:rPr>
                 <w:rStyle w:val="Kpr"/>
@@ -2107,7 +2107,7 @@
                 <w:noProof/>
                 <w:webHidden/>
               </w:rPr>
-              <w:instrText xml:space="preserve"> PAGEREF _Toc44072017 \h </w:instrText>
+              <w:instrText xml:space="preserve"> PAGEREF _Toc44249930 \h </w:instrText>
             </w:r>
             <w:r>
               <w:rPr>
@@ -2127,7 +2127,7 @@
                 <w:noProof/>
                 <w:webHidden/>
               </w:rPr>
-              <w:t>14</w:t>
+              <w:t>15</w:t>
             </w:r>
             <w:r>
               <w:rPr>
@@ -2152,7 +2152,7 @@
               <w:lang w:eastAsia="en-CA"/>
             </w:rPr>
           </w:pPr>
-          <w:hyperlink w:anchor="_Toc44072018" w:history="1">
+          <w:hyperlink w:anchor="_Toc44249931" w:history="1">
             <w:r>
               <w:rPr>
                 <w:rStyle w:val="Kpr"/>
@@ -2195,7 +2195,7 @@
                 <w:noProof/>
                 <w:webHidden/>
               </w:rPr>
-              <w:instrText xml:space="preserve"> PAGEREF _Toc44072018 \h </w:instrText>
+              <w:instrText xml:space="preserve"> PAGEREF _Toc44249931 \h </w:instrText>
             </w:r>
             <w:r>
               <w:rPr>
@@ -2215,7 +2215,7 @@
                 <w:noProof/>
                 <w:webHidden/>
               </w:rPr>
-              <w:t>14</w:t>
+              <w:t>15</w:t>
             </w:r>
             <w:r>
               <w:rPr>
@@ -2240,7 +2240,7 @@
               <w:lang w:eastAsia="en-CA"/>
             </w:rPr>
           </w:pPr>
-          <w:hyperlink w:anchor="_Toc44072019" w:history="1">
+          <w:hyperlink w:anchor="_Toc44249932" w:history="1">
             <w:r>
               <w:rPr>
                 <w:rStyle w:val="Kpr"/>
@@ -2283,7 +2283,7 @@
                 <w:noProof/>
                 <w:webHidden/>
               </w:rPr>
-              <w:instrText xml:space="preserve"> PAGEREF _Toc44072019 \h </w:instrText>
+              <w:instrText xml:space="preserve"> PAGEREF _Toc44249932 \h </w:instrText>
             </w:r>
             <w:r>
               <w:rPr>
@@ -2303,7 +2303,7 @@
                 <w:noProof/>
                 <w:webHidden/>
               </w:rPr>
-              <w:t>16</w:t>
+              <w:t>17</w:t>
             </w:r>
             <w:r>
               <w:rPr>
@@ -2328,7 +2328,7 @@
               <w:lang w:eastAsia="en-CA"/>
             </w:rPr>
           </w:pPr>
-          <w:hyperlink w:anchor="_Toc44072020" w:history="1">
+          <w:hyperlink w:anchor="_Toc44249933" w:history="1">
             <w:r>
               <w:rPr>
                 <w:rStyle w:val="Kpr"/>
@@ -2371,7 +2371,7 @@
                 <w:noProof/>
                 <w:webHidden/>
               </w:rPr>
-              <w:instrText xml:space="preserve"> PAGEREF _Toc44072020 \h </w:instrText>
+              <w:instrText xml:space="preserve"> PAGEREF _Toc44249933 \h </w:instrText>
             </w:r>
             <w:r>
               <w:rPr>
@@ -2416,7 +2416,7 @@
               <w:lang w:eastAsia="en-CA"/>
             </w:rPr>
           </w:pPr>
-          <w:hyperlink w:anchor="_Toc44072021" w:history="1">
+          <w:hyperlink w:anchor="_Toc44249934" w:history="1">
             <w:r>
               <w:rPr>
                 <w:rStyle w:val="Kpr"/>
@@ -2459,7 +2459,7 @@
                 <w:noProof/>
                 <w:webHidden/>
               </w:rPr>
-              <w:instrText xml:space="preserve"> PAGEREF _Toc44072021 \h </w:instrText>
+              <w:instrText xml:space="preserve"> PAGEREF _Toc44249934 \h </w:instrText>
             </w:r>
             <w:r>
               <w:rPr>
@@ -2479,7 +2479,7 @@
                 <w:noProof/>
                 <w:webHidden/>
               </w:rPr>
-              <w:t>17</w:t>
+              <w:t>18</w:t>
             </w:r>
             <w:r>
               <w:rPr>
@@ -2504,7 +2504,7 @@
               <w:lang w:eastAsia="en-CA"/>
             </w:rPr>
           </w:pPr>
-          <w:hyperlink w:anchor="_Toc44072022" w:history="1">
+          <w:hyperlink w:anchor="_Toc44249935" w:history="1">
             <w:r>
               <w:rPr>
                 <w:rStyle w:val="Kpr"/>
@@ -2547,7 +2547,7 @@
                 <w:noProof/>
                 <w:webHidden/>
               </w:rPr>
-              <w:instrText xml:space="preserve"> PAGEREF _Toc44072022 \h </w:instrText>
+              <w:instrText xml:space="preserve"> PAGEREF _Toc44249935 \h </w:instrText>
             </w:r>
             <w:r>
               <w:rPr>
@@ -2567,7 +2567,7 @@
                 <w:noProof/>
                 <w:webHidden/>
               </w:rPr>
-              <w:t>22</w:t>
+              <w:t>23</w:t>
             </w:r>
             <w:r>
               <w:rPr>
@@ -2592,7 +2592,7 @@
               <w:lang w:eastAsia="en-CA"/>
             </w:rPr>
           </w:pPr>
-          <w:hyperlink w:anchor="_Toc44072023" w:history="1">
+          <w:hyperlink w:anchor="_Toc44249936" w:history="1">
             <w:r>
               <w:rPr>
                 <w:rStyle w:val="Kpr"/>
@@ -2635,7 +2635,7 @@
                 <w:noProof/>
                 <w:webHidden/>
               </w:rPr>
-              <w:instrText xml:space="preserve"> PAGEREF _Toc44072023 \h </w:instrText>
+              <w:instrText xml:space="preserve"> PAGEREF _Toc44249936 \h </w:instrText>
             </w:r>
             <w:r>
               <w:rPr>
@@ -2655,7 +2655,7 @@
                 <w:noProof/>
                 <w:webHidden/>
               </w:rPr>
-              <w:t>22</w:t>
+              <w:t>23</w:t>
             </w:r>
             <w:r>
               <w:rPr>
@@ -2680,7 +2680,7 @@
               <w:lang w:eastAsia="en-CA"/>
             </w:rPr>
           </w:pPr>
-          <w:hyperlink w:anchor="_Toc44072024" w:history="1">
+          <w:hyperlink w:anchor="_Toc44249937" w:history="1">
             <w:r>
               <w:rPr>
                 <w:rStyle w:val="Kpr"/>
@@ -2723,7 +2723,7 @@
                 <w:noProof/>
                 <w:webHidden/>
               </w:rPr>
-              <w:instrText xml:space="preserve"> PAGEREF _Toc44072024 \h </w:instrText>
+              <w:instrText xml:space="preserve"> PAGEREF _Toc44249937 \h </w:instrText>
             </w:r>
             <w:r>
               <w:rPr>
@@ -2743,7 +2743,7 @@
                 <w:noProof/>
                 <w:webHidden/>
               </w:rPr>
-              <w:t>22</w:t>
+              <w:t>23</w:t>
             </w:r>
             <w:r>
               <w:rPr>
@@ -2768,7 +2768,7 @@
               <w:lang w:eastAsia="en-CA"/>
             </w:rPr>
           </w:pPr>
-          <w:hyperlink w:anchor="_Toc44072025" w:history="1">
+          <w:hyperlink w:anchor="_Toc44249938" w:history="1">
             <w:r>
               <w:rPr>
                 <w:rStyle w:val="Kpr"/>
@@ -2811,7 +2811,7 @@
                 <w:noProof/>
                 <w:webHidden/>
               </w:rPr>
-              <w:instrText xml:space="preserve"> PAGEREF _Toc44072025 \h </w:instrText>
+              <w:instrText xml:space="preserve"> PAGEREF _Toc44249938 \h </w:instrText>
             </w:r>
             <w:r>
               <w:rPr>
@@ -2831,7 +2831,7 @@
                 <w:noProof/>
                 <w:webHidden/>
               </w:rPr>
-              <w:t>25</w:t>
+              <w:t>27</w:t>
             </w:r>
             <w:r>
               <w:rPr>
@@ -2876,7 +2876,7 @@
           <w:numId w:val="1"/>
         </w:numPr>
       </w:pPr>
-      <w:bookmarkStart w:id="1" w:name="_Toc44072010"/>
+      <w:bookmarkStart w:id="1" w:name="_Toc44249923"/>
       <w:r>
         <w:lastRenderedPageBreak/>
         <w:t>INTRODUCTION</w:t>
@@ -2903,7 +2903,7 @@
           <w:numId w:val="1"/>
         </w:numPr>
       </w:pPr>
-      <w:bookmarkStart w:id="2" w:name="_Toc44072011"/>
+      <w:bookmarkStart w:id="2" w:name="_Toc44249924"/>
       <w:r>
         <w:t>RELATED WOR</w:t>
       </w:r>
@@ -2952,7 +2952,7 @@
           <w:numId w:val="1"/>
         </w:numPr>
       </w:pPr>
-      <w:bookmarkStart w:id="3" w:name="_Toc44072012"/>
+      <w:bookmarkStart w:id="3" w:name="_Toc44249925"/>
       <w:r>
         <w:t>PROJECT REQUIREMENTS</w:t>
       </w:r>
@@ -3563,7 +3563,7 @@
           <w:numId w:val="1"/>
         </w:numPr>
       </w:pPr>
-      <w:bookmarkStart w:id="4" w:name="_Toc44072013"/>
+      <w:bookmarkStart w:id="4" w:name="_Toc44249926"/>
       <w:r>
         <w:t>DESIGN</w:t>
       </w:r>
@@ -6398,6 +6398,36 @@
       </w:tr>
     </w:tbl>
     <w:p/>
+    <w:p>
+      <w:pPr>
+        <w:rPr>
+          <w:b/>
+        </w:rPr>
+      </w:pPr>
+      <w:r>
+        <w:rPr>
+          <w:b/>
+        </w:rPr>
+        <w:t>Problems with Astah GSN XMI files</w:t>
+      </w:r>
+    </w:p>
+    <w:p>
+      <w:r>
+        <w:t>Strategy links…</w:t>
+      </w:r>
+    </w:p>
+    <w:p>
+      <w:r>
+        <w:t>Xmi:id changes…</w:t>
+      </w:r>
+    </w:p>
+    <w:p>
+      <w:r>
+        <w:t>Target-source reversed…</w:t>
+      </w:r>
+      <w:bookmarkStart w:id="5" w:name="_GoBack"/>
+      <w:bookmarkEnd w:id="5"/>
+    </w:p>
     <w:p/>
     <w:p>
       <w:pPr>
@@ -6407,11 +6437,11 @@
           <w:numId w:val="1"/>
         </w:numPr>
       </w:pPr>
-      <w:bookmarkStart w:id="5" w:name="_Toc44072014"/>
+      <w:bookmarkStart w:id="6" w:name="_Toc44249927"/>
       <w:r>
         <w:t>IMPLEMENTATION</w:t>
       </w:r>
-      <w:bookmarkEnd w:id="5"/>
+      <w:bookmarkEnd w:id="6"/>
     </w:p>
     <w:p>
       <w:r>
@@ -6432,11 +6462,11 @@
           <w:numId w:val="1"/>
         </w:numPr>
       </w:pPr>
-      <w:bookmarkStart w:id="6" w:name="_Toc44072015"/>
+      <w:bookmarkStart w:id="7" w:name="_Toc44249928"/>
       <w:r>
         <w:t>GSN Model</w:t>
       </w:r>
-      <w:bookmarkEnd w:id="6"/>
+      <w:bookmarkEnd w:id="7"/>
     </w:p>
     <w:p>
       <w:r>
@@ -6451,6 +6481,7 @@
         <w:t xml:space="preserve">as well as removing an element </w:t>
       </w:r>
       <w:r>
+        <w:lastRenderedPageBreak/>
         <w:t xml:space="preserve">and collecting all elements functions </w:t>
       </w:r>
       <w:r>
@@ -6492,11 +6523,7 @@
         <w:t>,</w:t>
       </w:r>
       <w:r>
-        <w:t xml:space="preserve"> or root. Then new attributes and values are created with type data. All node and link elements have </w:t>
-      </w:r>
-      <w:r>
-        <w:lastRenderedPageBreak/>
-        <w:t xml:space="preserve">5 common attributes: </w:t>
+        <w:t xml:space="preserve"> or root. Then new attributes and values are created with type data. All node and link elements have 5 common attributes: </w:t>
       </w:r>
       <w:r>
         <w:rPr>
@@ -6728,14 +6755,14 @@
           <w:numId w:val="1"/>
         </w:numPr>
       </w:pPr>
-      <w:bookmarkStart w:id="7" w:name="_Toc44072016"/>
+      <w:bookmarkStart w:id="8" w:name="_Toc44249929"/>
       <w:r>
         <w:t xml:space="preserve">GSN </w:t>
       </w:r>
       <w:r>
         <w:t>Property</w:t>
       </w:r>
-      <w:bookmarkEnd w:id="7"/>
+      <w:bookmarkEnd w:id="8"/>
     </w:p>
     <w:p>
       <w:r>
@@ -6989,7 +7016,15 @@
           <w:rFonts w:cs="Times New Roman"/>
           <w:szCs w:val="24"/>
         </w:rPr>
-        <w:t xml:space="preserve">irst parser class gets string input and parses it. This string input could be ID like G1, A4, J5 or a type name like solution, strategy, … With these inputs, it creates </w:t>
+        <w:t xml:space="preserve">irst parser class gets string input and parses it. This string input could be ID like </w:t>
+      </w:r>
+      <w:r>
+        <w:rPr>
+          <w:rFonts w:cs="Times New Roman"/>
+          <w:szCs w:val="24"/>
+        </w:rPr>
+        <w:lastRenderedPageBreak/>
+        <w:t xml:space="preserve">G1, A4, J5 or a type name like solution, strategy, … With these inputs, it creates </w:t>
       </w:r>
       <w:r>
         <w:rPr>
@@ -7117,15 +7152,7 @@
           <w:rFonts w:cs="Times New Roman"/>
           <w:szCs w:val="24"/>
         </w:rPr>
-        <w:t xml:space="preserve">parser function calls the third function which is “isJustificationOrContext”. This </w:t>
-      </w:r>
-      <w:r>
-        <w:rPr>
-          <w:rFonts w:cs="Times New Roman"/>
-          <w:szCs w:val="24"/>
-        </w:rPr>
-        <w:lastRenderedPageBreak/>
-        <w:t>function determines if the given element Goal or Justification and also Solution or Context. As mentioned before, Context and Just</w:t>
+        <w:t>parser function calls the third function which is “isJustificationOrContext”. This function determines if the given element Goal or Justification and also Solution or Context. As mentioned before, Context and Just</w:t>
       </w:r>
       <w:r>
         <w:rPr>
@@ -7194,7 +7221,7 @@
           <w:numId w:val="1"/>
         </w:numPr>
       </w:pPr>
-      <w:bookmarkStart w:id="8" w:name="_Toc44072017"/>
+      <w:bookmarkStart w:id="9" w:name="_Toc44249930"/>
       <w:r>
         <w:t xml:space="preserve">GSN </w:t>
       </w:r>
@@ -7204,7 +7231,7 @@
       <w:r>
         <w:t xml:space="preserve"> Type</w:t>
       </w:r>
-      <w:bookmarkEnd w:id="8"/>
+      <w:bookmarkEnd w:id="9"/>
     </w:p>
     <w:p>
       <w:r>
@@ -7232,11 +7259,11 @@
           <w:numId w:val="1"/>
         </w:numPr>
       </w:pPr>
-      <w:bookmarkStart w:id="9" w:name="_Toc44072018"/>
+      <w:bookmarkStart w:id="10" w:name="_Toc44249931"/>
       <w:r>
         <w:t>GSN Property Getter</w:t>
       </w:r>
-      <w:bookmarkEnd w:id="9"/>
+      <w:bookmarkEnd w:id="10"/>
     </w:p>
     <w:p>
       <w:r>
@@ -7374,6 +7401,7 @@
         </w:numPr>
       </w:pPr>
       <w:r>
+        <w:lastRenderedPageBreak/>
         <w:t>Element by type</w:t>
       </w:r>
       <w:r>
@@ -7400,7 +7428,6 @@
         </w:numPr>
       </w:pPr>
       <w:r>
-        <w:lastRenderedPageBreak/>
         <w:t xml:space="preserve">Link element with </w:t>
       </w:r>
       <w:r>
@@ -7654,15 +7681,14 @@
           <w:numId w:val="1"/>
         </w:numPr>
       </w:pPr>
-      <w:bookmarkStart w:id="10" w:name="_Toc44072019"/>
-      <w:r>
-        <w:lastRenderedPageBreak/>
+      <w:bookmarkStart w:id="11" w:name="_Toc44249932"/>
+      <w:r>
         <w:t>G</w:t>
       </w:r>
       <w:r>
         <w:t>SN Property Setter</w:t>
       </w:r>
-      <w:bookmarkEnd w:id="10"/>
+      <w:bookmarkEnd w:id="11"/>
     </w:p>
     <w:p>
       <w:r>
@@ -7929,15 +7955,16 @@
           <w:numId w:val="1"/>
         </w:numPr>
       </w:pPr>
-      <w:bookmarkStart w:id="11" w:name="_Toc44072020"/>
+      <w:bookmarkStart w:id="12" w:name="_Toc44249933"/>
       <w:r>
         <w:t>TESTING/EVALUATION</w:t>
       </w:r>
-      <w:bookmarkEnd w:id="11"/>
+      <w:bookmarkEnd w:id="12"/>
     </w:p>
     <w:p/>
     <w:p>
       <w:r>
+        <w:lastRenderedPageBreak/>
         <w:t>In this section usage examples are given. Each requirement would be explained with examples.</w:t>
       </w:r>
     </w:p>
@@ -7949,9 +7976,8 @@
           <w:numId w:val="1"/>
         </w:numPr>
       </w:pPr>
-      <w:bookmarkStart w:id="12" w:name="_Toc44072021"/>
-      <w:r>
-        <w:lastRenderedPageBreak/>
+      <w:bookmarkStart w:id="13" w:name="_Toc44249934"/>
+      <w:r>
         <w:t xml:space="preserve">How </w:t>
       </w:r>
       <w:r>
@@ -7960,7 +7986,7 @@
       <w:r>
         <w:t xml:space="preserve"> Use Astah GSN Driver?</w:t>
       </w:r>
-      <w:bookmarkEnd w:id="12"/>
+      <w:bookmarkEnd w:id="13"/>
     </w:p>
     <w:p>
       <w:pPr>
@@ -8168,7 +8194,7 @@
           <w:lang w:eastAsia="en-CA"/>
         </w:rPr>
         <w:drawing>
-          <wp:inline distT="0" distB="0" distL="0" distR="0" wp14:anchorId="1F42B72D" wp14:editId="5D7A00FA">
+          <wp:inline distT="0" distB="0" distL="0" distR="0" wp14:anchorId="2D9CE834" wp14:editId="7784E3F6">
             <wp:extent cx="5972810" cy="3555365"/>
             <wp:effectExtent l="0" t="0" r="8890" b="6985"/>
             <wp:docPr id="1" name="Resim 1"/>
@@ -8317,7 +8343,7 @@
         </w:rPr>
         <w:lastRenderedPageBreak/>
         <w:drawing>
-          <wp:inline distT="0" distB="0" distL="0" distR="0" wp14:anchorId="2C846989" wp14:editId="6ED18A21">
+          <wp:inline distT="0" distB="0" distL="0" distR="0" wp14:anchorId="402A42BD" wp14:editId="304F1591">
             <wp:extent cx="3411221" cy="3477846"/>
             <wp:effectExtent l="0" t="0" r="0" b="8890"/>
             <wp:docPr id="2" name="Resim 2"/>
@@ -8432,7 +8458,7 @@
         </w:rPr>
         <w:lastRenderedPageBreak/>
         <w:drawing>
-          <wp:inline distT="0" distB="0" distL="0" distR="0" wp14:anchorId="77ACFA43" wp14:editId="4209DA4B">
+          <wp:inline distT="0" distB="0" distL="0" distR="0" wp14:anchorId="64FB2B66" wp14:editId="12BCCC16">
             <wp:extent cx="3618375" cy="3456960"/>
             <wp:effectExtent l="0" t="0" r="1270" b="0"/>
             <wp:docPr id="3" name="Resim 3"/>
@@ -10266,10 +10292,7 @@
         <w:t>: Astah GSN Driver Element Delete Commands</w:t>
       </w:r>
     </w:p>
-    <w:p>
-      <w:bookmarkStart w:id="13" w:name="_GoBack"/>
-      <w:bookmarkEnd w:id="13"/>
-    </w:p>
+    <w:p/>
     <w:p>
       <w:pPr>
         <w:pStyle w:val="ListeParagraf"/>
@@ -10315,7 +10338,7 @@
           <w:numId w:val="1"/>
         </w:numPr>
       </w:pPr>
-      <w:bookmarkStart w:id="14" w:name="_Toc44072022"/>
+      <w:bookmarkStart w:id="14" w:name="_Toc44249935"/>
       <w:r>
         <w:t>GSN Model Examples</w:t>
       </w:r>
@@ -10332,7 +10355,7 @@
           <w:numId w:val="1"/>
         </w:numPr>
       </w:pPr>
-      <w:bookmarkStart w:id="15" w:name="_Toc44072023"/>
+      <w:bookmarkStart w:id="15" w:name="_Toc44249936"/>
       <w:r>
         <w:t>CONCLUSION</w:t>
       </w:r>
@@ -10352,7 +10375,7 @@
           <w:numId w:val="1"/>
         </w:numPr>
       </w:pPr>
-      <w:bookmarkStart w:id="16" w:name="_Toc44072024"/>
+      <w:bookmarkStart w:id="16" w:name="_Toc44249937"/>
       <w:r>
         <w:t>FUTURE WORK</w:t>
       </w:r>
@@ -10380,7 +10403,7 @@
         </w:rPr>
         <w:lastRenderedPageBreak/>
         <w:drawing>
-          <wp:inline distT="0" distB="0" distL="0" distR="0" wp14:anchorId="0F085620" wp14:editId="4DDCCC29">
+          <wp:inline distT="0" distB="0" distL="0" distR="0" wp14:anchorId="6FEE2E46" wp14:editId="1F721BCF">
             <wp:extent cx="5972810" cy="4496435"/>
             <wp:effectExtent l="0" t="0" r="8890" b="0"/>
             <wp:docPr id="4" name="Resim 4"/>
@@ -10435,7 +10458,7 @@
         </w:rPr>
         <w:lastRenderedPageBreak/>
         <w:drawing>
-          <wp:inline distT="0" distB="0" distL="0" distR="0" wp14:anchorId="2A912620" wp14:editId="1D705C50">
+          <wp:inline distT="0" distB="0" distL="0" distR="0" wp14:anchorId="77A188B9" wp14:editId="0B0707B6">
             <wp:extent cx="5972810" cy="5768340"/>
             <wp:effectExtent l="0" t="0" r="8890" b="3810"/>
             <wp:docPr id="5" name="Resim 5"/>
@@ -10490,7 +10513,7 @@
         </w:rPr>
         <w:lastRenderedPageBreak/>
         <w:drawing>
-          <wp:inline distT="0" distB="0" distL="0" distR="0" wp14:anchorId="7A9235DC" wp14:editId="56294017">
+          <wp:inline distT="0" distB="0" distL="0" distR="0" wp14:anchorId="27BF972D" wp14:editId="7C176CD0">
             <wp:extent cx="5972810" cy="6205855"/>
             <wp:effectExtent l="0" t="0" r="8890" b="4445"/>
             <wp:docPr id="6" name="Resim 6"/>
@@ -10545,7 +10568,7 @@
         </w:rPr>
         <w:lastRenderedPageBreak/>
         <w:drawing>
-          <wp:inline distT="0" distB="0" distL="0" distR="0" wp14:anchorId="078CA646" wp14:editId="39D37ED5">
+          <wp:inline distT="0" distB="0" distL="0" distR="0" wp14:anchorId="29B6751B" wp14:editId="57B744EE">
             <wp:extent cx="5972810" cy="4265295"/>
             <wp:effectExtent l="0" t="0" r="8890" b="1905"/>
             <wp:docPr id="7" name="Resim 7"/>
@@ -10595,7 +10618,7 @@
           <w:numId w:val="1"/>
         </w:numPr>
       </w:pPr>
-      <w:bookmarkStart w:id="17" w:name="_Toc44072025"/>
+      <w:bookmarkStart w:id="17" w:name="_Toc44249938"/>
       <w:r>
         <w:t>REFERENCES</w:t>
       </w:r>
@@ -15165,7 +15188,7 @@
 </file>
 
 <file path=customXml/itemProps1.xml><?xml version="1.0" encoding="utf-8"?>
-<ds:datastoreItem xmlns:ds="http://schemas.openxmlformats.org/officeDocument/2006/customXml" ds:itemID="{D1FAE43F-9B3A-4AE2-B858-06BA36184A5A}">
+<ds:datastoreItem xmlns:ds="http://schemas.openxmlformats.org/officeDocument/2006/customXml" ds:itemID="{982FD4CE-0CEA-449F-ABC8-3EF8566CF351}">
   <ds:schemaRefs>
     <ds:schemaRef ds:uri="http://schemas.openxmlformats.org/officeDocument/2006/bibliography"/>
   </ds:schemaRefs>

</xml_diff>

<commit_message>
Report - Design section updated & Grammar checked
</commit_message>
<xml_diff>
--- a/Project Report/BaranKaya_ProjectReport.docx
+++ b/Project Report/BaranKaya_ProjectReport.docx
@@ -11,6 +11,7 @@
           <w:b/>
           <w:sz w:val="72"/>
           <w:szCs w:val="72"/>
+          <w:lang w:val="tr-TR"/>
         </w:rPr>
       </w:pPr>
     </w:p>
@@ -478,7 +479,23 @@
           <w:sz w:val="32"/>
           <w:szCs w:val="40"/>
         </w:rPr>
-        <w:t>And School of Graduate Studies</w:t>
+        <w:t xml:space="preserve">And </w:t>
+      </w:r>
+      <w:r>
+        <w:rPr>
+          <w:rFonts w:ascii="Palatino Linotype" w:hAnsi="Palatino Linotype" w:cs="Times New Roman"/>
+          <w:sz w:val="32"/>
+          <w:szCs w:val="40"/>
+        </w:rPr>
+        <w:t xml:space="preserve">the </w:t>
+      </w:r>
+      <w:r>
+        <w:rPr>
+          <w:rFonts w:ascii="Palatino Linotype" w:hAnsi="Palatino Linotype" w:cs="Times New Roman"/>
+          <w:sz w:val="32"/>
+          <w:szCs w:val="40"/>
+        </w:rPr>
+        <w:t>School of Graduate Studies</w:t>
       </w:r>
     </w:p>
     <w:p>
@@ -1863,7 +1880,7 @@
                 <w:noProof/>
                 <w:webHidden/>
               </w:rPr>
-              <w:t>13</w:t>
+              <w:t>14</w:t>
             </w:r>
             <w:r>
               <w:rPr>
@@ -1951,7 +1968,7 @@
                 <w:noProof/>
                 <w:webHidden/>
               </w:rPr>
-              <w:t>13</w:t>
+              <w:t>14</w:t>
             </w:r>
             <w:r>
               <w:rPr>
@@ -2039,7 +2056,7 @@
                 <w:noProof/>
                 <w:webHidden/>
               </w:rPr>
-              <w:t>14</w:t>
+              <w:t>15</w:t>
             </w:r>
             <w:r>
               <w:rPr>
@@ -2127,7 +2144,7 @@
                 <w:noProof/>
                 <w:webHidden/>
               </w:rPr>
-              <w:t>15</w:t>
+              <w:t>16</w:t>
             </w:r>
             <w:r>
               <w:rPr>
@@ -2215,7 +2232,7 @@
                 <w:noProof/>
                 <w:webHidden/>
               </w:rPr>
-              <w:t>15</w:t>
+              <w:t>16</w:t>
             </w:r>
             <w:r>
               <w:rPr>
@@ -2303,7 +2320,7 @@
                 <w:noProof/>
                 <w:webHidden/>
               </w:rPr>
-              <w:t>17</w:t>
+              <w:t>18</w:t>
             </w:r>
             <w:r>
               <w:rPr>
@@ -2391,7 +2408,7 @@
                 <w:noProof/>
                 <w:webHidden/>
               </w:rPr>
-              <w:t>17</w:t>
+              <w:t>19</w:t>
             </w:r>
             <w:r>
               <w:rPr>
@@ -2479,7 +2496,7 @@
                 <w:noProof/>
                 <w:webHidden/>
               </w:rPr>
-              <w:t>18</w:t>
+              <w:t>19</w:t>
             </w:r>
             <w:r>
               <w:rPr>
@@ -2567,7 +2584,7 @@
                 <w:noProof/>
                 <w:webHidden/>
               </w:rPr>
-              <w:t>23</w:t>
+              <w:t>24</w:t>
             </w:r>
             <w:r>
               <w:rPr>
@@ -2655,7 +2672,7 @@
                 <w:noProof/>
                 <w:webHidden/>
               </w:rPr>
-              <w:t>23</w:t>
+              <w:t>27</w:t>
             </w:r>
             <w:r>
               <w:rPr>
@@ -2743,7 +2760,7 @@
                 <w:noProof/>
                 <w:webHidden/>
               </w:rPr>
-              <w:t>23</w:t>
+              <w:t>27</w:t>
             </w:r>
             <w:r>
               <w:rPr>
@@ -2831,7 +2848,7 @@
                 <w:noProof/>
                 <w:webHidden/>
               </w:rPr>
-              <w:t>27</w:t>
+              <w:t>28</w:t>
             </w:r>
             <w:r>
               <w:rPr>
@@ -2940,7 +2957,13 @@
     </w:p>
     <w:p>
       <w:r>
-        <w:t>GSN stands for Goal Structuring Notation. GSN Working Group defines it as a visualization of safety argument elements and relations. Requirements, claims, evidences, and contexts are some of the safety argument elements [2]. GSN aims to show these elements and the connection/relationship between each element. Astah GSN is one of the modeling programs that specifically designed for creating and modifying GSN models.</w:t>
+        <w:t>GSN stands for Goal Structuring Notation. GSN Working Group defines it as a visualization of safety argument elements and relations. Requirements, claims, evidences, and contexts are some of the safety argument elements [2]. GSN aims to show these elements and the connection/relationship between each element. Astah GSN is one of the mode</w:t>
+      </w:r>
+      <w:r>
+        <w:t>l</w:t>
+      </w:r>
+      <w:r>
+        <w:t>ling programs that specifically designed for creating and modifying GSN models.</w:t>
       </w:r>
     </w:p>
     <w:p/>
@@ -2964,7 +2987,13 @@
         <w:t>The main goal of the project is to be able to use Epsilon on Astah GSN models so that users can work on the Astah GSN models.</w:t>
       </w:r>
       <w:r>
-        <w:t xml:space="preserve"> In order to do that, the driver to be able to parse the Astah GSN files correctly. </w:t>
+        <w:t xml:space="preserve"> </w:t>
+      </w:r>
+      <w:r>
+        <w:t>T</w:t>
+      </w:r>
+      <w:r>
+        <w:t xml:space="preserve">o do that, the driver to be able to parse the Astah GSN files correctly. </w:t>
       </w:r>
       <w:r>
         <w:t xml:space="preserve">Astah GSN saves its model files with ‘.agml’ extension; however, it provides XMI </w:t>
@@ -2992,7 +3021,19 @@
         <w:t xml:space="preserve">All EOL functionality can be used within other Epsilon languages as well. </w:t>
       </w:r>
       <w:r>
-        <w:t>Therefore, in this driver project XMI files used. Also, there was Plain XML driver for Epsilon and its used as a based version of the project driver.</w:t>
+        <w:t>Therefore, in this driver project XMI files used. Also, there was Plain XML driver for Epsilon</w:t>
+      </w:r>
+      <w:r>
+        <w:t>,</w:t>
+      </w:r>
+      <w:r>
+        <w:t xml:space="preserve"> and it</w:t>
+      </w:r>
+      <w:r>
+        <w:t xml:space="preserve"> i</w:t>
+      </w:r>
+      <w:r>
+        <w:t>s used as a based version of the project driver.</w:t>
       </w:r>
       <w:r>
         <w:t xml:space="preserve"> </w:t>
@@ -3000,10 +3041,28 @@
     </w:p>
     <w:p>
       <w:r>
-        <w:t>Epsilon has one core language (Epsilon Object Language, EOL) and ten task specific languages. Task specific languages derived from EOL thus, integrating models to EOL is sufficient for all other language support.</w:t>
-      </w:r>
-      <w:r>
-        <w:t xml:space="preserve"> The first requirements show the EOL integration and the later ones show task specific language integrations.</w:t>
+        <w:t>Epsilon has one core language (Epsilon Object Language, EOL) and ten task</w:t>
+      </w:r>
+      <w:r>
+        <w:t>-</w:t>
+      </w:r>
+      <w:r>
+        <w:t>specific languages. Task</w:t>
+      </w:r>
+      <w:r>
+        <w:t>-</w:t>
+      </w:r>
+      <w:r>
+        <w:t>specific languages derived from EOL thus, integrating models to EOL is sufficient for all other language support.</w:t>
+      </w:r>
+      <w:r>
+        <w:t xml:space="preserve"> The first requirements show the EOL integration and the later ones show task</w:t>
+      </w:r>
+      <w:r>
+        <w:t>-</w:t>
+      </w:r>
+      <w:r>
+        <w:t>specific language integrations.</w:t>
       </w:r>
     </w:p>
     <w:p>
@@ -3109,13 +3168,19 @@
         </w:numPr>
       </w:pPr>
       <w:r>
-        <w:t>U</w:t>
-      </w:r>
-      <w:r>
-        <w:t>sers should be able to access</w:t>
+        <w:t>A</w:t>
+      </w:r>
+      <w:r>
+        <w:t>ccess</w:t>
+      </w:r>
+      <w:r>
+        <w:t>ing</w:t>
       </w:r>
       <w:r>
         <w:t xml:space="preserve"> </w:t>
+      </w:r>
+      <w:r>
+        <w:t xml:space="preserve">to </w:t>
       </w:r>
       <w:r>
         <w:t xml:space="preserve">all </w:t>
@@ -3133,13 +3198,19 @@
         </w:numPr>
       </w:pPr>
       <w:r>
-        <w:t>U</w:t>
-      </w:r>
-      <w:r>
-        <w:t>sers should be able to access</w:t>
+        <w:t>A</w:t>
+      </w:r>
+      <w:r>
+        <w:t>ccess</w:t>
+      </w:r>
+      <w:r>
+        <w:t>ing</w:t>
       </w:r>
       <w:r>
         <w:t xml:space="preserve"> </w:t>
+      </w:r>
+      <w:r>
+        <w:t xml:space="preserve">to </w:t>
       </w:r>
       <w:r>
         <w:t xml:space="preserve">all </w:t>
@@ -3157,10 +3228,13 @@
         </w:numPr>
       </w:pPr>
       <w:r>
-        <w:t>U</w:t>
-      </w:r>
-      <w:r>
-        <w:t>sers should be able to access</w:t>
+        <w:t>A</w:t>
+      </w:r>
+      <w:r>
+        <w:t>ccess</w:t>
+      </w:r>
+      <w:r>
+        <w:t>ing</w:t>
       </w:r>
       <w:r>
         <w:t xml:space="preserve"> </w:t>
@@ -3181,10 +3255,13 @@
         </w:numPr>
       </w:pPr>
       <w:r>
-        <w:t>U</w:t>
-      </w:r>
-      <w:r>
-        <w:t>sers should be able to access</w:t>
+        <w:t>A</w:t>
+      </w:r>
+      <w:r>
+        <w:t>ccess</w:t>
+      </w:r>
+      <w:r>
+        <w:t>ing</w:t>
       </w:r>
       <w:r>
         <w:t xml:space="preserve"> </w:t>
@@ -3211,7 +3288,13 @@
         <w:t>sers should be able to access</w:t>
       </w:r>
       <w:r>
-        <w:t xml:space="preserve"> s</w:t>
+        <w:t xml:space="preserve"> </w:t>
+      </w:r>
+      <w:r>
+        <w:t xml:space="preserve">a </w:t>
+      </w:r>
+      <w:r>
+        <w:t>s</w:t>
       </w:r>
       <w:r>
         <w:t>pecific element</w:t>
@@ -3226,10 +3309,13 @@
         </w:numPr>
       </w:pPr>
       <w:r>
-        <w:t>U</w:t>
-      </w:r>
-      <w:r>
-        <w:t>sers should be able to access</w:t>
+        <w:t>A</w:t>
+      </w:r>
+      <w:r>
+        <w:t>ccess</w:t>
+      </w:r>
+      <w:r>
+        <w:t>ing a</w:t>
       </w:r>
       <w:r>
         <w:t xml:space="preserve"> specific node</w:t>
@@ -3244,13 +3330,22 @@
         </w:numPr>
       </w:pPr>
       <w:r>
-        <w:t>U</w:t>
-      </w:r>
-      <w:r>
-        <w:t>sers should be able to access</w:t>
-      </w:r>
-      <w:r>
-        <w:t xml:space="preserve"> specific link</w:t>
+        <w:t>A</w:t>
+      </w:r>
+      <w:r>
+        <w:t>ccess</w:t>
+      </w:r>
+      <w:r>
+        <w:t>ing</w:t>
+      </w:r>
+      <w:r>
+        <w:t xml:space="preserve"> </w:t>
+      </w:r>
+      <w:r>
+        <w:t xml:space="preserve">a </w:t>
+      </w:r>
+      <w:r>
+        <w:t>specific link</w:t>
       </w:r>
     </w:p>
     <w:p>
@@ -3274,7 +3369,16 @@
         </w:numPr>
       </w:pPr>
       <w:r>
-        <w:t xml:space="preserve">Users should be able to access element’s content </w:t>
+        <w:t>A</w:t>
+      </w:r>
+      <w:r>
+        <w:t>ccess</w:t>
+      </w:r>
+      <w:r>
+        <w:t>ing an</w:t>
+      </w:r>
+      <w:r>
+        <w:t xml:space="preserve"> element’s content </w:t>
       </w:r>
     </w:p>
     <w:p>
@@ -3286,7 +3390,16 @@
         </w:numPr>
       </w:pPr>
       <w:r>
-        <w:t>Users should be able to access element’s ID</w:t>
+        <w:t>A</w:t>
+      </w:r>
+      <w:r>
+        <w:t>ccess</w:t>
+      </w:r>
+      <w:r>
+        <w:t>ing an</w:t>
+      </w:r>
+      <w:r>
+        <w:t xml:space="preserve"> element’s ID</w:t>
       </w:r>
     </w:p>
     <w:p>
@@ -3298,7 +3411,16 @@
         </w:numPr>
       </w:pPr>
       <w:r>
-        <w:t xml:space="preserve">Users should be able to access element’s type </w:t>
+        <w:t>A</w:t>
+      </w:r>
+      <w:r>
+        <w:t>ccess</w:t>
+      </w:r>
+      <w:r>
+        <w:t>ing an</w:t>
+      </w:r>
+      <w:r>
+        <w:t xml:space="preserve"> element’s type </w:t>
       </w:r>
     </w:p>
     <w:p>
@@ -3310,7 +3432,16 @@
         </w:numPr>
       </w:pPr>
       <w:r>
-        <w:t>Users should be able to access element’s XMI:ID</w:t>
+        <w:t>A</w:t>
+      </w:r>
+      <w:r>
+        <w:t>ccess</w:t>
+      </w:r>
+      <w:r>
+        <w:t>ing an</w:t>
+      </w:r>
+      <w:r>
+        <w:t xml:space="preserve"> element’s XMI:ID</w:t>
       </w:r>
     </w:p>
     <w:p>
@@ -3322,7 +3453,16 @@
         </w:numPr>
       </w:pPr>
       <w:r>
-        <w:t>Users should be able to access element’s XSI:TYPE</w:t>
+        <w:t>A</w:t>
+      </w:r>
+      <w:r>
+        <w:t xml:space="preserve">ccess </w:t>
+      </w:r>
+      <w:r>
+        <w:t xml:space="preserve">an </w:t>
+      </w:r>
+      <w:r>
+        <w:t>element’s XSI:TYPE</w:t>
       </w:r>
     </w:p>
     <w:p>
@@ -3334,7 +3474,16 @@
         </w:numPr>
       </w:pPr>
       <w:r>
-        <w:t>Users should be able to access link’s target</w:t>
+        <w:t>A</w:t>
+      </w:r>
+      <w:r>
+        <w:t xml:space="preserve">ccess </w:t>
+      </w:r>
+      <w:r>
+        <w:t xml:space="preserve">a </w:t>
+      </w:r>
+      <w:r>
+        <w:t>link’s target</w:t>
       </w:r>
     </w:p>
     <w:p>
@@ -3346,7 +3495,16 @@
         </w:numPr>
       </w:pPr>
       <w:r>
-        <w:t>Users should be able to access link’s source</w:t>
+        <w:t>A</w:t>
+      </w:r>
+      <w:r>
+        <w:t xml:space="preserve">ccess </w:t>
+      </w:r>
+      <w:r>
+        <w:t xml:space="preserve">a </w:t>
+      </w:r>
+      <w:r>
+        <w:t>link’s source</w:t>
       </w:r>
     </w:p>
     <w:p/>
@@ -3359,7 +3517,13 @@
         </w:numPr>
       </w:pPr>
       <w:r>
-        <w:t>Users can update the GSN models with EOL.</w:t>
+        <w:t xml:space="preserve">Users </w:t>
+      </w:r>
+      <w:r>
+        <w:t xml:space="preserve">should be able to </w:t>
+      </w:r>
+      <w:r>
+        <w:t>update the GSN models with EOL.</w:t>
       </w:r>
     </w:p>
     <w:p>
@@ -3371,7 +3535,19 @@
         </w:numPr>
       </w:pPr>
       <w:r>
-        <w:t>Updating element content</w:t>
+        <w:t xml:space="preserve">Updating </w:t>
+      </w:r>
+      <w:r>
+        <w:t xml:space="preserve">an </w:t>
+      </w:r>
+      <w:r>
+        <w:t>element</w:t>
+      </w:r>
+      <w:r>
+        <w:t>’s</w:t>
+      </w:r>
+      <w:r>
+        <w:t xml:space="preserve"> content</w:t>
       </w:r>
     </w:p>
     <w:p>
@@ -3383,7 +3559,16 @@
         </w:numPr>
       </w:pPr>
       <w:r>
-        <w:t>Updating element</w:t>
+        <w:t xml:space="preserve">Updating </w:t>
+      </w:r>
+      <w:r>
+        <w:t xml:space="preserve">an </w:t>
+      </w:r>
+      <w:r>
+        <w:t>element</w:t>
+      </w:r>
+      <w:r>
+        <w:t>’s</w:t>
       </w:r>
       <w:r>
         <w:t xml:space="preserve"> ID</w:t>
@@ -3398,7 +3583,19 @@
         </w:numPr>
       </w:pPr>
       <w:r>
-        <w:t>Updating element type</w:t>
+        <w:t xml:space="preserve">Updating </w:t>
+      </w:r>
+      <w:r>
+        <w:t xml:space="preserve">an </w:t>
+      </w:r>
+      <w:r>
+        <w:t>element</w:t>
+      </w:r>
+      <w:r>
+        <w:t>’s</w:t>
+      </w:r>
+      <w:r>
+        <w:t xml:space="preserve"> type</w:t>
       </w:r>
     </w:p>
     <w:p>
@@ -3410,7 +3607,19 @@
         </w:numPr>
       </w:pPr>
       <w:r>
-        <w:t>Updating element XMI:ID</w:t>
+        <w:t xml:space="preserve">Updating </w:t>
+      </w:r>
+      <w:r>
+        <w:t xml:space="preserve">an </w:t>
+      </w:r>
+      <w:r>
+        <w:t>element</w:t>
+      </w:r>
+      <w:r>
+        <w:t>’s</w:t>
+      </w:r>
+      <w:r>
+        <w:t xml:space="preserve"> XMI:ID</w:t>
       </w:r>
     </w:p>
     <w:p>
@@ -3422,7 +3631,19 @@
         </w:numPr>
       </w:pPr>
       <w:r>
-        <w:t>Updating element XSI:TYPE</w:t>
+        <w:t xml:space="preserve">Updating </w:t>
+      </w:r>
+      <w:r>
+        <w:t xml:space="preserve">an </w:t>
+      </w:r>
+      <w:r>
+        <w:t>element</w:t>
+      </w:r>
+      <w:r>
+        <w:t>’s</w:t>
+      </w:r>
+      <w:r>
+        <w:t xml:space="preserve"> XSI:TYPE</w:t>
       </w:r>
     </w:p>
     <w:p>
@@ -3434,7 +3655,19 @@
         </w:numPr>
       </w:pPr>
       <w:r>
-        <w:t>Updating element target link</w:t>
+        <w:t xml:space="preserve">Updating </w:t>
+      </w:r>
+      <w:r>
+        <w:t xml:space="preserve">an </w:t>
+      </w:r>
+      <w:r>
+        <w:t>element</w:t>
+      </w:r>
+      <w:r>
+        <w:t>’s</w:t>
+      </w:r>
+      <w:r>
+        <w:t xml:space="preserve"> target link</w:t>
       </w:r>
     </w:p>
     <w:p>
@@ -3446,7 +3679,19 @@
         </w:numPr>
       </w:pPr>
       <w:r>
-        <w:t>Updating element source link</w:t>
+        <w:t xml:space="preserve">Updating </w:t>
+      </w:r>
+      <w:r>
+        <w:t xml:space="preserve">an </w:t>
+      </w:r>
+      <w:r>
+        <w:t>element</w:t>
+      </w:r>
+      <w:r>
+        <w:t>’s</w:t>
+      </w:r>
+      <w:r>
+        <w:t xml:space="preserve"> source link</w:t>
       </w:r>
     </w:p>
     <w:p/>
@@ -3459,7 +3704,20 @@
         </w:numPr>
       </w:pPr>
       <w:r>
-        <w:t>Users can create new elements and append these elements into the GSN model</w:t>
+        <w:lastRenderedPageBreak/>
+        <w:t xml:space="preserve">Users </w:t>
+      </w:r>
+      <w:r>
+        <w:t>should be able to</w:t>
+      </w:r>
+      <w:r>
+        <w:t xml:space="preserve"> create new elements and append </w:t>
+      </w:r>
+      <w:r>
+        <w:t>new</w:t>
+      </w:r>
+      <w:r>
+        <w:t xml:space="preserve"> elements into the GSN model</w:t>
       </w:r>
       <w:r>
         <w:t xml:space="preserve"> with EOL</w:t>
@@ -3483,7 +3741,13 @@
         </w:numPr>
       </w:pPr>
       <w:r>
-        <w:t>Users can delete elements in the GSN model</w:t>
+        <w:t xml:space="preserve">Users </w:t>
+      </w:r>
+      <w:r>
+        <w:t xml:space="preserve">should be able to </w:t>
+      </w:r>
+      <w:r>
+        <w:t>delete elements in the GSN model</w:t>
       </w:r>
       <w:r>
         <w:t xml:space="preserve"> with EOL</w:t>
@@ -3506,7 +3770,13 @@
         </w:numPr>
       </w:pPr>
       <w:r>
-        <w:t>Users can validate the Astah GSN model with Epsilon Validation Language.</w:t>
+        <w:t xml:space="preserve">Users </w:t>
+      </w:r>
+      <w:r>
+        <w:t xml:space="preserve">should be able to </w:t>
+      </w:r>
+      <w:r>
+        <w:t>validate the Astah GSN model with Epsilon Validation Language.</w:t>
       </w:r>
     </w:p>
     <w:p>
@@ -3523,7 +3793,19 @@
         </w:numPr>
       </w:pPr>
       <w:r>
-        <w:t>Users can transform Astah GSN model to another model with Epsilon Transformation Language.</w:t>
+        <w:t xml:space="preserve">Users </w:t>
+      </w:r>
+      <w:r>
+        <w:t xml:space="preserve">should be able to </w:t>
+      </w:r>
+      <w:r>
+        <w:t xml:space="preserve">transform </w:t>
+      </w:r>
+      <w:r>
+        <w:t xml:space="preserve">the </w:t>
+      </w:r>
+      <w:r>
+        <w:t>Astah GSN model to another model with Epsilon Transformation Language.</w:t>
       </w:r>
     </w:p>
     <w:p>
@@ -3540,7 +3822,19 @@
         </w:numPr>
       </w:pPr>
       <w:r>
-        <w:t xml:space="preserve">Users can generate code or text from Astah GSN model with Epsilon </w:t>
+        <w:t xml:space="preserve">Users </w:t>
+      </w:r>
+      <w:r>
+        <w:t xml:space="preserve">should be able to </w:t>
+      </w:r>
+      <w:r>
+        <w:t xml:space="preserve">generate code or text from </w:t>
+      </w:r>
+      <w:r>
+        <w:t xml:space="preserve">the </w:t>
+      </w:r>
+      <w:r>
+        <w:t xml:space="preserve">Astah GSN model with Epsilon </w:t>
       </w:r>
       <w:r>
         <w:t xml:space="preserve">Code </w:t>
@@ -3572,10 +3866,209 @@
     <w:p/>
     <w:p>
       <w:r>
-        <w:t>As mentioned before, Epsilon Plain-XML driver used as a base for this project. Plain-XML driver can parse XML files and users could load, read and update XML models in Epsilon with this driver. However, this driver is not useful for Astah GSN XMI files. Because, GSN XMI files store every element in the GSN model with the same tag but Plain-XML driver parses files via different tag names.</w:t>
-      </w:r>
-      <w:r>
-        <w:t xml:space="preserve"> Astah GSN uses XML attributes to store every elements’ values. Therefore, Astah GSN driver heavily modified for attribute values instead of tag names.</w:t>
+        <w:t xml:space="preserve">Designing an Epsilon driver from </w:t>
+      </w:r>
+      <w:r>
+        <w:t>scratch</w:t>
+      </w:r>
+      <w:r>
+        <w:t xml:space="preserve"> is very challenging. It also takes a lot of time but fortunately</w:t>
+      </w:r>
+      <w:r>
+        <w:t>,</w:t>
+      </w:r>
+      <w:r>
+        <w:t xml:space="preserve"> Epsilon has lots of built-in and external drivers for similar </w:t>
+      </w:r>
+      <w:r>
+        <w:t>models. The most similar drivers that could be used in the design of the Astah GSN driver were internal Plain-XML driver and external HTML driver.</w:t>
+      </w:r>
+      <w:r>
+        <w:t xml:space="preserve"> While designing the Astah GSN driver, these two driver</w:t>
+      </w:r>
+      <w:r>
+        <w:t>s and their features</w:t>
+      </w:r>
+      <w:r>
+        <w:t xml:space="preserve"> helped a lot.</w:t>
+      </w:r>
+      <w:r>
+        <w:t xml:space="preserve"> Both plugin drivers and how they are used in this project will be explained in this section.</w:t>
+      </w:r>
+    </w:p>
+    <w:p>
+      <w:r>
+        <w:t>Plain</w:t>
+      </w:r>
+      <w:r>
+        <w:t>-XML driver</w:t>
+      </w:r>
+      <w:r>
+        <w:t xml:space="preserve"> comes with </w:t>
+      </w:r>
+      <w:r>
+        <w:t>E</w:t>
+      </w:r>
+      <w:r>
+        <w:t>psilon</w:t>
+      </w:r>
+      <w:r>
+        <w:t xml:space="preserve"> installation. It is an internal model driver like EMF (Eclipse Modeling Framework) or UML (Unified Modeling Language) </w:t>
+      </w:r>
+      <w:r>
+        <w:t xml:space="preserve">model </w:t>
+      </w:r>
+      <w:r>
+        <w:t>drivers.</w:t>
+      </w:r>
+      <w:r>
+        <w:t xml:space="preserve"> Since Astah GSN uses XMI (XML Metadata Interchange) files, using </w:t>
+      </w:r>
+      <w:r>
+        <w:t xml:space="preserve">the </w:t>
+      </w:r>
+      <w:r>
+        <w:t>Plain-XML driver and its methods was made it easier to develop this project.</w:t>
+      </w:r>
+      <w:r>
+        <w:t xml:space="preserve"> At first, I </w:t>
+      </w:r>
+      <w:r>
+        <w:t xml:space="preserve">examined the Plain-XML driver’s source code and how it works. For that reason, I run Epsilon from source code in Eclipse and debugged the Plain-XML </w:t>
+      </w:r>
+      <w:r>
+        <w:t xml:space="preserve">driver while running </w:t>
+      </w:r>
+      <w:r>
+        <w:t xml:space="preserve">the </w:t>
+      </w:r>
+      <w:r>
+        <w:t>EOL script</w:t>
+      </w:r>
+      <w:r>
+        <w:t xml:space="preserve"> on XML files.</w:t>
+      </w:r>
+    </w:p>
+    <w:p>
+      <w:r>
+        <w:t>Plain-XML driver can parse XML files and users could load, read and update XML models in Epsilon with this driver. However, this driver is not useful for Astah GSN XMI files. Because GSN XMI files store every element in the GSN model with the same tag</w:t>
+      </w:r>
+      <w:r>
+        <w:t xml:space="preserve"> name (</w:t>
+      </w:r>
+      <w:r>
+        <w:rPr>
+          <w:i/>
+        </w:rPr>
+        <w:t>argumentElement</w:t>
+      </w:r>
+      <w:r>
+        <w:t>)</w:t>
+      </w:r>
+      <w:r>
+        <w:t xml:space="preserve"> but Plain-XML driver parses files via different tag names.</w:t>
+      </w:r>
+      <w:r>
+        <w:t xml:space="preserve"> User can access different elements, their child elements and their attributes with </w:t>
+      </w:r>
+      <w:r>
+        <w:t xml:space="preserve">the </w:t>
+      </w:r>
+      <w:r>
+        <w:t xml:space="preserve">tag name parameter. However, </w:t>
+      </w:r>
+      <w:r>
+        <w:t>Astah GSN uses XML attributes to store every elements’ values</w:t>
+      </w:r>
+      <w:r>
+        <w:t xml:space="preserve"> such as type, content, and ID</w:t>
+      </w:r>
+      <w:r>
+        <w:t xml:space="preserve">. Therefore, </w:t>
+      </w:r>
+      <w:r>
+        <w:t xml:space="preserve">the Plain-XML driver needed to be </w:t>
+      </w:r>
+      <w:r>
+        <w:t>heavily modified for attribute values instead of tag names.</w:t>
+      </w:r>
+    </w:p>
+    <w:p>
+      <w:r>
+        <w:t xml:space="preserve">Unlike the Plain-XML driver, </w:t>
+      </w:r>
+      <w:r>
+        <w:t xml:space="preserve">the </w:t>
+      </w:r>
+      <w:r>
+        <w:t xml:space="preserve">HTML driver doesn’t come with Epsilon installation. Instead, </w:t>
+      </w:r>
+      <w:r>
+        <w:t xml:space="preserve">the </w:t>
+      </w:r>
+      <w:r>
+        <w:t xml:space="preserve">user has to get </w:t>
+      </w:r>
+      <w:r>
+        <w:t xml:space="preserve">the </w:t>
+      </w:r>
+      <w:r>
+        <w:t xml:space="preserve">HTML driver from Epsilon Labs [4] GitHub page and then has to run Eclipse from source code to use </w:t>
+      </w:r>
+      <w:r>
+        <w:t xml:space="preserve">the </w:t>
+      </w:r>
+      <w:r>
+        <w:t>HTML driver itself.</w:t>
+      </w:r>
+      <w:r>
+        <w:t xml:space="preserve"> For the Astah GSN driver project, using </w:t>
+      </w:r>
+      <w:r>
+        <w:t xml:space="preserve">the </w:t>
+      </w:r>
+      <w:r>
+        <w:t xml:space="preserve">HTML </w:t>
+      </w:r>
+      <w:r>
+        <w:lastRenderedPageBreak/>
+        <w:t xml:space="preserve">driver as a base project made developing a driver plugin for Epsilon easier. </w:t>
+      </w:r>
+      <w:r>
+        <w:t>Like the Plain-XML driver, I examined the HTML driver and its source code and debugged it several times. But, the HTML driver doesn’t have as much code as the Plain-XML driver. It just has every necessary class link in the Plain-XML driver but most of its methods call Plain-XML driver’s methods after parsing the HTML file. At the end of the day</w:t>
+      </w:r>
+      <w:r>
+        <w:t>,</w:t>
+      </w:r>
+      <w:r>
+        <w:t xml:space="preserve"> HTML is </w:t>
+      </w:r>
+      <w:r>
+        <w:t xml:space="preserve">a </w:t>
+      </w:r>
+      <w:r>
+        <w:t xml:space="preserve">subset of the XML and using the Plain-XML driver methods is for HTML driver’s developers. However, that means I couldn’t use </w:t>
+      </w:r>
+      <w:r>
+        <w:t xml:space="preserve">the </w:t>
+      </w:r>
+      <w:r>
+        <w:t xml:space="preserve">HTML driver source code as </w:t>
+      </w:r>
+      <w:r>
+        <w:t xml:space="preserve">a </w:t>
+      </w:r>
+      <w:r>
+        <w:t xml:space="preserve">base project because most of its class </w:t>
+      </w:r>
+      <w:r>
+        <w:t>is</w:t>
+      </w:r>
+      <w:r>
+        <w:t xml:space="preserve"> useless for the Astah GSN XMI file parser. So instead, the HTML driver’s source code used for plugin features. The names in the HTML driver’s plugin packages changed to “Astah GSN” thus, new project packages for the project created. </w:t>
+      </w:r>
+      <w:r>
+        <w:t>More details about HTML will be explained later in this section.</w:t>
       </w:r>
     </w:p>
     <w:p/>
@@ -3589,7 +4082,19 @@
         <w:rPr>
           <w:b/>
         </w:rPr>
-        <w:t>Astah-GSN commercial tool, XMI export feature</w:t>
+        <w:t xml:space="preserve">Astah-GSN </w:t>
+      </w:r>
+      <w:r>
+        <w:rPr>
+          <w:b/>
+        </w:rPr>
+        <w:t xml:space="preserve">is a </w:t>
+      </w:r>
+      <w:r>
+        <w:rPr>
+          <w:b/>
+        </w:rPr>
+        <w:t>commercial tool, XMI export feature</w:t>
       </w:r>
     </w:p>
     <w:p>
@@ -3603,7 +4108,13 @@
         <w:t xml:space="preserve"> But, this doesn’t mean Astah GSN is perfect.</w:t>
       </w:r>
       <w:r>
-        <w:t xml:space="preserve"> It is a commercial tool and most of the methods that they used in Astah GSN are commercial secrets. That’s why I couldn’t use Astah GSN model files (.agml) while developing the Epsilon driver.</w:t>
+        <w:t xml:space="preserve"> It is a commercial tool and most of the methods that they used in Astah GSN are commercial secrets. That’s why I couldn’t use </w:t>
+      </w:r>
+      <w:r>
+        <w:t xml:space="preserve">the </w:t>
+      </w:r>
+      <w:r>
+        <w:t>Astah GSN model files (.agml) while developing the Epsilon driver.</w:t>
       </w:r>
       <w:r>
         <w:t xml:space="preserve"> I have to use its XMI import/export function to access the GSN model.</w:t>
@@ -3614,52 +4125,174 @@
         <w:t>XMI import/export functionality is a good feature but like Astah GSN it’s not perfect.</w:t>
       </w:r>
       <w:r>
-        <w:t xml:space="preserve"> For instance, some node elements’ in the XMI file uses the same type attribute values and it’s hard to identify elements’ types. </w:t>
-      </w:r>
-      <w:r>
-        <w:t>Also, exported XMI file doesn’t store the GSN diagram, it only stores elements. Thus after importing the XMI file back into Astah GSN, user has to drag and drop each element from right side to main area to create the GSN diagram again. After dropping node elements, it connects them correctly via link elements but not storing the diagram is a downside of the Astah.</w:t>
-      </w:r>
-      <w:r>
-        <w:t xml:space="preserve"> Another con of XMI file is not storing every link element. For example, it doesn’t store Goal-to-Strategy link elements in the file and it only stores Strategy-to-Goal links in the Strategy element </w:t>
+        <w:t xml:space="preserve"> For instance, some node elements’ in the XMI file uses the same type</w:t>
+      </w:r>
+      <w:r>
+        <w:t xml:space="preserve"> of</w:t>
+      </w:r>
+      <w:r>
+        <w:t xml:space="preserve"> attribute values and it’s hard to identify elements’ types. </w:t>
+      </w:r>
+      <w:r>
+        <w:t xml:space="preserve">Also, </w:t>
+      </w:r>
+      <w:r>
+        <w:t xml:space="preserve">the </w:t>
+      </w:r>
+      <w:r>
+        <w:t xml:space="preserve">exported XMI file doesn’t store the GSN diagram, it only stores elements. Thus after importing the XMI file back into Astah GSN, </w:t>
+      </w:r>
+      <w:r>
+        <w:t xml:space="preserve">the </w:t>
+      </w:r>
+      <w:r>
+        <w:t xml:space="preserve">user has to drag and drop each element from </w:t>
+      </w:r>
+      <w:r>
+        <w:t xml:space="preserve">the </w:t>
+      </w:r>
+      <w:r>
+        <w:t xml:space="preserve">right side to </w:t>
+      </w:r>
+      <w:r>
+        <w:t xml:space="preserve">the </w:t>
+      </w:r>
+      <w:r>
+        <w:t>main area to create the GSN diagram again. After dropping node elements, it connects them correctly via link elements but not storing the diagram is a downside of the Astah.</w:t>
+      </w:r>
+      <w:r>
+        <w:t xml:space="preserve"> Another con of </w:t>
+      </w:r>
+      <w:r>
+        <w:t xml:space="preserve">the </w:t>
+      </w:r>
+      <w:r>
+        <w:t xml:space="preserve">XMI file is not storing every link element. For example, it doesn’t store Goal-to-Strategy link elements in the file and it only stores Strategy-to-Goal links in the Strategy element and not as </w:t>
+      </w:r>
+      <w:r>
+        <w:t>an individual link element</w:t>
+      </w:r>
+      <w:r>
+        <w:t xml:space="preserve">. This makes </w:t>
+      </w:r>
+      <w:r>
+        <w:t>it harder to develop</w:t>
+      </w:r>
+      <w:r>
+        <w:t xml:space="preserve"> an Epsilon driver for </w:t>
+      </w:r>
+      <w:r>
+        <w:t>Astah</w:t>
+      </w:r>
+      <w:r>
+        <w:t xml:space="preserve"> GSN</w:t>
+      </w:r>
+      <w:r>
+        <w:t>.</w:t>
+      </w:r>
+    </w:p>
+    <w:p/>
+    <w:p>
+      <w:pPr>
+        <w:rPr>
+          <w:b/>
+        </w:rPr>
+      </w:pPr>
+      <w:r>
+        <w:rPr>
+          <w:b/>
+        </w:rPr>
+        <w:t xml:space="preserve">XMI </w:t>
+      </w:r>
+      <w:r>
+        <w:rPr>
+          <w:b/>
+        </w:rPr>
+        <w:t>File and Element</w:t>
+      </w:r>
+      <w:r>
+        <w:rPr>
+          <w:b/>
+        </w:rPr>
+        <w:t xml:space="preserve"> </w:t>
+      </w:r>
+      <w:r>
+        <w:rPr>
+          <w:b/>
+        </w:rPr>
+        <w:t>A</w:t>
+      </w:r>
+      <w:r>
+        <w:rPr>
+          <w:b/>
+        </w:rPr>
+        <w:t>ttribute</w:t>
+      </w:r>
+      <w:r>
+        <w:rPr>
+          <w:b/>
+        </w:rPr>
+        <w:t>s</w:t>
+      </w:r>
+    </w:p>
+    <w:p>
+      <w:r>
+        <w:t>XMI (XML Metamodel Interchange) is an OMG (Object Management Group) standard format for interchanging MOF (Meta Object Facility) models</w:t>
+      </w:r>
+      <w:r>
+        <w:t xml:space="preserve"> [5]</w:t>
+      </w:r>
+      <w:r>
+        <w:t xml:space="preserve"> such as GSN</w:t>
+      </w:r>
+      <w:r>
+        <w:t>.</w:t>
+      </w:r>
+      <w:r>
+        <w:t xml:space="preserve"> Astah GSN could export its GSN models as XMI files. In XMI format, all elements use the same tag name except the root element. All element features like type, ID, even content stored in the element attributes.</w:t>
+      </w:r>
+      <w:r>
+        <w:t xml:space="preserve"> </w:t>
+      </w:r>
+      <w:r>
+        <w:t xml:space="preserve">An </w:t>
+      </w:r>
+      <w:r>
+        <w:t>XML parser can be able to parse the XMI files.</w:t>
+      </w:r>
+      <w:r>
+        <w:t xml:space="preserve"> The</w:t>
+      </w:r>
+      <w:r>
+        <w:t xml:space="preserve"> Plain-XML driver could parse the given Astah GSN XMI file but </w:t>
+      </w:r>
+      <w:r>
+        <w:t xml:space="preserve">the </w:t>
+      </w:r>
+      <w:r>
+        <w:t>user cannot access all types of elements because Plain-XML driver lacks parse by attribute features. The new Astah GSN driver provides attribute parse</w:t>
+      </w:r>
+      <w:r>
+        <w:t>r and other additional</w:t>
+      </w:r>
+      <w:r>
+        <w:t xml:space="preserve"> features </w:t>
       </w:r>
       <w:r>
         <w:lastRenderedPageBreak/>
-        <w:t xml:space="preserve">and not as </w:t>
-      </w:r>
-      <w:r>
-        <w:t>an individual link element</w:t>
-      </w:r>
-      <w:r>
-        <w:t xml:space="preserve">. This makes </w:t>
-      </w:r>
-      <w:r>
-        <w:t>it harder to develop</w:t>
-      </w:r>
-      <w:r>
-        <w:t xml:space="preserve"> an Epsilon driver for </w:t>
-      </w:r>
-      <w:r>
-        <w:t>Astah</w:t>
-      </w:r>
-      <w:r>
-        <w:t xml:space="preserve"> GSN</w:t>
-      </w:r>
-      <w:r>
-        <w:t>.</w:t>
-      </w:r>
-    </w:p>
-    <w:p/>
-    <w:p>
-      <w:pPr>
-        <w:rPr>
-          <w:b/>
-        </w:rPr>
-      </w:pPr>
-      <w:r>
-        <w:rPr>
-          <w:b/>
-        </w:rPr>
-        <w:t>Explain XMI elements’ each attribute</w:t>
+        <w:t>for Astah GSN models. With this driver</w:t>
+      </w:r>
+      <w:r>
+        <w:t>,</w:t>
+      </w:r>
+      <w:r>
+        <w:t xml:space="preserve"> </w:t>
+      </w:r>
+      <w:r>
+        <w:t xml:space="preserve">the </w:t>
+      </w:r>
+      <w:r>
+        <w:t>user should be able to access or updated each elements’ attributes via correct commands.</w:t>
       </w:r>
     </w:p>
     <w:p>
@@ -3671,6 +4304,9 @@
       </w:r>
       <w:r>
         <w:t>relationship</w:t>
+      </w:r>
+      <w:r>
+        <w:t>s</w:t>
       </w:r>
       <w:r>
         <w:t xml:space="preserve"> (link) types.</w:t>
@@ -3876,14 +4512,27 @@
       <w:r>
         <w:t xml:space="preserve">Table </w:t>
       </w:r>
-      <w:fldSimple w:instr=" SEQ Table \* ARABIC ">
-        <w:r>
-          <w:rPr>
-            <w:noProof/>
-          </w:rPr>
-          <w:t>1</w:t>
-        </w:r>
-      </w:fldSimple>
+      <w:r>
+        <w:fldChar w:fldCharType="begin"/>
+      </w:r>
+      <w:r>
+        <w:instrText xml:space="preserve"> SEQ Table \* ARABIC </w:instrText>
+      </w:r>
+      <w:r>
+        <w:fldChar w:fldCharType="separate"/>
+      </w:r>
+      <w:r>
+        <w:rPr>
+          <w:noProof/>
+        </w:rPr>
+        <w:t>1</w:t>
+      </w:r>
+      <w:r>
+        <w:rPr>
+          <w:noProof/>
+        </w:rPr>
+        <w:fldChar w:fldCharType="end"/>
+      </w:r>
       <w:r>
         <w:t xml:space="preserve">: GSN Model Standard </w:t>
       </w:r>
@@ -4077,14 +4726,27 @@
       <w:r>
         <w:t xml:space="preserve">Table </w:t>
       </w:r>
-      <w:fldSimple w:instr=" SEQ Table \* ARABIC ">
-        <w:r>
-          <w:rPr>
-            <w:noProof/>
-          </w:rPr>
-          <w:t>2</w:t>
-        </w:r>
-      </w:fldSimple>
+      <w:r>
+        <w:fldChar w:fldCharType="begin"/>
+      </w:r>
+      <w:r>
+        <w:instrText xml:space="preserve"> SEQ Table \* ARABIC </w:instrText>
+      </w:r>
+      <w:r>
+        <w:fldChar w:fldCharType="separate"/>
+      </w:r>
+      <w:r>
+        <w:rPr>
+          <w:noProof/>
+        </w:rPr>
+        <w:t>2</w:t>
+      </w:r>
+      <w:r>
+        <w:rPr>
+          <w:noProof/>
+        </w:rPr>
+        <w:fldChar w:fldCharType="end"/>
+      </w:r>
       <w:r>
         <w:t xml:space="preserve">: </w:t>
       </w:r>
@@ -4098,7 +4760,19 @@
     <w:p/>
     <w:p>
       <w:r>
-        <w:t xml:space="preserve">Astah GSN uses XML attributes to store all data in the XMI file. All elements (except root) uses the same tag name but they all uses different attribute and attribute values. Table 3 shows the GSN element’s (tag name: argumentElement) attribute and their </w:t>
+        <w:t>Astah GSN uses XML attributes to store all data in the XMI</w:t>
+      </w:r>
+      <w:r>
+        <w:t xml:space="preserve"> formatted</w:t>
+      </w:r>
+      <w:r>
+        <w:t xml:space="preserve"> file. All elements (except root) uses the same tag name but they all use different attribute</w:t>
+      </w:r>
+      <w:r>
+        <w:t>s</w:t>
+      </w:r>
+      <w:r>
+        <w:t xml:space="preserve"> and attribute values. Table 3 shows the GSN element’s (tag name: argumentElement) attribute and their </w:t>
       </w:r>
       <w:r>
         <w:t>description</w:t>
@@ -4195,7 +4869,10 @@
               <w:jc w:val="center"/>
             </w:pPr>
             <w:r>
-              <w:t>Xsi:type</w:t>
+              <w:t>x</w:t>
+            </w:r>
+            <w:r>
+              <w:t>si:type</w:t>
             </w:r>
           </w:p>
         </w:tc>
@@ -4243,7 +4920,10 @@
               <w:jc w:val="center"/>
             </w:pPr>
             <w:r>
-              <w:t>Xmi:id</w:t>
+              <w:t>x</w:t>
+            </w:r>
+            <w:r>
+              <w:t>mi:id</w:t>
             </w:r>
           </w:p>
         </w:tc>
@@ -4315,7 +4995,7 @@
               <w:keepNext/>
             </w:pPr>
             <w:r>
-              <w:t>Element’s ID that shown in the GSN diagram (e.g. G1)</w:t>
+              <w:t>Element’s ID shown in the GSN diagram (e.g. G1)</w:t>
             </w:r>
           </w:p>
         </w:tc>
@@ -4375,7 +5055,6 @@
               <w:jc w:val="center"/>
             </w:pPr>
             <w:r>
-              <w:lastRenderedPageBreak/>
               <w:t>Content</w:t>
             </w:r>
           </w:p>
@@ -4474,6 +5153,7 @@
               <w:jc w:val="center"/>
             </w:pPr>
             <w:r>
+              <w:lastRenderedPageBreak/>
               <w:t>Assumed</w:t>
             </w:r>
           </w:p>
@@ -4509,16 +5189,22 @@
               <w:keepNext/>
             </w:pPr>
             <w:r>
-              <w:t>Assumption elements</w:t>
+              <w:t>Assumption element</w:t>
             </w:r>
             <w:r>
               <w:t>’</w:t>
             </w:r>
             <w:r>
-              <w:t xml:space="preserve"> value</w:t>
-            </w:r>
-            <w:r>
-              <w:t xml:space="preserve"> are true, Goal and Justification element’s are false</w:t>
+              <w:t>s value</w:t>
+            </w:r>
+            <w:r>
+              <w:t xml:space="preserve"> </w:t>
+            </w:r>
+            <w:r>
+              <w:t>is</w:t>
+            </w:r>
+            <w:r>
+              <w:t xml:space="preserve"> true, Goal and Justification elements are false</w:t>
             </w:r>
           </w:p>
         </w:tc>
@@ -4569,7 +5255,19 @@
               <w:keepNext/>
             </w:pPr>
             <w:r>
-              <w:t>Undeveloped goal elements’ attribute value are true</w:t>
+              <w:t>Undeveloped goal element</w:t>
+            </w:r>
+            <w:r>
+              <w:t>’</w:t>
+            </w:r>
+            <w:r>
+              <w:t xml:space="preserve">s attribute value </w:t>
+            </w:r>
+            <w:r>
+              <w:t>is</w:t>
+            </w:r>
+            <w:r>
+              <w:t xml:space="preserve"> true</w:t>
             </w:r>
           </w:p>
         </w:tc>
@@ -4733,14 +5431,27 @@
       <w:r>
         <w:t xml:space="preserve">Table </w:t>
       </w:r>
-      <w:fldSimple w:instr=" SEQ Table \* ARABIC ">
-        <w:r>
-          <w:rPr>
-            <w:noProof/>
-          </w:rPr>
-          <w:t>3</w:t>
-        </w:r>
-      </w:fldSimple>
+      <w:r>
+        <w:fldChar w:fldCharType="begin"/>
+      </w:r>
+      <w:r>
+        <w:instrText xml:space="preserve"> SEQ Table \* ARABIC </w:instrText>
+      </w:r>
+      <w:r>
+        <w:fldChar w:fldCharType="separate"/>
+      </w:r>
+      <w:r>
+        <w:rPr>
+          <w:noProof/>
+        </w:rPr>
+        <w:t>3</w:t>
+      </w:r>
+      <w:r>
+        <w:rPr>
+          <w:noProof/>
+        </w:rPr>
+        <w:fldChar w:fldCharType="end"/>
+      </w:r>
       <w:r>
         <w:t>: Astah GSN XMI document attributes</w:t>
       </w:r>
@@ -4756,245 +5467,503 @@
         <w:rPr>
           <w:b/>
         </w:rPr>
-        <w:t>Why</w:t>
+        <w:t xml:space="preserve">Using </w:t>
       </w:r>
       <w:r>
         <w:rPr>
           <w:b/>
         </w:rPr>
-        <w:t xml:space="preserve"> did I</w:t>
+        <w:t xml:space="preserve">the </w:t>
       </w:r>
       <w:r>
         <w:rPr>
           <w:b/>
         </w:rPr>
-        <w:t xml:space="preserve"> ch</w:t>
+        <w:t xml:space="preserve">Epsilon </w:t>
       </w:r>
       <w:r>
         <w:rPr>
           <w:b/>
         </w:rPr>
-        <w:t>o</w:t>
+        <w:t xml:space="preserve">HTML </w:t>
       </w:r>
       <w:r>
         <w:rPr>
           <w:b/>
         </w:rPr>
-        <w:t xml:space="preserve">ose </w:t>
+        <w:t>D</w:t>
       </w:r>
       <w:r>
         <w:rPr>
           <w:b/>
         </w:rPr>
-        <w:t xml:space="preserve">Epsilon </w:t>
-      </w:r>
-      <w:r>
+        <w:t>river</w:t>
+      </w:r>
+    </w:p>
+    <w:p>
+      <w:r>
+        <w:t>There are multiple built-in drivers</w:t>
+      </w:r>
+      <w:r>
+        <w:t xml:space="preserve"> for different models in the Epsilon. For instance, </w:t>
+      </w:r>
+      <w:r>
+        <w:t xml:space="preserve">the </w:t>
+      </w:r>
+      <w:r>
+        <w:t xml:space="preserve">Plain-XML driver is coming with Epsilon download. However, I needed to create a new driver plugin for Astah GSN models. Therefore, I searched for other model drivers for Epsilon that </w:t>
+      </w:r>
+      <w:r>
+        <w:t>are</w:t>
+      </w:r>
+      <w:r>
+        <w:t>n’t built-in Epsilon. EpsilonLab GitHub page [3]</w:t>
+      </w:r>
+      <w:r>
+        <w:t xml:space="preserve"> has a few EMC drivers for several models such as HTML, JDBC, JSON</w:t>
+      </w:r>
+      <w:r>
+        <w:t>,</w:t>
+      </w:r>
+      <w:r>
+        <w:t xml:space="preserve"> and more. The most similar model driver to Astah GSN was HTML due to </w:t>
+      </w:r>
+      <w:r>
+        <w:t xml:space="preserve">the </w:t>
+      </w:r>
+      <w:r>
+        <w:t>XML structure.</w:t>
+      </w:r>
+    </w:p>
+    <w:p>
+      <w:r>
+        <w:t xml:space="preserve">After cloning </w:t>
+      </w:r>
+      <w:r>
+        <w:t xml:space="preserve">the </w:t>
+      </w:r>
+      <w:r>
+        <w:t xml:space="preserve">EMC-HTML git repository, I tried to run it on </w:t>
+      </w:r>
+      <w:r>
+        <w:t xml:space="preserve">the </w:t>
+      </w:r>
+      <w:r>
+        <w:t xml:space="preserve">Epsilon source code. The first step was importing </w:t>
+      </w:r>
+      <w:r>
+        <w:t xml:space="preserve">the 2 HTML project packages </w:t>
+      </w:r>
+      <w:r>
+        <w:t>into Eclipse Epsilon workspace.</w:t>
+      </w:r>
+      <w:r>
+        <w:t xml:space="preserve"> Even though </w:t>
+      </w:r>
+      <w:r>
+        <w:t xml:space="preserve">the </w:t>
+      </w:r>
+      <w:r>
+        <w:t>HTML repository ha</w:t>
+      </w:r>
+      <w:r>
+        <w:t>s</w:t>
+      </w:r>
+      <w:r>
+        <w:t xml:space="preserve"> 6 different packages, only 2 of them are necessary for running the HTML driver. </w:t>
+      </w:r>
+      <w:r>
+        <w:t>The o</w:t>
+      </w:r>
+      <w:r>
+        <w:t>ther 4 packages are test and example packages.</w:t>
+      </w:r>
+      <w:r>
+        <w:t xml:space="preserve"> After that step, </w:t>
+      </w:r>
+      <w:r>
+        <w:t xml:space="preserve">the </w:t>
+      </w:r>
+      <w:r>
+        <w:t>Epsilon source code rebuilds itself. Then running Epsilon</w:t>
+      </w:r>
+      <w:r>
+        <w:t xml:space="preserve"> on the new Eclipse application is sufficient for HTML driver. The new driver is an Epsilon model in the Run Configuration of every Epsilon languages. For testing purposes, I created a new EOL file. Then I created </w:t>
+      </w:r>
+      <w:r>
+        <w:t xml:space="preserve">a </w:t>
+      </w:r>
+      <w:r>
+        <w:t xml:space="preserve">new run configuration for this EOL file and HTML </w:t>
+      </w:r>
+      <w:r>
+        <w:t>Document was</w:t>
+      </w:r>
+      <w:r>
+        <w:t xml:space="preserve"> one of the model options in the Model Selection tab.</w:t>
+      </w:r>
+      <w:r>
+        <w:t xml:space="preserve"> After selecting it, </w:t>
+      </w:r>
+      <w:r>
+        <w:t xml:space="preserve">the </w:t>
+      </w:r>
+      <w:r>
+        <w:t xml:space="preserve">EOL script will </w:t>
+      </w:r>
+      <w:r>
+        <w:t xml:space="preserve">use </w:t>
+      </w:r>
+      <w:r>
+        <w:t xml:space="preserve">an </w:t>
+      </w:r>
+      <w:r>
+        <w:t>HTML file</w:t>
+      </w:r>
+      <w:r>
+        <w:t xml:space="preserve"> as a model.</w:t>
+      </w:r>
+    </w:p>
+    <w:p>
+      <w:r>
+        <w:t xml:space="preserve">Since I have no experience with Epsilon plugin development, I used </w:t>
+      </w:r>
+      <w:r>
+        <w:t xml:space="preserve">an </w:t>
+      </w:r>
+      <w:r>
+        <w:t xml:space="preserve">HTML driver as a base plugin project. I changed all names in the project and used </w:t>
+      </w:r>
+      <w:r>
+        <w:t xml:space="preserve">a </w:t>
+      </w:r>
+      <w:r>
+        <w:t xml:space="preserve">new image for </w:t>
+      </w:r>
+      <w:r>
+        <w:t xml:space="preserve">the </w:t>
+      </w:r>
+      <w:r>
+        <w:t>Astah GSN model selection tab. After that, I examine the HTML driver classes</w:t>
+      </w:r>
+      <w:r>
+        <w:t>.</w:t>
+      </w:r>
+      <w:r>
+        <w:t xml:space="preserve"> </w:t>
+      </w:r>
+      <w:r>
+        <w:t xml:space="preserve">The main class is called </w:t>
+      </w:r>
+      <w:r>
+        <w:t xml:space="preserve">the </w:t>
+      </w:r>
+      <w:r>
+        <w:t xml:space="preserve">HTML model and it invokes getter and setter classes for different functionalities. </w:t>
+      </w:r>
+      <w:r>
+        <w:t>However, HTML getter and setter only call Plain-XML getter and setter functions.</w:t>
+      </w:r>
+    </w:p>
+    <w:p>
+      <w:r>
+        <w:t xml:space="preserve">I just used </w:t>
+      </w:r>
+      <w:r>
+        <w:t xml:space="preserve">an </w:t>
+      </w:r>
+      <w:r>
+        <w:t>HTML driver for plugin features and changed all model</w:t>
+      </w:r>
+      <w:r>
+        <w:t>s</w:t>
+      </w:r>
+      <w:r>
+        <w:t>, getter</w:t>
+      </w:r>
+      <w:r>
+        <w:t>,</w:t>
+      </w:r>
+      <w:r>
+        <w:t xml:space="preserve"> and setter classes/methods.</w:t>
+      </w:r>
+      <w:r>
+        <w:t xml:space="preserve"> HTML driver was using </w:t>
+      </w:r>
+      <w:r>
+        <w:t xml:space="preserve">Java Jsoup library for HTML </w:t>
+      </w:r>
+      <w:r>
+        <w:t xml:space="preserve">elements </w:t>
+      </w:r>
+      <w:r>
+        <w:t>parse</w:t>
+      </w:r>
+      <w:r>
+        <w:t xml:space="preserve">. This library could also parse the XML/XMI files but each time this library used, it adds &lt;html&gt; and other main tags into the XML file. So, this library changed to </w:t>
+      </w:r>
+      <w:r>
+        <w:t xml:space="preserve">the </w:t>
+      </w:r>
+      <w:r>
+        <w:t>Plain-XML driver’s parser library.</w:t>
+      </w:r>
+    </w:p>
+    <w:p/>
+    <w:p>
+      <w:pPr>
         <w:rPr>
           <w:b/>
         </w:rPr>
-        <w:t>HTML driver?</w:t>
-      </w:r>
-    </w:p>
-    <w:p>
-      <w:r>
-        <w:t>There are multiple built-in drivers</w:t>
-      </w:r>
-      <w:r>
-        <w:t xml:space="preserve"> for different models in the Epsilon. For instance, Plain-XML driver is coming with Epsilon download. However, I needed to create a new driver plugin for Astah GSN models. Therefore, I searched for other model drivers for Epsilon that isn’t built-in Epsilon. EpsilonLab GitHub page [3]</w:t>
-      </w:r>
-      <w:r>
-        <w:t xml:space="preserve"> has a few EMC drivers for several models such as HTML, JDBC, JSON and more. The most similar model driver to Astah GSN was HTML due to XML structure.</w:t>
-      </w:r>
-    </w:p>
-    <w:p>
-      <w:r>
-        <w:t xml:space="preserve">After cloning EMC-HTML git repository, I tried to run it on Epsilon source code. The first step was importing </w:t>
-      </w:r>
-      <w:r>
-        <w:t xml:space="preserve">the 2 HTML project packages </w:t>
-      </w:r>
-      <w:r>
-        <w:t>into Eclipse Epsilon workspace.</w:t>
-      </w:r>
-      <w:r>
-        <w:t xml:space="preserve"> Even though HTML repository have 6 different packages, only 2 of them are necessary for running the HTML driver. Other 4 packages are test and example packages.</w:t>
-      </w:r>
-      <w:r>
-        <w:t xml:space="preserve"> After that step, Epsilon source code rebuilds itself. Then running Epsilon</w:t>
-      </w:r>
-      <w:r>
-        <w:t xml:space="preserve"> on the new Eclipse application is sufficient for HTML driver. The new driver is an Epsilon model in the Run Configuration of every Epsilon languages. For testing purposes, I created a new EOL file. Then I created new run configuration for this EOL file and HTML </w:t>
-      </w:r>
-      <w:r>
-        <w:t>Document was</w:t>
-      </w:r>
-      <w:r>
-        <w:t xml:space="preserve"> one of the model options in the Model Selection tab.</w:t>
-      </w:r>
-      <w:r>
-        <w:t xml:space="preserve"> After selecting it, EOL script will </w:t>
-      </w:r>
-      <w:r>
-        <w:t xml:space="preserve">use </w:t>
-      </w:r>
-      <w:r>
-        <w:t>HTML file</w:t>
-      </w:r>
-      <w:r>
-        <w:t xml:space="preserve"> as a model.</w:t>
-      </w:r>
-    </w:p>
-    <w:p>
-      <w:r>
-        <w:t>Since I have no experience with Epsilon plugin development, I used HTML driver as a base plugin project. I changed all names in the project and used new image for Astah GSN model selection tab. After that, I examine the HTML driver classes</w:t>
-      </w:r>
-      <w:r>
-        <w:t>.</w:t>
+      </w:pPr>
+      <w:r>
+        <w:rPr>
+          <w:b/>
+        </w:rPr>
+        <w:t xml:space="preserve">Using the Epsilon </w:t>
+      </w:r>
+      <w:r>
+        <w:rPr>
+          <w:b/>
+        </w:rPr>
+        <w:t xml:space="preserve">Plain-XML </w:t>
+      </w:r>
+      <w:r>
+        <w:rPr>
+          <w:b/>
+        </w:rPr>
+        <w:t>D</w:t>
+      </w:r>
+      <w:r>
+        <w:rPr>
+          <w:b/>
+        </w:rPr>
+        <w:t>river</w:t>
+      </w:r>
+    </w:p>
+    <w:p>
+      <w:r>
+        <w:lastRenderedPageBreak/>
+        <w:t xml:space="preserve">HTML plugin was the most similar example to Astah GSN driver that I am going to work on. </w:t>
+      </w:r>
+      <w:r>
+        <w:t xml:space="preserve">But parsing methods in HTML driver wasn’t useful for the XMI file parser. That’s why </w:t>
+      </w:r>
+      <w:r>
+        <w:t xml:space="preserve">the </w:t>
+      </w:r>
+      <w:r>
+        <w:t xml:space="preserve">HTML driver project used for only Epsilon plugin features and all other classes like </w:t>
+      </w:r>
+      <w:r>
+        <w:t xml:space="preserve">the </w:t>
+      </w:r>
+      <w:r>
+        <w:t>model, getter</w:t>
+      </w:r>
+      <w:r>
+        <w:t>,</w:t>
+      </w:r>
+      <w:r>
+        <w:t xml:space="preserve"> and setter changed based on Plain-XML driver.</w:t>
+      </w:r>
+    </w:p>
+    <w:p>
+      <w:r>
+        <w:t xml:space="preserve">Plain-XML driver’s main goal is parsing given XML files based on tag names. </w:t>
+      </w:r>
+      <w:r>
+        <w:t xml:space="preserve">For this reason, it uses Java W3C Dom library’s </w:t>
+      </w:r>
+      <w:r>
+        <w:t>Node and Element</w:t>
+      </w:r>
+      <w:r>
+        <w:t xml:space="preserve"> classes. Each element </w:t>
+      </w:r>
+      <w:r>
+        <w:t>represents</w:t>
+      </w:r>
+      <w:r>
+        <w:t xml:space="preserve"> a tag object.</w:t>
+      </w:r>
+      <w:r>
+        <w:t xml:space="preserve"> Elements store tag’s attributes, text</w:t>
+      </w:r>
+      <w:r>
+        <w:t>,</w:t>
+      </w:r>
+      <w:r>
+        <w:t xml:space="preserve"> and its child tags.</w:t>
+      </w:r>
+      <w:r>
+        <w:t xml:space="preserve"> Plain-XML driver’s classes parse XML files based on tag names.</w:t>
+      </w:r>
+      <w:r>
+        <w:t xml:space="preserve"> However, </w:t>
+      </w:r>
+      <w:r>
+        <w:t xml:space="preserve">the </w:t>
+      </w:r>
+      <w:r>
+        <w:t xml:space="preserve">Astah GSN XMI file uses </w:t>
+      </w:r>
+      <w:r>
+        <w:t xml:space="preserve">the </w:t>
+      </w:r>
+      <w:r>
+        <w:t>same tag name for every element and it uses attributes to determine element types.</w:t>
+      </w:r>
+      <w:r>
+        <w:t xml:space="preserve"> Thus, </w:t>
+      </w:r>
+      <w:r>
+        <w:t xml:space="preserve">the </w:t>
+      </w:r>
+      <w:r>
+        <w:t>Plain-XML driver has to be modified for parsing attribute</w:t>
+      </w:r>
+      <w:r>
+        <w:t>s</w:t>
+      </w:r>
+      <w:r>
+        <w:t xml:space="preserve"> instead of tag names. </w:t>
+      </w:r>
+      <w:r>
+        <w:t>To do these modifications model, type, getter, and setter classes and their methods ha</w:t>
+      </w:r>
+      <w:r>
+        <w:t>ve</w:t>
+      </w:r>
+      <w:r>
+        <w:t xml:space="preserve"> to change.</w:t>
       </w:r>
       <w:r>
         <w:t xml:space="preserve"> </w:t>
       </w:r>
       <w:r>
-        <w:t xml:space="preserve">The main class is called HTML model and it invokes getter and setter classes for different functionalities. </w:t>
-      </w:r>
-      <w:r>
-        <w:t>However, HTML getter and setter classes functions only calls Plain-XML getter and setter functions.</w:t>
-      </w:r>
-    </w:p>
-    <w:p>
-      <w:r>
-        <w:t>I just used HTML driver for plugin features and changed all model, getter and setter classes/methods.</w:t>
-      </w:r>
-      <w:r>
-        <w:t xml:space="preserve"> HTML driver was using </w:t>
-      </w:r>
-      <w:r>
-        <w:t xml:space="preserve">Java Jsoup library for HTML </w:t>
-      </w:r>
-      <w:r>
-        <w:t xml:space="preserve">elements </w:t>
-      </w:r>
-      <w:r>
+        <w:t>The b</w:t>
+      </w:r>
+      <w:r>
+        <w:t xml:space="preserve">asic changes </w:t>
+      </w:r>
+      <w:r>
+        <w:t>in</w:t>
+      </w:r>
+      <w:r>
+        <w:t xml:space="preserve"> each class will be explained.</w:t>
+      </w:r>
+    </w:p>
+    <w:p>
+      <w:r>
+        <w:t>The m</w:t>
+      </w:r>
+      <w:r>
+        <w:t>odel class is the main class of the whole driver. It is responsible to file operations, model operations, invoking getter and setter classes, element creation</w:t>
+      </w:r>
+      <w:r>
+        <w:t>,</w:t>
+      </w:r>
+      <w:r>
+        <w:t xml:space="preserve"> and removal operations. This class </w:t>
+      </w:r>
+      <w:r>
+        <w:t>didn’t modify much because file, model, getter</w:t>
+      </w:r>
+      <w:r>
+        <w:t>,</w:t>
+      </w:r>
+      <w:r>
+        <w:t xml:space="preserve"> and setter operations are the same for XML and XMI files. The only modification made in </w:t>
+      </w:r>
+      <w:r>
+        <w:t>the element creation</w:t>
+      </w:r>
+      <w:r>
+        <w:t xml:space="preserve"> function. Plain-XML driver’s element creator function was using tag names for new elements. But, Astah GSN XMI driver doesn’t require tag names because all elements use the same tag name. Thus this function changed for getting GSN element’s type instead of getting the tag names as a function input.</w:t>
+      </w:r>
+    </w:p>
+    <w:p>
+      <w:pPr>
+        <w:rPr>
+          <w:sz w:val="22"/>
+        </w:rPr>
+      </w:pPr>
+      <w:r>
+        <w:t xml:space="preserve">Type class in </w:t>
+      </w:r>
+      <w:r>
+        <w:rPr>
+          <w:sz w:val="22"/>
+        </w:rPr>
+        <w:t>Plain XML has 4 types for XML files. These are tag, attribute, reference</w:t>
+      </w:r>
+      <w:r>
+        <w:rPr>
+          <w:sz w:val="22"/>
+        </w:rPr>
+        <w:t>,</w:t>
+      </w:r>
+      <w:r>
+        <w:rPr>
+          <w:sz w:val="22"/>
+        </w:rPr>
+        <w:t xml:space="preserve"> and child. But these types are not necessary for Astah GSN driver. Thus, types are changed to GSN model elements such as goal, strategy, solution, etc.</w:t>
+      </w:r>
+    </w:p>
+    <w:p>
+      <w:pPr>
+        <w:rPr>
+          <w:sz w:val="22"/>
+        </w:rPr>
+      </w:pPr>
+      <w:r>
+        <w:rPr>
+          <w:sz w:val="22"/>
+        </w:rPr>
+        <w:t>Getter and setter classes</w:t>
+      </w:r>
+      <w:r>
+        <w:rPr>
+          <w:sz w:val="22"/>
+        </w:rPr>
+        <w:t xml:space="preserve"> are heavily modified based on </w:t>
+      </w:r>
+      <w:r>
+        <w:rPr>
+          <w:sz w:val="22"/>
+        </w:rPr>
+        <w:t xml:space="preserve">the </w:t>
+      </w:r>
+      <w:r>
+        <w:rPr>
+          <w:sz w:val="22"/>
+        </w:rPr>
+        <w:t xml:space="preserve">Astah GSN XMI file. These two classes </w:t>
+      </w:r>
+      <w:r>
+        <w:rPr>
+          <w:sz w:val="22"/>
+        </w:rPr>
         <w:t>parse</w:t>
       </w:r>
       <w:r>
-        <w:t>. This library could also parse the XML/XMI files but each time this library used, it adds &lt;html&gt; and other main tags into the XML file. So, this library changed to Plain-XML driver’s parser library.</w:t>
-      </w:r>
-    </w:p>
-    <w:p/>
-    <w:p>
-      <w:pPr>
-        <w:rPr>
-          <w:b/>
-        </w:rPr>
-      </w:pPr>
-      <w:r>
-        <w:rPr>
-          <w:b/>
-        </w:rPr>
-        <w:lastRenderedPageBreak/>
-        <w:t>How did I use Plain-XML driver?</w:t>
-      </w:r>
-    </w:p>
-    <w:p>
-      <w:r>
-        <w:t xml:space="preserve">HTML plugin was the most similar example to Astah GSN driver that I am going to work on. </w:t>
-      </w:r>
-      <w:r>
-        <w:t>But parsing methods in HTML driver wasn’t useful for the XMI file parser. That’s why HTML driver project used for only Epsilon plugin features and all other classes like model, getter and setter changed based on Plain-XML driver.</w:t>
-      </w:r>
-    </w:p>
-    <w:p>
-      <w:r>
-        <w:t xml:space="preserve">Plain-XML driver’s main goal is parsing given XML files based on tag names. </w:t>
-      </w:r>
-      <w:r>
-        <w:t xml:space="preserve">For this reason, it uses Java W3C Dom library’s </w:t>
-      </w:r>
-      <w:r>
-        <w:t>Node and Element</w:t>
-      </w:r>
-      <w:r>
-        <w:t xml:space="preserve"> classes. Each element </w:t>
-      </w:r>
-      <w:r>
-        <w:t>represents</w:t>
-      </w:r>
-      <w:r>
-        <w:t xml:space="preserve"> a tag object.</w:t>
-      </w:r>
-      <w:r>
-        <w:t xml:space="preserve"> Elements store tag’s attributes, text and its child tags.</w:t>
-      </w:r>
-      <w:r>
-        <w:t xml:space="preserve"> Plain-XML driver’s classes parse XML files based on tag names.</w:t>
-      </w:r>
-      <w:r>
-        <w:t xml:space="preserve"> However, Astah GSN XMI file uses same tag name for every element and it uses attributes to determine element types.</w:t>
-      </w:r>
-      <w:r>
-        <w:t xml:space="preserve"> Thus, Plain-XML driver has to be modified for parsing attribute instead of tag names. </w:t>
-      </w:r>
-      <w:r>
-        <w:t>To do these modifications model, type, getter, and setter classes and their methods has to change.</w:t>
-      </w:r>
-      <w:r>
-        <w:t xml:space="preserve"> Basic changes of each class will be explained.</w:t>
-      </w:r>
-    </w:p>
-    <w:p>
-      <w:r>
-        <w:t xml:space="preserve">Model class is the main class of the whole driver. It is responsible to file operations, model operations, invoking getter and setter classes, element creation and removal operations. This class </w:t>
-      </w:r>
-      <w:r>
-        <w:t>didn’t modify much because file, model, getter and setter operations are the same for XML and XMI files. The only modification made in new element create function. Plain-XML driver’s element creator function was using tag names for new elements. But, Astah GSN XMI driver doesn’t require tag names because all elements use the same tag name. Thus this function changed for getting GSN element’s type instead of getting the tag names as an function input.</w:t>
-      </w:r>
-    </w:p>
-    <w:p>
-      <w:pPr>
         <w:rPr>
           <w:sz w:val="22"/>
         </w:rPr>
-      </w:pPr>
-      <w:r>
-        <w:t xml:space="preserve">Type class in </w:t>
+        <w:t xml:space="preserve"> the XMI file based on attributes. All classes and their methods </w:t>
       </w:r>
       <w:r>
         <w:rPr>
           <w:sz w:val="22"/>
         </w:rPr>
-        <w:t>Plain XML has 4 types for XML files. These are tag, attribute, reference and child. But these types are not necessary for Astah GSN driver. Thus, types are changed to GSN model elements such as goal, strategy, solution, etc.</w:t>
-      </w:r>
-    </w:p>
-    <w:p>
-      <w:pPr>
+        <w:t>ar</w:t>
+      </w:r>
+      <w:r>
         <w:rPr>
           <w:sz w:val="22"/>
         </w:rPr>
-      </w:pPr>
-      <w:r>
-        <w:rPr>
-          <w:sz w:val="22"/>
-        </w:rPr>
-        <w:t>Getter and setter classes</w:t>
-      </w:r>
-      <w:r>
-        <w:rPr>
-          <w:sz w:val="22"/>
-        </w:rPr>
-        <w:t xml:space="preserve"> are heavily modified based on Astah GSN XMI file. These two classes </w:t>
-      </w:r>
-      <w:r>
-        <w:rPr>
-          <w:sz w:val="22"/>
-        </w:rPr>
-        <w:t>parse</w:t>
-      </w:r>
-      <w:r>
-        <w:rPr>
-          <w:sz w:val="22"/>
-        </w:rPr>
-        <w:t xml:space="preserve"> the XMI file based on attributes. All classes and their methods be explained in the </w:t>
+        <w:t xml:space="preserve">e explained in </w:t>
       </w:r>
       <w:r>
         <w:rPr>
@@ -5027,31 +5996,49 @@
         <w:rPr>
           <w:b/>
         </w:rPr>
-        <w:t>Using ID for determining element type</w:t>
+        <w:t>Determining E</w:t>
       </w:r>
       <w:r>
         <w:rPr>
           <w:b/>
         </w:rPr>
+        <w:t xml:space="preserve">lement </w:t>
+      </w:r>
+      <w:r>
+        <w:rPr>
+          <w:b/>
+        </w:rPr>
+        <w:t>T</w:t>
+      </w:r>
+      <w:r>
+        <w:rPr>
+          <w:b/>
+        </w:rPr>
+        <w:t>ype</w:t>
+      </w:r>
+      <w:r>
+        <w:rPr>
+          <w:b/>
+        </w:rPr>
         <w:t>s</w:t>
       </w:r>
       <w:r>
         <w:rPr>
           <w:b/>
         </w:rPr>
-        <w:t xml:space="preserve"> cha</w:t>
+        <w:t xml:space="preserve"> in</w:t>
       </w:r>
       <w:r>
         <w:rPr>
           <w:b/>
         </w:rPr>
-        <w:t>n</w:t>
+        <w:t xml:space="preserve"> the</w:t>
       </w:r>
       <w:r>
         <w:rPr>
           <w:b/>
         </w:rPr>
-        <w:t>ged…</w:t>
+        <w:t xml:space="preserve"> XMI File</w:t>
       </w:r>
     </w:p>
     <w:p>
@@ -5066,8 +6053,17 @@
     </w:p>
     <w:p>
       <w:r>
+        <w:t>Another update for not determining types with element ID would be the “.gsntype” query. Before this change, the node elements’ type w</w:t>
+      </w:r>
+      <w:r>
+        <w:t>as</w:t>
+      </w:r>
+      <w:r>
+        <w:t xml:space="preserve"> found by element IDs and link elements’ IDs were found </w:t>
+      </w:r>
+      <w:r>
         <w:lastRenderedPageBreak/>
-        <w:t xml:space="preserve">Another update for not determining types with element ID would be the “.gsntype” query. Before this change, the node elements’ type were found by element IDs and link elements’ IDs were found by </w:t>
+        <w:t xml:space="preserve">by </w:t>
       </w:r>
       <w:r>
         <w:rPr>
@@ -5079,6 +6075,9 @@
         <w:t xml:space="preserve"> attribute. After discovering custom IDs, </w:t>
       </w:r>
       <w:r>
+        <w:t xml:space="preserve">the </w:t>
+      </w:r>
+      <w:r>
         <w:rPr>
           <w:i/>
         </w:rPr>
@@ -5086,6 +6085,9 @@
       </w:r>
       <w:r>
         <w:t xml:space="preserve"> function has to change. However, there is a problem with determining element type without IDs. The only way to finding element types is </w:t>
+      </w:r>
+      <w:r>
+        <w:t xml:space="preserve">the </w:t>
       </w:r>
       <w:r>
         <w:rPr>
@@ -5855,7 +6857,6 @@
                 <w:rFonts w:cs="Times New Roman"/>
                 <w:b/>
               </w:rPr>
-              <w:lastRenderedPageBreak/>
               <w:t>Strategy element</w:t>
             </w:r>
           </w:p>
@@ -5877,6 +6878,7 @@
               <w:rPr>
                 <w:rFonts w:ascii="Consolas" w:hAnsi="Consolas"/>
               </w:rPr>
+              <w:lastRenderedPageBreak/>
               <w:t>&lt;</w:t>
             </w:r>
             <w:r>
@@ -6408,7 +7410,19 @@
         <w:rPr>
           <w:b/>
         </w:rPr>
-        <w:t>Problems with Astah GSN XMI files</w:t>
+        <w:t xml:space="preserve">Problems with Astah GSN XMI </w:t>
+      </w:r>
+      <w:r>
+        <w:rPr>
+          <w:b/>
+        </w:rPr>
+        <w:t>F</w:t>
+      </w:r>
+      <w:r>
+        <w:rPr>
+          <w:b/>
+        </w:rPr>
+        <w:t>iles</w:t>
       </w:r>
     </w:p>
     <w:p>
@@ -6425,8 +7439,6 @@
       <w:r>
         <w:t>Target-source reversed…</w:t>
       </w:r>
-      <w:bookmarkStart w:id="5" w:name="_GoBack"/>
-      <w:bookmarkEnd w:id="5"/>
     </w:p>
     <w:p/>
     <w:p>
@@ -6437,20 +7449,29 @@
           <w:numId w:val="1"/>
         </w:numPr>
       </w:pPr>
-      <w:bookmarkStart w:id="6" w:name="_Toc44249927"/>
+      <w:bookmarkStart w:id="5" w:name="_Toc44249927"/>
       <w:r>
         <w:t>IMPLEMENTATION</w:t>
       </w:r>
-      <w:bookmarkEnd w:id="6"/>
-    </w:p>
-    <w:p>
-      <w:r>
-        <w:t>There are 5 Java classes that implemented or changed from Plain-XML driver by me. These 5 classes are: GsnModel, GsnProperty, GsnPropertyType, GsnPropertyGetter, and GsnPropertySetter. Each class and its methods will be explained in this section below.</w:t>
-      </w:r>
-    </w:p>
-    <w:p>
-      <w:r>
-        <w:t>Link elements’ target and source attributes are reverse…</w:t>
+      <w:bookmarkEnd w:id="5"/>
+    </w:p>
+    <w:p>
+      <w:r>
+        <w:t>5 Java classes</w:t>
+      </w:r>
+      <w:r>
+        <w:t xml:space="preserve"> implemented or changed from Plain-XML driver by me. These 5 classes are: GsnModel, GsnProperty, GsnPropertyType, GsnPropertyGetter, and GsnPropertySetter. Each class and its methods will be explained in this section below.</w:t>
+      </w:r>
+    </w:p>
+    <w:p>
+      <w:r>
+        <w:t>Link elements’ target and source attributes are reverse</w:t>
+      </w:r>
+      <w:r>
+        <w:t>s</w:t>
+      </w:r>
+      <w:r>
+        <w:t>…</w:t>
       </w:r>
     </w:p>
     <w:p/>
@@ -6462,11 +7483,11 @@
           <w:numId w:val="1"/>
         </w:numPr>
       </w:pPr>
-      <w:bookmarkStart w:id="7" w:name="_Toc44249928"/>
+      <w:bookmarkStart w:id="6" w:name="_Toc44249928"/>
       <w:r>
         <w:t>GSN Model</w:t>
       </w:r>
-      <w:bookmarkEnd w:id="7"/>
+      <w:bookmarkEnd w:id="6"/>
     </w:p>
     <w:p>
       <w:r>
@@ -6517,7 +7538,13 @@
         <w:t xml:space="preserve">the </w:t>
       </w:r>
       <w:r>
-        <w:t>GsnProperty class. It returns element’s type such as Goal, Strategy</w:t>
+        <w:t xml:space="preserve">GsnProperty class. It returns </w:t>
+      </w:r>
+      <w:r>
+        <w:t xml:space="preserve">the </w:t>
+      </w:r>
+      <w:r>
+        <w:t>element’s type such as Goal, Strategy</w:t>
       </w:r>
       <w:r>
         <w:t>,</w:t>
@@ -6719,7 +7746,10 @@
         <w:t>owns</w:t>
       </w:r>
       <w:r>
-        <w:t xml:space="preserve"> function has to return true so that model class can call GsnProperty class. Two more conditions added into </w:t>
+        <w:t xml:space="preserve"> function has to return true so that model class can call GsnProperty class. Two more conditions added to </w:t>
+      </w:r>
+      <w:r>
+        <w:t xml:space="preserve">the </w:t>
       </w:r>
       <w:r>
         <w:rPr>
@@ -6755,21 +7785,27 @@
           <w:numId w:val="1"/>
         </w:numPr>
       </w:pPr>
-      <w:bookmarkStart w:id="8" w:name="_Toc44249929"/>
+      <w:bookmarkStart w:id="7" w:name="_Toc44249929"/>
       <w:r>
         <w:t xml:space="preserve">GSN </w:t>
       </w:r>
       <w:r>
         <w:t>Property</w:t>
       </w:r>
-      <w:bookmarkEnd w:id="8"/>
+      <w:bookmarkEnd w:id="7"/>
     </w:p>
     <w:p>
       <w:r>
         <w:t xml:space="preserve">GsnProperty is a parser class. </w:t>
       </w:r>
       <w:r>
-        <w:t>It parses given elements and returns a new created GsnProperty object. This class consists of a few protected attributes.</w:t>
+        <w:t>It parses given elements and returns a new</w:t>
+      </w:r>
+      <w:r>
+        <w:t>ly</w:t>
+      </w:r>
+      <w:r>
+        <w:t xml:space="preserve"> created GsnProperty object. This class consists of a few protected attributes.</w:t>
       </w:r>
     </w:p>
     <w:p>
@@ -6814,6 +7850,28 @@
         </w:rPr>
         <w:t xml:space="preserve"> Type of the element</w:t>
       </w:r>
+      <w:r>
+        <w:rPr>
+          <w:rFonts w:cs="Times New Roman"/>
+          <w:szCs w:val="24"/>
+        </w:rPr>
+        <w:t xml:space="preserve"> (e.g. </w:t>
+      </w:r>
+      <w:r>
+        <w:rPr>
+          <w:rFonts w:cs="Times New Roman"/>
+          <w:b/>
+          <w:szCs w:val="24"/>
+        </w:rPr>
+        <w:t>Goal</w:t>
+      </w:r>
+      <w:r>
+        <w:rPr>
+          <w:rFonts w:cs="Times New Roman"/>
+          <w:szCs w:val="24"/>
+        </w:rPr>
+        <w:t>)</w:t>
+      </w:r>
     </w:p>
     <w:p>
       <w:pPr>
@@ -6836,16 +7894,54 @@
         <w:rPr>
           <w:rFonts w:cs="Times New Roman"/>
           <w:b/>
+          <w:i/>
           <w:szCs w:val="24"/>
         </w:rPr>
-        <w:t>String idPrefix:</w:t>
+        <w:t>String</w:t>
+      </w:r>
+      <w:r>
+        <w:rPr>
+          <w:rFonts w:cs="Times New Roman"/>
+          <w:b/>
+          <w:szCs w:val="24"/>
+        </w:rPr>
+        <w:t xml:space="preserve"> idPrefix:</w:t>
       </w:r>
       <w:r>
         <w:rPr>
           <w:rFonts w:cs="Times New Roman"/>
           <w:szCs w:val="24"/>
         </w:rPr>
-        <w:t xml:space="preserve"> Given type’s ID prefix (e.g. G for Goal).</w:t>
+        <w:t xml:space="preserve"> </w:t>
+      </w:r>
+      <w:r>
+        <w:rPr>
+          <w:rFonts w:cs="Times New Roman"/>
+          <w:szCs w:val="24"/>
+        </w:rPr>
+        <w:t>Element type</w:t>
+      </w:r>
+      <w:r>
+        <w:rPr>
+          <w:rFonts w:cs="Times New Roman"/>
+          <w:szCs w:val="24"/>
+        </w:rPr>
+        <w:t xml:space="preserve"> ID prefix (e.g. </w:t>
+      </w:r>
+      <w:r>
+        <w:rPr>
+          <w:rFonts w:cs="Times New Roman"/>
+          <w:b/>
+          <w:szCs w:val="24"/>
+        </w:rPr>
+        <w:t>G</w:t>
+      </w:r>
+      <w:r>
+        <w:rPr>
+          <w:rFonts w:cs="Times New Roman"/>
+          <w:szCs w:val="24"/>
+        </w:rPr>
+        <w:t xml:space="preserve"> for Goal).</w:t>
       </w:r>
     </w:p>
     <w:p>
@@ -6869,9 +7965,18 @@
         <w:rPr>
           <w:rFonts w:cs="Times New Roman"/>
           <w:b/>
+          <w:i/>
           <w:szCs w:val="24"/>
         </w:rPr>
-        <w:t>String xsiType:</w:t>
+        <w:t>String</w:t>
+      </w:r>
+      <w:r>
+        <w:rPr>
+          <w:rFonts w:cs="Times New Roman"/>
+          <w:b/>
+          <w:szCs w:val="24"/>
+        </w:rPr>
+        <w:t xml:space="preserve"> xsiType:</w:t>
       </w:r>
       <w:r>
         <w:rPr>
@@ -6893,7 +7998,22 @@
           <w:rFonts w:cs="Times New Roman"/>
           <w:szCs w:val="24"/>
         </w:rPr>
-        <w:t xml:space="preserve"> attribute value for given type (e.g. ARM:Claim for Goal).</w:t>
+        <w:t xml:space="preserve"> attribute value for given type (e.g. </w:t>
+      </w:r>
+      <w:r>
+        <w:rPr>
+          <w:rFonts w:cs="Times New Roman"/>
+          <w:b/>
+          <w:szCs w:val="24"/>
+        </w:rPr>
+        <w:t>ARM:Claim</w:t>
+      </w:r>
+      <w:r>
+        <w:rPr>
+          <w:rFonts w:cs="Times New Roman"/>
+          <w:szCs w:val="24"/>
+        </w:rPr>
+        <w:t xml:space="preserve"> for Goal).</w:t>
       </w:r>
     </w:p>
     <w:p>
@@ -6917,16 +8037,53 @@
         <w:rPr>
           <w:rFonts w:cs="Times New Roman"/>
           <w:b/>
+          <w:i/>
           <w:szCs w:val="24"/>
         </w:rPr>
-        <w:t>boolean isNode:</w:t>
+        <w:t>boolean</w:t>
+      </w:r>
+      <w:r>
+        <w:rPr>
+          <w:rFonts w:cs="Times New Roman"/>
+          <w:b/>
+          <w:szCs w:val="24"/>
+        </w:rPr>
+        <w:t xml:space="preserve"> isNode:</w:t>
       </w:r>
       <w:r>
         <w:rPr>
           <w:rFonts w:cs="Times New Roman"/>
           <w:szCs w:val="24"/>
         </w:rPr>
-        <w:t xml:space="preserve"> Given element is node or not.</w:t>
+        <w:t xml:space="preserve"> </w:t>
+      </w:r>
+      <w:r>
+        <w:rPr>
+          <w:rFonts w:cs="Times New Roman"/>
+          <w:szCs w:val="24"/>
+        </w:rPr>
+        <w:t xml:space="preserve">Is the </w:t>
+      </w:r>
+      <w:r>
+        <w:rPr>
+          <w:rFonts w:cs="Times New Roman"/>
+          <w:szCs w:val="24"/>
+        </w:rPr>
+        <w:t xml:space="preserve">element </w:t>
+      </w:r>
+      <w:r>
+        <w:rPr>
+          <w:rFonts w:cs="Times New Roman"/>
+          <w:szCs w:val="24"/>
+        </w:rPr>
+        <w:t xml:space="preserve">a </w:t>
+      </w:r>
+      <w:r>
+        <w:rPr>
+          <w:rFonts w:cs="Times New Roman"/>
+          <w:szCs w:val="24"/>
+        </w:rPr>
+        <w:t>node or not?</w:t>
       </w:r>
     </w:p>
     <w:p>
@@ -6950,16 +8107,25 @@
         <w:rPr>
           <w:rFonts w:cs="Times New Roman"/>
           <w:b/>
+          <w:i/>
           <w:szCs w:val="24"/>
         </w:rPr>
-        <w:t>boolean isLink:</w:t>
+        <w:t>boolean</w:t>
+      </w:r>
+      <w:r>
+        <w:rPr>
+          <w:rFonts w:cs="Times New Roman"/>
+          <w:b/>
+          <w:szCs w:val="24"/>
+        </w:rPr>
+        <w:t xml:space="preserve"> isLink:</w:t>
       </w:r>
       <w:r>
         <w:rPr>
           <w:rFonts w:cs="Times New Roman"/>
           <w:szCs w:val="24"/>
         </w:rPr>
-        <w:t xml:space="preserve"> Given element is link or not.</w:t>
+        <w:t xml:space="preserve"> Is the element a link or not?</w:t>
       </w:r>
     </w:p>
     <w:p>
@@ -6978,53 +8144,125 @@
         <w:rPr>
           <w:rFonts w:cs="Times New Roman"/>
           <w:b/>
+          <w:i/>
           <w:szCs w:val="24"/>
         </w:rPr>
-        <w:t>boolean isRoot:</w:t>
+        <w:t>boolean</w:t>
+      </w:r>
+      <w:r>
+        <w:rPr>
+          <w:rFonts w:cs="Times New Roman"/>
+          <w:b/>
+          <w:szCs w:val="24"/>
+        </w:rPr>
+        <w:t xml:space="preserve"> isRoot:</w:t>
       </w:r>
       <w:r>
         <w:rPr>
           <w:rFonts w:cs="Times New Roman"/>
           <w:szCs w:val="24"/>
         </w:rPr>
-        <w:t xml:space="preserve"> Given element is root or not.</w:t>
-      </w:r>
-    </w:p>
-    <w:p>
-      <w:pPr>
+        <w:t xml:space="preserve"> </w:t>
+      </w:r>
+      <w:r>
         <w:rPr>
           <w:rFonts w:cs="Times New Roman"/>
           <w:szCs w:val="24"/>
         </w:rPr>
-      </w:pPr>
+        <w:t xml:space="preserve">Is the </w:t>
+      </w:r>
       <w:r>
         <w:rPr>
           <w:rFonts w:cs="Times New Roman"/>
           <w:szCs w:val="24"/>
         </w:rPr>
-        <w:t xml:space="preserve">There are also three functions in this class. Two of them are parser and the last one is element type determiner. </w:t>
+        <w:t xml:space="preserve">element </w:t>
       </w:r>
       <w:r>
         <w:rPr>
           <w:rFonts w:cs="Times New Roman"/>
           <w:szCs w:val="24"/>
         </w:rPr>
-        <w:t>The f</w:t>
+        <w:t xml:space="preserve">the </w:t>
       </w:r>
       <w:r>
         <w:rPr>
           <w:rFonts w:cs="Times New Roman"/>
           <w:szCs w:val="24"/>
         </w:rPr>
-        <w:t xml:space="preserve">irst parser class gets string input and parses it. This string input could be ID like </w:t>
+        <w:t>root or not</w:t>
       </w:r>
       <w:r>
         <w:rPr>
           <w:rFonts w:cs="Times New Roman"/>
           <w:szCs w:val="24"/>
         </w:rPr>
+        <w:t>?</w:t>
+      </w:r>
+    </w:p>
+    <w:p>
+      <w:pPr>
+        <w:rPr>
+          <w:rFonts w:cs="Times New Roman"/>
+          <w:szCs w:val="24"/>
+        </w:rPr>
+      </w:pPr>
+      <w:r>
+        <w:rPr>
+          <w:rFonts w:cs="Times New Roman"/>
+          <w:szCs w:val="24"/>
+        </w:rPr>
+        <w:t xml:space="preserve">There are also three functions in this class. Two of them are parser and the last one is element type determiner. </w:t>
+      </w:r>
+      <w:r>
+        <w:rPr>
+          <w:rFonts w:cs="Times New Roman"/>
+          <w:szCs w:val="24"/>
+        </w:rPr>
+        <w:t>The f</w:t>
+      </w:r>
+      <w:r>
+        <w:rPr>
+          <w:rFonts w:cs="Times New Roman"/>
+          <w:szCs w:val="24"/>
+        </w:rPr>
+        <w:t xml:space="preserve">irst parser class gets string input and parses it. This string input could be ID like </w:t>
+      </w:r>
+      <w:r>
+        <w:rPr>
+          <w:rFonts w:cs="Times New Roman"/>
+          <w:szCs w:val="24"/>
+        </w:rPr>
         <w:lastRenderedPageBreak/>
-        <w:t xml:space="preserve">G1, A4, J5 or a type name like solution, strategy, … With these inputs, it creates </w:t>
+        <w:t>G1, A4, J5</w:t>
+      </w:r>
+      <w:r>
+        <w:rPr>
+          <w:rFonts w:cs="Times New Roman"/>
+          <w:szCs w:val="24"/>
+        </w:rPr>
+        <w:t>,</w:t>
+      </w:r>
+      <w:r>
+        <w:rPr>
+          <w:rFonts w:cs="Times New Roman"/>
+          <w:szCs w:val="24"/>
+        </w:rPr>
+        <w:t xml:space="preserve"> or a type name like </w:t>
+      </w:r>
+      <w:r>
+        <w:rPr>
+          <w:rFonts w:cs="Times New Roman"/>
+          <w:szCs w:val="24"/>
+        </w:rPr>
+        <w:t xml:space="preserve">a </w:t>
+      </w:r>
+      <w:r>
+        <w:rPr>
+          <w:rFonts w:cs="Times New Roman"/>
+          <w:szCs w:val="24"/>
+        </w:rPr>
+        <w:t xml:space="preserve">solution, strategy, … With these inputs, it creates </w:t>
       </w:r>
       <w:r>
         <w:rPr>
@@ -7221,7 +8459,7 @@
           <w:numId w:val="1"/>
         </w:numPr>
       </w:pPr>
-      <w:bookmarkStart w:id="9" w:name="_Toc44249930"/>
+      <w:bookmarkStart w:id="8" w:name="_Toc44249930"/>
       <w:r>
         <w:t xml:space="preserve">GSN </w:t>
       </w:r>
@@ -7231,11 +8469,17 @@
       <w:r>
         <w:t xml:space="preserve"> Type</w:t>
       </w:r>
-      <w:bookmarkEnd w:id="9"/>
-    </w:p>
-    <w:p>
-      <w:r>
-        <w:t>This class only consists of element types enumar</w:t>
+      <w:bookmarkEnd w:id="8"/>
+    </w:p>
+    <w:p>
+      <w:r>
+        <w:t>This class only consists of element types enum</w:t>
+      </w:r>
+      <w:r>
+        <w:t>e</w:t>
+      </w:r>
+      <w:r>
+        <w:t>r</w:t>
       </w:r>
       <w:r>
         <w:t>at</w:t>
@@ -7259,11 +8503,11 @@
           <w:numId w:val="1"/>
         </w:numPr>
       </w:pPr>
-      <w:bookmarkStart w:id="10" w:name="_Toc44249931"/>
+      <w:bookmarkStart w:id="9" w:name="_Toc44249931"/>
       <w:r>
         <w:t>GSN Property Getter</w:t>
       </w:r>
-      <w:bookmarkEnd w:id="10"/>
+      <w:bookmarkEnd w:id="9"/>
     </w:p>
     <w:p>
       <w:r>
@@ -7282,7 +8526,13 @@
         <w:t>classes</w:t>
       </w:r>
       <w:r>
-        <w:t xml:space="preserve"> invoke function. </w:t>
+        <w:t xml:space="preserve"> invoke </w:t>
+      </w:r>
+      <w:r>
+        <w:t xml:space="preserve">the </w:t>
+      </w:r>
+      <w:r>
+        <w:t xml:space="preserve">function. </w:t>
       </w:r>
     </w:p>
     <w:p>
@@ -7296,13 +8546,28 @@
       <w:r>
         <w:t>All elements</w:t>
       </w:r>
-      <w:r>
-        <w:t xml:space="preserve"> (.all)</w:t>
-      </w:r>
-    </w:p>
-    <w:p>
-      <w:r>
-        <w:t>This command’s input parameter is root element. Function parses child elements and return them as an Epsilon’s sequence type.</w:t>
+    </w:p>
+    <w:p>
+      <w:r>
+        <w:t xml:space="preserve">This command’s input parameter is </w:t>
+      </w:r>
+      <w:r>
+        <w:t xml:space="preserve">the </w:t>
+      </w:r>
+      <w:r>
+        <w:t xml:space="preserve">root element. </w:t>
+      </w:r>
+      <w:r>
+        <w:t>The f</w:t>
+      </w:r>
+      <w:r>
+        <w:t>unction parses child elements and return</w:t>
+      </w:r>
+      <w:r>
+        <w:t>s</w:t>
+      </w:r>
+      <w:r>
+        <w:t xml:space="preserve"> them as an Epsilon’s sequence type.</w:t>
       </w:r>
     </w:p>
     <w:p>
@@ -7316,13 +8581,22 @@
       <w:r>
         <w:t>All node elements</w:t>
       </w:r>
-      <w:r>
-        <w:t xml:space="preserve"> (.nodes)</w:t>
-      </w:r>
-    </w:p>
-    <w:p>
-      <w:r>
-        <w:t xml:space="preserve">Nodes command parses root element and create a new list with only node elements. </w:t>
+    </w:p>
+    <w:p>
+      <w:r>
+        <w:t xml:space="preserve">Nodes command parses </w:t>
+      </w:r>
+      <w:r>
+        <w:t xml:space="preserve">the </w:t>
+      </w:r>
+      <w:r>
+        <w:t>root element and create</w:t>
+      </w:r>
+      <w:r>
+        <w:t>s</w:t>
+      </w:r>
+      <w:r>
+        <w:t xml:space="preserve"> a new list with only node elements. </w:t>
       </w:r>
       <w:r>
         <w:t xml:space="preserve">Node elements have non-empty ID attributes. </w:t>
@@ -7354,13 +8628,16 @@
       <w:r>
         <w:t>All link elements</w:t>
       </w:r>
-      <w:r>
-        <w:t xml:space="preserve"> (.links)</w:t>
-      </w:r>
-    </w:p>
-    <w:p>
-      <w:r>
-        <w:t>Links command works similar to nodes command. It parses root element, loop overs every child and only adds elements with empty ID into the list. Then it returns the result list.</w:t>
+    </w:p>
+    <w:p>
+      <w:r>
+        <w:t>Links command works similar to nodes command. It parses root element, loop overs every child</w:t>
+      </w:r>
+      <w:r>
+        <w:t>,</w:t>
+      </w:r>
+      <w:r>
+        <w:t xml:space="preserve"> and only adds elements with empty ID into the list. Then it returns the result list.</w:t>
       </w:r>
     </w:p>
     <w:p>
@@ -7374,9 +8651,6 @@
       <w:r>
         <w:t>Element by ID</w:t>
       </w:r>
-      <w:r>
-        <w:t xml:space="preserve"> (.G1, .c4)</w:t>
-      </w:r>
     </w:p>
     <w:p>
       <w:r>
@@ -7389,7 +8663,23 @@
         <w:t xml:space="preserve">. </w:t>
       </w:r>
       <w:r>
-        <w:t>Getting element by ID is the last case in the invoke function. The proper ID part (e.g. G4, S2, C1) calls GsnProperty parser with string ID variable. If it can parse it. It will return a new GsnProperty object. Then, it checks every elements’ ID and if it can find it, it returns the element. Custom ID part works the same bu it only invokes this part after returning null from GsnProperty parser. If there wasn’t any element with given custom ID, invoke function returns null.</w:t>
+        <w:t xml:space="preserve">Getting element by ID is the last case in the invoke function. The proper ID part (e.g. G4, S2, C1) calls GsnProperty parser with </w:t>
+      </w:r>
+      <w:r>
+        <w:t xml:space="preserve">a </w:t>
+      </w:r>
+      <w:r>
+        <w:t xml:space="preserve">string ID variable. If it can parse it. It will return a new GsnProperty object. Then, it checks every elements’ ID and if it can find it, it returns the element. Custom ID part works the same bu </w:t>
+      </w:r>
+      <w:r>
+        <w:lastRenderedPageBreak/>
+        <w:t xml:space="preserve">it only invokes this part after returning null from GsnProperty parser. If there wasn’t any element with </w:t>
+      </w:r>
+      <w:r>
+        <w:t xml:space="preserve">a </w:t>
+      </w:r>
+      <w:r>
+        <w:t>given custom ID, invoke function returns null.</w:t>
       </w:r>
     </w:p>
     <w:p>
@@ -7401,16 +8691,30 @@
         </w:numPr>
       </w:pPr>
       <w:r>
-        <w:lastRenderedPageBreak/>
         <w:t>Element by type</w:t>
       </w:r>
-      <w:r>
-        <w:t xml:space="preserve"> (.strategy, .assumption)</w:t>
-      </w:r>
-    </w:p>
-    <w:p>
-      <w:r>
-        <w:t xml:space="preserve">Element types are determined via GsnProperty parser. This part loops over every child element and calls parser to determine element’s type. If the types are match, it adds element into the result list. Finally, it returns </w:t>
+    </w:p>
+    <w:p>
+      <w:r>
+        <w:t xml:space="preserve">Element types are determined via GsnProperty parser. This part loops over every child element and calls parser to determine </w:t>
+      </w:r>
+      <w:r>
+        <w:t xml:space="preserve">the </w:t>
+      </w:r>
+      <w:r>
+        <w:t xml:space="preserve">element’s type. If the types are </w:t>
+      </w:r>
+      <w:r>
+        <w:t xml:space="preserve">a </w:t>
+      </w:r>
+      <w:r>
+        <w:t>match, it adds element</w:t>
+      </w:r>
+      <w:r>
+        <w:t>s</w:t>
+      </w:r>
+      <w:r>
+        <w:t xml:space="preserve"> to the result list. Finally, it returns </w:t>
       </w:r>
       <w:r>
         <w:t xml:space="preserve">the </w:t>
@@ -7437,12 +8741,18 @@
         <w:t>target ID</w:t>
       </w:r>
       <w:r>
-        <w:t>s (s_G1_t_C2, t_a1_s_s3)</w:t>
-      </w:r>
-    </w:p>
-    <w:p>
-      <w:r>
-        <w:t xml:space="preserve">This case takes string input like “s_G1_t_C2” and parses it to get two node ID values. The reason I used “_” characters between each part is, Epsilon doesn’t work with “–“ character. After parsing sting, it finds node elements with given two IDs. If both of the nodes are found, it loops over every link element and tries to find given nodes </w:t>
+        <w:t>s</w:t>
+      </w:r>
+    </w:p>
+    <w:p>
+      <w:r>
+        <w:t>This case takes string input like “s_G1_t_C2” and parses it to get two</w:t>
+      </w:r>
+      <w:r>
+        <w:t>-</w:t>
+      </w:r>
+      <w:r>
+        <w:t xml:space="preserve">node ID values. The reason I used “_” characters between each part is, Epsilon doesn’t work with “–“ character. After parsing sting, it finds node elements with given two IDs. If both of the nodes are found, it loops over every link element and tries to find given nodes </w:t>
       </w:r>
       <w:r>
         <w:rPr>
@@ -7465,13 +8775,34 @@
       <w:r>
         <w:t>Element’s type</w:t>
       </w:r>
-      <w:r>
-        <w:t xml:space="preserve"> (.gsntype)</w:t>
-      </w:r>
-    </w:p>
-    <w:p>
-      <w:r>
-        <w:t>Gsn type case’s input could be root element, list or just an element. It uses GsnProperty element parser to determine given element/s type and returns it.</w:t>
+    </w:p>
+    <w:p>
+      <w:r>
+        <w:t xml:space="preserve">Gsn type case’s input could be </w:t>
+      </w:r>
+      <w:r>
+        <w:t xml:space="preserve">a </w:t>
+      </w:r>
+      <w:r>
+        <w:t>root element, list</w:t>
+      </w:r>
+      <w:r>
+        <w:t>,</w:t>
+      </w:r>
+      <w:r>
+        <w:t xml:space="preserve"> or just an element. It uses </w:t>
+      </w:r>
+      <w:r>
+        <w:t xml:space="preserve">the </w:t>
+      </w:r>
+      <w:r>
+        <w:t xml:space="preserve">GsnProperty element parser to determine </w:t>
+      </w:r>
+      <w:r>
+        <w:t xml:space="preserve">the </w:t>
+      </w:r>
+      <w:r>
+        <w:t>given element/s type and returns it.</w:t>
       </w:r>
     </w:p>
     <w:p>
@@ -7483,18 +8814,42 @@
         </w:numPr>
       </w:pPr>
       <w:r>
-        <w:t>Element’s target (Node and link)</w:t>
-      </w:r>
-      <w:r>
-        <w:t xml:space="preserve"> (.target)</w:t>
-      </w:r>
-    </w:p>
-    <w:p>
-      <w:r>
-        <w:t xml:space="preserve">Target getter works different for node and link elements. </w:t>
-      </w:r>
-      <w:r>
-        <w:t>If the element is a node, it returns given node’s all links that are targeted to given node. If the element is a link, it returns link’s targeted node element.</w:t>
+        <w:t>E</w:t>
+      </w:r>
+      <w:r>
+        <w:t>lement’s target</w:t>
+      </w:r>
+    </w:p>
+    <w:p>
+      <w:r>
+        <w:t>Target getter works different</w:t>
+      </w:r>
+      <w:r>
+        <w:t>ly</w:t>
+      </w:r>
+      <w:r>
+        <w:t xml:space="preserve"> for node and link elements. </w:t>
+      </w:r>
+      <w:r>
+        <w:t xml:space="preserve">If the element is a node, it returns </w:t>
+      </w:r>
+      <w:r>
+        <w:t xml:space="preserve">the </w:t>
+      </w:r>
+      <w:r>
+        <w:t xml:space="preserve">given node’s all links that are targeted to </w:t>
+      </w:r>
+      <w:r>
+        <w:t xml:space="preserve">the </w:t>
+      </w:r>
+      <w:r>
+        <w:t xml:space="preserve">given node. If the element is a link, it returns </w:t>
+      </w:r>
+      <w:r>
+        <w:t xml:space="preserve">the </w:t>
+      </w:r>
+      <w:r>
+        <w:t>link’s targeted node element.</w:t>
       </w:r>
     </w:p>
     <w:p>
@@ -7506,15 +8861,21 @@
         </w:numPr>
       </w:pPr>
       <w:r>
-        <w:t>Element’s source (Node and link)</w:t>
-      </w:r>
-      <w:r>
-        <w:t xml:space="preserve"> (.source)</w:t>
-      </w:r>
-    </w:p>
-    <w:p>
-      <w:r>
-        <w:t>Source case works the same as the target case. The only difference is, it checks source attribute instead of the target attribute.</w:t>
+        <w:t>Element’s source</w:t>
+      </w:r>
+    </w:p>
+    <w:p>
+      <w:r>
+        <w:t>The s</w:t>
+      </w:r>
+      <w:r>
+        <w:t xml:space="preserve">ource case works the same as the target case. The only difference is, it checks </w:t>
+      </w:r>
+      <w:r>
+        <w:t xml:space="preserve">the </w:t>
+      </w:r>
+      <w:r>
+        <w:t>source attribute instead of the target attribute.</w:t>
       </w:r>
     </w:p>
     <w:p>
@@ -7528,13 +8889,16 @@
       <w:r>
         <w:t>Element’s content</w:t>
       </w:r>
-      <w:r>
-        <w:t xml:space="preserve"> (.content)</w:t>
-      </w:r>
-    </w:p>
-    <w:p>
-      <w:r>
-        <w:t>This case directly returns given element/s content string.</w:t>
+    </w:p>
+    <w:p>
+      <w:r>
+        <w:t xml:space="preserve">This case directly returns </w:t>
+      </w:r>
+      <w:r>
+        <w:t xml:space="preserve">the </w:t>
+      </w:r>
+      <w:r>
+        <w:t>given element/s content string.</w:t>
       </w:r>
     </w:p>
     <w:p>
@@ -7548,9 +8912,6 @@
       <w:r>
         <w:t>Element’s ID</w:t>
       </w:r>
-      <w:r>
-        <w:t xml:space="preserve"> (.id)</w:t>
-      </w:r>
     </w:p>
     <w:p>
       <w:r>
@@ -7574,9 +8935,6 @@
         </w:rPr>
         <w:t>xmi:id</w:t>
       </w:r>
-      <w:r>
-        <w:t xml:space="preserve"> (.xmiid, .xmi_id)</w:t>
-      </w:r>
     </w:p>
     <w:p>
       <w:r>
@@ -7609,9 +8967,6 @@
         </w:rPr>
         <w:t>xsi:type</w:t>
       </w:r>
-      <w:r>
-        <w:t xml:space="preserve"> (.xsitype, .xsi_type)</w:t>
-      </w:r>
     </w:p>
     <w:p>
       <w:r>
@@ -7663,6 +9018,7 @@
         <w:rPr>
           <w:i/>
         </w:rPr>
+        <w:lastRenderedPageBreak/>
         <w:t>Find link by node IDs</w:t>
       </w:r>
     </w:p>
@@ -7681,18 +9037,30 @@
           <w:numId w:val="1"/>
         </w:numPr>
       </w:pPr>
-      <w:bookmarkStart w:id="11" w:name="_Toc44249932"/>
+      <w:bookmarkStart w:id="10" w:name="_Toc44249932"/>
       <w:r>
         <w:t>G</w:t>
       </w:r>
       <w:r>
         <w:t>SN Property Setter</w:t>
       </w:r>
-      <w:bookmarkEnd w:id="11"/>
-    </w:p>
-    <w:p>
-      <w:r>
-        <w:t>Every element value update calls use this setter class. Similar to getter class, setter class only uses one invoke function. Since all elements’ values cannot change, setter class doesn’t have that much different commands.</w:t>
+      <w:bookmarkEnd w:id="10"/>
+    </w:p>
+    <w:p>
+      <w:r>
+        <w:t xml:space="preserve">Every element value update calls use this setter class. Similar to getter class, setter class only uses one invoke function. Since all elements’ values cannot change, </w:t>
+      </w:r>
+      <w:r>
+        <w:t xml:space="preserve">the </w:t>
+      </w:r>
+      <w:r>
+        <w:t>setter class doesn’t have that m</w:t>
+      </w:r>
+      <w:r>
+        <w:t>any</w:t>
+      </w:r>
+      <w:r>
+        <w:t xml:space="preserve"> different commands.</w:t>
       </w:r>
     </w:p>
     <w:p>
@@ -7706,13 +9074,16 @@
       <w:r>
         <w:t>Set element’s content</w:t>
       </w:r>
-      <w:r>
-        <w:t xml:space="preserve"> (.content)</w:t>
-      </w:r>
-    </w:p>
-    <w:p>
-      <w:r>
-        <w:t>Sets given element’s content attribute value.</w:t>
+    </w:p>
+    <w:p>
+      <w:r>
+        <w:t xml:space="preserve">Sets </w:t>
+      </w:r>
+      <w:r>
+        <w:t xml:space="preserve">the </w:t>
+      </w:r>
+      <w:r>
+        <w:t>given element’s content attribute value.</w:t>
       </w:r>
     </w:p>
     <w:p>
@@ -7726,13 +9097,16 @@
       <w:r>
         <w:t>Set element’s ID</w:t>
       </w:r>
-      <w:r>
-        <w:t xml:space="preserve"> (.id)</w:t>
-      </w:r>
-    </w:p>
-    <w:p>
-      <w:r>
-        <w:t>ID command sets given element’s ID attribute.</w:t>
+    </w:p>
+    <w:p>
+      <w:r>
+        <w:t xml:space="preserve">ID command sets </w:t>
+      </w:r>
+      <w:r>
+        <w:t xml:space="preserve">the </w:t>
+      </w:r>
+      <w:r>
+        <w:t>given element’s ID attribute.</w:t>
       </w:r>
     </w:p>
     <w:p>
@@ -7752,13 +9126,16 @@
         </w:rPr>
         <w:t>xmi:id</w:t>
       </w:r>
-      <w:r>
-        <w:t xml:space="preserve"> (.xmiid, .xmi_id)</w:t>
-      </w:r>
-    </w:p>
-    <w:p>
-      <w:r>
-        <w:t xml:space="preserve">This command updated given element’s </w:t>
+    </w:p>
+    <w:p>
+      <w:r>
+        <w:t xml:space="preserve">This command updated </w:t>
+      </w:r>
+      <w:r>
+        <w:t xml:space="preserve">the </w:t>
+      </w:r>
+      <w:r>
+        <w:t xml:space="preserve">given element’s </w:t>
       </w:r>
       <w:r>
         <w:rPr>
@@ -7787,9 +9164,6 @@
         </w:rPr>
         <w:t>xsi:type</w:t>
       </w:r>
-      <w:r>
-        <w:t xml:space="preserve"> (.xsitype, .xsi_type)</w:t>
-      </w:r>
     </w:p>
     <w:p>
       <w:r>
@@ -7814,15 +9188,42 @@
         </w:numPr>
       </w:pPr>
       <w:r>
-        <w:t>Set link element’s target</w:t>
-      </w:r>
-      <w:r>
-        <w:t xml:space="preserve"> (.target)</w:t>
-      </w:r>
-    </w:p>
-    <w:p>
-      <w:r>
-        <w:t xml:space="preserve">Changes given link element’s target attribute. It takes ID as a string, finds the node with given ID, gets node’s </w:t>
+        <w:t xml:space="preserve">Set </w:t>
+      </w:r>
+      <w:r>
+        <w:t xml:space="preserve">the </w:t>
+      </w:r>
+      <w:r>
+        <w:t>link element’s target</w:t>
+      </w:r>
+    </w:p>
+    <w:p>
+      <w:r>
+        <w:t xml:space="preserve">Changes </w:t>
+      </w:r>
+      <w:r>
+        <w:t xml:space="preserve">are </w:t>
+      </w:r>
+      <w:r>
+        <w:t xml:space="preserve">given </w:t>
+      </w:r>
+      <w:r>
+        <w:t xml:space="preserve">to the </w:t>
+      </w:r>
+      <w:r>
+        <w:t xml:space="preserve">link element’s target attribute. It takes </w:t>
+      </w:r>
+      <w:r>
+        <w:t xml:space="preserve">an </w:t>
+      </w:r>
+      <w:r>
+        <w:t xml:space="preserve">ID as a string, finds the node with </w:t>
+      </w:r>
+      <w:r>
+        <w:t xml:space="preserve">the </w:t>
+      </w:r>
+      <w:r>
+        <w:t xml:space="preserve">given ID, gets node’s </w:t>
       </w:r>
       <w:r>
         <w:rPr>
@@ -7831,7 +9232,13 @@
         <w:t>xmi:id</w:t>
       </w:r>
       <w:r>
-        <w:t xml:space="preserve"> attribute and sets given link element’s target attribute to the new nodes </w:t>
+        <w:t xml:space="preserve"> attribute</w:t>
+      </w:r>
+      <w:r>
+        <w:t>,</w:t>
+      </w:r>
+      <w:r>
+        <w:t xml:space="preserve"> and sets given link element’s target attribute to the new nodes </w:t>
       </w:r>
       <w:r>
         <w:rPr>
@@ -7852,15 +9259,24 @@
         </w:numPr>
       </w:pPr>
       <w:r>
-        <w:t>Set link element’s source</w:t>
-      </w:r>
-      <w:r>
-        <w:t xml:space="preserve"> (.source)</w:t>
-      </w:r>
-    </w:p>
-    <w:p>
-      <w:r>
-        <w:t>Works like target setter case.</w:t>
+        <w:t xml:space="preserve">Set </w:t>
+      </w:r>
+      <w:r>
+        <w:t xml:space="preserve">the </w:t>
+      </w:r>
+      <w:r>
+        <w:t>link element’s source</w:t>
+      </w:r>
+    </w:p>
+    <w:p>
+      <w:r>
+        <w:t xml:space="preserve">Works like </w:t>
+      </w:r>
+      <w:r>
+        <w:t xml:space="preserve">the </w:t>
+      </w:r>
+      <w:r>
+        <w:t>target setter case.</w:t>
       </w:r>
     </w:p>
     <w:p>
@@ -7874,13 +9290,16 @@
       <w:r>
         <w:t>Set element’s GSN type</w:t>
       </w:r>
-      <w:r>
-        <w:t xml:space="preserve"> (.gsntype)</w:t>
-      </w:r>
-    </w:p>
-    <w:p>
-      <w:r>
-        <w:t xml:space="preserve">Takes new type string as an input. It calls GsnProperty parser to find given type’s </w:t>
+    </w:p>
+    <w:p>
+      <w:r>
+        <w:t xml:space="preserve">Takes new type string as an input. It calls GsnProperty parser to find </w:t>
+      </w:r>
+      <w:r>
+        <w:t xml:space="preserve">the </w:t>
+      </w:r>
+      <w:r>
+        <w:t xml:space="preserve">given type’s </w:t>
       </w:r>
       <w:r>
         <w:rPr>
@@ -7918,7 +9337,25 @@
     </w:p>
     <w:p>
       <w:r>
-        <w:t>Takes element object as an input. If the new element object doesn’t have an ID with digits (e.g. G, S), it finds the highest ID number for new element’s type and assigns highest/largest ID to the new element. Then it adds the new element into the root element as a children tag.</w:t>
+        <w:t xml:space="preserve">Takes </w:t>
+      </w:r>
+      <w:r>
+        <w:t xml:space="preserve">an </w:t>
+      </w:r>
+      <w:r>
+        <w:t xml:space="preserve">element object as an input. If the new element object doesn’t have an ID with digits (e.g. G, S), it finds the highest ID number for </w:t>
+      </w:r>
+      <w:r>
+        <w:t xml:space="preserve">the </w:t>
+      </w:r>
+      <w:r>
+        <w:t xml:space="preserve">new element’s type and assigns </w:t>
+      </w:r>
+      <w:r>
+        <w:t xml:space="preserve">the </w:t>
+      </w:r>
+      <w:r>
+        <w:t>highest/largest ID to the new element. Then it adds the new element into the root element as a children tag.</w:t>
       </w:r>
     </w:p>
     <w:p>
@@ -7931,7 +9368,19 @@
         <w:rPr>
           <w:i/>
         </w:rPr>
-        <w:t>Get highes</w:t>
+        <w:t xml:space="preserve">Get </w:t>
+      </w:r>
+      <w:r>
+        <w:rPr>
+          <w:i/>
+        </w:rPr>
+        <w:t xml:space="preserve">the </w:t>
+      </w:r>
+      <w:r>
+        <w:rPr>
+          <w:i/>
+        </w:rPr>
+        <w:t>highes</w:t>
       </w:r>
       <w:r>
         <w:rPr>
@@ -7955,17 +9404,23 @@
           <w:numId w:val="1"/>
         </w:numPr>
       </w:pPr>
-      <w:bookmarkStart w:id="12" w:name="_Toc44249933"/>
-      <w:r>
+      <w:bookmarkStart w:id="11" w:name="_Toc44249933"/>
+      <w:r>
+        <w:lastRenderedPageBreak/>
         <w:t>TESTING/EVALUATION</w:t>
       </w:r>
-      <w:bookmarkEnd w:id="12"/>
+      <w:bookmarkEnd w:id="11"/>
     </w:p>
     <w:p/>
     <w:p>
       <w:r>
-        <w:lastRenderedPageBreak/>
-        <w:t>In this section usage examples are given. Each requirement would be explained with examples.</w:t>
+        <w:t>In this section</w:t>
+      </w:r>
+      <w:r>
+        <w:t>,</w:t>
+      </w:r>
+      <w:r>
+        <w:t xml:space="preserve"> usage examples are given. Each requirement would be explained with examples.</w:t>
       </w:r>
     </w:p>
     <w:p>
@@ -7976,7 +9431,7 @@
           <w:numId w:val="1"/>
         </w:numPr>
       </w:pPr>
-      <w:bookmarkStart w:id="13" w:name="_Toc44249934"/>
+      <w:bookmarkStart w:id="12" w:name="_Toc44249934"/>
       <w:r>
         <w:t xml:space="preserve">How </w:t>
       </w:r>
@@ -7986,7 +9441,7 @@
       <w:r>
         <w:t xml:space="preserve"> Use Astah GSN Driver?</w:t>
       </w:r>
-      <w:bookmarkEnd w:id="13"/>
+      <w:bookmarkEnd w:id="12"/>
     </w:p>
     <w:p>
       <w:pPr>
@@ -8002,7 +9457,43 @@
     </w:p>
     <w:p>
       <w:r>
-        <w:t>Since this driver based on Plain-XML driver, loading model file code is the same. The only difference between these 2 drivers is names. For instance, “Plain-XML Document” changed to “Astah GSN XMI Document”. Other than names rest of the model loading code is work like Plain-XML driver. Below steps explains how to load an Astah GSN model into Epsilon.</w:t>
+        <w:t xml:space="preserve">Since this driver based on </w:t>
+      </w:r>
+      <w:r>
+        <w:t xml:space="preserve">the </w:t>
+      </w:r>
+      <w:r>
+        <w:t xml:space="preserve">Plain-XML driver, </w:t>
+      </w:r>
+      <w:r>
+        <w:t xml:space="preserve">the </w:t>
+      </w:r>
+      <w:r>
+        <w:t xml:space="preserve">loading model file code is the same. The only difference between these 2 drivers is names. For instance, </w:t>
+      </w:r>
+      <w:r>
+        <w:t xml:space="preserve">the </w:t>
+      </w:r>
+      <w:r>
+        <w:t>“Plain-XML Document” changed to “Astah GSN XMI Document”. Other than names rest of the model loading code is work</w:t>
+      </w:r>
+      <w:r>
+        <w:t>s</w:t>
+      </w:r>
+      <w:r>
+        <w:t xml:space="preserve"> like </w:t>
+      </w:r>
+      <w:r>
+        <w:t xml:space="preserve">a </w:t>
+      </w:r>
+      <w:r>
+        <w:t xml:space="preserve">Plain-XML driver. </w:t>
+      </w:r>
+      <w:r>
+        <w:t>The b</w:t>
+      </w:r>
+      <w:r>
+        <w:t>elow steps explains how to load an Astah GSN model into Epsilon.</w:t>
       </w:r>
     </w:p>
     <w:p>
@@ -8026,7 +9517,13 @@
         </w:numPr>
       </w:pPr>
       <w:r>
-        <w:t xml:space="preserve">Right click the EOL file and click </w:t>
+        <w:t>Right</w:t>
+      </w:r>
+      <w:r>
+        <w:t>-</w:t>
+      </w:r>
+      <w:r>
+        <w:t xml:space="preserve">click the EOL file and click </w:t>
       </w:r>
       <w:r>
         <w:rPr>
@@ -8065,7 +9562,13 @@
         <w:t>EOL Program</w:t>
       </w:r>
       <w:r>
-        <w:t xml:space="preserve"> and create new Run Configuration.</w:t>
+        <w:t xml:space="preserve"> and create </w:t>
+      </w:r>
+      <w:r>
+        <w:t xml:space="preserve">a </w:t>
+      </w:r>
+      <w:r>
+        <w:t>new Run Configuration.</w:t>
       </w:r>
     </w:p>
     <w:p>
@@ -8107,6 +9610,13 @@
       </w:r>
       <w:r>
         <w:rPr>
+          <w:noProof/>
+          <w:lang w:eastAsia="en-CA"/>
+        </w:rPr>
+        <w:t xml:space="preserve">the </w:t>
+      </w:r>
+      <w:r>
+        <w:rPr>
           <w:i/>
           <w:noProof/>
           <w:lang w:eastAsia="en-CA"/>
@@ -8151,6 +9661,13 @@
           <w:lang w:eastAsia="en-CA"/>
         </w:rPr>
         <w:t xml:space="preserve">Choose </w:t>
+      </w:r>
+      <w:r>
+        <w:rPr>
+          <w:noProof/>
+          <w:lang w:eastAsia="en-CA"/>
+        </w:rPr>
+        <w:t xml:space="preserve">the </w:t>
       </w:r>
       <w:r>
         <w:rPr>
@@ -8238,14 +9755,27 @@
       <w:r>
         <w:t xml:space="preserve">Figure </w:t>
       </w:r>
-      <w:fldSimple w:instr=" SEQ Figure \* ARABIC ">
-        <w:r>
-          <w:rPr>
-            <w:noProof/>
-          </w:rPr>
-          <w:t>1</w:t>
-        </w:r>
-      </w:fldSimple>
+      <w:r>
+        <w:fldChar w:fldCharType="begin"/>
+      </w:r>
+      <w:r>
+        <w:instrText xml:space="preserve"> SEQ Figure \* ARABIC </w:instrText>
+      </w:r>
+      <w:r>
+        <w:fldChar w:fldCharType="separate"/>
+      </w:r>
+      <w:r>
+        <w:rPr>
+          <w:noProof/>
+        </w:rPr>
+        <w:t>1</w:t>
+      </w:r>
+      <w:r>
+        <w:rPr>
+          <w:noProof/>
+        </w:rPr>
+        <w:fldChar w:fldCharType="end"/>
+      </w:r>
       <w:r>
         <w:t>: Loading Astah GSN model into EOL</w:t>
       </w:r>
@@ -8281,7 +9811,22 @@
           <w:noProof/>
           <w:lang w:eastAsia="en-CA"/>
         </w:rPr>
-        <w:t>Choose your XMI file if it’s already in the workspace. If not, add your model file into workspace.</w:t>
+        <w:lastRenderedPageBreak/>
+        <w:t xml:space="preserve">Choose your XMI file if it’s already in the workspace. If not, add your model file into </w:t>
+      </w:r>
+      <w:r>
+        <w:rPr>
+          <w:noProof/>
+          <w:lang w:eastAsia="en-CA"/>
+        </w:rPr>
+        <w:t xml:space="preserve">the </w:t>
+      </w:r>
+      <w:r>
+        <w:rPr>
+          <w:noProof/>
+          <w:lang w:eastAsia="en-CA"/>
+        </w:rPr>
+        <w:t>workspace.</w:t>
       </w:r>
     </w:p>
     <w:p>
@@ -8341,7 +9886,6 @@
           <w:noProof/>
           <w:lang w:eastAsia="en-CA"/>
         </w:rPr>
-        <w:lastRenderedPageBreak/>
         <w:drawing>
           <wp:inline distT="0" distB="0" distL="0" distR="0" wp14:anchorId="402A42BD" wp14:editId="304F1591">
             <wp:extent cx="3411221" cy="3477846"/>
@@ -8390,14 +9934,27 @@
       <w:r>
         <w:t xml:space="preserve">Figure </w:t>
       </w:r>
-      <w:fldSimple w:instr=" SEQ Figure \* ARABIC ">
-        <w:r>
-          <w:rPr>
-            <w:noProof/>
-          </w:rPr>
-          <w:t>2</w:t>
-        </w:r>
-      </w:fldSimple>
+      <w:r>
+        <w:fldChar w:fldCharType="begin"/>
+      </w:r>
+      <w:r>
+        <w:instrText xml:space="preserve"> SEQ Figure \* ARABIC </w:instrText>
+      </w:r>
+      <w:r>
+        <w:fldChar w:fldCharType="separate"/>
+      </w:r>
+      <w:r>
+        <w:rPr>
+          <w:noProof/>
+        </w:rPr>
+        <w:t>2</w:t>
+      </w:r>
+      <w:r>
+        <w:rPr>
+          <w:noProof/>
+        </w:rPr>
+        <w:fldChar w:fldCharType="end"/>
+      </w:r>
       <w:r>
         <w:t>: Loading model</w:t>
       </w:r>
@@ -8423,7 +9980,28 @@
           <w:noProof/>
           <w:lang w:eastAsia="en-CA"/>
         </w:rPr>
-        <w:t xml:space="preserve">After that, you can run EOL script with </w:t>
+        <w:t xml:space="preserve">After that, you can run </w:t>
+      </w:r>
+      <w:r>
+        <w:rPr>
+          <w:noProof/>
+          <w:lang w:eastAsia="en-CA"/>
+        </w:rPr>
+        <w:t xml:space="preserve">the </w:t>
+      </w:r>
+      <w:r>
+        <w:rPr>
+          <w:noProof/>
+          <w:lang w:eastAsia="en-CA"/>
+        </w:rPr>
+        <w:t xml:space="preserve">EOL script with </w:t>
+      </w:r>
+      <w:r>
+        <w:rPr>
+          <w:noProof/>
+          <w:lang w:eastAsia="en-CA"/>
+        </w:rPr>
+        <w:t xml:space="preserve">the </w:t>
       </w:r>
       <w:r>
         <w:rPr>
@@ -8502,14 +10080,27 @@
       <w:r>
         <w:t xml:space="preserve">Figure </w:t>
       </w:r>
-      <w:fldSimple w:instr=" SEQ Figure \* ARABIC ">
-        <w:r>
-          <w:rPr>
-            <w:noProof/>
-          </w:rPr>
-          <w:t>3</w:t>
-        </w:r>
-      </w:fldSimple>
+      <w:r>
+        <w:fldChar w:fldCharType="begin"/>
+      </w:r>
+      <w:r>
+        <w:instrText xml:space="preserve"> SEQ Figure \* ARABIC </w:instrText>
+      </w:r>
+      <w:r>
+        <w:fldChar w:fldCharType="separate"/>
+      </w:r>
+      <w:r>
+        <w:rPr>
+          <w:noProof/>
+        </w:rPr>
+        <w:t>3</w:t>
+      </w:r>
+      <w:r>
+        <w:rPr>
+          <w:noProof/>
+        </w:rPr>
+        <w:fldChar w:fldCharType="end"/>
+      </w:r>
       <w:r>
         <w:t>: Running EOL with Astah GSN model</w:t>
       </w:r>
@@ -8540,12 +10131,42 @@
     </w:p>
     <w:p>
       <w:r>
-        <w:t xml:space="preserve">Most of the changes made for getting attribute values rather than tag names. Plain-XML getter class has method for getting tags, child tags, attribute values, etc. In Plain-XML driver users can only select different tag named elements but Astah GSN XMI document requires getting different attribute valued elements. </w:t>
-      </w:r>
-    </w:p>
-    <w:p>
-      <w:r>
-        <w:t xml:space="preserve">Plain-XML documents can have several layered elements so driver can get the root element or any child element. Astah GSN driver have two different options: getting the root element or root’s child elements. Because GSN XMI document only has the root element (tag name: </w:t>
+        <w:t xml:space="preserve">Most of the changes made for getting attribute values rather than tag names. Plain-XML getter class has </w:t>
+      </w:r>
+      <w:r>
+        <w:t xml:space="preserve">a </w:t>
+      </w:r>
+      <w:r>
+        <w:t>method for getting tags, child tags, attribute values, etc. In Plain-XML driver</w:t>
+      </w:r>
+      <w:r>
+        <w:t>,</w:t>
+      </w:r>
+      <w:r>
+        <w:t xml:space="preserve"> users can only select different tag named elements but </w:t>
+      </w:r>
+      <w:r>
+        <w:t xml:space="preserve">the </w:t>
+      </w:r>
+      <w:r>
+        <w:t xml:space="preserve">Astah GSN XMI document requires getting different attribute valued elements. </w:t>
+      </w:r>
+    </w:p>
+    <w:p>
+      <w:r>
+        <w:t xml:space="preserve">Plain-XML documents can have several layered elements so </w:t>
+      </w:r>
+      <w:r>
+        <w:t xml:space="preserve">the </w:t>
+      </w:r>
+      <w:r>
+        <w:t>driver can get the root element or any child element. Astah GSN driver ha</w:t>
+      </w:r>
+      <w:r>
+        <w:t>s</w:t>
+      </w:r>
+      <w:r>
+        <w:t xml:space="preserve"> two different options: getting the root element or root’s child elements. Because GSN XMI document only has the root element (tag name: </w:t>
       </w:r>
       <w:r>
         <w:t>ARM:Argumentation</w:t>
@@ -8557,7 +10178,13 @@
         <w:t>argumentElement</w:t>
       </w:r>
       <w:r>
-        <w:t xml:space="preserve">). Some of the methods get root element and some of them only get children. For instance, </w:t>
+        <w:t xml:space="preserve">). Some of the methods get </w:t>
+      </w:r>
+      <w:r>
+        <w:t xml:space="preserve">the </w:t>
+      </w:r>
+      <w:r>
+        <w:t xml:space="preserve">root element and some of them only get children. For instance, </w:t>
       </w:r>
       <w:r>
         <w:rPr>
@@ -8566,7 +10193,13 @@
         <w:t>gsn.all</w:t>
       </w:r>
       <w:r>
-        <w:t xml:space="preserve"> call parses the document and returns root element. On the other hand, </w:t>
+        <w:t xml:space="preserve"> call parses the document and returns </w:t>
+      </w:r>
+      <w:r>
+        <w:t xml:space="preserve">the </w:t>
+      </w:r>
+      <w:r>
+        <w:t xml:space="preserve">root element. On the other hand, </w:t>
       </w:r>
       <w:r>
         <w:rPr>
@@ -8584,7 +10217,19 @@
         <w:t>gsn.S4</w:t>
       </w:r>
       <w:r>
-        <w:t xml:space="preserve"> calls parse the document, find the specified child elements and return them</w:t>
+        <w:t xml:space="preserve"> calls </w:t>
+      </w:r>
+      <w:r>
+        <w:t xml:space="preserve">to </w:t>
+      </w:r>
+      <w:r>
+        <w:t>parse the document, find the specified child elements</w:t>
+      </w:r>
+      <w:r>
+        <w:t>,</w:t>
+      </w:r>
+      <w:r>
+        <w:t xml:space="preserve"> and return them</w:t>
       </w:r>
       <w:r>
         <w:t xml:space="preserve"> as a list or a single element.</w:t>
@@ -8687,7 +10332,19 @@
               <w:rPr>
                 <w:rFonts w:cs="Times New Roman"/>
               </w:rPr>
-              <w:t>Returns entire model and all elements</w:t>
+              <w:t xml:space="preserve">Returns </w:t>
+            </w:r>
+            <w:r>
+              <w:rPr>
+                <w:rFonts w:cs="Times New Roman"/>
+              </w:rPr>
+              <w:t xml:space="preserve">the </w:t>
+            </w:r>
+            <w:r>
+              <w:rPr>
+                <w:rFonts w:cs="Times New Roman"/>
+              </w:rPr>
+              <w:t>entire model and all elements</w:t>
             </w:r>
           </w:p>
         </w:tc>
@@ -9287,7 +10944,19 @@
               <w:rPr>
                 <w:rFonts w:cs="Times New Roman"/>
               </w:rPr>
-              <w:t>Returns last element of given elements list</w:t>
+              <w:t xml:space="preserve">Returns </w:t>
+            </w:r>
+            <w:r>
+              <w:rPr>
+                <w:rFonts w:cs="Times New Roman"/>
+              </w:rPr>
+              <w:t xml:space="preserve">the </w:t>
+            </w:r>
+            <w:r>
+              <w:rPr>
+                <w:rFonts w:cs="Times New Roman"/>
+              </w:rPr>
+              <w:t>last element of given elements list</w:t>
             </w:r>
           </w:p>
         </w:tc>
@@ -9325,7 +10994,19 @@
               <w:rPr>
                 <w:rFonts w:cs="Times New Roman"/>
               </w:rPr>
-              <w:t>Returns first element of given elements list</w:t>
+              <w:t xml:space="preserve">Returns </w:t>
+            </w:r>
+            <w:r>
+              <w:rPr>
+                <w:rFonts w:cs="Times New Roman"/>
+              </w:rPr>
+              <w:t xml:space="preserve">the </w:t>
+            </w:r>
+            <w:r>
+              <w:rPr>
+                <w:rFonts w:cs="Times New Roman"/>
+              </w:rPr>
+              <w:t>first element of given elements list</w:t>
             </w:r>
           </w:p>
         </w:tc>
@@ -9386,14 +11067,27 @@
       <w:r>
         <w:t xml:space="preserve">Table </w:t>
       </w:r>
-      <w:fldSimple w:instr=" SEQ Table \* ARABIC ">
-        <w:r>
-          <w:rPr>
-            <w:noProof/>
-          </w:rPr>
-          <w:t>4</w:t>
-        </w:r>
-      </w:fldSimple>
+      <w:r>
+        <w:fldChar w:fldCharType="begin"/>
+      </w:r>
+      <w:r>
+        <w:instrText xml:space="preserve"> SEQ Table \* ARABIC </w:instrText>
+      </w:r>
+      <w:r>
+        <w:fldChar w:fldCharType="separate"/>
+      </w:r>
+      <w:r>
+        <w:rPr>
+          <w:noProof/>
+        </w:rPr>
+        <w:t>4</w:t>
+      </w:r>
+      <w:r>
+        <w:rPr>
+          <w:noProof/>
+        </w:rPr>
+        <w:fldChar w:fldCharType="end"/>
+      </w:r>
       <w:r>
         <w:t>: Astah GSN Driver</w:t>
       </w:r>
@@ -9427,7 +11121,19 @@
         <w:t>gsn.goal.content.last.println()</w:t>
       </w:r>
       <w:r>
-        <w:t xml:space="preserve"> prints the same result. The difference between these 2 commands is simple. The first command gets all goal elements list, then finds the last goal element and prints its content attribute value. The second command gets goal elements list, then gets all goal elements contents and creates new list later it prints the last content in that list. Thus, the first command is faster than the second one because, it doesn’t get all goal elements’ content attribute, it just gets one goal element’s content attribute and prints it.</w:t>
+        <w:t xml:space="preserve"> prints the same result. The difference between these 2 commands is simple. The first command gets all goal elements list, then finds the last goal element and prints its content attribute value. The second command gets </w:t>
+      </w:r>
+      <w:r>
+        <w:t xml:space="preserve">the </w:t>
+      </w:r>
+      <w:r>
+        <w:t xml:space="preserve">goal elements list, then gets all goal elements contents and creates </w:t>
+      </w:r>
+      <w:r>
+        <w:t xml:space="preserve">a </w:t>
+      </w:r>
+      <w:r>
+        <w:t>new list later it prints the last content in that list. Thus, the first command is faster than the second one because it doesn’t get all goal elements’ content attribute, it just gets one goal element’s content attribute and prints it.</w:t>
       </w:r>
     </w:p>
     <w:p>
@@ -9444,7 +11150,13 @@
     </w:p>
     <w:p>
       <w:r>
-        <w:t xml:space="preserve">Updating elements commands call setter class functions. Most of the element attributes can be set via below commands. Getter and setter commands are the same. The only difference is setters requires “=” character and new value after equals character. </w:t>
+        <w:t xml:space="preserve">Updating elements command call setter class functions. Most of the element attributes can be set via </w:t>
+      </w:r>
+      <w:r>
+        <w:t xml:space="preserve">the </w:t>
+      </w:r>
+      <w:r>
+        <w:t xml:space="preserve">below commands. Getter and setter commands are the same. The only difference is setters require “=” character and new value after equals character. </w:t>
       </w:r>
     </w:p>
     <w:p/>
@@ -9569,7 +11281,13 @@
           </w:tcPr>
           <w:p>
             <w:r>
-              <w:t>Updates given element’s content value</w:t>
+              <w:t xml:space="preserve">Updates </w:t>
+            </w:r>
+            <w:r>
+              <w:t xml:space="preserve">the </w:t>
+            </w:r>
+            <w:r>
+              <w:t>given element’s content value</w:t>
             </w:r>
           </w:p>
         </w:tc>
@@ -9617,7 +11335,13 @@
           </w:tcPr>
           <w:p>
             <w:r>
-              <w:t>Updates given element’s ID (ID attributes must be unique!)</w:t>
+              <w:t xml:space="preserve">Updates </w:t>
+            </w:r>
+            <w:r>
+              <w:t xml:space="preserve">the </w:t>
+            </w:r>
+            <w:r>
+              <w:t>given element’s ID (ID attributes must be unique!)</w:t>
             </w:r>
           </w:p>
         </w:tc>
@@ -9785,7 +11509,31 @@
           </w:tcPr>
           <w:p>
             <w:r>
-              <w:t>Updates given link element’s target attribute to new node element’s xmi:id. New value must be node element.</w:t>
+              <w:t xml:space="preserve">Updates </w:t>
+            </w:r>
+            <w:r>
+              <w:t xml:space="preserve">the </w:t>
+            </w:r>
+            <w:r>
+              <w:t xml:space="preserve">given link element’s target attribute to </w:t>
+            </w:r>
+            <w:r>
+              <w:t xml:space="preserve">the </w:t>
+            </w:r>
+            <w:r>
+              <w:t xml:space="preserve">new node element’s xmi:id. </w:t>
+            </w:r>
+            <w:r>
+              <w:t>The n</w:t>
+            </w:r>
+            <w:r>
+              <w:t xml:space="preserve">ew value must be </w:t>
+            </w:r>
+            <w:r>
+              <w:t xml:space="preserve">a </w:t>
+            </w:r>
+            <w:r>
+              <w:t>node element.</w:t>
             </w:r>
           </w:p>
         </w:tc>
@@ -9832,7 +11580,31 @@
           </w:tcPr>
           <w:p>
             <w:r>
-              <w:t>Updates given link element’s source attribute to new node element’s xmi:id. New value must be node element.</w:t>
+              <w:t xml:space="preserve">Updates </w:t>
+            </w:r>
+            <w:r>
+              <w:t xml:space="preserve">the </w:t>
+            </w:r>
+            <w:r>
+              <w:t xml:space="preserve">given link element’s source attribute to </w:t>
+            </w:r>
+            <w:r>
+              <w:t xml:space="preserve">the </w:t>
+            </w:r>
+            <w:r>
+              <w:t xml:space="preserve">new node element’s xmi:id. </w:t>
+            </w:r>
+            <w:r>
+              <w:t>The n</w:t>
+            </w:r>
+            <w:r>
+              <w:t xml:space="preserve">ew value must be </w:t>
+            </w:r>
+            <w:r>
+              <w:t xml:space="preserve">a </w:t>
+            </w:r>
+            <w:r>
+              <w:t>node element.</w:t>
             </w:r>
           </w:p>
         </w:tc>
@@ -9882,7 +11654,13 @@
               <w:keepNext/>
             </w:pPr>
             <w:r>
-              <w:t>Updates given element’s type attribute. Changing xsi:type without changing id might corrupt model file.</w:t>
+              <w:t xml:space="preserve">Updates </w:t>
+            </w:r>
+            <w:r>
+              <w:t xml:space="preserve">the </w:t>
+            </w:r>
+            <w:r>
+              <w:t>given element’s type attribute. Changing xsi:type without changing id might corrupt model file.</w:t>
             </w:r>
           </w:p>
         </w:tc>
@@ -9896,14 +11674,27 @@
       <w:r>
         <w:t xml:space="preserve">Table </w:t>
       </w:r>
-      <w:fldSimple w:instr=" SEQ Table \* ARABIC ">
-        <w:r>
-          <w:rPr>
-            <w:noProof/>
-          </w:rPr>
-          <w:t>5</w:t>
-        </w:r>
-      </w:fldSimple>
+      <w:r>
+        <w:fldChar w:fldCharType="begin"/>
+      </w:r>
+      <w:r>
+        <w:instrText xml:space="preserve"> SEQ Table \* ARABIC </w:instrText>
+      </w:r>
+      <w:r>
+        <w:fldChar w:fldCharType="separate"/>
+      </w:r>
+      <w:r>
+        <w:rPr>
+          <w:noProof/>
+        </w:rPr>
+        <w:t>5</w:t>
+      </w:r>
+      <w:r>
+        <w:rPr>
+          <w:noProof/>
+        </w:rPr>
+        <w:fldChar w:fldCharType="end"/>
+      </w:r>
       <w:r>
         <w:t xml:space="preserve">: </w:t>
       </w:r>
@@ -9932,7 +11723,16 @@
     </w:p>
     <w:p>
       <w:r>
-        <w:t xml:space="preserve">Creating new element command uses </w:t>
+        <w:t xml:space="preserve">Creating </w:t>
+      </w:r>
+      <w:r>
+        <w:t xml:space="preserve">a </w:t>
+      </w:r>
+      <w:r>
+        <w:t xml:space="preserve">new element command uses </w:t>
+      </w:r>
+      <w:r>
+        <w:t xml:space="preserve">a </w:t>
       </w:r>
       <w:r>
         <w:rPr>
@@ -9945,13 +11745,28 @@
         <w:t xml:space="preserve"> keyword. Using </w:t>
       </w:r>
       <w:r>
+        <w:t xml:space="preserve">a </w:t>
+      </w:r>
+      <w:r>
         <w:rPr>
           <w:i/>
         </w:rPr>
         <w:t>new</w:t>
       </w:r>
       <w:r>
-        <w:t xml:space="preserve"> keyword only creates new element object but it doesn’t append this new object into the model.</w:t>
+        <w:t xml:space="preserve"> keyword</w:t>
+      </w:r>
+      <w:r>
+        <w:t>-</w:t>
+      </w:r>
+      <w:r>
+        <w:t xml:space="preserve">only creates </w:t>
+      </w:r>
+      <w:r>
+        <w:t xml:space="preserve">a </w:t>
+      </w:r>
+      <w:r>
+        <w:t>new element object but it doesn’t append this new object into the model.</w:t>
       </w:r>
     </w:p>
     <w:p/>
@@ -10032,13 +11847,34 @@
           </w:tcPr>
           <w:p>
             <w:r>
+              <w:t>The</w:t>
+            </w:r>
+            <w:r>
               <w:rPr>
                 <w:i/>
               </w:rPr>
-              <w:t xml:space="preserve">New </w:t>
-            </w:r>
-            <w:r>
-              <w:t>keyword creates new element with given type.</w:t>
+              <w:t xml:space="preserve"> n</w:t>
+            </w:r>
+            <w:r>
+              <w:rPr>
+                <w:i/>
+              </w:rPr>
+              <w:t xml:space="preserve">ew </w:t>
+            </w:r>
+            <w:r>
+              <w:t xml:space="preserve">keyword creates </w:t>
+            </w:r>
+            <w:r>
+              <w:t xml:space="preserve">a </w:t>
+            </w:r>
+            <w:r>
+              <w:t xml:space="preserve">new element with </w:t>
+            </w:r>
+            <w:r>
+              <w:t xml:space="preserve">the </w:t>
+            </w:r>
+            <w:r>
+              <w:t>given type.</w:t>
             </w:r>
           </w:p>
         </w:tc>
@@ -10077,7 +11913,19 @@
               <w:t>Append</w:t>
             </w:r>
             <w:r>
-              <w:t xml:space="preserve"> command attaches given element into the model file. New element would be the last element in the model file.</w:t>
+              <w:t xml:space="preserve"> command attaches </w:t>
+            </w:r>
+            <w:r>
+              <w:t xml:space="preserve">a </w:t>
+            </w:r>
+            <w:r>
+              <w:t xml:space="preserve">given element into the model file. </w:t>
+            </w:r>
+            <w:r>
+              <w:t>A n</w:t>
+            </w:r>
+            <w:r>
+              <w:t>ew element would be the last element in the model file.</w:t>
             </w:r>
           </w:p>
         </w:tc>
@@ -10091,14 +11939,27 @@
       <w:r>
         <w:t xml:space="preserve">Table </w:t>
       </w:r>
-      <w:fldSimple w:instr=" SEQ Table \* ARABIC ">
-        <w:r>
-          <w:rPr>
-            <w:noProof/>
-          </w:rPr>
-          <w:t>6</w:t>
-        </w:r>
-      </w:fldSimple>
+      <w:r>
+        <w:fldChar w:fldCharType="begin"/>
+      </w:r>
+      <w:r>
+        <w:instrText xml:space="preserve"> SEQ Table \* ARABIC </w:instrText>
+      </w:r>
+      <w:r>
+        <w:fldChar w:fldCharType="separate"/>
+      </w:r>
+      <w:r>
+        <w:rPr>
+          <w:noProof/>
+        </w:rPr>
+        <w:t>6</w:t>
+      </w:r>
+      <w:r>
+        <w:rPr>
+          <w:noProof/>
+        </w:rPr>
+        <w:fldChar w:fldCharType="end"/>
+      </w:r>
       <w:r>
         <w:t>: Astah GSN Driver Element Creator Commands</w:t>
       </w:r>
@@ -10106,7 +11967,16 @@
     <w:p/>
     <w:p>
       <w:r>
-        <w:t xml:space="preserve">New element’s attributes could be set via two different ways. Either updating the </w:t>
+        <w:t>The n</w:t>
+      </w:r>
+      <w:r>
+        <w:t xml:space="preserve">ew element’s attributes could be set </w:t>
+      </w:r>
+      <w:r>
+        <w:t>in</w:t>
+      </w:r>
+      <w:r>
+        <w:t xml:space="preserve"> two different ways. Either updating the </w:t>
       </w:r>
       <w:r>
         <w:rPr>
@@ -10152,7 +12022,14 @@
     </w:p>
     <w:p>
       <w:r>
-        <w:t xml:space="preserve">Deleting an element in EOL uses </w:t>
+        <w:lastRenderedPageBreak/>
+        <w:t>Deleting an element in EOL uses</w:t>
+      </w:r>
+      <w:r>
+        <w:t xml:space="preserve"> a</w:t>
+      </w:r>
+      <w:r>
+        <w:t xml:space="preserve"> </w:t>
       </w:r>
       <w:r>
         <w:rPr>
@@ -10200,7 +12077,6 @@
               <w:rPr>
                 <w:b/>
               </w:rPr>
-              <w:lastRenderedPageBreak/>
               <w:t>Delete</w:t>
             </w:r>
             <w:r>
@@ -10280,14 +12156,27 @@
       <w:r>
         <w:t xml:space="preserve">Table </w:t>
       </w:r>
-      <w:fldSimple w:instr=" SEQ Table \* ARABIC ">
-        <w:r>
-          <w:rPr>
-            <w:noProof/>
-          </w:rPr>
-          <w:t>7</w:t>
-        </w:r>
-      </w:fldSimple>
+      <w:r>
+        <w:fldChar w:fldCharType="begin"/>
+      </w:r>
+      <w:r>
+        <w:instrText xml:space="preserve"> SEQ Table \* ARABIC </w:instrText>
+      </w:r>
+      <w:r>
+        <w:fldChar w:fldCharType="separate"/>
+      </w:r>
+      <w:r>
+        <w:rPr>
+          <w:noProof/>
+        </w:rPr>
+        <w:t>7</w:t>
+      </w:r>
+      <w:r>
+        <w:rPr>
+          <w:noProof/>
+        </w:rPr>
+        <w:fldChar w:fldCharType="end"/>
+      </w:r>
       <w:r>
         <w:t>: Astah GSN Driver Element Delete Commands</w:t>
       </w:r>
@@ -10338,72 +12227,27 @@
           <w:numId w:val="1"/>
         </w:numPr>
       </w:pPr>
-      <w:bookmarkStart w:id="14" w:name="_Toc44249935"/>
+      <w:bookmarkStart w:id="13" w:name="_Toc44249935"/>
       <w:r>
         <w:t>GSN Model Examples</w:t>
       </w:r>
       <w:r>
         <w:t xml:space="preserve"> with Epsilon</w:t>
       </w:r>
-      <w:bookmarkEnd w:id="14"/>
-    </w:p>
-    <w:p>
-      <w:pPr>
-        <w:pStyle w:val="Balk1"/>
-        <w:numPr>
-          <w:ilvl w:val="0"/>
-          <w:numId w:val="1"/>
-        </w:numPr>
-      </w:pPr>
-      <w:bookmarkStart w:id="15" w:name="_Toc44249936"/>
-      <w:r>
-        <w:t>CONCLUSION</w:t>
-      </w:r>
-      <w:bookmarkEnd w:id="15"/>
-    </w:p>
-    <w:p/>
-    <w:p>
-      <w:r>
-        <w:t>Conclusion…</w:t>
-      </w:r>
-    </w:p>
-    <w:p>
-      <w:pPr>
-        <w:pStyle w:val="Balk1"/>
-        <w:numPr>
-          <w:ilvl w:val="0"/>
-          <w:numId w:val="1"/>
-        </w:numPr>
-      </w:pPr>
-      <w:bookmarkStart w:id="16" w:name="_Toc44249937"/>
-      <w:r>
-        <w:t>FUTURE WORK</w:t>
-      </w:r>
-      <w:bookmarkEnd w:id="16"/>
-    </w:p>
-    <w:p/>
-    <w:p>
-      <w:r>
-        <w:t>Element create requires unique xmi:id…</w:t>
-      </w:r>
-    </w:p>
-    <w:p>
-      <w:r>
-        <w:t>Strategy links in the Strategy element, not separate link element</w:t>
-      </w:r>
-      <w:r>
-        <w:t>…</w:t>
-      </w:r>
-    </w:p>
-    <w:p>
+      <w:bookmarkEnd w:id="13"/>
+    </w:p>
+    <w:p>
+      <w:pPr>
+        <w:keepNext/>
+        <w:jc w:val="center"/>
+      </w:pPr>
       <w:r>
         <w:rPr>
           <w:noProof/>
           <w:lang w:eastAsia="en-CA"/>
         </w:rPr>
-        <w:lastRenderedPageBreak/>
         <w:drawing>
-          <wp:inline distT="0" distB="0" distL="0" distR="0" wp14:anchorId="6FEE2E46" wp14:editId="1F721BCF">
+          <wp:inline distT="0" distB="0" distL="0" distR="0" wp14:anchorId="1A4746D4" wp14:editId="3B74FF12">
             <wp:extent cx="5972810" cy="4496435"/>
             <wp:effectExtent l="0" t="0" r="8890" b="0"/>
             <wp:docPr id="4" name="Resim 4"/>
@@ -10446,11 +12290,40 @@
       </w:r>
     </w:p>
     <w:p>
-      <w:r>
-        <w:t>Coffee cup safety cases GSN diagram:</w:t>
-      </w:r>
-    </w:p>
-    <w:p>
+      <w:pPr>
+        <w:pStyle w:val="ResimYazs"/>
+        <w:jc w:val="center"/>
+      </w:pPr>
+      <w:r>
+        <w:t xml:space="preserve">Figure </w:t>
+      </w:r>
+      <w:r>
+        <w:fldChar w:fldCharType="begin"/>
+      </w:r>
+      <w:r>
+        <w:instrText xml:space="preserve"> SEQ Figure \* ARABIC </w:instrText>
+      </w:r>
+      <w:r>
+        <w:fldChar w:fldCharType="separate"/>
+      </w:r>
+      <w:r>
+        <w:rPr>
+          <w:noProof/>
+        </w:rPr>
+        <w:t>4</w:t>
+      </w:r>
+      <w:r>
+        <w:fldChar w:fldCharType="end"/>
+      </w:r>
+      <w:r>
+        <w:t>: An Example GSN Diagram from GSN Standards Document</w:t>
+      </w:r>
+    </w:p>
+    <w:p>
+      <w:pPr>
+        <w:keepNext/>
+        <w:jc w:val="center"/>
+      </w:pPr>
       <w:r>
         <w:rPr>
           <w:noProof/>
@@ -10458,7 +12331,7 @@
         </w:rPr>
         <w:lastRenderedPageBreak/>
         <w:drawing>
-          <wp:inline distT="0" distB="0" distL="0" distR="0" wp14:anchorId="77A188B9" wp14:editId="0B0707B6">
+          <wp:inline distT="0" distB="0" distL="0" distR="0" wp14:anchorId="19BD545B" wp14:editId="0F59F48A">
             <wp:extent cx="5972810" cy="5768340"/>
             <wp:effectExtent l="0" t="0" r="8890" b="3810"/>
             <wp:docPr id="5" name="Resim 5"/>
@@ -10501,8 +12374,33 @@
       </w:r>
     </w:p>
     <w:p>
-      <w:r>
-        <w:t>Second coffee cup diagram:</w:t>
+      <w:pPr>
+        <w:pStyle w:val="ResimYazs"/>
+        <w:jc w:val="center"/>
+      </w:pPr>
+      <w:r>
+        <w:t xml:space="preserve">Figure </w:t>
+      </w:r>
+      <w:r>
+        <w:fldChar w:fldCharType="begin"/>
+      </w:r>
+      <w:r>
+        <w:instrText xml:space="preserve"> SEQ Figure \* ARABIC </w:instrText>
+      </w:r>
+      <w:r>
+        <w:fldChar w:fldCharType="separate"/>
+      </w:r>
+      <w:r>
+        <w:rPr>
+          <w:noProof/>
+        </w:rPr>
+        <w:t>5</w:t>
+      </w:r>
+      <w:r>
+        <w:fldChar w:fldCharType="end"/>
+      </w:r>
+      <w:r>
+        <w:t>: An Example GSN Diagram for Coffee Cup Safety Cases</w:t>
       </w:r>
     </w:p>
     <w:p>
@@ -10513,7 +12411,7 @@
         </w:rPr>
         <w:lastRenderedPageBreak/>
         <w:drawing>
-          <wp:inline distT="0" distB="0" distL="0" distR="0" wp14:anchorId="27BF972D" wp14:editId="7C176CD0">
+          <wp:inline distT="0" distB="0" distL="0" distR="0" wp14:anchorId="59053EA2" wp14:editId="3940C4AA">
             <wp:extent cx="5972810" cy="6205855"/>
             <wp:effectExtent l="0" t="0" r="8890" b="4445"/>
             <wp:docPr id="6" name="Resim 6"/>
@@ -10556,11 +12454,10 @@
       </w:r>
     </w:p>
     <w:p>
-      <w:r>
-        <w:t>Workflow+ diagram:</w:t>
-      </w:r>
-    </w:p>
-    <w:p>
+      <w:pPr>
+        <w:keepNext/>
+        <w:jc w:val="center"/>
+      </w:pPr>
       <w:r>
         <w:rPr>
           <w:noProof/>
@@ -10568,7 +12465,7 @@
         </w:rPr>
         <w:lastRenderedPageBreak/>
         <w:drawing>
-          <wp:inline distT="0" distB="0" distL="0" distR="0" wp14:anchorId="29B6751B" wp14:editId="57B744EE">
+          <wp:inline distT="0" distB="0" distL="0" distR="0" wp14:anchorId="42322A02" wp14:editId="19825935">
             <wp:extent cx="5972810" cy="4265295"/>
             <wp:effectExtent l="0" t="0" r="8890" b="1905"/>
             <wp:docPr id="7" name="Resim 7"/>
@@ -10612,17 +12509,100 @@
     </w:p>
     <w:p>
       <w:pPr>
+        <w:pStyle w:val="ResimYazs"/>
+        <w:jc w:val="center"/>
+      </w:pPr>
+      <w:r>
+        <w:t xml:space="preserve">Figure </w:t>
+      </w:r>
+      <w:r>
+        <w:fldChar w:fldCharType="begin"/>
+      </w:r>
+      <w:r>
+        <w:instrText xml:space="preserve"> SEQ Figure \* ARABIC </w:instrText>
+      </w:r>
+      <w:r>
+        <w:fldChar w:fldCharType="separate"/>
+      </w:r>
+      <w:r>
+        <w:rPr>
+          <w:noProof/>
+        </w:rPr>
+        <w:t>6</w:t>
+      </w:r>
+      <w:r>
+        <w:fldChar w:fldCharType="end"/>
+      </w:r>
+      <w:r>
+        <w:t>: Workflow+ metamodel of classification of hazardous events with argumentation as described in ISO 26262-3</w:t>
+      </w:r>
+    </w:p>
+    <w:p>
+      <w:pPr>
         <w:pStyle w:val="Balk1"/>
         <w:numPr>
           <w:ilvl w:val="0"/>
           <w:numId w:val="1"/>
         </w:numPr>
       </w:pPr>
-      <w:bookmarkStart w:id="17" w:name="_Toc44249938"/>
-      <w:r>
+      <w:bookmarkStart w:id="14" w:name="_Toc44249936"/>
+      <w:r>
+        <w:t>CONCLUSION</w:t>
+      </w:r>
+      <w:bookmarkEnd w:id="14"/>
+    </w:p>
+    <w:p/>
+    <w:p>
+      <w:r>
+        <w:t>Conclusion…</w:t>
+      </w:r>
+    </w:p>
+    <w:p>
+      <w:pPr>
+        <w:pStyle w:val="Balk1"/>
+        <w:numPr>
+          <w:ilvl w:val="0"/>
+          <w:numId w:val="1"/>
+        </w:numPr>
+      </w:pPr>
+      <w:bookmarkStart w:id="15" w:name="_Toc44249937"/>
+      <w:r>
+        <w:t>FUTURE WORK</w:t>
+      </w:r>
+      <w:bookmarkEnd w:id="15"/>
+    </w:p>
+    <w:p/>
+    <w:p>
+      <w:r>
+        <w:t>Element create requires unique xmi:id…</w:t>
+      </w:r>
+    </w:p>
+    <w:p>
+      <w:r>
+        <w:t>Strategy links in the Strategy element, not separate link element</w:t>
+      </w:r>
+      <w:r>
+        <w:t>s</w:t>
+      </w:r>
+      <w:r>
+        <w:t>…</w:t>
+      </w:r>
+    </w:p>
+    <w:p/>
+    <w:p>
+      <w:pPr>
+        <w:pStyle w:val="Balk1"/>
+        <w:numPr>
+          <w:ilvl w:val="0"/>
+          <w:numId w:val="1"/>
+        </w:numPr>
+      </w:pPr>
+      <w:bookmarkStart w:id="16" w:name="_Toc44249938"/>
+      <w:r>
+        <w:lastRenderedPageBreak/>
         <w:t>REFERENCES</w:t>
       </w:r>
-      <w:bookmarkEnd w:id="17"/>
+      <w:bookmarkEnd w:id="16"/>
     </w:p>
     <w:p>
       <w:pPr>
@@ -10631,6 +12611,7 @@
           <w:ilvl w:val="0"/>
           <w:numId w:val="10"/>
         </w:numPr>
+        <w:shd w:val="clear" w:color="auto" w:fill="FFFFFF" w:themeFill="background1"/>
       </w:pPr>
       <w:r>
         <w:t>UPDATE HERE!!</w:t>
@@ -10643,6 +12624,55 @@
           <w:ilvl w:val="0"/>
           <w:numId w:val="10"/>
         </w:numPr>
+        <w:shd w:val="clear" w:color="auto" w:fill="FFFFFF" w:themeFill="background1"/>
+      </w:pPr>
+    </w:p>
+    <w:p>
+      <w:pPr>
+        <w:pStyle w:val="ListeParagraf"/>
+        <w:numPr>
+          <w:ilvl w:val="0"/>
+          <w:numId w:val="10"/>
+        </w:numPr>
+        <w:shd w:val="clear" w:color="auto" w:fill="FFFFFF" w:themeFill="background1"/>
+      </w:pPr>
+      <w:r>
+        <w:t>IEEE onlie template</w:t>
+      </w:r>
+    </w:p>
+    <w:p>
+      <w:pPr>
+        <w:pStyle w:val="ListeParagraf"/>
+        <w:numPr>
+          <w:ilvl w:val="0"/>
+          <w:numId w:val="10"/>
+        </w:numPr>
+        <w:shd w:val="clear" w:color="auto" w:fill="FFFFFF" w:themeFill="background1"/>
+      </w:pPr>
+      <w:r>
+        <w:t>Author Initial.  Author Surname, 'Title', Year Published. [Online]. Available: http://Website URL. [Accessed: 10- Oct- 2013].</w:t>
+      </w:r>
+    </w:p>
+    <w:p>
+      <w:pPr>
+        <w:pStyle w:val="ListeParagraf"/>
+        <w:numPr>
+          <w:ilvl w:val="0"/>
+          <w:numId w:val="10"/>
+        </w:numPr>
+        <w:shd w:val="clear" w:color="auto" w:fill="FFFFFF" w:themeFill="background1"/>
+      </w:pPr>
+      <w:bookmarkStart w:id="17" w:name="_GoBack"/>
+      <w:bookmarkEnd w:id="17"/>
+    </w:p>
+    <w:p>
+      <w:pPr>
+        <w:pStyle w:val="ListeParagraf"/>
+        <w:numPr>
+          <w:ilvl w:val="0"/>
+          <w:numId w:val="10"/>
+        </w:numPr>
+        <w:shd w:val="clear" w:color="auto" w:fill="FFFFFF" w:themeFill="background1"/>
       </w:pPr>
       <w:r>
         <w:t xml:space="preserve">Epsilon website, “Epsilon Home”, </w:t>
@@ -10663,6 +12693,7 @@
           <w:ilvl w:val="0"/>
           <w:numId w:val="10"/>
         </w:numPr>
+        <w:shd w:val="clear" w:color="auto" w:fill="FFFFFF" w:themeFill="background1"/>
         <w:rPr>
           <w:rStyle w:val="Kpr"/>
           <w:color w:val="auto"/>
@@ -10688,6 +12719,12 @@
           <w:ilvl w:val="0"/>
           <w:numId w:val="10"/>
         </w:numPr>
+        <w:shd w:val="clear" w:color="auto" w:fill="FFFFFF" w:themeFill="background1"/>
+        <w:rPr>
+          <w:rStyle w:val="Kpr"/>
+          <w:color w:val="auto"/>
+          <w:u w:val="none"/>
+        </w:rPr>
       </w:pPr>
       <w:r>
         <w:t xml:space="preserve">Epsilon Lab GitHub page, </w:t>
@@ -10698,6 +12735,26 @@
             <w:rStyle w:val="Kpr"/>
           </w:rPr>
           <w:t>https://github.com/epsilonlabs</w:t>
+        </w:r>
+      </w:hyperlink>
+    </w:p>
+    <w:p>
+      <w:pPr>
+        <w:pStyle w:val="ListeParagraf"/>
+        <w:numPr>
+          <w:ilvl w:val="0"/>
+          <w:numId w:val="10"/>
+        </w:numPr>
+      </w:pPr>
+      <w:r>
+        <w:t xml:space="preserve">OMG XMI description document, </w:t>
+      </w:r>
+      <w:hyperlink r:id="rId18" w:history="1">
+        <w:r>
+          <w:rPr>
+            <w:rStyle w:val="Kpr"/>
+          </w:rPr>
+          <w:t>https://www.omg.org/spec/XMI/About-XMI/</w:t>
         </w:r>
       </w:hyperlink>
     </w:p>
@@ -15188,7 +17245,7 @@
 </file>
 
 <file path=customXml/itemProps1.xml><?xml version="1.0" encoding="utf-8"?>
-<ds:datastoreItem xmlns:ds="http://schemas.openxmlformats.org/officeDocument/2006/customXml" ds:itemID="{982FD4CE-0CEA-449F-ABC8-3EF8566CF351}">
+<ds:datastoreItem xmlns:ds="http://schemas.openxmlformats.org/officeDocument/2006/customXml" ds:itemID="{D013E789-CF03-437F-865E-AA4AC542D2E5}">
   <ds:schemaRefs>
     <ds:schemaRef ds:uri="http://schemas.openxmlformats.org/officeDocument/2006/bibliography"/>
   </ds:schemaRefs>

</xml_diff>

<commit_message>
Report - Problem with Astah GSN added
</commit_message>
<xml_diff>
--- a/Project Report/BaranKaya_ProjectReport.docx
+++ b/Project Report/BaranKaya_ProjectReport.docx
@@ -4082,19 +4082,49 @@
         <w:rPr>
           <w:b/>
         </w:rPr>
-        <w:t xml:space="preserve">Astah-GSN </w:t>
+        <w:t>Astah</w:t>
       </w:r>
       <w:r>
         <w:rPr>
           <w:b/>
         </w:rPr>
+        <w:t xml:space="preserve"> </w:t>
+      </w:r>
+      <w:r>
+        <w:rPr>
+          <w:b/>
+        </w:rPr>
+        <w:t xml:space="preserve">GSN </w:t>
+      </w:r>
+      <w:r>
+        <w:rPr>
+          <w:b/>
+        </w:rPr>
         <w:t xml:space="preserve">is a </w:t>
       </w:r>
       <w:r>
         <w:rPr>
           <w:b/>
         </w:rPr>
-        <w:t>commercial tool, XMI export feature</w:t>
+        <w:t>C</w:t>
+      </w:r>
+      <w:r>
+        <w:rPr>
+          <w:b/>
+        </w:rPr>
+        <w:t xml:space="preserve">ommercial </w:t>
+      </w:r>
+      <w:r>
+        <w:rPr>
+          <w:b/>
+        </w:rPr>
+        <w:t>T</w:t>
+      </w:r>
+      <w:r>
+        <w:rPr>
+          <w:b/>
+        </w:rPr>
+        <w:t>ool</w:t>
       </w:r>
     </w:p>
     <w:p>
@@ -4512,27 +4542,14 @@
       <w:r>
         <w:t xml:space="preserve">Table </w:t>
       </w:r>
-      <w:r>
-        <w:fldChar w:fldCharType="begin"/>
-      </w:r>
-      <w:r>
-        <w:instrText xml:space="preserve"> SEQ Table \* ARABIC </w:instrText>
-      </w:r>
-      <w:r>
-        <w:fldChar w:fldCharType="separate"/>
-      </w:r>
-      <w:r>
-        <w:rPr>
-          <w:noProof/>
-        </w:rPr>
-        <w:t>1</w:t>
-      </w:r>
-      <w:r>
-        <w:rPr>
-          <w:noProof/>
-        </w:rPr>
-        <w:fldChar w:fldCharType="end"/>
-      </w:r>
+      <w:fldSimple w:instr=" SEQ Table \* ARABIC ">
+        <w:r>
+          <w:rPr>
+            <w:noProof/>
+          </w:rPr>
+          <w:t>1</w:t>
+        </w:r>
+      </w:fldSimple>
       <w:r>
         <w:t xml:space="preserve">: GSN Model Standard </w:t>
       </w:r>
@@ -4726,27 +4743,14 @@
       <w:r>
         <w:t xml:space="preserve">Table </w:t>
       </w:r>
-      <w:r>
-        <w:fldChar w:fldCharType="begin"/>
-      </w:r>
-      <w:r>
-        <w:instrText xml:space="preserve"> SEQ Table \* ARABIC </w:instrText>
-      </w:r>
-      <w:r>
-        <w:fldChar w:fldCharType="separate"/>
-      </w:r>
-      <w:r>
-        <w:rPr>
-          <w:noProof/>
-        </w:rPr>
-        <w:t>2</w:t>
-      </w:r>
-      <w:r>
-        <w:rPr>
-          <w:noProof/>
-        </w:rPr>
-        <w:fldChar w:fldCharType="end"/>
-      </w:r>
+      <w:fldSimple w:instr=" SEQ Table \* ARABIC ">
+        <w:r>
+          <w:rPr>
+            <w:noProof/>
+          </w:rPr>
+          <w:t>2</w:t>
+        </w:r>
+      </w:fldSimple>
       <w:r>
         <w:t xml:space="preserve">: </w:t>
       </w:r>
@@ -5431,27 +5435,14 @@
       <w:r>
         <w:t xml:space="preserve">Table </w:t>
       </w:r>
-      <w:r>
-        <w:fldChar w:fldCharType="begin"/>
-      </w:r>
-      <w:r>
-        <w:instrText xml:space="preserve"> SEQ Table \* ARABIC </w:instrText>
-      </w:r>
-      <w:r>
-        <w:fldChar w:fldCharType="separate"/>
-      </w:r>
-      <w:r>
-        <w:rPr>
-          <w:noProof/>
-        </w:rPr>
-        <w:t>3</w:t>
-      </w:r>
-      <w:r>
-        <w:rPr>
-          <w:noProof/>
-        </w:rPr>
-        <w:fldChar w:fldCharType="end"/>
-      </w:r>
+      <w:fldSimple w:instr=" SEQ Table \* ARABIC ">
+        <w:r>
+          <w:rPr>
+            <w:noProof/>
+          </w:rPr>
+          <w:t>3</w:t>
+        </w:r>
+      </w:fldSimple>
       <w:r>
         <w:t>: Astah GSN XMI document attributes</w:t>
       </w:r>
@@ -7286,6 +7277,7 @@
           </w:tcPr>
           <w:p>
             <w:pPr>
+              <w:keepNext/>
               <w:jc w:val="left"/>
               <w:rPr>
                 <w:rFonts w:ascii="Consolas" w:hAnsi="Consolas"/>
@@ -7399,7 +7391,26 @@
         </w:tc>
       </w:tr>
     </w:tbl>
-    <w:p/>
+    <w:p>
+      <w:pPr>
+        <w:pStyle w:val="ResimYazs"/>
+        <w:jc w:val="center"/>
+      </w:pPr>
+      <w:r>
+        <w:t xml:space="preserve">Table </w:t>
+      </w:r>
+      <w:fldSimple w:instr=" SEQ Table \* ARABIC ">
+        <w:r>
+          <w:rPr>
+            <w:noProof/>
+          </w:rPr>
+          <w:t>4</w:t>
+        </w:r>
+      </w:fldSimple>
+      <w:r>
+        <w:t>: Example Element Tags from XMI File</w:t>
+      </w:r>
+    </w:p>
     <w:p>
       <w:pPr>
         <w:rPr>
@@ -7427,17 +7438,268 @@
     </w:p>
     <w:p>
       <w:r>
-        <w:t>Strategy links…</w:t>
-      </w:r>
-    </w:p>
-    <w:p>
-      <w:r>
-        <w:t>Xmi:id changes…</w:t>
-      </w:r>
-    </w:p>
-    <w:p>
-      <w:r>
-        <w:t>Target-source reversed…</w:t>
+        <w:t>Astah</w:t>
+      </w:r>
+      <w:r>
+        <w:t xml:space="preserve"> GSN is one of the best GSN diagram tool</w:t>
+      </w:r>
+      <w:r>
+        <w:t>s</w:t>
+      </w:r>
+      <w:r>
+        <w:t xml:space="preserve"> right now</w:t>
+      </w:r>
+      <w:r>
+        <w:t xml:space="preserve"> but it isn’t flawless</w:t>
+      </w:r>
+      <w:r>
+        <w:t xml:space="preserve">. </w:t>
+      </w:r>
+      <w:r>
+        <w:t>I</w:t>
+      </w:r>
+      <w:r>
+        <w:t>t</w:t>
+      </w:r>
+      <w:r>
+        <w:t>s XMI import/export</w:t>
+      </w:r>
+      <w:r>
+        <w:t xml:space="preserve"> </w:t>
+      </w:r>
+      <w:r>
+        <w:t xml:space="preserve">feature is not very good compared to its GSN diagram features. </w:t>
+      </w:r>
+      <w:r>
+        <w:t xml:space="preserve">There are three </w:t>
+      </w:r>
+      <w:r>
+        <w:t xml:space="preserve">design decisions </w:t>
+      </w:r>
+      <w:r>
+        <w:t xml:space="preserve">that I encountered while working with its XMI files. </w:t>
+      </w:r>
+      <w:r>
+        <w:t xml:space="preserve">These three methods cause </w:t>
+      </w:r>
+      <w:r>
+        <w:t>problems</w:t>
+      </w:r>
+      <w:r>
+        <w:t xml:space="preserve"> in the driver</w:t>
+      </w:r>
+      <w:r>
+        <w:t xml:space="preserve"> and </w:t>
+      </w:r>
+      <w:r>
+        <w:t xml:space="preserve">make it difficult to implement </w:t>
+      </w:r>
+      <w:r>
+        <w:t>the</w:t>
+      </w:r>
+      <w:r>
+        <w:t xml:space="preserve"> Epsilon</w:t>
+      </w:r>
+      <w:r>
+        <w:t xml:space="preserve"> driver</w:t>
+      </w:r>
+      <w:r>
+        <w:t xml:space="preserve">. </w:t>
+      </w:r>
+      <w:r>
+        <w:t xml:space="preserve">The first one is about </w:t>
+      </w:r>
+      <w:r>
+        <w:t xml:space="preserve">the </w:t>
+      </w:r>
+      <w:r>
+        <w:t xml:space="preserve">link elements’ target and source attributes. For some reason, </w:t>
+      </w:r>
+      <w:r>
+        <w:t xml:space="preserve">the </w:t>
+      </w:r>
+      <w:r>
+        <w:t xml:space="preserve">link element’s target and source attributes are reversed. Target attribute stores the starting node element’s </w:t>
+      </w:r>
+      <w:r>
+        <w:rPr>
+          <w:i/>
+        </w:rPr>
+        <w:t>xmi:id</w:t>
+      </w:r>
+      <w:r>
+        <w:t xml:space="preserve"> value and source stores the node element that link </w:t>
+      </w:r>
+      <w:r>
+        <w:t>finishes</w:t>
+      </w:r>
+      <w:r>
+        <w:t xml:space="preserve"> (</w:t>
+      </w:r>
+      <w:r>
+        <w:t>T</w:t>
+      </w:r>
+      <w:r>
+        <w:t>he direction indicated by the arrow</w:t>
+      </w:r>
+      <w:r>
+        <w:t>)</w:t>
+      </w:r>
+      <w:r>
+        <w:t>.</w:t>
+      </w:r>
+      <w:r>
+        <w:t xml:space="preserve"> In this project, target and source access in Epsilon isn’t reversed as in </w:t>
+      </w:r>
+      <w:r>
+        <w:t xml:space="preserve">the </w:t>
+      </w:r>
+      <w:r>
+        <w:t>XMI file. This makes usability better for users.</w:t>
+      </w:r>
+      <w:r>
+        <w:t xml:space="preserve"> The second problem is caused by some of the links in the GSN diagram. Most of the links such as Goal-to-Goal, Goal-to-Context, Goal-to-Solution, Strategy-to-Assumption stored as link elements with target and source attributes. However, Goal-to-Strategy and Strateg</w:t>
+      </w:r>
+      <w:r>
+        <w:t>y</w:t>
+      </w:r>
+      <w:r>
+        <w:t>-to-Goal links d</w:t>
+      </w:r>
+      <w:r>
+        <w:t>id</w:t>
+      </w:r>
+      <w:r>
+        <w:t xml:space="preserve">n’t store as link elements. Goal-to-Strategy links </w:t>
+      </w:r>
+      <w:r>
+        <w:t xml:space="preserve">are not even </w:t>
+      </w:r>
+      <w:r>
+        <w:t xml:space="preserve">in the XMI file. </w:t>
+      </w:r>
+      <w:r>
+        <w:t xml:space="preserve">Strategy-to-Goal links somehow in the XMI file but, they aren’t in the link element form. These links are stored in the Strategy elements’ </w:t>
+      </w:r>
+      <w:r>
+        <w:rPr>
+          <w:i/>
+        </w:rPr>
+        <w:t>describedInference</w:t>
+      </w:r>
+      <w:r>
+        <w:t xml:space="preserve"> attribute. Table 4 shows an example Strategy element</w:t>
+      </w:r>
+      <w:r>
+        <w:t>.</w:t>
+      </w:r>
+      <w:r>
+        <w:t xml:space="preserve"> </w:t>
+      </w:r>
+      <w:r>
+        <w:t xml:space="preserve">This Strategy element </w:t>
+      </w:r>
+      <w:r>
+        <w:t>has three con</w:t>
+      </w:r>
+      <w:r>
+        <w:t>n</w:t>
+      </w:r>
+      <w:r>
+        <w:t>ections to three different Goal elements</w:t>
+      </w:r>
+      <w:r>
+        <w:t xml:space="preserve"> and these three link types are Strategy</w:t>
+      </w:r>
+      <w:r>
+        <w:t>-to-G</w:t>
+      </w:r>
+      <w:r>
+        <w:t>o</w:t>
+      </w:r>
+      <w:r>
+        <w:t>a</w:t>
+      </w:r>
+      <w:r>
+        <w:t>l</w:t>
+      </w:r>
+      <w:r>
+        <w:t>.</w:t>
+      </w:r>
+      <w:r>
+        <w:t xml:space="preserve"> It also has another link element that comes from a Goal element </w:t>
+      </w:r>
+      <w:r>
+        <w:t xml:space="preserve">(Goal-to-Strategy) </w:t>
+      </w:r>
+      <w:r>
+        <w:t>but this link doesn’t in the XMI file.</w:t>
+      </w:r>
+      <w:r>
+        <w:t xml:space="preserve"> The last problem is </w:t>
+      </w:r>
+      <w:r>
+        <w:t xml:space="preserve">the </w:t>
+      </w:r>
+      <w:r>
+        <w:rPr>
+          <w:i/>
+        </w:rPr>
+        <w:t>xmi:id</w:t>
+      </w:r>
+      <w:r>
+        <w:t xml:space="preserve"> </w:t>
+      </w:r>
+      <w:r>
+        <w:t>usage</w:t>
+      </w:r>
+      <w:r>
+        <w:t>.</w:t>
+      </w:r>
+      <w:r>
+        <w:t xml:space="preserve"> When you export the GSN diagram as XMI file, it generates </w:t>
+      </w:r>
+      <w:r>
+        <w:t xml:space="preserve">a </w:t>
+      </w:r>
+      <w:r>
+        <w:t xml:space="preserve">unique ID for </w:t>
+      </w:r>
+      <w:r>
+        <w:t xml:space="preserve">the </w:t>
+      </w:r>
+      <w:r>
+        <w:t xml:space="preserve">root element and it uses </w:t>
+      </w:r>
+      <w:r>
+        <w:t xml:space="preserve">the </w:t>
+      </w:r>
+      <w:r>
+        <w:t xml:space="preserve">root element’s ID to generate child elements </w:t>
+      </w:r>
+      <w:r>
+        <w:rPr>
+          <w:i/>
+        </w:rPr>
+        <w:t xml:space="preserve">xmi:id </w:t>
+      </w:r>
+      <w:r>
+        <w:t xml:space="preserve">attribute. However, if </w:t>
+      </w:r>
+      <w:r>
+        <w:t xml:space="preserve">the </w:t>
+      </w:r>
+      <w:r>
+        <w:t xml:space="preserve">user changes something in the GSN diagram (e.g. add another node), it completely changes all ID values. This is not a huge concern in the project. I cannot generate the unique </w:t>
+      </w:r>
+      <w:r>
+        <w:rPr>
+          <w:i/>
+        </w:rPr>
+        <w:t>xmi:id</w:t>
+      </w:r>
+      <w:r>
+        <w:t xml:space="preserve"> values for newly created elements because I don’t know what values Astah GSN uses when generating these IDs.</w:t>
       </w:r>
     </w:p>
     <w:p/>
@@ -7462,19 +7724,9 @@
       <w:r>
         <w:t xml:space="preserve"> implemented or changed from Plain-XML driver by me. These 5 classes are: GsnModel, GsnProperty, GsnPropertyType, GsnPropertyGetter, and GsnPropertySetter. Each class and its methods will be explained in this section below.</w:t>
       </w:r>
-    </w:p>
-    <w:p>
-      <w:r>
-        <w:t>Link elements’ target and source attributes are reverse</w:t>
-      </w:r>
-      <w:r>
-        <w:t>s</w:t>
-      </w:r>
-      <w:r>
-        <w:t>…</w:t>
-      </w:r>
-    </w:p>
-    <w:p/>
+      <w:bookmarkStart w:id="6" w:name="_GoBack"/>
+      <w:bookmarkEnd w:id="6"/>
+    </w:p>
     <w:p>
       <w:pPr>
         <w:pStyle w:val="Balk2"/>
@@ -7483,11 +7735,11 @@
           <w:numId w:val="1"/>
         </w:numPr>
       </w:pPr>
-      <w:bookmarkStart w:id="6" w:name="_Toc44249928"/>
+      <w:bookmarkStart w:id="7" w:name="_Toc44249928"/>
       <w:r>
         <w:t>GSN Model</w:t>
       </w:r>
-      <w:bookmarkEnd w:id="6"/>
+      <w:bookmarkEnd w:id="7"/>
     </w:p>
     <w:p>
       <w:r>
@@ -7502,7 +7754,6 @@
         <w:t xml:space="preserve">as well as removing an element </w:t>
       </w:r>
       <w:r>
-        <w:lastRenderedPageBreak/>
         <w:t xml:space="preserve">and collecting all elements functions </w:t>
       </w:r>
       <w:r>
@@ -7785,14 +8036,14 @@
           <w:numId w:val="1"/>
         </w:numPr>
       </w:pPr>
-      <w:bookmarkStart w:id="7" w:name="_Toc44249929"/>
+      <w:bookmarkStart w:id="8" w:name="_Toc44249929"/>
       <w:r>
         <w:t xml:space="preserve">GSN </w:t>
       </w:r>
       <w:r>
         <w:t>Property</w:t>
       </w:r>
-      <w:bookmarkEnd w:id="7"/>
+      <w:bookmarkEnd w:id="8"/>
     </w:p>
     <w:p>
       <w:r>
@@ -8226,15 +8477,7 @@
           <w:rFonts w:cs="Times New Roman"/>
           <w:szCs w:val="24"/>
         </w:rPr>
-        <w:t xml:space="preserve">irst parser class gets string input and parses it. This string input could be ID like </w:t>
-      </w:r>
-      <w:r>
-        <w:rPr>
-          <w:rFonts w:cs="Times New Roman"/>
-          <w:szCs w:val="24"/>
-        </w:rPr>
-        <w:lastRenderedPageBreak/>
-        <w:t>G1, A4, J5</w:t>
+        <w:t>irst parser class gets string input and parses it. This string input could be ID like G1, A4, J5</w:t>
       </w:r>
       <w:r>
         <w:rPr>
@@ -8459,7 +8702,7 @@
           <w:numId w:val="1"/>
         </w:numPr>
       </w:pPr>
-      <w:bookmarkStart w:id="8" w:name="_Toc44249930"/>
+      <w:bookmarkStart w:id="9" w:name="_Toc44249930"/>
       <w:r>
         <w:t xml:space="preserve">GSN </w:t>
       </w:r>
@@ -8469,7 +8712,7 @@
       <w:r>
         <w:t xml:space="preserve"> Type</w:t>
       </w:r>
-      <w:bookmarkEnd w:id="8"/>
+      <w:bookmarkEnd w:id="9"/>
     </w:p>
     <w:p>
       <w:r>
@@ -8503,11 +8746,11 @@
           <w:numId w:val="1"/>
         </w:numPr>
       </w:pPr>
-      <w:bookmarkStart w:id="9" w:name="_Toc44249931"/>
+      <w:bookmarkStart w:id="10" w:name="_Toc44249931"/>
       <w:r>
         <w:t>GSN Property Getter</w:t>
       </w:r>
-      <w:bookmarkEnd w:id="9"/>
+      <w:bookmarkEnd w:id="10"/>
     </w:p>
     <w:p>
       <w:r>
@@ -8584,6 +8827,7 @@
     </w:p>
     <w:p>
       <w:r>
+        <w:lastRenderedPageBreak/>
         <w:t xml:space="preserve">Nodes command parses </w:t>
       </w:r>
       <w:r>
@@ -8669,11 +8913,7 @@
         <w:t xml:space="preserve">a </w:t>
       </w:r>
       <w:r>
-        <w:t xml:space="preserve">string ID variable. If it can parse it. It will return a new GsnProperty object. Then, it checks every elements’ ID and if it can find it, it returns the element. Custom ID part works the same bu </w:t>
-      </w:r>
-      <w:r>
-        <w:lastRenderedPageBreak/>
-        <w:t xml:space="preserve">it only invokes this part after returning null from GsnProperty parser. If there wasn’t any element with </w:t>
+        <w:t xml:space="preserve">string ID variable. If it can parse it. It will return a new GsnProperty object. Then, it checks every elements’ ID and if it can find it, it returns the element. Custom ID part works the same bu it only invokes this part after returning null from GsnProperty parser. If there wasn’t any element with </w:t>
       </w:r>
       <w:r>
         <w:t xml:space="preserve">a </w:t>
@@ -8892,6 +9132,7 @@
     </w:p>
     <w:p>
       <w:r>
+        <w:lastRenderedPageBreak/>
         <w:t xml:space="preserve">This case directly returns </w:t>
       </w:r>
       <w:r>
@@ -9018,7 +9259,6 @@
         <w:rPr>
           <w:i/>
         </w:rPr>
-        <w:lastRenderedPageBreak/>
         <w:t>Find link by node IDs</w:t>
       </w:r>
     </w:p>
@@ -9037,14 +9277,14 @@
           <w:numId w:val="1"/>
         </w:numPr>
       </w:pPr>
-      <w:bookmarkStart w:id="10" w:name="_Toc44249932"/>
+      <w:bookmarkStart w:id="11" w:name="_Toc44249932"/>
       <w:r>
         <w:t>G</w:t>
       </w:r>
       <w:r>
         <w:t>SN Property Setter</w:t>
       </w:r>
-      <w:bookmarkEnd w:id="10"/>
+      <w:bookmarkEnd w:id="11"/>
     </w:p>
     <w:p>
       <w:r>
@@ -9288,6 +9528,7 @@
         </w:numPr>
       </w:pPr>
       <w:r>
+        <w:lastRenderedPageBreak/>
         <w:t>Set element’s GSN type</w:t>
       </w:r>
     </w:p>
@@ -9404,12 +9645,11 @@
           <w:numId w:val="1"/>
         </w:numPr>
       </w:pPr>
-      <w:bookmarkStart w:id="11" w:name="_Toc44249933"/>
-      <w:r>
-        <w:lastRenderedPageBreak/>
+      <w:bookmarkStart w:id="12" w:name="_Toc44249933"/>
+      <w:r>
         <w:t>TESTING/EVALUATION</w:t>
       </w:r>
-      <w:bookmarkEnd w:id="11"/>
+      <w:bookmarkEnd w:id="12"/>
     </w:p>
     <w:p/>
     <w:p>
@@ -9431,7 +9671,7 @@
           <w:numId w:val="1"/>
         </w:numPr>
       </w:pPr>
-      <w:bookmarkStart w:id="12" w:name="_Toc44249934"/>
+      <w:bookmarkStart w:id="13" w:name="_Toc44249934"/>
       <w:r>
         <w:t xml:space="preserve">How </w:t>
       </w:r>
@@ -9441,7 +9681,7 @@
       <w:r>
         <w:t xml:space="preserve"> Use Astah GSN Driver?</w:t>
       </w:r>
-      <w:bookmarkEnd w:id="12"/>
+      <w:bookmarkEnd w:id="13"/>
     </w:p>
     <w:p>
       <w:pPr>
@@ -9710,6 +9950,7 @@
           <w:noProof/>
           <w:lang w:eastAsia="en-CA"/>
         </w:rPr>
+        <w:lastRenderedPageBreak/>
         <w:drawing>
           <wp:inline distT="0" distB="0" distL="0" distR="0" wp14:anchorId="2D9CE834" wp14:editId="7784E3F6">
             <wp:extent cx="5972810" cy="3555365"/>
@@ -9755,27 +9996,14 @@
       <w:r>
         <w:t xml:space="preserve">Figure </w:t>
       </w:r>
-      <w:r>
-        <w:fldChar w:fldCharType="begin"/>
-      </w:r>
-      <w:r>
-        <w:instrText xml:space="preserve"> SEQ Figure \* ARABIC </w:instrText>
-      </w:r>
-      <w:r>
-        <w:fldChar w:fldCharType="separate"/>
-      </w:r>
-      <w:r>
-        <w:rPr>
-          <w:noProof/>
-        </w:rPr>
-        <w:t>1</w:t>
-      </w:r>
-      <w:r>
-        <w:rPr>
-          <w:noProof/>
-        </w:rPr>
-        <w:fldChar w:fldCharType="end"/>
-      </w:r>
+      <w:fldSimple w:instr=" SEQ Figure \* ARABIC ">
+        <w:r>
+          <w:rPr>
+            <w:noProof/>
+          </w:rPr>
+          <w:t>1</w:t>
+        </w:r>
+      </w:fldSimple>
       <w:r>
         <w:t>: Loading Astah GSN model into EOL</w:t>
       </w:r>
@@ -9811,7 +10039,6 @@
           <w:noProof/>
           <w:lang w:eastAsia="en-CA"/>
         </w:rPr>
-        <w:lastRenderedPageBreak/>
         <w:t xml:space="preserve">Choose your XMI file if it’s already in the workspace. If not, add your model file into </w:t>
       </w:r>
       <w:r>
@@ -9886,6 +10113,7 @@
           <w:noProof/>
           <w:lang w:eastAsia="en-CA"/>
         </w:rPr>
+        <w:lastRenderedPageBreak/>
         <w:drawing>
           <wp:inline distT="0" distB="0" distL="0" distR="0" wp14:anchorId="402A42BD" wp14:editId="304F1591">
             <wp:extent cx="3411221" cy="3477846"/>
@@ -9934,27 +10162,14 @@
       <w:r>
         <w:t xml:space="preserve">Figure </w:t>
       </w:r>
-      <w:r>
-        <w:fldChar w:fldCharType="begin"/>
-      </w:r>
-      <w:r>
-        <w:instrText xml:space="preserve"> SEQ Figure \* ARABIC </w:instrText>
-      </w:r>
-      <w:r>
-        <w:fldChar w:fldCharType="separate"/>
-      </w:r>
-      <w:r>
-        <w:rPr>
-          <w:noProof/>
-        </w:rPr>
-        <w:t>2</w:t>
-      </w:r>
-      <w:r>
-        <w:rPr>
-          <w:noProof/>
-        </w:rPr>
-        <w:fldChar w:fldCharType="end"/>
-      </w:r>
+      <w:fldSimple w:instr=" SEQ Figure \* ARABIC ">
+        <w:r>
+          <w:rPr>
+            <w:noProof/>
+          </w:rPr>
+          <w:t>2</w:t>
+        </w:r>
+      </w:fldSimple>
       <w:r>
         <w:t>: Loading model</w:t>
       </w:r>
@@ -10080,27 +10295,14 @@
       <w:r>
         <w:t xml:space="preserve">Figure </w:t>
       </w:r>
-      <w:r>
-        <w:fldChar w:fldCharType="begin"/>
-      </w:r>
-      <w:r>
-        <w:instrText xml:space="preserve"> SEQ Figure \* ARABIC </w:instrText>
-      </w:r>
-      <w:r>
-        <w:fldChar w:fldCharType="separate"/>
-      </w:r>
-      <w:r>
-        <w:rPr>
-          <w:noProof/>
-        </w:rPr>
-        <w:t>3</w:t>
-      </w:r>
-      <w:r>
-        <w:rPr>
-          <w:noProof/>
-        </w:rPr>
-        <w:fldChar w:fldCharType="end"/>
-      </w:r>
+      <w:fldSimple w:instr=" SEQ Figure \* ARABIC ">
+        <w:r>
+          <w:rPr>
+            <w:noProof/>
+          </w:rPr>
+          <w:t>3</w:t>
+        </w:r>
+      </w:fldSimple>
       <w:r>
         <w:t>: Running EOL with Astah GSN model</w:t>
       </w:r>
@@ -11067,27 +11269,14 @@
       <w:r>
         <w:t xml:space="preserve">Table </w:t>
       </w:r>
-      <w:r>
-        <w:fldChar w:fldCharType="begin"/>
-      </w:r>
-      <w:r>
-        <w:instrText xml:space="preserve"> SEQ Table \* ARABIC </w:instrText>
-      </w:r>
-      <w:r>
-        <w:fldChar w:fldCharType="separate"/>
-      </w:r>
-      <w:r>
-        <w:rPr>
-          <w:noProof/>
-        </w:rPr>
-        <w:t>4</w:t>
-      </w:r>
-      <w:r>
-        <w:rPr>
-          <w:noProof/>
-        </w:rPr>
-        <w:fldChar w:fldCharType="end"/>
-      </w:r>
+      <w:fldSimple w:instr=" SEQ Table \* ARABIC ">
+        <w:r>
+          <w:rPr>
+            <w:noProof/>
+          </w:rPr>
+          <w:t>5</w:t>
+        </w:r>
+      </w:fldSimple>
       <w:r>
         <w:t>: Astah GSN Driver</w:t>
       </w:r>
@@ -11674,27 +11863,14 @@
       <w:r>
         <w:t xml:space="preserve">Table </w:t>
       </w:r>
-      <w:r>
-        <w:fldChar w:fldCharType="begin"/>
-      </w:r>
-      <w:r>
-        <w:instrText xml:space="preserve"> SEQ Table \* ARABIC </w:instrText>
-      </w:r>
-      <w:r>
-        <w:fldChar w:fldCharType="separate"/>
-      </w:r>
-      <w:r>
-        <w:rPr>
-          <w:noProof/>
-        </w:rPr>
-        <w:t>5</w:t>
-      </w:r>
-      <w:r>
-        <w:rPr>
-          <w:noProof/>
-        </w:rPr>
-        <w:fldChar w:fldCharType="end"/>
-      </w:r>
+      <w:fldSimple w:instr=" SEQ Table \* ARABIC ">
+        <w:r>
+          <w:rPr>
+            <w:noProof/>
+          </w:rPr>
+          <w:t>6</w:t>
+        </w:r>
+      </w:fldSimple>
       <w:r>
         <w:t xml:space="preserve">: </w:t>
       </w:r>
@@ -11939,27 +12115,14 @@
       <w:r>
         <w:t xml:space="preserve">Table </w:t>
       </w:r>
-      <w:r>
-        <w:fldChar w:fldCharType="begin"/>
-      </w:r>
-      <w:r>
-        <w:instrText xml:space="preserve"> SEQ Table \* ARABIC </w:instrText>
-      </w:r>
-      <w:r>
-        <w:fldChar w:fldCharType="separate"/>
-      </w:r>
-      <w:r>
-        <w:rPr>
-          <w:noProof/>
-        </w:rPr>
-        <w:t>6</w:t>
-      </w:r>
-      <w:r>
-        <w:rPr>
-          <w:noProof/>
-        </w:rPr>
-        <w:fldChar w:fldCharType="end"/>
-      </w:r>
+      <w:fldSimple w:instr=" SEQ Table \* ARABIC ">
+        <w:r>
+          <w:rPr>
+            <w:noProof/>
+          </w:rPr>
+          <w:t>7</w:t>
+        </w:r>
+      </w:fldSimple>
       <w:r>
         <w:t>: Astah GSN Driver Element Creator Commands</w:t>
       </w:r>
@@ -12156,27 +12319,14 @@
       <w:r>
         <w:t xml:space="preserve">Table </w:t>
       </w:r>
-      <w:r>
-        <w:fldChar w:fldCharType="begin"/>
-      </w:r>
-      <w:r>
-        <w:instrText xml:space="preserve"> SEQ Table \* ARABIC </w:instrText>
-      </w:r>
-      <w:r>
-        <w:fldChar w:fldCharType="separate"/>
-      </w:r>
-      <w:r>
-        <w:rPr>
-          <w:noProof/>
-        </w:rPr>
-        <w:t>7</w:t>
-      </w:r>
-      <w:r>
-        <w:rPr>
-          <w:noProof/>
-        </w:rPr>
-        <w:fldChar w:fldCharType="end"/>
-      </w:r>
+      <w:fldSimple w:instr=" SEQ Table \* ARABIC ">
+        <w:r>
+          <w:rPr>
+            <w:noProof/>
+          </w:rPr>
+          <w:t>8</w:t>
+        </w:r>
+      </w:fldSimple>
       <w:r>
         <w:t>: Astah GSN Driver Element Delete Commands</w:t>
       </w:r>
@@ -12227,14 +12377,14 @@
           <w:numId w:val="1"/>
         </w:numPr>
       </w:pPr>
-      <w:bookmarkStart w:id="13" w:name="_Toc44249935"/>
+      <w:bookmarkStart w:id="14" w:name="_Toc44249935"/>
       <w:r>
         <w:t>GSN Model Examples</w:t>
       </w:r>
       <w:r>
         <w:t xml:space="preserve"> with Epsilon</w:t>
       </w:r>
-      <w:bookmarkEnd w:id="13"/>
+      <w:bookmarkEnd w:id="14"/>
     </w:p>
     <w:p>
       <w:pPr>
@@ -12297,24 +12447,14 @@
       <w:r>
         <w:t xml:space="preserve">Figure </w:t>
       </w:r>
-      <w:r>
-        <w:fldChar w:fldCharType="begin"/>
-      </w:r>
-      <w:r>
-        <w:instrText xml:space="preserve"> SEQ Figure \* ARABIC </w:instrText>
-      </w:r>
-      <w:r>
-        <w:fldChar w:fldCharType="separate"/>
-      </w:r>
-      <w:r>
-        <w:rPr>
-          <w:noProof/>
-        </w:rPr>
-        <w:t>4</w:t>
-      </w:r>
-      <w:r>
-        <w:fldChar w:fldCharType="end"/>
-      </w:r>
+      <w:fldSimple w:instr=" SEQ Figure \* ARABIC ">
+        <w:r>
+          <w:rPr>
+            <w:noProof/>
+          </w:rPr>
+          <w:t>4</w:t>
+        </w:r>
+      </w:fldSimple>
       <w:r>
         <w:t>: An Example GSN Diagram from GSN Standards Document</w:t>
       </w:r>
@@ -12381,24 +12521,14 @@
       <w:r>
         <w:t xml:space="preserve">Figure </w:t>
       </w:r>
-      <w:r>
-        <w:fldChar w:fldCharType="begin"/>
-      </w:r>
-      <w:r>
-        <w:instrText xml:space="preserve"> SEQ Figure \* ARABIC </w:instrText>
-      </w:r>
-      <w:r>
-        <w:fldChar w:fldCharType="separate"/>
-      </w:r>
-      <w:r>
-        <w:rPr>
-          <w:noProof/>
-        </w:rPr>
-        <w:t>5</w:t>
-      </w:r>
-      <w:r>
-        <w:fldChar w:fldCharType="end"/>
-      </w:r>
+      <w:fldSimple w:instr=" SEQ Figure \* ARABIC ">
+        <w:r>
+          <w:rPr>
+            <w:noProof/>
+          </w:rPr>
+          <w:t>5</w:t>
+        </w:r>
+      </w:fldSimple>
       <w:r>
         <w:t>: An Example GSN Diagram for Coffee Cup Safety Cases</w:t>
       </w:r>
@@ -12515,24 +12645,14 @@
       <w:r>
         <w:t xml:space="preserve">Figure </w:t>
       </w:r>
-      <w:r>
-        <w:fldChar w:fldCharType="begin"/>
-      </w:r>
-      <w:r>
-        <w:instrText xml:space="preserve"> SEQ Figure \* ARABIC </w:instrText>
-      </w:r>
-      <w:r>
-        <w:fldChar w:fldCharType="separate"/>
-      </w:r>
-      <w:r>
-        <w:rPr>
-          <w:noProof/>
-        </w:rPr>
-        <w:t>6</w:t>
-      </w:r>
-      <w:r>
-        <w:fldChar w:fldCharType="end"/>
-      </w:r>
+      <w:fldSimple w:instr=" SEQ Figure \* ARABIC ">
+        <w:r>
+          <w:rPr>
+            <w:noProof/>
+          </w:rPr>
+          <w:t>6</w:t>
+        </w:r>
+      </w:fldSimple>
       <w:r>
         <w:t>: Workflow+ metamodel of classification of hazardous events with argumentation as described in ISO 26262-3</w:t>
       </w:r>
@@ -12545,11 +12665,11 @@
           <w:numId w:val="1"/>
         </w:numPr>
       </w:pPr>
-      <w:bookmarkStart w:id="14" w:name="_Toc44249936"/>
+      <w:bookmarkStart w:id="15" w:name="_Toc44249936"/>
       <w:r>
         <w:t>CONCLUSION</w:t>
       </w:r>
-      <w:bookmarkEnd w:id="14"/>
+      <w:bookmarkEnd w:id="15"/>
     </w:p>
     <w:p/>
     <w:p>
@@ -12565,11 +12685,11 @@
           <w:numId w:val="1"/>
         </w:numPr>
       </w:pPr>
-      <w:bookmarkStart w:id="15" w:name="_Toc44249937"/>
+      <w:bookmarkStart w:id="16" w:name="_Toc44249937"/>
       <w:r>
         <w:t>FUTURE WORK</w:t>
       </w:r>
-      <w:bookmarkEnd w:id="15"/>
+      <w:bookmarkEnd w:id="16"/>
     </w:p>
     <w:p/>
     <w:p>
@@ -12597,12 +12717,12 @@
           <w:numId w:val="1"/>
         </w:numPr>
       </w:pPr>
-      <w:bookmarkStart w:id="16" w:name="_Toc44249938"/>
+      <w:bookmarkStart w:id="17" w:name="_Toc44249938"/>
       <w:r>
         <w:lastRenderedPageBreak/>
         <w:t>REFERENCES</w:t>
       </w:r>
-      <w:bookmarkEnd w:id="16"/>
+      <w:bookmarkEnd w:id="17"/>
     </w:p>
     <w:p>
       <w:pPr>
@@ -12637,7 +12757,13 @@
         <w:shd w:val="clear" w:color="auto" w:fill="FFFFFF" w:themeFill="background1"/>
       </w:pPr>
       <w:r>
-        <w:t>IEEE onlie template</w:t>
+        <w:t>IEEE onli</w:t>
+      </w:r>
+      <w:r>
+        <w:t>n</w:t>
+      </w:r>
+      <w:r>
+        <w:t>e template</w:t>
       </w:r>
     </w:p>
     <w:p>
@@ -12662,8 +12788,6 @@
         </w:numPr>
         <w:shd w:val="clear" w:color="auto" w:fill="FFFFFF" w:themeFill="background1"/>
       </w:pPr>
-      <w:bookmarkStart w:id="17" w:name="_GoBack"/>
-      <w:bookmarkEnd w:id="17"/>
     </w:p>
     <w:p>
       <w:pPr>
@@ -16616,7 +16740,6 @@
   <w:style w:type="character" w:default="1" w:styleId="VarsaylanParagrafYazTipi">
     <w:name w:val="Default Paragraph Font"/>
     <w:uiPriority w:val="1"/>
-    <w:semiHidden/>
     <w:unhideWhenUsed/>
   </w:style>
   <w:style w:type="table" w:default="1" w:styleId="NormalTablo">
@@ -17245,7 +17368,7 @@
 </file>
 
 <file path=customXml/itemProps1.xml><?xml version="1.0" encoding="utf-8"?>
-<ds:datastoreItem xmlns:ds="http://schemas.openxmlformats.org/officeDocument/2006/customXml" ds:itemID="{D013E789-CF03-437F-865E-AA4AC542D2E5}">
+<ds:datastoreItem xmlns:ds="http://schemas.openxmlformats.org/officeDocument/2006/customXml" ds:itemID="{E4BA97DE-5BE0-4AB6-AC6B-62C028ACCE1B}">
   <ds:schemaRefs>
     <ds:schemaRef ds:uri="http://schemas.openxmlformats.org/officeDocument/2006/bibliography"/>
   </ds:schemaRefs>

</xml_diff>

<commit_message>
Report - Implementation Intro updated
</commit_message>
<xml_diff>
--- a/Project Report/BaranKaya_ProjectReport.docx
+++ b/Project Report/BaranKaya_ProjectReport.docx
@@ -7719,13 +7719,142 @@
     </w:p>
     <w:p>
       <w:r>
-        <w:t>5 Java classes</w:t>
-      </w:r>
-      <w:r>
-        <w:t xml:space="preserve"> implemented or changed from Plain-XML driver by me. These 5 classes are: GsnModel, GsnProperty, GsnPropertyType, GsnPropertyGetter, and GsnPropertySetter. Each class and its methods will be explained in this section below.</w:t>
-      </w:r>
-      <w:bookmarkStart w:id="6" w:name="_GoBack"/>
-      <w:bookmarkEnd w:id="6"/>
+        <w:t>Epsilon developed with Java and all Epsilon languages run on Java.</w:t>
+      </w:r>
+      <w:r>
+        <w:t xml:space="preserve"> Epsilon source code consists of several Java </w:t>
+      </w:r>
+      <w:r>
+        <w:t>projects</w:t>
+      </w:r>
+      <w:r>
+        <w:t xml:space="preserve">. Some of the </w:t>
+      </w:r>
+      <w:r>
+        <w:t>project types</w:t>
+      </w:r>
+      <w:r>
+        <w:t xml:space="preserve"> are EOL engine, features, plugins, and tests. The model drivers like UML and Plain-XML are plugin </w:t>
+      </w:r>
+      <w:r>
+        <w:t>projects</w:t>
+      </w:r>
+      <w:r>
+        <w:t xml:space="preserve">. However, each driver has more than one Java </w:t>
+      </w:r>
+      <w:r>
+        <w:t>project</w:t>
+      </w:r>
+      <w:r>
+        <w:t xml:space="preserve">. For instance, </w:t>
+      </w:r>
+      <w:r>
+        <w:t xml:space="preserve">the </w:t>
+      </w:r>
+      <w:r>
+        <w:t xml:space="preserve">Astah GSN driver consists of two different Java </w:t>
+      </w:r>
+      <w:r>
+        <w:t>project</w:t>
+      </w:r>
+      <w:r>
+        <w:t xml:space="preserve">s. </w:t>
+      </w:r>
+      <w:r>
+        <w:t>The f</w:t>
+      </w:r>
+      <w:r>
+        <w:t>irst one has Model features such as getters and setters</w:t>
+      </w:r>
+      <w:r>
+        <w:t>,</w:t>
+      </w:r>
+      <w:r>
+        <w:t xml:space="preserve"> and the second one has Epsilon plugin features. </w:t>
+      </w:r>
+      <w:r>
+        <w:t>The plugin project and its features didn’t change much other than the plugin name variables. The crucial changes are made in the first project folder named “</w:t>
+      </w:r>
+      <w:r>
+        <w:t>org.eclipse.epsilon.emc.astahgsn</w:t>
+      </w:r>
+      <w:r>
+        <w:t>”. Since it is a driver project, it is in the EMC (</w:t>
+      </w:r>
+      <w:r>
+        <w:t>Epsilon Model Connectivity Layer</w:t>
+      </w:r>
+      <w:r>
+        <w:t>)</w:t>
+      </w:r>
+      <w:r>
+        <w:t xml:space="preserve"> layer</w:t>
+      </w:r>
+      <w:r>
+        <w:t>.</w:t>
+      </w:r>
+    </w:p>
+    <w:p>
+      <w:r>
+        <w:t>Five</w:t>
+      </w:r>
+      <w:r>
+        <w:t xml:space="preserve"> Java classes</w:t>
+      </w:r>
+      <w:r>
+        <w:t xml:space="preserve"> implemented </w:t>
+      </w:r>
+      <w:r>
+        <w:t>in this project</w:t>
+      </w:r>
+      <w:r>
+        <w:t xml:space="preserve">. </w:t>
+      </w:r>
+      <w:r>
+        <w:t>These five classes and their content gathered from Epsilon Plain-XML driver</w:t>
+      </w:r>
+      <w:r>
+        <w:t xml:space="preserve"> and</w:t>
+      </w:r>
+      <w:r>
+        <w:t xml:space="preserve"> then their methods heavyly updated by me.</w:t>
+      </w:r>
+      <w:r>
+        <w:t xml:space="preserve"> Name</w:t>
+      </w:r>
+      <w:r>
+        <w:t>s</w:t>
+      </w:r>
+      <w:r>
+        <w:t xml:space="preserve"> of t</w:t>
+      </w:r>
+      <w:r>
+        <w:t xml:space="preserve">hese </w:t>
+      </w:r>
+      <w:r>
+        <w:t>five</w:t>
+      </w:r>
+      <w:r>
+        <w:t xml:space="preserve"> classes are GsnModel, GsnProperty, GsnPropertyType, GsnPropertyGetter, and GsnPropertySetter. </w:t>
+      </w:r>
+      <w:r>
+        <w:t>C</w:t>
+      </w:r>
+      <w:r>
+        <w:t>lass</w:t>
+      </w:r>
+      <w:r>
+        <w:t>es</w:t>
+      </w:r>
+      <w:r>
+        <w:t xml:space="preserve"> and </w:t>
+      </w:r>
+      <w:r>
+        <w:t xml:space="preserve">their </w:t>
+      </w:r>
+      <w:r>
+        <w:t>methods will be explained in this section below.</w:t>
+      </w:r>
     </w:p>
     <w:p>
       <w:pPr>
@@ -7735,11 +7864,16 @@
           <w:numId w:val="1"/>
         </w:numPr>
       </w:pPr>
-      <w:bookmarkStart w:id="7" w:name="_Toc44249928"/>
-      <w:r>
-        <w:t>GSN Model</w:t>
-      </w:r>
+      <w:bookmarkStart w:id="6" w:name="_Toc44249928"/>
+      <w:r>
+        <w:t>GS</w:t>
+      </w:r>
+      <w:bookmarkStart w:id="7" w:name="_GoBack"/>
       <w:bookmarkEnd w:id="7"/>
+      <w:r>
+        <w:t>N Model</w:t>
+      </w:r>
+      <w:bookmarkEnd w:id="6"/>
     </w:p>
     <w:p>
       <w:r>
@@ -7941,7 +8075,11 @@
         <w:t>s</w:t>
       </w:r>
       <w:r>
-        <w:t xml:space="preserve"> would be appending new elements into the model. Plain-XML driver appends new elements into the model when they are created but Astah GSN doesn’t append them to model directly. Appending requires another command which is “.append”. This function will be explained in the setter class.</w:t>
+        <w:t xml:space="preserve"> would be appending new elements into the model. Plain-XML driver appends new elements into the model when they are created but </w:t>
+      </w:r>
+      <w:r>
+        <w:lastRenderedPageBreak/>
+        <w:t>Astah GSN doesn’t append them to model directly. Appending requires another command which is “.append”. This function will be explained in the setter class.</w:t>
       </w:r>
     </w:p>
     <w:p>
@@ -8827,7 +8965,6 @@
     </w:p>
     <w:p>
       <w:r>
-        <w:lastRenderedPageBreak/>
         <w:t xml:space="preserve">Nodes command parses </w:t>
       </w:r>
       <w:r>
@@ -9054,6 +9191,7 @@
         </w:numPr>
       </w:pPr>
       <w:r>
+        <w:lastRenderedPageBreak/>
         <w:t>E</w:t>
       </w:r>
       <w:r>
@@ -9132,7 +9270,6 @@
     </w:p>
     <w:p>
       <w:r>
-        <w:lastRenderedPageBreak/>
         <w:t xml:space="preserve">This case directly returns </w:t>
       </w:r>
       <w:r>
@@ -9396,6 +9533,7 @@
         </w:numPr>
       </w:pPr>
       <w:r>
+        <w:lastRenderedPageBreak/>
         <w:t xml:space="preserve">Set element’s </w:t>
       </w:r>
       <w:r>
@@ -9528,7 +9666,6 @@
         </w:numPr>
       </w:pPr>
       <w:r>
-        <w:lastRenderedPageBreak/>
         <w:t>Set element’s GSN type</w:t>
       </w:r>
     </w:p>
@@ -9900,6 +10037,7 @@
           <w:noProof/>
           <w:lang w:eastAsia="en-CA"/>
         </w:rPr>
+        <w:lastRenderedPageBreak/>
         <w:t xml:space="preserve">Choose </w:t>
       </w:r>
       <w:r>
@@ -9950,7 +10088,6 @@
           <w:noProof/>
           <w:lang w:eastAsia="en-CA"/>
         </w:rPr>
-        <w:lastRenderedPageBreak/>
         <w:drawing>
           <wp:inline distT="0" distB="0" distL="0" distR="0" wp14:anchorId="2D9CE834" wp14:editId="7784E3F6">
             <wp:extent cx="5972810" cy="3555365"/>
@@ -17368,7 +17505,7 @@
 </file>
 
 <file path=customXml/itemProps1.xml><?xml version="1.0" encoding="utf-8"?>
-<ds:datastoreItem xmlns:ds="http://schemas.openxmlformats.org/officeDocument/2006/customXml" ds:itemID="{E4BA97DE-5BE0-4AB6-AC6B-62C028ACCE1B}">
+<ds:datastoreItem xmlns:ds="http://schemas.openxmlformats.org/officeDocument/2006/customXml" ds:itemID="{BE25CFC0-B076-4BBD-AFB6-9B2D858B5E03}">
   <ds:schemaRefs>
     <ds:schemaRef ds:uri="http://schemas.openxmlformats.org/officeDocument/2006/bibliography"/>
   </ds:schemaRefs>

</xml_diff>

<commit_message>
Report - Custom functions added into implementation
</commit_message>
<xml_diff>
--- a/Project Report/BaranKaya_ProjectReport.docx
+++ b/Project Report/BaranKaya_ProjectReport.docx
@@ -7866,76 +7866,85 @@
       </w:pPr>
       <w:bookmarkStart w:id="6" w:name="_Toc44249928"/>
       <w:r>
-        <w:t>GS</w:t>
+        <w:t>GSN Model</w:t>
+      </w:r>
+      <w:bookmarkEnd w:id="6"/>
+    </w:p>
+    <w:p>
+      <w:r>
+        <w:t>GSN Model is the Astah GSN driver’s main class. It consists</w:t>
+      </w:r>
+      <w:r>
+        <w:t xml:space="preserve"> of file operations, model load/</w:t>
+      </w:r>
+      <w:r>
+        <w:t>store operations, all elements collector, new element creator, and element deletion methods.</w:t>
+      </w:r>
+    </w:p>
+    <w:p>
+      <w:r>
+        <w:t xml:space="preserve">XMI uses XML structure therefore, Plain-XML driver’s file operations weren’t changed in the Astah GSN driver. Moreover, model loading and storing functions </w:t>
+      </w:r>
+      <w:r>
+        <w:t xml:space="preserve">as well as removing an element </w:t>
+      </w:r>
+      <w:r>
+        <w:t xml:space="preserve">and collecting all elements functions </w:t>
+      </w:r>
+      <w:r>
+        <w:t>are the same as Plain-XML driver.</w:t>
+      </w:r>
+      <w:r>
+        <w:t xml:space="preserve"> Most of the changes done within new element creation, and owns </w:t>
+      </w:r>
+      <w:r>
+        <w:t xml:space="preserve">the </w:t>
+      </w:r>
+      <w:r>
+        <w:t xml:space="preserve">function. </w:t>
+      </w:r>
+    </w:p>
+    <w:p>
+      <w:r>
+        <w:t xml:space="preserve">Plain-XML element creator function was using tag name for new elements but </w:t>
+      </w:r>
+      <w:r>
+        <w:t xml:space="preserve">the </w:t>
+      </w:r>
+      <w:r>
+        <w:t>Astah GSN XMI file uses the same tag name for all elements except root tag. The new function takes as</w:t>
+      </w:r>
+      <w:r>
+        <w:t xml:space="preserve"> a</w:t>
+      </w:r>
+      <w:r>
+        <w:t xml:space="preserve"> type parameter and parses it in </w:t>
+      </w:r>
+      <w:r>
+        <w:t xml:space="preserve">the </w:t>
+      </w:r>
+      <w:r>
+        <w:t xml:space="preserve">GsnProperty class. It returns </w:t>
+      </w:r>
+      <w:r>
+        <w:t xml:space="preserve">the </w:t>
+      </w:r>
+      <w:r>
+        <w:t>element’s type such as Goal, Strategy</w:t>
+      </w:r>
+      <w:r>
+        <w:t>,</w:t>
+      </w:r>
+      <w:r>
+        <w:t xml:space="preserve"> or root. Then new attributes and values are created with type data. A</w:t>
+      </w:r>
+      <w:r>
+        <w:t>ll node and link elements have five</w:t>
       </w:r>
       <w:bookmarkStart w:id="7" w:name="_GoBack"/>
       <w:bookmarkEnd w:id="7"/>
       <w:r>
-        <w:t>N Model</w:t>
-      </w:r>
-      <w:bookmarkEnd w:id="6"/>
-    </w:p>
-    <w:p>
-      <w:r>
-        <w:t>GSN Model is the Astah GSN driver’s main class. It consists of file operations, model load and store operations, all elements collector, new element creator, and element deletion methods.</w:t>
-      </w:r>
-    </w:p>
-    <w:p>
-      <w:r>
-        <w:t xml:space="preserve">XMI uses XML structure therefore, Plain-XML driver’s file operations weren’t changed in the Astah GSN driver. Moreover, model loading and storing functions </w:t>
-      </w:r>
-      <w:r>
-        <w:t xml:space="preserve">as well as removing an element </w:t>
-      </w:r>
-      <w:r>
-        <w:t xml:space="preserve">and collecting all elements functions </w:t>
-      </w:r>
-      <w:r>
-        <w:t>are the same as Plain-XML driver.</w:t>
-      </w:r>
-      <w:r>
-        <w:t xml:space="preserve"> Most of the changes done within new element creation, and owns </w:t>
-      </w:r>
-      <w:r>
-        <w:t xml:space="preserve">the </w:t>
-      </w:r>
-      <w:r>
-        <w:t xml:space="preserve">function. </w:t>
-      </w:r>
-    </w:p>
-    <w:p>
-      <w:r>
-        <w:t xml:space="preserve">Plain-XML element creator function was using tag name for new elements but </w:t>
-      </w:r>
-      <w:r>
-        <w:t xml:space="preserve">the </w:t>
-      </w:r>
-      <w:r>
-        <w:t>Astah GSN XMI file uses the same tag name for all elements except root tag. The new function takes as</w:t>
-      </w:r>
-      <w:r>
-        <w:t xml:space="preserve"> a</w:t>
-      </w:r>
-      <w:r>
-        <w:t xml:space="preserve"> type parameter and parses it in </w:t>
-      </w:r>
-      <w:r>
-        <w:t xml:space="preserve">the </w:t>
-      </w:r>
-      <w:r>
-        <w:t xml:space="preserve">GsnProperty class. It returns </w:t>
-      </w:r>
-      <w:r>
-        <w:t xml:space="preserve">the </w:t>
-      </w:r>
-      <w:r>
-        <w:t>element’s type such as Goal, Strategy</w:t>
-      </w:r>
-      <w:r>
-        <w:t>,</w:t>
-      </w:r>
-      <w:r>
-        <w:t xml:space="preserve"> or root. Then new attributes and values are created with type data. All node and link elements have 5 common attributes: </w:t>
+        <w:t xml:space="preserve"> common attributes: </w:t>
       </w:r>
       <w:r>
         <w:rPr>
@@ -8872,7 +8881,13 @@
         <w:t>a</w:t>
       </w:r>
       <w:r>
-        <w:t>nd the total 9 GSN types.</w:t>
+        <w:t xml:space="preserve">nd the total </w:t>
+      </w:r>
+      <w:r>
+        <w:t>nine</w:t>
+      </w:r>
+      <w:r>
+        <w:t xml:space="preserve"> GSN types.</w:t>
       </w:r>
     </w:p>
     <w:p/>
@@ -9360,43 +9375,82 @@
         <w:t xml:space="preserve"> attribute value/s.</w:t>
       </w:r>
     </w:p>
-    <w:p>
-      <w:pPr>
-        <w:rPr>
-          <w:i/>
-        </w:rPr>
-      </w:pPr>
-      <w:r>
-        <w:rPr>
-          <w:i/>
-        </w:rPr>
+    <w:p/>
+    <w:p>
+      <w:r>
+        <w:t xml:space="preserve">In addition to </w:t>
+      </w:r>
+      <w:r>
+        <w:t xml:space="preserve">the </w:t>
+      </w:r>
+      <w:r>
+        <w:t>element getter</w:t>
+      </w:r>
+      <w:r>
+        <w:t>’s</w:t>
+      </w:r>
+      <w:r>
+        <w:t xml:space="preserve"> invoke method, three custom methods implemented from starch</w:t>
+      </w:r>
+      <w:r>
+        <w:t xml:space="preserve"> by me</w:t>
+      </w:r>
+      <w:r>
+        <w:t>.</w:t>
+      </w:r>
+      <w:r>
+        <w:t xml:space="preserve"> These three methods are </w:t>
+      </w:r>
+    </w:p>
+    <w:p>
+      <w:pPr>
+        <w:pStyle w:val="ListeParagraf"/>
+        <w:numPr>
+          <w:ilvl w:val="0"/>
+          <w:numId w:val="27"/>
+        </w:numPr>
+      </w:pPr>
+      <w:r>
         <w:t>Find element by attribute name and value</w:t>
       </w:r>
-    </w:p>
-    <w:p>
-      <w:pPr>
-        <w:rPr>
-          <w:i/>
-        </w:rPr>
-      </w:pPr>
-      <w:r>
-        <w:rPr>
-          <w:i/>
-        </w:rPr>
+      <w:r>
+        <w:t xml:space="preserve"> (Returns the element with </w:t>
+      </w:r>
+      <w:r>
+        <w:t xml:space="preserve">the </w:t>
+      </w:r>
+      <w:r>
+        <w:t>given attribute name and matched value)</w:t>
+      </w:r>
+    </w:p>
+    <w:p>
+      <w:pPr>
+        <w:pStyle w:val="ListeParagraf"/>
+        <w:numPr>
+          <w:ilvl w:val="0"/>
+          <w:numId w:val="27"/>
+        </w:numPr>
+      </w:pPr>
+      <w:r>
         <w:t>Get element attribute</w:t>
       </w:r>
-    </w:p>
-    <w:p>
-      <w:pPr>
-        <w:rPr>
-          <w:i/>
-        </w:rPr>
-      </w:pPr>
-      <w:r>
-        <w:rPr>
-          <w:i/>
-        </w:rPr>
+      <w:r>
+        <w:t xml:space="preserve"> (Returns the given attribute names value)</w:t>
+      </w:r>
+    </w:p>
+    <w:p>
+      <w:pPr>
+        <w:pStyle w:val="ListeParagraf"/>
+        <w:numPr>
+          <w:ilvl w:val="0"/>
+          <w:numId w:val="27"/>
+        </w:numPr>
+      </w:pPr>
+      <w:r>
         <w:t>Find link by node IDs</w:t>
+      </w:r>
+      <w:r>
+        <w:t xml:space="preserve"> (Returns the link element with target and source IDs)</w:t>
       </w:r>
     </w:p>
     <w:p>
@@ -9495,6 +9549,7 @@
         </w:numPr>
       </w:pPr>
       <w:r>
+        <w:lastRenderedPageBreak/>
         <w:t xml:space="preserve">Set element’s </w:t>
       </w:r>
       <w:r>
@@ -9533,7 +9588,6 @@
         </w:numPr>
       </w:pPr>
       <w:r>
-        <w:lastRenderedPageBreak/>
         <w:t xml:space="preserve">Set element’s </w:t>
       </w:r>
       <w:r>
@@ -9742,29 +9796,43 @@
           <w:i/>
         </w:rPr>
       </w:pPr>
+    </w:p>
+    <w:p>
+      <w:r>
+        <w:t xml:space="preserve">Similar to the getter class, the setter class has a custom method as well. </w:t>
+      </w:r>
+    </w:p>
+    <w:p>
+      <w:pPr>
+        <w:pStyle w:val="ListeParagraf"/>
+        <w:numPr>
+          <w:ilvl w:val="0"/>
+          <w:numId w:val="28"/>
+        </w:numPr>
+      </w:pPr>
+      <w:r>
+        <w:t xml:space="preserve">Get </w:t>
+      </w:r>
+      <w:r>
+        <w:t xml:space="preserve">the </w:t>
+      </w:r>
+      <w:r>
+        <w:t>highes</w:t>
+      </w:r>
+      <w:r>
+        <w:t>t number of given typed element ID</w:t>
+      </w:r>
+      <w:r>
+        <w:t xml:space="preserve"> (Returns the given types highest ID number. For example, if the input parameter is a </w:t>
+      </w:r>
       <w:r>
         <w:rPr>
           <w:i/>
         </w:rPr>
-        <w:t xml:space="preserve">Get </w:t>
-      </w:r>
-      <w:r>
-        <w:rPr>
-          <w:i/>
-        </w:rPr>
-        <w:t xml:space="preserve">the </w:t>
-      </w:r>
-      <w:r>
-        <w:rPr>
-          <w:i/>
-        </w:rPr>
-        <w:t>highes</w:t>
-      </w:r>
-      <w:r>
-        <w:rPr>
-          <w:i/>
-        </w:rPr>
-        <w:t>t number of given typed element ID</w:t>
+        <w:t>goal</w:t>
+      </w:r>
+      <w:r>
+        <w:t>, it finds the highest ID goal element such as G10 and returns 10 as a result.)</w:t>
       </w:r>
     </w:p>
     <w:p>
@@ -9834,6 +9902,7 @@
     </w:p>
     <w:p>
       <w:r>
+        <w:lastRenderedPageBreak/>
         <w:t xml:space="preserve">Since this driver based on </w:t>
       </w:r>
       <w:r>
@@ -10037,7 +10106,6 @@
           <w:noProof/>
           <w:lang w:eastAsia="en-CA"/>
         </w:rPr>
-        <w:lastRenderedPageBreak/>
         <w:t xml:space="preserve">Choose </w:t>
       </w:r>
       <w:r>
@@ -13087,7 +13155,7 @@
   <w:abstractNum w:abstractNumId="0" w15:restartNumberingAfterBreak="0">
     <w:nsid w:val="00033093"/>
     <w:multiLevelType w:val="hybridMultilevel"/>
-    <w:tmpl w:val="78D03914"/>
+    <w:tmpl w:val="7BB4066A"/>
     <w:lvl w:ilvl="0" w:tplc="10090001">
       <w:start w:val="1"/>
       <w:numFmt w:val="bullet"/>
@@ -13652,7 +13720,7 @@
   <w:abstractNum w:abstractNumId="5" w15:restartNumberingAfterBreak="0">
     <w:nsid w:val="1CD67C1D"/>
     <w:multiLevelType w:val="hybridMultilevel"/>
-    <w:tmpl w:val="82965A5C"/>
+    <w:tmpl w:val="2A00AEF4"/>
     <w:lvl w:ilvl="0" w:tplc="10090001">
       <w:start w:val="1"/>
       <w:numFmt w:val="bullet"/>
@@ -17505,7 +17573,7 @@
 </file>
 
 <file path=customXml/itemProps1.xml><?xml version="1.0" encoding="utf-8"?>
-<ds:datastoreItem xmlns:ds="http://schemas.openxmlformats.org/officeDocument/2006/customXml" ds:itemID="{BE25CFC0-B076-4BBD-AFB6-9B2D858B5E03}">
+<ds:datastoreItem xmlns:ds="http://schemas.openxmlformats.org/officeDocument/2006/customXml" ds:itemID="{F1EFC6EF-5EDA-4037-AC5B-34684510702E}">
   <ds:schemaRefs>
     <ds:schemaRef ds:uri="http://schemas.openxmlformats.org/officeDocument/2006/bibliography"/>
   </ds:schemaRefs>

</xml_diff>

<commit_message>
Report - Futurework added, subsections updated
</commit_message>
<xml_diff>
--- a/Project Report/BaranKaya_ProjectReport.docx
+++ b/Project Report/BaranKaya_ProjectReport.docx
@@ -1302,7 +1302,7 @@
       <w:pPr>
         <w:pStyle w:val="Balk1"/>
       </w:pPr>
-      <w:bookmarkStart w:id="0" w:name="_Toc44249922"/>
+      <w:bookmarkStart w:id="0" w:name="_Toc44426487"/>
       <w:r>
         <w:lastRenderedPageBreak/>
         <w:t>ABSTRACT</w:t>
@@ -1361,6 +1361,8 @@
               <w:lang w:eastAsia="en-CA"/>
             </w:rPr>
           </w:pPr>
+          <w:bookmarkStart w:id="1" w:name="_GoBack"/>
+          <w:bookmarkEnd w:id="1"/>
         </w:p>
         <w:p>
           <w:pPr>
@@ -1393,7 +1395,7 @@
             </w:rPr>
             <w:fldChar w:fldCharType="separate"/>
           </w:r>
-          <w:hyperlink w:anchor="_Toc44249922" w:history="1">
+          <w:hyperlink w:anchor="_Toc44426487" w:history="1">
             <w:r>
               <w:rPr>
                 <w:rStyle w:val="Kpr"/>
@@ -1420,7 +1422,7 @@
                 <w:noProof/>
                 <w:webHidden/>
               </w:rPr>
-              <w:instrText xml:space="preserve"> PAGEREF _Toc44249922 \h </w:instrText>
+              <w:instrText xml:space="preserve"> PAGEREF _Toc44426487 \h </w:instrText>
             </w:r>
             <w:r>
               <w:rPr>
@@ -1465,7 +1467,7 @@
               <w:lang w:eastAsia="en-CA"/>
             </w:rPr>
           </w:pPr>
-          <w:hyperlink w:anchor="_Toc44249923" w:history="1">
+          <w:hyperlink w:anchor="_Toc44426488" w:history="1">
             <w:r>
               <w:rPr>
                 <w:rStyle w:val="Kpr"/>
@@ -1508,7 +1510,7 @@
                 <w:noProof/>
                 <w:webHidden/>
               </w:rPr>
-              <w:instrText xml:space="preserve"> PAGEREF _Toc44249923 \h </w:instrText>
+              <w:instrText xml:space="preserve"> PAGEREF _Toc44426488 \h </w:instrText>
             </w:r>
             <w:r>
               <w:rPr>
@@ -1553,7 +1555,7 @@
               <w:lang w:eastAsia="en-CA"/>
             </w:rPr>
           </w:pPr>
-          <w:hyperlink w:anchor="_Toc44249924" w:history="1">
+          <w:hyperlink w:anchor="_Toc44426489" w:history="1">
             <w:r>
               <w:rPr>
                 <w:rStyle w:val="Kpr"/>
@@ -1596,7 +1598,7 @@
                 <w:noProof/>
                 <w:webHidden/>
               </w:rPr>
-              <w:instrText xml:space="preserve"> PAGEREF _Toc44249924 \h </w:instrText>
+              <w:instrText xml:space="preserve"> PAGEREF _Toc44426489 \h </w:instrText>
             </w:r>
             <w:r>
               <w:rPr>
@@ -1616,7 +1618,7 @@
                 <w:noProof/>
                 <w:webHidden/>
               </w:rPr>
-              <w:t>6</w:t>
+              <w:t>7</w:t>
             </w:r>
             <w:r>
               <w:rPr>
@@ -1641,7 +1643,7 @@
               <w:lang w:eastAsia="en-CA"/>
             </w:rPr>
           </w:pPr>
-          <w:hyperlink w:anchor="_Toc44249925" w:history="1">
+          <w:hyperlink w:anchor="_Toc44426490" w:history="1">
             <w:r>
               <w:rPr>
                 <w:rStyle w:val="Kpr"/>
@@ -1684,7 +1686,7 @@
                 <w:noProof/>
                 <w:webHidden/>
               </w:rPr>
-              <w:instrText xml:space="preserve"> PAGEREF _Toc44249925 \h </w:instrText>
+              <w:instrText xml:space="preserve"> PAGEREF _Toc44426490 \h </w:instrText>
             </w:r>
             <w:r>
               <w:rPr>
@@ -1704,7 +1706,7 @@
                 <w:noProof/>
                 <w:webHidden/>
               </w:rPr>
-              <w:t>6</w:t>
+              <w:t>8</w:t>
             </w:r>
             <w:r>
               <w:rPr>
@@ -1729,7 +1731,7 @@
               <w:lang w:eastAsia="en-CA"/>
             </w:rPr>
           </w:pPr>
-          <w:hyperlink w:anchor="_Toc44249926" w:history="1">
+          <w:hyperlink w:anchor="_Toc44426491" w:history="1">
             <w:r>
               <w:rPr>
                 <w:rStyle w:val="Kpr"/>
@@ -1772,7 +1774,7 @@
                 <w:noProof/>
                 <w:webHidden/>
               </w:rPr>
-              <w:instrText xml:space="preserve"> PAGEREF _Toc44249926 \h </w:instrText>
+              <w:instrText xml:space="preserve"> PAGEREF _Toc44426491 \h </w:instrText>
             </w:r>
             <w:r>
               <w:rPr>
@@ -1792,7 +1794,535 @@
                 <w:noProof/>
                 <w:webHidden/>
               </w:rPr>
-              <w:t>8</w:t>
+              <w:t>10</w:t>
+            </w:r>
+            <w:r>
+              <w:rPr>
+                <w:noProof/>
+                <w:webHidden/>
+              </w:rPr>
+              <w:fldChar w:fldCharType="end"/>
+            </w:r>
+          </w:hyperlink>
+        </w:p>
+        <w:p>
+          <w:pPr>
+            <w:pStyle w:val="T2"/>
+            <w:tabs>
+              <w:tab w:val="left" w:pos="880"/>
+              <w:tab w:val="right" w:leader="dot" w:pos="9396"/>
+            </w:tabs>
+            <w:rPr>
+              <w:rFonts w:asciiTheme="minorHAnsi" w:eastAsiaTheme="minorEastAsia" w:hAnsiTheme="minorHAnsi"/>
+              <w:noProof/>
+              <w:sz w:val="22"/>
+              <w:lang w:eastAsia="en-CA"/>
+            </w:rPr>
+          </w:pPr>
+          <w:hyperlink w:anchor="_Toc44426492" w:history="1">
+            <w:r>
+              <w:rPr>
+                <w:rStyle w:val="Kpr"/>
+                <w:noProof/>
+              </w:rPr>
+              <w:t>4.1.</w:t>
+            </w:r>
+            <w:r>
+              <w:rPr>
+                <w:rFonts w:asciiTheme="minorHAnsi" w:eastAsiaTheme="minorEastAsia" w:hAnsiTheme="minorHAnsi"/>
+                <w:noProof/>
+                <w:sz w:val="22"/>
+                <w:lang w:eastAsia="en-CA"/>
+              </w:rPr>
+              <w:tab/>
+            </w:r>
+            <w:r>
+              <w:rPr>
+                <w:rStyle w:val="Kpr"/>
+                <w:noProof/>
+              </w:rPr>
+              <w:t>Implementing an Epsilon Driver for a Commercial Tool</w:t>
+            </w:r>
+            <w:r>
+              <w:rPr>
+                <w:noProof/>
+                <w:webHidden/>
+              </w:rPr>
+              <w:tab/>
+            </w:r>
+            <w:r>
+              <w:rPr>
+                <w:noProof/>
+                <w:webHidden/>
+              </w:rPr>
+              <w:fldChar w:fldCharType="begin"/>
+            </w:r>
+            <w:r>
+              <w:rPr>
+                <w:noProof/>
+                <w:webHidden/>
+              </w:rPr>
+              <w:instrText xml:space="preserve"> PAGEREF _Toc44426492 \h </w:instrText>
+            </w:r>
+            <w:r>
+              <w:rPr>
+                <w:noProof/>
+                <w:webHidden/>
+              </w:rPr>
+            </w:r>
+            <w:r>
+              <w:rPr>
+                <w:noProof/>
+                <w:webHidden/>
+              </w:rPr>
+              <w:fldChar w:fldCharType="separate"/>
+            </w:r>
+            <w:r>
+              <w:rPr>
+                <w:noProof/>
+                <w:webHidden/>
+              </w:rPr>
+              <w:t>11</w:t>
+            </w:r>
+            <w:r>
+              <w:rPr>
+                <w:noProof/>
+                <w:webHidden/>
+              </w:rPr>
+              <w:fldChar w:fldCharType="end"/>
+            </w:r>
+          </w:hyperlink>
+        </w:p>
+        <w:p>
+          <w:pPr>
+            <w:pStyle w:val="T2"/>
+            <w:tabs>
+              <w:tab w:val="left" w:pos="880"/>
+              <w:tab w:val="right" w:leader="dot" w:pos="9396"/>
+            </w:tabs>
+            <w:rPr>
+              <w:rFonts w:asciiTheme="minorHAnsi" w:eastAsiaTheme="minorEastAsia" w:hAnsiTheme="minorHAnsi"/>
+              <w:noProof/>
+              <w:sz w:val="22"/>
+              <w:lang w:eastAsia="en-CA"/>
+            </w:rPr>
+          </w:pPr>
+          <w:hyperlink w:anchor="_Toc44426493" w:history="1">
+            <w:r>
+              <w:rPr>
+                <w:rStyle w:val="Kpr"/>
+                <w:noProof/>
+              </w:rPr>
+              <w:t>4.2.</w:t>
+            </w:r>
+            <w:r>
+              <w:rPr>
+                <w:rFonts w:asciiTheme="minorHAnsi" w:eastAsiaTheme="minorEastAsia" w:hAnsiTheme="minorHAnsi"/>
+                <w:noProof/>
+                <w:sz w:val="22"/>
+                <w:lang w:eastAsia="en-CA"/>
+              </w:rPr>
+              <w:tab/>
+            </w:r>
+            <w:r>
+              <w:rPr>
+                <w:rStyle w:val="Kpr"/>
+                <w:noProof/>
+              </w:rPr>
+              <w:t>XMI File and Element Attributes</w:t>
+            </w:r>
+            <w:r>
+              <w:rPr>
+                <w:noProof/>
+                <w:webHidden/>
+              </w:rPr>
+              <w:tab/>
+            </w:r>
+            <w:r>
+              <w:rPr>
+                <w:noProof/>
+                <w:webHidden/>
+              </w:rPr>
+              <w:fldChar w:fldCharType="begin"/>
+            </w:r>
+            <w:r>
+              <w:rPr>
+                <w:noProof/>
+                <w:webHidden/>
+              </w:rPr>
+              <w:instrText xml:space="preserve"> PAGEREF _Toc44426493 \h </w:instrText>
+            </w:r>
+            <w:r>
+              <w:rPr>
+                <w:noProof/>
+                <w:webHidden/>
+              </w:rPr>
+            </w:r>
+            <w:r>
+              <w:rPr>
+                <w:noProof/>
+                <w:webHidden/>
+              </w:rPr>
+              <w:fldChar w:fldCharType="separate"/>
+            </w:r>
+            <w:r>
+              <w:rPr>
+                <w:noProof/>
+                <w:webHidden/>
+              </w:rPr>
+              <w:t>11</w:t>
+            </w:r>
+            <w:r>
+              <w:rPr>
+                <w:noProof/>
+                <w:webHidden/>
+              </w:rPr>
+              <w:fldChar w:fldCharType="end"/>
+            </w:r>
+          </w:hyperlink>
+        </w:p>
+        <w:p>
+          <w:pPr>
+            <w:pStyle w:val="T2"/>
+            <w:tabs>
+              <w:tab w:val="left" w:pos="880"/>
+              <w:tab w:val="right" w:leader="dot" w:pos="9396"/>
+            </w:tabs>
+            <w:rPr>
+              <w:rFonts w:asciiTheme="minorHAnsi" w:eastAsiaTheme="minorEastAsia" w:hAnsiTheme="minorHAnsi"/>
+              <w:noProof/>
+              <w:sz w:val="22"/>
+              <w:lang w:eastAsia="en-CA"/>
+            </w:rPr>
+          </w:pPr>
+          <w:hyperlink w:anchor="_Toc44426494" w:history="1">
+            <w:r>
+              <w:rPr>
+                <w:rStyle w:val="Kpr"/>
+                <w:noProof/>
+              </w:rPr>
+              <w:t>4.3.</w:t>
+            </w:r>
+            <w:r>
+              <w:rPr>
+                <w:rFonts w:asciiTheme="minorHAnsi" w:eastAsiaTheme="minorEastAsia" w:hAnsiTheme="minorHAnsi"/>
+                <w:noProof/>
+                <w:sz w:val="22"/>
+                <w:lang w:eastAsia="en-CA"/>
+              </w:rPr>
+              <w:tab/>
+            </w:r>
+            <w:r>
+              <w:rPr>
+                <w:rStyle w:val="Kpr"/>
+                <w:noProof/>
+              </w:rPr>
+              <w:t>Using the Epsilon HTML Driver</w:t>
+            </w:r>
+            <w:r>
+              <w:rPr>
+                <w:noProof/>
+                <w:webHidden/>
+              </w:rPr>
+              <w:tab/>
+            </w:r>
+            <w:r>
+              <w:rPr>
+                <w:noProof/>
+                <w:webHidden/>
+              </w:rPr>
+              <w:fldChar w:fldCharType="begin"/>
+            </w:r>
+            <w:r>
+              <w:rPr>
+                <w:noProof/>
+                <w:webHidden/>
+              </w:rPr>
+              <w:instrText xml:space="preserve"> PAGEREF _Toc44426494 \h </w:instrText>
+            </w:r>
+            <w:r>
+              <w:rPr>
+                <w:noProof/>
+                <w:webHidden/>
+              </w:rPr>
+            </w:r>
+            <w:r>
+              <w:rPr>
+                <w:noProof/>
+                <w:webHidden/>
+              </w:rPr>
+              <w:fldChar w:fldCharType="separate"/>
+            </w:r>
+            <w:r>
+              <w:rPr>
+                <w:noProof/>
+                <w:webHidden/>
+              </w:rPr>
+              <w:t>13</w:t>
+            </w:r>
+            <w:r>
+              <w:rPr>
+                <w:noProof/>
+                <w:webHidden/>
+              </w:rPr>
+              <w:fldChar w:fldCharType="end"/>
+            </w:r>
+          </w:hyperlink>
+        </w:p>
+        <w:p>
+          <w:pPr>
+            <w:pStyle w:val="T2"/>
+            <w:tabs>
+              <w:tab w:val="left" w:pos="880"/>
+              <w:tab w:val="right" w:leader="dot" w:pos="9396"/>
+            </w:tabs>
+            <w:rPr>
+              <w:rFonts w:asciiTheme="minorHAnsi" w:eastAsiaTheme="minorEastAsia" w:hAnsiTheme="minorHAnsi"/>
+              <w:noProof/>
+              <w:sz w:val="22"/>
+              <w:lang w:eastAsia="en-CA"/>
+            </w:rPr>
+          </w:pPr>
+          <w:hyperlink w:anchor="_Toc44426495" w:history="1">
+            <w:r>
+              <w:rPr>
+                <w:rStyle w:val="Kpr"/>
+                <w:noProof/>
+              </w:rPr>
+              <w:t>4.4.</w:t>
+            </w:r>
+            <w:r>
+              <w:rPr>
+                <w:rFonts w:asciiTheme="minorHAnsi" w:eastAsiaTheme="minorEastAsia" w:hAnsiTheme="minorHAnsi"/>
+                <w:noProof/>
+                <w:sz w:val="22"/>
+                <w:lang w:eastAsia="en-CA"/>
+              </w:rPr>
+              <w:tab/>
+            </w:r>
+            <w:r>
+              <w:rPr>
+                <w:rStyle w:val="Kpr"/>
+                <w:noProof/>
+              </w:rPr>
+              <w:t>Using the Epsilon Plain-XML Driver</w:t>
+            </w:r>
+            <w:r>
+              <w:rPr>
+                <w:noProof/>
+                <w:webHidden/>
+              </w:rPr>
+              <w:tab/>
+            </w:r>
+            <w:r>
+              <w:rPr>
+                <w:noProof/>
+                <w:webHidden/>
+              </w:rPr>
+              <w:fldChar w:fldCharType="begin"/>
+            </w:r>
+            <w:r>
+              <w:rPr>
+                <w:noProof/>
+                <w:webHidden/>
+              </w:rPr>
+              <w:instrText xml:space="preserve"> PAGEREF _Toc44426495 \h </w:instrText>
+            </w:r>
+            <w:r>
+              <w:rPr>
+                <w:noProof/>
+                <w:webHidden/>
+              </w:rPr>
+            </w:r>
+            <w:r>
+              <w:rPr>
+                <w:noProof/>
+                <w:webHidden/>
+              </w:rPr>
+              <w:fldChar w:fldCharType="separate"/>
+            </w:r>
+            <w:r>
+              <w:rPr>
+                <w:noProof/>
+                <w:webHidden/>
+              </w:rPr>
+              <w:t>13</w:t>
+            </w:r>
+            <w:r>
+              <w:rPr>
+                <w:noProof/>
+                <w:webHidden/>
+              </w:rPr>
+              <w:fldChar w:fldCharType="end"/>
+            </w:r>
+          </w:hyperlink>
+        </w:p>
+        <w:p>
+          <w:pPr>
+            <w:pStyle w:val="T2"/>
+            <w:tabs>
+              <w:tab w:val="left" w:pos="880"/>
+              <w:tab w:val="right" w:leader="dot" w:pos="9396"/>
+            </w:tabs>
+            <w:rPr>
+              <w:rFonts w:asciiTheme="minorHAnsi" w:eastAsiaTheme="minorEastAsia" w:hAnsiTheme="minorHAnsi"/>
+              <w:noProof/>
+              <w:sz w:val="22"/>
+              <w:lang w:eastAsia="en-CA"/>
+            </w:rPr>
+          </w:pPr>
+          <w:hyperlink w:anchor="_Toc44426496" w:history="1">
+            <w:r>
+              <w:rPr>
+                <w:rStyle w:val="Kpr"/>
+                <w:noProof/>
+              </w:rPr>
+              <w:t>4.5.</w:t>
+            </w:r>
+            <w:r>
+              <w:rPr>
+                <w:rFonts w:asciiTheme="minorHAnsi" w:eastAsiaTheme="minorEastAsia" w:hAnsiTheme="minorHAnsi"/>
+                <w:noProof/>
+                <w:sz w:val="22"/>
+                <w:lang w:eastAsia="en-CA"/>
+              </w:rPr>
+              <w:tab/>
+            </w:r>
+            <w:r>
+              <w:rPr>
+                <w:rStyle w:val="Kpr"/>
+                <w:noProof/>
+              </w:rPr>
+              <w:t>Determining Element Types in the XMI File</w:t>
+            </w:r>
+            <w:r>
+              <w:rPr>
+                <w:noProof/>
+                <w:webHidden/>
+              </w:rPr>
+              <w:tab/>
+            </w:r>
+            <w:r>
+              <w:rPr>
+                <w:noProof/>
+                <w:webHidden/>
+              </w:rPr>
+              <w:fldChar w:fldCharType="begin"/>
+            </w:r>
+            <w:r>
+              <w:rPr>
+                <w:noProof/>
+                <w:webHidden/>
+              </w:rPr>
+              <w:instrText xml:space="preserve"> PAGEREF _Toc44426496 \h </w:instrText>
+            </w:r>
+            <w:r>
+              <w:rPr>
+                <w:noProof/>
+                <w:webHidden/>
+              </w:rPr>
+            </w:r>
+            <w:r>
+              <w:rPr>
+                <w:noProof/>
+                <w:webHidden/>
+              </w:rPr>
+              <w:fldChar w:fldCharType="separate"/>
+            </w:r>
+            <w:r>
+              <w:rPr>
+                <w:noProof/>
+                <w:webHidden/>
+              </w:rPr>
+              <w:t>14</w:t>
+            </w:r>
+            <w:r>
+              <w:rPr>
+                <w:noProof/>
+                <w:webHidden/>
+              </w:rPr>
+              <w:fldChar w:fldCharType="end"/>
+            </w:r>
+          </w:hyperlink>
+        </w:p>
+        <w:p>
+          <w:pPr>
+            <w:pStyle w:val="T2"/>
+            <w:tabs>
+              <w:tab w:val="left" w:pos="880"/>
+              <w:tab w:val="right" w:leader="dot" w:pos="9396"/>
+            </w:tabs>
+            <w:rPr>
+              <w:rFonts w:asciiTheme="minorHAnsi" w:eastAsiaTheme="minorEastAsia" w:hAnsiTheme="minorHAnsi"/>
+              <w:noProof/>
+              <w:sz w:val="22"/>
+              <w:lang w:eastAsia="en-CA"/>
+            </w:rPr>
+          </w:pPr>
+          <w:hyperlink w:anchor="_Toc44426497" w:history="1">
+            <w:r>
+              <w:rPr>
+                <w:rStyle w:val="Kpr"/>
+                <w:noProof/>
+              </w:rPr>
+              <w:t>4.6.</w:t>
+            </w:r>
+            <w:r>
+              <w:rPr>
+                <w:rFonts w:asciiTheme="minorHAnsi" w:eastAsiaTheme="minorEastAsia" w:hAnsiTheme="minorHAnsi"/>
+                <w:noProof/>
+                <w:sz w:val="22"/>
+                <w:lang w:eastAsia="en-CA"/>
+              </w:rPr>
+              <w:tab/>
+            </w:r>
+            <w:r>
+              <w:rPr>
+                <w:rStyle w:val="Kpr"/>
+                <w:noProof/>
+              </w:rPr>
+              <w:t>Problems with Astah GSN XMI Files</w:t>
+            </w:r>
+            <w:r>
+              <w:rPr>
+                <w:noProof/>
+                <w:webHidden/>
+              </w:rPr>
+              <w:tab/>
+            </w:r>
+            <w:r>
+              <w:rPr>
+                <w:noProof/>
+                <w:webHidden/>
+              </w:rPr>
+              <w:fldChar w:fldCharType="begin"/>
+            </w:r>
+            <w:r>
+              <w:rPr>
+                <w:noProof/>
+                <w:webHidden/>
+              </w:rPr>
+              <w:instrText xml:space="preserve"> PAGEREF _Toc44426497 \h </w:instrText>
+            </w:r>
+            <w:r>
+              <w:rPr>
+                <w:noProof/>
+                <w:webHidden/>
+              </w:rPr>
+            </w:r>
+            <w:r>
+              <w:rPr>
+                <w:noProof/>
+                <w:webHidden/>
+              </w:rPr>
+              <w:fldChar w:fldCharType="separate"/>
+            </w:r>
+            <w:r>
+              <w:rPr>
+                <w:noProof/>
+                <w:webHidden/>
+              </w:rPr>
+              <w:t>16</w:t>
             </w:r>
             <w:r>
               <w:rPr>
@@ -1817,7 +2347,7 @@
               <w:lang w:eastAsia="en-CA"/>
             </w:rPr>
           </w:pPr>
-          <w:hyperlink w:anchor="_Toc44249927" w:history="1">
+          <w:hyperlink w:anchor="_Toc44426498" w:history="1">
             <w:r>
               <w:rPr>
                 <w:rStyle w:val="Kpr"/>
@@ -1860,7 +2390,7 @@
                 <w:noProof/>
                 <w:webHidden/>
               </w:rPr>
-              <w:instrText xml:space="preserve"> PAGEREF _Toc44249927 \h </w:instrText>
+              <w:instrText xml:space="preserve"> PAGEREF _Toc44426498 \h </w:instrText>
             </w:r>
             <w:r>
               <w:rPr>
@@ -1880,7 +2410,7 @@
                 <w:noProof/>
                 <w:webHidden/>
               </w:rPr>
-              <w:t>14</w:t>
+              <w:t>17</w:t>
             </w:r>
             <w:r>
               <w:rPr>
@@ -1905,7 +2435,7 @@
               <w:lang w:eastAsia="en-CA"/>
             </w:rPr>
           </w:pPr>
-          <w:hyperlink w:anchor="_Toc44249928" w:history="1">
+          <w:hyperlink w:anchor="_Toc44426499" w:history="1">
             <w:r>
               <w:rPr>
                 <w:rStyle w:val="Kpr"/>
@@ -1948,7 +2478,7 @@
                 <w:noProof/>
                 <w:webHidden/>
               </w:rPr>
-              <w:instrText xml:space="preserve"> PAGEREF _Toc44249928 \h </w:instrText>
+              <w:instrText xml:space="preserve"> PAGEREF _Toc44426499 \h </w:instrText>
             </w:r>
             <w:r>
               <w:rPr>
@@ -1968,7 +2498,7 @@
                 <w:noProof/>
                 <w:webHidden/>
               </w:rPr>
-              <w:t>14</w:t>
+              <w:t>17</w:t>
             </w:r>
             <w:r>
               <w:rPr>
@@ -1993,7 +2523,7 @@
               <w:lang w:eastAsia="en-CA"/>
             </w:rPr>
           </w:pPr>
-          <w:hyperlink w:anchor="_Toc44249929" w:history="1">
+          <w:hyperlink w:anchor="_Toc44426500" w:history="1">
             <w:r>
               <w:rPr>
                 <w:rStyle w:val="Kpr"/>
@@ -2036,7 +2566,7 @@
                 <w:noProof/>
                 <w:webHidden/>
               </w:rPr>
-              <w:instrText xml:space="preserve"> PAGEREF _Toc44249929 \h </w:instrText>
+              <w:instrText xml:space="preserve"> PAGEREF _Toc44426500 \h </w:instrText>
             </w:r>
             <w:r>
               <w:rPr>
@@ -2056,7 +2586,7 @@
                 <w:noProof/>
                 <w:webHidden/>
               </w:rPr>
-              <w:t>15</w:t>
+              <w:t>18</w:t>
             </w:r>
             <w:r>
               <w:rPr>
@@ -2081,7 +2611,7 @@
               <w:lang w:eastAsia="en-CA"/>
             </w:rPr>
           </w:pPr>
-          <w:hyperlink w:anchor="_Toc44249930" w:history="1">
+          <w:hyperlink w:anchor="_Toc44426501" w:history="1">
             <w:r>
               <w:rPr>
                 <w:rStyle w:val="Kpr"/>
@@ -2124,7 +2654,7 @@
                 <w:noProof/>
                 <w:webHidden/>
               </w:rPr>
-              <w:instrText xml:space="preserve"> PAGEREF _Toc44249930 \h </w:instrText>
+              <w:instrText xml:space="preserve"> PAGEREF _Toc44426501 \h </w:instrText>
             </w:r>
             <w:r>
               <w:rPr>
@@ -2144,7 +2674,7 @@
                 <w:noProof/>
                 <w:webHidden/>
               </w:rPr>
-              <w:t>16</w:t>
+              <w:t>19</w:t>
             </w:r>
             <w:r>
               <w:rPr>
@@ -2169,7 +2699,7 @@
               <w:lang w:eastAsia="en-CA"/>
             </w:rPr>
           </w:pPr>
-          <w:hyperlink w:anchor="_Toc44249931" w:history="1">
+          <w:hyperlink w:anchor="_Toc44426502" w:history="1">
             <w:r>
               <w:rPr>
                 <w:rStyle w:val="Kpr"/>
@@ -2212,7 +2742,7 @@
                 <w:noProof/>
                 <w:webHidden/>
               </w:rPr>
-              <w:instrText xml:space="preserve"> PAGEREF _Toc44249931 \h </w:instrText>
+              <w:instrText xml:space="preserve"> PAGEREF _Toc44426502 \h </w:instrText>
             </w:r>
             <w:r>
               <w:rPr>
@@ -2232,7 +2762,7 @@
                 <w:noProof/>
                 <w:webHidden/>
               </w:rPr>
-              <w:t>16</w:t>
+              <w:t>19</w:t>
             </w:r>
             <w:r>
               <w:rPr>
@@ -2257,7 +2787,7 @@
               <w:lang w:eastAsia="en-CA"/>
             </w:rPr>
           </w:pPr>
-          <w:hyperlink w:anchor="_Toc44249932" w:history="1">
+          <w:hyperlink w:anchor="_Toc44426503" w:history="1">
             <w:r>
               <w:rPr>
                 <w:rStyle w:val="Kpr"/>
@@ -2300,7 +2830,7 @@
                 <w:noProof/>
                 <w:webHidden/>
               </w:rPr>
-              <w:instrText xml:space="preserve"> PAGEREF _Toc44249932 \h </w:instrText>
+              <w:instrText xml:space="preserve"> PAGEREF _Toc44426503 \h </w:instrText>
             </w:r>
             <w:r>
               <w:rPr>
@@ -2320,7 +2850,7 @@
                 <w:noProof/>
                 <w:webHidden/>
               </w:rPr>
-              <w:t>18</w:t>
+              <w:t>20</w:t>
             </w:r>
             <w:r>
               <w:rPr>
@@ -2345,7 +2875,7 @@
               <w:lang w:eastAsia="en-CA"/>
             </w:rPr>
           </w:pPr>
-          <w:hyperlink w:anchor="_Toc44249933" w:history="1">
+          <w:hyperlink w:anchor="_Toc44426504" w:history="1">
             <w:r>
               <w:rPr>
                 <w:rStyle w:val="Kpr"/>
@@ -2388,7 +2918,7 @@
                 <w:noProof/>
                 <w:webHidden/>
               </w:rPr>
-              <w:instrText xml:space="preserve"> PAGEREF _Toc44249933 \h </w:instrText>
+              <w:instrText xml:space="preserve"> PAGEREF _Toc44426504 \h </w:instrText>
             </w:r>
             <w:r>
               <w:rPr>
@@ -2408,7 +2938,7 @@
                 <w:noProof/>
                 <w:webHidden/>
               </w:rPr>
-              <w:t>19</w:t>
+              <w:t>22</w:t>
             </w:r>
             <w:r>
               <w:rPr>
@@ -2433,7 +2963,7 @@
               <w:lang w:eastAsia="en-CA"/>
             </w:rPr>
           </w:pPr>
-          <w:hyperlink w:anchor="_Toc44249934" w:history="1">
+          <w:hyperlink w:anchor="_Toc44426505" w:history="1">
             <w:r>
               <w:rPr>
                 <w:rStyle w:val="Kpr"/>
@@ -2476,7 +3006,7 @@
                 <w:noProof/>
                 <w:webHidden/>
               </w:rPr>
-              <w:instrText xml:space="preserve"> PAGEREF _Toc44249934 \h </w:instrText>
+              <w:instrText xml:space="preserve"> PAGEREF _Toc44426505 \h </w:instrText>
             </w:r>
             <w:r>
               <w:rPr>
@@ -2496,7 +3026,7 @@
                 <w:noProof/>
                 <w:webHidden/>
               </w:rPr>
-              <w:t>19</w:t>
+              <w:t>22</w:t>
             </w:r>
             <w:r>
               <w:rPr>
@@ -2521,7 +3051,7 @@
               <w:lang w:eastAsia="en-CA"/>
             </w:rPr>
           </w:pPr>
-          <w:hyperlink w:anchor="_Toc44249935" w:history="1">
+          <w:hyperlink w:anchor="_Toc44426506" w:history="1">
             <w:r>
               <w:rPr>
                 <w:rStyle w:val="Kpr"/>
@@ -2564,7 +3094,7 @@
                 <w:noProof/>
                 <w:webHidden/>
               </w:rPr>
-              <w:instrText xml:space="preserve"> PAGEREF _Toc44249935 \h </w:instrText>
+              <w:instrText xml:space="preserve"> PAGEREF _Toc44426506 \h </w:instrText>
             </w:r>
             <w:r>
               <w:rPr>
@@ -2584,7 +3114,7 @@
                 <w:noProof/>
                 <w:webHidden/>
               </w:rPr>
-              <w:t>24</w:t>
+              <w:t>27</w:t>
             </w:r>
             <w:r>
               <w:rPr>
@@ -2609,7 +3139,7 @@
               <w:lang w:eastAsia="en-CA"/>
             </w:rPr>
           </w:pPr>
-          <w:hyperlink w:anchor="_Toc44249936" w:history="1">
+          <w:hyperlink w:anchor="_Toc44426507" w:history="1">
             <w:r>
               <w:rPr>
                 <w:rStyle w:val="Kpr"/>
@@ -2652,7 +3182,7 @@
                 <w:noProof/>
                 <w:webHidden/>
               </w:rPr>
-              <w:instrText xml:space="preserve"> PAGEREF _Toc44249936 \h </w:instrText>
+              <w:instrText xml:space="preserve"> PAGEREF _Toc44426507 \h </w:instrText>
             </w:r>
             <w:r>
               <w:rPr>
@@ -2672,7 +3202,7 @@
                 <w:noProof/>
                 <w:webHidden/>
               </w:rPr>
-              <w:t>27</w:t>
+              <w:t>32</w:t>
             </w:r>
             <w:r>
               <w:rPr>
@@ -2697,7 +3227,7 @@
               <w:lang w:eastAsia="en-CA"/>
             </w:rPr>
           </w:pPr>
-          <w:hyperlink w:anchor="_Toc44249937" w:history="1">
+          <w:hyperlink w:anchor="_Toc44426508" w:history="1">
             <w:r>
               <w:rPr>
                 <w:rStyle w:val="Kpr"/>
@@ -2740,7 +3270,7 @@
                 <w:noProof/>
                 <w:webHidden/>
               </w:rPr>
-              <w:instrText xml:space="preserve"> PAGEREF _Toc44249937 \h </w:instrText>
+              <w:instrText xml:space="preserve"> PAGEREF _Toc44426508 \h </w:instrText>
             </w:r>
             <w:r>
               <w:rPr>
@@ -2760,7 +3290,7 @@
                 <w:noProof/>
                 <w:webHidden/>
               </w:rPr>
-              <w:t>27</w:t>
+              <w:t>32</w:t>
             </w:r>
             <w:r>
               <w:rPr>
@@ -2785,7 +3315,7 @@
               <w:lang w:eastAsia="en-CA"/>
             </w:rPr>
           </w:pPr>
-          <w:hyperlink w:anchor="_Toc44249938" w:history="1">
+          <w:hyperlink w:anchor="_Toc44426509" w:history="1">
             <w:r>
               <w:rPr>
                 <w:rStyle w:val="Kpr"/>
@@ -2828,7 +3358,7 @@
                 <w:noProof/>
                 <w:webHidden/>
               </w:rPr>
-              <w:instrText xml:space="preserve"> PAGEREF _Toc44249938 \h </w:instrText>
+              <w:instrText xml:space="preserve"> PAGEREF _Toc44426509 \h </w:instrText>
             </w:r>
             <w:r>
               <w:rPr>
@@ -2848,7 +3378,7 @@
                 <w:noProof/>
                 <w:webHidden/>
               </w:rPr>
-              <w:t>28</w:t>
+              <w:t>33</w:t>
             </w:r>
             <w:r>
               <w:rPr>
@@ -2893,12 +3423,12 @@
           <w:numId w:val="1"/>
         </w:numPr>
       </w:pPr>
-      <w:bookmarkStart w:id="1" w:name="_Toc44249923"/>
+      <w:bookmarkStart w:id="2" w:name="_Toc44426488"/>
       <w:r>
         <w:lastRenderedPageBreak/>
         <w:t>INTRODUCTION</w:t>
       </w:r>
-      <w:bookmarkEnd w:id="1"/>
+      <w:bookmarkEnd w:id="2"/>
     </w:p>
     <w:p/>
     <w:p>
@@ -2911,7 +3441,14 @@
         <w:t>Explain sections!!!!</w:t>
       </w:r>
     </w:p>
-    <w:p/>
+    <w:p>
+      <w:pPr>
+        <w:jc w:val="left"/>
+      </w:pPr>
+      <w:r>
+        <w:br w:type="page"/>
+      </w:r>
+    </w:p>
     <w:p>
       <w:pPr>
         <w:pStyle w:val="Balk1"/>
@@ -2920,14 +3457,15 @@
           <w:numId w:val="1"/>
         </w:numPr>
       </w:pPr>
-      <w:bookmarkStart w:id="2" w:name="_Toc44249924"/>
-      <w:r>
+      <w:bookmarkStart w:id="3" w:name="_Toc44426489"/>
+      <w:r>
+        <w:lastRenderedPageBreak/>
         <w:t>RELATED WOR</w:t>
       </w:r>
       <w:r>
         <w:t>K</w:t>
       </w:r>
-      <w:bookmarkEnd w:id="2"/>
+      <w:bookmarkEnd w:id="3"/>
     </w:p>
     <w:p/>
     <w:p>
@@ -2966,7 +3504,14 @@
         <w:t>ling programs that specifically designed for creating and modifying GSN models.</w:t>
       </w:r>
     </w:p>
-    <w:p/>
+    <w:p>
+      <w:pPr>
+        <w:jc w:val="left"/>
+      </w:pPr>
+      <w:r>
+        <w:br w:type="page"/>
+      </w:r>
+    </w:p>
     <w:p>
       <w:pPr>
         <w:pStyle w:val="Balk1"/>
@@ -2975,11 +3520,12 @@
           <w:numId w:val="1"/>
         </w:numPr>
       </w:pPr>
-      <w:bookmarkStart w:id="3" w:name="_Toc44249925"/>
-      <w:r>
+      <w:bookmarkStart w:id="4" w:name="_Toc44426490"/>
+      <w:r>
+        <w:lastRenderedPageBreak/>
         <w:t>PROJECT REQUIREMENTS</w:t>
       </w:r>
-      <w:bookmarkEnd w:id="3"/>
+      <w:bookmarkEnd w:id="4"/>
     </w:p>
     <w:p/>
     <w:p>
@@ -2996,11 +3542,7 @@
         <w:t xml:space="preserve">o do that, the driver to be able to parse the Astah GSN files correctly. </w:t>
       </w:r>
       <w:r>
-        <w:t xml:space="preserve">Astah GSN saves its model files with ‘.agml’ extension; however, it provides XMI </w:t>
-      </w:r>
-      <w:r>
-        <w:lastRenderedPageBreak/>
-        <w:t xml:space="preserve">import/export features for </w:t>
+        <w:t xml:space="preserve">Astah GSN saves its model files with ‘.agml’ extension; however, it provides XMI import/export features for </w:t>
       </w:r>
       <w:r>
         <w:t xml:space="preserve">GSN </w:t>
@@ -3607,6 +4149,7 @@
         </w:numPr>
       </w:pPr>
       <w:r>
+        <w:lastRenderedPageBreak/>
         <w:t xml:space="preserve">Updating </w:t>
       </w:r>
       <w:r>
@@ -3704,7 +4247,6 @@
         </w:numPr>
       </w:pPr>
       <w:r>
-        <w:lastRenderedPageBreak/>
         <w:t xml:space="preserve">Users </w:t>
       </w:r>
       <w:r>
@@ -3845,10 +4387,12 @@
     </w:p>
     <w:p>
       <w:pPr>
-        <w:pStyle w:val="ListeParagraf"/>
-      </w:pPr>
-    </w:p>
-    <w:p/>
+        <w:jc w:val="left"/>
+      </w:pPr>
+      <w:r>
+        <w:br w:type="page"/>
+      </w:r>
+    </w:p>
     <w:p>
       <w:pPr>
         <w:pStyle w:val="Balk1"/>
@@ -3857,11 +4401,12 @@
           <w:numId w:val="1"/>
         </w:numPr>
       </w:pPr>
-      <w:bookmarkStart w:id="4" w:name="_Toc44249926"/>
-      <w:r>
+      <w:bookmarkStart w:id="5" w:name="_Toc44426491"/>
+      <w:r>
+        <w:lastRenderedPageBreak/>
         <w:t>DESIGN</w:t>
       </w:r>
-      <w:bookmarkEnd w:id="4"/>
+      <w:bookmarkEnd w:id="5"/>
     </w:p>
     <w:p/>
     <w:p>
@@ -4028,278 +4573,232 @@
         <w:t xml:space="preserve">the </w:t>
       </w:r>
       <w:r>
-        <w:t xml:space="preserve">HTML </w:t>
-      </w:r>
+        <w:t xml:space="preserve">HTML driver as a base project made developing a driver plugin for Epsilon easier. </w:t>
+      </w:r>
+      <w:r>
+        <w:t>Like the Plain-XML driver, I examined the HTML driver and its source code and debugged it several times. But, the HTML driver doesn’t have as much code as the Plain-XML driver. It just has every necessary class link in the Plain-XML driver but most of its methods call Plain-XML driver’s methods after parsing the HTML file. At the end of the day</w:t>
+      </w:r>
+      <w:r>
+        <w:t>,</w:t>
+      </w:r>
+      <w:r>
+        <w:t xml:space="preserve"> HTML is </w:t>
+      </w:r>
+      <w:r>
+        <w:t xml:space="preserve">a </w:t>
+      </w:r>
+      <w:r>
+        <w:t xml:space="preserve">subset of the XML and using the Plain-XML driver methods is for HTML driver’s developers. However, that means I couldn’t use </w:t>
+      </w:r>
+      <w:r>
+        <w:t xml:space="preserve">the </w:t>
+      </w:r>
+      <w:r>
+        <w:t xml:space="preserve">HTML driver source code as </w:t>
+      </w:r>
+      <w:r>
+        <w:t xml:space="preserve">a </w:t>
+      </w:r>
+      <w:r>
+        <w:t xml:space="preserve">base project because most of its class </w:t>
+      </w:r>
+      <w:r>
+        <w:t>is</w:t>
+      </w:r>
+      <w:r>
+        <w:t xml:space="preserve"> useless for the Astah GSN XMI file parser. So instead, the HTML driver’s source code used for plugin features. The names in the HTML driver’s plugin packages changed to “Astah GSN” thus, new project packages for the project created. </w:t>
+      </w:r>
+      <w:r>
+        <w:t>More details about HTML will be explained later in this section.</w:t>
+      </w:r>
+    </w:p>
+    <w:p/>
+    <w:p>
+      <w:pPr>
+        <w:pStyle w:val="Balk2"/>
+        <w:numPr>
+          <w:ilvl w:val="1"/>
+          <w:numId w:val="1"/>
+        </w:numPr>
+      </w:pPr>
+      <w:bookmarkStart w:id="6" w:name="_Toc44426492"/>
       <w:r>
         <w:lastRenderedPageBreak/>
-        <w:t xml:space="preserve">driver as a base project made developing a driver plugin for Epsilon easier. </w:t>
-      </w:r>
-      <w:r>
-        <w:t>Like the Plain-XML driver, I examined the HTML driver and its source code and debugged it several times. But, the HTML driver doesn’t have as much code as the Plain-XML driver. It just has every necessary class link in the Plain-XML driver but most of its methods call Plain-XML driver’s methods after parsing the HTML file. At the end of the day</w:t>
-      </w:r>
-      <w:r>
-        <w:t>,</w:t>
-      </w:r>
-      <w:r>
-        <w:t xml:space="preserve"> HTML is </w:t>
-      </w:r>
-      <w:r>
-        <w:t xml:space="preserve">a </w:t>
-      </w:r>
-      <w:r>
-        <w:t xml:space="preserve">subset of the XML and using the Plain-XML driver methods is for HTML driver’s developers. However, that means I couldn’t use </w:t>
+        <w:t xml:space="preserve">Implementing an Epsilon Driver for a </w:t>
+      </w:r>
+      <w:r>
+        <w:t>C</w:t>
+      </w:r>
+      <w:r>
+        <w:t xml:space="preserve">ommercial </w:t>
+      </w:r>
+      <w:r>
+        <w:t>T</w:t>
+      </w:r>
+      <w:r>
+        <w:t>ool</w:t>
+      </w:r>
+      <w:bookmarkEnd w:id="6"/>
+    </w:p>
+    <w:p>
+      <w:r>
+        <w:t>There are several Goal Structuring Notation diagram tools out there. However, this project developed for General Motors and they were using Astah GSN for their main GSN diagram tool.</w:t>
+      </w:r>
+      <w:r>
+        <w:t xml:space="preserve"> Moreover, Astah GSN has the most features that other GSN tools don’t have.</w:t>
+      </w:r>
+      <w:r>
+        <w:t xml:space="preserve"> But, this doesn’t mean Astah GSN is perfect.</w:t>
+      </w:r>
+      <w:r>
+        <w:t xml:space="preserve"> It is a commercial tool and most of the methods that they used in Astah GSN are commercial secrets. That’s why I couldn’t use </w:t>
       </w:r>
       <w:r>
         <w:t xml:space="preserve">the </w:t>
       </w:r>
       <w:r>
-        <w:t xml:space="preserve">HTML driver source code as </w:t>
-      </w:r>
-      <w:r>
-        <w:t xml:space="preserve">a </w:t>
-      </w:r>
-      <w:r>
-        <w:t xml:space="preserve">base project because most of its class </w:t>
-      </w:r>
-      <w:r>
-        <w:t>is</w:t>
-      </w:r>
-      <w:r>
-        <w:t xml:space="preserve"> useless for the Astah GSN XMI file parser. So instead, the HTML driver’s source code used for plugin features. The names in the HTML driver’s plugin packages changed to “Astah GSN” thus, new project packages for the project created. </w:t>
-      </w:r>
-      <w:r>
-        <w:t>More details about HTML will be explained later in this section.</w:t>
+        <w:t>Astah GSN model files (.agml) while developing the Epsilon driver.</w:t>
+      </w:r>
+      <w:r>
+        <w:t xml:space="preserve"> I have to use its XMI import/export function to access the GSN model.</w:t>
+      </w:r>
+    </w:p>
+    <w:p>
+      <w:r>
+        <w:t>XMI import/export functionality is a good feature but like Astah GSN it’s not perfect.</w:t>
+      </w:r>
+      <w:r>
+        <w:t xml:space="preserve"> For instance, some node elements’ in the XMI file uses the same type</w:t>
+      </w:r>
+      <w:r>
+        <w:t xml:space="preserve"> of</w:t>
+      </w:r>
+      <w:r>
+        <w:t xml:space="preserve"> attribute values and it’s hard to identify elements’ types. </w:t>
+      </w:r>
+      <w:r>
+        <w:t xml:space="preserve">Also, </w:t>
+      </w:r>
+      <w:r>
+        <w:t xml:space="preserve">the </w:t>
+      </w:r>
+      <w:r>
+        <w:t xml:space="preserve">exported XMI file doesn’t store the GSN diagram, it only stores elements. Thus after importing the XMI file back into Astah GSN, </w:t>
+      </w:r>
+      <w:r>
+        <w:t xml:space="preserve">the </w:t>
+      </w:r>
+      <w:r>
+        <w:t xml:space="preserve">user has to drag and drop each element from </w:t>
+      </w:r>
+      <w:r>
+        <w:t xml:space="preserve">the </w:t>
+      </w:r>
+      <w:r>
+        <w:t xml:space="preserve">right side to </w:t>
+      </w:r>
+      <w:r>
+        <w:t xml:space="preserve">the </w:t>
+      </w:r>
+      <w:r>
+        <w:t>main area to create the GSN diagram again. After dropping node elements, it connects them correctly via link elements but not storing the diagram is a downside of the Astah.</w:t>
+      </w:r>
+      <w:r>
+        <w:t xml:space="preserve"> Another con of </w:t>
+      </w:r>
+      <w:r>
+        <w:t xml:space="preserve">the </w:t>
+      </w:r>
+      <w:r>
+        <w:t xml:space="preserve">XMI file is not storing every link element. For example, it doesn’t store Goal-to-Strategy link elements in the file and it only stores Strategy-to-Goal links in the Strategy element and not as </w:t>
+      </w:r>
+      <w:r>
+        <w:t>an individual link element</w:t>
+      </w:r>
+      <w:r>
+        <w:t xml:space="preserve">. This makes </w:t>
+      </w:r>
+      <w:r>
+        <w:t>it harder to develop</w:t>
+      </w:r>
+      <w:r>
+        <w:t xml:space="preserve"> an Epsilon driver for </w:t>
+      </w:r>
+      <w:r>
+        <w:t>Astah</w:t>
+      </w:r>
+      <w:r>
+        <w:t xml:space="preserve"> GSN</w:t>
+      </w:r>
+      <w:r>
+        <w:t>.</w:t>
       </w:r>
     </w:p>
     <w:p/>
     <w:p>
       <w:pPr>
-        <w:rPr>
-          <w:b/>
-        </w:rPr>
-      </w:pPr>
-      <w:r>
-        <w:rPr>
-          <w:b/>
-        </w:rPr>
-        <w:t>Astah</w:t>
-      </w:r>
-      <w:r>
-        <w:rPr>
-          <w:b/>
-        </w:rPr>
+        <w:pStyle w:val="Balk2"/>
+        <w:numPr>
+          <w:ilvl w:val="1"/>
+          <w:numId w:val="1"/>
+        </w:numPr>
+      </w:pPr>
+      <w:bookmarkStart w:id="7" w:name="_Toc44426493"/>
+      <w:r>
+        <w:t xml:space="preserve">XMI </w:t>
+      </w:r>
+      <w:r>
+        <w:t>File and Element</w:t>
+      </w:r>
+      <w:r>
         <w:t xml:space="preserve"> </w:t>
       </w:r>
       <w:r>
-        <w:rPr>
-          <w:b/>
-        </w:rPr>
-        <w:t xml:space="preserve">GSN </w:t>
-      </w:r>
-      <w:r>
-        <w:rPr>
-          <w:b/>
-        </w:rPr>
-        <w:t xml:space="preserve">is a </w:t>
-      </w:r>
-      <w:r>
-        <w:rPr>
-          <w:b/>
-        </w:rPr>
-        <w:t>C</w:t>
-      </w:r>
-      <w:r>
-        <w:rPr>
-          <w:b/>
-        </w:rPr>
-        <w:t xml:space="preserve">ommercial </w:t>
-      </w:r>
-      <w:r>
-        <w:rPr>
-          <w:b/>
-        </w:rPr>
-        <w:t>T</w:t>
-      </w:r>
-      <w:r>
-        <w:rPr>
-          <w:b/>
-        </w:rPr>
-        <w:t>ool</w:t>
-      </w:r>
-    </w:p>
-    <w:p>
-      <w:r>
-        <w:t>There are several Goal Structuring Notation diagram tools out there. However, this project developed for General Motors and they were using Astah GSN for their main GSN diagram tool.</w:t>
-      </w:r>
-      <w:r>
-        <w:t xml:space="preserve"> Moreover, Astah GSN has the most features that other GSN tools don’t have.</w:t>
-      </w:r>
-      <w:r>
-        <w:t xml:space="preserve"> But, this doesn’t mean Astah GSN is perfect.</w:t>
-      </w:r>
-      <w:r>
-        <w:t xml:space="preserve"> It is a commercial tool and most of the methods that they used in Astah GSN are commercial secrets. That’s why I couldn’t use </w:t>
+        <w:t>A</w:t>
+      </w:r>
+      <w:r>
+        <w:t>ttribute</w:t>
+      </w:r>
+      <w:r>
+        <w:t>s</w:t>
+      </w:r>
+      <w:bookmarkEnd w:id="7"/>
+    </w:p>
+    <w:p>
+      <w:r>
+        <w:t>XMI (XML Metamodel Interchange) is an OMG (Object Management Group) standard format for interchanging MOF (Meta Object Facility) models</w:t>
+      </w:r>
+      <w:r>
+        <w:t xml:space="preserve"> [5]</w:t>
+      </w:r>
+      <w:r>
+        <w:t xml:space="preserve"> such as GSN</w:t>
+      </w:r>
+      <w:r>
+        <w:t>.</w:t>
+      </w:r>
+      <w:r>
+        <w:t xml:space="preserve"> Astah GSN could export its GSN models as XMI files. In XMI format, all elements use the same tag name except the root element. All element features like type, ID, even content stored in the element attributes.</w:t>
+      </w:r>
+      <w:r>
+        <w:t xml:space="preserve"> </w:t>
+      </w:r>
+      <w:r>
+        <w:t xml:space="preserve">An </w:t>
+      </w:r>
+      <w:r>
+        <w:t>XML parser can be able to parse the XMI files.</w:t>
+      </w:r>
+      <w:r>
+        <w:t xml:space="preserve"> The</w:t>
+      </w:r>
+      <w:r>
+        <w:t xml:space="preserve"> Plain-XML driver could parse the given Astah GSN XMI file but </w:t>
       </w:r>
       <w:r>
         <w:t xml:space="preserve">the </w:t>
       </w:r>
       <w:r>
-        <w:t>Astah GSN model files (.agml) while developing the Epsilon driver.</w:t>
-      </w:r>
-      <w:r>
-        <w:t xml:space="preserve"> I have to use its XMI import/export function to access the GSN model.</w:t>
-      </w:r>
-    </w:p>
-    <w:p>
-      <w:r>
-        <w:t>XMI import/export functionality is a good feature but like Astah GSN it’s not perfect.</w:t>
-      </w:r>
-      <w:r>
-        <w:t xml:space="preserve"> For instance, some node elements’ in the XMI file uses the same type</w:t>
-      </w:r>
-      <w:r>
-        <w:t xml:space="preserve"> of</w:t>
-      </w:r>
-      <w:r>
-        <w:t xml:space="preserve"> attribute values and it’s hard to identify elements’ types. </w:t>
-      </w:r>
-      <w:r>
-        <w:t xml:space="preserve">Also, </w:t>
-      </w:r>
-      <w:r>
-        <w:t xml:space="preserve">the </w:t>
-      </w:r>
-      <w:r>
-        <w:t xml:space="preserve">exported XMI file doesn’t store the GSN diagram, it only stores elements. Thus after importing the XMI file back into Astah GSN, </w:t>
-      </w:r>
-      <w:r>
-        <w:t xml:space="preserve">the </w:t>
-      </w:r>
-      <w:r>
-        <w:t xml:space="preserve">user has to drag and drop each element from </w:t>
-      </w:r>
-      <w:r>
-        <w:t xml:space="preserve">the </w:t>
-      </w:r>
-      <w:r>
-        <w:t xml:space="preserve">right side to </w:t>
-      </w:r>
-      <w:r>
-        <w:t xml:space="preserve">the </w:t>
-      </w:r>
-      <w:r>
-        <w:t>main area to create the GSN diagram again. After dropping node elements, it connects them correctly via link elements but not storing the diagram is a downside of the Astah.</w:t>
-      </w:r>
-      <w:r>
-        <w:t xml:space="preserve"> Another con of </w:t>
-      </w:r>
-      <w:r>
-        <w:t xml:space="preserve">the </w:t>
-      </w:r>
-      <w:r>
-        <w:t xml:space="preserve">XMI file is not storing every link element. For example, it doesn’t store Goal-to-Strategy link elements in the file and it only stores Strategy-to-Goal links in the Strategy element and not as </w:t>
-      </w:r>
-      <w:r>
-        <w:t>an individual link element</w:t>
-      </w:r>
-      <w:r>
-        <w:t xml:space="preserve">. This makes </w:t>
-      </w:r>
-      <w:r>
-        <w:t>it harder to develop</w:t>
-      </w:r>
-      <w:r>
-        <w:t xml:space="preserve"> an Epsilon driver for </w:t>
-      </w:r>
-      <w:r>
-        <w:t>Astah</w:t>
-      </w:r>
-      <w:r>
-        <w:t xml:space="preserve"> GSN</w:t>
-      </w:r>
-      <w:r>
-        <w:t>.</w:t>
-      </w:r>
-    </w:p>
-    <w:p/>
-    <w:p>
-      <w:pPr>
-        <w:rPr>
-          <w:b/>
-        </w:rPr>
-      </w:pPr>
-      <w:r>
-        <w:rPr>
-          <w:b/>
-        </w:rPr>
-        <w:t xml:space="preserve">XMI </w:t>
-      </w:r>
-      <w:r>
-        <w:rPr>
-          <w:b/>
-        </w:rPr>
-        <w:t>File and Element</w:t>
-      </w:r>
-      <w:r>
-        <w:rPr>
-          <w:b/>
-        </w:rPr>
-        <w:t xml:space="preserve"> </w:t>
-      </w:r>
-      <w:r>
-        <w:rPr>
-          <w:b/>
-        </w:rPr>
-        <w:t>A</w:t>
-      </w:r>
-      <w:r>
-        <w:rPr>
-          <w:b/>
-        </w:rPr>
-        <w:t>ttribute</w:t>
-      </w:r>
-      <w:r>
-        <w:rPr>
-          <w:b/>
-        </w:rPr>
-        <w:t>s</w:t>
-      </w:r>
-    </w:p>
-    <w:p>
-      <w:r>
-        <w:t>XMI (XML Metamodel Interchange) is an OMG (Object Management Group) standard format for interchanging MOF (Meta Object Facility) models</w:t>
-      </w:r>
-      <w:r>
-        <w:t xml:space="preserve"> [5]</w:t>
-      </w:r>
-      <w:r>
-        <w:t xml:space="preserve"> such as GSN</w:t>
-      </w:r>
-      <w:r>
-        <w:t>.</w:t>
-      </w:r>
-      <w:r>
-        <w:t xml:space="preserve"> Astah GSN could export its GSN models as XMI files. In XMI format, all elements use the same tag name except the root element. All element features like type, ID, even content stored in the element attributes.</w:t>
-      </w:r>
-      <w:r>
-        <w:t xml:space="preserve"> </w:t>
-      </w:r>
-      <w:r>
-        <w:t xml:space="preserve">An </w:t>
-      </w:r>
-      <w:r>
-        <w:t>XML parser can be able to parse the XMI files.</w:t>
-      </w:r>
-      <w:r>
-        <w:t xml:space="preserve"> The</w:t>
-      </w:r>
-      <w:r>
-        <w:t xml:space="preserve"> Plain-XML driver could parse the given Astah GSN XMI file but </w:t>
-      </w:r>
-      <w:r>
-        <w:t xml:space="preserve">the </w:t>
-      </w:r>
-      <w:r>
         <w:t>user cannot access all types of elements because Plain-XML driver lacks parse by attribute features. The new Astah GSN driver provides attribute parse</w:t>
       </w:r>
       <w:r>
@@ -4309,7 +4808,6 @@
         <w:t xml:space="preserve"> features </w:t>
       </w:r>
       <w:r>
-        <w:lastRenderedPageBreak/>
         <w:t>for Astah GSN models. With this driver</w:t>
       </w:r>
       <w:r>
@@ -4414,6 +4912,7 @@
               </w:numPr>
             </w:pPr>
             <w:r>
+              <w:lastRenderedPageBreak/>
               <w:t>Goal</w:t>
             </w:r>
           </w:p>
@@ -5157,7 +5656,6 @@
               <w:jc w:val="center"/>
             </w:pPr>
             <w:r>
-              <w:lastRenderedPageBreak/>
               <w:t>Assumed</w:t>
             </w:r>
           </w:p>
@@ -5389,6 +5887,7 @@
               <w:jc w:val="center"/>
             </w:pPr>
             <w:r>
+              <w:lastRenderedPageBreak/>
               <w:t>Source</w:t>
             </w:r>
           </w:p>
@@ -5450,46 +5949,32 @@
     <w:p/>
     <w:p>
       <w:pPr>
-        <w:rPr>
-          <w:b/>
-        </w:rPr>
-      </w:pPr>
-      <w:r>
-        <w:rPr>
-          <w:b/>
-        </w:rPr>
+        <w:pStyle w:val="Balk2"/>
+        <w:numPr>
+          <w:ilvl w:val="1"/>
+          <w:numId w:val="1"/>
+        </w:numPr>
+      </w:pPr>
+      <w:bookmarkStart w:id="8" w:name="_Toc44426494"/>
+      <w:r>
         <w:t xml:space="preserve">Using </w:t>
       </w:r>
       <w:r>
-        <w:rPr>
-          <w:b/>
-        </w:rPr>
         <w:t xml:space="preserve">the </w:t>
       </w:r>
       <w:r>
-        <w:rPr>
-          <w:b/>
-        </w:rPr>
         <w:t xml:space="preserve">Epsilon </w:t>
       </w:r>
       <w:r>
-        <w:rPr>
-          <w:b/>
-        </w:rPr>
         <w:t xml:space="preserve">HTML </w:t>
       </w:r>
       <w:r>
-        <w:rPr>
-          <w:b/>
-        </w:rPr>
         <w:t>D</w:t>
       </w:r>
       <w:r>
-        <w:rPr>
-          <w:b/>
-        </w:rPr>
         <w:t>river</w:t>
       </w:r>
+      <w:bookmarkEnd w:id="8"/>
     </w:p>
     <w:p>
       <w:r>
@@ -5703,83 +6188,78 @@
     <w:p/>
     <w:p>
       <w:pPr>
-        <w:rPr>
-          <w:b/>
-        </w:rPr>
-      </w:pPr>
-      <w:r>
-        <w:rPr>
-          <w:b/>
-        </w:rPr>
+        <w:pStyle w:val="Balk2"/>
+        <w:numPr>
+          <w:ilvl w:val="1"/>
+          <w:numId w:val="1"/>
+        </w:numPr>
+      </w:pPr>
+      <w:bookmarkStart w:id="9" w:name="_Toc44426495"/>
+      <w:r>
         <w:t xml:space="preserve">Using the Epsilon </w:t>
       </w:r>
       <w:r>
-        <w:rPr>
-          <w:b/>
-        </w:rPr>
         <w:t xml:space="preserve">Plain-XML </w:t>
       </w:r>
       <w:r>
-        <w:rPr>
-          <w:b/>
-        </w:rPr>
         <w:t>D</w:t>
       </w:r>
       <w:r>
-        <w:rPr>
-          <w:b/>
-        </w:rPr>
         <w:t>river</w:t>
       </w:r>
-    </w:p>
-    <w:p>
+      <w:bookmarkEnd w:id="9"/>
+    </w:p>
+    <w:p>
+      <w:r>
+        <w:t xml:space="preserve">HTML plugin was the most similar example to Astah GSN driver that I am going to work on. </w:t>
+      </w:r>
+      <w:r>
+        <w:t xml:space="preserve">But parsing methods in HTML driver wasn’t useful for the XMI file parser. That’s why </w:t>
+      </w:r>
+      <w:r>
+        <w:t xml:space="preserve">the </w:t>
+      </w:r>
+      <w:r>
+        <w:t xml:space="preserve">HTML driver project used for only Epsilon plugin features and all other classes like </w:t>
+      </w:r>
+      <w:r>
+        <w:t xml:space="preserve">the </w:t>
+      </w:r>
+      <w:r>
+        <w:t>model, getter</w:t>
+      </w:r>
+      <w:r>
+        <w:t>,</w:t>
+      </w:r>
+      <w:r>
+        <w:t xml:space="preserve"> and setter changed based on Plain-XML driver.</w:t>
+      </w:r>
+    </w:p>
+    <w:p>
+      <w:r>
+        <w:t xml:space="preserve">Plain-XML driver’s main goal is parsing given XML files based on tag names. </w:t>
+      </w:r>
+      <w:r>
+        <w:t xml:space="preserve">For this reason, it uses Java W3C Dom library’s </w:t>
+      </w:r>
+      <w:r>
+        <w:t>Node and Element</w:t>
+      </w:r>
+      <w:r>
+        <w:t xml:space="preserve"> classes. Each element </w:t>
+      </w:r>
+      <w:r>
+        <w:t>represents</w:t>
+      </w:r>
+      <w:r>
+        <w:t xml:space="preserve"> a tag object.</w:t>
+      </w:r>
+      <w:r>
+        <w:t xml:space="preserve"> </w:t>
+      </w:r>
       <w:r>
         <w:lastRenderedPageBreak/>
-        <w:t xml:space="preserve">HTML plugin was the most similar example to Astah GSN driver that I am going to work on. </w:t>
-      </w:r>
-      <w:r>
-        <w:t xml:space="preserve">But parsing methods in HTML driver wasn’t useful for the XMI file parser. That’s why </w:t>
-      </w:r>
-      <w:r>
-        <w:t xml:space="preserve">the </w:t>
-      </w:r>
-      <w:r>
-        <w:t xml:space="preserve">HTML driver project used for only Epsilon plugin features and all other classes like </w:t>
-      </w:r>
-      <w:r>
-        <w:t xml:space="preserve">the </w:t>
-      </w:r>
-      <w:r>
-        <w:t>model, getter</w:t>
-      </w:r>
-      <w:r>
-        <w:t>,</w:t>
-      </w:r>
-      <w:r>
-        <w:t xml:space="preserve"> and setter changed based on Plain-XML driver.</w:t>
-      </w:r>
-    </w:p>
-    <w:p>
-      <w:r>
-        <w:t xml:space="preserve">Plain-XML driver’s main goal is parsing given XML files based on tag names. </w:t>
-      </w:r>
-      <w:r>
-        <w:t xml:space="preserve">For this reason, it uses Java W3C Dom library’s </w:t>
-      </w:r>
-      <w:r>
-        <w:t>Node and Element</w:t>
-      </w:r>
-      <w:r>
-        <w:t xml:space="preserve"> classes. Each element </w:t>
-      </w:r>
-      <w:r>
-        <w:t>represents</w:t>
-      </w:r>
-      <w:r>
-        <w:t xml:space="preserve"> a tag object.</w:t>
-      </w:r>
-      <w:r>
-        <w:t xml:space="preserve"> Elements store tag’s attributes, text</w:t>
+        <w:t>Elements store tag’s attributes, text</w:t>
       </w:r>
       <w:r>
         <w:t>,</w:t>
@@ -5979,58 +6459,38 @@
     </w:p>
     <w:p>
       <w:pPr>
-        <w:rPr>
-          <w:b/>
-        </w:rPr>
-      </w:pPr>
-      <w:r>
-        <w:rPr>
-          <w:b/>
-        </w:rPr>
+        <w:pStyle w:val="Balk2"/>
+        <w:numPr>
+          <w:ilvl w:val="1"/>
+          <w:numId w:val="1"/>
+        </w:numPr>
+      </w:pPr>
+      <w:bookmarkStart w:id="10" w:name="_Toc44426496"/>
+      <w:r>
         <w:t>Determining E</w:t>
       </w:r>
       <w:r>
-        <w:rPr>
-          <w:b/>
-        </w:rPr>
         <w:t xml:space="preserve">lement </w:t>
       </w:r>
       <w:r>
-        <w:rPr>
-          <w:b/>
-        </w:rPr>
         <w:t>T</w:t>
       </w:r>
       <w:r>
-        <w:rPr>
-          <w:b/>
-        </w:rPr>
         <w:t>ype</w:t>
       </w:r>
       <w:r>
-        <w:rPr>
-          <w:b/>
-        </w:rPr>
         <w:t>s</w:t>
       </w:r>
       <w:r>
-        <w:rPr>
-          <w:b/>
-        </w:rPr>
         <w:t xml:space="preserve"> in</w:t>
       </w:r>
       <w:r>
-        <w:rPr>
-          <w:b/>
-        </w:rPr>
         <w:t xml:space="preserve"> the</w:t>
       </w:r>
       <w:r>
-        <w:rPr>
-          <w:b/>
-        </w:rPr>
         <w:t xml:space="preserve"> XMI File</w:t>
       </w:r>
+      <w:bookmarkEnd w:id="10"/>
     </w:p>
     <w:p>
       <w:r>
@@ -6050,53 +6510,53 @@
         <w:t>as</w:t>
       </w:r>
       <w:r>
-        <w:t xml:space="preserve"> found by element IDs and link elements’ IDs were found </w:t>
+        <w:t xml:space="preserve"> found by element IDs and link elements’ IDs were found by </w:t>
+      </w:r>
+      <w:r>
+        <w:rPr>
+          <w:i/>
+        </w:rPr>
+        <w:t>xsi:type</w:t>
+      </w:r>
+      <w:r>
+        <w:t xml:space="preserve"> attribute. After discovering custom IDs, </w:t>
+      </w:r>
+      <w:r>
+        <w:t xml:space="preserve">the </w:t>
+      </w:r>
+      <w:r>
+        <w:rPr>
+          <w:i/>
+        </w:rPr>
+        <w:t>gsntype</w:t>
+      </w:r>
+      <w:r>
+        <w:t xml:space="preserve"> function has to change. However, there is a problem with determining element type without IDs. The only way to finding element types is </w:t>
+      </w:r>
+      <w:r>
+        <w:t xml:space="preserve">the </w:t>
+      </w:r>
+      <w:r>
+        <w:rPr>
+          <w:i/>
+        </w:rPr>
+        <w:t>xsi:type</w:t>
+      </w:r>
+      <w:r>
+        <w:t xml:space="preserve"> attribute. But, some of the node elements use the same xsi:type attributes. For instance, Goal, Assumption, and Justification elements all use “ARM:Claim” value for </w:t>
+      </w:r>
+      <w:r>
+        <w:rPr>
+          <w:i/>
+        </w:rPr>
+        <w:t>xsi:type</w:t>
+      </w:r>
+      <w:r>
+        <w:t xml:space="preserve"> </w:t>
       </w:r>
       <w:r>
         <w:lastRenderedPageBreak/>
-        <w:t xml:space="preserve">by </w:t>
-      </w:r>
-      <w:r>
-        <w:rPr>
-          <w:i/>
-        </w:rPr>
-        <w:t>xsi:type</w:t>
-      </w:r>
-      <w:r>
-        <w:t xml:space="preserve"> attribute. After discovering custom IDs, </w:t>
-      </w:r>
-      <w:r>
-        <w:t xml:space="preserve">the </w:t>
-      </w:r>
-      <w:r>
-        <w:rPr>
-          <w:i/>
-        </w:rPr>
-        <w:t>gsntype</w:t>
-      </w:r>
-      <w:r>
-        <w:t xml:space="preserve"> function has to change. However, there is a problem with determining element type without IDs. The only way to finding element types is </w:t>
-      </w:r>
-      <w:r>
-        <w:t xml:space="preserve">the </w:t>
-      </w:r>
-      <w:r>
-        <w:rPr>
-          <w:i/>
-        </w:rPr>
-        <w:t>xsi:type</w:t>
-      </w:r>
-      <w:r>
-        <w:t xml:space="preserve"> attribute. But, some of the node elements use the same xsi:type attributes. For instance, Goal, Assumption, and Justification elements all use “ARM:Claim” value for </w:t>
-      </w:r>
-      <w:r>
-        <w:rPr>
-          <w:i/>
-        </w:rPr>
-        <w:t>xsi:type</w:t>
-      </w:r>
-      <w:r>
-        <w:t xml:space="preserve"> attribute. So, for determining types, I have to use other attributes. The only difference between Goal-Justification pair and Assumption elements is assumed attribute. For Assumption elements this attribute’s value is true but for Goal and Justification elements this attribute’s value is false. Now we can determine Assumption elements from Goal and Justification elements. For determining between Goal and Justification elements, there aren’t any attributes. The only difference between these 2 elements is their connections. Goal elements can connect all 3 types of link elements but Justification elements can only connect to the Asserted Context element’s target side. Thus, if the given element’s </w:t>
+        <w:t xml:space="preserve">attribute. So, for determining types, I have to use other attributes. The only difference between Goal-Justification pair and Assumption elements is assumed attribute. For Assumption elements this attribute’s value is true but for Goal and Justification elements this attribute’s value is false. Now we can determine Assumption elements from Goal and Justification elements. For determining between Goal and Justification elements, there aren’t any attributes. The only difference between these 2 elements is their connections. Goal elements can connect all 3 types of link elements but Justification elements can only connect to the Asserted Context element’s target side. Thus, if the given element’s </w:t>
       </w:r>
       <w:r>
         <w:rPr>
@@ -6869,7 +7329,6 @@
               <w:rPr>
                 <w:rFonts w:ascii="Consolas" w:hAnsi="Consolas"/>
               </w:rPr>
-              <w:lastRenderedPageBreak/>
               <w:t>&lt;</w:t>
             </w:r>
             <w:r>
@@ -6979,6 +7438,7 @@
                 <w:rFonts w:cs="Times New Roman"/>
                 <w:b/>
               </w:rPr>
+              <w:lastRenderedPageBreak/>
               <w:t>Asserted Context element</w:t>
             </w:r>
           </w:p>
@@ -7413,28 +7873,23 @@
     </w:p>
     <w:p>
       <w:pPr>
-        <w:rPr>
-          <w:b/>
-        </w:rPr>
-      </w:pPr>
-      <w:r>
-        <w:rPr>
-          <w:b/>
-        </w:rPr>
+        <w:pStyle w:val="Balk2"/>
+        <w:numPr>
+          <w:ilvl w:val="1"/>
+          <w:numId w:val="1"/>
+        </w:numPr>
+      </w:pPr>
+      <w:bookmarkStart w:id="11" w:name="_Toc44426497"/>
+      <w:r>
         <w:t xml:space="preserve">Problems with Astah GSN XMI </w:t>
       </w:r>
       <w:r>
-        <w:rPr>
-          <w:b/>
-        </w:rPr>
         <w:t>F</w:t>
       </w:r>
       <w:r>
-        <w:rPr>
-          <w:b/>
-        </w:rPr>
         <w:t>iles</w:t>
       </w:r>
+      <w:bookmarkEnd w:id="11"/>
     </w:p>
     <w:p>
       <w:r>
@@ -7702,7 +8157,14 @@
         <w:t xml:space="preserve"> values for newly created elements because I don’t know what values Astah GSN uses when generating these IDs.</w:t>
       </w:r>
     </w:p>
-    <w:p/>
+    <w:p>
+      <w:pPr>
+        <w:jc w:val="left"/>
+      </w:pPr>
+      <w:r>
+        <w:br w:type="page"/>
+      </w:r>
+    </w:p>
     <w:p>
       <w:pPr>
         <w:pStyle w:val="Balk1"/>
@@ -7711,12 +8173,14 @@
           <w:numId w:val="1"/>
         </w:numPr>
       </w:pPr>
-      <w:bookmarkStart w:id="5" w:name="_Toc44249927"/>
-      <w:r>
+      <w:bookmarkStart w:id="12" w:name="_Toc44426498"/>
+      <w:r>
+        <w:lastRenderedPageBreak/>
         <w:t>IMPLEMENTATION</w:t>
       </w:r>
-      <w:bookmarkEnd w:id="5"/>
-    </w:p>
+      <w:bookmarkEnd w:id="12"/>
+    </w:p>
+    <w:p/>
     <w:p>
       <w:r>
         <w:t>Epsilon developed with Java and all Epsilon languages run on Java.</w:t>
@@ -7817,7 +8281,13 @@
         <w:t xml:space="preserve"> and</w:t>
       </w:r>
       <w:r>
-        <w:t xml:space="preserve"> then their methods heavyly updated by me.</w:t>
+        <w:t xml:space="preserve"> then their methods heav</w:t>
+      </w:r>
+      <w:r>
+        <w:t>i</w:t>
+      </w:r>
+      <w:r>
+        <w:t>ly updated by me.</w:t>
       </w:r>
       <w:r>
         <w:t xml:space="preserve"> Name</w:t>
@@ -7856,6 +8326,7 @@
         <w:t>methods will be explained in this section below.</w:t>
       </w:r>
     </w:p>
+    <w:p/>
     <w:p>
       <w:pPr>
         <w:pStyle w:val="Balk2"/>
@@ -7864,11 +8335,11 @@
           <w:numId w:val="1"/>
         </w:numPr>
       </w:pPr>
-      <w:bookmarkStart w:id="6" w:name="_Toc44249928"/>
+      <w:bookmarkStart w:id="13" w:name="_Toc44426499"/>
       <w:r>
         <w:t>GSN Model</w:t>
       </w:r>
-      <w:bookmarkEnd w:id="6"/>
+      <w:bookmarkEnd w:id="13"/>
     </w:p>
     <w:p>
       <w:r>
@@ -7941,8 +8412,6 @@
       <w:r>
         <w:t>ll node and link elements have five</w:t>
       </w:r>
-      <w:bookmarkStart w:id="7" w:name="_GoBack"/>
-      <w:bookmarkEnd w:id="7"/>
       <w:r>
         <w:t xml:space="preserve"> common attributes: </w:t>
       </w:r>
@@ -8078,17 +8547,14 @@
     </w:p>
     <w:p>
       <w:r>
+        <w:lastRenderedPageBreak/>
         <w:t>Another difference between Plain-XML and Astah GSN driver</w:t>
       </w:r>
       <w:r>
         <w:t>s</w:t>
       </w:r>
       <w:r>
-        <w:t xml:space="preserve"> would be appending new elements into the model. Plain-XML driver appends new elements into the model when they are created but </w:t>
-      </w:r>
-      <w:r>
-        <w:lastRenderedPageBreak/>
-        <w:t>Astah GSN doesn’t append them to model directly. Appending requires another command which is “.append”. This function will be explained in the setter class.</w:t>
+        <w:t xml:space="preserve"> would be appending new elements into the model. Plain-XML driver appends new elements into the model when they are created but Astah GSN doesn’t append them to model directly. Appending requires another command which is “.append”. This function will be explained in the setter class.</w:t>
       </w:r>
     </w:p>
     <w:p>
@@ -8183,14 +8649,14 @@
           <w:numId w:val="1"/>
         </w:numPr>
       </w:pPr>
-      <w:bookmarkStart w:id="8" w:name="_Toc44249929"/>
+      <w:bookmarkStart w:id="14" w:name="_Toc44426500"/>
       <w:r>
         <w:t xml:space="preserve">GSN </w:t>
       </w:r>
       <w:r>
         <w:t>Property</w:t>
       </w:r>
-      <w:bookmarkEnd w:id="8"/>
+      <w:bookmarkEnd w:id="14"/>
     </w:p>
     <w:p>
       <w:r>
@@ -8849,8 +9315,9 @@
           <w:numId w:val="1"/>
         </w:numPr>
       </w:pPr>
-      <w:bookmarkStart w:id="9" w:name="_Toc44249930"/>
-      <w:r>
+      <w:bookmarkStart w:id="15" w:name="_Toc44426501"/>
+      <w:r>
+        <w:lastRenderedPageBreak/>
         <w:t xml:space="preserve">GSN </w:t>
       </w:r>
       <w:r>
@@ -8859,7 +9326,7 @@
       <w:r>
         <w:t xml:space="preserve"> Type</w:t>
       </w:r>
-      <w:bookmarkEnd w:id="9"/>
+      <w:bookmarkEnd w:id="15"/>
     </w:p>
     <w:p>
       <w:r>
@@ -8899,11 +9366,11 @@
           <w:numId w:val="1"/>
         </w:numPr>
       </w:pPr>
-      <w:bookmarkStart w:id="10" w:name="_Toc44249931"/>
+      <w:bookmarkStart w:id="16" w:name="_Toc44426502"/>
       <w:r>
         <w:t>GSN Property Getter</w:t>
       </w:r>
-      <w:bookmarkEnd w:id="10"/>
+      <w:bookmarkEnd w:id="16"/>
     </w:p>
     <w:p>
       <w:r>
@@ -9144,7 +9611,11 @@
         <w:t>-</w:t>
       </w:r>
       <w:r>
-        <w:t xml:space="preserve">node ID values. The reason I used “_” characters between each part is, Epsilon doesn’t work with “–“ character. After parsing sting, it finds node elements with given two IDs. If both of the nodes are found, it loops over every link element and tries to find given nodes </w:t>
+        <w:t xml:space="preserve">node ID values. The reason I used “_” characters between each part is, Epsilon doesn’t work with “–“ character. After parsing sting, it finds node elements with given two IDs. If both of the nodes are found, it loops over every </w:t>
+      </w:r>
+      <w:r>
+        <w:lastRenderedPageBreak/>
+        <w:t xml:space="preserve">link element and tries to find given nodes </w:t>
       </w:r>
       <w:r>
         <w:rPr>
@@ -9206,7 +9677,6 @@
         </w:numPr>
       </w:pPr>
       <w:r>
-        <w:lastRenderedPageBreak/>
         <w:t>E</w:t>
       </w:r>
       <w:r>
@@ -9468,14 +9938,14 @@
           <w:numId w:val="1"/>
         </w:numPr>
       </w:pPr>
-      <w:bookmarkStart w:id="11" w:name="_Toc44249932"/>
+      <w:bookmarkStart w:id="17" w:name="_Toc44426503"/>
       <w:r>
         <w:t>G</w:t>
       </w:r>
       <w:r>
         <w:t>SN Property Setter</w:t>
       </w:r>
-      <w:bookmarkEnd w:id="11"/>
+      <w:bookmarkEnd w:id="17"/>
     </w:p>
     <w:p>
       <w:r>
@@ -9503,6 +9973,7 @@
         </w:numPr>
       </w:pPr>
       <w:r>
+        <w:lastRenderedPageBreak/>
         <w:t>Set element’s content</w:t>
       </w:r>
     </w:p>
@@ -9549,7 +10020,6 @@
         </w:numPr>
       </w:pPr>
       <w:r>
-        <w:lastRenderedPageBreak/>
         <w:t xml:space="preserve">Set element’s </w:t>
       </w:r>
       <w:r>
@@ -9837,10 +10307,11 @@
     </w:p>
     <w:p>
       <w:pPr>
-        <w:rPr>
-          <w:i/>
-        </w:rPr>
-      </w:pPr>
+        <w:jc w:val="left"/>
+      </w:pPr>
+      <w:r>
+        <w:br w:type="page"/>
+      </w:r>
     </w:p>
     <w:p>
       <w:pPr>
@@ -9850,11 +10321,12 @@
           <w:numId w:val="1"/>
         </w:numPr>
       </w:pPr>
-      <w:bookmarkStart w:id="12" w:name="_Toc44249933"/>
-      <w:r>
+      <w:bookmarkStart w:id="18" w:name="_Toc44426504"/>
+      <w:r>
+        <w:lastRenderedPageBreak/>
         <w:t>TESTING/EVALUATION</w:t>
       </w:r>
-      <w:bookmarkEnd w:id="12"/>
+      <w:bookmarkEnd w:id="18"/>
     </w:p>
     <w:p/>
     <w:p>
@@ -9876,7 +10348,7 @@
           <w:numId w:val="1"/>
         </w:numPr>
       </w:pPr>
-      <w:bookmarkStart w:id="13" w:name="_Toc44249934"/>
+      <w:bookmarkStart w:id="19" w:name="_Toc44426505"/>
       <w:r>
         <w:t xml:space="preserve">How </w:t>
       </w:r>
@@ -9886,7 +10358,7 @@
       <w:r>
         <w:t xml:space="preserve"> Use Astah GSN Driver?</w:t>
       </w:r>
-      <w:bookmarkEnd w:id="13"/>
+      <w:bookmarkEnd w:id="19"/>
     </w:p>
     <w:p>
       <w:pPr>
@@ -9902,7 +10374,6 @@
     </w:p>
     <w:p>
       <w:r>
-        <w:lastRenderedPageBreak/>
         <w:t xml:space="preserve">Since this driver based on </w:t>
       </w:r>
       <w:r>
@@ -10157,7 +10628,7 @@
           <w:lang w:eastAsia="en-CA"/>
         </w:rPr>
         <w:drawing>
-          <wp:inline distT="0" distB="0" distL="0" distR="0" wp14:anchorId="2D9CE834" wp14:editId="7784E3F6">
+          <wp:inline distT="0" distB="0" distL="0" distR="0" wp14:anchorId="198135FE" wp14:editId="0D010E91">
             <wp:extent cx="5972810" cy="3555365"/>
             <wp:effectExtent l="0" t="0" r="8890" b="6985"/>
             <wp:docPr id="1" name="Resim 1"/>
@@ -10244,6 +10715,7 @@
           <w:noProof/>
           <w:lang w:eastAsia="en-CA"/>
         </w:rPr>
+        <w:lastRenderedPageBreak/>
         <w:t xml:space="preserve">Choose your XMI file if it’s already in the workspace. If not, add your model file into </w:t>
       </w:r>
       <w:r>
@@ -10318,9 +10790,8 @@
           <w:noProof/>
           <w:lang w:eastAsia="en-CA"/>
         </w:rPr>
-        <w:lastRenderedPageBreak/>
         <w:drawing>
-          <wp:inline distT="0" distB="0" distL="0" distR="0" wp14:anchorId="402A42BD" wp14:editId="304F1591">
+          <wp:inline distT="0" distB="0" distL="0" distR="0" wp14:anchorId="7C989A7A" wp14:editId="056B374E">
             <wp:extent cx="3411221" cy="3477846"/>
             <wp:effectExtent l="0" t="0" r="0" b="8890"/>
             <wp:docPr id="2" name="Resim 2"/>
@@ -10456,7 +10927,7 @@
         </w:rPr>
         <w:lastRenderedPageBreak/>
         <w:drawing>
-          <wp:inline distT="0" distB="0" distL="0" distR="0" wp14:anchorId="64FB2B66" wp14:editId="12BCCC16">
+          <wp:inline distT="0" distB="0" distL="0" distR="0" wp14:anchorId="7D355DE9" wp14:editId="0360A4CA">
             <wp:extent cx="3618375" cy="3456960"/>
             <wp:effectExtent l="0" t="0" r="1270" b="0"/>
             <wp:docPr id="3" name="Resim 3"/>
@@ -12582,14 +13053,70 @@
           <w:numId w:val="1"/>
         </w:numPr>
       </w:pPr>
-      <w:bookmarkStart w:id="14" w:name="_Toc44249935"/>
+      <w:bookmarkStart w:id="20" w:name="_Toc44426506"/>
       <w:r>
         <w:t>GSN Model Examples</w:t>
       </w:r>
       <w:r>
         <w:t xml:space="preserve"> with Epsilon</w:t>
       </w:r>
-      <w:bookmarkEnd w:id="14"/>
+      <w:bookmarkEnd w:id="20"/>
+    </w:p>
+    <w:p/>
+    <w:p>
+      <w:r>
+        <w:t>GSN diagrams mostly used in safety</w:t>
+      </w:r>
+      <w:r>
+        <w:t>-</w:t>
+      </w:r>
+      <w:r>
+        <w:t xml:space="preserve">critical systems development. </w:t>
+      </w:r>
+      <w:r>
+        <w:t>Thus, I tried to use real-world safety</w:t>
+      </w:r>
+      <w:r>
+        <w:t>-</w:t>
+      </w:r>
+      <w:r>
+        <w:t>critical GSN diagrams within the Epsilon as a project example. Thanks to Dr. Paige, and Workflow+ project students Nic</w:t>
+      </w:r>
+      <w:r>
+        <w:t>holas</w:t>
+      </w:r>
+      <w:r>
+        <w:t xml:space="preserve"> Annable</w:t>
+      </w:r>
+      <w:r>
+        <w:t xml:space="preserve"> and Thomas Chiang, I gathered three</w:t>
+      </w:r>
+      <w:r>
+        <w:t xml:space="preserve"> different GSN models.</w:t>
+      </w:r>
+      <w:r>
+        <w:t xml:space="preserve"> The first GSN model is from GSN Standards Document and it is a basic GSN model for </w:t>
+      </w:r>
+      <w:r>
+        <w:t xml:space="preserve">a </w:t>
+      </w:r>
+      <w:r>
+        <w:t>safety</w:t>
+      </w:r>
+      <w:r>
+        <w:t>-</w:t>
+      </w:r>
+      <w:r>
+        <w:t>critical system. The second one is from Thomas Chiang’s coffee cup safety model. And the last one is from Workflow+ project.</w:t>
+      </w:r>
+      <w:r>
+        <w:t xml:space="preserve"> </w:t>
+      </w:r>
+    </w:p>
+    <w:p>
+      <w:r>
+        <w:t>Different Epsilon languages and queries will be used on these three models.</w:t>
+      </w:r>
     </w:p>
     <w:p>
       <w:pPr>
@@ -12601,8 +13128,9 @@
           <w:noProof/>
           <w:lang w:eastAsia="en-CA"/>
         </w:rPr>
+        <w:lastRenderedPageBreak/>
         <w:drawing>
-          <wp:inline distT="0" distB="0" distL="0" distR="0" wp14:anchorId="1A4746D4" wp14:editId="3B74FF12">
+          <wp:inline distT="0" distB="0" distL="0" distR="0" wp14:anchorId="2D9E97A6" wp14:editId="382C92F9">
             <wp:extent cx="5972810" cy="4496435"/>
             <wp:effectExtent l="0" t="0" r="8890" b="0"/>
             <wp:docPr id="4" name="Resim 4"/>
@@ -12676,7 +13204,7 @@
         </w:rPr>
         <w:lastRenderedPageBreak/>
         <w:drawing>
-          <wp:inline distT="0" distB="0" distL="0" distR="0" wp14:anchorId="19BD545B" wp14:editId="0F59F48A">
+          <wp:inline distT="0" distB="0" distL="0" distR="0" wp14:anchorId="210F21DE" wp14:editId="5C92F918">
             <wp:extent cx="5972810" cy="5768340"/>
             <wp:effectExtent l="0" t="0" r="8890" b="3810"/>
             <wp:docPr id="5" name="Resim 5"/>
@@ -12746,7 +13274,7 @@
         </w:rPr>
         <w:lastRenderedPageBreak/>
         <w:drawing>
-          <wp:inline distT="0" distB="0" distL="0" distR="0" wp14:anchorId="59053EA2" wp14:editId="3940C4AA">
+          <wp:inline distT="0" distB="0" distL="0" distR="0" wp14:anchorId="0D6AF772" wp14:editId="5BA38F34">
             <wp:extent cx="5972810" cy="6205855"/>
             <wp:effectExtent l="0" t="0" r="8890" b="4445"/>
             <wp:docPr id="6" name="Resim 6"/>
@@ -12800,7 +13328,7 @@
         </w:rPr>
         <w:lastRenderedPageBreak/>
         <w:drawing>
-          <wp:inline distT="0" distB="0" distL="0" distR="0" wp14:anchorId="42322A02" wp14:editId="19825935">
+          <wp:inline distT="0" distB="0" distL="0" distR="0" wp14:anchorId="2CB99FF9" wp14:editId="683AE461">
             <wp:extent cx="5972810" cy="4265295"/>
             <wp:effectExtent l="0" t="0" r="8890" b="1905"/>
             <wp:docPr id="7" name="Resim 7"/>
@@ -12864,22 +13392,48 @@
     </w:p>
     <w:p>
       <w:pPr>
+        <w:jc w:val="left"/>
+        <w:rPr>
+          <w:rFonts w:ascii="Palatino Linotype" w:eastAsiaTheme="majorEastAsia" w:hAnsi="Palatino Linotype" w:cstheme="majorBidi"/>
+          <w:b/>
+          <w:sz w:val="60"/>
+          <w:szCs w:val="60"/>
+        </w:rPr>
+      </w:pPr>
+      <w:r>
+        <w:br w:type="page"/>
+      </w:r>
+    </w:p>
+    <w:p>
+      <w:pPr>
         <w:pStyle w:val="Balk1"/>
         <w:numPr>
           <w:ilvl w:val="0"/>
           <w:numId w:val="1"/>
         </w:numPr>
       </w:pPr>
-      <w:bookmarkStart w:id="15" w:name="_Toc44249936"/>
-      <w:r>
+      <w:bookmarkStart w:id="21" w:name="_Toc44426507"/>
+      <w:r>
+        <w:lastRenderedPageBreak/>
         <w:t>CONCLUSION</w:t>
       </w:r>
-      <w:bookmarkEnd w:id="15"/>
+      <w:bookmarkEnd w:id="21"/>
     </w:p>
     <w:p/>
     <w:p>
       <w:r>
         <w:t>Conclusion…</w:t>
+      </w:r>
+    </w:p>
+    <w:p>
+      <w:r>
+        <w:t xml:space="preserve">Might </w:t>
+      </w:r>
+      <w:r>
+        <w:t>merge Conclusion and Future Work sections.</w:t>
+      </w:r>
+      <w:r>
+        <w:t>!!!</w:t>
       </w:r>
     </w:p>
     <w:p>
@@ -12890,30 +13444,62 @@
           <w:numId w:val="1"/>
         </w:numPr>
       </w:pPr>
-      <w:bookmarkStart w:id="16" w:name="_Toc44249937"/>
+      <w:bookmarkStart w:id="22" w:name="_Toc44426508"/>
       <w:r>
         <w:t>FUTURE WORK</w:t>
       </w:r>
-      <w:bookmarkEnd w:id="16"/>
+      <w:bookmarkEnd w:id="22"/>
     </w:p>
     <w:p/>
     <w:p>
       <w:r>
-        <w:t>Element create requires unique xmi:id…</w:t>
-      </w:r>
-    </w:p>
-    <w:p>
-      <w:r>
-        <w:t>Strategy links in the Strategy element, not separate link element</w:t>
-      </w:r>
-      <w:r>
-        <w:t>s</w:t>
-      </w:r>
-      <w:r>
-        <w:t>…</w:t>
-      </w:r>
-    </w:p>
-    <w:p/>
+        <w:t>This project is a Master of Engin</w:t>
+      </w:r>
+      <w:r>
+        <w:t>e</w:t>
+      </w:r>
+      <w:r>
+        <w:t xml:space="preserve">ering project and the project </w:t>
+      </w:r>
+      <w:r>
+        <w:t xml:space="preserve">time </w:t>
+      </w:r>
+      <w:r>
+        <w:t xml:space="preserve">is not limited. Thus, it doesn’t have all the features that I can implement into the Astah GSN driver. </w:t>
+      </w:r>
+      <w:r>
+        <w:t>For instance, the current version of the driver cannot access or update the Strategy-to-Goal and Goal-to-Strategt link elements due to their storage type in the XMI file. This feature could be implemented in the driver but changing the design of the Astah GSN XMI file would be better for all.</w:t>
+      </w:r>
+      <w:r>
+        <w:t xml:space="preserve"> Also, for newly created elements unique </w:t>
+      </w:r>
+      <w:r>
+        <w:rPr>
+          <w:i/>
+        </w:rPr>
+        <w:t>xmi:id</w:t>
+      </w:r>
+      <w:r>
+        <w:t xml:space="preserve"> values needed. However, without knowledge of what Astah GSN uses in the ID generation phase, generating new unique IDs might corrupt the whole GSN model. Thus, implementing this feature would require additional information and it might take longer.</w:t>
+      </w:r>
+      <w:r>
+        <w:t xml:space="preserve"> Moreover, accessing and changing all attributes in the XMI file could be implemented in the driver if necessary.</w:t>
+      </w:r>
+    </w:p>
+    <w:p>
+      <w:pPr>
+        <w:jc w:val="left"/>
+        <w:rPr>
+          <w:rFonts w:ascii="Palatino Linotype" w:eastAsiaTheme="majorEastAsia" w:hAnsi="Palatino Linotype" w:cstheme="majorBidi"/>
+          <w:b/>
+          <w:sz w:val="60"/>
+          <w:szCs w:val="60"/>
+        </w:rPr>
+      </w:pPr>
+      <w:r>
+        <w:br w:type="page"/>
+      </w:r>
+    </w:p>
     <w:p>
       <w:pPr>
         <w:pStyle w:val="Balk1"/>
@@ -12922,12 +13508,12 @@
           <w:numId w:val="1"/>
         </w:numPr>
       </w:pPr>
-      <w:bookmarkStart w:id="17" w:name="_Toc44249938"/>
+      <w:bookmarkStart w:id="23" w:name="_Toc44426509"/>
       <w:r>
         <w:lastRenderedPageBreak/>
         <w:t>REFERENCES</w:t>
       </w:r>
-      <w:bookmarkEnd w:id="17"/>
+      <w:bookmarkEnd w:id="23"/>
     </w:p>
     <w:p>
       <w:pPr>
@@ -13266,6 +13852,92 @@
     </w:lvl>
   </w:abstractNum>
   <w:abstractNum w:abstractNumId="1" w15:restartNumberingAfterBreak="0">
+    <w:nsid w:val="04E15206"/>
+    <w:multiLevelType w:val="multilevel"/>
+    <w:tmpl w:val="041F001F"/>
+    <w:lvl w:ilvl="0">
+      <w:start w:val="1"/>
+      <w:numFmt w:val="decimal"/>
+      <w:lvlText w:val="%1."/>
+      <w:lvlJc w:val="left"/>
+      <w:pPr>
+        <w:ind w:left="360" w:hanging="360"/>
+      </w:pPr>
+    </w:lvl>
+    <w:lvl w:ilvl="1">
+      <w:start w:val="1"/>
+      <w:numFmt w:val="decimal"/>
+      <w:lvlText w:val="%1.%2."/>
+      <w:lvlJc w:val="left"/>
+      <w:pPr>
+        <w:ind w:left="792" w:hanging="432"/>
+      </w:pPr>
+    </w:lvl>
+    <w:lvl w:ilvl="2">
+      <w:start w:val="1"/>
+      <w:numFmt w:val="decimal"/>
+      <w:lvlText w:val="%1.%2.%3."/>
+      <w:lvlJc w:val="left"/>
+      <w:pPr>
+        <w:ind w:left="1224" w:hanging="504"/>
+      </w:pPr>
+    </w:lvl>
+    <w:lvl w:ilvl="3">
+      <w:start w:val="1"/>
+      <w:numFmt w:val="decimal"/>
+      <w:lvlText w:val="%1.%2.%3.%4."/>
+      <w:lvlJc w:val="left"/>
+      <w:pPr>
+        <w:ind w:left="1728" w:hanging="648"/>
+      </w:pPr>
+    </w:lvl>
+    <w:lvl w:ilvl="4">
+      <w:start w:val="1"/>
+      <w:numFmt w:val="decimal"/>
+      <w:lvlText w:val="%1.%2.%3.%4.%5."/>
+      <w:lvlJc w:val="left"/>
+      <w:pPr>
+        <w:ind w:left="2232" w:hanging="792"/>
+      </w:pPr>
+    </w:lvl>
+    <w:lvl w:ilvl="5">
+      <w:start w:val="1"/>
+      <w:numFmt w:val="decimal"/>
+      <w:lvlText w:val="%1.%2.%3.%4.%5.%6."/>
+      <w:lvlJc w:val="left"/>
+      <w:pPr>
+        <w:ind w:left="2736" w:hanging="936"/>
+      </w:pPr>
+    </w:lvl>
+    <w:lvl w:ilvl="6">
+      <w:start w:val="1"/>
+      <w:numFmt w:val="decimal"/>
+      <w:lvlText w:val="%1.%2.%3.%4.%5.%6.%7."/>
+      <w:lvlJc w:val="left"/>
+      <w:pPr>
+        <w:ind w:left="3240" w:hanging="1080"/>
+      </w:pPr>
+    </w:lvl>
+    <w:lvl w:ilvl="7">
+      <w:start w:val="1"/>
+      <w:numFmt w:val="decimal"/>
+      <w:lvlText w:val="%1.%2.%3.%4.%5.%6.%7.%8."/>
+      <w:lvlJc w:val="left"/>
+      <w:pPr>
+        <w:ind w:left="3744" w:hanging="1224"/>
+      </w:pPr>
+    </w:lvl>
+    <w:lvl w:ilvl="8">
+      <w:start w:val="1"/>
+      <w:numFmt w:val="decimal"/>
+      <w:lvlText w:val="%1.%2.%3.%4.%5.%6.%7.%8.%9."/>
+      <w:lvlJc w:val="left"/>
+      <w:pPr>
+        <w:ind w:left="4320" w:hanging="1440"/>
+      </w:pPr>
+    </w:lvl>
+  </w:abstractNum>
+  <w:abstractNum w:abstractNumId="2" w15:restartNumberingAfterBreak="0">
     <w:nsid w:val="158A0855"/>
     <w:multiLevelType w:val="hybridMultilevel"/>
     <w:tmpl w:val="B770BD58"/>
@@ -13378,7 +14050,7 @@
       </w:rPr>
     </w:lvl>
   </w:abstractNum>
-  <w:abstractNum w:abstractNumId="2" w15:restartNumberingAfterBreak="0">
+  <w:abstractNum w:abstractNumId="3" w15:restartNumberingAfterBreak="0">
     <w:nsid w:val="1657414F"/>
     <w:multiLevelType w:val="hybridMultilevel"/>
     <w:tmpl w:val="6812D13E"/>
@@ -13491,7 +14163,7 @@
       </w:rPr>
     </w:lvl>
   </w:abstractNum>
-  <w:abstractNum w:abstractNumId="3" w15:restartNumberingAfterBreak="0">
+  <w:abstractNum w:abstractNumId="4" w15:restartNumberingAfterBreak="0">
     <w:nsid w:val="17F13395"/>
     <w:multiLevelType w:val="hybridMultilevel"/>
     <w:tmpl w:val="5FB622C2"/>
@@ -13604,7 +14276,7 @@
       </w:rPr>
     </w:lvl>
   </w:abstractNum>
-  <w:abstractNum w:abstractNumId="4" w15:restartNumberingAfterBreak="0">
+  <w:abstractNum w:abstractNumId="5" w15:restartNumberingAfterBreak="0">
     <w:nsid w:val="184716DF"/>
     <w:multiLevelType w:val="hybridMultilevel"/>
     <w:tmpl w:val="487E64A4"/>
@@ -13717,7 +14389,7 @@
       </w:rPr>
     </w:lvl>
   </w:abstractNum>
-  <w:abstractNum w:abstractNumId="5" w15:restartNumberingAfterBreak="0">
+  <w:abstractNum w:abstractNumId="6" w15:restartNumberingAfterBreak="0">
     <w:nsid w:val="1CD67C1D"/>
     <w:multiLevelType w:val="hybridMultilevel"/>
     <w:tmpl w:val="2A00AEF4"/>
@@ -13830,7 +14502,93 @@
       </w:rPr>
     </w:lvl>
   </w:abstractNum>
-  <w:abstractNum w:abstractNumId="6" w15:restartNumberingAfterBreak="0">
+  <w:abstractNum w:abstractNumId="7" w15:restartNumberingAfterBreak="0">
+    <w:nsid w:val="1E5E352C"/>
+    <w:multiLevelType w:val="multilevel"/>
+    <w:tmpl w:val="041F001F"/>
+    <w:lvl w:ilvl="0">
+      <w:start w:val="1"/>
+      <w:numFmt w:val="decimal"/>
+      <w:lvlText w:val="%1."/>
+      <w:lvlJc w:val="left"/>
+      <w:pPr>
+        <w:ind w:left="360" w:hanging="360"/>
+      </w:pPr>
+    </w:lvl>
+    <w:lvl w:ilvl="1">
+      <w:start w:val="1"/>
+      <w:numFmt w:val="decimal"/>
+      <w:lvlText w:val="%1.%2."/>
+      <w:lvlJc w:val="left"/>
+      <w:pPr>
+        <w:ind w:left="792" w:hanging="432"/>
+      </w:pPr>
+    </w:lvl>
+    <w:lvl w:ilvl="2">
+      <w:start w:val="1"/>
+      <w:numFmt w:val="decimal"/>
+      <w:lvlText w:val="%1.%2.%3."/>
+      <w:lvlJc w:val="left"/>
+      <w:pPr>
+        <w:ind w:left="1224" w:hanging="504"/>
+      </w:pPr>
+    </w:lvl>
+    <w:lvl w:ilvl="3">
+      <w:start w:val="1"/>
+      <w:numFmt w:val="decimal"/>
+      <w:lvlText w:val="%1.%2.%3.%4."/>
+      <w:lvlJc w:val="left"/>
+      <w:pPr>
+        <w:ind w:left="1728" w:hanging="648"/>
+      </w:pPr>
+    </w:lvl>
+    <w:lvl w:ilvl="4">
+      <w:start w:val="1"/>
+      <w:numFmt w:val="decimal"/>
+      <w:lvlText w:val="%1.%2.%3.%4.%5."/>
+      <w:lvlJc w:val="left"/>
+      <w:pPr>
+        <w:ind w:left="2232" w:hanging="792"/>
+      </w:pPr>
+    </w:lvl>
+    <w:lvl w:ilvl="5">
+      <w:start w:val="1"/>
+      <w:numFmt w:val="decimal"/>
+      <w:lvlText w:val="%1.%2.%3.%4.%5.%6."/>
+      <w:lvlJc w:val="left"/>
+      <w:pPr>
+        <w:ind w:left="2736" w:hanging="936"/>
+      </w:pPr>
+    </w:lvl>
+    <w:lvl w:ilvl="6">
+      <w:start w:val="1"/>
+      <w:numFmt w:val="decimal"/>
+      <w:lvlText w:val="%1.%2.%3.%4.%5.%6.%7."/>
+      <w:lvlJc w:val="left"/>
+      <w:pPr>
+        <w:ind w:left="3240" w:hanging="1080"/>
+      </w:pPr>
+    </w:lvl>
+    <w:lvl w:ilvl="7">
+      <w:start w:val="1"/>
+      <w:numFmt w:val="decimal"/>
+      <w:lvlText w:val="%1.%2.%3.%4.%5.%6.%7.%8."/>
+      <w:lvlJc w:val="left"/>
+      <w:pPr>
+        <w:ind w:left="3744" w:hanging="1224"/>
+      </w:pPr>
+    </w:lvl>
+    <w:lvl w:ilvl="8">
+      <w:start w:val="1"/>
+      <w:numFmt w:val="decimal"/>
+      <w:lvlText w:val="%1.%2.%3.%4.%5.%6.%7.%8.%9."/>
+      <w:lvlJc w:val="left"/>
+      <w:pPr>
+        <w:ind w:left="4320" w:hanging="1440"/>
+      </w:pPr>
+    </w:lvl>
+  </w:abstractNum>
+  <w:abstractNum w:abstractNumId="8" w15:restartNumberingAfterBreak="0">
     <w:nsid w:val="1EC643E0"/>
     <w:multiLevelType w:val="hybridMultilevel"/>
     <w:tmpl w:val="E556DAC4"/>
@@ -13943,7 +14701,7 @@
       </w:rPr>
     </w:lvl>
   </w:abstractNum>
-  <w:abstractNum w:abstractNumId="7" w15:restartNumberingAfterBreak="0">
+  <w:abstractNum w:abstractNumId="9" w15:restartNumberingAfterBreak="0">
     <w:nsid w:val="206276D4"/>
     <w:multiLevelType w:val="hybridMultilevel"/>
     <w:tmpl w:val="CBE8F9D4"/>
@@ -14032,7 +14790,93 @@
       </w:pPr>
     </w:lvl>
   </w:abstractNum>
-  <w:abstractNum w:abstractNumId="8" w15:restartNumberingAfterBreak="0">
+  <w:abstractNum w:abstractNumId="10" w15:restartNumberingAfterBreak="0">
+    <w:nsid w:val="219B0220"/>
+    <w:multiLevelType w:val="multilevel"/>
+    <w:tmpl w:val="041F001F"/>
+    <w:lvl w:ilvl="0">
+      <w:start w:val="1"/>
+      <w:numFmt w:val="decimal"/>
+      <w:lvlText w:val="%1."/>
+      <w:lvlJc w:val="left"/>
+      <w:pPr>
+        <w:ind w:left="360" w:hanging="360"/>
+      </w:pPr>
+    </w:lvl>
+    <w:lvl w:ilvl="1">
+      <w:start w:val="1"/>
+      <w:numFmt w:val="decimal"/>
+      <w:lvlText w:val="%1.%2."/>
+      <w:lvlJc w:val="left"/>
+      <w:pPr>
+        <w:ind w:left="792" w:hanging="432"/>
+      </w:pPr>
+    </w:lvl>
+    <w:lvl w:ilvl="2">
+      <w:start w:val="1"/>
+      <w:numFmt w:val="decimal"/>
+      <w:lvlText w:val="%1.%2.%3."/>
+      <w:lvlJc w:val="left"/>
+      <w:pPr>
+        <w:ind w:left="1224" w:hanging="504"/>
+      </w:pPr>
+    </w:lvl>
+    <w:lvl w:ilvl="3">
+      <w:start w:val="1"/>
+      <w:numFmt w:val="decimal"/>
+      <w:lvlText w:val="%1.%2.%3.%4."/>
+      <w:lvlJc w:val="left"/>
+      <w:pPr>
+        <w:ind w:left="1728" w:hanging="648"/>
+      </w:pPr>
+    </w:lvl>
+    <w:lvl w:ilvl="4">
+      <w:start w:val="1"/>
+      <w:numFmt w:val="decimal"/>
+      <w:lvlText w:val="%1.%2.%3.%4.%5."/>
+      <w:lvlJc w:val="left"/>
+      <w:pPr>
+        <w:ind w:left="2232" w:hanging="792"/>
+      </w:pPr>
+    </w:lvl>
+    <w:lvl w:ilvl="5">
+      <w:start w:val="1"/>
+      <w:numFmt w:val="decimal"/>
+      <w:lvlText w:val="%1.%2.%3.%4.%5.%6."/>
+      <w:lvlJc w:val="left"/>
+      <w:pPr>
+        <w:ind w:left="2736" w:hanging="936"/>
+      </w:pPr>
+    </w:lvl>
+    <w:lvl w:ilvl="6">
+      <w:start w:val="1"/>
+      <w:numFmt w:val="decimal"/>
+      <w:lvlText w:val="%1.%2.%3.%4.%5.%6.%7."/>
+      <w:lvlJc w:val="left"/>
+      <w:pPr>
+        <w:ind w:left="3240" w:hanging="1080"/>
+      </w:pPr>
+    </w:lvl>
+    <w:lvl w:ilvl="7">
+      <w:start w:val="1"/>
+      <w:numFmt w:val="decimal"/>
+      <w:lvlText w:val="%1.%2.%3.%4.%5.%6.%7.%8."/>
+      <w:lvlJc w:val="left"/>
+      <w:pPr>
+        <w:ind w:left="3744" w:hanging="1224"/>
+      </w:pPr>
+    </w:lvl>
+    <w:lvl w:ilvl="8">
+      <w:start w:val="1"/>
+      <w:numFmt w:val="decimal"/>
+      <w:lvlText w:val="%1.%2.%3.%4.%5.%6.%7.%8.%9."/>
+      <w:lvlJc w:val="left"/>
+      <w:pPr>
+        <w:ind w:left="4320" w:hanging="1440"/>
+      </w:pPr>
+    </w:lvl>
+  </w:abstractNum>
+  <w:abstractNum w:abstractNumId="11" w15:restartNumberingAfterBreak="0">
     <w:nsid w:val="2C2014A2"/>
     <w:multiLevelType w:val="hybridMultilevel"/>
     <w:tmpl w:val="2B360850"/>
@@ -14145,7 +14989,7 @@
       </w:rPr>
     </w:lvl>
   </w:abstractNum>
-  <w:abstractNum w:abstractNumId="9" w15:restartNumberingAfterBreak="0">
+  <w:abstractNum w:abstractNumId="12" w15:restartNumberingAfterBreak="0">
     <w:nsid w:val="2F4347D1"/>
     <w:multiLevelType w:val="hybridMultilevel"/>
     <w:tmpl w:val="C4C2F934"/>
@@ -14258,7 +15102,7 @@
       </w:rPr>
     </w:lvl>
   </w:abstractNum>
-  <w:abstractNum w:abstractNumId="10" w15:restartNumberingAfterBreak="0">
+  <w:abstractNum w:abstractNumId="13" w15:restartNumberingAfterBreak="0">
     <w:nsid w:val="3175088E"/>
     <w:multiLevelType w:val="multilevel"/>
     <w:tmpl w:val="041F001F"/>
@@ -14344,7 +15188,7 @@
       </w:pPr>
     </w:lvl>
   </w:abstractNum>
-  <w:abstractNum w:abstractNumId="11" w15:restartNumberingAfterBreak="0">
+  <w:abstractNum w:abstractNumId="14" w15:restartNumberingAfterBreak="0">
     <w:nsid w:val="326F0810"/>
     <w:multiLevelType w:val="multilevel"/>
     <w:tmpl w:val="041F001F"/>
@@ -14430,7 +15274,93 @@
       </w:pPr>
     </w:lvl>
   </w:abstractNum>
-  <w:abstractNum w:abstractNumId="12" w15:restartNumberingAfterBreak="0">
+  <w:abstractNum w:abstractNumId="15" w15:restartNumberingAfterBreak="0">
+    <w:nsid w:val="338D578A"/>
+    <w:multiLevelType w:val="multilevel"/>
+    <w:tmpl w:val="041F001F"/>
+    <w:lvl w:ilvl="0">
+      <w:start w:val="1"/>
+      <w:numFmt w:val="decimal"/>
+      <w:lvlText w:val="%1."/>
+      <w:lvlJc w:val="left"/>
+      <w:pPr>
+        <w:ind w:left="360" w:hanging="360"/>
+      </w:pPr>
+    </w:lvl>
+    <w:lvl w:ilvl="1">
+      <w:start w:val="1"/>
+      <w:numFmt w:val="decimal"/>
+      <w:lvlText w:val="%1.%2."/>
+      <w:lvlJc w:val="left"/>
+      <w:pPr>
+        <w:ind w:left="792" w:hanging="432"/>
+      </w:pPr>
+    </w:lvl>
+    <w:lvl w:ilvl="2">
+      <w:start w:val="1"/>
+      <w:numFmt w:val="decimal"/>
+      <w:lvlText w:val="%1.%2.%3."/>
+      <w:lvlJc w:val="left"/>
+      <w:pPr>
+        <w:ind w:left="1224" w:hanging="504"/>
+      </w:pPr>
+    </w:lvl>
+    <w:lvl w:ilvl="3">
+      <w:start w:val="1"/>
+      <w:numFmt w:val="decimal"/>
+      <w:lvlText w:val="%1.%2.%3.%4."/>
+      <w:lvlJc w:val="left"/>
+      <w:pPr>
+        <w:ind w:left="1728" w:hanging="648"/>
+      </w:pPr>
+    </w:lvl>
+    <w:lvl w:ilvl="4">
+      <w:start w:val="1"/>
+      <w:numFmt w:val="decimal"/>
+      <w:lvlText w:val="%1.%2.%3.%4.%5."/>
+      <w:lvlJc w:val="left"/>
+      <w:pPr>
+        <w:ind w:left="2232" w:hanging="792"/>
+      </w:pPr>
+    </w:lvl>
+    <w:lvl w:ilvl="5">
+      <w:start w:val="1"/>
+      <w:numFmt w:val="decimal"/>
+      <w:lvlText w:val="%1.%2.%3.%4.%5.%6."/>
+      <w:lvlJc w:val="left"/>
+      <w:pPr>
+        <w:ind w:left="2736" w:hanging="936"/>
+      </w:pPr>
+    </w:lvl>
+    <w:lvl w:ilvl="6">
+      <w:start w:val="1"/>
+      <w:numFmt w:val="decimal"/>
+      <w:lvlText w:val="%1.%2.%3.%4.%5.%6.%7."/>
+      <w:lvlJc w:val="left"/>
+      <w:pPr>
+        <w:ind w:left="3240" w:hanging="1080"/>
+      </w:pPr>
+    </w:lvl>
+    <w:lvl w:ilvl="7">
+      <w:start w:val="1"/>
+      <w:numFmt w:val="decimal"/>
+      <w:lvlText w:val="%1.%2.%3.%4.%5.%6.%7.%8."/>
+      <w:lvlJc w:val="left"/>
+      <w:pPr>
+        <w:ind w:left="3744" w:hanging="1224"/>
+      </w:pPr>
+    </w:lvl>
+    <w:lvl w:ilvl="8">
+      <w:start w:val="1"/>
+      <w:numFmt w:val="decimal"/>
+      <w:lvlText w:val="%1.%2.%3.%4.%5.%6.%7.%8.%9."/>
+      <w:lvlJc w:val="left"/>
+      <w:pPr>
+        <w:ind w:left="4320" w:hanging="1440"/>
+      </w:pPr>
+    </w:lvl>
+  </w:abstractNum>
+  <w:abstractNum w:abstractNumId="16" w15:restartNumberingAfterBreak="0">
     <w:nsid w:val="46BB3449"/>
     <w:multiLevelType w:val="hybridMultilevel"/>
     <w:tmpl w:val="15640278"/>
@@ -14543,7 +15473,7 @@
       </w:rPr>
     </w:lvl>
   </w:abstractNum>
-  <w:abstractNum w:abstractNumId="13" w15:restartNumberingAfterBreak="0">
+  <w:abstractNum w:abstractNumId="17" w15:restartNumberingAfterBreak="0">
     <w:nsid w:val="48D962D6"/>
     <w:multiLevelType w:val="hybridMultilevel"/>
     <w:tmpl w:val="AFCA7DCC"/>
@@ -14656,7 +15586,7 @@
       </w:rPr>
     </w:lvl>
   </w:abstractNum>
-  <w:abstractNum w:abstractNumId="14" w15:restartNumberingAfterBreak="0">
+  <w:abstractNum w:abstractNumId="18" w15:restartNumberingAfterBreak="0">
     <w:nsid w:val="49AB76EF"/>
     <w:multiLevelType w:val="hybridMultilevel"/>
     <w:tmpl w:val="209A3426"/>
@@ -14769,7 +15699,7 @@
       </w:rPr>
     </w:lvl>
   </w:abstractNum>
-  <w:abstractNum w:abstractNumId="15" w15:restartNumberingAfterBreak="0">
+  <w:abstractNum w:abstractNumId="19" w15:restartNumberingAfterBreak="0">
     <w:nsid w:val="4A597A37"/>
     <w:multiLevelType w:val="hybridMultilevel"/>
     <w:tmpl w:val="C68EBF22"/>
@@ -14882,7 +15812,7 @@
       </w:rPr>
     </w:lvl>
   </w:abstractNum>
-  <w:abstractNum w:abstractNumId="16" w15:restartNumberingAfterBreak="0">
+  <w:abstractNum w:abstractNumId="20" w15:restartNumberingAfterBreak="0">
     <w:nsid w:val="4B530000"/>
     <w:multiLevelType w:val="hybridMultilevel"/>
     <w:tmpl w:val="367EF4E4"/>
@@ -14995,7 +15925,7 @@
       </w:rPr>
     </w:lvl>
   </w:abstractNum>
-  <w:abstractNum w:abstractNumId="17" w15:restartNumberingAfterBreak="0">
+  <w:abstractNum w:abstractNumId="21" w15:restartNumberingAfterBreak="0">
     <w:nsid w:val="4CDD79F5"/>
     <w:multiLevelType w:val="hybridMultilevel"/>
     <w:tmpl w:val="0DB684B6"/>
@@ -15108,7 +16038,7 @@
       </w:rPr>
     </w:lvl>
   </w:abstractNum>
-  <w:abstractNum w:abstractNumId="18" w15:restartNumberingAfterBreak="0">
+  <w:abstractNum w:abstractNumId="22" w15:restartNumberingAfterBreak="0">
     <w:nsid w:val="4EF01DFC"/>
     <w:multiLevelType w:val="hybridMultilevel"/>
     <w:tmpl w:val="E89EAFBE"/>
@@ -15221,7 +16151,93 @@
       </w:rPr>
     </w:lvl>
   </w:abstractNum>
-  <w:abstractNum w:abstractNumId="19" w15:restartNumberingAfterBreak="0">
+  <w:abstractNum w:abstractNumId="23" w15:restartNumberingAfterBreak="0">
+    <w:nsid w:val="5250176B"/>
+    <w:multiLevelType w:val="multilevel"/>
+    <w:tmpl w:val="041F001F"/>
+    <w:lvl w:ilvl="0">
+      <w:start w:val="1"/>
+      <w:numFmt w:val="decimal"/>
+      <w:lvlText w:val="%1."/>
+      <w:lvlJc w:val="left"/>
+      <w:pPr>
+        <w:ind w:left="360" w:hanging="360"/>
+      </w:pPr>
+    </w:lvl>
+    <w:lvl w:ilvl="1">
+      <w:start w:val="1"/>
+      <w:numFmt w:val="decimal"/>
+      <w:lvlText w:val="%1.%2."/>
+      <w:lvlJc w:val="left"/>
+      <w:pPr>
+        <w:ind w:left="792" w:hanging="432"/>
+      </w:pPr>
+    </w:lvl>
+    <w:lvl w:ilvl="2">
+      <w:start w:val="1"/>
+      <w:numFmt w:val="decimal"/>
+      <w:lvlText w:val="%1.%2.%3."/>
+      <w:lvlJc w:val="left"/>
+      <w:pPr>
+        <w:ind w:left="1224" w:hanging="504"/>
+      </w:pPr>
+    </w:lvl>
+    <w:lvl w:ilvl="3">
+      <w:start w:val="1"/>
+      <w:numFmt w:val="decimal"/>
+      <w:lvlText w:val="%1.%2.%3.%4."/>
+      <w:lvlJc w:val="left"/>
+      <w:pPr>
+        <w:ind w:left="1728" w:hanging="648"/>
+      </w:pPr>
+    </w:lvl>
+    <w:lvl w:ilvl="4">
+      <w:start w:val="1"/>
+      <w:numFmt w:val="decimal"/>
+      <w:lvlText w:val="%1.%2.%3.%4.%5."/>
+      <w:lvlJc w:val="left"/>
+      <w:pPr>
+        <w:ind w:left="2232" w:hanging="792"/>
+      </w:pPr>
+    </w:lvl>
+    <w:lvl w:ilvl="5">
+      <w:start w:val="1"/>
+      <w:numFmt w:val="decimal"/>
+      <w:lvlText w:val="%1.%2.%3.%4.%5.%6."/>
+      <w:lvlJc w:val="left"/>
+      <w:pPr>
+        <w:ind w:left="2736" w:hanging="936"/>
+      </w:pPr>
+    </w:lvl>
+    <w:lvl w:ilvl="6">
+      <w:start w:val="1"/>
+      <w:numFmt w:val="decimal"/>
+      <w:lvlText w:val="%1.%2.%3.%4.%5.%6.%7."/>
+      <w:lvlJc w:val="left"/>
+      <w:pPr>
+        <w:ind w:left="3240" w:hanging="1080"/>
+      </w:pPr>
+    </w:lvl>
+    <w:lvl w:ilvl="7">
+      <w:start w:val="1"/>
+      <w:numFmt w:val="decimal"/>
+      <w:lvlText w:val="%1.%2.%3.%4.%5.%6.%7.%8."/>
+      <w:lvlJc w:val="left"/>
+      <w:pPr>
+        <w:ind w:left="3744" w:hanging="1224"/>
+      </w:pPr>
+    </w:lvl>
+    <w:lvl w:ilvl="8">
+      <w:start w:val="1"/>
+      <w:numFmt w:val="decimal"/>
+      <w:lvlText w:val="%1.%2.%3.%4.%5.%6.%7.%8.%9."/>
+      <w:lvlJc w:val="left"/>
+      <w:pPr>
+        <w:ind w:left="4320" w:hanging="1440"/>
+      </w:pPr>
+    </w:lvl>
+  </w:abstractNum>
+  <w:abstractNum w:abstractNumId="24" w15:restartNumberingAfterBreak="0">
     <w:nsid w:val="5B3B24E2"/>
     <w:multiLevelType w:val="hybridMultilevel"/>
     <w:tmpl w:val="32622AAE"/>
@@ -15334,7 +16350,7 @@
       </w:rPr>
     </w:lvl>
   </w:abstractNum>
-  <w:abstractNum w:abstractNumId="20" w15:restartNumberingAfterBreak="0">
+  <w:abstractNum w:abstractNumId="25" w15:restartNumberingAfterBreak="0">
     <w:nsid w:val="5C2E1949"/>
     <w:multiLevelType w:val="hybridMultilevel"/>
     <w:tmpl w:val="6D2ED9FE"/>
@@ -15447,7 +16463,7 @@
       </w:rPr>
     </w:lvl>
   </w:abstractNum>
-  <w:abstractNum w:abstractNumId="21" w15:restartNumberingAfterBreak="0">
+  <w:abstractNum w:abstractNumId="26" w15:restartNumberingAfterBreak="0">
     <w:nsid w:val="5CB54CA9"/>
     <w:multiLevelType w:val="multilevel"/>
     <w:tmpl w:val="041F001F"/>
@@ -15533,7 +16549,7 @@
       </w:pPr>
     </w:lvl>
   </w:abstractNum>
-  <w:abstractNum w:abstractNumId="22" w15:restartNumberingAfterBreak="0">
+  <w:abstractNum w:abstractNumId="27" w15:restartNumberingAfterBreak="0">
     <w:nsid w:val="624C45C6"/>
     <w:multiLevelType w:val="hybridMultilevel"/>
     <w:tmpl w:val="1022457E"/>
@@ -15646,7 +16662,7 @@
       </w:rPr>
     </w:lvl>
   </w:abstractNum>
-  <w:abstractNum w:abstractNumId="23" w15:restartNumberingAfterBreak="0">
+  <w:abstractNum w:abstractNumId="28" w15:restartNumberingAfterBreak="0">
     <w:nsid w:val="68C87B25"/>
     <w:multiLevelType w:val="hybridMultilevel"/>
     <w:tmpl w:val="FBD82234"/>
@@ -15735,7 +16751,7 @@
       </w:pPr>
     </w:lvl>
   </w:abstractNum>
-  <w:abstractNum w:abstractNumId="24" w15:restartNumberingAfterBreak="0">
+  <w:abstractNum w:abstractNumId="29" w15:restartNumberingAfterBreak="0">
     <w:nsid w:val="6B323CBB"/>
     <w:multiLevelType w:val="multilevel"/>
     <w:tmpl w:val="041F001F"/>
@@ -15824,7 +16840,7 @@
       </w:pPr>
     </w:lvl>
   </w:abstractNum>
-  <w:abstractNum w:abstractNumId="25" w15:restartNumberingAfterBreak="0">
+  <w:abstractNum w:abstractNumId="30" w15:restartNumberingAfterBreak="0">
     <w:nsid w:val="6CBB21FC"/>
     <w:multiLevelType w:val="hybridMultilevel"/>
     <w:tmpl w:val="F9D64D46"/>
@@ -15937,7 +16953,7 @@
       </w:rPr>
     </w:lvl>
   </w:abstractNum>
-  <w:abstractNum w:abstractNumId="26" w15:restartNumberingAfterBreak="0">
+  <w:abstractNum w:abstractNumId="31" w15:restartNumberingAfterBreak="0">
     <w:nsid w:val="6DBB65FC"/>
     <w:multiLevelType w:val="hybridMultilevel"/>
     <w:tmpl w:val="87D8F79C"/>
@@ -16050,7 +17066,7 @@
       </w:rPr>
     </w:lvl>
   </w:abstractNum>
-  <w:abstractNum w:abstractNumId="27" w15:restartNumberingAfterBreak="0">
+  <w:abstractNum w:abstractNumId="32" w15:restartNumberingAfterBreak="0">
     <w:nsid w:val="6ED9528A"/>
     <w:multiLevelType w:val="hybridMultilevel"/>
     <w:tmpl w:val="6C522804"/>
@@ -16163,7 +17179,7 @@
       </w:rPr>
     </w:lvl>
   </w:abstractNum>
-  <w:abstractNum w:abstractNumId="28" w15:restartNumberingAfterBreak="0">
+  <w:abstractNum w:abstractNumId="33" w15:restartNumberingAfterBreak="0">
     <w:nsid w:val="74623512"/>
     <w:multiLevelType w:val="multilevel"/>
     <w:tmpl w:val="041F001F"/>
@@ -16249,7 +17265,7 @@
       </w:pPr>
     </w:lvl>
   </w:abstractNum>
-  <w:abstractNum w:abstractNumId="29" w15:restartNumberingAfterBreak="0">
+  <w:abstractNum w:abstractNumId="34" w15:restartNumberingAfterBreak="0">
     <w:nsid w:val="746462DE"/>
     <w:multiLevelType w:val="hybridMultilevel"/>
     <w:tmpl w:val="381018E0"/>
@@ -16335,95 +17351,199 @@
       </w:pPr>
     </w:lvl>
   </w:abstractNum>
+  <w:abstractNum w:abstractNumId="35" w15:restartNumberingAfterBreak="0">
+    <w:nsid w:val="7F4F4769"/>
+    <w:multiLevelType w:val="multilevel"/>
+    <w:tmpl w:val="041F001F"/>
+    <w:lvl w:ilvl="0">
+      <w:start w:val="1"/>
+      <w:numFmt w:val="decimal"/>
+      <w:lvlText w:val="%1."/>
+      <w:lvlJc w:val="left"/>
+      <w:pPr>
+        <w:ind w:left="360" w:hanging="360"/>
+      </w:pPr>
+    </w:lvl>
+    <w:lvl w:ilvl="1">
+      <w:start w:val="1"/>
+      <w:numFmt w:val="decimal"/>
+      <w:lvlText w:val="%1.%2."/>
+      <w:lvlJc w:val="left"/>
+      <w:pPr>
+        <w:ind w:left="792" w:hanging="432"/>
+      </w:pPr>
+    </w:lvl>
+    <w:lvl w:ilvl="2">
+      <w:start w:val="1"/>
+      <w:numFmt w:val="decimal"/>
+      <w:lvlText w:val="%1.%2.%3."/>
+      <w:lvlJc w:val="left"/>
+      <w:pPr>
+        <w:ind w:left="1224" w:hanging="504"/>
+      </w:pPr>
+    </w:lvl>
+    <w:lvl w:ilvl="3">
+      <w:start w:val="1"/>
+      <w:numFmt w:val="decimal"/>
+      <w:lvlText w:val="%1.%2.%3.%4."/>
+      <w:lvlJc w:val="left"/>
+      <w:pPr>
+        <w:ind w:left="1728" w:hanging="648"/>
+      </w:pPr>
+    </w:lvl>
+    <w:lvl w:ilvl="4">
+      <w:start w:val="1"/>
+      <w:numFmt w:val="decimal"/>
+      <w:lvlText w:val="%1.%2.%3.%4.%5."/>
+      <w:lvlJc w:val="left"/>
+      <w:pPr>
+        <w:ind w:left="2232" w:hanging="792"/>
+      </w:pPr>
+    </w:lvl>
+    <w:lvl w:ilvl="5">
+      <w:start w:val="1"/>
+      <w:numFmt w:val="decimal"/>
+      <w:lvlText w:val="%1.%2.%3.%4.%5.%6."/>
+      <w:lvlJc w:val="left"/>
+      <w:pPr>
+        <w:ind w:left="2736" w:hanging="936"/>
+      </w:pPr>
+    </w:lvl>
+    <w:lvl w:ilvl="6">
+      <w:start w:val="1"/>
+      <w:numFmt w:val="decimal"/>
+      <w:lvlText w:val="%1.%2.%3.%4.%5.%6.%7."/>
+      <w:lvlJc w:val="left"/>
+      <w:pPr>
+        <w:ind w:left="3240" w:hanging="1080"/>
+      </w:pPr>
+    </w:lvl>
+    <w:lvl w:ilvl="7">
+      <w:start w:val="1"/>
+      <w:numFmt w:val="decimal"/>
+      <w:lvlText w:val="%1.%2.%3.%4.%5.%6.%7.%8."/>
+      <w:lvlJc w:val="left"/>
+      <w:pPr>
+        <w:ind w:left="3744" w:hanging="1224"/>
+      </w:pPr>
+    </w:lvl>
+    <w:lvl w:ilvl="8">
+      <w:start w:val="1"/>
+      <w:numFmt w:val="decimal"/>
+      <w:lvlText w:val="%1.%2.%3.%4.%5.%6.%7.%8.%9."/>
+      <w:lvlJc w:val="left"/>
+      <w:pPr>
+        <w:ind w:left="4320" w:hanging="1440"/>
+      </w:pPr>
+    </w:lvl>
+  </w:abstractNum>
   <w:num w:numId="1">
+    <w:abstractNumId w:val="26"/>
+  </w:num>
+  <w:num w:numId="2">
+    <w:abstractNumId w:val="16"/>
+  </w:num>
+  <w:num w:numId="3">
+    <w:abstractNumId w:val="11"/>
+  </w:num>
+  <w:num w:numId="4">
+    <w:abstractNumId w:val="32"/>
+  </w:num>
+  <w:num w:numId="5">
+    <w:abstractNumId w:val="18"/>
+  </w:num>
+  <w:num w:numId="6">
+    <w:abstractNumId w:val="24"/>
+  </w:num>
+  <w:num w:numId="7">
+    <w:abstractNumId w:val="8"/>
+  </w:num>
+  <w:num w:numId="8">
+    <w:abstractNumId w:val="4"/>
+  </w:num>
+  <w:num w:numId="9">
+    <w:abstractNumId w:val="12"/>
+  </w:num>
+  <w:num w:numId="10">
+    <w:abstractNumId w:val="28"/>
+  </w:num>
+  <w:num w:numId="11">
+    <w:abstractNumId w:val="27"/>
+  </w:num>
+  <w:num w:numId="12">
+    <w:abstractNumId w:val="25"/>
+  </w:num>
+  <w:num w:numId="13">
+    <w:abstractNumId w:val="5"/>
+  </w:num>
+  <w:num w:numId="14">
+    <w:abstractNumId w:val="31"/>
+  </w:num>
+  <w:num w:numId="15">
+    <w:abstractNumId w:val="19"/>
+  </w:num>
+  <w:num w:numId="16">
+    <w:abstractNumId w:val="30"/>
+  </w:num>
+  <w:num w:numId="17">
     <w:abstractNumId w:val="21"/>
   </w:num>
-  <w:num w:numId="2">
-    <w:abstractNumId w:val="12"/>
+  <w:num w:numId="18">
+    <w:abstractNumId w:val="29"/>
   </w:num>
-  <w:num w:numId="3">
-    <w:abstractNumId w:val="8"/>
+  <w:num w:numId="19">
+    <w:abstractNumId w:val="9"/>
   </w:num>
-  <w:num w:numId="4">
-    <w:abstractNumId w:val="27"/>
+  <w:num w:numId="20">
+    <w:abstractNumId w:val="22"/>
   </w:num>
-  <w:num w:numId="5">
+  <w:num w:numId="21">
+    <w:abstractNumId w:val="17"/>
+  </w:num>
+  <w:num w:numId="22">
+    <w:abstractNumId w:val="2"/>
+  </w:num>
+  <w:num w:numId="23">
+    <w:abstractNumId w:val="3"/>
+  </w:num>
+  <w:num w:numId="24">
+    <w:abstractNumId w:val="20"/>
+  </w:num>
+  <w:num w:numId="25">
+    <w:abstractNumId w:val="34"/>
+  </w:num>
+  <w:num w:numId="26">
     <w:abstractNumId w:val="14"/>
   </w:num>
-  <w:num w:numId="6">
-    <w:abstractNumId w:val="19"/>
-  </w:num>
-  <w:num w:numId="7">
+  <w:num w:numId="27">
     <w:abstractNumId w:val="6"/>
-  </w:num>
-  <w:num w:numId="8">
-    <w:abstractNumId w:val="3"/>
-  </w:num>
-  <w:num w:numId="9">
-    <w:abstractNumId w:val="9"/>
-  </w:num>
-  <w:num w:numId="10">
-    <w:abstractNumId w:val="23"/>
-  </w:num>
-  <w:num w:numId="11">
-    <w:abstractNumId w:val="22"/>
-  </w:num>
-  <w:num w:numId="12">
-    <w:abstractNumId w:val="20"/>
-  </w:num>
-  <w:num w:numId="13">
-    <w:abstractNumId w:val="4"/>
-  </w:num>
-  <w:num w:numId="14">
-    <w:abstractNumId w:val="26"/>
-  </w:num>
-  <w:num w:numId="15">
-    <w:abstractNumId w:val="15"/>
-  </w:num>
-  <w:num w:numId="16">
-    <w:abstractNumId w:val="25"/>
-  </w:num>
-  <w:num w:numId="17">
-    <w:abstractNumId w:val="17"/>
-  </w:num>
-  <w:num w:numId="18">
-    <w:abstractNumId w:val="24"/>
-  </w:num>
-  <w:num w:numId="19">
-    <w:abstractNumId w:val="7"/>
-  </w:num>
-  <w:num w:numId="20">
-    <w:abstractNumId w:val="18"/>
-  </w:num>
-  <w:num w:numId="21">
-    <w:abstractNumId w:val="13"/>
-  </w:num>
-  <w:num w:numId="22">
-    <w:abstractNumId w:val="1"/>
-  </w:num>
-  <w:num w:numId="23">
-    <w:abstractNumId w:val="2"/>
-  </w:num>
-  <w:num w:numId="24">
-    <w:abstractNumId w:val="16"/>
-  </w:num>
-  <w:num w:numId="25">
-    <w:abstractNumId w:val="29"/>
-  </w:num>
-  <w:num w:numId="26">
-    <w:abstractNumId w:val="11"/>
-  </w:num>
-  <w:num w:numId="27">
-    <w:abstractNumId w:val="5"/>
   </w:num>
   <w:num w:numId="28">
     <w:abstractNumId w:val="0"/>
   </w:num>
   <w:num w:numId="29">
-    <w:abstractNumId w:val="10"/>
+    <w:abstractNumId w:val="13"/>
   </w:num>
   <w:num w:numId="30">
-    <w:abstractNumId w:val="28"/>
+    <w:abstractNumId w:val="33"/>
+  </w:num>
+  <w:num w:numId="31">
+    <w:abstractNumId w:val="15"/>
+  </w:num>
+  <w:num w:numId="32">
+    <w:abstractNumId w:val="7"/>
+  </w:num>
+  <w:num w:numId="33">
+    <w:abstractNumId w:val="1"/>
+  </w:num>
+  <w:num w:numId="34">
+    <w:abstractNumId w:val="35"/>
+  </w:num>
+  <w:num w:numId="35">
+    <w:abstractNumId w:val="23"/>
+  </w:num>
+  <w:num w:numId="36">
+    <w:abstractNumId w:val="10"/>
   </w:num>
   <w:numIdMacAtCleanup w:val="16"/>
 </w:numbering>
@@ -17573,7 +18693,7 @@
 </file>
 
 <file path=customXml/itemProps1.xml><?xml version="1.0" encoding="utf-8"?>
-<ds:datastoreItem xmlns:ds="http://schemas.openxmlformats.org/officeDocument/2006/customXml" ds:itemID="{F1EFC6EF-5EDA-4037-AC5B-34684510702E}">
+<ds:datastoreItem xmlns:ds="http://schemas.openxmlformats.org/officeDocument/2006/customXml" ds:itemID="{EA17151C-B83C-41E4-9126-3EE6A000C398}">
   <ds:schemaRefs>
     <ds:schemaRef ds:uri="http://schemas.openxmlformats.org/officeDocument/2006/bibliography"/>
   </ds:schemaRefs>

</xml_diff>

<commit_message>
Report - Implementation Getter & Setter updated
</commit_message>
<xml_diff>
--- a/Project Report/BaranKaya_ProjectReport.docx
+++ b/Project Report/BaranKaya_ProjectReport.docx
@@ -2848,7 +2848,7 @@
                 <w:noProof/>
                 <w:webHidden/>
               </w:rPr>
-              <w:t>20</w:t>
+              <w:t>22</w:t>
             </w:r>
             <w:r>
               <w:rPr>
@@ -2936,7 +2936,7 @@
                 <w:noProof/>
                 <w:webHidden/>
               </w:rPr>
-              <w:t>22</w:t>
+              <w:t>25</w:t>
             </w:r>
             <w:r>
               <w:rPr>
@@ -3024,7 +3024,7 @@
                 <w:noProof/>
                 <w:webHidden/>
               </w:rPr>
-              <w:t>22</w:t>
+              <w:t>25</w:t>
             </w:r>
             <w:r>
               <w:rPr>
@@ -3112,7 +3112,7 @@
                 <w:noProof/>
                 <w:webHidden/>
               </w:rPr>
-              <w:t>27</w:t>
+              <w:t>30</w:t>
             </w:r>
             <w:r>
               <w:rPr>
@@ -3200,7 +3200,7 @@
                 <w:noProof/>
                 <w:webHidden/>
               </w:rPr>
-              <w:t>32</w:t>
+              <w:t>35</w:t>
             </w:r>
             <w:r>
               <w:rPr>
@@ -3288,7 +3288,7 @@
                 <w:noProof/>
                 <w:webHidden/>
               </w:rPr>
-              <w:t>32</w:t>
+              <w:t>35</w:t>
             </w:r>
             <w:r>
               <w:rPr>
@@ -3376,7 +3376,7 @@
                 <w:noProof/>
                 <w:webHidden/>
               </w:rPr>
-              <w:t>33</w:t>
+              <w:t>36</w:t>
             </w:r>
             <w:r>
               <w:rPr>
@@ -11067,8 +11067,6 @@
         </w:rPr>
         <w:t xml:space="preserve"> Type</w:t>
       </w:r>
-      <w:bookmarkStart w:id="16" w:name="_GoBack"/>
-      <w:bookmarkEnd w:id="16"/>
       <w:r>
         <w:rPr>
           <w:u w:val="single"/>
@@ -11201,31 +11199,33 @@
           <w:numId w:val="1"/>
         </w:numPr>
       </w:pPr>
-      <w:bookmarkStart w:id="17" w:name="_Toc44426503"/>
+      <w:bookmarkStart w:id="16" w:name="_Toc44426503"/>
       <w:r>
         <w:t>G</w:t>
       </w:r>
       <w:r>
         <w:t>SN Property Setter</w:t>
       </w:r>
+      <w:bookmarkEnd w:id="16"/>
+    </w:p>
+    <w:p>
+      <w:r>
+        <w:t xml:space="preserve">Every element value update calls use this setter class. Similar to getter class, setter class only uses one invoke function. Since all elements’ values cannot change, </w:t>
+      </w:r>
+      <w:r>
+        <w:t xml:space="preserve">the </w:t>
+      </w:r>
+      <w:r>
+        <w:t>setter class doesn’t have that m</w:t>
+      </w:r>
+      <w:r>
+        <w:t>any</w:t>
+      </w:r>
+      <w:r>
+        <w:t xml:space="preserve"> different commands.</w:t>
+      </w:r>
+      <w:bookmarkStart w:id="17" w:name="_GoBack"/>
       <w:bookmarkEnd w:id="17"/>
-    </w:p>
-    <w:p>
-      <w:r>
-        <w:t xml:space="preserve">Every element value update calls use this setter class. Similar to getter class, setter class only uses one invoke function. Since all elements’ values cannot change, </w:t>
-      </w:r>
-      <w:r>
-        <w:t xml:space="preserve">the </w:t>
-      </w:r>
-      <w:r>
-        <w:t>setter class doesn’t have that m</w:t>
-      </w:r>
-      <w:r>
-        <w:t>any</w:t>
-      </w:r>
-      <w:r>
-        <w:t xml:space="preserve"> different commands.</w:t>
-      </w:r>
     </w:p>
     <w:p>
       <w:pPr>
@@ -11321,6 +11321,9 @@
       </w:r>
       <w:r>
         <w:t xml:space="preserve"> </w:t>
+      </w:r>
+      <w:r>
+        <w:t xml:space="preserve">The </w:t>
       </w:r>
       <w:r>
         <w:t xml:space="preserve">ID command sets </w:t>
@@ -21423,7 +21426,7 @@
 </file>
 
 <file path=customXml/itemProps1.xml><?xml version="1.0" encoding="utf-8"?>
-<ds:datastoreItem xmlns:ds="http://schemas.openxmlformats.org/officeDocument/2006/customXml" ds:itemID="{8F703064-7763-4230-A67B-9B78D8273D5E}">
+<ds:datastoreItem xmlns:ds="http://schemas.openxmlformats.org/officeDocument/2006/customXml" ds:itemID="{E7F0F8E5-2BFB-407B-9EF9-6CB3208B2E01}">
   <ds:schemaRefs>
     <ds:schemaRef ds:uri="http://schemas.openxmlformats.org/officeDocument/2006/bibliography"/>
   </ds:schemaRefs>

</xml_diff>

<commit_message>
Report - Chapter intro&summaries added for ch3, 4 and 5
</commit_message>
<xml_diff>
--- a/Project Report/BaranKaya_ProjectReport.docx
+++ b/Project Report/BaranKaya_ProjectReport.docx
@@ -1302,7 +1302,7 @@
       <w:pPr>
         <w:pStyle w:val="Balk1"/>
       </w:pPr>
-      <w:bookmarkStart w:id="0" w:name="_Toc44426487"/>
+      <w:bookmarkStart w:id="0" w:name="_Toc44685071"/>
       <w:r>
         <w:lastRenderedPageBreak/>
         <w:t>ABSTRACT</w:t>
@@ -1393,7 +1393,7 @@
             </w:rPr>
             <w:fldChar w:fldCharType="separate"/>
           </w:r>
-          <w:hyperlink w:anchor="_Toc44426487" w:history="1">
+          <w:hyperlink w:anchor="_Toc44685071" w:history="1">
             <w:r>
               <w:rPr>
                 <w:rStyle w:val="Kpr"/>
@@ -1420,7 +1420,7 @@
                 <w:noProof/>
                 <w:webHidden/>
               </w:rPr>
-              <w:instrText xml:space="preserve"> PAGEREF _Toc44426487 \h </w:instrText>
+              <w:instrText xml:space="preserve"> PAGEREF _Toc44685071 \h </w:instrText>
             </w:r>
             <w:r>
               <w:rPr>
@@ -1465,7 +1465,7 @@
               <w:lang w:eastAsia="en-CA"/>
             </w:rPr>
           </w:pPr>
-          <w:hyperlink w:anchor="_Toc44426488" w:history="1">
+          <w:hyperlink w:anchor="_Toc44685072" w:history="1">
             <w:r>
               <w:rPr>
                 <w:rStyle w:val="Kpr"/>
@@ -1508,7 +1508,7 @@
                 <w:noProof/>
                 <w:webHidden/>
               </w:rPr>
-              <w:instrText xml:space="preserve"> PAGEREF _Toc44426488 \h </w:instrText>
+              <w:instrText xml:space="preserve"> PAGEREF _Toc44685072 \h </w:instrText>
             </w:r>
             <w:r>
               <w:rPr>
@@ -1553,7 +1553,7 @@
               <w:lang w:eastAsia="en-CA"/>
             </w:rPr>
           </w:pPr>
-          <w:hyperlink w:anchor="_Toc44426489" w:history="1">
+          <w:hyperlink w:anchor="_Toc44685073" w:history="1">
             <w:r>
               <w:rPr>
                 <w:rStyle w:val="Kpr"/>
@@ -1596,7 +1596,7 @@
                 <w:noProof/>
                 <w:webHidden/>
               </w:rPr>
-              <w:instrText xml:space="preserve"> PAGEREF _Toc44426489 \h </w:instrText>
+              <w:instrText xml:space="preserve"> PAGEREF _Toc44685073 \h </w:instrText>
             </w:r>
             <w:r>
               <w:rPr>
@@ -1641,7 +1641,7 @@
               <w:lang w:eastAsia="en-CA"/>
             </w:rPr>
           </w:pPr>
-          <w:hyperlink w:anchor="_Toc44426490" w:history="1">
+          <w:hyperlink w:anchor="_Toc44685074" w:history="1">
             <w:r>
               <w:rPr>
                 <w:rStyle w:val="Kpr"/>
@@ -1684,7 +1684,7 @@
                 <w:noProof/>
                 <w:webHidden/>
               </w:rPr>
-              <w:instrText xml:space="preserve"> PAGEREF _Toc44426490 \h </w:instrText>
+              <w:instrText xml:space="preserve"> PAGEREF _Toc44685074 \h </w:instrText>
             </w:r>
             <w:r>
               <w:rPr>
@@ -1729,7 +1729,7 @@
               <w:lang w:eastAsia="en-CA"/>
             </w:rPr>
           </w:pPr>
-          <w:hyperlink w:anchor="_Toc44426491" w:history="1">
+          <w:hyperlink w:anchor="_Toc44685075" w:history="1">
             <w:r>
               <w:rPr>
                 <w:rStyle w:val="Kpr"/>
@@ -1772,7 +1772,7 @@
                 <w:noProof/>
                 <w:webHidden/>
               </w:rPr>
-              <w:instrText xml:space="preserve"> PAGEREF _Toc44426491 \h </w:instrText>
+              <w:instrText xml:space="preserve"> PAGEREF _Toc44685075 \h </w:instrText>
             </w:r>
             <w:r>
               <w:rPr>
@@ -1817,7 +1817,7 @@
               <w:lang w:eastAsia="en-CA"/>
             </w:rPr>
           </w:pPr>
-          <w:hyperlink w:anchor="_Toc44426492" w:history="1">
+          <w:hyperlink w:anchor="_Toc44685076" w:history="1">
             <w:r>
               <w:rPr>
                 <w:rStyle w:val="Kpr"/>
@@ -1860,7 +1860,7 @@
                 <w:noProof/>
                 <w:webHidden/>
               </w:rPr>
-              <w:instrText xml:space="preserve"> PAGEREF _Toc44426492 \h </w:instrText>
+              <w:instrText xml:space="preserve"> PAGEREF _Toc44685076 \h </w:instrText>
             </w:r>
             <w:r>
               <w:rPr>
@@ -1905,7 +1905,7 @@
               <w:lang w:eastAsia="en-CA"/>
             </w:rPr>
           </w:pPr>
-          <w:hyperlink w:anchor="_Toc44426493" w:history="1">
+          <w:hyperlink w:anchor="_Toc44685077" w:history="1">
             <w:r>
               <w:rPr>
                 <w:rStyle w:val="Kpr"/>
@@ -1948,7 +1948,7 @@
                 <w:noProof/>
                 <w:webHidden/>
               </w:rPr>
-              <w:instrText xml:space="preserve"> PAGEREF _Toc44426493 \h </w:instrText>
+              <w:instrText xml:space="preserve"> PAGEREF _Toc44685077 \h </w:instrText>
             </w:r>
             <w:r>
               <w:rPr>
@@ -1993,7 +1993,7 @@
               <w:lang w:eastAsia="en-CA"/>
             </w:rPr>
           </w:pPr>
-          <w:hyperlink w:anchor="_Toc44426494" w:history="1">
+          <w:hyperlink w:anchor="_Toc44685078" w:history="1">
             <w:r>
               <w:rPr>
                 <w:rStyle w:val="Kpr"/>
@@ -2036,7 +2036,7 @@
                 <w:noProof/>
                 <w:webHidden/>
               </w:rPr>
-              <w:instrText xml:space="preserve"> PAGEREF _Toc44426494 \h </w:instrText>
+              <w:instrText xml:space="preserve"> PAGEREF _Toc44685078 \h </w:instrText>
             </w:r>
             <w:r>
               <w:rPr>
@@ -2081,7 +2081,7 @@
               <w:lang w:eastAsia="en-CA"/>
             </w:rPr>
           </w:pPr>
-          <w:hyperlink w:anchor="_Toc44426495" w:history="1">
+          <w:hyperlink w:anchor="_Toc44685079" w:history="1">
             <w:r>
               <w:rPr>
                 <w:rStyle w:val="Kpr"/>
@@ -2124,7 +2124,7 @@
                 <w:noProof/>
                 <w:webHidden/>
               </w:rPr>
-              <w:instrText xml:space="preserve"> PAGEREF _Toc44426495 \h </w:instrText>
+              <w:instrText xml:space="preserve"> PAGEREF _Toc44685079 \h </w:instrText>
             </w:r>
             <w:r>
               <w:rPr>
@@ -2144,7 +2144,7 @@
                 <w:noProof/>
                 <w:webHidden/>
               </w:rPr>
-              <w:t>13</w:t>
+              <w:t>14</w:t>
             </w:r>
             <w:r>
               <w:rPr>
@@ -2169,7 +2169,7 @@
               <w:lang w:eastAsia="en-CA"/>
             </w:rPr>
           </w:pPr>
-          <w:hyperlink w:anchor="_Toc44426496" w:history="1">
+          <w:hyperlink w:anchor="_Toc44685080" w:history="1">
             <w:r>
               <w:rPr>
                 <w:rStyle w:val="Kpr"/>
@@ -2212,7 +2212,7 @@
                 <w:noProof/>
                 <w:webHidden/>
               </w:rPr>
-              <w:instrText xml:space="preserve"> PAGEREF _Toc44426496 \h </w:instrText>
+              <w:instrText xml:space="preserve"> PAGEREF _Toc44685080 \h </w:instrText>
             </w:r>
             <w:r>
               <w:rPr>
@@ -2257,7 +2257,7 @@
               <w:lang w:eastAsia="en-CA"/>
             </w:rPr>
           </w:pPr>
-          <w:hyperlink w:anchor="_Toc44426497" w:history="1">
+          <w:hyperlink w:anchor="_Toc44685081" w:history="1">
             <w:r>
               <w:rPr>
                 <w:rStyle w:val="Kpr"/>
@@ -2300,7 +2300,7 @@
                 <w:noProof/>
                 <w:webHidden/>
               </w:rPr>
-              <w:instrText xml:space="preserve"> PAGEREF _Toc44426497 \h </w:instrText>
+              <w:instrText xml:space="preserve"> PAGEREF _Toc44685081 \h </w:instrText>
             </w:r>
             <w:r>
               <w:rPr>
@@ -2345,7 +2345,7 @@
               <w:lang w:eastAsia="en-CA"/>
             </w:rPr>
           </w:pPr>
-          <w:hyperlink w:anchor="_Toc44426498" w:history="1">
+          <w:hyperlink w:anchor="_Toc44685082" w:history="1">
             <w:r>
               <w:rPr>
                 <w:rStyle w:val="Kpr"/>
@@ -2388,7 +2388,7 @@
                 <w:noProof/>
                 <w:webHidden/>
               </w:rPr>
-              <w:instrText xml:space="preserve"> PAGEREF _Toc44426498 \h </w:instrText>
+              <w:instrText xml:space="preserve"> PAGEREF _Toc44685082 \h </w:instrText>
             </w:r>
             <w:r>
               <w:rPr>
@@ -2408,7 +2408,7 @@
                 <w:noProof/>
                 <w:webHidden/>
               </w:rPr>
-              <w:t>17</w:t>
+              <w:t>18</w:t>
             </w:r>
             <w:r>
               <w:rPr>
@@ -2433,7 +2433,7 @@
               <w:lang w:eastAsia="en-CA"/>
             </w:rPr>
           </w:pPr>
-          <w:hyperlink w:anchor="_Toc44426499" w:history="1">
+          <w:hyperlink w:anchor="_Toc44685083" w:history="1">
             <w:r>
               <w:rPr>
                 <w:rStyle w:val="Kpr"/>
@@ -2476,7 +2476,7 @@
                 <w:noProof/>
                 <w:webHidden/>
               </w:rPr>
-              <w:instrText xml:space="preserve"> PAGEREF _Toc44426499 \h </w:instrText>
+              <w:instrText xml:space="preserve"> PAGEREF _Toc44685083 \h </w:instrText>
             </w:r>
             <w:r>
               <w:rPr>
@@ -2496,7 +2496,7 @@
                 <w:noProof/>
                 <w:webHidden/>
               </w:rPr>
-              <w:t>17</w:t>
+              <w:t>18</w:t>
             </w:r>
             <w:r>
               <w:rPr>
@@ -2521,7 +2521,7 @@
               <w:lang w:eastAsia="en-CA"/>
             </w:rPr>
           </w:pPr>
-          <w:hyperlink w:anchor="_Toc44426500" w:history="1">
+          <w:hyperlink w:anchor="_Toc44685084" w:history="1">
             <w:r>
               <w:rPr>
                 <w:rStyle w:val="Kpr"/>
@@ -2564,7 +2564,7 @@
                 <w:noProof/>
                 <w:webHidden/>
               </w:rPr>
-              <w:instrText xml:space="preserve"> PAGEREF _Toc44426500 \h </w:instrText>
+              <w:instrText xml:space="preserve"> PAGEREF _Toc44685084 \h </w:instrText>
             </w:r>
             <w:r>
               <w:rPr>
@@ -2584,7 +2584,7 @@
                 <w:noProof/>
                 <w:webHidden/>
               </w:rPr>
-              <w:t>18</w:t>
+              <w:t>19</w:t>
             </w:r>
             <w:r>
               <w:rPr>
@@ -2609,7 +2609,7 @@
               <w:lang w:eastAsia="en-CA"/>
             </w:rPr>
           </w:pPr>
-          <w:hyperlink w:anchor="_Toc44426501" w:history="1">
+          <w:hyperlink w:anchor="_Toc44685085" w:history="1">
             <w:r>
               <w:rPr>
                 <w:rStyle w:val="Kpr"/>
@@ -2652,7 +2652,7 @@
                 <w:noProof/>
                 <w:webHidden/>
               </w:rPr>
-              <w:instrText xml:space="preserve"> PAGEREF _Toc44426501 \h </w:instrText>
+              <w:instrText xml:space="preserve"> PAGEREF _Toc44685085 \h </w:instrText>
             </w:r>
             <w:r>
               <w:rPr>
@@ -2672,7 +2672,7 @@
                 <w:noProof/>
                 <w:webHidden/>
               </w:rPr>
-              <w:t>19</w:t>
+              <w:t>20</w:t>
             </w:r>
             <w:r>
               <w:rPr>
@@ -2697,7 +2697,7 @@
               <w:lang w:eastAsia="en-CA"/>
             </w:rPr>
           </w:pPr>
-          <w:hyperlink w:anchor="_Toc44426502" w:history="1">
+          <w:hyperlink w:anchor="_Toc44685086" w:history="1">
             <w:r>
               <w:rPr>
                 <w:rStyle w:val="Kpr"/>
@@ -2740,7 +2740,7 @@
                 <w:noProof/>
                 <w:webHidden/>
               </w:rPr>
-              <w:instrText xml:space="preserve"> PAGEREF _Toc44426502 \h </w:instrText>
+              <w:instrText xml:space="preserve"> PAGEREF _Toc44685086 \h </w:instrText>
             </w:r>
             <w:r>
               <w:rPr>
@@ -2760,7 +2760,7 @@
                 <w:noProof/>
                 <w:webHidden/>
               </w:rPr>
-              <w:t>19</w:t>
+              <w:t>20</w:t>
             </w:r>
             <w:r>
               <w:rPr>
@@ -2785,7 +2785,7 @@
               <w:lang w:eastAsia="en-CA"/>
             </w:rPr>
           </w:pPr>
-          <w:hyperlink w:anchor="_Toc44426503" w:history="1">
+          <w:hyperlink w:anchor="_Toc44685087" w:history="1">
             <w:r>
               <w:rPr>
                 <w:rStyle w:val="Kpr"/>
@@ -2828,7 +2828,7 @@
                 <w:noProof/>
                 <w:webHidden/>
               </w:rPr>
-              <w:instrText xml:space="preserve"> PAGEREF _Toc44426503 \h </w:instrText>
+              <w:instrText xml:space="preserve"> PAGEREF _Toc44685087 \h </w:instrText>
             </w:r>
             <w:r>
               <w:rPr>
@@ -2848,7 +2848,7 @@
                 <w:noProof/>
                 <w:webHidden/>
               </w:rPr>
-              <w:t>22</w:t>
+              <w:t>23</w:t>
             </w:r>
             <w:r>
               <w:rPr>
@@ -2873,7 +2873,7 @@
               <w:lang w:eastAsia="en-CA"/>
             </w:rPr>
           </w:pPr>
-          <w:hyperlink w:anchor="_Toc44426504" w:history="1">
+          <w:hyperlink w:anchor="_Toc44685088" w:history="1">
             <w:r>
               <w:rPr>
                 <w:rStyle w:val="Kpr"/>
@@ -2916,7 +2916,7 @@
                 <w:noProof/>
                 <w:webHidden/>
               </w:rPr>
-              <w:instrText xml:space="preserve"> PAGEREF _Toc44426504 \h </w:instrText>
+              <w:instrText xml:space="preserve"> PAGEREF _Toc44685088 \h </w:instrText>
             </w:r>
             <w:r>
               <w:rPr>
@@ -2936,7 +2936,7 @@
                 <w:noProof/>
                 <w:webHidden/>
               </w:rPr>
-              <w:t>25</w:t>
+              <w:t>26</w:t>
             </w:r>
             <w:r>
               <w:rPr>
@@ -2961,7 +2961,7 @@
               <w:lang w:eastAsia="en-CA"/>
             </w:rPr>
           </w:pPr>
-          <w:hyperlink w:anchor="_Toc44426505" w:history="1">
+          <w:hyperlink w:anchor="_Toc44685089" w:history="1">
             <w:r>
               <w:rPr>
                 <w:rStyle w:val="Kpr"/>
@@ -3004,7 +3004,7 @@
                 <w:noProof/>
                 <w:webHidden/>
               </w:rPr>
-              <w:instrText xml:space="preserve"> PAGEREF _Toc44426505 \h </w:instrText>
+              <w:instrText xml:space="preserve"> PAGEREF _Toc44685089 \h </w:instrText>
             </w:r>
             <w:r>
               <w:rPr>
@@ -3024,7 +3024,7 @@
                 <w:noProof/>
                 <w:webHidden/>
               </w:rPr>
-              <w:t>25</w:t>
+              <w:t>26</w:t>
             </w:r>
             <w:r>
               <w:rPr>
@@ -3049,7 +3049,7 @@
               <w:lang w:eastAsia="en-CA"/>
             </w:rPr>
           </w:pPr>
-          <w:hyperlink w:anchor="_Toc44426506" w:history="1">
+          <w:hyperlink w:anchor="_Toc44685090" w:history="1">
             <w:r>
               <w:rPr>
                 <w:rStyle w:val="Kpr"/>
@@ -3092,7 +3092,7 @@
                 <w:noProof/>
                 <w:webHidden/>
               </w:rPr>
-              <w:instrText xml:space="preserve"> PAGEREF _Toc44426506 \h </w:instrText>
+              <w:instrText xml:space="preserve"> PAGEREF _Toc44685090 \h </w:instrText>
             </w:r>
             <w:r>
               <w:rPr>
@@ -3112,7 +3112,7 @@
                 <w:noProof/>
                 <w:webHidden/>
               </w:rPr>
-              <w:t>30</w:t>
+              <w:t>31</w:t>
             </w:r>
             <w:r>
               <w:rPr>
@@ -3137,7 +3137,7 @@
               <w:lang w:eastAsia="en-CA"/>
             </w:rPr>
           </w:pPr>
-          <w:hyperlink w:anchor="_Toc44426507" w:history="1">
+          <w:hyperlink w:anchor="_Toc44685091" w:history="1">
             <w:r>
               <w:rPr>
                 <w:rStyle w:val="Kpr"/>
@@ -3180,7 +3180,7 @@
                 <w:noProof/>
                 <w:webHidden/>
               </w:rPr>
-              <w:instrText xml:space="preserve"> PAGEREF _Toc44426507 \h </w:instrText>
+              <w:instrText xml:space="preserve"> PAGEREF _Toc44685091 \h </w:instrText>
             </w:r>
             <w:r>
               <w:rPr>
@@ -3200,7 +3200,95 @@
                 <w:noProof/>
                 <w:webHidden/>
               </w:rPr>
-              <w:t>35</w:t>
+              <w:t>36</w:t>
+            </w:r>
+            <w:r>
+              <w:rPr>
+                <w:noProof/>
+                <w:webHidden/>
+              </w:rPr>
+              <w:fldChar w:fldCharType="end"/>
+            </w:r>
+          </w:hyperlink>
+        </w:p>
+        <w:p>
+          <w:pPr>
+            <w:pStyle w:val="T2"/>
+            <w:tabs>
+              <w:tab w:val="left" w:pos="880"/>
+              <w:tab w:val="right" w:leader="dot" w:pos="9396"/>
+            </w:tabs>
+            <w:rPr>
+              <w:rFonts w:asciiTheme="minorHAnsi" w:eastAsiaTheme="minorEastAsia" w:hAnsiTheme="minorHAnsi"/>
+              <w:noProof/>
+              <w:sz w:val="22"/>
+              <w:lang w:eastAsia="en-CA"/>
+            </w:rPr>
+          </w:pPr>
+          <w:hyperlink w:anchor="_Toc44685092" w:history="1">
+            <w:r>
+              <w:rPr>
+                <w:rStyle w:val="Kpr"/>
+                <w:noProof/>
+              </w:rPr>
+              <w:t>7.1.</w:t>
+            </w:r>
+            <w:r>
+              <w:rPr>
+                <w:rFonts w:asciiTheme="minorHAnsi" w:eastAsiaTheme="minorEastAsia" w:hAnsiTheme="minorHAnsi"/>
+                <w:noProof/>
+                <w:sz w:val="22"/>
+                <w:lang w:eastAsia="en-CA"/>
+              </w:rPr>
+              <w:tab/>
+            </w:r>
+            <w:r>
+              <w:rPr>
+                <w:rStyle w:val="Kpr"/>
+                <w:noProof/>
+              </w:rPr>
+              <w:t>FUTURE WORK</w:t>
+            </w:r>
+            <w:r>
+              <w:rPr>
+                <w:noProof/>
+                <w:webHidden/>
+              </w:rPr>
+              <w:tab/>
+            </w:r>
+            <w:r>
+              <w:rPr>
+                <w:noProof/>
+                <w:webHidden/>
+              </w:rPr>
+              <w:fldChar w:fldCharType="begin"/>
+            </w:r>
+            <w:r>
+              <w:rPr>
+                <w:noProof/>
+                <w:webHidden/>
+              </w:rPr>
+              <w:instrText xml:space="preserve"> PAGEREF _Toc44685092 \h </w:instrText>
+            </w:r>
+            <w:r>
+              <w:rPr>
+                <w:noProof/>
+                <w:webHidden/>
+              </w:rPr>
+            </w:r>
+            <w:r>
+              <w:rPr>
+                <w:noProof/>
+                <w:webHidden/>
+              </w:rPr>
+              <w:fldChar w:fldCharType="separate"/>
+            </w:r>
+            <w:r>
+              <w:rPr>
+                <w:noProof/>
+                <w:webHidden/>
+              </w:rPr>
+              <w:t>36</w:t>
             </w:r>
             <w:r>
               <w:rPr>
@@ -3225,7 +3313,7 @@
               <w:lang w:eastAsia="en-CA"/>
             </w:rPr>
           </w:pPr>
-          <w:hyperlink w:anchor="_Toc44426508" w:history="1">
+          <w:hyperlink w:anchor="_Toc44685093" w:history="1">
             <w:r>
               <w:rPr>
                 <w:rStyle w:val="Kpr"/>
@@ -3247,7 +3335,7 @@
                 <w:rStyle w:val="Kpr"/>
                 <w:noProof/>
               </w:rPr>
-              <w:t>FUTURE WORK</w:t>
+              <w:t>REFERENCES</w:t>
             </w:r>
             <w:r>
               <w:rPr>
@@ -3268,7 +3356,7 @@
                 <w:noProof/>
                 <w:webHidden/>
               </w:rPr>
-              <w:instrText xml:space="preserve"> PAGEREF _Toc44426508 \h </w:instrText>
+              <w:instrText xml:space="preserve"> PAGEREF _Toc44685093 \h </w:instrText>
             </w:r>
             <w:r>
               <w:rPr>
@@ -3288,95 +3376,7 @@
                 <w:noProof/>
                 <w:webHidden/>
               </w:rPr>
-              <w:t>35</w:t>
-            </w:r>
-            <w:r>
-              <w:rPr>
-                <w:noProof/>
-                <w:webHidden/>
-              </w:rPr>
-              <w:fldChar w:fldCharType="end"/>
-            </w:r>
-          </w:hyperlink>
-        </w:p>
-        <w:p>
-          <w:pPr>
-            <w:pStyle w:val="T1"/>
-            <w:tabs>
-              <w:tab w:val="left" w:pos="480"/>
-              <w:tab w:val="right" w:leader="dot" w:pos="9396"/>
-            </w:tabs>
-            <w:rPr>
-              <w:rFonts w:asciiTheme="minorHAnsi" w:eastAsiaTheme="minorEastAsia" w:hAnsiTheme="minorHAnsi"/>
-              <w:noProof/>
-              <w:sz w:val="22"/>
-              <w:lang w:eastAsia="en-CA"/>
-            </w:rPr>
-          </w:pPr>
-          <w:hyperlink w:anchor="_Toc44426509" w:history="1">
-            <w:r>
-              <w:rPr>
-                <w:rStyle w:val="Kpr"/>
-                <w:noProof/>
-              </w:rPr>
-              <w:t>9.</w:t>
-            </w:r>
-            <w:r>
-              <w:rPr>
-                <w:rFonts w:asciiTheme="minorHAnsi" w:eastAsiaTheme="minorEastAsia" w:hAnsiTheme="minorHAnsi"/>
-                <w:noProof/>
-                <w:sz w:val="22"/>
-                <w:lang w:eastAsia="en-CA"/>
-              </w:rPr>
-              <w:tab/>
-            </w:r>
-            <w:r>
-              <w:rPr>
-                <w:rStyle w:val="Kpr"/>
-                <w:noProof/>
-              </w:rPr>
-              <w:t>REFERENCES</w:t>
-            </w:r>
-            <w:r>
-              <w:rPr>
-                <w:noProof/>
-                <w:webHidden/>
-              </w:rPr>
-              <w:tab/>
-            </w:r>
-            <w:r>
-              <w:rPr>
-                <w:noProof/>
-                <w:webHidden/>
-              </w:rPr>
-              <w:fldChar w:fldCharType="begin"/>
-            </w:r>
-            <w:r>
-              <w:rPr>
-                <w:noProof/>
-                <w:webHidden/>
-              </w:rPr>
-              <w:instrText xml:space="preserve"> PAGEREF _Toc44426509 \h </w:instrText>
-            </w:r>
-            <w:r>
-              <w:rPr>
-                <w:noProof/>
-                <w:webHidden/>
-              </w:rPr>
-            </w:r>
-            <w:r>
-              <w:rPr>
-                <w:noProof/>
-                <w:webHidden/>
-              </w:rPr>
-              <w:fldChar w:fldCharType="separate"/>
-            </w:r>
-            <w:r>
-              <w:rPr>
-                <w:noProof/>
-                <w:webHidden/>
-              </w:rPr>
-              <w:t>36</w:t>
+              <w:t>37</w:t>
             </w:r>
             <w:r>
               <w:rPr>
@@ -3421,7 +3421,7 @@
           <w:numId w:val="1"/>
         </w:numPr>
       </w:pPr>
-      <w:bookmarkStart w:id="1" w:name="_Toc44426488"/>
+      <w:bookmarkStart w:id="1" w:name="_Toc44685072"/>
       <w:r>
         <w:lastRenderedPageBreak/>
         <w:t>INTRODUCTION</w:t>
@@ -3455,7 +3455,7 @@
           <w:numId w:val="1"/>
         </w:numPr>
       </w:pPr>
-      <w:bookmarkStart w:id="2" w:name="_Toc44426489"/>
+      <w:bookmarkStart w:id="2" w:name="_Toc44685073"/>
       <w:r>
         <w:lastRenderedPageBreak/>
         <w:t>RELATED WOR</w:t>
@@ -3518,7 +3518,7 @@
           <w:numId w:val="1"/>
         </w:numPr>
       </w:pPr>
-      <w:bookmarkStart w:id="3" w:name="_Toc44426490"/>
+      <w:bookmarkStart w:id="3" w:name="_Toc44685074"/>
       <w:r>
         <w:lastRenderedPageBreak/>
         <w:t>PROJECT REQUIREMENTS</w:t>
@@ -3603,6 +3603,90 @@
       </w:r>
       <w:r>
         <w:t>specific language integrations.</w:t>
+      </w:r>
+    </w:p>
+    <w:p>
+      <w:r>
+        <w:t xml:space="preserve">The requirements of this driver project don’t collect from any users. </w:t>
+      </w:r>
+      <w:r>
+        <w:t>Listed requirements generated by me after examining the GSN diagrams</w:t>
+      </w:r>
+      <w:r>
+        <w:t>, Astah GSN XMI files</w:t>
+      </w:r>
+      <w:r>
+        <w:t>, similar Epsilon drivers</w:t>
+      </w:r>
+      <w:r>
+        <w:t>,</w:t>
+      </w:r>
+      <w:r>
+        <w:t xml:space="preserve"> and Epsilon source code.</w:t>
+      </w:r>
+      <w:r>
+        <w:t xml:space="preserve"> Element access requirements are coming from GSN standards and attribute access requirements are coming from both GSN and Astah GSN XMI file. For instance, ID access</w:t>
+      </w:r>
+      <w:r>
+        <w:t xml:space="preserve"> was</w:t>
+      </w:r>
+      <w:r>
+        <w:t xml:space="preserve"> originated from </w:t>
+      </w:r>
+      <w:r>
+        <w:t xml:space="preserve">the </w:t>
+      </w:r>
+      <w:r>
+        <w:t xml:space="preserve">GSN </w:t>
+      </w:r>
+      <w:r>
+        <w:t xml:space="preserve">diagram’s </w:t>
+      </w:r>
+      <w:r>
+        <w:t xml:space="preserve">element ID </w:t>
+      </w:r>
+      <w:r>
+        <w:t>on the other hand</w:t>
+      </w:r>
+      <w:r>
+        <w:t xml:space="preserve"> XMI:ID </w:t>
+      </w:r>
+      <w:r>
+        <w:t xml:space="preserve">was </w:t>
+      </w:r>
+      <w:r>
+        <w:t xml:space="preserve">originated from </w:t>
+      </w:r>
+      <w:r>
+        <w:t xml:space="preserve">the </w:t>
+      </w:r>
+      <w:r>
+        <w:t xml:space="preserve">XMI </w:t>
+      </w:r>
+      <w:r>
+        <w:t xml:space="preserve">tag </w:t>
+      </w:r>
+      <w:r>
+        <w:t>attribute</w:t>
+      </w:r>
+      <w:r>
+        <w:t xml:space="preserve"> which stores the unique ID value for each tag element</w:t>
+      </w:r>
+      <w:r>
+        <w:t>.</w:t>
+      </w:r>
+    </w:p>
+    <w:p>
+      <w:pPr>
+        <w:rPr>
+          <w:b/>
+        </w:rPr>
+      </w:pPr>
+      <w:r>
+        <w:rPr>
+          <w:b/>
+        </w:rPr>
+        <w:t>Epsilon Astah GSN Requirements:</w:t>
       </w:r>
     </w:p>
     <w:p>
@@ -4014,6 +4098,7 @@
         </w:numPr>
       </w:pPr>
       <w:r>
+        <w:lastRenderedPageBreak/>
         <w:t>A</w:t>
       </w:r>
       <w:r>
@@ -4147,7 +4232,6 @@
         </w:numPr>
       </w:pPr>
       <w:r>
-        <w:lastRenderedPageBreak/>
         <w:t xml:space="preserve">Updating </w:t>
       </w:r>
       <w:r>
@@ -4385,6 +4469,22 @@
     </w:p>
     <w:p>
       <w:pPr>
+        <w:pStyle w:val="ListeParagraf"/>
+      </w:pPr>
+    </w:p>
+    <w:p>
+      <w:r>
+        <w:t>In this chapter, project requir</w:t>
+      </w:r>
+      <w:r>
+        <w:t xml:space="preserve">ements and how/where </w:t>
+      </w:r>
+      <w:r>
+        <w:t>they are collected explained. The next chapter will explain the design decisions of the project and what kind of changes/updates made while developing the project.</w:t>
+      </w:r>
+    </w:p>
+    <w:p>
+      <w:pPr>
         <w:jc w:val="left"/>
       </w:pPr>
       <w:r>
@@ -4399,7 +4499,7 @@
           <w:numId w:val="1"/>
         </w:numPr>
       </w:pPr>
-      <w:bookmarkStart w:id="4" w:name="_Toc44426491"/>
+      <w:bookmarkStart w:id="4" w:name="_Toc44685075"/>
       <w:r>
         <w:lastRenderedPageBreak/>
         <w:t>DESIGN</w:t>
@@ -4441,6 +4541,44 @@
     </w:p>
     <w:p>
       <w:r>
+        <w:t xml:space="preserve">While developing the driver and the project, waterfall methodology used. </w:t>
+      </w:r>
+      <w:r>
+        <w:t xml:space="preserve">But some changes are made while developing the project due to the uncertainties. </w:t>
+      </w:r>
+      <w:r>
+        <w:t>The first</w:t>
+      </w:r>
+      <w:r>
+        <w:t xml:space="preserve"> </w:t>
+      </w:r>
+      <w:r>
+        <w:t>step o</w:t>
+      </w:r>
+      <w:r>
+        <w:t>f the project</w:t>
+      </w:r>
+      <w:r>
+        <w:t xml:space="preserve"> was examining the GSN diagrams and learning the basics. The next step was looking out for similar Epsilon drivers, their element access operations and how they are parsing the model files.</w:t>
+      </w:r>
+      <w:r>
+        <w:t xml:space="preserve"> Then project requirements created based on collected information from GSN and similar drivers. </w:t>
+      </w:r>
+      <w:r>
+        <w:t xml:space="preserve">The next step was looking for Epsilon driver plugin projects so that without I don’t have to deal with Epsilon plugin operations. For that purpose, I used </w:t>
+      </w:r>
+      <w:r>
+        <w:t xml:space="preserve">the </w:t>
+      </w:r>
+      <w:r>
+        <w:t xml:space="preserve">Epsilon HTML driver and build Astah GSN parser on top of that project. </w:t>
+      </w:r>
+      <w:r>
+        <w:t>The last step was testing the implementation of the driver. In this step, Epsilon ran in debug mode and each step investigated. Some necessary updates made in the source code and all of the changelog can be found in the project’s GitHub repository.</w:t>
+      </w:r>
+    </w:p>
+    <w:p>
+      <w:r>
         <w:t>Plain</w:t>
       </w:r>
       <w:r>
@@ -4586,7 +4724,11 @@
         <w:t xml:space="preserve">a </w:t>
       </w:r>
       <w:r>
-        <w:t xml:space="preserve">subset of the XML and using the Plain-XML driver methods is for HTML driver’s developers. However, that means I couldn’t use </w:t>
+        <w:t xml:space="preserve">subset of the XML and using the Plain-XML </w:t>
+      </w:r>
+      <w:r>
+        <w:lastRenderedPageBreak/>
+        <w:t xml:space="preserve">driver methods is for HTML driver’s developers. However, that means I couldn’t use </w:t>
       </w:r>
       <w:r>
         <w:t xml:space="preserve">the </w:t>
@@ -4619,9 +4761,8 @@
           <w:numId w:val="1"/>
         </w:numPr>
       </w:pPr>
-      <w:bookmarkStart w:id="5" w:name="_Toc44426492"/>
-      <w:r>
-        <w:lastRenderedPageBreak/>
+      <w:bookmarkStart w:id="5" w:name="_Toc44685076"/>
+      <w:r>
         <w:t xml:space="preserve">Implementing an Epsilon Driver for a </w:t>
       </w:r>
       <w:r>
@@ -4741,7 +4882,7 @@
           <w:numId w:val="1"/>
         </w:numPr>
       </w:pPr>
-      <w:bookmarkStart w:id="6" w:name="_Toc44426493"/>
+      <w:bookmarkStart w:id="6" w:name="_Toc44685077"/>
       <w:r>
         <w:t xml:space="preserve">XMI </w:t>
       </w:r>
@@ -4823,6 +4964,7 @@
     </w:p>
     <w:p>
       <w:r>
+        <w:lastRenderedPageBreak/>
         <w:t>Goal</w:t>
       </w:r>
       <w:r>
@@ -4910,7 +5052,6 @@
               </w:numPr>
             </w:pPr>
             <w:r>
-              <w:lastRenderedPageBreak/>
               <w:t>Goal</w:t>
             </w:r>
           </w:p>
@@ -5746,6 +5887,7 @@
               <w:jc w:val="center"/>
             </w:pPr>
             <w:r>
+              <w:lastRenderedPageBreak/>
               <w:t>ToBeSupported</w:t>
             </w:r>
           </w:p>
@@ -5911,7 +6053,6 @@
               <w:jc w:val="center"/>
             </w:pPr>
             <w:r>
-              <w:lastRenderedPageBreak/>
               <w:t>Source</w:t>
             </w:r>
           </w:p>
@@ -5992,7 +6133,7 @@
           <w:numId w:val="1"/>
         </w:numPr>
       </w:pPr>
-      <w:bookmarkStart w:id="7" w:name="_Toc44426494"/>
+      <w:bookmarkStart w:id="7" w:name="_Toc44685078"/>
       <w:r>
         <w:t xml:space="preserve">Using </w:t>
       </w:r>
@@ -6231,8 +6372,9 @@
           <w:numId w:val="1"/>
         </w:numPr>
       </w:pPr>
-      <w:bookmarkStart w:id="8" w:name="_Toc44426495"/>
-      <w:r>
+      <w:bookmarkStart w:id="8" w:name="_Toc44685079"/>
+      <w:r>
+        <w:lastRenderedPageBreak/>
         <w:t xml:space="preserve">Using the Epsilon </w:t>
       </w:r>
       <w:r>
@@ -6292,11 +6434,7 @@
         <w:t xml:space="preserve"> a tag object.</w:t>
       </w:r>
       <w:r>
-        <w:t xml:space="preserve"> </w:t>
-      </w:r>
-      <w:r>
-        <w:lastRenderedPageBreak/>
-        <w:t>Elements store tag’s attributes, text</w:t>
+        <w:t xml:space="preserve"> Elements store tag’s attributes, text</w:t>
       </w:r>
       <w:r>
         <w:t>,</w:t>
@@ -6502,7 +6640,7 @@
           <w:numId w:val="1"/>
         </w:numPr>
       </w:pPr>
-      <w:bookmarkStart w:id="9" w:name="_Toc44426496"/>
+      <w:bookmarkStart w:id="9" w:name="_Toc44685080"/>
       <w:r>
         <w:t>Determining E</w:t>
       </w:r>
@@ -6536,7 +6674,11 @@
     </w:p>
     <w:p>
       <w:r>
-        <w:t xml:space="preserve">In later designs, custom ID access added to the driver. Because GSN standards don’t require IDs to start with element type letters. That’s why instead of returning null for custom ID queries, the driver compares every ID in the model and if it couldn’t find it then it returns null. For custom IDs, GSN type parser still returns null but after that, it checks every element for custom ID probability. </w:t>
+        <w:t xml:space="preserve">In later designs, custom ID access added to the driver. Because GSN standards don’t require IDs to start with element type letters. That’s why instead of returning null for custom ID queries, the </w:t>
+      </w:r>
+      <w:r>
+        <w:lastRenderedPageBreak/>
+        <w:t xml:space="preserve">driver compares every ID in the model and if it couldn’t find it then it returns null. For custom IDs, GSN type parser still returns null but after that, it checks every element for custom ID probability. </w:t>
       </w:r>
     </w:p>
     <w:p>
@@ -6589,11 +6731,7 @@
         <w:t>xsi:type</w:t>
       </w:r>
       <w:r>
-        <w:t xml:space="preserve"> </w:t>
-      </w:r>
-      <w:r>
-        <w:lastRenderedPageBreak/>
-        <w:t xml:space="preserve">attribute. So, for determining types, I have to use other attributes. The only difference between Goal-Justification pair and Assumption elements is assumed attribute. For Assumption elements this attribute’s value is true but for Goal and Justification elements this attribute’s value is false. Now we can determine Assumption elements from Goal and Justification elements. For determining between Goal and Justification elements, there aren’t any attributes. The only difference between these 2 elements is their connections. Goal elements can connect all 3 types of link elements but Justification elements can only connect to the Asserted Context element’s target side. Thus, if the given element’s </w:t>
+        <w:t xml:space="preserve"> attribute. So, for determining types, I have to use other attributes. The only difference between Goal-Justification pair and Assumption elements is assumed attribute. For Assumption elements this attribute’s value is true but for Goal and Justification elements this attribute’s value is false. Now we can determine Assumption elements from Goal and Justification elements. For determining between Goal and Justification elements, there aren’t any attributes. The only difference between these 2 elements is their connections. Goal elements can connect all 3 types of link elements but Justification elements can only connect to the Asserted Context element’s target side. Thus, if the given element’s </w:t>
       </w:r>
       <w:r>
         <w:rPr>
@@ -7236,6 +7374,7 @@
               <w:rPr>
                 <w:rFonts w:ascii="Consolas" w:hAnsi="Consolas"/>
               </w:rPr>
+              <w:lastRenderedPageBreak/>
               <w:t>&lt;</w:t>
             </w:r>
             <w:r>
@@ -7475,7 +7614,6 @@
                 <w:rFonts w:cs="Times New Roman"/>
                 <w:b/>
               </w:rPr>
-              <w:lastRenderedPageBreak/>
               <w:t>Asserted Context element</w:t>
             </w:r>
           </w:p>
@@ -7929,7 +8067,7 @@
           <w:numId w:val="1"/>
         </w:numPr>
       </w:pPr>
-      <w:bookmarkStart w:id="10" w:name="_Toc44426497"/>
+      <w:bookmarkStart w:id="10" w:name="_Toc44685081"/>
       <w:r>
         <w:t xml:space="preserve">Problems with Astah GSN XMI </w:t>
       </w:r>
@@ -8195,7 +8333,11 @@
         <w:t xml:space="preserve">the </w:t>
       </w:r>
       <w:r>
-        <w:t xml:space="preserve">user changes something in the GSN diagram (e.g. add another node), it completely changes all ID values. This is not a huge concern in the project. I cannot generate the unique </w:t>
+        <w:t xml:space="preserve">user changes something in the GSN diagram (e.g. add another node), it completely changes all ID </w:t>
+      </w:r>
+      <w:r>
+        <w:lastRenderedPageBreak/>
+        <w:t xml:space="preserve">values. This is not a huge concern in the project. I cannot generate the unique </w:t>
       </w:r>
       <w:r>
         <w:rPr>
@@ -8205,6 +8347,33 @@
       </w:r>
       <w:r>
         <w:t xml:space="preserve"> values for newly created elements because I don’t know what values Astah GSN uses when generating these IDs.</w:t>
+      </w:r>
+    </w:p>
+    <w:p/>
+    <w:p>
+      <w:r>
+        <w:t>Chapter 4 presented the design and the challenges of the Astah GSN driver development process. Also, why two of the selected Epsilon drivers chose over others and how did I take advantage of each of them while designing this project.</w:t>
+      </w:r>
+      <w:r>
+        <w:t xml:space="preserve"> There were also some problems and challenges while developing this project due to Astah GSN limitations.</w:t>
+      </w:r>
+      <w:r>
+        <w:t xml:space="preserve"> In the next chapter, the implementation progress of the chosen design layouts</w:t>
+      </w:r>
+      <w:r>
+        <w:t>, as well as each developed classes and their methods,</w:t>
+      </w:r>
+      <w:r>
+        <w:t xml:space="preserve"> </w:t>
+      </w:r>
+      <w:r>
+        <w:t xml:space="preserve">will be </w:t>
+      </w:r>
+      <w:r>
+        <w:t>discussed</w:t>
+      </w:r>
+      <w:r>
+        <w:t xml:space="preserve">. </w:t>
       </w:r>
     </w:p>
     <w:p>
@@ -8223,7 +8392,7 @@
           <w:numId w:val="1"/>
         </w:numPr>
       </w:pPr>
-      <w:bookmarkStart w:id="11" w:name="_Toc44426498"/>
+      <w:bookmarkStart w:id="11" w:name="_Toc44685082"/>
       <w:r>
         <w:lastRenderedPageBreak/>
         <w:t>IMPLEMENTATION</w:t>
@@ -8385,7 +8554,7 @@
           <w:numId w:val="1"/>
         </w:numPr>
       </w:pPr>
-      <w:bookmarkStart w:id="12" w:name="_Toc44426499"/>
+      <w:bookmarkStart w:id="12" w:name="_Toc44685083"/>
       <w:r>
         <w:t>GSN Model</w:t>
       </w:r>
@@ -8699,7 +8868,7 @@
           <w:numId w:val="1"/>
         </w:numPr>
       </w:pPr>
-      <w:bookmarkStart w:id="13" w:name="_Toc44426500"/>
+      <w:bookmarkStart w:id="13" w:name="_Toc44685084"/>
       <w:r>
         <w:t xml:space="preserve">GSN </w:t>
       </w:r>
@@ -9365,7 +9534,7 @@
           <w:numId w:val="1"/>
         </w:numPr>
       </w:pPr>
-      <w:bookmarkStart w:id="14" w:name="_Toc44426501"/>
+      <w:bookmarkStart w:id="14" w:name="_Toc44685085"/>
       <w:r>
         <w:lastRenderedPageBreak/>
         <w:t xml:space="preserve">GSN </w:t>
@@ -9575,7 +9744,7 @@
           <w:numId w:val="1"/>
         </w:numPr>
       </w:pPr>
-      <w:bookmarkStart w:id="15" w:name="_Toc44426502"/>
+      <w:bookmarkStart w:id="15" w:name="_Toc44685086"/>
       <w:r>
         <w:t>GSN Property Getter</w:t>
       </w:r>
@@ -9690,13 +9859,7 @@
         <w:t xml:space="preserve">Element </w:t>
       </w:r>
       <w:r>
-        <w:t>(</w:t>
-      </w:r>
-      <w:r>
-        <w:t>W3C Dom library’s Element</w:t>
-      </w:r>
-      <w:r>
-        <w:t xml:space="preserve"> class) types and also </w:t>
+        <w:t xml:space="preserve">(W3C Dom library’s Element class) types and also </w:t>
       </w:r>
       <w:r>
         <w:rPr>
@@ -10141,7 +10304,13 @@
         <w:t>:</w:t>
       </w:r>
       <w:r>
-        <w:t xml:space="preserve"> - (GSN Element ID)</w:t>
+        <w:t xml:space="preserve"> </w:t>
+      </w:r>
+      <w:r>
+        <w:t>G1, Sn2, …</w:t>
+      </w:r>
+      <w:r>
+        <w:t xml:space="preserve"> (GSN Element ID)</w:t>
       </w:r>
       <w:r>
         <w:t xml:space="preserve"> </w:t>
@@ -10273,13 +10442,7 @@
         <w:t>:</w:t>
       </w:r>
       <w:r>
-        <w:t xml:space="preserve"> NULL or 1</w:t>
-      </w:r>
-      <w:r>
-        <w:t>+</w:t>
-      </w:r>
-      <w:r>
-        <w:t xml:space="preserve"> element</w:t>
+        <w:t xml:space="preserve"> NULL or 1+ element</w:t>
       </w:r>
     </w:p>
     <w:p>
@@ -10489,23 +10652,20 @@
         <w:t>:</w:t>
       </w:r>
       <w:r>
+        <w:t xml:space="preserve"> Empty string or type string</w:t>
+      </w:r>
+    </w:p>
+    <w:p>
+      <w:r>
+        <w:rPr>
+          <w:u w:val="single"/>
+        </w:rPr>
+        <w:t>Description:</w:t>
+      </w:r>
+      <w:r>
         <w:t xml:space="preserve"> </w:t>
       </w:r>
       <w:r>
-        <w:t>Empty string or type string</w:t>
-      </w:r>
-    </w:p>
-    <w:p>
-      <w:r>
-        <w:rPr>
-          <w:u w:val="single"/>
-        </w:rPr>
-        <w:t>Description:</w:t>
-      </w:r>
-      <w:r>
-        <w:t xml:space="preserve"> </w:t>
-      </w:r>
-      <w:r>
         <w:t xml:space="preserve">Gsn type case’s input could be </w:t>
       </w:r>
       <w:r>
@@ -10533,10 +10693,7 @@
         <w:t>given element/s type and returns it.</w:t>
       </w:r>
       <w:r>
-        <w:t xml:space="preserve"> </w:t>
-      </w:r>
-      <w:r>
-        <w:t>Additionally, the “gsntype” keyword used instead of the “type” keyword because the “type” keyword used by Epsilon and it returns the given object’s type.</w:t>
+        <w:t xml:space="preserve"> Additionally, the “gsntype” keyword used instead of the “type” keyword because the “type” keyword used by Epsilon and it returns the given object’s type.</w:t>
       </w:r>
     </w:p>
     <w:p>
@@ -10600,16 +10757,7 @@
         <w:t>:</w:t>
       </w:r>
       <w:r>
-        <w:t xml:space="preserve"> NULL or 1</w:t>
-      </w:r>
-      <w:r>
-        <w:t>+</w:t>
-      </w:r>
-      <w:r>
-        <w:t xml:space="preserve"> element</w:t>
-      </w:r>
-      <w:r>
-        <w:t>s</w:t>
+        <w:t xml:space="preserve"> NULL or 1+ elements</w:t>
       </w:r>
     </w:p>
     <w:p>
@@ -10787,13 +10935,7 @@
         <w:t>:</w:t>
       </w:r>
       <w:r>
-        <w:t xml:space="preserve"> Empty string or </w:t>
-      </w:r>
-      <w:r>
-        <w:t>content</w:t>
-      </w:r>
-      <w:r>
-        <w:t xml:space="preserve"> string</w:t>
+        <w:t xml:space="preserve"> Empty string or content string</w:t>
       </w:r>
     </w:p>
     <w:p>
@@ -10871,13 +11013,7 @@
         <w:t>:</w:t>
       </w:r>
       <w:r>
-        <w:t xml:space="preserve"> Empty string or </w:t>
-      </w:r>
-      <w:r>
-        <w:t>ID</w:t>
-      </w:r>
-      <w:r>
-        <w:t xml:space="preserve"> string</w:t>
+        <w:t xml:space="preserve"> Empty string or ID string</w:t>
       </w:r>
     </w:p>
     <w:p>
@@ -10968,13 +11104,7 @@
         <w:t>:</w:t>
       </w:r>
       <w:r>
-        <w:t xml:space="preserve"> Empty string or </w:t>
-      </w:r>
-      <w:r>
-        <w:t>xmi:id</w:t>
-      </w:r>
-      <w:r>
-        <w:t xml:space="preserve"> string</w:t>
+        <w:t xml:space="preserve"> Empty string or xmi:id string</w:t>
       </w:r>
     </w:p>
     <w:p>
@@ -11074,13 +11204,7 @@
         <w:t>:</w:t>
       </w:r>
       <w:r>
-        <w:t xml:space="preserve"> Empty string or </w:t>
-      </w:r>
-      <w:r>
-        <w:t>xsi:type</w:t>
-      </w:r>
-      <w:r>
-        <w:t xml:space="preserve"> string</w:t>
+        <w:t xml:space="preserve"> Empty string or xsi:type string</w:t>
       </w:r>
     </w:p>
     <w:p>
@@ -11199,7 +11323,7 @@
           <w:numId w:val="1"/>
         </w:numPr>
       </w:pPr>
-      <w:bookmarkStart w:id="16" w:name="_Toc44426503"/>
+      <w:bookmarkStart w:id="16" w:name="_Toc44685087"/>
       <w:r>
         <w:t>G</w:t>
       </w:r>
@@ -11224,8 +11348,6 @@
       <w:r>
         <w:t xml:space="preserve"> different commands.</w:t>
       </w:r>
-      <w:bookmarkStart w:id="17" w:name="_GoBack"/>
-      <w:bookmarkEnd w:id="17"/>
     </w:p>
     <w:p>
       <w:pPr>
@@ -11822,6 +11944,14 @@
         <w:t>, it finds the highest ID goal element such as G10 and returns 10 as a result.)</w:t>
       </w:r>
     </w:p>
+    <w:p/>
+    <w:p>
+      <w:r>
+        <w:t>The implementation chapter focused on the classes, methods and descriptions. Chapter 6 will evaluate the testing phase and testing methods. The first subject will be the user guide of the driver and the second part will investigate the driver’s usability on real-world GSN diagrams.</w:t>
+      </w:r>
+      <w:bookmarkStart w:id="17" w:name="_GoBack"/>
+      <w:bookmarkEnd w:id="17"/>
+    </w:p>
     <w:p>
       <w:pPr>
         <w:jc w:val="left"/>
@@ -11838,7 +11968,7 @@
           <w:numId w:val="1"/>
         </w:numPr>
       </w:pPr>
-      <w:bookmarkStart w:id="18" w:name="_Toc44426504"/>
+      <w:bookmarkStart w:id="18" w:name="_Toc44685088"/>
       <w:r>
         <w:lastRenderedPageBreak/>
         <w:t>TESTING/EVALUATION</w:t>
@@ -11865,7 +11995,7 @@
           <w:numId w:val="1"/>
         </w:numPr>
       </w:pPr>
-      <w:bookmarkStart w:id="19" w:name="_Toc44426505"/>
+      <w:bookmarkStart w:id="19" w:name="_Toc44685089"/>
       <w:r>
         <w:t xml:space="preserve">How </w:t>
       </w:r>
@@ -12145,7 +12275,7 @@
           <w:lang w:eastAsia="en-CA"/>
         </w:rPr>
         <w:drawing>
-          <wp:inline distT="0" distB="0" distL="0" distR="0" wp14:anchorId="198135FE" wp14:editId="0D010E91">
+          <wp:inline distT="0" distB="0" distL="0" distR="0" wp14:anchorId="73593EA3" wp14:editId="41C4D61F">
             <wp:extent cx="5972810" cy="3555365"/>
             <wp:effectExtent l="0" t="0" r="8890" b="6985"/>
             <wp:docPr id="1" name="Resim 1"/>
@@ -12321,7 +12451,7 @@
           <w:lang w:eastAsia="en-CA"/>
         </w:rPr>
         <w:drawing>
-          <wp:inline distT="0" distB="0" distL="0" distR="0" wp14:anchorId="7C989A7A" wp14:editId="056B374E">
+          <wp:inline distT="0" distB="0" distL="0" distR="0" wp14:anchorId="3757341C" wp14:editId="2776EFA3">
             <wp:extent cx="3411221" cy="3477846"/>
             <wp:effectExtent l="0" t="0" r="0" b="8890"/>
             <wp:docPr id="2" name="Resim 2"/>
@@ -12470,7 +12600,7 @@
         </w:rPr>
         <w:lastRenderedPageBreak/>
         <w:drawing>
-          <wp:inline distT="0" distB="0" distL="0" distR="0" wp14:anchorId="7D355DE9" wp14:editId="0360A4CA">
+          <wp:inline distT="0" distB="0" distL="0" distR="0" wp14:anchorId="18D41569" wp14:editId="1B4624C7">
             <wp:extent cx="3618375" cy="3456960"/>
             <wp:effectExtent l="0" t="0" r="1270" b="0"/>
             <wp:docPr id="3" name="Resim 3"/>
@@ -12518,10 +12648,7 @@
         <w:fldChar w:fldCharType="begin"/>
       </w:r>
       <w:r>
-        <w:instrText xml:space="preserve"> SEQ Figure \* AR</w:instrText>
-      </w:r>
-      <w:r>
-        <w:instrText xml:space="preserve">ABIC </w:instrText>
+        <w:instrText xml:space="preserve"> SEQ Figure \* ARABIC </w:instrText>
       </w:r>
       <w:r>
         <w:fldChar w:fldCharType="separate"/>
@@ -14664,7 +14791,7 @@
           <w:numId w:val="1"/>
         </w:numPr>
       </w:pPr>
-      <w:bookmarkStart w:id="20" w:name="_Toc44426506"/>
+      <w:bookmarkStart w:id="20" w:name="_Toc44685090"/>
       <w:r>
         <w:t>GSN Model Examples</w:t>
       </w:r>
@@ -14741,7 +14868,7 @@
         </w:rPr>
         <w:lastRenderedPageBreak/>
         <w:drawing>
-          <wp:inline distT="0" distB="0" distL="0" distR="0" wp14:anchorId="2D9E97A6" wp14:editId="382C92F9">
+          <wp:inline distT="0" distB="0" distL="0" distR="0" wp14:anchorId="6CFDB2A4" wp14:editId="5BBB414D">
             <wp:extent cx="5972810" cy="4496435"/>
             <wp:effectExtent l="0" t="0" r="8890" b="0"/>
             <wp:docPr id="4" name="Resim 4"/>
@@ -14828,7 +14955,7 @@
         </w:rPr>
         <w:lastRenderedPageBreak/>
         <w:drawing>
-          <wp:inline distT="0" distB="0" distL="0" distR="0" wp14:anchorId="210F21DE" wp14:editId="5C92F918">
+          <wp:inline distT="0" distB="0" distL="0" distR="0" wp14:anchorId="39C50D66" wp14:editId="579FE782">
             <wp:extent cx="5972810" cy="5768340"/>
             <wp:effectExtent l="0" t="0" r="8890" b="3810"/>
             <wp:docPr id="5" name="Resim 5"/>
@@ -14911,7 +15038,7 @@
         </w:rPr>
         <w:lastRenderedPageBreak/>
         <w:drawing>
-          <wp:inline distT="0" distB="0" distL="0" distR="0" wp14:anchorId="0D6AF772" wp14:editId="5BA38F34">
+          <wp:inline distT="0" distB="0" distL="0" distR="0" wp14:anchorId="2C813DD2" wp14:editId="752D61B9">
             <wp:extent cx="5972810" cy="6205855"/>
             <wp:effectExtent l="0" t="0" r="8890" b="4445"/>
             <wp:docPr id="6" name="Resim 6"/>
@@ -14965,7 +15092,7 @@
         </w:rPr>
         <w:lastRenderedPageBreak/>
         <w:drawing>
-          <wp:inline distT="0" distB="0" distL="0" distR="0" wp14:anchorId="2CB99FF9" wp14:editId="683AE461">
+          <wp:inline distT="0" distB="0" distL="0" distR="0" wp14:anchorId="690AFE80" wp14:editId="65D25DEC">
             <wp:extent cx="5972810" cy="4265295"/>
             <wp:effectExtent l="0" t="0" r="8890" b="1905"/>
             <wp:docPr id="7" name="Resim 7"/>
@@ -15062,7 +15189,7 @@
           <w:numId w:val="1"/>
         </w:numPr>
       </w:pPr>
-      <w:bookmarkStart w:id="21" w:name="_Toc44426507"/>
+      <w:bookmarkStart w:id="21" w:name="_Toc44685091"/>
       <w:r>
         <w:lastRenderedPageBreak/>
         <w:t>CONCLUSION</w:t>
@@ -15075,15 +15202,69 @@
         <w:t>Conclusion…</w:t>
       </w:r>
     </w:p>
-    <w:p>
-      <w:r>
-        <w:t xml:space="preserve">Might </w:t>
-      </w:r>
-      <w:r>
-        <w:t>merge Conclusion and Future Work sections.</w:t>
-      </w:r>
-      <w:r>
-        <w:t>!!!</w:t>
+    <w:p/>
+    <w:p>
+      <w:pPr>
+        <w:pStyle w:val="Balk2"/>
+        <w:numPr>
+          <w:ilvl w:val="1"/>
+          <w:numId w:val="1"/>
+        </w:numPr>
+      </w:pPr>
+      <w:bookmarkStart w:id="22" w:name="_Toc44685092"/>
+      <w:r>
+        <w:t>FUTURE WORK</w:t>
+      </w:r>
+      <w:bookmarkEnd w:id="22"/>
+    </w:p>
+    <w:p/>
+    <w:p>
+      <w:r>
+        <w:t>This project is a Master of Engin</w:t>
+      </w:r>
+      <w:r>
+        <w:t>e</w:t>
+      </w:r>
+      <w:r>
+        <w:t xml:space="preserve">ering project and the project time is not limited. Thus, it doesn’t have all the features that I can implement into the Astah GSN driver. </w:t>
+      </w:r>
+      <w:r>
+        <w:t>For instance, the current version of the driver cannot access or update the Strategy-to-Goal and Goal-to-Strateg</w:t>
+      </w:r>
+      <w:r>
+        <w:t>y</w:t>
+      </w:r>
+      <w:r>
+        <w:t xml:space="preserve"> link elements due to their storage type in the XMI file. This feature could be implemented in the driver but changing the design of the Astah GSN XMI file would be better for all.</w:t>
+      </w:r>
+      <w:r>
+        <w:t xml:space="preserve"> Also, for newly created elements unique </w:t>
+      </w:r>
+      <w:r>
+        <w:rPr>
+          <w:i/>
+        </w:rPr>
+        <w:t>xmi:id</w:t>
+      </w:r>
+      <w:r>
+        <w:t xml:space="preserve"> values needed. However, without knowledge of what Astah GSN uses in the ID generation phase, generating new unique IDs might corrupt the whole GSN model. Thus, implementing this feature would require additional information and it might take longer.</w:t>
+      </w:r>
+      <w:r>
+        <w:t xml:space="preserve"> Moreover, accessing and changing all attributes in the XMI file could be implemented in the driver if necessary.</w:t>
+      </w:r>
+    </w:p>
+    <w:p>
+      <w:pPr>
+        <w:jc w:val="left"/>
+        <w:rPr>
+          <w:rFonts w:ascii="Palatino Linotype" w:eastAsiaTheme="majorEastAsia" w:hAnsi="Palatino Linotype" w:cstheme="majorBidi"/>
+          <w:b/>
+          <w:sz w:val="60"/>
+          <w:szCs w:val="60"/>
+        </w:rPr>
+      </w:pPr>
+      <w:r>
+        <w:br w:type="page"/>
       </w:r>
     </w:p>
     <w:p>
@@ -15094,71 +15275,7 @@
           <w:numId w:val="1"/>
         </w:numPr>
       </w:pPr>
-      <w:bookmarkStart w:id="22" w:name="_Toc44426508"/>
-      <w:r>
-        <w:t>FUTURE WORK</w:t>
-      </w:r>
-      <w:bookmarkEnd w:id="22"/>
-    </w:p>
-    <w:p/>
-    <w:p>
-      <w:r>
-        <w:t>This project is a Master of Engin</w:t>
-      </w:r>
-      <w:r>
-        <w:t>e</w:t>
-      </w:r>
-      <w:r>
-        <w:t xml:space="preserve">ering project and the project time is not limited. Thus, it doesn’t have all the features that I can implement into the Astah GSN driver. </w:t>
-      </w:r>
-      <w:r>
-        <w:t>For instance, the current version of the driver cannot access or update the Strategy-to-Goal and Goal-to-Strateg</w:t>
-      </w:r>
-      <w:r>
-        <w:t>y</w:t>
-      </w:r>
-      <w:r>
-        <w:t xml:space="preserve"> link elements due to their storage type in the XMI file. This feature could be implemented in the driver but changing the design of the Astah GSN XMI file would be better for all.</w:t>
-      </w:r>
-      <w:r>
-        <w:t xml:space="preserve"> Also, for newly created elements unique </w:t>
-      </w:r>
-      <w:r>
-        <w:rPr>
-          <w:i/>
-        </w:rPr>
-        <w:t>xmi:id</w:t>
-      </w:r>
-      <w:r>
-        <w:t xml:space="preserve"> values needed. However, without knowledge of what Astah GSN uses in the ID generation phase, generating new unique IDs might corrupt the whole GSN model. Thus, implementing this feature would require additional information and it might take longer.</w:t>
-      </w:r>
-      <w:r>
-        <w:t xml:space="preserve"> Moreover, accessing and changing all attributes in the XMI file could be implemented in the driver if necessary.</w:t>
-      </w:r>
-    </w:p>
-    <w:p>
-      <w:pPr>
-        <w:jc w:val="left"/>
-        <w:rPr>
-          <w:rFonts w:ascii="Palatino Linotype" w:eastAsiaTheme="majorEastAsia" w:hAnsi="Palatino Linotype" w:cstheme="majorBidi"/>
-          <w:b/>
-          <w:sz w:val="60"/>
-          <w:szCs w:val="60"/>
-        </w:rPr>
-      </w:pPr>
-      <w:r>
-        <w:br w:type="page"/>
-      </w:r>
-    </w:p>
-    <w:p>
-      <w:pPr>
-        <w:pStyle w:val="Balk1"/>
-        <w:numPr>
-          <w:ilvl w:val="0"/>
-          <w:numId w:val="1"/>
-        </w:numPr>
-      </w:pPr>
-      <w:bookmarkStart w:id="23" w:name="_Toc44426509"/>
+      <w:bookmarkStart w:id="23" w:name="_Toc44685093"/>
       <w:r>
         <w:lastRenderedPageBreak/>
         <w:t>REFERENCES</w:t>
@@ -21426,7 +21543,7 @@
 </file>
 
 <file path=customXml/itemProps1.xml><?xml version="1.0" encoding="utf-8"?>
-<ds:datastoreItem xmlns:ds="http://schemas.openxmlformats.org/officeDocument/2006/customXml" ds:itemID="{E7F0F8E5-2BFB-407B-9EF9-6CB3208B2E01}">
+<ds:datastoreItem xmlns:ds="http://schemas.openxmlformats.org/officeDocument/2006/customXml" ds:itemID="{19FDCBF0-4C5C-4F12-A55F-A21A49EBFDCA}">
   <ds:schemaRefs>
     <ds:schemaRef ds:uri="http://schemas.openxmlformats.org/officeDocument/2006/bibliography"/>
   </ds:schemaRefs>

</xml_diff>

<commit_message>
Report - References updated to IEEE style, subsections updated
</commit_message>
<xml_diff>
--- a/Project Report/BaranKaya_ProjectReport.docx
+++ b/Project Report/BaranKaya_ProjectReport.docx
@@ -1302,7 +1302,7 @@
       <w:pPr>
         <w:pStyle w:val="Balk1"/>
       </w:pPr>
-      <w:bookmarkStart w:id="0" w:name="_Toc44685071"/>
+      <w:bookmarkStart w:id="0" w:name="_Toc44762341"/>
       <w:r>
         <w:lastRenderedPageBreak/>
         <w:t>ABSTRACT</w:t>
@@ -1393,7 +1393,7 @@
             </w:rPr>
             <w:fldChar w:fldCharType="separate"/>
           </w:r>
-          <w:hyperlink w:anchor="_Toc44685071" w:history="1">
+          <w:hyperlink w:anchor="_Toc44762341" w:history="1">
             <w:r>
               <w:rPr>
                 <w:rStyle w:val="Kpr"/>
@@ -1420,7 +1420,7 @@
                 <w:noProof/>
                 <w:webHidden/>
               </w:rPr>
-              <w:instrText xml:space="preserve"> PAGEREF _Toc44685071 \h </w:instrText>
+              <w:instrText xml:space="preserve"> PAGEREF _Toc44762341 \h </w:instrText>
             </w:r>
             <w:r>
               <w:rPr>
@@ -1465,7 +1465,7 @@
               <w:lang w:eastAsia="en-CA"/>
             </w:rPr>
           </w:pPr>
-          <w:hyperlink w:anchor="_Toc44685072" w:history="1">
+          <w:hyperlink w:anchor="_Toc44762342" w:history="1">
             <w:r>
               <w:rPr>
                 <w:rStyle w:val="Kpr"/>
@@ -1508,7 +1508,7 @@
                 <w:noProof/>
                 <w:webHidden/>
               </w:rPr>
-              <w:instrText xml:space="preserve"> PAGEREF _Toc44685072 \h </w:instrText>
+              <w:instrText xml:space="preserve"> PAGEREF _Toc44762342 \h </w:instrText>
             </w:r>
             <w:r>
               <w:rPr>
@@ -1553,7 +1553,7 @@
               <w:lang w:eastAsia="en-CA"/>
             </w:rPr>
           </w:pPr>
-          <w:hyperlink w:anchor="_Toc44685073" w:history="1">
+          <w:hyperlink w:anchor="_Toc44762343" w:history="1">
             <w:r>
               <w:rPr>
                 <w:rStyle w:val="Kpr"/>
@@ -1575,7 +1575,7 @@
                 <w:rStyle w:val="Kpr"/>
                 <w:noProof/>
               </w:rPr>
-              <w:t>RELATED WORK</w:t>
+              <w:t>RELATED WORKS</w:t>
             </w:r>
             <w:r>
               <w:rPr>
@@ -1596,7 +1596,271 @@
                 <w:noProof/>
                 <w:webHidden/>
               </w:rPr>
-              <w:instrText xml:space="preserve"> PAGEREF _Toc44685073 \h </w:instrText>
+              <w:instrText xml:space="preserve"> PAGEREF _Toc44762343 \h </w:instrText>
+            </w:r>
+            <w:r>
+              <w:rPr>
+                <w:noProof/>
+                <w:webHidden/>
+              </w:rPr>
+            </w:r>
+            <w:r>
+              <w:rPr>
+                <w:noProof/>
+                <w:webHidden/>
+              </w:rPr>
+              <w:fldChar w:fldCharType="separate"/>
+            </w:r>
+            <w:r>
+              <w:rPr>
+                <w:noProof/>
+                <w:webHidden/>
+              </w:rPr>
+              <w:t>7</w:t>
+            </w:r>
+            <w:r>
+              <w:rPr>
+                <w:noProof/>
+                <w:webHidden/>
+              </w:rPr>
+              <w:fldChar w:fldCharType="end"/>
+            </w:r>
+          </w:hyperlink>
+        </w:p>
+        <w:p>
+          <w:pPr>
+            <w:pStyle w:val="T2"/>
+            <w:tabs>
+              <w:tab w:val="left" w:pos="880"/>
+              <w:tab w:val="right" w:leader="dot" w:pos="9396"/>
+            </w:tabs>
+            <w:rPr>
+              <w:rFonts w:asciiTheme="minorHAnsi" w:eastAsiaTheme="minorEastAsia" w:hAnsiTheme="minorHAnsi"/>
+              <w:noProof/>
+              <w:sz w:val="22"/>
+              <w:lang w:eastAsia="en-CA"/>
+            </w:rPr>
+          </w:pPr>
+          <w:hyperlink w:anchor="_Toc44762344" w:history="1">
+            <w:r>
+              <w:rPr>
+                <w:rStyle w:val="Kpr"/>
+                <w:noProof/>
+              </w:rPr>
+              <w:t>2.1.</w:t>
+            </w:r>
+            <w:r>
+              <w:rPr>
+                <w:rFonts w:asciiTheme="minorHAnsi" w:eastAsiaTheme="minorEastAsia" w:hAnsiTheme="minorHAnsi"/>
+                <w:noProof/>
+                <w:sz w:val="22"/>
+                <w:lang w:eastAsia="en-CA"/>
+              </w:rPr>
+              <w:tab/>
+            </w:r>
+            <w:r>
+              <w:rPr>
+                <w:rStyle w:val="Kpr"/>
+                <w:noProof/>
+              </w:rPr>
+              <w:t>Model-Driven Engineering</w:t>
+            </w:r>
+            <w:r>
+              <w:rPr>
+                <w:noProof/>
+                <w:webHidden/>
+              </w:rPr>
+              <w:tab/>
+            </w:r>
+            <w:r>
+              <w:rPr>
+                <w:noProof/>
+                <w:webHidden/>
+              </w:rPr>
+              <w:fldChar w:fldCharType="begin"/>
+            </w:r>
+            <w:r>
+              <w:rPr>
+                <w:noProof/>
+                <w:webHidden/>
+              </w:rPr>
+              <w:instrText xml:space="preserve"> PAGEREF _Toc44762344 \h </w:instrText>
+            </w:r>
+            <w:r>
+              <w:rPr>
+                <w:noProof/>
+                <w:webHidden/>
+              </w:rPr>
+            </w:r>
+            <w:r>
+              <w:rPr>
+                <w:noProof/>
+                <w:webHidden/>
+              </w:rPr>
+              <w:fldChar w:fldCharType="separate"/>
+            </w:r>
+            <w:r>
+              <w:rPr>
+                <w:noProof/>
+                <w:webHidden/>
+              </w:rPr>
+              <w:t>7</w:t>
+            </w:r>
+            <w:r>
+              <w:rPr>
+                <w:noProof/>
+                <w:webHidden/>
+              </w:rPr>
+              <w:fldChar w:fldCharType="end"/>
+            </w:r>
+          </w:hyperlink>
+        </w:p>
+        <w:p>
+          <w:pPr>
+            <w:pStyle w:val="T2"/>
+            <w:tabs>
+              <w:tab w:val="left" w:pos="880"/>
+              <w:tab w:val="right" w:leader="dot" w:pos="9396"/>
+            </w:tabs>
+            <w:rPr>
+              <w:rFonts w:asciiTheme="minorHAnsi" w:eastAsiaTheme="minorEastAsia" w:hAnsiTheme="minorHAnsi"/>
+              <w:noProof/>
+              <w:sz w:val="22"/>
+              <w:lang w:eastAsia="en-CA"/>
+            </w:rPr>
+          </w:pPr>
+          <w:hyperlink w:anchor="_Toc44762345" w:history="1">
+            <w:r>
+              <w:rPr>
+                <w:rStyle w:val="Kpr"/>
+                <w:noProof/>
+              </w:rPr>
+              <w:t>2.2.</w:t>
+            </w:r>
+            <w:r>
+              <w:rPr>
+                <w:rFonts w:asciiTheme="minorHAnsi" w:eastAsiaTheme="minorEastAsia" w:hAnsiTheme="minorHAnsi"/>
+                <w:noProof/>
+                <w:sz w:val="22"/>
+                <w:lang w:eastAsia="en-CA"/>
+              </w:rPr>
+              <w:tab/>
+            </w:r>
+            <w:r>
+              <w:rPr>
+                <w:rStyle w:val="Kpr"/>
+                <w:noProof/>
+              </w:rPr>
+              <w:t>Safety Cases &amp; Goal Structuring Notations</w:t>
+            </w:r>
+            <w:r>
+              <w:rPr>
+                <w:noProof/>
+                <w:webHidden/>
+              </w:rPr>
+              <w:tab/>
+            </w:r>
+            <w:r>
+              <w:rPr>
+                <w:noProof/>
+                <w:webHidden/>
+              </w:rPr>
+              <w:fldChar w:fldCharType="begin"/>
+            </w:r>
+            <w:r>
+              <w:rPr>
+                <w:noProof/>
+                <w:webHidden/>
+              </w:rPr>
+              <w:instrText xml:space="preserve"> PAGEREF _Toc44762345 \h </w:instrText>
+            </w:r>
+            <w:r>
+              <w:rPr>
+                <w:noProof/>
+                <w:webHidden/>
+              </w:rPr>
+            </w:r>
+            <w:r>
+              <w:rPr>
+                <w:noProof/>
+                <w:webHidden/>
+              </w:rPr>
+              <w:fldChar w:fldCharType="separate"/>
+            </w:r>
+            <w:r>
+              <w:rPr>
+                <w:noProof/>
+                <w:webHidden/>
+              </w:rPr>
+              <w:t>7</w:t>
+            </w:r>
+            <w:r>
+              <w:rPr>
+                <w:noProof/>
+                <w:webHidden/>
+              </w:rPr>
+              <w:fldChar w:fldCharType="end"/>
+            </w:r>
+          </w:hyperlink>
+        </w:p>
+        <w:p>
+          <w:pPr>
+            <w:pStyle w:val="T2"/>
+            <w:tabs>
+              <w:tab w:val="left" w:pos="880"/>
+              <w:tab w:val="right" w:leader="dot" w:pos="9396"/>
+            </w:tabs>
+            <w:rPr>
+              <w:rFonts w:asciiTheme="minorHAnsi" w:eastAsiaTheme="minorEastAsia" w:hAnsiTheme="minorHAnsi"/>
+              <w:noProof/>
+              <w:sz w:val="22"/>
+              <w:lang w:eastAsia="en-CA"/>
+            </w:rPr>
+          </w:pPr>
+          <w:hyperlink w:anchor="_Toc44762346" w:history="1">
+            <w:r>
+              <w:rPr>
+                <w:rStyle w:val="Kpr"/>
+                <w:noProof/>
+              </w:rPr>
+              <w:t>2.3.</w:t>
+            </w:r>
+            <w:r>
+              <w:rPr>
+                <w:rFonts w:asciiTheme="minorHAnsi" w:eastAsiaTheme="minorEastAsia" w:hAnsiTheme="minorHAnsi"/>
+                <w:noProof/>
+                <w:sz w:val="22"/>
+                <w:lang w:eastAsia="en-CA"/>
+              </w:rPr>
+              <w:tab/>
+            </w:r>
+            <w:r>
+              <w:rPr>
+                <w:rStyle w:val="Kpr"/>
+                <w:noProof/>
+              </w:rPr>
+              <w:t>Epsilon</w:t>
+            </w:r>
+            <w:r>
+              <w:rPr>
+                <w:noProof/>
+                <w:webHidden/>
+              </w:rPr>
+              <w:tab/>
+            </w:r>
+            <w:r>
+              <w:rPr>
+                <w:noProof/>
+                <w:webHidden/>
+              </w:rPr>
+              <w:fldChar w:fldCharType="begin"/>
+            </w:r>
+            <w:r>
+              <w:rPr>
+                <w:noProof/>
+                <w:webHidden/>
+              </w:rPr>
+              <w:instrText xml:space="preserve"> PAGEREF _Toc44762346 \h </w:instrText>
             </w:r>
             <w:r>
               <w:rPr>
@@ -1641,7 +1905,7 @@
               <w:lang w:eastAsia="en-CA"/>
             </w:rPr>
           </w:pPr>
-          <w:hyperlink w:anchor="_Toc44685074" w:history="1">
+          <w:hyperlink w:anchor="_Toc44762347" w:history="1">
             <w:r>
               <w:rPr>
                 <w:rStyle w:val="Kpr"/>
@@ -1684,7 +1948,7 @@
                 <w:noProof/>
                 <w:webHidden/>
               </w:rPr>
-              <w:instrText xml:space="preserve"> PAGEREF _Toc44685074 \h </w:instrText>
+              <w:instrText xml:space="preserve"> PAGEREF _Toc44762347 \h </w:instrText>
             </w:r>
             <w:r>
               <w:rPr>
@@ -1729,7 +1993,7 @@
               <w:lang w:eastAsia="en-CA"/>
             </w:rPr>
           </w:pPr>
-          <w:hyperlink w:anchor="_Toc44685075" w:history="1">
+          <w:hyperlink w:anchor="_Toc44762348" w:history="1">
             <w:r>
               <w:rPr>
                 <w:rStyle w:val="Kpr"/>
@@ -1772,7 +2036,7 @@
                 <w:noProof/>
                 <w:webHidden/>
               </w:rPr>
-              <w:instrText xml:space="preserve"> PAGEREF _Toc44685075 \h </w:instrText>
+              <w:instrText xml:space="preserve"> PAGEREF _Toc44762348 \h </w:instrText>
             </w:r>
             <w:r>
               <w:rPr>
@@ -1817,7 +2081,7 @@
               <w:lang w:eastAsia="en-CA"/>
             </w:rPr>
           </w:pPr>
-          <w:hyperlink w:anchor="_Toc44685076" w:history="1">
+          <w:hyperlink w:anchor="_Toc44762349" w:history="1">
             <w:r>
               <w:rPr>
                 <w:rStyle w:val="Kpr"/>
@@ -1860,7 +2124,7 @@
                 <w:noProof/>
                 <w:webHidden/>
               </w:rPr>
-              <w:instrText xml:space="preserve"> PAGEREF _Toc44685076 \h </w:instrText>
+              <w:instrText xml:space="preserve"> PAGEREF _Toc44762349 \h </w:instrText>
             </w:r>
             <w:r>
               <w:rPr>
@@ -1905,7 +2169,7 @@
               <w:lang w:eastAsia="en-CA"/>
             </w:rPr>
           </w:pPr>
-          <w:hyperlink w:anchor="_Toc44685077" w:history="1">
+          <w:hyperlink w:anchor="_Toc44762350" w:history="1">
             <w:r>
               <w:rPr>
                 <w:rStyle w:val="Kpr"/>
@@ -1948,7 +2212,7 @@
                 <w:noProof/>
                 <w:webHidden/>
               </w:rPr>
-              <w:instrText xml:space="preserve"> PAGEREF _Toc44685077 \h </w:instrText>
+              <w:instrText xml:space="preserve"> PAGEREF _Toc44762350 \h </w:instrText>
             </w:r>
             <w:r>
               <w:rPr>
@@ -1993,7 +2257,7 @@
               <w:lang w:eastAsia="en-CA"/>
             </w:rPr>
           </w:pPr>
-          <w:hyperlink w:anchor="_Toc44685078" w:history="1">
+          <w:hyperlink w:anchor="_Toc44762351" w:history="1">
             <w:r>
               <w:rPr>
                 <w:rStyle w:val="Kpr"/>
@@ -2036,7 +2300,7 @@
                 <w:noProof/>
                 <w:webHidden/>
               </w:rPr>
-              <w:instrText xml:space="preserve"> PAGEREF _Toc44685078 \h </w:instrText>
+              <w:instrText xml:space="preserve"> PAGEREF _Toc44762351 \h </w:instrText>
             </w:r>
             <w:r>
               <w:rPr>
@@ -2081,7 +2345,7 @@
               <w:lang w:eastAsia="en-CA"/>
             </w:rPr>
           </w:pPr>
-          <w:hyperlink w:anchor="_Toc44685079" w:history="1">
+          <w:hyperlink w:anchor="_Toc44762352" w:history="1">
             <w:r>
               <w:rPr>
                 <w:rStyle w:val="Kpr"/>
@@ -2124,7 +2388,7 @@
                 <w:noProof/>
                 <w:webHidden/>
               </w:rPr>
-              <w:instrText xml:space="preserve"> PAGEREF _Toc44685079 \h </w:instrText>
+              <w:instrText xml:space="preserve"> PAGEREF _Toc44762352 \h </w:instrText>
             </w:r>
             <w:r>
               <w:rPr>
@@ -2169,7 +2433,7 @@
               <w:lang w:eastAsia="en-CA"/>
             </w:rPr>
           </w:pPr>
-          <w:hyperlink w:anchor="_Toc44685080" w:history="1">
+          <w:hyperlink w:anchor="_Toc44762353" w:history="1">
             <w:r>
               <w:rPr>
                 <w:rStyle w:val="Kpr"/>
@@ -2212,7 +2476,7 @@
                 <w:noProof/>
                 <w:webHidden/>
               </w:rPr>
-              <w:instrText xml:space="preserve"> PAGEREF _Toc44685080 \h </w:instrText>
+              <w:instrText xml:space="preserve"> PAGEREF _Toc44762353 \h </w:instrText>
             </w:r>
             <w:r>
               <w:rPr>
@@ -2257,7 +2521,7 @@
               <w:lang w:eastAsia="en-CA"/>
             </w:rPr>
           </w:pPr>
-          <w:hyperlink w:anchor="_Toc44685081" w:history="1">
+          <w:hyperlink w:anchor="_Toc44762354" w:history="1">
             <w:r>
               <w:rPr>
                 <w:rStyle w:val="Kpr"/>
@@ -2300,7 +2564,7 @@
                 <w:noProof/>
                 <w:webHidden/>
               </w:rPr>
-              <w:instrText xml:space="preserve"> PAGEREF _Toc44685081 \h </w:instrText>
+              <w:instrText xml:space="preserve"> PAGEREF _Toc44762354 \h </w:instrText>
             </w:r>
             <w:r>
               <w:rPr>
@@ -2345,7 +2609,7 @@
               <w:lang w:eastAsia="en-CA"/>
             </w:rPr>
           </w:pPr>
-          <w:hyperlink w:anchor="_Toc44685082" w:history="1">
+          <w:hyperlink w:anchor="_Toc44762355" w:history="1">
             <w:r>
               <w:rPr>
                 <w:rStyle w:val="Kpr"/>
@@ -2388,7 +2652,7 @@
                 <w:noProof/>
                 <w:webHidden/>
               </w:rPr>
-              <w:instrText xml:space="preserve"> PAGEREF _Toc44685082 \h </w:instrText>
+              <w:instrText xml:space="preserve"> PAGEREF _Toc44762355 \h </w:instrText>
             </w:r>
             <w:r>
               <w:rPr>
@@ -2433,7 +2697,7 @@
               <w:lang w:eastAsia="en-CA"/>
             </w:rPr>
           </w:pPr>
-          <w:hyperlink w:anchor="_Toc44685083" w:history="1">
+          <w:hyperlink w:anchor="_Toc44762356" w:history="1">
             <w:r>
               <w:rPr>
                 <w:rStyle w:val="Kpr"/>
@@ -2476,7 +2740,7 @@
                 <w:noProof/>
                 <w:webHidden/>
               </w:rPr>
-              <w:instrText xml:space="preserve"> PAGEREF _Toc44685083 \h </w:instrText>
+              <w:instrText xml:space="preserve"> PAGEREF _Toc44762356 \h </w:instrText>
             </w:r>
             <w:r>
               <w:rPr>
@@ -2521,7 +2785,7 @@
               <w:lang w:eastAsia="en-CA"/>
             </w:rPr>
           </w:pPr>
-          <w:hyperlink w:anchor="_Toc44685084" w:history="1">
+          <w:hyperlink w:anchor="_Toc44762357" w:history="1">
             <w:r>
               <w:rPr>
                 <w:rStyle w:val="Kpr"/>
@@ -2564,7 +2828,7 @@
                 <w:noProof/>
                 <w:webHidden/>
               </w:rPr>
-              <w:instrText xml:space="preserve"> PAGEREF _Toc44685084 \h </w:instrText>
+              <w:instrText xml:space="preserve"> PAGEREF _Toc44762357 \h </w:instrText>
             </w:r>
             <w:r>
               <w:rPr>
@@ -2609,7 +2873,7 @@
               <w:lang w:eastAsia="en-CA"/>
             </w:rPr>
           </w:pPr>
-          <w:hyperlink w:anchor="_Toc44685085" w:history="1">
+          <w:hyperlink w:anchor="_Toc44762358" w:history="1">
             <w:r>
               <w:rPr>
                 <w:rStyle w:val="Kpr"/>
@@ -2652,7 +2916,7 @@
                 <w:noProof/>
                 <w:webHidden/>
               </w:rPr>
-              <w:instrText xml:space="preserve"> PAGEREF _Toc44685085 \h </w:instrText>
+              <w:instrText xml:space="preserve"> PAGEREF _Toc44762358 \h </w:instrText>
             </w:r>
             <w:r>
               <w:rPr>
@@ -2697,7 +2961,7 @@
               <w:lang w:eastAsia="en-CA"/>
             </w:rPr>
           </w:pPr>
-          <w:hyperlink w:anchor="_Toc44685086" w:history="1">
+          <w:hyperlink w:anchor="_Toc44762359" w:history="1">
             <w:r>
               <w:rPr>
                 <w:rStyle w:val="Kpr"/>
@@ -2740,7 +3004,7 @@
                 <w:noProof/>
                 <w:webHidden/>
               </w:rPr>
-              <w:instrText xml:space="preserve"> PAGEREF _Toc44685086 \h </w:instrText>
+              <w:instrText xml:space="preserve"> PAGEREF _Toc44762359 \h </w:instrText>
             </w:r>
             <w:r>
               <w:rPr>
@@ -2785,7 +3049,7 @@
               <w:lang w:eastAsia="en-CA"/>
             </w:rPr>
           </w:pPr>
-          <w:hyperlink w:anchor="_Toc44685087" w:history="1">
+          <w:hyperlink w:anchor="_Toc44762360" w:history="1">
             <w:r>
               <w:rPr>
                 <w:rStyle w:val="Kpr"/>
@@ -2828,7 +3092,7 @@
                 <w:noProof/>
                 <w:webHidden/>
               </w:rPr>
-              <w:instrText xml:space="preserve"> PAGEREF _Toc44685087 \h </w:instrText>
+              <w:instrText xml:space="preserve"> PAGEREF _Toc44762360 \h </w:instrText>
             </w:r>
             <w:r>
               <w:rPr>
@@ -2873,7 +3137,7 @@
               <w:lang w:eastAsia="en-CA"/>
             </w:rPr>
           </w:pPr>
-          <w:hyperlink w:anchor="_Toc44685088" w:history="1">
+          <w:hyperlink w:anchor="_Toc44762361" w:history="1">
             <w:r>
               <w:rPr>
                 <w:rStyle w:val="Kpr"/>
@@ -2895,7 +3159,7 @@
                 <w:rStyle w:val="Kpr"/>
                 <w:noProof/>
               </w:rPr>
-              <w:t>TESTING/EVALUATION</w:t>
+              <w:t>TESTING &amp; EVALUATION</w:t>
             </w:r>
             <w:r>
               <w:rPr>
@@ -2916,7 +3180,7 @@
                 <w:noProof/>
                 <w:webHidden/>
               </w:rPr>
-              <w:instrText xml:space="preserve"> PAGEREF _Toc44685088 \h </w:instrText>
+              <w:instrText xml:space="preserve"> PAGEREF _Toc44762361 \h </w:instrText>
             </w:r>
             <w:r>
               <w:rPr>
@@ -2961,7 +3225,7 @@
               <w:lang w:eastAsia="en-CA"/>
             </w:rPr>
           </w:pPr>
-          <w:hyperlink w:anchor="_Toc44685089" w:history="1">
+          <w:hyperlink w:anchor="_Toc44762362" w:history="1">
             <w:r>
               <w:rPr>
                 <w:rStyle w:val="Kpr"/>
@@ -3004,7 +3268,7 @@
                 <w:noProof/>
                 <w:webHidden/>
               </w:rPr>
-              <w:instrText xml:space="preserve"> PAGEREF _Toc44685089 \h </w:instrText>
+              <w:instrText xml:space="preserve"> PAGEREF _Toc44762362 \h </w:instrText>
             </w:r>
             <w:r>
               <w:rPr>
@@ -3049,7 +3313,7 @@
               <w:lang w:eastAsia="en-CA"/>
             </w:rPr>
           </w:pPr>
-          <w:hyperlink w:anchor="_Toc44685090" w:history="1">
+          <w:hyperlink w:anchor="_Toc44762363" w:history="1">
             <w:r>
               <w:rPr>
                 <w:rStyle w:val="Kpr"/>
@@ -3092,7 +3356,7 @@
                 <w:noProof/>
                 <w:webHidden/>
               </w:rPr>
-              <w:instrText xml:space="preserve"> PAGEREF _Toc44685090 \h </w:instrText>
+              <w:instrText xml:space="preserve"> PAGEREF _Toc44762363 \h </w:instrText>
             </w:r>
             <w:r>
               <w:rPr>
@@ -3137,7 +3401,7 @@
               <w:lang w:eastAsia="en-CA"/>
             </w:rPr>
           </w:pPr>
-          <w:hyperlink w:anchor="_Toc44685091" w:history="1">
+          <w:hyperlink w:anchor="_Toc44762364" w:history="1">
             <w:r>
               <w:rPr>
                 <w:rStyle w:val="Kpr"/>
@@ -3180,7 +3444,7 @@
                 <w:noProof/>
                 <w:webHidden/>
               </w:rPr>
-              <w:instrText xml:space="preserve"> PAGEREF _Toc44685091 \h </w:instrText>
+              <w:instrText xml:space="preserve"> PAGEREF _Toc44762364 \h </w:instrText>
             </w:r>
             <w:r>
               <w:rPr>
@@ -3225,7 +3489,7 @@
               <w:lang w:eastAsia="en-CA"/>
             </w:rPr>
           </w:pPr>
-          <w:hyperlink w:anchor="_Toc44685092" w:history="1">
+          <w:hyperlink w:anchor="_Toc44762365" w:history="1">
             <w:r>
               <w:rPr>
                 <w:rStyle w:val="Kpr"/>
@@ -3247,7 +3511,7 @@
                 <w:rStyle w:val="Kpr"/>
                 <w:noProof/>
               </w:rPr>
-              <w:t>FUTURE WORK</w:t>
+              <w:t>Future Work</w:t>
             </w:r>
             <w:r>
               <w:rPr>
@@ -3268,7 +3532,7 @@
                 <w:noProof/>
                 <w:webHidden/>
               </w:rPr>
-              <w:instrText xml:space="preserve"> PAGEREF _Toc44685092 \h </w:instrText>
+              <w:instrText xml:space="preserve"> PAGEREF _Toc44762365 \h </w:instrText>
             </w:r>
             <w:r>
               <w:rPr>
@@ -3313,7 +3577,7 @@
               <w:lang w:eastAsia="en-CA"/>
             </w:rPr>
           </w:pPr>
-          <w:hyperlink w:anchor="_Toc44685093" w:history="1">
+          <w:hyperlink w:anchor="_Toc44762366" w:history="1">
             <w:r>
               <w:rPr>
                 <w:rStyle w:val="Kpr"/>
@@ -3356,7 +3620,7 @@
                 <w:noProof/>
                 <w:webHidden/>
               </w:rPr>
-              <w:instrText xml:space="preserve"> PAGEREF _Toc44685093 \h </w:instrText>
+              <w:instrText xml:space="preserve"> PAGEREF _Toc44762366 \h </w:instrText>
             </w:r>
             <w:r>
               <w:rPr>
@@ -3421,7 +3685,7 @@
           <w:numId w:val="1"/>
         </w:numPr>
       </w:pPr>
-      <w:bookmarkStart w:id="1" w:name="_Toc44685072"/>
+      <w:bookmarkStart w:id="1" w:name="_Toc44762342"/>
       <w:r>
         <w:lastRenderedPageBreak/>
         <w:t>INTRODUCTION</w:t>
@@ -3455,7 +3719,7 @@
           <w:numId w:val="1"/>
         </w:numPr>
       </w:pPr>
-      <w:bookmarkStart w:id="2" w:name="_Toc44685073"/>
+      <w:bookmarkStart w:id="2" w:name="_Toc44762343"/>
       <w:r>
         <w:lastRenderedPageBreak/>
         <w:t>RELATED WOR</w:t>
@@ -3463,23 +3727,53 @@
       <w:r>
         <w:t>K</w:t>
       </w:r>
+      <w:r>
+        <w:t>S</w:t>
+      </w:r>
       <w:bookmarkEnd w:id="2"/>
     </w:p>
     <w:p/>
     <w:p>
-      <w:r>
-        <w:t>SAFETY CASES…</w:t>
-      </w:r>
-    </w:p>
-    <w:p>
-      <w:r>
-        <w:t>MDE…</w:t>
-      </w:r>
-    </w:p>
-    <w:p>
-      <w:r>
-        <w:t>EPSILON…</w:t>
-      </w:r>
+      <w:pPr>
+        <w:pStyle w:val="Balk2"/>
+        <w:numPr>
+          <w:ilvl w:val="1"/>
+          <w:numId w:val="1"/>
+        </w:numPr>
+      </w:pPr>
+      <w:bookmarkStart w:id="3" w:name="_Toc44762344"/>
+      <w:r>
+        <w:t>Model-Driven Engineering</w:t>
+      </w:r>
+      <w:bookmarkEnd w:id="3"/>
+    </w:p>
+    <w:p>
+      <w:pPr>
+        <w:pStyle w:val="Balk2"/>
+        <w:numPr>
+          <w:ilvl w:val="1"/>
+          <w:numId w:val="1"/>
+        </w:numPr>
+      </w:pPr>
+      <w:bookmarkStart w:id="4" w:name="_Toc44762345"/>
+      <w:r>
+        <w:t>Safety Cases &amp; Goal Structuring Notations</w:t>
+      </w:r>
+      <w:bookmarkEnd w:id="4"/>
+    </w:p>
+    <w:p>
+      <w:pPr>
+        <w:pStyle w:val="Balk2"/>
+        <w:numPr>
+          <w:ilvl w:val="1"/>
+          <w:numId w:val="1"/>
+        </w:numPr>
+      </w:pPr>
+      <w:bookmarkStart w:id="5" w:name="_Toc44762346"/>
+      <w:r>
+        <w:t>Epsilon</w:t>
+      </w:r>
+      <w:bookmarkEnd w:id="5"/>
     </w:p>
     <w:p>
       <w:r>
@@ -3518,12 +3812,12 @@
           <w:numId w:val="1"/>
         </w:numPr>
       </w:pPr>
-      <w:bookmarkStart w:id="3" w:name="_Toc44685074"/>
+      <w:bookmarkStart w:id="6" w:name="_Toc44762347"/>
       <w:r>
         <w:lastRenderedPageBreak/>
         <w:t>PROJECT REQUIREMENTS</w:t>
       </w:r>
-      <w:bookmarkEnd w:id="3"/>
+      <w:bookmarkEnd w:id="6"/>
     </w:p>
     <w:p/>
     <w:p>
@@ -4499,12 +4793,12 @@
           <w:numId w:val="1"/>
         </w:numPr>
       </w:pPr>
-      <w:bookmarkStart w:id="4" w:name="_Toc44685075"/>
+      <w:bookmarkStart w:id="7" w:name="_Toc44762348"/>
       <w:r>
         <w:lastRenderedPageBreak/>
         <w:t>DESIGN</w:t>
       </w:r>
-      <w:bookmarkEnd w:id="4"/>
+      <w:bookmarkEnd w:id="7"/>
     </w:p>
     <w:p/>
     <w:p>
@@ -4550,13 +4844,7 @@
         <w:t>The first</w:t>
       </w:r>
       <w:r>
-        <w:t xml:space="preserve"> </w:t>
-      </w:r>
-      <w:r>
-        <w:t>step o</w:t>
-      </w:r>
-      <w:r>
-        <w:t>f the project</w:t>
+        <w:t xml:space="preserve"> step of the project</w:t>
       </w:r>
       <w:r>
         <w:t xml:space="preserve"> was examining the GSN diagrams and learning the basics. The next step was looking out for similar Epsilon drivers, their element access operations and how they are parsing the model files.</w:t>
@@ -4761,7 +5049,7 @@
           <w:numId w:val="1"/>
         </w:numPr>
       </w:pPr>
-      <w:bookmarkStart w:id="5" w:name="_Toc44685076"/>
+      <w:bookmarkStart w:id="8" w:name="_Toc44762349"/>
       <w:r>
         <w:t xml:space="preserve">Implementing an Epsilon Driver for a </w:t>
       </w:r>
@@ -4777,7 +5065,7 @@
       <w:r>
         <w:t>ool</w:t>
       </w:r>
-      <w:bookmarkEnd w:id="5"/>
+      <w:bookmarkEnd w:id="8"/>
     </w:p>
     <w:p>
       <w:r>
@@ -4882,7 +5170,7 @@
           <w:numId w:val="1"/>
         </w:numPr>
       </w:pPr>
-      <w:bookmarkStart w:id="6" w:name="_Toc44685077"/>
+      <w:bookmarkStart w:id="9" w:name="_Toc44762350"/>
       <w:r>
         <w:t xml:space="preserve">XMI </w:t>
       </w:r>
@@ -4901,7 +5189,7 @@
       <w:r>
         <w:t>s</w:t>
       </w:r>
-      <w:bookmarkEnd w:id="6"/>
+      <w:bookmarkEnd w:id="9"/>
     </w:p>
     <w:p>
       <w:r>
@@ -6133,7 +6421,7 @@
           <w:numId w:val="1"/>
         </w:numPr>
       </w:pPr>
-      <w:bookmarkStart w:id="7" w:name="_Toc44685078"/>
+      <w:bookmarkStart w:id="10" w:name="_Toc44762351"/>
       <w:r>
         <w:t xml:space="preserve">Using </w:t>
       </w:r>
@@ -6152,7 +6440,7 @@
       <w:r>
         <w:t>river</w:t>
       </w:r>
-      <w:bookmarkEnd w:id="7"/>
+      <w:bookmarkEnd w:id="10"/>
     </w:p>
     <w:p>
       <w:r>
@@ -6372,7 +6660,7 @@
           <w:numId w:val="1"/>
         </w:numPr>
       </w:pPr>
-      <w:bookmarkStart w:id="8" w:name="_Toc44685079"/>
+      <w:bookmarkStart w:id="11" w:name="_Toc44762352"/>
       <w:r>
         <w:lastRenderedPageBreak/>
         <w:t xml:space="preserve">Using the Epsilon </w:t>
@@ -6386,7 +6674,7 @@
       <w:r>
         <w:t>river</w:t>
       </w:r>
-      <w:bookmarkEnd w:id="8"/>
+      <w:bookmarkEnd w:id="11"/>
     </w:p>
     <w:p>
       <w:r>
@@ -6640,7 +6928,7 @@
           <w:numId w:val="1"/>
         </w:numPr>
       </w:pPr>
-      <w:bookmarkStart w:id="9" w:name="_Toc44685080"/>
+      <w:bookmarkStart w:id="12" w:name="_Toc44762353"/>
       <w:r>
         <w:t>Determining E</w:t>
       </w:r>
@@ -6665,7 +6953,7 @@
       <w:r>
         <w:t xml:space="preserve"> XMI File</w:t>
       </w:r>
-      <w:bookmarkEnd w:id="9"/>
+      <w:bookmarkEnd w:id="12"/>
     </w:p>
     <w:p>
       <w:r>
@@ -8067,7 +8355,7 @@
           <w:numId w:val="1"/>
         </w:numPr>
       </w:pPr>
-      <w:bookmarkStart w:id="10" w:name="_Toc44685081"/>
+      <w:bookmarkStart w:id="13" w:name="_Toc44762354"/>
       <w:r>
         <w:t xml:space="preserve">Problems with Astah GSN XMI </w:t>
       </w:r>
@@ -8077,7 +8365,7 @@
       <w:r>
         <w:t>iles</w:t>
       </w:r>
-      <w:bookmarkEnd w:id="10"/>
+      <w:bookmarkEnd w:id="13"/>
     </w:p>
     <w:p>
       <w:r>
@@ -8392,12 +8680,12 @@
           <w:numId w:val="1"/>
         </w:numPr>
       </w:pPr>
-      <w:bookmarkStart w:id="11" w:name="_Toc44685082"/>
+      <w:bookmarkStart w:id="14" w:name="_Toc44762355"/>
       <w:r>
         <w:lastRenderedPageBreak/>
         <w:t>IMPLEMENTATION</w:t>
       </w:r>
-      <w:bookmarkEnd w:id="11"/>
+      <w:bookmarkEnd w:id="14"/>
     </w:p>
     <w:p/>
     <w:p>
@@ -8554,11 +8842,11 @@
           <w:numId w:val="1"/>
         </w:numPr>
       </w:pPr>
-      <w:bookmarkStart w:id="12" w:name="_Toc44685083"/>
+      <w:bookmarkStart w:id="15" w:name="_Toc44762356"/>
       <w:r>
         <w:t>GSN Model</w:t>
       </w:r>
-      <w:bookmarkEnd w:id="12"/>
+      <w:bookmarkEnd w:id="15"/>
     </w:p>
     <w:p>
       <w:r>
@@ -8868,14 +9156,14 @@
           <w:numId w:val="1"/>
         </w:numPr>
       </w:pPr>
-      <w:bookmarkStart w:id="13" w:name="_Toc44685084"/>
+      <w:bookmarkStart w:id="16" w:name="_Toc44762357"/>
       <w:r>
         <w:t xml:space="preserve">GSN </w:t>
       </w:r>
       <w:r>
         <w:t>Property</w:t>
       </w:r>
-      <w:bookmarkEnd w:id="13"/>
+      <w:bookmarkEnd w:id="16"/>
     </w:p>
     <w:p>
       <w:r>
@@ -9534,7 +9822,7 @@
           <w:numId w:val="1"/>
         </w:numPr>
       </w:pPr>
-      <w:bookmarkStart w:id="14" w:name="_Toc44685085"/>
+      <w:bookmarkStart w:id="17" w:name="_Toc44762358"/>
       <w:r>
         <w:lastRenderedPageBreak/>
         <w:t xml:space="preserve">GSN </w:t>
@@ -9545,7 +9833,7 @@
       <w:r>
         <w:t xml:space="preserve"> Type</w:t>
       </w:r>
-      <w:bookmarkEnd w:id="14"/>
+      <w:bookmarkEnd w:id="17"/>
     </w:p>
     <w:p>
       <w:r>
@@ -9744,11 +10032,11 @@
           <w:numId w:val="1"/>
         </w:numPr>
       </w:pPr>
-      <w:bookmarkStart w:id="15" w:name="_Toc44685086"/>
+      <w:bookmarkStart w:id="18" w:name="_Toc44762359"/>
       <w:r>
         <w:t>GSN Property Getter</w:t>
       </w:r>
-      <w:bookmarkEnd w:id="15"/>
+      <w:bookmarkEnd w:id="18"/>
     </w:p>
     <w:p>
       <w:r>
@@ -11323,14 +11611,14 @@
           <w:numId w:val="1"/>
         </w:numPr>
       </w:pPr>
-      <w:bookmarkStart w:id="16" w:name="_Toc44685087"/>
+      <w:bookmarkStart w:id="19" w:name="_Toc44762360"/>
       <w:r>
         <w:t>G</w:t>
       </w:r>
       <w:r>
         <w:t>SN Property Setter</w:t>
       </w:r>
-      <w:bookmarkEnd w:id="16"/>
+      <w:bookmarkEnd w:id="19"/>
     </w:p>
     <w:p>
       <w:r>
@@ -11949,8 +12237,6 @@
       <w:r>
         <w:t>The implementation chapter focused on the classes, methods and descriptions. Chapter 6 will evaluate the testing phase and testing methods. The first subject will be the user guide of the driver and the second part will investigate the driver’s usability on real-world GSN diagrams.</w:t>
       </w:r>
-      <w:bookmarkStart w:id="17" w:name="_GoBack"/>
-      <w:bookmarkEnd w:id="17"/>
     </w:p>
     <w:p>
       <w:pPr>
@@ -11968,12 +12254,15 @@
           <w:numId w:val="1"/>
         </w:numPr>
       </w:pPr>
-      <w:bookmarkStart w:id="18" w:name="_Toc44685088"/>
+      <w:bookmarkStart w:id="20" w:name="_Toc44762361"/>
       <w:r>
         <w:lastRenderedPageBreak/>
-        <w:t>TESTING/EVALUATION</w:t>
-      </w:r>
-      <w:bookmarkEnd w:id="18"/>
+        <w:t xml:space="preserve">TESTING &amp; </w:t>
+      </w:r>
+      <w:r>
+        <w:t>EVALUATION</w:t>
+      </w:r>
+      <w:bookmarkEnd w:id="20"/>
     </w:p>
     <w:p/>
     <w:p>
@@ -11995,7 +12284,7 @@
           <w:numId w:val="1"/>
         </w:numPr>
       </w:pPr>
-      <w:bookmarkStart w:id="19" w:name="_Toc44685089"/>
+      <w:bookmarkStart w:id="21" w:name="_Toc44762362"/>
       <w:r>
         <w:t xml:space="preserve">How </w:t>
       </w:r>
@@ -12005,7 +12294,7 @@
       <w:r>
         <w:t xml:space="preserve"> Use Astah GSN Driver?</w:t>
       </w:r>
-      <w:bookmarkEnd w:id="19"/>
+      <w:bookmarkEnd w:id="21"/>
     </w:p>
     <w:p>
       <w:pPr>
@@ -12275,7 +12564,7 @@
           <w:lang w:eastAsia="en-CA"/>
         </w:rPr>
         <w:drawing>
-          <wp:inline distT="0" distB="0" distL="0" distR="0" wp14:anchorId="73593EA3" wp14:editId="41C4D61F">
+          <wp:inline distT="0" distB="0" distL="0" distR="0" wp14:anchorId="775F86DD" wp14:editId="26C5B1BE">
             <wp:extent cx="5972810" cy="3555365"/>
             <wp:effectExtent l="0" t="0" r="8890" b="6985"/>
             <wp:docPr id="1" name="Resim 1"/>
@@ -12451,7 +12740,7 @@
           <w:lang w:eastAsia="en-CA"/>
         </w:rPr>
         <w:drawing>
-          <wp:inline distT="0" distB="0" distL="0" distR="0" wp14:anchorId="3757341C" wp14:editId="2776EFA3">
+          <wp:inline distT="0" distB="0" distL="0" distR="0" wp14:anchorId="09408E55" wp14:editId="0CA11139">
             <wp:extent cx="3411221" cy="3477846"/>
             <wp:effectExtent l="0" t="0" r="0" b="8890"/>
             <wp:docPr id="2" name="Resim 2"/>
@@ -12600,7 +12889,7 @@
         </w:rPr>
         <w:lastRenderedPageBreak/>
         <w:drawing>
-          <wp:inline distT="0" distB="0" distL="0" distR="0" wp14:anchorId="18D41569" wp14:editId="1B4624C7">
+          <wp:inline distT="0" distB="0" distL="0" distR="0" wp14:anchorId="1A1E6FFB" wp14:editId="1CBAB379">
             <wp:extent cx="3618375" cy="3456960"/>
             <wp:effectExtent l="0" t="0" r="1270" b="0"/>
             <wp:docPr id="3" name="Resim 3"/>
@@ -14791,14 +15080,14 @@
           <w:numId w:val="1"/>
         </w:numPr>
       </w:pPr>
-      <w:bookmarkStart w:id="20" w:name="_Toc44685090"/>
+      <w:bookmarkStart w:id="22" w:name="_Toc44762363"/>
       <w:r>
         <w:t>GSN Model Examples</w:t>
       </w:r>
       <w:r>
         <w:t xml:space="preserve"> with Epsilon</w:t>
       </w:r>
-      <w:bookmarkEnd w:id="20"/>
+      <w:bookmarkEnd w:id="22"/>
     </w:p>
     <w:p/>
     <w:p>
@@ -14868,7 +15157,7 @@
         </w:rPr>
         <w:lastRenderedPageBreak/>
         <w:drawing>
-          <wp:inline distT="0" distB="0" distL="0" distR="0" wp14:anchorId="6CFDB2A4" wp14:editId="5BBB414D">
+          <wp:inline distT="0" distB="0" distL="0" distR="0" wp14:anchorId="4183E0C7" wp14:editId="7B53187E">
             <wp:extent cx="5972810" cy="4496435"/>
             <wp:effectExtent l="0" t="0" r="8890" b="0"/>
             <wp:docPr id="4" name="Resim 4"/>
@@ -14955,7 +15244,7 @@
         </w:rPr>
         <w:lastRenderedPageBreak/>
         <w:drawing>
-          <wp:inline distT="0" distB="0" distL="0" distR="0" wp14:anchorId="39C50D66" wp14:editId="579FE782">
+          <wp:inline distT="0" distB="0" distL="0" distR="0" wp14:anchorId="3DDF90AF" wp14:editId="44BE6D9B">
             <wp:extent cx="5972810" cy="5768340"/>
             <wp:effectExtent l="0" t="0" r="8890" b="3810"/>
             <wp:docPr id="5" name="Resim 5"/>
@@ -15038,7 +15327,7 @@
         </w:rPr>
         <w:lastRenderedPageBreak/>
         <w:drawing>
-          <wp:inline distT="0" distB="0" distL="0" distR="0" wp14:anchorId="2C813DD2" wp14:editId="752D61B9">
+          <wp:inline distT="0" distB="0" distL="0" distR="0" wp14:anchorId="587F9997" wp14:editId="32341E3B">
             <wp:extent cx="5972810" cy="6205855"/>
             <wp:effectExtent l="0" t="0" r="8890" b="4445"/>
             <wp:docPr id="6" name="Resim 6"/>
@@ -15092,7 +15381,7 @@
         </w:rPr>
         <w:lastRenderedPageBreak/>
         <w:drawing>
-          <wp:inline distT="0" distB="0" distL="0" distR="0" wp14:anchorId="690AFE80" wp14:editId="65D25DEC">
+          <wp:inline distT="0" distB="0" distL="0" distR="0" wp14:anchorId="14789840" wp14:editId="7175886B">
             <wp:extent cx="5972810" cy="4265295"/>
             <wp:effectExtent l="0" t="0" r="8890" b="1905"/>
             <wp:docPr id="7" name="Resim 7"/>
@@ -15189,12 +15478,12 @@
           <w:numId w:val="1"/>
         </w:numPr>
       </w:pPr>
-      <w:bookmarkStart w:id="21" w:name="_Toc44685091"/>
+      <w:bookmarkStart w:id="23" w:name="_Toc44762364"/>
       <w:r>
         <w:lastRenderedPageBreak/>
         <w:t>CONCLUSION</w:t>
       </w:r>
-      <w:bookmarkEnd w:id="21"/>
+      <w:bookmarkEnd w:id="23"/>
     </w:p>
     <w:p/>
     <w:p>
@@ -15211,11 +15500,11 @@
           <w:numId w:val="1"/>
         </w:numPr>
       </w:pPr>
-      <w:bookmarkStart w:id="22" w:name="_Toc44685092"/>
-      <w:r>
-        <w:t>FUTURE WORK</w:t>
-      </w:r>
-      <w:bookmarkEnd w:id="22"/>
+      <w:bookmarkStart w:id="24" w:name="_Toc44762365"/>
+      <w:r>
+        <w:t>Future Work</w:t>
+      </w:r>
+      <w:bookmarkEnd w:id="24"/>
     </w:p>
     <w:p/>
     <w:p>
@@ -15275,12 +15564,12 @@
           <w:numId w:val="1"/>
         </w:numPr>
       </w:pPr>
-      <w:bookmarkStart w:id="23" w:name="_Toc44685093"/>
+      <w:bookmarkStart w:id="25" w:name="_Toc44762366"/>
       <w:r>
         <w:lastRenderedPageBreak/>
         <w:t>REFERENCES</w:t>
       </w:r>
-      <w:bookmarkEnd w:id="23"/>
+      <w:bookmarkEnd w:id="25"/>
     </w:p>
     <w:p>
       <w:pPr>
@@ -15290,9 +15579,126 @@
           <w:numId w:val="10"/>
         </w:numPr>
         <w:shd w:val="clear" w:color="auto" w:fill="FFFFFF" w:themeFill="background1"/>
+        <w:jc w:val="left"/>
       </w:pPr>
       <w:r>
         <w:t>UPDATE HERE!!</w:t>
+      </w:r>
+      <w:r>
+        <w:t xml:space="preserve"> IEEE </w:t>
+      </w:r>
+      <w:r>
+        <w:t>Style References</w:t>
+      </w:r>
+      <w:bookmarkStart w:id="26" w:name="_GoBack"/>
+      <w:bookmarkEnd w:id="26"/>
+    </w:p>
+    <w:p>
+      <w:pPr>
+        <w:pStyle w:val="HTMLncedenBiimlendirilmi"/>
+        <w:numPr>
+          <w:ilvl w:val="0"/>
+          <w:numId w:val="10"/>
+        </w:numPr>
+        <w:shd w:val="clear" w:color="auto" w:fill="FFFFFF" w:themeFill="background1"/>
+        <w:rPr>
+          <w:rFonts w:ascii="Times New Roman" w:eastAsiaTheme="minorHAnsi" w:hAnsi="Times New Roman" w:cstheme="minorBidi"/>
+          <w:sz w:val="24"/>
+          <w:szCs w:val="22"/>
+          <w:lang w:eastAsia="en-US"/>
+        </w:rPr>
+      </w:pPr>
+      <w:r>
+        <w:rPr>
+          <w:rFonts w:ascii="Times New Roman" w:eastAsiaTheme="minorHAnsi" w:hAnsi="Times New Roman" w:cstheme="minorBidi"/>
+          <w:b/>
+          <w:bCs/>
+          <w:sz w:val="24"/>
+          <w:szCs w:val="22"/>
+          <w:lang w:eastAsia="en-US"/>
+        </w:rPr>
+        <w:t>Book:</w:t>
+      </w:r>
+      <w:r>
+        <w:rPr>
+          <w:rFonts w:ascii="Times New Roman" w:eastAsiaTheme="minorHAnsi" w:hAnsi="Times New Roman" w:cstheme="minorBidi"/>
+          <w:sz w:val="24"/>
+          <w:szCs w:val="22"/>
+          <w:lang w:eastAsia="en-US"/>
+        </w:rPr>
+        <w:t xml:space="preserve"> [1]C.  Schmitt, The Legal Basis of the Total State. 2014, p. 75.</w:t>
+      </w:r>
+    </w:p>
+    <w:p>
+      <w:pPr>
+        <w:pStyle w:val="HTMLncedenBiimlendirilmi"/>
+        <w:numPr>
+          <w:ilvl w:val="0"/>
+          <w:numId w:val="10"/>
+        </w:numPr>
+        <w:shd w:val="clear" w:color="auto" w:fill="FFFFFF" w:themeFill="background1"/>
+        <w:rPr>
+          <w:rFonts w:ascii="Times New Roman" w:eastAsiaTheme="minorHAnsi" w:hAnsi="Times New Roman" w:cstheme="minorBidi"/>
+          <w:sz w:val="24"/>
+          <w:szCs w:val="22"/>
+          <w:lang w:eastAsia="en-US"/>
+        </w:rPr>
+      </w:pPr>
+      <w:r>
+        <w:rPr>
+          <w:rFonts w:ascii="Times New Roman" w:eastAsiaTheme="minorHAnsi" w:hAnsi="Times New Roman" w:cstheme="minorBidi"/>
+          <w:b/>
+          <w:bCs/>
+          <w:sz w:val="24"/>
+          <w:szCs w:val="22"/>
+          <w:lang w:eastAsia="en-US"/>
+        </w:rPr>
+        <w:t>Journal:</w:t>
+      </w:r>
+      <w:r>
+        <w:rPr>
+          <w:rFonts w:ascii="Times New Roman" w:eastAsiaTheme="minorHAnsi" w:hAnsi="Times New Roman" w:cstheme="minorBidi"/>
+          <w:sz w:val="24"/>
+          <w:szCs w:val="22"/>
+          <w:lang w:eastAsia="en-US"/>
+        </w:rPr>
+        <w:t xml:space="preserve"> [1]D.  Lyon, 'Everyday surveillance: Personal data and social classifications', Information, Communication &amp; Society, vol. 5, no. 2, pp. 242-257, 2002.</w:t>
+      </w:r>
+    </w:p>
+    <w:p>
+      <w:pPr>
+        <w:pStyle w:val="HTMLncedenBiimlendirilmi"/>
+        <w:numPr>
+          <w:ilvl w:val="0"/>
+          <w:numId w:val="10"/>
+        </w:numPr>
+        <w:shd w:val="clear" w:color="auto" w:fill="FFFFFF" w:themeFill="background1"/>
+        <w:rPr>
+          <w:rFonts w:ascii="Times New Roman" w:eastAsiaTheme="minorHAnsi" w:hAnsi="Times New Roman" w:cstheme="minorBidi"/>
+          <w:sz w:val="24"/>
+          <w:szCs w:val="22"/>
+          <w:lang w:eastAsia="en-US"/>
+        </w:rPr>
+      </w:pPr>
+      <w:r>
+        <w:rPr>
+          <w:rFonts w:ascii="Times New Roman" w:eastAsiaTheme="minorHAnsi" w:hAnsi="Times New Roman" w:cstheme="minorBidi"/>
+          <w:b/>
+          <w:bCs/>
+          <w:sz w:val="24"/>
+          <w:szCs w:val="22"/>
+          <w:lang w:eastAsia="en-US"/>
+        </w:rPr>
+        <w:t>Website:</w:t>
+      </w:r>
+      <w:r>
+        <w:rPr>
+          <w:rFonts w:ascii="Times New Roman" w:eastAsiaTheme="minorHAnsi" w:hAnsi="Times New Roman" w:cstheme="minorBidi"/>
+          <w:sz w:val="24"/>
+          <w:szCs w:val="22"/>
+          <w:lang w:eastAsia="en-US"/>
+        </w:rPr>
+        <w:t xml:space="preserve"> [1] Emarketer.com, 'Social Networking Reaches Nearly One in Four Around the World', 2014. [Online]. Available: http://www.emarketer.com/Article/Social-Networking-Reaches-Nearly-One-Four-Around-World/1009976. [Accessed: 23- Jun- 2014].</w:t>
       </w:r>
     </w:p>
     <w:p>
@@ -15303,6 +15709,12 @@
           <w:numId w:val="10"/>
         </w:numPr>
         <w:shd w:val="clear" w:color="auto" w:fill="FFFFFF" w:themeFill="background1"/>
+        <w:jc w:val="left"/>
+        <w:rPr>
+          <w:rStyle w:val="Kpr"/>
+          <w:color w:val="auto"/>
+          <w:u w:val="none"/>
+        </w:rPr>
       </w:pPr>
     </w:p>
     <w:p>
@@ -15313,15 +15725,39 @@
           <w:numId w:val="10"/>
         </w:numPr>
         <w:shd w:val="clear" w:color="auto" w:fill="FFFFFF" w:themeFill="background1"/>
-      </w:pPr>
-      <w:r>
-        <w:t>IEEE onli</w:t>
-      </w:r>
-      <w:r>
-        <w:t>n</w:t>
-      </w:r>
-      <w:r>
-        <w:t>e template</w:t>
+        <w:jc w:val="left"/>
+      </w:pPr>
+      <w:r>
+        <w:t>E</w:t>
+      </w:r>
+      <w:r>
+        <w:t>psilon</w:t>
+      </w:r>
+      <w:r>
+        <w:t xml:space="preserve">, </w:t>
+      </w:r>
+      <w:r>
+        <w:t xml:space="preserve">‘Eclipse Epsilon’, 2020. </w:t>
+      </w:r>
+      <w:r>
+        <w:rPr>
+          <w:sz w:val="22"/>
+        </w:rPr>
+        <w:t>[Online</w:t>
+      </w:r>
+      <w:r>
+        <w:t xml:space="preserve">]. Available: </w:t>
+      </w:r>
+      <w:hyperlink r:id="rId15" w:history="1">
+        <w:r>
+          <w:rPr>
+            <w:rStyle w:val="Kpr"/>
+          </w:rPr>
+          <w:t>https://www.eclipse.org/epsilon</w:t>
+        </w:r>
+      </w:hyperlink>
+      <w:r>
+        <w:t>. [Accessed: 04- Jul- 2020].</w:t>
       </w:r>
     </w:p>
     <w:p>
@@ -15332,9 +15768,36 @@
           <w:numId w:val="10"/>
         </w:numPr>
         <w:shd w:val="clear" w:color="auto" w:fill="FFFFFF" w:themeFill="background1"/>
-      </w:pPr>
-      <w:r>
-        <w:t>Author Initial.  Author Surname, 'Title', Year Published. [Online]. Available: http://Website URL. [Accessed: 10- Oct- 2013].</w:t>
+        <w:jc w:val="left"/>
+      </w:pPr>
+      <w:r>
+        <w:t>EpsilonLabs</w:t>
+      </w:r>
+      <w:r>
+        <w:t xml:space="preserve">, ‘Epsilon-HTML Integration’, 2020. [Online]. </w:t>
+      </w:r>
+      <w:r>
+        <w:t>Available</w:t>
+      </w:r>
+      <w:r>
+        <w:t xml:space="preserve">: </w:t>
+      </w:r>
+      <w:hyperlink r:id="rId16" w:history="1">
+        <w:r>
+          <w:rPr>
+            <w:rStyle w:val="Kpr"/>
+          </w:rPr>
+          <w:t>https://github.com/epsilonlabs/emc-html</w:t>
+        </w:r>
+      </w:hyperlink>
+      <w:r>
+        <w:t>. [Accessed</w:t>
+      </w:r>
+      <w:r>
+        <w:t>:</w:t>
+      </w:r>
+      <w:r>
+        <w:t xml:space="preserve"> 04- Jul- 2020].</w:t>
       </w:r>
     </w:p>
     <w:p>
@@ -15345,7 +15808,42 @@
           <w:numId w:val="10"/>
         </w:numPr>
         <w:shd w:val="clear" w:color="auto" w:fill="FFFFFF" w:themeFill="background1"/>
-      </w:pPr>
+        <w:jc w:val="left"/>
+        <w:rPr>
+          <w:rStyle w:val="Kpr"/>
+          <w:color w:val="auto"/>
+          <w:u w:val="none"/>
+        </w:rPr>
+      </w:pPr>
+      <w:r>
+        <w:t>GSNAdmin</w:t>
+      </w:r>
+      <w:r>
+        <w:t>, ‘</w:t>
+      </w:r>
+      <w:r>
+        <w:t>What is the Goal Structuring Notation?</w:t>
+      </w:r>
+      <w:r>
+        <w:t xml:space="preserve">’, 2020. [Online]. Available: </w:t>
+      </w:r>
+      <w:hyperlink r:id="rId17" w:history="1">
+        <w:r>
+          <w:rPr>
+            <w:rStyle w:val="Kpr"/>
+          </w:rPr>
+          <w:t>https://www.goalstructuringnotation.info/archives/category/in-a-nutshell</w:t>
+        </w:r>
+      </w:hyperlink>
+      <w:r>
+        <w:t>. [Accessed</w:t>
+      </w:r>
+      <w:r>
+        <w:t>:</w:t>
+      </w:r>
+      <w:r>
+        <w:t xml:space="preserve"> 04- Jul- 2020].</w:t>
+      </w:r>
     </w:p>
     <w:p>
       <w:pPr>
@@ -15355,18 +15853,36 @@
           <w:numId w:val="10"/>
         </w:numPr>
         <w:shd w:val="clear" w:color="auto" w:fill="FFFFFF" w:themeFill="background1"/>
-      </w:pPr>
-      <w:r>
-        <w:t xml:space="preserve">Epsilon website, “Epsilon Home”, </w:t>
-      </w:r>
-      <w:hyperlink r:id="rId15" w:history="1">
+        <w:jc w:val="left"/>
+        <w:rPr>
+          <w:rStyle w:val="Kpr"/>
+          <w:color w:val="auto"/>
+          <w:u w:val="none"/>
+        </w:rPr>
+      </w:pPr>
+      <w:r>
+        <w:t>Object Management Group (</w:t>
+      </w:r>
+      <w:r>
+        <w:t>OMG</w:t>
+      </w:r>
+      <w:r>
+        <w:t>)</w:t>
+      </w:r>
+      <w:r>
+        <w:t xml:space="preserve">, ‘XML Metadata Interchange (XMI) Specification’, 2020. [Online]. Available: </w:t>
+      </w:r>
+      <w:hyperlink r:id="rId18" w:history="1">
         <w:r>
           <w:rPr>
             <w:rStyle w:val="Kpr"/>
           </w:rPr>
-          <w:t>https://www.eclipse.org/epsilon/</w:t>
+          <w:t>https://www.omg.org/spec/XMI/2.5.1/PDF</w:t>
         </w:r>
       </w:hyperlink>
+      <w:r>
+        <w:t>. [Accessed: 04- Jul- 2020].</w:t>
+      </w:r>
     </w:p>
     <w:p>
       <w:pPr>
@@ -15375,24 +15891,65 @@
           <w:ilvl w:val="0"/>
           <w:numId w:val="10"/>
         </w:numPr>
-        <w:shd w:val="clear" w:color="auto" w:fill="FFFFFF" w:themeFill="background1"/>
-        <w:rPr>
-          <w:rStyle w:val="Kpr"/>
-          <w:color w:val="auto"/>
-          <w:u w:val="none"/>
-        </w:rPr>
-      </w:pPr>
-      <w:r>
-        <w:t xml:space="preserve">Goal Structuring Notation, “What is the Goal Structuring Notation?”, </w:t>
-      </w:r>
-      <w:hyperlink r:id="rId16" w:history="1">
-        <w:r>
-          <w:rPr>
-            <w:rStyle w:val="Kpr"/>
-          </w:rPr>
-          <w:t>http://www.goalstructuringnotation.info/archives/category/in-a-nutshell</w:t>
-        </w:r>
-      </w:hyperlink>
+        <w:jc w:val="left"/>
+      </w:pPr>
+      <w:r>
+        <w:t>Schmidt, Douglas C.</w:t>
+      </w:r>
+      <w:r>
+        <w:t>,</w:t>
+      </w:r>
+      <w:r>
+        <w:t xml:space="preserve"> ‘</w:t>
+      </w:r>
+      <w:r>
+        <w:t>Model-</w:t>
+      </w:r>
+      <w:r>
+        <w:t>D</w:t>
+      </w:r>
+      <w:r>
+        <w:t xml:space="preserve">riven </w:t>
+      </w:r>
+      <w:r>
+        <w:t>E</w:t>
+      </w:r>
+      <w:r>
+        <w:t>ngineering</w:t>
+      </w:r>
+      <w:r>
+        <w:t>’</w:t>
+      </w:r>
+      <w:r>
+        <w:t>,</w:t>
+      </w:r>
+      <w:r>
+        <w:t> Computer-IEEE Computer Society</w:t>
+      </w:r>
+      <w:r>
+        <w:t>,</w:t>
+      </w:r>
+      <w:r>
+        <w:t> </w:t>
+      </w:r>
+      <w:r>
+        <w:t xml:space="preserve">vol. </w:t>
+      </w:r>
+      <w:r>
+        <w:t>39</w:t>
+      </w:r>
+      <w:r>
+        <w:t xml:space="preserve">, no. </w:t>
+      </w:r>
+      <w:r>
+        <w:t>2</w:t>
+      </w:r>
+      <w:r>
+        <w:t>, pp. 25-31,</w:t>
+      </w:r>
+      <w:r>
+        <w:t xml:space="preserve"> 2006.</w:t>
+      </w:r>
     </w:p>
     <w:p>
       <w:pPr>
@@ -15401,44 +15958,7 @@
           <w:ilvl w:val="0"/>
           <w:numId w:val="10"/>
         </w:numPr>
-        <w:shd w:val="clear" w:color="auto" w:fill="FFFFFF" w:themeFill="background1"/>
-        <w:rPr>
-          <w:rStyle w:val="Kpr"/>
-          <w:color w:val="auto"/>
-          <w:u w:val="none"/>
-        </w:rPr>
-      </w:pPr>
-      <w:r>
-        <w:t xml:space="preserve">Epsilon Lab GitHub page, </w:t>
-      </w:r>
-      <w:hyperlink r:id="rId17" w:history="1">
-        <w:r>
-          <w:rPr>
-            <w:rStyle w:val="Kpr"/>
-          </w:rPr>
-          <w:t>https://github.com/epsilonlabs</w:t>
-        </w:r>
-      </w:hyperlink>
-    </w:p>
-    <w:p>
-      <w:pPr>
-        <w:pStyle w:val="ListeParagraf"/>
-        <w:numPr>
-          <w:ilvl w:val="0"/>
-          <w:numId w:val="10"/>
-        </w:numPr>
-      </w:pPr>
-      <w:r>
-        <w:t xml:space="preserve">OMG XMI description document, </w:t>
-      </w:r>
-      <w:hyperlink r:id="rId18" w:history="1">
-        <w:r>
-          <w:rPr>
-            <w:rStyle w:val="Kpr"/>
-          </w:rPr>
-          <w:t>https://www.omg.org/spec/XMI/About-XMI/</w:t>
-        </w:r>
-      </w:hyperlink>
+      </w:pPr>
     </w:p>
     <w:p/>
     <w:p/>
@@ -15705,6 +16225,92 @@
     </w:lvl>
   </w:abstractNum>
   <w:abstractNum w:abstractNumId="2" w15:restartNumberingAfterBreak="0">
+    <w:nsid w:val="082A651B"/>
+    <w:multiLevelType w:val="multilevel"/>
+    <w:tmpl w:val="041F001F"/>
+    <w:lvl w:ilvl="0">
+      <w:start w:val="1"/>
+      <w:numFmt w:val="decimal"/>
+      <w:lvlText w:val="%1."/>
+      <w:lvlJc w:val="left"/>
+      <w:pPr>
+        <w:ind w:left="360" w:hanging="360"/>
+      </w:pPr>
+    </w:lvl>
+    <w:lvl w:ilvl="1">
+      <w:start w:val="1"/>
+      <w:numFmt w:val="decimal"/>
+      <w:lvlText w:val="%1.%2."/>
+      <w:lvlJc w:val="left"/>
+      <w:pPr>
+        <w:ind w:left="792" w:hanging="432"/>
+      </w:pPr>
+    </w:lvl>
+    <w:lvl w:ilvl="2">
+      <w:start w:val="1"/>
+      <w:numFmt w:val="decimal"/>
+      <w:lvlText w:val="%1.%2.%3."/>
+      <w:lvlJc w:val="left"/>
+      <w:pPr>
+        <w:ind w:left="1224" w:hanging="504"/>
+      </w:pPr>
+    </w:lvl>
+    <w:lvl w:ilvl="3">
+      <w:start w:val="1"/>
+      <w:numFmt w:val="decimal"/>
+      <w:lvlText w:val="%1.%2.%3.%4."/>
+      <w:lvlJc w:val="left"/>
+      <w:pPr>
+        <w:ind w:left="1728" w:hanging="648"/>
+      </w:pPr>
+    </w:lvl>
+    <w:lvl w:ilvl="4">
+      <w:start w:val="1"/>
+      <w:numFmt w:val="decimal"/>
+      <w:lvlText w:val="%1.%2.%3.%4.%5."/>
+      <w:lvlJc w:val="left"/>
+      <w:pPr>
+        <w:ind w:left="2232" w:hanging="792"/>
+      </w:pPr>
+    </w:lvl>
+    <w:lvl w:ilvl="5">
+      <w:start w:val="1"/>
+      <w:numFmt w:val="decimal"/>
+      <w:lvlText w:val="%1.%2.%3.%4.%5.%6."/>
+      <w:lvlJc w:val="left"/>
+      <w:pPr>
+        <w:ind w:left="2736" w:hanging="936"/>
+      </w:pPr>
+    </w:lvl>
+    <w:lvl w:ilvl="6">
+      <w:start w:val="1"/>
+      <w:numFmt w:val="decimal"/>
+      <w:lvlText w:val="%1.%2.%3.%4.%5.%6.%7."/>
+      <w:lvlJc w:val="left"/>
+      <w:pPr>
+        <w:ind w:left="3240" w:hanging="1080"/>
+      </w:pPr>
+    </w:lvl>
+    <w:lvl w:ilvl="7">
+      <w:start w:val="1"/>
+      <w:numFmt w:val="decimal"/>
+      <w:lvlText w:val="%1.%2.%3.%4.%5.%6.%7.%8."/>
+      <w:lvlJc w:val="left"/>
+      <w:pPr>
+        <w:ind w:left="3744" w:hanging="1224"/>
+      </w:pPr>
+    </w:lvl>
+    <w:lvl w:ilvl="8">
+      <w:start w:val="1"/>
+      <w:numFmt w:val="decimal"/>
+      <w:lvlText w:val="%1.%2.%3.%4.%5.%6.%7.%8.%9."/>
+      <w:lvlJc w:val="left"/>
+      <w:pPr>
+        <w:ind w:left="4320" w:hanging="1440"/>
+      </w:pPr>
+    </w:lvl>
+  </w:abstractNum>
+  <w:abstractNum w:abstractNumId="3" w15:restartNumberingAfterBreak="0">
     <w:nsid w:val="118E2A66"/>
     <w:multiLevelType w:val="hybridMultilevel"/>
     <w:tmpl w:val="8132D48A"/>
@@ -15817,7 +16423,7 @@
       </w:rPr>
     </w:lvl>
   </w:abstractNum>
-  <w:abstractNum w:abstractNumId="3" w15:restartNumberingAfterBreak="0">
+  <w:abstractNum w:abstractNumId="4" w15:restartNumberingAfterBreak="0">
     <w:nsid w:val="158A0855"/>
     <w:multiLevelType w:val="hybridMultilevel"/>
     <w:tmpl w:val="B770BD58"/>
@@ -15930,7 +16536,7 @@
       </w:rPr>
     </w:lvl>
   </w:abstractNum>
-  <w:abstractNum w:abstractNumId="4" w15:restartNumberingAfterBreak="0">
+  <w:abstractNum w:abstractNumId="5" w15:restartNumberingAfterBreak="0">
     <w:nsid w:val="1657414F"/>
     <w:multiLevelType w:val="hybridMultilevel"/>
     <w:tmpl w:val="6812D13E"/>
@@ -16043,7 +16649,7 @@
       </w:rPr>
     </w:lvl>
   </w:abstractNum>
-  <w:abstractNum w:abstractNumId="5" w15:restartNumberingAfterBreak="0">
+  <w:abstractNum w:abstractNumId="6" w15:restartNumberingAfterBreak="0">
     <w:nsid w:val="17F13395"/>
     <w:multiLevelType w:val="hybridMultilevel"/>
     <w:tmpl w:val="5FB622C2"/>
@@ -16156,7 +16762,7 @@
       </w:rPr>
     </w:lvl>
   </w:abstractNum>
-  <w:abstractNum w:abstractNumId="6" w15:restartNumberingAfterBreak="0">
+  <w:abstractNum w:abstractNumId="7" w15:restartNumberingAfterBreak="0">
     <w:nsid w:val="184716DF"/>
     <w:multiLevelType w:val="hybridMultilevel"/>
     <w:tmpl w:val="487E64A4"/>
@@ -16269,7 +16875,7 @@
       </w:rPr>
     </w:lvl>
   </w:abstractNum>
-  <w:abstractNum w:abstractNumId="7" w15:restartNumberingAfterBreak="0">
+  <w:abstractNum w:abstractNumId="8" w15:restartNumberingAfterBreak="0">
     <w:nsid w:val="1CD67C1D"/>
     <w:multiLevelType w:val="hybridMultilevel"/>
     <w:tmpl w:val="831AFCB4"/>
@@ -16382,7 +16988,7 @@
       </w:rPr>
     </w:lvl>
   </w:abstractNum>
-  <w:abstractNum w:abstractNumId="8" w15:restartNumberingAfterBreak="0">
+  <w:abstractNum w:abstractNumId="9" w15:restartNumberingAfterBreak="0">
     <w:nsid w:val="1E5E352C"/>
     <w:multiLevelType w:val="multilevel"/>
     <w:tmpl w:val="041F001F"/>
@@ -16468,7 +17074,7 @@
       </w:pPr>
     </w:lvl>
   </w:abstractNum>
-  <w:abstractNum w:abstractNumId="9" w15:restartNumberingAfterBreak="0">
+  <w:abstractNum w:abstractNumId="10" w15:restartNumberingAfterBreak="0">
     <w:nsid w:val="1E892847"/>
     <w:multiLevelType w:val="hybridMultilevel"/>
     <w:tmpl w:val="B6B000C6"/>
@@ -16557,7 +17163,7 @@
       </w:pPr>
     </w:lvl>
   </w:abstractNum>
-  <w:abstractNum w:abstractNumId="10" w15:restartNumberingAfterBreak="0">
+  <w:abstractNum w:abstractNumId="11" w15:restartNumberingAfterBreak="0">
     <w:nsid w:val="1EC643E0"/>
     <w:multiLevelType w:val="hybridMultilevel"/>
     <w:tmpl w:val="E556DAC4"/>
@@ -16670,7 +17276,7 @@
       </w:rPr>
     </w:lvl>
   </w:abstractNum>
-  <w:abstractNum w:abstractNumId="11" w15:restartNumberingAfterBreak="0">
+  <w:abstractNum w:abstractNumId="12" w15:restartNumberingAfterBreak="0">
     <w:nsid w:val="206276D4"/>
     <w:multiLevelType w:val="hybridMultilevel"/>
     <w:tmpl w:val="CBE8F9D4"/>
@@ -16759,7 +17365,7 @@
       </w:pPr>
     </w:lvl>
   </w:abstractNum>
-  <w:abstractNum w:abstractNumId="12" w15:restartNumberingAfterBreak="0">
+  <w:abstractNum w:abstractNumId="13" w15:restartNumberingAfterBreak="0">
     <w:nsid w:val="219B0220"/>
     <w:multiLevelType w:val="multilevel"/>
     <w:tmpl w:val="041F001F"/>
@@ -16845,7 +17451,7 @@
       </w:pPr>
     </w:lvl>
   </w:abstractNum>
-  <w:abstractNum w:abstractNumId="13" w15:restartNumberingAfterBreak="0">
+  <w:abstractNum w:abstractNumId="14" w15:restartNumberingAfterBreak="0">
     <w:nsid w:val="292A66C4"/>
     <w:multiLevelType w:val="hybridMultilevel"/>
     <w:tmpl w:val="ABE288C6"/>
@@ -16958,7 +17564,7 @@
       </w:rPr>
     </w:lvl>
   </w:abstractNum>
-  <w:abstractNum w:abstractNumId="14" w15:restartNumberingAfterBreak="0">
+  <w:abstractNum w:abstractNumId="15" w15:restartNumberingAfterBreak="0">
     <w:nsid w:val="2BD12384"/>
     <w:multiLevelType w:val="hybridMultilevel"/>
     <w:tmpl w:val="8E18C6B6"/>
@@ -17044,7 +17650,7 @@
       </w:pPr>
     </w:lvl>
   </w:abstractNum>
-  <w:abstractNum w:abstractNumId="15" w15:restartNumberingAfterBreak="0">
+  <w:abstractNum w:abstractNumId="16" w15:restartNumberingAfterBreak="0">
     <w:nsid w:val="2C2014A2"/>
     <w:multiLevelType w:val="hybridMultilevel"/>
     <w:tmpl w:val="2B360850"/>
@@ -17157,7 +17763,7 @@
       </w:rPr>
     </w:lvl>
   </w:abstractNum>
-  <w:abstractNum w:abstractNumId="16" w15:restartNumberingAfterBreak="0">
+  <w:abstractNum w:abstractNumId="17" w15:restartNumberingAfterBreak="0">
     <w:nsid w:val="2F4347D1"/>
     <w:multiLevelType w:val="hybridMultilevel"/>
     <w:tmpl w:val="C4C2F934"/>
@@ -17270,7 +17876,7 @@
       </w:rPr>
     </w:lvl>
   </w:abstractNum>
-  <w:abstractNum w:abstractNumId="17" w15:restartNumberingAfterBreak="0">
+  <w:abstractNum w:abstractNumId="18" w15:restartNumberingAfterBreak="0">
     <w:nsid w:val="30240D4F"/>
     <w:multiLevelType w:val="hybridMultilevel"/>
     <w:tmpl w:val="99A03044"/>
@@ -17356,7 +17962,7 @@
       </w:pPr>
     </w:lvl>
   </w:abstractNum>
-  <w:abstractNum w:abstractNumId="18" w15:restartNumberingAfterBreak="0">
+  <w:abstractNum w:abstractNumId="19" w15:restartNumberingAfterBreak="0">
     <w:nsid w:val="3175088E"/>
     <w:multiLevelType w:val="multilevel"/>
     <w:tmpl w:val="041F001F"/>
@@ -17442,7 +18048,7 @@
       </w:pPr>
     </w:lvl>
   </w:abstractNum>
-  <w:abstractNum w:abstractNumId="19" w15:restartNumberingAfterBreak="0">
+  <w:abstractNum w:abstractNumId="20" w15:restartNumberingAfterBreak="0">
     <w:nsid w:val="326F0810"/>
     <w:multiLevelType w:val="multilevel"/>
     <w:tmpl w:val="041F001F"/>
@@ -17528,7 +18134,7 @@
       </w:pPr>
     </w:lvl>
   </w:abstractNum>
-  <w:abstractNum w:abstractNumId="20" w15:restartNumberingAfterBreak="0">
+  <w:abstractNum w:abstractNumId="21" w15:restartNumberingAfterBreak="0">
     <w:nsid w:val="338D578A"/>
     <w:multiLevelType w:val="multilevel"/>
     <w:tmpl w:val="041F001F"/>
@@ -17614,7 +18220,7 @@
       </w:pPr>
     </w:lvl>
   </w:abstractNum>
-  <w:abstractNum w:abstractNumId="21" w15:restartNumberingAfterBreak="0">
+  <w:abstractNum w:abstractNumId="22" w15:restartNumberingAfterBreak="0">
     <w:nsid w:val="36C26F08"/>
     <w:multiLevelType w:val="hybridMultilevel"/>
     <w:tmpl w:val="6FFA3014"/>
@@ -17727,7 +18333,7 @@
       </w:rPr>
     </w:lvl>
   </w:abstractNum>
-  <w:abstractNum w:abstractNumId="22" w15:restartNumberingAfterBreak="0">
+  <w:abstractNum w:abstractNumId="23" w15:restartNumberingAfterBreak="0">
     <w:nsid w:val="3C302D48"/>
     <w:multiLevelType w:val="hybridMultilevel"/>
     <w:tmpl w:val="3F96AAF0"/>
@@ -17840,7 +18446,7 @@
       </w:rPr>
     </w:lvl>
   </w:abstractNum>
-  <w:abstractNum w:abstractNumId="23" w15:restartNumberingAfterBreak="0">
+  <w:abstractNum w:abstractNumId="24" w15:restartNumberingAfterBreak="0">
     <w:nsid w:val="46BB3449"/>
     <w:multiLevelType w:val="hybridMultilevel"/>
     <w:tmpl w:val="15640278"/>
@@ -17953,7 +18559,7 @@
       </w:rPr>
     </w:lvl>
   </w:abstractNum>
-  <w:abstractNum w:abstractNumId="24" w15:restartNumberingAfterBreak="0">
+  <w:abstractNum w:abstractNumId="25" w15:restartNumberingAfterBreak="0">
     <w:nsid w:val="48D962D6"/>
     <w:multiLevelType w:val="hybridMultilevel"/>
     <w:tmpl w:val="AFCA7DCC"/>
@@ -18066,7 +18672,7 @@
       </w:rPr>
     </w:lvl>
   </w:abstractNum>
-  <w:abstractNum w:abstractNumId="25" w15:restartNumberingAfterBreak="0">
+  <w:abstractNum w:abstractNumId="26" w15:restartNumberingAfterBreak="0">
     <w:nsid w:val="49AB76EF"/>
     <w:multiLevelType w:val="hybridMultilevel"/>
     <w:tmpl w:val="209A3426"/>
@@ -18179,7 +18785,7 @@
       </w:rPr>
     </w:lvl>
   </w:abstractNum>
-  <w:abstractNum w:abstractNumId="26" w15:restartNumberingAfterBreak="0">
+  <w:abstractNum w:abstractNumId="27" w15:restartNumberingAfterBreak="0">
     <w:nsid w:val="4A597A37"/>
     <w:multiLevelType w:val="hybridMultilevel"/>
     <w:tmpl w:val="C68EBF22"/>
@@ -18292,7 +18898,7 @@
       </w:rPr>
     </w:lvl>
   </w:abstractNum>
-  <w:abstractNum w:abstractNumId="27" w15:restartNumberingAfterBreak="0">
+  <w:abstractNum w:abstractNumId="28" w15:restartNumberingAfterBreak="0">
     <w:nsid w:val="4B530000"/>
     <w:multiLevelType w:val="hybridMultilevel"/>
     <w:tmpl w:val="367EF4E4"/>
@@ -18405,7 +19011,7 @@
       </w:rPr>
     </w:lvl>
   </w:abstractNum>
-  <w:abstractNum w:abstractNumId="28" w15:restartNumberingAfterBreak="0">
+  <w:abstractNum w:abstractNumId="29" w15:restartNumberingAfterBreak="0">
     <w:nsid w:val="4CDD79F5"/>
     <w:multiLevelType w:val="hybridMultilevel"/>
     <w:tmpl w:val="0DB684B6"/>
@@ -18518,7 +19124,7 @@
       </w:rPr>
     </w:lvl>
   </w:abstractNum>
-  <w:abstractNum w:abstractNumId="29" w15:restartNumberingAfterBreak="0">
+  <w:abstractNum w:abstractNumId="30" w15:restartNumberingAfterBreak="0">
     <w:nsid w:val="4EF01DFC"/>
     <w:multiLevelType w:val="hybridMultilevel"/>
     <w:tmpl w:val="E89EAFBE"/>
@@ -18631,7 +19237,7 @@
       </w:rPr>
     </w:lvl>
   </w:abstractNum>
-  <w:abstractNum w:abstractNumId="30" w15:restartNumberingAfterBreak="0">
+  <w:abstractNum w:abstractNumId="31" w15:restartNumberingAfterBreak="0">
     <w:nsid w:val="500928A8"/>
     <w:multiLevelType w:val="hybridMultilevel"/>
     <w:tmpl w:val="C79E8618"/>
@@ -18744,7 +19350,7 @@
       </w:rPr>
     </w:lvl>
   </w:abstractNum>
-  <w:abstractNum w:abstractNumId="31" w15:restartNumberingAfterBreak="0">
+  <w:abstractNum w:abstractNumId="32" w15:restartNumberingAfterBreak="0">
     <w:nsid w:val="5250176B"/>
     <w:multiLevelType w:val="multilevel"/>
     <w:tmpl w:val="041F001F"/>
@@ -18830,7 +19436,7 @@
       </w:pPr>
     </w:lvl>
   </w:abstractNum>
-  <w:abstractNum w:abstractNumId="32" w15:restartNumberingAfterBreak="0">
+  <w:abstractNum w:abstractNumId="33" w15:restartNumberingAfterBreak="0">
     <w:nsid w:val="5B3B24E2"/>
     <w:multiLevelType w:val="hybridMultilevel"/>
     <w:tmpl w:val="32622AAE"/>
@@ -18943,7 +19549,7 @@
       </w:rPr>
     </w:lvl>
   </w:abstractNum>
-  <w:abstractNum w:abstractNumId="33" w15:restartNumberingAfterBreak="0">
+  <w:abstractNum w:abstractNumId="34" w15:restartNumberingAfterBreak="0">
     <w:nsid w:val="5C2E1949"/>
     <w:multiLevelType w:val="hybridMultilevel"/>
     <w:tmpl w:val="6D2ED9FE"/>
@@ -19056,7 +19662,7 @@
       </w:rPr>
     </w:lvl>
   </w:abstractNum>
-  <w:abstractNum w:abstractNumId="34" w15:restartNumberingAfterBreak="0">
+  <w:abstractNum w:abstractNumId="35" w15:restartNumberingAfterBreak="0">
     <w:nsid w:val="5CB54CA9"/>
     <w:multiLevelType w:val="multilevel"/>
     <w:tmpl w:val="041F001F"/>
@@ -19142,7 +19748,7 @@
       </w:pPr>
     </w:lvl>
   </w:abstractNum>
-  <w:abstractNum w:abstractNumId="35" w15:restartNumberingAfterBreak="0">
+  <w:abstractNum w:abstractNumId="36" w15:restartNumberingAfterBreak="0">
     <w:nsid w:val="5F4B140D"/>
     <w:multiLevelType w:val="hybridMultilevel"/>
     <w:tmpl w:val="BDAE6860"/>
@@ -19255,7 +19861,7 @@
       </w:rPr>
     </w:lvl>
   </w:abstractNum>
-  <w:abstractNum w:abstractNumId="36" w15:restartNumberingAfterBreak="0">
+  <w:abstractNum w:abstractNumId="37" w15:restartNumberingAfterBreak="0">
     <w:nsid w:val="624C45C6"/>
     <w:multiLevelType w:val="hybridMultilevel"/>
     <w:tmpl w:val="1022457E"/>
@@ -19368,7 +19974,7 @@
       </w:rPr>
     </w:lvl>
   </w:abstractNum>
-  <w:abstractNum w:abstractNumId="37" w15:restartNumberingAfterBreak="0">
+  <w:abstractNum w:abstractNumId="38" w15:restartNumberingAfterBreak="0">
     <w:nsid w:val="68C87B25"/>
     <w:multiLevelType w:val="hybridMultilevel"/>
     <w:tmpl w:val="FBD82234"/>
@@ -19457,7 +20063,7 @@
       </w:pPr>
     </w:lvl>
   </w:abstractNum>
-  <w:abstractNum w:abstractNumId="38" w15:restartNumberingAfterBreak="0">
+  <w:abstractNum w:abstractNumId="39" w15:restartNumberingAfterBreak="0">
     <w:nsid w:val="6B323CBB"/>
     <w:multiLevelType w:val="multilevel"/>
     <w:tmpl w:val="041F001F"/>
@@ -19546,7 +20152,7 @@
       </w:pPr>
     </w:lvl>
   </w:abstractNum>
-  <w:abstractNum w:abstractNumId="39" w15:restartNumberingAfterBreak="0">
+  <w:abstractNum w:abstractNumId="40" w15:restartNumberingAfterBreak="0">
     <w:nsid w:val="6CBB21FC"/>
     <w:multiLevelType w:val="hybridMultilevel"/>
     <w:tmpl w:val="F9D64D46"/>
@@ -19659,7 +20265,7 @@
       </w:rPr>
     </w:lvl>
   </w:abstractNum>
-  <w:abstractNum w:abstractNumId="40" w15:restartNumberingAfterBreak="0">
+  <w:abstractNum w:abstractNumId="41" w15:restartNumberingAfterBreak="0">
     <w:nsid w:val="6DBB65FC"/>
     <w:multiLevelType w:val="hybridMultilevel"/>
     <w:tmpl w:val="87D8F79C"/>
@@ -19772,7 +20378,7 @@
       </w:rPr>
     </w:lvl>
   </w:abstractNum>
-  <w:abstractNum w:abstractNumId="41" w15:restartNumberingAfterBreak="0">
+  <w:abstractNum w:abstractNumId="42" w15:restartNumberingAfterBreak="0">
     <w:nsid w:val="6ED9528A"/>
     <w:multiLevelType w:val="hybridMultilevel"/>
     <w:tmpl w:val="6C522804"/>
@@ -19885,7 +20491,7 @@
       </w:rPr>
     </w:lvl>
   </w:abstractNum>
-  <w:abstractNum w:abstractNumId="42" w15:restartNumberingAfterBreak="0">
+  <w:abstractNum w:abstractNumId="43" w15:restartNumberingAfterBreak="0">
     <w:nsid w:val="74623512"/>
     <w:multiLevelType w:val="multilevel"/>
     <w:tmpl w:val="041F001F"/>
@@ -19971,7 +20577,7 @@
       </w:pPr>
     </w:lvl>
   </w:abstractNum>
-  <w:abstractNum w:abstractNumId="43" w15:restartNumberingAfterBreak="0">
+  <w:abstractNum w:abstractNumId="44" w15:restartNumberingAfterBreak="0">
     <w:nsid w:val="746462DE"/>
     <w:multiLevelType w:val="hybridMultilevel"/>
     <w:tmpl w:val="381018E0"/>
@@ -20057,7 +20663,7 @@
       </w:pPr>
     </w:lvl>
   </w:abstractNum>
-  <w:abstractNum w:abstractNumId="44" w15:restartNumberingAfterBreak="0">
+  <w:abstractNum w:abstractNumId="45" w15:restartNumberingAfterBreak="0">
     <w:nsid w:val="7F4F4769"/>
     <w:multiLevelType w:val="multilevel"/>
     <w:tmpl w:val="041F001F"/>
@@ -20143,7 +20749,7 @@
       </w:pPr>
     </w:lvl>
   </w:abstractNum>
-  <w:abstractNum w:abstractNumId="45" w15:restartNumberingAfterBreak="0">
+  <w:abstractNum w:abstractNumId="46" w15:restartNumberingAfterBreak="0">
     <w:nsid w:val="7FD97D82"/>
     <w:multiLevelType w:val="hybridMultilevel"/>
     <w:tmpl w:val="8A5096E4"/>
@@ -20257,141 +20863,144 @@
     </w:lvl>
   </w:abstractNum>
   <w:num w:numId="1">
+    <w:abstractNumId w:val="35"/>
+  </w:num>
+  <w:num w:numId="2">
+    <w:abstractNumId w:val="24"/>
+  </w:num>
+  <w:num w:numId="3">
+    <w:abstractNumId w:val="16"/>
+  </w:num>
+  <w:num w:numId="4">
+    <w:abstractNumId w:val="42"/>
+  </w:num>
+  <w:num w:numId="5">
+    <w:abstractNumId w:val="26"/>
+  </w:num>
+  <w:num w:numId="6">
+    <w:abstractNumId w:val="33"/>
+  </w:num>
+  <w:num w:numId="7">
+    <w:abstractNumId w:val="11"/>
+  </w:num>
+  <w:num w:numId="8">
+    <w:abstractNumId w:val="6"/>
+  </w:num>
+  <w:num w:numId="9">
+    <w:abstractNumId w:val="17"/>
+  </w:num>
+  <w:num w:numId="10">
+    <w:abstractNumId w:val="38"/>
+  </w:num>
+  <w:num w:numId="11">
+    <w:abstractNumId w:val="37"/>
+  </w:num>
+  <w:num w:numId="12">
     <w:abstractNumId w:val="34"/>
   </w:num>
-  <w:num w:numId="2">
-    <w:abstractNumId w:val="23"/>
+  <w:num w:numId="13">
+    <w:abstractNumId w:val="7"/>
   </w:num>
-  <w:num w:numId="3">
-    <w:abstractNumId w:val="15"/>
-  </w:num>
-  <w:num w:numId="4">
+  <w:num w:numId="14">
     <w:abstractNumId w:val="41"/>
   </w:num>
-  <w:num w:numId="5">
+  <w:num w:numId="15">
+    <w:abstractNumId w:val="27"/>
+  </w:num>
+  <w:num w:numId="16">
+    <w:abstractNumId w:val="40"/>
+  </w:num>
+  <w:num w:numId="17">
+    <w:abstractNumId w:val="29"/>
+  </w:num>
+  <w:num w:numId="18">
+    <w:abstractNumId w:val="39"/>
+  </w:num>
+  <w:num w:numId="19">
+    <w:abstractNumId w:val="12"/>
+  </w:num>
+  <w:num w:numId="20">
+    <w:abstractNumId w:val="30"/>
+  </w:num>
+  <w:num w:numId="21">
     <w:abstractNumId w:val="25"/>
   </w:num>
-  <w:num w:numId="6">
-    <w:abstractNumId w:val="32"/>
+  <w:num w:numId="22">
+    <w:abstractNumId w:val="4"/>
   </w:num>
-  <w:num w:numId="7">
-    <w:abstractNumId w:val="10"/>
-  </w:num>
-  <w:num w:numId="8">
+  <w:num w:numId="23">
     <w:abstractNumId w:val="5"/>
   </w:num>
-  <w:num w:numId="9">
-    <w:abstractNumId w:val="16"/>
-  </w:num>
-  <w:num w:numId="10">
-    <w:abstractNumId w:val="37"/>
-  </w:num>
-  <w:num w:numId="11">
-    <w:abstractNumId w:val="36"/>
-  </w:num>
-  <w:num w:numId="12">
-    <w:abstractNumId w:val="33"/>
-  </w:num>
-  <w:num w:numId="13">
-    <w:abstractNumId w:val="6"/>
-  </w:num>
-  <w:num w:numId="14">
-    <w:abstractNumId w:val="40"/>
-  </w:num>
-  <w:num w:numId="15">
-    <w:abstractNumId w:val="26"/>
-  </w:num>
-  <w:num w:numId="16">
-    <w:abstractNumId w:val="39"/>
-  </w:num>
-  <w:num w:numId="17">
+  <w:num w:numId="24">
     <w:abstractNumId w:val="28"/>
   </w:num>
-  <w:num w:numId="18">
-    <w:abstractNumId w:val="38"/>
-  </w:num>
-  <w:num w:numId="19">
-    <w:abstractNumId w:val="11"/>
-  </w:num>
-  <w:num w:numId="20">
-    <w:abstractNumId w:val="29"/>
-  </w:num>
-  <w:num w:numId="21">
-    <w:abstractNumId w:val="24"/>
-  </w:num>
-  <w:num w:numId="22">
-    <w:abstractNumId w:val="3"/>
-  </w:num>
-  <w:num w:numId="23">
-    <w:abstractNumId w:val="4"/>
-  </w:num>
-  <w:num w:numId="24">
-    <w:abstractNumId w:val="27"/>
-  </w:num>
   <w:num w:numId="25">
-    <w:abstractNumId w:val="43"/>
+    <w:abstractNumId w:val="44"/>
   </w:num>
   <w:num w:numId="26">
-    <w:abstractNumId w:val="19"/>
+    <w:abstractNumId w:val="20"/>
   </w:num>
   <w:num w:numId="27">
-    <w:abstractNumId w:val="7"/>
+    <w:abstractNumId w:val="8"/>
   </w:num>
   <w:num w:numId="28">
     <w:abstractNumId w:val="0"/>
   </w:num>
   <w:num w:numId="29">
-    <w:abstractNumId w:val="18"/>
+    <w:abstractNumId w:val="19"/>
   </w:num>
   <w:num w:numId="30">
-    <w:abstractNumId w:val="42"/>
+    <w:abstractNumId w:val="43"/>
   </w:num>
   <w:num w:numId="31">
-    <w:abstractNumId w:val="20"/>
+    <w:abstractNumId w:val="21"/>
   </w:num>
   <w:num w:numId="32">
-    <w:abstractNumId w:val="8"/>
+    <w:abstractNumId w:val="9"/>
   </w:num>
   <w:num w:numId="33">
     <w:abstractNumId w:val="1"/>
   </w:num>
   <w:num w:numId="34">
-    <w:abstractNumId w:val="44"/>
+    <w:abstractNumId w:val="45"/>
   </w:num>
   <w:num w:numId="35">
+    <w:abstractNumId w:val="32"/>
+  </w:num>
+  <w:num w:numId="36">
+    <w:abstractNumId w:val="13"/>
+  </w:num>
+  <w:num w:numId="37">
     <w:abstractNumId w:val="31"/>
   </w:num>
-  <w:num w:numId="36">
-    <w:abstractNumId w:val="12"/>
-  </w:num>
-  <w:num w:numId="37">
-    <w:abstractNumId w:val="30"/>
-  </w:num>
   <w:num w:numId="38">
-    <w:abstractNumId w:val="17"/>
+    <w:abstractNumId w:val="18"/>
   </w:num>
   <w:num w:numId="39">
+    <w:abstractNumId w:val="15"/>
+  </w:num>
+  <w:num w:numId="40">
+    <w:abstractNumId w:val="22"/>
+  </w:num>
+  <w:num w:numId="41">
+    <w:abstractNumId w:val="10"/>
+  </w:num>
+  <w:num w:numId="42">
+    <w:abstractNumId w:val="23"/>
+  </w:num>
+  <w:num w:numId="43">
     <w:abstractNumId w:val="14"/>
   </w:num>
-  <w:num w:numId="40">
-    <w:abstractNumId w:val="21"/>
-  </w:num>
-  <w:num w:numId="41">
-    <w:abstractNumId w:val="9"/>
-  </w:num>
-  <w:num w:numId="42">
-    <w:abstractNumId w:val="22"/>
-  </w:num>
-  <w:num w:numId="43">
-    <w:abstractNumId w:val="13"/>
-  </w:num>
   <w:num w:numId="44">
-    <w:abstractNumId w:val="45"/>
+    <w:abstractNumId w:val="46"/>
   </w:num>
   <w:num w:numId="45">
-    <w:abstractNumId w:val="35"/>
+    <w:abstractNumId w:val="36"/>
   </w:num>
   <w:num w:numId="46">
+    <w:abstractNumId w:val="3"/>
+  </w:num>
+  <w:num w:numId="47">
     <w:abstractNumId w:val="2"/>
   </w:num>
   <w:numIdMacAtCleanup w:val="16"/>
@@ -21166,7 +21775,6 @@
     <w:basedOn w:val="Normal"/>
     <w:link w:val="HTMLncedenBiimlendirilmiChar"/>
     <w:uiPriority w:val="99"/>
-    <w:semiHidden/>
     <w:unhideWhenUsed/>
     <w:rsid w:val="00EF1F4F"/>
     <w:pPr>
@@ -21203,7 +21811,6 @@
     <w:basedOn w:val="VarsaylanParagrafYazTipi"/>
     <w:link w:val="HTMLncedenBiimlendirilmi"/>
     <w:uiPriority w:val="99"/>
-    <w:semiHidden/>
     <w:rsid w:val="00EF1F4F"/>
     <w:rPr>
       <w:rFonts w:ascii="Courier New" w:eastAsia="Times New Roman" w:hAnsi="Courier New" w:cs="Courier New"/>
@@ -21272,6 +21879,29 @@
     <w:rPr>
       <w:rFonts w:ascii="Times New Roman" w:hAnsi="Times New Roman"/>
       <w:sz w:val="24"/>
+    </w:rPr>
+  </w:style>
+  <w:style w:type="character" w:styleId="zlenenKpr">
+    <w:name w:val="FollowedHyperlink"/>
+    <w:basedOn w:val="VarsaylanParagrafYazTipi"/>
+    <w:uiPriority w:val="99"/>
+    <w:semiHidden/>
+    <w:unhideWhenUsed/>
+    <w:rsid w:val="00280780"/>
+    <w:rPr>
+      <w:color w:val="954F72" w:themeColor="followedHyperlink"/>
+      <w:u w:val="single"/>
+    </w:rPr>
+  </w:style>
+  <w:style w:type="character" w:styleId="Gl">
+    <w:name w:val="Strong"/>
+    <w:basedOn w:val="VarsaylanParagrafYazTipi"/>
+    <w:uiPriority w:val="22"/>
+    <w:qFormat/>
+    <w:rsid w:val="00B14A60"/>
+    <w:rPr>
+      <w:b/>
+      <w:bCs/>
     </w:rPr>
   </w:style>
 </w:styles>
@@ -21543,7 +22173,7 @@
 </file>
 
 <file path=customXml/itemProps1.xml><?xml version="1.0" encoding="utf-8"?>
-<ds:datastoreItem xmlns:ds="http://schemas.openxmlformats.org/officeDocument/2006/customXml" ds:itemID="{19FDCBF0-4C5C-4F12-A55F-A21A49EBFDCA}">
+<ds:datastoreItem xmlns:ds="http://schemas.openxmlformats.org/officeDocument/2006/customXml" ds:itemID="{500B8F4D-DBE1-45A1-835A-339938EDC089}">
   <ds:schemaRefs>
     <ds:schemaRef ds:uri="http://schemas.openxmlformats.org/officeDocument/2006/bibliography"/>
   </ds:schemaRefs>

</xml_diff>

<commit_message>
Report - MDE Related work draft added
</commit_message>
<xml_diff>
--- a/Project Report/BaranKaya_ProjectReport.docx
+++ b/Project Report/BaranKaya_ProjectReport.docx
@@ -1302,7 +1302,7 @@
       <w:pPr>
         <w:pStyle w:val="Balk1"/>
       </w:pPr>
-      <w:bookmarkStart w:id="0" w:name="_Toc44762341"/>
+      <w:bookmarkStart w:id="0" w:name="_Toc44772228"/>
       <w:r>
         <w:lastRenderedPageBreak/>
         <w:t>ABSTRACT</w:t>
@@ -1393,7 +1393,7 @@
             </w:rPr>
             <w:fldChar w:fldCharType="separate"/>
           </w:r>
-          <w:hyperlink w:anchor="_Toc44762341" w:history="1">
+          <w:hyperlink w:anchor="_Toc44772228" w:history="1">
             <w:r>
               <w:rPr>
                 <w:rStyle w:val="Kpr"/>
@@ -1420,7 +1420,7 @@
                 <w:noProof/>
                 <w:webHidden/>
               </w:rPr>
-              <w:instrText xml:space="preserve"> PAGEREF _Toc44762341 \h </w:instrText>
+              <w:instrText xml:space="preserve"> PAGEREF _Toc44772228 \h </w:instrText>
             </w:r>
             <w:r>
               <w:rPr>
@@ -1465,7 +1465,7 @@
               <w:lang w:eastAsia="en-CA"/>
             </w:rPr>
           </w:pPr>
-          <w:hyperlink w:anchor="_Toc44762342" w:history="1">
+          <w:hyperlink w:anchor="_Toc44772229" w:history="1">
             <w:r>
               <w:rPr>
                 <w:rStyle w:val="Kpr"/>
@@ -1508,7 +1508,7 @@
                 <w:noProof/>
                 <w:webHidden/>
               </w:rPr>
-              <w:instrText xml:space="preserve"> PAGEREF _Toc44762342 \h </w:instrText>
+              <w:instrText xml:space="preserve"> PAGEREF _Toc44772229 \h </w:instrText>
             </w:r>
             <w:r>
               <w:rPr>
@@ -1553,7 +1553,7 @@
               <w:lang w:eastAsia="en-CA"/>
             </w:rPr>
           </w:pPr>
-          <w:hyperlink w:anchor="_Toc44762343" w:history="1">
+          <w:hyperlink w:anchor="_Toc44772230" w:history="1">
             <w:r>
               <w:rPr>
                 <w:rStyle w:val="Kpr"/>
@@ -1596,7 +1596,7 @@
                 <w:noProof/>
                 <w:webHidden/>
               </w:rPr>
-              <w:instrText xml:space="preserve"> PAGEREF _Toc44762343 \h </w:instrText>
+              <w:instrText xml:space="preserve"> PAGEREF _Toc44772230 \h </w:instrText>
             </w:r>
             <w:r>
               <w:rPr>
@@ -1641,7 +1641,7 @@
               <w:lang w:eastAsia="en-CA"/>
             </w:rPr>
           </w:pPr>
-          <w:hyperlink w:anchor="_Toc44762344" w:history="1">
+          <w:hyperlink w:anchor="_Toc44772231" w:history="1">
             <w:r>
               <w:rPr>
                 <w:rStyle w:val="Kpr"/>
@@ -1684,7 +1684,7 @@
                 <w:noProof/>
                 <w:webHidden/>
               </w:rPr>
-              <w:instrText xml:space="preserve"> PAGEREF _Toc44762344 \h </w:instrText>
+              <w:instrText xml:space="preserve"> PAGEREF _Toc44772231 \h </w:instrText>
             </w:r>
             <w:r>
               <w:rPr>
@@ -1729,7 +1729,7 @@
               <w:lang w:eastAsia="en-CA"/>
             </w:rPr>
           </w:pPr>
-          <w:hyperlink w:anchor="_Toc44762345" w:history="1">
+          <w:hyperlink w:anchor="_Toc44772232" w:history="1">
             <w:r>
               <w:rPr>
                 <w:rStyle w:val="Kpr"/>
@@ -1772,7 +1772,7 @@
                 <w:noProof/>
                 <w:webHidden/>
               </w:rPr>
-              <w:instrText xml:space="preserve"> PAGEREF _Toc44762345 \h </w:instrText>
+              <w:instrText xml:space="preserve"> PAGEREF _Toc44772232 \h </w:instrText>
             </w:r>
             <w:r>
               <w:rPr>
@@ -1817,7 +1817,7 @@
               <w:lang w:eastAsia="en-CA"/>
             </w:rPr>
           </w:pPr>
-          <w:hyperlink w:anchor="_Toc44762346" w:history="1">
+          <w:hyperlink w:anchor="_Toc44772233" w:history="1">
             <w:r>
               <w:rPr>
                 <w:rStyle w:val="Kpr"/>
@@ -1860,7 +1860,7 @@
                 <w:noProof/>
                 <w:webHidden/>
               </w:rPr>
-              <w:instrText xml:space="preserve"> PAGEREF _Toc44762346 \h </w:instrText>
+              <w:instrText xml:space="preserve"> PAGEREF _Toc44772233 \h </w:instrText>
             </w:r>
             <w:r>
               <w:rPr>
@@ -1905,7 +1905,7 @@
               <w:lang w:eastAsia="en-CA"/>
             </w:rPr>
           </w:pPr>
-          <w:hyperlink w:anchor="_Toc44762347" w:history="1">
+          <w:hyperlink w:anchor="_Toc44772234" w:history="1">
             <w:r>
               <w:rPr>
                 <w:rStyle w:val="Kpr"/>
@@ -1927,7 +1927,7 @@
                 <w:rStyle w:val="Kpr"/>
                 <w:noProof/>
               </w:rPr>
-              <w:t>PROJECT REQUIREMENTS</w:t>
+              <w:t>REQUIREMENTS</w:t>
             </w:r>
             <w:r>
               <w:rPr>
@@ -1948,7 +1948,7 @@
                 <w:noProof/>
                 <w:webHidden/>
               </w:rPr>
-              <w:instrText xml:space="preserve"> PAGEREF _Toc44762347 \h </w:instrText>
+              <w:instrText xml:space="preserve"> PAGEREF _Toc44772234 \h </w:instrText>
             </w:r>
             <w:r>
               <w:rPr>
@@ -1968,7 +1968,7 @@
                 <w:noProof/>
                 <w:webHidden/>
               </w:rPr>
-              <w:t>8</w:t>
+              <w:t>9</w:t>
             </w:r>
             <w:r>
               <w:rPr>
@@ -1993,7 +1993,7 @@
               <w:lang w:eastAsia="en-CA"/>
             </w:rPr>
           </w:pPr>
-          <w:hyperlink w:anchor="_Toc44762348" w:history="1">
+          <w:hyperlink w:anchor="_Toc44772235" w:history="1">
             <w:r>
               <w:rPr>
                 <w:rStyle w:val="Kpr"/>
@@ -2036,7 +2036,7 @@
                 <w:noProof/>
                 <w:webHidden/>
               </w:rPr>
-              <w:instrText xml:space="preserve"> PAGEREF _Toc44762348 \h </w:instrText>
+              <w:instrText xml:space="preserve"> PAGEREF _Toc44772235 \h </w:instrText>
             </w:r>
             <w:r>
               <w:rPr>
@@ -2056,7 +2056,7 @@
                 <w:noProof/>
                 <w:webHidden/>
               </w:rPr>
-              <w:t>10</w:t>
+              <w:t>11</w:t>
             </w:r>
             <w:r>
               <w:rPr>
@@ -2081,7 +2081,7 @@
               <w:lang w:eastAsia="en-CA"/>
             </w:rPr>
           </w:pPr>
-          <w:hyperlink w:anchor="_Toc44762349" w:history="1">
+          <w:hyperlink w:anchor="_Toc44772236" w:history="1">
             <w:r>
               <w:rPr>
                 <w:rStyle w:val="Kpr"/>
@@ -2124,7 +2124,7 @@
                 <w:noProof/>
                 <w:webHidden/>
               </w:rPr>
-              <w:instrText xml:space="preserve"> PAGEREF _Toc44762349 \h </w:instrText>
+              <w:instrText xml:space="preserve"> PAGEREF _Toc44772236 \h </w:instrText>
             </w:r>
             <w:r>
               <w:rPr>
@@ -2144,7 +2144,7 @@
                 <w:noProof/>
                 <w:webHidden/>
               </w:rPr>
-              <w:t>11</w:t>
+              <w:t>12</w:t>
             </w:r>
             <w:r>
               <w:rPr>
@@ -2169,7 +2169,7 @@
               <w:lang w:eastAsia="en-CA"/>
             </w:rPr>
           </w:pPr>
-          <w:hyperlink w:anchor="_Toc44762350" w:history="1">
+          <w:hyperlink w:anchor="_Toc44772237" w:history="1">
             <w:r>
               <w:rPr>
                 <w:rStyle w:val="Kpr"/>
@@ -2212,7 +2212,7 @@
                 <w:noProof/>
                 <w:webHidden/>
               </w:rPr>
-              <w:instrText xml:space="preserve"> PAGEREF _Toc44762350 \h </w:instrText>
+              <w:instrText xml:space="preserve"> PAGEREF _Toc44772237 \h </w:instrText>
             </w:r>
             <w:r>
               <w:rPr>
@@ -2232,7 +2232,7 @@
                 <w:noProof/>
                 <w:webHidden/>
               </w:rPr>
-              <w:t>11</w:t>
+              <w:t>12</w:t>
             </w:r>
             <w:r>
               <w:rPr>
@@ -2257,7 +2257,7 @@
               <w:lang w:eastAsia="en-CA"/>
             </w:rPr>
           </w:pPr>
-          <w:hyperlink w:anchor="_Toc44762351" w:history="1">
+          <w:hyperlink w:anchor="_Toc44772238" w:history="1">
             <w:r>
               <w:rPr>
                 <w:rStyle w:val="Kpr"/>
@@ -2300,7 +2300,7 @@
                 <w:noProof/>
                 <w:webHidden/>
               </w:rPr>
-              <w:instrText xml:space="preserve"> PAGEREF _Toc44762351 \h </w:instrText>
+              <w:instrText xml:space="preserve"> PAGEREF _Toc44772238 \h </w:instrText>
             </w:r>
             <w:r>
               <w:rPr>
@@ -2320,7 +2320,7 @@
                 <w:noProof/>
                 <w:webHidden/>
               </w:rPr>
-              <w:t>13</w:t>
+              <w:t>14</w:t>
             </w:r>
             <w:r>
               <w:rPr>
@@ -2345,7 +2345,7 @@
               <w:lang w:eastAsia="en-CA"/>
             </w:rPr>
           </w:pPr>
-          <w:hyperlink w:anchor="_Toc44762352" w:history="1">
+          <w:hyperlink w:anchor="_Toc44772239" w:history="1">
             <w:r>
               <w:rPr>
                 <w:rStyle w:val="Kpr"/>
@@ -2388,7 +2388,7 @@
                 <w:noProof/>
                 <w:webHidden/>
               </w:rPr>
-              <w:instrText xml:space="preserve"> PAGEREF _Toc44762352 \h </w:instrText>
+              <w:instrText xml:space="preserve"> PAGEREF _Toc44772239 \h </w:instrText>
             </w:r>
             <w:r>
               <w:rPr>
@@ -2408,7 +2408,7 @@
                 <w:noProof/>
                 <w:webHidden/>
               </w:rPr>
-              <w:t>14</w:t>
+              <w:t>15</w:t>
             </w:r>
             <w:r>
               <w:rPr>
@@ -2433,7 +2433,7 @@
               <w:lang w:eastAsia="en-CA"/>
             </w:rPr>
           </w:pPr>
-          <w:hyperlink w:anchor="_Toc44762353" w:history="1">
+          <w:hyperlink w:anchor="_Toc44772240" w:history="1">
             <w:r>
               <w:rPr>
                 <w:rStyle w:val="Kpr"/>
@@ -2476,7 +2476,7 @@
                 <w:noProof/>
                 <w:webHidden/>
               </w:rPr>
-              <w:instrText xml:space="preserve"> PAGEREF _Toc44762353 \h </w:instrText>
+              <w:instrText xml:space="preserve"> PAGEREF _Toc44772240 \h </w:instrText>
             </w:r>
             <w:r>
               <w:rPr>
@@ -2496,7 +2496,7 @@
                 <w:noProof/>
                 <w:webHidden/>
               </w:rPr>
-              <w:t>14</w:t>
+              <w:t>15</w:t>
             </w:r>
             <w:r>
               <w:rPr>
@@ -2521,7 +2521,7 @@
               <w:lang w:eastAsia="en-CA"/>
             </w:rPr>
           </w:pPr>
-          <w:hyperlink w:anchor="_Toc44762354" w:history="1">
+          <w:hyperlink w:anchor="_Toc44772241" w:history="1">
             <w:r>
               <w:rPr>
                 <w:rStyle w:val="Kpr"/>
@@ -2564,7 +2564,7 @@
                 <w:noProof/>
                 <w:webHidden/>
               </w:rPr>
-              <w:instrText xml:space="preserve"> PAGEREF _Toc44762354 \h </w:instrText>
+              <w:instrText xml:space="preserve"> PAGEREF _Toc44772241 \h </w:instrText>
             </w:r>
             <w:r>
               <w:rPr>
@@ -2584,7 +2584,7 @@
                 <w:noProof/>
                 <w:webHidden/>
               </w:rPr>
-              <w:t>16</w:t>
+              <w:t>18</w:t>
             </w:r>
             <w:r>
               <w:rPr>
@@ -2609,7 +2609,7 @@
               <w:lang w:eastAsia="en-CA"/>
             </w:rPr>
           </w:pPr>
-          <w:hyperlink w:anchor="_Toc44762355" w:history="1">
+          <w:hyperlink w:anchor="_Toc44772242" w:history="1">
             <w:r>
               <w:rPr>
                 <w:rStyle w:val="Kpr"/>
@@ -2652,7 +2652,7 @@
                 <w:noProof/>
                 <w:webHidden/>
               </w:rPr>
-              <w:instrText xml:space="preserve"> PAGEREF _Toc44762355 \h </w:instrText>
+              <w:instrText xml:space="preserve"> PAGEREF _Toc44772242 \h </w:instrText>
             </w:r>
             <w:r>
               <w:rPr>
@@ -2672,7 +2672,7 @@
                 <w:noProof/>
                 <w:webHidden/>
               </w:rPr>
-              <w:t>18</w:t>
+              <w:t>19</w:t>
             </w:r>
             <w:r>
               <w:rPr>
@@ -2697,7 +2697,7 @@
               <w:lang w:eastAsia="en-CA"/>
             </w:rPr>
           </w:pPr>
-          <w:hyperlink w:anchor="_Toc44762356" w:history="1">
+          <w:hyperlink w:anchor="_Toc44772243" w:history="1">
             <w:r>
               <w:rPr>
                 <w:rStyle w:val="Kpr"/>
@@ -2740,7 +2740,7 @@
                 <w:noProof/>
                 <w:webHidden/>
               </w:rPr>
-              <w:instrText xml:space="preserve"> PAGEREF _Toc44762356 \h </w:instrText>
+              <w:instrText xml:space="preserve"> PAGEREF _Toc44772243 \h </w:instrText>
             </w:r>
             <w:r>
               <w:rPr>
@@ -2760,7 +2760,7 @@
                 <w:noProof/>
                 <w:webHidden/>
               </w:rPr>
-              <w:t>18</w:t>
+              <w:t>19</w:t>
             </w:r>
             <w:r>
               <w:rPr>
@@ -2785,7 +2785,7 @@
               <w:lang w:eastAsia="en-CA"/>
             </w:rPr>
           </w:pPr>
-          <w:hyperlink w:anchor="_Toc44762357" w:history="1">
+          <w:hyperlink w:anchor="_Toc44772244" w:history="1">
             <w:r>
               <w:rPr>
                 <w:rStyle w:val="Kpr"/>
@@ -2828,7 +2828,7 @@
                 <w:noProof/>
                 <w:webHidden/>
               </w:rPr>
-              <w:instrText xml:space="preserve"> PAGEREF _Toc44762357 \h </w:instrText>
+              <w:instrText xml:space="preserve"> PAGEREF _Toc44772244 \h </w:instrText>
             </w:r>
             <w:r>
               <w:rPr>
@@ -2848,7 +2848,7 @@
                 <w:noProof/>
                 <w:webHidden/>
               </w:rPr>
-              <w:t>19</w:t>
+              <w:t>20</w:t>
             </w:r>
             <w:r>
               <w:rPr>
@@ -2873,7 +2873,7 @@
               <w:lang w:eastAsia="en-CA"/>
             </w:rPr>
           </w:pPr>
-          <w:hyperlink w:anchor="_Toc44762358" w:history="1">
+          <w:hyperlink w:anchor="_Toc44772245" w:history="1">
             <w:r>
               <w:rPr>
                 <w:rStyle w:val="Kpr"/>
@@ -2916,7 +2916,7 @@
                 <w:noProof/>
                 <w:webHidden/>
               </w:rPr>
-              <w:instrText xml:space="preserve"> PAGEREF _Toc44762358 \h </w:instrText>
+              <w:instrText xml:space="preserve"> PAGEREF _Toc44772245 \h </w:instrText>
             </w:r>
             <w:r>
               <w:rPr>
@@ -2936,7 +2936,7 @@
                 <w:noProof/>
                 <w:webHidden/>
               </w:rPr>
-              <w:t>20</w:t>
+              <w:t>21</w:t>
             </w:r>
             <w:r>
               <w:rPr>
@@ -2961,7 +2961,7 @@
               <w:lang w:eastAsia="en-CA"/>
             </w:rPr>
           </w:pPr>
-          <w:hyperlink w:anchor="_Toc44762359" w:history="1">
+          <w:hyperlink w:anchor="_Toc44772246" w:history="1">
             <w:r>
               <w:rPr>
                 <w:rStyle w:val="Kpr"/>
@@ -3004,7 +3004,7 @@
                 <w:noProof/>
                 <w:webHidden/>
               </w:rPr>
-              <w:instrText xml:space="preserve"> PAGEREF _Toc44762359 \h </w:instrText>
+              <w:instrText xml:space="preserve"> PAGEREF _Toc44772246 \h </w:instrText>
             </w:r>
             <w:r>
               <w:rPr>
@@ -3024,7 +3024,7 @@
                 <w:noProof/>
                 <w:webHidden/>
               </w:rPr>
-              <w:t>20</w:t>
+              <w:t>21</w:t>
             </w:r>
             <w:r>
               <w:rPr>
@@ -3049,7 +3049,7 @@
               <w:lang w:eastAsia="en-CA"/>
             </w:rPr>
           </w:pPr>
-          <w:hyperlink w:anchor="_Toc44762360" w:history="1">
+          <w:hyperlink w:anchor="_Toc44772247" w:history="1">
             <w:r>
               <w:rPr>
                 <w:rStyle w:val="Kpr"/>
@@ -3092,7 +3092,7 @@
                 <w:noProof/>
                 <w:webHidden/>
               </w:rPr>
-              <w:instrText xml:space="preserve"> PAGEREF _Toc44762360 \h </w:instrText>
+              <w:instrText xml:space="preserve"> PAGEREF _Toc44772247 \h </w:instrText>
             </w:r>
             <w:r>
               <w:rPr>
@@ -3112,7 +3112,7 @@
                 <w:noProof/>
                 <w:webHidden/>
               </w:rPr>
-              <w:t>23</w:t>
+              <w:t>25</w:t>
             </w:r>
             <w:r>
               <w:rPr>
@@ -3137,7 +3137,7 @@
               <w:lang w:eastAsia="en-CA"/>
             </w:rPr>
           </w:pPr>
-          <w:hyperlink w:anchor="_Toc44762361" w:history="1">
+          <w:hyperlink w:anchor="_Toc44772248" w:history="1">
             <w:r>
               <w:rPr>
                 <w:rStyle w:val="Kpr"/>
@@ -3180,7 +3180,7 @@
                 <w:noProof/>
                 <w:webHidden/>
               </w:rPr>
-              <w:instrText xml:space="preserve"> PAGEREF _Toc44762361 \h </w:instrText>
+              <w:instrText xml:space="preserve"> PAGEREF _Toc44772248 \h </w:instrText>
             </w:r>
             <w:r>
               <w:rPr>
@@ -3200,7 +3200,7 @@
                 <w:noProof/>
                 <w:webHidden/>
               </w:rPr>
-              <w:t>26</w:t>
+              <w:t>27</w:t>
             </w:r>
             <w:r>
               <w:rPr>
@@ -3225,7 +3225,7 @@
               <w:lang w:eastAsia="en-CA"/>
             </w:rPr>
           </w:pPr>
-          <w:hyperlink w:anchor="_Toc44762362" w:history="1">
+          <w:hyperlink w:anchor="_Toc44772249" w:history="1">
             <w:r>
               <w:rPr>
                 <w:rStyle w:val="Kpr"/>
@@ -3268,7 +3268,7 @@
                 <w:noProof/>
                 <w:webHidden/>
               </w:rPr>
-              <w:instrText xml:space="preserve"> PAGEREF _Toc44762362 \h </w:instrText>
+              <w:instrText xml:space="preserve"> PAGEREF _Toc44772249 \h </w:instrText>
             </w:r>
             <w:r>
               <w:rPr>
@@ -3288,7 +3288,7 @@
                 <w:noProof/>
                 <w:webHidden/>
               </w:rPr>
-              <w:t>26</w:t>
+              <w:t>27</w:t>
             </w:r>
             <w:r>
               <w:rPr>
@@ -3313,7 +3313,7 @@
               <w:lang w:eastAsia="en-CA"/>
             </w:rPr>
           </w:pPr>
-          <w:hyperlink w:anchor="_Toc44762363" w:history="1">
+          <w:hyperlink w:anchor="_Toc44772250" w:history="1">
             <w:r>
               <w:rPr>
                 <w:rStyle w:val="Kpr"/>
@@ -3356,7 +3356,7 @@
                 <w:noProof/>
                 <w:webHidden/>
               </w:rPr>
-              <w:instrText xml:space="preserve"> PAGEREF _Toc44762363 \h </w:instrText>
+              <w:instrText xml:space="preserve"> PAGEREF _Toc44772250 \h </w:instrText>
             </w:r>
             <w:r>
               <w:rPr>
@@ -3376,7 +3376,7 @@
                 <w:noProof/>
                 <w:webHidden/>
               </w:rPr>
-              <w:t>31</w:t>
+              <w:t>33</w:t>
             </w:r>
             <w:r>
               <w:rPr>
@@ -3401,7 +3401,7 @@
               <w:lang w:eastAsia="en-CA"/>
             </w:rPr>
           </w:pPr>
-          <w:hyperlink w:anchor="_Toc44762364" w:history="1">
+          <w:hyperlink w:anchor="_Toc44772251" w:history="1">
             <w:r>
               <w:rPr>
                 <w:rStyle w:val="Kpr"/>
@@ -3444,7 +3444,7 @@
                 <w:noProof/>
                 <w:webHidden/>
               </w:rPr>
-              <w:instrText xml:space="preserve"> PAGEREF _Toc44762364 \h </w:instrText>
+              <w:instrText xml:space="preserve"> PAGEREF _Toc44772251 \h </w:instrText>
             </w:r>
             <w:r>
               <w:rPr>
@@ -3464,7 +3464,7 @@
                 <w:noProof/>
                 <w:webHidden/>
               </w:rPr>
-              <w:t>36</w:t>
+              <w:t>38</w:t>
             </w:r>
             <w:r>
               <w:rPr>
@@ -3489,7 +3489,7 @@
               <w:lang w:eastAsia="en-CA"/>
             </w:rPr>
           </w:pPr>
-          <w:hyperlink w:anchor="_Toc44762365" w:history="1">
+          <w:hyperlink w:anchor="_Toc44772252" w:history="1">
             <w:r>
               <w:rPr>
                 <w:rStyle w:val="Kpr"/>
@@ -3532,7 +3532,7 @@
                 <w:noProof/>
                 <w:webHidden/>
               </w:rPr>
-              <w:instrText xml:space="preserve"> PAGEREF _Toc44762365 \h </w:instrText>
+              <w:instrText xml:space="preserve"> PAGEREF _Toc44772252 \h </w:instrText>
             </w:r>
             <w:r>
               <w:rPr>
@@ -3552,7 +3552,7 @@
                 <w:noProof/>
                 <w:webHidden/>
               </w:rPr>
-              <w:t>36</w:t>
+              <w:t>38</w:t>
             </w:r>
             <w:r>
               <w:rPr>
@@ -3577,7 +3577,7 @@
               <w:lang w:eastAsia="en-CA"/>
             </w:rPr>
           </w:pPr>
-          <w:hyperlink w:anchor="_Toc44762366" w:history="1">
+          <w:hyperlink w:anchor="_Toc44772253" w:history="1">
             <w:r>
               <w:rPr>
                 <w:rStyle w:val="Kpr"/>
@@ -3620,7 +3620,7 @@
                 <w:noProof/>
                 <w:webHidden/>
               </w:rPr>
-              <w:instrText xml:space="preserve"> PAGEREF _Toc44762366 \h </w:instrText>
+              <w:instrText xml:space="preserve"> PAGEREF _Toc44772253 \h </w:instrText>
             </w:r>
             <w:r>
               <w:rPr>
@@ -3640,7 +3640,7 @@
                 <w:noProof/>
                 <w:webHidden/>
               </w:rPr>
-              <w:t>37</w:t>
+              <w:t>39</w:t>
             </w:r>
             <w:r>
               <w:rPr>
@@ -3685,7 +3685,7 @@
           <w:numId w:val="1"/>
         </w:numPr>
       </w:pPr>
-      <w:bookmarkStart w:id="1" w:name="_Toc44762342"/>
+      <w:bookmarkStart w:id="1" w:name="_Toc44772229"/>
       <w:r>
         <w:lastRenderedPageBreak/>
         <w:t>INTRODUCTION</w:t>
@@ -3719,7 +3719,7 @@
           <w:numId w:val="1"/>
         </w:numPr>
       </w:pPr>
-      <w:bookmarkStart w:id="2" w:name="_Toc44762343"/>
+      <w:bookmarkStart w:id="2" w:name="_Toc44772230"/>
       <w:r>
         <w:lastRenderedPageBreak/>
         <w:t>RELATED WOR</w:t>
@@ -3741,12 +3741,73 @@
           <w:numId w:val="1"/>
         </w:numPr>
       </w:pPr>
-      <w:bookmarkStart w:id="3" w:name="_Toc44762344"/>
+      <w:bookmarkStart w:id="3" w:name="_Toc44772231"/>
       <w:r>
         <w:t>Model-Driven Engineering</w:t>
       </w:r>
       <w:bookmarkEnd w:id="3"/>
     </w:p>
+    <w:p/>
+    <w:p>
+      <w:r>
+        <w:t>Model-Driven Engineering (MDE) is becoming the standard for some types of software development. Safety-critical systems development is one of the most used areas fro MDE methodologies.</w:t>
+      </w:r>
+      <w:r>
+        <w:t xml:space="preserve"> MDE </w:t>
+      </w:r>
+      <w:r>
+        <w:t xml:space="preserve">makes it easier to design a </w:t>
+      </w:r>
+      <w:r>
+        <w:t xml:space="preserve">system with </w:t>
+      </w:r>
+      <w:r>
+        <w:t xml:space="preserve">a </w:t>
+      </w:r>
+      <w:r>
+        <w:t>combination of domain</w:t>
+      </w:r>
+      <w:r>
+        <w:t>-</w:t>
+      </w:r>
+      <w:r>
+        <w:t xml:space="preserve">specific </w:t>
+      </w:r>
+      <w:r>
+        <w:t>mode</w:t>
+      </w:r>
+      <w:r>
+        <w:t>l</w:t>
+      </w:r>
+      <w:r>
+        <w:t xml:space="preserve">ling </w:t>
+      </w:r>
+      <w:r>
+        <w:t xml:space="preserve">languages </w:t>
+      </w:r>
+      <w:r>
+        <w:t xml:space="preserve">(DSML) </w:t>
+      </w:r>
+      <w:r>
+        <w:t>and transformation engines/generators [1].</w:t>
+      </w:r>
+      <w:r>
+        <w:t xml:space="preserve"> DSMLs help developers to design better systems for their domains. Avionics, transportation systems and many others use DSML to create safer software systems. The second part which is transformation engines and generators help</w:t>
+      </w:r>
+      <w:r>
+        <w:t>s</w:t>
+      </w:r>
+      <w:r>
+        <w:t xml:space="preserve"> programmers to</w:t>
+      </w:r>
+      <w:r>
+        <w:t xml:space="preserve"> transform models-to-models and</w:t>
+      </w:r>
+      <w:r>
+        <w:t xml:space="preserve"> generate source code or documents from the designed models.</w:t>
+      </w:r>
+    </w:p>
+    <w:p/>
     <w:p>
       <w:pPr>
         <w:pStyle w:val="Balk2"/>
@@ -3755,12 +3816,19 @@
           <w:numId w:val="1"/>
         </w:numPr>
       </w:pPr>
-      <w:bookmarkStart w:id="4" w:name="_Toc44762345"/>
+      <w:bookmarkStart w:id="4" w:name="_Toc44772232"/>
       <w:r>
         <w:t>Safety Cases &amp; Goal Structuring Notations</w:t>
       </w:r>
       <w:bookmarkEnd w:id="4"/>
     </w:p>
+    <w:p/>
+    <w:p>
+      <w:r>
+        <w:t>Safety…</w:t>
+      </w:r>
+    </w:p>
+    <w:p/>
     <w:p>
       <w:pPr>
         <w:pStyle w:val="Balk2"/>
@@ -3769,12 +3837,24 @@
           <w:numId w:val="1"/>
         </w:numPr>
       </w:pPr>
-      <w:bookmarkStart w:id="5" w:name="_Toc44762346"/>
+      <w:bookmarkStart w:id="5" w:name="_Toc44772233"/>
       <w:r>
         <w:t>Epsilon</w:t>
       </w:r>
       <w:bookmarkEnd w:id="5"/>
     </w:p>
+    <w:p/>
+    <w:p>
+      <w:r>
+        <w:t>Epsilon…</w:t>
+      </w:r>
+    </w:p>
+    <w:p/>
+    <w:p>
+      <w:r>
+        <w:t>CHANGE!!!</w:t>
+      </w:r>
+    </w:p>
     <w:p>
       <w:r>
         <w:t xml:space="preserve">Epsilon Astah-GSN driver project is my McMaster University Master of Engineering project. The main goal of the project is to use the Eclipse Epsilon Model-Driven Engineering tool to modify Astah GSN models. The integration between these two programs made with the Epsilon Model Connectivity Layer (EMC). This project is developed for General Motors. </w:t>
@@ -3787,6 +3867,7 @@
     </w:p>
     <w:p>
       <w:r>
+        <w:lastRenderedPageBreak/>
         <w:t>GSN stands for Goal Structuring Notation. GSN Working Group defines it as a visualization of safety argument elements and relations. Requirements, claims, evidences, and contexts are some of the safety argument elements [2]. GSN aims to show these elements and the connection/relationship between each element. Astah GSN is one of the mode</w:t>
       </w:r>
       <w:r>
@@ -3812,10 +3893,10 @@
           <w:numId w:val="1"/>
         </w:numPr>
       </w:pPr>
-      <w:bookmarkStart w:id="6" w:name="_Toc44762347"/>
+      <w:bookmarkStart w:id="6" w:name="_Toc44772234"/>
       <w:r>
         <w:lastRenderedPageBreak/>
-        <w:t>PROJECT REQUIREMENTS</w:t>
+        <w:t>REQUIREMENTS</w:t>
       </w:r>
       <w:bookmarkEnd w:id="6"/>
     </w:p>
@@ -3970,6 +4051,7 @@
         <w:t>.</w:t>
       </w:r>
     </w:p>
+    <w:p/>
     <w:p>
       <w:pPr>
         <w:rPr>
@@ -4350,6 +4432,7 @@
         </w:numPr>
       </w:pPr>
       <w:r>
+        <w:lastRenderedPageBreak/>
         <w:t>A</w:t>
       </w:r>
       <w:r>
@@ -4392,7 +4475,6 @@
         </w:numPr>
       </w:pPr>
       <w:r>
-        <w:lastRenderedPageBreak/>
         <w:t>A</w:t>
       </w:r>
       <w:r>
@@ -4793,7 +4875,7 @@
           <w:numId w:val="1"/>
         </w:numPr>
       </w:pPr>
-      <w:bookmarkStart w:id="7" w:name="_Toc44762348"/>
+      <w:bookmarkStart w:id="7" w:name="_Toc44772235"/>
       <w:r>
         <w:lastRenderedPageBreak/>
         <w:t>DESIGN</w:t>
@@ -5049,7 +5131,7 @@
           <w:numId w:val="1"/>
         </w:numPr>
       </w:pPr>
-      <w:bookmarkStart w:id="8" w:name="_Toc44762349"/>
+      <w:bookmarkStart w:id="8" w:name="_Toc44772236"/>
       <w:r>
         <w:t xml:space="preserve">Implementing an Epsilon Driver for a </w:t>
       </w:r>
@@ -5067,6 +5149,7 @@
       </w:r>
       <w:bookmarkEnd w:id="8"/>
     </w:p>
+    <w:p/>
     <w:p>
       <w:r>
         <w:t>There are several Goal Structuring Notation diagram tools out there. However, this project developed for General Motors and they were using Astah GSN for their main GSN diagram tool.</w:t>
@@ -5170,7 +5253,7 @@
           <w:numId w:val="1"/>
         </w:numPr>
       </w:pPr>
-      <w:bookmarkStart w:id="9" w:name="_Toc44762350"/>
+      <w:bookmarkStart w:id="9" w:name="_Toc44772237"/>
       <w:r>
         <w:t xml:space="preserve">XMI </w:t>
       </w:r>
@@ -5191,6 +5274,7 @@
       </w:r>
       <w:bookmarkEnd w:id="9"/>
     </w:p>
+    <w:p/>
     <w:p>
       <w:r>
         <w:t>XMI (XML Metamodel Interchange) is an OMG (Object Management Group) standard format for interchanging MOF (Meta Object Facility) models</w:t>
@@ -5235,6 +5319,7 @@
         <w:t xml:space="preserve"> features </w:t>
       </w:r>
       <w:r>
+        <w:lastRenderedPageBreak/>
         <w:t>for Astah GSN models. With this driver</w:t>
       </w:r>
       <w:r>
@@ -5252,7 +5337,6 @@
     </w:p>
     <w:p>
       <w:r>
-        <w:lastRenderedPageBreak/>
         <w:t>Goal</w:t>
       </w:r>
       <w:r>
@@ -6109,6 +6193,7 @@
               <w:jc w:val="center"/>
             </w:pPr>
             <w:r>
+              <w:lastRenderedPageBreak/>
               <w:t>Assumed</w:t>
             </w:r>
           </w:p>
@@ -6175,7 +6260,6 @@
               <w:jc w:val="center"/>
             </w:pPr>
             <w:r>
-              <w:lastRenderedPageBreak/>
               <w:t>ToBeSupported</w:t>
             </w:r>
           </w:p>
@@ -6421,7 +6505,7 @@
           <w:numId w:val="1"/>
         </w:numPr>
       </w:pPr>
-      <w:bookmarkStart w:id="10" w:name="_Toc44762351"/>
+      <w:bookmarkStart w:id="10" w:name="_Toc44772238"/>
       <w:r>
         <w:t xml:space="preserve">Using </w:t>
       </w:r>
@@ -6442,6 +6526,7 @@
       </w:r>
       <w:bookmarkEnd w:id="10"/>
     </w:p>
+    <w:p/>
     <w:p>
       <w:r>
         <w:t>There are multiple built-in drivers</w:t>
@@ -6660,7 +6745,7 @@
           <w:numId w:val="1"/>
         </w:numPr>
       </w:pPr>
-      <w:bookmarkStart w:id="11" w:name="_Toc44762352"/>
+      <w:bookmarkStart w:id="11" w:name="_Toc44772239"/>
       <w:r>
         <w:lastRenderedPageBreak/>
         <w:t xml:space="preserve">Using the Epsilon </w:t>
@@ -6676,6 +6761,7 @@
       </w:r>
       <w:bookmarkEnd w:id="11"/>
     </w:p>
+    <w:p/>
     <w:p>
       <w:r>
         <w:t xml:space="preserve">HTML plugin was the most similar example to Astah GSN driver that I am going to work on. </w:t>
@@ -6789,6 +6875,11 @@
       </w:r>
     </w:p>
     <w:p>
+      <w:pPr>
+        <w:rPr>
+          <w:szCs w:val="24"/>
+        </w:rPr>
+      </w:pPr>
       <w:r>
         <w:t>The m</w:t>
       </w:r>
@@ -6808,39 +6899,48 @@
         <w:t>,</w:t>
       </w:r>
       <w:r>
-        <w:t xml:space="preserve"> and setter operations are the same for XML and XMI files. The only modification made in </w:t>
-      </w:r>
-      <w:r>
+        <w:t xml:space="preserve"> and setter operations are the same for XML and </w:t>
+      </w:r>
+      <w:r>
+        <w:rPr>
+          <w:szCs w:val="24"/>
+        </w:rPr>
+        <w:t xml:space="preserve">XMI files. The only modification made in </w:t>
+      </w:r>
+      <w:r>
+        <w:rPr>
+          <w:szCs w:val="24"/>
+        </w:rPr>
         <w:t>the element creation</w:t>
       </w:r>
       <w:r>
+        <w:rPr>
+          <w:szCs w:val="24"/>
+        </w:rPr>
         <w:t xml:space="preserve"> function. Plain-XML driver’s element creator function was using tag names for new elements. But, Astah GSN XMI driver doesn’t require tag names because all elements use the same tag name. Thus this function changed for getting GSN element’s type instead of getting the tag names as a function input.</w:t>
       </w:r>
     </w:p>
     <w:p>
       <w:pPr>
         <w:rPr>
-          <w:sz w:val="22"/>
-        </w:rPr>
-      </w:pPr>
-      <w:r>
-        <w:t xml:space="preserve">Type class in </w:t>
-      </w:r>
-      <w:r>
-        <w:rPr>
-          <w:sz w:val="22"/>
-        </w:rPr>
-        <w:t>Plain XML has 4 types for XML files. These are tag, attribute, reference</w:t>
-      </w:r>
-      <w:r>
-        <w:rPr>
-          <w:sz w:val="22"/>
+          <w:szCs w:val="24"/>
+        </w:rPr>
+      </w:pPr>
+      <w:r>
+        <w:rPr>
+          <w:szCs w:val="24"/>
+        </w:rPr>
+        <w:t>Type class in Plain XML has 4 types for XML files. These are tag, attribute, reference</w:t>
+      </w:r>
+      <w:r>
+        <w:rPr>
+          <w:szCs w:val="24"/>
         </w:rPr>
         <w:t>,</w:t>
       </w:r>
       <w:r>
         <w:rPr>
-          <w:sz w:val="22"/>
+          <w:szCs w:val="24"/>
         </w:rPr>
         <w:t xml:space="preserve"> and child. But these types are not necessary for Astah GSN driver. Thus, types are changed to GSN model elements such as goal, strategy, solution, etc.</w:t>
       </w:r>
@@ -6848,67 +6948,67 @@
     <w:p>
       <w:pPr>
         <w:rPr>
-          <w:sz w:val="22"/>
-        </w:rPr>
-      </w:pPr>
-      <w:r>
-        <w:rPr>
-          <w:sz w:val="22"/>
+          <w:szCs w:val="24"/>
+        </w:rPr>
+      </w:pPr>
+      <w:r>
+        <w:rPr>
+          <w:szCs w:val="24"/>
         </w:rPr>
         <w:t>Getter and setter classes</w:t>
       </w:r>
       <w:r>
         <w:rPr>
-          <w:sz w:val="22"/>
+          <w:szCs w:val="24"/>
         </w:rPr>
         <w:t xml:space="preserve"> are heavily modified based on </w:t>
       </w:r>
       <w:r>
         <w:rPr>
-          <w:sz w:val="22"/>
+          <w:szCs w:val="24"/>
         </w:rPr>
         <w:t xml:space="preserve">the </w:t>
       </w:r>
       <w:r>
         <w:rPr>
-          <w:sz w:val="22"/>
+          <w:szCs w:val="24"/>
         </w:rPr>
         <w:t xml:space="preserve">Astah GSN XMI file. These two classes </w:t>
       </w:r>
       <w:r>
         <w:rPr>
-          <w:sz w:val="22"/>
+          <w:szCs w:val="24"/>
         </w:rPr>
         <w:t>parse</w:t>
       </w:r>
       <w:r>
         <w:rPr>
-          <w:sz w:val="22"/>
+          <w:szCs w:val="24"/>
         </w:rPr>
         <w:t xml:space="preserve"> the XMI file based on attributes. All classes and their methods </w:t>
       </w:r>
       <w:r>
         <w:rPr>
-          <w:sz w:val="22"/>
+          <w:szCs w:val="24"/>
         </w:rPr>
         <w:t>ar</w:t>
       </w:r>
       <w:r>
         <w:rPr>
-          <w:sz w:val="22"/>
+          <w:szCs w:val="24"/>
         </w:rPr>
         <w:t xml:space="preserve">e explained in </w:t>
       </w:r>
       <w:r>
         <w:rPr>
           <w:i/>
-          <w:sz w:val="22"/>
+          <w:szCs w:val="24"/>
         </w:rPr>
         <w:t>Section 5: Implementation</w:t>
       </w:r>
       <w:r>
         <w:rPr>
-          <w:sz w:val="22"/>
+          <w:szCs w:val="24"/>
         </w:rPr>
         <w:t>.</w:t>
       </w:r>
@@ -6927,34 +7027,71 @@
           <w:ilvl w:val="1"/>
           <w:numId w:val="1"/>
         </w:numPr>
-      </w:pPr>
-      <w:bookmarkStart w:id="12" w:name="_Toc44762353"/>
-      <w:r>
+        <w:rPr>
+          <w:sz w:val="39"/>
+          <w:szCs w:val="39"/>
+        </w:rPr>
+      </w:pPr>
+      <w:bookmarkStart w:id="12" w:name="_Toc44772240"/>
+      <w:r>
+        <w:rPr>
+          <w:sz w:val="39"/>
+          <w:szCs w:val="39"/>
+        </w:rPr>
         <w:t>Determining E</w:t>
       </w:r>
       <w:r>
+        <w:rPr>
+          <w:sz w:val="39"/>
+          <w:szCs w:val="39"/>
+        </w:rPr>
         <w:t xml:space="preserve">lement </w:t>
       </w:r>
       <w:r>
+        <w:rPr>
+          <w:sz w:val="39"/>
+          <w:szCs w:val="39"/>
+        </w:rPr>
         <w:t>T</w:t>
       </w:r>
       <w:r>
+        <w:rPr>
+          <w:sz w:val="39"/>
+          <w:szCs w:val="39"/>
+        </w:rPr>
         <w:t>ype</w:t>
       </w:r>
       <w:r>
+        <w:rPr>
+          <w:sz w:val="39"/>
+          <w:szCs w:val="39"/>
+        </w:rPr>
         <w:t>s</w:t>
       </w:r>
       <w:r>
+        <w:rPr>
+          <w:sz w:val="39"/>
+          <w:szCs w:val="39"/>
+        </w:rPr>
         <w:t xml:space="preserve"> in</w:t>
       </w:r>
       <w:r>
+        <w:rPr>
+          <w:sz w:val="39"/>
+          <w:szCs w:val="39"/>
+        </w:rPr>
         <w:t xml:space="preserve"> the</w:t>
       </w:r>
       <w:r>
+        <w:rPr>
+          <w:sz w:val="39"/>
+          <w:szCs w:val="39"/>
+        </w:rPr>
         <w:t xml:space="preserve"> XMI File</w:t>
       </w:r>
       <w:bookmarkEnd w:id="12"/>
     </w:p>
+    <w:p/>
     <w:p>
       <w:r>
         <w:t xml:space="preserve">Determining element types such as Goal, Solution or Asserted Evidence is one of the important parts of the Astah GSN Driver. In early design, each user queries were parsed before accessing the element in the XMI file. Thus, if the given query element wasn’t in the GSN type, it would return an empty result. For example, a user can only get elements with IDs like G1, Sn4, C2, … These IDs gave by Astah GSN by element’s type. Goal elements’ ID starts with G, Solution with Sn and Context with C. However, element IDs don’t have to start with element type letters. In this case, GSN type parse for custom IDs such as CA1, AR-C1 returned null and Epsilon returned error message for couldn’t finding the element with given custom ID. </w:t>
@@ -6962,11 +7099,8 @@
     </w:p>
     <w:p>
       <w:r>
-        <w:t xml:space="preserve">In later designs, custom ID access added to the driver. Because GSN standards don’t require IDs to start with element type letters. That’s why instead of returning null for custom ID queries, the </w:t>
-      </w:r>
-      <w:r>
         <w:lastRenderedPageBreak/>
-        <w:t xml:space="preserve">driver compares every ID in the model and if it couldn’t find it then it returns null. For custom IDs, GSN type parser still returns null but after that, it checks every element for custom ID probability. </w:t>
+        <w:t xml:space="preserve">In later designs, custom ID access added to the driver. Because GSN standards don’t require IDs to start with element type letters. That’s why instead of returning null for custom ID queries, the driver compares every ID in the model and if it couldn’t find it then it returns null. For custom IDs, GSN type parser still returns null but after that, it checks every element for custom ID probability. </w:t>
       </w:r>
     </w:p>
     <w:p>
@@ -7045,6 +7179,15 @@
         <w:t xml:space="preserve"> attribute Solution-Context elements use “ARM:InformationElement”. Similarly, Context elements can only be connected to Asserted Context links’ target side. Hence, the same function used for determining Justification and Context elements. All 5 element examples could be seen below.</w:t>
       </w:r>
     </w:p>
+    <w:p>
+      <w:pPr>
+        <w:jc w:val="left"/>
+      </w:pPr>
+      <w:r>
+        <w:br w:type="page"/>
+      </w:r>
+    </w:p>
+    <w:p/>
     <w:p/>
     <w:tbl>
       <w:tblPr>
@@ -7662,7 +7805,6 @@
               <w:rPr>
                 <w:rFonts w:ascii="Consolas" w:hAnsi="Consolas"/>
               </w:rPr>
-              <w:lastRenderedPageBreak/>
               <w:t>&lt;</w:t>
             </w:r>
             <w:r>
@@ -8349,14 +8491,29 @@
     </w:p>
     <w:p>
       <w:pPr>
+        <w:jc w:val="left"/>
+        <w:rPr>
+          <w:b/>
+          <w:iCs/>
+          <w:sz w:val="20"/>
+          <w:szCs w:val="18"/>
+        </w:rPr>
+      </w:pPr>
+      <w:r>
+        <w:br w:type="page"/>
+      </w:r>
+    </w:p>
+    <w:p>
+      <w:pPr>
         <w:pStyle w:val="Balk2"/>
         <w:numPr>
           <w:ilvl w:val="1"/>
           <w:numId w:val="1"/>
         </w:numPr>
       </w:pPr>
-      <w:bookmarkStart w:id="13" w:name="_Toc44762354"/>
-      <w:r>
+      <w:bookmarkStart w:id="13" w:name="_Toc44772241"/>
+      <w:r>
+        <w:lastRenderedPageBreak/>
         <w:t xml:space="preserve">Problems with Astah GSN XMI </w:t>
       </w:r>
       <w:r>
@@ -8367,6 +8524,7 @@
       </w:r>
       <w:bookmarkEnd w:id="13"/>
     </w:p>
+    <w:p/>
     <w:p>
       <w:r>
         <w:t>Astah</w:t>
@@ -8621,11 +8779,7 @@
         <w:t xml:space="preserve">the </w:t>
       </w:r>
       <w:r>
-        <w:t xml:space="preserve">user changes something in the GSN diagram (e.g. add another node), it completely changes all ID </w:t>
-      </w:r>
-      <w:r>
-        <w:lastRenderedPageBreak/>
-        <w:t xml:space="preserve">values. This is not a huge concern in the project. I cannot generate the unique </w:t>
+        <w:t xml:space="preserve">user changes something in the GSN diagram (e.g. add another node), it completely changes all ID values. This is not a huge concern in the project. I cannot generate the unique </w:t>
       </w:r>
       <w:r>
         <w:rPr>
@@ -8680,7 +8834,7 @@
           <w:numId w:val="1"/>
         </w:numPr>
       </w:pPr>
-      <w:bookmarkStart w:id="14" w:name="_Toc44762355"/>
+      <w:bookmarkStart w:id="14" w:name="_Toc44772242"/>
       <w:r>
         <w:lastRenderedPageBreak/>
         <w:t>IMPLEMENTATION</w:t>
@@ -8842,12 +8996,13 @@
           <w:numId w:val="1"/>
         </w:numPr>
       </w:pPr>
-      <w:bookmarkStart w:id="15" w:name="_Toc44762356"/>
+      <w:bookmarkStart w:id="15" w:name="_Toc44772243"/>
       <w:r>
         <w:t>GSN Model</w:t>
       </w:r>
       <w:bookmarkEnd w:id="15"/>
     </w:p>
+    <w:p/>
     <w:p>
       <w:r>
         <w:t>GSN Model is the Astah GSN driver’s main class. It consists</w:t>
@@ -9156,7 +9311,7 @@
           <w:numId w:val="1"/>
         </w:numPr>
       </w:pPr>
-      <w:bookmarkStart w:id="16" w:name="_Toc44762357"/>
+      <w:bookmarkStart w:id="16" w:name="_Toc44772244"/>
       <w:r>
         <w:t xml:space="preserve">GSN </w:t>
       </w:r>
@@ -9165,6 +9320,7 @@
       </w:r>
       <w:bookmarkEnd w:id="16"/>
     </w:p>
+    <w:p/>
     <w:p>
       <w:r>
         <w:t xml:space="preserve">GsnProperty is a parser class. </w:t>
@@ -9822,7 +9978,7 @@
           <w:numId w:val="1"/>
         </w:numPr>
       </w:pPr>
-      <w:bookmarkStart w:id="17" w:name="_Toc44762358"/>
+      <w:bookmarkStart w:id="17" w:name="_Toc44772245"/>
       <w:r>
         <w:lastRenderedPageBreak/>
         <w:t xml:space="preserve">GSN </w:t>
@@ -9835,6 +9991,7 @@
       </w:r>
       <w:bookmarkEnd w:id="17"/>
     </w:p>
+    <w:p/>
     <w:p>
       <w:r>
         <w:t>This class only consists of element types enum</w:t>
@@ -10032,12 +10189,13 @@
           <w:numId w:val="1"/>
         </w:numPr>
       </w:pPr>
-      <w:bookmarkStart w:id="18" w:name="_Toc44762359"/>
+      <w:bookmarkStart w:id="18" w:name="_Toc44772246"/>
       <w:r>
         <w:t>GSN Property Getter</w:t>
       </w:r>
       <w:bookmarkEnd w:id="18"/>
     </w:p>
+    <w:p/>
     <w:p>
       <w:r>
         <w:t xml:space="preserve">Getter class is used for all element </w:t>
@@ -10194,6 +10352,7 @@
     </w:p>
     <w:p>
       <w:r>
+        <w:lastRenderedPageBreak/>
         <w:t xml:space="preserve">In the Plain-XML driver, “.all” request handled by the JavaPropertyGetter, not by the PlainXmlPropertyGetter. “.all” request parses the file and collects all elements with the given tag name. </w:t>
       </w:r>
       <w:r>
@@ -10221,7 +10380,6 @@
         <w:rPr>
           <w:i/>
         </w:rPr>
-        <w:lastRenderedPageBreak/>
         <w:t>EolModelElementType</w:t>
       </w:r>
       <w:r>
@@ -10308,6 +10466,7 @@
         <w:t>. Queries like “gsn.Sn2.id” or “gsn.goal.content” return String or String Sequence depending on the number of the elements.</w:t>
       </w:r>
     </w:p>
+    <w:p/>
     <w:p>
       <w:pPr>
         <w:pStyle w:val="ListeParagraf"/>
@@ -10632,6 +10791,7 @@
         <w:rPr>
           <w:u w:val="single"/>
         </w:rPr>
+        <w:lastRenderedPageBreak/>
         <w:t>Description:</w:t>
       </w:r>
       <w:r>
@@ -10677,7 +10837,6 @@
         <w:rPr>
           <w:b/>
         </w:rPr>
-        <w:lastRenderedPageBreak/>
         <w:t>Element by type</w:t>
       </w:r>
     </w:p>
@@ -11104,6 +11263,7 @@
         <w:rPr>
           <w:b/>
         </w:rPr>
+        <w:lastRenderedPageBreak/>
         <w:t>Element’s source</w:t>
       </w:r>
     </w:p>
@@ -11182,7 +11342,6 @@
         <w:rPr>
           <w:b/>
         </w:rPr>
-        <w:lastRenderedPageBreak/>
         <w:t>Element’s content</w:t>
       </w:r>
     </w:p>
@@ -11611,8 +11770,9 @@
           <w:numId w:val="1"/>
         </w:numPr>
       </w:pPr>
-      <w:bookmarkStart w:id="19" w:name="_Toc44762360"/>
-      <w:r>
+      <w:bookmarkStart w:id="19" w:name="_Toc44772247"/>
+      <w:r>
+        <w:lastRenderedPageBreak/>
         <w:t>G</w:t>
       </w:r>
       <w:r>
@@ -11620,6 +11780,7 @@
       </w:r>
       <w:bookmarkEnd w:id="19"/>
     </w:p>
+    <w:p/>
     <w:p>
       <w:r>
         <w:t xml:space="preserve">Every element value update calls use this setter class. Similar to getter class, setter class only uses one invoke function. Since all elements’ values cannot change, </w:t>
@@ -11637,6 +11798,7 @@
         <w:t xml:space="preserve"> different commands.</w:t>
       </w:r>
     </w:p>
+    <w:p/>
     <w:p>
       <w:pPr>
         <w:pStyle w:val="ListeParagraf"/>
@@ -11671,7 +11833,6 @@
         <w:rPr>
           <w:u w:val="single"/>
         </w:rPr>
-        <w:lastRenderedPageBreak/>
         <w:t>Description:</w:t>
       </w:r>
       <w:r>
@@ -12142,6 +12303,7 @@
         <w:rPr>
           <w:u w:val="single"/>
         </w:rPr>
+        <w:lastRenderedPageBreak/>
         <w:t>Keyword:</w:t>
       </w:r>
       <w:r>
@@ -12207,7 +12369,6 @@
         </w:numPr>
       </w:pPr>
       <w:r>
-        <w:lastRenderedPageBreak/>
         <w:t xml:space="preserve">Get </w:t>
       </w:r>
       <w:r>
@@ -12254,7 +12415,7 @@
           <w:numId w:val="1"/>
         </w:numPr>
       </w:pPr>
-      <w:bookmarkStart w:id="20" w:name="_Toc44762361"/>
+      <w:bookmarkStart w:id="20" w:name="_Toc44772248"/>
       <w:r>
         <w:lastRenderedPageBreak/>
         <w:t xml:space="preserve">TESTING &amp; </w:t>
@@ -12276,6 +12437,7 @@
         <w:t xml:space="preserve"> usage examples are given. Each requirement would be explained with examples.</w:t>
       </w:r>
     </w:p>
+    <w:p/>
     <w:p>
       <w:pPr>
         <w:pStyle w:val="Balk2"/>
@@ -12284,7 +12446,7 @@
           <w:numId w:val="1"/>
         </w:numPr>
       </w:pPr>
-      <w:bookmarkStart w:id="21" w:name="_Toc44762362"/>
+      <w:bookmarkStart w:id="21" w:name="_Toc44772249"/>
       <w:r>
         <w:t xml:space="preserve">How </w:t>
       </w:r>
@@ -12296,6 +12458,7 @@
       </w:r>
       <w:bookmarkEnd w:id="21"/>
     </w:p>
+    <w:p/>
     <w:p>
       <w:pPr>
         <w:pStyle w:val="ListeParagraf"/>
@@ -12563,8 +12726,9 @@
           <w:noProof/>
           <w:lang w:eastAsia="en-CA"/>
         </w:rPr>
+        <w:lastRenderedPageBreak/>
         <w:drawing>
-          <wp:inline distT="0" distB="0" distL="0" distR="0" wp14:anchorId="775F86DD" wp14:editId="26C5B1BE">
+          <wp:inline distT="0" distB="0" distL="0" distR="0" wp14:anchorId="38DF3720" wp14:editId="6652900D">
             <wp:extent cx="5972810" cy="3555365"/>
             <wp:effectExtent l="0" t="0" r="8890" b="6985"/>
             <wp:docPr id="1" name="Resim 1"/>
@@ -12664,7 +12828,6 @@
           <w:noProof/>
           <w:lang w:eastAsia="en-CA"/>
         </w:rPr>
-        <w:lastRenderedPageBreak/>
         <w:t xml:space="preserve">Choose your XMI file if it’s already in the workspace. If not, add your model file into </w:t>
       </w:r>
       <w:r>
@@ -12739,8 +12902,9 @@
           <w:noProof/>
           <w:lang w:eastAsia="en-CA"/>
         </w:rPr>
+        <w:lastRenderedPageBreak/>
         <w:drawing>
-          <wp:inline distT="0" distB="0" distL="0" distR="0" wp14:anchorId="09408E55" wp14:editId="0CA11139">
+          <wp:inline distT="0" distB="0" distL="0" distR="0" wp14:anchorId="086D433A" wp14:editId="62B8CF40">
             <wp:extent cx="3411221" cy="3477846"/>
             <wp:effectExtent l="0" t="0" r="0" b="8890"/>
             <wp:docPr id="2" name="Resim 2"/>
@@ -12889,7 +13053,7 @@
         </w:rPr>
         <w:lastRenderedPageBreak/>
         <w:drawing>
-          <wp:inline distT="0" distB="0" distL="0" distR="0" wp14:anchorId="1A1E6FFB" wp14:editId="1CBAB379">
+          <wp:inline distT="0" distB="0" distL="0" distR="0" wp14:anchorId="66F3B984" wp14:editId="2F20F30B">
             <wp:extent cx="3618375" cy="3456960"/>
             <wp:effectExtent l="0" t="0" r="1270" b="0"/>
             <wp:docPr id="3" name="Resim 3"/>
@@ -15080,7 +15244,7 @@
           <w:numId w:val="1"/>
         </w:numPr>
       </w:pPr>
-      <w:bookmarkStart w:id="22" w:name="_Toc44762363"/>
+      <w:bookmarkStart w:id="22" w:name="_Toc44772250"/>
       <w:r>
         <w:t>GSN Model Examples</w:t>
       </w:r>
@@ -15157,7 +15321,7 @@
         </w:rPr>
         <w:lastRenderedPageBreak/>
         <w:drawing>
-          <wp:inline distT="0" distB="0" distL="0" distR="0" wp14:anchorId="4183E0C7" wp14:editId="7B53187E">
+          <wp:inline distT="0" distB="0" distL="0" distR="0" wp14:anchorId="1E18AAAA" wp14:editId="3358020B">
             <wp:extent cx="5972810" cy="4496435"/>
             <wp:effectExtent l="0" t="0" r="8890" b="0"/>
             <wp:docPr id="4" name="Resim 4"/>
@@ -15244,7 +15408,7 @@
         </w:rPr>
         <w:lastRenderedPageBreak/>
         <w:drawing>
-          <wp:inline distT="0" distB="0" distL="0" distR="0" wp14:anchorId="3DDF90AF" wp14:editId="44BE6D9B">
+          <wp:inline distT="0" distB="0" distL="0" distR="0" wp14:anchorId="52532202" wp14:editId="5A4C818A">
             <wp:extent cx="5972810" cy="5768340"/>
             <wp:effectExtent l="0" t="0" r="8890" b="3810"/>
             <wp:docPr id="5" name="Resim 5"/>
@@ -15327,7 +15491,7 @@
         </w:rPr>
         <w:lastRenderedPageBreak/>
         <w:drawing>
-          <wp:inline distT="0" distB="0" distL="0" distR="0" wp14:anchorId="587F9997" wp14:editId="32341E3B">
+          <wp:inline distT="0" distB="0" distL="0" distR="0" wp14:anchorId="44126AAB" wp14:editId="1192EC4E">
             <wp:extent cx="5972810" cy="6205855"/>
             <wp:effectExtent l="0" t="0" r="8890" b="4445"/>
             <wp:docPr id="6" name="Resim 6"/>
@@ -15381,7 +15545,7 @@
         </w:rPr>
         <w:lastRenderedPageBreak/>
         <w:drawing>
-          <wp:inline distT="0" distB="0" distL="0" distR="0" wp14:anchorId="14789840" wp14:editId="7175886B">
+          <wp:inline distT="0" distB="0" distL="0" distR="0" wp14:anchorId="4C801911" wp14:editId="694E8BDF">
             <wp:extent cx="5972810" cy="4265295"/>
             <wp:effectExtent l="0" t="0" r="8890" b="1905"/>
             <wp:docPr id="7" name="Resim 7"/>
@@ -15478,7 +15642,7 @@
           <w:numId w:val="1"/>
         </w:numPr>
       </w:pPr>
-      <w:bookmarkStart w:id="23" w:name="_Toc44762364"/>
+      <w:bookmarkStart w:id="23" w:name="_Toc44772251"/>
       <w:r>
         <w:lastRenderedPageBreak/>
         <w:t>CONCLUSION</w:t>
@@ -15490,6 +15654,8 @@
       <w:r>
         <w:t>Conclusion…</w:t>
       </w:r>
+      <w:bookmarkStart w:id="24" w:name="_GoBack"/>
+      <w:bookmarkEnd w:id="24"/>
     </w:p>
     <w:p/>
     <w:p>
@@ -15500,11 +15666,11 @@
           <w:numId w:val="1"/>
         </w:numPr>
       </w:pPr>
-      <w:bookmarkStart w:id="24" w:name="_Toc44762365"/>
+      <w:bookmarkStart w:id="25" w:name="_Toc44772252"/>
       <w:r>
         <w:t>Future Work</w:t>
       </w:r>
-      <w:bookmarkEnd w:id="24"/>
+      <w:bookmarkEnd w:id="25"/>
     </w:p>
     <w:p/>
     <w:p>
@@ -15564,12 +15730,12 @@
           <w:numId w:val="1"/>
         </w:numPr>
       </w:pPr>
-      <w:bookmarkStart w:id="25" w:name="_Toc44762366"/>
+      <w:bookmarkStart w:id="26" w:name="_Toc44772253"/>
       <w:r>
         <w:lastRenderedPageBreak/>
         <w:t>REFERENCES</w:t>
       </w:r>
-      <w:bookmarkEnd w:id="25"/>
+      <w:bookmarkEnd w:id="26"/>
     </w:p>
     <w:p>
       <w:pPr>
@@ -15590,8 +15756,6 @@
       <w:r>
         <w:t>Style References</w:t>
       </w:r>
-      <w:bookmarkStart w:id="26" w:name="_GoBack"/>
-      <w:bookmarkEnd w:id="26"/>
     </w:p>
     <w:p>
       <w:pPr>
@@ -15703,12 +15867,27 @@
     </w:p>
     <w:p>
       <w:pPr>
+        <w:pStyle w:val="HTMLncedenBiimlendirilmi"/>
+        <w:numPr>
+          <w:ilvl w:val="0"/>
+          <w:numId w:val="10"/>
+        </w:numPr>
+        <w:shd w:val="clear" w:color="auto" w:fill="FFFFFF" w:themeFill="background1"/>
+        <w:rPr>
+          <w:rFonts w:ascii="Times New Roman" w:eastAsiaTheme="minorHAnsi" w:hAnsi="Times New Roman" w:cstheme="minorBidi"/>
+          <w:sz w:val="24"/>
+          <w:szCs w:val="22"/>
+          <w:lang w:eastAsia="en-US"/>
+        </w:rPr>
+      </w:pPr>
+    </w:p>
+    <w:p>
+      <w:pPr>
         <w:pStyle w:val="ListeParagraf"/>
         <w:numPr>
           <w:ilvl w:val="0"/>
           <w:numId w:val="10"/>
         </w:numPr>
-        <w:shd w:val="clear" w:color="auto" w:fill="FFFFFF" w:themeFill="background1"/>
         <w:jc w:val="left"/>
         <w:rPr>
           <w:rStyle w:val="Kpr"/>
@@ -15716,6 +15895,57 @@
           <w:u w:val="none"/>
         </w:rPr>
       </w:pPr>
+      <w:r>
+        <w:t>Schmidt, Douglas C.</w:t>
+      </w:r>
+      <w:r>
+        <w:t>, ‘</w:t>
+      </w:r>
+      <w:r>
+        <w:t>Model-</w:t>
+      </w:r>
+      <w:r>
+        <w:t>D</w:t>
+      </w:r>
+      <w:r>
+        <w:t xml:space="preserve">riven </w:t>
+      </w:r>
+      <w:r>
+        <w:t>E</w:t>
+      </w:r>
+      <w:r>
+        <w:t>ngineering</w:t>
+      </w:r>
+      <w:r>
+        <w:t>’,</w:t>
+      </w:r>
+      <w:r>
+        <w:t> Computer-IEEE Computer Society</w:t>
+      </w:r>
+      <w:r>
+        <w:t>,</w:t>
+      </w:r>
+      <w:r>
+        <w:t> </w:t>
+      </w:r>
+      <w:r>
+        <w:t xml:space="preserve">vol. </w:t>
+      </w:r>
+      <w:r>
+        <w:t>39</w:t>
+      </w:r>
+      <w:r>
+        <w:t xml:space="preserve">, no. </w:t>
+      </w:r>
+      <w:r>
+        <w:t>2</w:t>
+      </w:r>
+      <w:r>
+        <w:t>, pp. 25-31,</w:t>
+      </w:r>
+      <w:r>
+        <w:t xml:space="preserve"> 2006.</w:t>
+      </w:r>
     </w:p>
     <w:p>
       <w:pPr>
@@ -15882,73 +16112,6 @@
       </w:hyperlink>
       <w:r>
         <w:t>. [Accessed: 04- Jul- 2020].</w:t>
-      </w:r>
-    </w:p>
-    <w:p>
-      <w:pPr>
-        <w:pStyle w:val="ListeParagraf"/>
-        <w:numPr>
-          <w:ilvl w:val="0"/>
-          <w:numId w:val="10"/>
-        </w:numPr>
-        <w:jc w:val="left"/>
-      </w:pPr>
-      <w:r>
-        <w:t>Schmidt, Douglas C.</w:t>
-      </w:r>
-      <w:r>
-        <w:t>,</w:t>
-      </w:r>
-      <w:r>
-        <w:t xml:space="preserve"> ‘</w:t>
-      </w:r>
-      <w:r>
-        <w:t>Model-</w:t>
-      </w:r>
-      <w:r>
-        <w:t>D</w:t>
-      </w:r>
-      <w:r>
-        <w:t xml:space="preserve">riven </w:t>
-      </w:r>
-      <w:r>
-        <w:t>E</w:t>
-      </w:r>
-      <w:r>
-        <w:t>ngineering</w:t>
-      </w:r>
-      <w:r>
-        <w:t>’</w:t>
-      </w:r>
-      <w:r>
-        <w:t>,</w:t>
-      </w:r>
-      <w:r>
-        <w:t> Computer-IEEE Computer Society</w:t>
-      </w:r>
-      <w:r>
-        <w:t>,</w:t>
-      </w:r>
-      <w:r>
-        <w:t> </w:t>
-      </w:r>
-      <w:r>
-        <w:t xml:space="preserve">vol. </w:t>
-      </w:r>
-      <w:r>
-        <w:t>39</w:t>
-      </w:r>
-      <w:r>
-        <w:t xml:space="preserve">, no. </w:t>
-      </w:r>
-      <w:r>
-        <w:t>2</w:t>
-      </w:r>
-      <w:r>
-        <w:t>, pp. 25-31,</w:t>
-      </w:r>
-      <w:r>
-        <w:t xml:space="preserve"> 2006.</w:t>
       </w:r>
     </w:p>
     <w:p>
@@ -21523,7 +21686,6 @@
   <w:style w:type="character" w:default="1" w:styleId="VarsaylanParagrafYazTipi">
     <w:name w:val="Default Paragraph Font"/>
     <w:uiPriority w:val="1"/>
-    <w:semiHidden/>
     <w:unhideWhenUsed/>
   </w:style>
   <w:style w:type="table" w:default="1" w:styleId="NormalTablo">
@@ -22173,7 +22335,7 @@
 </file>
 
 <file path=customXml/itemProps1.xml><?xml version="1.0" encoding="utf-8"?>
-<ds:datastoreItem xmlns:ds="http://schemas.openxmlformats.org/officeDocument/2006/customXml" ds:itemID="{500B8F4D-DBE1-45A1-835A-339938EDC089}">
+<ds:datastoreItem xmlns:ds="http://schemas.openxmlformats.org/officeDocument/2006/customXml" ds:itemID="{CF3CDD03-9E54-45A2-AE7D-E64B69AA9A35}">
   <ds:schemaRefs>
     <ds:schemaRef ds:uri="http://schemas.openxmlformats.org/officeDocument/2006/bibliography"/>
   </ds:schemaRefs>

</xml_diff>

<commit_message>
Report - EVL&EGL examples for GSN Community Model added.
</commit_message>
<xml_diff>
--- a/Project Report/BaranKaya_ProjectReport.docx
+++ b/Project Report/BaranKaya_ProjectReport.docx
@@ -3376,7 +3376,7 @@
                 <w:noProof/>
                 <w:webHidden/>
               </w:rPr>
-              <w:t>33</w:t>
+              <w:t>34</w:t>
             </w:r>
             <w:r>
               <w:rPr>
@@ -3464,7 +3464,7 @@
                 <w:noProof/>
                 <w:webHidden/>
               </w:rPr>
-              <w:t>38</w:t>
+              <w:t>43</w:t>
             </w:r>
             <w:r>
               <w:rPr>
@@ -3552,7 +3552,7 @@
                 <w:noProof/>
                 <w:webHidden/>
               </w:rPr>
-              <w:t>38</w:t>
+              <w:t>43</w:t>
             </w:r>
             <w:r>
               <w:rPr>
@@ -3640,7 +3640,7 @@
                 <w:noProof/>
                 <w:webHidden/>
               </w:rPr>
-              <w:t>39</w:t>
+              <w:t>44</w:t>
             </w:r>
             <w:r>
               <w:rPr>
@@ -15751,6 +15751,7 @@
           <w:u w:val="single"/>
         </w:rPr>
       </w:pPr>
+      <w:bookmarkStart w:id="22" w:name="_GoBack"/>
       <w:r>
         <w:rPr>
           <w:u w:val="single"/>
@@ -15785,6 +15786,7 @@
             <w:tcW w:w="9396" w:type="dxa"/>
             <w:shd w:val="clear" w:color="auto" w:fill="F2F2F2" w:themeFill="background1" w:themeFillShade="F2"/>
           </w:tcPr>
+          <w:bookmarkEnd w:id="22"/>
           <w:p>
             <w:pPr>
               <w:autoSpaceDE w:val="0"/>
@@ -15927,7 +15929,23 @@
                 <w:color w:val="000000"/>
                 <w:szCs w:val="20"/>
               </w:rPr>
-              <w:t>.g1.target.size() == 2</w:t>
+              <w:t>.g1.</w:t>
+            </w:r>
+            <w:r>
+              <w:rPr>
+                <w:rFonts w:ascii="Consolas" w:hAnsi="Consolas" w:cs="Consolas"/>
+                <w:color w:val="000000"/>
+                <w:szCs w:val="20"/>
+              </w:rPr>
+              <w:t>source</w:t>
+            </w:r>
+            <w:r>
+              <w:rPr>
+                <w:rFonts w:ascii="Consolas" w:hAnsi="Consolas" w:cs="Consolas"/>
+                <w:color w:val="000000"/>
+                <w:szCs w:val="20"/>
+              </w:rPr>
+              <w:t>.size() == 2</w:t>
             </w:r>
           </w:p>
           <w:p>
@@ -16764,6 +16782,7 @@
               <w:jc w:val="left"/>
               <w:rPr>
                 <w:rFonts w:ascii="Consolas" w:hAnsi="Consolas" w:cs="Consolas"/>
+                <w:color w:val="3F7F5F"/>
                 <w:szCs w:val="20"/>
               </w:rPr>
             </w:pPr>
@@ -16805,7 +16824,35 @@
                 <w:color w:val="3F7F5F"/>
                 <w:szCs w:val="20"/>
               </w:rPr>
-              <w:t xml:space="preserve"> one Goal element with empty content, give an error</w:t>
+              <w:t xml:space="preserve"> one Goal element with empty </w:t>
+            </w:r>
+          </w:p>
+          <w:p>
+            <w:pPr>
+              <w:autoSpaceDE w:val="0"/>
+              <w:autoSpaceDN w:val="0"/>
+              <w:adjustRightInd w:val="0"/>
+              <w:jc w:val="left"/>
+              <w:rPr>
+                <w:rFonts w:ascii="Consolas" w:hAnsi="Consolas" w:cs="Consolas"/>
+                <w:szCs w:val="20"/>
+              </w:rPr>
+            </w:pPr>
+            <w:r>
+              <w:rPr>
+                <w:rFonts w:ascii="Consolas" w:hAnsi="Consolas" w:cs="Consolas"/>
+                <w:color w:val="3F7F5F"/>
+                <w:szCs w:val="20"/>
+              </w:rPr>
+              <w:t xml:space="preserve">                // </w:t>
+            </w:r>
+            <w:r>
+              <w:rPr>
+                <w:rFonts w:ascii="Consolas" w:hAnsi="Consolas" w:cs="Consolas"/>
+                <w:color w:val="3F7F5F"/>
+                <w:szCs w:val="20"/>
+              </w:rPr>
+              <w:t>content, give an error</w:t>
             </w:r>
             <w:r>
               <w:rPr>
@@ -18008,14 +18055,14 @@
           <w:numId w:val="1"/>
         </w:numPr>
       </w:pPr>
-      <w:bookmarkStart w:id="22" w:name="_Toc44772250"/>
+      <w:bookmarkStart w:id="23" w:name="_Toc44772250"/>
       <w:r>
         <w:t>GSN Model Examples</w:t>
       </w:r>
       <w:r>
         <w:t xml:space="preserve"> with Epsilon</w:t>
       </w:r>
-      <w:bookmarkEnd w:id="22"/>
+      <w:bookmarkEnd w:id="23"/>
     </w:p>
     <w:p/>
     <w:p>
@@ -18754,9 +18801,89 @@
         <w:t>EVL Examples on GSN Community Standard Model</w:t>
       </w:r>
     </w:p>
-    <w:p>
-      <w:r>
-        <w:t>The first validation constraint for Standard Community Model is every Strategy element must have at least one Context connection. This constraint is just for showing Astah GSN driver’s capabilities, normally this is not a constraint for GSN models.</w:t>
+    <w:p/>
+    <w:p>
+      <w:r>
+        <w:t xml:space="preserve">EVL is used for model validation operations. In this part, 2 different model validation examples shown on </w:t>
+      </w:r>
+      <w:r>
+        <w:t xml:space="preserve">the </w:t>
+      </w:r>
+      <w:r>
+        <w:t xml:space="preserve">GSN Community Standard model </w:t>
+      </w:r>
+      <w:r>
+        <w:t xml:space="preserve">with </w:t>
+      </w:r>
+      <w:r>
+        <w:t>Astah GSN driver</w:t>
+      </w:r>
+      <w:r>
+        <w:t xml:space="preserve"> operations</w:t>
+      </w:r>
+      <w:r>
+        <w:t xml:space="preserve">. </w:t>
+      </w:r>
+      <w:r>
+        <w:t>One of the examples is warning and the other one is a</w:t>
+      </w:r>
+      <w:r>
+        <w:t>n</w:t>
+      </w:r>
+      <w:r>
+        <w:t xml:space="preserve"> error type constra</w:t>
+      </w:r>
+      <w:r>
+        <w:t>int</w:t>
+      </w:r>
+      <w:r>
+        <w:t>s. If the given Astah GSN XMI file (model) doesn’t validate for these 2 constraints, it will show the error message in the Epsilon console.</w:t>
+      </w:r>
+    </w:p>
+    <w:p>
+      <w:r>
+        <w:t xml:space="preserve">The first constraint </w:t>
+      </w:r>
+      <w:r>
+        <w:t xml:space="preserve">validation </w:t>
+      </w:r>
+      <w:r>
+        <w:t>for Standard Community Model is</w:t>
+      </w:r>
+      <w:r>
+        <w:t>:</w:t>
+      </w:r>
+      <w:r>
+        <w:t xml:space="preserve"> </w:t>
+      </w:r>
+    </w:p>
+    <w:p>
+      <w:pPr>
+        <w:pStyle w:val="ListeParagraf"/>
+        <w:numPr>
+          <w:ilvl w:val="0"/>
+          <w:numId w:val="7"/>
+        </w:numPr>
+      </w:pPr>
+      <w:r>
+        <w:t>E</w:t>
+      </w:r>
+      <w:r>
+        <w:t xml:space="preserve">very Strategy element must have at least one Context connection. </w:t>
+      </w:r>
+    </w:p>
+    <w:p>
+      <w:r>
+        <w:t xml:space="preserve">This constraint is just for showing Astah GSN driver’s capabilities, normally </w:t>
+      </w:r>
+      <w:r>
+        <w:t>GSN models don’t require Strategy-to-Context connections</w:t>
+      </w:r>
+      <w:r>
+        <w:t>.</w:t>
+      </w:r>
+      <w:r>
+        <w:t xml:space="preserve"> This validation method chosen as a warning so it is a critique instead of a constraint.</w:t>
       </w:r>
     </w:p>
     <w:tbl>
@@ -19649,6 +19776,7 @@
                 <w:color w:val="000000"/>
                 <w:szCs w:val="20"/>
               </w:rPr>
+              <w:lastRenderedPageBreak/>
               <w:t xml:space="preserve">                  StrategySources.target.gsntype </w:t>
             </w:r>
             <w:r>
@@ -20014,7 +20142,6 @@
                 <w:color w:val="000000"/>
                 <w:szCs w:val="20"/>
               </w:rPr>
-              <w:lastRenderedPageBreak/>
               <w:t xml:space="preserve">         </w:t>
             </w:r>
             <w:r>
@@ -20531,6 +20658,61 @@
       </w:tr>
     </w:tbl>
     <w:p/>
+    <w:p>
+      <w:r>
+        <w:t>T</w:t>
+      </w:r>
+      <w:r>
+        <w:t xml:space="preserve">he second validation example tries to detect Solution elements </w:t>
+      </w:r>
+      <w:r>
+        <w:t>that</w:t>
+      </w:r>
+      <w:r>
+        <w:t xml:space="preserve"> don’t have any (incoming) </w:t>
+      </w:r>
+      <w:r>
+        <w:t>connection</w:t>
+      </w:r>
+      <w:r>
+        <w:t>s</w:t>
+      </w:r>
+      <w:r>
+        <w:t>.</w:t>
+      </w:r>
+      <w:r>
+        <w:t xml:space="preserve"> </w:t>
+      </w:r>
+    </w:p>
+    <w:p>
+      <w:pPr>
+        <w:pStyle w:val="ListeParagraf"/>
+        <w:numPr>
+          <w:ilvl w:val="0"/>
+          <w:numId w:val="7"/>
+        </w:numPr>
+      </w:pPr>
+      <w:r>
+        <w:t xml:space="preserve">Solutions must have at least one incoming link </w:t>
+      </w:r>
+      <w:r>
+        <w:t>(connection</w:t>
+      </w:r>
+      <w:r>
+        <w:t>).</w:t>
+      </w:r>
+    </w:p>
+    <w:p>
+      <w:r>
+        <w:t xml:space="preserve">It checks every </w:t>
+      </w:r>
+      <w:r>
+        <w:t>S</w:t>
+      </w:r>
+      <w:r>
+        <w:t>olution element and if they don’t have an incoming connection link, it adds their IDs in the list to print error message.</w:t>
+      </w:r>
+    </w:p>
     <w:tbl>
       <w:tblPr>
         <w:tblStyle w:val="TabloKlavuzu"/>
@@ -20908,8 +21090,6 @@
               </w:rPr>
               <w:t xml:space="preserve">// </w:t>
             </w:r>
-            <w:bookmarkStart w:id="23" w:name="_GoBack"/>
-            <w:bookmarkEnd w:id="23"/>
             <w:r>
               <w:rPr>
                 <w:rFonts w:ascii="Consolas" w:hAnsi="Consolas" w:cs="Consolas"/>
@@ -21023,6 +21203,7 @@
                 <w:color w:val="3F7F5F"/>
                 <w:szCs w:val="20"/>
               </w:rPr>
+              <w:lastRenderedPageBreak/>
               <w:t xml:space="preserve">              </w:t>
             </w:r>
             <w:r>
@@ -21579,10 +21760,1855 @@
         </w:numPr>
       </w:pPr>
       <w:r>
-        <w:lastRenderedPageBreak/>
         <w:t>EGL Examples on GSN Community Standard Model</w:t>
       </w:r>
     </w:p>
+    <w:p/>
+    <w:p>
+      <w:r>
+        <w:t xml:space="preserve">Running EGL scripts in Epsilon requires EGX files for filenames. </w:t>
+      </w:r>
+      <w:r>
+        <w:t>Below EGX script runs given EGL file (</w:t>
+      </w:r>
+      <w:r>
+        <w:t>GSNModelToHTMLTable.egl</w:t>
+      </w:r>
+      <w:r>
+        <w:t>) and generates the HTML output file (</w:t>
+      </w:r>
+      <w:r>
+        <w:t>output.html</w:t>
+      </w:r>
+      <w:r>
+        <w:t>).</w:t>
+      </w:r>
+      <w:r>
+        <w:t xml:space="preserve"> It also prints “Transformation starting/finished” before and after the EGL operations.</w:t>
+      </w:r>
+    </w:p>
+    <w:tbl>
+      <w:tblPr>
+        <w:tblStyle w:val="TabloKlavuzu"/>
+        <w:tblW w:w="0" w:type="auto"/>
+        <w:tblLook w:val="04A0" w:firstRow="1" w:lastRow="0" w:firstColumn="1" w:lastColumn="0" w:noHBand="0" w:noVBand="1"/>
+      </w:tblPr>
+      <w:tblGrid>
+        <w:gridCol w:w="9396"/>
+      </w:tblGrid>
+      <w:tr>
+        <w:tc>
+          <w:tcPr>
+            <w:tcW w:w="9396" w:type="dxa"/>
+            <w:shd w:val="clear" w:color="auto" w:fill="F2F2F2" w:themeFill="background1" w:themeFillShade="F2"/>
+          </w:tcPr>
+          <w:p>
+            <w:pPr>
+              <w:autoSpaceDE w:val="0"/>
+              <w:autoSpaceDN w:val="0"/>
+              <w:adjustRightInd w:val="0"/>
+              <w:jc w:val="left"/>
+              <w:rPr>
+                <w:rFonts w:ascii="Consolas" w:hAnsi="Consolas" w:cs="Consolas"/>
+                <w:szCs w:val="24"/>
+              </w:rPr>
+            </w:pPr>
+            <w:r>
+              <w:rPr>
+                <w:rFonts w:ascii="Consolas" w:hAnsi="Consolas" w:cs="Consolas"/>
+                <w:b/>
+                <w:bCs/>
+                <w:color w:val="7F0055"/>
+                <w:szCs w:val="24"/>
+              </w:rPr>
+              <w:t>pre</w:t>
+            </w:r>
+            <w:r>
+              <w:rPr>
+                <w:rFonts w:ascii="Consolas" w:hAnsi="Consolas" w:cs="Consolas"/>
+                <w:color w:val="000000"/>
+                <w:szCs w:val="24"/>
+              </w:rPr>
+              <w:t xml:space="preserve"> { </w:t>
+            </w:r>
+            <w:r>
+              <w:rPr>
+                <w:rFonts w:ascii="Consolas" w:hAnsi="Consolas" w:cs="Consolas"/>
+                <w:color w:val="2A00FF"/>
+                <w:szCs w:val="24"/>
+              </w:rPr>
+              <w:t>"Transformation starting"</w:t>
+            </w:r>
+            <w:r>
+              <w:rPr>
+                <w:rFonts w:ascii="Consolas" w:hAnsi="Consolas" w:cs="Consolas"/>
+                <w:color w:val="000000"/>
+                <w:szCs w:val="24"/>
+              </w:rPr>
+              <w:t>.println(); }</w:t>
+            </w:r>
+          </w:p>
+          <w:p>
+            <w:pPr>
+              <w:autoSpaceDE w:val="0"/>
+              <w:autoSpaceDN w:val="0"/>
+              <w:adjustRightInd w:val="0"/>
+              <w:jc w:val="left"/>
+              <w:rPr>
+                <w:rFonts w:ascii="Consolas" w:hAnsi="Consolas" w:cs="Consolas"/>
+                <w:szCs w:val="24"/>
+              </w:rPr>
+            </w:pPr>
+            <w:r>
+              <w:rPr>
+                <w:rFonts w:ascii="Consolas" w:hAnsi="Consolas" w:cs="Consolas"/>
+                <w:b/>
+                <w:bCs/>
+                <w:color w:val="7F0055"/>
+                <w:szCs w:val="24"/>
+              </w:rPr>
+              <w:t>rule</w:t>
+            </w:r>
+            <w:r>
+              <w:rPr>
+                <w:rFonts w:ascii="Consolas" w:hAnsi="Consolas" w:cs="Consolas"/>
+                <w:color w:val="000000"/>
+                <w:szCs w:val="24"/>
+              </w:rPr>
+              <w:t xml:space="preserve"> AstahGSN2HTML</w:t>
+            </w:r>
+          </w:p>
+          <w:p>
+            <w:pPr>
+              <w:autoSpaceDE w:val="0"/>
+              <w:autoSpaceDN w:val="0"/>
+              <w:adjustRightInd w:val="0"/>
+              <w:jc w:val="left"/>
+              <w:rPr>
+                <w:rFonts w:ascii="Consolas" w:hAnsi="Consolas" w:cs="Consolas"/>
+                <w:szCs w:val="24"/>
+              </w:rPr>
+            </w:pPr>
+            <w:r>
+              <w:rPr>
+                <w:rFonts w:ascii="Consolas" w:hAnsi="Consolas" w:cs="Consolas"/>
+                <w:color w:val="000000"/>
+                <w:szCs w:val="24"/>
+              </w:rPr>
+              <w:tab/>
+            </w:r>
+            <w:r>
+              <w:rPr>
+                <w:rFonts w:ascii="Consolas" w:hAnsi="Consolas" w:cs="Consolas"/>
+                <w:b/>
+                <w:bCs/>
+                <w:color w:val="7F0055"/>
+                <w:szCs w:val="24"/>
+              </w:rPr>
+              <w:t>transform</w:t>
+            </w:r>
+            <w:r>
+              <w:rPr>
+                <w:rFonts w:ascii="Consolas" w:hAnsi="Consolas" w:cs="Consolas"/>
+                <w:color w:val="000000"/>
+                <w:szCs w:val="24"/>
+              </w:rPr>
+              <w:t xml:space="preserve"> gsn : GSN {</w:t>
+            </w:r>
+          </w:p>
+          <w:p>
+            <w:pPr>
+              <w:autoSpaceDE w:val="0"/>
+              <w:autoSpaceDN w:val="0"/>
+              <w:adjustRightInd w:val="0"/>
+              <w:jc w:val="left"/>
+              <w:rPr>
+                <w:rFonts w:ascii="Consolas" w:hAnsi="Consolas" w:cs="Consolas"/>
+                <w:szCs w:val="24"/>
+              </w:rPr>
+            </w:pPr>
+            <w:r>
+              <w:rPr>
+                <w:rFonts w:ascii="Consolas" w:hAnsi="Consolas" w:cs="Consolas"/>
+                <w:color w:val="000000"/>
+                <w:szCs w:val="24"/>
+              </w:rPr>
+              <w:tab/>
+            </w:r>
+            <w:r>
+              <w:rPr>
+                <w:rFonts w:ascii="Consolas" w:hAnsi="Consolas" w:cs="Consolas"/>
+                <w:color w:val="3F7F5F"/>
+                <w:szCs w:val="24"/>
+              </w:rPr>
+              <w:t xml:space="preserve">// </w:t>
+            </w:r>
+            <w:r>
+              <w:rPr>
+                <w:rFonts w:ascii="Consolas" w:hAnsi="Consolas" w:cs="Consolas"/>
+                <w:color w:val="3F7F5F"/>
+                <w:szCs w:val="24"/>
+              </w:rPr>
+              <w:t>EGL file name</w:t>
+            </w:r>
+          </w:p>
+          <w:p>
+            <w:pPr>
+              <w:autoSpaceDE w:val="0"/>
+              <w:autoSpaceDN w:val="0"/>
+              <w:adjustRightInd w:val="0"/>
+              <w:jc w:val="left"/>
+              <w:rPr>
+                <w:rFonts w:ascii="Consolas" w:hAnsi="Consolas" w:cs="Consolas"/>
+                <w:szCs w:val="24"/>
+              </w:rPr>
+            </w:pPr>
+            <w:r>
+              <w:rPr>
+                <w:rFonts w:ascii="Consolas" w:hAnsi="Consolas" w:cs="Consolas"/>
+                <w:color w:val="000000"/>
+                <w:szCs w:val="24"/>
+              </w:rPr>
+              <w:tab/>
+            </w:r>
+            <w:r>
+              <w:rPr>
+                <w:rFonts w:ascii="Consolas" w:hAnsi="Consolas" w:cs="Consolas"/>
+                <w:b/>
+                <w:bCs/>
+                <w:color w:val="7F0055"/>
+                <w:szCs w:val="24"/>
+              </w:rPr>
+              <w:t>template</w:t>
+            </w:r>
+            <w:r>
+              <w:rPr>
+                <w:rFonts w:ascii="Consolas" w:hAnsi="Consolas" w:cs="Consolas"/>
+                <w:color w:val="000000"/>
+                <w:szCs w:val="24"/>
+              </w:rPr>
+              <w:t xml:space="preserve"> : </w:t>
+            </w:r>
+            <w:r>
+              <w:rPr>
+                <w:rFonts w:ascii="Consolas" w:hAnsi="Consolas" w:cs="Consolas"/>
+                <w:color w:val="2A00FF"/>
+                <w:szCs w:val="24"/>
+              </w:rPr>
+              <w:t>"GSNModelToHTMLTable</w:t>
+            </w:r>
+            <w:r>
+              <w:rPr>
+                <w:rFonts w:ascii="Consolas" w:hAnsi="Consolas" w:cs="Consolas"/>
+                <w:color w:val="2A00FF"/>
+                <w:szCs w:val="24"/>
+              </w:rPr>
+              <w:t>.egl"</w:t>
+            </w:r>
+            <w:r>
+              <w:rPr>
+                <w:rFonts w:ascii="Consolas" w:hAnsi="Consolas" w:cs="Consolas"/>
+                <w:szCs w:val="24"/>
+              </w:rPr>
+              <w:t xml:space="preserve"> </w:t>
+            </w:r>
+          </w:p>
+          <w:p>
+            <w:pPr>
+              <w:autoSpaceDE w:val="0"/>
+              <w:autoSpaceDN w:val="0"/>
+              <w:adjustRightInd w:val="0"/>
+              <w:jc w:val="left"/>
+              <w:rPr>
+                <w:rFonts w:ascii="Consolas" w:hAnsi="Consolas" w:cs="Consolas"/>
+                <w:szCs w:val="24"/>
+              </w:rPr>
+            </w:pPr>
+            <w:r>
+              <w:rPr>
+                <w:rFonts w:ascii="Consolas" w:hAnsi="Consolas" w:cs="Consolas"/>
+                <w:color w:val="000000"/>
+                <w:szCs w:val="24"/>
+              </w:rPr>
+              <w:tab/>
+            </w:r>
+            <w:r>
+              <w:rPr>
+                <w:rFonts w:ascii="Consolas" w:hAnsi="Consolas" w:cs="Consolas"/>
+                <w:color w:val="3F7F5F"/>
+                <w:szCs w:val="24"/>
+              </w:rPr>
+              <w:t xml:space="preserve">// </w:t>
+            </w:r>
+            <w:r>
+              <w:rPr>
+                <w:rFonts w:ascii="Consolas" w:hAnsi="Consolas" w:cs="Consolas"/>
+                <w:color w:val="3F7F5F"/>
+                <w:szCs w:val="24"/>
+              </w:rPr>
+              <w:t>Output HTML file name</w:t>
+            </w:r>
+          </w:p>
+          <w:p>
+            <w:pPr>
+              <w:rPr>
+                <w:rFonts w:ascii="Consolas" w:hAnsi="Consolas" w:cs="Consolas"/>
+                <w:b/>
+                <w:bCs/>
+                <w:color w:val="7F0055"/>
+                <w:szCs w:val="24"/>
+              </w:rPr>
+            </w:pPr>
+            <w:r>
+              <w:rPr>
+                <w:rFonts w:ascii="Consolas" w:hAnsi="Consolas" w:cs="Consolas"/>
+                <w:color w:val="000000"/>
+                <w:szCs w:val="24"/>
+              </w:rPr>
+              <w:tab/>
+            </w:r>
+            <w:r>
+              <w:rPr>
+                <w:rFonts w:ascii="Consolas" w:hAnsi="Consolas" w:cs="Consolas"/>
+                <w:b/>
+                <w:bCs/>
+                <w:color w:val="7F0055"/>
+                <w:szCs w:val="24"/>
+              </w:rPr>
+              <w:t>target</w:t>
+            </w:r>
+            <w:r>
+              <w:rPr>
+                <w:rFonts w:ascii="Consolas" w:hAnsi="Consolas" w:cs="Consolas"/>
+                <w:color w:val="000000"/>
+                <w:szCs w:val="24"/>
+              </w:rPr>
+              <w:t xml:space="preserve"> : </w:t>
+            </w:r>
+            <w:r>
+              <w:rPr>
+                <w:rFonts w:ascii="Consolas" w:hAnsi="Consolas" w:cs="Consolas"/>
+                <w:color w:val="2A00FF"/>
+                <w:szCs w:val="24"/>
+              </w:rPr>
+              <w:t>"output.html"</w:t>
+            </w:r>
+            <w:r>
+              <w:rPr>
+                <w:rFonts w:ascii="Consolas" w:hAnsi="Consolas" w:cs="Consolas"/>
+                <w:b/>
+                <w:bCs/>
+                <w:color w:val="7F0055"/>
+                <w:szCs w:val="24"/>
+              </w:rPr>
+              <w:t xml:space="preserve"> </w:t>
+            </w:r>
+          </w:p>
+          <w:p>
+            <w:r>
+              <w:rPr>
+                <w:rFonts w:ascii="Consolas" w:hAnsi="Consolas" w:cs="Consolas"/>
+                <w:b/>
+                <w:bCs/>
+                <w:color w:val="7F0055"/>
+                <w:szCs w:val="24"/>
+              </w:rPr>
+              <w:t>post</w:t>
+            </w:r>
+            <w:r>
+              <w:rPr>
+                <w:rFonts w:ascii="Consolas" w:hAnsi="Consolas" w:cs="Consolas"/>
+                <w:color w:val="000000"/>
+                <w:szCs w:val="24"/>
+              </w:rPr>
+              <w:t xml:space="preserve"> { </w:t>
+            </w:r>
+            <w:r>
+              <w:rPr>
+                <w:rFonts w:ascii="Consolas" w:hAnsi="Consolas" w:cs="Consolas"/>
+                <w:color w:val="2A00FF"/>
+                <w:szCs w:val="24"/>
+              </w:rPr>
+              <w:t>"Transformation finished"</w:t>
+            </w:r>
+            <w:r>
+              <w:rPr>
+                <w:rFonts w:ascii="Consolas" w:hAnsi="Consolas" w:cs="Consolas"/>
+                <w:color w:val="000000"/>
+                <w:szCs w:val="24"/>
+              </w:rPr>
+              <w:t>.println(); }</w:t>
+            </w:r>
+          </w:p>
+        </w:tc>
+      </w:tr>
+    </w:tbl>
+    <w:p/>
+    <w:p>
+      <w:r>
+        <w:t>Below code shows the EGL scripts for generating HTML tables from Astah GSN model XMI files.</w:t>
+      </w:r>
+      <w:r>
+        <w:t xml:space="preserve"> It generates an HTML table with Goal ID, Goal’s number of outgoing links and Goal’ s number of incoming links. </w:t>
+      </w:r>
+      <w:r>
+        <w:t>Output of this script could be seen below of the EGL code.</w:t>
+      </w:r>
+    </w:p>
+    <w:tbl>
+      <w:tblPr>
+        <w:tblStyle w:val="TabloKlavuzu"/>
+        <w:tblW w:w="0" w:type="auto"/>
+        <w:tblLook w:val="04A0" w:firstRow="1" w:lastRow="0" w:firstColumn="1" w:lastColumn="0" w:noHBand="0" w:noVBand="1"/>
+      </w:tblPr>
+      <w:tblGrid>
+        <w:gridCol w:w="9396"/>
+      </w:tblGrid>
+      <w:tr>
+        <w:tc>
+          <w:tcPr>
+            <w:tcW w:w="9396" w:type="dxa"/>
+            <w:shd w:val="clear" w:color="auto" w:fill="F2F2F2" w:themeFill="background1" w:themeFillShade="F2"/>
+          </w:tcPr>
+          <w:p>
+            <w:pPr>
+              <w:autoSpaceDE w:val="0"/>
+              <w:autoSpaceDN w:val="0"/>
+              <w:adjustRightInd w:val="0"/>
+              <w:jc w:val="left"/>
+              <w:rPr>
+                <w:rFonts w:ascii="Consolas" w:hAnsi="Consolas" w:cs="Consolas"/>
+                <w:szCs w:val="20"/>
+              </w:rPr>
+            </w:pPr>
+            <w:r>
+              <w:rPr>
+                <w:rFonts w:ascii="Consolas" w:hAnsi="Consolas" w:cs="Consolas"/>
+                <w:color w:val="2A00FF"/>
+                <w:szCs w:val="20"/>
+              </w:rPr>
+              <w:t>&lt;table border="1"&gt;</w:t>
+            </w:r>
+          </w:p>
+          <w:p>
+            <w:pPr>
+              <w:autoSpaceDE w:val="0"/>
+              <w:autoSpaceDN w:val="0"/>
+              <w:adjustRightInd w:val="0"/>
+              <w:jc w:val="left"/>
+              <w:rPr>
+                <w:rFonts w:ascii="Consolas" w:hAnsi="Consolas" w:cs="Consolas"/>
+                <w:szCs w:val="20"/>
+              </w:rPr>
+            </w:pPr>
+            <w:r>
+              <w:rPr>
+                <w:rFonts w:ascii="Consolas" w:hAnsi="Consolas" w:cs="Consolas"/>
+                <w:color w:val="2A00FF"/>
+                <w:szCs w:val="20"/>
+              </w:rPr>
+              <w:tab/>
+              <w:t>&lt;tr&gt;</w:t>
+            </w:r>
+          </w:p>
+          <w:p>
+            <w:pPr>
+              <w:autoSpaceDE w:val="0"/>
+              <w:autoSpaceDN w:val="0"/>
+              <w:adjustRightInd w:val="0"/>
+              <w:jc w:val="left"/>
+              <w:rPr>
+                <w:rFonts w:ascii="Consolas" w:hAnsi="Consolas" w:cs="Consolas"/>
+                <w:szCs w:val="20"/>
+              </w:rPr>
+            </w:pPr>
+            <w:r>
+              <w:rPr>
+                <w:rFonts w:ascii="Consolas" w:hAnsi="Consolas" w:cs="Consolas"/>
+                <w:color w:val="2A00FF"/>
+                <w:szCs w:val="20"/>
+              </w:rPr>
+              <w:tab/>
+            </w:r>
+            <w:r>
+              <w:rPr>
+                <w:rFonts w:ascii="Consolas" w:hAnsi="Consolas" w:cs="Consolas"/>
+                <w:color w:val="2A00FF"/>
+                <w:szCs w:val="20"/>
+              </w:rPr>
+              <w:tab/>
+              <w:t>&lt;td&gt;Goal ID&lt;/td&gt;</w:t>
+            </w:r>
+          </w:p>
+          <w:p>
+            <w:pPr>
+              <w:autoSpaceDE w:val="0"/>
+              <w:autoSpaceDN w:val="0"/>
+              <w:adjustRightInd w:val="0"/>
+              <w:jc w:val="left"/>
+              <w:rPr>
+                <w:rFonts w:ascii="Consolas" w:hAnsi="Consolas" w:cs="Consolas"/>
+                <w:szCs w:val="20"/>
+              </w:rPr>
+            </w:pPr>
+            <w:r>
+              <w:rPr>
+                <w:rFonts w:ascii="Consolas" w:hAnsi="Consolas" w:cs="Consolas"/>
+                <w:color w:val="2A00FF"/>
+                <w:szCs w:val="20"/>
+              </w:rPr>
+              <w:tab/>
+            </w:r>
+            <w:r>
+              <w:rPr>
+                <w:rFonts w:ascii="Consolas" w:hAnsi="Consolas" w:cs="Consolas"/>
+                <w:color w:val="2A00FF"/>
+                <w:szCs w:val="20"/>
+              </w:rPr>
+              <w:tab/>
+              <w:t>&lt;td&gt;# Outgoing Connections&lt;/td&gt;</w:t>
+            </w:r>
+          </w:p>
+          <w:p>
+            <w:pPr>
+              <w:autoSpaceDE w:val="0"/>
+              <w:autoSpaceDN w:val="0"/>
+              <w:adjustRightInd w:val="0"/>
+              <w:jc w:val="left"/>
+              <w:rPr>
+                <w:rFonts w:ascii="Consolas" w:hAnsi="Consolas" w:cs="Consolas"/>
+                <w:szCs w:val="20"/>
+              </w:rPr>
+            </w:pPr>
+            <w:r>
+              <w:rPr>
+                <w:rFonts w:ascii="Consolas" w:hAnsi="Consolas" w:cs="Consolas"/>
+                <w:color w:val="2A00FF"/>
+                <w:szCs w:val="20"/>
+              </w:rPr>
+              <w:tab/>
+            </w:r>
+            <w:r>
+              <w:rPr>
+                <w:rFonts w:ascii="Consolas" w:hAnsi="Consolas" w:cs="Consolas"/>
+                <w:color w:val="2A00FF"/>
+                <w:szCs w:val="20"/>
+              </w:rPr>
+              <w:tab/>
+              <w:t>&lt;td&gt;# Incoming Connections&lt;/td&gt;</w:t>
+            </w:r>
+          </w:p>
+          <w:p>
+            <w:pPr>
+              <w:autoSpaceDE w:val="0"/>
+              <w:autoSpaceDN w:val="0"/>
+              <w:adjustRightInd w:val="0"/>
+              <w:jc w:val="left"/>
+              <w:rPr>
+                <w:rFonts w:ascii="Consolas" w:hAnsi="Consolas" w:cs="Consolas"/>
+                <w:szCs w:val="20"/>
+              </w:rPr>
+            </w:pPr>
+            <w:r>
+              <w:rPr>
+                <w:rFonts w:ascii="Consolas" w:hAnsi="Consolas" w:cs="Consolas"/>
+                <w:color w:val="2A00FF"/>
+                <w:szCs w:val="20"/>
+              </w:rPr>
+              <w:tab/>
+              <w:t>&lt;/tr&gt;</w:t>
+            </w:r>
+          </w:p>
+          <w:p>
+            <w:pPr>
+              <w:autoSpaceDE w:val="0"/>
+              <w:autoSpaceDN w:val="0"/>
+              <w:adjustRightInd w:val="0"/>
+              <w:jc w:val="left"/>
+              <w:rPr>
+                <w:rFonts w:ascii="Consolas" w:hAnsi="Consolas" w:cs="Consolas"/>
+                <w:szCs w:val="20"/>
+              </w:rPr>
+            </w:pPr>
+            <w:r>
+              <w:rPr>
+                <w:rFonts w:ascii="Consolas" w:hAnsi="Consolas" w:cs="Consolas"/>
+                <w:color w:val="2A00FF"/>
+                <w:szCs w:val="20"/>
+              </w:rPr>
+              <w:tab/>
+            </w:r>
+            <w:r>
+              <w:rPr>
+                <w:rFonts w:ascii="Consolas" w:hAnsi="Consolas" w:cs="Consolas"/>
+                <w:color w:val="000000"/>
+                <w:szCs w:val="20"/>
+              </w:rPr>
+              <w:t>[%</w:t>
+            </w:r>
+            <w:r>
+              <w:rPr>
+                <w:rFonts w:ascii="Consolas" w:hAnsi="Consolas" w:cs="Consolas"/>
+                <w:b/>
+                <w:bCs/>
+                <w:color w:val="7F0055"/>
+                <w:szCs w:val="20"/>
+              </w:rPr>
+              <w:t>for</w:t>
+            </w:r>
+            <w:r>
+              <w:rPr>
+                <w:rFonts w:ascii="Consolas" w:hAnsi="Consolas" w:cs="Consolas"/>
+                <w:color w:val="000000"/>
+                <w:szCs w:val="20"/>
+              </w:rPr>
+              <w:t xml:space="preserve"> (g </w:t>
+            </w:r>
+            <w:r>
+              <w:rPr>
+                <w:rFonts w:ascii="Consolas" w:hAnsi="Consolas" w:cs="Consolas"/>
+                <w:b/>
+                <w:bCs/>
+                <w:color w:val="7F0055"/>
+                <w:szCs w:val="20"/>
+              </w:rPr>
+              <w:t>in</w:t>
+            </w:r>
+            <w:r>
+              <w:rPr>
+                <w:rFonts w:ascii="Consolas" w:hAnsi="Consolas" w:cs="Consolas"/>
+                <w:color w:val="000000"/>
+                <w:szCs w:val="20"/>
+              </w:rPr>
+              <w:t xml:space="preserve"> gsn.goal.sortBy(g|g.id)){%]</w:t>
+            </w:r>
+          </w:p>
+          <w:p>
+            <w:pPr>
+              <w:autoSpaceDE w:val="0"/>
+              <w:autoSpaceDN w:val="0"/>
+              <w:adjustRightInd w:val="0"/>
+              <w:jc w:val="left"/>
+              <w:rPr>
+                <w:rFonts w:ascii="Consolas" w:hAnsi="Consolas" w:cs="Consolas"/>
+                <w:szCs w:val="20"/>
+              </w:rPr>
+            </w:pPr>
+            <w:r>
+              <w:rPr>
+                <w:rFonts w:ascii="Consolas" w:hAnsi="Consolas" w:cs="Consolas"/>
+                <w:color w:val="2A00FF"/>
+                <w:szCs w:val="20"/>
+              </w:rPr>
+              <w:lastRenderedPageBreak/>
+              <w:tab/>
+              <w:t>&lt;tr&gt;</w:t>
+            </w:r>
+          </w:p>
+          <w:p>
+            <w:pPr>
+              <w:autoSpaceDE w:val="0"/>
+              <w:autoSpaceDN w:val="0"/>
+              <w:adjustRightInd w:val="0"/>
+              <w:jc w:val="left"/>
+              <w:rPr>
+                <w:rFonts w:ascii="Consolas" w:hAnsi="Consolas" w:cs="Consolas"/>
+                <w:szCs w:val="20"/>
+              </w:rPr>
+            </w:pPr>
+            <w:r>
+              <w:rPr>
+                <w:rFonts w:ascii="Consolas" w:hAnsi="Consolas" w:cs="Consolas"/>
+                <w:color w:val="2A00FF"/>
+                <w:szCs w:val="20"/>
+              </w:rPr>
+              <w:tab/>
+            </w:r>
+            <w:r>
+              <w:rPr>
+                <w:rFonts w:ascii="Consolas" w:hAnsi="Consolas" w:cs="Consolas"/>
+                <w:color w:val="2A00FF"/>
+                <w:szCs w:val="20"/>
+              </w:rPr>
+              <w:tab/>
+              <w:t>&lt;td&gt;</w:t>
+            </w:r>
+            <w:r>
+              <w:rPr>
+                <w:rFonts w:ascii="Consolas" w:hAnsi="Consolas" w:cs="Consolas"/>
+                <w:color w:val="000000"/>
+                <w:szCs w:val="20"/>
+              </w:rPr>
+              <w:t>[%=g.id%]</w:t>
+            </w:r>
+            <w:r>
+              <w:rPr>
+                <w:rFonts w:ascii="Consolas" w:hAnsi="Consolas" w:cs="Consolas"/>
+                <w:color w:val="2A00FF"/>
+                <w:szCs w:val="20"/>
+              </w:rPr>
+              <w:t>&lt;/td&gt;</w:t>
+            </w:r>
+          </w:p>
+          <w:p>
+            <w:pPr>
+              <w:autoSpaceDE w:val="0"/>
+              <w:autoSpaceDN w:val="0"/>
+              <w:adjustRightInd w:val="0"/>
+              <w:jc w:val="left"/>
+              <w:rPr>
+                <w:rFonts w:ascii="Consolas" w:hAnsi="Consolas" w:cs="Consolas"/>
+                <w:szCs w:val="20"/>
+              </w:rPr>
+            </w:pPr>
+            <w:r>
+              <w:rPr>
+                <w:rFonts w:ascii="Consolas" w:hAnsi="Consolas" w:cs="Consolas"/>
+                <w:color w:val="2A00FF"/>
+                <w:szCs w:val="20"/>
+              </w:rPr>
+              <w:tab/>
+            </w:r>
+            <w:r>
+              <w:rPr>
+                <w:rFonts w:ascii="Consolas" w:hAnsi="Consolas" w:cs="Consolas"/>
+                <w:color w:val="2A00FF"/>
+                <w:szCs w:val="20"/>
+              </w:rPr>
+              <w:tab/>
+              <w:t>&lt;td&gt;</w:t>
+            </w:r>
+            <w:r>
+              <w:rPr>
+                <w:rFonts w:ascii="Consolas" w:hAnsi="Consolas" w:cs="Consolas"/>
+                <w:color w:val="000000"/>
+                <w:szCs w:val="20"/>
+              </w:rPr>
+              <w:t>[%=g.source.size()%]</w:t>
+            </w:r>
+            <w:r>
+              <w:rPr>
+                <w:rFonts w:ascii="Consolas" w:hAnsi="Consolas" w:cs="Consolas"/>
+                <w:color w:val="2A00FF"/>
+                <w:szCs w:val="20"/>
+              </w:rPr>
+              <w:t>&lt;/td&gt;</w:t>
+            </w:r>
+          </w:p>
+          <w:p>
+            <w:pPr>
+              <w:autoSpaceDE w:val="0"/>
+              <w:autoSpaceDN w:val="0"/>
+              <w:adjustRightInd w:val="0"/>
+              <w:jc w:val="left"/>
+              <w:rPr>
+                <w:rFonts w:ascii="Consolas" w:hAnsi="Consolas" w:cs="Consolas"/>
+                <w:szCs w:val="20"/>
+              </w:rPr>
+            </w:pPr>
+            <w:r>
+              <w:rPr>
+                <w:rFonts w:ascii="Consolas" w:hAnsi="Consolas" w:cs="Consolas"/>
+                <w:color w:val="2A00FF"/>
+                <w:szCs w:val="20"/>
+              </w:rPr>
+              <w:tab/>
+            </w:r>
+            <w:r>
+              <w:rPr>
+                <w:rFonts w:ascii="Consolas" w:hAnsi="Consolas" w:cs="Consolas"/>
+                <w:color w:val="2A00FF"/>
+                <w:szCs w:val="20"/>
+              </w:rPr>
+              <w:tab/>
+              <w:t>&lt;td&gt;</w:t>
+            </w:r>
+            <w:r>
+              <w:rPr>
+                <w:rFonts w:ascii="Consolas" w:hAnsi="Consolas" w:cs="Consolas"/>
+                <w:color w:val="000000"/>
+                <w:szCs w:val="20"/>
+              </w:rPr>
+              <w:t>[%=g.target.size()%]</w:t>
+            </w:r>
+            <w:r>
+              <w:rPr>
+                <w:rFonts w:ascii="Consolas" w:hAnsi="Consolas" w:cs="Consolas"/>
+                <w:color w:val="2A00FF"/>
+                <w:szCs w:val="20"/>
+              </w:rPr>
+              <w:t>&lt;/td&gt;</w:t>
+            </w:r>
+          </w:p>
+          <w:p>
+            <w:pPr>
+              <w:autoSpaceDE w:val="0"/>
+              <w:autoSpaceDN w:val="0"/>
+              <w:adjustRightInd w:val="0"/>
+              <w:jc w:val="left"/>
+              <w:rPr>
+                <w:rFonts w:ascii="Consolas" w:hAnsi="Consolas" w:cs="Consolas"/>
+                <w:szCs w:val="20"/>
+              </w:rPr>
+            </w:pPr>
+            <w:r>
+              <w:rPr>
+                <w:rFonts w:ascii="Consolas" w:hAnsi="Consolas" w:cs="Consolas"/>
+                <w:color w:val="2A00FF"/>
+                <w:szCs w:val="20"/>
+              </w:rPr>
+              <w:tab/>
+              <w:t>&lt;/tr&gt;</w:t>
+            </w:r>
+          </w:p>
+          <w:p>
+            <w:pPr>
+              <w:autoSpaceDE w:val="0"/>
+              <w:autoSpaceDN w:val="0"/>
+              <w:adjustRightInd w:val="0"/>
+              <w:jc w:val="left"/>
+              <w:rPr>
+                <w:rFonts w:ascii="Consolas" w:hAnsi="Consolas" w:cs="Consolas"/>
+                <w:szCs w:val="20"/>
+              </w:rPr>
+            </w:pPr>
+            <w:r>
+              <w:rPr>
+                <w:rFonts w:ascii="Consolas" w:hAnsi="Consolas" w:cs="Consolas"/>
+                <w:color w:val="2A00FF"/>
+                <w:szCs w:val="20"/>
+              </w:rPr>
+              <w:tab/>
+            </w:r>
+            <w:r>
+              <w:rPr>
+                <w:rFonts w:ascii="Consolas" w:hAnsi="Consolas" w:cs="Consolas"/>
+                <w:color w:val="000000"/>
+                <w:szCs w:val="20"/>
+              </w:rPr>
+              <w:t>[%}%]</w:t>
+            </w:r>
+          </w:p>
+          <w:p>
+            <w:r>
+              <w:rPr>
+                <w:rFonts w:ascii="Consolas" w:hAnsi="Consolas" w:cs="Consolas"/>
+                <w:color w:val="2A00FF"/>
+                <w:szCs w:val="20"/>
+              </w:rPr>
+              <w:t>&lt;/table&gt;</w:t>
+            </w:r>
+          </w:p>
+        </w:tc>
+      </w:tr>
+    </w:tbl>
+    <w:p/>
+    <w:p>
+      <w:r>
+        <w:t>The output of the EGL script is shown in Table 11.</w:t>
+      </w:r>
+      <w:r>
+        <w:t xml:space="preserve"> It is not the same number of connections as the GSN model due to XMI file link storage types.</w:t>
+      </w:r>
+      <w:r>
+        <w:t xml:space="preserve"> It doesn’t store Strategy-to-Goal and Goal-to-Strategy connections as a link element.</w:t>
+      </w:r>
+    </w:p>
+    <w:p>
+      <w:pPr>
+        <w:pStyle w:val="ListeParagraf"/>
+        <w:numPr>
+          <w:ilvl w:val="0"/>
+          <w:numId w:val="7"/>
+        </w:numPr>
+      </w:pPr>
+      <w:r>
+        <w:t>G2 has 5 outgoing link elements and these are G2-C3, G2-C4, G2-G4, G2-G5 and G2-G6.</w:t>
+      </w:r>
+    </w:p>
+    <w:p>
+      <w:pPr>
+        <w:pStyle w:val="ListeParagraf"/>
+        <w:numPr>
+          <w:ilvl w:val="0"/>
+          <w:numId w:val="7"/>
+        </w:numPr>
+      </w:pPr>
+      <w:r>
+        <w:t>G3 has 4 outgoing link element</w:t>
+      </w:r>
+      <w:r>
+        <w:t>s</w:t>
+      </w:r>
+      <w:r>
+        <w:t xml:space="preserve"> and they are G3-C4, G3-C5, G3-G7 and G3-G8.</w:t>
+      </w:r>
+    </w:p>
+    <w:tbl>
+      <w:tblPr>
+        <w:tblW w:w="0" w:type="auto"/>
+        <w:jc w:val="center"/>
+        <w:tblCellSpacing w:w="15" w:type="dxa"/>
+        <w:tblBorders>
+          <w:top w:val="outset" w:sz="6" w:space="0" w:color="auto"/>
+          <w:left w:val="outset" w:sz="6" w:space="0" w:color="auto"/>
+          <w:bottom w:val="outset" w:sz="6" w:space="0" w:color="auto"/>
+          <w:right w:val="outset" w:sz="6" w:space="0" w:color="auto"/>
+        </w:tblBorders>
+        <w:tblCellMar>
+          <w:top w:w="15" w:type="dxa"/>
+          <w:left w:w="15" w:type="dxa"/>
+          <w:bottom w:w="15" w:type="dxa"/>
+          <w:right w:w="15" w:type="dxa"/>
+        </w:tblCellMar>
+        <w:tblLook w:val="04A0" w:firstRow="1" w:lastRow="0" w:firstColumn="1" w:lastColumn="0" w:noHBand="0" w:noVBand="1"/>
+      </w:tblPr>
+      <w:tblGrid>
+        <w:gridCol w:w="885"/>
+        <w:gridCol w:w="2437"/>
+        <w:gridCol w:w="2465"/>
+      </w:tblGrid>
+      <w:tr>
+        <w:trPr>
+          <w:tblCellSpacing w:w="15" w:type="dxa"/>
+          <w:jc w:val="center"/>
+        </w:trPr>
+        <w:tc>
+          <w:tcPr>
+            <w:tcW w:w="0" w:type="auto"/>
+            <w:tcBorders>
+              <w:top w:val="outset" w:sz="6" w:space="0" w:color="auto"/>
+              <w:left w:val="outset" w:sz="6" w:space="0" w:color="auto"/>
+              <w:bottom w:val="outset" w:sz="6" w:space="0" w:color="auto"/>
+              <w:right w:val="outset" w:sz="6" w:space="0" w:color="auto"/>
+            </w:tcBorders>
+            <w:vAlign w:val="center"/>
+            <w:hideMark/>
+          </w:tcPr>
+          <w:p>
+            <w:pPr>
+              <w:spacing w:after="0" w:line="240" w:lineRule="auto"/>
+              <w:jc w:val="center"/>
+              <w:rPr>
+                <w:rFonts w:eastAsia="Times New Roman" w:cs="Times New Roman"/>
+                <w:szCs w:val="24"/>
+                <w:lang w:eastAsia="en-CA"/>
+              </w:rPr>
+            </w:pPr>
+            <w:r>
+              <w:rPr>
+                <w:rFonts w:eastAsia="Times New Roman" w:cs="Times New Roman"/>
+                <w:szCs w:val="24"/>
+                <w:lang w:eastAsia="en-CA"/>
+              </w:rPr>
+              <w:t>Goal ID</w:t>
+            </w:r>
+          </w:p>
+        </w:tc>
+        <w:tc>
+          <w:tcPr>
+            <w:tcW w:w="0" w:type="auto"/>
+            <w:tcBorders>
+              <w:top w:val="outset" w:sz="6" w:space="0" w:color="auto"/>
+              <w:left w:val="outset" w:sz="6" w:space="0" w:color="auto"/>
+              <w:bottom w:val="outset" w:sz="6" w:space="0" w:color="auto"/>
+              <w:right w:val="outset" w:sz="6" w:space="0" w:color="auto"/>
+            </w:tcBorders>
+            <w:vAlign w:val="center"/>
+            <w:hideMark/>
+          </w:tcPr>
+          <w:p>
+            <w:pPr>
+              <w:spacing w:after="0" w:line="240" w:lineRule="auto"/>
+              <w:jc w:val="center"/>
+              <w:rPr>
+                <w:rFonts w:eastAsia="Times New Roman" w:cs="Times New Roman"/>
+                <w:szCs w:val="24"/>
+                <w:lang w:eastAsia="en-CA"/>
+              </w:rPr>
+            </w:pPr>
+            <w:r>
+              <w:rPr>
+                <w:rFonts w:eastAsia="Times New Roman" w:cs="Times New Roman"/>
+                <w:szCs w:val="24"/>
+                <w:lang w:eastAsia="en-CA"/>
+              </w:rPr>
+              <w:t># Outgoing Connections</w:t>
+            </w:r>
+          </w:p>
+        </w:tc>
+        <w:tc>
+          <w:tcPr>
+            <w:tcW w:w="0" w:type="auto"/>
+            <w:tcBorders>
+              <w:top w:val="outset" w:sz="6" w:space="0" w:color="auto"/>
+              <w:left w:val="outset" w:sz="6" w:space="0" w:color="auto"/>
+              <w:bottom w:val="outset" w:sz="6" w:space="0" w:color="auto"/>
+              <w:right w:val="outset" w:sz="6" w:space="0" w:color="auto"/>
+            </w:tcBorders>
+            <w:vAlign w:val="center"/>
+            <w:hideMark/>
+          </w:tcPr>
+          <w:p>
+            <w:pPr>
+              <w:spacing w:after="0" w:line="240" w:lineRule="auto"/>
+              <w:jc w:val="center"/>
+              <w:rPr>
+                <w:rFonts w:eastAsia="Times New Roman" w:cs="Times New Roman"/>
+                <w:szCs w:val="24"/>
+                <w:lang w:eastAsia="en-CA"/>
+              </w:rPr>
+            </w:pPr>
+            <w:r>
+              <w:rPr>
+                <w:rFonts w:eastAsia="Times New Roman" w:cs="Times New Roman"/>
+                <w:szCs w:val="24"/>
+                <w:lang w:eastAsia="en-CA"/>
+              </w:rPr>
+              <w:t># Incoming Connections</w:t>
+            </w:r>
+          </w:p>
+        </w:tc>
+      </w:tr>
+      <w:tr>
+        <w:trPr>
+          <w:tblCellSpacing w:w="15" w:type="dxa"/>
+          <w:jc w:val="center"/>
+        </w:trPr>
+        <w:tc>
+          <w:tcPr>
+            <w:tcW w:w="0" w:type="auto"/>
+            <w:tcBorders>
+              <w:top w:val="outset" w:sz="6" w:space="0" w:color="auto"/>
+              <w:left w:val="outset" w:sz="6" w:space="0" w:color="auto"/>
+              <w:bottom w:val="outset" w:sz="6" w:space="0" w:color="auto"/>
+              <w:right w:val="outset" w:sz="6" w:space="0" w:color="auto"/>
+            </w:tcBorders>
+            <w:vAlign w:val="center"/>
+            <w:hideMark/>
+          </w:tcPr>
+          <w:p>
+            <w:pPr>
+              <w:spacing w:after="0" w:line="240" w:lineRule="auto"/>
+              <w:jc w:val="center"/>
+              <w:rPr>
+                <w:rFonts w:eastAsia="Times New Roman" w:cs="Times New Roman"/>
+                <w:szCs w:val="24"/>
+                <w:lang w:eastAsia="en-CA"/>
+              </w:rPr>
+            </w:pPr>
+            <w:r>
+              <w:rPr>
+                <w:rFonts w:eastAsia="Times New Roman" w:cs="Times New Roman"/>
+                <w:szCs w:val="24"/>
+                <w:lang w:eastAsia="en-CA"/>
+              </w:rPr>
+              <w:t>G1</w:t>
+            </w:r>
+          </w:p>
+        </w:tc>
+        <w:tc>
+          <w:tcPr>
+            <w:tcW w:w="0" w:type="auto"/>
+            <w:tcBorders>
+              <w:top w:val="outset" w:sz="6" w:space="0" w:color="auto"/>
+              <w:left w:val="outset" w:sz="6" w:space="0" w:color="auto"/>
+              <w:bottom w:val="outset" w:sz="6" w:space="0" w:color="auto"/>
+              <w:right w:val="outset" w:sz="6" w:space="0" w:color="auto"/>
+            </w:tcBorders>
+            <w:vAlign w:val="center"/>
+            <w:hideMark/>
+          </w:tcPr>
+          <w:p>
+            <w:pPr>
+              <w:spacing w:after="0" w:line="240" w:lineRule="auto"/>
+              <w:jc w:val="center"/>
+              <w:rPr>
+                <w:rFonts w:eastAsia="Times New Roman" w:cs="Times New Roman"/>
+                <w:szCs w:val="24"/>
+                <w:lang w:eastAsia="en-CA"/>
+              </w:rPr>
+            </w:pPr>
+            <w:r>
+              <w:rPr>
+                <w:rFonts w:eastAsia="Times New Roman" w:cs="Times New Roman"/>
+                <w:szCs w:val="24"/>
+                <w:lang w:eastAsia="en-CA"/>
+              </w:rPr>
+              <w:t>4</w:t>
+            </w:r>
+          </w:p>
+        </w:tc>
+        <w:tc>
+          <w:tcPr>
+            <w:tcW w:w="0" w:type="auto"/>
+            <w:tcBorders>
+              <w:top w:val="outset" w:sz="6" w:space="0" w:color="auto"/>
+              <w:left w:val="outset" w:sz="6" w:space="0" w:color="auto"/>
+              <w:bottom w:val="outset" w:sz="6" w:space="0" w:color="auto"/>
+              <w:right w:val="outset" w:sz="6" w:space="0" w:color="auto"/>
+            </w:tcBorders>
+            <w:vAlign w:val="center"/>
+            <w:hideMark/>
+          </w:tcPr>
+          <w:p>
+            <w:pPr>
+              <w:spacing w:after="0" w:line="240" w:lineRule="auto"/>
+              <w:jc w:val="center"/>
+              <w:rPr>
+                <w:rFonts w:eastAsia="Times New Roman" w:cs="Times New Roman"/>
+                <w:szCs w:val="24"/>
+                <w:lang w:eastAsia="en-CA"/>
+              </w:rPr>
+            </w:pPr>
+            <w:r>
+              <w:rPr>
+                <w:rFonts w:eastAsia="Times New Roman" w:cs="Times New Roman"/>
+                <w:szCs w:val="24"/>
+                <w:lang w:eastAsia="en-CA"/>
+              </w:rPr>
+              <w:t>1</w:t>
+            </w:r>
+          </w:p>
+        </w:tc>
+      </w:tr>
+      <w:tr>
+        <w:trPr>
+          <w:tblCellSpacing w:w="15" w:type="dxa"/>
+          <w:jc w:val="center"/>
+        </w:trPr>
+        <w:tc>
+          <w:tcPr>
+            <w:tcW w:w="0" w:type="auto"/>
+            <w:tcBorders>
+              <w:top w:val="outset" w:sz="6" w:space="0" w:color="auto"/>
+              <w:left w:val="outset" w:sz="6" w:space="0" w:color="auto"/>
+              <w:bottom w:val="outset" w:sz="6" w:space="0" w:color="auto"/>
+              <w:right w:val="outset" w:sz="6" w:space="0" w:color="auto"/>
+            </w:tcBorders>
+            <w:vAlign w:val="center"/>
+            <w:hideMark/>
+          </w:tcPr>
+          <w:p>
+            <w:pPr>
+              <w:spacing w:after="0" w:line="240" w:lineRule="auto"/>
+              <w:jc w:val="center"/>
+              <w:rPr>
+                <w:rFonts w:eastAsia="Times New Roman" w:cs="Times New Roman"/>
+                <w:szCs w:val="24"/>
+                <w:lang w:eastAsia="en-CA"/>
+              </w:rPr>
+            </w:pPr>
+            <w:r>
+              <w:rPr>
+                <w:rFonts w:eastAsia="Times New Roman" w:cs="Times New Roman"/>
+                <w:szCs w:val="24"/>
+                <w:lang w:eastAsia="en-CA"/>
+              </w:rPr>
+              <w:t>G2</w:t>
+            </w:r>
+          </w:p>
+        </w:tc>
+        <w:tc>
+          <w:tcPr>
+            <w:tcW w:w="0" w:type="auto"/>
+            <w:tcBorders>
+              <w:top w:val="outset" w:sz="6" w:space="0" w:color="auto"/>
+              <w:left w:val="outset" w:sz="6" w:space="0" w:color="auto"/>
+              <w:bottom w:val="outset" w:sz="6" w:space="0" w:color="auto"/>
+              <w:right w:val="outset" w:sz="6" w:space="0" w:color="auto"/>
+            </w:tcBorders>
+            <w:vAlign w:val="center"/>
+            <w:hideMark/>
+          </w:tcPr>
+          <w:p>
+            <w:pPr>
+              <w:spacing w:after="0" w:line="240" w:lineRule="auto"/>
+              <w:jc w:val="center"/>
+              <w:rPr>
+                <w:rFonts w:eastAsia="Times New Roman" w:cs="Times New Roman"/>
+                <w:szCs w:val="24"/>
+                <w:lang w:eastAsia="en-CA"/>
+              </w:rPr>
+            </w:pPr>
+            <w:r>
+              <w:rPr>
+                <w:rFonts w:eastAsia="Times New Roman" w:cs="Times New Roman"/>
+                <w:szCs w:val="24"/>
+                <w:lang w:eastAsia="en-CA"/>
+              </w:rPr>
+              <w:t>5</w:t>
+            </w:r>
+          </w:p>
+        </w:tc>
+        <w:tc>
+          <w:tcPr>
+            <w:tcW w:w="0" w:type="auto"/>
+            <w:tcBorders>
+              <w:top w:val="outset" w:sz="6" w:space="0" w:color="auto"/>
+              <w:left w:val="outset" w:sz="6" w:space="0" w:color="auto"/>
+              <w:bottom w:val="outset" w:sz="6" w:space="0" w:color="auto"/>
+              <w:right w:val="outset" w:sz="6" w:space="0" w:color="auto"/>
+            </w:tcBorders>
+            <w:vAlign w:val="center"/>
+            <w:hideMark/>
+          </w:tcPr>
+          <w:p>
+            <w:pPr>
+              <w:spacing w:after="0" w:line="240" w:lineRule="auto"/>
+              <w:jc w:val="center"/>
+              <w:rPr>
+                <w:rFonts w:eastAsia="Times New Roman" w:cs="Times New Roman"/>
+                <w:szCs w:val="24"/>
+                <w:lang w:eastAsia="en-CA"/>
+              </w:rPr>
+            </w:pPr>
+            <w:r>
+              <w:rPr>
+                <w:rFonts w:eastAsia="Times New Roman" w:cs="Times New Roman"/>
+                <w:szCs w:val="24"/>
+                <w:lang w:eastAsia="en-CA"/>
+              </w:rPr>
+              <w:t>1</w:t>
+            </w:r>
+          </w:p>
+        </w:tc>
+      </w:tr>
+      <w:tr>
+        <w:trPr>
+          <w:tblCellSpacing w:w="15" w:type="dxa"/>
+          <w:jc w:val="center"/>
+        </w:trPr>
+        <w:tc>
+          <w:tcPr>
+            <w:tcW w:w="0" w:type="auto"/>
+            <w:tcBorders>
+              <w:top w:val="outset" w:sz="6" w:space="0" w:color="auto"/>
+              <w:left w:val="outset" w:sz="6" w:space="0" w:color="auto"/>
+              <w:bottom w:val="outset" w:sz="6" w:space="0" w:color="auto"/>
+              <w:right w:val="outset" w:sz="6" w:space="0" w:color="auto"/>
+            </w:tcBorders>
+            <w:vAlign w:val="center"/>
+            <w:hideMark/>
+          </w:tcPr>
+          <w:p>
+            <w:pPr>
+              <w:spacing w:after="0" w:line="240" w:lineRule="auto"/>
+              <w:jc w:val="center"/>
+              <w:rPr>
+                <w:rFonts w:eastAsia="Times New Roman" w:cs="Times New Roman"/>
+                <w:szCs w:val="24"/>
+                <w:lang w:eastAsia="en-CA"/>
+              </w:rPr>
+            </w:pPr>
+            <w:r>
+              <w:rPr>
+                <w:rFonts w:eastAsia="Times New Roman" w:cs="Times New Roman"/>
+                <w:szCs w:val="24"/>
+                <w:lang w:eastAsia="en-CA"/>
+              </w:rPr>
+              <w:t>G3</w:t>
+            </w:r>
+          </w:p>
+        </w:tc>
+        <w:tc>
+          <w:tcPr>
+            <w:tcW w:w="0" w:type="auto"/>
+            <w:tcBorders>
+              <w:top w:val="outset" w:sz="6" w:space="0" w:color="auto"/>
+              <w:left w:val="outset" w:sz="6" w:space="0" w:color="auto"/>
+              <w:bottom w:val="outset" w:sz="6" w:space="0" w:color="auto"/>
+              <w:right w:val="outset" w:sz="6" w:space="0" w:color="auto"/>
+            </w:tcBorders>
+            <w:vAlign w:val="center"/>
+            <w:hideMark/>
+          </w:tcPr>
+          <w:p>
+            <w:pPr>
+              <w:spacing w:after="0" w:line="240" w:lineRule="auto"/>
+              <w:jc w:val="center"/>
+              <w:rPr>
+                <w:rFonts w:eastAsia="Times New Roman" w:cs="Times New Roman"/>
+                <w:szCs w:val="24"/>
+                <w:lang w:eastAsia="en-CA"/>
+              </w:rPr>
+            </w:pPr>
+            <w:r>
+              <w:rPr>
+                <w:rFonts w:eastAsia="Times New Roman" w:cs="Times New Roman"/>
+                <w:szCs w:val="24"/>
+                <w:lang w:eastAsia="en-CA"/>
+              </w:rPr>
+              <w:t>4</w:t>
+            </w:r>
+          </w:p>
+        </w:tc>
+        <w:tc>
+          <w:tcPr>
+            <w:tcW w:w="0" w:type="auto"/>
+            <w:tcBorders>
+              <w:top w:val="outset" w:sz="6" w:space="0" w:color="auto"/>
+              <w:left w:val="outset" w:sz="6" w:space="0" w:color="auto"/>
+              <w:bottom w:val="outset" w:sz="6" w:space="0" w:color="auto"/>
+              <w:right w:val="outset" w:sz="6" w:space="0" w:color="auto"/>
+            </w:tcBorders>
+            <w:vAlign w:val="center"/>
+            <w:hideMark/>
+          </w:tcPr>
+          <w:p>
+            <w:pPr>
+              <w:spacing w:after="0" w:line="240" w:lineRule="auto"/>
+              <w:jc w:val="center"/>
+              <w:rPr>
+                <w:rFonts w:eastAsia="Times New Roman" w:cs="Times New Roman"/>
+                <w:szCs w:val="24"/>
+                <w:lang w:eastAsia="en-CA"/>
+              </w:rPr>
+            </w:pPr>
+            <w:r>
+              <w:rPr>
+                <w:rFonts w:eastAsia="Times New Roman" w:cs="Times New Roman"/>
+                <w:szCs w:val="24"/>
+                <w:lang w:eastAsia="en-CA"/>
+              </w:rPr>
+              <w:t>1</w:t>
+            </w:r>
+          </w:p>
+        </w:tc>
+      </w:tr>
+      <w:tr>
+        <w:trPr>
+          <w:tblCellSpacing w:w="15" w:type="dxa"/>
+          <w:jc w:val="center"/>
+        </w:trPr>
+        <w:tc>
+          <w:tcPr>
+            <w:tcW w:w="0" w:type="auto"/>
+            <w:tcBorders>
+              <w:top w:val="outset" w:sz="6" w:space="0" w:color="auto"/>
+              <w:left w:val="outset" w:sz="6" w:space="0" w:color="auto"/>
+              <w:bottom w:val="outset" w:sz="6" w:space="0" w:color="auto"/>
+              <w:right w:val="outset" w:sz="6" w:space="0" w:color="auto"/>
+            </w:tcBorders>
+            <w:vAlign w:val="center"/>
+            <w:hideMark/>
+          </w:tcPr>
+          <w:p>
+            <w:pPr>
+              <w:spacing w:after="0" w:line="240" w:lineRule="auto"/>
+              <w:jc w:val="center"/>
+              <w:rPr>
+                <w:rFonts w:eastAsia="Times New Roman" w:cs="Times New Roman"/>
+                <w:szCs w:val="24"/>
+                <w:lang w:eastAsia="en-CA"/>
+              </w:rPr>
+            </w:pPr>
+            <w:r>
+              <w:rPr>
+                <w:rFonts w:eastAsia="Times New Roman" w:cs="Times New Roman"/>
+                <w:szCs w:val="24"/>
+                <w:lang w:eastAsia="en-CA"/>
+              </w:rPr>
+              <w:t>G4</w:t>
+            </w:r>
+          </w:p>
+        </w:tc>
+        <w:tc>
+          <w:tcPr>
+            <w:tcW w:w="0" w:type="auto"/>
+            <w:tcBorders>
+              <w:top w:val="outset" w:sz="6" w:space="0" w:color="auto"/>
+              <w:left w:val="outset" w:sz="6" w:space="0" w:color="auto"/>
+              <w:bottom w:val="outset" w:sz="6" w:space="0" w:color="auto"/>
+              <w:right w:val="outset" w:sz="6" w:space="0" w:color="auto"/>
+            </w:tcBorders>
+            <w:vAlign w:val="center"/>
+            <w:hideMark/>
+          </w:tcPr>
+          <w:p>
+            <w:pPr>
+              <w:spacing w:after="0" w:line="240" w:lineRule="auto"/>
+              <w:jc w:val="center"/>
+              <w:rPr>
+                <w:rFonts w:eastAsia="Times New Roman" w:cs="Times New Roman"/>
+                <w:szCs w:val="24"/>
+                <w:lang w:eastAsia="en-CA"/>
+              </w:rPr>
+            </w:pPr>
+            <w:r>
+              <w:rPr>
+                <w:rFonts w:eastAsia="Times New Roman" w:cs="Times New Roman"/>
+                <w:szCs w:val="24"/>
+                <w:lang w:eastAsia="en-CA"/>
+              </w:rPr>
+              <w:t>1</w:t>
+            </w:r>
+          </w:p>
+        </w:tc>
+        <w:tc>
+          <w:tcPr>
+            <w:tcW w:w="0" w:type="auto"/>
+            <w:tcBorders>
+              <w:top w:val="outset" w:sz="6" w:space="0" w:color="auto"/>
+              <w:left w:val="outset" w:sz="6" w:space="0" w:color="auto"/>
+              <w:bottom w:val="outset" w:sz="6" w:space="0" w:color="auto"/>
+              <w:right w:val="outset" w:sz="6" w:space="0" w:color="auto"/>
+            </w:tcBorders>
+            <w:vAlign w:val="center"/>
+            <w:hideMark/>
+          </w:tcPr>
+          <w:p>
+            <w:pPr>
+              <w:spacing w:after="0" w:line="240" w:lineRule="auto"/>
+              <w:jc w:val="center"/>
+              <w:rPr>
+                <w:rFonts w:eastAsia="Times New Roman" w:cs="Times New Roman"/>
+                <w:szCs w:val="24"/>
+                <w:lang w:eastAsia="en-CA"/>
+              </w:rPr>
+            </w:pPr>
+            <w:r>
+              <w:rPr>
+                <w:rFonts w:eastAsia="Times New Roman" w:cs="Times New Roman"/>
+                <w:szCs w:val="24"/>
+                <w:lang w:eastAsia="en-CA"/>
+              </w:rPr>
+              <w:t>1</w:t>
+            </w:r>
+          </w:p>
+        </w:tc>
+      </w:tr>
+      <w:tr>
+        <w:trPr>
+          <w:tblCellSpacing w:w="15" w:type="dxa"/>
+          <w:jc w:val="center"/>
+        </w:trPr>
+        <w:tc>
+          <w:tcPr>
+            <w:tcW w:w="0" w:type="auto"/>
+            <w:tcBorders>
+              <w:top w:val="outset" w:sz="6" w:space="0" w:color="auto"/>
+              <w:left w:val="outset" w:sz="6" w:space="0" w:color="auto"/>
+              <w:bottom w:val="outset" w:sz="6" w:space="0" w:color="auto"/>
+              <w:right w:val="outset" w:sz="6" w:space="0" w:color="auto"/>
+            </w:tcBorders>
+            <w:vAlign w:val="center"/>
+            <w:hideMark/>
+          </w:tcPr>
+          <w:p>
+            <w:pPr>
+              <w:spacing w:after="0" w:line="240" w:lineRule="auto"/>
+              <w:jc w:val="center"/>
+              <w:rPr>
+                <w:rFonts w:eastAsia="Times New Roman" w:cs="Times New Roman"/>
+                <w:szCs w:val="24"/>
+                <w:lang w:eastAsia="en-CA"/>
+              </w:rPr>
+            </w:pPr>
+            <w:r>
+              <w:rPr>
+                <w:rFonts w:eastAsia="Times New Roman" w:cs="Times New Roman"/>
+                <w:szCs w:val="24"/>
+                <w:lang w:eastAsia="en-CA"/>
+              </w:rPr>
+              <w:t>G5</w:t>
+            </w:r>
+          </w:p>
+        </w:tc>
+        <w:tc>
+          <w:tcPr>
+            <w:tcW w:w="0" w:type="auto"/>
+            <w:tcBorders>
+              <w:top w:val="outset" w:sz="6" w:space="0" w:color="auto"/>
+              <w:left w:val="outset" w:sz="6" w:space="0" w:color="auto"/>
+              <w:bottom w:val="outset" w:sz="6" w:space="0" w:color="auto"/>
+              <w:right w:val="outset" w:sz="6" w:space="0" w:color="auto"/>
+            </w:tcBorders>
+            <w:vAlign w:val="center"/>
+            <w:hideMark/>
+          </w:tcPr>
+          <w:p>
+            <w:pPr>
+              <w:spacing w:after="0" w:line="240" w:lineRule="auto"/>
+              <w:jc w:val="center"/>
+              <w:rPr>
+                <w:rFonts w:eastAsia="Times New Roman" w:cs="Times New Roman"/>
+                <w:szCs w:val="24"/>
+                <w:lang w:eastAsia="en-CA"/>
+              </w:rPr>
+            </w:pPr>
+            <w:r>
+              <w:rPr>
+                <w:rFonts w:eastAsia="Times New Roman" w:cs="Times New Roman"/>
+                <w:szCs w:val="24"/>
+                <w:lang w:eastAsia="en-CA"/>
+              </w:rPr>
+              <w:t>1</w:t>
+            </w:r>
+          </w:p>
+        </w:tc>
+        <w:tc>
+          <w:tcPr>
+            <w:tcW w:w="0" w:type="auto"/>
+            <w:tcBorders>
+              <w:top w:val="outset" w:sz="6" w:space="0" w:color="auto"/>
+              <w:left w:val="outset" w:sz="6" w:space="0" w:color="auto"/>
+              <w:bottom w:val="outset" w:sz="6" w:space="0" w:color="auto"/>
+              <w:right w:val="outset" w:sz="6" w:space="0" w:color="auto"/>
+            </w:tcBorders>
+            <w:vAlign w:val="center"/>
+            <w:hideMark/>
+          </w:tcPr>
+          <w:p>
+            <w:pPr>
+              <w:spacing w:after="0" w:line="240" w:lineRule="auto"/>
+              <w:jc w:val="center"/>
+              <w:rPr>
+                <w:rFonts w:eastAsia="Times New Roman" w:cs="Times New Roman"/>
+                <w:szCs w:val="24"/>
+                <w:lang w:eastAsia="en-CA"/>
+              </w:rPr>
+            </w:pPr>
+            <w:r>
+              <w:rPr>
+                <w:rFonts w:eastAsia="Times New Roman" w:cs="Times New Roman"/>
+                <w:szCs w:val="24"/>
+                <w:lang w:eastAsia="en-CA"/>
+              </w:rPr>
+              <w:t>1</w:t>
+            </w:r>
+          </w:p>
+        </w:tc>
+      </w:tr>
+      <w:tr>
+        <w:trPr>
+          <w:tblCellSpacing w:w="15" w:type="dxa"/>
+          <w:jc w:val="center"/>
+        </w:trPr>
+        <w:tc>
+          <w:tcPr>
+            <w:tcW w:w="0" w:type="auto"/>
+            <w:tcBorders>
+              <w:top w:val="outset" w:sz="6" w:space="0" w:color="auto"/>
+              <w:left w:val="outset" w:sz="6" w:space="0" w:color="auto"/>
+              <w:bottom w:val="outset" w:sz="6" w:space="0" w:color="auto"/>
+              <w:right w:val="outset" w:sz="6" w:space="0" w:color="auto"/>
+            </w:tcBorders>
+            <w:vAlign w:val="center"/>
+            <w:hideMark/>
+          </w:tcPr>
+          <w:p>
+            <w:pPr>
+              <w:spacing w:after="0" w:line="240" w:lineRule="auto"/>
+              <w:jc w:val="center"/>
+              <w:rPr>
+                <w:rFonts w:eastAsia="Times New Roman" w:cs="Times New Roman"/>
+                <w:szCs w:val="24"/>
+                <w:lang w:eastAsia="en-CA"/>
+              </w:rPr>
+            </w:pPr>
+            <w:r>
+              <w:rPr>
+                <w:rFonts w:eastAsia="Times New Roman" w:cs="Times New Roman"/>
+                <w:szCs w:val="24"/>
+                <w:lang w:eastAsia="en-CA"/>
+              </w:rPr>
+              <w:t>G6</w:t>
+            </w:r>
+          </w:p>
+        </w:tc>
+        <w:tc>
+          <w:tcPr>
+            <w:tcW w:w="0" w:type="auto"/>
+            <w:tcBorders>
+              <w:top w:val="outset" w:sz="6" w:space="0" w:color="auto"/>
+              <w:left w:val="outset" w:sz="6" w:space="0" w:color="auto"/>
+              <w:bottom w:val="outset" w:sz="6" w:space="0" w:color="auto"/>
+              <w:right w:val="outset" w:sz="6" w:space="0" w:color="auto"/>
+            </w:tcBorders>
+            <w:vAlign w:val="center"/>
+            <w:hideMark/>
+          </w:tcPr>
+          <w:p>
+            <w:pPr>
+              <w:spacing w:after="0" w:line="240" w:lineRule="auto"/>
+              <w:jc w:val="center"/>
+              <w:rPr>
+                <w:rFonts w:eastAsia="Times New Roman" w:cs="Times New Roman"/>
+                <w:szCs w:val="24"/>
+                <w:lang w:eastAsia="en-CA"/>
+              </w:rPr>
+            </w:pPr>
+            <w:r>
+              <w:rPr>
+                <w:rFonts w:eastAsia="Times New Roman" w:cs="Times New Roman"/>
+                <w:szCs w:val="24"/>
+                <w:lang w:eastAsia="en-CA"/>
+              </w:rPr>
+              <w:t>1</w:t>
+            </w:r>
+          </w:p>
+        </w:tc>
+        <w:tc>
+          <w:tcPr>
+            <w:tcW w:w="0" w:type="auto"/>
+            <w:tcBorders>
+              <w:top w:val="outset" w:sz="6" w:space="0" w:color="auto"/>
+              <w:left w:val="outset" w:sz="6" w:space="0" w:color="auto"/>
+              <w:bottom w:val="outset" w:sz="6" w:space="0" w:color="auto"/>
+              <w:right w:val="outset" w:sz="6" w:space="0" w:color="auto"/>
+            </w:tcBorders>
+            <w:vAlign w:val="center"/>
+            <w:hideMark/>
+          </w:tcPr>
+          <w:p>
+            <w:pPr>
+              <w:spacing w:after="0" w:line="240" w:lineRule="auto"/>
+              <w:jc w:val="center"/>
+              <w:rPr>
+                <w:rFonts w:eastAsia="Times New Roman" w:cs="Times New Roman"/>
+                <w:szCs w:val="24"/>
+                <w:lang w:eastAsia="en-CA"/>
+              </w:rPr>
+            </w:pPr>
+            <w:r>
+              <w:rPr>
+                <w:rFonts w:eastAsia="Times New Roman" w:cs="Times New Roman"/>
+                <w:szCs w:val="24"/>
+                <w:lang w:eastAsia="en-CA"/>
+              </w:rPr>
+              <w:t>1</w:t>
+            </w:r>
+          </w:p>
+        </w:tc>
+      </w:tr>
+      <w:tr>
+        <w:trPr>
+          <w:tblCellSpacing w:w="15" w:type="dxa"/>
+          <w:jc w:val="center"/>
+        </w:trPr>
+        <w:tc>
+          <w:tcPr>
+            <w:tcW w:w="0" w:type="auto"/>
+            <w:tcBorders>
+              <w:top w:val="outset" w:sz="6" w:space="0" w:color="auto"/>
+              <w:left w:val="outset" w:sz="6" w:space="0" w:color="auto"/>
+              <w:bottom w:val="outset" w:sz="6" w:space="0" w:color="auto"/>
+              <w:right w:val="outset" w:sz="6" w:space="0" w:color="auto"/>
+            </w:tcBorders>
+            <w:vAlign w:val="center"/>
+            <w:hideMark/>
+          </w:tcPr>
+          <w:p>
+            <w:pPr>
+              <w:spacing w:after="0" w:line="240" w:lineRule="auto"/>
+              <w:jc w:val="center"/>
+              <w:rPr>
+                <w:rFonts w:eastAsia="Times New Roman" w:cs="Times New Roman"/>
+                <w:szCs w:val="24"/>
+                <w:lang w:eastAsia="en-CA"/>
+              </w:rPr>
+            </w:pPr>
+            <w:r>
+              <w:rPr>
+                <w:rFonts w:eastAsia="Times New Roman" w:cs="Times New Roman"/>
+                <w:szCs w:val="24"/>
+                <w:lang w:eastAsia="en-CA"/>
+              </w:rPr>
+              <w:t>G7</w:t>
+            </w:r>
+          </w:p>
+        </w:tc>
+        <w:tc>
+          <w:tcPr>
+            <w:tcW w:w="0" w:type="auto"/>
+            <w:tcBorders>
+              <w:top w:val="outset" w:sz="6" w:space="0" w:color="auto"/>
+              <w:left w:val="outset" w:sz="6" w:space="0" w:color="auto"/>
+              <w:bottom w:val="outset" w:sz="6" w:space="0" w:color="auto"/>
+              <w:right w:val="outset" w:sz="6" w:space="0" w:color="auto"/>
+            </w:tcBorders>
+            <w:vAlign w:val="center"/>
+            <w:hideMark/>
+          </w:tcPr>
+          <w:p>
+            <w:pPr>
+              <w:spacing w:after="0" w:line="240" w:lineRule="auto"/>
+              <w:jc w:val="center"/>
+              <w:rPr>
+                <w:rFonts w:eastAsia="Times New Roman" w:cs="Times New Roman"/>
+                <w:szCs w:val="24"/>
+                <w:lang w:eastAsia="en-CA"/>
+              </w:rPr>
+            </w:pPr>
+            <w:r>
+              <w:rPr>
+                <w:rFonts w:eastAsia="Times New Roman" w:cs="Times New Roman"/>
+                <w:szCs w:val="24"/>
+                <w:lang w:eastAsia="en-CA"/>
+              </w:rPr>
+              <w:t>1</w:t>
+            </w:r>
+          </w:p>
+        </w:tc>
+        <w:tc>
+          <w:tcPr>
+            <w:tcW w:w="0" w:type="auto"/>
+            <w:tcBorders>
+              <w:top w:val="outset" w:sz="6" w:space="0" w:color="auto"/>
+              <w:left w:val="outset" w:sz="6" w:space="0" w:color="auto"/>
+              <w:bottom w:val="outset" w:sz="6" w:space="0" w:color="auto"/>
+              <w:right w:val="outset" w:sz="6" w:space="0" w:color="auto"/>
+            </w:tcBorders>
+            <w:vAlign w:val="center"/>
+            <w:hideMark/>
+          </w:tcPr>
+          <w:p>
+            <w:pPr>
+              <w:spacing w:after="0" w:line="240" w:lineRule="auto"/>
+              <w:jc w:val="center"/>
+              <w:rPr>
+                <w:rFonts w:eastAsia="Times New Roman" w:cs="Times New Roman"/>
+                <w:szCs w:val="24"/>
+                <w:lang w:eastAsia="en-CA"/>
+              </w:rPr>
+            </w:pPr>
+            <w:r>
+              <w:rPr>
+                <w:rFonts w:eastAsia="Times New Roman" w:cs="Times New Roman"/>
+                <w:szCs w:val="24"/>
+                <w:lang w:eastAsia="en-CA"/>
+              </w:rPr>
+              <w:t>1</w:t>
+            </w:r>
+          </w:p>
+        </w:tc>
+      </w:tr>
+      <w:tr>
+        <w:trPr>
+          <w:tblCellSpacing w:w="15" w:type="dxa"/>
+          <w:jc w:val="center"/>
+        </w:trPr>
+        <w:tc>
+          <w:tcPr>
+            <w:tcW w:w="0" w:type="auto"/>
+            <w:tcBorders>
+              <w:top w:val="outset" w:sz="6" w:space="0" w:color="auto"/>
+              <w:left w:val="outset" w:sz="6" w:space="0" w:color="auto"/>
+              <w:bottom w:val="outset" w:sz="6" w:space="0" w:color="auto"/>
+              <w:right w:val="outset" w:sz="6" w:space="0" w:color="auto"/>
+            </w:tcBorders>
+            <w:vAlign w:val="center"/>
+            <w:hideMark/>
+          </w:tcPr>
+          <w:p>
+            <w:pPr>
+              <w:spacing w:after="0" w:line="240" w:lineRule="auto"/>
+              <w:jc w:val="center"/>
+              <w:rPr>
+                <w:rFonts w:eastAsia="Times New Roman" w:cs="Times New Roman"/>
+                <w:szCs w:val="24"/>
+                <w:lang w:eastAsia="en-CA"/>
+              </w:rPr>
+            </w:pPr>
+            <w:r>
+              <w:rPr>
+                <w:rFonts w:eastAsia="Times New Roman" w:cs="Times New Roman"/>
+                <w:szCs w:val="24"/>
+                <w:lang w:eastAsia="en-CA"/>
+              </w:rPr>
+              <w:t>G8</w:t>
+            </w:r>
+          </w:p>
+        </w:tc>
+        <w:tc>
+          <w:tcPr>
+            <w:tcW w:w="0" w:type="auto"/>
+            <w:tcBorders>
+              <w:top w:val="outset" w:sz="6" w:space="0" w:color="auto"/>
+              <w:left w:val="outset" w:sz="6" w:space="0" w:color="auto"/>
+              <w:bottom w:val="outset" w:sz="6" w:space="0" w:color="auto"/>
+              <w:right w:val="outset" w:sz="6" w:space="0" w:color="auto"/>
+            </w:tcBorders>
+            <w:vAlign w:val="center"/>
+            <w:hideMark/>
+          </w:tcPr>
+          <w:p>
+            <w:pPr>
+              <w:spacing w:after="0" w:line="240" w:lineRule="auto"/>
+              <w:jc w:val="center"/>
+              <w:rPr>
+                <w:rFonts w:eastAsia="Times New Roman" w:cs="Times New Roman"/>
+                <w:szCs w:val="24"/>
+                <w:lang w:eastAsia="en-CA"/>
+              </w:rPr>
+            </w:pPr>
+            <w:r>
+              <w:rPr>
+                <w:rFonts w:eastAsia="Times New Roman" w:cs="Times New Roman"/>
+                <w:szCs w:val="24"/>
+                <w:lang w:eastAsia="en-CA"/>
+              </w:rPr>
+              <w:t>1</w:t>
+            </w:r>
+          </w:p>
+        </w:tc>
+        <w:tc>
+          <w:tcPr>
+            <w:tcW w:w="0" w:type="auto"/>
+            <w:tcBorders>
+              <w:top w:val="outset" w:sz="6" w:space="0" w:color="auto"/>
+              <w:left w:val="outset" w:sz="6" w:space="0" w:color="auto"/>
+              <w:bottom w:val="outset" w:sz="6" w:space="0" w:color="auto"/>
+              <w:right w:val="outset" w:sz="6" w:space="0" w:color="auto"/>
+            </w:tcBorders>
+            <w:vAlign w:val="center"/>
+            <w:hideMark/>
+          </w:tcPr>
+          <w:p>
+            <w:pPr>
+              <w:keepNext/>
+              <w:spacing w:after="0" w:line="240" w:lineRule="auto"/>
+              <w:jc w:val="center"/>
+              <w:rPr>
+                <w:rFonts w:eastAsia="Times New Roman" w:cs="Times New Roman"/>
+                <w:szCs w:val="24"/>
+                <w:lang w:eastAsia="en-CA"/>
+              </w:rPr>
+            </w:pPr>
+            <w:r>
+              <w:rPr>
+                <w:rFonts w:eastAsia="Times New Roman" w:cs="Times New Roman"/>
+                <w:szCs w:val="24"/>
+                <w:lang w:eastAsia="en-CA"/>
+              </w:rPr>
+              <w:t>1</w:t>
+            </w:r>
+          </w:p>
+        </w:tc>
+      </w:tr>
+    </w:tbl>
+    <w:p>
+      <w:pPr>
+        <w:pStyle w:val="ResimYazs"/>
+        <w:jc w:val="center"/>
+      </w:pPr>
+      <w:r>
+        <w:t xml:space="preserve">Table </w:t>
+      </w:r>
+      <w:fldSimple w:instr=" SEQ Table \* ARABIC ">
+        <w:r>
+          <w:rPr>
+            <w:noProof/>
+          </w:rPr>
+          <w:t>11</w:t>
+        </w:r>
+      </w:fldSimple>
+      <w:r>
+        <w:t>: GSN Model to HTML Table EGL Result</w:t>
+      </w:r>
+    </w:p>
+    <w:p/>
     <w:p>
       <w:pPr>
         <w:pStyle w:val="Balk4"/>
@@ -21595,6 +23621,7 @@
         <w:t>ETL Examples on GSN Community Standard Model</w:t>
       </w:r>
     </w:p>
+    <w:p/>
     <w:p>
       <w:pPr>
         <w:keepNext/>
@@ -21605,6 +23632,7 @@
           <w:noProof/>
           <w:lang w:eastAsia="en-CA"/>
         </w:rPr>
+        <w:lastRenderedPageBreak/>
         <w:drawing>
           <wp:inline distT="0" distB="0" distL="0" distR="0" wp14:anchorId="52532202" wp14:editId="5A4C818A">
             <wp:extent cx="5972810" cy="5768340"/>
@@ -22355,7 +24383,7 @@
   <w:abstractNum w:abstractNumId="0" w15:restartNumberingAfterBreak="0">
     <w:nsid w:val="00033093"/>
     <w:multiLevelType w:val="hybridMultilevel"/>
-    <w:tmpl w:val="7BB4066A"/>
+    <w:tmpl w:val="1F763902"/>
     <w:lvl w:ilvl="0" w:tplc="10090001">
       <w:start w:val="1"/>
       <w:numFmt w:val="bullet"/>
@@ -24740,7 +26768,7 @@
 </file>
 
 <file path=customXml/itemProps1.xml><?xml version="1.0" encoding="utf-8"?>
-<ds:datastoreItem xmlns:ds="http://schemas.openxmlformats.org/officeDocument/2006/customXml" ds:itemID="{CEB6EBA3-1C78-4685-96D2-14E8DB5D0882}">
+<ds:datastoreItem xmlns:ds="http://schemas.openxmlformats.org/officeDocument/2006/customXml" ds:itemID="{4DF964BF-86C0-424B-AFE8-6417E602F370}">
   <ds:schemaRefs>
     <ds:schemaRef ds:uri="http://schemas.openxmlformats.org/officeDocument/2006/bibliography"/>
   </ds:schemaRefs>

</xml_diff>

<commit_message>
Report - Listings added, Ch2 draft added
</commit_message>
<xml_diff>
--- a/Project Report/BaranKaya_ProjectReport.docx
+++ b/Project Report/BaranKaya_ProjectReport.docx
@@ -1316,7 +1316,13 @@
     </w:p>
     <w:p>
       <w:r>
-        <w:t xml:space="preserve">Model-Driven Enginnering </w:t>
+        <w:t>Model-Driven Engin</w:t>
+      </w:r>
+      <w:r>
+        <w:t>e</w:t>
+      </w:r>
+      <w:r>
+        <w:t xml:space="preserve">ering </w:t>
       </w:r>
       <w:r>
         <w:t xml:space="preserve"> (MDE) </w:t>
@@ -1342,8 +1348,6 @@
       <w:r>
         <w:t>Epsilon driver for Astah GSN models developed. While developing this driver, lots of were challenges encountered. This thesis report explains every challenge that was encountered while implementing the driver also testing methods that were used while evaluating the project results.</w:t>
       </w:r>
-      <w:bookmarkStart w:id="1" w:name="_GoBack"/>
-      <w:bookmarkEnd w:id="1"/>
       <w:r>
         <w:br w:type="page"/>
       </w:r>
@@ -3935,7 +3939,7 @@
                 <w:noProof/>
                 <w:webHidden/>
               </w:rPr>
-              <w:t>35</w:t>
+              <w:t>36</w:t>
             </w:r>
             <w:r>
               <w:rPr>
@@ -4111,7 +4115,7 @@
                 <w:noProof/>
                 <w:webHidden/>
               </w:rPr>
-              <w:t>36</w:t>
+              <w:t>37</w:t>
             </w:r>
             <w:r>
               <w:rPr>
@@ -4287,7 +4291,7 @@
                 <w:noProof/>
                 <w:webHidden/>
               </w:rPr>
-              <w:t>44</w:t>
+              <w:t>45</w:t>
             </w:r>
             <w:r>
               <w:rPr>
@@ -4375,7 +4379,7 @@
                 <w:noProof/>
                 <w:webHidden/>
               </w:rPr>
-              <w:t>47</w:t>
+              <w:t>48</w:t>
             </w:r>
             <w:r>
               <w:rPr>
@@ -4463,7 +4467,7 @@
                 <w:noProof/>
                 <w:webHidden/>
               </w:rPr>
-              <w:t>48</w:t>
+              <w:t>49</w:t>
             </w:r>
             <w:r>
               <w:rPr>
@@ -4551,7 +4555,7 @@
                 <w:noProof/>
                 <w:webHidden/>
               </w:rPr>
-              <w:t>48</w:t>
+              <w:t>49</w:t>
             </w:r>
             <w:r>
               <w:rPr>
@@ -4639,7 +4643,7 @@
                 <w:noProof/>
                 <w:webHidden/>
               </w:rPr>
-              <w:t>49</w:t>
+              <w:t>50</w:t>
             </w:r>
             <w:r>
               <w:rPr>
@@ -4684,12 +4688,12 @@
           <w:numId w:val="1"/>
         </w:numPr>
       </w:pPr>
-      <w:bookmarkStart w:id="2" w:name="_Toc45106690"/>
+      <w:bookmarkStart w:id="1" w:name="_Toc45106690"/>
       <w:r>
         <w:lastRenderedPageBreak/>
         <w:t>INTRODUCTION</w:t>
       </w:r>
-      <w:bookmarkEnd w:id="2"/>
+      <w:bookmarkEnd w:id="1"/>
     </w:p>
     <w:p/>
     <w:p>
@@ -4718,7 +4722,7 @@
           <w:numId w:val="1"/>
         </w:numPr>
       </w:pPr>
-      <w:bookmarkStart w:id="3" w:name="_Toc45106691"/>
+      <w:bookmarkStart w:id="2" w:name="_Toc45106691"/>
       <w:r>
         <w:lastRenderedPageBreak/>
         <w:t>RELATED WOR</w:t>
@@ -4729,7 +4733,7 @@
       <w:r>
         <w:t>S</w:t>
       </w:r>
-      <w:bookmarkEnd w:id="3"/>
+      <w:bookmarkEnd w:id="2"/>
     </w:p>
     <w:p/>
     <w:p>
@@ -4740,11 +4744,11 @@
           <w:numId w:val="1"/>
         </w:numPr>
       </w:pPr>
-      <w:bookmarkStart w:id="4" w:name="_Toc45106692"/>
+      <w:bookmarkStart w:id="3" w:name="_Toc45106692"/>
       <w:r>
         <w:t>Model-Driven Engineering</w:t>
       </w:r>
-      <w:bookmarkEnd w:id="4"/>
+      <w:bookmarkEnd w:id="3"/>
     </w:p>
     <w:p/>
     <w:p>
@@ -4804,6 +4808,11 @@
       </w:r>
       <w:r>
         <w:t xml:space="preserve"> generate source code or documents from the designed models.</w:t>
+      </w:r>
+    </w:p>
+    <w:p>
+      <w:r>
+        <w:t>MDE in Practice book</w:t>
       </w:r>
     </w:p>
     <w:p/>
@@ -4815,19 +4824,34 @@
           <w:numId w:val="1"/>
         </w:numPr>
       </w:pPr>
-      <w:bookmarkStart w:id="5" w:name="_Toc45106693"/>
+      <w:bookmarkStart w:id="4" w:name="_Toc45106693"/>
       <w:r>
         <w:t>Safety Cases &amp; Goal Structuring Notations</w:t>
       </w:r>
-      <w:bookmarkEnd w:id="5"/>
+      <w:bookmarkEnd w:id="4"/>
     </w:p>
     <w:p/>
     <w:p>
-      <w:r>
-        <w:t>Safety…</w:t>
-      </w:r>
-    </w:p>
-    <w:p/>
+      <w:pPr>
+        <w:spacing w:after="0" w:line="240" w:lineRule="auto"/>
+        <w:jc w:val="left"/>
+      </w:pPr>
+      <w:r>
+        <w:t>Structure of the safety section: a) What is safety? (Definitions etc); b) How is safety engineered? (process: STPA, STAMP, v-model); c) How is safety argued? (GSN, assurance cases)</w:t>
+      </w:r>
+    </w:p>
+    <w:p>
+      <w:pPr>
+        <w:spacing w:after="0" w:line="240" w:lineRule="auto"/>
+        <w:jc w:val="left"/>
+        <w:rPr>
+          <w:rFonts w:ascii="Segoe UI" w:eastAsia="Times New Roman" w:hAnsi="Segoe UI" w:cs="Segoe UI"/>
+          <w:sz w:val="21"/>
+          <w:szCs w:val="21"/>
+          <w:lang w:eastAsia="en-CA"/>
+        </w:rPr>
+      </w:pPr>
+    </w:p>
     <w:p>
       <w:pPr>
         <w:pStyle w:val="Balk2"/>
@@ -4836,16 +4860,44 @@
           <w:numId w:val="1"/>
         </w:numPr>
       </w:pPr>
-      <w:bookmarkStart w:id="6" w:name="_Toc45106694"/>
+      <w:bookmarkStart w:id="5" w:name="_Toc45106694"/>
       <w:r>
         <w:t>Epsilon</w:t>
       </w:r>
-      <w:bookmarkEnd w:id="6"/>
+      <w:bookmarkEnd w:id="5"/>
     </w:p>
     <w:p/>
     <w:p>
       <w:r>
-        <w:t>Epsilon…</w:t>
+        <w:t>Epsilon</w:t>
+      </w:r>
+      <w:r>
+        <w:t>-EOL</w:t>
+      </w:r>
+      <w:r>
+        <w:t>…</w:t>
+      </w:r>
+    </w:p>
+    <w:p>
+      <w:r>
+        <w:t>EMC layer</w:t>
+      </w:r>
+      <w:r>
+        <w:t>-Epsilon book</w:t>
+      </w:r>
+      <w:r>
+        <w:t>…</w:t>
+      </w:r>
+    </w:p>
+    <w:p>
+      <w:r>
+        <w:t>New driver</w:t>
+      </w:r>
+      <w:r>
+        <w:t>-Bridging paper</w:t>
+      </w:r>
+      <w:r>
+        <w:t>…</w:t>
       </w:r>
     </w:p>
     <w:p/>
@@ -4861,12 +4913,15 @@
     </w:p>
     <w:p>
       <w:r>
-        <w:t xml:space="preserve">Epsilon is an Eclipse plugin for Model-Driven Engineering processes. Epsilon website defines it as “Epsilon is a family of mature languages for automating common model-based software engineering tasks, such as code generation, model-to-model transformation, and model validation, that work out of the box with EMF (including Xtext and Sirius), UML, Simulink, XML and other types of models.” [1]. </w:t>
-      </w:r>
-    </w:p>
-    <w:p>
+        <w:t xml:space="preserve">Epsilon is an Eclipse plugin for Model-Driven Engineering processes. Epsilon website defines it as “Epsilon is a family of mature languages for automating common model-based software </w:t>
+      </w:r>
       <w:r>
         <w:lastRenderedPageBreak/>
+        <w:t xml:space="preserve">engineering tasks, such as code generation, model-to-model transformation, and model validation, that work out of the box with EMF (including Xtext and Sirius), UML, Simulink, XML and other types of models.” [1]. </w:t>
+      </w:r>
+    </w:p>
+    <w:p>
+      <w:r>
         <w:t>GSN stands for Goal Structuring Notation. GSN Working Group defines it as a visualization of safety argument elements and relations. Requirements, claims, evidences, and contexts are some of the safety argument elements [2]. GSN aims to show these elements and the connection/relationship between each element. Astah GSN is one of the mode</w:t>
       </w:r>
       <w:r>
@@ -4892,12 +4947,12 @@
           <w:numId w:val="1"/>
         </w:numPr>
       </w:pPr>
-      <w:bookmarkStart w:id="7" w:name="_Toc45106695"/>
+      <w:bookmarkStart w:id="6" w:name="_Toc45106695"/>
       <w:r>
         <w:lastRenderedPageBreak/>
         <w:t>REQUIREMENTS</w:t>
       </w:r>
-      <w:bookmarkEnd w:id="7"/>
+      <w:bookmarkEnd w:id="6"/>
     </w:p>
     <w:p/>
     <w:p>
@@ -5874,12 +5929,12 @@
           <w:numId w:val="1"/>
         </w:numPr>
       </w:pPr>
-      <w:bookmarkStart w:id="8" w:name="_Toc45106696"/>
+      <w:bookmarkStart w:id="7" w:name="_Toc45106696"/>
       <w:r>
         <w:lastRenderedPageBreak/>
         <w:t>DESIGN</w:t>
       </w:r>
-      <w:bookmarkEnd w:id="8"/>
+      <w:bookmarkEnd w:id="7"/>
     </w:p>
     <w:p/>
     <w:p>
@@ -6130,7 +6185,7 @@
           <w:numId w:val="1"/>
         </w:numPr>
       </w:pPr>
-      <w:bookmarkStart w:id="9" w:name="_Toc45106697"/>
+      <w:bookmarkStart w:id="8" w:name="_Toc45106697"/>
       <w:r>
         <w:t xml:space="preserve">Implementing an Epsilon Driver for a </w:t>
       </w:r>
@@ -6146,7 +6201,7 @@
       <w:r>
         <w:t>ool</w:t>
       </w:r>
-      <w:bookmarkEnd w:id="9"/>
+      <w:bookmarkEnd w:id="8"/>
     </w:p>
     <w:p/>
     <w:p>
@@ -6252,7 +6307,7 @@
           <w:numId w:val="1"/>
         </w:numPr>
       </w:pPr>
-      <w:bookmarkStart w:id="10" w:name="_Toc45106698"/>
+      <w:bookmarkStart w:id="9" w:name="_Toc45106698"/>
       <w:r>
         <w:t xml:space="preserve">XMI </w:t>
       </w:r>
@@ -6271,7 +6326,7 @@
       <w:r>
         <w:t>s</w:t>
       </w:r>
-      <w:bookmarkEnd w:id="10"/>
+      <w:bookmarkEnd w:id="9"/>
     </w:p>
     <w:p/>
     <w:p>
@@ -6550,24 +6605,14 @@
       <w:r>
         <w:t xml:space="preserve">Table </w:t>
       </w:r>
-      <w:r>
-        <w:fldChar w:fldCharType="begin"/>
-      </w:r>
-      <w:r>
-        <w:instrText xml:space="preserve"> SEQ Table \* ARABIC </w:instrText>
-      </w:r>
-      <w:r>
-        <w:fldChar w:fldCharType="separate"/>
-      </w:r>
-      <w:r>
-        <w:rPr>
-          <w:noProof/>
-        </w:rPr>
-        <w:t>1</w:t>
-      </w:r>
-      <w:r>
-        <w:fldChar w:fldCharType="end"/>
-      </w:r>
+      <w:fldSimple w:instr=" SEQ Table \* ARABIC ">
+        <w:r>
+          <w:rPr>
+            <w:noProof/>
+          </w:rPr>
+          <w:t>1</w:t>
+        </w:r>
+      </w:fldSimple>
       <w:r>
         <w:t xml:space="preserve">: GSN Model Standard </w:t>
       </w:r>
@@ -6760,24 +6805,14 @@
       <w:r>
         <w:t xml:space="preserve">Table </w:t>
       </w:r>
-      <w:r>
-        <w:fldChar w:fldCharType="begin"/>
-      </w:r>
-      <w:r>
-        <w:instrText xml:space="preserve"> SEQ Table \* ARABIC </w:instrText>
-      </w:r>
-      <w:r>
-        <w:fldChar w:fldCharType="separate"/>
-      </w:r>
-      <w:r>
-        <w:rPr>
-          <w:noProof/>
-        </w:rPr>
-        <w:t>2</w:t>
-      </w:r>
-      <w:r>
-        <w:fldChar w:fldCharType="end"/>
-      </w:r>
+      <w:fldSimple w:instr=" SEQ Table \* ARABIC ">
+        <w:r>
+          <w:rPr>
+            <w:noProof/>
+          </w:rPr>
+          <w:t>2</w:t>
+        </w:r>
+      </w:fldSimple>
       <w:r>
         <w:t xml:space="preserve">: </w:t>
       </w:r>
@@ -7461,24 +7496,14 @@
       <w:r>
         <w:t xml:space="preserve">Table </w:t>
       </w:r>
-      <w:r>
-        <w:fldChar w:fldCharType="begin"/>
-      </w:r>
-      <w:r>
-        <w:instrText xml:space="preserve"> SEQ Table \* ARABIC </w:instrText>
-      </w:r>
-      <w:r>
-        <w:fldChar w:fldCharType="separate"/>
-      </w:r>
-      <w:r>
-        <w:rPr>
-          <w:noProof/>
-        </w:rPr>
-        <w:t>3</w:t>
-      </w:r>
-      <w:r>
-        <w:fldChar w:fldCharType="end"/>
-      </w:r>
+      <w:fldSimple w:instr=" SEQ Table \* ARABIC ">
+        <w:r>
+          <w:rPr>
+            <w:noProof/>
+          </w:rPr>
+          <w:t>3</w:t>
+        </w:r>
+      </w:fldSimple>
       <w:r>
         <w:t>: Astah GSN XMI document attributes</w:t>
       </w:r>
@@ -7492,7 +7517,7 @@
           <w:numId w:val="1"/>
         </w:numPr>
       </w:pPr>
-      <w:bookmarkStart w:id="11" w:name="_Toc45106699"/>
+      <w:bookmarkStart w:id="10" w:name="_Toc45106699"/>
       <w:r>
         <w:t xml:space="preserve">Using </w:t>
       </w:r>
@@ -7511,7 +7536,7 @@
       <w:r>
         <w:t>river</w:t>
       </w:r>
-      <w:bookmarkEnd w:id="11"/>
+      <w:bookmarkEnd w:id="10"/>
     </w:p>
     <w:p/>
     <w:p>
@@ -7732,7 +7757,7 @@
           <w:numId w:val="1"/>
         </w:numPr>
       </w:pPr>
-      <w:bookmarkStart w:id="12" w:name="_Toc45106700"/>
+      <w:bookmarkStart w:id="11" w:name="_Toc45106700"/>
       <w:r>
         <w:lastRenderedPageBreak/>
         <w:t xml:space="preserve">Using the Epsilon </w:t>
@@ -7746,7 +7771,7 @@
       <w:r>
         <w:t>river</w:t>
       </w:r>
-      <w:bookmarkEnd w:id="12"/>
+      <w:bookmarkEnd w:id="11"/>
     </w:p>
     <w:p/>
     <w:p>
@@ -8019,7 +8044,7 @@
           <w:szCs w:val="39"/>
         </w:rPr>
       </w:pPr>
-      <w:bookmarkStart w:id="13" w:name="_Toc45106701"/>
+      <w:bookmarkStart w:id="12" w:name="_Toc45106701"/>
       <w:r>
         <w:rPr>
           <w:sz w:val="39"/>
@@ -8076,7 +8101,7 @@
         </w:rPr>
         <w:t xml:space="preserve"> XMI File</w:t>
       </w:r>
-      <w:bookmarkEnd w:id="13"/>
+      <w:bookmarkEnd w:id="12"/>
     </w:p>
     <w:p/>
     <w:p>
@@ -9450,24 +9475,14 @@
       <w:r>
         <w:t xml:space="preserve">Table </w:t>
       </w:r>
-      <w:r>
-        <w:fldChar w:fldCharType="begin"/>
-      </w:r>
-      <w:r>
-        <w:instrText xml:space="preserve"> SEQ Table \* ARABIC </w:instrText>
-      </w:r>
-      <w:r>
-        <w:fldChar w:fldCharType="separate"/>
-      </w:r>
-      <w:r>
-        <w:rPr>
-          <w:noProof/>
-        </w:rPr>
-        <w:t>4</w:t>
-      </w:r>
-      <w:r>
-        <w:fldChar w:fldCharType="end"/>
-      </w:r>
+      <w:fldSimple w:instr=" SEQ Table \* ARABIC ">
+        <w:r>
+          <w:rPr>
+            <w:noProof/>
+          </w:rPr>
+          <w:t>4</w:t>
+        </w:r>
+      </w:fldSimple>
       <w:r>
         <w:t>: Example Element Tags from</w:t>
       </w:r>
@@ -9500,7 +9515,7 @@
           <w:numId w:val="1"/>
         </w:numPr>
       </w:pPr>
-      <w:bookmarkStart w:id="14" w:name="_Toc45106702"/>
+      <w:bookmarkStart w:id="13" w:name="_Toc45106702"/>
       <w:r>
         <w:lastRenderedPageBreak/>
         <w:t xml:space="preserve">Problems with Astah GSN XMI </w:t>
@@ -9511,7 +9526,7 @@
       <w:r>
         <w:t>iles</w:t>
       </w:r>
-      <w:bookmarkEnd w:id="14"/>
+      <w:bookmarkEnd w:id="13"/>
     </w:p>
     <w:p/>
     <w:p>
@@ -9823,12 +9838,12 @@
           <w:numId w:val="1"/>
         </w:numPr>
       </w:pPr>
-      <w:bookmarkStart w:id="15" w:name="_Toc45106703"/>
+      <w:bookmarkStart w:id="14" w:name="_Toc45106703"/>
       <w:r>
         <w:lastRenderedPageBreak/>
         <w:t>IMPLEMENTATION</w:t>
       </w:r>
-      <w:bookmarkEnd w:id="15"/>
+      <w:bookmarkEnd w:id="14"/>
     </w:p>
     <w:p/>
     <w:p>
@@ -9985,11 +10000,11 @@
           <w:numId w:val="1"/>
         </w:numPr>
       </w:pPr>
-      <w:bookmarkStart w:id="16" w:name="_Toc45106704"/>
+      <w:bookmarkStart w:id="15" w:name="_Toc45106704"/>
       <w:r>
         <w:t>GSN Model</w:t>
       </w:r>
-      <w:bookmarkEnd w:id="16"/>
+      <w:bookmarkEnd w:id="15"/>
     </w:p>
     <w:p/>
     <w:p>
@@ -10300,14 +10315,14 @@
           <w:numId w:val="1"/>
         </w:numPr>
       </w:pPr>
-      <w:bookmarkStart w:id="17" w:name="_Toc45106705"/>
+      <w:bookmarkStart w:id="16" w:name="_Toc45106705"/>
       <w:r>
         <w:t xml:space="preserve">GSN </w:t>
       </w:r>
       <w:r>
         <w:t>Property</w:t>
       </w:r>
-      <w:bookmarkEnd w:id="17"/>
+      <w:bookmarkEnd w:id="16"/>
     </w:p>
     <w:p/>
     <w:p>
@@ -10967,7 +10982,7 @@
           <w:numId w:val="1"/>
         </w:numPr>
       </w:pPr>
-      <w:bookmarkStart w:id="18" w:name="_Toc45106706"/>
+      <w:bookmarkStart w:id="17" w:name="_Toc45106706"/>
       <w:r>
         <w:lastRenderedPageBreak/>
         <w:t xml:space="preserve">GSN </w:t>
@@ -10978,7 +10993,7 @@
       <w:r>
         <w:t xml:space="preserve"> Type</w:t>
       </w:r>
-      <w:bookmarkEnd w:id="18"/>
+      <w:bookmarkEnd w:id="17"/>
     </w:p>
     <w:p/>
     <w:p>
@@ -11178,11 +11193,11 @@
           <w:numId w:val="1"/>
         </w:numPr>
       </w:pPr>
-      <w:bookmarkStart w:id="19" w:name="_Toc45106707"/>
+      <w:bookmarkStart w:id="18" w:name="_Toc45106707"/>
       <w:r>
         <w:t>GSN Property Getter</w:t>
       </w:r>
-      <w:bookmarkEnd w:id="19"/>
+      <w:bookmarkEnd w:id="18"/>
     </w:p>
     <w:p/>
     <w:p>
@@ -12759,7 +12774,7 @@
           <w:numId w:val="1"/>
         </w:numPr>
       </w:pPr>
-      <w:bookmarkStart w:id="20" w:name="_Toc45106708"/>
+      <w:bookmarkStart w:id="19" w:name="_Toc45106708"/>
       <w:r>
         <w:lastRenderedPageBreak/>
         <w:t>G</w:t>
@@ -12767,7 +12782,7 @@
       <w:r>
         <w:t>SN Property Setter</w:t>
       </w:r>
-      <w:bookmarkEnd w:id="20"/>
+      <w:bookmarkEnd w:id="19"/>
     </w:p>
     <w:p/>
     <w:p>
@@ -13404,7 +13419,7 @@
           <w:numId w:val="1"/>
         </w:numPr>
       </w:pPr>
-      <w:bookmarkStart w:id="21" w:name="_Toc45106709"/>
+      <w:bookmarkStart w:id="20" w:name="_Toc45106709"/>
       <w:r>
         <w:lastRenderedPageBreak/>
         <w:t xml:space="preserve">TESTING &amp; </w:t>
@@ -13412,7 +13427,7 @@
       <w:r>
         <w:t>EVALUATION</w:t>
       </w:r>
-      <w:bookmarkEnd w:id="21"/>
+      <w:bookmarkEnd w:id="20"/>
     </w:p>
     <w:p/>
     <w:p>
@@ -13435,7 +13450,7 @@
           <w:numId w:val="1"/>
         </w:numPr>
       </w:pPr>
-      <w:bookmarkStart w:id="22" w:name="_Toc45106710"/>
+      <w:bookmarkStart w:id="21" w:name="_Toc45106710"/>
       <w:r>
         <w:t xml:space="preserve">How </w:t>
       </w:r>
@@ -13445,7 +13460,7 @@
       <w:r>
         <w:t xml:space="preserve"> Use Astah GSN Driver?</w:t>
       </w:r>
-      <w:bookmarkEnd w:id="22"/>
+      <w:bookmarkEnd w:id="21"/>
     </w:p>
     <w:p/>
     <w:p>
@@ -13456,11 +13471,11 @@
           <w:numId w:val="1"/>
         </w:numPr>
       </w:pPr>
-      <w:bookmarkStart w:id="23" w:name="_Toc45106711"/>
+      <w:bookmarkStart w:id="22" w:name="_Toc45106711"/>
       <w:r>
         <w:t>Loading the Astah GSN model into Epsilon</w:t>
       </w:r>
-      <w:bookmarkEnd w:id="23"/>
+      <w:bookmarkEnd w:id="22"/>
     </w:p>
     <w:p/>
     <w:p>
@@ -13763,27 +13778,14 @@
       <w:r>
         <w:t xml:space="preserve">Figure </w:t>
       </w:r>
-      <w:r>
-        <w:fldChar w:fldCharType="begin"/>
-      </w:r>
-      <w:r>
-        <w:instrText xml:space="preserve"> SEQ Figure \* ARABIC </w:instrText>
-      </w:r>
-      <w:r>
-        <w:fldChar w:fldCharType="separate"/>
-      </w:r>
-      <w:r>
-        <w:rPr>
-          <w:noProof/>
-        </w:rPr>
-        <w:t>1</w:t>
-      </w:r>
-      <w:r>
-        <w:rPr>
-          <w:noProof/>
-        </w:rPr>
-        <w:fldChar w:fldCharType="end"/>
-      </w:r>
+      <w:fldSimple w:instr=" SEQ Figure \* ARABIC ">
+        <w:r>
+          <w:rPr>
+            <w:noProof/>
+          </w:rPr>
+          <w:t>1</w:t>
+        </w:r>
+      </w:fldSimple>
       <w:r>
         <w:t>: Loading Astah GSN model into EOL</w:t>
       </w:r>
@@ -13948,27 +13950,14 @@
       <w:r>
         <w:t xml:space="preserve">Figure </w:t>
       </w:r>
-      <w:r>
-        <w:fldChar w:fldCharType="begin"/>
-      </w:r>
-      <w:r>
-        <w:instrText xml:space="preserve"> SEQ Figure \* ARABIC </w:instrText>
-      </w:r>
-      <w:r>
-        <w:fldChar w:fldCharType="separate"/>
-      </w:r>
-      <w:r>
-        <w:rPr>
-          <w:noProof/>
-        </w:rPr>
-        <w:t>2</w:t>
-      </w:r>
-      <w:r>
-        <w:rPr>
-          <w:noProof/>
-        </w:rPr>
-        <w:fldChar w:fldCharType="end"/>
-      </w:r>
+      <w:fldSimple w:instr=" SEQ Figure \* ARABIC ">
+        <w:r>
+          <w:rPr>
+            <w:noProof/>
+          </w:rPr>
+          <w:t>2</w:t>
+        </w:r>
+      </w:fldSimple>
       <w:r>
         <w:t>: Loading model</w:t>
       </w:r>
@@ -14093,27 +14082,14 @@
       <w:r>
         <w:t xml:space="preserve">Figure </w:t>
       </w:r>
-      <w:r>
-        <w:fldChar w:fldCharType="begin"/>
-      </w:r>
-      <w:r>
-        <w:instrText xml:space="preserve"> SEQ Figure \* ARABIC </w:instrText>
-      </w:r>
-      <w:r>
-        <w:fldChar w:fldCharType="separate"/>
-      </w:r>
-      <w:r>
-        <w:rPr>
-          <w:noProof/>
-        </w:rPr>
-        <w:t>3</w:t>
-      </w:r>
-      <w:r>
-        <w:rPr>
-          <w:noProof/>
-        </w:rPr>
-        <w:fldChar w:fldCharType="end"/>
-      </w:r>
+      <w:fldSimple w:instr=" SEQ Figure \* ARABIC ">
+        <w:r>
+          <w:rPr>
+            <w:noProof/>
+          </w:rPr>
+          <w:t>3</w:t>
+        </w:r>
+      </w:fldSimple>
       <w:r>
         <w:t>: Running EOL with Astah GSN model</w:t>
       </w:r>
@@ -14133,11 +14109,11 @@
           <w:numId w:val="1"/>
         </w:numPr>
       </w:pPr>
-      <w:bookmarkStart w:id="24" w:name="_Toc45106712"/>
+      <w:bookmarkStart w:id="23" w:name="_Toc45106712"/>
       <w:r>
         <w:t>Reading/accessing GSN models with EOL</w:t>
       </w:r>
-      <w:bookmarkEnd w:id="24"/>
+      <w:bookmarkEnd w:id="23"/>
     </w:p>
     <w:p/>
     <w:p>
@@ -14699,24 +14675,14 @@
       <w:r>
         <w:t xml:space="preserve">Table </w:t>
       </w:r>
-      <w:r>
-        <w:fldChar w:fldCharType="begin"/>
-      </w:r>
-      <w:r>
-        <w:instrText xml:space="preserve"> SEQ Table \* ARABIC </w:instrText>
-      </w:r>
-      <w:r>
-        <w:fldChar w:fldCharType="separate"/>
-      </w:r>
-      <w:r>
-        <w:rPr>
-          <w:noProof/>
-        </w:rPr>
-        <w:t>5</w:t>
-      </w:r>
-      <w:r>
-        <w:fldChar w:fldCharType="end"/>
-      </w:r>
+      <w:fldSimple w:instr=" SEQ Table \* ARABIC ">
+        <w:r>
+          <w:rPr>
+            <w:noProof/>
+          </w:rPr>
+          <w:t>5</w:t>
+        </w:r>
+      </w:fldSimple>
       <w:r>
         <w:t>: Astah GSN Driver</w:t>
       </w:r>
@@ -15103,24 +15069,14 @@
       <w:r>
         <w:t xml:space="preserve">Table </w:t>
       </w:r>
-      <w:r>
-        <w:fldChar w:fldCharType="begin"/>
-      </w:r>
-      <w:r>
-        <w:instrText xml:space="preserve"> SEQ Table \* ARABIC </w:instrText>
-      </w:r>
-      <w:r>
-        <w:fldChar w:fldCharType="separate"/>
-      </w:r>
-      <w:r>
-        <w:rPr>
-          <w:noProof/>
-        </w:rPr>
-        <w:t>6</w:t>
-      </w:r>
-      <w:r>
-        <w:fldChar w:fldCharType="end"/>
-      </w:r>
+      <w:fldSimple w:instr=" SEQ Table \* ARABIC ">
+        <w:r>
+          <w:rPr>
+            <w:noProof/>
+          </w:rPr>
+          <w:t>6</w:t>
+        </w:r>
+      </w:fldSimple>
       <w:r>
         <w:t>: Astah GSN Driver Single Element Getters</w:t>
       </w:r>
@@ -15668,24 +15624,14 @@
       <w:r>
         <w:t xml:space="preserve">Table </w:t>
       </w:r>
-      <w:r>
-        <w:fldChar w:fldCharType="begin"/>
-      </w:r>
-      <w:r>
-        <w:instrText xml:space="preserve"> SEQ Table \* ARABIC </w:instrText>
-      </w:r>
-      <w:r>
-        <w:fldChar w:fldCharType="separate"/>
-      </w:r>
-      <w:r>
-        <w:rPr>
-          <w:noProof/>
-        </w:rPr>
-        <w:t>7</w:t>
-      </w:r>
-      <w:r>
-        <w:fldChar w:fldCharType="end"/>
-      </w:r>
+      <w:fldSimple w:instr=" SEQ Table \* ARABIC ">
+        <w:r>
+          <w:rPr>
+            <w:noProof/>
+          </w:rPr>
+          <w:t>7</w:t>
+        </w:r>
+      </w:fldSimple>
       <w:r>
         <w:t xml:space="preserve">: Astah GSN Driver Multiple Element (List) </w:t>
       </w:r>
@@ -15743,11 +15689,11 @@
           <w:numId w:val="1"/>
         </w:numPr>
       </w:pPr>
-      <w:bookmarkStart w:id="25" w:name="_Toc45106713"/>
+      <w:bookmarkStart w:id="24" w:name="_Toc45106713"/>
       <w:r>
         <w:t>Updating GSN models with EOL</w:t>
       </w:r>
-      <w:bookmarkEnd w:id="25"/>
+      <w:bookmarkEnd w:id="24"/>
     </w:p>
     <w:p/>
     <w:p>
@@ -16301,24 +16247,14 @@
       <w:r>
         <w:t xml:space="preserve">Table </w:t>
       </w:r>
-      <w:r>
-        <w:fldChar w:fldCharType="begin"/>
-      </w:r>
-      <w:r>
-        <w:instrText xml:space="preserve"> SEQ Table \* ARABIC </w:instrText>
-      </w:r>
-      <w:r>
-        <w:fldChar w:fldCharType="separate"/>
-      </w:r>
-      <w:r>
-        <w:rPr>
-          <w:noProof/>
-        </w:rPr>
-        <w:t>8</w:t>
-      </w:r>
-      <w:r>
-        <w:fldChar w:fldCharType="end"/>
-      </w:r>
+      <w:fldSimple w:instr=" SEQ Table \* ARABIC ">
+        <w:r>
+          <w:rPr>
+            <w:noProof/>
+          </w:rPr>
+          <w:t>8</w:t>
+        </w:r>
+      </w:fldSimple>
       <w:r>
         <w:t xml:space="preserve">: </w:t>
       </w:r>
@@ -16340,12 +16276,12 @@
           <w:numId w:val="1"/>
         </w:numPr>
       </w:pPr>
-      <w:bookmarkStart w:id="26" w:name="_Toc45106714"/>
+      <w:bookmarkStart w:id="25" w:name="_Toc45106714"/>
       <w:r>
         <w:lastRenderedPageBreak/>
         <w:t>Creating new elements in GSN model with EOL</w:t>
       </w:r>
-      <w:bookmarkEnd w:id="26"/>
+      <w:bookmarkEnd w:id="25"/>
     </w:p>
     <w:p/>
     <w:p>
@@ -16574,24 +16510,14 @@
       <w:r>
         <w:t xml:space="preserve">Table </w:t>
       </w:r>
-      <w:r>
-        <w:fldChar w:fldCharType="begin"/>
-      </w:r>
-      <w:r>
-        <w:instrText xml:space="preserve"> SEQ Table \* ARABIC </w:instrText>
-      </w:r>
-      <w:r>
-        <w:fldChar w:fldCharType="separate"/>
-      </w:r>
-      <w:r>
-        <w:rPr>
-          <w:noProof/>
-        </w:rPr>
-        <w:t>9</w:t>
-      </w:r>
-      <w:r>
-        <w:fldChar w:fldCharType="end"/>
-      </w:r>
+      <w:fldSimple w:instr=" SEQ Table \* ARABIC ">
+        <w:r>
+          <w:rPr>
+            <w:noProof/>
+          </w:rPr>
+          <w:t>9</w:t>
+        </w:r>
+      </w:fldSimple>
       <w:r>
         <w:t>: Astah GSN Driver Element Creator Commands</w:t>
       </w:r>
@@ -16649,11 +16575,11 @@
           <w:numId w:val="1"/>
         </w:numPr>
       </w:pPr>
-      <w:bookmarkStart w:id="27" w:name="_Toc45106715"/>
+      <w:bookmarkStart w:id="26" w:name="_Toc45106715"/>
       <w:r>
         <w:t>Deleting elements in GSN model with EOL</w:t>
       </w:r>
-      <w:bookmarkEnd w:id="27"/>
+      <w:bookmarkEnd w:id="26"/>
     </w:p>
     <w:p/>
     <w:p>
@@ -16794,24 +16720,14 @@
       <w:r>
         <w:t xml:space="preserve">Table </w:t>
       </w:r>
-      <w:r>
-        <w:fldChar w:fldCharType="begin"/>
-      </w:r>
-      <w:r>
-        <w:instrText xml:space="preserve"> SEQ Table \* ARABIC </w:instrText>
-      </w:r>
-      <w:r>
-        <w:fldChar w:fldCharType="separate"/>
-      </w:r>
-      <w:r>
-        <w:rPr>
-          <w:noProof/>
-        </w:rPr>
-        <w:t>10</w:t>
-      </w:r>
-      <w:r>
-        <w:fldChar w:fldCharType="end"/>
-      </w:r>
+      <w:fldSimple w:instr=" SEQ Table \* ARABIC ">
+        <w:r>
+          <w:rPr>
+            <w:noProof/>
+          </w:rPr>
+          <w:t>10</w:t>
+        </w:r>
+      </w:fldSimple>
       <w:r>
         <w:t>: Astah GSN Driver Element Delete Commands</w:t>
       </w:r>
@@ -16825,7 +16741,7 @@
           <w:numId w:val="1"/>
         </w:numPr>
       </w:pPr>
-      <w:bookmarkStart w:id="28" w:name="_Toc45106716"/>
+      <w:bookmarkStart w:id="27" w:name="_Toc45106716"/>
       <w:r>
         <w:t xml:space="preserve">Epsilon Validation Language </w:t>
       </w:r>
@@ -16835,7 +16751,7 @@
       <w:r>
         <w:t>usage</w:t>
       </w:r>
-      <w:bookmarkEnd w:id="28"/>
+      <w:bookmarkEnd w:id="27"/>
     </w:p>
     <w:p>
       <w:r>
@@ -16868,7 +16784,13 @@
         <w:t xml:space="preserve"> also supports warning messages as well and the user can choose between these two options.</w:t>
       </w:r>
       <w:r>
-        <w:t xml:space="preserve"> Table 11 displays the example EVL script on GSN models.</w:t>
+        <w:t xml:space="preserve"> </w:t>
+      </w:r>
+      <w:r>
+        <w:t xml:space="preserve">Listing </w:t>
+      </w:r>
+      <w:r>
+        <w:t>1 displays the example EVL script on GSN models.</w:t>
       </w:r>
     </w:p>
     <w:p>
@@ -18180,26 +18102,42 @@
         <w:pStyle w:val="ResimYazs"/>
       </w:pPr>
       <w:r>
+        <w:t xml:space="preserve">Listing </w:t>
+      </w:r>
+      <w:fldSimple w:instr=" SEQ Listing \* ARABIC ">
+        <w:r>
+          <w:rPr>
+            <w:noProof/>
+          </w:rPr>
+          <w:t>1</w:t>
+        </w:r>
+      </w:fldSimple>
+      <w:r>
+        <w:t>: EVL usage example</w:t>
+      </w:r>
+      <w:r>
+        <w:rPr>
+          <w:noProof/>
+        </w:rPr>
+        <w:t xml:space="preserve"> in Astah GSN driver</w:t>
+      </w:r>
+    </w:p>
+    <w:p>
+      <w:pPr>
+        <w:pStyle w:val="ResimYazs"/>
+      </w:pPr>
+      <w:r>
+        <w:lastRenderedPageBreak/>
         <w:t xml:space="preserve">Table </w:t>
       </w:r>
-      <w:r>
-        <w:fldChar w:fldCharType="begin"/>
-      </w:r>
-      <w:r>
-        <w:instrText xml:space="preserve"> SEQ Table \* ARABIC </w:instrText>
-      </w:r>
-      <w:r>
-        <w:fldChar w:fldCharType="separate"/>
-      </w:r>
-      <w:r>
-        <w:rPr>
-          <w:noProof/>
-        </w:rPr>
-        <w:t>11</w:t>
-      </w:r>
-      <w:r>
-        <w:fldChar w:fldCharType="end"/>
-      </w:r>
+      <w:fldSimple w:instr=" SEQ Table \* ARABIC ">
+        <w:r>
+          <w:rPr>
+            <w:noProof/>
+          </w:rPr>
+          <w:t>11</w:t>
+        </w:r>
+      </w:fldSimple>
       <w:r>
         <w:t xml:space="preserve">: </w:t>
       </w:r>
@@ -18215,9 +18153,8 @@
           <w:numId w:val="1"/>
         </w:numPr>
       </w:pPr>
-      <w:bookmarkStart w:id="29" w:name="_Toc45106717"/>
-      <w:r>
-        <w:lastRenderedPageBreak/>
+      <w:bookmarkStart w:id="28" w:name="_Toc45106717"/>
+      <w:r>
         <w:t xml:space="preserve">Epsilon Code Generation Language </w:t>
       </w:r>
       <w:r>
@@ -18226,7 +18163,7 @@
       <w:r>
         <w:t>usage</w:t>
       </w:r>
-      <w:bookmarkEnd w:id="29"/>
+      <w:bookmarkEnd w:id="28"/>
     </w:p>
     <w:p/>
     <w:p>
@@ -18234,7 +18171,19 @@
         <w:t>This EGL and EGX scripts will generate an HTML table for all Goal elements in the Astah GSN model. Table’s rows will contain Goal IDs and Goal contents. EGX script handles file operations such as read and creates a newly generated file. EGL script handles code generation operations. In this EGL, I used for loop to go over each goal element and putting their ID and content values inside the HTML table’s rows.</w:t>
       </w:r>
       <w:r>
-        <w:t xml:space="preserve"> Table 12 shows the EGX and Table 13 indicates the EGL scripts, respectively.</w:t>
+        <w:t xml:space="preserve"> </w:t>
+      </w:r>
+      <w:r>
+        <w:t xml:space="preserve">Listing </w:t>
+      </w:r>
+      <w:r>
+        <w:t xml:space="preserve">2 shows the EGX and </w:t>
+      </w:r>
+      <w:r>
+        <w:t xml:space="preserve">Listing </w:t>
+      </w:r>
+      <w:r>
+        <w:t>3 indicates the EGL scripts, respectively.</w:t>
       </w:r>
     </w:p>
     <w:p>
@@ -18492,51 +18441,26 @@
     <w:p>
       <w:pPr>
         <w:pStyle w:val="ResimYazs"/>
-        <w:rPr>
-          <w:b w:val="0"/>
-        </w:rPr>
-      </w:pPr>
-      <w:r>
-        <w:t xml:space="preserve">Table </w:t>
-      </w:r>
-      <w:r>
-        <w:fldChar w:fldCharType="begin"/>
-      </w:r>
-      <w:r>
-        <w:instrText xml:space="preserve"> SEQ Table \* ARABIC </w:instrText>
-      </w:r>
-      <w:r>
-        <w:fldChar w:fldCharType="separate"/>
-      </w:r>
-      <w:r>
-        <w:rPr>
-          <w:noProof/>
-        </w:rPr>
-        <w:t>12</w:t>
-      </w:r>
-      <w:r>
-        <w:fldChar w:fldCharType="end"/>
-      </w:r>
+      </w:pPr>
+      <w:r>
+        <w:t xml:space="preserve">Listing </w:t>
+      </w:r>
+      <w:fldSimple w:instr=" SEQ Listing \* ARABIC ">
+        <w:r>
+          <w:rPr>
+            <w:noProof/>
+          </w:rPr>
+          <w:t>2</w:t>
+        </w:r>
+      </w:fldSimple>
       <w:r>
         <w:t xml:space="preserve">: </w:t>
       </w:r>
       <w:r>
-        <w:t>E</w:t>
-      </w:r>
-      <w:r>
-        <w:t>GX</w:t>
-      </w:r>
-      <w:r>
-        <w:t xml:space="preserve"> usage example in Astah GSN driver</w:t>
-      </w:r>
-    </w:p>
-    <w:p>
-      <w:pPr>
-        <w:rPr>
-          <w:u w:val="single"/>
-        </w:rPr>
-      </w:pPr>
-    </w:p>
+        <w:t>EGX usage example in Astah GSN driver</w:t>
+      </w:r>
+    </w:p>
+    <w:p/>
     <w:tbl>
       <w:tblPr>
         <w:tblStyle w:val="TabloKlavuzu"/>
@@ -18853,37 +18777,21 @@
         <w:pStyle w:val="ResimYazs"/>
       </w:pPr>
       <w:r>
-        <w:t xml:space="preserve">Table </w:t>
-      </w:r>
-      <w:r>
-        <w:fldChar w:fldCharType="begin"/>
-      </w:r>
-      <w:r>
-        <w:instrText xml:space="preserve"> SEQ Table \* ARABIC </w:instrText>
-      </w:r>
-      <w:r>
-        <w:fldChar w:fldCharType="separate"/>
-      </w:r>
-      <w:r>
-        <w:rPr>
-          <w:noProof/>
-        </w:rPr>
-        <w:t>13</w:t>
-      </w:r>
-      <w:r>
-        <w:fldChar w:fldCharType="end"/>
-      </w:r>
+        <w:t xml:space="preserve">Listing </w:t>
+      </w:r>
+      <w:fldSimple w:instr=" SEQ Listing \* ARABIC ">
+        <w:r>
+          <w:rPr>
+            <w:noProof/>
+          </w:rPr>
+          <w:t>3</w:t>
+        </w:r>
+      </w:fldSimple>
       <w:r>
         <w:t xml:space="preserve">: </w:t>
       </w:r>
       <w:r>
-        <w:t>E</w:t>
-      </w:r>
-      <w:r>
-        <w:t>G</w:t>
-      </w:r>
-      <w:r>
-        <w:t>L usage example in Astah GSN driver</w:t>
+        <w:t>EGL usage example in Astah GSN driver</w:t>
       </w:r>
     </w:p>
     <w:p/>
@@ -18895,7 +18803,7 @@
           <w:numId w:val="1"/>
         </w:numPr>
       </w:pPr>
-      <w:bookmarkStart w:id="30" w:name="_Toc45106718"/>
+      <w:bookmarkStart w:id="29" w:name="_Toc45106718"/>
       <w:r>
         <w:t xml:space="preserve">Epsilon Transformation Language </w:t>
       </w:r>
@@ -18905,7 +18813,7 @@
       <w:r>
         <w:t>usage</w:t>
       </w:r>
-      <w:bookmarkEnd w:id="30"/>
+      <w:bookmarkEnd w:id="29"/>
     </w:p>
     <w:p>
       <w:pPr>
@@ -18928,19 +18836,19 @@
           <w:numId w:val="1"/>
         </w:numPr>
       </w:pPr>
-      <w:bookmarkStart w:id="31" w:name="_Toc45106719"/>
-      <w:r>
+      <w:bookmarkStart w:id="30" w:name="_Toc45106719"/>
+      <w:r>
+        <w:lastRenderedPageBreak/>
         <w:t>GSN Model Examples</w:t>
       </w:r>
       <w:r>
         <w:t xml:space="preserve"> with Epsilon</w:t>
       </w:r>
-      <w:bookmarkEnd w:id="31"/>
+      <w:bookmarkEnd w:id="30"/>
     </w:p>
     <w:p/>
     <w:p>
       <w:r>
-        <w:lastRenderedPageBreak/>
         <w:t>GSN diagrams mostly used in safety</w:t>
       </w:r>
       <w:r>
@@ -19003,11 +18911,11 @@
           <w:numId w:val="1"/>
         </w:numPr>
       </w:pPr>
-      <w:bookmarkStart w:id="32" w:name="_Toc45106720"/>
+      <w:bookmarkStart w:id="31" w:name="_Toc45106720"/>
       <w:r>
         <w:t>GSN Community Standard Model</w:t>
       </w:r>
-      <w:bookmarkEnd w:id="32"/>
+      <w:bookmarkEnd w:id="31"/>
     </w:p>
     <w:p/>
     <w:p>
@@ -19093,27 +19001,14 @@
       <w:r>
         <w:t xml:space="preserve">Figure </w:t>
       </w:r>
-      <w:r>
-        <w:fldChar w:fldCharType="begin"/>
-      </w:r>
-      <w:r>
-        <w:instrText xml:space="preserve"> SEQ Figure \* ARABIC </w:instrText>
-      </w:r>
-      <w:r>
-        <w:fldChar w:fldCharType="separate"/>
-      </w:r>
-      <w:r>
-        <w:rPr>
-          <w:noProof/>
-        </w:rPr>
-        <w:t>4</w:t>
-      </w:r>
-      <w:r>
-        <w:rPr>
-          <w:noProof/>
-        </w:rPr>
-        <w:fldChar w:fldCharType="end"/>
-      </w:r>
+      <w:fldSimple w:instr=" SEQ Figure \* ARABIC ">
+        <w:r>
+          <w:rPr>
+            <w:noProof/>
+          </w:rPr>
+          <w:t>4</w:t>
+        </w:r>
+      </w:fldSimple>
       <w:r>
         <w:t>: An Example GSN Diagram from GSN Standards Document</w:t>
       </w:r>
@@ -19134,7 +19029,6 @@
     <w:p/>
     <w:p>
       <w:r>
-        <w:lastRenderedPageBreak/>
         <w:t>Epsilon Object Language helps users to access or update the model elements. Update operations include changing element values, creating new elements and deleting existing elements from the model. Table 14 demonstrates several element queries in the Astah GSN driver.</w:t>
       </w:r>
     </w:p>
@@ -19737,29 +19631,19 @@
       <w:r>
         <w:t xml:space="preserve">Table </w:t>
       </w:r>
-      <w:r>
-        <w:fldChar w:fldCharType="begin"/>
-      </w:r>
-      <w:r>
-        <w:instrText xml:space="preserve"> SEQ Table \* ARABIC </w:instrText>
-      </w:r>
-      <w:r>
-        <w:fldChar w:fldCharType="separate"/>
-      </w:r>
-      <w:r>
-        <w:rPr>
-          <w:noProof/>
-        </w:rPr>
-        <w:t>14</w:t>
-      </w:r>
-      <w:r>
-        <w:fldChar w:fldCharType="end"/>
-      </w:r>
-      <w:r>
-        <w:t xml:space="preserve">: Element Queries </w:t>
-      </w:r>
-      <w:r>
-        <w:t>on GSN Community Standard Model</w:t>
+      <w:fldSimple w:instr=" SEQ Table \* ARABIC ">
+        <w:r>
+          <w:rPr>
+            <w:noProof/>
+          </w:rPr>
+          <w:t>12</w:t>
+        </w:r>
+      </w:fldSimple>
+      <w:r>
+        <w:t xml:space="preserve">: </w:t>
+      </w:r>
+      <w:r>
+        <w:t>Element Queries on GSN Community Standard Model</w:t>
       </w:r>
     </w:p>
     <w:p/>
@@ -19848,6 +19732,7 @@
     </w:p>
     <w:p>
       <w:r>
+        <w:lastRenderedPageBreak/>
         <w:t xml:space="preserve">This constraint is just for showing Astah GSN driver’s capabilities, normally </w:t>
       </w:r>
       <w:r>
@@ -19903,7 +19788,6 @@
                 <w:color w:val="7F0055"/>
                 <w:szCs w:val="20"/>
               </w:rPr>
-              <w:lastRenderedPageBreak/>
               <w:t>context</w:t>
             </w:r>
             <w:r>
@@ -21211,6 +21095,7 @@
                 <w:color w:val="000000"/>
                 <w:szCs w:val="20"/>
               </w:rPr>
+              <w:lastRenderedPageBreak/>
               <w:t xml:space="preserve">            </w:t>
             </w:r>
             <w:r>
@@ -21376,7 +21261,6 @@
                 <w:color w:val="000000"/>
                 <w:szCs w:val="20"/>
               </w:rPr>
-              <w:lastRenderedPageBreak/>
               <w:t>}</w:t>
             </w:r>
           </w:p>
@@ -21389,31 +21273,21 @@
       </w:pPr>
       <w:r>
         <w:lastRenderedPageBreak/>
-        <w:t xml:space="preserve">Table </w:t>
-      </w:r>
-      <w:r>
-        <w:fldChar w:fldCharType="begin"/>
-      </w:r>
-      <w:r>
-        <w:instrText xml:space="preserve"> SEQ Table \* ARABIC </w:instrText>
-      </w:r>
-      <w:r>
-        <w:fldChar w:fldCharType="separate"/>
-      </w:r>
-      <w:r>
-        <w:rPr>
-          <w:noProof/>
-        </w:rPr>
-        <w:t>15</w:t>
-      </w:r>
-      <w:r>
-        <w:fldChar w:fldCharType="end"/>
-      </w:r>
-      <w:r>
-        <w:t xml:space="preserve">: StrategyWithoutContext Validation on </w:t>
-      </w:r>
-      <w:r>
-        <w:t>GSN Community Standard Model</w:t>
+        <w:t xml:space="preserve">Listing </w:t>
+      </w:r>
+      <w:fldSimple w:instr=" SEQ Listing \* ARABIC ">
+        <w:r>
+          <w:rPr>
+            <w:noProof/>
+          </w:rPr>
+          <w:t>4</w:t>
+        </w:r>
+      </w:fldSimple>
+      <w:r>
+        <w:t xml:space="preserve">: </w:t>
+      </w:r>
+      <w:r>
+        <w:t>StrategyWithoutContext Validation on GSN Community Standard Model</w:t>
       </w:r>
     </w:p>
     <w:p/>
@@ -22513,6 +22387,7 @@
                 <w:color w:val="000000"/>
                 <w:szCs w:val="20"/>
               </w:rPr>
+              <w:lastRenderedPageBreak/>
               <w:t>}</w:t>
             </w:r>
           </w:p>
@@ -22524,31 +22399,22 @@
         <w:pStyle w:val="ResimYazs"/>
       </w:pPr>
       <w:r>
-        <w:t xml:space="preserve">Table </w:t>
-      </w:r>
-      <w:r>
-        <w:fldChar w:fldCharType="begin"/>
-      </w:r>
-      <w:r>
-        <w:instrText xml:space="preserve"> SEQ Table \* ARABIC </w:instrText>
-      </w:r>
-      <w:r>
-        <w:fldChar w:fldCharType="separate"/>
-      </w:r>
-      <w:r>
-        <w:rPr>
-          <w:noProof/>
-        </w:rPr>
-        <w:t>16</w:t>
-      </w:r>
-      <w:r>
-        <w:fldChar w:fldCharType="end"/>
-      </w:r>
-      <w:r>
-        <w:t xml:space="preserve">: SolutionMustHaveConnection Validation on </w:t>
-      </w:r>
-      <w:r>
-        <w:t>GSN Community Standard Model</w:t>
+        <w:lastRenderedPageBreak/>
+        <w:t xml:space="preserve">Listing </w:t>
+      </w:r>
+      <w:fldSimple w:instr=" SEQ Listing \* ARABIC ">
+        <w:r>
+          <w:rPr>
+            <w:noProof/>
+          </w:rPr>
+          <w:t>5</w:t>
+        </w:r>
+      </w:fldSimple>
+      <w:r>
+        <w:t xml:space="preserve">: </w:t>
+      </w:r>
+      <w:r>
+        <w:t>SolutionMustHaveConnection Validation on GSN Community Standard Model</w:t>
       </w:r>
     </w:p>
     <w:p/>
@@ -22567,7 +22433,6 @@
     <w:p/>
     <w:p>
       <w:r>
-        <w:lastRenderedPageBreak/>
         <w:t xml:space="preserve">Running EGL scripts in Epsilon requires EGX files for filenames. </w:t>
       </w:r>
       <w:r>
@@ -22958,34 +22823,21 @@
         </w:rPr>
       </w:pPr>
       <w:r>
-        <w:t xml:space="preserve">Table </w:t>
-      </w:r>
-      <w:r>
-        <w:fldChar w:fldCharType="begin"/>
-      </w:r>
-      <w:r>
-        <w:instrText xml:space="preserve"> SEQ Table \* ARABIC </w:instrText>
-      </w:r>
-      <w:r>
-        <w:fldChar w:fldCharType="separate"/>
-      </w:r>
-      <w:r>
-        <w:rPr>
-          <w:noProof/>
-        </w:rPr>
-        <w:t>17</w:t>
-      </w:r>
-      <w:r>
-        <w:fldChar w:fldCharType="end"/>
-      </w:r>
-      <w:r>
-        <w:t xml:space="preserve">: HTML Table Generator EGX Script for </w:t>
-      </w:r>
-      <w:r>
-        <w:rPr>
-          <w:noProof/>
-        </w:rPr>
-        <w:t>GSN Community Standard Model</w:t>
+        <w:t xml:space="preserve">Listing </w:t>
+      </w:r>
+      <w:fldSimple w:instr=" SEQ Listing \* ARABIC ">
+        <w:r>
+          <w:rPr>
+            <w:noProof/>
+          </w:rPr>
+          <w:t>6</w:t>
+        </w:r>
+      </w:fldSimple>
+      <w:r>
+        <w:t xml:space="preserve">: </w:t>
+      </w:r>
+      <w:r>
+        <w:t>HTML Table Generator EGX Script for GSN Community Standard Model</w:t>
       </w:r>
     </w:p>
     <w:p/>
@@ -23461,31 +23313,21 @@
         <w:pStyle w:val="ResimYazs"/>
       </w:pPr>
       <w:r>
-        <w:t xml:space="preserve">Table </w:t>
-      </w:r>
-      <w:r>
-        <w:fldChar w:fldCharType="begin"/>
-      </w:r>
-      <w:r>
-        <w:instrText xml:space="preserve"> SEQ Table \* ARABIC </w:instrText>
-      </w:r>
-      <w:r>
-        <w:fldChar w:fldCharType="separate"/>
-      </w:r>
-      <w:r>
-        <w:rPr>
-          <w:noProof/>
-        </w:rPr>
-        <w:t>18</w:t>
-      </w:r>
-      <w:r>
-        <w:fldChar w:fldCharType="end"/>
-      </w:r>
-      <w:r>
-        <w:t xml:space="preserve">: HTML Table Generator EGL Script for </w:t>
-      </w:r>
-      <w:r>
-        <w:t>GSN Community Standard Model</w:t>
+        <w:t xml:space="preserve">Listing </w:t>
+      </w:r>
+      <w:fldSimple w:instr=" SEQ Listing \* ARABIC ">
+        <w:r>
+          <w:rPr>
+            <w:noProof/>
+          </w:rPr>
+          <w:t>7</w:t>
+        </w:r>
+      </w:fldSimple>
+      <w:r>
+        <w:t xml:space="preserve">: </w:t>
+      </w:r>
+      <w:r>
+        <w:t>HTML Table Generator EGL Script for GSN Community Standard Model</w:t>
       </w:r>
     </w:p>
     <w:p/>
@@ -24497,26 +24339,19 @@
       <w:r>
         <w:t xml:space="preserve">Table </w:t>
       </w:r>
-      <w:r>
-        <w:fldChar w:fldCharType="begin"/>
-      </w:r>
-      <w:r>
-        <w:instrText xml:space="preserve"> SEQ Table \* ARABIC </w:instrText>
-      </w:r>
-      <w:r>
-        <w:fldChar w:fldCharType="separate"/>
-      </w:r>
-      <w:r>
-        <w:rPr>
-          <w:noProof/>
-        </w:rPr>
-        <w:t>19</w:t>
-      </w:r>
-      <w:r>
-        <w:fldChar w:fldCharType="end"/>
-      </w:r>
-      <w:r>
-        <w:t>: GSN Model to HTML Table EGL Result</w:t>
+      <w:fldSimple w:instr=" SEQ Table \* ARABIC ">
+        <w:r>
+          <w:rPr>
+            <w:noProof/>
+          </w:rPr>
+          <w:t>13</w:t>
+        </w:r>
+      </w:fldSimple>
+      <w:r>
+        <w:t xml:space="preserve">: </w:t>
+      </w:r>
+      <w:r>
+        <w:t>GSN Model to HTML Table EGL Result</w:t>
       </w:r>
     </w:p>
     <w:p/>
@@ -24657,27 +24492,14 @@
       <w:r>
         <w:t xml:space="preserve">Figure </w:t>
       </w:r>
-      <w:r>
-        <w:fldChar w:fldCharType="begin"/>
-      </w:r>
-      <w:r>
-        <w:instrText xml:space="preserve"> SEQ Figure \* ARABIC </w:instrText>
-      </w:r>
-      <w:r>
-        <w:fldChar w:fldCharType="separate"/>
-      </w:r>
-      <w:r>
-        <w:rPr>
-          <w:noProof/>
-        </w:rPr>
-        <w:t>5</w:t>
-      </w:r>
-      <w:r>
-        <w:rPr>
-          <w:noProof/>
-        </w:rPr>
-        <w:fldChar w:fldCharType="end"/>
-      </w:r>
+      <w:fldSimple w:instr=" SEQ Figure \* ARABIC ">
+        <w:r>
+          <w:rPr>
+            <w:noProof/>
+          </w:rPr>
+          <w:t>5</w:t>
+        </w:r>
+      </w:fldSimple>
       <w:r>
         <w:t xml:space="preserve">: </w:t>
       </w:r>
@@ -25980,31 +25802,21 @@
       </w:pPr>
       <w:r>
         <w:lastRenderedPageBreak/>
-        <w:t xml:space="preserve">Table </w:t>
-      </w:r>
-      <w:r>
-        <w:fldChar w:fldCharType="begin"/>
-      </w:r>
-      <w:r>
-        <w:instrText xml:space="preserve"> SEQ Table \* ARABIC </w:instrText>
-      </w:r>
-      <w:r>
-        <w:fldChar w:fldCharType="separate"/>
-      </w:r>
-      <w:r>
-        <w:rPr>
-          <w:noProof/>
-        </w:rPr>
-        <w:t>20</w:t>
-      </w:r>
-      <w:r>
-        <w:fldChar w:fldCharType="end"/>
-      </w:r>
-      <w:r>
-        <w:t xml:space="preserve">: GSN to Structured Content ETL Script for </w:t>
-      </w:r>
-      <w:r>
-        <w:t>GSN Community Standard Model</w:t>
+        <w:t xml:space="preserve">Listing </w:t>
+      </w:r>
+      <w:fldSimple w:instr=" SEQ Listing \* ARABIC ">
+        <w:r>
+          <w:rPr>
+            <w:noProof/>
+          </w:rPr>
+          <w:t>8</w:t>
+        </w:r>
+      </w:fldSimple>
+      <w:r>
+        <w:t xml:space="preserve">: </w:t>
+      </w:r>
+      <w:r>
+        <w:t>GSN to Structured Content ETL Script for GSN Community Standard Model</w:t>
       </w:r>
     </w:p>
     <w:p/>
@@ -26750,35 +26562,24 @@
       </w:pPr>
       <w:r>
         <w:lastRenderedPageBreak/>
-        <w:t xml:space="preserve">Table </w:t>
-      </w:r>
-      <w:r>
-        <w:fldChar w:fldCharType="begin"/>
-      </w:r>
-      <w:r>
-        <w:instrText xml:space="preserve"> SEQ Table \* ARABIC </w:instrText>
-      </w:r>
-      <w:r>
-        <w:fldChar w:fldCharType="separate"/>
-      </w:r>
-      <w:r>
-        <w:rPr>
-          <w:noProof/>
-        </w:rPr>
-        <w:t>21</w:t>
-      </w:r>
-      <w:r>
-        <w:fldChar w:fldCharType="end"/>
-      </w:r>
-      <w:r>
-        <w:t>: ETL Script's Output Structured Content</w:t>
-      </w:r>
-      <w:r>
-        <w:rPr>
-          <w:noProof/>
-        </w:rPr>
-        <w:t xml:space="preserve"> Model XML File</w:t>
-      </w:r>
+        <w:t xml:space="preserve">Listing </w:t>
+      </w:r>
+      <w:fldSimple w:instr=" SEQ Listing \* ARABIC ">
+        <w:r>
+          <w:rPr>
+            <w:noProof/>
+          </w:rPr>
+          <w:t>9</w:t>
+        </w:r>
+      </w:fldSimple>
+      <w:r>
+        <w:t xml:space="preserve">: </w:t>
+      </w:r>
+      <w:r>
+        <w:t>ETL Script's Output Structured Content Model XML File</w:t>
+      </w:r>
+      <w:bookmarkStart w:id="32" w:name="_GoBack"/>
+      <w:bookmarkEnd w:id="32"/>
     </w:p>
     <w:p/>
     <w:p>
@@ -26860,27 +26661,14 @@
       <w:r>
         <w:t xml:space="preserve">Figure </w:t>
       </w:r>
-      <w:r>
-        <w:fldChar w:fldCharType="begin"/>
-      </w:r>
-      <w:r>
-        <w:instrText xml:space="preserve"> SEQ Figure \* ARABIC </w:instrText>
-      </w:r>
-      <w:r>
-        <w:fldChar w:fldCharType="separate"/>
-      </w:r>
-      <w:r>
-        <w:rPr>
-          <w:noProof/>
-        </w:rPr>
-        <w:t>6</w:t>
-      </w:r>
-      <w:r>
-        <w:rPr>
-          <w:noProof/>
-        </w:rPr>
-        <w:fldChar w:fldCharType="end"/>
-      </w:r>
+      <w:fldSimple w:instr=" SEQ Figure \* ARABIC ">
+        <w:r>
+          <w:rPr>
+            <w:noProof/>
+          </w:rPr>
+          <w:t>6</w:t>
+        </w:r>
+      </w:fldSimple>
       <w:r>
         <w:t>: An Example GSN Diagram for Coffee Cup Safety Cases</w:t>
       </w:r>
@@ -27010,27 +26798,14 @@
       <w:r>
         <w:t xml:space="preserve">Figure </w:t>
       </w:r>
-      <w:r>
-        <w:fldChar w:fldCharType="begin"/>
-      </w:r>
-      <w:r>
-        <w:instrText xml:space="preserve"> SEQ Figure \* ARABIC </w:instrText>
-      </w:r>
-      <w:r>
-        <w:fldChar w:fldCharType="separate"/>
-      </w:r>
-      <w:r>
-        <w:rPr>
-          <w:noProof/>
-        </w:rPr>
-        <w:t>7</w:t>
-      </w:r>
-      <w:r>
-        <w:rPr>
-          <w:noProof/>
-        </w:rPr>
-        <w:fldChar w:fldCharType="end"/>
-      </w:r>
+      <w:fldSimple w:instr=" SEQ Figure \* ARABIC ">
+        <w:r>
+          <w:rPr>
+            <w:noProof/>
+          </w:rPr>
+          <w:t>7</w:t>
+        </w:r>
+      </w:fldSimple>
       <w:r>
         <w:t>: Workflow+ metamodel of classification of hazardous events with argumentation as described in ISO 26262-3</w:t>
       </w:r>
@@ -30754,7 +30529,7 @@
 </file>
 
 <file path=customXml/itemProps1.xml><?xml version="1.0" encoding="utf-8"?>
-<ds:datastoreItem xmlns:ds="http://schemas.openxmlformats.org/officeDocument/2006/customXml" ds:itemID="{EDBE86D4-3B67-4577-BC62-48274D02DACB}">
+<ds:datastoreItem xmlns:ds="http://schemas.openxmlformats.org/officeDocument/2006/customXml" ds:itemID="{1D03B458-C251-42A4-A59F-7BEE821D0F6C}">
   <ds:schemaRefs>
     <ds:schemaRef ds:uri="http://schemas.openxmlformats.org/officeDocument/2006/bibliography"/>
   </ds:schemaRefs>

</xml_diff>

<commit_message>
Report - References updated/added
</commit_message>
<xml_diff>
--- a/Project Report/BaranKaya_ProjectReport.docx
+++ b/Project Report/BaranKaya_ProjectReport.docx
@@ -1322,7 +1322,7 @@
         <w:t>e</w:t>
       </w:r>
       <w:r>
-        <w:t xml:space="preserve">ering </w:t>
+        <w:t>ering</w:t>
       </w:r>
       <w:r>
         <w:t xml:space="preserve"> (MDE) </w:t>
@@ -4602,7 +4602,21 @@
                 <w:rStyle w:val="Kpr"/>
                 <w:noProof/>
               </w:rPr>
-              <w:t>REFERENCES</w:t>
+              <w:t>REFER</w:t>
+            </w:r>
+            <w:r>
+              <w:rPr>
+                <w:rStyle w:val="Kpr"/>
+                <w:noProof/>
+              </w:rPr>
+              <w:t>E</w:t>
+            </w:r>
+            <w:r>
+              <w:rPr>
+                <w:rStyle w:val="Kpr"/>
+                <w:noProof/>
+              </w:rPr>
+              <w:t>NCES</w:t>
             </w:r>
             <w:r>
               <w:rPr>
@@ -4834,11 +4848,20 @@
     <w:p>
       <w:pPr>
         <w:spacing w:after="0" w:line="240" w:lineRule="auto"/>
-        <w:jc w:val="left"/>
       </w:pPr>
       <w:r>
         <w:t>Structure of the safety section: a) What is safety? (Definitions etc); b) How is safety engineered? (process: STPA, STAMP, v-model); c) How is safety argued? (GSN, assurance cases)</w:t>
       </w:r>
+    </w:p>
+    <w:p>
+      <w:pPr>
+        <w:spacing w:after="0" w:line="240" w:lineRule="auto"/>
+      </w:pPr>
+    </w:p>
+    <w:p>
+      <w:pPr>
+        <w:spacing w:after="0" w:line="240" w:lineRule="auto"/>
+      </w:pPr>
     </w:p>
     <w:p>
       <w:pPr>
@@ -4913,11 +4936,8 @@
     </w:p>
     <w:p>
       <w:r>
-        <w:t xml:space="preserve">Epsilon is an Eclipse plugin for Model-Driven Engineering processes. Epsilon website defines it as “Epsilon is a family of mature languages for automating common model-based software </w:t>
-      </w:r>
-      <w:r>
         <w:lastRenderedPageBreak/>
-        <w:t xml:space="preserve">engineering tasks, such as code generation, model-to-model transformation, and model validation, that work out of the box with EMF (including Xtext and Sirius), UML, Simulink, XML and other types of models.” [1]. </w:t>
+        <w:t xml:space="preserve">Epsilon is an Eclipse plugin for Model-Driven Engineering processes. Epsilon website defines it as “Epsilon is a family of mature languages for automating common model-based software engineering tasks, such as code generation, model-to-model transformation, and model validation, that work out of the box with EMF (including Xtext and Sirius), UML, Simulink, XML and other types of models.” [1]. </w:t>
       </w:r>
     </w:p>
     <w:p>
@@ -6605,14 +6625,27 @@
       <w:r>
         <w:t xml:space="preserve">Table </w:t>
       </w:r>
-      <w:fldSimple w:instr=" SEQ Table \* ARABIC ">
-        <w:r>
-          <w:rPr>
-            <w:noProof/>
-          </w:rPr>
-          <w:t>1</w:t>
-        </w:r>
-      </w:fldSimple>
+      <w:r>
+        <w:fldChar w:fldCharType="begin"/>
+      </w:r>
+      <w:r>
+        <w:instrText xml:space="preserve"> SEQ Table \* ARABIC </w:instrText>
+      </w:r>
+      <w:r>
+        <w:fldChar w:fldCharType="separate"/>
+      </w:r>
+      <w:r>
+        <w:rPr>
+          <w:noProof/>
+        </w:rPr>
+        <w:t>1</w:t>
+      </w:r>
+      <w:r>
+        <w:rPr>
+          <w:noProof/>
+        </w:rPr>
+        <w:fldChar w:fldCharType="end"/>
+      </w:r>
       <w:r>
         <w:t xml:space="preserve">: GSN Model Standard </w:t>
       </w:r>
@@ -6805,14 +6838,27 @@
       <w:r>
         <w:t xml:space="preserve">Table </w:t>
       </w:r>
-      <w:fldSimple w:instr=" SEQ Table \* ARABIC ">
-        <w:r>
-          <w:rPr>
-            <w:noProof/>
-          </w:rPr>
-          <w:t>2</w:t>
-        </w:r>
-      </w:fldSimple>
+      <w:r>
+        <w:fldChar w:fldCharType="begin"/>
+      </w:r>
+      <w:r>
+        <w:instrText xml:space="preserve"> SEQ Table \* ARABIC </w:instrText>
+      </w:r>
+      <w:r>
+        <w:fldChar w:fldCharType="separate"/>
+      </w:r>
+      <w:r>
+        <w:rPr>
+          <w:noProof/>
+        </w:rPr>
+        <w:t>2</w:t>
+      </w:r>
+      <w:r>
+        <w:rPr>
+          <w:noProof/>
+        </w:rPr>
+        <w:fldChar w:fldCharType="end"/>
+      </w:r>
       <w:r>
         <w:t xml:space="preserve">: </w:t>
       </w:r>
@@ -7496,14 +7542,27 @@
       <w:r>
         <w:t xml:space="preserve">Table </w:t>
       </w:r>
-      <w:fldSimple w:instr=" SEQ Table \* ARABIC ">
-        <w:r>
-          <w:rPr>
-            <w:noProof/>
-          </w:rPr>
-          <w:t>3</w:t>
-        </w:r>
-      </w:fldSimple>
+      <w:r>
+        <w:fldChar w:fldCharType="begin"/>
+      </w:r>
+      <w:r>
+        <w:instrText xml:space="preserve"> SEQ Table \* ARABIC </w:instrText>
+      </w:r>
+      <w:r>
+        <w:fldChar w:fldCharType="separate"/>
+      </w:r>
+      <w:r>
+        <w:rPr>
+          <w:noProof/>
+        </w:rPr>
+        <w:t>3</w:t>
+      </w:r>
+      <w:r>
+        <w:rPr>
+          <w:noProof/>
+        </w:rPr>
+        <w:fldChar w:fldCharType="end"/>
+      </w:r>
       <w:r>
         <w:t>: Astah GSN XMI document attributes</w:t>
       </w:r>
@@ -9475,14 +9534,27 @@
       <w:r>
         <w:t xml:space="preserve">Table </w:t>
       </w:r>
-      <w:fldSimple w:instr=" SEQ Table \* ARABIC ">
-        <w:r>
-          <w:rPr>
-            <w:noProof/>
-          </w:rPr>
-          <w:t>4</w:t>
-        </w:r>
-      </w:fldSimple>
+      <w:r>
+        <w:fldChar w:fldCharType="begin"/>
+      </w:r>
+      <w:r>
+        <w:instrText xml:space="preserve"> SEQ Table \* ARABIC </w:instrText>
+      </w:r>
+      <w:r>
+        <w:fldChar w:fldCharType="separate"/>
+      </w:r>
+      <w:r>
+        <w:rPr>
+          <w:noProof/>
+        </w:rPr>
+        <w:t>4</w:t>
+      </w:r>
+      <w:r>
+        <w:rPr>
+          <w:noProof/>
+        </w:rPr>
+        <w:fldChar w:fldCharType="end"/>
+      </w:r>
       <w:r>
         <w:t>: Example Element Tags from</w:t>
       </w:r>
@@ -13778,14 +13850,27 @@
       <w:r>
         <w:t xml:space="preserve">Figure </w:t>
       </w:r>
-      <w:fldSimple w:instr=" SEQ Figure \* ARABIC ">
-        <w:r>
-          <w:rPr>
-            <w:noProof/>
-          </w:rPr>
-          <w:t>1</w:t>
-        </w:r>
-      </w:fldSimple>
+      <w:r>
+        <w:fldChar w:fldCharType="begin"/>
+      </w:r>
+      <w:r>
+        <w:instrText xml:space="preserve"> SEQ Figure \* ARABIC </w:instrText>
+      </w:r>
+      <w:r>
+        <w:fldChar w:fldCharType="separate"/>
+      </w:r>
+      <w:r>
+        <w:rPr>
+          <w:noProof/>
+        </w:rPr>
+        <w:t>1</w:t>
+      </w:r>
+      <w:r>
+        <w:rPr>
+          <w:noProof/>
+        </w:rPr>
+        <w:fldChar w:fldCharType="end"/>
+      </w:r>
       <w:r>
         <w:t>: Loading Astah GSN model into EOL</w:t>
       </w:r>
@@ -13950,14 +14035,27 @@
       <w:r>
         <w:t xml:space="preserve">Figure </w:t>
       </w:r>
-      <w:fldSimple w:instr=" SEQ Figure \* ARABIC ">
-        <w:r>
-          <w:rPr>
-            <w:noProof/>
-          </w:rPr>
-          <w:t>2</w:t>
-        </w:r>
-      </w:fldSimple>
+      <w:r>
+        <w:fldChar w:fldCharType="begin"/>
+      </w:r>
+      <w:r>
+        <w:instrText xml:space="preserve"> SEQ Figure \* ARABIC </w:instrText>
+      </w:r>
+      <w:r>
+        <w:fldChar w:fldCharType="separate"/>
+      </w:r>
+      <w:r>
+        <w:rPr>
+          <w:noProof/>
+        </w:rPr>
+        <w:t>2</w:t>
+      </w:r>
+      <w:r>
+        <w:rPr>
+          <w:noProof/>
+        </w:rPr>
+        <w:fldChar w:fldCharType="end"/>
+      </w:r>
       <w:r>
         <w:t>: Loading model</w:t>
       </w:r>
@@ -14082,14 +14180,27 @@
       <w:r>
         <w:t xml:space="preserve">Figure </w:t>
       </w:r>
-      <w:fldSimple w:instr=" SEQ Figure \* ARABIC ">
-        <w:r>
-          <w:rPr>
-            <w:noProof/>
-          </w:rPr>
-          <w:t>3</w:t>
-        </w:r>
-      </w:fldSimple>
+      <w:r>
+        <w:fldChar w:fldCharType="begin"/>
+      </w:r>
+      <w:r>
+        <w:instrText xml:space="preserve"> SEQ Figure \* ARABIC </w:instrText>
+      </w:r>
+      <w:r>
+        <w:fldChar w:fldCharType="separate"/>
+      </w:r>
+      <w:r>
+        <w:rPr>
+          <w:noProof/>
+        </w:rPr>
+        <w:t>3</w:t>
+      </w:r>
+      <w:r>
+        <w:rPr>
+          <w:noProof/>
+        </w:rPr>
+        <w:fldChar w:fldCharType="end"/>
+      </w:r>
       <w:r>
         <w:t>: Running EOL with Astah GSN model</w:t>
       </w:r>
@@ -14675,14 +14786,27 @@
       <w:r>
         <w:t xml:space="preserve">Table </w:t>
       </w:r>
-      <w:fldSimple w:instr=" SEQ Table \* ARABIC ">
-        <w:r>
-          <w:rPr>
-            <w:noProof/>
-          </w:rPr>
-          <w:t>5</w:t>
-        </w:r>
-      </w:fldSimple>
+      <w:r>
+        <w:fldChar w:fldCharType="begin"/>
+      </w:r>
+      <w:r>
+        <w:instrText xml:space="preserve"> SEQ Table \* ARABIC </w:instrText>
+      </w:r>
+      <w:r>
+        <w:fldChar w:fldCharType="separate"/>
+      </w:r>
+      <w:r>
+        <w:rPr>
+          <w:noProof/>
+        </w:rPr>
+        <w:t>5</w:t>
+      </w:r>
+      <w:r>
+        <w:rPr>
+          <w:noProof/>
+        </w:rPr>
+        <w:fldChar w:fldCharType="end"/>
+      </w:r>
       <w:r>
         <w:t>: Astah GSN Driver</w:t>
       </w:r>
@@ -15069,14 +15193,27 @@
       <w:r>
         <w:t xml:space="preserve">Table </w:t>
       </w:r>
-      <w:fldSimple w:instr=" SEQ Table \* ARABIC ">
-        <w:r>
-          <w:rPr>
-            <w:noProof/>
-          </w:rPr>
-          <w:t>6</w:t>
-        </w:r>
-      </w:fldSimple>
+      <w:r>
+        <w:fldChar w:fldCharType="begin"/>
+      </w:r>
+      <w:r>
+        <w:instrText xml:space="preserve"> SEQ Table \* ARABIC </w:instrText>
+      </w:r>
+      <w:r>
+        <w:fldChar w:fldCharType="separate"/>
+      </w:r>
+      <w:r>
+        <w:rPr>
+          <w:noProof/>
+        </w:rPr>
+        <w:t>6</w:t>
+      </w:r>
+      <w:r>
+        <w:rPr>
+          <w:noProof/>
+        </w:rPr>
+        <w:fldChar w:fldCharType="end"/>
+      </w:r>
       <w:r>
         <w:t>: Astah GSN Driver Single Element Getters</w:t>
       </w:r>
@@ -15624,14 +15761,27 @@
       <w:r>
         <w:t xml:space="preserve">Table </w:t>
       </w:r>
-      <w:fldSimple w:instr=" SEQ Table \* ARABIC ">
-        <w:r>
-          <w:rPr>
-            <w:noProof/>
-          </w:rPr>
-          <w:t>7</w:t>
-        </w:r>
-      </w:fldSimple>
+      <w:r>
+        <w:fldChar w:fldCharType="begin"/>
+      </w:r>
+      <w:r>
+        <w:instrText xml:space="preserve"> SEQ Table \* ARABIC </w:instrText>
+      </w:r>
+      <w:r>
+        <w:fldChar w:fldCharType="separate"/>
+      </w:r>
+      <w:r>
+        <w:rPr>
+          <w:noProof/>
+        </w:rPr>
+        <w:t>7</w:t>
+      </w:r>
+      <w:r>
+        <w:rPr>
+          <w:noProof/>
+        </w:rPr>
+        <w:fldChar w:fldCharType="end"/>
+      </w:r>
       <w:r>
         <w:t xml:space="preserve">: Astah GSN Driver Multiple Element (List) </w:t>
       </w:r>
@@ -16247,14 +16397,27 @@
       <w:r>
         <w:t xml:space="preserve">Table </w:t>
       </w:r>
-      <w:fldSimple w:instr=" SEQ Table \* ARABIC ">
-        <w:r>
-          <w:rPr>
-            <w:noProof/>
-          </w:rPr>
-          <w:t>8</w:t>
-        </w:r>
-      </w:fldSimple>
+      <w:r>
+        <w:fldChar w:fldCharType="begin"/>
+      </w:r>
+      <w:r>
+        <w:instrText xml:space="preserve"> SEQ Table \* ARABIC </w:instrText>
+      </w:r>
+      <w:r>
+        <w:fldChar w:fldCharType="separate"/>
+      </w:r>
+      <w:r>
+        <w:rPr>
+          <w:noProof/>
+        </w:rPr>
+        <w:t>8</w:t>
+      </w:r>
+      <w:r>
+        <w:rPr>
+          <w:noProof/>
+        </w:rPr>
+        <w:fldChar w:fldCharType="end"/>
+      </w:r>
       <w:r>
         <w:t xml:space="preserve">: </w:t>
       </w:r>
@@ -16510,14 +16673,27 @@
       <w:r>
         <w:t xml:space="preserve">Table </w:t>
       </w:r>
-      <w:fldSimple w:instr=" SEQ Table \* ARABIC ">
-        <w:r>
-          <w:rPr>
-            <w:noProof/>
-          </w:rPr>
-          <w:t>9</w:t>
-        </w:r>
-      </w:fldSimple>
+      <w:r>
+        <w:fldChar w:fldCharType="begin"/>
+      </w:r>
+      <w:r>
+        <w:instrText xml:space="preserve"> SEQ Table \* ARABIC </w:instrText>
+      </w:r>
+      <w:r>
+        <w:fldChar w:fldCharType="separate"/>
+      </w:r>
+      <w:r>
+        <w:rPr>
+          <w:noProof/>
+        </w:rPr>
+        <w:t>9</w:t>
+      </w:r>
+      <w:r>
+        <w:rPr>
+          <w:noProof/>
+        </w:rPr>
+        <w:fldChar w:fldCharType="end"/>
+      </w:r>
       <w:r>
         <w:t>: Astah GSN Driver Element Creator Commands</w:t>
       </w:r>
@@ -16720,14 +16896,27 @@
       <w:r>
         <w:t xml:space="preserve">Table </w:t>
       </w:r>
-      <w:fldSimple w:instr=" SEQ Table \* ARABIC ">
-        <w:r>
-          <w:rPr>
-            <w:noProof/>
-          </w:rPr>
-          <w:t>10</w:t>
-        </w:r>
-      </w:fldSimple>
+      <w:r>
+        <w:fldChar w:fldCharType="begin"/>
+      </w:r>
+      <w:r>
+        <w:instrText xml:space="preserve"> SEQ Table \* ARABIC </w:instrText>
+      </w:r>
+      <w:r>
+        <w:fldChar w:fldCharType="separate"/>
+      </w:r>
+      <w:r>
+        <w:rPr>
+          <w:noProof/>
+        </w:rPr>
+        <w:t>10</w:t>
+      </w:r>
+      <w:r>
+        <w:rPr>
+          <w:noProof/>
+        </w:rPr>
+        <w:fldChar w:fldCharType="end"/>
+      </w:r>
       <w:r>
         <w:t>: Astah GSN Driver Element Delete Commands</w:t>
       </w:r>
@@ -18104,14 +18293,27 @@
       <w:r>
         <w:t xml:space="preserve">Listing </w:t>
       </w:r>
-      <w:fldSimple w:instr=" SEQ Listing \* ARABIC ">
-        <w:r>
-          <w:rPr>
-            <w:noProof/>
-          </w:rPr>
-          <w:t>1</w:t>
-        </w:r>
-      </w:fldSimple>
+      <w:r>
+        <w:fldChar w:fldCharType="begin"/>
+      </w:r>
+      <w:r>
+        <w:instrText xml:space="preserve"> SEQ Listing \* ARABIC </w:instrText>
+      </w:r>
+      <w:r>
+        <w:fldChar w:fldCharType="separate"/>
+      </w:r>
+      <w:r>
+        <w:rPr>
+          <w:noProof/>
+        </w:rPr>
+        <w:t>1</w:t>
+      </w:r>
+      <w:r>
+        <w:rPr>
+          <w:noProof/>
+        </w:rPr>
+        <w:fldChar w:fldCharType="end"/>
+      </w:r>
       <w:r>
         <w:t>: EVL usage example</w:t>
       </w:r>
@@ -18130,14 +18332,27 @@
         <w:lastRenderedPageBreak/>
         <w:t xml:space="preserve">Table </w:t>
       </w:r>
-      <w:fldSimple w:instr=" SEQ Table \* ARABIC ">
-        <w:r>
-          <w:rPr>
-            <w:noProof/>
-          </w:rPr>
-          <w:t>11</w:t>
-        </w:r>
-      </w:fldSimple>
+      <w:r>
+        <w:fldChar w:fldCharType="begin"/>
+      </w:r>
+      <w:r>
+        <w:instrText xml:space="preserve"> SEQ Table \* ARABIC </w:instrText>
+      </w:r>
+      <w:r>
+        <w:fldChar w:fldCharType="separate"/>
+      </w:r>
+      <w:r>
+        <w:rPr>
+          <w:noProof/>
+        </w:rPr>
+        <w:t>11</w:t>
+      </w:r>
+      <w:r>
+        <w:rPr>
+          <w:noProof/>
+        </w:rPr>
+        <w:fldChar w:fldCharType="end"/>
+      </w:r>
       <w:r>
         <w:t xml:space="preserve">: </w:t>
       </w:r>
@@ -18445,14 +18660,27 @@
       <w:r>
         <w:t xml:space="preserve">Listing </w:t>
       </w:r>
-      <w:fldSimple w:instr=" SEQ Listing \* ARABIC ">
-        <w:r>
-          <w:rPr>
-            <w:noProof/>
-          </w:rPr>
-          <w:t>2</w:t>
-        </w:r>
-      </w:fldSimple>
+      <w:r>
+        <w:fldChar w:fldCharType="begin"/>
+      </w:r>
+      <w:r>
+        <w:instrText xml:space="preserve"> SEQ Listing \* ARABIC </w:instrText>
+      </w:r>
+      <w:r>
+        <w:fldChar w:fldCharType="separate"/>
+      </w:r>
+      <w:r>
+        <w:rPr>
+          <w:noProof/>
+        </w:rPr>
+        <w:t>2</w:t>
+      </w:r>
+      <w:r>
+        <w:rPr>
+          <w:noProof/>
+        </w:rPr>
+        <w:fldChar w:fldCharType="end"/>
+      </w:r>
       <w:r>
         <w:t xml:space="preserve">: </w:t>
       </w:r>
@@ -18779,14 +19007,27 @@
       <w:r>
         <w:t xml:space="preserve">Listing </w:t>
       </w:r>
-      <w:fldSimple w:instr=" SEQ Listing \* ARABIC ">
-        <w:r>
-          <w:rPr>
-            <w:noProof/>
-          </w:rPr>
-          <w:t>3</w:t>
-        </w:r>
-      </w:fldSimple>
+      <w:r>
+        <w:fldChar w:fldCharType="begin"/>
+      </w:r>
+      <w:r>
+        <w:instrText xml:space="preserve"> SEQ Listing \* ARABIC </w:instrText>
+      </w:r>
+      <w:r>
+        <w:fldChar w:fldCharType="separate"/>
+      </w:r>
+      <w:r>
+        <w:rPr>
+          <w:noProof/>
+        </w:rPr>
+        <w:t>3</w:t>
+      </w:r>
+      <w:r>
+        <w:rPr>
+          <w:noProof/>
+        </w:rPr>
+        <w:fldChar w:fldCharType="end"/>
+      </w:r>
       <w:r>
         <w:t xml:space="preserve">: </w:t>
       </w:r>
@@ -19001,14 +19242,27 @@
       <w:r>
         <w:t xml:space="preserve">Figure </w:t>
       </w:r>
-      <w:fldSimple w:instr=" SEQ Figure \* ARABIC ">
-        <w:r>
-          <w:rPr>
-            <w:noProof/>
-          </w:rPr>
-          <w:t>4</w:t>
-        </w:r>
-      </w:fldSimple>
+      <w:r>
+        <w:fldChar w:fldCharType="begin"/>
+      </w:r>
+      <w:r>
+        <w:instrText xml:space="preserve"> SEQ Figure \* ARABIC </w:instrText>
+      </w:r>
+      <w:r>
+        <w:fldChar w:fldCharType="separate"/>
+      </w:r>
+      <w:r>
+        <w:rPr>
+          <w:noProof/>
+        </w:rPr>
+        <w:t>4</w:t>
+      </w:r>
+      <w:r>
+        <w:rPr>
+          <w:noProof/>
+        </w:rPr>
+        <w:fldChar w:fldCharType="end"/>
+      </w:r>
       <w:r>
         <w:t>: An Example GSN Diagram from GSN Standards Document</w:t>
       </w:r>
@@ -19631,14 +19885,27 @@
       <w:r>
         <w:t xml:space="preserve">Table </w:t>
       </w:r>
-      <w:fldSimple w:instr=" SEQ Table \* ARABIC ">
-        <w:r>
-          <w:rPr>
-            <w:noProof/>
-          </w:rPr>
-          <w:t>12</w:t>
-        </w:r>
-      </w:fldSimple>
+      <w:r>
+        <w:fldChar w:fldCharType="begin"/>
+      </w:r>
+      <w:r>
+        <w:instrText xml:space="preserve"> SEQ Table \* ARABIC </w:instrText>
+      </w:r>
+      <w:r>
+        <w:fldChar w:fldCharType="separate"/>
+      </w:r>
+      <w:r>
+        <w:rPr>
+          <w:noProof/>
+        </w:rPr>
+        <w:t>12</w:t>
+      </w:r>
+      <w:r>
+        <w:rPr>
+          <w:noProof/>
+        </w:rPr>
+        <w:fldChar w:fldCharType="end"/>
+      </w:r>
       <w:r>
         <w:t xml:space="preserve">: </w:t>
       </w:r>
@@ -21275,14 +21542,27 @@
         <w:lastRenderedPageBreak/>
         <w:t xml:space="preserve">Listing </w:t>
       </w:r>
-      <w:fldSimple w:instr=" SEQ Listing \* ARABIC ">
-        <w:r>
-          <w:rPr>
-            <w:noProof/>
-          </w:rPr>
-          <w:t>4</w:t>
-        </w:r>
-      </w:fldSimple>
+      <w:r>
+        <w:fldChar w:fldCharType="begin"/>
+      </w:r>
+      <w:r>
+        <w:instrText xml:space="preserve"> SEQ Listing \* ARABIC </w:instrText>
+      </w:r>
+      <w:r>
+        <w:fldChar w:fldCharType="separate"/>
+      </w:r>
+      <w:r>
+        <w:rPr>
+          <w:noProof/>
+        </w:rPr>
+        <w:t>4</w:t>
+      </w:r>
+      <w:r>
+        <w:rPr>
+          <w:noProof/>
+        </w:rPr>
+        <w:fldChar w:fldCharType="end"/>
+      </w:r>
       <w:r>
         <w:t xml:space="preserve">: </w:t>
       </w:r>
@@ -22402,14 +22682,27 @@
         <w:lastRenderedPageBreak/>
         <w:t xml:space="preserve">Listing </w:t>
       </w:r>
-      <w:fldSimple w:instr=" SEQ Listing \* ARABIC ">
-        <w:r>
-          <w:rPr>
-            <w:noProof/>
-          </w:rPr>
-          <w:t>5</w:t>
-        </w:r>
-      </w:fldSimple>
+      <w:r>
+        <w:fldChar w:fldCharType="begin"/>
+      </w:r>
+      <w:r>
+        <w:instrText xml:space="preserve"> SEQ Listing \* ARABIC </w:instrText>
+      </w:r>
+      <w:r>
+        <w:fldChar w:fldCharType="separate"/>
+      </w:r>
+      <w:r>
+        <w:rPr>
+          <w:noProof/>
+        </w:rPr>
+        <w:t>5</w:t>
+      </w:r>
+      <w:r>
+        <w:rPr>
+          <w:noProof/>
+        </w:rPr>
+        <w:fldChar w:fldCharType="end"/>
+      </w:r>
       <w:r>
         <w:t xml:space="preserve">: </w:t>
       </w:r>
@@ -22825,14 +23118,27 @@
       <w:r>
         <w:t xml:space="preserve">Listing </w:t>
       </w:r>
-      <w:fldSimple w:instr=" SEQ Listing \* ARABIC ">
-        <w:r>
-          <w:rPr>
-            <w:noProof/>
-          </w:rPr>
-          <w:t>6</w:t>
-        </w:r>
-      </w:fldSimple>
+      <w:r>
+        <w:fldChar w:fldCharType="begin"/>
+      </w:r>
+      <w:r>
+        <w:instrText xml:space="preserve"> SEQ Listing \* ARABIC </w:instrText>
+      </w:r>
+      <w:r>
+        <w:fldChar w:fldCharType="separate"/>
+      </w:r>
+      <w:r>
+        <w:rPr>
+          <w:noProof/>
+        </w:rPr>
+        <w:t>6</w:t>
+      </w:r>
+      <w:r>
+        <w:rPr>
+          <w:noProof/>
+        </w:rPr>
+        <w:fldChar w:fldCharType="end"/>
+      </w:r>
       <w:r>
         <w:t xml:space="preserve">: </w:t>
       </w:r>
@@ -23315,14 +23621,27 @@
       <w:r>
         <w:t xml:space="preserve">Listing </w:t>
       </w:r>
-      <w:fldSimple w:instr=" SEQ Listing \* ARABIC ">
-        <w:r>
-          <w:rPr>
-            <w:noProof/>
-          </w:rPr>
-          <w:t>7</w:t>
-        </w:r>
-      </w:fldSimple>
+      <w:r>
+        <w:fldChar w:fldCharType="begin"/>
+      </w:r>
+      <w:r>
+        <w:instrText xml:space="preserve"> SEQ Listing \* ARABIC </w:instrText>
+      </w:r>
+      <w:r>
+        <w:fldChar w:fldCharType="separate"/>
+      </w:r>
+      <w:r>
+        <w:rPr>
+          <w:noProof/>
+        </w:rPr>
+        <w:t>7</w:t>
+      </w:r>
+      <w:r>
+        <w:rPr>
+          <w:noProof/>
+        </w:rPr>
+        <w:fldChar w:fldCharType="end"/>
+      </w:r>
       <w:r>
         <w:t xml:space="preserve">: </w:t>
       </w:r>
@@ -24339,14 +24658,27 @@
       <w:r>
         <w:t xml:space="preserve">Table </w:t>
       </w:r>
-      <w:fldSimple w:instr=" SEQ Table \* ARABIC ">
-        <w:r>
-          <w:rPr>
-            <w:noProof/>
-          </w:rPr>
-          <w:t>13</w:t>
-        </w:r>
-      </w:fldSimple>
+      <w:r>
+        <w:fldChar w:fldCharType="begin"/>
+      </w:r>
+      <w:r>
+        <w:instrText xml:space="preserve"> SEQ Table \* ARABIC </w:instrText>
+      </w:r>
+      <w:r>
+        <w:fldChar w:fldCharType="separate"/>
+      </w:r>
+      <w:r>
+        <w:rPr>
+          <w:noProof/>
+        </w:rPr>
+        <w:t>13</w:t>
+      </w:r>
+      <w:r>
+        <w:rPr>
+          <w:noProof/>
+        </w:rPr>
+        <w:fldChar w:fldCharType="end"/>
+      </w:r>
       <w:r>
         <w:t xml:space="preserve">: </w:t>
       </w:r>
@@ -24492,14 +24824,27 @@
       <w:r>
         <w:t xml:space="preserve">Figure </w:t>
       </w:r>
-      <w:fldSimple w:instr=" SEQ Figure \* ARABIC ">
-        <w:r>
-          <w:rPr>
-            <w:noProof/>
-          </w:rPr>
-          <w:t>5</w:t>
-        </w:r>
-      </w:fldSimple>
+      <w:r>
+        <w:fldChar w:fldCharType="begin"/>
+      </w:r>
+      <w:r>
+        <w:instrText xml:space="preserve"> SEQ Figure \* ARABIC </w:instrText>
+      </w:r>
+      <w:r>
+        <w:fldChar w:fldCharType="separate"/>
+      </w:r>
+      <w:r>
+        <w:rPr>
+          <w:noProof/>
+        </w:rPr>
+        <w:t>5</w:t>
+      </w:r>
+      <w:r>
+        <w:rPr>
+          <w:noProof/>
+        </w:rPr>
+        <w:fldChar w:fldCharType="end"/>
+      </w:r>
       <w:r>
         <w:t xml:space="preserve">: </w:t>
       </w:r>
@@ -25804,14 +26149,27 @@
         <w:lastRenderedPageBreak/>
         <w:t xml:space="preserve">Listing </w:t>
       </w:r>
-      <w:fldSimple w:instr=" SEQ Listing \* ARABIC ">
-        <w:r>
-          <w:rPr>
-            <w:noProof/>
-          </w:rPr>
-          <w:t>8</w:t>
-        </w:r>
-      </w:fldSimple>
+      <w:r>
+        <w:fldChar w:fldCharType="begin"/>
+      </w:r>
+      <w:r>
+        <w:instrText xml:space="preserve"> SEQ Listing \* ARABIC </w:instrText>
+      </w:r>
+      <w:r>
+        <w:fldChar w:fldCharType="separate"/>
+      </w:r>
+      <w:r>
+        <w:rPr>
+          <w:noProof/>
+        </w:rPr>
+        <w:t>8</w:t>
+      </w:r>
+      <w:r>
+        <w:rPr>
+          <w:noProof/>
+        </w:rPr>
+        <w:fldChar w:fldCharType="end"/>
+      </w:r>
       <w:r>
         <w:t xml:space="preserve">: </w:t>
       </w:r>
@@ -26564,22 +26922,33 @@
         <w:lastRenderedPageBreak/>
         <w:t xml:space="preserve">Listing </w:t>
       </w:r>
-      <w:fldSimple w:instr=" SEQ Listing \* ARABIC ">
-        <w:r>
-          <w:rPr>
-            <w:noProof/>
-          </w:rPr>
-          <w:t>9</w:t>
-        </w:r>
-      </w:fldSimple>
+      <w:r>
+        <w:fldChar w:fldCharType="begin"/>
+      </w:r>
+      <w:r>
+        <w:instrText xml:space="preserve"> SEQ Listing \* ARABIC </w:instrText>
+      </w:r>
+      <w:r>
+        <w:fldChar w:fldCharType="separate"/>
+      </w:r>
+      <w:r>
+        <w:rPr>
+          <w:noProof/>
+        </w:rPr>
+        <w:t>9</w:t>
+      </w:r>
+      <w:r>
+        <w:rPr>
+          <w:noProof/>
+        </w:rPr>
+        <w:fldChar w:fldCharType="end"/>
+      </w:r>
       <w:r>
         <w:t xml:space="preserve">: </w:t>
       </w:r>
       <w:r>
         <w:t>ETL Script's Output Structured Content Model XML File</w:t>
       </w:r>
-      <w:bookmarkStart w:id="32" w:name="_GoBack"/>
-      <w:bookmarkEnd w:id="32"/>
     </w:p>
     <w:p/>
     <w:p>
@@ -26590,14 +26959,14 @@
           <w:numId w:val="1"/>
         </w:numPr>
       </w:pPr>
-      <w:bookmarkStart w:id="33" w:name="_Toc45106721"/>
+      <w:bookmarkStart w:id="32" w:name="_Toc45106721"/>
       <w:r>
         <w:t>Coffee Cup Safety Standards GSN M</w:t>
       </w:r>
       <w:r>
         <w:t>odel</w:t>
       </w:r>
-      <w:bookmarkEnd w:id="33"/>
+      <w:bookmarkEnd w:id="32"/>
     </w:p>
     <w:p/>
     <w:p>
@@ -26661,14 +27030,27 @@
       <w:r>
         <w:t xml:space="preserve">Figure </w:t>
       </w:r>
-      <w:fldSimple w:instr=" SEQ Figure \* ARABIC ">
-        <w:r>
-          <w:rPr>
-            <w:noProof/>
-          </w:rPr>
-          <w:t>6</w:t>
-        </w:r>
-      </w:fldSimple>
+      <w:r>
+        <w:fldChar w:fldCharType="begin"/>
+      </w:r>
+      <w:r>
+        <w:instrText xml:space="preserve"> SEQ Figure \* ARABIC </w:instrText>
+      </w:r>
+      <w:r>
+        <w:fldChar w:fldCharType="separate"/>
+      </w:r>
+      <w:r>
+        <w:rPr>
+          <w:noProof/>
+        </w:rPr>
+        <w:t>6</w:t>
+      </w:r>
+      <w:r>
+        <w:rPr>
+          <w:noProof/>
+        </w:rPr>
+        <w:fldChar w:fldCharType="end"/>
+      </w:r>
       <w:r>
         <w:t>: An Example GSN Diagram for Coffee Cup Safety Cases</w:t>
       </w:r>
@@ -26731,12 +27113,12 @@
           <w:numId w:val="1"/>
         </w:numPr>
       </w:pPr>
-      <w:bookmarkStart w:id="34" w:name="_Toc45106722"/>
+      <w:bookmarkStart w:id="33" w:name="_Toc45106722"/>
       <w:r>
         <w:lastRenderedPageBreak/>
         <w:t>Workflow+ Metamodel</w:t>
       </w:r>
-      <w:bookmarkEnd w:id="34"/>
+      <w:bookmarkEnd w:id="33"/>
     </w:p>
     <w:p>
       <w:pPr>
@@ -26798,14 +27180,27 @@
       <w:r>
         <w:t xml:space="preserve">Figure </w:t>
       </w:r>
-      <w:fldSimple w:instr=" SEQ Figure \* ARABIC ">
-        <w:r>
-          <w:rPr>
-            <w:noProof/>
-          </w:rPr>
-          <w:t>7</w:t>
-        </w:r>
-      </w:fldSimple>
+      <w:r>
+        <w:fldChar w:fldCharType="begin"/>
+      </w:r>
+      <w:r>
+        <w:instrText xml:space="preserve"> SEQ Figure \* ARABIC </w:instrText>
+      </w:r>
+      <w:r>
+        <w:fldChar w:fldCharType="separate"/>
+      </w:r>
+      <w:r>
+        <w:rPr>
+          <w:noProof/>
+        </w:rPr>
+        <w:t>7</w:t>
+      </w:r>
+      <w:r>
+        <w:rPr>
+          <w:noProof/>
+        </w:rPr>
+        <w:fldChar w:fldCharType="end"/>
+      </w:r>
       <w:r>
         <w:t>: Workflow+ metamodel of classification of hazardous events with argumentation as described in ISO 26262-3</w:t>
       </w:r>
@@ -26832,12 +27227,12 @@
           <w:numId w:val="1"/>
         </w:numPr>
       </w:pPr>
-      <w:bookmarkStart w:id="35" w:name="_Toc45106723"/>
+      <w:bookmarkStart w:id="34" w:name="_Toc45106723"/>
       <w:r>
         <w:lastRenderedPageBreak/>
         <w:t>CONCLUSION</w:t>
       </w:r>
-      <w:bookmarkEnd w:id="35"/>
+      <w:bookmarkEnd w:id="34"/>
     </w:p>
     <w:p/>
     <w:p>
@@ -26854,11 +27249,11 @@
           <w:numId w:val="1"/>
         </w:numPr>
       </w:pPr>
-      <w:bookmarkStart w:id="36" w:name="_Toc45106724"/>
+      <w:bookmarkStart w:id="35" w:name="_Toc45106724"/>
       <w:r>
         <w:t>Future Work</w:t>
       </w:r>
-      <w:bookmarkEnd w:id="36"/>
+      <w:bookmarkEnd w:id="35"/>
     </w:p>
     <w:p/>
     <w:p>
@@ -26918,12 +27313,12 @@
           <w:numId w:val="22"/>
         </w:numPr>
       </w:pPr>
-      <w:bookmarkStart w:id="37" w:name="_Toc45106725"/>
+      <w:bookmarkStart w:id="36" w:name="_Toc45106725"/>
       <w:r>
         <w:lastRenderedPageBreak/>
         <w:t>REFERENCES</w:t>
       </w:r>
-      <w:bookmarkEnd w:id="37"/>
+      <w:bookmarkEnd w:id="36"/>
     </w:p>
     <w:p/>
     <w:p>
@@ -26934,6 +27329,116 @@
           <w:numId w:val="2"/>
         </w:numPr>
         <w:jc w:val="left"/>
+      </w:pPr>
+      <w:r>
+        <w:t>D. C. Schmidt</w:t>
+      </w:r>
+      <w:r>
+        <w:t>, “</w:t>
+      </w:r>
+      <w:r>
+        <w:t>Model-</w:t>
+      </w:r>
+      <w:r>
+        <w:t>D</w:t>
+      </w:r>
+      <w:r>
+        <w:t xml:space="preserve">riven </w:t>
+      </w:r>
+      <w:r>
+        <w:t>E</w:t>
+      </w:r>
+      <w:r>
+        <w:t>ngineering</w:t>
+      </w:r>
+      <w:r>
+        <w:t>”</w:t>
+      </w:r>
+      <w:r>
+        <w:t>,</w:t>
+      </w:r>
+      <w:r>
+        <w:t> </w:t>
+      </w:r>
+      <w:r>
+        <w:rPr>
+          <w:i/>
+        </w:rPr>
+        <w:t>Computer-IEEE Computer Society</w:t>
+      </w:r>
+      <w:r>
+        <w:t>,</w:t>
+      </w:r>
+      <w:r>
+        <w:t> </w:t>
+      </w:r>
+      <w:r>
+        <w:t xml:space="preserve">vol. </w:t>
+      </w:r>
+      <w:r>
+        <w:t>39</w:t>
+      </w:r>
+      <w:r>
+        <w:t xml:space="preserve">, no. </w:t>
+      </w:r>
+      <w:r>
+        <w:t>2</w:t>
+      </w:r>
+      <w:r>
+        <w:t>, pp. 25-31,</w:t>
+      </w:r>
+      <w:r>
+        <w:t xml:space="preserve"> 2006.</w:t>
+      </w:r>
+    </w:p>
+    <w:p>
+      <w:pPr>
+        <w:pStyle w:val="ListeParagraf"/>
+        <w:numPr>
+          <w:ilvl w:val="0"/>
+          <w:numId w:val="2"/>
+        </w:numPr>
+        <w:jc w:val="left"/>
+      </w:pPr>
+      <w:r>
+        <w:t xml:space="preserve">M. Brambilla, J. Cabot and M. Wimmer, </w:t>
+      </w:r>
+      <w:r>
+        <w:rPr>
+          <w:i/>
+        </w:rPr>
+        <w:t xml:space="preserve">Model-Driven Software Engineering in Practice. </w:t>
+      </w:r>
+      <w:r>
+        <w:t>2012</w:t>
+      </w:r>
+      <w:r>
+        <w:t xml:space="preserve">. pp. </w:t>
+      </w:r>
+      <w:r>
+        <w:rPr>
+          <w:highlight w:val="yellow"/>
+        </w:rPr>
+        <w:t>1-</w:t>
+      </w:r>
+      <w:r>
+        <w:rPr>
+          <w:highlight w:val="yellow"/>
+        </w:rPr>
+        <w:t>182</w:t>
+      </w:r>
+      <w:r>
+        <w:t>.</w:t>
+      </w:r>
+    </w:p>
+    <w:p>
+      <w:pPr>
+        <w:pStyle w:val="ListeParagraf"/>
+        <w:numPr>
+          <w:ilvl w:val="0"/>
+          <w:numId w:val="2"/>
+        </w:numPr>
+        <w:jc w:val="left"/>
         <w:rPr>
           <w:rStyle w:val="Kpr"/>
           <w:color w:val="auto"/>
@@ -26941,55 +27446,715 @@
         </w:rPr>
       </w:pPr>
       <w:r>
-        <w:t>Schmidt, Douglas C.</w:t>
-      </w:r>
-      <w:r>
-        <w:t>, ‘</w:t>
-      </w:r>
-      <w:r>
-        <w:t>Model-</w:t>
-      </w:r>
-      <w:r>
-        <w:t>D</w:t>
-      </w:r>
-      <w:r>
-        <w:t xml:space="preserve">riven </w:t>
-      </w:r>
-      <w:r>
-        <w:t>E</w:t>
-      </w:r>
-      <w:r>
-        <w:t>ngineering</w:t>
-      </w:r>
-      <w:r>
-        <w:t>’,</w:t>
-      </w:r>
-      <w:r>
-        <w:t> Computer-IEEE Computer Society</w:t>
-      </w:r>
-      <w:r>
-        <w:t>,</w:t>
-      </w:r>
-      <w:r>
-        <w:t> </w:t>
-      </w:r>
-      <w:r>
-        <w:t xml:space="preserve">vol. </w:t>
-      </w:r>
-      <w:r>
-        <w:t>39</w:t>
-      </w:r>
-      <w:r>
-        <w:t xml:space="preserve">, no. </w:t>
-      </w:r>
-      <w:r>
-        <w:t>2</w:t>
-      </w:r>
-      <w:r>
-        <w:t>, pp. 25-31,</w:t>
-      </w:r>
-      <w:r>
-        <w:t xml:space="preserve"> 2006.</w:t>
+        <w:rPr>
+          <w:rStyle w:val="Kpr"/>
+          <w:color w:val="auto"/>
+          <w:u w:val="none"/>
+        </w:rPr>
+        <w:t xml:space="preserve">N. G. Leveson, </w:t>
+      </w:r>
+      <w:r>
+        <w:rPr>
+          <w:rStyle w:val="Kpr"/>
+          <w:i/>
+          <w:color w:val="auto"/>
+          <w:u w:val="none"/>
+        </w:rPr>
+        <w:t xml:space="preserve">Engineering a </w:t>
+      </w:r>
+      <w:r>
+        <w:rPr>
+          <w:rStyle w:val="Kpr"/>
+          <w:i/>
+          <w:color w:val="auto"/>
+          <w:u w:val="none"/>
+        </w:rPr>
+        <w:t>S</w:t>
+      </w:r>
+      <w:r>
+        <w:rPr>
+          <w:rStyle w:val="Kpr"/>
+          <w:i/>
+          <w:color w:val="auto"/>
+          <w:u w:val="none"/>
+        </w:rPr>
+        <w:t xml:space="preserve">afer </w:t>
+      </w:r>
+      <w:r>
+        <w:rPr>
+          <w:rStyle w:val="Kpr"/>
+          <w:i/>
+          <w:color w:val="auto"/>
+          <w:u w:val="none"/>
+        </w:rPr>
+        <w:t>W</w:t>
+      </w:r>
+      <w:r>
+        <w:rPr>
+          <w:rStyle w:val="Kpr"/>
+          <w:i/>
+          <w:color w:val="auto"/>
+          <w:u w:val="none"/>
+        </w:rPr>
+        <w:t xml:space="preserve">orld: Systems </w:t>
+      </w:r>
+      <w:r>
+        <w:rPr>
+          <w:rStyle w:val="Kpr"/>
+          <w:i/>
+          <w:color w:val="auto"/>
+          <w:u w:val="none"/>
+        </w:rPr>
+        <w:t>T</w:t>
+      </w:r>
+      <w:r>
+        <w:rPr>
+          <w:rStyle w:val="Kpr"/>
+          <w:i/>
+          <w:color w:val="auto"/>
+          <w:u w:val="none"/>
+        </w:rPr>
+        <w:t xml:space="preserve">hinking </w:t>
+      </w:r>
+      <w:r>
+        <w:rPr>
+          <w:rStyle w:val="Kpr"/>
+          <w:i/>
+          <w:color w:val="auto"/>
+          <w:u w:val="none"/>
+        </w:rPr>
+        <w:t>A</w:t>
+      </w:r>
+      <w:r>
+        <w:rPr>
+          <w:rStyle w:val="Kpr"/>
+          <w:i/>
+          <w:color w:val="auto"/>
+          <w:u w:val="none"/>
+        </w:rPr>
+        <w:t xml:space="preserve">pplied to </w:t>
+      </w:r>
+      <w:r>
+        <w:rPr>
+          <w:rStyle w:val="Kpr"/>
+          <w:i/>
+          <w:color w:val="auto"/>
+          <w:u w:val="none"/>
+        </w:rPr>
+        <w:t>S</w:t>
+      </w:r>
+      <w:r>
+        <w:rPr>
+          <w:rStyle w:val="Kpr"/>
+          <w:i/>
+          <w:color w:val="auto"/>
+          <w:u w:val="none"/>
+        </w:rPr>
+        <w:t>afety</w:t>
+      </w:r>
+      <w:r>
+        <w:rPr>
+          <w:rStyle w:val="Kpr"/>
+          <w:color w:val="auto"/>
+          <w:u w:val="none"/>
+        </w:rPr>
+        <w:t xml:space="preserve">. </w:t>
+      </w:r>
+      <w:r>
+        <w:rPr>
+          <w:rStyle w:val="Kpr"/>
+          <w:color w:val="auto"/>
+          <w:u w:val="none"/>
+        </w:rPr>
+        <w:t xml:space="preserve">Cambridge: </w:t>
+      </w:r>
+      <w:r>
+        <w:rPr>
+          <w:rStyle w:val="Kpr"/>
+          <w:color w:val="auto"/>
+          <w:u w:val="none"/>
+        </w:rPr>
+        <w:t xml:space="preserve">MIT Press, 2012, pp. </w:t>
+      </w:r>
+      <w:r>
+        <w:rPr>
+          <w:rStyle w:val="Kpr"/>
+          <w:color w:val="auto"/>
+          <w:highlight w:val="yellow"/>
+          <w:u w:val="none"/>
+        </w:rPr>
+        <w:t>1-460</w:t>
+      </w:r>
+      <w:r>
+        <w:rPr>
+          <w:rStyle w:val="Kpr"/>
+          <w:color w:val="auto"/>
+          <w:u w:val="none"/>
+        </w:rPr>
+        <w:t>.</w:t>
+      </w:r>
+      <w:r>
+        <w:rPr>
+          <w:rStyle w:val="Kpr"/>
+          <w:color w:val="auto"/>
+          <w:u w:val="none"/>
+        </w:rPr>
+        <w:t xml:space="preserve"> [E-Book] Available: </w:t>
+      </w:r>
+      <w:hyperlink r:id="rId16" w:history="1">
+        <w:r>
+          <w:rPr>
+            <w:rStyle w:val="Kpr"/>
+          </w:rPr>
+          <w:t>https://ebookcentral.proquest.com/lib/mcmu/reader.action?docID=3339365</w:t>
+        </w:r>
+      </w:hyperlink>
+      <w:r>
+        <w:t>.</w:t>
+      </w:r>
+    </w:p>
+    <w:p>
+      <w:pPr>
+        <w:pStyle w:val="ListeParagraf"/>
+        <w:numPr>
+          <w:ilvl w:val="0"/>
+          <w:numId w:val="2"/>
+        </w:numPr>
+        <w:jc w:val="left"/>
+        <w:rPr>
+          <w:rStyle w:val="Kpr"/>
+          <w:color w:val="auto"/>
+          <w:u w:val="none"/>
+        </w:rPr>
+      </w:pPr>
+      <w:r>
+        <w:rPr>
+          <w:rStyle w:val="Kpr"/>
+          <w:color w:val="auto"/>
+          <w:u w:val="none"/>
+        </w:rPr>
+        <w:t xml:space="preserve">T.P. Kelly, “Arguing Safety: A Systematic Approach to Managing Safety Cases”, </w:t>
+      </w:r>
+      <w:r>
+        <w:rPr>
+          <w:rStyle w:val="Kpr"/>
+          <w:color w:val="auto"/>
+          <w:u w:val="none"/>
+        </w:rPr>
+        <w:t>Ph.D</w:t>
+      </w:r>
+      <w:r>
+        <w:rPr>
+          <w:rStyle w:val="Kpr"/>
+          <w:color w:val="auto"/>
+          <w:u w:val="none"/>
+        </w:rPr>
+        <w:t>.</w:t>
+      </w:r>
+      <w:r>
+        <w:rPr>
+          <w:rStyle w:val="Kpr"/>
+          <w:color w:val="auto"/>
+          <w:u w:val="none"/>
+        </w:rPr>
+        <w:t xml:space="preserve"> dissertation</w:t>
+      </w:r>
+      <w:r>
+        <w:rPr>
+          <w:rStyle w:val="Kpr"/>
+          <w:color w:val="auto"/>
+          <w:u w:val="none"/>
+        </w:rPr>
+        <w:t>, Univ. of York</w:t>
+      </w:r>
+      <w:r>
+        <w:rPr>
+          <w:rStyle w:val="Kpr"/>
+          <w:color w:val="auto"/>
+          <w:u w:val="none"/>
+        </w:rPr>
+        <w:t>, York</w:t>
+      </w:r>
+      <w:r>
+        <w:rPr>
+          <w:rStyle w:val="Kpr"/>
+          <w:color w:val="auto"/>
+          <w:u w:val="none"/>
+        </w:rPr>
+        <w:t>, UK</w:t>
+      </w:r>
+      <w:r>
+        <w:rPr>
+          <w:rStyle w:val="Kpr"/>
+          <w:color w:val="auto"/>
+          <w:u w:val="none"/>
+        </w:rPr>
+        <w:t>, 1999.</w:t>
+      </w:r>
+    </w:p>
+    <w:p>
+      <w:pPr>
+        <w:pStyle w:val="ListeParagraf"/>
+        <w:numPr>
+          <w:ilvl w:val="0"/>
+          <w:numId w:val="2"/>
+        </w:numPr>
+        <w:jc w:val="left"/>
+        <w:rPr>
+          <w:rStyle w:val="Kpr"/>
+          <w:color w:val="auto"/>
+          <w:u w:val="none"/>
+        </w:rPr>
+      </w:pPr>
+      <w:r>
+        <w:rPr>
+          <w:rStyle w:val="Kpr"/>
+          <w:color w:val="auto"/>
+          <w:u w:val="none"/>
+        </w:rPr>
+        <w:t>R. Weaver, J. Fenn and T. Kelly, “</w:t>
+      </w:r>
+      <w:r>
+        <w:rPr>
+          <w:rStyle w:val="Kpr"/>
+          <w:color w:val="auto"/>
+          <w:u w:val="none"/>
+        </w:rPr>
+        <w:t xml:space="preserve">A </w:t>
+      </w:r>
+      <w:r>
+        <w:rPr>
+          <w:rStyle w:val="Kpr"/>
+          <w:color w:val="auto"/>
+          <w:u w:val="none"/>
+        </w:rPr>
+        <w:t>P</w:t>
+      </w:r>
+      <w:r>
+        <w:rPr>
+          <w:rStyle w:val="Kpr"/>
+          <w:color w:val="auto"/>
+          <w:u w:val="none"/>
+        </w:rPr>
+        <w:t xml:space="preserve">ragmatic </w:t>
+      </w:r>
+      <w:r>
+        <w:rPr>
+          <w:rStyle w:val="Kpr"/>
+          <w:color w:val="auto"/>
+          <w:u w:val="none"/>
+        </w:rPr>
+        <w:t>A</w:t>
+      </w:r>
+      <w:r>
+        <w:rPr>
+          <w:rStyle w:val="Kpr"/>
+          <w:color w:val="auto"/>
+          <w:u w:val="none"/>
+        </w:rPr>
+        <w:t xml:space="preserve">pproach to </w:t>
+      </w:r>
+      <w:r>
+        <w:rPr>
+          <w:rStyle w:val="Kpr"/>
+          <w:color w:val="auto"/>
+          <w:u w:val="none"/>
+        </w:rPr>
+        <w:t>R</w:t>
+      </w:r>
+      <w:r>
+        <w:rPr>
+          <w:rStyle w:val="Kpr"/>
+          <w:color w:val="auto"/>
+          <w:u w:val="none"/>
+        </w:rPr>
+        <w:t xml:space="preserve">easoning </w:t>
+      </w:r>
+      <w:r>
+        <w:rPr>
+          <w:rStyle w:val="Kpr"/>
+          <w:color w:val="auto"/>
+          <w:u w:val="none"/>
+        </w:rPr>
+        <w:t>A</w:t>
+      </w:r>
+      <w:r>
+        <w:rPr>
+          <w:rStyle w:val="Kpr"/>
+          <w:color w:val="auto"/>
+          <w:u w:val="none"/>
+        </w:rPr>
+        <w:t xml:space="preserve">bout the </w:t>
+      </w:r>
+      <w:r>
+        <w:rPr>
+          <w:rStyle w:val="Kpr"/>
+          <w:color w:val="auto"/>
+          <w:u w:val="none"/>
+        </w:rPr>
+        <w:t>A</w:t>
+      </w:r>
+      <w:r>
+        <w:rPr>
+          <w:rStyle w:val="Kpr"/>
+          <w:color w:val="auto"/>
+          <w:u w:val="none"/>
+        </w:rPr>
+        <w:t xml:space="preserve">ssurance of </w:t>
+      </w:r>
+      <w:r>
+        <w:rPr>
+          <w:rStyle w:val="Kpr"/>
+          <w:color w:val="auto"/>
+          <w:u w:val="none"/>
+        </w:rPr>
+        <w:t>S</w:t>
+      </w:r>
+      <w:r>
+        <w:rPr>
+          <w:rStyle w:val="Kpr"/>
+          <w:color w:val="auto"/>
+          <w:u w:val="none"/>
+        </w:rPr>
+        <w:t xml:space="preserve">afety </w:t>
+      </w:r>
+      <w:r>
+        <w:rPr>
+          <w:rStyle w:val="Kpr"/>
+          <w:color w:val="auto"/>
+          <w:u w:val="none"/>
+        </w:rPr>
+        <w:t>A</w:t>
+      </w:r>
+      <w:r>
+        <w:rPr>
+          <w:rStyle w:val="Kpr"/>
+          <w:color w:val="auto"/>
+          <w:u w:val="none"/>
+        </w:rPr>
+        <w:t>rguments</w:t>
+      </w:r>
+      <w:r>
+        <w:rPr>
+          <w:rStyle w:val="Kpr"/>
+          <w:color w:val="auto"/>
+          <w:u w:val="none"/>
+        </w:rPr>
+        <w:t xml:space="preserve">”, in </w:t>
+      </w:r>
+      <w:r>
+        <w:rPr>
+          <w:rStyle w:val="Kpr"/>
+          <w:i/>
+          <w:color w:val="auto"/>
+          <w:u w:val="none"/>
+        </w:rPr>
+        <w:t>Proceedings of the 8th Australian workshop on Safety-critical systems and software</w:t>
+      </w:r>
+      <w:r>
+        <w:rPr>
+          <w:rStyle w:val="Kpr"/>
+          <w:color w:val="auto"/>
+          <w:u w:val="none"/>
+        </w:rPr>
+        <w:t>, Australia, 2003, pp. 57-67.</w:t>
+      </w:r>
+    </w:p>
+    <w:p>
+      <w:pPr>
+        <w:pStyle w:val="ListeParagraf"/>
+        <w:numPr>
+          <w:ilvl w:val="0"/>
+          <w:numId w:val="2"/>
+        </w:numPr>
+        <w:jc w:val="left"/>
+        <w:rPr>
+          <w:rStyle w:val="Kpr"/>
+          <w:color w:val="auto"/>
+          <w:u w:val="none"/>
+        </w:rPr>
+      </w:pPr>
+      <w:r>
+        <w:rPr>
+          <w:rStyle w:val="Kpr"/>
+          <w:color w:val="auto"/>
+          <w:u w:val="none"/>
+        </w:rPr>
+        <w:t>T.P. Kelly and J.A. McDermid, “</w:t>
+      </w:r>
+      <w:r>
+        <w:rPr>
+          <w:rStyle w:val="Kpr"/>
+          <w:color w:val="auto"/>
+          <w:u w:val="none"/>
+        </w:rPr>
+        <w:t xml:space="preserve">A </w:t>
+      </w:r>
+      <w:r>
+        <w:rPr>
+          <w:rStyle w:val="Kpr"/>
+          <w:color w:val="auto"/>
+          <w:u w:val="none"/>
+        </w:rPr>
+        <w:t>S</w:t>
+      </w:r>
+      <w:r>
+        <w:rPr>
+          <w:rStyle w:val="Kpr"/>
+          <w:color w:val="auto"/>
+          <w:u w:val="none"/>
+        </w:rPr>
+        <w:t xml:space="preserve">ystematic </w:t>
+      </w:r>
+      <w:r>
+        <w:rPr>
+          <w:rStyle w:val="Kpr"/>
+          <w:color w:val="auto"/>
+          <w:u w:val="none"/>
+        </w:rPr>
+        <w:t>A</w:t>
+      </w:r>
+      <w:r>
+        <w:rPr>
+          <w:rStyle w:val="Kpr"/>
+          <w:color w:val="auto"/>
+          <w:u w:val="none"/>
+        </w:rPr>
+        <w:t xml:space="preserve">pproach to </w:t>
+      </w:r>
+      <w:r>
+        <w:rPr>
+          <w:rStyle w:val="Kpr"/>
+          <w:color w:val="auto"/>
+          <w:u w:val="none"/>
+        </w:rPr>
+        <w:t>S</w:t>
+      </w:r>
+      <w:r>
+        <w:rPr>
+          <w:rStyle w:val="Kpr"/>
+          <w:color w:val="auto"/>
+          <w:u w:val="none"/>
+        </w:rPr>
+        <w:t xml:space="preserve">afety </w:t>
+      </w:r>
+      <w:r>
+        <w:rPr>
+          <w:rStyle w:val="Kpr"/>
+          <w:color w:val="auto"/>
+          <w:u w:val="none"/>
+        </w:rPr>
+        <w:t>C</w:t>
+      </w:r>
+      <w:r>
+        <w:rPr>
+          <w:rStyle w:val="Kpr"/>
+          <w:color w:val="auto"/>
+          <w:u w:val="none"/>
+        </w:rPr>
+        <w:t xml:space="preserve">ase </w:t>
+      </w:r>
+      <w:r>
+        <w:rPr>
+          <w:rStyle w:val="Kpr"/>
+          <w:color w:val="auto"/>
+          <w:u w:val="none"/>
+        </w:rPr>
+        <w:t>M</w:t>
+      </w:r>
+      <w:r>
+        <w:rPr>
+          <w:rStyle w:val="Kpr"/>
+          <w:color w:val="auto"/>
+          <w:u w:val="none"/>
+        </w:rPr>
+        <w:t>aintenance</w:t>
+      </w:r>
+      <w:r>
+        <w:rPr>
+          <w:rStyle w:val="Kpr"/>
+          <w:color w:val="auto"/>
+          <w:u w:val="none"/>
+        </w:rPr>
+        <w:t xml:space="preserve">”, in </w:t>
+      </w:r>
+      <w:r>
+        <w:rPr>
+          <w:rStyle w:val="Kpr"/>
+          <w:i/>
+          <w:color w:val="auto"/>
+          <w:u w:val="none"/>
+        </w:rPr>
+        <w:t>International Conference on Computer S</w:t>
+      </w:r>
+      <w:r>
+        <w:rPr>
+          <w:rStyle w:val="Kpr"/>
+          <w:i/>
+          <w:color w:val="auto"/>
+          <w:u w:val="none"/>
+        </w:rPr>
+        <w:t>afety, Reliability, and Security</w:t>
+      </w:r>
+      <w:r>
+        <w:rPr>
+          <w:rStyle w:val="Kpr"/>
+          <w:color w:val="auto"/>
+          <w:u w:val="none"/>
+        </w:rPr>
+        <w:t>, Springer, Berlin, Heidelberg, 1999, pp. 13-26.</w:t>
+      </w:r>
+    </w:p>
+    <w:p>
+      <w:pPr>
+        <w:pStyle w:val="ListeParagraf"/>
+        <w:numPr>
+          <w:ilvl w:val="0"/>
+          <w:numId w:val="2"/>
+        </w:numPr>
+        <w:jc w:val="left"/>
+        <w:rPr>
+          <w:rStyle w:val="Kpr"/>
+          <w:color w:val="auto"/>
+          <w:u w:val="none"/>
+        </w:rPr>
+      </w:pPr>
+      <w:r>
+        <w:rPr>
+          <w:rStyle w:val="Kpr"/>
+          <w:color w:val="auto"/>
+          <w:u w:val="none"/>
+        </w:rPr>
+        <w:t>T. Kelly, “</w:t>
+      </w:r>
+      <w:r>
+        <w:rPr>
+          <w:rStyle w:val="Kpr"/>
+          <w:color w:val="auto"/>
+          <w:u w:val="none"/>
+        </w:rPr>
+        <w:t xml:space="preserve">A </w:t>
+      </w:r>
+      <w:r>
+        <w:rPr>
+          <w:rStyle w:val="Kpr"/>
+          <w:color w:val="auto"/>
+          <w:u w:val="none"/>
+        </w:rPr>
+        <w:t>S</w:t>
+      </w:r>
+      <w:r>
+        <w:rPr>
+          <w:rStyle w:val="Kpr"/>
+          <w:color w:val="auto"/>
+          <w:u w:val="none"/>
+        </w:rPr>
+        <w:t xml:space="preserve">ystematic </w:t>
+      </w:r>
+      <w:r>
+        <w:rPr>
+          <w:rStyle w:val="Kpr"/>
+          <w:color w:val="auto"/>
+          <w:u w:val="none"/>
+        </w:rPr>
+        <w:t>A</w:t>
+      </w:r>
+      <w:r>
+        <w:rPr>
+          <w:rStyle w:val="Kpr"/>
+          <w:color w:val="auto"/>
+          <w:u w:val="none"/>
+        </w:rPr>
+        <w:t xml:space="preserve">pproach to </w:t>
+      </w:r>
+      <w:r>
+        <w:rPr>
+          <w:rStyle w:val="Kpr"/>
+          <w:color w:val="auto"/>
+          <w:u w:val="none"/>
+        </w:rPr>
+        <w:t>S</w:t>
+      </w:r>
+      <w:r>
+        <w:rPr>
+          <w:rStyle w:val="Kpr"/>
+          <w:color w:val="auto"/>
+          <w:u w:val="none"/>
+        </w:rPr>
+        <w:t xml:space="preserve">afety </w:t>
+      </w:r>
+      <w:r>
+        <w:rPr>
+          <w:rStyle w:val="Kpr"/>
+          <w:color w:val="auto"/>
+          <w:u w:val="none"/>
+        </w:rPr>
+        <w:t>C</w:t>
+      </w:r>
+      <w:r>
+        <w:rPr>
+          <w:rStyle w:val="Kpr"/>
+          <w:color w:val="auto"/>
+          <w:u w:val="none"/>
+        </w:rPr>
+        <w:t xml:space="preserve">ase </w:t>
+      </w:r>
+      <w:r>
+        <w:rPr>
+          <w:rStyle w:val="Kpr"/>
+          <w:color w:val="auto"/>
+          <w:u w:val="none"/>
+        </w:rPr>
+        <w:t>M</w:t>
+      </w:r>
+      <w:r>
+        <w:rPr>
+          <w:rStyle w:val="Kpr"/>
+          <w:color w:val="auto"/>
+          <w:u w:val="none"/>
+        </w:rPr>
+        <w:t>anagement</w:t>
+      </w:r>
+      <w:r>
+        <w:rPr>
+          <w:rStyle w:val="Kpr"/>
+          <w:color w:val="auto"/>
+          <w:u w:val="none"/>
+        </w:rPr>
+        <w:t xml:space="preserve">”, </w:t>
+      </w:r>
+      <w:r>
+        <w:rPr>
+          <w:rStyle w:val="Kpr"/>
+          <w:i/>
+          <w:color w:val="auto"/>
+          <w:u w:val="none"/>
+        </w:rPr>
+        <w:t>SAE transactions,</w:t>
+      </w:r>
+      <w:r>
+        <w:rPr>
+          <w:rStyle w:val="Kpr"/>
+          <w:color w:val="auto"/>
+          <w:u w:val="none"/>
+        </w:rPr>
+        <w:t xml:space="preserve"> pp. 257-266</w:t>
+      </w:r>
+      <w:r>
+        <w:rPr>
+          <w:rStyle w:val="Kpr"/>
+          <w:color w:val="auto"/>
+          <w:u w:val="none"/>
+        </w:rPr>
+        <w:t>, 2004</w:t>
+      </w:r>
+      <w:r>
+        <w:rPr>
+          <w:rStyle w:val="Kpr"/>
+          <w:color w:val="auto"/>
+          <w:u w:val="none"/>
+        </w:rPr>
+        <w:t>.</w:t>
       </w:r>
     </w:p>
     <w:p>
@@ -27012,7 +28177,15 @@
         <w:t xml:space="preserve">, </w:t>
       </w:r>
       <w:r>
-        <w:t xml:space="preserve">‘Eclipse Epsilon’, 2020. </w:t>
+        <w:t>“</w:t>
+      </w:r>
+      <w:bookmarkStart w:id="37" w:name="_GoBack"/>
+      <w:bookmarkEnd w:id="37"/>
+      <w:r>
+        <w:t>Eclipse Epsilon”</w:t>
+      </w:r>
+      <w:r>
+        <w:t xml:space="preserve">, 2020. </w:t>
       </w:r>
       <w:r>
         <w:rPr>
@@ -27023,7 +28196,7 @@
       <w:r>
         <w:t xml:space="preserve">]. Available: </w:t>
       </w:r>
-      <w:hyperlink r:id="rId16" w:history="1">
+      <w:hyperlink r:id="rId17" w:history="1">
         <w:r>
           <w:rPr>
             <w:rStyle w:val="Kpr"/>
@@ -27032,7 +28205,19 @@
         </w:r>
       </w:hyperlink>
       <w:r>
-        <w:t>. [Accessed: 04- Jul- 2020].</w:t>
+        <w:t xml:space="preserve">. [Accessed: </w:t>
+      </w:r>
+      <w:r>
+        <w:t xml:space="preserve">Jul. </w:t>
+      </w:r>
+      <w:r>
+        <w:t>04</w:t>
+      </w:r>
+      <w:r>
+        <w:t>,</w:t>
+      </w:r>
+      <w:r>
+        <w:t xml:space="preserve"> 2020].</w:t>
       </w:r>
     </w:p>
     <w:p>
@@ -27046,10 +28231,273 @@
         <w:jc w:val="left"/>
       </w:pPr>
       <w:r>
+        <w:t>D</w:t>
+      </w:r>
+      <w:r>
+        <w:t>.</w:t>
+      </w:r>
+      <w:r>
+        <w:t xml:space="preserve"> Kolovos, L</w:t>
+      </w:r>
+      <w:r>
+        <w:t xml:space="preserve">. </w:t>
+      </w:r>
+      <w:r>
+        <w:t>Rose, A</w:t>
+      </w:r>
+      <w:r>
+        <w:t>.</w:t>
+      </w:r>
+      <w:r>
+        <w:t xml:space="preserve"> Garcí</w:t>
+      </w:r>
+      <w:r>
+        <w:t>a-Domínguez and</w:t>
+      </w:r>
+      <w:r>
+        <w:t xml:space="preserve"> R</w:t>
+      </w:r>
+      <w:r>
+        <w:t>.</w:t>
+      </w:r>
+      <w:r>
+        <w:t xml:space="preserve"> Paige</w:t>
+      </w:r>
+      <w:r>
+        <w:t xml:space="preserve">, </w:t>
+      </w:r>
+      <w:r>
+        <w:rPr>
+          <w:i/>
+        </w:rPr>
+        <w:t>The Epsilon Book.</w:t>
+      </w:r>
+      <w:r>
+        <w:t xml:space="preserve"> 2010. </w:t>
+      </w:r>
+      <w:r>
+        <w:rPr>
+          <w:sz w:val="22"/>
+        </w:rPr>
+        <w:t xml:space="preserve">[E-book] </w:t>
+      </w:r>
+      <w:r>
+        <w:t xml:space="preserve">Available: </w:t>
+      </w:r>
+      <w:hyperlink r:id="rId18" w:history="1">
+        <w:r>
+          <w:rPr>
+            <w:rStyle w:val="Kpr"/>
+          </w:rPr>
+          <w:t>https://www.eclipse.org/epsilon/doc/book/EpsilonBook.pdf</w:t>
+        </w:r>
+      </w:hyperlink>
+      <w:r>
+        <w:t>. [Accessed: Jul. 10, 2020].</w:t>
+      </w:r>
+    </w:p>
+    <w:p>
+      <w:pPr>
+        <w:pStyle w:val="ListeParagraf"/>
+        <w:numPr>
+          <w:ilvl w:val="0"/>
+          <w:numId w:val="2"/>
+        </w:numPr>
+        <w:shd w:val="clear" w:color="auto" w:fill="FFFFFF" w:themeFill="background1"/>
+        <w:jc w:val="left"/>
+      </w:pPr>
+      <w:r>
+        <w:t xml:space="preserve">D.S. Kolovos, R.F. Paige and F.A. Polack, “The Epsilon Object Language (EOL)”, in </w:t>
+      </w:r>
+      <w:r>
+        <w:rPr>
+          <w:i/>
+        </w:rPr>
+        <w:t>European Conference on Model</w:t>
+      </w:r>
+      <w:r>
+        <w:rPr>
+          <w:i/>
+        </w:rPr>
+        <w:t>-</w:t>
+      </w:r>
+      <w:r>
+        <w:rPr>
+          <w:i/>
+        </w:rPr>
+        <w:t>Driven Architecture-Foundations and Application</w:t>
+      </w:r>
+      <w:r>
+        <w:rPr>
+          <w:i/>
+        </w:rPr>
+        <w:t>s</w:t>
+      </w:r>
+      <w:r>
+        <w:t>, Springer, Berlin, Heidelberg, 2006, pp. 128-142.</w:t>
+      </w:r>
+    </w:p>
+    <w:p>
+      <w:pPr>
+        <w:pStyle w:val="ListeParagraf"/>
+        <w:numPr>
+          <w:ilvl w:val="0"/>
+          <w:numId w:val="2"/>
+        </w:numPr>
+        <w:shd w:val="clear" w:color="auto" w:fill="FFFFFF" w:themeFill="background1"/>
+        <w:jc w:val="left"/>
+      </w:pPr>
+      <w:r>
+        <w:t>A. Zolotas</w:t>
+      </w:r>
+      <w:r>
+        <w:t xml:space="preserve">, </w:t>
+      </w:r>
+      <w:r>
+        <w:t xml:space="preserve">H.H. </w:t>
+      </w:r>
+      <w:r>
+        <w:t xml:space="preserve">Rodriguez, </w:t>
+      </w:r>
+      <w:r>
+        <w:t xml:space="preserve">S. </w:t>
+      </w:r>
+      <w:r>
+        <w:t xml:space="preserve">Hutchesson, </w:t>
+      </w:r>
+      <w:r>
+        <w:t xml:space="preserve">B.S. </w:t>
+      </w:r>
+      <w:r>
+        <w:t xml:space="preserve">Pina, </w:t>
+      </w:r>
+      <w:r>
+        <w:t xml:space="preserve">A. </w:t>
+      </w:r>
+      <w:r>
+        <w:t>Grigg,</w:t>
+      </w:r>
+      <w:r>
+        <w:t xml:space="preserve"> M.</w:t>
+      </w:r>
+      <w:r>
+        <w:t xml:space="preserve"> Li,</w:t>
+      </w:r>
+      <w:r>
+        <w:t xml:space="preserve"> D.S.</w:t>
+      </w:r>
+      <w:r>
+        <w:t xml:space="preserve"> Kolovos and </w:t>
+      </w:r>
+      <w:r>
+        <w:t xml:space="preserve">R.F. </w:t>
+      </w:r>
+      <w:r>
+        <w:t>Paige,</w:t>
+      </w:r>
+      <w:r>
+        <w:t xml:space="preserve"> “</w:t>
+      </w:r>
+      <w:r>
+        <w:t xml:space="preserve">Bridging </w:t>
+      </w:r>
+      <w:r>
+        <w:t>P</w:t>
+      </w:r>
+      <w:r>
+        <w:t xml:space="preserve">roprietary </w:t>
+      </w:r>
+      <w:r>
+        <w:t>M</w:t>
+      </w:r>
+      <w:r>
+        <w:t xml:space="preserve">odelling and </w:t>
+      </w:r>
+      <w:r>
+        <w:t>O</w:t>
+      </w:r>
+      <w:r>
+        <w:t>pen-</w:t>
+      </w:r>
+      <w:r>
+        <w:t>S</w:t>
+      </w:r>
+      <w:r>
+        <w:t xml:space="preserve">ource </w:t>
+      </w:r>
+      <w:r>
+        <w:t>M</w:t>
+      </w:r>
+      <w:r>
+        <w:t xml:space="preserve">odel </w:t>
+      </w:r>
+      <w:r>
+        <w:t>M</w:t>
+      </w:r>
+      <w:r>
+        <w:t xml:space="preserve">anagement </w:t>
+      </w:r>
+      <w:r>
+        <w:t>T</w:t>
+      </w:r>
+      <w:r>
+        <w:t xml:space="preserve">ools: the </w:t>
+      </w:r>
+      <w:r>
+        <w:t>C</w:t>
+      </w:r>
+      <w:r>
+        <w:t xml:space="preserve">ase of PTC </w:t>
+      </w:r>
+      <w:r>
+        <w:t>I</w:t>
+      </w:r>
+      <w:r>
+        <w:t xml:space="preserve">ntegrity </w:t>
+      </w:r>
+      <w:r>
+        <w:t>M</w:t>
+      </w:r>
+      <w:r>
+        <w:t xml:space="preserve">odeller and </w:t>
+      </w:r>
+      <w:r>
+        <w:t>E</w:t>
+      </w:r>
+      <w:r>
+        <w:t>psilon</w:t>
+      </w:r>
+      <w:r>
+        <w:t xml:space="preserve">”. </w:t>
+      </w:r>
+      <w:r>
+        <w:rPr>
+          <w:i/>
+        </w:rPr>
+        <w:t>Software and Systems Modelling</w:t>
+      </w:r>
+      <w:r>
+        <w:t>, vol. 19, no. 1, pp. 17-38, 2020.</w:t>
+      </w:r>
+    </w:p>
+    <w:p>
+      <w:pPr>
+        <w:pStyle w:val="ListeParagraf"/>
+        <w:numPr>
+          <w:ilvl w:val="0"/>
+          <w:numId w:val="2"/>
+        </w:numPr>
+        <w:shd w:val="clear" w:color="auto" w:fill="FFFFFF" w:themeFill="background1"/>
+        <w:jc w:val="left"/>
+      </w:pPr>
+      <w:r>
         <w:t>EpsilonLabs</w:t>
       </w:r>
       <w:r>
-        <w:t xml:space="preserve">, ‘Epsilon-HTML Integration’, 2020. [Online]. </w:t>
+        <w:t>, “Epsilon-HTML Integration”</w:t>
+      </w:r>
+      <w:r>
+        <w:t xml:space="preserve">, 2020. [Online]. </w:t>
       </w:r>
       <w:r>
         <w:t>Available</w:t>
@@ -27057,7 +28505,7 @@
       <w:r>
         <w:t xml:space="preserve">: </w:t>
       </w:r>
-      <w:hyperlink r:id="rId17" w:history="1">
+      <w:hyperlink r:id="rId19" w:history="1">
         <w:r>
           <w:rPr>
             <w:rStyle w:val="Kpr"/>
@@ -27072,7 +28520,19 @@
         <w:t>:</w:t>
       </w:r>
       <w:r>
-        <w:t xml:space="preserve"> 04- Jul- 2020].</w:t>
+        <w:t xml:space="preserve"> </w:t>
+      </w:r>
+      <w:r>
+        <w:t xml:space="preserve">Jul. </w:t>
+      </w:r>
+      <w:r>
+        <w:t>04</w:t>
+      </w:r>
+      <w:r>
+        <w:t>,</w:t>
+      </w:r>
+      <w:r>
+        <w:t xml:space="preserve"> 2020].</w:t>
       </w:r>
     </w:p>
     <w:p>
@@ -27094,9 +28554,18 @@
         <w:t>GSNAdmin</w:t>
       </w:r>
       <w:r>
-        <w:t xml:space="preserve">, ‘What is the Goal Structuring Notation?’, 2020. [Online]. Available: </w:t>
-      </w:r>
-      <w:hyperlink r:id="rId18" w:history="1">
+        <w:t>, “</w:t>
+      </w:r>
+      <w:r>
+        <w:t>What is</w:t>
+      </w:r>
+      <w:r>
+        <w:t xml:space="preserve"> the Goal Structuring Notation?”</w:t>
+      </w:r>
+      <w:r>
+        <w:t xml:space="preserve">, 2020. [Online]. Available: </w:t>
+      </w:r>
+      <w:hyperlink r:id="rId20" w:history="1">
         <w:r>
           <w:rPr>
             <w:rStyle w:val="Kpr"/>
@@ -27111,7 +28580,19 @@
         <w:t>:</w:t>
       </w:r>
       <w:r>
-        <w:t xml:space="preserve"> 04- Jul- 2020].</w:t>
+        <w:t xml:space="preserve"> </w:t>
+      </w:r>
+      <w:r>
+        <w:t xml:space="preserve">Jul. </w:t>
+      </w:r>
+      <w:r>
+        <w:t>04</w:t>
+      </w:r>
+      <w:r>
+        <w:t>,</w:t>
+      </w:r>
+      <w:r>
+        <w:t xml:space="preserve"> 2020].</w:t>
       </w:r>
     </w:p>
     <w:p>
@@ -27139,9 +28620,21 @@
         <w:t>)</w:t>
       </w:r>
       <w:r>
-        <w:t xml:space="preserve">, ‘XML Metadata Interchange (XMI) Specification’, 2020. [Online]. Available: </w:t>
-      </w:r>
-      <w:hyperlink r:id="rId19" w:history="1">
+        <w:t xml:space="preserve">, </w:t>
+      </w:r>
+      <w:r>
+        <w:t>“</w:t>
+      </w:r>
+      <w:r>
+        <w:t>XML Metadata Interchange (XMI</w:t>
+      </w:r>
+      <w:r>
+        <w:t>) Specification”</w:t>
+      </w:r>
+      <w:r>
+        <w:t xml:space="preserve">, 2020. [Online]. Available: </w:t>
+      </w:r>
+      <w:hyperlink r:id="rId21" w:history="1">
         <w:r>
           <w:rPr>
             <w:rStyle w:val="Kpr"/>
@@ -27150,7 +28643,19 @@
         </w:r>
       </w:hyperlink>
       <w:r>
-        <w:t>. [Accessed: 04- Jul- 2020].</w:t>
+        <w:t xml:space="preserve">. [Accessed: </w:t>
+      </w:r>
+      <w:r>
+        <w:t xml:space="preserve">Jul. </w:t>
+      </w:r>
+      <w:r>
+        <w:t>04</w:t>
+      </w:r>
+      <w:r>
+        <w:t>,</w:t>
+      </w:r>
+      <w:r>
+        <w:t xml:space="preserve"> 2020].</w:t>
       </w:r>
     </w:p>
     <w:p>
@@ -27163,7 +28668,16 @@
         <w:jc w:val="left"/>
       </w:pPr>
       <w:r>
-        <w:t>The GSN Working Group Online, ‘GSN Community Standard Verison 1’, 2011. [Online]. Ava</w:t>
+        <w:t>The GSN Working Group Online, “</w:t>
+      </w:r>
+      <w:r>
+        <w:t>G</w:t>
+      </w:r>
+      <w:r>
+        <w:t>SN Community Standard Verison 1”</w:t>
+      </w:r>
+      <w:r>
+        <w:t>, 2011. [Online]. Ava</w:t>
       </w:r>
       <w:r>
         <w:t>il</w:t>
@@ -27171,7 +28685,7 @@
       <w:r>
         <w:t xml:space="preserve">able: </w:t>
       </w:r>
-      <w:hyperlink r:id="rId20" w:history="1">
+      <w:hyperlink r:id="rId22" w:history="1">
         <w:r>
           <w:rPr>
             <w:rStyle w:val="Kpr"/>
@@ -27180,12 +28694,21 @@
         </w:r>
       </w:hyperlink>
       <w:r>
-        <w:t>. [Accessed: 08- Jul- 2020].</w:t>
-      </w:r>
-    </w:p>
-    <w:p/>
-    <w:p/>
-    <w:p/>
+        <w:t xml:space="preserve">. [Accessed: </w:t>
+      </w:r>
+      <w:r>
+        <w:t xml:space="preserve">Jul. </w:t>
+      </w:r>
+      <w:r>
+        <w:t>08</w:t>
+      </w:r>
+      <w:r>
+        <w:t>,</w:t>
+      </w:r>
+      <w:r>
+        <w:t xml:space="preserve"> 2020].</w:t>
+      </w:r>
+    </w:p>
     <w:sectPr>
       <w:pgSz w:w="12240" w:h="15840"/>
       <w:pgMar w:top="1417" w:right="1417" w:bottom="1417" w:left="1417" w:header="708" w:footer="708" w:gutter="0"/>
@@ -28857,11 +30380,11 @@
   <w:abstractNum w:abstractNumId="17" w15:restartNumberingAfterBreak="0">
     <w:nsid w:val="68C87B25"/>
     <w:multiLevelType w:val="hybridMultilevel"/>
-    <w:tmpl w:val="FBD82234"/>
-    <w:lvl w:ilvl="0" w:tplc="A262FA10">
+    <w:tmpl w:val="52A642CE"/>
+    <w:lvl w:ilvl="0" w:tplc="87CE735E">
       <w:start w:val="1"/>
       <w:numFmt w:val="decimal"/>
-      <w:lvlText w:val="[%1]."/>
+      <w:lvlText w:val="[%1]"/>
       <w:lvlJc w:val="right"/>
       <w:pPr>
         <w:ind w:left="720" w:hanging="360"/>
@@ -30529,7 +32052,7 @@
 </file>
 
 <file path=customXml/itemProps1.xml><?xml version="1.0" encoding="utf-8"?>
-<ds:datastoreItem xmlns:ds="http://schemas.openxmlformats.org/officeDocument/2006/customXml" ds:itemID="{1D03B458-C251-42A4-A59F-7BEE821D0F6C}">
+<ds:datastoreItem xmlns:ds="http://schemas.openxmlformats.org/officeDocument/2006/customXml" ds:itemID="{26065C74-2042-46FB-A2D3-33AB38426678}">
   <ds:schemaRefs>
     <ds:schemaRef ds:uri="http://schemas.openxmlformats.org/officeDocument/2006/bibliography"/>
   </ds:schemaRefs>

</xml_diff>

<commit_message>
Report - References updated, 2.1-Safety draft added
</commit_message>
<xml_diff>
--- a/Project Report/BaranKaya_ProjectReport.docx
+++ b/Project Report/BaranKaya_ProjectReport.docx
@@ -1915,7 +1915,7 @@
                 <w:noProof/>
                 <w:webHidden/>
               </w:rPr>
-              <w:t>8</w:t>
+              <w:t>9</w:t>
             </w:r>
             <w:r>
               <w:rPr>
@@ -4717,7 +4717,19 @@
     </w:p>
     <w:p>
       <w:r>
-        <w:t>Explain sections!!!!</w:t>
+        <w:t xml:space="preserve">Explain </w:t>
+      </w:r>
+      <w:r>
+        <w:t xml:space="preserve">the </w:t>
+      </w:r>
+      <w:r>
+        <w:t>sections</w:t>
+      </w:r>
+      <w:r>
+        <w:t xml:space="preserve"> in the last paragraph</w:t>
+      </w:r>
+      <w:r>
+        <w:t>!!!!</w:t>
       </w:r>
     </w:p>
     <w:p>
@@ -4751,6 +4763,50 @@
     </w:p>
     <w:p/>
     <w:p>
+      <w:r>
+        <w:t xml:space="preserve">This </w:t>
+      </w:r>
+      <w:r>
+        <w:t xml:space="preserve">driver </w:t>
+      </w:r>
+      <w:r>
+        <w:t xml:space="preserve">project developed for General Motors to use Epsilon on Astah GSN models. GM uses </w:t>
+      </w:r>
+      <w:r>
+        <w:t>Model-Driven Engineering methods</w:t>
+      </w:r>
+      <w:r>
+        <w:t xml:space="preserve"> and Goal Structuring Notation diagrams for developing safety-critical systems. </w:t>
+      </w:r>
+      <w:r>
+        <w:t xml:space="preserve">In this paper </w:t>
+      </w:r>
+      <w:r>
+        <w:t xml:space="preserve">MDE, safety-critical system development and Epsilon </w:t>
+      </w:r>
+      <w:r>
+        <w:t>terminologies used thus</w:t>
+      </w:r>
+      <w:r>
+        <w:t xml:space="preserve">, a summary of </w:t>
+      </w:r>
+      <w:r>
+        <w:t xml:space="preserve">these three </w:t>
+      </w:r>
+      <w:r>
+        <w:t xml:space="preserve">has given </w:t>
+      </w:r>
+      <w:r>
+        <w:t>in section 2.1 to 2.3</w:t>
+      </w:r>
+      <w:r>
+        <w:t xml:space="preserve">. </w:t>
+      </w:r>
+      <w:bookmarkStart w:id="3" w:name="_GoBack"/>
+      <w:bookmarkEnd w:id="3"/>
+    </w:p>
+    <w:p/>
+    <w:p>
       <w:pPr>
         <w:pStyle w:val="Balk2"/>
         <w:numPr>
@@ -4758,11 +4814,11 @@
           <w:numId w:val="1"/>
         </w:numPr>
       </w:pPr>
-      <w:bookmarkStart w:id="3" w:name="_Toc45106692"/>
+      <w:bookmarkStart w:id="4" w:name="_Toc45106692"/>
       <w:r>
         <w:t>Model-Driven Engineering</w:t>
       </w:r>
-      <w:bookmarkEnd w:id="3"/>
+      <w:bookmarkEnd w:id="4"/>
     </w:p>
     <w:p/>
     <w:p>
@@ -4827,6 +4883,9 @@
     <w:p>
       <w:r>
         <w:t>MDE in Practice book</w:t>
+      </w:r>
+      <w:r>
+        <w:t>…</w:t>
       </w:r>
     </w:p>
     <w:p/>
@@ -4838,11 +4897,11 @@
           <w:numId w:val="1"/>
         </w:numPr>
       </w:pPr>
-      <w:bookmarkStart w:id="4" w:name="_Toc45106693"/>
+      <w:bookmarkStart w:id="5" w:name="_Toc45106693"/>
       <w:r>
         <w:t>Safety Cases &amp; Goal Structuring Notations</w:t>
       </w:r>
-      <w:bookmarkEnd w:id="4"/>
+      <w:bookmarkEnd w:id="5"/>
     </w:p>
     <w:p/>
     <w:p>
@@ -4862,6 +4921,105 @@
       <w:pPr>
         <w:spacing w:after="0" w:line="240" w:lineRule="auto"/>
       </w:pPr>
+      <w:r>
+        <w:t xml:space="preserve">Safety means unlikely to cause danger, injury or risk. System safety is similar to this definition. A safe system treats accidents as a control problem rather than a failure also, it tries to impose </w:t>
+      </w:r>
+      <w:r>
+        <w:t>restraints</w:t>
+      </w:r>
+      <w:r>
+        <w:t xml:space="preserve"> </w:t>
+      </w:r>
+      <w:r>
+        <w:t>on</w:t>
+      </w:r>
+      <w:r>
+        <w:t xml:space="preserve"> the system </w:t>
+      </w:r>
+      <w:r>
+        <w:t xml:space="preserve">actions </w:t>
+      </w:r>
+      <w:r>
+        <w:t xml:space="preserve">and operations [3]. </w:t>
+      </w:r>
+      <w:r>
+        <w:t xml:space="preserve">The concepts of </w:t>
+      </w:r>
+      <w:r>
+        <w:t>safety</w:t>
+      </w:r>
+      <w:r>
+        <w:t xml:space="preserve"> and </w:t>
+      </w:r>
+      <w:r>
+        <w:t>reliability</w:t>
+      </w:r>
+      <w:r>
+        <w:t xml:space="preserve"> are often mixed across software systems.</w:t>
+      </w:r>
+      <w:r>
+        <w:t xml:space="preserve"> </w:t>
+      </w:r>
+      <w:r>
+        <w:t xml:space="preserve">As </w:t>
+      </w:r>
+      <w:r>
+        <w:t>Leveson</w:t>
+      </w:r>
+      <w:r>
+        <w:t xml:space="preserve"> </w:t>
+      </w:r>
+      <w:r>
+        <w:t xml:space="preserve">and Moses [4] </w:t>
+      </w:r>
+      <w:r>
+        <w:t>stated</w:t>
+      </w:r>
+      <w:r>
+        <w:t xml:space="preserve">, reliable systems could be unsafe </w:t>
+      </w:r>
+      <w:r>
+        <w:t>on the other hand,</w:t>
+      </w:r>
+      <w:r>
+        <w:t xml:space="preserve"> safe systems could be unreliable. These two</w:t>
+      </w:r>
+      <w:r>
+        <w:t xml:space="preserve"> </w:t>
+      </w:r>
+      <w:r>
+        <w:t>properties</w:t>
+      </w:r>
+      <w:r>
+        <w:t xml:space="preserve"> are not depend</w:t>
+      </w:r>
+      <w:r>
+        <w:t>ing on</w:t>
+      </w:r>
+      <w:r>
+        <w:t xml:space="preserve"> each other. </w:t>
+      </w:r>
+      <w:r>
+        <w:t xml:space="preserve">A safety-critical system means a system that can handle </w:t>
+      </w:r>
+      <w:r>
+        <w:t xml:space="preserve">component </w:t>
+      </w:r>
+      <w:r>
+        <w:t xml:space="preserve">failure accidents. </w:t>
+      </w:r>
+      <w:r>
+        <w:t xml:space="preserve">Designing these kinds of systems is harder than others. Safety cases created for detecting the potential safety cases in the system’s design. </w:t>
+      </w:r>
+      <w:r>
+        <w:t xml:space="preserve">Kelly [5] defines safety cases as “A safety case should communicate a clear, comprehensive and defensible argument that a system is acceptably safe to </w:t>
+      </w:r>
+      <w:r>
+        <w:t>operate in a particular context</w:t>
+      </w:r>
+      <w:r>
+        <w:t>”.</w:t>
+      </w:r>
     </w:p>
     <w:p>
       <w:pPr>
@@ -4883,11 +5041,12 @@
           <w:numId w:val="1"/>
         </w:numPr>
       </w:pPr>
-      <w:bookmarkStart w:id="5" w:name="_Toc45106694"/>
-      <w:r>
+      <w:bookmarkStart w:id="6" w:name="_Toc45106694"/>
+      <w:r>
+        <w:lastRenderedPageBreak/>
         <w:t>Epsilon</w:t>
       </w:r>
-      <w:bookmarkEnd w:id="5"/>
+      <w:bookmarkEnd w:id="6"/>
     </w:p>
     <w:p/>
     <w:p>
@@ -4898,6 +5057,9 @@
         <w:t>-EOL</w:t>
       </w:r>
       <w:r>
+        <w:t xml:space="preserve"> paper</w:t>
+      </w:r>
+      <w:r>
         <w:t>…</w:t>
       </w:r>
     </w:p>
@@ -4936,7 +5098,6 @@
     </w:p>
     <w:p>
       <w:r>
-        <w:lastRenderedPageBreak/>
         <w:t xml:space="preserve">Epsilon is an Eclipse plugin for Model-Driven Engineering processes. Epsilon website defines it as “Epsilon is a family of mature languages for automating common model-based software engineering tasks, such as code generation, model-to-model transformation, and model validation, that work out of the box with EMF (including Xtext and Sirius), UML, Simulink, XML and other types of models.” [1]. </w:t>
       </w:r>
     </w:p>
@@ -4967,12 +5128,12 @@
           <w:numId w:val="1"/>
         </w:numPr>
       </w:pPr>
-      <w:bookmarkStart w:id="6" w:name="_Toc45106695"/>
+      <w:bookmarkStart w:id="7" w:name="_Toc45106695"/>
       <w:r>
         <w:lastRenderedPageBreak/>
         <w:t>REQUIREMENTS</w:t>
       </w:r>
-      <w:bookmarkEnd w:id="6"/>
+      <w:bookmarkEnd w:id="7"/>
     </w:p>
     <w:p/>
     <w:p>
@@ -5136,8 +5297,27 @@
         <w:rPr>
           <w:b/>
         </w:rPr>
-        <w:t>Epsilon Astah GSN Requirements:</w:t>
-      </w:r>
+        <w:t xml:space="preserve">Epsilon Astah GSN </w:t>
+      </w:r>
+      <w:r>
+        <w:rPr>
+          <w:b/>
+        </w:rPr>
+        <w:t xml:space="preserve">Driver </w:t>
+      </w:r>
+      <w:r>
+        <w:rPr>
+          <w:b/>
+        </w:rPr>
+        <w:t>Requirements:</w:t>
+      </w:r>
+    </w:p>
+    <w:p>
+      <w:pPr>
+        <w:rPr>
+          <w:b/>
+        </w:rPr>
+      </w:pPr>
     </w:p>
     <w:p>
       <w:pPr>
@@ -5422,6 +5602,7 @@
         <w:t>specific link</w:t>
       </w:r>
     </w:p>
+    <w:p/>
     <w:p>
       <w:pPr>
         <w:pStyle w:val="ListeParagraf"/>
@@ -5431,6 +5612,7 @@
         </w:numPr>
       </w:pPr>
       <w:r>
+        <w:lastRenderedPageBreak/>
         <w:t>Users should be able to access elements’ attribute values</w:t>
       </w:r>
     </w:p>
@@ -5506,7 +5688,6 @@
         </w:numPr>
       </w:pPr>
       <w:r>
-        <w:lastRenderedPageBreak/>
         <w:t>A</w:t>
       </w:r>
       <w:r>
@@ -5850,7 +6031,13 @@
         <w:t xml:space="preserve">should be able to </w:t>
       </w:r>
       <w:r>
-        <w:t>validate the Astah GSN model with Epsilon Validation Language.</w:t>
+        <w:t>validate the Astah GSN model with Epsilon Validation Language</w:t>
+      </w:r>
+      <w:r>
+        <w:t xml:space="preserve"> (EVL)</w:t>
+      </w:r>
+      <w:r>
+        <w:t>.</w:t>
       </w:r>
     </w:p>
     <w:p>
@@ -5879,7 +6066,13 @@
         <w:t xml:space="preserve">the </w:t>
       </w:r>
       <w:r>
-        <w:t>Astah GSN model to another model with Epsilon Transformation Language.</w:t>
+        <w:t>Astah GSN model to another model with Epsilon Transformation Language</w:t>
+      </w:r>
+      <w:r>
+        <w:t xml:space="preserve"> (ETL)</w:t>
+      </w:r>
+      <w:r>
+        <w:t>.</w:t>
       </w:r>
     </w:p>
     <w:p>
@@ -5914,7 +6107,13 @@
         <w:t xml:space="preserve">Code </w:t>
       </w:r>
       <w:r>
-        <w:t>Generation Language.</w:t>
+        <w:t>Generation Language</w:t>
+      </w:r>
+      <w:r>
+        <w:t xml:space="preserve"> (EGL)</w:t>
+      </w:r>
+      <w:r>
+        <w:t>.</w:t>
       </w:r>
     </w:p>
     <w:p>
@@ -5949,12 +6148,12 @@
           <w:numId w:val="1"/>
         </w:numPr>
       </w:pPr>
-      <w:bookmarkStart w:id="7" w:name="_Toc45106696"/>
+      <w:bookmarkStart w:id="8" w:name="_Toc45106696"/>
       <w:r>
         <w:lastRenderedPageBreak/>
         <w:t>DESIGN</w:t>
       </w:r>
-      <w:bookmarkEnd w:id="7"/>
+      <w:bookmarkEnd w:id="8"/>
     </w:p>
     <w:p/>
     <w:p>
@@ -6205,7 +6404,7 @@
           <w:numId w:val="1"/>
         </w:numPr>
       </w:pPr>
-      <w:bookmarkStart w:id="8" w:name="_Toc45106697"/>
+      <w:bookmarkStart w:id="9" w:name="_Toc45106697"/>
       <w:r>
         <w:t xml:space="preserve">Implementing an Epsilon Driver for a </w:t>
       </w:r>
@@ -6221,7 +6420,7 @@
       <w:r>
         <w:t>ool</w:t>
       </w:r>
-      <w:bookmarkEnd w:id="8"/>
+      <w:bookmarkEnd w:id="9"/>
     </w:p>
     <w:p/>
     <w:p>
@@ -6327,7 +6526,7 @@
           <w:numId w:val="1"/>
         </w:numPr>
       </w:pPr>
-      <w:bookmarkStart w:id="9" w:name="_Toc45106698"/>
+      <w:bookmarkStart w:id="10" w:name="_Toc45106698"/>
       <w:r>
         <w:t xml:space="preserve">XMI </w:t>
       </w:r>
@@ -6346,7 +6545,7 @@
       <w:r>
         <w:t>s</w:t>
       </w:r>
-      <w:bookmarkEnd w:id="9"/>
+      <w:bookmarkEnd w:id="10"/>
     </w:p>
     <w:p/>
     <w:p>
@@ -7576,7 +7775,7 @@
           <w:numId w:val="1"/>
         </w:numPr>
       </w:pPr>
-      <w:bookmarkStart w:id="10" w:name="_Toc45106699"/>
+      <w:bookmarkStart w:id="11" w:name="_Toc45106699"/>
       <w:r>
         <w:t xml:space="preserve">Using </w:t>
       </w:r>
@@ -7595,7 +7794,7 @@
       <w:r>
         <w:t>river</w:t>
       </w:r>
-      <w:bookmarkEnd w:id="10"/>
+      <w:bookmarkEnd w:id="11"/>
     </w:p>
     <w:p/>
     <w:p>
@@ -7816,7 +8015,7 @@
           <w:numId w:val="1"/>
         </w:numPr>
       </w:pPr>
-      <w:bookmarkStart w:id="11" w:name="_Toc45106700"/>
+      <w:bookmarkStart w:id="12" w:name="_Toc45106700"/>
       <w:r>
         <w:lastRenderedPageBreak/>
         <w:t xml:space="preserve">Using the Epsilon </w:t>
@@ -7830,7 +8029,7 @@
       <w:r>
         <w:t>river</w:t>
       </w:r>
-      <w:bookmarkEnd w:id="11"/>
+      <w:bookmarkEnd w:id="12"/>
     </w:p>
     <w:p/>
     <w:p>
@@ -8103,7 +8302,7 @@
           <w:szCs w:val="39"/>
         </w:rPr>
       </w:pPr>
-      <w:bookmarkStart w:id="12" w:name="_Toc45106701"/>
+      <w:bookmarkStart w:id="13" w:name="_Toc45106701"/>
       <w:r>
         <w:rPr>
           <w:sz w:val="39"/>
@@ -8160,7 +8359,7 @@
         </w:rPr>
         <w:t xml:space="preserve"> XMI File</w:t>
       </w:r>
-      <w:bookmarkEnd w:id="12"/>
+      <w:bookmarkEnd w:id="13"/>
     </w:p>
     <w:p/>
     <w:p>
@@ -9587,7 +9786,7 @@
           <w:numId w:val="1"/>
         </w:numPr>
       </w:pPr>
-      <w:bookmarkStart w:id="13" w:name="_Toc45106702"/>
+      <w:bookmarkStart w:id="14" w:name="_Toc45106702"/>
       <w:r>
         <w:lastRenderedPageBreak/>
         <w:t xml:space="preserve">Problems with Astah GSN XMI </w:t>
@@ -9598,7 +9797,7 @@
       <w:r>
         <w:t>iles</w:t>
       </w:r>
-      <w:bookmarkEnd w:id="13"/>
+      <w:bookmarkEnd w:id="14"/>
     </w:p>
     <w:p/>
     <w:p>
@@ -9910,12 +10109,12 @@
           <w:numId w:val="1"/>
         </w:numPr>
       </w:pPr>
-      <w:bookmarkStart w:id="14" w:name="_Toc45106703"/>
+      <w:bookmarkStart w:id="15" w:name="_Toc45106703"/>
       <w:r>
         <w:lastRenderedPageBreak/>
         <w:t>IMPLEMENTATION</w:t>
       </w:r>
-      <w:bookmarkEnd w:id="14"/>
+      <w:bookmarkEnd w:id="15"/>
     </w:p>
     <w:p/>
     <w:p>
@@ -10072,11 +10271,11 @@
           <w:numId w:val="1"/>
         </w:numPr>
       </w:pPr>
-      <w:bookmarkStart w:id="15" w:name="_Toc45106704"/>
+      <w:bookmarkStart w:id="16" w:name="_Toc45106704"/>
       <w:r>
         <w:t>GSN Model</w:t>
       </w:r>
-      <w:bookmarkEnd w:id="15"/>
+      <w:bookmarkEnd w:id="16"/>
     </w:p>
     <w:p/>
     <w:p>
@@ -10387,14 +10586,14 @@
           <w:numId w:val="1"/>
         </w:numPr>
       </w:pPr>
-      <w:bookmarkStart w:id="16" w:name="_Toc45106705"/>
+      <w:bookmarkStart w:id="17" w:name="_Toc45106705"/>
       <w:r>
         <w:t xml:space="preserve">GSN </w:t>
       </w:r>
       <w:r>
         <w:t>Property</w:t>
       </w:r>
-      <w:bookmarkEnd w:id="16"/>
+      <w:bookmarkEnd w:id="17"/>
     </w:p>
     <w:p/>
     <w:p>
@@ -11054,7 +11253,7 @@
           <w:numId w:val="1"/>
         </w:numPr>
       </w:pPr>
-      <w:bookmarkStart w:id="17" w:name="_Toc45106706"/>
+      <w:bookmarkStart w:id="18" w:name="_Toc45106706"/>
       <w:r>
         <w:lastRenderedPageBreak/>
         <w:t xml:space="preserve">GSN </w:t>
@@ -11065,7 +11264,7 @@
       <w:r>
         <w:t xml:space="preserve"> Type</w:t>
       </w:r>
-      <w:bookmarkEnd w:id="17"/>
+      <w:bookmarkEnd w:id="18"/>
     </w:p>
     <w:p/>
     <w:p>
@@ -11265,11 +11464,11 @@
           <w:numId w:val="1"/>
         </w:numPr>
       </w:pPr>
-      <w:bookmarkStart w:id="18" w:name="_Toc45106707"/>
+      <w:bookmarkStart w:id="19" w:name="_Toc45106707"/>
       <w:r>
         <w:t>GSN Property Getter</w:t>
       </w:r>
-      <w:bookmarkEnd w:id="18"/>
+      <w:bookmarkEnd w:id="19"/>
     </w:p>
     <w:p/>
     <w:p>
@@ -12846,7 +13045,7 @@
           <w:numId w:val="1"/>
         </w:numPr>
       </w:pPr>
-      <w:bookmarkStart w:id="19" w:name="_Toc45106708"/>
+      <w:bookmarkStart w:id="20" w:name="_Toc45106708"/>
       <w:r>
         <w:lastRenderedPageBreak/>
         <w:t>G</w:t>
@@ -12854,7 +13053,7 @@
       <w:r>
         <w:t>SN Property Setter</w:t>
       </w:r>
-      <w:bookmarkEnd w:id="19"/>
+      <w:bookmarkEnd w:id="20"/>
     </w:p>
     <w:p/>
     <w:p>
@@ -13491,7 +13690,7 @@
           <w:numId w:val="1"/>
         </w:numPr>
       </w:pPr>
-      <w:bookmarkStart w:id="20" w:name="_Toc45106709"/>
+      <w:bookmarkStart w:id="21" w:name="_Toc45106709"/>
       <w:r>
         <w:lastRenderedPageBreak/>
         <w:t xml:space="preserve">TESTING &amp; </w:t>
@@ -13499,7 +13698,7 @@
       <w:r>
         <w:t>EVALUATION</w:t>
       </w:r>
-      <w:bookmarkEnd w:id="20"/>
+      <w:bookmarkEnd w:id="21"/>
     </w:p>
     <w:p/>
     <w:p>
@@ -13522,7 +13721,7 @@
           <w:numId w:val="1"/>
         </w:numPr>
       </w:pPr>
-      <w:bookmarkStart w:id="21" w:name="_Toc45106710"/>
+      <w:bookmarkStart w:id="22" w:name="_Toc45106710"/>
       <w:r>
         <w:t xml:space="preserve">How </w:t>
       </w:r>
@@ -13532,7 +13731,7 @@
       <w:r>
         <w:t xml:space="preserve"> Use Astah GSN Driver?</w:t>
       </w:r>
-      <w:bookmarkEnd w:id="21"/>
+      <w:bookmarkEnd w:id="22"/>
     </w:p>
     <w:p/>
     <w:p>
@@ -13543,11 +13742,11 @@
           <w:numId w:val="1"/>
         </w:numPr>
       </w:pPr>
-      <w:bookmarkStart w:id="22" w:name="_Toc45106711"/>
+      <w:bookmarkStart w:id="23" w:name="_Toc45106711"/>
       <w:r>
         <w:t>Loading the Astah GSN model into Epsilon</w:t>
       </w:r>
-      <w:bookmarkEnd w:id="22"/>
+      <w:bookmarkEnd w:id="23"/>
     </w:p>
     <w:p/>
     <w:p>
@@ -14220,11 +14419,11 @@
           <w:numId w:val="1"/>
         </w:numPr>
       </w:pPr>
-      <w:bookmarkStart w:id="23" w:name="_Toc45106712"/>
+      <w:bookmarkStart w:id="24" w:name="_Toc45106712"/>
       <w:r>
         <w:t>Reading/accessing GSN models with EOL</w:t>
       </w:r>
-      <w:bookmarkEnd w:id="23"/>
+      <w:bookmarkEnd w:id="24"/>
     </w:p>
     <w:p/>
     <w:p>
@@ -15839,11 +16038,11 @@
           <w:numId w:val="1"/>
         </w:numPr>
       </w:pPr>
-      <w:bookmarkStart w:id="24" w:name="_Toc45106713"/>
+      <w:bookmarkStart w:id="25" w:name="_Toc45106713"/>
       <w:r>
         <w:t>Updating GSN models with EOL</w:t>
       </w:r>
-      <w:bookmarkEnd w:id="24"/>
+      <w:bookmarkEnd w:id="25"/>
     </w:p>
     <w:p/>
     <w:p>
@@ -16439,12 +16638,12 @@
           <w:numId w:val="1"/>
         </w:numPr>
       </w:pPr>
-      <w:bookmarkStart w:id="25" w:name="_Toc45106714"/>
+      <w:bookmarkStart w:id="26" w:name="_Toc45106714"/>
       <w:r>
         <w:lastRenderedPageBreak/>
         <w:t>Creating new elements in GSN model with EOL</w:t>
       </w:r>
-      <w:bookmarkEnd w:id="25"/>
+      <w:bookmarkEnd w:id="26"/>
     </w:p>
     <w:p/>
     <w:p>
@@ -16751,11 +16950,11 @@
           <w:numId w:val="1"/>
         </w:numPr>
       </w:pPr>
-      <w:bookmarkStart w:id="26" w:name="_Toc45106715"/>
+      <w:bookmarkStart w:id="27" w:name="_Toc45106715"/>
       <w:r>
         <w:t>Deleting elements in GSN model with EOL</w:t>
       </w:r>
-      <w:bookmarkEnd w:id="26"/>
+      <w:bookmarkEnd w:id="27"/>
     </w:p>
     <w:p/>
     <w:p>
@@ -16930,7 +17129,7 @@
           <w:numId w:val="1"/>
         </w:numPr>
       </w:pPr>
-      <w:bookmarkStart w:id="27" w:name="_Toc45106716"/>
+      <w:bookmarkStart w:id="28" w:name="_Toc45106716"/>
       <w:r>
         <w:t xml:space="preserve">Epsilon Validation Language </w:t>
       </w:r>
@@ -16940,7 +17139,7 @@
       <w:r>
         <w:t>usage</w:t>
       </w:r>
-      <w:bookmarkEnd w:id="27"/>
+      <w:bookmarkEnd w:id="28"/>
     </w:p>
     <w:p>
       <w:r>
@@ -18368,7 +18567,7 @@
           <w:numId w:val="1"/>
         </w:numPr>
       </w:pPr>
-      <w:bookmarkStart w:id="28" w:name="_Toc45106717"/>
+      <w:bookmarkStart w:id="29" w:name="_Toc45106717"/>
       <w:r>
         <w:t xml:space="preserve">Epsilon Code Generation Language </w:t>
       </w:r>
@@ -18378,7 +18577,7 @@
       <w:r>
         <w:t>usage</w:t>
       </w:r>
-      <w:bookmarkEnd w:id="28"/>
+      <w:bookmarkEnd w:id="29"/>
     </w:p>
     <w:p/>
     <w:p>
@@ -19044,7 +19243,7 @@
           <w:numId w:val="1"/>
         </w:numPr>
       </w:pPr>
-      <w:bookmarkStart w:id="29" w:name="_Toc45106718"/>
+      <w:bookmarkStart w:id="30" w:name="_Toc45106718"/>
       <w:r>
         <w:t xml:space="preserve">Epsilon Transformation Language </w:t>
       </w:r>
@@ -19054,7 +19253,7 @@
       <w:r>
         <w:t>usage</w:t>
       </w:r>
-      <w:bookmarkEnd w:id="29"/>
+      <w:bookmarkEnd w:id="30"/>
     </w:p>
     <w:p>
       <w:pPr>
@@ -19077,7 +19276,7 @@
           <w:numId w:val="1"/>
         </w:numPr>
       </w:pPr>
-      <w:bookmarkStart w:id="30" w:name="_Toc45106719"/>
+      <w:bookmarkStart w:id="31" w:name="_Toc45106719"/>
       <w:r>
         <w:lastRenderedPageBreak/>
         <w:t>GSN Model Examples</w:t>
@@ -19085,7 +19284,7 @@
       <w:r>
         <w:t xml:space="preserve"> with Epsilon</w:t>
       </w:r>
-      <w:bookmarkEnd w:id="30"/>
+      <w:bookmarkEnd w:id="31"/>
     </w:p>
     <w:p/>
     <w:p>
@@ -19152,11 +19351,11 @@
           <w:numId w:val="1"/>
         </w:numPr>
       </w:pPr>
-      <w:bookmarkStart w:id="31" w:name="_Toc45106720"/>
+      <w:bookmarkStart w:id="32" w:name="_Toc45106720"/>
       <w:r>
         <w:t>GSN Community Standard Model</w:t>
       </w:r>
-      <w:bookmarkEnd w:id="31"/>
+      <w:bookmarkEnd w:id="32"/>
     </w:p>
     <w:p/>
     <w:p>
@@ -26959,14 +27158,14 @@
           <w:numId w:val="1"/>
         </w:numPr>
       </w:pPr>
-      <w:bookmarkStart w:id="32" w:name="_Toc45106721"/>
+      <w:bookmarkStart w:id="33" w:name="_Toc45106721"/>
       <w:r>
         <w:t>Coffee Cup Safety Standards GSN M</w:t>
       </w:r>
       <w:r>
         <w:t>odel</w:t>
       </w:r>
-      <w:bookmarkEnd w:id="32"/>
+      <w:bookmarkEnd w:id="33"/>
     </w:p>
     <w:p/>
     <w:p>
@@ -27113,12 +27312,12 @@
           <w:numId w:val="1"/>
         </w:numPr>
       </w:pPr>
-      <w:bookmarkStart w:id="33" w:name="_Toc45106722"/>
+      <w:bookmarkStart w:id="34" w:name="_Toc45106722"/>
       <w:r>
         <w:lastRenderedPageBreak/>
         <w:t>Workflow+ Metamodel</w:t>
       </w:r>
-      <w:bookmarkEnd w:id="33"/>
+      <w:bookmarkEnd w:id="34"/>
     </w:p>
     <w:p>
       <w:pPr>
@@ -27227,12 +27426,12 @@
           <w:numId w:val="1"/>
         </w:numPr>
       </w:pPr>
-      <w:bookmarkStart w:id="34" w:name="_Toc45106723"/>
+      <w:bookmarkStart w:id="35" w:name="_Toc45106723"/>
       <w:r>
         <w:lastRenderedPageBreak/>
         <w:t>CONCLUSION</w:t>
       </w:r>
-      <w:bookmarkEnd w:id="34"/>
+      <w:bookmarkEnd w:id="35"/>
     </w:p>
     <w:p/>
     <w:p>
@@ -27249,11 +27448,11 @@
           <w:numId w:val="1"/>
         </w:numPr>
       </w:pPr>
-      <w:bookmarkStart w:id="35" w:name="_Toc45106724"/>
+      <w:bookmarkStart w:id="36" w:name="_Toc45106724"/>
       <w:r>
         <w:t>Future Work</w:t>
       </w:r>
-      <w:bookmarkEnd w:id="35"/>
+      <w:bookmarkEnd w:id="36"/>
     </w:p>
     <w:p/>
     <w:p>
@@ -27313,12 +27512,12 @@
           <w:numId w:val="22"/>
         </w:numPr>
       </w:pPr>
-      <w:bookmarkStart w:id="36" w:name="_Toc45106725"/>
+      <w:bookmarkStart w:id="37" w:name="_Toc45106725"/>
       <w:r>
         <w:lastRenderedPageBreak/>
         <w:t>REFERENCES</w:t>
       </w:r>
-      <w:bookmarkEnd w:id="36"/>
+      <w:bookmarkEnd w:id="37"/>
     </w:p>
     <w:p/>
     <w:p>
@@ -27439,6 +27638,48 @@
           <w:numId w:val="2"/>
         </w:numPr>
         <w:jc w:val="left"/>
+      </w:pPr>
+      <w:r>
+        <w:t>MIT OpenCourseWare,</w:t>
+      </w:r>
+      <w:r>
+        <w:t xml:space="preserve"> </w:t>
+      </w:r>
+      <w:r>
+        <w:rPr>
+          <w:sz w:val="22"/>
+        </w:rPr>
+        <w:t>(2016).</w:t>
+      </w:r>
+      <w:r>
+        <w:t xml:space="preserve"> </w:t>
+      </w:r>
+      <w:r>
+        <w:t>Systems Theoretic Process Analysis (STPA)</w:t>
+      </w:r>
+      <w:r>
+        <w:t xml:space="preserve">. [Online]. Available: </w:t>
+      </w:r>
+      <w:hyperlink r:id="rId16" w:history="1">
+        <w:r>
+          <w:rPr>
+            <w:rStyle w:val="Kpr"/>
+          </w:rPr>
+          <w:t>https://ocw.mit.edu/courses/aeronautics-and-astronautics/16-63j-system-safety -spring-2016/lecture-notes/MIT16_63JS16_LecNotes10.pdf</w:t>
+        </w:r>
+      </w:hyperlink>
+      <w:r>
+        <w:t>. Accessed: Jul. 10, 2020.</w:t>
+      </w:r>
+    </w:p>
+    <w:p>
+      <w:pPr>
+        <w:pStyle w:val="ListeParagraf"/>
+        <w:numPr>
+          <w:ilvl w:val="0"/>
+          <w:numId w:val="2"/>
+        </w:numPr>
+        <w:jc w:val="left"/>
         <w:rPr>
           <w:rStyle w:val="Kpr"/>
           <w:color w:val="auto"/>
@@ -27451,7 +27692,23 @@
           <w:color w:val="auto"/>
           <w:u w:val="none"/>
         </w:rPr>
-        <w:t xml:space="preserve">N. G. Leveson, </w:t>
+        <w:t>N. G. Leveson</w:t>
+      </w:r>
+      <w:r>
+        <w:rPr>
+          <w:rStyle w:val="Kpr"/>
+          <w:color w:val="auto"/>
+          <w:u w:val="none"/>
+        </w:rPr>
+        <w:t xml:space="preserve"> and J. Moses</w:t>
+      </w:r>
+      <w:r>
+        <w:rPr>
+          <w:rStyle w:val="Kpr"/>
+          <w:color w:val="auto"/>
+          <w:u w:val="none"/>
+        </w:rPr>
+        <w:t xml:space="preserve">, </w:t>
       </w:r>
       <w:r>
         <w:rPr>
@@ -27599,9 +27856,33 @@
           <w:color w:val="auto"/>
           <w:u w:val="none"/>
         </w:rPr>
-        <w:t xml:space="preserve"> [E-Book] Available: </w:t>
-      </w:r>
-      <w:hyperlink r:id="rId16" w:history="1">
+        <w:t xml:space="preserve"> [Online</w:t>
+      </w:r>
+      <w:r>
+        <w:rPr>
+          <w:rStyle w:val="Kpr"/>
+          <w:color w:val="auto"/>
+          <w:u w:val="none"/>
+        </w:rPr>
+        <w:t>]</w:t>
+      </w:r>
+      <w:r>
+        <w:rPr>
+          <w:rStyle w:val="Kpr"/>
+          <w:color w:val="auto"/>
+          <w:u w:val="none"/>
+        </w:rPr>
+        <w:t>.</w:t>
+      </w:r>
+      <w:r>
+        <w:rPr>
+          <w:rStyle w:val="Kpr"/>
+          <w:color w:val="auto"/>
+          <w:u w:val="none"/>
+        </w:rPr>
+        <w:t xml:space="preserve"> Available: </w:t>
+      </w:r>
+      <w:hyperlink r:id="rId17" w:history="1">
         <w:r>
           <w:rPr>
             <w:rStyle w:val="Kpr"/>
@@ -27610,7 +27891,7 @@
         </w:r>
       </w:hyperlink>
       <w:r>
-        <w:t>.</w:t>
+        <w:t>. Accessed: Jul. 10, 2020.</w:t>
       </w:r>
     </w:p>
     <w:p>
@@ -27665,7 +27946,23 @@
           <w:color w:val="auto"/>
           <w:u w:val="none"/>
         </w:rPr>
-        <w:t>, Univ. of York</w:t>
+        <w:t xml:space="preserve">, </w:t>
+      </w:r>
+      <w:r>
+        <w:rPr>
+          <w:rStyle w:val="Kpr"/>
+          <w:color w:val="auto"/>
+          <w:u w:val="none"/>
+        </w:rPr>
+        <w:t xml:space="preserve">Dept. Comp. Sci., </w:t>
+      </w:r>
+      <w:r>
+        <w:rPr>
+          <w:rStyle w:val="Kpr"/>
+          <w:color w:val="auto"/>
+          <w:u w:val="none"/>
+        </w:rPr>
+        <w:t>Univ. of York</w:t>
       </w:r>
       <w:r>
         <w:rPr>
@@ -28177,12 +28474,7 @@
         <w:t xml:space="preserve">, </w:t>
       </w:r>
       <w:r>
-        <w:t>“</w:t>
-      </w:r>
-      <w:bookmarkStart w:id="37" w:name="_GoBack"/>
-      <w:bookmarkEnd w:id="37"/>
-      <w:r>
-        <w:t>Eclipse Epsilon”</w:t>
+        <w:t>“Eclipse Epsilon”</w:t>
       </w:r>
       <w:r>
         <w:t xml:space="preserve">, 2020. </w:t>
@@ -28196,7 +28488,7 @@
       <w:r>
         <w:t xml:space="preserve">]. Available: </w:t>
       </w:r>
-      <w:hyperlink r:id="rId17" w:history="1">
+      <w:hyperlink r:id="rId18" w:history="1">
         <w:r>
           <w:rPr>
             <w:rStyle w:val="Kpr"/>
@@ -28205,7 +28497,10 @@
         </w:r>
       </w:hyperlink>
       <w:r>
-        <w:t xml:space="preserve">. [Accessed: </w:t>
+        <w:t xml:space="preserve">. </w:t>
+      </w:r>
+      <w:r>
+        <w:t xml:space="preserve">Accessed: </w:t>
       </w:r>
       <w:r>
         <w:t xml:space="preserve">Jul. </w:t>
@@ -28217,7 +28512,7 @@
         <w:t>,</w:t>
       </w:r>
       <w:r>
-        <w:t xml:space="preserve"> 2020].</w:t>
+        <w:t xml:space="preserve"> 2020.</w:t>
       </w:r>
     </w:p>
     <w:p>
@@ -28279,12 +28574,30 @@
         <w:rPr>
           <w:sz w:val="22"/>
         </w:rPr>
-        <w:t xml:space="preserve">[E-book] </w:t>
+        <w:t>[Online</w:t>
+      </w:r>
+      <w:r>
+        <w:rPr>
+          <w:sz w:val="22"/>
+        </w:rPr>
+        <w:t>]</w:t>
+      </w:r>
+      <w:r>
+        <w:rPr>
+          <w:sz w:val="22"/>
+        </w:rPr>
+        <w:t>.</w:t>
+      </w:r>
+      <w:r>
+        <w:rPr>
+          <w:sz w:val="22"/>
+        </w:rPr>
+        <w:t xml:space="preserve"> </w:t>
       </w:r>
       <w:r>
         <w:t xml:space="preserve">Available: </w:t>
       </w:r>
-      <w:hyperlink r:id="rId18" w:history="1">
+      <w:hyperlink r:id="rId19" w:history="1">
         <w:r>
           <w:rPr>
             <w:rStyle w:val="Kpr"/>
@@ -28293,7 +28606,13 @@
         </w:r>
       </w:hyperlink>
       <w:r>
-        <w:t>. [Accessed: Jul. 10, 2020].</w:t>
+        <w:t>.</w:t>
+      </w:r>
+      <w:r>
+        <w:t xml:space="preserve"> Accessed: Jul. 10, 2020</w:t>
+      </w:r>
+      <w:r>
+        <w:t>.</w:t>
       </w:r>
     </w:p>
     <w:p>
@@ -28505,7 +28824,7 @@
       <w:r>
         <w:t xml:space="preserve">: </w:t>
       </w:r>
-      <w:hyperlink r:id="rId19" w:history="1">
+      <w:hyperlink r:id="rId20" w:history="1">
         <w:r>
           <w:rPr>
             <w:rStyle w:val="Kpr"/>
@@ -28514,7 +28833,10 @@
         </w:r>
       </w:hyperlink>
       <w:r>
-        <w:t>. [Accessed</w:t>
+        <w:t xml:space="preserve">. </w:t>
+      </w:r>
+      <w:r>
+        <w:t>Accessed</w:t>
       </w:r>
       <w:r>
         <w:t>:</w:t>
@@ -28532,7 +28854,7 @@
         <w:t>,</w:t>
       </w:r>
       <w:r>
-        <w:t xml:space="preserve"> 2020].</w:t>
+        <w:t xml:space="preserve"> 2020.</w:t>
       </w:r>
     </w:p>
     <w:p>
@@ -28565,7 +28887,7 @@
       <w:r>
         <w:t xml:space="preserve">, 2020. [Online]. Available: </w:t>
       </w:r>
-      <w:hyperlink r:id="rId20" w:history="1">
+      <w:hyperlink r:id="rId21" w:history="1">
         <w:r>
           <w:rPr>
             <w:rStyle w:val="Kpr"/>
@@ -28574,7 +28896,10 @@
         </w:r>
       </w:hyperlink>
       <w:r>
-        <w:t>. [Accessed</w:t>
+        <w:t xml:space="preserve">. </w:t>
+      </w:r>
+      <w:r>
+        <w:t>Accessed</w:t>
       </w:r>
       <w:r>
         <w:t>:</w:t>
@@ -28592,7 +28917,7 @@
         <w:t>,</w:t>
       </w:r>
       <w:r>
-        <w:t xml:space="preserve"> 2020].</w:t>
+        <w:t xml:space="preserve"> 2020.</w:t>
       </w:r>
     </w:p>
     <w:p>
@@ -28611,6 +28936,7 @@
         </w:rPr>
       </w:pPr>
       <w:r>
+        <w:lastRenderedPageBreak/>
         <w:t>Object Management Group (</w:t>
       </w:r>
       <w:r>
@@ -28634,7 +28960,7 @@
       <w:r>
         <w:t xml:space="preserve">, 2020. [Online]. Available: </w:t>
       </w:r>
-      <w:hyperlink r:id="rId21" w:history="1">
+      <w:hyperlink r:id="rId22" w:history="1">
         <w:r>
           <w:rPr>
             <w:rStyle w:val="Kpr"/>
@@ -28643,7 +28969,10 @@
         </w:r>
       </w:hyperlink>
       <w:r>
-        <w:t xml:space="preserve">. [Accessed: </w:t>
+        <w:t xml:space="preserve">. </w:t>
+      </w:r>
+      <w:r>
+        <w:t xml:space="preserve">Accessed: </w:t>
       </w:r>
       <w:r>
         <w:t xml:space="preserve">Jul. </w:t>
@@ -28655,7 +28984,13 @@
         <w:t>,</w:t>
       </w:r>
       <w:r>
-        <w:t xml:space="preserve"> 2020].</w:t>
+        <w:t xml:space="preserve"> </w:t>
+      </w:r>
+      <w:r>
+        <w:t>2020</w:t>
+      </w:r>
+      <w:r>
+        <w:t>.</w:t>
       </w:r>
     </w:p>
     <w:p>
@@ -28685,16 +29020,25 @@
       <w:r>
         <w:t xml:space="preserve">able: </w:t>
       </w:r>
-      <w:hyperlink r:id="rId22" w:history="1">
+      <w:hyperlink r:id="rId23" w:history="1">
         <w:r>
           <w:rPr>
             <w:rStyle w:val="Kpr"/>
           </w:rPr>
-          <w:t>http://www.goalstructuringnotation.info/documents/GSN_Standard.pdf</w:t>
+          <w:t>http://www.goalstructuringnotation.info/documents/</w:t>
+        </w:r>
+        <w:r>
+          <w:rPr>
+            <w:rStyle w:val="Kpr"/>
+          </w:rPr>
+          <w:t>GSN _Standard.pdf</w:t>
         </w:r>
       </w:hyperlink>
       <w:r>
-        <w:t xml:space="preserve">. [Accessed: </w:t>
+        <w:t xml:space="preserve">. </w:t>
+      </w:r>
+      <w:r>
+        <w:t xml:space="preserve">Accessed: </w:t>
       </w:r>
       <w:r>
         <w:t xml:space="preserve">Jul. </w:t>
@@ -28706,7 +29050,10 @@
         <w:t>,</w:t>
       </w:r>
       <w:r>
-        <w:t xml:space="preserve"> 2020].</w:t>
+        <w:t xml:space="preserve"> 2020</w:t>
+      </w:r>
+      <w:r>
+        <w:t>.</w:t>
       </w:r>
     </w:p>
     <w:sectPr>
@@ -32052,7 +32399,7 @@
 </file>
 
 <file path=customXml/itemProps1.xml><?xml version="1.0" encoding="utf-8"?>
-<ds:datastoreItem xmlns:ds="http://schemas.openxmlformats.org/officeDocument/2006/customXml" ds:itemID="{26065C74-2042-46FB-A2D3-33AB38426678}">
+<ds:datastoreItem xmlns:ds="http://schemas.openxmlformats.org/officeDocument/2006/customXml" ds:itemID="{40409848-694F-4586-A202-4EF8DEB901E3}">
   <ds:schemaRefs>
     <ds:schemaRef ds:uri="http://schemas.openxmlformats.org/officeDocument/2006/bibliography"/>
   </ds:schemaRefs>

</xml_diff>

<commit_message>
Report - MDE & Safety parts updated
</commit_message>
<xml_diff>
--- a/Project Report/BaranKaya_ProjectReport.docx
+++ b/Project Report/BaranKaya_ProjectReport.docx
@@ -2003,7 +2003,7 @@
                 <w:noProof/>
                 <w:webHidden/>
               </w:rPr>
-              <w:t>10</w:t>
+              <w:t>11</w:t>
             </w:r>
             <w:r>
               <w:rPr>
@@ -2091,7 +2091,7 @@
                 <w:noProof/>
                 <w:webHidden/>
               </w:rPr>
-              <w:t>12</w:t>
+              <w:t>13</w:t>
             </w:r>
             <w:r>
               <w:rPr>
@@ -2179,7 +2179,7 @@
                 <w:noProof/>
                 <w:webHidden/>
               </w:rPr>
-              <w:t>13</w:t>
+              <w:t>14</w:t>
             </w:r>
             <w:r>
               <w:rPr>
@@ -2267,7 +2267,7 @@
                 <w:noProof/>
                 <w:webHidden/>
               </w:rPr>
-              <w:t>13</w:t>
+              <w:t>14</w:t>
             </w:r>
             <w:r>
               <w:rPr>
@@ -2355,7 +2355,7 @@
                 <w:noProof/>
                 <w:webHidden/>
               </w:rPr>
-              <w:t>15</w:t>
+              <w:t>16</w:t>
             </w:r>
             <w:r>
               <w:rPr>
@@ -2443,7 +2443,7 @@
                 <w:noProof/>
                 <w:webHidden/>
               </w:rPr>
-              <w:t>16</w:t>
+              <w:t>17</w:t>
             </w:r>
             <w:r>
               <w:rPr>
@@ -2531,7 +2531,7 @@
                 <w:noProof/>
                 <w:webHidden/>
               </w:rPr>
-              <w:t>16</w:t>
+              <w:t>17</w:t>
             </w:r>
             <w:r>
               <w:rPr>
@@ -2619,7 +2619,7 @@
                 <w:noProof/>
                 <w:webHidden/>
               </w:rPr>
-              <w:t>19</w:t>
+              <w:t>20</w:t>
             </w:r>
             <w:r>
               <w:rPr>
@@ -2707,7 +2707,7 @@
                 <w:noProof/>
                 <w:webHidden/>
               </w:rPr>
-              <w:t>20</w:t>
+              <w:t>21</w:t>
             </w:r>
             <w:r>
               <w:rPr>
@@ -2795,7 +2795,7 @@
                 <w:noProof/>
                 <w:webHidden/>
               </w:rPr>
-              <w:t>20</w:t>
+              <w:t>21</w:t>
             </w:r>
             <w:r>
               <w:rPr>
@@ -2883,7 +2883,7 @@
                 <w:noProof/>
                 <w:webHidden/>
               </w:rPr>
-              <w:t>21</w:t>
+              <w:t>22</w:t>
             </w:r>
             <w:r>
               <w:rPr>
@@ -2971,7 +2971,7 @@
                 <w:noProof/>
                 <w:webHidden/>
               </w:rPr>
-              <w:t>22</w:t>
+              <w:t>23</w:t>
             </w:r>
             <w:r>
               <w:rPr>
@@ -3059,7 +3059,7 @@
                 <w:noProof/>
                 <w:webHidden/>
               </w:rPr>
-              <w:t>22</w:t>
+              <w:t>23</w:t>
             </w:r>
             <w:r>
               <w:rPr>
@@ -3147,7 +3147,7 @@
                 <w:noProof/>
                 <w:webHidden/>
               </w:rPr>
-              <w:t>26</w:t>
+              <w:t>27</w:t>
             </w:r>
             <w:r>
               <w:rPr>
@@ -3235,7 +3235,7 @@
                 <w:noProof/>
                 <w:webHidden/>
               </w:rPr>
-              <w:t>28</w:t>
+              <w:t>29</w:t>
             </w:r>
             <w:r>
               <w:rPr>
@@ -3323,7 +3323,7 @@
                 <w:noProof/>
                 <w:webHidden/>
               </w:rPr>
-              <w:t>28</w:t>
+              <w:t>29</w:t>
             </w:r>
             <w:r>
               <w:rPr>
@@ -3411,7 +3411,7 @@
                 <w:noProof/>
                 <w:webHidden/>
               </w:rPr>
-              <w:t>28</w:t>
+              <w:t>29</w:t>
             </w:r>
             <w:r>
               <w:rPr>
@@ -3499,7 +3499,7 @@
                 <w:noProof/>
                 <w:webHidden/>
               </w:rPr>
-              <w:t>31</w:t>
+              <w:t>32</w:t>
             </w:r>
             <w:r>
               <w:rPr>
@@ -3587,7 +3587,7 @@
                 <w:noProof/>
                 <w:webHidden/>
               </w:rPr>
-              <w:t>33</w:t>
+              <w:t>34</w:t>
             </w:r>
             <w:r>
               <w:rPr>
@@ -3675,7 +3675,7 @@
                 <w:noProof/>
                 <w:webHidden/>
               </w:rPr>
-              <w:t>34</w:t>
+              <w:t>35</w:t>
             </w:r>
             <w:r>
               <w:rPr>
@@ -3763,7 +3763,7 @@
                 <w:noProof/>
                 <w:webHidden/>
               </w:rPr>
-              <w:t>34</w:t>
+              <w:t>35</w:t>
             </w:r>
             <w:r>
               <w:rPr>
@@ -3851,7 +3851,7 @@
                 <w:noProof/>
                 <w:webHidden/>
               </w:rPr>
-              <w:t>34</w:t>
+              <w:t>35</w:t>
             </w:r>
             <w:r>
               <w:rPr>
@@ -3939,7 +3939,7 @@
                 <w:noProof/>
                 <w:webHidden/>
               </w:rPr>
-              <w:t>36</w:t>
+              <w:t>37</w:t>
             </w:r>
             <w:r>
               <w:rPr>
@@ -4027,7 +4027,7 @@
                 <w:noProof/>
                 <w:webHidden/>
               </w:rPr>
-              <w:t>36</w:t>
+              <w:t>37</w:t>
             </w:r>
             <w:r>
               <w:rPr>
@@ -4115,7 +4115,7 @@
                 <w:noProof/>
                 <w:webHidden/>
               </w:rPr>
-              <w:t>37</w:t>
+              <w:t>38</w:t>
             </w:r>
             <w:r>
               <w:rPr>
@@ -4203,7 +4203,7 @@
                 <w:noProof/>
                 <w:webHidden/>
               </w:rPr>
-              <w:t>37</w:t>
+              <w:t>38</w:t>
             </w:r>
             <w:r>
               <w:rPr>
@@ -4291,7 +4291,7 @@
                 <w:noProof/>
                 <w:webHidden/>
               </w:rPr>
-              <w:t>45</w:t>
+              <w:t>46</w:t>
             </w:r>
             <w:r>
               <w:rPr>
@@ -4379,7 +4379,7 @@
                 <w:noProof/>
                 <w:webHidden/>
               </w:rPr>
-              <w:t>48</w:t>
+              <w:t>49</w:t>
             </w:r>
             <w:r>
               <w:rPr>
@@ -4467,7 +4467,7 @@
                 <w:noProof/>
                 <w:webHidden/>
               </w:rPr>
-              <w:t>49</w:t>
+              <w:t>50</w:t>
             </w:r>
             <w:r>
               <w:rPr>
@@ -4555,7 +4555,7 @@
                 <w:noProof/>
                 <w:webHidden/>
               </w:rPr>
-              <w:t>49</w:t>
+              <w:t>50</w:t>
             </w:r>
             <w:r>
               <w:rPr>
@@ -4602,21 +4602,7 @@
                 <w:rStyle w:val="Kpr"/>
                 <w:noProof/>
               </w:rPr>
-              <w:t>REFER</w:t>
-            </w:r>
-            <w:r>
-              <w:rPr>
-                <w:rStyle w:val="Kpr"/>
-                <w:noProof/>
-              </w:rPr>
-              <w:t>E</w:t>
-            </w:r>
-            <w:r>
-              <w:rPr>
-                <w:rStyle w:val="Kpr"/>
-                <w:noProof/>
-              </w:rPr>
-              <w:t>NCES</w:t>
+              <w:t>REFERENCES</w:t>
             </w:r>
             <w:r>
               <w:rPr>
@@ -4657,7 +4643,7 @@
                 <w:noProof/>
                 <w:webHidden/>
               </w:rPr>
-              <w:t>50</w:t>
+              <w:t>51</w:t>
             </w:r>
             <w:r>
               <w:rPr>
@@ -4770,22 +4756,10 @@
         <w:t xml:space="preserve">driver </w:t>
       </w:r>
       <w:r>
-        <w:t xml:space="preserve">project developed for General Motors to use Epsilon on Astah GSN models. GM uses </w:t>
-      </w:r>
-      <w:r>
-        <w:t>Model-Driven Engineering methods</w:t>
-      </w:r>
-      <w:r>
-        <w:t xml:space="preserve"> and Goal Structuring Notation diagrams for developing safety-critical systems. </w:t>
-      </w:r>
-      <w:r>
-        <w:t xml:space="preserve">In this paper </w:t>
-      </w:r>
-      <w:r>
-        <w:t xml:space="preserve">MDE, safety-critical system development and Epsilon </w:t>
-      </w:r>
-      <w:r>
-        <w:t>terminologies used thus</w:t>
+        <w:t xml:space="preserve">project developed for General Motors to use Epsilon on Astah GSN models. GM uses Model-Driven Engineering methods and Goal Structuring Notation diagrams for developing safety-critical systems. </w:t>
+      </w:r>
+      <w:r>
+        <w:t>In this paper MDE, safety-critical system development and Epsilon terminologies used thus</w:t>
       </w:r>
       <w:r>
         <w:t xml:space="preserve">, a summary of </w:t>
@@ -4802,8 +4776,6 @@
       <w:r>
         <w:t xml:space="preserve">. </w:t>
       </w:r>
-      <w:bookmarkStart w:id="3" w:name="_GoBack"/>
-      <w:bookmarkEnd w:id="3"/>
     </w:p>
     <w:p/>
     <w:p>
@@ -4814,22 +4786,114 @@
           <w:numId w:val="1"/>
         </w:numPr>
       </w:pPr>
-      <w:bookmarkStart w:id="4" w:name="_Toc45106692"/>
+      <w:bookmarkStart w:id="3" w:name="_Toc45106692"/>
       <w:r>
         <w:t>Model-Driven Engineering</w:t>
       </w:r>
-      <w:bookmarkEnd w:id="4"/>
+      <w:bookmarkEnd w:id="3"/>
     </w:p>
     <w:p/>
     <w:p>
       <w:r>
-        <w:t>Model-Driven Engineering (MDE) is becoming the standard for some types of software development. Safety-critical systems development is one of the most used areas fro MDE methodologies.</w:t>
-      </w:r>
-      <w:r>
-        <w:t xml:space="preserve"> MDE </w:t>
-      </w:r>
-      <w:r>
-        <w:t xml:space="preserve">makes it easier to design a </w:t>
+        <w:t xml:space="preserve">As software development gets more and more complex, </w:t>
+      </w:r>
+      <w:r>
+        <w:t xml:space="preserve">Model-Driven Engineering (MDE) is becoming the standard for some software </w:t>
+      </w:r>
+      <w:r>
+        <w:t>industries</w:t>
+      </w:r>
+      <w:r>
+        <w:t>. Safety-critical system</w:t>
+      </w:r>
+      <w:r>
+        <w:t xml:space="preserve"> development is </w:t>
+      </w:r>
+      <w:r>
+        <w:t xml:space="preserve">an example </w:t>
+      </w:r>
+      <w:r>
+        <w:t>area</w:t>
+      </w:r>
+      <w:r>
+        <w:t xml:space="preserve"> for this also, it is </w:t>
+      </w:r>
+      <w:r>
+        <w:t xml:space="preserve">one of the most used </w:t>
+      </w:r>
+      <w:r>
+        <w:t>industries</w:t>
+      </w:r>
+      <w:r>
+        <w:t xml:space="preserve"> f</w:t>
+      </w:r>
+      <w:r>
+        <w:t>o</w:t>
+      </w:r>
+      <w:r>
+        <w:t>r MDE methodologies.</w:t>
+      </w:r>
+      <w:r>
+        <w:t xml:space="preserve"> </w:t>
+      </w:r>
+      <w:r>
+        <w:t xml:space="preserve">MDE helps the development team to reduce the complexity of the software development process with abstraction. </w:t>
+      </w:r>
+      <w:r>
+        <w:t xml:space="preserve">With the larger software systems, even the entire development team cannot catch up with the whole system design. But, abstraction helps the whole team (including non-developers) to understand the </w:t>
+      </w:r>
+      <w:r>
+        <w:t xml:space="preserve">basic </w:t>
+      </w:r>
+      <w:r>
+        <w:t>software design.</w:t>
+      </w:r>
+      <w:r>
+        <w:t xml:space="preserve"> </w:t>
+      </w:r>
+      <w:r>
+        <w:t xml:space="preserve">Models apply abstraction </w:t>
+      </w:r>
+      <w:r>
+        <w:t xml:space="preserve">on software development </w:t>
+      </w:r>
+      <w:r>
+        <w:t xml:space="preserve">with </w:t>
+      </w:r>
+      <w:r>
+        <w:t>two features: reduction and mapping [1</w:t>
+      </w:r>
+      <w:r>
+        <w:t>].</w:t>
+      </w:r>
+    </w:p>
+    <w:p>
+      <w:r>
+        <w:t xml:space="preserve">Besides </w:t>
+      </w:r>
+      <w:r>
+        <w:t>the abstraction features</w:t>
+      </w:r>
+      <w:r>
+        <w:t xml:space="preserve">, </w:t>
+      </w:r>
+      <w:r>
+        <w:t xml:space="preserve">MDE </w:t>
+      </w:r>
+      <w:r>
+        <w:t xml:space="preserve">also </w:t>
+      </w:r>
+      <w:r>
+        <w:t xml:space="preserve">makes it easier to </w:t>
+      </w:r>
+      <w:r>
+        <w:t>develop</w:t>
+      </w:r>
+      <w:r>
+        <w:t xml:space="preserve"> a </w:t>
+      </w:r>
+      <w:r>
+        <w:t xml:space="preserve">software </w:t>
       </w:r>
       <w:r>
         <w:t xml:space="preserve">system with </w:t>
@@ -4862,15 +4926,72 @@
         <w:t xml:space="preserve">(DSML) </w:t>
       </w:r>
       <w:r>
-        <w:t>and transformation engines/generators [1].</w:t>
-      </w:r>
-      <w:r>
-        <w:t xml:space="preserve"> DSMLs help developers to design better systems for their domains. Avionics, transportation systems and many others use DSML to create safer software systems. The second part which is transformation engines and generators help</w:t>
+        <w:t>and tran</w:t>
+      </w:r>
+      <w:r>
+        <w:t>sformation engines/generators [2</w:t>
+      </w:r>
+      <w:r>
+        <w:t>].</w:t>
+      </w:r>
+      <w:r>
+        <w:t xml:space="preserve"> </w:t>
+      </w:r>
+      <w:r>
+        <w:t>Safety-critical systems are large and very complex and they consist of several sub-systems.</w:t>
+      </w:r>
+      <w:r>
+        <w:t xml:space="preserve"> </w:t>
+      </w:r>
+      <w:r>
+        <w:t xml:space="preserve">Developing large systems with </w:t>
+      </w:r>
+      <w:r>
+        <w:t>general-purpose languages (GPL)</w:t>
+      </w:r>
+      <w:r>
+        <w:t xml:space="preserve"> is getting harder, especially if the system has to be safety-critical. </w:t>
+      </w:r>
+      <w:r>
+        <w:t>Unlike GPL</w:t>
       </w:r>
       <w:r>
         <w:t>s</w:t>
       </w:r>
       <w:r>
+        <w:t xml:space="preserve">, </w:t>
+      </w:r>
+      <w:r>
+        <w:t xml:space="preserve">DSMLs help developers to design better </w:t>
+      </w:r>
+      <w:r>
+        <w:t xml:space="preserve">and safer </w:t>
+      </w:r>
+      <w:r>
+        <w:t xml:space="preserve">systems </w:t>
+      </w:r>
+      <w:r>
+        <w:t xml:space="preserve">within </w:t>
+      </w:r>
+      <w:r>
+        <w:t>their domains. Avionics, transportation and many others use DSML to create safer software systems. The second part</w:t>
+      </w:r>
+      <w:r>
+        <w:t>,</w:t>
+      </w:r>
+      <w:r>
+        <w:t xml:space="preserve"> which is transformation engines and generators</w:t>
+      </w:r>
+      <w:r>
+        <w:t>,</w:t>
+      </w:r>
+      <w:r>
+        <w:t xml:space="preserve"> help</w:t>
+      </w:r>
+      <w:r>
+        <w:t>s</w:t>
+      </w:r>
+      <w:r>
         <w:t xml:space="preserve"> programmers to</w:t>
       </w:r>
       <w:r>
@@ -4879,16 +5000,31 @@
       <w:r>
         <w:t xml:space="preserve"> generate source code or documents from the designed models.</w:t>
       </w:r>
-    </w:p>
-    <w:p>
-      <w:r>
-        <w:t>MDE in Practice book</w:t>
-      </w:r>
-      <w:r>
-        <w:t>…</w:t>
-      </w:r>
-    </w:p>
-    <w:p/>
+      <w:r>
+        <w:t xml:space="preserve"> </w:t>
+      </w:r>
+      <w:r>
+        <w:t xml:space="preserve">The code generation </w:t>
+      </w:r>
+      <w:r>
+        <w:t xml:space="preserve">from the model eliminates the boilerplate code </w:t>
+      </w:r>
+      <w:r>
+        <w:t xml:space="preserve">and the ability to transform </w:t>
+      </w:r>
+      <w:r>
+        <w:t xml:space="preserve">the </w:t>
+      </w:r>
+      <w:r>
+        <w:t xml:space="preserve">model to another model </w:t>
+      </w:r>
+      <w:r>
+        <w:t xml:space="preserve">provides flexibility in the development. These MDE methods reduce software </w:t>
+      </w:r>
+      <w:r>
+        <w:t xml:space="preserve">development time and cost. </w:t>
+      </w:r>
+    </w:p>
     <w:p>
       <w:pPr>
         <w:pStyle w:val="Balk2"/>
@@ -4897,11 +5033,11 @@
           <w:numId w:val="1"/>
         </w:numPr>
       </w:pPr>
-      <w:bookmarkStart w:id="5" w:name="_Toc45106693"/>
+      <w:bookmarkStart w:id="4" w:name="_Toc45106693"/>
       <w:r>
         <w:t>Safety Cases &amp; Goal Structuring Notations</w:t>
       </w:r>
-      <w:bookmarkEnd w:id="5"/>
+      <w:bookmarkEnd w:id="4"/>
     </w:p>
     <w:p/>
     <w:p>
@@ -4955,7 +5091,11 @@
         <w:t>reliability</w:t>
       </w:r>
       <w:r>
-        <w:t xml:space="preserve"> are often mixed across software systems.</w:t>
+        <w:t xml:space="preserve"> are often </w:t>
+      </w:r>
+      <w:r>
+        <w:lastRenderedPageBreak/>
+        <w:t>mixed across software systems.</w:t>
       </w:r>
       <w:r>
         <w:t xml:space="preserve"> </w:t>
@@ -5032,6 +5172,168 @@
           <w:lang w:eastAsia="en-CA"/>
         </w:rPr>
       </w:pPr>
+    </w:p>
+    <w:p>
+      <w:pPr>
+        <w:rPr>
+          <w:lang w:eastAsia="en-CA"/>
+        </w:rPr>
+      </w:pPr>
+      <w:r>
+        <w:rPr>
+          <w:lang w:eastAsia="en-CA"/>
+        </w:rPr>
+        <w:t>Ensuring safety in the software system is a hard and complex job. Safety engineering…</w:t>
+      </w:r>
+    </w:p>
+    <w:p>
+      <w:pPr>
+        <w:rPr>
+          <w:lang w:eastAsia="en-CA"/>
+        </w:rPr>
+      </w:pPr>
+      <w:r>
+        <w:rPr>
+          <w:lang w:eastAsia="en-CA"/>
+        </w:rPr>
+        <w:t xml:space="preserve">STAMP </w:t>
+      </w:r>
+      <w:r>
+        <w:rPr>
+          <w:lang w:eastAsia="en-CA"/>
+        </w:rPr>
+        <w:t xml:space="preserve">(System-Theoretic Accident Model and Processes) </w:t>
+      </w:r>
+      <w:r>
+        <w:rPr>
+          <w:lang w:eastAsia="en-CA"/>
+        </w:rPr>
+        <w:t>tries to reduce</w:t>
+      </w:r>
+      <w:r>
+        <w:rPr>
+          <w:lang w:eastAsia="en-CA"/>
+        </w:rPr>
+        <w:t xml:space="preserve"> component failures and component interaction failures with enforcing the safety constraints to the system [3].</w:t>
+      </w:r>
+    </w:p>
+    <w:p>
+      <w:pPr>
+        <w:rPr>
+          <w:lang w:eastAsia="en-CA"/>
+        </w:rPr>
+      </w:pPr>
+      <w:r>
+        <w:rPr>
+          <w:lang w:eastAsia="en-CA"/>
+        </w:rPr>
+        <w:t>STPA</w:t>
+      </w:r>
+      <w:r>
+        <w:rPr>
+          <w:lang w:eastAsia="en-CA"/>
+        </w:rPr>
+        <w:t xml:space="preserve"> (System-Theoretic Process Analysis)</w:t>
+      </w:r>
+      <w:r>
+        <w:rPr>
+          <w:lang w:eastAsia="en-CA"/>
+        </w:rPr>
+        <w:t xml:space="preserve"> is an early hazard analysis technique. This technique tries to detect design flaws in both software and hardware systems.</w:t>
+      </w:r>
+      <w:r>
+        <w:rPr>
+          <w:lang w:eastAsia="en-CA"/>
+        </w:rPr>
+        <w:t xml:space="preserve"> STPA contains two steps: determining potential system hazards and identifying their occurrence possibilities</w:t>
+      </w:r>
+      <w:r>
+        <w:rPr>
+          <w:lang w:eastAsia="en-CA"/>
+        </w:rPr>
+        <w:t xml:space="preserve"> [3]</w:t>
+      </w:r>
+      <w:r>
+        <w:rPr>
+          <w:lang w:eastAsia="en-CA"/>
+        </w:rPr>
+        <w:t>.</w:t>
+      </w:r>
+      <w:r>
+        <w:rPr>
+          <w:lang w:eastAsia="en-CA"/>
+        </w:rPr>
+        <w:t xml:space="preserve"> With STPA, designing a safe system from scratch is easier for designers and safety engineers.</w:t>
+      </w:r>
+    </w:p>
+    <w:p>
+      <w:pPr>
+        <w:rPr>
+          <w:lang w:eastAsia="en-CA"/>
+        </w:rPr>
+      </w:pPr>
+      <w:r>
+        <w:rPr>
+          <w:lang w:eastAsia="en-CA"/>
+        </w:rPr>
+        <w:t>Managing safety</w:t>
+      </w:r>
+    </w:p>
+    <w:p>
+      <w:pPr>
+        <w:rPr>
+          <w:lang w:eastAsia="en-CA"/>
+        </w:rPr>
+      </w:pPr>
+      <w:r>
+        <w:rPr>
+          <w:lang w:eastAsia="en-CA"/>
+        </w:rPr>
+        <w:t>Safety maintenance</w:t>
+      </w:r>
+    </w:p>
+    <w:p>
+      <w:pPr>
+        <w:rPr>
+          <w:lang w:eastAsia="en-CA"/>
+        </w:rPr>
+      </w:pPr>
+      <w:r>
+        <w:rPr>
+          <w:lang w:eastAsia="en-CA"/>
+        </w:rPr>
+        <w:t xml:space="preserve">Developing a safety-critical system </w:t>
+      </w:r>
+      <w:r>
+        <w:rPr>
+          <w:lang w:eastAsia="en-CA"/>
+        </w:rPr>
+        <w:t xml:space="preserve">should be safe from the beginning so it </w:t>
+      </w:r>
+      <w:r>
+        <w:rPr>
+          <w:lang w:eastAsia="en-CA"/>
+        </w:rPr>
+        <w:t xml:space="preserve">starts </w:t>
+      </w:r>
+      <w:r>
+        <w:rPr>
+          <w:lang w:eastAsia="en-CA"/>
+        </w:rPr>
+        <w:t xml:space="preserve">in the </w:t>
+      </w:r>
+      <w:r>
+        <w:rPr>
+          <w:lang w:eastAsia="en-CA"/>
+        </w:rPr>
+        <w:t xml:space="preserve">design phase. </w:t>
+      </w:r>
+      <w:r>
+        <w:rPr>
+          <w:lang w:eastAsia="en-CA"/>
+        </w:rPr>
+        <w:t>It is harder to make an already designed system safer than designing a safer system from scratch.</w:t>
+      </w:r>
     </w:p>
     <w:p>
       <w:pPr>
@@ -5041,76 +5343,78 @@
           <w:numId w:val="1"/>
         </w:numPr>
       </w:pPr>
-      <w:bookmarkStart w:id="6" w:name="_Toc45106694"/>
+      <w:bookmarkStart w:id="5" w:name="_Toc45106694"/>
+      <w:r>
+        <w:t>Epsilon</w:t>
+      </w:r>
+      <w:bookmarkEnd w:id="5"/>
+    </w:p>
+    <w:p/>
+    <w:p>
+      <w:r>
+        <w:t>Epsilon</w:t>
+      </w:r>
+      <w:r>
+        <w:t>-EOL</w:t>
+      </w:r>
+      <w:r>
+        <w:t xml:space="preserve"> paper</w:t>
+      </w:r>
+      <w:r>
+        <w:t>…</w:t>
+      </w:r>
+    </w:p>
+    <w:p>
+      <w:r>
+        <w:t>EMC layer</w:t>
+      </w:r>
+      <w:r>
+        <w:t>-Epsilon book</w:t>
+      </w:r>
+      <w:r>
+        <w:t>…</w:t>
+      </w:r>
+    </w:p>
+    <w:p>
+      <w:r>
+        <w:t>New driver</w:t>
+      </w:r>
+      <w:r>
+        <w:t>-Bridging paper</w:t>
+      </w:r>
+      <w:r>
+        <w:t>…</w:t>
+      </w:r>
+    </w:p>
+    <w:p/>
+    <w:p>
+      <w:r>
+        <w:t>CHANGE!!!</w:t>
+      </w:r>
+    </w:p>
+    <w:p>
+      <w:r>
+        <w:t xml:space="preserve">Epsilon Astah-GSN driver project is my McMaster University Master of Engineering project. The main goal of the project is to use the Eclipse Epsilon Model-Driven Engineering tool to modify Astah GSN models. The integration between these two programs made with the Epsilon Model Connectivity Layer (EMC). This project is developed for General Motors. </w:t>
+      </w:r>
+    </w:p>
+    <w:p>
+      <w:r>
+        <w:t xml:space="preserve">Epsilon is an Eclipse plugin for Model-Driven Engineering processes. Epsilon website defines it as “Epsilon is a family of mature languages for automating common model-based software engineering tasks, such as code generation, model-to-model transformation, and model validation, that work out of the box with EMF (including Xtext and Sirius), UML, Simulink, XML and other types of models.” [1]. </w:t>
+      </w:r>
+    </w:p>
+    <w:p>
       <w:r>
         <w:lastRenderedPageBreak/>
-        <w:t>Epsilon</w:t>
-      </w:r>
+        <w:t>GSN stands for Goal Structuring Notation. GSN Working Group defines it as a visualization of safety argument elements and relations. Requirements, claims, evidences, and contexts are some of the safety argument elements [2]. GSN aims to show these elements and the connection/relationship between each element. Astah GSN is one of the mode</w:t>
+      </w:r>
+      <w:r>
+        <w:t>l</w:t>
+      </w:r>
+      <w:r>
+        <w:t>ling programs that specifically designed for creating and modifying GSN models.</w:t>
+      </w:r>
+      <w:bookmarkStart w:id="6" w:name="_GoBack"/>
       <w:bookmarkEnd w:id="6"/>
-    </w:p>
-    <w:p/>
-    <w:p>
-      <w:r>
-        <w:t>Epsilon</w:t>
-      </w:r>
-      <w:r>
-        <w:t>-EOL</w:t>
-      </w:r>
-      <w:r>
-        <w:t xml:space="preserve"> paper</w:t>
-      </w:r>
-      <w:r>
-        <w:t>…</w:t>
-      </w:r>
-    </w:p>
-    <w:p>
-      <w:r>
-        <w:t>EMC layer</w:t>
-      </w:r>
-      <w:r>
-        <w:t>-Epsilon book</w:t>
-      </w:r>
-      <w:r>
-        <w:t>…</w:t>
-      </w:r>
-    </w:p>
-    <w:p>
-      <w:r>
-        <w:t>New driver</w:t>
-      </w:r>
-      <w:r>
-        <w:t>-Bridging paper</w:t>
-      </w:r>
-      <w:r>
-        <w:t>…</w:t>
-      </w:r>
-    </w:p>
-    <w:p/>
-    <w:p>
-      <w:r>
-        <w:t>CHANGE!!!</w:t>
-      </w:r>
-    </w:p>
-    <w:p>
-      <w:r>
-        <w:t xml:space="preserve">Epsilon Astah-GSN driver project is my McMaster University Master of Engineering project. The main goal of the project is to use the Eclipse Epsilon Model-Driven Engineering tool to modify Astah GSN models. The integration between these two programs made with the Epsilon Model Connectivity Layer (EMC). This project is developed for General Motors. </w:t>
-      </w:r>
-    </w:p>
-    <w:p>
-      <w:r>
-        <w:t xml:space="preserve">Epsilon is an Eclipse plugin for Model-Driven Engineering processes. Epsilon website defines it as “Epsilon is a family of mature languages for automating common model-based software engineering tasks, such as code generation, model-to-model transformation, and model validation, that work out of the box with EMF (including Xtext and Sirius), UML, Simulink, XML and other types of models.” [1]. </w:t>
-      </w:r>
-    </w:p>
-    <w:p>
-      <w:r>
-        <w:t>GSN stands for Goal Structuring Notation. GSN Working Group defines it as a visualization of safety argument elements and relations. Requirements, claims, evidences, and contexts are some of the safety argument elements [2]. GSN aims to show these elements and the connection/relationship between each element. Astah GSN is one of the mode</w:t>
-      </w:r>
-      <w:r>
-        <w:t>l</w:t>
-      </w:r>
-      <w:r>
-        <w:t>ling programs that specifically designed for creating and modifying GSN models.</w:t>
-      </w:r>
     </w:p>
     <w:p>
       <w:pPr>
@@ -6824,27 +7128,14 @@
       <w:r>
         <w:t xml:space="preserve">Table </w:t>
       </w:r>
-      <w:r>
-        <w:fldChar w:fldCharType="begin"/>
-      </w:r>
-      <w:r>
-        <w:instrText xml:space="preserve"> SEQ Table \* ARABIC </w:instrText>
-      </w:r>
-      <w:r>
-        <w:fldChar w:fldCharType="separate"/>
-      </w:r>
-      <w:r>
-        <w:rPr>
-          <w:noProof/>
-        </w:rPr>
-        <w:t>1</w:t>
-      </w:r>
-      <w:r>
-        <w:rPr>
-          <w:noProof/>
-        </w:rPr>
-        <w:fldChar w:fldCharType="end"/>
-      </w:r>
+      <w:fldSimple w:instr=" SEQ Table \* ARABIC ">
+        <w:r>
+          <w:rPr>
+            <w:noProof/>
+          </w:rPr>
+          <w:t>1</w:t>
+        </w:r>
+      </w:fldSimple>
       <w:r>
         <w:t xml:space="preserve">: GSN Model Standard </w:t>
       </w:r>
@@ -7037,27 +7328,14 @@
       <w:r>
         <w:t xml:space="preserve">Table </w:t>
       </w:r>
-      <w:r>
-        <w:fldChar w:fldCharType="begin"/>
-      </w:r>
-      <w:r>
-        <w:instrText xml:space="preserve"> SEQ Table \* ARABIC </w:instrText>
-      </w:r>
-      <w:r>
-        <w:fldChar w:fldCharType="separate"/>
-      </w:r>
-      <w:r>
-        <w:rPr>
-          <w:noProof/>
-        </w:rPr>
-        <w:t>2</w:t>
-      </w:r>
-      <w:r>
-        <w:rPr>
-          <w:noProof/>
-        </w:rPr>
-        <w:fldChar w:fldCharType="end"/>
-      </w:r>
+      <w:fldSimple w:instr=" SEQ Table \* ARABIC ">
+        <w:r>
+          <w:rPr>
+            <w:noProof/>
+          </w:rPr>
+          <w:t>2</w:t>
+        </w:r>
+      </w:fldSimple>
       <w:r>
         <w:t xml:space="preserve">: </w:t>
       </w:r>
@@ -7741,27 +8019,14 @@
       <w:r>
         <w:t xml:space="preserve">Table </w:t>
       </w:r>
-      <w:r>
-        <w:fldChar w:fldCharType="begin"/>
-      </w:r>
-      <w:r>
-        <w:instrText xml:space="preserve"> SEQ Table \* ARABIC </w:instrText>
-      </w:r>
-      <w:r>
-        <w:fldChar w:fldCharType="separate"/>
-      </w:r>
-      <w:r>
-        <w:rPr>
-          <w:noProof/>
-        </w:rPr>
-        <w:t>3</w:t>
-      </w:r>
-      <w:r>
-        <w:rPr>
-          <w:noProof/>
-        </w:rPr>
-        <w:fldChar w:fldCharType="end"/>
-      </w:r>
+      <w:fldSimple w:instr=" SEQ Table \* ARABIC ">
+        <w:r>
+          <w:rPr>
+            <w:noProof/>
+          </w:rPr>
+          <w:t>3</w:t>
+        </w:r>
+      </w:fldSimple>
       <w:r>
         <w:t>: Astah GSN XMI document attributes</w:t>
       </w:r>
@@ -9733,27 +9998,14 @@
       <w:r>
         <w:t xml:space="preserve">Table </w:t>
       </w:r>
-      <w:r>
-        <w:fldChar w:fldCharType="begin"/>
-      </w:r>
-      <w:r>
-        <w:instrText xml:space="preserve"> SEQ Table \* ARABIC </w:instrText>
-      </w:r>
-      <w:r>
-        <w:fldChar w:fldCharType="separate"/>
-      </w:r>
-      <w:r>
-        <w:rPr>
-          <w:noProof/>
-        </w:rPr>
-        <w:t>4</w:t>
-      </w:r>
-      <w:r>
-        <w:rPr>
-          <w:noProof/>
-        </w:rPr>
-        <w:fldChar w:fldCharType="end"/>
-      </w:r>
+      <w:fldSimple w:instr=" SEQ Table \* ARABIC ">
+        <w:r>
+          <w:rPr>
+            <w:noProof/>
+          </w:rPr>
+          <w:t>4</w:t>
+        </w:r>
+      </w:fldSimple>
       <w:r>
         <w:t>: Example Element Tags from</w:t>
       </w:r>
@@ -14049,27 +14301,14 @@
       <w:r>
         <w:t xml:space="preserve">Figure </w:t>
       </w:r>
-      <w:r>
-        <w:fldChar w:fldCharType="begin"/>
-      </w:r>
-      <w:r>
-        <w:instrText xml:space="preserve"> SEQ Figure \* ARABIC </w:instrText>
-      </w:r>
-      <w:r>
-        <w:fldChar w:fldCharType="separate"/>
-      </w:r>
-      <w:r>
-        <w:rPr>
-          <w:noProof/>
-        </w:rPr>
-        <w:t>1</w:t>
-      </w:r>
-      <w:r>
-        <w:rPr>
-          <w:noProof/>
-        </w:rPr>
-        <w:fldChar w:fldCharType="end"/>
-      </w:r>
+      <w:fldSimple w:instr=" SEQ Figure \* ARABIC ">
+        <w:r>
+          <w:rPr>
+            <w:noProof/>
+          </w:rPr>
+          <w:t>1</w:t>
+        </w:r>
+      </w:fldSimple>
       <w:r>
         <w:t>: Loading Astah GSN model into EOL</w:t>
       </w:r>
@@ -14234,27 +14473,14 @@
       <w:r>
         <w:t xml:space="preserve">Figure </w:t>
       </w:r>
-      <w:r>
-        <w:fldChar w:fldCharType="begin"/>
-      </w:r>
-      <w:r>
-        <w:instrText xml:space="preserve"> SEQ Figure \* ARABIC </w:instrText>
-      </w:r>
-      <w:r>
-        <w:fldChar w:fldCharType="separate"/>
-      </w:r>
-      <w:r>
-        <w:rPr>
-          <w:noProof/>
-        </w:rPr>
-        <w:t>2</w:t>
-      </w:r>
-      <w:r>
-        <w:rPr>
-          <w:noProof/>
-        </w:rPr>
-        <w:fldChar w:fldCharType="end"/>
-      </w:r>
+      <w:fldSimple w:instr=" SEQ Figure \* ARABIC ">
+        <w:r>
+          <w:rPr>
+            <w:noProof/>
+          </w:rPr>
+          <w:t>2</w:t>
+        </w:r>
+      </w:fldSimple>
       <w:r>
         <w:t>: Loading model</w:t>
       </w:r>
@@ -14379,27 +14605,14 @@
       <w:r>
         <w:t xml:space="preserve">Figure </w:t>
       </w:r>
-      <w:r>
-        <w:fldChar w:fldCharType="begin"/>
-      </w:r>
-      <w:r>
-        <w:instrText xml:space="preserve"> SEQ Figure \* ARABIC </w:instrText>
-      </w:r>
-      <w:r>
-        <w:fldChar w:fldCharType="separate"/>
-      </w:r>
-      <w:r>
-        <w:rPr>
-          <w:noProof/>
-        </w:rPr>
-        <w:t>3</w:t>
-      </w:r>
-      <w:r>
-        <w:rPr>
-          <w:noProof/>
-        </w:rPr>
-        <w:fldChar w:fldCharType="end"/>
-      </w:r>
+      <w:fldSimple w:instr=" SEQ Figure \* ARABIC ">
+        <w:r>
+          <w:rPr>
+            <w:noProof/>
+          </w:rPr>
+          <w:t>3</w:t>
+        </w:r>
+      </w:fldSimple>
       <w:r>
         <w:t>: Running EOL with Astah GSN model</w:t>
       </w:r>
@@ -14985,27 +15198,14 @@
       <w:r>
         <w:t xml:space="preserve">Table </w:t>
       </w:r>
-      <w:r>
-        <w:fldChar w:fldCharType="begin"/>
-      </w:r>
-      <w:r>
-        <w:instrText xml:space="preserve"> SEQ Table \* ARABIC </w:instrText>
-      </w:r>
-      <w:r>
-        <w:fldChar w:fldCharType="separate"/>
-      </w:r>
-      <w:r>
-        <w:rPr>
-          <w:noProof/>
-        </w:rPr>
-        <w:t>5</w:t>
-      </w:r>
-      <w:r>
-        <w:rPr>
-          <w:noProof/>
-        </w:rPr>
-        <w:fldChar w:fldCharType="end"/>
-      </w:r>
+      <w:fldSimple w:instr=" SEQ Table \* ARABIC ">
+        <w:r>
+          <w:rPr>
+            <w:noProof/>
+          </w:rPr>
+          <w:t>5</w:t>
+        </w:r>
+      </w:fldSimple>
       <w:r>
         <w:t>: Astah GSN Driver</w:t>
       </w:r>
@@ -15392,27 +15592,14 @@
       <w:r>
         <w:t xml:space="preserve">Table </w:t>
       </w:r>
-      <w:r>
-        <w:fldChar w:fldCharType="begin"/>
-      </w:r>
-      <w:r>
-        <w:instrText xml:space="preserve"> SEQ Table \* ARABIC </w:instrText>
-      </w:r>
-      <w:r>
-        <w:fldChar w:fldCharType="separate"/>
-      </w:r>
-      <w:r>
-        <w:rPr>
-          <w:noProof/>
-        </w:rPr>
-        <w:t>6</w:t>
-      </w:r>
-      <w:r>
-        <w:rPr>
-          <w:noProof/>
-        </w:rPr>
-        <w:fldChar w:fldCharType="end"/>
-      </w:r>
+      <w:fldSimple w:instr=" SEQ Table \* ARABIC ">
+        <w:r>
+          <w:rPr>
+            <w:noProof/>
+          </w:rPr>
+          <w:t>6</w:t>
+        </w:r>
+      </w:fldSimple>
       <w:r>
         <w:t>: Astah GSN Driver Single Element Getters</w:t>
       </w:r>
@@ -15960,27 +16147,14 @@
       <w:r>
         <w:t xml:space="preserve">Table </w:t>
       </w:r>
-      <w:r>
-        <w:fldChar w:fldCharType="begin"/>
-      </w:r>
-      <w:r>
-        <w:instrText xml:space="preserve"> SEQ Table \* ARABIC </w:instrText>
-      </w:r>
-      <w:r>
-        <w:fldChar w:fldCharType="separate"/>
-      </w:r>
-      <w:r>
-        <w:rPr>
-          <w:noProof/>
-        </w:rPr>
-        <w:t>7</w:t>
-      </w:r>
-      <w:r>
-        <w:rPr>
-          <w:noProof/>
-        </w:rPr>
-        <w:fldChar w:fldCharType="end"/>
-      </w:r>
+      <w:fldSimple w:instr=" SEQ Table \* ARABIC ">
+        <w:r>
+          <w:rPr>
+            <w:noProof/>
+          </w:rPr>
+          <w:t>7</w:t>
+        </w:r>
+      </w:fldSimple>
       <w:r>
         <w:t xml:space="preserve">: Astah GSN Driver Multiple Element (List) </w:t>
       </w:r>
@@ -16596,27 +16770,14 @@
       <w:r>
         <w:t xml:space="preserve">Table </w:t>
       </w:r>
-      <w:r>
-        <w:fldChar w:fldCharType="begin"/>
-      </w:r>
-      <w:r>
-        <w:instrText xml:space="preserve"> SEQ Table \* ARABIC </w:instrText>
-      </w:r>
-      <w:r>
-        <w:fldChar w:fldCharType="separate"/>
-      </w:r>
-      <w:r>
-        <w:rPr>
-          <w:noProof/>
-        </w:rPr>
-        <w:t>8</w:t>
-      </w:r>
-      <w:r>
-        <w:rPr>
-          <w:noProof/>
-        </w:rPr>
-        <w:fldChar w:fldCharType="end"/>
-      </w:r>
+      <w:fldSimple w:instr=" SEQ Table \* ARABIC ">
+        <w:r>
+          <w:rPr>
+            <w:noProof/>
+          </w:rPr>
+          <w:t>8</w:t>
+        </w:r>
+      </w:fldSimple>
       <w:r>
         <w:t xml:space="preserve">: </w:t>
       </w:r>
@@ -16872,27 +17033,14 @@
       <w:r>
         <w:t xml:space="preserve">Table </w:t>
       </w:r>
-      <w:r>
-        <w:fldChar w:fldCharType="begin"/>
-      </w:r>
-      <w:r>
-        <w:instrText xml:space="preserve"> SEQ Table \* ARABIC </w:instrText>
-      </w:r>
-      <w:r>
-        <w:fldChar w:fldCharType="separate"/>
-      </w:r>
-      <w:r>
-        <w:rPr>
-          <w:noProof/>
-        </w:rPr>
-        <w:t>9</w:t>
-      </w:r>
-      <w:r>
-        <w:rPr>
-          <w:noProof/>
-        </w:rPr>
-        <w:fldChar w:fldCharType="end"/>
-      </w:r>
+      <w:fldSimple w:instr=" SEQ Table \* ARABIC ">
+        <w:r>
+          <w:rPr>
+            <w:noProof/>
+          </w:rPr>
+          <w:t>9</w:t>
+        </w:r>
+      </w:fldSimple>
       <w:r>
         <w:t>: Astah GSN Driver Element Creator Commands</w:t>
       </w:r>
@@ -17095,27 +17243,14 @@
       <w:r>
         <w:t xml:space="preserve">Table </w:t>
       </w:r>
-      <w:r>
-        <w:fldChar w:fldCharType="begin"/>
-      </w:r>
-      <w:r>
-        <w:instrText xml:space="preserve"> SEQ Table \* ARABIC </w:instrText>
-      </w:r>
-      <w:r>
-        <w:fldChar w:fldCharType="separate"/>
-      </w:r>
-      <w:r>
-        <w:rPr>
-          <w:noProof/>
-        </w:rPr>
-        <w:t>10</w:t>
-      </w:r>
-      <w:r>
-        <w:rPr>
-          <w:noProof/>
-        </w:rPr>
-        <w:fldChar w:fldCharType="end"/>
-      </w:r>
+      <w:fldSimple w:instr=" SEQ Table \* ARABIC ">
+        <w:r>
+          <w:rPr>
+            <w:noProof/>
+          </w:rPr>
+          <w:t>10</w:t>
+        </w:r>
+      </w:fldSimple>
       <w:r>
         <w:t>: Astah GSN Driver Element Delete Commands</w:t>
       </w:r>
@@ -18492,27 +18627,14 @@
       <w:r>
         <w:t xml:space="preserve">Listing </w:t>
       </w:r>
-      <w:r>
-        <w:fldChar w:fldCharType="begin"/>
-      </w:r>
-      <w:r>
-        <w:instrText xml:space="preserve"> SEQ Listing \* ARABIC </w:instrText>
-      </w:r>
-      <w:r>
-        <w:fldChar w:fldCharType="separate"/>
-      </w:r>
-      <w:r>
-        <w:rPr>
-          <w:noProof/>
-        </w:rPr>
-        <w:t>1</w:t>
-      </w:r>
-      <w:r>
-        <w:rPr>
-          <w:noProof/>
-        </w:rPr>
-        <w:fldChar w:fldCharType="end"/>
-      </w:r>
+      <w:fldSimple w:instr=" SEQ Listing \* ARABIC ">
+        <w:r>
+          <w:rPr>
+            <w:noProof/>
+          </w:rPr>
+          <w:t>1</w:t>
+        </w:r>
+      </w:fldSimple>
       <w:r>
         <w:t>: EVL usage example</w:t>
       </w:r>
@@ -18531,27 +18653,14 @@
         <w:lastRenderedPageBreak/>
         <w:t xml:space="preserve">Table </w:t>
       </w:r>
-      <w:r>
-        <w:fldChar w:fldCharType="begin"/>
-      </w:r>
-      <w:r>
-        <w:instrText xml:space="preserve"> SEQ Table \* ARABIC </w:instrText>
-      </w:r>
-      <w:r>
-        <w:fldChar w:fldCharType="separate"/>
-      </w:r>
-      <w:r>
-        <w:rPr>
-          <w:noProof/>
-        </w:rPr>
-        <w:t>11</w:t>
-      </w:r>
-      <w:r>
-        <w:rPr>
-          <w:noProof/>
-        </w:rPr>
-        <w:fldChar w:fldCharType="end"/>
-      </w:r>
+      <w:fldSimple w:instr=" SEQ Table \* ARABIC ">
+        <w:r>
+          <w:rPr>
+            <w:noProof/>
+          </w:rPr>
+          <w:t>11</w:t>
+        </w:r>
+      </w:fldSimple>
       <w:r>
         <w:t xml:space="preserve">: </w:t>
       </w:r>
@@ -18859,27 +18968,14 @@
       <w:r>
         <w:t xml:space="preserve">Listing </w:t>
       </w:r>
-      <w:r>
-        <w:fldChar w:fldCharType="begin"/>
-      </w:r>
-      <w:r>
-        <w:instrText xml:space="preserve"> SEQ Listing \* ARABIC </w:instrText>
-      </w:r>
-      <w:r>
-        <w:fldChar w:fldCharType="separate"/>
-      </w:r>
-      <w:r>
-        <w:rPr>
-          <w:noProof/>
-        </w:rPr>
-        <w:t>2</w:t>
-      </w:r>
-      <w:r>
-        <w:rPr>
-          <w:noProof/>
-        </w:rPr>
-        <w:fldChar w:fldCharType="end"/>
-      </w:r>
+      <w:fldSimple w:instr=" SEQ Listing \* ARABIC ">
+        <w:r>
+          <w:rPr>
+            <w:noProof/>
+          </w:rPr>
+          <w:t>2</w:t>
+        </w:r>
+      </w:fldSimple>
       <w:r>
         <w:t xml:space="preserve">: </w:t>
       </w:r>
@@ -19206,27 +19302,14 @@
       <w:r>
         <w:t xml:space="preserve">Listing </w:t>
       </w:r>
-      <w:r>
-        <w:fldChar w:fldCharType="begin"/>
-      </w:r>
-      <w:r>
-        <w:instrText xml:space="preserve"> SEQ Listing \* ARABIC </w:instrText>
-      </w:r>
-      <w:r>
-        <w:fldChar w:fldCharType="separate"/>
-      </w:r>
-      <w:r>
-        <w:rPr>
-          <w:noProof/>
-        </w:rPr>
-        <w:t>3</w:t>
-      </w:r>
-      <w:r>
-        <w:rPr>
-          <w:noProof/>
-        </w:rPr>
-        <w:fldChar w:fldCharType="end"/>
-      </w:r>
+      <w:fldSimple w:instr=" SEQ Listing \* ARABIC ">
+        <w:r>
+          <w:rPr>
+            <w:noProof/>
+          </w:rPr>
+          <w:t>3</w:t>
+        </w:r>
+      </w:fldSimple>
       <w:r>
         <w:t xml:space="preserve">: </w:t>
       </w:r>
@@ -19441,27 +19524,14 @@
       <w:r>
         <w:t xml:space="preserve">Figure </w:t>
       </w:r>
-      <w:r>
-        <w:fldChar w:fldCharType="begin"/>
-      </w:r>
-      <w:r>
-        <w:instrText xml:space="preserve"> SEQ Figure \* ARABIC </w:instrText>
-      </w:r>
-      <w:r>
-        <w:fldChar w:fldCharType="separate"/>
-      </w:r>
-      <w:r>
-        <w:rPr>
-          <w:noProof/>
-        </w:rPr>
-        <w:t>4</w:t>
-      </w:r>
-      <w:r>
-        <w:rPr>
-          <w:noProof/>
-        </w:rPr>
-        <w:fldChar w:fldCharType="end"/>
-      </w:r>
+      <w:fldSimple w:instr=" SEQ Figure \* ARABIC ">
+        <w:r>
+          <w:rPr>
+            <w:noProof/>
+          </w:rPr>
+          <w:t>4</w:t>
+        </w:r>
+      </w:fldSimple>
       <w:r>
         <w:t>: An Example GSN Diagram from GSN Standards Document</w:t>
       </w:r>
@@ -20084,27 +20154,14 @@
       <w:r>
         <w:t xml:space="preserve">Table </w:t>
       </w:r>
-      <w:r>
-        <w:fldChar w:fldCharType="begin"/>
-      </w:r>
-      <w:r>
-        <w:instrText xml:space="preserve"> SEQ Table \* ARABIC </w:instrText>
-      </w:r>
-      <w:r>
-        <w:fldChar w:fldCharType="separate"/>
-      </w:r>
-      <w:r>
-        <w:rPr>
-          <w:noProof/>
-        </w:rPr>
-        <w:t>12</w:t>
-      </w:r>
-      <w:r>
-        <w:rPr>
-          <w:noProof/>
-        </w:rPr>
-        <w:fldChar w:fldCharType="end"/>
-      </w:r>
+      <w:fldSimple w:instr=" SEQ Table \* ARABIC ">
+        <w:r>
+          <w:rPr>
+            <w:noProof/>
+          </w:rPr>
+          <w:t>12</w:t>
+        </w:r>
+      </w:fldSimple>
       <w:r>
         <w:t xml:space="preserve">: </w:t>
       </w:r>
@@ -21741,27 +21798,14 @@
         <w:lastRenderedPageBreak/>
         <w:t xml:space="preserve">Listing </w:t>
       </w:r>
-      <w:r>
-        <w:fldChar w:fldCharType="begin"/>
-      </w:r>
-      <w:r>
-        <w:instrText xml:space="preserve"> SEQ Listing \* ARABIC </w:instrText>
-      </w:r>
-      <w:r>
-        <w:fldChar w:fldCharType="separate"/>
-      </w:r>
-      <w:r>
-        <w:rPr>
-          <w:noProof/>
-        </w:rPr>
-        <w:t>4</w:t>
-      </w:r>
-      <w:r>
-        <w:rPr>
-          <w:noProof/>
-        </w:rPr>
-        <w:fldChar w:fldCharType="end"/>
-      </w:r>
+      <w:fldSimple w:instr=" SEQ Listing \* ARABIC ">
+        <w:r>
+          <w:rPr>
+            <w:noProof/>
+          </w:rPr>
+          <w:t>4</w:t>
+        </w:r>
+      </w:fldSimple>
       <w:r>
         <w:t xml:space="preserve">: </w:t>
       </w:r>
@@ -22881,27 +22925,14 @@
         <w:lastRenderedPageBreak/>
         <w:t xml:space="preserve">Listing </w:t>
       </w:r>
-      <w:r>
-        <w:fldChar w:fldCharType="begin"/>
-      </w:r>
-      <w:r>
-        <w:instrText xml:space="preserve"> SEQ Listing \* ARABIC </w:instrText>
-      </w:r>
-      <w:r>
-        <w:fldChar w:fldCharType="separate"/>
-      </w:r>
-      <w:r>
-        <w:rPr>
-          <w:noProof/>
-        </w:rPr>
-        <w:t>5</w:t>
-      </w:r>
-      <w:r>
-        <w:rPr>
-          <w:noProof/>
-        </w:rPr>
-        <w:fldChar w:fldCharType="end"/>
-      </w:r>
+      <w:fldSimple w:instr=" SEQ Listing \* ARABIC ">
+        <w:r>
+          <w:rPr>
+            <w:noProof/>
+          </w:rPr>
+          <w:t>5</w:t>
+        </w:r>
+      </w:fldSimple>
       <w:r>
         <w:t xml:space="preserve">: </w:t>
       </w:r>
@@ -23317,27 +23348,14 @@
       <w:r>
         <w:t xml:space="preserve">Listing </w:t>
       </w:r>
-      <w:r>
-        <w:fldChar w:fldCharType="begin"/>
-      </w:r>
-      <w:r>
-        <w:instrText xml:space="preserve"> SEQ Listing \* ARABIC </w:instrText>
-      </w:r>
-      <w:r>
-        <w:fldChar w:fldCharType="separate"/>
-      </w:r>
-      <w:r>
-        <w:rPr>
-          <w:noProof/>
-        </w:rPr>
-        <w:t>6</w:t>
-      </w:r>
-      <w:r>
-        <w:rPr>
-          <w:noProof/>
-        </w:rPr>
-        <w:fldChar w:fldCharType="end"/>
-      </w:r>
+      <w:fldSimple w:instr=" SEQ Listing \* ARABIC ">
+        <w:r>
+          <w:rPr>
+            <w:noProof/>
+          </w:rPr>
+          <w:t>6</w:t>
+        </w:r>
+      </w:fldSimple>
       <w:r>
         <w:t xml:space="preserve">: </w:t>
       </w:r>
@@ -23820,27 +23838,14 @@
       <w:r>
         <w:t xml:space="preserve">Listing </w:t>
       </w:r>
-      <w:r>
-        <w:fldChar w:fldCharType="begin"/>
-      </w:r>
-      <w:r>
-        <w:instrText xml:space="preserve"> SEQ Listing \* ARABIC </w:instrText>
-      </w:r>
-      <w:r>
-        <w:fldChar w:fldCharType="separate"/>
-      </w:r>
-      <w:r>
-        <w:rPr>
-          <w:noProof/>
-        </w:rPr>
-        <w:t>7</w:t>
-      </w:r>
-      <w:r>
-        <w:rPr>
-          <w:noProof/>
-        </w:rPr>
-        <w:fldChar w:fldCharType="end"/>
-      </w:r>
+      <w:fldSimple w:instr=" SEQ Listing \* ARABIC ">
+        <w:r>
+          <w:rPr>
+            <w:noProof/>
+          </w:rPr>
+          <w:t>7</w:t>
+        </w:r>
+      </w:fldSimple>
       <w:r>
         <w:t xml:space="preserve">: </w:t>
       </w:r>
@@ -24857,27 +24862,14 @@
       <w:r>
         <w:t xml:space="preserve">Table </w:t>
       </w:r>
-      <w:r>
-        <w:fldChar w:fldCharType="begin"/>
-      </w:r>
-      <w:r>
-        <w:instrText xml:space="preserve"> SEQ Table \* ARABIC </w:instrText>
-      </w:r>
-      <w:r>
-        <w:fldChar w:fldCharType="separate"/>
-      </w:r>
-      <w:r>
-        <w:rPr>
-          <w:noProof/>
-        </w:rPr>
-        <w:t>13</w:t>
-      </w:r>
-      <w:r>
-        <w:rPr>
-          <w:noProof/>
-        </w:rPr>
-        <w:fldChar w:fldCharType="end"/>
-      </w:r>
+      <w:fldSimple w:instr=" SEQ Table \* ARABIC ">
+        <w:r>
+          <w:rPr>
+            <w:noProof/>
+          </w:rPr>
+          <w:t>13</w:t>
+        </w:r>
+      </w:fldSimple>
       <w:r>
         <w:t xml:space="preserve">: </w:t>
       </w:r>
@@ -25023,27 +25015,14 @@
       <w:r>
         <w:t xml:space="preserve">Figure </w:t>
       </w:r>
-      <w:r>
-        <w:fldChar w:fldCharType="begin"/>
-      </w:r>
-      <w:r>
-        <w:instrText xml:space="preserve"> SEQ Figure \* ARABIC </w:instrText>
-      </w:r>
-      <w:r>
-        <w:fldChar w:fldCharType="separate"/>
-      </w:r>
-      <w:r>
-        <w:rPr>
-          <w:noProof/>
-        </w:rPr>
-        <w:t>5</w:t>
-      </w:r>
-      <w:r>
-        <w:rPr>
-          <w:noProof/>
-        </w:rPr>
-        <w:fldChar w:fldCharType="end"/>
-      </w:r>
+      <w:fldSimple w:instr=" SEQ Figure \* ARABIC ">
+        <w:r>
+          <w:rPr>
+            <w:noProof/>
+          </w:rPr>
+          <w:t>5</w:t>
+        </w:r>
+      </w:fldSimple>
       <w:r>
         <w:t xml:space="preserve">: </w:t>
       </w:r>
@@ -26348,27 +26327,14 @@
         <w:lastRenderedPageBreak/>
         <w:t xml:space="preserve">Listing </w:t>
       </w:r>
-      <w:r>
-        <w:fldChar w:fldCharType="begin"/>
-      </w:r>
-      <w:r>
-        <w:instrText xml:space="preserve"> SEQ Listing \* ARABIC </w:instrText>
-      </w:r>
-      <w:r>
-        <w:fldChar w:fldCharType="separate"/>
-      </w:r>
-      <w:r>
-        <w:rPr>
-          <w:noProof/>
-        </w:rPr>
-        <w:t>8</w:t>
-      </w:r>
-      <w:r>
-        <w:rPr>
-          <w:noProof/>
-        </w:rPr>
-        <w:fldChar w:fldCharType="end"/>
-      </w:r>
+      <w:fldSimple w:instr=" SEQ Listing \* ARABIC ">
+        <w:r>
+          <w:rPr>
+            <w:noProof/>
+          </w:rPr>
+          <w:t>8</w:t>
+        </w:r>
+      </w:fldSimple>
       <w:r>
         <w:t xml:space="preserve">: </w:t>
       </w:r>
@@ -27121,27 +27087,14 @@
         <w:lastRenderedPageBreak/>
         <w:t xml:space="preserve">Listing </w:t>
       </w:r>
-      <w:r>
-        <w:fldChar w:fldCharType="begin"/>
-      </w:r>
-      <w:r>
-        <w:instrText xml:space="preserve"> SEQ Listing \* ARABIC </w:instrText>
-      </w:r>
-      <w:r>
-        <w:fldChar w:fldCharType="separate"/>
-      </w:r>
-      <w:r>
-        <w:rPr>
-          <w:noProof/>
-        </w:rPr>
-        <w:t>9</w:t>
-      </w:r>
-      <w:r>
-        <w:rPr>
-          <w:noProof/>
-        </w:rPr>
-        <w:fldChar w:fldCharType="end"/>
-      </w:r>
+      <w:fldSimple w:instr=" SEQ Listing \* ARABIC ">
+        <w:r>
+          <w:rPr>
+            <w:noProof/>
+          </w:rPr>
+          <w:t>9</w:t>
+        </w:r>
+      </w:fldSimple>
       <w:r>
         <w:t xml:space="preserve">: </w:t>
       </w:r>
@@ -27229,27 +27182,14 @@
       <w:r>
         <w:t xml:space="preserve">Figure </w:t>
       </w:r>
-      <w:r>
-        <w:fldChar w:fldCharType="begin"/>
-      </w:r>
-      <w:r>
-        <w:instrText xml:space="preserve"> SEQ Figure \* ARABIC </w:instrText>
-      </w:r>
-      <w:r>
-        <w:fldChar w:fldCharType="separate"/>
-      </w:r>
-      <w:r>
-        <w:rPr>
-          <w:noProof/>
-        </w:rPr>
-        <w:t>6</w:t>
-      </w:r>
-      <w:r>
-        <w:rPr>
-          <w:noProof/>
-        </w:rPr>
-        <w:fldChar w:fldCharType="end"/>
-      </w:r>
+      <w:fldSimple w:instr=" SEQ Figure \* ARABIC ">
+        <w:r>
+          <w:rPr>
+            <w:noProof/>
+          </w:rPr>
+          <w:t>6</w:t>
+        </w:r>
+      </w:fldSimple>
       <w:r>
         <w:t>: An Example GSN Diagram for Coffee Cup Safety Cases</w:t>
       </w:r>
@@ -27379,27 +27319,14 @@
       <w:r>
         <w:t xml:space="preserve">Figure </w:t>
       </w:r>
-      <w:r>
-        <w:fldChar w:fldCharType="begin"/>
-      </w:r>
-      <w:r>
-        <w:instrText xml:space="preserve"> SEQ Figure \* ARABIC </w:instrText>
-      </w:r>
-      <w:r>
-        <w:fldChar w:fldCharType="separate"/>
-      </w:r>
-      <w:r>
-        <w:rPr>
-          <w:noProof/>
-        </w:rPr>
-        <w:t>7</w:t>
-      </w:r>
-      <w:r>
-        <w:rPr>
-          <w:noProof/>
-        </w:rPr>
-        <w:fldChar w:fldCharType="end"/>
-      </w:r>
+      <w:fldSimple w:instr=" SEQ Figure \* ARABIC ">
+        <w:r>
+          <w:rPr>
+            <w:noProof/>
+          </w:rPr>
+          <w:t>7</w:t>
+        </w:r>
+      </w:fldSimple>
       <w:r>
         <w:t>: Workflow+ metamodel of classification of hazardous events with argumentation as described in ISO 26262-3</w:t>
       </w:r>
@@ -27530,64 +27457,31 @@
         <w:jc w:val="left"/>
       </w:pPr>
       <w:r>
-        <w:t>D. C. Schmidt</w:t>
-      </w:r>
-      <w:r>
-        <w:t>, “</w:t>
-      </w:r>
-      <w:r>
-        <w:t>Model-</w:t>
-      </w:r>
-      <w:r>
-        <w:t>D</w:t>
-      </w:r>
-      <w:r>
-        <w:t xml:space="preserve">riven </w:t>
-      </w:r>
-      <w:r>
-        <w:t>E</w:t>
-      </w:r>
-      <w:r>
-        <w:t>ngineering</w:t>
-      </w:r>
-      <w:r>
-        <w:t>”</w:t>
-      </w:r>
-      <w:r>
-        <w:t>,</w:t>
-      </w:r>
-      <w:r>
-        <w:t> </w:t>
+        <w:t xml:space="preserve">M. Brambilla, J. Cabot and M. Wimmer, </w:t>
       </w:r>
       <w:r>
         <w:rPr>
           <w:i/>
         </w:rPr>
-        <w:t>Computer-IEEE Computer Society</w:t>
-      </w:r>
-      <w:r>
-        <w:t>,</w:t>
-      </w:r>
-      <w:r>
-        <w:t> </w:t>
-      </w:r>
-      <w:r>
-        <w:t xml:space="preserve">vol. </w:t>
-      </w:r>
-      <w:r>
-        <w:t>39</w:t>
-      </w:r>
-      <w:r>
-        <w:t xml:space="preserve">, no. </w:t>
-      </w:r>
-      <w:r>
-        <w:t>2</w:t>
-      </w:r>
-      <w:r>
-        <w:t>, pp. 25-31,</w:t>
-      </w:r>
-      <w:r>
-        <w:t xml:space="preserve"> 2006.</w:t>
+        <w:t xml:space="preserve">Model-Driven Software Engineering in Practice. </w:t>
+      </w:r>
+      <w:r>
+        <w:t xml:space="preserve">2012. pp. </w:t>
+      </w:r>
+      <w:r>
+        <w:rPr>
+          <w:highlight w:val="yellow"/>
+        </w:rPr>
+        <w:t>1-</w:t>
+      </w:r>
+      <w:r>
+        <w:rPr>
+          <w:highlight w:val="yellow"/>
+        </w:rPr>
+        <w:t>182</w:t>
+      </w:r>
+      <w:r>
+        <w:t>.</w:t>
       </w:r>
     </w:p>
     <w:p>
@@ -27600,34 +27494,64 @@
         <w:jc w:val="left"/>
       </w:pPr>
       <w:r>
-        <w:t xml:space="preserve">M. Brambilla, J. Cabot and M. Wimmer, </w:t>
+        <w:t>D. C. Schmidt</w:t>
+      </w:r>
+      <w:r>
+        <w:t>, “</w:t>
+      </w:r>
+      <w:r>
+        <w:t>Model-</w:t>
+      </w:r>
+      <w:r>
+        <w:t>D</w:t>
+      </w:r>
+      <w:r>
+        <w:t xml:space="preserve">riven </w:t>
+      </w:r>
+      <w:r>
+        <w:t>E</w:t>
+      </w:r>
+      <w:r>
+        <w:t>ngineering</w:t>
+      </w:r>
+      <w:r>
+        <w:t>”</w:t>
+      </w:r>
+      <w:r>
+        <w:t>,</w:t>
+      </w:r>
+      <w:r>
+        <w:t> </w:t>
       </w:r>
       <w:r>
         <w:rPr>
           <w:i/>
         </w:rPr>
-        <w:t xml:space="preserve">Model-Driven Software Engineering in Practice. </w:t>
-      </w:r>
-      <w:r>
-        <w:t>2012</w:t>
-      </w:r>
-      <w:r>
-        <w:t xml:space="preserve">. pp. </w:t>
-      </w:r>
-      <w:r>
-        <w:rPr>
-          <w:highlight w:val="yellow"/>
-        </w:rPr>
-        <w:t>1-</w:t>
-      </w:r>
-      <w:r>
-        <w:rPr>
-          <w:highlight w:val="yellow"/>
-        </w:rPr>
-        <w:t>182</w:t>
-      </w:r>
-      <w:r>
-        <w:t>.</w:t>
+        <w:t>Computer-IEEE Computer Society</w:t>
+      </w:r>
+      <w:r>
+        <w:t>,</w:t>
+      </w:r>
+      <w:r>
+        <w:t> </w:t>
+      </w:r>
+      <w:r>
+        <w:t xml:space="preserve">vol. </w:t>
+      </w:r>
+      <w:r>
+        <w:t>39</w:t>
+      </w:r>
+      <w:r>
+        <w:t xml:space="preserve">, no. </w:t>
+      </w:r>
+      <w:r>
+        <w:t>2</w:t>
+      </w:r>
+      <w:r>
+        <w:t>, pp. 25-31,</w:t>
+      </w:r>
+      <w:r>
+        <w:t xml:space="preserve"> 2006.</w:t>
       </w:r>
     </w:p>
     <w:p>
@@ -27652,13 +27576,7 @@
         <w:t>(2016).</w:t>
       </w:r>
       <w:r>
-        <w:t xml:space="preserve"> </w:t>
-      </w:r>
-      <w:r>
-        <w:t>Systems Theoretic Process Analysis (STPA)</w:t>
-      </w:r>
-      <w:r>
-        <w:t xml:space="preserve">. [Online]. Available: </w:t>
+        <w:t xml:space="preserve"> Systems Theoretic Process Analysis (STPA). [Online]. Available: </w:t>
       </w:r>
       <w:hyperlink r:id="rId16" w:history="1">
         <w:r>
@@ -28526,40 +28444,7 @@
         <w:jc w:val="left"/>
       </w:pPr>
       <w:r>
-        <w:t>D</w:t>
-      </w:r>
-      <w:r>
-        <w:t>.</w:t>
-      </w:r>
-      <w:r>
-        <w:t xml:space="preserve"> Kolovos, L</w:t>
-      </w:r>
-      <w:r>
-        <w:t xml:space="preserve">. </w:t>
-      </w:r>
-      <w:r>
-        <w:t>Rose, A</w:t>
-      </w:r>
-      <w:r>
-        <w:t>.</w:t>
-      </w:r>
-      <w:r>
-        <w:t xml:space="preserve"> Garcí</w:t>
-      </w:r>
-      <w:r>
-        <w:t>a-Domínguez and</w:t>
-      </w:r>
-      <w:r>
-        <w:t xml:space="preserve"> R</w:t>
-      </w:r>
-      <w:r>
-        <w:t>.</w:t>
-      </w:r>
-      <w:r>
-        <w:t xml:space="preserve"> Paige</w:t>
-      </w:r>
-      <w:r>
-        <w:t xml:space="preserve">, </w:t>
+        <w:t xml:space="preserve">D. Kolovos, L. Rose, A. García-Domínguez and R. Paige, </w:t>
       </w:r>
       <w:r>
         <w:rPr>
@@ -28632,25 +28517,7 @@
         <w:rPr>
           <w:i/>
         </w:rPr>
-        <w:t>European Conference on Model</w:t>
-      </w:r>
-      <w:r>
-        <w:rPr>
-          <w:i/>
-        </w:rPr>
-        <w:t>-</w:t>
-      </w:r>
-      <w:r>
-        <w:rPr>
-          <w:i/>
-        </w:rPr>
-        <w:t>Driven Architecture-Foundations and Application</w:t>
-      </w:r>
-      <w:r>
-        <w:rPr>
-          <w:i/>
-        </w:rPr>
-        <w:t>s</w:t>
+        <w:t>European Conference on Model-Driven Architecture-Foundations and Applications</w:t>
       </w:r>
       <w:r>
         <w:t>, Springer, Berlin, Heidelberg, 2006, pp. 128-142.</w:t>
@@ -29025,13 +28892,7 @@
           <w:rPr>
             <w:rStyle w:val="Kpr"/>
           </w:rPr>
-          <w:t>http://www.goalstructuringnotation.info/documents/</w:t>
-        </w:r>
-        <w:r>
-          <w:rPr>
-            <w:rStyle w:val="Kpr"/>
-          </w:rPr>
-          <w:t>GSN _Standard.pdf</w:t>
+          <w:t>http://www.goalstructuringnotation.info/documents/GSN _Standard.pdf</w:t>
         </w:r>
       </w:hyperlink>
       <w:r>
@@ -32399,7 +32260,7 @@
 </file>
 
 <file path=customXml/itemProps1.xml><?xml version="1.0" encoding="utf-8"?>
-<ds:datastoreItem xmlns:ds="http://schemas.openxmlformats.org/officeDocument/2006/customXml" ds:itemID="{40409848-694F-4586-A202-4EF8DEB901E3}">
+<ds:datastoreItem xmlns:ds="http://schemas.openxmlformats.org/officeDocument/2006/customXml" ds:itemID="{4A4CC1B2-A7D3-4551-A3E2-27773A2B6158}">
   <ds:schemaRefs>
     <ds:schemaRef ds:uri="http://schemas.openxmlformats.org/officeDocument/2006/bibliography"/>
   </ds:schemaRefs>

</xml_diff>

<commit_message>
Report - Ch2. EMC paragraph added from The Epsilon Book
</commit_message>
<xml_diff>
--- a/Project Report/BaranKaya_ProjectReport.docx
+++ b/Project Report/BaranKaya_ProjectReport.docx
@@ -1302,7 +1302,7 @@
       <w:pPr>
         <w:pStyle w:val="Balk1"/>
       </w:pPr>
-      <w:bookmarkStart w:id="0" w:name="_Toc45547682"/>
+      <w:bookmarkStart w:id="0" w:name="_Toc45547793"/>
       <w:r>
         <w:lastRenderedPageBreak/>
         <w:t>ABSTRACT</w:t>
@@ -1428,7 +1428,7 @@
             </w:rPr>
             <w:fldChar w:fldCharType="separate"/>
           </w:r>
-          <w:hyperlink w:anchor="_Toc45547682" w:history="1">
+          <w:hyperlink w:anchor="_Toc45547793" w:history="1">
             <w:r>
               <w:rPr>
                 <w:rStyle w:val="Kpr"/>
@@ -1455,7 +1455,7 @@
                 <w:noProof/>
                 <w:webHidden/>
               </w:rPr>
-              <w:instrText xml:space="preserve"> PAGEREF _Toc45547682 \h </w:instrText>
+              <w:instrText xml:space="preserve"> PAGEREF _Toc45547793 \h </w:instrText>
             </w:r>
             <w:r>
               <w:rPr>
@@ -1500,7 +1500,7 @@
               <w:lang w:eastAsia="en-CA"/>
             </w:rPr>
           </w:pPr>
-          <w:hyperlink w:anchor="_Toc45547683" w:history="1">
+          <w:hyperlink w:anchor="_Toc45547794" w:history="1">
             <w:r>
               <w:rPr>
                 <w:rStyle w:val="Kpr"/>
@@ -1543,7 +1543,7 @@
                 <w:noProof/>
                 <w:webHidden/>
               </w:rPr>
-              <w:instrText xml:space="preserve"> PAGEREF _Toc45547683 \h </w:instrText>
+              <w:instrText xml:space="preserve"> PAGEREF _Toc45547794 \h </w:instrText>
             </w:r>
             <w:r>
               <w:rPr>
@@ -1588,7 +1588,7 @@
               <w:lang w:eastAsia="en-CA"/>
             </w:rPr>
           </w:pPr>
-          <w:hyperlink w:anchor="_Toc45547684" w:history="1">
+          <w:hyperlink w:anchor="_Toc45547795" w:history="1">
             <w:r>
               <w:rPr>
                 <w:rStyle w:val="Kpr"/>
@@ -1631,7 +1631,7 @@
                 <w:noProof/>
                 <w:webHidden/>
               </w:rPr>
-              <w:instrText xml:space="preserve"> PAGEREF _Toc45547684 \h </w:instrText>
+              <w:instrText xml:space="preserve"> PAGEREF _Toc45547795 \h </w:instrText>
             </w:r>
             <w:r>
               <w:rPr>
@@ -1676,7 +1676,7 @@
               <w:lang w:eastAsia="en-CA"/>
             </w:rPr>
           </w:pPr>
-          <w:hyperlink w:anchor="_Toc45547685" w:history="1">
+          <w:hyperlink w:anchor="_Toc45547796" w:history="1">
             <w:r>
               <w:rPr>
                 <w:rStyle w:val="Kpr"/>
@@ -1719,7 +1719,7 @@
                 <w:noProof/>
                 <w:webHidden/>
               </w:rPr>
-              <w:instrText xml:space="preserve"> PAGEREF _Toc45547685 \h </w:instrText>
+              <w:instrText xml:space="preserve"> PAGEREF _Toc45547796 \h </w:instrText>
             </w:r>
             <w:r>
               <w:rPr>
@@ -1764,7 +1764,7 @@
               <w:lang w:eastAsia="en-CA"/>
             </w:rPr>
           </w:pPr>
-          <w:hyperlink w:anchor="_Toc45547686" w:history="1">
+          <w:hyperlink w:anchor="_Toc45547797" w:history="1">
             <w:r>
               <w:rPr>
                 <w:rStyle w:val="Kpr"/>
@@ -1807,7 +1807,7 @@
                 <w:noProof/>
                 <w:webHidden/>
               </w:rPr>
-              <w:instrText xml:space="preserve"> PAGEREF _Toc45547686 \h </w:instrText>
+              <w:instrText xml:space="preserve"> PAGEREF _Toc45547797 \h </w:instrText>
             </w:r>
             <w:r>
               <w:rPr>
@@ -1852,7 +1852,7 @@
               <w:lang w:eastAsia="en-CA"/>
             </w:rPr>
           </w:pPr>
-          <w:hyperlink w:anchor="_Toc45547687" w:history="1">
+          <w:hyperlink w:anchor="_Toc45547798" w:history="1">
             <w:r>
               <w:rPr>
                 <w:rStyle w:val="Kpr"/>
@@ -1895,7 +1895,7 @@
                 <w:noProof/>
                 <w:webHidden/>
               </w:rPr>
-              <w:instrText xml:space="preserve"> PAGEREF _Toc45547687 \h </w:instrText>
+              <w:instrText xml:space="preserve"> PAGEREF _Toc45547798 \h </w:instrText>
             </w:r>
             <w:r>
               <w:rPr>
@@ -1940,7 +1940,7 @@
               <w:lang w:eastAsia="en-CA"/>
             </w:rPr>
           </w:pPr>
-          <w:hyperlink w:anchor="_Toc45547688" w:history="1">
+          <w:hyperlink w:anchor="_Toc45547799" w:history="1">
             <w:r>
               <w:rPr>
                 <w:rStyle w:val="Kpr"/>
@@ -1983,7 +1983,7 @@
                 <w:noProof/>
                 <w:webHidden/>
               </w:rPr>
-              <w:instrText xml:space="preserve"> PAGEREF _Toc45547688 \h </w:instrText>
+              <w:instrText xml:space="preserve"> PAGEREF _Toc45547799 \h </w:instrText>
             </w:r>
             <w:r>
               <w:rPr>
@@ -2003,7 +2003,7 @@
                 <w:noProof/>
                 <w:webHidden/>
               </w:rPr>
-              <w:t>11</w:t>
+              <w:t>10</w:t>
             </w:r>
             <w:r>
               <w:rPr>
@@ -2028,7 +2028,7 @@
               <w:lang w:eastAsia="en-CA"/>
             </w:rPr>
           </w:pPr>
-          <w:hyperlink w:anchor="_Toc45547689" w:history="1">
+          <w:hyperlink w:anchor="_Toc45547800" w:history="1">
             <w:r>
               <w:rPr>
                 <w:rStyle w:val="Kpr"/>
@@ -2071,7 +2071,7 @@
                 <w:noProof/>
                 <w:webHidden/>
               </w:rPr>
-              <w:instrText xml:space="preserve"> PAGEREF _Toc45547689 \h </w:instrText>
+              <w:instrText xml:space="preserve"> PAGEREF _Toc45547800 \h </w:instrText>
             </w:r>
             <w:r>
               <w:rPr>
@@ -2091,7 +2091,7 @@
                 <w:noProof/>
                 <w:webHidden/>
               </w:rPr>
-              <w:t>13</w:t>
+              <w:t>12</w:t>
             </w:r>
             <w:r>
               <w:rPr>
@@ -2116,7 +2116,7 @@
               <w:lang w:eastAsia="en-CA"/>
             </w:rPr>
           </w:pPr>
-          <w:hyperlink w:anchor="_Toc45547690" w:history="1">
+          <w:hyperlink w:anchor="_Toc45547801" w:history="1">
             <w:r>
               <w:rPr>
                 <w:rStyle w:val="Kpr"/>
@@ -2159,7 +2159,7 @@
                 <w:noProof/>
                 <w:webHidden/>
               </w:rPr>
-              <w:instrText xml:space="preserve"> PAGEREF _Toc45547690 \h </w:instrText>
+              <w:instrText xml:space="preserve"> PAGEREF _Toc45547801 \h </w:instrText>
             </w:r>
             <w:r>
               <w:rPr>
@@ -2179,7 +2179,7 @@
                 <w:noProof/>
                 <w:webHidden/>
               </w:rPr>
-              <w:t>14</w:t>
+              <w:t>13</w:t>
             </w:r>
             <w:r>
               <w:rPr>
@@ -2204,7 +2204,7 @@
               <w:lang w:eastAsia="en-CA"/>
             </w:rPr>
           </w:pPr>
-          <w:hyperlink w:anchor="_Toc45547691" w:history="1">
+          <w:hyperlink w:anchor="_Toc45547802" w:history="1">
             <w:r>
               <w:rPr>
                 <w:rStyle w:val="Kpr"/>
@@ -2247,7 +2247,7 @@
                 <w:noProof/>
                 <w:webHidden/>
               </w:rPr>
-              <w:instrText xml:space="preserve"> PAGEREF _Toc45547691 \h </w:instrText>
+              <w:instrText xml:space="preserve"> PAGEREF _Toc45547802 \h </w:instrText>
             </w:r>
             <w:r>
               <w:rPr>
@@ -2267,7 +2267,7 @@
                 <w:noProof/>
                 <w:webHidden/>
               </w:rPr>
-              <w:t>14</w:t>
+              <w:t>13</w:t>
             </w:r>
             <w:r>
               <w:rPr>
@@ -2292,7 +2292,7 @@
               <w:lang w:eastAsia="en-CA"/>
             </w:rPr>
           </w:pPr>
-          <w:hyperlink w:anchor="_Toc45547692" w:history="1">
+          <w:hyperlink w:anchor="_Toc45547803" w:history="1">
             <w:r>
               <w:rPr>
                 <w:rStyle w:val="Kpr"/>
@@ -2335,7 +2335,7 @@
                 <w:noProof/>
                 <w:webHidden/>
               </w:rPr>
-              <w:instrText xml:space="preserve"> PAGEREF _Toc45547692 \h </w:instrText>
+              <w:instrText xml:space="preserve"> PAGEREF _Toc45547803 \h </w:instrText>
             </w:r>
             <w:r>
               <w:rPr>
@@ -2355,7 +2355,7 @@
                 <w:noProof/>
                 <w:webHidden/>
               </w:rPr>
-              <w:t>16</w:t>
+              <w:t>15</w:t>
             </w:r>
             <w:r>
               <w:rPr>
@@ -2380,7 +2380,7 @@
               <w:lang w:eastAsia="en-CA"/>
             </w:rPr>
           </w:pPr>
-          <w:hyperlink w:anchor="_Toc45547693" w:history="1">
+          <w:hyperlink w:anchor="_Toc45547804" w:history="1">
             <w:r>
               <w:rPr>
                 <w:rStyle w:val="Kpr"/>
@@ -2423,7 +2423,7 @@
                 <w:noProof/>
                 <w:webHidden/>
               </w:rPr>
-              <w:instrText xml:space="preserve"> PAGEREF _Toc45547693 \h </w:instrText>
+              <w:instrText xml:space="preserve"> PAGEREF _Toc45547804 \h </w:instrText>
             </w:r>
             <w:r>
               <w:rPr>
@@ -2443,7 +2443,7 @@
                 <w:noProof/>
                 <w:webHidden/>
               </w:rPr>
-              <w:t>17</w:t>
+              <w:t>16</w:t>
             </w:r>
             <w:r>
               <w:rPr>
@@ -2468,7 +2468,7 @@
               <w:lang w:eastAsia="en-CA"/>
             </w:rPr>
           </w:pPr>
-          <w:hyperlink w:anchor="_Toc45547694" w:history="1">
+          <w:hyperlink w:anchor="_Toc45547805" w:history="1">
             <w:r>
               <w:rPr>
                 <w:rStyle w:val="Kpr"/>
@@ -2511,7 +2511,7 @@
                 <w:noProof/>
                 <w:webHidden/>
               </w:rPr>
-              <w:instrText xml:space="preserve"> PAGEREF _Toc45547694 \h </w:instrText>
+              <w:instrText xml:space="preserve"> PAGEREF _Toc45547805 \h </w:instrText>
             </w:r>
             <w:r>
               <w:rPr>
@@ -2556,7 +2556,7 @@
               <w:lang w:eastAsia="en-CA"/>
             </w:rPr>
           </w:pPr>
-          <w:hyperlink w:anchor="_Toc45547695" w:history="1">
+          <w:hyperlink w:anchor="_Toc45547806" w:history="1">
             <w:r>
               <w:rPr>
                 <w:rStyle w:val="Kpr"/>
@@ -2599,7 +2599,7 @@
                 <w:noProof/>
                 <w:webHidden/>
               </w:rPr>
-              <w:instrText xml:space="preserve"> PAGEREF _Toc45547695 \h </w:instrText>
+              <w:instrText xml:space="preserve"> PAGEREF _Toc45547806 \h </w:instrText>
             </w:r>
             <w:r>
               <w:rPr>
@@ -2619,7 +2619,7 @@
                 <w:noProof/>
                 <w:webHidden/>
               </w:rPr>
-              <w:t>20</w:t>
+              <w:t>19</w:t>
             </w:r>
             <w:r>
               <w:rPr>
@@ -2644,7 +2644,7 @@
               <w:lang w:eastAsia="en-CA"/>
             </w:rPr>
           </w:pPr>
-          <w:hyperlink w:anchor="_Toc45547696" w:history="1">
+          <w:hyperlink w:anchor="_Toc45547807" w:history="1">
             <w:r>
               <w:rPr>
                 <w:rStyle w:val="Kpr"/>
@@ -2687,7 +2687,7 @@
                 <w:noProof/>
                 <w:webHidden/>
               </w:rPr>
-              <w:instrText xml:space="preserve"> PAGEREF _Toc45547696 \h </w:instrText>
+              <w:instrText xml:space="preserve"> PAGEREF _Toc45547807 \h </w:instrText>
             </w:r>
             <w:r>
               <w:rPr>
@@ -2707,7 +2707,7 @@
                 <w:noProof/>
                 <w:webHidden/>
               </w:rPr>
-              <w:t>21</w:t>
+              <w:t>20</w:t>
             </w:r>
             <w:r>
               <w:rPr>
@@ -2732,7 +2732,7 @@
               <w:lang w:eastAsia="en-CA"/>
             </w:rPr>
           </w:pPr>
-          <w:hyperlink w:anchor="_Toc45547697" w:history="1">
+          <w:hyperlink w:anchor="_Toc45547808" w:history="1">
             <w:r>
               <w:rPr>
                 <w:rStyle w:val="Kpr"/>
@@ -2775,7 +2775,7 @@
                 <w:noProof/>
                 <w:webHidden/>
               </w:rPr>
-              <w:instrText xml:space="preserve"> PAGEREF _Toc45547697 \h </w:instrText>
+              <w:instrText xml:space="preserve"> PAGEREF _Toc45547808 \h </w:instrText>
             </w:r>
             <w:r>
               <w:rPr>
@@ -2795,7 +2795,7 @@
                 <w:noProof/>
                 <w:webHidden/>
               </w:rPr>
-              <w:t>21</w:t>
+              <w:t>20</w:t>
             </w:r>
             <w:r>
               <w:rPr>
@@ -2820,7 +2820,7 @@
               <w:lang w:eastAsia="en-CA"/>
             </w:rPr>
           </w:pPr>
-          <w:hyperlink w:anchor="_Toc45547698" w:history="1">
+          <w:hyperlink w:anchor="_Toc45547809" w:history="1">
             <w:r>
               <w:rPr>
                 <w:rStyle w:val="Kpr"/>
@@ -2863,7 +2863,7 @@
                 <w:noProof/>
                 <w:webHidden/>
               </w:rPr>
-              <w:instrText xml:space="preserve"> PAGEREF _Toc45547698 \h </w:instrText>
+              <w:instrText xml:space="preserve"> PAGEREF _Toc45547809 \h </w:instrText>
             </w:r>
             <w:r>
               <w:rPr>
@@ -2883,7 +2883,7 @@
                 <w:noProof/>
                 <w:webHidden/>
               </w:rPr>
-              <w:t>22</w:t>
+              <w:t>21</w:t>
             </w:r>
             <w:r>
               <w:rPr>
@@ -2908,7 +2908,7 @@
               <w:lang w:eastAsia="en-CA"/>
             </w:rPr>
           </w:pPr>
-          <w:hyperlink w:anchor="_Toc45547699" w:history="1">
+          <w:hyperlink w:anchor="_Toc45547810" w:history="1">
             <w:r>
               <w:rPr>
                 <w:rStyle w:val="Kpr"/>
@@ -2951,7 +2951,7 @@
                 <w:noProof/>
                 <w:webHidden/>
               </w:rPr>
-              <w:instrText xml:space="preserve"> PAGEREF _Toc45547699 \h </w:instrText>
+              <w:instrText xml:space="preserve"> PAGEREF _Toc45547810 \h </w:instrText>
             </w:r>
             <w:r>
               <w:rPr>
@@ -2971,7 +2971,7 @@
                 <w:noProof/>
                 <w:webHidden/>
               </w:rPr>
-              <w:t>23</w:t>
+              <w:t>22</w:t>
             </w:r>
             <w:r>
               <w:rPr>
@@ -2996,7 +2996,7 @@
               <w:lang w:eastAsia="en-CA"/>
             </w:rPr>
           </w:pPr>
-          <w:hyperlink w:anchor="_Toc45547700" w:history="1">
+          <w:hyperlink w:anchor="_Toc45547811" w:history="1">
             <w:r>
               <w:rPr>
                 <w:rStyle w:val="Kpr"/>
@@ -3039,7 +3039,7 @@
                 <w:noProof/>
                 <w:webHidden/>
               </w:rPr>
-              <w:instrText xml:space="preserve"> PAGEREF _Toc45547700 \h </w:instrText>
+              <w:instrText xml:space="preserve"> PAGEREF _Toc45547811 \h </w:instrText>
             </w:r>
             <w:r>
               <w:rPr>
@@ -3059,7 +3059,7 @@
                 <w:noProof/>
                 <w:webHidden/>
               </w:rPr>
-              <w:t>23</w:t>
+              <w:t>22</w:t>
             </w:r>
             <w:r>
               <w:rPr>
@@ -3084,7 +3084,7 @@
               <w:lang w:eastAsia="en-CA"/>
             </w:rPr>
           </w:pPr>
-          <w:hyperlink w:anchor="_Toc45547701" w:history="1">
+          <w:hyperlink w:anchor="_Toc45547812" w:history="1">
             <w:r>
               <w:rPr>
                 <w:rStyle w:val="Kpr"/>
@@ -3127,7 +3127,7 @@
                 <w:noProof/>
                 <w:webHidden/>
               </w:rPr>
-              <w:instrText xml:space="preserve"> PAGEREF _Toc45547701 \h </w:instrText>
+              <w:instrText xml:space="preserve"> PAGEREF _Toc45547812 \h </w:instrText>
             </w:r>
             <w:r>
               <w:rPr>
@@ -3147,7 +3147,7 @@
                 <w:noProof/>
                 <w:webHidden/>
               </w:rPr>
-              <w:t>27</w:t>
+              <w:t>26</w:t>
             </w:r>
             <w:r>
               <w:rPr>
@@ -3172,7 +3172,7 @@
               <w:lang w:eastAsia="en-CA"/>
             </w:rPr>
           </w:pPr>
-          <w:hyperlink w:anchor="_Toc45547702" w:history="1">
+          <w:hyperlink w:anchor="_Toc45547813" w:history="1">
             <w:r>
               <w:rPr>
                 <w:rStyle w:val="Kpr"/>
@@ -3215,7 +3215,7 @@
                 <w:noProof/>
                 <w:webHidden/>
               </w:rPr>
-              <w:instrText xml:space="preserve"> PAGEREF _Toc45547702 \h </w:instrText>
+              <w:instrText xml:space="preserve"> PAGEREF _Toc45547813 \h </w:instrText>
             </w:r>
             <w:r>
               <w:rPr>
@@ -3235,7 +3235,7 @@
                 <w:noProof/>
                 <w:webHidden/>
               </w:rPr>
-              <w:t>29</w:t>
+              <w:t>28</w:t>
             </w:r>
             <w:r>
               <w:rPr>
@@ -3260,7 +3260,7 @@
               <w:lang w:eastAsia="en-CA"/>
             </w:rPr>
           </w:pPr>
-          <w:hyperlink w:anchor="_Toc45547703" w:history="1">
+          <w:hyperlink w:anchor="_Toc45547814" w:history="1">
             <w:r>
               <w:rPr>
                 <w:rStyle w:val="Kpr"/>
@@ -3303,7 +3303,7 @@
                 <w:noProof/>
                 <w:webHidden/>
               </w:rPr>
-              <w:instrText xml:space="preserve"> PAGEREF _Toc45547703 \h </w:instrText>
+              <w:instrText xml:space="preserve"> PAGEREF _Toc45547814 \h </w:instrText>
             </w:r>
             <w:r>
               <w:rPr>
@@ -3323,7 +3323,7 @@
                 <w:noProof/>
                 <w:webHidden/>
               </w:rPr>
-              <w:t>29</w:t>
+              <w:t>28</w:t>
             </w:r>
             <w:r>
               <w:rPr>
@@ -3348,7 +3348,7 @@
               <w:lang w:eastAsia="en-CA"/>
             </w:rPr>
           </w:pPr>
-          <w:hyperlink w:anchor="_Toc45547704" w:history="1">
+          <w:hyperlink w:anchor="_Toc45547815" w:history="1">
             <w:r>
               <w:rPr>
                 <w:rStyle w:val="Kpr"/>
@@ -3391,7 +3391,7 @@
                 <w:noProof/>
                 <w:webHidden/>
               </w:rPr>
-              <w:instrText xml:space="preserve"> PAGEREF _Toc45547704 \h </w:instrText>
+              <w:instrText xml:space="preserve"> PAGEREF _Toc45547815 \h </w:instrText>
             </w:r>
             <w:r>
               <w:rPr>
@@ -3411,7 +3411,7 @@
                 <w:noProof/>
                 <w:webHidden/>
               </w:rPr>
-              <w:t>29</w:t>
+              <w:t>28</w:t>
             </w:r>
             <w:r>
               <w:rPr>
@@ -3436,7 +3436,7 @@
               <w:lang w:eastAsia="en-CA"/>
             </w:rPr>
           </w:pPr>
-          <w:hyperlink w:anchor="_Toc45547705" w:history="1">
+          <w:hyperlink w:anchor="_Toc45547816" w:history="1">
             <w:r>
               <w:rPr>
                 <w:rStyle w:val="Kpr"/>
@@ -3479,7 +3479,7 @@
                 <w:noProof/>
                 <w:webHidden/>
               </w:rPr>
-              <w:instrText xml:space="preserve"> PAGEREF _Toc45547705 \h </w:instrText>
+              <w:instrText xml:space="preserve"> PAGEREF _Toc45547816 \h </w:instrText>
             </w:r>
             <w:r>
               <w:rPr>
@@ -3499,7 +3499,7 @@
                 <w:noProof/>
                 <w:webHidden/>
               </w:rPr>
-              <w:t>32</w:t>
+              <w:t>31</w:t>
             </w:r>
             <w:r>
               <w:rPr>
@@ -3524,7 +3524,7 @@
               <w:lang w:eastAsia="en-CA"/>
             </w:rPr>
           </w:pPr>
-          <w:hyperlink w:anchor="_Toc45547706" w:history="1">
+          <w:hyperlink w:anchor="_Toc45547817" w:history="1">
             <w:r>
               <w:rPr>
                 <w:rStyle w:val="Kpr"/>
@@ -3567,7 +3567,7 @@
                 <w:noProof/>
                 <w:webHidden/>
               </w:rPr>
-              <w:instrText xml:space="preserve"> PAGEREF _Toc45547706 \h </w:instrText>
+              <w:instrText xml:space="preserve"> PAGEREF _Toc45547817 \h </w:instrText>
             </w:r>
             <w:r>
               <w:rPr>
@@ -3587,7 +3587,7 @@
                 <w:noProof/>
                 <w:webHidden/>
               </w:rPr>
-              <w:t>33</w:t>
+              <w:t>32</w:t>
             </w:r>
             <w:r>
               <w:rPr>
@@ -3612,7 +3612,7 @@
               <w:lang w:eastAsia="en-CA"/>
             </w:rPr>
           </w:pPr>
-          <w:hyperlink w:anchor="_Toc45547707" w:history="1">
+          <w:hyperlink w:anchor="_Toc45547818" w:history="1">
             <w:r>
               <w:rPr>
                 <w:rStyle w:val="Kpr"/>
@@ -3655,7 +3655,7 @@
                 <w:noProof/>
                 <w:webHidden/>
               </w:rPr>
-              <w:instrText xml:space="preserve"> PAGEREF _Toc45547707 \h </w:instrText>
+              <w:instrText xml:space="preserve"> PAGEREF _Toc45547818 \h </w:instrText>
             </w:r>
             <w:r>
               <w:rPr>
@@ -3675,7 +3675,7 @@
                 <w:noProof/>
                 <w:webHidden/>
               </w:rPr>
-              <w:t>34</w:t>
+              <w:t>33</w:t>
             </w:r>
             <w:r>
               <w:rPr>
@@ -3700,7 +3700,7 @@
               <w:lang w:eastAsia="en-CA"/>
             </w:rPr>
           </w:pPr>
-          <w:hyperlink w:anchor="_Toc45547708" w:history="1">
+          <w:hyperlink w:anchor="_Toc45547819" w:history="1">
             <w:r>
               <w:rPr>
                 <w:rStyle w:val="Kpr"/>
@@ -3743,7 +3743,7 @@
                 <w:noProof/>
                 <w:webHidden/>
               </w:rPr>
-              <w:instrText xml:space="preserve"> PAGEREF _Toc45547708 \h </w:instrText>
+              <w:instrText xml:space="preserve"> PAGEREF _Toc45547819 \h </w:instrText>
             </w:r>
             <w:r>
               <w:rPr>
@@ -3763,7 +3763,7 @@
                 <w:noProof/>
                 <w:webHidden/>
               </w:rPr>
-              <w:t>35</w:t>
+              <w:t>34</w:t>
             </w:r>
             <w:r>
               <w:rPr>
@@ -3788,7 +3788,7 @@
               <w:lang w:eastAsia="en-CA"/>
             </w:rPr>
           </w:pPr>
-          <w:hyperlink w:anchor="_Toc45547709" w:history="1">
+          <w:hyperlink w:anchor="_Toc45547820" w:history="1">
             <w:r>
               <w:rPr>
                 <w:rStyle w:val="Kpr"/>
@@ -3831,7 +3831,7 @@
                 <w:noProof/>
                 <w:webHidden/>
               </w:rPr>
-              <w:instrText xml:space="preserve"> PAGEREF _Toc45547709 \h </w:instrText>
+              <w:instrText xml:space="preserve"> PAGEREF _Toc45547820 \h </w:instrText>
             </w:r>
             <w:r>
               <w:rPr>
@@ -3851,7 +3851,7 @@
                 <w:noProof/>
                 <w:webHidden/>
               </w:rPr>
-              <w:t>35</w:t>
+              <w:t>34</w:t>
             </w:r>
             <w:r>
               <w:rPr>
@@ -3876,7 +3876,7 @@
               <w:lang w:eastAsia="en-CA"/>
             </w:rPr>
           </w:pPr>
-          <w:hyperlink w:anchor="_Toc45547710" w:history="1">
+          <w:hyperlink w:anchor="_Toc45547821" w:history="1">
             <w:r>
               <w:rPr>
                 <w:rStyle w:val="Kpr"/>
@@ -3919,7 +3919,7 @@
                 <w:noProof/>
                 <w:webHidden/>
               </w:rPr>
-              <w:instrText xml:space="preserve"> PAGEREF _Toc45547710 \h </w:instrText>
+              <w:instrText xml:space="preserve"> PAGEREF _Toc45547821 \h </w:instrText>
             </w:r>
             <w:r>
               <w:rPr>
@@ -3939,7 +3939,7 @@
                 <w:noProof/>
                 <w:webHidden/>
               </w:rPr>
-              <w:t>36</w:t>
+              <w:t>35</w:t>
             </w:r>
             <w:r>
               <w:rPr>
@@ -3964,7 +3964,7 @@
               <w:lang w:eastAsia="en-CA"/>
             </w:rPr>
           </w:pPr>
-          <w:hyperlink w:anchor="_Toc45547711" w:history="1">
+          <w:hyperlink w:anchor="_Toc45547822" w:history="1">
             <w:r>
               <w:rPr>
                 <w:rStyle w:val="Kpr"/>
@@ -4007,7 +4007,7 @@
                 <w:noProof/>
                 <w:webHidden/>
               </w:rPr>
-              <w:instrText xml:space="preserve"> PAGEREF _Toc45547711 \h </w:instrText>
+              <w:instrText xml:space="preserve"> PAGEREF _Toc45547822 \h </w:instrText>
             </w:r>
             <w:r>
               <w:rPr>
@@ -4027,7 +4027,7 @@
                 <w:noProof/>
                 <w:webHidden/>
               </w:rPr>
-              <w:t>37</w:t>
+              <w:t>36</w:t>
             </w:r>
             <w:r>
               <w:rPr>
@@ -4052,7 +4052,7 @@
               <w:lang w:eastAsia="en-CA"/>
             </w:rPr>
           </w:pPr>
-          <w:hyperlink w:anchor="_Toc45547712" w:history="1">
+          <w:hyperlink w:anchor="_Toc45547823" w:history="1">
             <w:r>
               <w:rPr>
                 <w:rStyle w:val="Kpr"/>
@@ -4095,7 +4095,7 @@
                 <w:noProof/>
                 <w:webHidden/>
               </w:rPr>
-              <w:instrText xml:space="preserve"> PAGEREF _Toc45547712 \h </w:instrText>
+              <w:instrText xml:space="preserve"> PAGEREF _Toc45547823 \h </w:instrText>
             </w:r>
             <w:r>
               <w:rPr>
@@ -4115,7 +4115,7 @@
                 <w:noProof/>
                 <w:webHidden/>
               </w:rPr>
-              <w:t>37</w:t>
+              <w:t>36</w:t>
             </w:r>
             <w:r>
               <w:rPr>
@@ -4140,7 +4140,7 @@
               <w:lang w:eastAsia="en-CA"/>
             </w:rPr>
           </w:pPr>
-          <w:hyperlink w:anchor="_Toc45547713" w:history="1">
+          <w:hyperlink w:anchor="_Toc45547824" w:history="1">
             <w:r>
               <w:rPr>
                 <w:rStyle w:val="Kpr"/>
@@ -4183,7 +4183,7 @@
                 <w:noProof/>
                 <w:webHidden/>
               </w:rPr>
-              <w:instrText xml:space="preserve"> PAGEREF _Toc45547713 \h </w:instrText>
+              <w:instrText xml:space="preserve"> PAGEREF _Toc45547824 \h </w:instrText>
             </w:r>
             <w:r>
               <w:rPr>
@@ -4203,7 +4203,7 @@
                 <w:noProof/>
                 <w:webHidden/>
               </w:rPr>
-              <w:t>38</w:t>
+              <w:t>37</w:t>
             </w:r>
             <w:r>
               <w:rPr>
@@ -4228,7 +4228,7 @@
               <w:lang w:eastAsia="en-CA"/>
             </w:rPr>
           </w:pPr>
-          <w:hyperlink w:anchor="_Toc45547714" w:history="1">
+          <w:hyperlink w:anchor="_Toc45547825" w:history="1">
             <w:r>
               <w:rPr>
                 <w:rStyle w:val="Kpr"/>
@@ -4271,7 +4271,7 @@
                 <w:noProof/>
                 <w:webHidden/>
               </w:rPr>
-              <w:instrText xml:space="preserve"> PAGEREF _Toc45547714 \h </w:instrText>
+              <w:instrText xml:space="preserve"> PAGEREF _Toc45547825 \h </w:instrText>
             </w:r>
             <w:r>
               <w:rPr>
@@ -4291,7 +4291,7 @@
                 <w:noProof/>
                 <w:webHidden/>
               </w:rPr>
-              <w:t>45</w:t>
+              <w:t>44</w:t>
             </w:r>
             <w:r>
               <w:rPr>
@@ -4316,7 +4316,7 @@
               <w:lang w:eastAsia="en-CA"/>
             </w:rPr>
           </w:pPr>
-          <w:hyperlink w:anchor="_Toc45547715" w:history="1">
+          <w:hyperlink w:anchor="_Toc45547826" w:history="1">
             <w:r>
               <w:rPr>
                 <w:rStyle w:val="Kpr"/>
@@ -4359,7 +4359,7 @@
                 <w:noProof/>
                 <w:webHidden/>
               </w:rPr>
-              <w:instrText xml:space="preserve"> PAGEREF _Toc45547715 \h </w:instrText>
+              <w:instrText xml:space="preserve"> PAGEREF _Toc45547826 \h </w:instrText>
             </w:r>
             <w:r>
               <w:rPr>
@@ -4379,7 +4379,7 @@
                 <w:noProof/>
                 <w:webHidden/>
               </w:rPr>
-              <w:t>50</w:t>
+              <w:t>49</w:t>
             </w:r>
             <w:r>
               <w:rPr>
@@ -4404,7 +4404,7 @@
               <w:lang w:eastAsia="en-CA"/>
             </w:rPr>
           </w:pPr>
-          <w:hyperlink w:anchor="_Toc45547716" w:history="1">
+          <w:hyperlink w:anchor="_Toc45547827" w:history="1">
             <w:r>
               <w:rPr>
                 <w:rStyle w:val="Kpr"/>
@@ -4447,7 +4447,7 @@
                 <w:noProof/>
                 <w:webHidden/>
               </w:rPr>
-              <w:instrText xml:space="preserve"> PAGEREF _Toc45547716 \h </w:instrText>
+              <w:instrText xml:space="preserve"> PAGEREF _Toc45547827 \h </w:instrText>
             </w:r>
             <w:r>
               <w:rPr>
@@ -4467,7 +4467,7 @@
                 <w:noProof/>
                 <w:webHidden/>
               </w:rPr>
-              <w:t>50</w:t>
+              <w:t>49</w:t>
             </w:r>
             <w:r>
               <w:rPr>
@@ -4492,7 +4492,7 @@
               <w:lang w:eastAsia="en-CA"/>
             </w:rPr>
           </w:pPr>
-          <w:hyperlink w:anchor="_Toc45547717" w:history="1">
+          <w:hyperlink w:anchor="_Toc45547828" w:history="1">
             <w:r>
               <w:rPr>
                 <w:rStyle w:val="Kpr"/>
@@ -4535,7 +4535,7 @@
                 <w:noProof/>
                 <w:webHidden/>
               </w:rPr>
-              <w:instrText xml:space="preserve"> PAGEREF _Toc45547717 \h </w:instrText>
+              <w:instrText xml:space="preserve"> PAGEREF _Toc45547828 \h </w:instrText>
             </w:r>
             <w:r>
               <w:rPr>
@@ -4555,7 +4555,7 @@
                 <w:noProof/>
                 <w:webHidden/>
               </w:rPr>
-              <w:t>51</w:t>
+              <w:t>50</w:t>
             </w:r>
             <w:r>
               <w:rPr>
@@ -4600,7 +4600,7 @@
           <w:numId w:val="1"/>
         </w:numPr>
       </w:pPr>
-      <w:bookmarkStart w:id="1" w:name="_Toc45547683"/>
+      <w:bookmarkStart w:id="1" w:name="_Toc45547794"/>
       <w:r>
         <w:lastRenderedPageBreak/>
         <w:t>INTRODUCTION</w:t>
@@ -4646,7 +4646,7 @@
           <w:numId w:val="1"/>
         </w:numPr>
       </w:pPr>
-      <w:bookmarkStart w:id="2" w:name="_Toc45547684"/>
+      <w:bookmarkStart w:id="2" w:name="_Toc45547795"/>
       <w:r>
         <w:lastRenderedPageBreak/>
         <w:t>RELATED WOR</w:t>
@@ -4698,7 +4698,7 @@
           <w:numId w:val="1"/>
         </w:numPr>
       </w:pPr>
-      <w:bookmarkStart w:id="3" w:name="_Toc45547685"/>
+      <w:bookmarkStart w:id="3" w:name="_Toc45547796"/>
       <w:r>
         <w:t>Model-Driven Engineering</w:t>
       </w:r>
@@ -4913,6 +4913,7 @@
         <w:t xml:space="preserve">development time and cost. </w:t>
       </w:r>
     </w:p>
+    <w:p/>
     <w:p>
       <w:pPr>
         <w:pStyle w:val="Balk2"/>
@@ -4921,7 +4922,7 @@
           <w:numId w:val="1"/>
         </w:numPr>
       </w:pPr>
-      <w:bookmarkStart w:id="4" w:name="_Toc45547686"/>
+      <w:bookmarkStart w:id="4" w:name="_Toc45547797"/>
       <w:r>
         <w:t>Safety Cases &amp; Goal Structuring Notations</w:t>
       </w:r>
@@ -4946,6 +4947,7 @@
         <w:spacing w:after="0" w:line="240" w:lineRule="auto"/>
       </w:pPr>
       <w:r>
+        <w:lastRenderedPageBreak/>
         <w:t xml:space="preserve">Safety means unlikely to cause danger, injury or risk. System safety is similar to this definition. A safe system treats accidents as a control problem rather than a failure also, it tries to impose </w:t>
       </w:r>
       <w:r>
@@ -4979,11 +4981,7 @@
         <w:t>reliability</w:t>
       </w:r>
       <w:r>
-        <w:t xml:space="preserve"> are often </w:t>
-      </w:r>
-      <w:r>
-        <w:lastRenderedPageBreak/>
-        <w:t>mixed across software systems.</w:t>
+        <w:t xml:space="preserve"> are often mixed across software systems.</w:t>
       </w:r>
       <w:r>
         <w:t xml:space="preserve"> </w:t>
@@ -5222,6 +5220,13 @@
         </w:rPr>
         <w:t>It is harder to make an already designed system safer than designing a safer system from scratch.</w:t>
       </w:r>
+    </w:p>
+    <w:p>
+      <w:pPr>
+        <w:rPr>
+          <w:lang w:eastAsia="en-CA"/>
+        </w:rPr>
+      </w:pPr>
     </w:p>
     <w:p>
       <w:pPr>
@@ -5231,7 +5236,7 @@
           <w:numId w:val="1"/>
         </w:numPr>
       </w:pPr>
-      <w:bookmarkStart w:id="5" w:name="_Toc45547687"/>
+      <w:bookmarkStart w:id="5" w:name="_Toc45547798"/>
       <w:r>
         <w:t>Epsilon</w:t>
       </w:r>
@@ -5254,53 +5259,57 @@
     </w:p>
     <w:p>
       <w:r>
-        <w:t>EMC layer</w:t>
-      </w:r>
-      <w:r>
-        <w:t>-Epsilon book</w:t>
+        <w:t xml:space="preserve">All models require the Epsilon Model Connectivity Layer (EMC) connection to work in the Epsilon platform. </w:t>
+      </w:r>
+      <w:r>
+        <w:t xml:space="preserve">Astah GSN driver uses </w:t>
+      </w:r>
+      <w:r>
+        <w:t xml:space="preserve">the </w:t>
+      </w:r>
+      <w:r>
+        <w:t xml:space="preserve">EMC layer to connect XMI model files to the Epsilon system. </w:t>
+      </w:r>
+      <w:r>
+        <w:t xml:space="preserve">EMC abstracts all different models with </w:t>
+      </w:r>
+      <w:r>
+        <w:t xml:space="preserve">the </w:t>
+      </w:r>
+      <w:r>
+        <w:t xml:space="preserve">IModel interface </w:t>
+      </w:r>
+      <w:r>
+        <w:t>[11]</w:t>
+      </w:r>
+      <w:r>
+        <w:t>.</w:t>
+      </w:r>
+      <w:r>
+        <w:t xml:space="preserve"> </w:t>
+      </w:r>
+      <w:r>
+        <w:t xml:space="preserve">The Epsilon Book [11] explains that the </w:t>
+      </w:r>
+      <w:r>
+        <w:t>EMC layer handles the file and model operations such as model loading, type&amp;ownership operations and creation/deletion/modification operations on the model.</w:t>
+      </w:r>
+      <w:r>
+        <w:t xml:space="preserve"> All these operations could and should be customized for each model. Some of the model connectivity layers such as the Plain-XML or UML model come with Epsilon installation. However, for other models, users need to create a new driver or may check the Epsilon Labs GitHub repository for the driver.</w:t>
+      </w:r>
+    </w:p>
+    <w:p>
+      <w:r>
+        <w:t>New driver</w:t>
+      </w:r>
+      <w:r>
+        <w:t>-Bridging paper</w:t>
       </w:r>
       <w:r>
         <w:t>…</w:t>
       </w:r>
-    </w:p>
-    <w:p>
-      <w:r>
-        <w:t>New driver</w:t>
-      </w:r>
-      <w:r>
-        <w:t>-Bridging paper</w:t>
-      </w:r>
-      <w:r>
-        <w:t>…</w:t>
-      </w:r>
-    </w:p>
-    <w:p/>
-    <w:p>
-      <w:r>
-        <w:t>CHANGE!!!</w:t>
-      </w:r>
-    </w:p>
-    <w:p>
-      <w:r>
-        <w:t xml:space="preserve">Epsilon Astah-GSN driver project is my McMaster University Master of Engineering project. The main goal of the project is to use the Eclipse Epsilon Model-Driven Engineering tool to modify Astah GSN models. The integration between these two programs made with the Epsilon Model Connectivity Layer (EMC). This project is developed for General Motors. </w:t>
-      </w:r>
-    </w:p>
-    <w:p>
-      <w:r>
-        <w:t xml:space="preserve">Epsilon is an Eclipse plugin for Model-Driven Engineering processes. Epsilon website defines it as “Epsilon is a family of mature languages for automating common model-based software engineering tasks, such as code generation, model-to-model transformation, and model validation, that work out of the box with EMF (including Xtext and Sirius), UML, Simulink, XML and other types of models.” [1]. </w:t>
-      </w:r>
-    </w:p>
-    <w:p>
-      <w:r>
-        <w:lastRenderedPageBreak/>
-        <w:t>GSN stands for Goal Structuring Notation. GSN Working Group defines it as a visualization of safety argument elements and relations. Requirements, claims, evidences, and contexts are some of the safety argument elements [2]. GSN aims to show these elements and the connection/relationship between each element. Astah GSN is one of the mode</w:t>
-      </w:r>
-      <w:r>
-        <w:t>l</w:t>
-      </w:r>
-      <w:r>
-        <w:t>ling programs that specifically designed for creating and modifying GSN models.</w:t>
-      </w:r>
+      <w:bookmarkStart w:id="6" w:name="_GoBack"/>
+      <w:bookmarkEnd w:id="6"/>
     </w:p>
     <w:p>
       <w:pPr>
@@ -5318,12 +5327,12 @@
           <w:numId w:val="1"/>
         </w:numPr>
       </w:pPr>
-      <w:bookmarkStart w:id="6" w:name="_Toc45547688"/>
+      <w:bookmarkStart w:id="7" w:name="_Toc45547799"/>
       <w:r>
         <w:lastRenderedPageBreak/>
         <w:t>REQUIREMENTS</w:t>
       </w:r>
-      <w:bookmarkEnd w:id="6"/>
+      <w:bookmarkEnd w:id="7"/>
     </w:p>
     <w:p/>
     <w:p>
@@ -6338,12 +6347,12 @@
           <w:numId w:val="1"/>
         </w:numPr>
       </w:pPr>
-      <w:bookmarkStart w:id="7" w:name="_Toc45547689"/>
+      <w:bookmarkStart w:id="8" w:name="_Toc45547800"/>
       <w:r>
         <w:lastRenderedPageBreak/>
         <w:t>DESIGN</w:t>
       </w:r>
-      <w:bookmarkEnd w:id="7"/>
+      <w:bookmarkEnd w:id="8"/>
     </w:p>
     <w:p/>
     <w:p>
@@ -6594,7 +6603,7 @@
           <w:numId w:val="1"/>
         </w:numPr>
       </w:pPr>
-      <w:bookmarkStart w:id="8" w:name="_Toc45547690"/>
+      <w:bookmarkStart w:id="9" w:name="_Toc45547801"/>
       <w:r>
         <w:t xml:space="preserve">Implementing an Epsilon Driver for a </w:t>
       </w:r>
@@ -6610,7 +6619,7 @@
       <w:r>
         <w:t>ool</w:t>
       </w:r>
-      <w:bookmarkEnd w:id="8"/>
+      <w:bookmarkEnd w:id="9"/>
     </w:p>
     <w:p/>
     <w:p>
@@ -6716,7 +6725,7 @@
           <w:numId w:val="1"/>
         </w:numPr>
       </w:pPr>
-      <w:bookmarkStart w:id="9" w:name="_Toc45547691"/>
+      <w:bookmarkStart w:id="10" w:name="_Toc45547802"/>
       <w:r>
         <w:t xml:space="preserve">XMI </w:t>
       </w:r>
@@ -6735,7 +6744,7 @@
       <w:r>
         <w:t>s</w:t>
       </w:r>
-      <w:bookmarkEnd w:id="9"/>
+      <w:bookmarkEnd w:id="10"/>
     </w:p>
     <w:p/>
     <w:p>
@@ -6836,7 +6845,7 @@
         <w:tc>
           <w:tcPr>
             <w:tcW w:w="4698" w:type="dxa"/>
-            <w:shd w:val="clear" w:color="auto" w:fill="29BAC9"/>
+            <w:shd w:val="clear" w:color="auto" w:fill="28B4C8"/>
           </w:tcPr>
           <w:p>
             <w:pPr>
@@ -6856,7 +6865,7 @@
         <w:tc>
           <w:tcPr>
             <w:tcW w:w="4698" w:type="dxa"/>
-            <w:shd w:val="clear" w:color="auto" w:fill="29BAC9"/>
+            <w:shd w:val="clear" w:color="auto" w:fill="28B4C8"/>
           </w:tcPr>
           <w:p>
             <w:pPr>
@@ -7061,7 +7070,7 @@
         <w:tc>
           <w:tcPr>
             <w:tcW w:w="4698" w:type="dxa"/>
-            <w:shd w:val="clear" w:color="auto" w:fill="29BAC9"/>
+            <w:shd w:val="clear" w:color="auto" w:fill="28B4C8"/>
           </w:tcPr>
           <w:p>
             <w:pPr>
@@ -7081,7 +7090,7 @@
         <w:tc>
           <w:tcPr>
             <w:tcW w:w="4698" w:type="dxa"/>
-            <w:shd w:val="clear" w:color="auto" w:fill="29BAC9"/>
+            <w:shd w:val="clear" w:color="auto" w:fill="28B4C8"/>
           </w:tcPr>
           <w:p>
             <w:pPr>
@@ -7304,7 +7313,7 @@
         <w:tc>
           <w:tcPr>
             <w:tcW w:w="2122" w:type="dxa"/>
-            <w:shd w:val="clear" w:color="auto" w:fill="29BAC9"/>
+            <w:shd w:val="clear" w:color="auto" w:fill="28B4C8"/>
             <w:vAlign w:val="center"/>
           </w:tcPr>
           <w:p>
@@ -7326,7 +7335,7 @@
         <w:tc>
           <w:tcPr>
             <w:tcW w:w="2835" w:type="dxa"/>
-            <w:shd w:val="clear" w:color="auto" w:fill="29BAC9"/>
+            <w:shd w:val="clear" w:color="auto" w:fill="28B4C8"/>
             <w:vAlign w:val="center"/>
           </w:tcPr>
           <w:p>
@@ -7347,7 +7356,7 @@
         <w:tc>
           <w:tcPr>
             <w:tcW w:w="4439" w:type="dxa"/>
-            <w:shd w:val="clear" w:color="auto" w:fill="29BAC9"/>
+            <w:shd w:val="clear" w:color="auto" w:fill="28B4C8"/>
             <w:vAlign w:val="center"/>
           </w:tcPr>
           <w:p>
@@ -7971,7 +7980,7 @@
           <w:numId w:val="1"/>
         </w:numPr>
       </w:pPr>
-      <w:bookmarkStart w:id="10" w:name="_Toc45547692"/>
+      <w:bookmarkStart w:id="11" w:name="_Toc45547803"/>
       <w:r>
         <w:t xml:space="preserve">Using </w:t>
       </w:r>
@@ -7990,7 +7999,7 @@
       <w:r>
         <w:t>river</w:t>
       </w:r>
-      <w:bookmarkEnd w:id="10"/>
+      <w:bookmarkEnd w:id="11"/>
     </w:p>
     <w:p/>
     <w:p>
@@ -8215,7 +8224,7 @@
           <w:numId w:val="1"/>
         </w:numPr>
       </w:pPr>
-      <w:bookmarkStart w:id="11" w:name="_Toc45547693"/>
+      <w:bookmarkStart w:id="12" w:name="_Toc45547804"/>
       <w:r>
         <w:t xml:space="preserve">Using the Epsilon </w:t>
       </w:r>
@@ -8228,7 +8237,7 @@
       <w:r>
         <w:t>river</w:t>
       </w:r>
-      <w:bookmarkEnd w:id="11"/>
+      <w:bookmarkEnd w:id="12"/>
     </w:p>
     <w:p/>
     <w:p>
@@ -8501,9 +8510,7 @@
           <w:szCs w:val="39"/>
         </w:rPr>
       </w:pPr>
-      <w:bookmarkStart w:id="12" w:name="_Toc45547694"/>
-      <w:bookmarkStart w:id="13" w:name="_GoBack"/>
-      <w:bookmarkEnd w:id="13"/>
+      <w:bookmarkStart w:id="13" w:name="_Toc45547805"/>
       <w:r>
         <w:rPr>
           <w:sz w:val="39"/>
@@ -8561,7 +8568,7 @@
         </w:rPr>
         <w:t xml:space="preserve"> XMI File</w:t>
       </w:r>
-      <w:bookmarkEnd w:id="12"/>
+      <w:bookmarkEnd w:id="13"/>
     </w:p>
     <w:p/>
     <w:p>
@@ -8658,8 +8665,11 @@
         <w:br w:type="page"/>
       </w:r>
     </w:p>
-    <w:p/>
-    <w:p/>
+    <w:p>
+      <w:pPr>
+        <w:jc w:val="left"/>
+      </w:pPr>
+    </w:p>
     <w:tbl>
       <w:tblPr>
         <w:tblStyle w:val="TabloKlavuzu"/>
@@ -8673,7 +8683,7 @@
         <w:tc>
           <w:tcPr>
             <w:tcW w:w="9396" w:type="dxa"/>
-            <w:shd w:val="clear" w:color="auto" w:fill="29BAC9"/>
+            <w:shd w:val="clear" w:color="auto" w:fill="28B4C8"/>
           </w:tcPr>
           <w:p>
             <w:pPr>
@@ -8817,7 +8827,7 @@
         <w:tc>
           <w:tcPr>
             <w:tcW w:w="9396" w:type="dxa"/>
-            <w:shd w:val="clear" w:color="auto" w:fill="29BAC9"/>
+            <w:shd w:val="clear" w:color="auto" w:fill="28B4C8"/>
           </w:tcPr>
           <w:p>
             <w:pPr>
@@ -8967,7 +8977,7 @@
         <w:tc>
           <w:tcPr>
             <w:tcW w:w="9396" w:type="dxa"/>
-            <w:shd w:val="clear" w:color="auto" w:fill="29BAC9"/>
+            <w:shd w:val="clear" w:color="auto" w:fill="28B4C8"/>
           </w:tcPr>
           <w:p>
             <w:pPr>
@@ -9110,7 +9120,7 @@
         <w:tc>
           <w:tcPr>
             <w:tcW w:w="9396" w:type="dxa"/>
-            <w:shd w:val="clear" w:color="auto" w:fill="29BAC9"/>
+            <w:shd w:val="clear" w:color="auto" w:fill="28B4C8"/>
           </w:tcPr>
           <w:p>
             <w:pPr>
@@ -9240,7 +9250,7 @@
         <w:tc>
           <w:tcPr>
             <w:tcW w:w="9396" w:type="dxa"/>
-            <w:shd w:val="clear" w:color="auto" w:fill="29BAC9"/>
+            <w:shd w:val="clear" w:color="auto" w:fill="28B4C8"/>
           </w:tcPr>
           <w:p>
             <w:pPr>
@@ -9370,7 +9380,7 @@
         <w:tc>
           <w:tcPr>
             <w:tcW w:w="9396" w:type="dxa"/>
-            <w:shd w:val="clear" w:color="auto" w:fill="29BAC9"/>
+            <w:shd w:val="clear" w:color="auto" w:fill="28B4C8"/>
           </w:tcPr>
           <w:p>
             <w:pPr>
@@ -9500,7 +9510,7 @@
         <w:tc>
           <w:tcPr>
             <w:tcW w:w="9396" w:type="dxa"/>
-            <w:shd w:val="clear" w:color="auto" w:fill="29BAC9"/>
+            <w:shd w:val="clear" w:color="auto" w:fill="28B4C8"/>
           </w:tcPr>
           <w:p>
             <w:pPr>
@@ -9643,7 +9653,7 @@
         <w:tc>
           <w:tcPr>
             <w:tcW w:w="9396" w:type="dxa"/>
-            <w:shd w:val="clear" w:color="auto" w:fill="29BAC9"/>
+            <w:shd w:val="clear" w:color="auto" w:fill="28B4C8"/>
           </w:tcPr>
           <w:p>
             <w:pPr>
@@ -9786,7 +9796,7 @@
         <w:tc>
           <w:tcPr>
             <w:tcW w:w="9396" w:type="dxa"/>
-            <w:shd w:val="clear" w:color="auto" w:fill="29BAC9"/>
+            <w:shd w:val="clear" w:color="auto" w:fill="28B4C8"/>
           </w:tcPr>
           <w:p>
             <w:pPr>
@@ -9987,7 +9997,7 @@
           <w:numId w:val="1"/>
         </w:numPr>
       </w:pPr>
-      <w:bookmarkStart w:id="14" w:name="_Toc45547695"/>
+      <w:bookmarkStart w:id="14" w:name="_Toc45547806"/>
       <w:r>
         <w:lastRenderedPageBreak/>
         <w:t xml:space="preserve">Problems with Astah GSN XMI </w:t>
@@ -10310,7 +10320,7 @@
           <w:numId w:val="1"/>
         </w:numPr>
       </w:pPr>
-      <w:bookmarkStart w:id="15" w:name="_Toc45547696"/>
+      <w:bookmarkStart w:id="15" w:name="_Toc45547807"/>
       <w:r>
         <w:lastRenderedPageBreak/>
         <w:t>IMPLEMENTATION</w:t>
@@ -10472,7 +10482,7 @@
           <w:numId w:val="1"/>
         </w:numPr>
       </w:pPr>
-      <w:bookmarkStart w:id="16" w:name="_Toc45547697"/>
+      <w:bookmarkStart w:id="16" w:name="_Toc45547808"/>
       <w:r>
         <w:t>GSN Model</w:t>
       </w:r>
@@ -10787,7 +10797,7 @@
           <w:numId w:val="1"/>
         </w:numPr>
       </w:pPr>
-      <w:bookmarkStart w:id="17" w:name="_Toc45547698"/>
+      <w:bookmarkStart w:id="17" w:name="_Toc45547809"/>
       <w:r>
         <w:t xml:space="preserve">GSN </w:t>
       </w:r>
@@ -11454,7 +11464,7 @@
           <w:numId w:val="1"/>
         </w:numPr>
       </w:pPr>
-      <w:bookmarkStart w:id="18" w:name="_Toc45547699"/>
+      <w:bookmarkStart w:id="18" w:name="_Toc45547810"/>
       <w:r>
         <w:lastRenderedPageBreak/>
         <w:t xml:space="preserve">GSN </w:t>
@@ -11665,7 +11675,7 @@
           <w:numId w:val="1"/>
         </w:numPr>
       </w:pPr>
-      <w:bookmarkStart w:id="19" w:name="_Toc45547700"/>
+      <w:bookmarkStart w:id="19" w:name="_Toc45547811"/>
       <w:r>
         <w:t>GSN Property Getter</w:t>
       </w:r>
@@ -13246,7 +13256,7 @@
           <w:numId w:val="1"/>
         </w:numPr>
       </w:pPr>
-      <w:bookmarkStart w:id="20" w:name="_Toc45547701"/>
+      <w:bookmarkStart w:id="20" w:name="_Toc45547812"/>
       <w:r>
         <w:lastRenderedPageBreak/>
         <w:t>G</w:t>
@@ -13891,7 +13901,7 @@
           <w:numId w:val="1"/>
         </w:numPr>
       </w:pPr>
-      <w:bookmarkStart w:id="21" w:name="_Toc45547702"/>
+      <w:bookmarkStart w:id="21" w:name="_Toc45547813"/>
       <w:r>
         <w:lastRenderedPageBreak/>
         <w:t xml:space="preserve">TESTING &amp; </w:t>
@@ -13922,7 +13932,7 @@
           <w:numId w:val="1"/>
         </w:numPr>
       </w:pPr>
-      <w:bookmarkStart w:id="22" w:name="_Toc45547703"/>
+      <w:bookmarkStart w:id="22" w:name="_Toc45547814"/>
       <w:r>
         <w:t xml:space="preserve">How </w:t>
       </w:r>
@@ -13943,7 +13953,7 @@
           <w:numId w:val="1"/>
         </w:numPr>
       </w:pPr>
-      <w:bookmarkStart w:id="23" w:name="_Toc45547704"/>
+      <w:bookmarkStart w:id="23" w:name="_Toc45547815"/>
       <w:r>
         <w:t>Loading the Astah GSN model into Epsilon</w:t>
       </w:r>
@@ -14207,7 +14217,7 @@
         </w:rPr>
         <w:lastRenderedPageBreak/>
         <w:drawing>
-          <wp:inline distT="0" distB="0" distL="0" distR="0" wp14:anchorId="6B3C3EED" wp14:editId="0146F553">
+          <wp:inline distT="0" distB="0" distL="0" distR="0" wp14:anchorId="09D676AC" wp14:editId="039366F3">
             <wp:extent cx="5867400" cy="3520440"/>
             <wp:effectExtent l="0" t="0" r="0" b="3810"/>
             <wp:docPr id="1" name="Resim 1"/>
@@ -14390,7 +14400,7 @@
         </w:rPr>
         <w:lastRenderedPageBreak/>
         <w:drawing>
-          <wp:inline distT="0" distB="0" distL="0" distR="0" wp14:anchorId="1A3E21EF" wp14:editId="5CA88AD1">
+          <wp:inline distT="0" distB="0" distL="0" distR="0" wp14:anchorId="48E1302C" wp14:editId="0201F529">
             <wp:extent cx="3669032" cy="3246120"/>
             <wp:effectExtent l="0" t="0" r="7620" b="0"/>
             <wp:docPr id="2" name="Resim 2"/>
@@ -14537,7 +14547,7 @@
           <w:lang w:eastAsia="en-CA"/>
         </w:rPr>
         <w:drawing>
-          <wp:inline distT="0" distB="0" distL="0" distR="0" wp14:anchorId="48E253B9" wp14:editId="2DB2AFA2">
+          <wp:inline distT="0" distB="0" distL="0" distR="0" wp14:anchorId="2026CBF6" wp14:editId="0B6B5A57">
             <wp:extent cx="3853180" cy="3291840"/>
             <wp:effectExtent l="0" t="0" r="0" b="3810"/>
             <wp:docPr id="3" name="Resim 3"/>
@@ -14613,7 +14623,7 @@
           <w:numId w:val="1"/>
         </w:numPr>
       </w:pPr>
-      <w:bookmarkStart w:id="24" w:name="_Toc45547705"/>
+      <w:bookmarkStart w:id="24" w:name="_Toc45547816"/>
       <w:r>
         <w:lastRenderedPageBreak/>
         <w:t>Reading/accessing GSN models with EOL</w:t>
@@ -14750,7 +14760,7 @@
         <w:tc>
           <w:tcPr>
             <w:tcW w:w="3383" w:type="dxa"/>
-            <w:shd w:val="clear" w:color="auto" w:fill="29BAC9"/>
+            <w:shd w:val="clear" w:color="auto" w:fill="28B4C8"/>
           </w:tcPr>
           <w:p>
             <w:pPr>
@@ -14786,7 +14796,7 @@
         <w:tc>
           <w:tcPr>
             <w:tcW w:w="6013" w:type="dxa"/>
-            <w:shd w:val="clear" w:color="auto" w:fill="29BAC9"/>
+            <w:shd w:val="clear" w:color="auto" w:fill="28B4C8"/>
           </w:tcPr>
           <w:p>
             <w:pPr>
@@ -15238,7 +15248,7 @@
         <w:tc>
           <w:tcPr>
             <w:tcW w:w="3383" w:type="dxa"/>
-            <w:shd w:val="clear" w:color="auto" w:fill="29BAC9"/>
+            <w:shd w:val="clear" w:color="auto" w:fill="28B4C8"/>
           </w:tcPr>
           <w:p>
             <w:pPr>
@@ -15268,7 +15278,7 @@
         <w:tc>
           <w:tcPr>
             <w:tcW w:w="6013" w:type="dxa"/>
-            <w:shd w:val="clear" w:color="auto" w:fill="29BAC9"/>
+            <w:shd w:val="clear" w:color="auto" w:fill="28B4C8"/>
           </w:tcPr>
           <w:p>
             <w:pPr>
@@ -15622,7 +15632,7 @@
         <w:tc>
           <w:tcPr>
             <w:tcW w:w="3383" w:type="dxa"/>
-            <w:shd w:val="clear" w:color="auto" w:fill="29BAC9"/>
+            <w:shd w:val="clear" w:color="auto" w:fill="28B4C8"/>
           </w:tcPr>
           <w:p>
             <w:pPr>
@@ -15651,7 +15661,7 @@
         <w:tc>
           <w:tcPr>
             <w:tcW w:w="6013" w:type="dxa"/>
-            <w:shd w:val="clear" w:color="auto" w:fill="29BAC9"/>
+            <w:shd w:val="clear" w:color="auto" w:fill="28B4C8"/>
           </w:tcPr>
           <w:p>
             <w:pPr>
@@ -16225,7 +16235,7 @@
           <w:numId w:val="1"/>
         </w:numPr>
       </w:pPr>
-      <w:bookmarkStart w:id="25" w:name="_Toc45547706"/>
+      <w:bookmarkStart w:id="25" w:name="_Toc45547817"/>
       <w:r>
         <w:t>Updating GSN models with EOL</w:t>
       </w:r>
@@ -16269,7 +16279,7 @@
         <w:tc>
           <w:tcPr>
             <w:tcW w:w="3681" w:type="dxa"/>
-            <w:shd w:val="clear" w:color="auto" w:fill="29BAC9"/>
+            <w:shd w:val="clear" w:color="auto" w:fill="28B4C8"/>
           </w:tcPr>
           <w:p>
             <w:pPr>
@@ -16289,7 +16299,7 @@
         <w:tc>
           <w:tcPr>
             <w:tcW w:w="1559" w:type="dxa"/>
-            <w:shd w:val="clear" w:color="auto" w:fill="29BAC9"/>
+            <w:shd w:val="clear" w:color="auto" w:fill="28B4C8"/>
           </w:tcPr>
           <w:p>
             <w:pPr>
@@ -16309,7 +16319,7 @@
         <w:tc>
           <w:tcPr>
             <w:tcW w:w="4156" w:type="dxa"/>
-            <w:shd w:val="clear" w:color="auto" w:fill="29BAC9"/>
+            <w:shd w:val="clear" w:color="auto" w:fill="28B4C8"/>
           </w:tcPr>
           <w:p>
             <w:pPr>
@@ -16839,7 +16849,7 @@
           <w:numId w:val="1"/>
         </w:numPr>
       </w:pPr>
-      <w:bookmarkStart w:id="26" w:name="_Toc45547707"/>
+      <w:bookmarkStart w:id="26" w:name="_Toc45547818"/>
       <w:r>
         <w:t>Creating new elements in GSN model with EOL</w:t>
       </w:r>
@@ -16918,7 +16928,7 @@
         <w:tc>
           <w:tcPr>
             <w:tcW w:w="4698" w:type="dxa"/>
-            <w:shd w:val="clear" w:color="auto" w:fill="29BAC9"/>
+            <w:shd w:val="clear" w:color="auto" w:fill="28B4C8"/>
           </w:tcPr>
           <w:p>
             <w:pPr>
@@ -16938,7 +16948,7 @@
         <w:tc>
           <w:tcPr>
             <w:tcW w:w="4698" w:type="dxa"/>
-            <w:shd w:val="clear" w:color="auto" w:fill="29BAC9"/>
+            <w:shd w:val="clear" w:color="auto" w:fill="28B4C8"/>
           </w:tcPr>
           <w:p>
             <w:pPr>
@@ -17150,7 +17160,7 @@
           <w:numId w:val="1"/>
         </w:numPr>
       </w:pPr>
-      <w:bookmarkStart w:id="27" w:name="_Toc45547708"/>
+      <w:bookmarkStart w:id="27" w:name="_Toc45547819"/>
       <w:r>
         <w:t>Deleting elements in GSN model with EOL</w:t>
       </w:r>
@@ -17204,7 +17214,7 @@
         <w:tc>
           <w:tcPr>
             <w:tcW w:w="4698" w:type="dxa"/>
-            <w:shd w:val="clear" w:color="auto" w:fill="29BAC9"/>
+            <w:shd w:val="clear" w:color="auto" w:fill="28B4C8"/>
           </w:tcPr>
           <w:p>
             <w:pPr>
@@ -17230,7 +17240,7 @@
         <w:tc>
           <w:tcPr>
             <w:tcW w:w="4698" w:type="dxa"/>
-            <w:shd w:val="clear" w:color="auto" w:fill="29BAC9"/>
+            <w:shd w:val="clear" w:color="auto" w:fill="28B4C8"/>
           </w:tcPr>
           <w:p>
             <w:pPr>
@@ -17329,7 +17339,7 @@
           <w:numId w:val="1"/>
         </w:numPr>
       </w:pPr>
-      <w:bookmarkStart w:id="28" w:name="_Toc45547709"/>
+      <w:bookmarkStart w:id="28" w:name="_Toc45547820"/>
       <w:r>
         <w:t xml:space="preserve">Epsilon Validation Language </w:t>
       </w:r>
@@ -18754,7 +18764,7 @@
           <w:numId w:val="1"/>
         </w:numPr>
       </w:pPr>
-      <w:bookmarkStart w:id="29" w:name="_Toc45547710"/>
+      <w:bookmarkStart w:id="29" w:name="_Toc45547821"/>
       <w:r>
         <w:t xml:space="preserve">Epsilon Code Generation Language </w:t>
       </w:r>
@@ -19434,7 +19444,7 @@
           <w:numId w:val="1"/>
         </w:numPr>
       </w:pPr>
-      <w:bookmarkStart w:id="30" w:name="_Toc45547711"/>
+      <w:bookmarkStart w:id="30" w:name="_Toc45547822"/>
       <w:r>
         <w:t xml:space="preserve">Epsilon Transformation Language </w:t>
       </w:r>
@@ -19467,7 +19477,7 @@
           <w:numId w:val="1"/>
         </w:numPr>
       </w:pPr>
-      <w:bookmarkStart w:id="31" w:name="_Toc45547712"/>
+      <w:bookmarkStart w:id="31" w:name="_Toc45547823"/>
       <w:r>
         <w:t>GSN Model Examples</w:t>
       </w:r>
@@ -19542,7 +19552,7 @@
           <w:numId w:val="1"/>
         </w:numPr>
       </w:pPr>
-      <w:bookmarkStart w:id="32" w:name="_Toc45547713"/>
+      <w:bookmarkStart w:id="32" w:name="_Toc45547824"/>
       <w:r>
         <w:t>GSN Community Standard Model</w:t>
       </w:r>
@@ -19575,7 +19585,7 @@
           <w:lang w:eastAsia="en-CA"/>
         </w:rPr>
         <w:drawing>
-          <wp:inline distT="0" distB="0" distL="0" distR="0" wp14:anchorId="3B08A202" wp14:editId="553BFD7E">
+          <wp:inline distT="0" distB="0" distL="0" distR="0" wp14:anchorId="3075680A" wp14:editId="23251676">
             <wp:extent cx="5972810" cy="3718560"/>
             <wp:effectExtent l="0" t="0" r="8890" b="0"/>
             <wp:docPr id="4" name="Resim 4"/>
@@ -19692,7 +19702,7 @@
         <w:tc>
           <w:tcPr>
             <w:tcW w:w="3397" w:type="dxa"/>
-            <w:shd w:val="clear" w:color="auto" w:fill="37CDD5"/>
+            <w:shd w:val="clear" w:color="auto" w:fill="28B4C8"/>
             <w:vAlign w:val="center"/>
           </w:tcPr>
           <w:p>
@@ -19720,7 +19730,7 @@
         <w:tc>
           <w:tcPr>
             <w:tcW w:w="6096" w:type="dxa"/>
-            <w:shd w:val="clear" w:color="auto" w:fill="37CDD5"/>
+            <w:shd w:val="clear" w:color="auto" w:fill="28B4C8"/>
             <w:vAlign w:val="center"/>
           </w:tcPr>
           <w:p>
@@ -25335,7 +25345,7 @@
           <w:lang w:eastAsia="en-CA"/>
         </w:rPr>
         <w:drawing>
-          <wp:inline distT="0" distB="0" distL="0" distR="0" wp14:anchorId="7978B1A6" wp14:editId="26441635">
+          <wp:inline distT="0" distB="0" distL="0" distR="0" wp14:anchorId="60DB63A3" wp14:editId="5B8A5BF3">
             <wp:extent cx="3984625" cy="2926080"/>
             <wp:effectExtent l="0" t="0" r="0" b="7620"/>
             <wp:docPr id="10" name="Resim 10"/>
@@ -27506,7 +27516,7 @@
           <w:numId w:val="1"/>
         </w:numPr>
       </w:pPr>
-      <w:bookmarkStart w:id="33" w:name="_Toc45547714"/>
+      <w:bookmarkStart w:id="33" w:name="_Toc45547825"/>
       <w:r>
         <w:t>Coffee Cup Safety Standards GSN M</w:t>
       </w:r>
@@ -27549,7 +27559,7 @@
           <w:lang w:eastAsia="en-CA"/>
         </w:rPr>
         <w:drawing>
-          <wp:inline distT="0" distB="0" distL="0" distR="0" wp14:anchorId="1D14AE1F" wp14:editId="3D689DF3">
+          <wp:inline distT="0" distB="0" distL="0" distR="0" wp14:anchorId="65F65D28" wp14:editId="3760A63E">
             <wp:extent cx="5905500" cy="4937760"/>
             <wp:effectExtent l="0" t="0" r="0" b="0"/>
             <wp:docPr id="5" name="Resim 5"/>
@@ -27677,7 +27687,7 @@
             <w:tcBorders>
               <w:bottom w:val="nil"/>
             </w:tcBorders>
-            <w:shd w:val="clear" w:color="auto" w:fill="04B4B4"/>
+            <w:shd w:val="clear" w:color="auto" w:fill="28B4C8"/>
           </w:tcPr>
           <w:p>
             <w:pPr>
@@ -27701,7 +27711,7 @@
             <w:tcBorders>
               <w:bottom w:val="nil"/>
             </w:tcBorders>
-            <w:shd w:val="clear" w:color="auto" w:fill="04B4B4"/>
+            <w:shd w:val="clear" w:color="auto" w:fill="28B4C8"/>
           </w:tcPr>
           <w:p>
             <w:pPr>
@@ -27962,7 +27972,7 @@
       </w:pPr>
       <w:r>
         <w:drawing>
-          <wp:inline distT="0" distB="0" distL="0" distR="0" wp14:anchorId="71804013" wp14:editId="60272012">
+          <wp:inline distT="0" distB="0" distL="0" distR="0" wp14:anchorId="11D662C8" wp14:editId="6898465B">
             <wp:extent cx="6065520" cy="5524500"/>
             <wp:effectExtent l="0" t="0" r="0" b="0"/>
             <wp:docPr id="8" name="Resim 8"/>
@@ -28440,7 +28450,7 @@
       </w:pPr>
       <w:r>
         <w:drawing>
-          <wp:inline distT="0" distB="0" distL="0" distR="0" wp14:anchorId="58064674" wp14:editId="03C9A9E9">
+          <wp:inline distT="0" distB="0" distL="0" distR="0" wp14:anchorId="34CFF7A3" wp14:editId="295BF53E">
             <wp:extent cx="6073140" cy="4800600"/>
             <wp:effectExtent l="0" t="0" r="3810" b="0"/>
             <wp:docPr id="9" name="Resim 9"/>
@@ -28809,7 +28819,7 @@
           <w:numId w:val="1"/>
         </w:numPr>
       </w:pPr>
-      <w:bookmarkStart w:id="34" w:name="_Toc45547715"/>
+      <w:bookmarkStart w:id="34" w:name="_Toc45547826"/>
       <w:r>
         <w:lastRenderedPageBreak/>
         <w:t>CONCLUSION</w:t>
@@ -28831,7 +28841,7 @@
           <w:numId w:val="1"/>
         </w:numPr>
       </w:pPr>
-      <w:bookmarkStart w:id="35" w:name="_Toc45547716"/>
+      <w:bookmarkStart w:id="35" w:name="_Toc45547827"/>
       <w:r>
         <w:t>Future Work</w:t>
       </w:r>
@@ -28895,7 +28905,7 @@
           <w:numId w:val="22"/>
         </w:numPr>
       </w:pPr>
-      <w:bookmarkStart w:id="36" w:name="_Toc45547717"/>
+      <w:bookmarkStart w:id="36" w:name="_Toc45547828"/>
       <w:r>
         <w:lastRenderedPageBreak/>
         <w:t>REFERENCES</w:t>
@@ -29900,6 +29910,29 @@
         <w:jc w:val="left"/>
       </w:pPr>
       <w:r>
+        <w:t xml:space="preserve">D.S. Kolovos, R.F. Paige and F.A. Polack, “The Epsilon Object Language (EOL)”, in </w:t>
+      </w:r>
+      <w:r>
+        <w:rPr>
+          <w:i/>
+        </w:rPr>
+        <w:t>European Conference on Model-Driven Architecture-Foundations and Applications</w:t>
+      </w:r>
+      <w:r>
+        <w:t>, Springer, Berlin, Heidelberg, 2006, pp. 128-142.</w:t>
+      </w:r>
+    </w:p>
+    <w:p>
+      <w:pPr>
+        <w:pStyle w:val="ListeParagraf"/>
+        <w:numPr>
+          <w:ilvl w:val="0"/>
+          <w:numId w:val="2"/>
+        </w:numPr>
+        <w:shd w:val="clear" w:color="auto" w:fill="FFFFFF" w:themeFill="background1"/>
+        <w:jc w:val="left"/>
+      </w:pPr>
+      <w:r>
         <w:t xml:space="preserve">D. Kolovos, L. Rose, A. García-Domínguez and R. Paige, </w:t>
       </w:r>
       <w:r>
@@ -29954,29 +29987,6 @@
       </w:r>
       <w:r>
         <w:t>.</w:t>
-      </w:r>
-    </w:p>
-    <w:p>
-      <w:pPr>
-        <w:pStyle w:val="ListeParagraf"/>
-        <w:numPr>
-          <w:ilvl w:val="0"/>
-          <w:numId w:val="2"/>
-        </w:numPr>
-        <w:shd w:val="clear" w:color="auto" w:fill="FFFFFF" w:themeFill="background1"/>
-        <w:jc w:val="left"/>
-      </w:pPr>
-      <w:r>
-        <w:t xml:space="preserve">D.S. Kolovos, R.F. Paige and F.A. Polack, “The Epsilon Object Language (EOL)”, in </w:t>
-      </w:r>
-      <w:r>
-        <w:rPr>
-          <w:i/>
-        </w:rPr>
-        <w:t>European Conference on Model-Driven Architecture-Foundations and Applications</w:t>
-      </w:r>
-      <w:r>
-        <w:t>, Springer, Berlin, Heidelberg, 2006, pp. 128-142.</w:t>
       </w:r>
     </w:p>
     <w:p>
@@ -34179,7 +34189,7 @@
 </file>
 
 <file path=customXml/itemProps1.xml><?xml version="1.0" encoding="utf-8"?>
-<ds:datastoreItem xmlns:ds="http://schemas.openxmlformats.org/officeDocument/2006/customXml" ds:itemID="{BEA9A5A6-C44A-44D0-9D3D-798127972BBD}">
+<ds:datastoreItem xmlns:ds="http://schemas.openxmlformats.org/officeDocument/2006/customXml" ds:itemID="{196B20EB-9FA8-4EC6-BD1D-6B3D238053E1}">
   <ds:schemaRefs>
     <ds:schemaRef ds:uri="http://schemas.openxmlformats.org/officeDocument/2006/bibliography"/>
   </ds:schemaRefs>

</xml_diff>

<commit_message>
Report - Epsilon EOL & new driver paragraphs added in Ch2
</commit_message>
<xml_diff>
--- a/Project Report/BaranKaya_ProjectReport.docx
+++ b/Project Report/BaranKaya_ProjectReport.docx
@@ -5248,13 +5248,70 @@
         <w:t>Epsilon</w:t>
       </w:r>
       <w:r>
-        <w:t>-EOL</w:t>
-      </w:r>
-      <w:r>
-        <w:t xml:space="preserve"> paper</w:t>
-      </w:r>
-      <w:r>
-        <w:t>…</w:t>
+        <w:t xml:space="preserve"> (</w:t>
+      </w:r>
+      <w:r>
+        <w:t>Extensible Platform of Integrated Languages for mOdel maNagement</w:t>
+      </w:r>
+      <w:r>
+        <w:t>) is a platform for model management operations such as validation, transformation or code generation [10].</w:t>
+      </w:r>
+      <w:r>
+        <w:t xml:space="preserve"> Epsilon has ten different languages for different model management tasks. Epsilon Object Language (EOL) is the </w:t>
+      </w:r>
+      <w:r>
+        <w:t>base</w:t>
+      </w:r>
+      <w:r>
+        <w:t xml:space="preserve"> language for all other task-specific Epsilon languages</w:t>
+      </w:r>
+      <w:r>
+        <w:t xml:space="preserve"> [11]</w:t>
+      </w:r>
+      <w:r>
+        <w:t xml:space="preserve">. All other languages inherited from EOL and they all use EOL syntax for reducing repetition and </w:t>
+      </w:r>
+      <w:r>
+        <w:t xml:space="preserve">better intelligibility </w:t>
+      </w:r>
+      <w:r>
+        <w:t>[10].</w:t>
+      </w:r>
+      <w:r>
+        <w:t xml:space="preserve"> </w:t>
+      </w:r>
+      <w:r>
+        <w:t>Kolov</w:t>
+      </w:r>
+      <w:r>
+        <w:t>o</w:t>
+      </w:r>
+      <w:r>
+        <w:t>s</w:t>
+      </w:r>
+      <w:r>
+        <w:t xml:space="preserve"> et al. </w:t>
+      </w:r>
+      <w:r>
+        <w:t xml:space="preserve">[10] </w:t>
+      </w:r>
+      <w:r>
+        <w:t xml:space="preserve">state that EOL’s main aim is to be a core language </w:t>
+      </w:r>
+      <w:r>
+        <w:t>for</w:t>
+      </w:r>
+      <w:r>
+        <w:rPr>
+          <w:i/>
+        </w:rPr>
+        <w:t xml:space="preserve"> higher-level task-specific</w:t>
+      </w:r>
+      <w:r>
+        <w:t xml:space="preserve"> languages, however; it can be used for model access and modification as well.</w:t>
+      </w:r>
+      <w:r>
+        <w:t xml:space="preserve"> That’s why the Astah GSN driver developed for EOL so that it also usable from other task-specific Epsilon languages.</w:t>
       </w:r>
     </w:p>
     <w:p>
@@ -5280,7 +5337,10 @@
         <w:t xml:space="preserve">IModel interface </w:t>
       </w:r>
       <w:r>
-        <w:t>[11]</w:t>
+        <w:t>[10</w:t>
+      </w:r>
+      <w:r>
+        <w:t>]</w:t>
       </w:r>
       <w:r>
         <w:t>.</w:t>
@@ -5289,7 +5349,14 @@
         <w:t xml:space="preserve"> </w:t>
       </w:r>
       <w:r>
-        <w:t xml:space="preserve">The Epsilon Book [11] explains that the </w:t>
+        <w:t>The Epsilon Book [10</w:t>
+      </w:r>
+      <w:r>
+        <w:t xml:space="preserve">] explains </w:t>
+      </w:r>
+      <w:r>
+        <w:lastRenderedPageBreak/>
+        <w:t xml:space="preserve">that the </w:t>
       </w:r>
       <w:r>
         <w:t>EMC layer handles the file and model operations such as model loading, type&amp;ownership operations and creation/deletion/modification operations on the model.</w:t>
@@ -5300,17 +5367,51 @@
     </w:p>
     <w:p>
       <w:r>
-        <w:t>New driver</w:t>
-      </w:r>
-      <w:r>
-        <w:t>-Bridging paper</w:t>
-      </w:r>
-      <w:r>
-        <w:t>…</w:t>
+        <w:t xml:space="preserve">Epsilon supports most of the common models like UML, EMF, XML and many others. Nonetheless, it doesn’t support every existing model. Drivers are needed to work on models in the Epsilon platform and many commercial model tools don’t have a driver for the Epsilon. </w:t>
+      </w:r>
+      <w:r>
+        <w:t xml:space="preserve">Most of the commercial tools are not open-source thus developing Epsilon drivers for these tools </w:t>
+      </w:r>
+      <w:r>
+        <w:t>is</w:t>
+      </w:r>
+      <w:r>
+        <w:t xml:space="preserve"> harder.</w:t>
+      </w:r>
+      <w:r>
+        <w:t xml:space="preserve"> This causes a technological gap between closed-source model tools and open-source model management tools [12]. Open-source model management tools like Epsilon are developing day by day but commercial tools are mostly stuck</w:t>
+      </w:r>
+      <w:r>
+        <w:t xml:space="preserve"> in the same position</w:t>
+      </w:r>
+      <w:r>
+        <w:t xml:space="preserve"> by their developers' support. </w:t>
+      </w:r>
+      <w:r>
+        <w:t>Using open-source model management tools instead of commercial model tools built-in management tools would benefit the company that is using these. However, developing an Epsilon driver for a commercial tool is a challenging task and it might take a serious amount of time.</w:t>
+      </w:r>
+      <w:r>
+        <w:t xml:space="preserve"> For instance, as demonstrated in [12], d</w:t>
+      </w:r>
+      <w:r>
+        <w:t>eveloping a driver for Rolls-Royce</w:t>
+      </w:r>
+      <w:r>
+        <w:t>’s</w:t>
+      </w:r>
+      <w:r>
+        <w:t xml:space="preserve"> safety-critical systems is very challenging and the driver requires high-performance </w:t>
+      </w:r>
+      <w:r>
+        <w:t xml:space="preserve">management </w:t>
       </w:r>
       <w:bookmarkStart w:id="6" w:name="_GoBack"/>
       <w:bookmarkEnd w:id="6"/>
-    </w:p>
+      <w:r>
+        <w:t>for very big models.</w:t>
+      </w:r>
+    </w:p>
+    <w:p/>
     <w:p>
       <w:pPr>
         <w:jc w:val="left"/>
@@ -7024,27 +7125,14 @@
       <w:r>
         <w:t xml:space="preserve">Table </w:t>
       </w:r>
-      <w:r>
-        <w:fldChar w:fldCharType="begin"/>
-      </w:r>
-      <w:r>
-        <w:instrText xml:space="preserve"> SEQ Table \* ARABIC </w:instrText>
-      </w:r>
-      <w:r>
-        <w:fldChar w:fldCharType="separate"/>
-      </w:r>
-      <w:r>
-        <w:rPr>
-          <w:noProof/>
-        </w:rPr>
-        <w:t>1</w:t>
-      </w:r>
-      <w:r>
-        <w:rPr>
-          <w:noProof/>
-        </w:rPr>
-        <w:fldChar w:fldCharType="end"/>
-      </w:r>
+      <w:fldSimple w:instr=" SEQ Table \* ARABIC ">
+        <w:r>
+          <w:rPr>
+            <w:noProof/>
+          </w:rPr>
+          <w:t>1</w:t>
+        </w:r>
+      </w:fldSimple>
       <w:r>
         <w:t xml:space="preserve">: GSN Model Standard </w:t>
       </w:r>
@@ -7237,27 +7325,14 @@
       <w:r>
         <w:t xml:space="preserve">Table </w:t>
       </w:r>
-      <w:r>
-        <w:fldChar w:fldCharType="begin"/>
-      </w:r>
-      <w:r>
-        <w:instrText xml:space="preserve"> SEQ Table \* ARABIC </w:instrText>
-      </w:r>
-      <w:r>
-        <w:fldChar w:fldCharType="separate"/>
-      </w:r>
-      <w:r>
-        <w:rPr>
-          <w:noProof/>
-        </w:rPr>
-        <w:t>2</w:t>
-      </w:r>
-      <w:r>
-        <w:rPr>
-          <w:noProof/>
-        </w:rPr>
-        <w:fldChar w:fldCharType="end"/>
-      </w:r>
+      <w:fldSimple w:instr=" SEQ Table \* ARABIC ">
+        <w:r>
+          <w:rPr>
+            <w:noProof/>
+          </w:rPr>
+          <w:t>2</w:t>
+        </w:r>
+      </w:fldSimple>
       <w:r>
         <w:t xml:space="preserve">: </w:t>
       </w:r>
@@ -7946,27 +8021,14 @@
       <w:r>
         <w:t xml:space="preserve">Table </w:t>
       </w:r>
-      <w:r>
-        <w:fldChar w:fldCharType="begin"/>
-      </w:r>
-      <w:r>
-        <w:instrText xml:space="preserve"> SEQ Table \* ARABIC </w:instrText>
-      </w:r>
-      <w:r>
-        <w:fldChar w:fldCharType="separate"/>
-      </w:r>
-      <w:r>
-        <w:rPr>
-          <w:noProof/>
-        </w:rPr>
-        <w:t>3</w:t>
-      </w:r>
-      <w:r>
-        <w:rPr>
-          <w:noProof/>
-        </w:rPr>
-        <w:fldChar w:fldCharType="end"/>
-      </w:r>
+      <w:fldSimple w:instr=" SEQ Table \* ARABIC ">
+        <w:r>
+          <w:rPr>
+            <w:noProof/>
+          </w:rPr>
+          <w:t>3</w:t>
+        </w:r>
+      </w:fldSimple>
       <w:r>
         <w:t>: Astah GSN XMI document attributes</w:t>
       </w:r>
@@ -9944,27 +10006,14 @@
       <w:r>
         <w:t xml:space="preserve">Table </w:t>
       </w:r>
-      <w:r>
-        <w:fldChar w:fldCharType="begin"/>
-      </w:r>
-      <w:r>
-        <w:instrText xml:space="preserve"> SEQ Table \* ARABIC </w:instrText>
-      </w:r>
-      <w:r>
-        <w:fldChar w:fldCharType="separate"/>
-      </w:r>
-      <w:r>
-        <w:rPr>
-          <w:noProof/>
-        </w:rPr>
-        <w:t>4</w:t>
-      </w:r>
-      <w:r>
-        <w:rPr>
-          <w:noProof/>
-        </w:rPr>
-        <w:fldChar w:fldCharType="end"/>
-      </w:r>
+      <w:fldSimple w:instr=" SEQ Table \* ARABIC ">
+        <w:r>
+          <w:rPr>
+            <w:noProof/>
+          </w:rPr>
+          <w:t>4</w:t>
+        </w:r>
+      </w:fldSimple>
       <w:r>
         <w:t>: Example Element Tags from</w:t>
       </w:r>
@@ -14260,27 +14309,14 @@
       <w:r>
         <w:t xml:space="preserve">Figure </w:t>
       </w:r>
-      <w:r>
-        <w:fldChar w:fldCharType="begin"/>
-      </w:r>
-      <w:r>
-        <w:instrText xml:space="preserve"> SEQ Figure \* ARABIC </w:instrText>
-      </w:r>
-      <w:r>
-        <w:fldChar w:fldCharType="separate"/>
-      </w:r>
-      <w:r>
-        <w:rPr>
-          <w:noProof/>
-        </w:rPr>
-        <w:t>1</w:t>
-      </w:r>
-      <w:r>
-        <w:rPr>
-          <w:noProof/>
-        </w:rPr>
-        <w:fldChar w:fldCharType="end"/>
-      </w:r>
+      <w:fldSimple w:instr=" SEQ Figure \* ARABIC ">
+        <w:r>
+          <w:rPr>
+            <w:noProof/>
+          </w:rPr>
+          <w:t>1</w:t>
+        </w:r>
+      </w:fldSimple>
       <w:r>
         <w:t>: Loading Astah GSN model into EOL</w:t>
       </w:r>
@@ -14446,27 +14482,14 @@
       <w:r>
         <w:t xml:space="preserve">Figure </w:t>
       </w:r>
-      <w:r>
-        <w:fldChar w:fldCharType="begin"/>
-      </w:r>
-      <w:r>
-        <w:instrText xml:space="preserve"> SEQ Figure \* ARABIC </w:instrText>
-      </w:r>
-      <w:r>
-        <w:fldChar w:fldCharType="separate"/>
-      </w:r>
-      <w:r>
-        <w:rPr>
-          <w:noProof/>
-        </w:rPr>
-        <w:t>2</w:t>
-      </w:r>
-      <w:r>
-        <w:rPr>
-          <w:noProof/>
-        </w:rPr>
-        <w:fldChar w:fldCharType="end"/>
-      </w:r>
+      <w:fldSimple w:instr=" SEQ Figure \* ARABIC ">
+        <w:r>
+          <w:rPr>
+            <w:noProof/>
+          </w:rPr>
+          <w:t>2</w:t>
+        </w:r>
+      </w:fldSimple>
       <w:r>
         <w:t>: Loading model</w:t>
       </w:r>
@@ -14590,27 +14613,14 @@
       <w:r>
         <w:t xml:space="preserve">Figure </w:t>
       </w:r>
-      <w:r>
-        <w:fldChar w:fldCharType="begin"/>
-      </w:r>
-      <w:r>
-        <w:instrText xml:space="preserve"> SEQ Figure \* ARABIC </w:instrText>
-      </w:r>
-      <w:r>
-        <w:fldChar w:fldCharType="separate"/>
-      </w:r>
-      <w:r>
-        <w:rPr>
-          <w:noProof/>
-        </w:rPr>
-        <w:t>3</w:t>
-      </w:r>
-      <w:r>
-        <w:rPr>
-          <w:noProof/>
-        </w:rPr>
-        <w:fldChar w:fldCharType="end"/>
-      </w:r>
+      <w:fldSimple w:instr=" SEQ Figure \* ARABIC ">
+        <w:r>
+          <w:rPr>
+            <w:noProof/>
+          </w:rPr>
+          <w:t>3</w:t>
+        </w:r>
+      </w:fldSimple>
       <w:r>
         <w:t>: Running EOL with Astah GSN model</w:t>
       </w:r>
@@ -15182,27 +15192,14 @@
       <w:r>
         <w:t xml:space="preserve">Table </w:t>
       </w:r>
-      <w:r>
-        <w:fldChar w:fldCharType="begin"/>
-      </w:r>
-      <w:r>
-        <w:instrText xml:space="preserve"> SEQ Table \* ARABIC </w:instrText>
-      </w:r>
-      <w:r>
-        <w:fldChar w:fldCharType="separate"/>
-      </w:r>
-      <w:r>
-        <w:rPr>
-          <w:noProof/>
-        </w:rPr>
-        <w:t>5</w:t>
-      </w:r>
-      <w:r>
-        <w:rPr>
-          <w:noProof/>
-        </w:rPr>
-        <w:fldChar w:fldCharType="end"/>
-      </w:r>
+      <w:fldSimple w:instr=" SEQ Table \* ARABIC ">
+        <w:r>
+          <w:rPr>
+            <w:noProof/>
+          </w:rPr>
+          <w:t>5</w:t>
+        </w:r>
+      </w:fldSimple>
       <w:r>
         <w:t>: Astah GSN Driver</w:t>
       </w:r>
@@ -15592,27 +15589,14 @@
       <w:r>
         <w:t xml:space="preserve">Table </w:t>
       </w:r>
-      <w:r>
-        <w:fldChar w:fldCharType="begin"/>
-      </w:r>
-      <w:r>
-        <w:instrText xml:space="preserve"> SEQ Table \* ARABIC </w:instrText>
-      </w:r>
-      <w:r>
-        <w:fldChar w:fldCharType="separate"/>
-      </w:r>
-      <w:r>
-        <w:rPr>
-          <w:noProof/>
-        </w:rPr>
-        <w:t>6</w:t>
-      </w:r>
-      <w:r>
-        <w:rPr>
-          <w:noProof/>
-        </w:rPr>
-        <w:fldChar w:fldCharType="end"/>
-      </w:r>
+      <w:fldSimple w:instr=" SEQ Table \* ARABIC ">
+        <w:r>
+          <w:rPr>
+            <w:noProof/>
+          </w:rPr>
+          <w:t>6</w:t>
+        </w:r>
+      </w:fldSimple>
       <w:r>
         <w:t>: Astah GSN Driver Single Element Getters</w:t>
       </w:r>
@@ -16157,27 +16141,14 @@
       <w:r>
         <w:t xml:space="preserve">Table </w:t>
       </w:r>
-      <w:r>
-        <w:fldChar w:fldCharType="begin"/>
-      </w:r>
-      <w:r>
-        <w:instrText xml:space="preserve"> SEQ Table \* ARABIC </w:instrText>
-      </w:r>
-      <w:r>
-        <w:fldChar w:fldCharType="separate"/>
-      </w:r>
-      <w:r>
-        <w:rPr>
-          <w:noProof/>
-        </w:rPr>
-        <w:t>7</w:t>
-      </w:r>
-      <w:r>
-        <w:rPr>
-          <w:noProof/>
-        </w:rPr>
-        <w:fldChar w:fldCharType="end"/>
-      </w:r>
+      <w:fldSimple w:instr=" SEQ Table \* ARABIC ">
+        <w:r>
+          <w:rPr>
+            <w:noProof/>
+          </w:rPr>
+          <w:t>7</w:t>
+        </w:r>
+      </w:fldSimple>
       <w:r>
         <w:t xml:space="preserve">: Astah GSN Driver Multiple Element (List) </w:t>
       </w:r>
@@ -16800,27 +16771,14 @@
       <w:r>
         <w:t xml:space="preserve">Table </w:t>
       </w:r>
-      <w:r>
-        <w:fldChar w:fldCharType="begin"/>
-      </w:r>
-      <w:r>
-        <w:instrText xml:space="preserve"> SEQ Table \* ARABIC </w:instrText>
-      </w:r>
-      <w:r>
-        <w:fldChar w:fldCharType="separate"/>
-      </w:r>
-      <w:r>
-        <w:rPr>
-          <w:noProof/>
-        </w:rPr>
-        <w:t>8</w:t>
-      </w:r>
-      <w:r>
-        <w:rPr>
-          <w:noProof/>
-        </w:rPr>
-        <w:fldChar w:fldCharType="end"/>
-      </w:r>
+      <w:fldSimple w:instr=" SEQ Table \* ARABIC ">
+        <w:r>
+          <w:rPr>
+            <w:noProof/>
+          </w:rPr>
+          <w:t>8</w:t>
+        </w:r>
+      </w:fldSimple>
       <w:r>
         <w:t xml:space="preserve">: </w:t>
       </w:r>
@@ -17082,27 +17040,14 @@
       <w:r>
         <w:t xml:space="preserve">Table </w:t>
       </w:r>
-      <w:r>
-        <w:fldChar w:fldCharType="begin"/>
-      </w:r>
-      <w:r>
-        <w:instrText xml:space="preserve"> SEQ Table \* ARABIC </w:instrText>
-      </w:r>
-      <w:r>
-        <w:fldChar w:fldCharType="separate"/>
-      </w:r>
-      <w:r>
-        <w:rPr>
-          <w:noProof/>
-        </w:rPr>
-        <w:t>9</w:t>
-      </w:r>
-      <w:r>
-        <w:rPr>
-          <w:noProof/>
-        </w:rPr>
-        <w:fldChar w:fldCharType="end"/>
-      </w:r>
+      <w:fldSimple w:instr=" SEQ Table \* ARABIC ">
+        <w:r>
+          <w:rPr>
+            <w:noProof/>
+          </w:rPr>
+          <w:t>9</w:t>
+        </w:r>
+      </w:fldSimple>
       <w:r>
         <w:t>: Astah GSN Driver Element Creator Commands</w:t>
       </w:r>
@@ -17305,27 +17250,14 @@
       <w:r>
         <w:t xml:space="preserve">Table </w:t>
       </w:r>
-      <w:r>
-        <w:fldChar w:fldCharType="begin"/>
-      </w:r>
-      <w:r>
-        <w:instrText xml:space="preserve"> SEQ Table \* ARABIC </w:instrText>
-      </w:r>
-      <w:r>
-        <w:fldChar w:fldCharType="separate"/>
-      </w:r>
-      <w:r>
-        <w:rPr>
-          <w:noProof/>
-        </w:rPr>
-        <w:t>10</w:t>
-      </w:r>
-      <w:r>
-        <w:rPr>
-          <w:noProof/>
-        </w:rPr>
-        <w:fldChar w:fldCharType="end"/>
-      </w:r>
+      <w:fldSimple w:instr=" SEQ Table \* ARABIC ">
+        <w:r>
+          <w:rPr>
+            <w:noProof/>
+          </w:rPr>
+          <w:t>10</w:t>
+        </w:r>
+      </w:fldSimple>
       <w:r>
         <w:t>: Astah GSN Driver Element Delete Commands</w:t>
       </w:r>
@@ -18724,27 +18656,14 @@
       <w:r>
         <w:t xml:space="preserve">Listing </w:t>
       </w:r>
-      <w:r>
-        <w:fldChar w:fldCharType="begin"/>
-      </w:r>
-      <w:r>
-        <w:instrText xml:space="preserve"> SEQ Listing \* ARABIC </w:instrText>
-      </w:r>
-      <w:r>
-        <w:fldChar w:fldCharType="separate"/>
-      </w:r>
-      <w:r>
-        <w:rPr>
-          <w:noProof/>
-        </w:rPr>
-        <w:t>1</w:t>
-      </w:r>
-      <w:r>
-        <w:rPr>
-          <w:noProof/>
-        </w:rPr>
-        <w:fldChar w:fldCharType="end"/>
-      </w:r>
+      <w:fldSimple w:instr=" SEQ Listing \* ARABIC ">
+        <w:r>
+          <w:rPr>
+            <w:noProof/>
+          </w:rPr>
+          <w:t>1</w:t>
+        </w:r>
+      </w:fldSimple>
       <w:r>
         <w:t>: EVL usage example</w:t>
       </w:r>
@@ -19060,27 +18979,14 @@
       <w:r>
         <w:t xml:space="preserve">Listing </w:t>
       </w:r>
-      <w:r>
-        <w:fldChar w:fldCharType="begin"/>
-      </w:r>
-      <w:r>
-        <w:instrText xml:space="preserve"> SEQ Listing \* ARABIC </w:instrText>
-      </w:r>
-      <w:r>
-        <w:fldChar w:fldCharType="separate"/>
-      </w:r>
-      <w:r>
-        <w:rPr>
-          <w:noProof/>
-        </w:rPr>
-        <w:t>2</w:t>
-      </w:r>
-      <w:r>
-        <w:rPr>
-          <w:noProof/>
-        </w:rPr>
-        <w:fldChar w:fldCharType="end"/>
-      </w:r>
+      <w:fldSimple w:instr=" SEQ Listing \* ARABIC ">
+        <w:r>
+          <w:rPr>
+            <w:noProof/>
+          </w:rPr>
+          <w:t>2</w:t>
+        </w:r>
+      </w:fldSimple>
       <w:r>
         <w:t xml:space="preserve">: </w:t>
       </w:r>
@@ -19407,27 +19313,14 @@
       <w:r>
         <w:t xml:space="preserve">Listing </w:t>
       </w:r>
-      <w:r>
-        <w:fldChar w:fldCharType="begin"/>
-      </w:r>
-      <w:r>
-        <w:instrText xml:space="preserve"> SEQ Listing \* ARABIC </w:instrText>
-      </w:r>
-      <w:r>
-        <w:fldChar w:fldCharType="separate"/>
-      </w:r>
-      <w:r>
-        <w:rPr>
-          <w:noProof/>
-        </w:rPr>
-        <w:t>3</w:t>
-      </w:r>
-      <w:r>
-        <w:rPr>
-          <w:noProof/>
-        </w:rPr>
-        <w:fldChar w:fldCharType="end"/>
-      </w:r>
+      <w:fldSimple w:instr=" SEQ Listing \* ARABIC ">
+        <w:r>
+          <w:rPr>
+            <w:noProof/>
+          </w:rPr>
+          <w:t>3</w:t>
+        </w:r>
+      </w:fldSimple>
       <w:r>
         <w:t xml:space="preserve">: </w:t>
       </w:r>
@@ -19642,27 +19535,14 @@
       <w:r>
         <w:t xml:space="preserve">Figure </w:t>
       </w:r>
-      <w:r>
-        <w:fldChar w:fldCharType="begin"/>
-      </w:r>
-      <w:r>
-        <w:instrText xml:space="preserve"> SEQ Figure \* ARABIC </w:instrText>
-      </w:r>
-      <w:r>
-        <w:fldChar w:fldCharType="separate"/>
-      </w:r>
-      <w:r>
-        <w:rPr>
-          <w:noProof/>
-        </w:rPr>
-        <w:t>4</w:t>
-      </w:r>
-      <w:r>
-        <w:rPr>
-          <w:noProof/>
-        </w:rPr>
-        <w:fldChar w:fldCharType="end"/>
-      </w:r>
+      <w:fldSimple w:instr=" SEQ Figure \* ARABIC ">
+        <w:r>
+          <w:rPr>
+            <w:noProof/>
+          </w:rPr>
+          <w:t>4</w:t>
+        </w:r>
+      </w:fldSimple>
       <w:r>
         <w:t>: An Example GSN Diagram from GSN Standards Document</w:t>
       </w:r>
@@ -20287,27 +20167,14 @@
       <w:r>
         <w:t xml:space="preserve">Table </w:t>
       </w:r>
-      <w:r>
-        <w:fldChar w:fldCharType="begin"/>
-      </w:r>
-      <w:r>
-        <w:instrText xml:space="preserve"> SEQ Table \* ARABIC </w:instrText>
-      </w:r>
-      <w:r>
-        <w:fldChar w:fldCharType="separate"/>
-      </w:r>
-      <w:r>
-        <w:rPr>
-          <w:noProof/>
-        </w:rPr>
-        <w:t>11</w:t>
-      </w:r>
-      <w:r>
-        <w:rPr>
-          <w:noProof/>
-        </w:rPr>
-        <w:fldChar w:fldCharType="end"/>
-      </w:r>
+      <w:fldSimple w:instr=" SEQ Table \* ARABIC ">
+        <w:r>
+          <w:rPr>
+            <w:noProof/>
+          </w:rPr>
+          <w:t>11</w:t>
+        </w:r>
+      </w:fldSimple>
       <w:r>
         <w:t xml:space="preserve">: </w:t>
       </w:r>
@@ -22106,27 +21973,14 @@
       <w:r>
         <w:t xml:space="preserve">Listing </w:t>
       </w:r>
-      <w:r>
-        <w:fldChar w:fldCharType="begin"/>
-      </w:r>
-      <w:r>
-        <w:instrText xml:space="preserve"> SEQ Listing \* ARABIC </w:instrText>
-      </w:r>
-      <w:r>
-        <w:fldChar w:fldCharType="separate"/>
-      </w:r>
-      <w:r>
-        <w:rPr>
-          <w:noProof/>
-        </w:rPr>
-        <w:t>4</w:t>
-      </w:r>
-      <w:r>
-        <w:rPr>
-          <w:noProof/>
-        </w:rPr>
-        <w:fldChar w:fldCharType="end"/>
-      </w:r>
+      <w:fldSimple w:instr=" SEQ Listing \* ARABIC ">
+        <w:r>
+          <w:rPr>
+            <w:noProof/>
+          </w:rPr>
+          <w:t>4</w:t>
+        </w:r>
+      </w:fldSimple>
       <w:r>
         <w:t xml:space="preserve">: </w:t>
       </w:r>
@@ -23244,27 +23098,14 @@
       <w:r>
         <w:t xml:space="preserve">Listing </w:t>
       </w:r>
-      <w:r>
-        <w:fldChar w:fldCharType="begin"/>
-      </w:r>
-      <w:r>
-        <w:instrText xml:space="preserve"> SEQ Listing \* ARABIC </w:instrText>
-      </w:r>
-      <w:r>
-        <w:fldChar w:fldCharType="separate"/>
-      </w:r>
-      <w:r>
-        <w:rPr>
-          <w:noProof/>
-        </w:rPr>
-        <w:t>5</w:t>
-      </w:r>
-      <w:r>
-        <w:rPr>
-          <w:noProof/>
-        </w:rPr>
-        <w:fldChar w:fldCharType="end"/>
-      </w:r>
+      <w:fldSimple w:instr=" SEQ Listing \* ARABIC ">
+        <w:r>
+          <w:rPr>
+            <w:noProof/>
+          </w:rPr>
+          <w:t>5</w:t>
+        </w:r>
+      </w:fldSimple>
       <w:r>
         <w:t xml:space="preserve">: </w:t>
       </w:r>
@@ -23683,27 +23524,14 @@
       <w:r>
         <w:t xml:space="preserve">Listing </w:t>
       </w:r>
-      <w:r>
-        <w:fldChar w:fldCharType="begin"/>
-      </w:r>
-      <w:r>
-        <w:instrText xml:space="preserve"> SEQ Listing \* ARABIC </w:instrText>
-      </w:r>
-      <w:r>
-        <w:fldChar w:fldCharType="separate"/>
-      </w:r>
-      <w:r>
-        <w:rPr>
-          <w:noProof/>
-        </w:rPr>
-        <w:t>6</w:t>
-      </w:r>
-      <w:r>
-        <w:rPr>
-          <w:noProof/>
-        </w:rPr>
-        <w:fldChar w:fldCharType="end"/>
-      </w:r>
+      <w:fldSimple w:instr=" SEQ Listing \* ARABIC ">
+        <w:r>
+          <w:rPr>
+            <w:noProof/>
+          </w:rPr>
+          <w:t>6</w:t>
+        </w:r>
+      </w:fldSimple>
       <w:r>
         <w:t xml:space="preserve">: </w:t>
       </w:r>
@@ -24186,27 +24014,14 @@
       <w:r>
         <w:t xml:space="preserve">Listing </w:t>
       </w:r>
-      <w:r>
-        <w:fldChar w:fldCharType="begin"/>
-      </w:r>
-      <w:r>
-        <w:instrText xml:space="preserve"> SEQ Listing \* ARABIC </w:instrText>
-      </w:r>
-      <w:r>
-        <w:fldChar w:fldCharType="separate"/>
-      </w:r>
-      <w:r>
-        <w:rPr>
-          <w:noProof/>
-        </w:rPr>
-        <w:t>7</w:t>
-      </w:r>
-      <w:r>
-        <w:rPr>
-          <w:noProof/>
-        </w:rPr>
-        <w:fldChar w:fldCharType="end"/>
-      </w:r>
+      <w:fldSimple w:instr=" SEQ Listing \* ARABIC ">
+        <w:r>
+          <w:rPr>
+            <w:noProof/>
+          </w:rPr>
+          <w:t>7</w:t>
+        </w:r>
+      </w:fldSimple>
       <w:r>
         <w:t xml:space="preserve">: </w:t>
       </w:r>
@@ -25224,27 +25039,14 @@
       <w:r>
         <w:t xml:space="preserve">Table </w:t>
       </w:r>
-      <w:r>
-        <w:fldChar w:fldCharType="begin"/>
-      </w:r>
-      <w:r>
-        <w:instrText xml:space="preserve"> SEQ Table \* ARABIC </w:instrText>
-      </w:r>
-      <w:r>
-        <w:fldChar w:fldCharType="separate"/>
-      </w:r>
-      <w:r>
-        <w:rPr>
-          <w:noProof/>
-        </w:rPr>
-        <w:t>12</w:t>
-      </w:r>
-      <w:r>
-        <w:rPr>
-          <w:noProof/>
-        </w:rPr>
-        <w:fldChar w:fldCharType="end"/>
-      </w:r>
+      <w:fldSimple w:instr=" SEQ Table \* ARABIC ">
+        <w:r>
+          <w:rPr>
+            <w:noProof/>
+          </w:rPr>
+          <w:t>12</w:t>
+        </w:r>
+      </w:fldSimple>
       <w:r>
         <w:t xml:space="preserve">: </w:t>
       </w:r>
@@ -25388,27 +25190,14 @@
       <w:r>
         <w:t xml:space="preserve">Figure </w:t>
       </w:r>
-      <w:r>
-        <w:fldChar w:fldCharType="begin"/>
-      </w:r>
-      <w:r>
-        <w:instrText xml:space="preserve"> SEQ Figure \* ARABIC </w:instrText>
-      </w:r>
-      <w:r>
-        <w:fldChar w:fldCharType="separate"/>
-      </w:r>
-      <w:r>
-        <w:rPr>
-          <w:noProof/>
-        </w:rPr>
-        <w:t>5</w:t>
-      </w:r>
-      <w:r>
-        <w:rPr>
-          <w:noProof/>
-        </w:rPr>
-        <w:fldChar w:fldCharType="end"/>
-      </w:r>
+      <w:fldSimple w:instr=" SEQ Figure \* ARABIC ">
+        <w:r>
+          <w:rPr>
+            <w:noProof/>
+          </w:rPr>
+          <w:t>5</w:t>
+        </w:r>
+      </w:fldSimple>
       <w:r>
         <w:t xml:space="preserve">: </w:t>
       </w:r>
@@ -26707,27 +26496,14 @@
       <w:r>
         <w:t xml:space="preserve">Listing </w:t>
       </w:r>
-      <w:r>
-        <w:fldChar w:fldCharType="begin"/>
-      </w:r>
-      <w:r>
-        <w:instrText xml:space="preserve"> SEQ Listing \* ARABIC </w:instrText>
-      </w:r>
-      <w:r>
-        <w:fldChar w:fldCharType="separate"/>
-      </w:r>
-      <w:r>
-        <w:rPr>
-          <w:noProof/>
-        </w:rPr>
-        <w:t>8</w:t>
-      </w:r>
-      <w:r>
-        <w:rPr>
-          <w:noProof/>
-        </w:rPr>
-        <w:fldChar w:fldCharType="end"/>
-      </w:r>
+      <w:fldSimple w:instr=" SEQ Listing \* ARABIC ">
+        <w:r>
+          <w:rPr>
+            <w:noProof/>
+          </w:rPr>
+          <w:t>8</w:t>
+        </w:r>
+      </w:fldSimple>
       <w:r>
         <w:t xml:space="preserve">: </w:t>
       </w:r>
@@ -27479,27 +27255,14 @@
       <w:r>
         <w:t xml:space="preserve">Listing </w:t>
       </w:r>
-      <w:r>
-        <w:fldChar w:fldCharType="begin"/>
-      </w:r>
-      <w:r>
-        <w:instrText xml:space="preserve"> SEQ Listing \* ARABIC </w:instrText>
-      </w:r>
-      <w:r>
-        <w:fldChar w:fldCharType="separate"/>
-      </w:r>
-      <w:r>
-        <w:rPr>
-          <w:noProof/>
-        </w:rPr>
-        <w:t>9</w:t>
-      </w:r>
-      <w:r>
-        <w:rPr>
-          <w:noProof/>
-        </w:rPr>
-        <w:fldChar w:fldCharType="end"/>
-      </w:r>
+      <w:fldSimple w:instr=" SEQ Listing \* ARABIC ">
+        <w:r>
+          <w:rPr>
+            <w:noProof/>
+          </w:rPr>
+          <w:t>9</w:t>
+        </w:r>
+      </w:fldSimple>
       <w:r>
         <w:t xml:space="preserve">: </w:t>
       </w:r>
@@ -27615,27 +27378,14 @@
       <w:r>
         <w:t xml:space="preserve">Figure </w:t>
       </w:r>
-      <w:r>
-        <w:fldChar w:fldCharType="begin"/>
-      </w:r>
-      <w:r>
-        <w:instrText xml:space="preserve"> SEQ Figure \* ARABIC </w:instrText>
-      </w:r>
-      <w:r>
-        <w:fldChar w:fldCharType="separate"/>
-      </w:r>
-      <w:r>
-        <w:rPr>
-          <w:noProof/>
-        </w:rPr>
-        <w:t>6</w:t>
-      </w:r>
-      <w:r>
-        <w:rPr>
-          <w:noProof/>
-        </w:rPr>
-        <w:fldChar w:fldCharType="end"/>
-      </w:r>
+      <w:fldSimple w:instr=" SEQ Figure \* ARABIC ">
+        <w:r>
+          <w:rPr>
+            <w:noProof/>
+          </w:rPr>
+          <w:t>6</w:t>
+        </w:r>
+      </w:fldSimple>
       <w:r>
         <w:t>: An Example GSN Diagram for Coffee Cup Safety Cases</w:t>
       </w:r>
@@ -27939,24 +27689,14 @@
       <w:r>
         <w:t xml:space="preserve">Table </w:t>
       </w:r>
-      <w:r>
-        <w:fldChar w:fldCharType="begin"/>
-      </w:r>
-      <w:r>
-        <w:instrText xml:space="preserve"> SEQ Table \* ARABIC </w:instrText>
-      </w:r>
-      <w:r>
-        <w:fldChar w:fldCharType="separate"/>
-      </w:r>
-      <w:r>
-        <w:rPr>
-          <w:noProof/>
-        </w:rPr>
-        <w:t>13</w:t>
-      </w:r>
-      <w:r>
-        <w:fldChar w:fldCharType="end"/>
-      </w:r>
+      <w:fldSimple w:instr=" SEQ Table \* ARABIC ">
+        <w:r>
+          <w:rPr>
+            <w:noProof/>
+          </w:rPr>
+          <w:t>13</w:t>
+        </w:r>
+      </w:fldSimple>
       <w:r>
         <w:t>: Coffee Cup Safety Case GSN Diagram EOL examples</w:t>
       </w:r>
@@ -27971,6 +27711,10 @@
         <w:jc w:val="center"/>
       </w:pPr>
       <w:r>
+        <w:rPr>
+          <w:noProof/>
+          <w:lang w:eastAsia="en-CA"/>
+        </w:rPr>
         <w:drawing>
           <wp:inline distT="0" distB="0" distL="0" distR="0" wp14:anchorId="11D662C8" wp14:editId="6898465B">
             <wp:extent cx="6065520" cy="5524500"/>
@@ -28018,24 +27762,14 @@
       <w:r>
         <w:t xml:space="preserve">Figure </w:t>
       </w:r>
-      <w:r>
-        <w:fldChar w:fldCharType="begin"/>
-      </w:r>
-      <w:r>
-        <w:instrText xml:space="preserve"> SEQ Figure \* ARABIC </w:instrText>
-      </w:r>
-      <w:r>
-        <w:fldChar w:fldCharType="separate"/>
-      </w:r>
-      <w:r>
-        <w:rPr>
-          <w:noProof/>
-        </w:rPr>
-        <w:t>7</w:t>
-      </w:r>
-      <w:r>
-        <w:fldChar w:fldCharType="end"/>
-      </w:r>
+      <w:fldSimple w:instr=" SEQ Figure \* ARABIC ">
+        <w:r>
+          <w:rPr>
+            <w:noProof/>
+          </w:rPr>
+          <w:t>7</w:t>
+        </w:r>
+      </w:fldSimple>
       <w:r>
         <w:t>: Coffe</w:t>
       </w:r>
@@ -28420,24 +28154,14 @@
       <w:r>
         <w:t xml:space="preserve">Listing </w:t>
       </w:r>
-      <w:r>
-        <w:fldChar w:fldCharType="begin"/>
-      </w:r>
-      <w:r>
-        <w:instrText xml:space="preserve"> SEQ Listing \* ARABIC </w:instrText>
-      </w:r>
-      <w:r>
-        <w:fldChar w:fldCharType="separate"/>
-      </w:r>
-      <w:r>
-        <w:rPr>
-          <w:noProof/>
-        </w:rPr>
-        <w:t>10</w:t>
-      </w:r>
-      <w:r>
-        <w:fldChar w:fldCharType="end"/>
-      </w:r>
+      <w:fldSimple w:instr=" SEQ Listing \* ARABIC ">
+        <w:r>
+          <w:rPr>
+            <w:noProof/>
+          </w:rPr>
+          <w:t>10</w:t>
+        </w:r>
+      </w:fldSimple>
       <w:r>
         <w:t>: Coffee Cup Safety Case GSN Diagram EVL example</w:t>
       </w:r>
@@ -28449,6 +28173,10 @@
         <w:jc w:val="center"/>
       </w:pPr>
       <w:r>
+        <w:rPr>
+          <w:noProof/>
+          <w:lang w:eastAsia="en-CA"/>
+        </w:rPr>
         <w:drawing>
           <wp:inline distT="0" distB="0" distL="0" distR="0" wp14:anchorId="34CFF7A3" wp14:editId="295BF53E">
             <wp:extent cx="6073140" cy="4800600"/>
@@ -28493,24 +28221,14 @@
       <w:r>
         <w:t xml:space="preserve">Figure </w:t>
       </w:r>
-      <w:r>
-        <w:fldChar w:fldCharType="begin"/>
-      </w:r>
-      <w:r>
-        <w:instrText xml:space="preserve"> SEQ Figure \* ARABIC </w:instrText>
-      </w:r>
-      <w:r>
-        <w:fldChar w:fldCharType="separate"/>
-      </w:r>
-      <w:r>
-        <w:rPr>
-          <w:noProof/>
-        </w:rPr>
-        <w:t>8</w:t>
-      </w:r>
-      <w:r>
-        <w:fldChar w:fldCharType="end"/>
-      </w:r>
+      <w:fldSimple w:instr=" SEQ Figure \* ARABIC ">
+        <w:r>
+          <w:rPr>
+            <w:noProof/>
+          </w:rPr>
+          <w:t>8</w:t>
+        </w:r>
+      </w:fldSimple>
       <w:r>
         <w:t>: Coffee Cup Safety Case GSN Diagram D Module</w:t>
       </w:r>
@@ -28786,24 +28504,14 @@
       <w:r>
         <w:t xml:space="preserve">Listing </w:t>
       </w:r>
-      <w:r>
-        <w:fldChar w:fldCharType="begin"/>
-      </w:r>
-      <w:r>
-        <w:instrText xml:space="preserve"> SEQ Listing \* ARABIC </w:instrText>
-      </w:r>
-      <w:r>
-        <w:fldChar w:fldCharType="separate"/>
-      </w:r>
-      <w:r>
-        <w:rPr>
-          <w:noProof/>
-        </w:rPr>
-        <w:t>11</w:t>
-      </w:r>
-      <w:r>
-        <w:fldChar w:fldCharType="end"/>
-      </w:r>
+      <w:fldSimple w:instr=" SEQ Listing \* ARABIC ">
+        <w:r>
+          <w:rPr>
+            <w:noProof/>
+          </w:rPr>
+          <w:t>11</w:t>
+        </w:r>
+      </w:fldSimple>
       <w:r>
         <w:t>: Coffee Cup Safety Case GSN Diagram EGL example</w:t>
       </w:r>
@@ -29910,35 +29618,12 @@
         <w:jc w:val="left"/>
       </w:pPr>
       <w:r>
-        <w:t xml:space="preserve">D.S. Kolovos, R.F. Paige and F.A. Polack, “The Epsilon Object Language (EOL)”, in </w:t>
+        <w:t xml:space="preserve">D. Kolovos, L. Rose, A. García-Domínguez and R. Paige, </w:t>
       </w:r>
       <w:r>
         <w:rPr>
           <w:i/>
         </w:rPr>
-        <w:t>European Conference on Model-Driven Architecture-Foundations and Applications</w:t>
-      </w:r>
-      <w:r>
-        <w:t>, Springer, Berlin, Heidelberg, 2006, pp. 128-142.</w:t>
-      </w:r>
-    </w:p>
-    <w:p>
-      <w:pPr>
-        <w:pStyle w:val="ListeParagraf"/>
-        <w:numPr>
-          <w:ilvl w:val="0"/>
-          <w:numId w:val="2"/>
-        </w:numPr>
-        <w:shd w:val="clear" w:color="auto" w:fill="FFFFFF" w:themeFill="background1"/>
-        <w:jc w:val="left"/>
-      </w:pPr>
-      <w:r>
-        <w:t xml:space="preserve">D. Kolovos, L. Rose, A. García-Domínguez and R. Paige, </w:t>
-      </w:r>
-      <w:r>
-        <w:rPr>
-          <w:i/>
-        </w:rPr>
         <w:t>The Epsilon Book.</w:t>
       </w:r>
       <w:r>
@@ -29948,25 +29633,7 @@
         <w:rPr>
           <w:sz w:val="22"/>
         </w:rPr>
-        <w:t>[Online</w:t>
-      </w:r>
-      <w:r>
-        <w:rPr>
-          <w:sz w:val="22"/>
-        </w:rPr>
-        <w:t>]</w:t>
-      </w:r>
-      <w:r>
-        <w:rPr>
-          <w:sz w:val="22"/>
-        </w:rPr>
-        <w:t>.</w:t>
-      </w:r>
-      <w:r>
-        <w:rPr>
-          <w:sz w:val="22"/>
-        </w:rPr>
-        <w:t xml:space="preserve"> </w:t>
+        <w:t xml:space="preserve">[Online]. </w:t>
       </w:r>
       <w:r>
         <w:t xml:space="preserve">Available: </w:t>
@@ -29980,13 +29647,30 @@
         </w:r>
       </w:hyperlink>
       <w:r>
-        <w:t>.</w:t>
-      </w:r>
-      <w:r>
-        <w:t xml:space="preserve"> Accessed: Jul. 10, 2020</w:t>
-      </w:r>
-      <w:r>
-        <w:t>.</w:t>
+        <w:t>. Accessed: Jul. 10, 2020.</w:t>
+      </w:r>
+    </w:p>
+    <w:p>
+      <w:pPr>
+        <w:pStyle w:val="ListeParagraf"/>
+        <w:numPr>
+          <w:ilvl w:val="0"/>
+          <w:numId w:val="2"/>
+        </w:numPr>
+        <w:shd w:val="clear" w:color="auto" w:fill="FFFFFF" w:themeFill="background1"/>
+        <w:jc w:val="left"/>
+      </w:pPr>
+      <w:r>
+        <w:t xml:space="preserve">D.S. Kolovos, R.F. Paige and F.A. Polack, “The Epsilon Object Language (EOL)”, in </w:t>
+      </w:r>
+      <w:r>
+        <w:rPr>
+          <w:i/>
+        </w:rPr>
+        <w:t>European Conference on Model-Driven Architecture-Foundations and Applications</w:t>
+      </w:r>
+      <w:r>
+        <w:t>, Springer, Berlin, Heidelberg, 2006, pp. 128-142.</w:t>
       </w:r>
     </w:p>
     <w:p>
@@ -34189,7 +33873,7 @@
 </file>
 
 <file path=customXml/itemProps1.xml><?xml version="1.0" encoding="utf-8"?>
-<ds:datastoreItem xmlns:ds="http://schemas.openxmlformats.org/officeDocument/2006/customXml" ds:itemID="{196B20EB-9FA8-4EC6-BD1D-6B3D238053E1}">
+<ds:datastoreItem xmlns:ds="http://schemas.openxmlformats.org/officeDocument/2006/customXml" ds:itemID="{71870A43-15B8-4592-B8AA-38221E1DA2D0}">
   <ds:schemaRefs>
     <ds:schemaRef ds:uri="http://schemas.openxmlformats.org/officeDocument/2006/bibliography"/>
   </ds:schemaRefs>

</xml_diff>

<commit_message>
Report - Ch2.2 Safety updated & References updated
</commit_message>
<xml_diff>
--- a/Project Report/BaranKaya_ProjectReport.docx
+++ b/Project Report/BaranKaya_ProjectReport.docx
@@ -1302,7 +1302,7 @@
       <w:pPr>
         <w:pStyle w:val="Balk1"/>
       </w:pPr>
-      <w:bookmarkStart w:id="0" w:name="_Toc45547793"/>
+      <w:bookmarkStart w:id="0" w:name="_Toc45724055"/>
       <w:r>
         <w:lastRenderedPageBreak/>
         <w:t>ABSTRACT</w:t>
@@ -1387,7 +1387,16 @@
               <w:rStyle w:val="Balk1Char"/>
               <w:color w:val="auto"/>
             </w:rPr>
-            <w:t>CONTENTS</w:t>
+            <w:t>CON</w:t>
+          </w:r>
+          <w:bookmarkStart w:id="1" w:name="_GoBack"/>
+          <w:bookmarkEnd w:id="1"/>
+          <w:r>
+            <w:rPr>
+              <w:rStyle w:val="Balk1Char"/>
+              <w:color w:val="auto"/>
+            </w:rPr>
+            <w:t>TENTS</w:t>
           </w:r>
         </w:p>
         <w:p>
@@ -1428,7 +1437,7 @@
             </w:rPr>
             <w:fldChar w:fldCharType="separate"/>
           </w:r>
-          <w:hyperlink w:anchor="_Toc45547793" w:history="1">
+          <w:hyperlink w:anchor="_Toc45724055" w:history="1">
             <w:r>
               <w:rPr>
                 <w:rStyle w:val="Kpr"/>
@@ -1455,7 +1464,7 @@
                 <w:noProof/>
                 <w:webHidden/>
               </w:rPr>
-              <w:instrText xml:space="preserve"> PAGEREF _Toc45547793 \h </w:instrText>
+              <w:instrText xml:space="preserve"> PAGEREF _Toc45724055 \h </w:instrText>
             </w:r>
             <w:r>
               <w:rPr>
@@ -1500,7 +1509,7 @@
               <w:lang w:eastAsia="en-CA"/>
             </w:rPr>
           </w:pPr>
-          <w:hyperlink w:anchor="_Toc45547794" w:history="1">
+          <w:hyperlink w:anchor="_Toc45724056" w:history="1">
             <w:r>
               <w:rPr>
                 <w:rStyle w:val="Kpr"/>
@@ -1543,7 +1552,7 @@
                 <w:noProof/>
                 <w:webHidden/>
               </w:rPr>
-              <w:instrText xml:space="preserve"> PAGEREF _Toc45547794 \h </w:instrText>
+              <w:instrText xml:space="preserve"> PAGEREF _Toc45724056 \h </w:instrText>
             </w:r>
             <w:r>
               <w:rPr>
@@ -1588,7 +1597,7 @@
               <w:lang w:eastAsia="en-CA"/>
             </w:rPr>
           </w:pPr>
-          <w:hyperlink w:anchor="_Toc45547795" w:history="1">
+          <w:hyperlink w:anchor="_Toc45724057" w:history="1">
             <w:r>
               <w:rPr>
                 <w:rStyle w:val="Kpr"/>
@@ -1631,7 +1640,7 @@
                 <w:noProof/>
                 <w:webHidden/>
               </w:rPr>
-              <w:instrText xml:space="preserve"> PAGEREF _Toc45547795 \h </w:instrText>
+              <w:instrText xml:space="preserve"> PAGEREF _Toc45724057 \h </w:instrText>
             </w:r>
             <w:r>
               <w:rPr>
@@ -1676,7 +1685,7 @@
               <w:lang w:eastAsia="en-CA"/>
             </w:rPr>
           </w:pPr>
-          <w:hyperlink w:anchor="_Toc45547796" w:history="1">
+          <w:hyperlink w:anchor="_Toc45724058" w:history="1">
             <w:r>
               <w:rPr>
                 <w:rStyle w:val="Kpr"/>
@@ -1719,7 +1728,7 @@
                 <w:noProof/>
                 <w:webHidden/>
               </w:rPr>
-              <w:instrText xml:space="preserve"> PAGEREF _Toc45547796 \h </w:instrText>
+              <w:instrText xml:space="preserve"> PAGEREF _Toc45724058 \h </w:instrText>
             </w:r>
             <w:r>
               <w:rPr>
@@ -1764,7 +1773,7 @@
               <w:lang w:eastAsia="en-CA"/>
             </w:rPr>
           </w:pPr>
-          <w:hyperlink w:anchor="_Toc45547797" w:history="1">
+          <w:hyperlink w:anchor="_Toc45724059" w:history="1">
             <w:r>
               <w:rPr>
                 <w:rStyle w:val="Kpr"/>
@@ -1786,7 +1795,7 @@
                 <w:rStyle w:val="Kpr"/>
                 <w:noProof/>
               </w:rPr>
-              <w:t>Safety Cases &amp; Goal Structuring Notations</w:t>
+              <w:t>Safety Cases &amp; Goal Structuring Notation</w:t>
             </w:r>
             <w:r>
               <w:rPr>
@@ -1807,7 +1816,7 @@
                 <w:noProof/>
                 <w:webHidden/>
               </w:rPr>
-              <w:instrText xml:space="preserve"> PAGEREF _Toc45547797 \h </w:instrText>
+              <w:instrText xml:space="preserve"> PAGEREF _Toc45724059 \h </w:instrText>
             </w:r>
             <w:r>
               <w:rPr>
@@ -1852,7 +1861,7 @@
               <w:lang w:eastAsia="en-CA"/>
             </w:rPr>
           </w:pPr>
-          <w:hyperlink w:anchor="_Toc45547798" w:history="1">
+          <w:hyperlink w:anchor="_Toc45724060" w:history="1">
             <w:r>
               <w:rPr>
                 <w:rStyle w:val="Kpr"/>
@@ -1895,7 +1904,7 @@
                 <w:noProof/>
                 <w:webHidden/>
               </w:rPr>
-              <w:instrText xml:space="preserve"> PAGEREF _Toc45547798 \h </w:instrText>
+              <w:instrText xml:space="preserve"> PAGEREF _Toc45724060 \h </w:instrText>
             </w:r>
             <w:r>
               <w:rPr>
@@ -1940,7 +1949,7 @@
               <w:lang w:eastAsia="en-CA"/>
             </w:rPr>
           </w:pPr>
-          <w:hyperlink w:anchor="_Toc45547799" w:history="1">
+          <w:hyperlink w:anchor="_Toc45724061" w:history="1">
             <w:r>
               <w:rPr>
                 <w:rStyle w:val="Kpr"/>
@@ -1983,7 +1992,7 @@
                 <w:noProof/>
                 <w:webHidden/>
               </w:rPr>
-              <w:instrText xml:space="preserve"> PAGEREF _Toc45547799 \h </w:instrText>
+              <w:instrText xml:space="preserve"> PAGEREF _Toc45724061 \h </w:instrText>
             </w:r>
             <w:r>
               <w:rPr>
@@ -2003,7 +2012,7 @@
                 <w:noProof/>
                 <w:webHidden/>
               </w:rPr>
-              <w:t>10</w:t>
+              <w:t>11</w:t>
             </w:r>
             <w:r>
               <w:rPr>
@@ -2028,7 +2037,7 @@
               <w:lang w:eastAsia="en-CA"/>
             </w:rPr>
           </w:pPr>
-          <w:hyperlink w:anchor="_Toc45547800" w:history="1">
+          <w:hyperlink w:anchor="_Toc45724062" w:history="1">
             <w:r>
               <w:rPr>
                 <w:rStyle w:val="Kpr"/>
@@ -2071,7 +2080,7 @@
                 <w:noProof/>
                 <w:webHidden/>
               </w:rPr>
-              <w:instrText xml:space="preserve"> PAGEREF _Toc45547800 \h </w:instrText>
+              <w:instrText xml:space="preserve"> PAGEREF _Toc45724062 \h </w:instrText>
             </w:r>
             <w:r>
               <w:rPr>
@@ -2091,7 +2100,7 @@
                 <w:noProof/>
                 <w:webHidden/>
               </w:rPr>
-              <w:t>12</w:t>
+              <w:t>13</w:t>
             </w:r>
             <w:r>
               <w:rPr>
@@ -2116,7 +2125,7 @@
               <w:lang w:eastAsia="en-CA"/>
             </w:rPr>
           </w:pPr>
-          <w:hyperlink w:anchor="_Toc45547801" w:history="1">
+          <w:hyperlink w:anchor="_Toc45724063" w:history="1">
             <w:r>
               <w:rPr>
                 <w:rStyle w:val="Kpr"/>
@@ -2159,7 +2168,7 @@
                 <w:noProof/>
                 <w:webHidden/>
               </w:rPr>
-              <w:instrText xml:space="preserve"> PAGEREF _Toc45547801 \h </w:instrText>
+              <w:instrText xml:space="preserve"> PAGEREF _Toc45724063 \h </w:instrText>
             </w:r>
             <w:r>
               <w:rPr>
@@ -2179,7 +2188,7 @@
                 <w:noProof/>
                 <w:webHidden/>
               </w:rPr>
-              <w:t>13</w:t>
+              <w:t>14</w:t>
             </w:r>
             <w:r>
               <w:rPr>
@@ -2204,7 +2213,7 @@
               <w:lang w:eastAsia="en-CA"/>
             </w:rPr>
           </w:pPr>
-          <w:hyperlink w:anchor="_Toc45547802" w:history="1">
+          <w:hyperlink w:anchor="_Toc45724064" w:history="1">
             <w:r>
               <w:rPr>
                 <w:rStyle w:val="Kpr"/>
@@ -2247,7 +2256,7 @@
                 <w:noProof/>
                 <w:webHidden/>
               </w:rPr>
-              <w:instrText xml:space="preserve"> PAGEREF _Toc45547802 \h </w:instrText>
+              <w:instrText xml:space="preserve"> PAGEREF _Toc45724064 \h </w:instrText>
             </w:r>
             <w:r>
               <w:rPr>
@@ -2267,7 +2276,7 @@
                 <w:noProof/>
                 <w:webHidden/>
               </w:rPr>
-              <w:t>13</w:t>
+              <w:t>14</w:t>
             </w:r>
             <w:r>
               <w:rPr>
@@ -2292,7 +2301,7 @@
               <w:lang w:eastAsia="en-CA"/>
             </w:rPr>
           </w:pPr>
-          <w:hyperlink w:anchor="_Toc45547803" w:history="1">
+          <w:hyperlink w:anchor="_Toc45724065" w:history="1">
             <w:r>
               <w:rPr>
                 <w:rStyle w:val="Kpr"/>
@@ -2335,7 +2344,7 @@
                 <w:noProof/>
                 <w:webHidden/>
               </w:rPr>
-              <w:instrText xml:space="preserve"> PAGEREF _Toc45547803 \h </w:instrText>
+              <w:instrText xml:space="preserve"> PAGEREF _Toc45724065 \h </w:instrText>
             </w:r>
             <w:r>
               <w:rPr>
@@ -2355,7 +2364,7 @@
                 <w:noProof/>
                 <w:webHidden/>
               </w:rPr>
-              <w:t>15</w:t>
+              <w:t>16</w:t>
             </w:r>
             <w:r>
               <w:rPr>
@@ -2380,7 +2389,7 @@
               <w:lang w:eastAsia="en-CA"/>
             </w:rPr>
           </w:pPr>
-          <w:hyperlink w:anchor="_Toc45547804" w:history="1">
+          <w:hyperlink w:anchor="_Toc45724066" w:history="1">
             <w:r>
               <w:rPr>
                 <w:rStyle w:val="Kpr"/>
@@ -2423,7 +2432,7 @@
                 <w:noProof/>
                 <w:webHidden/>
               </w:rPr>
-              <w:instrText xml:space="preserve"> PAGEREF _Toc45547804 \h </w:instrText>
+              <w:instrText xml:space="preserve"> PAGEREF _Toc45724066 \h </w:instrText>
             </w:r>
             <w:r>
               <w:rPr>
@@ -2443,7 +2452,7 @@
                 <w:noProof/>
                 <w:webHidden/>
               </w:rPr>
-              <w:t>16</w:t>
+              <w:t>17</w:t>
             </w:r>
             <w:r>
               <w:rPr>
@@ -2468,7 +2477,7 @@
               <w:lang w:eastAsia="en-CA"/>
             </w:rPr>
           </w:pPr>
-          <w:hyperlink w:anchor="_Toc45547805" w:history="1">
+          <w:hyperlink w:anchor="_Toc45724067" w:history="1">
             <w:r>
               <w:rPr>
                 <w:rStyle w:val="Kpr"/>
@@ -2511,7 +2520,7 @@
                 <w:noProof/>
                 <w:webHidden/>
               </w:rPr>
-              <w:instrText xml:space="preserve"> PAGEREF _Toc45547805 \h </w:instrText>
+              <w:instrText xml:space="preserve"> PAGEREF _Toc45724067 \h </w:instrText>
             </w:r>
             <w:r>
               <w:rPr>
@@ -2531,7 +2540,7 @@
                 <w:noProof/>
                 <w:webHidden/>
               </w:rPr>
-              <w:t>17</w:t>
+              <w:t>18</w:t>
             </w:r>
             <w:r>
               <w:rPr>
@@ -2556,7 +2565,7 @@
               <w:lang w:eastAsia="en-CA"/>
             </w:rPr>
           </w:pPr>
-          <w:hyperlink w:anchor="_Toc45547806" w:history="1">
+          <w:hyperlink w:anchor="_Toc45724068" w:history="1">
             <w:r>
               <w:rPr>
                 <w:rStyle w:val="Kpr"/>
@@ -2599,7 +2608,7 @@
                 <w:noProof/>
                 <w:webHidden/>
               </w:rPr>
-              <w:instrText xml:space="preserve"> PAGEREF _Toc45547806 \h </w:instrText>
+              <w:instrText xml:space="preserve"> PAGEREF _Toc45724068 \h </w:instrText>
             </w:r>
             <w:r>
               <w:rPr>
@@ -2619,7 +2628,7 @@
                 <w:noProof/>
                 <w:webHidden/>
               </w:rPr>
-              <w:t>19</w:t>
+              <w:t>20</w:t>
             </w:r>
             <w:r>
               <w:rPr>
@@ -2644,7 +2653,7 @@
               <w:lang w:eastAsia="en-CA"/>
             </w:rPr>
           </w:pPr>
-          <w:hyperlink w:anchor="_Toc45547807" w:history="1">
+          <w:hyperlink w:anchor="_Toc45724069" w:history="1">
             <w:r>
               <w:rPr>
                 <w:rStyle w:val="Kpr"/>
@@ -2687,7 +2696,7 @@
                 <w:noProof/>
                 <w:webHidden/>
               </w:rPr>
-              <w:instrText xml:space="preserve"> PAGEREF _Toc45547807 \h </w:instrText>
+              <w:instrText xml:space="preserve"> PAGEREF _Toc45724069 \h </w:instrText>
             </w:r>
             <w:r>
               <w:rPr>
@@ -2707,7 +2716,7 @@
                 <w:noProof/>
                 <w:webHidden/>
               </w:rPr>
-              <w:t>20</w:t>
+              <w:t>21</w:t>
             </w:r>
             <w:r>
               <w:rPr>
@@ -2732,7 +2741,7 @@
               <w:lang w:eastAsia="en-CA"/>
             </w:rPr>
           </w:pPr>
-          <w:hyperlink w:anchor="_Toc45547808" w:history="1">
+          <w:hyperlink w:anchor="_Toc45724070" w:history="1">
             <w:r>
               <w:rPr>
                 <w:rStyle w:val="Kpr"/>
@@ -2775,7 +2784,7 @@
                 <w:noProof/>
                 <w:webHidden/>
               </w:rPr>
-              <w:instrText xml:space="preserve"> PAGEREF _Toc45547808 \h </w:instrText>
+              <w:instrText xml:space="preserve"> PAGEREF _Toc45724070 \h </w:instrText>
             </w:r>
             <w:r>
               <w:rPr>
@@ -2795,7 +2804,7 @@
                 <w:noProof/>
                 <w:webHidden/>
               </w:rPr>
-              <w:t>20</w:t>
+              <w:t>21</w:t>
             </w:r>
             <w:r>
               <w:rPr>
@@ -2820,7 +2829,7 @@
               <w:lang w:eastAsia="en-CA"/>
             </w:rPr>
           </w:pPr>
-          <w:hyperlink w:anchor="_Toc45547809" w:history="1">
+          <w:hyperlink w:anchor="_Toc45724071" w:history="1">
             <w:r>
               <w:rPr>
                 <w:rStyle w:val="Kpr"/>
@@ -2863,7 +2872,7 @@
                 <w:noProof/>
                 <w:webHidden/>
               </w:rPr>
-              <w:instrText xml:space="preserve"> PAGEREF _Toc45547809 \h </w:instrText>
+              <w:instrText xml:space="preserve"> PAGEREF _Toc45724071 \h </w:instrText>
             </w:r>
             <w:r>
               <w:rPr>
@@ -2883,7 +2892,7 @@
                 <w:noProof/>
                 <w:webHidden/>
               </w:rPr>
-              <w:t>21</w:t>
+              <w:t>22</w:t>
             </w:r>
             <w:r>
               <w:rPr>
@@ -2908,7 +2917,7 @@
               <w:lang w:eastAsia="en-CA"/>
             </w:rPr>
           </w:pPr>
-          <w:hyperlink w:anchor="_Toc45547810" w:history="1">
+          <w:hyperlink w:anchor="_Toc45724072" w:history="1">
             <w:r>
               <w:rPr>
                 <w:rStyle w:val="Kpr"/>
@@ -2951,7 +2960,7 @@
                 <w:noProof/>
                 <w:webHidden/>
               </w:rPr>
-              <w:instrText xml:space="preserve"> PAGEREF _Toc45547810 \h </w:instrText>
+              <w:instrText xml:space="preserve"> PAGEREF _Toc45724072 \h </w:instrText>
             </w:r>
             <w:r>
               <w:rPr>
@@ -2971,7 +2980,7 @@
                 <w:noProof/>
                 <w:webHidden/>
               </w:rPr>
-              <w:t>22</w:t>
+              <w:t>23</w:t>
             </w:r>
             <w:r>
               <w:rPr>
@@ -2996,7 +3005,7 @@
               <w:lang w:eastAsia="en-CA"/>
             </w:rPr>
           </w:pPr>
-          <w:hyperlink w:anchor="_Toc45547811" w:history="1">
+          <w:hyperlink w:anchor="_Toc45724073" w:history="1">
             <w:r>
               <w:rPr>
                 <w:rStyle w:val="Kpr"/>
@@ -3039,7 +3048,7 @@
                 <w:noProof/>
                 <w:webHidden/>
               </w:rPr>
-              <w:instrText xml:space="preserve"> PAGEREF _Toc45547811 \h </w:instrText>
+              <w:instrText xml:space="preserve"> PAGEREF _Toc45724073 \h </w:instrText>
             </w:r>
             <w:r>
               <w:rPr>
@@ -3059,7 +3068,7 @@
                 <w:noProof/>
                 <w:webHidden/>
               </w:rPr>
-              <w:t>22</w:t>
+              <w:t>23</w:t>
             </w:r>
             <w:r>
               <w:rPr>
@@ -3084,7 +3093,7 @@
               <w:lang w:eastAsia="en-CA"/>
             </w:rPr>
           </w:pPr>
-          <w:hyperlink w:anchor="_Toc45547812" w:history="1">
+          <w:hyperlink w:anchor="_Toc45724074" w:history="1">
             <w:r>
               <w:rPr>
                 <w:rStyle w:val="Kpr"/>
@@ -3127,7 +3136,7 @@
                 <w:noProof/>
                 <w:webHidden/>
               </w:rPr>
-              <w:instrText xml:space="preserve"> PAGEREF _Toc45547812 \h </w:instrText>
+              <w:instrText xml:space="preserve"> PAGEREF _Toc45724074 \h </w:instrText>
             </w:r>
             <w:r>
               <w:rPr>
@@ -3147,7 +3156,7 @@
                 <w:noProof/>
                 <w:webHidden/>
               </w:rPr>
-              <w:t>26</w:t>
+              <w:t>27</w:t>
             </w:r>
             <w:r>
               <w:rPr>
@@ -3172,7 +3181,7 @@
               <w:lang w:eastAsia="en-CA"/>
             </w:rPr>
           </w:pPr>
-          <w:hyperlink w:anchor="_Toc45547813" w:history="1">
+          <w:hyperlink w:anchor="_Toc45724075" w:history="1">
             <w:r>
               <w:rPr>
                 <w:rStyle w:val="Kpr"/>
@@ -3215,7 +3224,7 @@
                 <w:noProof/>
                 <w:webHidden/>
               </w:rPr>
-              <w:instrText xml:space="preserve"> PAGEREF _Toc45547813 \h </w:instrText>
+              <w:instrText xml:space="preserve"> PAGEREF _Toc45724075 \h </w:instrText>
             </w:r>
             <w:r>
               <w:rPr>
@@ -3235,7 +3244,7 @@
                 <w:noProof/>
                 <w:webHidden/>
               </w:rPr>
-              <w:t>28</w:t>
+              <w:t>29</w:t>
             </w:r>
             <w:r>
               <w:rPr>
@@ -3260,7 +3269,7 @@
               <w:lang w:eastAsia="en-CA"/>
             </w:rPr>
           </w:pPr>
-          <w:hyperlink w:anchor="_Toc45547814" w:history="1">
+          <w:hyperlink w:anchor="_Toc45724076" w:history="1">
             <w:r>
               <w:rPr>
                 <w:rStyle w:val="Kpr"/>
@@ -3303,7 +3312,7 @@
                 <w:noProof/>
                 <w:webHidden/>
               </w:rPr>
-              <w:instrText xml:space="preserve"> PAGEREF _Toc45547814 \h </w:instrText>
+              <w:instrText xml:space="preserve"> PAGEREF _Toc45724076 \h </w:instrText>
             </w:r>
             <w:r>
               <w:rPr>
@@ -3323,7 +3332,7 @@
                 <w:noProof/>
                 <w:webHidden/>
               </w:rPr>
-              <w:t>28</w:t>
+              <w:t>29</w:t>
             </w:r>
             <w:r>
               <w:rPr>
@@ -3348,7 +3357,7 @@
               <w:lang w:eastAsia="en-CA"/>
             </w:rPr>
           </w:pPr>
-          <w:hyperlink w:anchor="_Toc45547815" w:history="1">
+          <w:hyperlink w:anchor="_Toc45724077" w:history="1">
             <w:r>
               <w:rPr>
                 <w:rStyle w:val="Kpr"/>
@@ -3391,7 +3400,7 @@
                 <w:noProof/>
                 <w:webHidden/>
               </w:rPr>
-              <w:instrText xml:space="preserve"> PAGEREF _Toc45547815 \h </w:instrText>
+              <w:instrText xml:space="preserve"> PAGEREF _Toc45724077 \h </w:instrText>
             </w:r>
             <w:r>
               <w:rPr>
@@ -3411,7 +3420,7 @@
                 <w:noProof/>
                 <w:webHidden/>
               </w:rPr>
-              <w:t>28</w:t>
+              <w:t>29</w:t>
             </w:r>
             <w:r>
               <w:rPr>
@@ -3436,7 +3445,7 @@
               <w:lang w:eastAsia="en-CA"/>
             </w:rPr>
           </w:pPr>
-          <w:hyperlink w:anchor="_Toc45547816" w:history="1">
+          <w:hyperlink w:anchor="_Toc45724078" w:history="1">
             <w:r>
               <w:rPr>
                 <w:rStyle w:val="Kpr"/>
@@ -3479,7 +3488,7 @@
                 <w:noProof/>
                 <w:webHidden/>
               </w:rPr>
-              <w:instrText xml:space="preserve"> PAGEREF _Toc45547816 \h </w:instrText>
+              <w:instrText xml:space="preserve"> PAGEREF _Toc45724078 \h </w:instrText>
             </w:r>
             <w:r>
               <w:rPr>
@@ -3499,7 +3508,7 @@
                 <w:noProof/>
                 <w:webHidden/>
               </w:rPr>
-              <w:t>31</w:t>
+              <w:t>32</w:t>
             </w:r>
             <w:r>
               <w:rPr>
@@ -3524,7 +3533,7 @@
               <w:lang w:eastAsia="en-CA"/>
             </w:rPr>
           </w:pPr>
-          <w:hyperlink w:anchor="_Toc45547817" w:history="1">
+          <w:hyperlink w:anchor="_Toc45724079" w:history="1">
             <w:r>
               <w:rPr>
                 <w:rStyle w:val="Kpr"/>
@@ -3567,7 +3576,7 @@
                 <w:noProof/>
                 <w:webHidden/>
               </w:rPr>
-              <w:instrText xml:space="preserve"> PAGEREF _Toc45547817 \h </w:instrText>
+              <w:instrText xml:space="preserve"> PAGEREF _Toc45724079 \h </w:instrText>
             </w:r>
             <w:r>
               <w:rPr>
@@ -3587,7 +3596,7 @@
                 <w:noProof/>
                 <w:webHidden/>
               </w:rPr>
-              <w:t>32</w:t>
+              <w:t>33</w:t>
             </w:r>
             <w:r>
               <w:rPr>
@@ -3612,7 +3621,7 @@
               <w:lang w:eastAsia="en-CA"/>
             </w:rPr>
           </w:pPr>
-          <w:hyperlink w:anchor="_Toc45547818" w:history="1">
+          <w:hyperlink w:anchor="_Toc45724080" w:history="1">
             <w:r>
               <w:rPr>
                 <w:rStyle w:val="Kpr"/>
@@ -3655,7 +3664,7 @@
                 <w:noProof/>
                 <w:webHidden/>
               </w:rPr>
-              <w:instrText xml:space="preserve"> PAGEREF _Toc45547818 \h </w:instrText>
+              <w:instrText xml:space="preserve"> PAGEREF _Toc45724080 \h </w:instrText>
             </w:r>
             <w:r>
               <w:rPr>
@@ -3675,7 +3684,7 @@
                 <w:noProof/>
                 <w:webHidden/>
               </w:rPr>
-              <w:t>33</w:t>
+              <w:t>34</w:t>
             </w:r>
             <w:r>
               <w:rPr>
@@ -3700,7 +3709,7 @@
               <w:lang w:eastAsia="en-CA"/>
             </w:rPr>
           </w:pPr>
-          <w:hyperlink w:anchor="_Toc45547819" w:history="1">
+          <w:hyperlink w:anchor="_Toc45724081" w:history="1">
             <w:r>
               <w:rPr>
                 <w:rStyle w:val="Kpr"/>
@@ -3743,7 +3752,7 @@
                 <w:noProof/>
                 <w:webHidden/>
               </w:rPr>
-              <w:instrText xml:space="preserve"> PAGEREF _Toc45547819 \h </w:instrText>
+              <w:instrText xml:space="preserve"> PAGEREF _Toc45724081 \h </w:instrText>
             </w:r>
             <w:r>
               <w:rPr>
@@ -3763,7 +3772,7 @@
                 <w:noProof/>
                 <w:webHidden/>
               </w:rPr>
-              <w:t>34</w:t>
+              <w:t>35</w:t>
             </w:r>
             <w:r>
               <w:rPr>
@@ -3788,7 +3797,7 @@
               <w:lang w:eastAsia="en-CA"/>
             </w:rPr>
           </w:pPr>
-          <w:hyperlink w:anchor="_Toc45547820" w:history="1">
+          <w:hyperlink w:anchor="_Toc45724082" w:history="1">
             <w:r>
               <w:rPr>
                 <w:rStyle w:val="Kpr"/>
@@ -3831,7 +3840,7 @@
                 <w:noProof/>
                 <w:webHidden/>
               </w:rPr>
-              <w:instrText xml:space="preserve"> PAGEREF _Toc45547820 \h </w:instrText>
+              <w:instrText xml:space="preserve"> PAGEREF _Toc45724082 \h </w:instrText>
             </w:r>
             <w:r>
               <w:rPr>
@@ -3851,7 +3860,7 @@
                 <w:noProof/>
                 <w:webHidden/>
               </w:rPr>
-              <w:t>34</w:t>
+              <w:t>35</w:t>
             </w:r>
             <w:r>
               <w:rPr>
@@ -3876,7 +3885,7 @@
               <w:lang w:eastAsia="en-CA"/>
             </w:rPr>
           </w:pPr>
-          <w:hyperlink w:anchor="_Toc45547821" w:history="1">
+          <w:hyperlink w:anchor="_Toc45724083" w:history="1">
             <w:r>
               <w:rPr>
                 <w:rStyle w:val="Kpr"/>
@@ -3919,7 +3928,7 @@
                 <w:noProof/>
                 <w:webHidden/>
               </w:rPr>
-              <w:instrText xml:space="preserve"> PAGEREF _Toc45547821 \h </w:instrText>
+              <w:instrText xml:space="preserve"> PAGEREF _Toc45724083 \h </w:instrText>
             </w:r>
             <w:r>
               <w:rPr>
@@ -3939,7 +3948,7 @@
                 <w:noProof/>
                 <w:webHidden/>
               </w:rPr>
-              <w:t>35</w:t>
+              <w:t>36</w:t>
             </w:r>
             <w:r>
               <w:rPr>
@@ -3964,7 +3973,7 @@
               <w:lang w:eastAsia="en-CA"/>
             </w:rPr>
           </w:pPr>
-          <w:hyperlink w:anchor="_Toc45547822" w:history="1">
+          <w:hyperlink w:anchor="_Toc45724084" w:history="1">
             <w:r>
               <w:rPr>
                 <w:rStyle w:val="Kpr"/>
@@ -4007,7 +4016,7 @@
                 <w:noProof/>
                 <w:webHidden/>
               </w:rPr>
-              <w:instrText xml:space="preserve"> PAGEREF _Toc45547822 \h </w:instrText>
+              <w:instrText xml:space="preserve"> PAGEREF _Toc45724084 \h </w:instrText>
             </w:r>
             <w:r>
               <w:rPr>
@@ -4027,7 +4036,7 @@
                 <w:noProof/>
                 <w:webHidden/>
               </w:rPr>
-              <w:t>36</w:t>
+              <w:t>37</w:t>
             </w:r>
             <w:r>
               <w:rPr>
@@ -4052,7 +4061,7 @@
               <w:lang w:eastAsia="en-CA"/>
             </w:rPr>
           </w:pPr>
-          <w:hyperlink w:anchor="_Toc45547823" w:history="1">
+          <w:hyperlink w:anchor="_Toc45724085" w:history="1">
             <w:r>
               <w:rPr>
                 <w:rStyle w:val="Kpr"/>
@@ -4095,7 +4104,7 @@
                 <w:noProof/>
                 <w:webHidden/>
               </w:rPr>
-              <w:instrText xml:space="preserve"> PAGEREF _Toc45547823 \h </w:instrText>
+              <w:instrText xml:space="preserve"> PAGEREF _Toc45724085 \h </w:instrText>
             </w:r>
             <w:r>
               <w:rPr>
@@ -4115,7 +4124,7 @@
                 <w:noProof/>
                 <w:webHidden/>
               </w:rPr>
-              <w:t>36</w:t>
+              <w:t>37</w:t>
             </w:r>
             <w:r>
               <w:rPr>
@@ -4140,7 +4149,7 @@
               <w:lang w:eastAsia="en-CA"/>
             </w:rPr>
           </w:pPr>
-          <w:hyperlink w:anchor="_Toc45547824" w:history="1">
+          <w:hyperlink w:anchor="_Toc45724086" w:history="1">
             <w:r>
               <w:rPr>
                 <w:rStyle w:val="Kpr"/>
@@ -4183,7 +4192,7 @@
                 <w:noProof/>
                 <w:webHidden/>
               </w:rPr>
-              <w:instrText xml:space="preserve"> PAGEREF _Toc45547824 \h </w:instrText>
+              <w:instrText xml:space="preserve"> PAGEREF _Toc45724086 \h </w:instrText>
             </w:r>
             <w:r>
               <w:rPr>
@@ -4203,7 +4212,7 @@
                 <w:noProof/>
                 <w:webHidden/>
               </w:rPr>
-              <w:t>37</w:t>
+              <w:t>38</w:t>
             </w:r>
             <w:r>
               <w:rPr>
@@ -4228,7 +4237,7 @@
               <w:lang w:eastAsia="en-CA"/>
             </w:rPr>
           </w:pPr>
-          <w:hyperlink w:anchor="_Toc45547825" w:history="1">
+          <w:hyperlink w:anchor="_Toc45724087" w:history="1">
             <w:r>
               <w:rPr>
                 <w:rStyle w:val="Kpr"/>
@@ -4271,7 +4280,7 @@
                 <w:noProof/>
                 <w:webHidden/>
               </w:rPr>
-              <w:instrText xml:space="preserve"> PAGEREF _Toc45547825 \h </w:instrText>
+              <w:instrText xml:space="preserve"> PAGEREF _Toc45724087 \h </w:instrText>
             </w:r>
             <w:r>
               <w:rPr>
@@ -4291,7 +4300,7 @@
                 <w:noProof/>
                 <w:webHidden/>
               </w:rPr>
-              <w:t>44</w:t>
+              <w:t>45</w:t>
             </w:r>
             <w:r>
               <w:rPr>
@@ -4316,7 +4325,7 @@
               <w:lang w:eastAsia="en-CA"/>
             </w:rPr>
           </w:pPr>
-          <w:hyperlink w:anchor="_Toc45547826" w:history="1">
+          <w:hyperlink w:anchor="_Toc45724088" w:history="1">
             <w:r>
               <w:rPr>
                 <w:rStyle w:val="Kpr"/>
@@ -4359,7 +4368,7 @@
                 <w:noProof/>
                 <w:webHidden/>
               </w:rPr>
-              <w:instrText xml:space="preserve"> PAGEREF _Toc45547826 \h </w:instrText>
+              <w:instrText xml:space="preserve"> PAGEREF _Toc45724088 \h </w:instrText>
             </w:r>
             <w:r>
               <w:rPr>
@@ -4379,7 +4388,7 @@
                 <w:noProof/>
                 <w:webHidden/>
               </w:rPr>
-              <w:t>49</w:t>
+              <w:t>50</w:t>
             </w:r>
             <w:r>
               <w:rPr>
@@ -4404,7 +4413,7 @@
               <w:lang w:eastAsia="en-CA"/>
             </w:rPr>
           </w:pPr>
-          <w:hyperlink w:anchor="_Toc45547827" w:history="1">
+          <w:hyperlink w:anchor="_Toc45724089" w:history="1">
             <w:r>
               <w:rPr>
                 <w:rStyle w:val="Kpr"/>
@@ -4447,7 +4456,7 @@
                 <w:noProof/>
                 <w:webHidden/>
               </w:rPr>
-              <w:instrText xml:space="preserve"> PAGEREF _Toc45547827 \h </w:instrText>
+              <w:instrText xml:space="preserve"> PAGEREF _Toc45724089 \h </w:instrText>
             </w:r>
             <w:r>
               <w:rPr>
@@ -4467,7 +4476,7 @@
                 <w:noProof/>
                 <w:webHidden/>
               </w:rPr>
-              <w:t>49</w:t>
+              <w:t>50</w:t>
             </w:r>
             <w:r>
               <w:rPr>
@@ -4492,7 +4501,7 @@
               <w:lang w:eastAsia="en-CA"/>
             </w:rPr>
           </w:pPr>
-          <w:hyperlink w:anchor="_Toc45547828" w:history="1">
+          <w:hyperlink w:anchor="_Toc45724090" w:history="1">
             <w:r>
               <w:rPr>
                 <w:rStyle w:val="Kpr"/>
@@ -4535,7 +4544,7 @@
                 <w:noProof/>
                 <w:webHidden/>
               </w:rPr>
-              <w:instrText xml:space="preserve"> PAGEREF _Toc45547828 \h </w:instrText>
+              <w:instrText xml:space="preserve"> PAGEREF _Toc45724090 \h </w:instrText>
             </w:r>
             <w:r>
               <w:rPr>
@@ -4555,7 +4564,7 @@
                 <w:noProof/>
                 <w:webHidden/>
               </w:rPr>
-              <w:t>50</w:t>
+              <w:t>51</w:t>
             </w:r>
             <w:r>
               <w:rPr>
@@ -4600,12 +4609,12 @@
           <w:numId w:val="1"/>
         </w:numPr>
       </w:pPr>
-      <w:bookmarkStart w:id="1" w:name="_Toc45547794"/>
+      <w:bookmarkStart w:id="2" w:name="_Toc45724056"/>
       <w:r>
         <w:lastRenderedPageBreak/>
         <w:t>INTRODUCTION</w:t>
       </w:r>
-      <w:bookmarkEnd w:id="1"/>
+      <w:bookmarkEnd w:id="2"/>
     </w:p>
     <w:p/>
     <w:p>
@@ -4646,7 +4655,7 @@
           <w:numId w:val="1"/>
         </w:numPr>
       </w:pPr>
-      <w:bookmarkStart w:id="2" w:name="_Toc45547795"/>
+      <w:bookmarkStart w:id="3" w:name="_Toc45724057"/>
       <w:r>
         <w:lastRenderedPageBreak/>
         <w:t>RELATED WOR</w:t>
@@ -4657,7 +4666,7 @@
       <w:r>
         <w:t>S</w:t>
       </w:r>
-      <w:bookmarkEnd w:id="2"/>
+      <w:bookmarkEnd w:id="3"/>
     </w:p>
     <w:p/>
     <w:p>
@@ -4671,7 +4680,13 @@
         <w:t xml:space="preserve">project developed for General Motors to use Epsilon on Astah GSN models. GM uses Model-Driven Engineering methods and Goal Structuring Notation diagrams for developing safety-critical systems. </w:t>
       </w:r>
       <w:r>
-        <w:t>In this paper MDE, safety-critical system development and Epsilon terminologies used thus</w:t>
+        <w:t xml:space="preserve">In this paper MDE, safety-critical system development and Epsilon terminologies </w:t>
+      </w:r>
+      <w:r>
+        <w:t xml:space="preserve">were </w:t>
+      </w:r>
+      <w:r>
+        <w:t>used thus</w:t>
       </w:r>
       <w:r>
         <w:t xml:space="preserve">, a summary of </w:t>
@@ -4680,13 +4695,31 @@
         <w:t xml:space="preserve">these three </w:t>
       </w:r>
       <w:r>
-        <w:t xml:space="preserve">has given </w:t>
+        <w:t>i</w:t>
+      </w:r>
+      <w:r>
+        <w:t xml:space="preserve">s given </w:t>
       </w:r>
       <w:r>
         <w:t>in section 2.1 to 2.3</w:t>
       </w:r>
       <w:r>
         <w:t xml:space="preserve">. </w:t>
+      </w:r>
+      <w:r>
+        <w:t xml:space="preserve">Firstly, MDE and why it is used will be explained in section 2.1. Then, in section 2.2 safety engineering, assurance cases and GSN diagrams will be clarified. Finally, </w:t>
+      </w:r>
+      <w:r>
+        <w:t xml:space="preserve">in </w:t>
+      </w:r>
+      <w:r>
+        <w:t>section 2.3 the Epsilon platform, EOL, EMC and challenges in developing a new driver for Epsilon</w:t>
+      </w:r>
+      <w:r>
+        <w:t xml:space="preserve"> will be addressed</w:t>
+      </w:r>
+      <w:r>
+        <w:t>.</w:t>
       </w:r>
     </w:p>
     <w:p/>
@@ -4698,11 +4731,11 @@
           <w:numId w:val="1"/>
         </w:numPr>
       </w:pPr>
-      <w:bookmarkStart w:id="3" w:name="_Toc45547796"/>
+      <w:bookmarkStart w:id="4" w:name="_Toc45724058"/>
       <w:r>
         <w:t>Model-Driven Engineering</w:t>
       </w:r>
-      <w:bookmarkEnd w:id="3"/>
+      <w:bookmarkEnd w:id="4"/>
     </w:p>
     <w:p/>
     <w:p>
@@ -4922,35 +4955,26 @@
           <w:numId w:val="1"/>
         </w:numPr>
       </w:pPr>
-      <w:bookmarkStart w:id="4" w:name="_Toc45547797"/>
-      <w:r>
-        <w:t>Safety Cases &amp; Goal Structuring Notations</w:t>
-      </w:r>
-      <w:bookmarkEnd w:id="4"/>
-    </w:p>
-    <w:p/>
+      <w:bookmarkStart w:id="5" w:name="_Toc45724059"/>
+      <w:r>
+        <w:t>Safety Cases &amp; Goal Structuring Notation</w:t>
+      </w:r>
+      <w:bookmarkEnd w:id="5"/>
+    </w:p>
     <w:p>
       <w:pPr>
         <w:spacing w:after="0" w:line="240" w:lineRule="auto"/>
       </w:pPr>
-      <w:r>
-        <w:t>Structure of the safety section: a) What is safety? (Definitions etc); b) How is safety engineered? (process: STPA, STAMP, v-model); c) How is safety argued? (GSN, assurance cases)</w:t>
-      </w:r>
     </w:p>
     <w:p>
       <w:pPr>
         <w:spacing w:after="0" w:line="240" w:lineRule="auto"/>
       </w:pPr>
-    </w:p>
-    <w:p>
-      <w:pPr>
-        <w:spacing w:after="0" w:line="240" w:lineRule="auto"/>
-      </w:pPr>
+      <w:r>
+        <w:t xml:space="preserve">Safety means unlikely to cause danger, injury or risk. System safety is similar to this definition. A safe system treats accidents as a control problem rather than a failure also, it tries to impose </w:t>
+      </w:r>
       <w:r>
         <w:lastRenderedPageBreak/>
-        <w:t xml:space="preserve">Safety means unlikely to cause danger, injury or risk. System safety is similar to this definition. A safe system treats accidents as a control problem rather than a failure also, it tries to impose </w:t>
-      </w:r>
-      <w:r>
         <w:t>restraints</w:t>
       </w:r>
       <w:r>
@@ -5069,50 +5093,90 @@
         <w:rPr>
           <w:lang w:eastAsia="en-CA"/>
         </w:rPr>
-        <w:t>Ensuring safety in the software system is a hard and complex job. Safety engineering…</w:t>
-      </w:r>
-    </w:p>
-    <w:p>
-      <w:pPr>
+        <w:t xml:space="preserve">Ensuring safety in the software system is a hard and </w:t>
+      </w:r>
+      <w:r>
         <w:rPr>
           <w:lang w:eastAsia="en-CA"/>
         </w:rPr>
-      </w:pPr>
+        <w:t xml:space="preserve">complex job. Safety engineering uses system constraints to arrange safety in the system itself. Enforcing and finding out </w:t>
+      </w:r>
       <w:r>
         <w:rPr>
           <w:lang w:eastAsia="en-CA"/>
         </w:rPr>
+        <w:t>these constraints</w:t>
+      </w:r>
+      <w:r>
+        <w:rPr>
+          <w:lang w:eastAsia="en-CA"/>
+        </w:rPr>
+        <w:t xml:space="preserve"> while designing the system is a very crucial step in safety engineering.</w:t>
+      </w:r>
+      <w:r>
+        <w:rPr>
+          <w:lang w:eastAsia="en-CA"/>
+        </w:rPr>
+        <w:t xml:space="preserve"> There are different methods to do so and one of the common ones is </w:t>
+      </w:r>
+      <w:r>
+        <w:rPr>
+          <w:lang w:eastAsia="en-CA"/>
+        </w:rPr>
         <w:t xml:space="preserve">STAMP </w:t>
       </w:r>
       <w:r>
         <w:rPr>
           <w:lang w:eastAsia="en-CA"/>
         </w:rPr>
-        <w:t xml:space="preserve">(System-Theoretic Accident Model and Processes) </w:t>
+        <w:t>(System-Theoretic Accident Model and Processes)</w:t>
       </w:r>
       <w:r>
         <w:rPr>
           <w:lang w:eastAsia="en-CA"/>
         </w:rPr>
+        <w:t>. STAMP</w:t>
+      </w:r>
+      <w:r>
+        <w:rPr>
+          <w:lang w:eastAsia="en-CA"/>
+        </w:rPr>
+        <w:t xml:space="preserve"> </w:t>
+      </w:r>
+      <w:r>
+        <w:rPr>
+          <w:lang w:eastAsia="en-CA"/>
+        </w:rPr>
         <w:t>tries to reduce</w:t>
       </w:r>
       <w:r>
         <w:rPr>
           <w:lang w:eastAsia="en-CA"/>
         </w:rPr>
-        <w:t xml:space="preserve"> component failures and component interaction failures with enforcing the safety constraints to the system [3].</w:t>
-      </w:r>
-    </w:p>
-    <w:p>
-      <w:pPr>
+        <w:t xml:space="preserve"> component failures and component interaction failures </w:t>
+      </w:r>
+      <w:r>
         <w:rPr>
           <w:lang w:eastAsia="en-CA"/>
         </w:rPr>
-      </w:pPr>
+        <w:t>by</w:t>
+      </w:r>
       <w:r>
         <w:rPr>
           <w:lang w:eastAsia="en-CA"/>
         </w:rPr>
+        <w:t xml:space="preserve"> enforcing the safety constraints to the system [3].</w:t>
+      </w:r>
+      <w:r>
+        <w:rPr>
+          <w:lang w:eastAsia="en-CA"/>
+        </w:rPr>
+        <w:t xml:space="preserve"> However, STAMP developed for general safety-critical systems not specifically for software systems. Thus, it lacks some aspects of software development methods. On the other hand, </w:t>
+      </w:r>
+      <w:r>
+        <w:rPr>
+          <w:lang w:eastAsia="en-CA"/>
+        </w:rPr>
         <w:t>STPA</w:t>
       </w:r>
       <w:r>
@@ -5125,12 +5189,24 @@
         <w:rPr>
           <w:lang w:eastAsia="en-CA"/>
         </w:rPr>
-        <w:t xml:space="preserve"> is an early hazard analysis technique. This technique tries to detect design flaws in both software and hardware systems.</w:t>
+        <w:t xml:space="preserve"> </w:t>
       </w:r>
       <w:r>
         <w:rPr>
           <w:lang w:eastAsia="en-CA"/>
         </w:rPr>
+        <w:t xml:space="preserve">is developed for safety-critical software development. It fills the gaps between safety-critical software development methods and STAMP. STPA </w:t>
+      </w:r>
+      <w:r>
+        <w:rPr>
+          <w:lang w:eastAsia="en-CA"/>
+        </w:rPr>
+        <w:t>is an early hazard analysis technique. This technique tries to detect design flaws in both software and hardware systems.</w:t>
+      </w:r>
+      <w:r>
+        <w:rPr>
+          <w:lang w:eastAsia="en-CA"/>
+        </w:rPr>
         <w:t xml:space="preserve"> STPA contains two steps: determining potential system hazards and identifying their occurrence possibilities</w:t>
       </w:r>
       <w:r>
@@ -5162,63 +5238,79 @@
         <w:rPr>
           <w:lang w:eastAsia="en-CA"/>
         </w:rPr>
-        <w:t>Managing safety</w:t>
-      </w:r>
-    </w:p>
-    <w:p>
-      <w:pPr>
+        <w:t xml:space="preserve">Developing a safety-critical system </w:t>
+      </w:r>
+      <w:r>
         <w:rPr>
           <w:lang w:eastAsia="en-CA"/>
         </w:rPr>
-      </w:pPr>
+        <w:t xml:space="preserve">should be safe from the beginning so it </w:t>
+      </w:r>
       <w:r>
         <w:rPr>
           <w:lang w:eastAsia="en-CA"/>
         </w:rPr>
-        <w:t>Safety maintenance</w:t>
-      </w:r>
-    </w:p>
-    <w:p>
-      <w:pPr>
+        <w:t xml:space="preserve">starts </w:t>
+      </w:r>
+      <w:r>
         <w:rPr>
           <w:lang w:eastAsia="en-CA"/>
         </w:rPr>
-      </w:pPr>
+        <w:t xml:space="preserve">in the </w:t>
+      </w:r>
       <w:r>
         <w:rPr>
           <w:lang w:eastAsia="en-CA"/>
         </w:rPr>
-        <w:t xml:space="preserve">Developing a safety-critical system </w:t>
+        <w:t xml:space="preserve">design phase. </w:t>
       </w:r>
       <w:r>
         <w:rPr>
           <w:lang w:eastAsia="en-CA"/>
         </w:rPr>
-        <w:t xml:space="preserve">should be safe from the beginning so it </w:t>
+        <w:t>It is harder to make an already designed system safer than designing a safer system from scratch.</w:t>
       </w:r>
       <w:r>
         <w:rPr>
           <w:lang w:eastAsia="en-CA"/>
         </w:rPr>
-        <w:t xml:space="preserve">starts </w:t>
+        <w:t xml:space="preserve"> Safety cases are a very crucial part of the </w:t>
       </w:r>
       <w:r>
         <w:rPr>
           <w:lang w:eastAsia="en-CA"/>
         </w:rPr>
-        <w:t xml:space="preserve">in the </w:t>
+        <w:t>safety systems</w:t>
       </w:r>
       <w:r>
         <w:rPr>
           <w:lang w:eastAsia="en-CA"/>
         </w:rPr>
-        <w:t xml:space="preserve">design phase. </w:t>
+        <w:t xml:space="preserve"> design process. </w:t>
       </w:r>
       <w:r>
         <w:rPr>
           <w:lang w:eastAsia="en-CA"/>
         </w:rPr>
-        <w:t>It is harder to make an already designed system safer than designing a safer system from scratch.</w:t>
+        <w:t xml:space="preserve">Each safety-critical industry has its standards for safety besides every safety case and its evidence must be objective and meet the safety requirements [6]. </w:t>
+      </w:r>
+      <w:r>
+        <w:rPr>
+          <w:lang w:eastAsia="en-CA"/>
+        </w:rPr>
+        <w:t>Using the text-based format for defining safety cases might be understandable for smaller systems but the bigger the system the more complex its safety cases become. Goal Structuring Notation (GSN) is a graphical solution to this problem. It is widely used in the safety-critical industries. GSN represents every argument and their relationships in the safety cases [7].</w:t>
+      </w:r>
+      <w:r>
+        <w:rPr>
+          <w:lang w:eastAsia="en-CA"/>
+        </w:rPr>
+        <w:t xml:space="preserve"> It is easier to see the safety claims and their evidence in the GSN diagrams rather than text-based ones.</w:t>
+      </w:r>
+      <w:r>
+        <w:rPr>
+          <w:lang w:eastAsia="en-CA"/>
+        </w:rPr>
+        <w:t xml:space="preserve"> Designing the system is just the beginning of the system’s lifecycle. Safety-critical systems require maintenance like any other system. As shown in the [8], using GSN diagrams would make it easier to maintain the system and safety case change process.</w:t>
       </w:r>
     </w:p>
     <w:p>
@@ -5236,11 +5328,11 @@
           <w:numId w:val="1"/>
         </w:numPr>
       </w:pPr>
-      <w:bookmarkStart w:id="5" w:name="_Toc45547798"/>
+      <w:bookmarkStart w:id="6" w:name="_Toc45724060"/>
       <w:r>
         <w:t>Epsilon</w:t>
       </w:r>
-      <w:bookmarkEnd w:id="5"/>
+      <w:bookmarkEnd w:id="6"/>
     </w:p>
     <w:p/>
     <w:p>
@@ -5254,7 +5346,13 @@
         <w:t>Extensible Platform of Integrated Languages for mOdel maNagement</w:t>
       </w:r>
       <w:r>
-        <w:t>) is a platform for model management operations such as validation, transformation or code generation [10].</w:t>
+        <w:t>) is a platform for model management operations such as validation, transformation or code generation [</w:t>
+      </w:r>
+      <w:r>
+        <w:t>9], [</w:t>
+      </w:r>
+      <w:r>
+        <w:t>10].</w:t>
       </w:r>
       <w:r>
         <w:t xml:space="preserve"> Epsilon has ten different languages for different model management tasks. Epsilon Object Language (EOL) is the </w:t>
@@ -5269,7 +5367,11 @@
         <w:t xml:space="preserve"> [11]</w:t>
       </w:r>
       <w:r>
-        <w:t xml:space="preserve">. All other languages inherited from EOL and they all use EOL syntax for reducing repetition and </w:t>
+        <w:t xml:space="preserve">. All other </w:t>
+      </w:r>
+      <w:r>
+        <w:lastRenderedPageBreak/>
+        <w:t xml:space="preserve">languages inherited from EOL and they all use EOL syntax for reducing repetition and </w:t>
       </w:r>
       <w:r>
         <w:t xml:space="preserve">better intelligibility </w:t>
@@ -5308,10 +5410,31 @@
         <w:t xml:space="preserve"> higher-level task-specific</w:t>
       </w:r>
       <w:r>
-        <w:t xml:space="preserve"> languages, however; it can be used for model access and modification as well.</w:t>
-      </w:r>
-      <w:r>
-        <w:t xml:space="preserve"> That’s why the Astah GSN driver developed for EOL so that it also usable from other task-specific Epsilon languages.</w:t>
+        <w:t xml:space="preserve"> languages, however; it can </w:t>
+      </w:r>
+      <w:r>
+        <w:t xml:space="preserve">also </w:t>
+      </w:r>
+      <w:r>
+        <w:t xml:space="preserve">be used for model access and modification </w:t>
+      </w:r>
+      <w:r>
+        <w:t>operations</w:t>
+      </w:r>
+      <w:r>
+        <w:t>.</w:t>
+      </w:r>
+      <w:r>
+        <w:t xml:space="preserve"> That’s why the Astah GSN driver developed for EOL so it </w:t>
+      </w:r>
+      <w:r>
+        <w:t>could</w:t>
+      </w:r>
+      <w:r>
+        <w:t xml:space="preserve"> be used </w:t>
+      </w:r>
+      <w:r>
+        <w:t>from other task-specific Epsilon languages.</w:t>
       </w:r>
     </w:p>
     <w:p>
@@ -5352,11 +5475,7 @@
         <w:t>The Epsilon Book [10</w:t>
       </w:r>
       <w:r>
-        <w:t xml:space="preserve">] explains </w:t>
-      </w:r>
-      <w:r>
-        <w:lastRenderedPageBreak/>
-        <w:t xml:space="preserve">that the </w:t>
+        <w:t xml:space="preserve">] explains that the </w:t>
       </w:r>
       <w:r>
         <w:t>EMC layer handles the file and model operations such as model loading, type&amp;ownership operations and creation/deletion/modification operations on the model.</w:t>
@@ -5405,8 +5524,6 @@
       <w:r>
         <w:t xml:space="preserve">management </w:t>
       </w:r>
-      <w:bookmarkStart w:id="6" w:name="_GoBack"/>
-      <w:bookmarkEnd w:id="6"/>
       <w:r>
         <w:t>for very big models.</w:t>
       </w:r>
@@ -5428,7 +5545,7 @@
           <w:numId w:val="1"/>
         </w:numPr>
       </w:pPr>
-      <w:bookmarkStart w:id="7" w:name="_Toc45547799"/>
+      <w:bookmarkStart w:id="7" w:name="_Toc45724061"/>
       <w:r>
         <w:lastRenderedPageBreak/>
         <w:t>REQUIREMENTS</w:t>
@@ -6429,7 +6546,13 @@
         <w:t xml:space="preserve">ements and how/where </w:t>
       </w:r>
       <w:r>
-        <w:t>they are collected explained. The next chapter will explain the design decisions of the project and what kind of changes/updates made while developing the project.</w:t>
+        <w:t xml:space="preserve">they are collected explained. The next chapter will explain the design decisions of the project and what kind of changes/updates made while developing </w:t>
+      </w:r>
+      <w:r>
+        <w:t>it</w:t>
+      </w:r>
+      <w:r>
+        <w:t>.</w:t>
       </w:r>
     </w:p>
     <w:p>
@@ -6448,7 +6571,7 @@
           <w:numId w:val="1"/>
         </w:numPr>
       </w:pPr>
-      <w:bookmarkStart w:id="8" w:name="_Toc45547800"/>
+      <w:bookmarkStart w:id="8" w:name="_Toc45724062"/>
       <w:r>
         <w:lastRenderedPageBreak/>
         <w:t>DESIGN</w:t>
@@ -6637,7 +6760,10 @@
         <w:t xml:space="preserve">the </w:t>
       </w:r>
       <w:r>
-        <w:t xml:space="preserve">HTML driver from Epsilon Labs [4] GitHub page and then has to run Eclipse from source code to use </w:t>
+        <w:t>HTML driver from Epsilon Labs [13</w:t>
+      </w:r>
+      <w:r>
+        <w:t xml:space="preserve">] GitHub page and then has to run Eclipse from source code to use </w:t>
       </w:r>
       <w:r>
         <w:t xml:space="preserve">the </w:t>
@@ -6667,11 +6793,11 @@
         <w:t xml:space="preserve">a </w:t>
       </w:r>
       <w:r>
-        <w:t xml:space="preserve">subset of the XML and using the Plain-XML </w:t>
+        <w:t xml:space="preserve">subset of the XML and </w:t>
       </w:r>
       <w:r>
         <w:lastRenderedPageBreak/>
-        <w:t xml:space="preserve">driver methods is for HTML driver’s developers. However, that means I couldn’t use </w:t>
+        <w:t xml:space="preserve">using the Plain-XML driver methods is for HTML driver’s developers. However, that means I couldn’t use </w:t>
       </w:r>
       <w:r>
         <w:t xml:space="preserve">the </w:t>
@@ -6704,7 +6830,7 @@
           <w:numId w:val="1"/>
         </w:numPr>
       </w:pPr>
-      <w:bookmarkStart w:id="9" w:name="_Toc45547801"/>
+      <w:bookmarkStart w:id="9" w:name="_Toc45724063"/>
       <w:r>
         <w:t xml:space="preserve">Implementing an Epsilon Driver for a </w:t>
       </w:r>
@@ -6826,7 +6952,7 @@
           <w:numId w:val="1"/>
         </w:numPr>
       </w:pPr>
-      <w:bookmarkStart w:id="10" w:name="_Toc45547802"/>
+      <w:bookmarkStart w:id="10" w:name="_Toc45724064"/>
       <w:r>
         <w:t xml:space="preserve">XMI </w:t>
       </w:r>
@@ -6853,7 +6979,10 @@
         <w:t>XMI (XML Metamodel Interchange) is an OMG (Object Management Group) standard format for interchanging MOF (Meta Object Facility) models</w:t>
       </w:r>
       <w:r>
-        <w:t xml:space="preserve"> [5]</w:t>
+        <w:t xml:space="preserve"> [14</w:t>
+      </w:r>
+      <w:r>
+        <w:t>]</w:t>
       </w:r>
       <w:r>
         <w:t xml:space="preserve"> such as GSN</w:t>
@@ -8042,7 +8171,7 @@
           <w:numId w:val="1"/>
         </w:numPr>
       </w:pPr>
-      <w:bookmarkStart w:id="11" w:name="_Toc45547803"/>
+      <w:bookmarkStart w:id="11" w:name="_Toc45724065"/>
       <w:r>
         <w:t xml:space="preserve">Using </w:t>
       </w:r>
@@ -8081,7 +8210,13 @@
         <w:t>are</w:t>
       </w:r>
       <w:r>
-        <w:t>n’t built-in Epsilon. EpsilonLab GitHub page [3]</w:t>
+        <w:t>n’t built-in Epsilon. EpsilonLab GitHub page [</w:t>
+      </w:r>
+      <w:r>
+        <w:t>1</w:t>
+      </w:r>
+      <w:r>
+        <w:t>3]</w:t>
       </w:r>
       <w:r>
         <w:t xml:space="preserve"> has a few EMC drivers for several models such as HTML, JDBC, JSON</w:t>
@@ -8286,7 +8421,7 @@
           <w:numId w:val="1"/>
         </w:numPr>
       </w:pPr>
-      <w:bookmarkStart w:id="12" w:name="_Toc45547804"/>
+      <w:bookmarkStart w:id="12" w:name="_Toc45724066"/>
       <w:r>
         <w:t xml:space="preserve">Using the Epsilon </w:t>
       </w:r>
@@ -8572,7 +8707,7 @@
           <w:szCs w:val="39"/>
         </w:rPr>
       </w:pPr>
-      <w:bookmarkStart w:id="13" w:name="_Toc45547805"/>
+      <w:bookmarkStart w:id="13" w:name="_Toc45724067"/>
       <w:r>
         <w:rPr>
           <w:sz w:val="39"/>
@@ -10046,7 +10181,7 @@
           <w:numId w:val="1"/>
         </w:numPr>
       </w:pPr>
-      <w:bookmarkStart w:id="14" w:name="_Toc45547806"/>
+      <w:bookmarkStart w:id="14" w:name="_Toc45724068"/>
       <w:r>
         <w:lastRenderedPageBreak/>
         <w:t xml:space="preserve">Problems with Astah GSN XMI </w:t>
@@ -10369,7 +10504,7 @@
           <w:numId w:val="1"/>
         </w:numPr>
       </w:pPr>
-      <w:bookmarkStart w:id="15" w:name="_Toc45547807"/>
+      <w:bookmarkStart w:id="15" w:name="_Toc45724069"/>
       <w:r>
         <w:lastRenderedPageBreak/>
         <w:t>IMPLEMENTATION</w:t>
@@ -10531,7 +10666,7 @@
           <w:numId w:val="1"/>
         </w:numPr>
       </w:pPr>
-      <w:bookmarkStart w:id="16" w:name="_Toc45547808"/>
+      <w:bookmarkStart w:id="16" w:name="_Toc45724070"/>
       <w:r>
         <w:t>GSN Model</w:t>
       </w:r>
@@ -10846,7 +10981,7 @@
           <w:numId w:val="1"/>
         </w:numPr>
       </w:pPr>
-      <w:bookmarkStart w:id="17" w:name="_Toc45547809"/>
+      <w:bookmarkStart w:id="17" w:name="_Toc45724071"/>
       <w:r>
         <w:t xml:space="preserve">GSN </w:t>
       </w:r>
@@ -11513,7 +11648,7 @@
           <w:numId w:val="1"/>
         </w:numPr>
       </w:pPr>
-      <w:bookmarkStart w:id="18" w:name="_Toc45547810"/>
+      <w:bookmarkStart w:id="18" w:name="_Toc45724072"/>
       <w:r>
         <w:lastRenderedPageBreak/>
         <w:t xml:space="preserve">GSN </w:t>
@@ -11724,7 +11859,7 @@
           <w:numId w:val="1"/>
         </w:numPr>
       </w:pPr>
-      <w:bookmarkStart w:id="19" w:name="_Toc45547811"/>
+      <w:bookmarkStart w:id="19" w:name="_Toc45724073"/>
       <w:r>
         <w:t>GSN Property Getter</w:t>
       </w:r>
@@ -13305,7 +13440,7 @@
           <w:numId w:val="1"/>
         </w:numPr>
       </w:pPr>
-      <w:bookmarkStart w:id="20" w:name="_Toc45547812"/>
+      <w:bookmarkStart w:id="20" w:name="_Toc45724074"/>
       <w:r>
         <w:lastRenderedPageBreak/>
         <w:t>G</w:t>
@@ -13950,7 +14085,7 @@
           <w:numId w:val="1"/>
         </w:numPr>
       </w:pPr>
-      <w:bookmarkStart w:id="21" w:name="_Toc45547813"/>
+      <w:bookmarkStart w:id="21" w:name="_Toc45724075"/>
       <w:r>
         <w:lastRenderedPageBreak/>
         <w:t xml:space="preserve">TESTING &amp; </w:t>
@@ -13981,7 +14116,7 @@
           <w:numId w:val="1"/>
         </w:numPr>
       </w:pPr>
-      <w:bookmarkStart w:id="22" w:name="_Toc45547814"/>
+      <w:bookmarkStart w:id="22" w:name="_Toc45724076"/>
       <w:r>
         <w:t xml:space="preserve">How </w:t>
       </w:r>
@@ -14002,7 +14137,7 @@
           <w:numId w:val="1"/>
         </w:numPr>
       </w:pPr>
-      <w:bookmarkStart w:id="23" w:name="_Toc45547815"/>
+      <w:bookmarkStart w:id="23" w:name="_Toc45724077"/>
       <w:r>
         <w:t>Loading the Astah GSN model into Epsilon</w:t>
       </w:r>
@@ -14266,7 +14401,7 @@
         </w:rPr>
         <w:lastRenderedPageBreak/>
         <w:drawing>
-          <wp:inline distT="0" distB="0" distL="0" distR="0" wp14:anchorId="09D676AC" wp14:editId="039366F3">
+          <wp:inline distT="0" distB="0" distL="0" distR="0" wp14:anchorId="0E201E89" wp14:editId="01403721">
             <wp:extent cx="5867400" cy="3520440"/>
             <wp:effectExtent l="0" t="0" r="0" b="3810"/>
             <wp:docPr id="1" name="Resim 1"/>
@@ -14436,7 +14571,7 @@
         </w:rPr>
         <w:lastRenderedPageBreak/>
         <w:drawing>
-          <wp:inline distT="0" distB="0" distL="0" distR="0" wp14:anchorId="48E1302C" wp14:editId="0201F529">
+          <wp:inline distT="0" distB="0" distL="0" distR="0" wp14:anchorId="178F99CC" wp14:editId="7B0BF269">
             <wp:extent cx="3669032" cy="3246120"/>
             <wp:effectExtent l="0" t="0" r="7620" b="0"/>
             <wp:docPr id="2" name="Resim 2"/>
@@ -14570,7 +14705,7 @@
           <w:lang w:eastAsia="en-CA"/>
         </w:rPr>
         <w:drawing>
-          <wp:inline distT="0" distB="0" distL="0" distR="0" wp14:anchorId="2026CBF6" wp14:editId="0B6B5A57">
+          <wp:inline distT="0" distB="0" distL="0" distR="0" wp14:anchorId="145FA08B" wp14:editId="339EB011">
             <wp:extent cx="3853180" cy="3291840"/>
             <wp:effectExtent l="0" t="0" r="0" b="3810"/>
             <wp:docPr id="3" name="Resim 3"/>
@@ -14633,7 +14768,7 @@
           <w:numId w:val="1"/>
         </w:numPr>
       </w:pPr>
-      <w:bookmarkStart w:id="24" w:name="_Toc45547816"/>
+      <w:bookmarkStart w:id="24" w:name="_Toc45724078"/>
       <w:r>
         <w:lastRenderedPageBreak/>
         <w:t>Reading/accessing GSN models with EOL</w:t>
@@ -16206,7 +16341,7 @@
           <w:numId w:val="1"/>
         </w:numPr>
       </w:pPr>
-      <w:bookmarkStart w:id="25" w:name="_Toc45547817"/>
+      <w:bookmarkStart w:id="25" w:name="_Toc45724079"/>
       <w:r>
         <w:t>Updating GSN models with EOL</w:t>
       </w:r>
@@ -16807,7 +16942,7 @@
           <w:numId w:val="1"/>
         </w:numPr>
       </w:pPr>
-      <w:bookmarkStart w:id="26" w:name="_Toc45547818"/>
+      <w:bookmarkStart w:id="26" w:name="_Toc45724080"/>
       <w:r>
         <w:t>Creating new elements in GSN model with EOL</w:t>
       </w:r>
@@ -17105,7 +17240,7 @@
           <w:numId w:val="1"/>
         </w:numPr>
       </w:pPr>
-      <w:bookmarkStart w:id="27" w:name="_Toc45547819"/>
+      <w:bookmarkStart w:id="27" w:name="_Toc45724081"/>
       <w:r>
         <w:t>Deleting elements in GSN model with EOL</w:t>
       </w:r>
@@ -17271,7 +17406,7 @@
           <w:numId w:val="1"/>
         </w:numPr>
       </w:pPr>
-      <w:bookmarkStart w:id="28" w:name="_Toc45547820"/>
+      <w:bookmarkStart w:id="28" w:name="_Toc45724082"/>
       <w:r>
         <w:t xml:space="preserve">Epsilon Validation Language </w:t>
       </w:r>
@@ -18683,7 +18818,7 @@
           <w:numId w:val="1"/>
         </w:numPr>
       </w:pPr>
-      <w:bookmarkStart w:id="29" w:name="_Toc45547821"/>
+      <w:bookmarkStart w:id="29" w:name="_Toc45724083"/>
       <w:r>
         <w:t xml:space="preserve">Epsilon Code Generation Language </w:t>
       </w:r>
@@ -19337,7 +19472,7 @@
           <w:numId w:val="1"/>
         </w:numPr>
       </w:pPr>
-      <w:bookmarkStart w:id="30" w:name="_Toc45547822"/>
+      <w:bookmarkStart w:id="30" w:name="_Toc45724084"/>
       <w:r>
         <w:t xml:space="preserve">Epsilon Transformation Language </w:t>
       </w:r>
@@ -19370,7 +19505,7 @@
           <w:numId w:val="1"/>
         </w:numPr>
       </w:pPr>
-      <w:bookmarkStart w:id="31" w:name="_Toc45547823"/>
+      <w:bookmarkStart w:id="31" w:name="_Toc45724085"/>
       <w:r>
         <w:t>GSN Model Examples</w:t>
       </w:r>
@@ -19445,7 +19580,7 @@
           <w:numId w:val="1"/>
         </w:numPr>
       </w:pPr>
-      <w:bookmarkStart w:id="32" w:name="_Toc45547824"/>
+      <w:bookmarkStart w:id="32" w:name="_Toc45724086"/>
       <w:r>
         <w:t>GSN Community Standard Model</w:t>
       </w:r>
@@ -19457,7 +19592,13 @@
         <w:t xml:space="preserve">GSN Community Standard Model is </w:t>
       </w:r>
       <w:r>
-        <w:t>an example model from GSN Community Standard Version 1 document [6].</w:t>
+        <w:t>an example model from GSN Communit</w:t>
+      </w:r>
+      <w:r>
+        <w:t>y Standard Version 1 document [15</w:t>
+      </w:r>
+      <w:r>
+        <w:t>].</w:t>
       </w:r>
       <w:r>
         <w:t xml:space="preserve"> This document explains the GSN basics, how and where to use it and the model structure.</w:t>
@@ -19478,7 +19619,7 @@
           <w:lang w:eastAsia="en-CA"/>
         </w:rPr>
         <w:drawing>
-          <wp:inline distT="0" distB="0" distL="0" distR="0" wp14:anchorId="3075680A" wp14:editId="23251676">
+          <wp:inline distT="0" distB="0" distL="0" distR="0" wp14:anchorId="69D53F29" wp14:editId="34E4F092">
             <wp:extent cx="5972810" cy="3718560"/>
             <wp:effectExtent l="0" t="0" r="8890" b="0"/>
             <wp:docPr id="4" name="Resim 4"/>
@@ -25147,7 +25288,7 @@
           <w:lang w:eastAsia="en-CA"/>
         </w:rPr>
         <w:drawing>
-          <wp:inline distT="0" distB="0" distL="0" distR="0" wp14:anchorId="60DB63A3" wp14:editId="5B8A5BF3">
+          <wp:inline distT="0" distB="0" distL="0" distR="0" wp14:anchorId="4DEDE15D" wp14:editId="39EB7BD6">
             <wp:extent cx="3984625" cy="2926080"/>
             <wp:effectExtent l="0" t="0" r="0" b="7620"/>
             <wp:docPr id="10" name="Resim 10"/>
@@ -27279,7 +27420,7 @@
           <w:numId w:val="1"/>
         </w:numPr>
       </w:pPr>
-      <w:bookmarkStart w:id="33" w:name="_Toc45547825"/>
+      <w:bookmarkStart w:id="33" w:name="_Toc45724087"/>
       <w:r>
         <w:t>Coffee Cup Safety Standards GSN M</w:t>
       </w:r>
@@ -27322,7 +27463,7 @@
           <w:lang w:eastAsia="en-CA"/>
         </w:rPr>
         <w:drawing>
-          <wp:inline distT="0" distB="0" distL="0" distR="0" wp14:anchorId="65F65D28" wp14:editId="3760A63E">
+          <wp:inline distT="0" distB="0" distL="0" distR="0" wp14:anchorId="19FA8C6C" wp14:editId="3BE9D03E">
             <wp:extent cx="5905500" cy="4937760"/>
             <wp:effectExtent l="0" t="0" r="0" b="0"/>
             <wp:docPr id="5" name="Resim 5"/>
@@ -27716,7 +27857,7 @@
           <w:lang w:eastAsia="en-CA"/>
         </w:rPr>
         <w:drawing>
-          <wp:inline distT="0" distB="0" distL="0" distR="0" wp14:anchorId="11D662C8" wp14:editId="6898465B">
+          <wp:inline distT="0" distB="0" distL="0" distR="0" wp14:anchorId="13E6BF88" wp14:editId="164E7231">
             <wp:extent cx="6065520" cy="5524500"/>
             <wp:effectExtent l="0" t="0" r="0" b="0"/>
             <wp:docPr id="8" name="Resim 8"/>
@@ -28178,7 +28319,7 @@
           <w:lang w:eastAsia="en-CA"/>
         </w:rPr>
         <w:drawing>
-          <wp:inline distT="0" distB="0" distL="0" distR="0" wp14:anchorId="34CFF7A3" wp14:editId="295BF53E">
+          <wp:inline distT="0" distB="0" distL="0" distR="0" wp14:anchorId="5A7F749A" wp14:editId="66A917A0">
             <wp:extent cx="6073140" cy="4800600"/>
             <wp:effectExtent l="0" t="0" r="3810" b="0"/>
             <wp:docPr id="9" name="Resim 9"/>
@@ -28527,7 +28668,7 @@
           <w:numId w:val="1"/>
         </w:numPr>
       </w:pPr>
-      <w:bookmarkStart w:id="34" w:name="_Toc45547826"/>
+      <w:bookmarkStart w:id="34" w:name="_Toc45724088"/>
       <w:r>
         <w:lastRenderedPageBreak/>
         <w:t>CONCLUSION</w:t>
@@ -28549,7 +28690,7 @@
           <w:numId w:val="1"/>
         </w:numPr>
       </w:pPr>
-      <w:bookmarkStart w:id="35" w:name="_Toc45547827"/>
+      <w:bookmarkStart w:id="35" w:name="_Toc45724089"/>
       <w:r>
         <w:t>Future Work</w:t>
       </w:r>
@@ -28613,7 +28754,7 @@
           <w:numId w:val="22"/>
         </w:numPr>
       </w:pPr>
-      <w:bookmarkStart w:id="36" w:name="_Toc45547828"/>
+      <w:bookmarkStart w:id="36" w:name="_Toc45724090"/>
       <w:r>
         <w:lastRenderedPageBreak/>
         <w:t>REFERENCES</w:t>
@@ -28643,16 +28784,7 @@
         <w:t xml:space="preserve">2012. pp. </w:t>
       </w:r>
       <w:r>
-        <w:rPr>
-          <w:highlight w:val="yellow"/>
-        </w:rPr>
-        <w:t>1-</w:t>
-      </w:r>
-      <w:r>
-        <w:rPr>
-          <w:highlight w:val="yellow"/>
-        </w:rPr>
-        <w:t>182</w:t>
+        <w:t>1-23</w:t>
       </w:r>
       <w:r>
         <w:t>.</w:t>
@@ -28923,16 +29055,7 @@
           <w:color w:val="auto"/>
           <w:u w:val="none"/>
         </w:rPr>
-        <w:t xml:space="preserve">MIT Press, 2012, pp. </w:t>
-      </w:r>
-      <w:r>
-        <w:rPr>
-          <w:rStyle w:val="Kpr"/>
-          <w:color w:val="auto"/>
-          <w:highlight w:val="yellow"/>
-          <w:u w:val="none"/>
-        </w:rPr>
-        <w:t>1-460</w:t>
+        <w:t>MIT Press, 2012, pp. 1-249</w:t>
       </w:r>
       <w:r>
         <w:rPr>
@@ -29269,7 +29392,7 @@
           <w:color w:val="auto"/>
           <w:u w:val="none"/>
         </w:rPr>
-        <w:t>T.P. Kelly and J.A. McDermid, “</w:t>
+        <w:t>T. Kelly, “</w:t>
       </w:r>
       <w:r>
         <w:rPr>
@@ -29357,7 +29480,7 @@
           <w:color w:val="auto"/>
           <w:u w:val="none"/>
         </w:rPr>
-        <w:t>aintenance</w:t>
+        <w:t>anagement</w:t>
       </w:r>
       <w:r>
         <w:rPr>
@@ -29365,7 +29488,7 @@
           <w:color w:val="auto"/>
           <w:u w:val="none"/>
         </w:rPr>
-        <w:t xml:space="preserve">”, in </w:t>
+        <w:t xml:space="preserve">”, </w:t>
       </w:r>
       <w:r>
         <w:rPr>
@@ -29374,16 +29497,7 @@
           <w:color w:val="auto"/>
           <w:u w:val="none"/>
         </w:rPr>
-        <w:t>International Conference on Computer S</w:t>
-      </w:r>
-      <w:r>
-        <w:rPr>
-          <w:rStyle w:val="Kpr"/>
-          <w:i/>
-          <w:color w:val="auto"/>
-          <w:u w:val="none"/>
-        </w:rPr>
-        <w:t>afety, Reliability, and Security</w:t>
+        <w:t>SAE transactions,</w:t>
       </w:r>
       <w:r>
         <w:rPr>
@@ -29391,7 +29505,7 @@
           <w:color w:val="auto"/>
           <w:u w:val="none"/>
         </w:rPr>
-        <w:t>, Springer, Berlin, Heidelberg, 1999, pp. 13-26.</w:t>
+        <w:t xml:space="preserve"> pp. 257-266, 2004.</w:t>
       </w:r>
     </w:p>
     <w:p>
@@ -29414,7 +29528,7 @@
           <w:color w:val="auto"/>
           <w:u w:val="none"/>
         </w:rPr>
-        <w:t>T. Kelly, “</w:t>
+        <w:t>T.P. Kelly and J.A. McDermid, “</w:t>
       </w:r>
       <w:r>
         <w:rPr>
@@ -29502,7 +29616,7 @@
           <w:color w:val="auto"/>
           <w:u w:val="none"/>
         </w:rPr>
-        <w:t>anagement</w:t>
+        <w:t>aintenance</w:t>
       </w:r>
       <w:r>
         <w:rPr>
@@ -29510,7 +29624,7 @@
           <w:color w:val="auto"/>
           <w:u w:val="none"/>
         </w:rPr>
-        <w:t xml:space="preserve">”, </w:t>
+        <w:t xml:space="preserve">”, in </w:t>
       </w:r>
       <w:r>
         <w:rPr>
@@ -29519,7 +29633,16 @@
           <w:color w:val="auto"/>
           <w:u w:val="none"/>
         </w:rPr>
-        <w:t>SAE transactions,</w:t>
+        <w:t>International Conference on Computer S</w:t>
+      </w:r>
+      <w:r>
+        <w:rPr>
+          <w:rStyle w:val="Kpr"/>
+          <w:i/>
+          <w:color w:val="auto"/>
+          <w:u w:val="none"/>
+        </w:rPr>
+        <w:t>afety, Reliability, and Security</w:t>
       </w:r>
       <w:r>
         <w:rPr>
@@ -29527,23 +29650,7 @@
           <w:color w:val="auto"/>
           <w:u w:val="none"/>
         </w:rPr>
-        <w:t xml:space="preserve"> pp. 257-266</w:t>
-      </w:r>
-      <w:r>
-        <w:rPr>
-          <w:rStyle w:val="Kpr"/>
-          <w:color w:val="auto"/>
-          <w:u w:val="none"/>
-        </w:rPr>
-        <w:t>, 2004</w:t>
-      </w:r>
-      <w:r>
-        <w:rPr>
-          <w:rStyle w:val="Kpr"/>
-          <w:color w:val="auto"/>
-          <w:u w:val="none"/>
-        </w:rPr>
-        <w:t>.</w:t>
+        <w:t>, Springer, Berlin, Heidelberg, 1999, pp. 13-26.</w:t>
       </w:r>
     </w:p>
     <w:p>
@@ -29890,94 +29997,30 @@
         </w:rPr>
       </w:pPr>
       <w:r>
-        <w:t>GSNAdmin</w:t>
-      </w:r>
-      <w:r>
-        <w:t>, “</w:t>
-      </w:r>
-      <w:r>
-        <w:t>What is</w:t>
-      </w:r>
-      <w:r>
-        <w:t xml:space="preserve"> the Goal Structuring Notation?”</w:t>
+        <w:t>Object Management Group (</w:t>
+      </w:r>
+      <w:r>
+        <w:t>OMG</w:t>
+      </w:r>
+      <w:r>
+        <w:t>)</w:t>
+      </w:r>
+      <w:r>
+        <w:t xml:space="preserve">, </w:t>
+      </w:r>
+      <w:r>
+        <w:t>“</w:t>
+      </w:r>
+      <w:r>
+        <w:t>XML Metadata Interchange (XMI</w:t>
+      </w:r>
+      <w:r>
+        <w:t>) Specification”</w:t>
       </w:r>
       <w:r>
         <w:t xml:space="preserve">, 2020. [Online]. Available: </w:t>
       </w:r>
       <w:hyperlink r:id="rId21" w:history="1">
-        <w:r>
-          <w:rPr>
-            <w:rStyle w:val="Kpr"/>
-          </w:rPr>
-          <w:t>https://www.goalstructuringnotation.info/archives/category/in-a-nutshell</w:t>
-        </w:r>
-      </w:hyperlink>
-      <w:r>
-        <w:t xml:space="preserve">. </w:t>
-      </w:r>
-      <w:r>
-        <w:t>Accessed</w:t>
-      </w:r>
-      <w:r>
-        <w:t>:</w:t>
-      </w:r>
-      <w:r>
-        <w:t xml:space="preserve"> </w:t>
-      </w:r>
-      <w:r>
-        <w:t xml:space="preserve">Jul. </w:t>
-      </w:r>
-      <w:r>
-        <w:t>04</w:t>
-      </w:r>
-      <w:r>
-        <w:t>,</w:t>
-      </w:r>
-      <w:r>
-        <w:t xml:space="preserve"> 2020.</w:t>
-      </w:r>
-    </w:p>
-    <w:p>
-      <w:pPr>
-        <w:pStyle w:val="ListeParagraf"/>
-        <w:numPr>
-          <w:ilvl w:val="0"/>
-          <w:numId w:val="2"/>
-        </w:numPr>
-        <w:shd w:val="clear" w:color="auto" w:fill="FFFFFF" w:themeFill="background1"/>
-        <w:jc w:val="left"/>
-        <w:rPr>
-          <w:rStyle w:val="Kpr"/>
-          <w:color w:val="auto"/>
-          <w:u w:val="none"/>
-        </w:rPr>
-      </w:pPr>
-      <w:r>
-        <w:lastRenderedPageBreak/>
-        <w:t>Object Management Group (</w:t>
-      </w:r>
-      <w:r>
-        <w:t>OMG</w:t>
-      </w:r>
-      <w:r>
-        <w:t>)</w:t>
-      </w:r>
-      <w:r>
-        <w:t xml:space="preserve">, </w:t>
-      </w:r>
-      <w:r>
-        <w:t>“</w:t>
-      </w:r>
-      <w:r>
-        <w:t>XML Metadata Interchange (XMI</w:t>
-      </w:r>
-      <w:r>
-        <w:t>) Specification”</w:t>
-      </w:r>
-      <w:r>
-        <w:t xml:space="preserve">, 2020. [Online]. Available: </w:t>
-      </w:r>
-      <w:hyperlink r:id="rId22" w:history="1">
         <w:r>
           <w:rPr>
             <w:rStyle w:val="Kpr"/>
@@ -30020,6 +30063,7 @@
         <w:jc w:val="left"/>
       </w:pPr>
       <w:r>
+        <w:lastRenderedPageBreak/>
         <w:t>The GSN Working Group Online, “</w:t>
       </w:r>
       <w:r>
@@ -30037,7 +30081,7 @@
       <w:r>
         <w:t xml:space="preserve">able: </w:t>
       </w:r>
-      <w:hyperlink r:id="rId23" w:history="1">
+      <w:hyperlink r:id="rId22" w:history="1">
         <w:r>
           <w:rPr>
             <w:rStyle w:val="Kpr"/>
@@ -33873,7 +33917,7 @@
 </file>
 
 <file path=customXml/itemProps1.xml><?xml version="1.0" encoding="utf-8"?>
-<ds:datastoreItem xmlns:ds="http://schemas.openxmlformats.org/officeDocument/2006/customXml" ds:itemID="{71870A43-15B8-4592-B8AA-38221E1DA2D0}">
+<ds:datastoreItem xmlns:ds="http://schemas.openxmlformats.org/officeDocument/2006/customXml" ds:itemID="{FB8F1A2D-004B-48DC-B1A8-FBBEBCB224F3}">
   <ds:schemaRefs>
     <ds:schemaRef ds:uri="http://schemas.openxmlformats.org/officeDocument/2006/bibliography"/>
   </ds:schemaRefs>

</xml_diff>

<commit_message>
Report - introduction&Conclusion drafts added.
</commit_message>
<xml_diff>
--- a/Project Report/BaranKaya_ProjectReport.docx
+++ b/Project Report/BaranKaya_ProjectReport.docx
@@ -1387,16 +1387,7 @@
               <w:rStyle w:val="Balk1Char"/>
               <w:color w:val="auto"/>
             </w:rPr>
-            <w:t>CON</w:t>
-          </w:r>
-          <w:bookmarkStart w:id="1" w:name="_GoBack"/>
-          <w:bookmarkEnd w:id="1"/>
-          <w:r>
-            <w:rPr>
-              <w:rStyle w:val="Balk1Char"/>
-              <w:color w:val="auto"/>
-            </w:rPr>
-            <w:t>TENTS</w:t>
+            <w:t>CONTENTS</w:t>
           </w:r>
         </w:p>
         <w:p>
@@ -4609,34 +4600,81 @@
           <w:numId w:val="1"/>
         </w:numPr>
       </w:pPr>
-      <w:bookmarkStart w:id="2" w:name="_Toc45724056"/>
+      <w:bookmarkStart w:id="1" w:name="_Toc45724056"/>
       <w:r>
         <w:lastRenderedPageBreak/>
         <w:t>INTRODUCTION</w:t>
       </w:r>
-      <w:bookmarkEnd w:id="2"/>
+      <w:bookmarkEnd w:id="1"/>
     </w:p>
     <w:p/>
     <w:p>
       <w:r>
-        <w:t>Intro</w:t>
-      </w:r>
-    </w:p>
-    <w:p>
-      <w:r>
-        <w:t xml:space="preserve">Explain </w:t>
-      </w:r>
-      <w:r>
-        <w:t xml:space="preserve">the </w:t>
-      </w:r>
-      <w:r>
-        <w:t>sections</w:t>
-      </w:r>
-      <w:r>
-        <w:t xml:space="preserve"> in the last paragraph</w:t>
-      </w:r>
-      <w:r>
-        <w:t>!!!!</w:t>
+        <w:t xml:space="preserve">Goal Structuring Notation is gained popularity among safety-critical systems. It is one of the most important steps of safety case development. However, with the safety-critical systems getting larger and larger each day, it becomes hard to manage GSN models. Epsilon is the open-source model management platform for all types of models but it requires individual drivers for each model type. Astah GSN is one of the most popular GSN tools due to its features but it lacks model management tools. This project developed for General Moldes to Epsilon model management platform on Astah GSN models. </w:t>
+      </w:r>
+    </w:p>
+    <w:p>
+      <w:r>
+        <w:t xml:space="preserve">Even though Epsilon is </w:t>
+      </w:r>
+      <w:r>
+        <w:t xml:space="preserve">an </w:t>
+      </w:r>
+      <w:r>
+        <w:t xml:space="preserve">open-source </w:t>
+      </w:r>
+      <w:r>
+        <w:t xml:space="preserve">platform, implementing a driver for a commercial tool like Astah GSN is more complicated than the open-source tools. </w:t>
+      </w:r>
+      <w:r>
+        <w:t>Astah GSN might be the best GSN tool out there but its XMI export feature lack consistency. Figuring out these problems and solving them extended the project’s due date. Although most of the problems are solved, some of them remain in the driver due to Astah GSN features. All challenges encountered while developing the project, design choices, implementation of the Java classes and the testing methods with a few examples are going to be explained in this project report.</w:t>
+      </w:r>
+    </w:p>
+    <w:p>
+      <w:r>
+        <w:t xml:space="preserve">The paper organized as follows: Section 2 mentions the related </w:t>
+      </w:r>
+      <w:r>
+        <w:t xml:space="preserve">academic </w:t>
+      </w:r>
+      <w:r>
+        <w:t xml:space="preserve">works about Model-Driven Engineering, safety engineering and the Epsilon. Section 3 lists the driver project’s requirements. In section 4, the design of the project and the </w:t>
+      </w:r>
+      <w:r>
+        <w:t xml:space="preserve">encountered </w:t>
+      </w:r>
+      <w:r>
+        <w:t xml:space="preserve">challenges presented. Section 5 explains the implementation and </w:t>
+      </w:r>
+      <w:r>
+        <w:t xml:space="preserve">every </w:t>
+      </w:r>
+      <w:r>
+        <w:t>Java class</w:t>
+      </w:r>
+      <w:r>
+        <w:t xml:space="preserve"> of the project</w:t>
+      </w:r>
+      <w:r>
+        <w:t xml:space="preserve">. In section 6, testing methods and evaluation techniques are given. Also, two </w:t>
+      </w:r>
+      <w:r>
+        <w:t>GSN model</w:t>
+      </w:r>
+      <w:r>
+        <w:t xml:space="preserve"> </w:t>
+      </w:r>
+      <w:r>
+        <w:t xml:space="preserve">samples </w:t>
+      </w:r>
+      <w:r>
+        <w:t>demonstrated</w:t>
+      </w:r>
+      <w:r>
+        <w:t xml:space="preserve"> in the Epsilon</w:t>
+      </w:r>
+      <w:r>
+        <w:t>. Lastly, section 7 summarizes the project and mentions the plans for the Astah GSN driver project.</w:t>
       </w:r>
     </w:p>
     <w:p>
@@ -4655,7 +4693,7 @@
           <w:numId w:val="1"/>
         </w:numPr>
       </w:pPr>
-      <w:bookmarkStart w:id="3" w:name="_Toc45724057"/>
+      <w:bookmarkStart w:id="2" w:name="_Toc45724057"/>
       <w:r>
         <w:lastRenderedPageBreak/>
         <w:t>RELATED WOR</w:t>
@@ -4666,7 +4704,7 @@
       <w:r>
         <w:t>S</w:t>
       </w:r>
-      <w:bookmarkEnd w:id="3"/>
+      <w:bookmarkEnd w:id="2"/>
     </w:p>
     <w:p/>
     <w:p>
@@ -4731,11 +4769,11 @@
           <w:numId w:val="1"/>
         </w:numPr>
       </w:pPr>
-      <w:bookmarkStart w:id="4" w:name="_Toc45724058"/>
+      <w:bookmarkStart w:id="3" w:name="_Toc45724058"/>
       <w:r>
         <w:t>Model-Driven Engineering</w:t>
       </w:r>
-      <w:bookmarkEnd w:id="4"/>
+      <w:bookmarkEnd w:id="3"/>
     </w:p>
     <w:p/>
     <w:p>
@@ -4955,11 +4993,11 @@
           <w:numId w:val="1"/>
         </w:numPr>
       </w:pPr>
-      <w:bookmarkStart w:id="5" w:name="_Toc45724059"/>
+      <w:bookmarkStart w:id="4" w:name="_Toc45724059"/>
       <w:r>
         <w:t>Safety Cases &amp; Goal Structuring Notation</w:t>
       </w:r>
-      <w:bookmarkEnd w:id="5"/>
+      <w:bookmarkEnd w:id="4"/>
     </w:p>
     <w:p>
       <w:pPr>
@@ -5099,194 +5137,170 @@
         <w:rPr>
           <w:lang w:eastAsia="en-CA"/>
         </w:rPr>
-        <w:t xml:space="preserve">complex job. Safety engineering uses system constraints to arrange safety in the system itself. Enforcing and finding out </w:t>
+        <w:t>complex job. Safety engineering uses system constraints to arrange safety in the system itself. Enforcing and finding out these constraints while designing the system is a very crucial step in safety engineering.</w:t>
       </w:r>
       <w:r>
         <w:rPr>
           <w:lang w:eastAsia="en-CA"/>
         </w:rPr>
-        <w:t>these constraints</w:t>
+        <w:t xml:space="preserve"> There are different methods to do so and one of the common ones is </w:t>
       </w:r>
       <w:r>
         <w:rPr>
           <w:lang w:eastAsia="en-CA"/>
         </w:rPr>
-        <w:t xml:space="preserve"> while designing the system is a very crucial step in safety engineering.</w:t>
+        <w:t xml:space="preserve">STAMP </w:t>
       </w:r>
       <w:r>
         <w:rPr>
           <w:lang w:eastAsia="en-CA"/>
         </w:rPr>
-        <w:t xml:space="preserve"> There are different methods to do so and one of the common ones is </w:t>
+        <w:t>(System-Theoretic Accident Model and Processes)</w:t>
       </w:r>
       <w:r>
         <w:rPr>
           <w:lang w:eastAsia="en-CA"/>
         </w:rPr>
-        <w:t xml:space="preserve">STAMP </w:t>
+        <w:t>. STAMP</w:t>
       </w:r>
       <w:r>
         <w:rPr>
           <w:lang w:eastAsia="en-CA"/>
         </w:rPr>
-        <w:t>(System-Theoretic Accident Model and Processes)</w:t>
+        <w:t xml:space="preserve"> </w:t>
       </w:r>
       <w:r>
         <w:rPr>
           <w:lang w:eastAsia="en-CA"/>
         </w:rPr>
-        <w:t>. STAMP</w:t>
+        <w:t>tries to reduce</w:t>
       </w:r>
       <w:r>
         <w:rPr>
           <w:lang w:eastAsia="en-CA"/>
         </w:rPr>
+        <w:t xml:space="preserve"> component failures and component interaction failures </w:t>
+      </w:r>
+      <w:r>
+        <w:rPr>
+          <w:lang w:eastAsia="en-CA"/>
+        </w:rPr>
+        <w:t>by</w:t>
+      </w:r>
+      <w:r>
+        <w:rPr>
+          <w:lang w:eastAsia="en-CA"/>
+        </w:rPr>
+        <w:t xml:space="preserve"> enforcing the safety constraints to the system [3].</w:t>
+      </w:r>
+      <w:r>
+        <w:rPr>
+          <w:lang w:eastAsia="en-CA"/>
+        </w:rPr>
+        <w:t xml:space="preserve"> However, STAMP developed for general safety-critical systems not specifically for software systems. Thus, it lacks some aspects of software development methods. On the other hand, </w:t>
+      </w:r>
+      <w:r>
+        <w:rPr>
+          <w:lang w:eastAsia="en-CA"/>
+        </w:rPr>
+        <w:t>STPA</w:t>
+      </w:r>
+      <w:r>
+        <w:rPr>
+          <w:lang w:eastAsia="en-CA"/>
+        </w:rPr>
+        <w:t xml:space="preserve"> (System-Theoretic Process Analysis)</w:t>
+      </w:r>
+      <w:r>
+        <w:rPr>
+          <w:lang w:eastAsia="en-CA"/>
+        </w:rPr>
         <w:t xml:space="preserve"> </w:t>
       </w:r>
       <w:r>
         <w:rPr>
           <w:lang w:eastAsia="en-CA"/>
         </w:rPr>
-        <w:t>tries to reduce</w:t>
+        <w:t xml:space="preserve">is developed for safety-critical software development. It fills the gaps between safety-critical software development methods and STAMP. STPA </w:t>
       </w:r>
       <w:r>
         <w:rPr>
           <w:lang w:eastAsia="en-CA"/>
         </w:rPr>
-        <w:t xml:space="preserve"> component failures and component interaction failures </w:t>
+        <w:t>is an early hazard analysis technique. This technique tries to detect design flaws in both software and hardware systems.</w:t>
       </w:r>
       <w:r>
         <w:rPr>
           <w:lang w:eastAsia="en-CA"/>
         </w:rPr>
-        <w:t>by</w:t>
+        <w:t xml:space="preserve"> STPA contains two steps: determining potential system hazards and identifying their occurrence possibilities</w:t>
       </w:r>
       <w:r>
         <w:rPr>
           <w:lang w:eastAsia="en-CA"/>
         </w:rPr>
-        <w:t xml:space="preserve"> enforcing the safety constraints to the system [3].</w:t>
+        <w:t xml:space="preserve"> [3]</w:t>
       </w:r>
       <w:r>
         <w:rPr>
           <w:lang w:eastAsia="en-CA"/>
         </w:rPr>
-        <w:t xml:space="preserve"> However, STAMP developed for general safety-critical systems not specifically for software systems. Thus, it lacks some aspects of software development methods. On the other hand, </w:t>
+        <w:t>.</w:t>
       </w:r>
       <w:r>
         <w:rPr>
           <w:lang w:eastAsia="en-CA"/>
         </w:rPr>
-        <w:t>STPA</w:t>
-      </w:r>
-      <w:r>
+        <w:t xml:space="preserve"> With STPA, designing a safe system from scratch is easier for designers and safety engineers.</w:t>
+      </w:r>
+    </w:p>
+    <w:p>
+      <w:pPr>
         <w:rPr>
           <w:lang w:eastAsia="en-CA"/>
         </w:rPr>
-        <w:t xml:space="preserve"> (System-Theoretic Process Analysis)</w:t>
-      </w:r>
+      </w:pPr>
       <w:r>
         <w:rPr>
           <w:lang w:eastAsia="en-CA"/>
         </w:rPr>
-        <w:t xml:space="preserve"> </w:t>
+        <w:t xml:space="preserve">Developing a safety-critical system </w:t>
       </w:r>
       <w:r>
         <w:rPr>
           <w:lang w:eastAsia="en-CA"/>
         </w:rPr>
-        <w:t xml:space="preserve">is developed for safety-critical software development. It fills the gaps between safety-critical software development methods and STAMP. STPA </w:t>
+        <w:t xml:space="preserve">should be safe from the beginning so it </w:t>
       </w:r>
       <w:r>
         <w:rPr>
           <w:lang w:eastAsia="en-CA"/>
         </w:rPr>
-        <w:t>is an early hazard analysis technique. This technique tries to detect design flaws in both software and hardware systems.</w:t>
+        <w:t xml:space="preserve">starts </w:t>
       </w:r>
       <w:r>
         <w:rPr>
           <w:lang w:eastAsia="en-CA"/>
         </w:rPr>
-        <w:t xml:space="preserve"> STPA contains two steps: determining potential system hazards and identifying their occurrence possibilities</w:t>
+        <w:t xml:space="preserve">in the </w:t>
       </w:r>
       <w:r>
         <w:rPr>
           <w:lang w:eastAsia="en-CA"/>
         </w:rPr>
-        <w:t xml:space="preserve"> [3]</w:t>
+        <w:t xml:space="preserve">design phase. </w:t>
       </w:r>
       <w:r>
         <w:rPr>
           <w:lang w:eastAsia="en-CA"/>
         </w:rPr>
-        <w:t>.</w:t>
+        <w:t>It is harder to make an already designed system safer than designing a safer system from scratch.</w:t>
       </w:r>
       <w:r>
         <w:rPr>
           <w:lang w:eastAsia="en-CA"/>
         </w:rPr>
-        <w:t xml:space="preserve"> With STPA, designing a safe system from scratch is easier for designers and safety engineers.</w:t>
-      </w:r>
-    </w:p>
-    <w:p>
-      <w:pPr>
-        <w:rPr>
-          <w:lang w:eastAsia="en-CA"/>
-        </w:rPr>
-      </w:pPr>
-      <w:r>
-        <w:rPr>
-          <w:lang w:eastAsia="en-CA"/>
-        </w:rPr>
-        <w:t xml:space="preserve">Developing a safety-critical system </w:t>
-      </w:r>
-      <w:r>
-        <w:rPr>
-          <w:lang w:eastAsia="en-CA"/>
-        </w:rPr>
-        <w:t xml:space="preserve">should be safe from the beginning so it </w:t>
-      </w:r>
-      <w:r>
-        <w:rPr>
-          <w:lang w:eastAsia="en-CA"/>
-        </w:rPr>
-        <w:t xml:space="preserve">starts </w:t>
-      </w:r>
-      <w:r>
-        <w:rPr>
-          <w:lang w:eastAsia="en-CA"/>
-        </w:rPr>
-        <w:t xml:space="preserve">in the </w:t>
-      </w:r>
-      <w:r>
-        <w:rPr>
-          <w:lang w:eastAsia="en-CA"/>
-        </w:rPr>
-        <w:t xml:space="preserve">design phase. </w:t>
-      </w:r>
-      <w:r>
-        <w:rPr>
-          <w:lang w:eastAsia="en-CA"/>
-        </w:rPr>
-        <w:t>It is harder to make an already designed system safer than designing a safer system from scratch.</w:t>
-      </w:r>
-      <w:r>
-        <w:rPr>
-          <w:lang w:eastAsia="en-CA"/>
-        </w:rPr>
-        <w:t xml:space="preserve"> Safety cases are a very crucial part of the </w:t>
-      </w:r>
-      <w:r>
-        <w:rPr>
-          <w:lang w:eastAsia="en-CA"/>
-        </w:rPr>
-        <w:t>safety systems</w:t>
-      </w:r>
-      <w:r>
-        <w:rPr>
-          <w:lang w:eastAsia="en-CA"/>
-        </w:rPr>
-        <w:t xml:space="preserve"> design process. </w:t>
+        <w:t xml:space="preserve"> Safety cases are a very crucial part of the safety systems design process. </w:t>
       </w:r>
       <w:r>
         <w:rPr>
@@ -5328,11 +5342,11 @@
           <w:numId w:val="1"/>
         </w:numPr>
       </w:pPr>
-      <w:bookmarkStart w:id="6" w:name="_Toc45724060"/>
+      <w:bookmarkStart w:id="5" w:name="_Toc45724060"/>
       <w:r>
         <w:t>Epsilon</w:t>
       </w:r>
-      <w:bookmarkEnd w:id="6"/>
+      <w:bookmarkEnd w:id="5"/>
     </w:p>
     <w:p/>
     <w:p>
@@ -5340,13 +5354,7 @@
         <w:t>Epsilon</w:t>
       </w:r>
       <w:r>
-        <w:t xml:space="preserve"> (</w:t>
-      </w:r>
-      <w:r>
-        <w:t>Extensible Platform of Integrated Languages for mOdel maNagement</w:t>
-      </w:r>
-      <w:r>
-        <w:t>) is a platform for model management operations such as validation, transformation or code generation [</w:t>
+        <w:t xml:space="preserve"> (Extensible Platform of Integrated Languages for mOdel maNagement) is a platform for model management operations such as validation, transformation or code generation [</w:t>
       </w:r>
       <w:r>
         <w:t>9], [</w:t>
@@ -5510,22 +5518,7 @@
         <w:t>Using open-source model management tools instead of commercial model tools built-in management tools would benefit the company that is using these. However, developing an Epsilon driver for a commercial tool is a challenging task and it might take a serious amount of time.</w:t>
       </w:r>
       <w:r>
-        <w:t xml:space="preserve"> For instance, as demonstrated in [12], d</w:t>
-      </w:r>
-      <w:r>
-        <w:t>eveloping a driver for Rolls-Royce</w:t>
-      </w:r>
-      <w:r>
-        <w:t>’s</w:t>
-      </w:r>
-      <w:r>
-        <w:t xml:space="preserve"> safety-critical systems is very challenging and the driver requires high-performance </w:t>
-      </w:r>
-      <w:r>
-        <w:t xml:space="preserve">management </w:t>
-      </w:r>
-      <w:r>
-        <w:t>for very big models.</w:t>
+        <w:t xml:space="preserve"> For instance, as demonstrated in [12], developing a driver for Rolls-Royce’s safety-critical systems is very challenging and the driver requires high-performance management for very big models.</w:t>
       </w:r>
     </w:p>
     <w:p/>
@@ -5545,12 +5538,12 @@
           <w:numId w:val="1"/>
         </w:numPr>
       </w:pPr>
-      <w:bookmarkStart w:id="7" w:name="_Toc45724061"/>
+      <w:bookmarkStart w:id="6" w:name="_Toc45724061"/>
       <w:r>
         <w:lastRenderedPageBreak/>
         <w:t>REQUIREMENTS</w:t>
       </w:r>
-      <w:bookmarkEnd w:id="7"/>
+      <w:bookmarkEnd w:id="6"/>
     </w:p>
     <w:p/>
     <w:p>
@@ -6571,12 +6564,12 @@
           <w:numId w:val="1"/>
         </w:numPr>
       </w:pPr>
-      <w:bookmarkStart w:id="8" w:name="_Toc45724062"/>
+      <w:bookmarkStart w:id="7" w:name="_Toc45724062"/>
       <w:r>
         <w:lastRenderedPageBreak/>
         <w:t>DESIGN</w:t>
       </w:r>
-      <w:bookmarkEnd w:id="8"/>
+      <w:bookmarkEnd w:id="7"/>
     </w:p>
     <w:p/>
     <w:p>
@@ -6830,7 +6823,7 @@
           <w:numId w:val="1"/>
         </w:numPr>
       </w:pPr>
-      <w:bookmarkStart w:id="9" w:name="_Toc45724063"/>
+      <w:bookmarkStart w:id="8" w:name="_Toc45724063"/>
       <w:r>
         <w:t xml:space="preserve">Implementing an Epsilon Driver for a </w:t>
       </w:r>
@@ -6846,7 +6839,7 @@
       <w:r>
         <w:t>ool</w:t>
       </w:r>
-      <w:bookmarkEnd w:id="9"/>
+      <w:bookmarkEnd w:id="8"/>
     </w:p>
     <w:p/>
     <w:p>
@@ -6952,7 +6945,7 @@
           <w:numId w:val="1"/>
         </w:numPr>
       </w:pPr>
-      <w:bookmarkStart w:id="10" w:name="_Toc45724064"/>
+      <w:bookmarkStart w:id="9" w:name="_Toc45724064"/>
       <w:r>
         <w:t xml:space="preserve">XMI </w:t>
       </w:r>
@@ -6971,7 +6964,7 @@
       <w:r>
         <w:t>s</w:t>
       </w:r>
-      <w:bookmarkEnd w:id="10"/>
+      <w:bookmarkEnd w:id="9"/>
     </w:p>
     <w:p/>
     <w:p>
@@ -7254,14 +7247,27 @@
       <w:r>
         <w:t xml:space="preserve">Table </w:t>
       </w:r>
-      <w:fldSimple w:instr=" SEQ Table \* ARABIC ">
-        <w:r>
-          <w:rPr>
-            <w:noProof/>
-          </w:rPr>
-          <w:t>1</w:t>
-        </w:r>
-      </w:fldSimple>
+      <w:r>
+        <w:fldChar w:fldCharType="begin"/>
+      </w:r>
+      <w:r>
+        <w:instrText xml:space="preserve"> SEQ Table \* ARABIC </w:instrText>
+      </w:r>
+      <w:r>
+        <w:fldChar w:fldCharType="separate"/>
+      </w:r>
+      <w:r>
+        <w:rPr>
+          <w:noProof/>
+        </w:rPr>
+        <w:t>1</w:t>
+      </w:r>
+      <w:r>
+        <w:rPr>
+          <w:noProof/>
+        </w:rPr>
+        <w:fldChar w:fldCharType="end"/>
+      </w:r>
       <w:r>
         <w:t xml:space="preserve">: GSN Model Standard </w:t>
       </w:r>
@@ -7454,14 +7460,27 @@
       <w:r>
         <w:t xml:space="preserve">Table </w:t>
       </w:r>
-      <w:fldSimple w:instr=" SEQ Table \* ARABIC ">
-        <w:r>
-          <w:rPr>
-            <w:noProof/>
-          </w:rPr>
-          <w:t>2</w:t>
-        </w:r>
-      </w:fldSimple>
+      <w:r>
+        <w:fldChar w:fldCharType="begin"/>
+      </w:r>
+      <w:r>
+        <w:instrText xml:space="preserve"> SEQ Table \* ARABIC </w:instrText>
+      </w:r>
+      <w:r>
+        <w:fldChar w:fldCharType="separate"/>
+      </w:r>
+      <w:r>
+        <w:rPr>
+          <w:noProof/>
+        </w:rPr>
+        <w:t>2</w:t>
+      </w:r>
+      <w:r>
+        <w:rPr>
+          <w:noProof/>
+        </w:rPr>
+        <w:fldChar w:fldCharType="end"/>
+      </w:r>
       <w:r>
         <w:t xml:space="preserve">: </w:t>
       </w:r>
@@ -8150,14 +8169,27 @@
       <w:r>
         <w:t xml:space="preserve">Table </w:t>
       </w:r>
-      <w:fldSimple w:instr=" SEQ Table \* ARABIC ">
-        <w:r>
-          <w:rPr>
-            <w:noProof/>
-          </w:rPr>
-          <w:t>3</w:t>
-        </w:r>
-      </w:fldSimple>
+      <w:r>
+        <w:fldChar w:fldCharType="begin"/>
+      </w:r>
+      <w:r>
+        <w:instrText xml:space="preserve"> SEQ Table \* ARABIC </w:instrText>
+      </w:r>
+      <w:r>
+        <w:fldChar w:fldCharType="separate"/>
+      </w:r>
+      <w:r>
+        <w:rPr>
+          <w:noProof/>
+        </w:rPr>
+        <w:t>3</w:t>
+      </w:r>
+      <w:r>
+        <w:rPr>
+          <w:noProof/>
+        </w:rPr>
+        <w:fldChar w:fldCharType="end"/>
+      </w:r>
       <w:r>
         <w:t>: Astah GSN XMI document attributes</w:t>
       </w:r>
@@ -8171,7 +8203,7 @@
           <w:numId w:val="1"/>
         </w:numPr>
       </w:pPr>
-      <w:bookmarkStart w:id="11" w:name="_Toc45724065"/>
+      <w:bookmarkStart w:id="10" w:name="_Toc45724065"/>
       <w:r>
         <w:t xml:space="preserve">Using </w:t>
       </w:r>
@@ -8190,7 +8222,7 @@
       <w:r>
         <w:t>river</w:t>
       </w:r>
-      <w:bookmarkEnd w:id="11"/>
+      <w:bookmarkEnd w:id="10"/>
     </w:p>
     <w:p/>
     <w:p>
@@ -8421,7 +8453,7 @@
           <w:numId w:val="1"/>
         </w:numPr>
       </w:pPr>
-      <w:bookmarkStart w:id="12" w:name="_Toc45724066"/>
+      <w:bookmarkStart w:id="11" w:name="_Toc45724066"/>
       <w:r>
         <w:t xml:space="preserve">Using the Epsilon </w:t>
       </w:r>
@@ -8434,7 +8466,7 @@
       <w:r>
         <w:t>river</w:t>
       </w:r>
-      <w:bookmarkEnd w:id="12"/>
+      <w:bookmarkEnd w:id="11"/>
     </w:p>
     <w:p/>
     <w:p>
@@ -8707,7 +8739,7 @@
           <w:szCs w:val="39"/>
         </w:rPr>
       </w:pPr>
-      <w:bookmarkStart w:id="13" w:name="_Toc45724067"/>
+      <w:bookmarkStart w:id="12" w:name="_Toc45724067"/>
       <w:r>
         <w:rPr>
           <w:sz w:val="39"/>
@@ -8765,7 +8797,7 @@
         </w:rPr>
         <w:t xml:space="preserve"> XMI File</w:t>
       </w:r>
-      <w:bookmarkEnd w:id="13"/>
+      <w:bookmarkEnd w:id="12"/>
     </w:p>
     <w:p/>
     <w:p>
@@ -10141,14 +10173,27 @@
       <w:r>
         <w:t xml:space="preserve">Table </w:t>
       </w:r>
-      <w:fldSimple w:instr=" SEQ Table \* ARABIC ">
-        <w:r>
-          <w:rPr>
-            <w:noProof/>
-          </w:rPr>
-          <w:t>4</w:t>
-        </w:r>
-      </w:fldSimple>
+      <w:r>
+        <w:fldChar w:fldCharType="begin"/>
+      </w:r>
+      <w:r>
+        <w:instrText xml:space="preserve"> SEQ Table \* ARABIC </w:instrText>
+      </w:r>
+      <w:r>
+        <w:fldChar w:fldCharType="separate"/>
+      </w:r>
+      <w:r>
+        <w:rPr>
+          <w:noProof/>
+        </w:rPr>
+        <w:t>4</w:t>
+      </w:r>
+      <w:r>
+        <w:rPr>
+          <w:noProof/>
+        </w:rPr>
+        <w:fldChar w:fldCharType="end"/>
+      </w:r>
       <w:r>
         <w:t>: Example Element Tags from</w:t>
       </w:r>
@@ -10181,7 +10226,7 @@
           <w:numId w:val="1"/>
         </w:numPr>
       </w:pPr>
-      <w:bookmarkStart w:id="14" w:name="_Toc45724068"/>
+      <w:bookmarkStart w:id="13" w:name="_Toc45724068"/>
       <w:r>
         <w:lastRenderedPageBreak/>
         <w:t xml:space="preserve">Problems with Astah GSN XMI </w:t>
@@ -10192,7 +10237,7 @@
       <w:r>
         <w:t>iles</w:t>
       </w:r>
-      <w:bookmarkEnd w:id="14"/>
+      <w:bookmarkEnd w:id="13"/>
     </w:p>
     <w:p/>
     <w:p>
@@ -10504,12 +10549,12 @@
           <w:numId w:val="1"/>
         </w:numPr>
       </w:pPr>
-      <w:bookmarkStart w:id="15" w:name="_Toc45724069"/>
+      <w:bookmarkStart w:id="14" w:name="_Toc45724069"/>
       <w:r>
         <w:lastRenderedPageBreak/>
         <w:t>IMPLEMENTATION</w:t>
       </w:r>
-      <w:bookmarkEnd w:id="15"/>
+      <w:bookmarkEnd w:id="14"/>
     </w:p>
     <w:p/>
     <w:p>
@@ -10666,11 +10711,11 @@
           <w:numId w:val="1"/>
         </w:numPr>
       </w:pPr>
-      <w:bookmarkStart w:id="16" w:name="_Toc45724070"/>
+      <w:bookmarkStart w:id="15" w:name="_Toc45724070"/>
       <w:r>
         <w:t>GSN Model</w:t>
       </w:r>
-      <w:bookmarkEnd w:id="16"/>
+      <w:bookmarkEnd w:id="15"/>
     </w:p>
     <w:p/>
     <w:p>
@@ -10981,14 +11026,14 @@
           <w:numId w:val="1"/>
         </w:numPr>
       </w:pPr>
-      <w:bookmarkStart w:id="17" w:name="_Toc45724071"/>
+      <w:bookmarkStart w:id="16" w:name="_Toc45724071"/>
       <w:r>
         <w:t xml:space="preserve">GSN </w:t>
       </w:r>
       <w:r>
         <w:t>Property</w:t>
       </w:r>
-      <w:bookmarkEnd w:id="17"/>
+      <w:bookmarkEnd w:id="16"/>
     </w:p>
     <w:p/>
     <w:p>
@@ -11648,7 +11693,7 @@
           <w:numId w:val="1"/>
         </w:numPr>
       </w:pPr>
-      <w:bookmarkStart w:id="18" w:name="_Toc45724072"/>
+      <w:bookmarkStart w:id="17" w:name="_Toc45724072"/>
       <w:r>
         <w:lastRenderedPageBreak/>
         <w:t xml:space="preserve">GSN </w:t>
@@ -11659,7 +11704,7 @@
       <w:r>
         <w:t xml:space="preserve"> Type</w:t>
       </w:r>
-      <w:bookmarkEnd w:id="18"/>
+      <w:bookmarkEnd w:id="17"/>
     </w:p>
     <w:p/>
     <w:p>
@@ -11859,11 +11904,11 @@
           <w:numId w:val="1"/>
         </w:numPr>
       </w:pPr>
-      <w:bookmarkStart w:id="19" w:name="_Toc45724073"/>
+      <w:bookmarkStart w:id="18" w:name="_Toc45724073"/>
       <w:r>
         <w:t>GSN Property Getter</w:t>
       </w:r>
-      <w:bookmarkEnd w:id="19"/>
+      <w:bookmarkEnd w:id="18"/>
     </w:p>
     <w:p/>
     <w:p>
@@ -13440,7 +13485,7 @@
           <w:numId w:val="1"/>
         </w:numPr>
       </w:pPr>
-      <w:bookmarkStart w:id="20" w:name="_Toc45724074"/>
+      <w:bookmarkStart w:id="19" w:name="_Toc45724074"/>
       <w:r>
         <w:lastRenderedPageBreak/>
         <w:t>G</w:t>
@@ -13448,7 +13493,7 @@
       <w:r>
         <w:t>SN Property Setter</w:t>
       </w:r>
-      <w:bookmarkEnd w:id="20"/>
+      <w:bookmarkEnd w:id="19"/>
     </w:p>
     <w:p/>
     <w:p>
@@ -14085,7 +14130,7 @@
           <w:numId w:val="1"/>
         </w:numPr>
       </w:pPr>
-      <w:bookmarkStart w:id="21" w:name="_Toc45724075"/>
+      <w:bookmarkStart w:id="20" w:name="_Toc45724075"/>
       <w:r>
         <w:lastRenderedPageBreak/>
         <w:t xml:space="preserve">TESTING &amp; </w:t>
@@ -14093,7 +14138,7 @@
       <w:r>
         <w:t>EVALUATION</w:t>
       </w:r>
-      <w:bookmarkEnd w:id="21"/>
+      <w:bookmarkEnd w:id="20"/>
     </w:p>
     <w:p/>
     <w:p>
@@ -14116,7 +14161,7 @@
           <w:numId w:val="1"/>
         </w:numPr>
       </w:pPr>
-      <w:bookmarkStart w:id="22" w:name="_Toc45724076"/>
+      <w:bookmarkStart w:id="21" w:name="_Toc45724076"/>
       <w:r>
         <w:t xml:space="preserve">How </w:t>
       </w:r>
@@ -14126,7 +14171,7 @@
       <w:r>
         <w:t xml:space="preserve"> Use Astah GSN Driver?</w:t>
       </w:r>
-      <w:bookmarkEnd w:id="22"/>
+      <w:bookmarkEnd w:id="21"/>
     </w:p>
     <w:p/>
     <w:p>
@@ -14137,11 +14182,11 @@
           <w:numId w:val="1"/>
         </w:numPr>
       </w:pPr>
-      <w:bookmarkStart w:id="23" w:name="_Toc45724077"/>
+      <w:bookmarkStart w:id="22" w:name="_Toc45724077"/>
       <w:r>
         <w:t>Loading the Astah GSN model into Epsilon</w:t>
       </w:r>
-      <w:bookmarkEnd w:id="23"/>
+      <w:bookmarkEnd w:id="22"/>
     </w:p>
     <w:p/>
     <w:p>
@@ -14444,14 +14489,27 @@
       <w:r>
         <w:t xml:space="preserve">Figure </w:t>
       </w:r>
-      <w:fldSimple w:instr=" SEQ Figure \* ARABIC ">
-        <w:r>
-          <w:rPr>
-            <w:noProof/>
-          </w:rPr>
-          <w:t>1</w:t>
-        </w:r>
-      </w:fldSimple>
+      <w:r>
+        <w:fldChar w:fldCharType="begin"/>
+      </w:r>
+      <w:r>
+        <w:instrText xml:space="preserve"> SEQ Figure \* ARABIC </w:instrText>
+      </w:r>
+      <w:r>
+        <w:fldChar w:fldCharType="separate"/>
+      </w:r>
+      <w:r>
+        <w:rPr>
+          <w:noProof/>
+        </w:rPr>
+        <w:t>1</w:t>
+      </w:r>
+      <w:r>
+        <w:rPr>
+          <w:noProof/>
+        </w:rPr>
+        <w:fldChar w:fldCharType="end"/>
+      </w:r>
       <w:r>
         <w:t>: Loading Astah GSN model into EOL</w:t>
       </w:r>
@@ -14617,14 +14675,27 @@
       <w:r>
         <w:t xml:space="preserve">Figure </w:t>
       </w:r>
-      <w:fldSimple w:instr=" SEQ Figure \* ARABIC ">
-        <w:r>
-          <w:rPr>
-            <w:noProof/>
-          </w:rPr>
-          <w:t>2</w:t>
-        </w:r>
-      </w:fldSimple>
+      <w:r>
+        <w:fldChar w:fldCharType="begin"/>
+      </w:r>
+      <w:r>
+        <w:instrText xml:space="preserve"> SEQ Figure \* ARABIC </w:instrText>
+      </w:r>
+      <w:r>
+        <w:fldChar w:fldCharType="separate"/>
+      </w:r>
+      <w:r>
+        <w:rPr>
+          <w:noProof/>
+        </w:rPr>
+        <w:t>2</w:t>
+      </w:r>
+      <w:r>
+        <w:rPr>
+          <w:noProof/>
+        </w:rPr>
+        <w:fldChar w:fldCharType="end"/>
+      </w:r>
       <w:r>
         <w:t>: Loading model</w:t>
       </w:r>
@@ -14748,14 +14819,27 @@
       <w:r>
         <w:t xml:space="preserve">Figure </w:t>
       </w:r>
-      <w:fldSimple w:instr=" SEQ Figure \* ARABIC ">
-        <w:r>
-          <w:rPr>
-            <w:noProof/>
-          </w:rPr>
-          <w:t>3</w:t>
-        </w:r>
-      </w:fldSimple>
+      <w:r>
+        <w:fldChar w:fldCharType="begin"/>
+      </w:r>
+      <w:r>
+        <w:instrText xml:space="preserve"> SEQ Figure \* ARABIC </w:instrText>
+      </w:r>
+      <w:r>
+        <w:fldChar w:fldCharType="separate"/>
+      </w:r>
+      <w:r>
+        <w:rPr>
+          <w:noProof/>
+        </w:rPr>
+        <w:t>3</w:t>
+      </w:r>
+      <w:r>
+        <w:rPr>
+          <w:noProof/>
+        </w:rPr>
+        <w:fldChar w:fldCharType="end"/>
+      </w:r>
       <w:r>
         <w:t>: Running EOL with Astah GSN model</w:t>
       </w:r>
@@ -14768,12 +14852,12 @@
           <w:numId w:val="1"/>
         </w:numPr>
       </w:pPr>
-      <w:bookmarkStart w:id="24" w:name="_Toc45724078"/>
+      <w:bookmarkStart w:id="23" w:name="_Toc45724078"/>
       <w:r>
         <w:lastRenderedPageBreak/>
         <w:t>Reading/accessing GSN models with EOL</w:t>
       </w:r>
-      <w:bookmarkEnd w:id="24"/>
+      <w:bookmarkEnd w:id="23"/>
     </w:p>
     <w:p/>
     <w:p>
@@ -15327,14 +15411,27 @@
       <w:r>
         <w:t xml:space="preserve">Table </w:t>
       </w:r>
-      <w:fldSimple w:instr=" SEQ Table \* ARABIC ">
-        <w:r>
-          <w:rPr>
-            <w:noProof/>
-          </w:rPr>
-          <w:t>5</w:t>
-        </w:r>
-      </w:fldSimple>
+      <w:r>
+        <w:fldChar w:fldCharType="begin"/>
+      </w:r>
+      <w:r>
+        <w:instrText xml:space="preserve"> SEQ Table \* ARABIC </w:instrText>
+      </w:r>
+      <w:r>
+        <w:fldChar w:fldCharType="separate"/>
+      </w:r>
+      <w:r>
+        <w:rPr>
+          <w:noProof/>
+        </w:rPr>
+        <w:t>5</w:t>
+      </w:r>
+      <w:r>
+        <w:rPr>
+          <w:noProof/>
+        </w:rPr>
+        <w:fldChar w:fldCharType="end"/>
+      </w:r>
       <w:r>
         <w:t>: Astah GSN Driver</w:t>
       </w:r>
@@ -15724,14 +15821,27 @@
       <w:r>
         <w:t xml:space="preserve">Table </w:t>
       </w:r>
-      <w:fldSimple w:instr=" SEQ Table \* ARABIC ">
-        <w:r>
-          <w:rPr>
-            <w:noProof/>
-          </w:rPr>
-          <w:t>6</w:t>
-        </w:r>
-      </w:fldSimple>
+      <w:r>
+        <w:fldChar w:fldCharType="begin"/>
+      </w:r>
+      <w:r>
+        <w:instrText xml:space="preserve"> SEQ Table \* ARABIC </w:instrText>
+      </w:r>
+      <w:r>
+        <w:fldChar w:fldCharType="separate"/>
+      </w:r>
+      <w:r>
+        <w:rPr>
+          <w:noProof/>
+        </w:rPr>
+        <w:t>6</w:t>
+      </w:r>
+      <w:r>
+        <w:rPr>
+          <w:noProof/>
+        </w:rPr>
+        <w:fldChar w:fldCharType="end"/>
+      </w:r>
       <w:r>
         <w:t>: Astah GSN Driver Single Element Getters</w:t>
       </w:r>
@@ -16276,14 +16386,27 @@
       <w:r>
         <w:t xml:space="preserve">Table </w:t>
       </w:r>
-      <w:fldSimple w:instr=" SEQ Table \* ARABIC ">
-        <w:r>
-          <w:rPr>
-            <w:noProof/>
-          </w:rPr>
-          <w:t>7</w:t>
-        </w:r>
-      </w:fldSimple>
+      <w:r>
+        <w:fldChar w:fldCharType="begin"/>
+      </w:r>
+      <w:r>
+        <w:instrText xml:space="preserve"> SEQ Table \* ARABIC </w:instrText>
+      </w:r>
+      <w:r>
+        <w:fldChar w:fldCharType="separate"/>
+      </w:r>
+      <w:r>
+        <w:rPr>
+          <w:noProof/>
+        </w:rPr>
+        <w:t>7</w:t>
+      </w:r>
+      <w:r>
+        <w:rPr>
+          <w:noProof/>
+        </w:rPr>
+        <w:fldChar w:fldCharType="end"/>
+      </w:r>
       <w:r>
         <w:t xml:space="preserve">: Astah GSN Driver Multiple Element (List) </w:t>
       </w:r>
@@ -16341,11 +16464,11 @@
           <w:numId w:val="1"/>
         </w:numPr>
       </w:pPr>
-      <w:bookmarkStart w:id="25" w:name="_Toc45724079"/>
+      <w:bookmarkStart w:id="24" w:name="_Toc45724079"/>
       <w:r>
         <w:t>Updating GSN models with EOL</w:t>
       </w:r>
-      <w:bookmarkEnd w:id="25"/>
+      <w:bookmarkEnd w:id="24"/>
     </w:p>
     <w:p/>
     <w:p>
@@ -16906,14 +17029,27 @@
       <w:r>
         <w:t xml:space="preserve">Table </w:t>
       </w:r>
-      <w:fldSimple w:instr=" SEQ Table \* ARABIC ">
-        <w:r>
-          <w:rPr>
-            <w:noProof/>
-          </w:rPr>
-          <w:t>8</w:t>
-        </w:r>
-      </w:fldSimple>
+      <w:r>
+        <w:fldChar w:fldCharType="begin"/>
+      </w:r>
+      <w:r>
+        <w:instrText xml:space="preserve"> SEQ Table \* ARABIC </w:instrText>
+      </w:r>
+      <w:r>
+        <w:fldChar w:fldCharType="separate"/>
+      </w:r>
+      <w:r>
+        <w:rPr>
+          <w:noProof/>
+        </w:rPr>
+        <w:t>8</w:t>
+      </w:r>
+      <w:r>
+        <w:rPr>
+          <w:noProof/>
+        </w:rPr>
+        <w:fldChar w:fldCharType="end"/>
+      </w:r>
       <w:r>
         <w:t xml:space="preserve">: </w:t>
       </w:r>
@@ -16942,11 +17078,11 @@
           <w:numId w:val="1"/>
         </w:numPr>
       </w:pPr>
-      <w:bookmarkStart w:id="26" w:name="_Toc45724080"/>
+      <w:bookmarkStart w:id="25" w:name="_Toc45724080"/>
       <w:r>
         <w:t>Creating new elements in GSN model with EOL</w:t>
       </w:r>
-      <w:bookmarkEnd w:id="26"/>
+      <w:bookmarkEnd w:id="25"/>
     </w:p>
     <w:p/>
     <w:p>
@@ -17175,14 +17311,27 @@
       <w:r>
         <w:t xml:space="preserve">Table </w:t>
       </w:r>
-      <w:fldSimple w:instr=" SEQ Table \* ARABIC ">
-        <w:r>
-          <w:rPr>
-            <w:noProof/>
-          </w:rPr>
-          <w:t>9</w:t>
-        </w:r>
-      </w:fldSimple>
+      <w:r>
+        <w:fldChar w:fldCharType="begin"/>
+      </w:r>
+      <w:r>
+        <w:instrText xml:space="preserve"> SEQ Table \* ARABIC </w:instrText>
+      </w:r>
+      <w:r>
+        <w:fldChar w:fldCharType="separate"/>
+      </w:r>
+      <w:r>
+        <w:rPr>
+          <w:noProof/>
+        </w:rPr>
+        <w:t>9</w:t>
+      </w:r>
+      <w:r>
+        <w:rPr>
+          <w:noProof/>
+        </w:rPr>
+        <w:fldChar w:fldCharType="end"/>
+      </w:r>
       <w:r>
         <w:t>: Astah GSN Driver Element Creator Commands</w:t>
       </w:r>
@@ -17240,11 +17389,11 @@
           <w:numId w:val="1"/>
         </w:numPr>
       </w:pPr>
-      <w:bookmarkStart w:id="27" w:name="_Toc45724081"/>
+      <w:bookmarkStart w:id="26" w:name="_Toc45724081"/>
       <w:r>
         <w:t>Deleting elements in GSN model with EOL</w:t>
       </w:r>
-      <w:bookmarkEnd w:id="27"/>
+      <w:bookmarkEnd w:id="26"/>
     </w:p>
     <w:p/>
     <w:p>
@@ -17385,14 +17534,27 @@
       <w:r>
         <w:t xml:space="preserve">Table </w:t>
       </w:r>
-      <w:fldSimple w:instr=" SEQ Table \* ARABIC ">
-        <w:r>
-          <w:rPr>
-            <w:noProof/>
-          </w:rPr>
-          <w:t>10</w:t>
-        </w:r>
-      </w:fldSimple>
+      <w:r>
+        <w:fldChar w:fldCharType="begin"/>
+      </w:r>
+      <w:r>
+        <w:instrText xml:space="preserve"> SEQ Table \* ARABIC </w:instrText>
+      </w:r>
+      <w:r>
+        <w:fldChar w:fldCharType="separate"/>
+      </w:r>
+      <w:r>
+        <w:rPr>
+          <w:noProof/>
+        </w:rPr>
+        <w:t>10</w:t>
+      </w:r>
+      <w:r>
+        <w:rPr>
+          <w:noProof/>
+        </w:rPr>
+        <w:fldChar w:fldCharType="end"/>
+      </w:r>
       <w:r>
         <w:t>: Astah GSN Driver Element Delete Commands</w:t>
       </w:r>
@@ -17406,7 +17568,7 @@
           <w:numId w:val="1"/>
         </w:numPr>
       </w:pPr>
-      <w:bookmarkStart w:id="28" w:name="_Toc45724082"/>
+      <w:bookmarkStart w:id="27" w:name="_Toc45724082"/>
       <w:r>
         <w:t xml:space="preserve">Epsilon Validation Language </w:t>
       </w:r>
@@ -17416,7 +17578,7 @@
       <w:r>
         <w:t>usage</w:t>
       </w:r>
-      <w:bookmarkEnd w:id="28"/>
+      <w:bookmarkEnd w:id="27"/>
     </w:p>
     <w:p/>
     <w:p>
@@ -18791,14 +18953,27 @@
       <w:r>
         <w:t xml:space="preserve">Listing </w:t>
       </w:r>
-      <w:fldSimple w:instr=" SEQ Listing \* ARABIC ">
-        <w:r>
-          <w:rPr>
-            <w:noProof/>
-          </w:rPr>
-          <w:t>1</w:t>
-        </w:r>
-      </w:fldSimple>
+      <w:r>
+        <w:fldChar w:fldCharType="begin"/>
+      </w:r>
+      <w:r>
+        <w:instrText xml:space="preserve"> SEQ Listing \* ARABIC </w:instrText>
+      </w:r>
+      <w:r>
+        <w:fldChar w:fldCharType="separate"/>
+      </w:r>
+      <w:r>
+        <w:rPr>
+          <w:noProof/>
+        </w:rPr>
+        <w:t>1</w:t>
+      </w:r>
+      <w:r>
+        <w:rPr>
+          <w:noProof/>
+        </w:rPr>
+        <w:fldChar w:fldCharType="end"/>
+      </w:r>
       <w:r>
         <w:t>: EVL usage example</w:t>
       </w:r>
@@ -18818,7 +18993,7 @@
           <w:numId w:val="1"/>
         </w:numPr>
       </w:pPr>
-      <w:bookmarkStart w:id="29" w:name="_Toc45724083"/>
+      <w:bookmarkStart w:id="28" w:name="_Toc45724083"/>
       <w:r>
         <w:t xml:space="preserve">Epsilon Code Generation Language </w:t>
       </w:r>
@@ -18828,7 +19003,7 @@
       <w:r>
         <w:t>usage</w:t>
       </w:r>
-      <w:bookmarkEnd w:id="29"/>
+      <w:bookmarkEnd w:id="28"/>
     </w:p>
     <w:p/>
     <w:p>
@@ -19114,14 +19289,27 @@
       <w:r>
         <w:t xml:space="preserve">Listing </w:t>
       </w:r>
-      <w:fldSimple w:instr=" SEQ Listing \* ARABIC ">
-        <w:r>
-          <w:rPr>
-            <w:noProof/>
-          </w:rPr>
-          <w:t>2</w:t>
-        </w:r>
-      </w:fldSimple>
+      <w:r>
+        <w:fldChar w:fldCharType="begin"/>
+      </w:r>
+      <w:r>
+        <w:instrText xml:space="preserve"> SEQ Listing \* ARABIC </w:instrText>
+      </w:r>
+      <w:r>
+        <w:fldChar w:fldCharType="separate"/>
+      </w:r>
+      <w:r>
+        <w:rPr>
+          <w:noProof/>
+        </w:rPr>
+        <w:t>2</w:t>
+      </w:r>
+      <w:r>
+        <w:rPr>
+          <w:noProof/>
+        </w:rPr>
+        <w:fldChar w:fldCharType="end"/>
+      </w:r>
       <w:r>
         <w:t xml:space="preserve">: </w:t>
       </w:r>
@@ -19448,14 +19636,27 @@
       <w:r>
         <w:t xml:space="preserve">Listing </w:t>
       </w:r>
-      <w:fldSimple w:instr=" SEQ Listing \* ARABIC ">
-        <w:r>
-          <w:rPr>
-            <w:noProof/>
-          </w:rPr>
-          <w:t>3</w:t>
-        </w:r>
-      </w:fldSimple>
+      <w:r>
+        <w:fldChar w:fldCharType="begin"/>
+      </w:r>
+      <w:r>
+        <w:instrText xml:space="preserve"> SEQ Listing \* ARABIC </w:instrText>
+      </w:r>
+      <w:r>
+        <w:fldChar w:fldCharType="separate"/>
+      </w:r>
+      <w:r>
+        <w:rPr>
+          <w:noProof/>
+        </w:rPr>
+        <w:t>3</w:t>
+      </w:r>
+      <w:r>
+        <w:rPr>
+          <w:noProof/>
+        </w:rPr>
+        <w:fldChar w:fldCharType="end"/>
+      </w:r>
       <w:r>
         <w:t xml:space="preserve">: </w:t>
       </w:r>
@@ -19472,7 +19673,7 @@
           <w:numId w:val="1"/>
         </w:numPr>
       </w:pPr>
-      <w:bookmarkStart w:id="30" w:name="_Toc45724084"/>
+      <w:bookmarkStart w:id="29" w:name="_Toc45724084"/>
       <w:r>
         <w:t xml:space="preserve">Epsilon Transformation Language </w:t>
       </w:r>
@@ -19482,7 +19683,7 @@
       <w:r>
         <w:t>usage</w:t>
       </w:r>
-      <w:bookmarkEnd w:id="30"/>
+      <w:bookmarkEnd w:id="29"/>
     </w:p>
     <w:p>
       <w:pPr>
@@ -19505,14 +19706,14 @@
           <w:numId w:val="1"/>
         </w:numPr>
       </w:pPr>
-      <w:bookmarkStart w:id="31" w:name="_Toc45724085"/>
+      <w:bookmarkStart w:id="30" w:name="_Toc45724085"/>
       <w:r>
         <w:t>GSN Model Examples</w:t>
       </w:r>
       <w:r>
         <w:t xml:space="preserve"> with Epsilon</w:t>
       </w:r>
-      <w:bookmarkEnd w:id="31"/>
+      <w:bookmarkEnd w:id="30"/>
     </w:p>
     <w:p/>
     <w:p>
@@ -19580,11 +19781,11 @@
           <w:numId w:val="1"/>
         </w:numPr>
       </w:pPr>
-      <w:bookmarkStart w:id="32" w:name="_Toc45724086"/>
+      <w:bookmarkStart w:id="31" w:name="_Toc45724086"/>
       <w:r>
         <w:t>GSN Community Standard Model</w:t>
       </w:r>
-      <w:bookmarkEnd w:id="32"/>
+      <w:bookmarkEnd w:id="31"/>
     </w:p>
     <w:p/>
     <w:p>
@@ -19676,14 +19877,27 @@
       <w:r>
         <w:t xml:space="preserve">Figure </w:t>
       </w:r>
-      <w:fldSimple w:instr=" SEQ Figure \* ARABIC ">
-        <w:r>
-          <w:rPr>
-            <w:noProof/>
-          </w:rPr>
-          <w:t>4</w:t>
-        </w:r>
-      </w:fldSimple>
+      <w:r>
+        <w:fldChar w:fldCharType="begin"/>
+      </w:r>
+      <w:r>
+        <w:instrText xml:space="preserve"> SEQ Figure \* ARABIC </w:instrText>
+      </w:r>
+      <w:r>
+        <w:fldChar w:fldCharType="separate"/>
+      </w:r>
+      <w:r>
+        <w:rPr>
+          <w:noProof/>
+        </w:rPr>
+        <w:t>4</w:t>
+      </w:r>
+      <w:r>
+        <w:rPr>
+          <w:noProof/>
+        </w:rPr>
+        <w:fldChar w:fldCharType="end"/>
+      </w:r>
       <w:r>
         <w:t>: An Example GSN Diagram from GSN Standards Document</w:t>
       </w:r>
@@ -20308,14 +20522,27 @@
       <w:r>
         <w:t xml:space="preserve">Table </w:t>
       </w:r>
-      <w:fldSimple w:instr=" SEQ Table \* ARABIC ">
-        <w:r>
-          <w:rPr>
-            <w:noProof/>
-          </w:rPr>
-          <w:t>11</w:t>
-        </w:r>
-      </w:fldSimple>
+      <w:r>
+        <w:fldChar w:fldCharType="begin"/>
+      </w:r>
+      <w:r>
+        <w:instrText xml:space="preserve"> SEQ Table \* ARABIC </w:instrText>
+      </w:r>
+      <w:r>
+        <w:fldChar w:fldCharType="separate"/>
+      </w:r>
+      <w:r>
+        <w:rPr>
+          <w:noProof/>
+        </w:rPr>
+        <w:t>11</w:t>
+      </w:r>
+      <w:r>
+        <w:rPr>
+          <w:noProof/>
+        </w:rPr>
+        <w:fldChar w:fldCharType="end"/>
+      </w:r>
       <w:r>
         <w:t xml:space="preserve">: </w:t>
       </w:r>
@@ -22114,14 +22341,27 @@
       <w:r>
         <w:t xml:space="preserve">Listing </w:t>
       </w:r>
-      <w:fldSimple w:instr=" SEQ Listing \* ARABIC ">
-        <w:r>
-          <w:rPr>
-            <w:noProof/>
-          </w:rPr>
-          <w:t>4</w:t>
-        </w:r>
-      </w:fldSimple>
+      <w:r>
+        <w:fldChar w:fldCharType="begin"/>
+      </w:r>
+      <w:r>
+        <w:instrText xml:space="preserve"> SEQ Listing \* ARABIC </w:instrText>
+      </w:r>
+      <w:r>
+        <w:fldChar w:fldCharType="separate"/>
+      </w:r>
+      <w:r>
+        <w:rPr>
+          <w:noProof/>
+        </w:rPr>
+        <w:t>4</w:t>
+      </w:r>
+      <w:r>
+        <w:rPr>
+          <w:noProof/>
+        </w:rPr>
+        <w:fldChar w:fldCharType="end"/>
+      </w:r>
       <w:r>
         <w:t xml:space="preserve">: </w:t>
       </w:r>
@@ -23239,14 +23479,27 @@
       <w:r>
         <w:t xml:space="preserve">Listing </w:t>
       </w:r>
-      <w:fldSimple w:instr=" SEQ Listing \* ARABIC ">
-        <w:r>
-          <w:rPr>
-            <w:noProof/>
-          </w:rPr>
-          <w:t>5</w:t>
-        </w:r>
-      </w:fldSimple>
+      <w:r>
+        <w:fldChar w:fldCharType="begin"/>
+      </w:r>
+      <w:r>
+        <w:instrText xml:space="preserve"> SEQ Listing \* ARABIC </w:instrText>
+      </w:r>
+      <w:r>
+        <w:fldChar w:fldCharType="separate"/>
+      </w:r>
+      <w:r>
+        <w:rPr>
+          <w:noProof/>
+        </w:rPr>
+        <w:t>5</w:t>
+      </w:r>
+      <w:r>
+        <w:rPr>
+          <w:noProof/>
+        </w:rPr>
+        <w:fldChar w:fldCharType="end"/>
+      </w:r>
       <w:r>
         <w:t xml:space="preserve">: </w:t>
       </w:r>
@@ -23665,14 +23918,27 @@
       <w:r>
         <w:t xml:space="preserve">Listing </w:t>
       </w:r>
-      <w:fldSimple w:instr=" SEQ Listing \* ARABIC ">
-        <w:r>
-          <w:rPr>
-            <w:noProof/>
-          </w:rPr>
-          <w:t>6</w:t>
-        </w:r>
-      </w:fldSimple>
+      <w:r>
+        <w:fldChar w:fldCharType="begin"/>
+      </w:r>
+      <w:r>
+        <w:instrText xml:space="preserve"> SEQ Listing \* ARABIC </w:instrText>
+      </w:r>
+      <w:r>
+        <w:fldChar w:fldCharType="separate"/>
+      </w:r>
+      <w:r>
+        <w:rPr>
+          <w:noProof/>
+        </w:rPr>
+        <w:t>6</w:t>
+      </w:r>
+      <w:r>
+        <w:rPr>
+          <w:noProof/>
+        </w:rPr>
+        <w:fldChar w:fldCharType="end"/>
+      </w:r>
       <w:r>
         <w:t xml:space="preserve">: </w:t>
       </w:r>
@@ -24155,14 +24421,27 @@
       <w:r>
         <w:t xml:space="preserve">Listing </w:t>
       </w:r>
-      <w:fldSimple w:instr=" SEQ Listing \* ARABIC ">
-        <w:r>
-          <w:rPr>
-            <w:noProof/>
-          </w:rPr>
-          <w:t>7</w:t>
-        </w:r>
-      </w:fldSimple>
+      <w:r>
+        <w:fldChar w:fldCharType="begin"/>
+      </w:r>
+      <w:r>
+        <w:instrText xml:space="preserve"> SEQ Listing \* ARABIC </w:instrText>
+      </w:r>
+      <w:r>
+        <w:fldChar w:fldCharType="separate"/>
+      </w:r>
+      <w:r>
+        <w:rPr>
+          <w:noProof/>
+        </w:rPr>
+        <w:t>7</w:t>
+      </w:r>
+      <w:r>
+        <w:rPr>
+          <w:noProof/>
+        </w:rPr>
+        <w:fldChar w:fldCharType="end"/>
+      </w:r>
       <w:r>
         <w:t xml:space="preserve">: </w:t>
       </w:r>
@@ -25180,14 +25459,27 @@
       <w:r>
         <w:t xml:space="preserve">Table </w:t>
       </w:r>
-      <w:fldSimple w:instr=" SEQ Table \* ARABIC ">
-        <w:r>
-          <w:rPr>
-            <w:noProof/>
-          </w:rPr>
-          <w:t>12</w:t>
-        </w:r>
-      </w:fldSimple>
+      <w:r>
+        <w:fldChar w:fldCharType="begin"/>
+      </w:r>
+      <w:r>
+        <w:instrText xml:space="preserve"> SEQ Table \* ARABIC </w:instrText>
+      </w:r>
+      <w:r>
+        <w:fldChar w:fldCharType="separate"/>
+      </w:r>
+      <w:r>
+        <w:rPr>
+          <w:noProof/>
+        </w:rPr>
+        <w:t>12</w:t>
+      </w:r>
+      <w:r>
+        <w:rPr>
+          <w:noProof/>
+        </w:rPr>
+        <w:fldChar w:fldCharType="end"/>
+      </w:r>
       <w:r>
         <w:t xml:space="preserve">: </w:t>
       </w:r>
@@ -25331,14 +25623,27 @@
       <w:r>
         <w:t xml:space="preserve">Figure </w:t>
       </w:r>
-      <w:fldSimple w:instr=" SEQ Figure \* ARABIC ">
-        <w:r>
-          <w:rPr>
-            <w:noProof/>
-          </w:rPr>
-          <w:t>5</w:t>
-        </w:r>
-      </w:fldSimple>
+      <w:r>
+        <w:fldChar w:fldCharType="begin"/>
+      </w:r>
+      <w:r>
+        <w:instrText xml:space="preserve"> SEQ Figure \* ARABIC </w:instrText>
+      </w:r>
+      <w:r>
+        <w:fldChar w:fldCharType="separate"/>
+      </w:r>
+      <w:r>
+        <w:rPr>
+          <w:noProof/>
+        </w:rPr>
+        <w:t>5</w:t>
+      </w:r>
+      <w:r>
+        <w:rPr>
+          <w:noProof/>
+        </w:rPr>
+        <w:fldChar w:fldCharType="end"/>
+      </w:r>
       <w:r>
         <w:t xml:space="preserve">: </w:t>
       </w:r>
@@ -26637,14 +26942,27 @@
       <w:r>
         <w:t xml:space="preserve">Listing </w:t>
       </w:r>
-      <w:fldSimple w:instr=" SEQ Listing \* ARABIC ">
-        <w:r>
-          <w:rPr>
-            <w:noProof/>
-          </w:rPr>
-          <w:t>8</w:t>
-        </w:r>
-      </w:fldSimple>
+      <w:r>
+        <w:fldChar w:fldCharType="begin"/>
+      </w:r>
+      <w:r>
+        <w:instrText xml:space="preserve"> SEQ Listing \* ARABIC </w:instrText>
+      </w:r>
+      <w:r>
+        <w:fldChar w:fldCharType="separate"/>
+      </w:r>
+      <w:r>
+        <w:rPr>
+          <w:noProof/>
+        </w:rPr>
+        <w:t>8</w:t>
+      </w:r>
+      <w:r>
+        <w:rPr>
+          <w:noProof/>
+        </w:rPr>
+        <w:fldChar w:fldCharType="end"/>
+      </w:r>
       <w:r>
         <w:t xml:space="preserve">: </w:t>
       </w:r>
@@ -27396,14 +27714,27 @@
       <w:r>
         <w:t xml:space="preserve">Listing </w:t>
       </w:r>
-      <w:fldSimple w:instr=" SEQ Listing \* ARABIC ">
-        <w:r>
-          <w:rPr>
-            <w:noProof/>
-          </w:rPr>
-          <w:t>9</w:t>
-        </w:r>
-      </w:fldSimple>
+      <w:r>
+        <w:fldChar w:fldCharType="begin"/>
+      </w:r>
+      <w:r>
+        <w:instrText xml:space="preserve"> SEQ Listing \* ARABIC </w:instrText>
+      </w:r>
+      <w:r>
+        <w:fldChar w:fldCharType="separate"/>
+      </w:r>
+      <w:r>
+        <w:rPr>
+          <w:noProof/>
+        </w:rPr>
+        <w:t>9</w:t>
+      </w:r>
+      <w:r>
+        <w:rPr>
+          <w:noProof/>
+        </w:rPr>
+        <w:fldChar w:fldCharType="end"/>
+      </w:r>
       <w:r>
         <w:t xml:space="preserve">: </w:t>
       </w:r>
@@ -27420,14 +27751,14 @@
           <w:numId w:val="1"/>
         </w:numPr>
       </w:pPr>
-      <w:bookmarkStart w:id="33" w:name="_Toc45724087"/>
+      <w:bookmarkStart w:id="32" w:name="_Toc45724087"/>
       <w:r>
         <w:t>Coffee Cup Safety Standards GSN M</w:t>
       </w:r>
       <w:r>
         <w:t>odel</w:t>
       </w:r>
-      <w:bookmarkEnd w:id="33"/>
+      <w:bookmarkEnd w:id="32"/>
     </w:p>
     <w:p/>
     <w:p>
@@ -27519,14 +27850,27 @@
       <w:r>
         <w:t xml:space="preserve">Figure </w:t>
       </w:r>
-      <w:fldSimple w:instr=" SEQ Figure \* ARABIC ">
-        <w:r>
-          <w:rPr>
-            <w:noProof/>
-          </w:rPr>
-          <w:t>6</w:t>
-        </w:r>
-      </w:fldSimple>
+      <w:r>
+        <w:fldChar w:fldCharType="begin"/>
+      </w:r>
+      <w:r>
+        <w:instrText xml:space="preserve"> SEQ Figure \* ARABIC </w:instrText>
+      </w:r>
+      <w:r>
+        <w:fldChar w:fldCharType="separate"/>
+      </w:r>
+      <w:r>
+        <w:rPr>
+          <w:noProof/>
+        </w:rPr>
+        <w:t>6</w:t>
+      </w:r>
+      <w:r>
+        <w:rPr>
+          <w:noProof/>
+        </w:rPr>
+        <w:fldChar w:fldCharType="end"/>
+      </w:r>
       <w:r>
         <w:t>: An Example GSN Diagram for Coffee Cup Safety Cases</w:t>
       </w:r>
@@ -27830,14 +28174,27 @@
       <w:r>
         <w:t xml:space="preserve">Table </w:t>
       </w:r>
-      <w:fldSimple w:instr=" SEQ Table \* ARABIC ">
-        <w:r>
-          <w:rPr>
-            <w:noProof/>
-          </w:rPr>
-          <w:t>13</w:t>
-        </w:r>
-      </w:fldSimple>
+      <w:r>
+        <w:fldChar w:fldCharType="begin"/>
+      </w:r>
+      <w:r>
+        <w:instrText xml:space="preserve"> SEQ Table \* ARABIC </w:instrText>
+      </w:r>
+      <w:r>
+        <w:fldChar w:fldCharType="separate"/>
+      </w:r>
+      <w:r>
+        <w:rPr>
+          <w:noProof/>
+        </w:rPr>
+        <w:t>13</w:t>
+      </w:r>
+      <w:r>
+        <w:rPr>
+          <w:noProof/>
+        </w:rPr>
+        <w:fldChar w:fldCharType="end"/>
+      </w:r>
       <w:r>
         <w:t>: Coffee Cup Safety Case GSN Diagram EOL examples</w:t>
       </w:r>
@@ -27903,14 +28260,27 @@
       <w:r>
         <w:t xml:space="preserve">Figure </w:t>
       </w:r>
-      <w:fldSimple w:instr=" SEQ Figure \* ARABIC ">
-        <w:r>
-          <w:rPr>
-            <w:noProof/>
-          </w:rPr>
-          <w:t>7</w:t>
-        </w:r>
-      </w:fldSimple>
+      <w:r>
+        <w:fldChar w:fldCharType="begin"/>
+      </w:r>
+      <w:r>
+        <w:instrText xml:space="preserve"> SEQ Figure \* ARABIC </w:instrText>
+      </w:r>
+      <w:r>
+        <w:fldChar w:fldCharType="separate"/>
+      </w:r>
+      <w:r>
+        <w:rPr>
+          <w:noProof/>
+        </w:rPr>
+        <w:t>7</w:t>
+      </w:r>
+      <w:r>
+        <w:rPr>
+          <w:noProof/>
+        </w:rPr>
+        <w:fldChar w:fldCharType="end"/>
+      </w:r>
       <w:r>
         <w:t>: Coffe</w:t>
       </w:r>
@@ -28295,14 +28665,27 @@
       <w:r>
         <w:t xml:space="preserve">Listing </w:t>
       </w:r>
-      <w:fldSimple w:instr=" SEQ Listing \* ARABIC ">
-        <w:r>
-          <w:rPr>
-            <w:noProof/>
-          </w:rPr>
-          <w:t>10</w:t>
-        </w:r>
-      </w:fldSimple>
+      <w:r>
+        <w:fldChar w:fldCharType="begin"/>
+      </w:r>
+      <w:r>
+        <w:instrText xml:space="preserve"> SEQ Listing \* ARABIC </w:instrText>
+      </w:r>
+      <w:r>
+        <w:fldChar w:fldCharType="separate"/>
+      </w:r>
+      <w:r>
+        <w:rPr>
+          <w:noProof/>
+        </w:rPr>
+        <w:t>10</w:t>
+      </w:r>
+      <w:r>
+        <w:rPr>
+          <w:noProof/>
+        </w:rPr>
+        <w:fldChar w:fldCharType="end"/>
+      </w:r>
       <w:r>
         <w:t>: Coffee Cup Safety Case GSN Diagram EVL example</w:t>
       </w:r>
@@ -28362,14 +28745,27 @@
       <w:r>
         <w:t xml:space="preserve">Figure </w:t>
       </w:r>
-      <w:fldSimple w:instr=" SEQ Figure \* ARABIC ">
-        <w:r>
-          <w:rPr>
-            <w:noProof/>
-          </w:rPr>
-          <w:t>8</w:t>
-        </w:r>
-      </w:fldSimple>
+      <w:r>
+        <w:fldChar w:fldCharType="begin"/>
+      </w:r>
+      <w:r>
+        <w:instrText xml:space="preserve"> SEQ Figure \* ARABIC </w:instrText>
+      </w:r>
+      <w:r>
+        <w:fldChar w:fldCharType="separate"/>
+      </w:r>
+      <w:r>
+        <w:rPr>
+          <w:noProof/>
+        </w:rPr>
+        <w:t>8</w:t>
+      </w:r>
+      <w:r>
+        <w:rPr>
+          <w:noProof/>
+        </w:rPr>
+        <w:fldChar w:fldCharType="end"/>
+      </w:r>
       <w:r>
         <w:t>: Coffee Cup Safety Case GSN Diagram D Module</w:t>
       </w:r>
@@ -28645,14 +29041,27 @@
       <w:r>
         <w:t xml:space="preserve">Listing </w:t>
       </w:r>
-      <w:fldSimple w:instr=" SEQ Listing \* ARABIC ">
-        <w:r>
-          <w:rPr>
-            <w:noProof/>
-          </w:rPr>
-          <w:t>11</w:t>
-        </w:r>
-      </w:fldSimple>
+      <w:r>
+        <w:fldChar w:fldCharType="begin"/>
+      </w:r>
+      <w:r>
+        <w:instrText xml:space="preserve"> SEQ Listing \* ARABIC </w:instrText>
+      </w:r>
+      <w:r>
+        <w:fldChar w:fldCharType="separate"/>
+      </w:r>
+      <w:r>
+        <w:rPr>
+          <w:noProof/>
+        </w:rPr>
+        <w:t>11</w:t>
+      </w:r>
+      <w:r>
+        <w:rPr>
+          <w:noProof/>
+        </w:rPr>
+        <w:fldChar w:fldCharType="end"/>
+      </w:r>
       <w:r>
         <w:t>: Coffee Cup Safety Case GSN Diagram EGL example</w:t>
       </w:r>
@@ -28668,18 +29077,35 @@
           <w:numId w:val="1"/>
         </w:numPr>
       </w:pPr>
-      <w:bookmarkStart w:id="34" w:name="_Toc45724088"/>
+      <w:bookmarkStart w:id="33" w:name="_Toc45724088"/>
       <w:r>
         <w:lastRenderedPageBreak/>
         <w:t>CONCLUSION</w:t>
       </w:r>
+      <w:bookmarkEnd w:id="33"/>
+    </w:p>
+    <w:p/>
+    <w:p>
+      <w:r>
+        <w:t xml:space="preserve">In this project report, </w:t>
+      </w:r>
+      <w:r>
+        <w:t>chall</w:t>
+      </w:r>
+      <w:r>
+        <w:t>eng</w:t>
+      </w:r>
+      <w:r>
+        <w:t xml:space="preserve">es </w:t>
+      </w:r>
+      <w:r>
+        <w:t xml:space="preserve">in implementing an Epsilon driver for Astah GSN are presented. </w:t>
+      </w:r>
+      <w:r>
+        <w:t>While Goal Structuring Notations and safety-critical software developments popularity increases day by day, developing an Epsilon driver for one of the most popular GSN tools would not only benefit the GM but also might benefit the other companies as well. The design options, design updates, implementation difficulties and testing methologies of the Astah GSN Epsilon driver were explained in this report. This driver can work on Astah GSN XMI files with Epsilon’s EOL, EVL, EGL and ETL languages.</w:t>
+      </w:r>
+      <w:bookmarkStart w:id="34" w:name="_GoBack"/>
       <w:bookmarkEnd w:id="34"/>
-    </w:p>
-    <w:p/>
-    <w:p>
-      <w:r>
-        <w:t>Conclusion…</w:t>
-      </w:r>
     </w:p>
     <w:p/>
     <w:p>
@@ -28726,7 +29152,19 @@
         <w:t>xmi:id</w:t>
       </w:r>
       <w:r>
-        <w:t xml:space="preserve"> values needed. However, without knowledge of what Astah GSN uses in the ID generation phase, generating new unique IDs might corrupt the whole GSN model. Thus, implementing this feature would require additional information and it might take longer.</w:t>
+        <w:t xml:space="preserve"> values needed. However, without </w:t>
+      </w:r>
+      <w:r>
+        <w:t>the necessary information</w:t>
+      </w:r>
+      <w:r>
+        <w:t xml:space="preserve"> </w:t>
+      </w:r>
+      <w:r>
+        <w:t xml:space="preserve">for </w:t>
+      </w:r>
+      <w:r>
+        <w:t>what Astah GSN uses in the ID generation phase, generating new unique IDs might corrupt the whole GSN model. Thus, implementing this feature would require additional information and it might take longer.</w:t>
       </w:r>
       <w:r>
         <w:t xml:space="preserve"> Moreover, accessing and changing all attributes in the XMI file could be implemented in the driver if necessary.</w:t>
@@ -33917,7 +34355,7 @@
 </file>
 
 <file path=customXml/itemProps1.xml><?xml version="1.0" encoding="utf-8"?>
-<ds:datastoreItem xmlns:ds="http://schemas.openxmlformats.org/officeDocument/2006/customXml" ds:itemID="{FB8F1A2D-004B-48DC-B1A8-FBBEBCB224F3}">
+<ds:datastoreItem xmlns:ds="http://schemas.openxmlformats.org/officeDocument/2006/customXml" ds:itemID="{D9840E47-40C4-4761-B9A2-4D9217684473}">
   <ds:schemaRefs>
     <ds:schemaRef ds:uri="http://schemas.openxmlformats.org/officeDocument/2006/bibliography"/>
   </ds:schemaRefs>

</xml_diff>

<commit_message>
Report - Small fixes & some sections are updated
</commit_message>
<xml_diff>
--- a/Project Report/BaranKaya_ProjectReport.docx
+++ b/Project Report/BaranKaya_ProjectReport.docx
@@ -1302,7 +1302,7 @@
       <w:pPr>
         <w:pStyle w:val="Balk1"/>
       </w:pPr>
-      <w:bookmarkStart w:id="0" w:name="_Toc45724055"/>
+      <w:bookmarkStart w:id="0" w:name="_Toc46149441"/>
       <w:r>
         <w:lastRenderedPageBreak/>
         <w:t>ABSTRACT</w:t>
@@ -1428,7 +1428,7 @@
             </w:rPr>
             <w:fldChar w:fldCharType="separate"/>
           </w:r>
-          <w:hyperlink w:anchor="_Toc45724055" w:history="1">
+          <w:hyperlink w:anchor="_Toc46149441" w:history="1">
             <w:r>
               <w:rPr>
                 <w:rStyle w:val="Kpr"/>
@@ -1455,7 +1455,7 @@
                 <w:noProof/>
                 <w:webHidden/>
               </w:rPr>
-              <w:instrText xml:space="preserve"> PAGEREF _Toc45724055 \h </w:instrText>
+              <w:instrText xml:space="preserve"> PAGEREF _Toc46149441 \h </w:instrText>
             </w:r>
             <w:r>
               <w:rPr>
@@ -1500,7 +1500,7 @@
               <w:lang w:eastAsia="en-CA"/>
             </w:rPr>
           </w:pPr>
-          <w:hyperlink w:anchor="_Toc45724056" w:history="1">
+          <w:hyperlink w:anchor="_Toc46149442" w:history="1">
             <w:r>
               <w:rPr>
                 <w:rStyle w:val="Kpr"/>
@@ -1543,7 +1543,7 @@
                 <w:noProof/>
                 <w:webHidden/>
               </w:rPr>
-              <w:instrText xml:space="preserve"> PAGEREF _Toc45724056 \h </w:instrText>
+              <w:instrText xml:space="preserve"> PAGEREF _Toc46149442 \h </w:instrText>
             </w:r>
             <w:r>
               <w:rPr>
@@ -1588,7 +1588,7 @@
               <w:lang w:eastAsia="en-CA"/>
             </w:rPr>
           </w:pPr>
-          <w:hyperlink w:anchor="_Toc45724057" w:history="1">
+          <w:hyperlink w:anchor="_Toc46149443" w:history="1">
             <w:r>
               <w:rPr>
                 <w:rStyle w:val="Kpr"/>
@@ -1631,7 +1631,7 @@
                 <w:noProof/>
                 <w:webHidden/>
               </w:rPr>
-              <w:instrText xml:space="preserve"> PAGEREF _Toc45724057 \h </w:instrText>
+              <w:instrText xml:space="preserve"> PAGEREF _Toc46149443 \h </w:instrText>
             </w:r>
             <w:r>
               <w:rPr>
@@ -1676,7 +1676,7 @@
               <w:lang w:eastAsia="en-CA"/>
             </w:rPr>
           </w:pPr>
-          <w:hyperlink w:anchor="_Toc45724058" w:history="1">
+          <w:hyperlink w:anchor="_Toc46149444" w:history="1">
             <w:r>
               <w:rPr>
                 <w:rStyle w:val="Kpr"/>
@@ -1719,7 +1719,7 @@
                 <w:noProof/>
                 <w:webHidden/>
               </w:rPr>
-              <w:instrText xml:space="preserve"> PAGEREF _Toc45724058 \h </w:instrText>
+              <w:instrText xml:space="preserve"> PAGEREF _Toc46149444 \h </w:instrText>
             </w:r>
             <w:r>
               <w:rPr>
@@ -1764,7 +1764,7 @@
               <w:lang w:eastAsia="en-CA"/>
             </w:rPr>
           </w:pPr>
-          <w:hyperlink w:anchor="_Toc45724059" w:history="1">
+          <w:hyperlink w:anchor="_Toc46149445" w:history="1">
             <w:r>
               <w:rPr>
                 <w:rStyle w:val="Kpr"/>
@@ -1807,7 +1807,7 @@
                 <w:noProof/>
                 <w:webHidden/>
               </w:rPr>
-              <w:instrText xml:space="preserve"> PAGEREF _Toc45724059 \h </w:instrText>
+              <w:instrText xml:space="preserve"> PAGEREF _Toc46149445 \h </w:instrText>
             </w:r>
             <w:r>
               <w:rPr>
@@ -1852,7 +1852,7 @@
               <w:lang w:eastAsia="en-CA"/>
             </w:rPr>
           </w:pPr>
-          <w:hyperlink w:anchor="_Toc45724060" w:history="1">
+          <w:hyperlink w:anchor="_Toc46149446" w:history="1">
             <w:r>
               <w:rPr>
                 <w:rStyle w:val="Kpr"/>
@@ -1895,7 +1895,7 @@
                 <w:noProof/>
                 <w:webHidden/>
               </w:rPr>
-              <w:instrText xml:space="preserve"> PAGEREF _Toc45724060 \h </w:instrText>
+              <w:instrText xml:space="preserve"> PAGEREF _Toc46149446 \h </w:instrText>
             </w:r>
             <w:r>
               <w:rPr>
@@ -1940,7 +1940,7 @@
               <w:lang w:eastAsia="en-CA"/>
             </w:rPr>
           </w:pPr>
-          <w:hyperlink w:anchor="_Toc45724061" w:history="1">
+          <w:hyperlink w:anchor="_Toc46149447" w:history="1">
             <w:r>
               <w:rPr>
                 <w:rStyle w:val="Kpr"/>
@@ -1983,7 +1983,7 @@
                 <w:noProof/>
                 <w:webHidden/>
               </w:rPr>
-              <w:instrText xml:space="preserve"> PAGEREF _Toc45724061 \h </w:instrText>
+              <w:instrText xml:space="preserve"> PAGEREF _Toc46149447 \h </w:instrText>
             </w:r>
             <w:r>
               <w:rPr>
@@ -2028,7 +2028,7 @@
               <w:lang w:eastAsia="en-CA"/>
             </w:rPr>
           </w:pPr>
-          <w:hyperlink w:anchor="_Toc45724062" w:history="1">
+          <w:hyperlink w:anchor="_Toc46149448" w:history="1">
             <w:r>
               <w:rPr>
                 <w:rStyle w:val="Kpr"/>
@@ -2071,7 +2071,7 @@
                 <w:noProof/>
                 <w:webHidden/>
               </w:rPr>
-              <w:instrText xml:space="preserve"> PAGEREF _Toc45724062 \h </w:instrText>
+              <w:instrText xml:space="preserve"> PAGEREF _Toc46149448 \h </w:instrText>
             </w:r>
             <w:r>
               <w:rPr>
@@ -2116,7 +2116,7 @@
               <w:lang w:eastAsia="en-CA"/>
             </w:rPr>
           </w:pPr>
-          <w:hyperlink w:anchor="_Toc45724063" w:history="1">
+          <w:hyperlink w:anchor="_Toc46149449" w:history="1">
             <w:r>
               <w:rPr>
                 <w:rStyle w:val="Kpr"/>
@@ -2159,7 +2159,7 @@
                 <w:noProof/>
                 <w:webHidden/>
               </w:rPr>
-              <w:instrText xml:space="preserve"> PAGEREF _Toc45724063 \h </w:instrText>
+              <w:instrText xml:space="preserve"> PAGEREF _Toc46149449 \h </w:instrText>
             </w:r>
             <w:r>
               <w:rPr>
@@ -2204,7 +2204,7 @@
               <w:lang w:eastAsia="en-CA"/>
             </w:rPr>
           </w:pPr>
-          <w:hyperlink w:anchor="_Toc45724064" w:history="1">
+          <w:hyperlink w:anchor="_Toc46149450" w:history="1">
             <w:r>
               <w:rPr>
                 <w:rStyle w:val="Kpr"/>
@@ -2247,7 +2247,7 @@
                 <w:noProof/>
                 <w:webHidden/>
               </w:rPr>
-              <w:instrText xml:space="preserve"> PAGEREF _Toc45724064 \h </w:instrText>
+              <w:instrText xml:space="preserve"> PAGEREF _Toc46149450 \h </w:instrText>
             </w:r>
             <w:r>
               <w:rPr>
@@ -2292,7 +2292,7 @@
               <w:lang w:eastAsia="en-CA"/>
             </w:rPr>
           </w:pPr>
-          <w:hyperlink w:anchor="_Toc45724065" w:history="1">
+          <w:hyperlink w:anchor="_Toc46149451" w:history="1">
             <w:r>
               <w:rPr>
                 <w:rStyle w:val="Kpr"/>
@@ -2335,7 +2335,7 @@
                 <w:noProof/>
                 <w:webHidden/>
               </w:rPr>
-              <w:instrText xml:space="preserve"> PAGEREF _Toc45724065 \h </w:instrText>
+              <w:instrText xml:space="preserve"> PAGEREF _Toc46149451 \h </w:instrText>
             </w:r>
             <w:r>
               <w:rPr>
@@ -2380,7 +2380,7 @@
               <w:lang w:eastAsia="en-CA"/>
             </w:rPr>
           </w:pPr>
-          <w:hyperlink w:anchor="_Toc45724066" w:history="1">
+          <w:hyperlink w:anchor="_Toc46149452" w:history="1">
             <w:r>
               <w:rPr>
                 <w:rStyle w:val="Kpr"/>
@@ -2423,7 +2423,7 @@
                 <w:noProof/>
                 <w:webHidden/>
               </w:rPr>
-              <w:instrText xml:space="preserve"> PAGEREF _Toc45724066 \h </w:instrText>
+              <w:instrText xml:space="preserve"> PAGEREF _Toc46149452 \h </w:instrText>
             </w:r>
             <w:r>
               <w:rPr>
@@ -2468,7 +2468,7 @@
               <w:lang w:eastAsia="en-CA"/>
             </w:rPr>
           </w:pPr>
-          <w:hyperlink w:anchor="_Toc45724067" w:history="1">
+          <w:hyperlink w:anchor="_Toc46149453" w:history="1">
             <w:r>
               <w:rPr>
                 <w:rStyle w:val="Kpr"/>
@@ -2511,7 +2511,7 @@
                 <w:noProof/>
                 <w:webHidden/>
               </w:rPr>
-              <w:instrText xml:space="preserve"> PAGEREF _Toc45724067 \h </w:instrText>
+              <w:instrText xml:space="preserve"> PAGEREF _Toc46149453 \h </w:instrText>
             </w:r>
             <w:r>
               <w:rPr>
@@ -2556,7 +2556,7 @@
               <w:lang w:eastAsia="en-CA"/>
             </w:rPr>
           </w:pPr>
-          <w:hyperlink w:anchor="_Toc45724068" w:history="1">
+          <w:hyperlink w:anchor="_Toc46149454" w:history="1">
             <w:r>
               <w:rPr>
                 <w:rStyle w:val="Kpr"/>
@@ -2599,7 +2599,7 @@
                 <w:noProof/>
                 <w:webHidden/>
               </w:rPr>
-              <w:instrText xml:space="preserve"> PAGEREF _Toc45724068 \h </w:instrText>
+              <w:instrText xml:space="preserve"> PAGEREF _Toc46149454 \h </w:instrText>
             </w:r>
             <w:r>
               <w:rPr>
@@ -2644,7 +2644,7 @@
               <w:lang w:eastAsia="en-CA"/>
             </w:rPr>
           </w:pPr>
-          <w:hyperlink w:anchor="_Toc45724069" w:history="1">
+          <w:hyperlink w:anchor="_Toc46149455" w:history="1">
             <w:r>
               <w:rPr>
                 <w:rStyle w:val="Kpr"/>
@@ -2687,7 +2687,7 @@
                 <w:noProof/>
                 <w:webHidden/>
               </w:rPr>
-              <w:instrText xml:space="preserve"> PAGEREF _Toc45724069 \h </w:instrText>
+              <w:instrText xml:space="preserve"> PAGEREF _Toc46149455 \h </w:instrText>
             </w:r>
             <w:r>
               <w:rPr>
@@ -2732,7 +2732,7 @@
               <w:lang w:eastAsia="en-CA"/>
             </w:rPr>
           </w:pPr>
-          <w:hyperlink w:anchor="_Toc45724070" w:history="1">
+          <w:hyperlink w:anchor="_Toc46149456" w:history="1">
             <w:r>
               <w:rPr>
                 <w:rStyle w:val="Kpr"/>
@@ -2775,7 +2775,7 @@
                 <w:noProof/>
                 <w:webHidden/>
               </w:rPr>
-              <w:instrText xml:space="preserve"> PAGEREF _Toc45724070 \h </w:instrText>
+              <w:instrText xml:space="preserve"> PAGEREF _Toc46149456 \h </w:instrText>
             </w:r>
             <w:r>
               <w:rPr>
@@ -2820,7 +2820,7 @@
               <w:lang w:eastAsia="en-CA"/>
             </w:rPr>
           </w:pPr>
-          <w:hyperlink w:anchor="_Toc45724071" w:history="1">
+          <w:hyperlink w:anchor="_Toc46149457" w:history="1">
             <w:r>
               <w:rPr>
                 <w:rStyle w:val="Kpr"/>
@@ -2863,7 +2863,7 @@
                 <w:noProof/>
                 <w:webHidden/>
               </w:rPr>
-              <w:instrText xml:space="preserve"> PAGEREF _Toc45724071 \h </w:instrText>
+              <w:instrText xml:space="preserve"> PAGEREF _Toc46149457 \h </w:instrText>
             </w:r>
             <w:r>
               <w:rPr>
@@ -2908,7 +2908,7 @@
               <w:lang w:eastAsia="en-CA"/>
             </w:rPr>
           </w:pPr>
-          <w:hyperlink w:anchor="_Toc45724072" w:history="1">
+          <w:hyperlink w:anchor="_Toc46149458" w:history="1">
             <w:r>
               <w:rPr>
                 <w:rStyle w:val="Kpr"/>
@@ -2951,7 +2951,7 @@
                 <w:noProof/>
                 <w:webHidden/>
               </w:rPr>
-              <w:instrText xml:space="preserve"> PAGEREF _Toc45724072 \h </w:instrText>
+              <w:instrText xml:space="preserve"> PAGEREF _Toc46149458 \h </w:instrText>
             </w:r>
             <w:r>
               <w:rPr>
@@ -2996,7 +2996,7 @@
               <w:lang w:eastAsia="en-CA"/>
             </w:rPr>
           </w:pPr>
-          <w:hyperlink w:anchor="_Toc45724073" w:history="1">
+          <w:hyperlink w:anchor="_Toc46149459" w:history="1">
             <w:r>
               <w:rPr>
                 <w:rStyle w:val="Kpr"/>
@@ -3039,7 +3039,7 @@
                 <w:noProof/>
                 <w:webHidden/>
               </w:rPr>
-              <w:instrText xml:space="preserve"> PAGEREF _Toc45724073 \h </w:instrText>
+              <w:instrText xml:space="preserve"> PAGEREF _Toc46149459 \h </w:instrText>
             </w:r>
             <w:r>
               <w:rPr>
@@ -3084,7 +3084,7 @@
               <w:lang w:eastAsia="en-CA"/>
             </w:rPr>
           </w:pPr>
-          <w:hyperlink w:anchor="_Toc45724074" w:history="1">
+          <w:hyperlink w:anchor="_Toc46149460" w:history="1">
             <w:r>
               <w:rPr>
                 <w:rStyle w:val="Kpr"/>
@@ -3127,7 +3127,7 @@
                 <w:noProof/>
                 <w:webHidden/>
               </w:rPr>
-              <w:instrText xml:space="preserve"> PAGEREF _Toc45724074 \h </w:instrText>
+              <w:instrText xml:space="preserve"> PAGEREF _Toc46149460 \h </w:instrText>
             </w:r>
             <w:r>
               <w:rPr>
@@ -3172,7 +3172,7 @@
               <w:lang w:eastAsia="en-CA"/>
             </w:rPr>
           </w:pPr>
-          <w:hyperlink w:anchor="_Toc45724075" w:history="1">
+          <w:hyperlink w:anchor="_Toc46149461" w:history="1">
             <w:r>
               <w:rPr>
                 <w:rStyle w:val="Kpr"/>
@@ -3215,7 +3215,7 @@
                 <w:noProof/>
                 <w:webHidden/>
               </w:rPr>
-              <w:instrText xml:space="preserve"> PAGEREF _Toc45724075 \h </w:instrText>
+              <w:instrText xml:space="preserve"> PAGEREF _Toc46149461 \h </w:instrText>
             </w:r>
             <w:r>
               <w:rPr>
@@ -3260,7 +3260,7 @@
               <w:lang w:eastAsia="en-CA"/>
             </w:rPr>
           </w:pPr>
-          <w:hyperlink w:anchor="_Toc45724076" w:history="1">
+          <w:hyperlink w:anchor="_Toc46149462" w:history="1">
             <w:r>
               <w:rPr>
                 <w:rStyle w:val="Kpr"/>
@@ -3303,7 +3303,7 @@
                 <w:noProof/>
                 <w:webHidden/>
               </w:rPr>
-              <w:instrText xml:space="preserve"> PAGEREF _Toc45724076 \h </w:instrText>
+              <w:instrText xml:space="preserve"> PAGEREF _Toc46149462 \h </w:instrText>
             </w:r>
             <w:r>
               <w:rPr>
@@ -3348,7 +3348,7 @@
               <w:lang w:eastAsia="en-CA"/>
             </w:rPr>
           </w:pPr>
-          <w:hyperlink w:anchor="_Toc45724077" w:history="1">
+          <w:hyperlink w:anchor="_Toc46149463" w:history="1">
             <w:r>
               <w:rPr>
                 <w:rStyle w:val="Kpr"/>
@@ -3370,7 +3370,7 @@
                 <w:rStyle w:val="Kpr"/>
                 <w:noProof/>
               </w:rPr>
-              <w:t>Loading the Astah GSN model into Epsilon</w:t>
+              <w:t>Loading the Astah GSN Model into Epsilon</w:t>
             </w:r>
             <w:r>
               <w:rPr>
@@ -3391,7 +3391,7 @@
                 <w:noProof/>
                 <w:webHidden/>
               </w:rPr>
-              <w:instrText xml:space="preserve"> PAGEREF _Toc45724077 \h </w:instrText>
+              <w:instrText xml:space="preserve"> PAGEREF _Toc46149463 \h </w:instrText>
             </w:r>
             <w:r>
               <w:rPr>
@@ -3436,7 +3436,7 @@
               <w:lang w:eastAsia="en-CA"/>
             </w:rPr>
           </w:pPr>
-          <w:hyperlink w:anchor="_Toc45724078" w:history="1">
+          <w:hyperlink w:anchor="_Toc46149464" w:history="1">
             <w:r>
               <w:rPr>
                 <w:rStyle w:val="Kpr"/>
@@ -3458,7 +3458,7 @@
                 <w:rStyle w:val="Kpr"/>
                 <w:noProof/>
               </w:rPr>
-              <w:t>Reading/accessing GSN models with EOL</w:t>
+              <w:t>Reading/Accessing GSN Models with EOL</w:t>
             </w:r>
             <w:r>
               <w:rPr>
@@ -3479,7 +3479,7 @@
                 <w:noProof/>
                 <w:webHidden/>
               </w:rPr>
-              <w:instrText xml:space="preserve"> PAGEREF _Toc45724078 \h </w:instrText>
+              <w:instrText xml:space="preserve"> PAGEREF _Toc46149464 \h </w:instrText>
             </w:r>
             <w:r>
               <w:rPr>
@@ -3524,7 +3524,7 @@
               <w:lang w:eastAsia="en-CA"/>
             </w:rPr>
           </w:pPr>
-          <w:hyperlink w:anchor="_Toc45724079" w:history="1">
+          <w:hyperlink w:anchor="_Toc46149465" w:history="1">
             <w:r>
               <w:rPr>
                 <w:rStyle w:val="Kpr"/>
@@ -3546,7 +3546,7 @@
                 <w:rStyle w:val="Kpr"/>
                 <w:noProof/>
               </w:rPr>
-              <w:t>Updating GSN models with EOL</w:t>
+              <w:t>Updating GSN Models with EOL</w:t>
             </w:r>
             <w:r>
               <w:rPr>
@@ -3567,7 +3567,7 @@
                 <w:noProof/>
                 <w:webHidden/>
               </w:rPr>
-              <w:instrText xml:space="preserve"> PAGEREF _Toc45724079 \h </w:instrText>
+              <w:instrText xml:space="preserve"> PAGEREF _Toc46149465 \h </w:instrText>
             </w:r>
             <w:r>
               <w:rPr>
@@ -3612,7 +3612,7 @@
               <w:lang w:eastAsia="en-CA"/>
             </w:rPr>
           </w:pPr>
-          <w:hyperlink w:anchor="_Toc45724080" w:history="1">
+          <w:hyperlink w:anchor="_Toc46149466" w:history="1">
             <w:r>
               <w:rPr>
                 <w:rStyle w:val="Kpr"/>
@@ -3634,7 +3634,7 @@
                 <w:rStyle w:val="Kpr"/>
                 <w:noProof/>
               </w:rPr>
-              <w:t>Creating new elements in GSN model with EOL</w:t>
+              <w:t>Creating New Elements in GSN Model with EOL</w:t>
             </w:r>
             <w:r>
               <w:rPr>
@@ -3655,7 +3655,7 @@
                 <w:noProof/>
                 <w:webHidden/>
               </w:rPr>
-              <w:instrText xml:space="preserve"> PAGEREF _Toc45724080 \h </w:instrText>
+              <w:instrText xml:space="preserve"> PAGEREF _Toc46149466 \h </w:instrText>
             </w:r>
             <w:r>
               <w:rPr>
@@ -3700,7 +3700,7 @@
               <w:lang w:eastAsia="en-CA"/>
             </w:rPr>
           </w:pPr>
-          <w:hyperlink w:anchor="_Toc45724081" w:history="1">
+          <w:hyperlink w:anchor="_Toc46149467" w:history="1">
             <w:r>
               <w:rPr>
                 <w:rStyle w:val="Kpr"/>
@@ -3722,7 +3722,7 @@
                 <w:rStyle w:val="Kpr"/>
                 <w:noProof/>
               </w:rPr>
-              <w:t>Deleting elements in GSN model with EOL</w:t>
+              <w:t>Deleting Elements in GSN Model with EOL</w:t>
             </w:r>
             <w:r>
               <w:rPr>
@@ -3743,7 +3743,7 @@
                 <w:noProof/>
                 <w:webHidden/>
               </w:rPr>
-              <w:instrText xml:space="preserve"> PAGEREF _Toc45724081 \h </w:instrText>
+              <w:instrText xml:space="preserve"> PAGEREF _Toc46149467 \h </w:instrText>
             </w:r>
             <w:r>
               <w:rPr>
@@ -3788,7 +3788,7 @@
               <w:lang w:eastAsia="en-CA"/>
             </w:rPr>
           </w:pPr>
-          <w:hyperlink w:anchor="_Toc45724082" w:history="1">
+          <w:hyperlink w:anchor="_Toc46149468" w:history="1">
             <w:r>
               <w:rPr>
                 <w:rStyle w:val="Kpr"/>
@@ -3810,7 +3810,7 @@
                 <w:rStyle w:val="Kpr"/>
                 <w:noProof/>
               </w:rPr>
-              <w:t>Epsilon Validation Language (EVL) usage</w:t>
+              <w:t>Epsilon Validation Language (EVL) Usage</w:t>
             </w:r>
             <w:r>
               <w:rPr>
@@ -3831,7 +3831,7 @@
                 <w:noProof/>
                 <w:webHidden/>
               </w:rPr>
-              <w:instrText xml:space="preserve"> PAGEREF _Toc45724082 \h </w:instrText>
+              <w:instrText xml:space="preserve"> PAGEREF _Toc46149468 \h </w:instrText>
             </w:r>
             <w:r>
               <w:rPr>
@@ -3876,7 +3876,7 @@
               <w:lang w:eastAsia="en-CA"/>
             </w:rPr>
           </w:pPr>
-          <w:hyperlink w:anchor="_Toc45724083" w:history="1">
+          <w:hyperlink w:anchor="_Toc46149469" w:history="1">
             <w:r>
               <w:rPr>
                 <w:rStyle w:val="Kpr"/>
@@ -3898,7 +3898,7 @@
                 <w:rStyle w:val="Kpr"/>
                 <w:noProof/>
               </w:rPr>
-              <w:t>Epsilon Code Generation Language (EGL) usage</w:t>
+              <w:t>Epsilon Code Generation Language (EGL) Usage</w:t>
             </w:r>
             <w:r>
               <w:rPr>
@@ -3919,7 +3919,7 @@
                 <w:noProof/>
                 <w:webHidden/>
               </w:rPr>
-              <w:instrText xml:space="preserve"> PAGEREF _Toc45724083 \h </w:instrText>
+              <w:instrText xml:space="preserve"> PAGEREF _Toc46149469 \h </w:instrText>
             </w:r>
             <w:r>
               <w:rPr>
@@ -3964,7 +3964,7 @@
               <w:lang w:eastAsia="en-CA"/>
             </w:rPr>
           </w:pPr>
-          <w:hyperlink w:anchor="_Toc45724084" w:history="1">
+          <w:hyperlink w:anchor="_Toc46149470" w:history="1">
             <w:r>
               <w:rPr>
                 <w:rStyle w:val="Kpr"/>
@@ -3986,7 +3986,7 @@
                 <w:rStyle w:val="Kpr"/>
                 <w:noProof/>
               </w:rPr>
-              <w:t>Epsilon Transformation Language (ETL) usage</w:t>
+              <w:t>Epsilon Transformation Language (ETL) Usage</w:t>
             </w:r>
             <w:r>
               <w:rPr>
@@ -4007,7 +4007,7 @@
                 <w:noProof/>
                 <w:webHidden/>
               </w:rPr>
-              <w:instrText xml:space="preserve"> PAGEREF _Toc45724084 \h </w:instrText>
+              <w:instrText xml:space="preserve"> PAGEREF _Toc46149470 \h </w:instrText>
             </w:r>
             <w:r>
               <w:rPr>
@@ -4052,7 +4052,7 @@
               <w:lang w:eastAsia="en-CA"/>
             </w:rPr>
           </w:pPr>
-          <w:hyperlink w:anchor="_Toc45724085" w:history="1">
+          <w:hyperlink w:anchor="_Toc46149471" w:history="1">
             <w:r>
               <w:rPr>
                 <w:rStyle w:val="Kpr"/>
@@ -4095,7 +4095,7 @@
                 <w:noProof/>
                 <w:webHidden/>
               </w:rPr>
-              <w:instrText xml:space="preserve"> PAGEREF _Toc45724085 \h </w:instrText>
+              <w:instrText xml:space="preserve"> PAGEREF _Toc46149471 \h </w:instrText>
             </w:r>
             <w:r>
               <w:rPr>
@@ -4140,7 +4140,7 @@
               <w:lang w:eastAsia="en-CA"/>
             </w:rPr>
           </w:pPr>
-          <w:hyperlink w:anchor="_Toc45724086" w:history="1">
+          <w:hyperlink w:anchor="_Toc46149472" w:history="1">
             <w:r>
               <w:rPr>
                 <w:rStyle w:val="Kpr"/>
@@ -4183,7 +4183,7 @@
                 <w:noProof/>
                 <w:webHidden/>
               </w:rPr>
-              <w:instrText xml:space="preserve"> PAGEREF _Toc45724086 \h </w:instrText>
+              <w:instrText xml:space="preserve"> PAGEREF _Toc46149472 \h </w:instrText>
             </w:r>
             <w:r>
               <w:rPr>
@@ -4228,7 +4228,7 @@
               <w:lang w:eastAsia="en-CA"/>
             </w:rPr>
           </w:pPr>
-          <w:hyperlink w:anchor="_Toc45724087" w:history="1">
+          <w:hyperlink w:anchor="_Toc46149473" w:history="1">
             <w:r>
               <w:rPr>
                 <w:rStyle w:val="Kpr"/>
@@ -4271,7 +4271,7 @@
                 <w:noProof/>
                 <w:webHidden/>
               </w:rPr>
-              <w:instrText xml:space="preserve"> PAGEREF _Toc45724087 \h </w:instrText>
+              <w:instrText xml:space="preserve"> PAGEREF _Toc46149473 \h </w:instrText>
             </w:r>
             <w:r>
               <w:rPr>
@@ -4316,7 +4316,7 @@
               <w:lang w:eastAsia="en-CA"/>
             </w:rPr>
           </w:pPr>
-          <w:hyperlink w:anchor="_Toc45724088" w:history="1">
+          <w:hyperlink w:anchor="_Toc46149474" w:history="1">
             <w:r>
               <w:rPr>
                 <w:rStyle w:val="Kpr"/>
@@ -4359,7 +4359,7 @@
                 <w:noProof/>
                 <w:webHidden/>
               </w:rPr>
-              <w:instrText xml:space="preserve"> PAGEREF _Toc45724088 \h </w:instrText>
+              <w:instrText xml:space="preserve"> PAGEREF _Toc46149474 \h </w:instrText>
             </w:r>
             <w:r>
               <w:rPr>
@@ -4404,7 +4404,7 @@
               <w:lang w:eastAsia="en-CA"/>
             </w:rPr>
           </w:pPr>
-          <w:hyperlink w:anchor="_Toc45724089" w:history="1">
+          <w:hyperlink w:anchor="_Toc46149475" w:history="1">
             <w:r>
               <w:rPr>
                 <w:rStyle w:val="Kpr"/>
@@ -4447,7 +4447,7 @@
                 <w:noProof/>
                 <w:webHidden/>
               </w:rPr>
-              <w:instrText xml:space="preserve"> PAGEREF _Toc45724089 \h </w:instrText>
+              <w:instrText xml:space="preserve"> PAGEREF _Toc46149475 \h </w:instrText>
             </w:r>
             <w:r>
               <w:rPr>
@@ -4492,7 +4492,7 @@
               <w:lang w:eastAsia="en-CA"/>
             </w:rPr>
           </w:pPr>
-          <w:hyperlink w:anchor="_Toc45724090" w:history="1">
+          <w:hyperlink w:anchor="_Toc46149476" w:history="1">
             <w:r>
               <w:rPr>
                 <w:rStyle w:val="Kpr"/>
@@ -4535,7 +4535,7 @@
                 <w:noProof/>
                 <w:webHidden/>
               </w:rPr>
-              <w:instrText xml:space="preserve"> PAGEREF _Toc45724090 \h </w:instrText>
+              <w:instrText xml:space="preserve"> PAGEREF _Toc46149476 \h </w:instrText>
             </w:r>
             <w:r>
               <w:rPr>
@@ -4591,6 +4591,8 @@
       <w:r>
         <w:br w:type="page"/>
       </w:r>
+      <w:bookmarkStart w:id="1" w:name="_GoBack"/>
+      <w:bookmarkEnd w:id="1"/>
     </w:p>
     <w:p>
       <w:pPr>
@@ -4600,31 +4602,28 @@
           <w:numId w:val="1"/>
         </w:numPr>
       </w:pPr>
-      <w:bookmarkStart w:id="1" w:name="_Toc45724056"/>
+      <w:bookmarkStart w:id="2" w:name="_Toc46149442"/>
       <w:r>
         <w:lastRenderedPageBreak/>
         <w:t>INTRODUCTION</w:t>
       </w:r>
-      <w:bookmarkEnd w:id="1"/>
+      <w:bookmarkEnd w:id="2"/>
     </w:p>
     <w:p/>
     <w:p>
       <w:r>
-        <w:t xml:space="preserve">Goal Structuring Notation is gained popularity among safety-critical systems. It is one of the most important steps of safety case development. However, with the safety-critical systems getting larger and larger each day, it becomes hard to manage GSN models. Epsilon is the open-source model management platform for all types of models but it requires individual drivers for each model type. Astah GSN is one of the most popular GSN tools due to its features but it lacks model management tools. This project developed for General Moldes to Epsilon model management platform on Astah GSN models. </w:t>
-      </w:r>
-    </w:p>
-    <w:p>
-      <w:r>
-        <w:t xml:space="preserve">Even though Epsilon is </w:t>
-      </w:r>
-      <w:r>
-        <w:t xml:space="preserve">an </w:t>
-      </w:r>
-      <w:r>
-        <w:t xml:space="preserve">open-source </w:t>
-      </w:r>
-      <w:r>
-        <w:t xml:space="preserve">platform, implementing a driver for a commercial tool like Astah GSN is more complicated than the open-source tools. </w:t>
+        <w:t>Goal Structuring Notation is gained popularity among safety-critical systems. It is one of the most important steps of safety case development. However, with the safety-critical systems getting larger and larger each day, it becomes hard to manage GSN models. Epsilon is the open-source model management platform for all types of models but it requires individual drivers for each model type. Astah GSN is one of the most popular GSN tools due to its features but it lacks model management tools. This project developed for General Mo</w:t>
+      </w:r>
+      <w:r>
+        <w:t>tor</w:t>
+      </w:r>
+      <w:r>
+        <w:t xml:space="preserve">s to Epsilon model management platform on Astah GSN models. </w:t>
+      </w:r>
+    </w:p>
+    <w:p>
+      <w:r>
+        <w:t xml:space="preserve">Even though Epsilon is an open-source platform, implementing a driver for a commercial tool like Astah GSN is more complicated than the open-source tools. </w:t>
       </w:r>
       <w:r>
         <w:t>Astah GSN might be the best GSN tool out there but its XMI export feature lack consistency. Figuring out these problems and solving them extended the project’s due date. Although most of the problems are solved, some of them remain in the driver due to Astah GSN features. All challenges encountered while developing the project, design choices, implementation of the Java classes and the testing methods with a few examples are going to be explained in this project report.</w:t>
@@ -4693,7 +4692,7 @@
           <w:numId w:val="1"/>
         </w:numPr>
       </w:pPr>
-      <w:bookmarkStart w:id="2" w:name="_Toc45724057"/>
+      <w:bookmarkStart w:id="3" w:name="_Toc46149443"/>
       <w:r>
         <w:lastRenderedPageBreak/>
         <w:t>RELATED WOR</w:t>
@@ -4704,7 +4703,7 @@
       <w:r>
         <w:t>S</w:t>
       </w:r>
-      <w:bookmarkEnd w:id="2"/>
+      <w:bookmarkEnd w:id="3"/>
     </w:p>
     <w:p/>
     <w:p>
@@ -4769,11 +4768,11 @@
           <w:numId w:val="1"/>
         </w:numPr>
       </w:pPr>
-      <w:bookmarkStart w:id="3" w:name="_Toc45724058"/>
+      <w:bookmarkStart w:id="4" w:name="_Toc46149444"/>
       <w:r>
         <w:t>Model-Driven Engineering</w:t>
       </w:r>
-      <w:bookmarkEnd w:id="3"/>
+      <w:bookmarkEnd w:id="4"/>
     </w:p>
     <w:p/>
     <w:p>
@@ -4993,11 +4992,11 @@
           <w:numId w:val="1"/>
         </w:numPr>
       </w:pPr>
-      <w:bookmarkStart w:id="4" w:name="_Toc45724059"/>
+      <w:bookmarkStart w:id="5" w:name="_Toc46149445"/>
       <w:r>
         <w:t>Safety Cases &amp; Goal Structuring Notation</w:t>
       </w:r>
-      <w:bookmarkEnd w:id="4"/>
+      <w:bookmarkEnd w:id="5"/>
     </w:p>
     <w:p>
       <w:pPr>
@@ -5342,11 +5341,11 @@
           <w:numId w:val="1"/>
         </w:numPr>
       </w:pPr>
-      <w:bookmarkStart w:id="5" w:name="_Toc45724060"/>
+      <w:bookmarkStart w:id="6" w:name="_Toc46149446"/>
       <w:r>
         <w:t>Epsilon</w:t>
       </w:r>
-      <w:bookmarkEnd w:id="5"/>
+      <w:bookmarkEnd w:id="6"/>
     </w:p>
     <w:p/>
     <w:p>
@@ -5538,12 +5537,12 @@
           <w:numId w:val="1"/>
         </w:numPr>
       </w:pPr>
-      <w:bookmarkStart w:id="6" w:name="_Toc45724061"/>
+      <w:bookmarkStart w:id="7" w:name="_Toc46149447"/>
       <w:r>
         <w:lastRenderedPageBreak/>
         <w:t>REQUIREMENTS</w:t>
       </w:r>
-      <w:bookmarkEnd w:id="6"/>
+      <w:bookmarkEnd w:id="7"/>
     </w:p>
     <w:p/>
     <w:p>
@@ -5557,7 +5556,13 @@
         <w:t>T</w:t>
       </w:r>
       <w:r>
-        <w:t xml:space="preserve">o do that, the driver to be able to parse the Astah GSN files correctly. </w:t>
+        <w:t xml:space="preserve">o do that, the driver to be able to parse the Astah GSN </w:t>
+      </w:r>
+      <w:r>
+        <w:t xml:space="preserve">XMI </w:t>
+      </w:r>
+      <w:r>
+        <w:t xml:space="preserve">files correctly. </w:t>
       </w:r>
       <w:r>
         <w:t xml:space="preserve">Astah GSN saves its model files with ‘.agml’ extension; however, it provides XMI import/export features for </w:t>
@@ -5578,74 +5583,146 @@
         <w:t xml:space="preserve">files so users cannot reach these files content. </w:t>
       </w:r>
       <w:r>
-        <w:t xml:space="preserve">All EOL functionality can be used within other Epsilon languages as well. </w:t>
-      </w:r>
-      <w:r>
-        <w:t>Therefore, in this driver project XMI files used. Also, there was Plain XML driver for Epsilon</w:t>
+        <w:t>EOL is the Epsilon’s core language and a</w:t>
+      </w:r>
+      <w:r>
+        <w:t xml:space="preserve">ll EOL functionality can be used within other Epsilon languages. </w:t>
+      </w:r>
+      <w:r>
+        <w:t>All EOL functionalities are developed for XMI files. Also, some of the methods are gathered from the Epsilon Plain-</w:t>
+      </w:r>
+      <w:r>
+        <w:t>XML driver.</w:t>
+      </w:r>
+      <w:r>
+        <w:t xml:space="preserve"> </w:t>
+      </w:r>
+    </w:p>
+    <w:p>
+      <w:r>
+        <w:t>Epsilon has one core language (Epsilon Object Language, EOL) and ten task</w:t>
+      </w:r>
+      <w:r>
+        <w:t>-</w:t>
+      </w:r>
+      <w:r>
+        <w:t>specific languages. Task</w:t>
+      </w:r>
+      <w:r>
+        <w:t>-</w:t>
+      </w:r>
+      <w:r>
+        <w:t>specific languages derived from EOL thus, integrating models to EOL is sufficient for all other language support.</w:t>
+      </w:r>
+      <w:r>
+        <w:t xml:space="preserve"> The first requirements </w:t>
+      </w:r>
+      <w:r>
+        <w:t>are for</w:t>
+      </w:r>
+      <w:r>
+        <w:t xml:space="preserve"> </w:t>
+      </w:r>
+      <w:r>
+        <w:t xml:space="preserve">loading a model into the Epsilon and </w:t>
+      </w:r>
+      <w:r>
+        <w:t>EOL integration</w:t>
+      </w:r>
+      <w:r>
+        <w:t>.</w:t>
+      </w:r>
+      <w:r>
+        <w:t xml:space="preserve"> </w:t>
+      </w:r>
+      <w:r>
+        <w:t>The l</w:t>
+      </w:r>
+      <w:r>
+        <w:t>ast requirements</w:t>
+      </w:r>
+      <w:r>
+        <w:t xml:space="preserve"> are for </w:t>
+      </w:r>
+      <w:r>
+        <w:t>task</w:t>
+      </w:r>
+      <w:r>
+        <w:t>-</w:t>
+      </w:r>
+      <w:r>
+        <w:t>specific language integrations</w:t>
+      </w:r>
+      <w:r>
+        <w:t xml:space="preserve"> such as EVL</w:t>
+      </w:r>
+      <w:r>
+        <w:t>.</w:t>
+      </w:r>
+    </w:p>
+    <w:p>
+      <w:r>
+        <w:t xml:space="preserve">The requirements of this driver project </w:t>
+      </w:r>
+      <w:r>
+        <w:t xml:space="preserve">aren’t </w:t>
+      </w:r>
+      <w:r>
+        <w:t>collect</w:t>
+      </w:r>
+      <w:r>
+        <w:t>ed</w:t>
+      </w:r>
+      <w:r>
+        <w:t xml:space="preserve"> from </w:t>
+      </w:r>
+      <w:r>
+        <w:t xml:space="preserve">the </w:t>
+      </w:r>
+      <w:r>
+        <w:t>users</w:t>
+      </w:r>
+      <w:r>
+        <w:t>/clients</w:t>
+      </w:r>
+      <w:r>
+        <w:t xml:space="preserve">. </w:t>
+      </w:r>
+      <w:r>
+        <w:t>Listed requirements generated by me after examining the GSN diagrams</w:t>
+      </w:r>
+      <w:r>
+        <w:t>, Astah GSN XMI files</w:t>
+      </w:r>
+      <w:r>
+        <w:t>, similar Epsilon drivers</w:t>
       </w:r>
       <w:r>
         <w:t>,</w:t>
       </w:r>
       <w:r>
-        <w:t xml:space="preserve"> and it</w:t>
-      </w:r>
-      <w:r>
-        <w:t xml:space="preserve"> i</w:t>
-      </w:r>
-      <w:r>
-        <w:t>s used as a based version of the project driver.</w:t>
-      </w:r>
-      <w:r>
-        <w:t xml:space="preserve"> </w:t>
-      </w:r>
-    </w:p>
-    <w:p>
-      <w:r>
-        <w:t>Epsilon has one core language (Epsilon Object Language, EOL) and ten task</w:t>
-      </w:r>
-      <w:r>
-        <w:t>-</w:t>
-      </w:r>
-      <w:r>
-        <w:t>specific languages. Task</w:t>
-      </w:r>
-      <w:r>
-        <w:t>-</w:t>
-      </w:r>
-      <w:r>
-        <w:t>specific languages derived from EOL thus, integrating models to EOL is sufficient for all other language support.</w:t>
-      </w:r>
-      <w:r>
-        <w:t xml:space="preserve"> The first requirements show the EOL integration and the later ones show task</w:t>
-      </w:r>
-      <w:r>
-        <w:t>-</w:t>
-      </w:r>
-      <w:r>
-        <w:t>specific language integrations.</w:t>
-      </w:r>
-    </w:p>
-    <w:p>
-      <w:r>
-        <w:t xml:space="preserve">The requirements of this driver project don’t collect from any users. </w:t>
-      </w:r>
-      <w:r>
-        <w:t>Listed requirements generated by me after examining the GSN diagrams</w:t>
-      </w:r>
-      <w:r>
-        <w:t>, Astah GSN XMI files</w:t>
-      </w:r>
-      <w:r>
-        <w:t>, similar Epsilon drivers</w:t>
-      </w:r>
-      <w:r>
-        <w:t>,</w:t>
-      </w:r>
-      <w:r>
         <w:t xml:space="preserve"> and Epsilon source code.</w:t>
       </w:r>
       <w:r>
-        <w:t xml:space="preserve"> Element access requirements are coming from GSN standards and attribute access requirements are coming from both GSN and Astah GSN XMI file. For instance, ID access</w:t>
+        <w:t xml:space="preserve"> Element access requirements are </w:t>
+      </w:r>
+      <w:r>
+        <w:t xml:space="preserve">based on </w:t>
+      </w:r>
+      <w:r>
+        <w:t xml:space="preserve">GSN standards and attribute access requirements are </w:t>
+      </w:r>
+      <w:r>
+        <w:t xml:space="preserve">based on </w:t>
+      </w:r>
+      <w:r>
+        <w:t>both GSN and Astah GSN XMI file</w:t>
+      </w:r>
+      <w:r>
+        <w:t>s</w:t>
+      </w:r>
+      <w:r>
+        <w:t>. For instance, ID access</w:t>
       </w:r>
       <w:r>
         <w:t xml:space="preserve"> was</w:t>
@@ -6149,7 +6226,7 @@
         <w:t xml:space="preserve">a </w:t>
       </w:r>
       <w:r>
-        <w:t>link’s target</w:t>
+        <w:t>node element that is the ending point of the specific link</w:t>
       </w:r>
     </w:p>
     <w:p>
@@ -6170,7 +6247,7 @@
         <w:t xml:space="preserve">a </w:t>
       </w:r>
       <w:r>
-        <w:t>link’s source</w:t>
+        <w:t>node element that is the starting point of the specific link</w:t>
       </w:r>
     </w:p>
     <w:p/>
@@ -6539,7 +6616,19 @@
         <w:t xml:space="preserve">ements and how/where </w:t>
       </w:r>
       <w:r>
-        <w:t xml:space="preserve">they are collected explained. The next chapter will explain the design decisions of the project and what kind of changes/updates made while developing </w:t>
+        <w:t xml:space="preserve">they are collected explained. The next chapter will </w:t>
+      </w:r>
+      <w:r>
+        <w:t>analyze</w:t>
+      </w:r>
+      <w:r>
+        <w:t xml:space="preserve"> the design decisions of the project and what kind of changes/updates </w:t>
+      </w:r>
+      <w:r>
+        <w:t xml:space="preserve">are </w:t>
+      </w:r>
+      <w:r>
+        <w:t xml:space="preserve">made while developing </w:t>
       </w:r>
       <w:r>
         <w:t>it</w:t>
@@ -6564,12 +6653,12 @@
           <w:numId w:val="1"/>
         </w:numPr>
       </w:pPr>
-      <w:bookmarkStart w:id="7" w:name="_Toc45724062"/>
+      <w:bookmarkStart w:id="8" w:name="_Toc46149448"/>
       <w:r>
         <w:lastRenderedPageBreak/>
         <w:t>DESIGN</w:t>
       </w:r>
-      <w:bookmarkEnd w:id="7"/>
+      <w:bookmarkEnd w:id="8"/>
     </w:p>
     <w:p/>
     <w:p>
@@ -6580,16 +6669,25 @@
         <w:t>scratch</w:t>
       </w:r>
       <w:r>
-        <w:t xml:space="preserve"> is very challenging. It also takes a lot of time but fortunately</w:t>
+        <w:t xml:space="preserve"> is very challenging. It takes a lot of time but fortunately</w:t>
       </w:r>
       <w:r>
         <w:t>,</w:t>
       </w:r>
       <w:r>
-        <w:t xml:space="preserve"> Epsilon has lots of built-in and external drivers for similar </w:t>
-      </w:r>
-      <w:r>
-        <w:t>models. The most similar drivers that could be used in the design of the Astah GSN driver were internal Plain-XML driver and external HTML driver.</w:t>
+        <w:t xml:space="preserve"> Epsilon has lots of built-in and external drivers for </w:t>
+      </w:r>
+      <w:r>
+        <w:t xml:space="preserve">a lot of </w:t>
+      </w:r>
+      <w:r>
+        <w:t xml:space="preserve">models. </w:t>
+      </w:r>
+      <w:r>
+        <w:t xml:space="preserve">It was easier to start with a similar model driver’s source code. </w:t>
+      </w:r>
+      <w:r>
+        <w:t>The most similar drivers that could be used in the design of the Astah GSN driver were internal Plain-XML driver and external HTML driver.</w:t>
       </w:r>
       <w:r>
         <w:t xml:space="preserve"> While designing the Astah GSN driver, these two driver</w:t>
@@ -6598,10 +6696,16 @@
         <w:t>s and their features</w:t>
       </w:r>
       <w:r>
-        <w:t xml:space="preserve"> helped a lot.</w:t>
-      </w:r>
-      <w:r>
-        <w:t xml:space="preserve"> Both plugin drivers and how they are used in this project will be explained in this section.</w:t>
+        <w:t xml:space="preserve"> helped</w:t>
+      </w:r>
+      <w:r>
+        <w:t xml:space="preserve"> me</w:t>
+      </w:r>
+      <w:r>
+        <w:t xml:space="preserve"> a lot.</w:t>
+      </w:r>
+      <w:r>
+        <w:t xml:space="preserve"> Both drivers and how they are used in this project will be explained in this section.</w:t>
       </w:r>
     </w:p>
     <w:p>
@@ -6624,7 +6728,13 @@
         <w:t xml:space="preserve"> Then project requirements created based on collected information from GSN and similar drivers. </w:t>
       </w:r>
       <w:r>
-        <w:t xml:space="preserve">The next step was looking for Epsilon driver plugin projects so that without I don’t have to deal with Epsilon plugin operations. For that purpose, I used </w:t>
+        <w:t>The next step was looking for Epsilon driver projects so that I don’t have to deal with Epsilon plugin operations</w:t>
+      </w:r>
+      <w:r>
+        <w:t xml:space="preserve"> by myself</w:t>
+      </w:r>
+      <w:r>
+        <w:t xml:space="preserve">. For that purpose, I used </w:t>
       </w:r>
       <w:r>
         <w:t xml:space="preserve">the </w:t>
@@ -6730,7 +6840,13 @@
         <w:t xml:space="preserve">the Plain-XML driver needed to be </w:t>
       </w:r>
       <w:r>
-        <w:t>heavily modified for attribute values instead of tag names.</w:t>
+        <w:t xml:space="preserve">heavily modified for </w:t>
+      </w:r>
+      <w:r>
+        <w:t xml:space="preserve">parsing </w:t>
+      </w:r>
+      <w:r>
+        <w:t>attribute values instead of tag names.</w:t>
       </w:r>
     </w:p>
     <w:p>
@@ -6771,10 +6887,28 @@
         <w:t xml:space="preserve">the </w:t>
       </w:r>
       <w:r>
-        <w:t xml:space="preserve">HTML driver as a base project made developing a driver plugin for Epsilon easier. </w:t>
-      </w:r>
-      <w:r>
-        <w:t>Like the Plain-XML driver, I examined the HTML driver and its source code and debugged it several times. But, the HTML driver doesn’t have as much code as the Plain-XML driver. It just has every necessary class link in the Plain-XML driver but most of its methods call Plain-XML driver’s methods after parsing the HTML file. At the end of the day</w:t>
+        <w:t>HTML driver as a base project made developing a driver plugin for Epsilon easier</w:t>
+      </w:r>
+      <w:r>
+        <w:t xml:space="preserve"> for me</w:t>
+      </w:r>
+      <w:r>
+        <w:t xml:space="preserve">. </w:t>
+      </w:r>
+      <w:r>
+        <w:t xml:space="preserve">Like the Plain-XML driver, I examined the HTML driver and its source code and debugged it several times. But, the HTML driver doesn’t have as much </w:t>
+      </w:r>
+      <w:r>
+        <w:t xml:space="preserve">source </w:t>
+      </w:r>
+      <w:r>
+        <w:t xml:space="preserve">code as the Plain-XML driver. It just </w:t>
+      </w:r>
+      <w:r>
+        <w:t xml:space="preserve">parses HTML files and then calls the Plain-XML driver’s </w:t>
+      </w:r>
+      <w:r>
+        <w:t>methods. At the end of the day</w:t>
       </w:r>
       <w:r>
         <w:t>,</w:t>
@@ -6786,11 +6920,17 @@
         <w:t xml:space="preserve">a </w:t>
       </w:r>
       <w:r>
-        <w:t xml:space="preserve">subset of the XML and </w:t>
+        <w:t xml:space="preserve">subset of the XML and using the Plain-XML driver methods </w:t>
+      </w:r>
+      <w:r>
+        <w:t>would make sense</w:t>
+      </w:r>
+      <w:r>
+        <w:t xml:space="preserve">. However, that </w:t>
       </w:r>
       <w:r>
         <w:lastRenderedPageBreak/>
-        <w:t xml:space="preserve">using the Plain-XML driver methods is for HTML driver’s developers. However, that means I couldn’t use </w:t>
+        <w:t xml:space="preserve">means I couldn’t use </w:t>
       </w:r>
       <w:r>
         <w:t xml:space="preserve">the </w:t>
@@ -6808,10 +6948,34 @@
         <w:t>is</w:t>
       </w:r>
       <w:r>
-        <w:t xml:space="preserve"> useless for the Astah GSN XMI file parser. So instead, the HTML driver’s source code used for plugin features. The names in the HTML driver’s plugin packages changed to “Astah GSN” thus, new project packages for the project created. </w:t>
-      </w:r>
-      <w:r>
-        <w:t>More details about HTML will be explained later in this section.</w:t>
+        <w:t xml:space="preserve"> useless for the Astah GSN XMI file parser. So instead, </w:t>
+      </w:r>
+      <w:r>
+        <w:t xml:space="preserve">I used </w:t>
+      </w:r>
+      <w:r>
+        <w:t xml:space="preserve">the HTML driver for </w:t>
+      </w:r>
+      <w:r>
+        <w:t xml:space="preserve">its Epsilon </w:t>
+      </w:r>
+      <w:r>
+        <w:t xml:space="preserve">plugin features. </w:t>
+      </w:r>
+      <w:r>
+        <w:t>Every name</w:t>
+      </w:r>
+      <w:r>
+        <w:t xml:space="preserve"> in the HTML driver’s plugin packages changed to “Astah GSN” thus, new project packages for the project created. </w:t>
+      </w:r>
+      <w:r>
+        <w:t>More details about HTML will be explained later in section</w:t>
+      </w:r>
+      <w:r>
+        <w:t xml:space="preserve"> 4.3</w:t>
+      </w:r>
+      <w:r>
+        <w:t>.</w:t>
       </w:r>
     </w:p>
     <w:p/>
@@ -6823,7 +6987,7 @@
           <w:numId w:val="1"/>
         </w:numPr>
       </w:pPr>
-      <w:bookmarkStart w:id="8" w:name="_Toc45724063"/>
+      <w:bookmarkStart w:id="9" w:name="_Toc46149449"/>
       <w:r>
         <w:t xml:space="preserve">Implementing an Epsilon Driver for a </w:t>
       </w:r>
@@ -6839,7 +7003,7 @@
       <w:r>
         <w:t>ool</w:t>
       </w:r>
-      <w:bookmarkEnd w:id="8"/>
+      <w:bookmarkEnd w:id="9"/>
     </w:p>
     <w:p/>
     <w:p>
@@ -6867,7 +7031,13 @@
     </w:p>
     <w:p>
       <w:r>
-        <w:t>XMI import/export functionality is a good feature but like Astah GSN it’s not perfect.</w:t>
+        <w:t>XMI import/export functionality is a good feature but</w:t>
+      </w:r>
+      <w:r>
+        <w:t>,</w:t>
+      </w:r>
+      <w:r>
+        <w:t xml:space="preserve"> like Astah GSN it’s not perfect.</w:t>
       </w:r>
       <w:r>
         <w:t xml:space="preserve"> For instance, some node elements’ in the XMI file uses the same type</w:t>
@@ -6903,7 +7073,31 @@
         <w:t xml:space="preserve">the </w:t>
       </w:r>
       <w:r>
-        <w:t>main area to create the GSN diagram again. After dropping node elements, it connects them correctly via link elements but not storing the diagram is a downside of the Astah.</w:t>
+        <w:t>main area to create the GSN diagram again. After dropping node elements, it connects them correctly via link elements</w:t>
+      </w:r>
+      <w:r>
+        <w:t>.</w:t>
+      </w:r>
+      <w:r>
+        <w:t xml:space="preserve"> </w:t>
+      </w:r>
+      <w:r>
+        <w:t xml:space="preserve">Nonetheless, </w:t>
+      </w:r>
+      <w:r>
+        <w:t xml:space="preserve">not storing the diagram is a </w:t>
+      </w:r>
+      <w:r>
+        <w:t xml:space="preserve">huge </w:t>
+      </w:r>
+      <w:r>
+        <w:t xml:space="preserve">downside </w:t>
+      </w:r>
+      <w:r>
+        <w:t>for using XMI files instead of AGML files</w:t>
+      </w:r>
+      <w:r>
+        <w:t>.</w:t>
       </w:r>
       <w:r>
         <w:t xml:space="preserve"> Another con of </w:t>
@@ -6912,16 +7106,100 @@
         <w:t xml:space="preserve">the </w:t>
       </w:r>
       <w:r>
-        <w:t xml:space="preserve">XMI file is not storing every link element. For example, it doesn’t store Goal-to-Strategy link elements in the file and it only stores Strategy-to-Goal links in the Strategy element and not as </w:t>
-      </w:r>
-      <w:r>
-        <w:t>an individual link element</w:t>
-      </w:r>
-      <w:r>
-        <w:t xml:space="preserve">. This makes </w:t>
-      </w:r>
-      <w:r>
-        <w:t>it harder to develop</w:t>
+        <w:t xml:space="preserve">XMI file is not storing every link element. For example, it doesn’t store Goal-to-Strategy </w:t>
+      </w:r>
+      <w:r>
+        <w:t xml:space="preserve">and Strategy-to-Goal </w:t>
+      </w:r>
+      <w:r>
+        <w:t>link elements in the file</w:t>
+      </w:r>
+      <w:r>
+        <w:t>.</w:t>
+      </w:r>
+      <w:r>
+        <w:t xml:space="preserve"> </w:t>
+      </w:r>
+      <w:r>
+        <w:t xml:space="preserve">Instead, Astah GSN </w:t>
+      </w:r>
+      <w:r>
+        <w:t xml:space="preserve">stores </w:t>
+      </w:r>
+      <w:r>
+        <w:t>Goal-to-</w:t>
+      </w:r>
+      <w:r>
+        <w:t xml:space="preserve">Strategy-to-Goal </w:t>
+      </w:r>
+      <w:r>
+        <w:t xml:space="preserve">relationships as Goal-to-Goal </w:t>
+      </w:r>
+      <w:r>
+        <w:t xml:space="preserve">links </w:t>
+      </w:r>
+      <w:r>
+        <w:t xml:space="preserve">and records these link elements’ </w:t>
+      </w:r>
+      <w:r>
+        <w:rPr>
+          <w:i/>
+        </w:rPr>
+        <w:t>xmi:id</w:t>
+      </w:r>
+      <w:r>
+        <w:t xml:space="preserve"> in </w:t>
+      </w:r>
+      <w:r>
+        <w:t>the Strategy element</w:t>
+      </w:r>
+      <w:r>
+        <w:t>s’</w:t>
+      </w:r>
+      <w:r>
+        <w:t xml:space="preserve"> </w:t>
+      </w:r>
+      <w:r>
+        <w:rPr>
+          <w:i/>
+        </w:rPr>
+        <w:t>describedInference</w:t>
+      </w:r>
+      <w:r>
+        <w:t xml:space="preserve"> attribute</w:t>
+      </w:r>
+      <w:r>
+        <w:t>. These</w:t>
+      </w:r>
+      <w:r>
+        <w:t xml:space="preserve"> kind</w:t>
+      </w:r>
+      <w:r>
+        <w:t>s</w:t>
+      </w:r>
+      <w:r>
+        <w:t xml:space="preserve"> of</w:t>
+      </w:r>
+      <w:r>
+        <w:t xml:space="preserve"> defects</w:t>
+      </w:r>
+      <w:r>
+        <w:t xml:space="preserve"> ma</w:t>
+      </w:r>
+      <w:r>
+        <w:t>ke</w:t>
+      </w:r>
+      <w:r>
+        <w:t xml:space="preserve"> </w:t>
+      </w:r>
+      <w:r>
+        <w:t xml:space="preserve">it </w:t>
+      </w:r>
+      <w:r>
+        <w:t xml:space="preserve">difficult </w:t>
+      </w:r>
+      <w:r>
+        <w:t>to develop</w:t>
       </w:r>
       <w:r>
         <w:t xml:space="preserve"> an Epsilon driver for </w:t>
@@ -6945,7 +7223,7 @@
           <w:numId w:val="1"/>
         </w:numPr>
       </w:pPr>
-      <w:bookmarkStart w:id="9" w:name="_Toc45724064"/>
+      <w:bookmarkStart w:id="10" w:name="_Toc46149450"/>
       <w:r>
         <w:t xml:space="preserve">XMI </w:t>
       </w:r>
@@ -6964,7 +7242,7 @@
       <w:r>
         <w:t>s</w:t>
       </w:r>
-      <w:bookmarkEnd w:id="9"/>
+      <w:bookmarkEnd w:id="10"/>
     </w:p>
     <w:p/>
     <w:p>
@@ -6984,7 +7262,13 @@
         <w:t>.</w:t>
       </w:r>
       <w:r>
-        <w:t xml:space="preserve"> Astah GSN could export its GSN models as XMI files. In XMI format, all elements use the same tag name except the root element. All element features like type, ID, even content stored in the element attributes.</w:t>
+        <w:t xml:space="preserve"> Astah GSN </w:t>
+      </w:r>
+      <w:r>
+        <w:t>could export</w:t>
+      </w:r>
+      <w:r>
+        <w:t xml:space="preserve"> GSN models as XMI files. In XMI format, all elements use the same tag name except the root element. All element features like type, ID, even content stored in the element attributes.</w:t>
       </w:r>
       <w:r>
         <w:t xml:space="preserve"> </w:t>
@@ -7027,7 +7311,13 @@
         <w:t xml:space="preserve">the </w:t>
       </w:r>
       <w:r>
-        <w:t>user should be able to access or updated each elements’ attributes via correct commands.</w:t>
+        <w:t>user sho</w:t>
+      </w:r>
+      <w:r>
+        <w:t>uld be able to access or update each elements’ attributes by</w:t>
+      </w:r>
+      <w:r>
+        <w:t xml:space="preserve"> correct commands.</w:t>
       </w:r>
     </w:p>
     <w:p>
@@ -7420,9 +7710,19 @@
                 <w:ilvl w:val="0"/>
                 <w:numId w:val="5"/>
               </w:numPr>
-            </w:pPr>
-            <w:r>
-              <w:t>Inference (Asserted Inference)</w:t>
+              <w:jc w:val="left"/>
+            </w:pPr>
+            <w:r>
+              <w:t>Asserted Inference</w:t>
+            </w:r>
+            <w:r>
+              <w:t xml:space="preserve"> (</w:t>
+            </w:r>
+            <w:r>
+              <w:t>goal-to-goal</w:t>
+            </w:r>
+            <w:r>
+              <w:t>)</w:t>
             </w:r>
           </w:p>
           <w:p>
@@ -7432,9 +7732,19 @@
                 <w:ilvl w:val="0"/>
                 <w:numId w:val="5"/>
               </w:numPr>
-            </w:pPr>
-            <w:r>
-              <w:t>Evidence (Asserted Evidence)</w:t>
+              <w:jc w:val="left"/>
+            </w:pPr>
+            <w:r>
+              <w:t>Asserted Evidence</w:t>
+            </w:r>
+            <w:r>
+              <w:t xml:space="preserve"> (</w:t>
+            </w:r>
+            <w:r>
+              <w:t>goal-to-solution</w:t>
+            </w:r>
+            <w:r>
+              <w:t>)</w:t>
             </w:r>
           </w:p>
           <w:p>
@@ -7445,9 +7755,19 @@
                 <w:ilvl w:val="0"/>
                 <w:numId w:val="5"/>
               </w:numPr>
-            </w:pPr>
-            <w:r>
-              <w:t>Context (Asserted Context)</w:t>
+              <w:jc w:val="left"/>
+            </w:pPr>
+            <w:r>
+              <w:t>Asserted Context</w:t>
+            </w:r>
+            <w:r>
+              <w:t xml:space="preserve"> (</w:t>
+            </w:r>
+            <w:r>
+              <w:t>goal-to-context, goal-to-assumption, goal-to-justification, strategy-to-context, strategy-to-assumption and strategy-to-justification</w:t>
+            </w:r>
+            <w:r>
+              <w:t>)</w:t>
             </w:r>
           </w:p>
         </w:tc>
@@ -7506,7 +7826,13 @@
         <w:t>s</w:t>
       </w:r>
       <w:r>
-        <w:t xml:space="preserve"> and attribute values. Table 3 shows the GSN element’s (tag name: argumentElement) attribute and their </w:t>
+        <w:t xml:space="preserve"> and attribute values. Table 3 shows the GSN element’s (tag name: argumentElement) attribute</w:t>
+      </w:r>
+      <w:r>
+        <w:t>s</w:t>
+      </w:r>
+      <w:r>
+        <w:t xml:space="preserve"> and their </w:t>
       </w:r>
       <w:r>
         <w:t>description</w:t>
@@ -8203,7 +8529,7 @@
           <w:numId w:val="1"/>
         </w:numPr>
       </w:pPr>
-      <w:bookmarkStart w:id="10" w:name="_Toc45724065"/>
+      <w:bookmarkStart w:id="11" w:name="_Toc46149451"/>
       <w:r>
         <w:t xml:space="preserve">Using </w:t>
       </w:r>
@@ -8222,7 +8548,7 @@
       <w:r>
         <w:t>river</w:t>
       </w:r>
-      <w:bookmarkEnd w:id="10"/>
+      <w:bookmarkEnd w:id="11"/>
     </w:p>
     <w:p/>
     <w:p>
@@ -8242,7 +8568,7 @@
         <w:t>are</w:t>
       </w:r>
       <w:r>
-        <w:t>n’t built-in Epsilon. EpsilonLab GitHub page [</w:t>
+        <w:t>n’t built-in. EpsilonLab GitHub page [</w:t>
       </w:r>
       <w:r>
         <w:t>1</w:t>
@@ -8283,7 +8609,13 @@
         <w:t xml:space="preserve">Epsilon source code. The first step was importing </w:t>
       </w:r>
       <w:r>
-        <w:t xml:space="preserve">the 2 HTML project packages </w:t>
+        <w:t xml:space="preserve">the </w:t>
+      </w:r>
+      <w:r>
+        <w:t>two</w:t>
+      </w:r>
+      <w:r>
+        <w:t xml:space="preserve"> HTML project packages </w:t>
       </w:r>
       <w:r>
         <w:t>into Eclipse Epsilon workspace.</w:t>
@@ -8301,13 +8633,31 @@
         <w:t>s</w:t>
       </w:r>
       <w:r>
-        <w:t xml:space="preserve"> 6 different packages, only 2 of them are necessary for running the HTML driver. </w:t>
+        <w:t xml:space="preserve"> </w:t>
+      </w:r>
+      <w:r>
+        <w:t>six</w:t>
+      </w:r>
+      <w:r>
+        <w:t xml:space="preserve"> different packages, only </w:t>
+      </w:r>
+      <w:r>
+        <w:t>two</w:t>
+      </w:r>
+      <w:r>
+        <w:t xml:space="preserve"> of them are necessary for running the HTML driver. </w:t>
       </w:r>
       <w:r>
         <w:t>The o</w:t>
       </w:r>
       <w:r>
-        <w:t>ther 4 packages are test and example packages.</w:t>
+        <w:t xml:space="preserve">ther </w:t>
+      </w:r>
+      <w:r>
+        <w:t>four</w:t>
+      </w:r>
+      <w:r>
+        <w:t xml:space="preserve"> packages are test and example packages.</w:t>
       </w:r>
       <w:r>
         <w:t xml:space="preserve"> After that step, </w:t>
@@ -8319,7 +8669,25 @@
         <w:t>Epsilon source code rebuilds itself. Then running Epsilon</w:t>
       </w:r>
       <w:r>
-        <w:t xml:space="preserve"> on the new Eclipse application is sufficient for HTML driver. The new driver is an Epsilon model in the Run Configuration of every Epsilon languages. For testing purposes, I created a new EOL file. Then I created </w:t>
+        <w:t xml:space="preserve"> on the new Eclipse application is sufficient for HTML driver. The new driver </w:t>
+      </w:r>
+      <w:r>
+        <w:t>creates</w:t>
+      </w:r>
+      <w:r>
+        <w:t xml:space="preserve"> an Epsilon model </w:t>
+      </w:r>
+      <w:r>
+        <w:t xml:space="preserve">selection </w:t>
+      </w:r>
+      <w:r>
+        <w:t xml:space="preserve">in the Run Configuration of every Epsilon </w:t>
+      </w:r>
+      <w:r>
+        <w:t>language</w:t>
+      </w:r>
+      <w:r>
+        <w:t xml:space="preserve">. For testing purposes, I created a new EOL file. Then I created </w:t>
       </w:r>
       <w:r>
         <w:t xml:space="preserve">a </w:t>
@@ -8360,7 +8728,10 @@
         <w:t xml:space="preserve">Since I have no experience with Epsilon plugin development, I used </w:t>
       </w:r>
       <w:r>
-        <w:t xml:space="preserve">an </w:t>
+        <w:t>the</w:t>
+      </w:r>
+      <w:r>
+        <w:t xml:space="preserve"> </w:t>
       </w:r>
       <w:r>
         <w:t xml:space="preserve">HTML driver as a base plugin project. I changed all names in the project and used </w:t>
@@ -8398,6 +8769,9 @@
       </w:r>
       <w:r>
         <w:t>However, HTML getter and setter only call Plain-XML getter and setter functions.</w:t>
+      </w:r>
+      <w:r>
+        <w:t xml:space="preserve"> Therefore, I used Plain-XML drivers functions for the getter, setter and model classes.</w:t>
       </w:r>
     </w:p>
     <w:p>
@@ -8453,7 +8827,7 @@
           <w:numId w:val="1"/>
         </w:numPr>
       </w:pPr>
-      <w:bookmarkStart w:id="11" w:name="_Toc45724066"/>
+      <w:bookmarkStart w:id="12" w:name="_Toc46149452"/>
       <w:r>
         <w:t xml:space="preserve">Using the Epsilon </w:t>
       </w:r>
@@ -8466,7 +8840,7 @@
       <w:r>
         <w:t>river</w:t>
       </w:r>
-      <w:bookmarkEnd w:id="11"/>
+      <w:bookmarkEnd w:id="12"/>
     </w:p>
     <w:p/>
     <w:p>
@@ -8578,7 +8952,13 @@
         <w:t>in</w:t>
       </w:r>
       <w:r>
-        <w:t xml:space="preserve"> each class will be explained.</w:t>
+        <w:t xml:space="preserve"> each class will be explained</w:t>
+      </w:r>
+      <w:r>
+        <w:t xml:space="preserve"> in section 5</w:t>
+      </w:r>
+      <w:r>
+        <w:t>.</w:t>
       </w:r>
     </w:p>
     <w:p>
@@ -8591,7 +8971,13 @@
         <w:t>The m</w:t>
       </w:r>
       <w:r>
-        <w:t>odel class is the main class of the whole driver. It is responsible to file operations, model operations, invoking getter and setter classes, element creation</w:t>
+        <w:t xml:space="preserve">odel class is the main class of the driver. It is responsible </w:t>
+      </w:r>
+      <w:r>
+        <w:t>for</w:t>
+      </w:r>
+      <w:r>
+        <w:t xml:space="preserve"> file operations, model operations, invoking getter and setter classes, element creation</w:t>
       </w:r>
       <w:r>
         <w:t>,</w:t>
@@ -8600,7 +8986,16 @@
         <w:t xml:space="preserve"> and removal operations. This class </w:t>
       </w:r>
       <w:r>
-        <w:t>didn’t modify much because file, model, getter</w:t>
+        <w:t xml:space="preserve">wasn’t </w:t>
+      </w:r>
+      <w:r>
+        <w:t>modif</w:t>
+      </w:r>
+      <w:r>
+        <w:t>ied</w:t>
+      </w:r>
+      <w:r>
+        <w:t xml:space="preserve"> much because file, model, getter</w:t>
       </w:r>
       <w:r>
         <w:t>,</w:t>
@@ -8739,7 +9134,7 @@
           <w:szCs w:val="39"/>
         </w:rPr>
       </w:pPr>
-      <w:bookmarkStart w:id="12" w:name="_Toc45724067"/>
+      <w:bookmarkStart w:id="13" w:name="_Toc46149453"/>
       <w:r>
         <w:rPr>
           <w:sz w:val="39"/>
@@ -8797,17 +9192,77 @@
         </w:rPr>
         <w:t xml:space="preserve"> XMI File</w:t>
       </w:r>
-      <w:bookmarkEnd w:id="12"/>
+      <w:bookmarkEnd w:id="13"/>
     </w:p>
     <w:p/>
     <w:p>
       <w:r>
-        <w:t xml:space="preserve">Determining element types such as Goal, Solution or Asserted Evidence is one of the important parts of the Astah GSN Driver. In early design, each user queries were parsed before accessing the element in the XMI file. Thus, if the given query element wasn’t in the GSN type, it would return an empty result. For example, a user can only get elements with IDs like G1, Sn4, C2, … These IDs gave by Astah GSN by element’s type. Goal elements’ ID starts with G, Solution with Sn and Context with C. However, element IDs don’t have to start with element type letters. In this case, GSN type parse for custom IDs such as CA1, AR-C1 returned null and Epsilon returned error message for couldn’t finding the element with given custom ID. </w:t>
-      </w:r>
-    </w:p>
-    <w:p>
-      <w:r>
-        <w:t xml:space="preserve">In later designs, custom ID access added to the driver. Because GSN standards don’t require IDs to start with element type letters. That’s why instead of returning null for custom ID queries, the driver compares every ID in the model and if it couldn’t find it then it returns null. For custom IDs, GSN type parser still returns null but after that, it checks every element for custom ID probability. </w:t>
+        <w:t>Determining element types such as Goal, Solution or Asserted Evidence is one of the</w:t>
+      </w:r>
+      <w:r>
+        <w:t xml:space="preserve"> most</w:t>
+      </w:r>
+      <w:r>
+        <w:t xml:space="preserve"> important parts of the Astah GSN Driver. In early design, each user queries were parsed before accessing the element in the XMI file. Thus, if the given query element wasn’t in the GSN type, it would return an empty result. For example, a user can only get elements with IDs like G1, Sn4, C2, … These IDs </w:t>
+      </w:r>
+      <w:r>
+        <w:t>created</w:t>
+      </w:r>
+      <w:r>
+        <w:t xml:space="preserve"> by Astah GSN </w:t>
+      </w:r>
+      <w:r>
+        <w:t xml:space="preserve">with element </w:t>
+      </w:r>
+      <w:r>
+        <w:t>type</w:t>
+      </w:r>
+      <w:r>
+        <w:t xml:space="preserve"> data</w:t>
+      </w:r>
+      <w:r>
+        <w:t xml:space="preserve">. Goal elements’ ID starts with G, Solution with Sn and Context with C. However, element IDs don’t have to start with element type letters. In this case, GSN type parse </w:t>
+      </w:r>
+      <w:r>
+        <w:t xml:space="preserve">function </w:t>
+      </w:r>
+      <w:r>
+        <w:t xml:space="preserve">for custom IDs such as CA1, AR-C1 returned null and Epsilon </w:t>
+      </w:r>
+      <w:r>
+        <w:t>showed</w:t>
+      </w:r>
+      <w:r>
+        <w:t xml:space="preserve"> </w:t>
+      </w:r>
+      <w:r>
+        <w:t xml:space="preserve">an </w:t>
+      </w:r>
+      <w:r>
+        <w:t xml:space="preserve">error. </w:t>
+      </w:r>
+    </w:p>
+    <w:p>
+      <w:r>
+        <w:t xml:space="preserve">In later designs, custom ID access added to the driver. Because GSN standards don’t require IDs to start with element type letters. That’s why instead of returning null for custom ID queries, the driver compares every ID in the model and if it </w:t>
+      </w:r>
+      <w:r>
+        <w:t>can</w:t>
+      </w:r>
+      <w:r>
+        <w:t>n</w:t>
+      </w:r>
+      <w:r>
+        <w:t>o</w:t>
+      </w:r>
+      <w:r>
+        <w:t>t find it</w:t>
+      </w:r>
+      <w:r>
+        <w:t>,</w:t>
+      </w:r>
+      <w:r>
+        <w:t xml:space="preserve"> then it returns null. For custom IDs, GSN type parser still returns null but after that, it checks every element for custom ID probability. </w:t>
       </w:r>
     </w:p>
     <w:p>
@@ -8818,7 +9273,13 @@
         <w:t>as</w:t>
       </w:r>
       <w:r>
-        <w:t xml:space="preserve"> found by element IDs and link elements’ IDs were found by </w:t>
+        <w:t xml:space="preserve"> found by element IDs and link elements’ </w:t>
+      </w:r>
+      <w:r>
+        <w:t>type</w:t>
+      </w:r>
+      <w:r>
+        <w:t xml:space="preserve"> were found by </w:t>
       </w:r>
       <w:r>
         <w:rPr>
@@ -8883,7 +9344,19 @@
         <w:t>xsi:type</w:t>
       </w:r>
       <w:r>
-        <w:t xml:space="preserve"> attribute Solution-Context elements use “ARM:InformationElement”. Similarly, Context elements can only be connected to Asserted Context links’ target side. Hence, the same function used for determining Justification and Context elements. All 5 element examples could be seen below.</w:t>
+        <w:t xml:space="preserve"> attribute Solution-Context elements use “ARM:InformationElement”. Similarly, Context elements can only be connected to Asserted Context links’ target side. Hence, the same function used for determining Justifica</w:t>
+      </w:r>
+      <w:r>
+        <w:t xml:space="preserve">tion and Context elements. All types of </w:t>
+      </w:r>
+      <w:r>
+        <w:t xml:space="preserve">element examples could be seen </w:t>
+      </w:r>
+      <w:r>
+        <w:t>in Table 4</w:t>
+      </w:r>
+      <w:r>
+        <w:t>.</w:t>
       </w:r>
     </w:p>
     <w:p>
@@ -10226,7 +10699,7 @@
           <w:numId w:val="1"/>
         </w:numPr>
       </w:pPr>
-      <w:bookmarkStart w:id="13" w:name="_Toc45724068"/>
+      <w:bookmarkStart w:id="14" w:name="_Toc46149454"/>
       <w:r>
         <w:lastRenderedPageBreak/>
         <w:t xml:space="preserve">Problems with Astah GSN XMI </w:t>
@@ -10237,7 +10710,7 @@
       <w:r>
         <w:t>iles</w:t>
       </w:r>
-      <w:bookmarkEnd w:id="13"/>
+      <w:bookmarkEnd w:id="14"/>
     </w:p>
     <w:p/>
     <w:p>
@@ -10362,37 +10835,60 @@
         <w:t>XMI file. This makes usability better for users.</w:t>
       </w:r>
       <w:r>
-        <w:t xml:space="preserve"> The second problem is caused by some of the links in the GSN diagram. Most of the links such as Goal-to-Goal, Goal-to-Context, Goal-to-Solution, Strategy-to-Assumption stored as link elements with target and source attributes. However, Goal-to-Strategy and Strateg</w:t>
+        <w:t xml:space="preserve"> </w:t>
+      </w:r>
+    </w:p>
+    <w:p>
+      <w:r>
+        <w:t>The second problem is caused by some of the links in the GSN diagram. Most of the links such as Goal-to-Goal, Goal-to-Context, Goal-to-Solution, Strategy-to-Assumption stored as link elements with target and source attributes. However, Goal-to-Strategy and Strateg</w:t>
       </w:r>
       <w:r>
         <w:t>y</w:t>
       </w:r>
       <w:r>
-        <w:t>-to-Goal links d</w:t>
-      </w:r>
-      <w:r>
-        <w:t>id</w:t>
-      </w:r>
-      <w:r>
-        <w:t xml:space="preserve">n’t store as link elements. Goal-to-Strategy links </w:t>
-      </w:r>
-      <w:r>
-        <w:t xml:space="preserve">are not even </w:t>
-      </w:r>
-      <w:r>
-        <w:t xml:space="preserve">in the XMI file. </w:t>
-      </w:r>
-      <w:r>
-        <w:t xml:space="preserve">Strategy-to-Goal links somehow in the XMI file but, they aren’t in the link element form. These links are stored in the Strategy elements’ </w:t>
+        <w:t xml:space="preserve">-to-Goal links </w:t>
+      </w:r>
+      <w:r>
+        <w:t xml:space="preserve">aren’t </w:t>
+      </w:r>
+      <w:r>
+        <w:t>store</w:t>
+      </w:r>
+      <w:r>
+        <w:t>d</w:t>
+      </w:r>
+      <w:r>
+        <w:t xml:space="preserve"> as link elements. </w:t>
+      </w:r>
+      <w:r>
+        <w:t xml:space="preserve">Instead of this method, Astah GSN stores Goal-to-Strategy-to-Goal links as a link element (Goal-to-Goal) and stores this link element’s </w:t>
       </w:r>
       <w:r>
         <w:rPr>
           <w:i/>
         </w:rPr>
+        <w:t>xmi:id</w:t>
+      </w:r>
+      <w:r>
+        <w:t xml:space="preserve"> in</w:t>
+      </w:r>
+      <w:r>
+        <w:t>-</w:t>
+      </w:r>
+      <w:r>
+        <w:t xml:space="preserve">between strategy element’s </w:t>
+      </w:r>
+      <w:r>
+        <w:rPr>
+          <w:i/>
+        </w:rPr>
         <w:t>describedInference</w:t>
       </w:r>
       <w:r>
-        <w:t xml:space="preserve"> attribute. Table 4 shows an example Strategy element</w:t>
+        <w:t xml:space="preserve"> attribute.</w:t>
+      </w:r>
+      <w:r>
+        <w:t xml:space="preserve"> Table 4 shows an example Strategy element</w:t>
       </w:r>
       <w:r>
         <w:t>.</w:t>
@@ -10404,43 +10900,84 @@
         <w:t xml:space="preserve">This Strategy element </w:t>
       </w:r>
       <w:r>
-        <w:t>has three con</w:t>
+        <w:t xml:space="preserve">(S1) </w:t>
+      </w:r>
+      <w:r>
+        <w:t xml:space="preserve">has </w:t>
+      </w:r>
+      <w:r>
+        <w:t>four</w:t>
+      </w:r>
+      <w:r>
+        <w:t xml:space="preserve"> con</w:t>
       </w:r>
       <w:r>
         <w:t>n</w:t>
       </w:r>
       <w:r>
-        <w:t>ections to three different Goal elements</w:t>
-      </w:r>
-      <w:r>
-        <w:t xml:space="preserve"> and these three link types are Strategy</w:t>
-      </w:r>
-      <w:r>
-        <w:t>-to-G</w:t>
-      </w:r>
-      <w:r>
-        <w:t>o</w:t>
-      </w:r>
-      <w:r>
-        <w:t>a</w:t>
-      </w:r>
-      <w:r>
-        <w:t>l</w:t>
+        <w:t xml:space="preserve">ections to </w:t>
+      </w:r>
+      <w:r>
+        <w:t xml:space="preserve">four </w:t>
+      </w:r>
+      <w:r>
+        <w:t>different Goal elements</w:t>
+      </w:r>
+      <w:r>
+        <w:t xml:space="preserve"> but XMI file has three different link elements. </w:t>
+      </w:r>
+      <w:r>
+        <w:t>Rather than</w:t>
+      </w:r>
+      <w:r>
+        <w:t xml:space="preserve"> G1-to-S1, S1-to-G2, S1-to-G3 and</w:t>
+      </w:r>
+      <w:r>
+        <w:t>,</w:t>
+      </w:r>
+      <w:r>
+        <w:t xml:space="preserve"> S1-to-G4</w:t>
+      </w:r>
+      <w:r>
+        <w:t xml:space="preserve"> links,</w:t>
+      </w:r>
+      <w:r>
+        <w:t xml:space="preserve"> XMI file stores G1-to-G2, G1-to-G3 and, G1-to-G4 links</w:t>
       </w:r>
       <w:r>
         <w:t>.</w:t>
       </w:r>
       <w:r>
-        <w:t xml:space="preserve"> It also has another link element that comes from a Goal element </w:t>
-      </w:r>
-      <w:r>
-        <w:t xml:space="preserve">(Goal-to-Strategy) </w:t>
-      </w:r>
-      <w:r>
-        <w:t>but this link doesn’t in the XMI file.</w:t>
-      </w:r>
-      <w:r>
-        <w:t xml:space="preserve"> The last problem is </w:t>
+        <w:t xml:space="preserve"> </w:t>
+      </w:r>
+      <w:r>
+        <w:t xml:space="preserve">It also has </w:t>
+      </w:r>
+      <w:r>
+        <w:t xml:space="preserve">these three link elements’ </w:t>
+      </w:r>
+      <w:r>
+        <w:rPr>
+          <w:i/>
+        </w:rPr>
+        <w:t>xmi:id</w:t>
+      </w:r>
+      <w:r>
+        <w:t xml:space="preserve"> inside S1’s </w:t>
+      </w:r>
+      <w:r>
+        <w:rPr>
+          <w:i/>
+        </w:rPr>
+        <w:t>describedInference</w:t>
+      </w:r>
+      <w:r>
+        <w:t>.</w:t>
+      </w:r>
+    </w:p>
+    <w:p>
+      <w:r>
+        <w:t xml:space="preserve">The last problem is </w:t>
       </w:r>
       <w:r>
         <w:t xml:space="preserve">the </w:t>
@@ -10494,7 +11031,13 @@
         <w:t xml:space="preserve">the </w:t>
       </w:r>
       <w:r>
-        <w:t xml:space="preserve">user changes something in the GSN diagram (e.g. add another node), it completely changes all ID values. This is not a huge concern in the project. I cannot generate the unique </w:t>
+        <w:t>user changes something in the GSN diagram (e.g. add another node), it completely changes all ID values. This is not a huge concern in the project</w:t>
+      </w:r>
+      <w:r>
+        <w:t xml:space="preserve"> but</w:t>
+      </w:r>
+      <w:r>
+        <w:t xml:space="preserve"> I cannot generate the unique </w:t>
       </w:r>
       <w:r>
         <w:rPr>
@@ -10509,7 +11052,31 @@
     <w:p/>
     <w:p>
       <w:r>
-        <w:t>Chapter 4 presented the design and the challenges of the Astah GSN driver development process. Also, why two of the selected Epsilon drivers chose over others and how did I take advantage of each of them while designing this project.</w:t>
+        <w:t xml:space="preserve">Chapter 4 presented the design and the challenges of the Astah GSN driver development process. </w:t>
+      </w:r>
+      <w:r>
+        <w:t>It a</w:t>
+      </w:r>
+      <w:r>
+        <w:t>lso</w:t>
+      </w:r>
+      <w:r>
+        <w:t xml:space="preserve"> mentioned</w:t>
+      </w:r>
+      <w:r>
+        <w:t xml:space="preserve"> why two of the selected Epsilon drivers </w:t>
+      </w:r>
+      <w:r>
+        <w:t xml:space="preserve">are </w:t>
+      </w:r>
+      <w:r>
+        <w:t>chose</w:t>
+      </w:r>
+      <w:r>
+        <w:t>n over others and how did I take</w:t>
+      </w:r>
+      <w:r>
+        <w:t xml:space="preserve"> advantage of each of them while designing this project.</w:t>
       </w:r>
       <w:r>
         <w:t xml:space="preserve"> There were also some problems and challenges while developing this project due to Astah GSN limitations.</w:t>
@@ -10549,12 +11116,12 @@
           <w:numId w:val="1"/>
         </w:numPr>
       </w:pPr>
-      <w:bookmarkStart w:id="14" w:name="_Toc45724069"/>
+      <w:bookmarkStart w:id="15" w:name="_Toc46149455"/>
       <w:r>
         <w:lastRenderedPageBreak/>
         <w:t>IMPLEMENTATION</w:t>
       </w:r>
-      <w:bookmarkEnd w:id="14"/>
+      <w:bookmarkEnd w:id="15"/>
     </w:p>
     <w:p/>
     <w:p>
@@ -10699,7 +11266,19 @@
         <w:t xml:space="preserve">their </w:t>
       </w:r>
       <w:r>
-        <w:t>methods will be explained in this section below.</w:t>
+        <w:t xml:space="preserve">methods will be explained in </w:t>
+      </w:r>
+      <w:r>
+        <w:t>the sub</w:t>
+      </w:r>
+      <w:r>
+        <w:t>section</w:t>
+      </w:r>
+      <w:r>
+        <w:t>s</w:t>
+      </w:r>
+      <w:r>
+        <w:t>.</w:t>
       </w:r>
     </w:p>
     <w:p/>
@@ -10711,11 +11290,11 @@
           <w:numId w:val="1"/>
         </w:numPr>
       </w:pPr>
-      <w:bookmarkStart w:id="15" w:name="_Toc45724070"/>
+      <w:bookmarkStart w:id="16" w:name="_Toc46149456"/>
       <w:r>
         <w:t>GSN Model</w:t>
       </w:r>
-      <w:bookmarkEnd w:id="15"/>
+      <w:bookmarkEnd w:id="16"/>
     </w:p>
     <w:p/>
     <w:p>
@@ -10726,7 +11305,13 @@
         <w:t xml:space="preserve"> of file operations, model load/</w:t>
       </w:r>
       <w:r>
-        <w:t>store operations, all elements collector, new element creator, and element deletion methods.</w:t>
+        <w:t xml:space="preserve">store operations, all elements collector, new element creator, and element </w:t>
+      </w:r>
+      <w:r>
+        <w:t>removal</w:t>
+      </w:r>
+      <w:r>
+        <w:t xml:space="preserve"> methods.</w:t>
       </w:r>
     </w:p>
     <w:p>
@@ -10743,13 +11328,16 @@
         <w:t>are the same as Plain-XML driver.</w:t>
       </w:r>
       <w:r>
-        <w:t xml:space="preserve"> Most of the changes done within new element creation, and owns </w:t>
-      </w:r>
-      <w:r>
-        <w:t xml:space="preserve">the </w:t>
-      </w:r>
-      <w:r>
-        <w:t xml:space="preserve">function. </w:t>
+        <w:t xml:space="preserve"> Most of the changes done within new element creation, and </w:t>
+      </w:r>
+      <w:r>
+        <w:rPr>
+          <w:i/>
+        </w:rPr>
+        <w:t>owns</w:t>
+      </w:r>
+      <w:r>
+        <w:t xml:space="preserve"> function. </w:t>
       </w:r>
     </w:p>
     <w:p>
@@ -10960,13 +11548,25 @@
         <w:t>owns</w:t>
       </w:r>
       <w:r>
-        <w:t xml:space="preserve"> function returns falls for give</w:t>
+        <w:t xml:space="preserve"> function returns </w:t>
+      </w:r>
+      <w:r>
+        <w:t>false</w:t>
+      </w:r>
+      <w:r>
+        <w:t xml:space="preserve"> for give</w:t>
       </w:r>
       <w:r>
         <w:t>n input then it calls the superclass</w:t>
       </w:r>
       <w:r>
-        <w:t xml:space="preserve"> of the GsnProperty which are JavaProperty. </w:t>
+        <w:t xml:space="preserve"> of the GsnProperty which </w:t>
+      </w:r>
+      <w:r>
+        <w:t>is</w:t>
+      </w:r>
+      <w:r>
+        <w:t xml:space="preserve"> JavaProperty. </w:t>
       </w:r>
       <w:r>
         <w:t>JavaProperty class doesn’t have any XML parser so</w:t>
@@ -10987,7 +11587,13 @@
         <w:t>owns</w:t>
       </w:r>
       <w:r>
-        <w:t xml:space="preserve"> function has to return true so that model class can call GsnProperty class. Two more conditions added to </w:t>
+        <w:t xml:space="preserve"> function has to return true so that model class can call GsnProperty class. </w:t>
+      </w:r>
+      <w:r>
+        <w:t>One more condition</w:t>
+      </w:r>
+      <w:r>
+        <w:t xml:space="preserve"> added to </w:t>
       </w:r>
       <w:r>
         <w:t xml:space="preserve">the </w:t>
@@ -11002,19 +11608,34 @@
         <w:t xml:space="preserve"> function. </w:t>
       </w:r>
       <w:r>
-        <w:t>The f</w:t>
-      </w:r>
-      <w:r>
-        <w:t>irst one is added for getting the root element and the second one is added for list elements. These list elements are generated for getting all elements with a specified type like all goal elements.</w:t>
-      </w:r>
-      <w:r>
-        <w:t xml:space="preserve"> This element list should call the GsnProperty methods thus it returns true for element array</w:t>
+        <w:t>T</w:t>
+      </w:r>
+      <w:r>
+        <w:t xml:space="preserve">his </w:t>
+      </w:r>
+      <w:r>
+        <w:t xml:space="preserve">one is added for getting the root element </w:t>
+      </w:r>
+      <w:r>
+        <w:t>from the XMI file so that if the Epsilon returns the root element,</w:t>
+      </w:r>
+      <w:r>
+        <w:t xml:space="preserve"> the</w:t>
       </w:r>
       <w:r>
         <w:t xml:space="preserve"> </w:t>
       </w:r>
       <w:r>
-        <w:t>lists.</w:t>
+        <w:rPr>
+          <w:i/>
+        </w:rPr>
+        <w:t>owns</w:t>
+      </w:r>
+      <w:r>
+        <w:t xml:space="preserve"> function returns true</w:t>
+      </w:r>
+      <w:r>
+        <w:t xml:space="preserve">. </w:t>
       </w:r>
     </w:p>
     <w:p/>
@@ -11026,14 +11647,14 @@
           <w:numId w:val="1"/>
         </w:numPr>
       </w:pPr>
-      <w:bookmarkStart w:id="16" w:name="_Toc45724071"/>
+      <w:bookmarkStart w:id="17" w:name="_Toc46149457"/>
       <w:r>
         <w:t xml:space="preserve">GSN </w:t>
       </w:r>
       <w:r>
         <w:t>Property</w:t>
       </w:r>
-      <w:bookmarkEnd w:id="16"/>
+      <w:bookmarkEnd w:id="17"/>
     </w:p>
     <w:p/>
     <w:p>
@@ -11050,6 +11671,7 @@
         <w:t xml:space="preserve"> created GsnProperty object. This class consists of a few protected attributes.</w:t>
       </w:r>
     </w:p>
+    <w:p/>
     <w:p>
       <w:pPr>
         <w:pStyle w:val="ListeParagraf"/>
@@ -11444,6 +12066,15 @@
     </w:p>
     <w:p>
       <w:pPr>
+        <w:pStyle w:val="ListeParagraf"/>
+        <w:rPr>
+          <w:rFonts w:cs="Times New Roman"/>
+          <w:szCs w:val="24"/>
+        </w:rPr>
+      </w:pPr>
+    </w:p>
+    <w:p>
+      <w:pPr>
         <w:rPr>
           <w:rFonts w:cs="Times New Roman"/>
           <w:szCs w:val="24"/>
@@ -11693,7 +12324,7 @@
           <w:numId w:val="1"/>
         </w:numPr>
       </w:pPr>
-      <w:bookmarkStart w:id="17" w:name="_Toc45724072"/>
+      <w:bookmarkStart w:id="18" w:name="_Toc46149458"/>
       <w:r>
         <w:lastRenderedPageBreak/>
         <w:t xml:space="preserve">GSN </w:t>
@@ -11704,7 +12335,7 @@
       <w:r>
         <w:t xml:space="preserve"> Type</w:t>
       </w:r>
-      <w:bookmarkEnd w:id="17"/>
+      <w:bookmarkEnd w:id="18"/>
     </w:p>
     <w:p/>
     <w:p>
@@ -11904,11 +12535,11 @@
           <w:numId w:val="1"/>
         </w:numPr>
       </w:pPr>
-      <w:bookmarkStart w:id="18" w:name="_Toc45724073"/>
+      <w:bookmarkStart w:id="19" w:name="_Toc46149459"/>
       <w:r>
         <w:t>GSN Property Getter</w:t>
       </w:r>
-      <w:bookmarkEnd w:id="18"/>
+      <w:bookmarkEnd w:id="19"/>
     </w:p>
     <w:p/>
     <w:p>
@@ -11940,7 +12571,13 @@
         <w:t xml:space="preserve"> </w:t>
       </w:r>
       <w:r>
-        <w:t>to parse the XML file. For instance, “t_argumentELement</w:t>
+        <w:t>to parse the XML f</w:t>
+      </w:r>
+      <w:r>
+        <w:t>ile. For instance, “t_argumentEl</w:t>
+      </w:r>
+      <w:r>
+        <w:t>ement</w:t>
       </w:r>
       <w:r>
         <w:t>.all</w:t>
@@ -11958,7 +12595,31 @@
         <w:t>Astah driver</w:t>
       </w:r>
       <w:r>
-        <w:t>. Instead, I used a “gsn” keyword to parse the file and get the root element. After the “gsn” keyword, the user can type the element he/she wants to access. For example, for accessing the goal elements the user needs to type “gsn.goal” or for accessing an assumption element with ID: A4, he/she needs to type “gsn.A4”.</w:t>
+        <w:t>. Instead, I used a “gsn” keyword to parse the file and get the root element. After the “gsn” keyword, the user</w:t>
+      </w:r>
+      <w:r>
+        <w:t>s</w:t>
+      </w:r>
+      <w:r>
+        <w:t xml:space="preserve"> can type the element </w:t>
+      </w:r>
+      <w:r>
+        <w:t>they want</w:t>
+      </w:r>
+      <w:r>
+        <w:t xml:space="preserve"> to access. For example, for accessing the goal elements the user</w:t>
+      </w:r>
+      <w:r>
+        <w:t>s need</w:t>
+      </w:r>
+      <w:r>
+        <w:t xml:space="preserve"> to type “gsn.goal” or for accessing an assumption element with ID: A4, </w:t>
+      </w:r>
+      <w:r>
+        <w:t>they need</w:t>
+      </w:r>
+      <w:r>
+        <w:t xml:space="preserve"> to type “gsn.A4”.</w:t>
       </w:r>
       <w:r>
         <w:t xml:space="preserve"> </w:t>
@@ -12443,7 +13104,7 @@
         <w:rPr>
           <w:b/>
         </w:rPr>
-        <w:t>Element by ID</w:t>
+        <w:t>Element by type</w:t>
       </w:r>
     </w:p>
     <w:p>
@@ -12451,54 +13112,24 @@
         <w:rPr>
           <w:u w:val="single"/>
         </w:rPr>
-        <w:t>Keyword</w:t>
-      </w:r>
+        <w:t>Keywords:</w:t>
+      </w:r>
+      <w:r>
+        <w:t xml:space="preserve"> goal, strategy, solution, context, assumption, justification, assertedcontext, assertedevidence, and assertedinference</w:t>
+      </w:r>
+      <w:r>
+        <w:t xml:space="preserve"> </w:t>
+      </w:r>
+    </w:p>
+    <w:p>
       <w:r>
         <w:rPr>
           <w:u w:val="single"/>
         </w:rPr>
-        <w:t>s</w:t>
-      </w:r>
-      <w:r>
-        <w:rPr>
-          <w:u w:val="single"/>
-        </w:rPr>
-        <w:t>:</w:t>
-      </w:r>
-      <w:r>
-        <w:t xml:space="preserve"> </w:t>
-      </w:r>
-      <w:r>
-        <w:t>G1, Sn2, …</w:t>
-      </w:r>
-      <w:r>
-        <w:t xml:space="preserve"> (GSN Element ID)</w:t>
-      </w:r>
-      <w:r>
-        <w:t xml:space="preserve"> </w:t>
-      </w:r>
-    </w:p>
-    <w:p>
-      <w:r>
-        <w:rPr>
-          <w:u w:val="single"/>
-        </w:rPr>
-        <w:t>Return</w:t>
-      </w:r>
-      <w:r>
-        <w:rPr>
-          <w:u w:val="single"/>
-        </w:rPr>
-        <w:t xml:space="preserve"> Type</w:t>
-      </w:r>
-      <w:r>
-        <w:rPr>
-          <w:u w:val="single"/>
-        </w:rPr>
-        <w:t>:</w:t>
-      </w:r>
-      <w:r>
-        <w:t xml:space="preserve"> NULL or 1 element</w:t>
+        <w:t>Return Type:</w:t>
+      </w:r>
+      <w:r>
+        <w:t xml:space="preserve"> NULL or 1+ element</w:t>
       </w:r>
     </w:p>
     <w:p>
@@ -12510,31 +13141,7 @@
         <w:t>Description:</w:t>
       </w:r>
       <w:r>
-        <w:t xml:space="preserve"> </w:t>
-      </w:r>
-      <w:r>
-        <w:t>There are two types of search by ID methods</w:t>
-      </w:r>
-      <w:r>
-        <w:t>: proper ID and custom ID</w:t>
-      </w:r>
-      <w:r>
-        <w:t xml:space="preserve">. </w:t>
-      </w:r>
-      <w:r>
-        <w:t xml:space="preserve">Getting element by ID is the last case in the invoke function. The proper ID part (e.g. G4, S2, C1) calls GsnProperty parser with </w:t>
-      </w:r>
-      <w:r>
-        <w:t xml:space="preserve">a </w:t>
-      </w:r>
-      <w:r>
-        <w:t xml:space="preserve">string ID variable. If it can parse it. It will return a new GsnProperty object. Then, it checks every elements’ ID and if it can find it, it returns the element. Custom ID part works the same bu it only invokes this part after returning null from GsnProperty parser. If there wasn’t any element with </w:t>
-      </w:r>
-      <w:r>
-        <w:t xml:space="preserve">a </w:t>
-      </w:r>
-      <w:r>
-        <w:t>given custom ID, invoke function returns null.</w:t>
+        <w:t xml:space="preserve"> Element types are determined via GsnProperty parser. This part loops over every child element and calls parser to determine the element’s type. If the types are a match, it adds elements to the result list. Finally, it returns the result list. </w:t>
       </w:r>
     </w:p>
     <w:p>
@@ -12552,7 +13159,7 @@
         <w:rPr>
           <w:b/>
         </w:rPr>
-        <w:t>Element by type</w:t>
+        <w:t>Element by ID</w:t>
       </w:r>
     </w:p>
     <w:p>
@@ -12560,92 +13167,35 @@
         <w:rPr>
           <w:u w:val="single"/>
         </w:rPr>
-        <w:t>Keyword</w:t>
-      </w:r>
+        <w:t>Keywords:</w:t>
+      </w:r>
+      <w:r>
+        <w:t xml:space="preserve"> G1, Sn2, … (GSN Element ID)</w:t>
+      </w:r>
+      <w:r>
+        <w:t xml:space="preserve"> </w:t>
+      </w:r>
+    </w:p>
+    <w:p>
       <w:r>
         <w:rPr>
           <w:u w:val="single"/>
         </w:rPr>
-        <w:t>s</w:t>
-      </w:r>
+        <w:t>Return Type:</w:t>
+      </w:r>
+      <w:r>
+        <w:t xml:space="preserve"> NULL or 1 element</w:t>
+      </w:r>
+    </w:p>
+    <w:p>
       <w:r>
         <w:rPr>
           <w:u w:val="single"/>
         </w:rPr>
-        <w:t>:</w:t>
-      </w:r>
-      <w:r>
-        <w:t xml:space="preserve"> </w:t>
-      </w:r>
-      <w:r>
-        <w:t>goal, strategy, solution, context, assumption, justification, assertedcontext, assertedevidence, and assertedinference</w:t>
-      </w:r>
-      <w:r>
-        <w:t xml:space="preserve"> </w:t>
-      </w:r>
-    </w:p>
-    <w:p>
-      <w:r>
-        <w:rPr>
-          <w:u w:val="single"/>
-        </w:rPr>
-        <w:t>Return</w:t>
-      </w:r>
-      <w:r>
-        <w:rPr>
-          <w:u w:val="single"/>
-        </w:rPr>
-        <w:t xml:space="preserve"> Type</w:t>
-      </w:r>
-      <w:r>
-        <w:rPr>
-          <w:u w:val="single"/>
-        </w:rPr>
-        <w:t>:</w:t>
-      </w:r>
-      <w:r>
-        <w:t xml:space="preserve"> NULL or 1+ element</w:t>
-      </w:r>
-    </w:p>
-    <w:p>
-      <w:r>
-        <w:rPr>
-          <w:u w:val="single"/>
-        </w:rPr>
         <w:t>Description:</w:t>
       </w:r>
       <w:r>
-        <w:t xml:space="preserve"> </w:t>
-      </w:r>
-      <w:r>
-        <w:t xml:space="preserve">Element types are determined via GsnProperty parser. This part loops over every child element and calls parser to determine </w:t>
-      </w:r>
-      <w:r>
-        <w:t xml:space="preserve">the </w:t>
-      </w:r>
-      <w:r>
-        <w:t xml:space="preserve">element’s type. If the types are </w:t>
-      </w:r>
-      <w:r>
-        <w:t xml:space="preserve">a </w:t>
-      </w:r>
-      <w:r>
-        <w:t>match, it adds element</w:t>
-      </w:r>
-      <w:r>
-        <w:t>s</w:t>
-      </w:r>
-      <w:r>
-        <w:t xml:space="preserve"> to the result list. Finally, it returns </w:t>
-      </w:r>
-      <w:r>
-        <w:t xml:space="preserve">the </w:t>
-      </w:r>
-      <w:r>
-        <w:t>result list.</w:t>
-      </w:r>
-      <w:r>
-        <w:t xml:space="preserve"> </w:t>
+        <w:t xml:space="preserve"> There are two types of search by ID methods: proper ID and custom ID. Getting element by ID is the last case in the invoke function. The proper ID part (e.g. G4, S2, C1) calls GsnProperty parser with a string ID variable. If it can parse it. It will return a new GsnProperty object. Then, it checks every elements’ ID and if it can find it, it returns the element. Custom ID part works the same bu it only invokes this part after returning null from GsnProperty parser. If there wasn’t any element with a given custom ID, invoke function returns null.</w:t>
       </w:r>
     </w:p>
     <w:p>
@@ -12963,6 +13513,7 @@
         <w:t>link’s targeted node element.</w:t>
       </w:r>
     </w:p>
+    <w:p/>
     <w:p>
       <w:pPr>
         <w:pStyle w:val="ListeParagraf"/>
@@ -13401,13 +13952,7 @@
         <w:t xml:space="preserve">the </w:t>
       </w:r>
       <w:r>
-        <w:t>element getter</w:t>
-      </w:r>
-      <w:r>
-        <w:t>’s</w:t>
-      </w:r>
-      <w:r>
-        <w:t xml:space="preserve"> invoke method, three custom methods implemented from starch</w:t>
+        <w:t>getter invoke method, three custom methods implemented from starch</w:t>
       </w:r>
       <w:r>
         <w:t xml:space="preserve"> by me</w:t>
@@ -13479,13 +14024,20 @@
     </w:p>
     <w:p>
       <w:pPr>
+        <w:rPr>
+          <w:i/>
+        </w:rPr>
+      </w:pPr>
+    </w:p>
+    <w:p>
+      <w:pPr>
         <w:pStyle w:val="Balk2"/>
         <w:numPr>
           <w:ilvl w:val="1"/>
           <w:numId w:val="1"/>
         </w:numPr>
       </w:pPr>
-      <w:bookmarkStart w:id="19" w:name="_Toc45724074"/>
+      <w:bookmarkStart w:id="20" w:name="_Toc46149460"/>
       <w:r>
         <w:lastRenderedPageBreak/>
         <w:t>G</w:t>
@@ -13493,7 +14045,7 @@
       <w:r>
         <w:t>SN Property Setter</w:t>
       </w:r>
-      <w:bookmarkEnd w:id="19"/>
+      <w:bookmarkEnd w:id="20"/>
     </w:p>
     <w:p/>
     <w:p>
@@ -13990,6 +14542,7 @@
         <w:t xml:space="preserve"> attribute.</w:t>
       </w:r>
     </w:p>
+    <w:p/>
     <w:p>
       <w:pPr>
         <w:pStyle w:val="ListeParagraf"/>
@@ -14005,6 +14558,7 @@
         <w:rPr>
           <w:b/>
         </w:rPr>
+        <w:lastRenderedPageBreak/>
         <w:t>Append a new element into the model</w:t>
       </w:r>
     </w:p>
@@ -14018,7 +14572,6 @@
         <w:rPr>
           <w:u w:val="single"/>
         </w:rPr>
-        <w:lastRenderedPageBreak/>
         <w:t>Keyword:</w:t>
       </w:r>
       <w:r>
@@ -14130,7 +14683,7 @@
           <w:numId w:val="1"/>
         </w:numPr>
       </w:pPr>
-      <w:bookmarkStart w:id="20" w:name="_Toc45724075"/>
+      <w:bookmarkStart w:id="21" w:name="_Toc46149461"/>
       <w:r>
         <w:lastRenderedPageBreak/>
         <w:t xml:space="preserve">TESTING &amp; </w:t>
@@ -14138,7 +14691,7 @@
       <w:r>
         <w:t>EVALUATION</w:t>
       </w:r>
-      <w:bookmarkEnd w:id="20"/>
+      <w:bookmarkEnd w:id="21"/>
     </w:p>
     <w:p/>
     <w:p>
@@ -14149,7 +14702,13 @@
         <w:t>,</w:t>
       </w:r>
       <w:r>
-        <w:t xml:space="preserve"> usage examples are given. Each requirement would be explained with examples.</w:t>
+        <w:t xml:space="preserve"> </w:t>
+      </w:r>
+      <w:r>
+        <w:t xml:space="preserve">driver </w:t>
+      </w:r>
+      <w:r>
+        <w:t>usage examples are given. Each requirement would be explained with examples.</w:t>
       </w:r>
     </w:p>
     <w:p/>
@@ -14161,7 +14720,7 @@
           <w:numId w:val="1"/>
         </w:numPr>
       </w:pPr>
-      <w:bookmarkStart w:id="21" w:name="_Toc45724076"/>
+      <w:bookmarkStart w:id="22" w:name="_Toc46149462"/>
       <w:r>
         <w:t xml:space="preserve">How </w:t>
       </w:r>
@@ -14171,7 +14730,7 @@
       <w:r>
         <w:t xml:space="preserve"> Use Astah GSN Driver?</w:t>
       </w:r>
-      <w:bookmarkEnd w:id="21"/>
+      <w:bookmarkEnd w:id="22"/>
     </w:p>
     <w:p/>
     <w:p>
@@ -14182,11 +14741,14 @@
           <w:numId w:val="1"/>
         </w:numPr>
       </w:pPr>
-      <w:bookmarkStart w:id="22" w:name="_Toc45724077"/>
-      <w:r>
-        <w:t>Loading the Astah GSN model into Epsilon</w:t>
-      </w:r>
-      <w:bookmarkEnd w:id="22"/>
+      <w:bookmarkStart w:id="23" w:name="_Toc46149463"/>
+      <w:r>
+        <w:t>Loading the Astah GSN M</w:t>
+      </w:r>
+      <w:r>
+        <w:t>odel into Epsilon</w:t>
+      </w:r>
+      <w:bookmarkEnd w:id="23"/>
     </w:p>
     <w:p/>
     <w:p>
@@ -14203,13 +14765,49 @@
         <w:t xml:space="preserve">the </w:t>
       </w:r>
       <w:r>
-        <w:t xml:space="preserve">loading model file code is the same. The only difference between these 2 drivers is names. For instance, </w:t>
+        <w:t xml:space="preserve">loading model file </w:t>
+      </w:r>
+      <w:r>
+        <w:t xml:space="preserve">operation </w:t>
+      </w:r>
+      <w:r>
+        <w:t>is the same. The</w:t>
+      </w:r>
+      <w:r>
+        <w:t xml:space="preserve"> only difference between these two</w:t>
+      </w:r>
+      <w:r>
+        <w:t xml:space="preserve"> drivers is </w:t>
+      </w:r>
+      <w:r>
+        <w:t xml:space="preserve">their </w:t>
+      </w:r>
+      <w:r>
+        <w:t xml:space="preserve">names. For instance, </w:t>
       </w:r>
       <w:r>
         <w:t xml:space="preserve">the </w:t>
       </w:r>
       <w:r>
-        <w:t>“Plain-XML Document” changed to “Astah GSN XMI Document”. Other than names rest of the model loading code is work</w:t>
+        <w:t>“Plain-XML Document” changed to “Astah GSN</w:t>
+      </w:r>
+      <w:r>
+        <w:t xml:space="preserve"> XMI Document”. Other than its name,</w:t>
+      </w:r>
+      <w:r>
+        <w:t xml:space="preserve"> </w:t>
+      </w:r>
+      <w:r>
+        <w:t xml:space="preserve">the </w:t>
+      </w:r>
+      <w:r>
+        <w:t xml:space="preserve">rest of the model loading </w:t>
+      </w:r>
+      <w:r>
+        <w:t>operation</w:t>
+      </w:r>
+      <w:r>
+        <w:t xml:space="preserve"> work</w:t>
       </w:r>
       <w:r>
         <w:t>s</w:t>
@@ -14446,7 +15044,7 @@
         </w:rPr>
         <w:lastRenderedPageBreak/>
         <w:drawing>
-          <wp:inline distT="0" distB="0" distL="0" distR="0" wp14:anchorId="0E201E89" wp14:editId="01403721">
+          <wp:inline distT="0" distB="0" distL="0" distR="0" wp14:anchorId="2C79901C" wp14:editId="4E9A4AA1">
             <wp:extent cx="5867400" cy="3520440"/>
             <wp:effectExtent l="0" t="0" r="0" b="3810"/>
             <wp:docPr id="1" name="Resim 1"/>
@@ -14629,7 +15227,7 @@
         </w:rPr>
         <w:lastRenderedPageBreak/>
         <w:drawing>
-          <wp:inline distT="0" distB="0" distL="0" distR="0" wp14:anchorId="178F99CC" wp14:editId="7B0BF269">
+          <wp:inline distT="0" distB="0" distL="0" distR="0" wp14:anchorId="102DCEC5" wp14:editId="48620B98">
             <wp:extent cx="3669032" cy="3246120"/>
             <wp:effectExtent l="0" t="0" r="7620" b="0"/>
             <wp:docPr id="2" name="Resim 2"/>
@@ -14776,7 +15374,7 @@
           <w:lang w:eastAsia="en-CA"/>
         </w:rPr>
         <w:drawing>
-          <wp:inline distT="0" distB="0" distL="0" distR="0" wp14:anchorId="145FA08B" wp14:editId="339EB011">
+          <wp:inline distT="0" distB="0" distL="0" distR="0" wp14:anchorId="7463B09D" wp14:editId="2F7B748B">
             <wp:extent cx="3853180" cy="3291840"/>
             <wp:effectExtent l="0" t="0" r="0" b="3810"/>
             <wp:docPr id="3" name="Resim 3"/>
@@ -14852,17 +15450,29 @@
           <w:numId w:val="1"/>
         </w:numPr>
       </w:pPr>
-      <w:bookmarkStart w:id="23" w:name="_Toc45724078"/>
+      <w:bookmarkStart w:id="24" w:name="_Toc46149464"/>
       <w:r>
         <w:lastRenderedPageBreak/>
-        <w:t>Reading/accessing GSN models with EOL</w:t>
-      </w:r>
-      <w:bookmarkEnd w:id="23"/>
+        <w:t>Reading/A</w:t>
+      </w:r>
+      <w:r>
+        <w:t xml:space="preserve">ccessing GSN </w:t>
+      </w:r>
+      <w:r>
+        <w:t>M</w:t>
+      </w:r>
+      <w:r>
+        <w:t>odels with EOL</w:t>
+      </w:r>
+      <w:bookmarkEnd w:id="24"/>
     </w:p>
     <w:p/>
     <w:p>
       <w:r>
-        <w:t xml:space="preserve">Plain-XML driver has 2 classes for getters and setters. Reading and accessing model calls getter class functions. Astah GSN driver’s getter class completely changed and it has minimal similarities with Plain-XML getter class. </w:t>
+        <w:t>Plain-XML driver has two</w:t>
+      </w:r>
+      <w:r>
+        <w:t xml:space="preserve"> classes for getters and setters. Reading and accessing model calls getter class functions. Astah GSN driver’s getter class completely changed and it has minimal similarities with Plain-XML getter class. </w:t>
       </w:r>
     </w:p>
     <w:p>
@@ -14926,7 +15536,7 @@
         <w:rPr>
           <w:i/>
         </w:rPr>
-        <w:t>gsn.all</w:t>
+        <w:t>gsn</w:t>
       </w:r>
       <w:r>
         <w:t xml:space="preserve"> call parses the document and returns </w:t>
@@ -14959,7 +15569,13 @@
         <w:t xml:space="preserve">to </w:t>
       </w:r>
       <w:r>
-        <w:t>parse the document, find the specified child elements</w:t>
+        <w:t>parse the document, find the specified child element</w:t>
+      </w:r>
+      <w:r>
+        <w:t>/</w:t>
+      </w:r>
+      <w:r>
+        <w:t>s</w:t>
       </w:r>
       <w:r>
         <w:t>,</w:t>
@@ -16440,13 +17056,25 @@
         <w:t>gsn.goal.content.last.println()</w:t>
       </w:r>
       <w:r>
-        <w:t xml:space="preserve"> prints the same result. The difference between these 2 commands is simple. The first command gets all goal elements list, then finds the last goal element and prints its content attribute value. The second command gets </w:t>
+        <w:t xml:space="preserve"> prints the same result</w:t>
+      </w:r>
+      <w:r>
+        <w:t>. The difference between these two</w:t>
+      </w:r>
+      <w:r>
+        <w:t xml:space="preserve"> commands is simple. The first command gets all goal elements list, then finds the last goal element and prints its content attribute value. The second command gets </w:t>
       </w:r>
       <w:r>
         <w:t xml:space="preserve">the </w:t>
       </w:r>
       <w:r>
-        <w:t xml:space="preserve">goal elements list, then gets all goal elements contents and creates </w:t>
+        <w:t>goal elements list, then gets all goal elements</w:t>
+      </w:r>
+      <w:r>
+        <w:t>’</w:t>
+      </w:r>
+      <w:r>
+        <w:t xml:space="preserve"> contents and creates </w:t>
       </w:r>
       <w:r>
         <w:t xml:space="preserve">a </w:t>
@@ -16464,11 +17092,17 @@
           <w:numId w:val="1"/>
         </w:numPr>
       </w:pPr>
-      <w:bookmarkStart w:id="24" w:name="_Toc45724079"/>
-      <w:r>
-        <w:t>Updating GSN models with EOL</w:t>
-      </w:r>
-      <w:bookmarkEnd w:id="24"/>
+      <w:bookmarkStart w:id="25" w:name="_Toc46149465"/>
+      <w:r>
+        <w:t xml:space="preserve">Updating GSN </w:t>
+      </w:r>
+      <w:r>
+        <w:t>M</w:t>
+      </w:r>
+      <w:r>
+        <w:t>odels with EOL</w:t>
+      </w:r>
+      <w:bookmarkEnd w:id="25"/>
     </w:p>
     <w:p/>
     <w:p>
@@ -17078,11 +17712,29 @@
           <w:numId w:val="1"/>
         </w:numPr>
       </w:pPr>
-      <w:bookmarkStart w:id="25" w:name="_Toc45724080"/>
-      <w:r>
-        <w:t>Creating new elements in GSN model with EOL</w:t>
-      </w:r>
-      <w:bookmarkEnd w:id="25"/>
+      <w:bookmarkStart w:id="26" w:name="_Toc46149466"/>
+      <w:r>
+        <w:t xml:space="preserve">Creating </w:t>
+      </w:r>
+      <w:r>
+        <w:t>N</w:t>
+      </w:r>
+      <w:r>
+        <w:t xml:space="preserve">ew </w:t>
+      </w:r>
+      <w:r>
+        <w:t>E</w:t>
+      </w:r>
+      <w:r>
+        <w:t xml:space="preserve">lements in GSN </w:t>
+      </w:r>
+      <w:r>
+        <w:t>M</w:t>
+      </w:r>
+      <w:r>
+        <w:t>odel with EOL</w:t>
+      </w:r>
+      <w:bookmarkEnd w:id="26"/>
     </w:p>
     <w:p/>
     <w:p>
@@ -17389,11 +18041,23 @@
           <w:numId w:val="1"/>
         </w:numPr>
       </w:pPr>
-      <w:bookmarkStart w:id="26" w:name="_Toc45724081"/>
-      <w:r>
-        <w:t>Deleting elements in GSN model with EOL</w:t>
-      </w:r>
-      <w:bookmarkEnd w:id="26"/>
+      <w:bookmarkStart w:id="27" w:name="_Toc46149467"/>
+      <w:r>
+        <w:t xml:space="preserve">Deleting </w:t>
+      </w:r>
+      <w:r>
+        <w:t>E</w:t>
+      </w:r>
+      <w:r>
+        <w:t xml:space="preserve">lements in GSN </w:t>
+      </w:r>
+      <w:r>
+        <w:t>M</w:t>
+      </w:r>
+      <w:r>
+        <w:t>odel with EOL</w:t>
+      </w:r>
+      <w:bookmarkEnd w:id="27"/>
     </w:p>
     <w:p/>
     <w:p>
@@ -17568,7 +18232,7 @@
           <w:numId w:val="1"/>
         </w:numPr>
       </w:pPr>
-      <w:bookmarkStart w:id="27" w:name="_Toc45724082"/>
+      <w:bookmarkStart w:id="28" w:name="_Toc46149468"/>
       <w:r>
         <w:t xml:space="preserve">Epsilon Validation Language </w:t>
       </w:r>
@@ -17576,14 +18240,17 @@
         <w:t xml:space="preserve">(EVL) </w:t>
       </w:r>
       <w:r>
-        <w:t>usage</w:t>
-      </w:r>
-      <w:bookmarkEnd w:id="27"/>
+        <w:t>U</w:t>
+      </w:r>
+      <w:r>
+        <w:t>sage</w:t>
+      </w:r>
+      <w:bookmarkEnd w:id="28"/>
     </w:p>
     <w:p/>
     <w:p>
       <w:r>
-        <w:t>Running EVL or other Epsilon language script in Astah GSN models requires the same steps as running EOL scripts. First, you need to load the model, choose the Astah GSN XMI file, and create a new run configuration for EVL to run it. However, if you have an EGX file, you should choose the EGX file’s path as a source to run.</w:t>
+        <w:t xml:space="preserve">Running EVL or other Epsilon language script in Astah GSN models requires the same steps as running EOL scripts. First, you need to load the model, choose the Astah GSN XMI file, and create a new run configuration for EVL to run it. </w:t>
       </w:r>
     </w:p>
     <w:p>
@@ -17591,7 +18258,10 @@
         <w:t>In this example, two different constraints added to the model. The first constraint covers all elements in the model so, its context is “gsn”. This one checks the G1 element’s outgoing links. If the G1 element doesn’t</w:t>
       </w:r>
       <w:r>
-        <w:t xml:space="preserve"> have exactly 2 outgoing</w:t>
+        <w:t xml:space="preserve"> have exactly two</w:t>
+      </w:r>
+      <w:r>
+        <w:t xml:space="preserve"> outgoing</w:t>
       </w:r>
       <w:r>
         <w:t xml:space="preserve"> links, it will give an error and will print the error message.</w:t>
@@ -17616,6 +18286,13 @@
       <w:r>
         <w:t>1 displays the example EVL script on GSN models.</w:t>
       </w:r>
+    </w:p>
+    <w:p>
+      <w:pPr>
+        <w:rPr>
+          <w:u w:val="single"/>
+        </w:rPr>
+      </w:pPr>
     </w:p>
     <w:p>
       <w:pPr>
@@ -18993,7 +19670,7 @@
           <w:numId w:val="1"/>
         </w:numPr>
       </w:pPr>
-      <w:bookmarkStart w:id="28" w:name="_Toc45724083"/>
+      <w:bookmarkStart w:id="29" w:name="_Toc46149469"/>
       <w:r>
         <w:t xml:space="preserve">Epsilon Code Generation Language </w:t>
       </w:r>
@@ -19001,9 +19678,12 @@
         <w:t xml:space="preserve">(EGL) </w:t>
       </w:r>
       <w:r>
-        <w:t>usage</w:t>
-      </w:r>
-      <w:bookmarkEnd w:id="28"/>
+        <w:t>U</w:t>
+      </w:r>
+      <w:r>
+        <w:t>sage</w:t>
+      </w:r>
+      <w:bookmarkEnd w:id="29"/>
     </w:p>
     <w:p/>
     <w:p>
@@ -19673,7 +20353,7 @@
           <w:numId w:val="1"/>
         </w:numPr>
       </w:pPr>
-      <w:bookmarkStart w:id="29" w:name="_Toc45724084"/>
+      <w:bookmarkStart w:id="30" w:name="_Toc46149470"/>
       <w:r>
         <w:t xml:space="preserve">Epsilon Transformation Language </w:t>
       </w:r>
@@ -19681,9 +20361,12 @@
         <w:t xml:space="preserve">(ETL) </w:t>
       </w:r>
       <w:r>
-        <w:t>usage</w:t>
-      </w:r>
-      <w:bookmarkEnd w:id="29"/>
+        <w:t>U</w:t>
+      </w:r>
+      <w:r>
+        <w:t>sage</w:t>
+      </w:r>
+      <w:bookmarkEnd w:id="30"/>
     </w:p>
     <w:p>
       <w:pPr>
@@ -19706,14 +20389,14 @@
           <w:numId w:val="1"/>
         </w:numPr>
       </w:pPr>
-      <w:bookmarkStart w:id="30" w:name="_Toc45724085"/>
+      <w:bookmarkStart w:id="31" w:name="_Toc46149471"/>
       <w:r>
         <w:t>GSN Model Examples</w:t>
       </w:r>
       <w:r>
         <w:t xml:space="preserve"> with Epsilon</w:t>
       </w:r>
-      <w:bookmarkEnd w:id="30"/>
+      <w:bookmarkEnd w:id="31"/>
     </w:p>
     <w:p/>
     <w:p>
@@ -19742,7 +20425,10 @@
         <w:t xml:space="preserve"> Annable</w:t>
       </w:r>
       <w:r>
-        <w:t xml:space="preserve"> and Thomas Chiang, I gathered three</w:t>
+        <w:t xml:space="preserve"> and Thomas Chiang, I gathered </w:t>
+      </w:r>
+      <w:r>
+        <w:t>two</w:t>
       </w:r>
       <w:r>
         <w:t xml:space="preserve"> different GSN models.</w:t>
@@ -19760,19 +20446,20 @@
         <w:t>-</w:t>
       </w:r>
       <w:r>
-        <w:t>critical system. The second one is from Thomas Chiang’s coffee cup safety model. And the last one is from Workflow+ project.</w:t>
-      </w:r>
-      <w:r>
-        <w:t xml:space="preserve"> </w:t>
-      </w:r>
-    </w:p>
-    <w:p>
-      <w:r>
-        <w:lastRenderedPageBreak/>
-        <w:t>Different Epsilon languages and queries will be used on these three models.</w:t>
-      </w:r>
-    </w:p>
-    <w:p/>
+        <w:t xml:space="preserve">critical system. The second one is from Thomas Chiang’s coffee cup safety model. </w:t>
+      </w:r>
+    </w:p>
+    <w:p>
+      <w:r>
+        <w:t xml:space="preserve">Different Epsilon languages and queries will be used on these </w:t>
+      </w:r>
+      <w:r>
+        <w:t>two</w:t>
+      </w:r>
+      <w:r>
+        <w:t xml:space="preserve"> models.</w:t>
+      </w:r>
+    </w:p>
     <w:p>
       <w:pPr>
         <w:pStyle w:val="Balk3"/>
@@ -19781,11 +20468,12 @@
           <w:numId w:val="1"/>
         </w:numPr>
       </w:pPr>
-      <w:bookmarkStart w:id="31" w:name="_Toc45724086"/>
-      <w:r>
+      <w:bookmarkStart w:id="32" w:name="_Toc46149472"/>
+      <w:r>
+        <w:lastRenderedPageBreak/>
         <w:t>GSN Community Standard Model</w:t>
       </w:r>
-      <w:bookmarkEnd w:id="31"/>
+      <w:bookmarkEnd w:id="32"/>
     </w:p>
     <w:p/>
     <w:p>
@@ -19820,7 +20508,7 @@
           <w:lang w:eastAsia="en-CA"/>
         </w:rPr>
         <w:drawing>
-          <wp:inline distT="0" distB="0" distL="0" distR="0" wp14:anchorId="69D53F29" wp14:editId="34E4F092">
+          <wp:inline distT="0" distB="0" distL="0" distR="0" wp14:anchorId="2E32B590" wp14:editId="6A6C3093">
             <wp:extent cx="5972810" cy="3718560"/>
             <wp:effectExtent l="0" t="0" r="8890" b="0"/>
             <wp:docPr id="4" name="Resim 4"/>
@@ -19923,6 +20611,8 @@
     </w:p>
     <w:p/>
     <w:p/>
+    <w:p/>
+    <w:p/>
     <w:tbl>
       <w:tblPr>
         <w:tblStyle w:val="TabloKlavuzu"/>
@@ -25580,7 +26270,7 @@
           <w:lang w:eastAsia="en-CA"/>
         </w:rPr>
         <w:drawing>
-          <wp:inline distT="0" distB="0" distL="0" distR="0" wp14:anchorId="4DEDE15D" wp14:editId="39EB7BD6">
+          <wp:inline distT="0" distB="0" distL="0" distR="0" wp14:anchorId="53905A62" wp14:editId="63E8396A">
             <wp:extent cx="3984625" cy="2926080"/>
             <wp:effectExtent l="0" t="0" r="0" b="7620"/>
             <wp:docPr id="10" name="Resim 10"/>
@@ -27751,14 +28441,14 @@
           <w:numId w:val="1"/>
         </w:numPr>
       </w:pPr>
-      <w:bookmarkStart w:id="32" w:name="_Toc45724087"/>
+      <w:bookmarkStart w:id="33" w:name="_Toc46149473"/>
       <w:r>
         <w:t>Coffee Cup Safety Standards GSN M</w:t>
       </w:r>
       <w:r>
         <w:t>odel</w:t>
       </w:r>
-      <w:bookmarkEnd w:id="32"/>
+      <w:bookmarkEnd w:id="33"/>
     </w:p>
     <w:p/>
     <w:p>
@@ -27794,7 +28484,7 @@
           <w:lang w:eastAsia="en-CA"/>
         </w:rPr>
         <w:drawing>
-          <wp:inline distT="0" distB="0" distL="0" distR="0" wp14:anchorId="19FA8C6C" wp14:editId="3BE9D03E">
+          <wp:inline distT="0" distB="0" distL="0" distR="0" wp14:anchorId="5EEF9336" wp14:editId="27EF7A8D">
             <wp:extent cx="5905500" cy="4937760"/>
             <wp:effectExtent l="0" t="0" r="0" b="0"/>
             <wp:docPr id="5" name="Resim 5"/>
@@ -28214,7 +28904,7 @@
           <w:lang w:eastAsia="en-CA"/>
         </w:rPr>
         <w:drawing>
-          <wp:inline distT="0" distB="0" distL="0" distR="0" wp14:anchorId="13E6BF88" wp14:editId="164E7231">
+          <wp:inline distT="0" distB="0" distL="0" distR="0" wp14:anchorId="293D3756" wp14:editId="2C8095FE">
             <wp:extent cx="6065520" cy="5524500"/>
             <wp:effectExtent l="0" t="0" r="0" b="0"/>
             <wp:docPr id="8" name="Resim 8"/>
@@ -28702,7 +29392,7 @@
           <w:lang w:eastAsia="en-CA"/>
         </w:rPr>
         <w:drawing>
-          <wp:inline distT="0" distB="0" distL="0" distR="0" wp14:anchorId="5A7F749A" wp14:editId="66A917A0">
+          <wp:inline distT="0" distB="0" distL="0" distR="0" wp14:anchorId="5C06EA25" wp14:editId="1051621D">
             <wp:extent cx="6073140" cy="4800600"/>
             <wp:effectExtent l="0" t="0" r="3810" b="0"/>
             <wp:docPr id="9" name="Resim 9"/>
@@ -29077,35 +29767,27 @@
           <w:numId w:val="1"/>
         </w:numPr>
       </w:pPr>
-      <w:bookmarkStart w:id="33" w:name="_Toc45724088"/>
+      <w:bookmarkStart w:id="34" w:name="_Toc46149474"/>
       <w:r>
         <w:lastRenderedPageBreak/>
         <w:t>CONCLUSION</w:t>
       </w:r>
-      <w:bookmarkEnd w:id="33"/>
+      <w:bookmarkEnd w:id="34"/>
     </w:p>
     <w:p/>
     <w:p>
       <w:r>
-        <w:t xml:space="preserve">In this project report, </w:t>
-      </w:r>
-      <w:r>
-        <w:t>chall</w:t>
-      </w:r>
-      <w:r>
-        <w:t>eng</w:t>
-      </w:r>
-      <w:r>
-        <w:t xml:space="preserve">es </w:t>
-      </w:r>
-      <w:r>
-        <w:t xml:space="preserve">in implementing an Epsilon driver for Astah GSN are presented. </w:t>
-      </w:r>
-      <w:r>
-        <w:t>While Goal Structuring Notations and safety-critical software developments popularity increases day by day, developing an Epsilon driver for one of the most popular GSN tools would not only benefit the GM but also might benefit the other companies as well. The design options, design updates, implementation difficulties and testing methologies of the Astah GSN Epsilon driver were explained in this report. This driver can work on Astah GSN XMI files with Epsilon’s EOL, EVL, EGL and ETL languages.</w:t>
-      </w:r>
-      <w:bookmarkStart w:id="34" w:name="_GoBack"/>
-      <w:bookmarkEnd w:id="34"/>
+        <w:t xml:space="preserve">In this project report, challenges in implementing an Epsilon driver for Astah GSN are presented. </w:t>
+      </w:r>
+      <w:r>
+        <w:t>While Goal Structuring Notations and safety-critical software developments popularity increases day by day, developing an Epsilon driver for one of the most popular GSN tools would not only benefit the GM but also might benefit the other companies as well. The design options, design updates, implementation difficulties and testing meth</w:t>
+      </w:r>
+      <w:r>
+        <w:t>od</w:t>
+      </w:r>
+      <w:r>
+        <w:t>ologies of the Astah GSN Epsilon driver were explained in this report. This driver can work on Astah GSN XMI files with Epsilon’s EOL, EVL, EGL and ETL languages.</w:t>
+      </w:r>
     </w:p>
     <w:p/>
     <w:p>
@@ -29116,7 +29798,7 @@
           <w:numId w:val="1"/>
         </w:numPr>
       </w:pPr>
-      <w:bookmarkStart w:id="35" w:name="_Toc45724089"/>
+      <w:bookmarkStart w:id="35" w:name="_Toc46149475"/>
       <w:r>
         <w:t>Future Work</w:t>
       </w:r>
@@ -29192,7 +29874,7 @@
           <w:numId w:val="22"/>
         </w:numPr>
       </w:pPr>
-      <w:bookmarkStart w:id="36" w:name="_Toc45724090"/>
+      <w:bookmarkStart w:id="36" w:name="_Toc46149476"/>
       <w:r>
         <w:lastRenderedPageBreak/>
         <w:t>REFERENCES</w:t>
@@ -34355,7 +35037,7 @@
 </file>
 
 <file path=customXml/itemProps1.xml><?xml version="1.0" encoding="utf-8"?>
-<ds:datastoreItem xmlns:ds="http://schemas.openxmlformats.org/officeDocument/2006/customXml" ds:itemID="{D9840E47-40C4-4761-B9A2-4D9217684473}">
+<ds:datastoreItem xmlns:ds="http://schemas.openxmlformats.org/officeDocument/2006/customXml" ds:itemID="{5C47C11C-EC6D-4325-A8FA-508E8967C658}">
   <ds:schemaRefs>
     <ds:schemaRef ds:uri="http://schemas.openxmlformats.org/officeDocument/2006/bibliography"/>
   </ds:schemaRefs>

</xml_diff>

<commit_message>
Report - Ch1&2 updated part 1
</commit_message>
<xml_diff>
--- a/Project Report/BaranKaya_ProjectReport.docx
+++ b/Project Report/BaranKaya_ProjectReport.docx
@@ -3,156 +3,6 @@
 <w:document xmlns:wpc="http://schemas.microsoft.com/office/word/2010/wordprocessingCanvas" xmlns:cx="http://schemas.microsoft.com/office/drawing/2014/chartex" xmlns:mc="http://schemas.openxmlformats.org/markup-compatibility/2006" xmlns:o="urn:schemas-microsoft-com:office:office" xmlns:r="http://schemas.openxmlformats.org/officeDocument/2006/relationships" xmlns:m="http://schemas.openxmlformats.org/officeDocument/2006/math" xmlns:v="urn:schemas-microsoft-com:vml" xmlns:wp14="http://schemas.microsoft.com/office/word/2010/wordprocessingDrawing" xmlns:wp="http://schemas.openxmlformats.org/drawingml/2006/wordprocessingDrawing" xmlns:w10="urn:schemas-microsoft-com:office:word" xmlns:w="http://schemas.openxmlformats.org/wordprocessingml/2006/main" xmlns:w14="http://schemas.microsoft.com/office/word/2010/wordml" xmlns:w15="http://schemas.microsoft.com/office/word/2012/wordml" xmlns:w16se="http://schemas.microsoft.com/office/word/2015/wordml/symex" xmlns:wpg="http://schemas.microsoft.com/office/word/2010/wordprocessingGroup" xmlns:wpi="http://schemas.microsoft.com/office/word/2010/wordprocessingInk" xmlns:wne="http://schemas.microsoft.com/office/word/2006/wordml" xmlns:wps="http://schemas.microsoft.com/office/word/2010/wordprocessingShape" mc:Ignorable="w14 w15 w16se wp14">
   <w:background w:color="FFFFFF" w:themeColor="background1"/>
   <w:body>
-    <w:p>
-      <w:pPr>
-        <w:jc w:val="center"/>
-        <w:rPr>
-          <w:rFonts w:ascii="Arial" w:hAnsi="Arial" w:cs="Arial"/>
-          <w:b/>
-          <w:sz w:val="72"/>
-          <w:szCs w:val="72"/>
-          <w:lang w:val="tr-TR"/>
-        </w:rPr>
-      </w:pPr>
-    </w:p>
-    <w:p>
-      <w:pPr>
-        <w:jc w:val="center"/>
-        <w:rPr>
-          <w:rFonts w:ascii="Arial" w:hAnsi="Arial" w:cs="Arial"/>
-          <w:b/>
-          <w:sz w:val="72"/>
-          <w:szCs w:val="72"/>
-        </w:rPr>
-      </w:pPr>
-    </w:p>
-    <w:p>
-      <w:pPr>
-        <w:jc w:val="center"/>
-        <w:rPr>
-          <w:rFonts w:ascii="Arial" w:hAnsi="Arial" w:cs="Arial"/>
-          <w:b/>
-          <w:sz w:val="72"/>
-          <w:szCs w:val="72"/>
-        </w:rPr>
-      </w:pPr>
-    </w:p>
-    <w:p>
-      <w:pPr>
-        <w:jc w:val="center"/>
-        <w:rPr>
-          <w:rFonts w:ascii="Arial" w:hAnsi="Arial" w:cs="Arial"/>
-          <w:b/>
-          <w:sz w:val="72"/>
-          <w:szCs w:val="72"/>
-        </w:rPr>
-      </w:pPr>
-    </w:p>
-    <w:p>
-      <w:pPr>
-        <w:jc w:val="center"/>
-        <w:rPr>
-          <w:rFonts w:ascii="Palatino Linotype" w:hAnsi="Palatino Linotype" w:cs="Times New Roman"/>
-          <w:b/>
-          <w:sz w:val="96"/>
-          <w:szCs w:val="72"/>
-        </w:rPr>
-      </w:pPr>
-      <w:r>
-        <w:rPr>
-          <w:rFonts w:ascii="Palatino Linotype" w:hAnsi="Palatino Linotype" w:cs="Times New Roman"/>
-          <w:b/>
-          <w:sz w:val="96"/>
-          <w:szCs w:val="72"/>
-        </w:rPr>
-        <w:t>EPSILON D</w:t>
-      </w:r>
-      <w:r>
-        <w:rPr>
-          <w:rFonts w:ascii="Palatino Linotype" w:hAnsi="Palatino Linotype" w:cs="Times New Roman"/>
-          <w:b/>
-          <w:sz w:val="96"/>
-          <w:szCs w:val="72"/>
-        </w:rPr>
-        <w:t>R</w:t>
-      </w:r>
-      <w:r>
-        <w:rPr>
-          <w:rFonts w:ascii="Palatino Linotype" w:hAnsi="Palatino Linotype" w:cs="Times New Roman"/>
-          <w:b/>
-          <w:sz w:val="96"/>
-          <w:szCs w:val="72"/>
-        </w:rPr>
-        <w:t>I</w:t>
-      </w:r>
-      <w:r>
-        <w:rPr>
-          <w:rFonts w:ascii="Palatino Linotype" w:hAnsi="Palatino Linotype" w:cs="Times New Roman"/>
-          <w:b/>
-          <w:sz w:val="96"/>
-          <w:szCs w:val="72"/>
-        </w:rPr>
-        <w:t xml:space="preserve">VER FOR </w:t>
-      </w:r>
-    </w:p>
-    <w:p>
-      <w:pPr>
-        <w:jc w:val="center"/>
-        <w:rPr>
-          <w:rFonts w:ascii="Palatino Linotype" w:hAnsi="Palatino Linotype" w:cs="Times New Roman"/>
-          <w:b/>
-          <w:sz w:val="96"/>
-          <w:szCs w:val="72"/>
-        </w:rPr>
-      </w:pPr>
-      <w:r>
-        <w:rPr>
-          <w:rFonts w:ascii="Palatino Linotype" w:hAnsi="Palatino Linotype" w:cs="Times New Roman"/>
-          <w:b/>
-          <w:sz w:val="96"/>
-          <w:szCs w:val="72"/>
-        </w:rPr>
-        <w:t>ASTAH</w:t>
-      </w:r>
-      <w:r>
-        <w:rPr>
-          <w:rFonts w:ascii="Palatino Linotype" w:hAnsi="Palatino Linotype" w:cs="Times New Roman"/>
-          <w:b/>
-          <w:sz w:val="96"/>
-          <w:szCs w:val="72"/>
-        </w:rPr>
-        <w:t xml:space="preserve"> </w:t>
-      </w:r>
-      <w:r>
-        <w:rPr>
-          <w:rFonts w:ascii="Palatino Linotype" w:hAnsi="Palatino Linotype" w:cs="Times New Roman"/>
-          <w:b/>
-          <w:sz w:val="96"/>
-          <w:szCs w:val="72"/>
-        </w:rPr>
-        <w:t>GSN</w:t>
-      </w:r>
-    </w:p>
-    <w:p>
-      <w:pPr>
-        <w:jc w:val="left"/>
-        <w:rPr>
-          <w:rFonts w:cs="Times New Roman"/>
-          <w:b/>
-          <w:sz w:val="72"/>
-          <w:szCs w:val="72"/>
-        </w:rPr>
-      </w:pPr>
-      <w:r>
-        <w:rPr>
-          <w:rFonts w:cs="Times New Roman"/>
-          <w:b/>
-          <w:sz w:val="72"/>
-          <w:szCs w:val="72"/>
-        </w:rPr>
-        <w:br w:type="page"/>
-      </w:r>
-    </w:p>
     <w:p>
       <w:pPr>
         <w:jc w:val="center"/>
@@ -1316,37 +1166,31 @@
     </w:p>
     <w:p>
       <w:r>
-        <w:t>Model-Driven Engin</w:t>
-      </w:r>
-      <w:r>
-        <w:t>e</w:t>
-      </w:r>
-      <w:r>
-        <w:t>ering</w:t>
-      </w:r>
-      <w:r>
-        <w:t xml:space="preserve"> (MDE) </w:t>
-      </w:r>
-      <w:r>
-        <w:t xml:space="preserve">methods popularity on the rise especially in the Safety-Critical software systems development area. Goal Structuring Notation </w:t>
-      </w:r>
-      <w:r>
-        <w:t xml:space="preserve">(GSN) </w:t>
-      </w:r>
-      <w:r>
-        <w:t>diagrams are one of the most used models in this sector and it is becoming a standard for safety purposes.</w:t>
-      </w:r>
-      <w:r>
-        <w:t xml:space="preserve"> Epsilon is the Eclipse’s Model-Driven platform for working on MDE models.</w:t>
-      </w:r>
-      <w:r>
-        <w:t xml:space="preserve"> It makes it easier to work on any kind of model with the right driver for it. Astah GSN is one of the most advanced software for working with GSN diagrams, however; it doesn’t have any Epsilon drivers yet. </w:t>
-      </w:r>
-      <w:r>
-        <w:t xml:space="preserve">In this project, a new </w:t>
-      </w:r>
-      <w:r>
-        <w:t>Epsilon driver for Astah GSN models developed. While developing this driver, lots of were challenges encountered. This thesis report explains every challenge that was encountered while implementing the driver also testing methods that were used while evaluating the project results.</w:t>
+        <w:t xml:space="preserve">Model-Driven Engineering (MDE) methods are increasingly used in the Safety-Critical software systems development area. Goal Structuring Notation (GSN) diagrams are one of the most used models in this sector for arguing for acceptable safety of systems; GSN is becoming a standard for safety argumentation purposes. Epsilon is an Eclipse-based platform for model management, providing </w:t>
+      </w:r>
+      <w:r>
+        <w:t>several</w:t>
+      </w:r>
+      <w:r>
+        <w:t xml:space="preserve"> programming languages for different forms of model manipulation, including transformation, generation of text, and validation. Epsilon is also mode</w:t>
+      </w:r>
+      <w:r>
+        <w:t>l</w:t>
+      </w:r>
+      <w:r>
+        <w:t>ling technology</w:t>
+      </w:r>
+      <w:r>
+        <w:t>-</w:t>
+      </w:r>
+      <w:r>
+        <w:t>agnostic: it provides facilities that allow Epsilon programs to work on any kind of model with the right driver. Astah GSN is one of the most advanced pieces of commercial software for working with GSN diagrams, however</w:t>
+      </w:r>
+      <w:r>
+        <w:t>,</w:t>
+      </w:r>
+      <w:r>
+        <w:t xml:space="preserve"> there is no Epsilon driver for Astah GSN. In this project, a new Epsilon driver for Astah GSN was developed. While developing this driver, technical and design challenges were encountered. This report explains the challenges that were encountered while implementing the driver, as well as the testing methods that were used while evaluating the project results.</w:t>
       </w:r>
       <w:r>
         <w:br w:type="page"/>
@@ -4591,8 +4435,6 @@
       <w:r>
         <w:br w:type="page"/>
       </w:r>
-      <w:bookmarkStart w:id="1" w:name="_GoBack"/>
-      <w:bookmarkEnd w:id="1"/>
     </w:p>
     <w:p>
       <w:pPr>
@@ -4602,87 +4444,71 @@
           <w:numId w:val="1"/>
         </w:numPr>
       </w:pPr>
-      <w:bookmarkStart w:id="2" w:name="_Toc46149442"/>
+      <w:bookmarkStart w:id="1" w:name="_Toc46149442"/>
       <w:r>
         <w:lastRenderedPageBreak/>
         <w:t>INTRODUCTION</w:t>
       </w:r>
-      <w:bookmarkEnd w:id="2"/>
+      <w:bookmarkEnd w:id="1"/>
     </w:p>
     <w:p/>
     <w:p>
       <w:r>
-        <w:t>Goal Structuring Notation is gained popularity among safety-critical systems. It is one of the most important steps of safety case development. However, with the safety-critical systems getting larger and larger each day, it becomes hard to manage GSN models. Epsilon is the open-source model management platform for all types of models but it requires individual drivers for each model type. Astah GSN is one of the most popular GSN tools due to its features but it lacks model management tools. This project developed for General Mo</w:t>
-      </w:r>
-      <w:r>
-        <w:t>tor</w:t>
-      </w:r>
-      <w:r>
-        <w:t xml:space="preserve">s to Epsilon model management platform on Astah GSN models. </w:t>
-      </w:r>
-    </w:p>
-    <w:p>
-      <w:r>
-        <w:t xml:space="preserve">Even though Epsilon is an open-source platform, implementing a driver for a commercial tool like Astah GSN is more complicated than the open-source tools. </w:t>
-      </w:r>
-      <w:r>
-        <w:t>Astah GSN might be the best GSN tool out there but its XMI export feature lack consistency. Figuring out these problems and solving them extended the project’s due date. Although most of the problems are solved, some of them remain in the driver due to Astah GSN features. All challenges encountered while developing the project, design choices, implementation of the Java classes and the testing methods with a few examples are going to be explained in this project report.</w:t>
-      </w:r>
-    </w:p>
-    <w:p>
-      <w:r>
-        <w:t xml:space="preserve">The paper organized as follows: Section 2 mentions the related </w:t>
-      </w:r>
-      <w:r>
-        <w:t xml:space="preserve">academic </w:t>
-      </w:r>
-      <w:r>
-        <w:t xml:space="preserve">works about Model-Driven Engineering, safety engineering and the Epsilon. Section 3 lists the driver project’s requirements. In section 4, the design of the project and the </w:t>
-      </w:r>
-      <w:r>
-        <w:t xml:space="preserve">encountered </w:t>
-      </w:r>
-      <w:r>
-        <w:t xml:space="preserve">challenges presented. Section 5 explains the implementation and </w:t>
-      </w:r>
-      <w:r>
-        <w:t xml:space="preserve">every </w:t>
-      </w:r>
-      <w:r>
-        <w:t>Java class</w:t>
-      </w:r>
-      <w:r>
-        <w:t xml:space="preserve"> of the project</w:t>
-      </w:r>
-      <w:r>
-        <w:t xml:space="preserve">. In section 6, testing methods and evaluation techniques are given. Also, two </w:t>
-      </w:r>
-      <w:r>
-        <w:t>GSN model</w:t>
-      </w:r>
-      <w:r>
-        <w:t xml:space="preserve"> </w:t>
-      </w:r>
-      <w:r>
-        <w:t xml:space="preserve">samples </w:t>
-      </w:r>
-      <w:r>
-        <w:t>demonstrated</w:t>
-      </w:r>
-      <w:r>
-        <w:t xml:space="preserve"> in the Epsilon</w:t>
-      </w:r>
-      <w:r>
-        <w:t>. Lastly, section 7 summarizes the project and mentions the plans for the Astah GSN driver project.</w:t>
-      </w:r>
-    </w:p>
+        <w:t>Goal Structuring Notation (GSN) is a de facto standard used for specifying safety and assurance arguments. The construction of a GSN model is an important step when preparing for a safety</w:t>
+      </w:r>
+      <w:r>
+        <w:t>-</w:t>
+      </w:r>
+      <w:r>
+        <w:t xml:space="preserve">critical system to be certified. However, with safety-critical systems getting larger and larger, it becomes increasingly difficult to manage GSN models. Automated support for managing – transforming, validating, generating documentation – GSN models would be beneficial to engineers. </w:t>
+      </w:r>
+    </w:p>
+    <w:p>
+      <w:r>
+        <w:t>Epsilon is an open-source model management platform, supporting a variety of different model management tasks, including validation and different forms of transformation. Epsilon is also applicable to many different mode</w:t>
+      </w:r>
+      <w:r>
+        <w:t>l</w:t>
+      </w:r>
+      <w:r>
+        <w:t xml:space="preserve">ling technologies (e.g., EMF, XML, spreadsheets) via its </w:t>
+      </w:r>
+      <w:r>
+        <w:rPr>
+          <w:i/>
+          <w:iCs/>
+        </w:rPr>
+        <w:t xml:space="preserve">connectivity layer. </w:t>
+      </w:r>
+      <w:r>
+        <w:t xml:space="preserve">More specifically, in principle Epsilon can manage any type of model but requires individual drivers for each model type. </w:t>
+      </w:r>
+    </w:p>
+    <w:p>
+      <w:r>
+        <w:t xml:space="preserve">Astah GSN is one of the most popular commercial full-featured GSN tools but it lacks support for model management. The focus of this project, which is informally in collaboration with General Motors, is to provide Epsilon driver support for Astah GSN models. In turn, this will allow GSN models to be programmatically manipulated using Epsilon programs. </w:t>
+      </w:r>
+    </w:p>
+    <w:p>
+      <w:r>
+        <w:t>Even though Epsilon is an open-source platform, implementing a driver for a commercial tool like Astah GSN is more complicated than is typically the case for open-source tools. For example, Astah GSN’s XMI export feature lacks consistency (as we discuss in later chapters), and it was impossible to look at the source code for Astah GSN to understand why this was the case, and how to resolve it. Figuring out these problems and solving them were key challenges that had to be overcome in this project. Although most of the challenges of building an Astah GSN driver for Epsilon have been solved, some of them remain. All challenges encountered while developing the project, design choices, implementation of the Java classes and the testing methods (with a few examples) are explained in this project report.</w:t>
+      </w:r>
+    </w:p>
+    <w:p>
+      <w:r>
+        <w:t xml:space="preserve">The report is organized as follows: Section 2 describes related work on Model-Driven Engineering, safety engineering and the Epsilon framework. Section 3 specifies the project’s requirements, including technical requirements for the driver. In Section 4, the design of the driver and the encountered challenges presented. Section 5 explains the implementation, including a brief overview of each Java class of the project. In Section 6, testing methods and evaluation techniques are given. Also, two example GSN models are used to demonstrate some of the capabilities of the driver. Lastly, Section 7 summarizes the project and mentions future work. </w:t>
+      </w:r>
+    </w:p>
+    <w:p/>
     <w:p>
       <w:pPr>
         <w:jc w:val="left"/>
       </w:pPr>
-      <w:r>
-        <w:br w:type="page"/>
-      </w:r>
+    </w:p>
+    <w:p>
+      <w:pPr>
+        <w:jc w:val="left"/>
+      </w:pPr>
     </w:p>
     <w:p>
       <w:pPr>
@@ -4692,7 +4518,7 @@
           <w:numId w:val="1"/>
         </w:numPr>
       </w:pPr>
-      <w:bookmarkStart w:id="3" w:name="_Toc46149443"/>
+      <w:bookmarkStart w:id="2" w:name="_Toc46149443"/>
       <w:r>
         <w:lastRenderedPageBreak/>
         <w:t>RELATED WOR</w:t>
@@ -4703,60 +4529,12 @@
       <w:r>
         <w:t>S</w:t>
       </w:r>
-      <w:bookmarkEnd w:id="3"/>
+      <w:bookmarkEnd w:id="2"/>
     </w:p>
     <w:p/>
     <w:p>
       <w:r>
-        <w:t xml:space="preserve">This </w:t>
-      </w:r>
-      <w:r>
-        <w:t xml:space="preserve">driver </w:t>
-      </w:r>
-      <w:r>
-        <w:t xml:space="preserve">project developed for General Motors to use Epsilon on Astah GSN models. GM uses Model-Driven Engineering methods and Goal Structuring Notation diagrams for developing safety-critical systems. </w:t>
-      </w:r>
-      <w:r>
-        <w:t xml:space="preserve">In this paper MDE, safety-critical system development and Epsilon terminologies </w:t>
-      </w:r>
-      <w:r>
-        <w:t xml:space="preserve">were </w:t>
-      </w:r>
-      <w:r>
-        <w:t>used thus</w:t>
-      </w:r>
-      <w:r>
-        <w:t xml:space="preserve">, a summary of </w:t>
-      </w:r>
-      <w:r>
-        <w:t xml:space="preserve">these three </w:t>
-      </w:r>
-      <w:r>
-        <w:t>i</w:t>
-      </w:r>
-      <w:r>
-        <w:t xml:space="preserve">s given </w:t>
-      </w:r>
-      <w:r>
-        <w:t>in section 2.1 to 2.3</w:t>
-      </w:r>
-      <w:r>
-        <w:t xml:space="preserve">. </w:t>
-      </w:r>
-      <w:r>
-        <w:t xml:space="preserve">Firstly, MDE and why it is used will be explained in section 2.1. Then, in section 2.2 safety engineering, assurance cases and GSN diagrams will be clarified. Finally, </w:t>
-      </w:r>
-      <w:r>
-        <w:t xml:space="preserve">in </w:t>
-      </w:r>
-      <w:r>
-        <w:t>section 2.3 the Epsilon platform, EOL, EMC and challenges in developing a new driver for Epsilon</w:t>
-      </w:r>
-      <w:r>
-        <w:t xml:space="preserve"> will be addressed</w:t>
-      </w:r>
-      <w:r>
-        <w:t>.</w:t>
+        <w:t>This project, in collaboration with General Motors, aims to provide Epsilon driver support for Astah GSN models. By doing so, Epsilon programs (for transformation, validation, querying, impact analysis, etc) can be applied to both Astah GSN models and heterogeneous sets of models (including Astah GSN models). GM uses Model-Driven Engineering (MDE) methods and GSN models in the process of developing safety-critical systems. In this project, MDE, safety-critical system development and Epsilon terminologies were used thus, an overview of related work in these areas is given in Sections 2.1 to 2.3. Firstly, MDE and why it is used will be explained in section 2.1. Then, in section 2.2 safety engineering, assurance cases and GSN diagrams will be clarified. Finally, in section 2.3 the Epsilon platform, EOL, EMC and challenges in developing a new driver for Epsilon will be explained.</w:t>
       </w:r>
     </w:p>
     <w:p/>
@@ -4768,222 +4546,35 @@
           <w:numId w:val="1"/>
         </w:numPr>
       </w:pPr>
-      <w:bookmarkStart w:id="4" w:name="_Toc46149444"/>
+      <w:bookmarkStart w:id="3" w:name="_Toc46149444"/>
       <w:r>
         <w:t>Model-Driven Engineering</w:t>
       </w:r>
-      <w:bookmarkEnd w:id="4"/>
+      <w:bookmarkEnd w:id="3"/>
     </w:p>
     <w:p/>
     <w:p>
       <w:r>
-        <w:t xml:space="preserve">As software development gets more and more complex, </w:t>
-      </w:r>
-      <w:r>
-        <w:t xml:space="preserve">Model-Driven Engineering (MDE) is becoming the standard for some software </w:t>
-      </w:r>
-      <w:r>
-        <w:t>industries</w:t>
-      </w:r>
-      <w:r>
-        <w:t>. Safety-critical system</w:t>
-      </w:r>
-      <w:r>
-        <w:t xml:space="preserve"> development is </w:t>
-      </w:r>
-      <w:r>
-        <w:t xml:space="preserve">an example </w:t>
-      </w:r>
-      <w:r>
-        <w:t>area</w:t>
-      </w:r>
-      <w:r>
-        <w:t xml:space="preserve"> for this also, it is </w:t>
-      </w:r>
-      <w:r>
-        <w:t xml:space="preserve">one of the most used </w:t>
-      </w:r>
-      <w:r>
-        <w:t>industries</w:t>
-      </w:r>
-      <w:r>
-        <w:t xml:space="preserve"> f</w:t>
-      </w:r>
-      <w:r>
-        <w:t>o</w:t>
-      </w:r>
-      <w:r>
-        <w:t>r MDE methodologies.</w:t>
+        <w:t>Model-Driven Engineering (MDE) is becoming a standard for software development in a number of software industries. MDE aims to help the development team to reduce the complexity of the software development process via abstraction. With large software systems, even the entire development team cannot fully understand the whole system architecture and design. But abstraction can help the whole team (including non-developers) to understand the basic software design.</w:t>
       </w:r>
       <w:r>
         <w:t xml:space="preserve"> </w:t>
       </w:r>
       <w:r>
-        <w:t xml:space="preserve">MDE helps the development team to reduce the complexity of the software development process with abstraction. With the larger software systems, even the entire development team cannot catch up with the whole system design. But, abstraction helps the whole team (including non-developers) to understand the </w:t>
-      </w:r>
-      <w:r>
-        <w:t xml:space="preserve">basic </w:t>
-      </w:r>
-      <w:r>
-        <w:t>software design.</w:t>
-      </w:r>
-      <w:r>
-        <w:t xml:space="preserve"> </w:t>
-      </w:r>
-      <w:r>
-        <w:t>Models apply abstraction on software development with two features: reduction and mapping [1].</w:t>
-      </w:r>
-    </w:p>
-    <w:p>
-      <w:r>
-        <w:t xml:space="preserve">Besides </w:t>
-      </w:r>
-      <w:r>
-        <w:t>the abstraction features</w:t>
-      </w:r>
-      <w:r>
-        <w:t xml:space="preserve">, </w:t>
-      </w:r>
-      <w:r>
-        <w:t xml:space="preserve">MDE </w:t>
-      </w:r>
-      <w:r>
-        <w:t xml:space="preserve">also </w:t>
-      </w:r>
-      <w:r>
-        <w:t xml:space="preserve">makes it easier to </w:t>
-      </w:r>
-      <w:r>
-        <w:t>develop</w:t>
-      </w:r>
-      <w:r>
-        <w:t xml:space="preserve"> a </w:t>
-      </w:r>
-      <w:r>
-        <w:t xml:space="preserve">software </w:t>
-      </w:r>
-      <w:r>
-        <w:t xml:space="preserve">system with </w:t>
-      </w:r>
-      <w:r>
-        <w:t xml:space="preserve">a </w:t>
-      </w:r>
-      <w:r>
-        <w:t>combination of domain</w:t>
-      </w:r>
-      <w:r>
-        <w:t>-</w:t>
-      </w:r>
-      <w:r>
-        <w:t xml:space="preserve">specific </w:t>
-      </w:r>
-      <w:r>
-        <w:t>mode</w:t>
-      </w:r>
-      <w:r>
-        <w:t>l</w:t>
-      </w:r>
-      <w:r>
-        <w:t xml:space="preserve">ling </w:t>
-      </w:r>
-      <w:r>
-        <w:t xml:space="preserve">languages </w:t>
-      </w:r>
-      <w:r>
-        <w:t xml:space="preserve">(DSML) </w:t>
-      </w:r>
-      <w:r>
-        <w:t>and tran</w:t>
-      </w:r>
-      <w:r>
-        <w:t>sformation engines/generators [2</w:t>
-      </w:r>
-      <w:r>
-        <w:t>].</w:t>
-      </w:r>
-      <w:r>
-        <w:t xml:space="preserve"> </w:t>
-      </w:r>
-      <w:r>
-        <w:t xml:space="preserve">Safety-critical systems are large and very complex and they consist of several sub-systems. </w:t>
-      </w:r>
-      <w:r>
-        <w:t xml:space="preserve">Developing large systems with general-purpose languages (GPL) is getting harder, especially if the system has to be safety-critical. </w:t>
-      </w:r>
-      <w:r>
-        <w:t>Unlike GPL</w:t>
+        <w:t>Models apply abstraction on software development based on two key principles: decomposition and mapping [1]. Decomposition involves breaking large problems (and large designs) into parts, while mapping involves the transformation of one abstraction into a related abstraction. These two key principles are inherent in MDE approaches to software development.</w:t>
+      </w:r>
+    </w:p>
+    <w:p>
+      <w:r>
+        <w:t>Besides the abstraction features, MDE also aims to make it easier to develop a software system with a combination of domain-specific modelling languages (DSML) and transformation engines/generators [2]. Safety-critical systems are large and very complex and they consist of several sub-systems. Developing large systems with general-purpose languages (GPL) is getting harder, especially if the system has to be safety-critical. Unlike GPLs, DSMLs help developers to design better and safer systems within their domains. Avionics, transportation and many others use DSML to create safer software systems. Transformation engines and generator</w:t>
       </w:r>
       <w:r>
         <w:t>s</w:t>
       </w:r>
       <w:r>
-        <w:t xml:space="preserve">, </w:t>
-      </w:r>
-      <w:r>
-        <w:t xml:space="preserve">DSMLs help developers to design better </w:t>
-      </w:r>
-      <w:r>
-        <w:t xml:space="preserve">and safer </w:t>
-      </w:r>
-      <w:r>
-        <w:t xml:space="preserve">systems </w:t>
-      </w:r>
-      <w:r>
-        <w:t xml:space="preserve">within </w:t>
-      </w:r>
-      <w:r>
-        <w:t>their domains. Avionics, transportation and many others use DSML to create safer software systems. The second part</w:t>
-      </w:r>
-      <w:r>
-        <w:t>,</w:t>
-      </w:r>
-      <w:r>
-        <w:t xml:space="preserve"> which is transformation engines and generators</w:t>
-      </w:r>
-      <w:r>
-        <w:t>,</w:t>
-      </w:r>
-      <w:r>
-        <w:t xml:space="preserve"> help</w:t>
-      </w:r>
-      <w:r>
-        <w:t>s</w:t>
-      </w:r>
-      <w:r>
-        <w:t xml:space="preserve"> programmers to</w:t>
-      </w:r>
-      <w:r>
-        <w:t xml:space="preserve"> transform models-to-models and</w:t>
-      </w:r>
-      <w:r>
-        <w:t xml:space="preserve"> generate source code or documents from the designed models.</w:t>
-      </w:r>
-      <w:r>
-        <w:t xml:space="preserve"> </w:t>
-      </w:r>
-      <w:r>
-        <w:t xml:space="preserve">The code generation </w:t>
-      </w:r>
-      <w:r>
-        <w:t xml:space="preserve">from the model eliminates the boilerplate code </w:t>
-      </w:r>
-      <w:r>
-        <w:t xml:space="preserve">and the ability to transform </w:t>
-      </w:r>
-      <w:r>
-        <w:t xml:space="preserve">the </w:t>
-      </w:r>
-      <w:r>
-        <w:t xml:space="preserve">model to another model </w:t>
-      </w:r>
-      <w:r>
-        <w:t xml:space="preserve">provides flexibility in the development. These MDE methods reduce software </w:t>
-      </w:r>
-      <w:r>
-        <w:t xml:space="preserve">development time and cost. </w:t>
-      </w:r>
-    </w:p>
-    <w:p/>
+        <w:t xml:space="preserve"> aim to help programmers transform models into different models and generate source code or documents from the designed models. Code generation from the model has the potential to eliminate boilerplate code and the ability to transform the model to another model provides flexibility in development. These MDE methods arguably can reduce software development time and cost.</w:t>
+      </w:r>
+    </w:p>
     <w:p>
       <w:pPr>
         <w:pStyle w:val="Balk2"/>
@@ -4992,11 +4583,12 @@
           <w:numId w:val="1"/>
         </w:numPr>
       </w:pPr>
-      <w:bookmarkStart w:id="5" w:name="_Toc46149445"/>
-      <w:r>
+      <w:bookmarkStart w:id="4" w:name="_Toc46149445"/>
+      <w:r>
+        <w:lastRenderedPageBreak/>
         <w:t>Safety Cases &amp; Goal Structuring Notation</w:t>
       </w:r>
-      <w:bookmarkEnd w:id="5"/>
+      <w:bookmarkEnd w:id="4"/>
     </w:p>
     <w:p>
       <w:pPr>
@@ -5007,27 +4599,13 @@
       <w:pPr>
         <w:spacing w:after="0" w:line="240" w:lineRule="auto"/>
       </w:pPr>
-      <w:r>
-        <w:t xml:space="preserve">Safety means unlikely to cause danger, injury or risk. System safety is similar to this definition. A safe system treats accidents as a control problem rather than a failure also, it tries to impose </w:t>
-      </w:r>
-      <w:r>
-        <w:lastRenderedPageBreak/>
-        <w:t>restraints</w:t>
-      </w:r>
-      <w:r>
-        <w:t xml:space="preserve"> </w:t>
-      </w:r>
-      <w:r>
-        <w:t>on</w:t>
-      </w:r>
-      <w:r>
-        <w:t xml:space="preserve"> the system </w:t>
-      </w:r>
-      <w:r>
-        <w:t xml:space="preserve">actions </w:t>
-      </w:r>
-      <w:r>
-        <w:t xml:space="preserve">and operations [3]. </w:t>
+    </w:p>
+    <w:p>
+      <w:pPr>
+        <w:spacing w:after="0" w:line="240" w:lineRule="auto"/>
+      </w:pPr>
+      <w:r>
+        <w:t xml:space="preserve">Safety is the condition of being protected from causing danger, injury or risk. System safety is the application of technical engineering and management processes to optimize safety in a system. A safe system treats accidents as a control problem rather than a failure; also, it tries to impose restrictions on system actions and operations [3]. </w:t>
       </w:r>
       <w:r>
         <w:t xml:space="preserve">The concepts of </w:t>
@@ -5045,67 +4623,17 @@
         <w:t xml:space="preserve"> are often mixed across software systems.</w:t>
       </w:r>
       <w:r>
-        <w:t xml:space="preserve"> </w:t>
-      </w:r>
-      <w:r>
-        <w:t xml:space="preserve">As </w:t>
-      </w:r>
-      <w:r>
-        <w:t>Leveson</w:t>
-      </w:r>
-      <w:r>
-        <w:t xml:space="preserve"> </w:t>
-      </w:r>
-      <w:r>
-        <w:t xml:space="preserve">and Moses [4] </w:t>
-      </w:r>
-      <w:r>
-        <w:t>stated</w:t>
-      </w:r>
-      <w:r>
-        <w:t xml:space="preserve">, reliable systems could be unsafe </w:t>
-      </w:r>
-      <w:r>
-        <w:t>on the other hand,</w:t>
-      </w:r>
-      <w:r>
-        <w:t xml:space="preserve"> safe systems could be unreliable. These two</w:t>
-      </w:r>
-      <w:r>
-        <w:t xml:space="preserve"> </w:t>
-      </w:r>
-      <w:r>
-        <w:t>properties</w:t>
-      </w:r>
-      <w:r>
-        <w:t xml:space="preserve"> are not depend</w:t>
-      </w:r>
-      <w:r>
-        <w:t>ing on</w:t>
-      </w:r>
-      <w:r>
-        <w:t xml:space="preserve"> each other. </w:t>
-      </w:r>
-      <w:r>
-        <w:t xml:space="preserve">A safety-critical system means a system that can handle </w:t>
-      </w:r>
-      <w:r>
-        <w:t xml:space="preserve">component </w:t>
-      </w:r>
-      <w:r>
-        <w:t xml:space="preserve">failure accidents. </w:t>
-      </w:r>
-      <w:r>
-        <w:t xml:space="preserve">Designing these kinds of systems is harder than others. Safety cases created for detecting the potential safety cases in the system’s design. </w:t>
-      </w:r>
-      <w:r>
-        <w:t xml:space="preserve">Kelly [5] defines safety cases as “A safety case should communicate a clear, comprehensive and defensible argument that a system is acceptably safe to </w:t>
-      </w:r>
-      <w:r>
-        <w:t>operate in a particular context</w:t>
-      </w:r>
-      <w:r>
-        <w:t>”.</w:t>
+        <w:t xml:space="preserve"> As Leveson and Moses [4] state, reliable systems could be unsafe; on the other hand, safe systems could be unreliable. These two properties are not dependent on each other. A safety-critical system is a system that can handle component failures and accidents. Designing these kinds of systems is challenging, and it often involves the creation and evaluation of a </w:t>
+      </w:r>
+      <w:r>
+        <w:rPr>
+          <w:i/>
+          <w:iCs/>
+        </w:rPr>
+        <w:t>safety case</w:t>
+      </w:r>
+      <w:r>
+        <w:t>. Kelly [5] defines safety cases as follows: “A safety case should communicate a clear, comprehensive and defensible argument that a system is acceptably safe to operate in a particular context”.</w:t>
       </w:r>
     </w:p>
     <w:p>
@@ -5130,24 +4658,42 @@
         <w:rPr>
           <w:lang w:eastAsia="en-CA"/>
         </w:rPr>
-        <w:t xml:space="preserve">Ensuring safety in the software system is a hard and </w:t>
+        <w:t>Ensuring the safety of</w:t>
       </w:r>
       <w:r>
         <w:rPr>
           <w:lang w:eastAsia="en-CA"/>
         </w:rPr>
+        <w:t xml:space="preserve"> the software system is a hard and </w:t>
+      </w:r>
+      <w:r>
+        <w:rPr>
+          <w:lang w:eastAsia="en-CA"/>
+        </w:rPr>
         <w:t>complex job. Safety engineering uses system constraints to arrange safety in the system itself. Enforcing and finding out these constraints while designing the system is a very crucial step in safety engineering.</w:t>
       </w:r>
       <w:r>
         <w:rPr>
           <w:lang w:eastAsia="en-CA"/>
         </w:rPr>
-        <w:t xml:space="preserve"> There are different methods to do so and one of the common ones is </w:t>
+        <w:t xml:space="preserve"> There are different methods to do so and one of the common</w:t>
       </w:r>
       <w:r>
         <w:rPr>
           <w:lang w:eastAsia="en-CA"/>
         </w:rPr>
+        <w:t>ly used</w:t>
+      </w:r>
+      <w:r>
+        <w:rPr>
+          <w:lang w:eastAsia="en-CA"/>
+        </w:rPr>
+        <w:t xml:space="preserve"> ones is </w:t>
+      </w:r>
+      <w:r>
+        <w:rPr>
+          <w:lang w:eastAsia="en-CA"/>
+        </w:rPr>
         <w:t xml:space="preserve">STAMP </w:t>
       </w:r>
       <w:r>
@@ -5196,12 +4742,66 @@
         <w:rPr>
           <w:lang w:eastAsia="en-CA"/>
         </w:rPr>
-        <w:t xml:space="preserve"> However, STAMP developed for general safety-critical systems not specifically for software systems. Thus, it lacks some aspects of software development methods. On the other hand, </w:t>
+        <w:t xml:space="preserve"> However, STAMP </w:t>
       </w:r>
       <w:r>
         <w:rPr>
           <w:lang w:eastAsia="en-CA"/>
         </w:rPr>
+        <w:t xml:space="preserve">was </w:t>
+      </w:r>
+      <w:r>
+        <w:rPr>
+          <w:lang w:eastAsia="en-CA"/>
+        </w:rPr>
+        <w:t xml:space="preserve">developed for general safety-critical systems not specifically for software systems. </w:t>
+      </w:r>
+      <w:r>
+        <w:rPr>
+          <w:lang w:eastAsia="en-CA"/>
+        </w:rPr>
+        <w:t xml:space="preserve">Thus, it lacks some aspects </w:t>
+      </w:r>
+      <w:r>
+        <w:rPr>
+          <w:lang w:eastAsia="en-CA"/>
+        </w:rPr>
+        <w:t>of</w:t>
+      </w:r>
+      <w:r>
+        <w:rPr>
+          <w:lang w:eastAsia="en-CA"/>
+        </w:rPr>
+        <w:t xml:space="preserve"> the development of software</w:t>
+      </w:r>
+      <w:r>
+        <w:rPr>
+          <w:lang w:eastAsia="en-CA"/>
+        </w:rPr>
+        <w:t>-</w:t>
+      </w:r>
+      <w:r>
+        <w:rPr>
+          <w:lang w:eastAsia="en-CA"/>
+        </w:rPr>
+        <w:t>intensive systems</w:t>
+      </w:r>
+      <w:r>
+        <w:rPr>
+          <w:lang w:eastAsia="en-CA"/>
+        </w:rPr>
+        <w:t>.</w:t>
+      </w:r>
+      <w:r>
+        <w:rPr>
+          <w:lang w:eastAsia="en-CA"/>
+        </w:rPr>
+        <w:t xml:space="preserve"> On the other hand, </w:t>
+      </w:r>
+      <w:r>
+        <w:rPr>
+          <w:lang w:eastAsia="en-CA"/>
+        </w:rPr>
         <w:t>STPA</w:t>
       </w:r>
       <w:r>
@@ -5250,19 +4850,33 @@
         <w:rPr>
           <w:lang w:eastAsia="en-CA"/>
         </w:rPr>
-        <w:t xml:space="preserve"> With STPA, designing a safe system from scratch is easier for designers and safety engineers.</w:t>
-      </w:r>
-    </w:p>
-    <w:p>
-      <w:pPr>
+        <w:t xml:space="preserve"> With STPA, designing a safe system from scratch </w:t>
+      </w:r>
+      <w:r>
         <w:rPr>
           <w:lang w:eastAsia="en-CA"/>
         </w:rPr>
-      </w:pPr>
+        <w:t xml:space="preserve">is intended to be easier </w:t>
+      </w:r>
       <w:r>
         <w:rPr>
           <w:lang w:eastAsia="en-CA"/>
         </w:rPr>
+        <w:t>for designers and safety engineers.</w:t>
+      </w:r>
+      <w:bookmarkStart w:id="5" w:name="_GoBack"/>
+      <w:bookmarkEnd w:id="5"/>
+    </w:p>
+    <w:p>
+      <w:pPr>
+        <w:rPr>
+          <w:lang w:eastAsia="en-CA"/>
+        </w:rPr>
+      </w:pPr>
+      <w:r>
+        <w:rPr>
+          <w:lang w:eastAsia="en-CA"/>
+        </w:rPr>
         <w:t xml:space="preserve">Developing a safety-critical system </w:t>
       </w:r>
       <w:r>
@@ -5311,19 +4925,26 @@
         <w:rPr>
           <w:lang w:eastAsia="en-CA"/>
         </w:rPr>
-        <w:t>Using the text-based format for defining safety cases might be understandable for smaller systems but the bigger the system the more complex its safety cases become. Goal Structuring Notation (GSN) is a graphical solution to this problem. It is widely used in the safety-critical industries. GSN represents every argument and their relationships in the safety cases [7].</w:t>
+        <w:t>Many safety cases are expressed in a textual format, as a lengthy document with many sections and subsections covering risk, process stages, types of evidence, and cross-references between sections. Using a text-based or document-based format for defining safety cases might be appropriate and understandable for smaller systems but the bigger the system the more complex its safety cases become. Goal Structuring Notation (GSN) is a graphical approach to representing and mode</w:t>
       </w:r>
       <w:r>
         <w:rPr>
           <w:lang w:eastAsia="en-CA"/>
         </w:rPr>
-        <w:t xml:space="preserve"> It is easier to see the safety claims and their evidence in the GSN diagrams rather than text-based ones.</w:t>
+        <w:t>l</w:t>
       </w:r>
       <w:r>
         <w:rPr>
           <w:lang w:eastAsia="en-CA"/>
         </w:rPr>
-        <w:t xml:space="preserve"> Designing the system is just the beginning of the system’s lifecycle. Safety-critical systems require maintenance like any other system. As shown in the [8], using GSN diagrams would make it easier to maintain the system and safety case change process.</w:t>
+        <w:t>ling safety cases. It is widely used in the safety-critical industries, particularly in avionics and aerospace. GSN represents every argument and their relationships [7]. It is easier to see the safety claims and their evidence in the GSN diagrams rather than text-based ones. Designing the system is just the beginning of the system’s lifecycle. Safety-</w:t>
+      </w:r>
+      <w:r>
+        <w:rPr>
+          <w:lang w:eastAsia="en-CA"/>
+        </w:rPr>
+        <w:lastRenderedPageBreak/>
+        <w:t>critical systems require maintenance like any other system. As shown in the [8], using GSN diagrams can potentially make it easier to maintain the system and safety case change process.</w:t>
       </w:r>
     </w:p>
     <w:p>
@@ -5350,174 +4971,74 @@
     <w:p/>
     <w:p>
       <w:r>
-        <w:t>Epsilon</w:t>
-      </w:r>
-      <w:r>
-        <w:t xml:space="preserve"> (Extensible Platform of Integrated Languages for mOdel maNagement) is a platform for model management operations such as validation, transformation or code generation [</w:t>
-      </w:r>
-      <w:r>
-        <w:t>9], [</w:t>
-      </w:r>
-      <w:r>
-        <w:t>10].</w:t>
-      </w:r>
-      <w:r>
-        <w:t xml:space="preserve"> Epsilon has ten different languages for different model management tasks. Epsilon Object Language (EOL) is the </w:t>
-      </w:r>
-      <w:r>
-        <w:t>base</w:t>
-      </w:r>
-      <w:r>
-        <w:t xml:space="preserve"> language for all other task-specific Epsilon languages</w:t>
-      </w:r>
-      <w:r>
-        <w:t xml:space="preserve"> [11]</w:t>
-      </w:r>
-      <w:r>
-        <w:t xml:space="preserve">. All other </w:t>
+        <w:t xml:space="preserve">Epsilon (Extensible Platform of Integrated Languages for mOdel maNagement) is a platform for model management operations such as validation, transformation or code generation [9], [10]. Epsilon has ten different languages for different model management tasks. Epsilon Object Language (EOL) is the base language for all other task-specific Epsilon languages [11]. All other languages inherited from EOL and they all use EOL syntax for reducing repetition and </w:t>
+      </w:r>
+      <w:r>
+        <w:t xml:space="preserve">better intelligibility </w:t>
+      </w:r>
+      <w:r>
+        <w:t xml:space="preserve">[10]. Kolovos et al. [10] state that EOL’s main aim is to be a core language </w:t>
+      </w:r>
+      <w:r>
+        <w:t>for</w:t>
+      </w:r>
+      <w:r>
+        <w:rPr>
+          <w:i/>
+        </w:rPr>
+        <w:t xml:space="preserve"> higher-level task-specific</w:t>
+      </w:r>
+      <w:r>
+        <w:t xml:space="preserve"> languages, however; it can also be used for model access and modification operations. </w:t>
+      </w:r>
+    </w:p>
+    <w:p>
+      <w:r>
+        <w:t>Epsilon is mode</w:t>
+      </w:r>
+      <w:r>
+        <w:t>l</w:t>
+      </w:r>
+      <w:r>
+        <w:t>ling technology agnostic. This means that all languages in Epsilon, including EOL, can be used to access and manipulate models in a variety of mode</w:t>
+      </w:r>
+      <w:r>
+        <w:t>l</w:t>
+      </w:r>
+      <w:r>
+        <w:t>ling technologies, including EMF, XMI, spreadsheets, Simulink and numerous others. This is enabled by the Epsilon Model Connectivity (EMC) layer, which is based on the driver design pattern. Every mode</w:t>
+      </w:r>
+      <w:r>
+        <w:t>l</w:t>
+      </w:r>
+      <w:r>
+        <w:t>ling technology that is desired to be manipulated by Epsilon requires a driver. EMC abstracts from all different models using the IModel interface [10]. The Epsilon Book [10] explains that the EMC layer handles the file and model operations such as model loading, type&amp;ownership operations and creation/deletion/modification operations on the model. All these operations could and should be customized for each model</w:t>
+      </w:r>
+      <w:r>
+        <w:t>li</w:t>
+      </w:r>
+      <w:r>
+        <w:t>ng technology. Some of the model connectivity drivers such as Plain-XML or UML model come with Epsilon installation. However, for other models, users need to create a new driver or may check the Epsilon Labs GitHub repository for the driver.</w:t>
+      </w:r>
+    </w:p>
+    <w:p>
+      <w:r>
+        <w:t>Epsilon supports most of the common models like UML, EMF, XML and many others. Nonetheless, it doesn’t support every existing model. Drivers are needed to work on models in the Epsilon platform and many commercial mode</w:t>
+      </w:r>
+      <w:r>
+        <w:t>l</w:t>
+      </w:r>
+      <w:r>
+        <w:t xml:space="preserve">ling tools don’t have a driver for the Epsilon. Most of the commercial tools are not open-source thus developing Epsilon drivers for these tools is harder. This causes a technological gap between closed-source model tools and open-source model management tools [12]. Open-source model management tools like Epsilon are developing day by day but commercial tools are mostly stuck in the same position by their developers' support. Using open-source model management tools instead of commercial model tools built-in management tools would benefit the company that is using these. However, developing an Epsilon driver for a commercial tool is a challenging task and it might take a serious amount of time. For instance, as demonstrated in [12], developing a driver for Rolls-Royce’s safety-critical systems is very challenging and the driver requires high-performance management for very big models. </w:t>
+      </w:r>
+    </w:p>
+    <w:p>
+      <w:r>
+        <w:t xml:space="preserve">This project is at the intersection of Model-Driven Engineering and safety, focusing on bridging commercial and open-source tools. This will be carried out by developing an Epsilon driver for Astah GSN. Astah GSN is a commercial tool and does not provide an easy-to-use API for </w:t>
       </w:r>
       <w:r>
         <w:lastRenderedPageBreak/>
-        <w:t xml:space="preserve">languages inherited from EOL and they all use EOL syntax for reducing repetition and </w:t>
-      </w:r>
-      <w:r>
-        <w:t xml:space="preserve">better intelligibility </w:t>
-      </w:r>
-      <w:r>
-        <w:t>[10].</w:t>
-      </w:r>
-      <w:r>
-        <w:t xml:space="preserve"> </w:t>
-      </w:r>
-      <w:r>
-        <w:t>Kolov</w:t>
-      </w:r>
-      <w:r>
-        <w:t>o</w:t>
-      </w:r>
-      <w:r>
-        <w:t>s</w:t>
-      </w:r>
-      <w:r>
-        <w:t xml:space="preserve"> et al. </w:t>
-      </w:r>
-      <w:r>
-        <w:t xml:space="preserve">[10] </w:t>
-      </w:r>
-      <w:r>
-        <w:t xml:space="preserve">state that EOL’s main aim is to be a core language </w:t>
-      </w:r>
-      <w:r>
-        <w:t>for</w:t>
-      </w:r>
-      <w:r>
-        <w:rPr>
-          <w:i/>
-        </w:rPr>
-        <w:t xml:space="preserve"> higher-level task-specific</w:t>
-      </w:r>
-      <w:r>
-        <w:t xml:space="preserve"> languages, however; it can </w:t>
-      </w:r>
-      <w:r>
-        <w:t xml:space="preserve">also </w:t>
-      </w:r>
-      <w:r>
-        <w:t xml:space="preserve">be used for model access and modification </w:t>
-      </w:r>
-      <w:r>
-        <w:t>operations</w:t>
-      </w:r>
-      <w:r>
-        <w:t>.</w:t>
-      </w:r>
-      <w:r>
-        <w:t xml:space="preserve"> That’s why the Astah GSN driver developed for EOL so it </w:t>
-      </w:r>
-      <w:r>
-        <w:t>could</w:t>
-      </w:r>
-      <w:r>
-        <w:t xml:space="preserve"> be used </w:t>
-      </w:r>
-      <w:r>
-        <w:t>from other task-specific Epsilon languages.</w:t>
-      </w:r>
-    </w:p>
-    <w:p>
-      <w:r>
-        <w:t xml:space="preserve">All models require the Epsilon Model Connectivity Layer (EMC) connection to work in the Epsilon platform. </w:t>
-      </w:r>
-      <w:r>
-        <w:t xml:space="preserve">Astah GSN driver uses </w:t>
-      </w:r>
-      <w:r>
-        <w:t xml:space="preserve">the </w:t>
-      </w:r>
-      <w:r>
-        <w:t xml:space="preserve">EMC layer to connect XMI model files to the Epsilon system. </w:t>
-      </w:r>
-      <w:r>
-        <w:t xml:space="preserve">EMC abstracts all different models with </w:t>
-      </w:r>
-      <w:r>
-        <w:t xml:space="preserve">the </w:t>
-      </w:r>
-      <w:r>
-        <w:t xml:space="preserve">IModel interface </w:t>
-      </w:r>
-      <w:r>
-        <w:t>[10</w:t>
-      </w:r>
-      <w:r>
-        <w:t>]</w:t>
-      </w:r>
-      <w:r>
-        <w:t>.</w:t>
-      </w:r>
-      <w:r>
-        <w:t xml:space="preserve"> </w:t>
-      </w:r>
-      <w:r>
-        <w:t>The Epsilon Book [10</w:t>
-      </w:r>
-      <w:r>
-        <w:t xml:space="preserve">] explains that the </w:t>
-      </w:r>
-      <w:r>
-        <w:t>EMC layer handles the file and model operations such as model loading, type&amp;ownership operations and creation/deletion/modification operations on the model.</w:t>
-      </w:r>
-      <w:r>
-        <w:t xml:space="preserve"> All these operations could and should be customized for each model. Some of the model connectivity layers such as the Plain-XML or UML model come with Epsilon installation. However, for other models, users need to create a new driver or may check the Epsilon Labs GitHub repository for the driver.</w:t>
-      </w:r>
-    </w:p>
-    <w:p>
-      <w:r>
-        <w:t xml:space="preserve">Epsilon supports most of the common models like UML, EMF, XML and many others. Nonetheless, it doesn’t support every existing model. Drivers are needed to work on models in the Epsilon platform and many commercial model tools don’t have a driver for the Epsilon. </w:t>
-      </w:r>
-      <w:r>
-        <w:t xml:space="preserve">Most of the commercial tools are not open-source thus developing Epsilon drivers for these tools </w:t>
-      </w:r>
-      <w:r>
-        <w:t>is</w:t>
-      </w:r>
-      <w:r>
-        <w:t xml:space="preserve"> harder.</w:t>
-      </w:r>
-      <w:r>
-        <w:t xml:space="preserve"> This causes a technological gap between closed-source model tools and open-source model management tools [12]. Open-source model management tools like Epsilon are developing day by day but commercial tools are mostly stuck</w:t>
-      </w:r>
-      <w:r>
-        <w:t xml:space="preserve"> in the same position</w:t>
-      </w:r>
-      <w:r>
-        <w:t xml:space="preserve"> by their developers' support. </w:t>
-      </w:r>
-      <w:r>
-        <w:t>Using open-source model management tools instead of commercial model tools built-in management tools would benefit the company that is using these. However, developing an Epsilon driver for a commercial tool is a challenging task and it might take a serious amount of time.</w:t>
-      </w:r>
-      <w:r>
-        <w:t xml:space="preserve"> For instance, as demonstrated in [12], developing a driver for Rolls-Royce’s safety-critical systems is very challenging and the driver requires high-performance management for very big models.</w:t>
+        <w:t>programmatically and externally manipulating models. Hence, it is useful to build an Epsilon driver for Astah GSN. As we will see, building this atop existing drivers, especially the XML driver for Epsilon, will allow us to produce a quality solution within the time constraints of this project.</w:t>
       </w:r>
     </w:p>
     <w:p/>
@@ -6969,7 +6490,13 @@
         <w:t xml:space="preserve"> in the HTML driver’s plugin packages changed to “Astah GSN” thus, new project packages for the project created. </w:t>
       </w:r>
       <w:r>
-        <w:t>More details about HTML will be explained later in section</w:t>
+        <w:t>More details about H</w:t>
+      </w:r>
+      <w:r>
+        <w:t>TML will be explained later in S</w:t>
+      </w:r>
+      <w:r>
+        <w:t>ection</w:t>
       </w:r>
       <w:r>
         <w:t xml:space="preserve"> 4.3</w:t>
@@ -7716,13 +7243,7 @@
               <w:t>Asserted Inference</w:t>
             </w:r>
             <w:r>
-              <w:t xml:space="preserve"> (</w:t>
-            </w:r>
-            <w:r>
-              <w:t>goal-to-goal</w:t>
-            </w:r>
-            <w:r>
-              <w:t>)</w:t>
+              <w:t xml:space="preserve"> (goal-to-goal)</w:t>
             </w:r>
           </w:p>
           <w:p>
@@ -7738,13 +7259,7 @@
               <w:t>Asserted Evidence</w:t>
             </w:r>
             <w:r>
-              <w:t xml:space="preserve"> (</w:t>
-            </w:r>
-            <w:r>
-              <w:t>goal-to-solution</w:t>
-            </w:r>
-            <w:r>
-              <w:t>)</w:t>
+              <w:t xml:space="preserve"> (goal-to-solution)</w:t>
             </w:r>
           </w:p>
           <w:p>
@@ -7761,13 +7276,7 @@
               <w:t>Asserted Context</w:t>
             </w:r>
             <w:r>
-              <w:t xml:space="preserve"> (</w:t>
-            </w:r>
-            <w:r>
-              <w:t>goal-to-context, goal-to-assumption, goal-to-justification, strategy-to-context, strategy-to-assumption and strategy-to-justification</w:t>
-            </w:r>
-            <w:r>
-              <w:t>)</w:t>
+              <w:t xml:space="preserve"> (goal-to-context, goal-to-assumption, goal-to-justification, strategy-to-context, strategy-to-assumption and strategy-to-justification)</w:t>
             </w:r>
           </w:p>
         </w:tc>
@@ -8955,7 +8464,10 @@
         <w:t xml:space="preserve"> each class will be explained</w:t>
       </w:r>
       <w:r>
-        <w:t xml:space="preserve"> in section 5</w:t>
+        <w:t xml:space="preserve"> in S</w:t>
+      </w:r>
+      <w:r>
+        <w:t>ection 5</w:t>
       </w:r>
       <w:r>
         <w:t>.</w:t>
@@ -10930,13 +10442,7 @@
         <w:t>Rather than</w:t>
       </w:r>
       <w:r>
-        <w:t xml:space="preserve"> G1-to-S1, S1-to-G2, S1-to-G3 and</w:t>
-      </w:r>
-      <w:r>
-        <w:t>,</w:t>
-      </w:r>
-      <w:r>
-        <w:t xml:space="preserve"> S1-to-G4</w:t>
+        <w:t xml:space="preserve"> G1-to-S1, S1-to-G2, S1-to-G3 and, S1-to-G4</w:t>
       </w:r>
       <w:r>
         <w:t xml:space="preserve"> links,</w:t>
@@ -34768,6 +34274,106 @@
       <w:bCs/>
     </w:rPr>
   </w:style>
+  <w:style w:type="character" w:styleId="AklamaBavurusu">
+    <w:name w:val="annotation reference"/>
+    <w:basedOn w:val="VarsaylanParagrafYazTipi"/>
+    <w:uiPriority w:val="99"/>
+    <w:semiHidden/>
+    <w:unhideWhenUsed/>
+    <w:rsid w:val="002736FF"/>
+    <w:rPr>
+      <w:sz w:val="16"/>
+      <w:szCs w:val="16"/>
+    </w:rPr>
+  </w:style>
+  <w:style w:type="paragraph" w:styleId="AklamaMetni">
+    <w:name w:val="annotation text"/>
+    <w:basedOn w:val="Normal"/>
+    <w:link w:val="AklamaMetniChar"/>
+    <w:uiPriority w:val="99"/>
+    <w:semiHidden/>
+    <w:unhideWhenUsed/>
+    <w:rsid w:val="002736FF"/>
+    <w:pPr>
+      <w:spacing w:line="240" w:lineRule="auto"/>
+    </w:pPr>
+    <w:rPr>
+      <w:sz w:val="20"/>
+      <w:szCs w:val="20"/>
+    </w:rPr>
+  </w:style>
+  <w:style w:type="character" w:customStyle="1" w:styleId="AklamaMetniChar">
+    <w:name w:val="Açıklama Metni Char"/>
+    <w:basedOn w:val="VarsaylanParagrafYazTipi"/>
+    <w:link w:val="AklamaMetni"/>
+    <w:uiPriority w:val="99"/>
+    <w:semiHidden/>
+    <w:rsid w:val="002736FF"/>
+    <w:rPr>
+      <w:rFonts w:ascii="Times New Roman" w:hAnsi="Times New Roman"/>
+      <w:sz w:val="20"/>
+      <w:szCs w:val="20"/>
+    </w:rPr>
+  </w:style>
+  <w:style w:type="paragraph" w:styleId="BalonMetni">
+    <w:name w:val="Balloon Text"/>
+    <w:basedOn w:val="Normal"/>
+    <w:link w:val="BalonMetniChar"/>
+    <w:uiPriority w:val="99"/>
+    <w:semiHidden/>
+    <w:unhideWhenUsed/>
+    <w:rsid w:val="002736FF"/>
+    <w:pPr>
+      <w:spacing w:after="0" w:line="240" w:lineRule="auto"/>
+    </w:pPr>
+    <w:rPr>
+      <w:rFonts w:ascii="Segoe UI" w:hAnsi="Segoe UI" w:cs="Segoe UI"/>
+      <w:sz w:val="18"/>
+      <w:szCs w:val="18"/>
+    </w:rPr>
+  </w:style>
+  <w:style w:type="character" w:customStyle="1" w:styleId="BalonMetniChar">
+    <w:name w:val="Balon Metni Char"/>
+    <w:basedOn w:val="VarsaylanParagrafYazTipi"/>
+    <w:link w:val="BalonMetni"/>
+    <w:uiPriority w:val="99"/>
+    <w:semiHidden/>
+    <w:rsid w:val="002736FF"/>
+    <w:rPr>
+      <w:rFonts w:ascii="Segoe UI" w:hAnsi="Segoe UI" w:cs="Segoe UI"/>
+      <w:sz w:val="18"/>
+      <w:szCs w:val="18"/>
+    </w:rPr>
+  </w:style>
+  <w:style w:type="paragraph" w:styleId="AklamaKonusu">
+    <w:name w:val="annotation subject"/>
+    <w:basedOn w:val="AklamaMetni"/>
+    <w:next w:val="AklamaMetni"/>
+    <w:link w:val="AklamaKonusuChar"/>
+    <w:uiPriority w:val="99"/>
+    <w:semiHidden/>
+    <w:unhideWhenUsed/>
+    <w:rsid w:val="002736FF"/>
+    <w:rPr>
+      <w:b/>
+      <w:bCs/>
+    </w:rPr>
+  </w:style>
+  <w:style w:type="character" w:customStyle="1" w:styleId="AklamaKonusuChar">
+    <w:name w:val="Açıklama Konusu Char"/>
+    <w:basedOn w:val="AklamaMetniChar"/>
+    <w:link w:val="AklamaKonusu"/>
+    <w:uiPriority w:val="99"/>
+    <w:semiHidden/>
+    <w:rsid w:val="002736FF"/>
+    <w:rPr>
+      <w:rFonts w:ascii="Times New Roman" w:hAnsi="Times New Roman"/>
+      <w:b/>
+      <w:bCs/>
+      <w:sz w:val="20"/>
+      <w:szCs w:val="20"/>
+    </w:rPr>
+  </w:style>
 </w:styles>
 </file>
 
@@ -35037,7 +34643,7 @@
 </file>
 
 <file path=customXml/itemProps1.xml><?xml version="1.0" encoding="utf-8"?>
-<ds:datastoreItem xmlns:ds="http://schemas.openxmlformats.org/officeDocument/2006/customXml" ds:itemID="{5C47C11C-EC6D-4325-A8FA-508E8967C658}">
+<ds:datastoreItem xmlns:ds="http://schemas.openxmlformats.org/officeDocument/2006/customXml" ds:itemID="{2D5EFA0B-5A96-46BF-BB8C-E9A8AB2AB5C5}">
   <ds:schemaRefs>
     <ds:schemaRef ds:uri="http://schemas.openxmlformats.org/officeDocument/2006/bibliography"/>
   </ds:schemaRefs>

</xml_diff>

<commit_message>
Report - Ch1&2 update part 2
</commit_message>
<xml_diff>
--- a/Project Report/BaranKaya_ProjectReport.docx
+++ b/Project Report/BaranKaya_ProjectReport.docx
@@ -1152,7 +1152,7 @@
       <w:pPr>
         <w:pStyle w:val="Balk1"/>
       </w:pPr>
-      <w:bookmarkStart w:id="0" w:name="_Toc46149441"/>
+      <w:bookmarkStart w:id="0" w:name="_Toc46239648"/>
       <w:r>
         <w:lastRenderedPageBreak/>
         <w:t>ABSTRACT</w:t>
@@ -1166,31 +1166,7 @@
     </w:p>
     <w:p>
       <w:r>
-        <w:t xml:space="preserve">Model-Driven Engineering (MDE) methods are increasingly used in the Safety-Critical software systems development area. Goal Structuring Notation (GSN) diagrams are one of the most used models in this sector for arguing for acceptable safety of systems; GSN is becoming a standard for safety argumentation purposes. Epsilon is an Eclipse-based platform for model management, providing </w:t>
-      </w:r>
-      <w:r>
-        <w:t>several</w:t>
-      </w:r>
-      <w:r>
-        <w:t xml:space="preserve"> programming languages for different forms of model manipulation, including transformation, generation of text, and validation. Epsilon is also mode</w:t>
-      </w:r>
-      <w:r>
-        <w:t>l</w:t>
-      </w:r>
-      <w:r>
-        <w:t>ling technology</w:t>
-      </w:r>
-      <w:r>
-        <w:t>-</w:t>
-      </w:r>
-      <w:r>
-        <w:t>agnostic: it provides facilities that allow Epsilon programs to work on any kind of model with the right driver. Astah GSN is one of the most advanced pieces of commercial software for working with GSN diagrams, however</w:t>
-      </w:r>
-      <w:r>
-        <w:t>,</w:t>
-      </w:r>
-      <w:r>
-        <w:t xml:space="preserve"> there is no Epsilon driver for Astah GSN. In this project, a new Epsilon driver for Astah GSN was developed. While developing this driver, technical and design challenges were encountered. This report explains the challenges that were encountered while implementing the driver, as well as the testing methods that were used while evaluating the project results.</w:t>
+        <w:t>Model-Driven Engineering (MDE) methods are increasingly used in the Safety-Critical software systems development area. Goal Structuring Notation (GSN) diagrams are one of the most used models in this sector for arguing for acceptable safety of systems; GSN is becoming a standard for safety argumentation purposes. Epsilon is an Eclipse-based platform for model management, providing several programming languages for different forms of model manipulation, including transformation, generation of text, and validation. Epsilon is also modelling technology-agnostic: it provides facilities that allow Epsilon programs to work on any kind of model with the right driver. Astah GSN is one of the most advanced pieces of commercial software for working with GSN diagrams, however, there is no Epsilon driver for Astah GSN. In this project, a new Epsilon driver for Astah GSN was developed. While developing this driver, technical and design challenges were encountered. This report explains the challenges that were encountered while implementing the driver, as well as the testing methods that were used while evaluating the project results.</w:t>
       </w:r>
       <w:r>
         <w:br w:type="page"/>
@@ -1231,7 +1207,16 @@
               <w:rStyle w:val="Balk1Char"/>
               <w:color w:val="auto"/>
             </w:rPr>
-            <w:t>CONTENTS</w:t>
+            <w:t>CONTE</w:t>
+          </w:r>
+          <w:bookmarkStart w:id="1" w:name="_GoBack"/>
+          <w:bookmarkEnd w:id="1"/>
+          <w:r>
+            <w:rPr>
+              <w:rStyle w:val="Balk1Char"/>
+              <w:color w:val="auto"/>
+            </w:rPr>
+            <w:t>NTS</w:t>
           </w:r>
         </w:p>
         <w:p>
@@ -1272,7 +1257,7 @@
             </w:rPr>
             <w:fldChar w:fldCharType="separate"/>
           </w:r>
-          <w:hyperlink w:anchor="_Toc46149441" w:history="1">
+          <w:hyperlink w:anchor="_Toc46239648" w:history="1">
             <w:r>
               <w:rPr>
                 <w:rStyle w:val="Kpr"/>
@@ -1299,7 +1284,7 @@
                 <w:noProof/>
                 <w:webHidden/>
               </w:rPr>
-              <w:instrText xml:space="preserve"> PAGEREF _Toc46149441 \h </w:instrText>
+              <w:instrText xml:space="preserve"> PAGEREF _Toc46239648 \h </w:instrText>
             </w:r>
             <w:r>
               <w:rPr>
@@ -1319,7 +1304,7 @@
                 <w:noProof/>
                 <w:webHidden/>
               </w:rPr>
-              <w:t>4</w:t>
+              <w:t>3</w:t>
             </w:r>
             <w:r>
               <w:rPr>
@@ -1344,7 +1329,7 @@
               <w:lang w:eastAsia="en-CA"/>
             </w:rPr>
           </w:pPr>
-          <w:hyperlink w:anchor="_Toc46149442" w:history="1">
+          <w:hyperlink w:anchor="_Toc46239649" w:history="1">
             <w:r>
               <w:rPr>
                 <w:rStyle w:val="Kpr"/>
@@ -1387,7 +1372,7 @@
                 <w:noProof/>
                 <w:webHidden/>
               </w:rPr>
-              <w:instrText xml:space="preserve"> PAGEREF _Toc46149442 \h </w:instrText>
+              <w:instrText xml:space="preserve"> PAGEREF _Toc46239649 \h </w:instrText>
             </w:r>
             <w:r>
               <w:rPr>
@@ -1407,7 +1392,7 @@
                 <w:noProof/>
                 <w:webHidden/>
               </w:rPr>
-              <w:t>7</w:t>
+              <w:t>6</w:t>
             </w:r>
             <w:r>
               <w:rPr>
@@ -1432,7 +1417,7 @@
               <w:lang w:eastAsia="en-CA"/>
             </w:rPr>
           </w:pPr>
-          <w:hyperlink w:anchor="_Toc46149443" w:history="1">
+          <w:hyperlink w:anchor="_Toc46239650" w:history="1">
             <w:r>
               <w:rPr>
                 <w:rStyle w:val="Kpr"/>
@@ -1475,7 +1460,7 @@
                 <w:noProof/>
                 <w:webHidden/>
               </w:rPr>
-              <w:instrText xml:space="preserve"> PAGEREF _Toc46149443 \h </w:instrText>
+              <w:instrText xml:space="preserve"> PAGEREF _Toc46239650 \h </w:instrText>
             </w:r>
             <w:r>
               <w:rPr>
@@ -1495,7 +1480,7 @@
                 <w:noProof/>
                 <w:webHidden/>
               </w:rPr>
-              <w:t>8</w:t>
+              <w:t>7</w:t>
             </w:r>
             <w:r>
               <w:rPr>
@@ -1520,7 +1505,7 @@
               <w:lang w:eastAsia="en-CA"/>
             </w:rPr>
           </w:pPr>
-          <w:hyperlink w:anchor="_Toc46149444" w:history="1">
+          <w:hyperlink w:anchor="_Toc46239651" w:history="1">
             <w:r>
               <w:rPr>
                 <w:rStyle w:val="Kpr"/>
@@ -1563,7 +1548,7 @@
                 <w:noProof/>
                 <w:webHidden/>
               </w:rPr>
-              <w:instrText xml:space="preserve"> PAGEREF _Toc46149444 \h </w:instrText>
+              <w:instrText xml:space="preserve"> PAGEREF _Toc46239651 \h </w:instrText>
             </w:r>
             <w:r>
               <w:rPr>
@@ -1583,7 +1568,7 @@
                 <w:noProof/>
                 <w:webHidden/>
               </w:rPr>
-              <w:t>8</w:t>
+              <w:t>7</w:t>
             </w:r>
             <w:r>
               <w:rPr>
@@ -1608,7 +1593,7 @@
               <w:lang w:eastAsia="en-CA"/>
             </w:rPr>
           </w:pPr>
-          <w:hyperlink w:anchor="_Toc46149445" w:history="1">
+          <w:hyperlink w:anchor="_Toc46239652" w:history="1">
             <w:r>
               <w:rPr>
                 <w:rStyle w:val="Kpr"/>
@@ -1651,7 +1636,7 @@
                 <w:noProof/>
                 <w:webHidden/>
               </w:rPr>
-              <w:instrText xml:space="preserve"> PAGEREF _Toc46149445 \h </w:instrText>
+              <w:instrText xml:space="preserve"> PAGEREF _Toc46239652 \h </w:instrText>
             </w:r>
             <w:r>
               <w:rPr>
@@ -1696,7 +1681,7 @@
               <w:lang w:eastAsia="en-CA"/>
             </w:rPr>
           </w:pPr>
-          <w:hyperlink w:anchor="_Toc46149446" w:history="1">
+          <w:hyperlink w:anchor="_Toc46239653" w:history="1">
             <w:r>
               <w:rPr>
                 <w:rStyle w:val="Kpr"/>
@@ -1739,7 +1724,7 @@
                 <w:noProof/>
                 <w:webHidden/>
               </w:rPr>
-              <w:instrText xml:space="preserve"> PAGEREF _Toc46149446 \h </w:instrText>
+              <w:instrText xml:space="preserve"> PAGEREF _Toc46239653 \h </w:instrText>
             </w:r>
             <w:r>
               <w:rPr>
@@ -1759,7 +1744,7 @@
                 <w:noProof/>
                 <w:webHidden/>
               </w:rPr>
-              <w:t>9</w:t>
+              <w:t>10</w:t>
             </w:r>
             <w:r>
               <w:rPr>
@@ -1784,7 +1769,7 @@
               <w:lang w:eastAsia="en-CA"/>
             </w:rPr>
           </w:pPr>
-          <w:hyperlink w:anchor="_Toc46149447" w:history="1">
+          <w:hyperlink w:anchor="_Toc46239654" w:history="1">
             <w:r>
               <w:rPr>
                 <w:rStyle w:val="Kpr"/>
@@ -1827,7 +1812,7 @@
                 <w:noProof/>
                 <w:webHidden/>
               </w:rPr>
-              <w:instrText xml:space="preserve"> PAGEREF _Toc46149447 \h </w:instrText>
+              <w:instrText xml:space="preserve"> PAGEREF _Toc46239654 \h </w:instrText>
             </w:r>
             <w:r>
               <w:rPr>
@@ -1872,7 +1857,7 @@
               <w:lang w:eastAsia="en-CA"/>
             </w:rPr>
           </w:pPr>
-          <w:hyperlink w:anchor="_Toc46149448" w:history="1">
+          <w:hyperlink w:anchor="_Toc46239655" w:history="1">
             <w:r>
               <w:rPr>
                 <w:rStyle w:val="Kpr"/>
@@ -1915,7 +1900,7 @@
                 <w:noProof/>
                 <w:webHidden/>
               </w:rPr>
-              <w:instrText xml:space="preserve"> PAGEREF _Toc46149448 \h </w:instrText>
+              <w:instrText xml:space="preserve"> PAGEREF _Toc46239655 \h </w:instrText>
             </w:r>
             <w:r>
               <w:rPr>
@@ -1960,7 +1945,7 @@
               <w:lang w:eastAsia="en-CA"/>
             </w:rPr>
           </w:pPr>
-          <w:hyperlink w:anchor="_Toc46149449" w:history="1">
+          <w:hyperlink w:anchor="_Toc46239656" w:history="1">
             <w:r>
               <w:rPr>
                 <w:rStyle w:val="Kpr"/>
@@ -2003,7 +1988,7 @@
                 <w:noProof/>
                 <w:webHidden/>
               </w:rPr>
-              <w:instrText xml:space="preserve"> PAGEREF _Toc46149449 \h </w:instrText>
+              <w:instrText xml:space="preserve"> PAGEREF _Toc46239656 \h </w:instrText>
             </w:r>
             <w:r>
               <w:rPr>
@@ -2048,7 +2033,7 @@
               <w:lang w:eastAsia="en-CA"/>
             </w:rPr>
           </w:pPr>
-          <w:hyperlink w:anchor="_Toc46149450" w:history="1">
+          <w:hyperlink w:anchor="_Toc46239657" w:history="1">
             <w:r>
               <w:rPr>
                 <w:rStyle w:val="Kpr"/>
@@ -2091,7 +2076,7 @@
                 <w:noProof/>
                 <w:webHidden/>
               </w:rPr>
-              <w:instrText xml:space="preserve"> PAGEREF _Toc46149450 \h </w:instrText>
+              <w:instrText xml:space="preserve"> PAGEREF _Toc46239657 \h </w:instrText>
             </w:r>
             <w:r>
               <w:rPr>
@@ -2136,7 +2121,7 @@
               <w:lang w:eastAsia="en-CA"/>
             </w:rPr>
           </w:pPr>
-          <w:hyperlink w:anchor="_Toc46149451" w:history="1">
+          <w:hyperlink w:anchor="_Toc46239658" w:history="1">
             <w:r>
               <w:rPr>
                 <w:rStyle w:val="Kpr"/>
@@ -2179,7 +2164,7 @@
                 <w:noProof/>
                 <w:webHidden/>
               </w:rPr>
-              <w:instrText xml:space="preserve"> PAGEREF _Toc46149451 \h </w:instrText>
+              <w:instrText xml:space="preserve"> PAGEREF _Toc46239658 \h </w:instrText>
             </w:r>
             <w:r>
               <w:rPr>
@@ -2224,7 +2209,7 @@
               <w:lang w:eastAsia="en-CA"/>
             </w:rPr>
           </w:pPr>
-          <w:hyperlink w:anchor="_Toc46149452" w:history="1">
+          <w:hyperlink w:anchor="_Toc46239659" w:history="1">
             <w:r>
               <w:rPr>
                 <w:rStyle w:val="Kpr"/>
@@ -2267,7 +2252,7 @@
                 <w:noProof/>
                 <w:webHidden/>
               </w:rPr>
-              <w:instrText xml:space="preserve"> PAGEREF _Toc46149452 \h </w:instrText>
+              <w:instrText xml:space="preserve"> PAGEREF _Toc46239659 \h </w:instrText>
             </w:r>
             <w:r>
               <w:rPr>
@@ -2312,7 +2297,7 @@
               <w:lang w:eastAsia="en-CA"/>
             </w:rPr>
           </w:pPr>
-          <w:hyperlink w:anchor="_Toc46149453" w:history="1">
+          <w:hyperlink w:anchor="_Toc46239660" w:history="1">
             <w:r>
               <w:rPr>
                 <w:rStyle w:val="Kpr"/>
@@ -2355,7 +2340,7 @@
                 <w:noProof/>
                 <w:webHidden/>
               </w:rPr>
-              <w:instrText xml:space="preserve"> PAGEREF _Toc46149453 \h </w:instrText>
+              <w:instrText xml:space="preserve"> PAGEREF _Toc46239660 \h </w:instrText>
             </w:r>
             <w:r>
               <w:rPr>
@@ -2400,7 +2385,7 @@
               <w:lang w:eastAsia="en-CA"/>
             </w:rPr>
           </w:pPr>
-          <w:hyperlink w:anchor="_Toc46149454" w:history="1">
+          <w:hyperlink w:anchor="_Toc46239661" w:history="1">
             <w:r>
               <w:rPr>
                 <w:rStyle w:val="Kpr"/>
@@ -2443,7 +2428,7 @@
                 <w:noProof/>
                 <w:webHidden/>
               </w:rPr>
-              <w:instrText xml:space="preserve"> PAGEREF _Toc46149454 \h </w:instrText>
+              <w:instrText xml:space="preserve"> PAGEREF _Toc46239661 \h </w:instrText>
             </w:r>
             <w:r>
               <w:rPr>
@@ -2488,7 +2473,7 @@
               <w:lang w:eastAsia="en-CA"/>
             </w:rPr>
           </w:pPr>
-          <w:hyperlink w:anchor="_Toc46149455" w:history="1">
+          <w:hyperlink w:anchor="_Toc46239662" w:history="1">
             <w:r>
               <w:rPr>
                 <w:rStyle w:val="Kpr"/>
@@ -2531,7 +2516,7 @@
                 <w:noProof/>
                 <w:webHidden/>
               </w:rPr>
-              <w:instrText xml:space="preserve"> PAGEREF _Toc46149455 \h </w:instrText>
+              <w:instrText xml:space="preserve"> PAGEREF _Toc46239662 \h </w:instrText>
             </w:r>
             <w:r>
               <w:rPr>
@@ -2576,7 +2561,7 @@
               <w:lang w:eastAsia="en-CA"/>
             </w:rPr>
           </w:pPr>
-          <w:hyperlink w:anchor="_Toc46149456" w:history="1">
+          <w:hyperlink w:anchor="_Toc46239663" w:history="1">
             <w:r>
               <w:rPr>
                 <w:rStyle w:val="Kpr"/>
@@ -2619,7 +2604,7 @@
                 <w:noProof/>
                 <w:webHidden/>
               </w:rPr>
-              <w:instrText xml:space="preserve"> PAGEREF _Toc46149456 \h </w:instrText>
+              <w:instrText xml:space="preserve"> PAGEREF _Toc46239663 \h </w:instrText>
             </w:r>
             <w:r>
               <w:rPr>
@@ -2664,7 +2649,7 @@
               <w:lang w:eastAsia="en-CA"/>
             </w:rPr>
           </w:pPr>
-          <w:hyperlink w:anchor="_Toc46149457" w:history="1">
+          <w:hyperlink w:anchor="_Toc46239664" w:history="1">
             <w:r>
               <w:rPr>
                 <w:rStyle w:val="Kpr"/>
@@ -2707,7 +2692,7 @@
                 <w:noProof/>
                 <w:webHidden/>
               </w:rPr>
-              <w:instrText xml:space="preserve"> PAGEREF _Toc46149457 \h </w:instrText>
+              <w:instrText xml:space="preserve"> PAGEREF _Toc46239664 \h </w:instrText>
             </w:r>
             <w:r>
               <w:rPr>
@@ -2752,7 +2737,7 @@
               <w:lang w:eastAsia="en-CA"/>
             </w:rPr>
           </w:pPr>
-          <w:hyperlink w:anchor="_Toc46149458" w:history="1">
+          <w:hyperlink w:anchor="_Toc46239665" w:history="1">
             <w:r>
               <w:rPr>
                 <w:rStyle w:val="Kpr"/>
@@ -2795,7 +2780,7 @@
                 <w:noProof/>
                 <w:webHidden/>
               </w:rPr>
-              <w:instrText xml:space="preserve"> PAGEREF _Toc46149458 \h </w:instrText>
+              <w:instrText xml:space="preserve"> PAGEREF _Toc46239665 \h </w:instrText>
             </w:r>
             <w:r>
               <w:rPr>
@@ -2840,7 +2825,7 @@
               <w:lang w:eastAsia="en-CA"/>
             </w:rPr>
           </w:pPr>
-          <w:hyperlink w:anchor="_Toc46149459" w:history="1">
+          <w:hyperlink w:anchor="_Toc46239666" w:history="1">
             <w:r>
               <w:rPr>
                 <w:rStyle w:val="Kpr"/>
@@ -2883,7 +2868,7 @@
                 <w:noProof/>
                 <w:webHidden/>
               </w:rPr>
-              <w:instrText xml:space="preserve"> PAGEREF _Toc46149459 \h </w:instrText>
+              <w:instrText xml:space="preserve"> PAGEREF _Toc46239666 \h </w:instrText>
             </w:r>
             <w:r>
               <w:rPr>
@@ -2928,7 +2913,7 @@
               <w:lang w:eastAsia="en-CA"/>
             </w:rPr>
           </w:pPr>
-          <w:hyperlink w:anchor="_Toc46149460" w:history="1">
+          <w:hyperlink w:anchor="_Toc46239667" w:history="1">
             <w:r>
               <w:rPr>
                 <w:rStyle w:val="Kpr"/>
@@ -2971,7 +2956,7 @@
                 <w:noProof/>
                 <w:webHidden/>
               </w:rPr>
-              <w:instrText xml:space="preserve"> PAGEREF _Toc46149460 \h </w:instrText>
+              <w:instrText xml:space="preserve"> PAGEREF _Toc46239667 \h </w:instrText>
             </w:r>
             <w:r>
               <w:rPr>
@@ -3016,7 +3001,7 @@
               <w:lang w:eastAsia="en-CA"/>
             </w:rPr>
           </w:pPr>
-          <w:hyperlink w:anchor="_Toc46149461" w:history="1">
+          <w:hyperlink w:anchor="_Toc46239668" w:history="1">
             <w:r>
               <w:rPr>
                 <w:rStyle w:val="Kpr"/>
@@ -3059,7 +3044,7 @@
                 <w:noProof/>
                 <w:webHidden/>
               </w:rPr>
-              <w:instrText xml:space="preserve"> PAGEREF _Toc46149461 \h </w:instrText>
+              <w:instrText xml:space="preserve"> PAGEREF _Toc46239668 \h </w:instrText>
             </w:r>
             <w:r>
               <w:rPr>
@@ -3104,7 +3089,7 @@
               <w:lang w:eastAsia="en-CA"/>
             </w:rPr>
           </w:pPr>
-          <w:hyperlink w:anchor="_Toc46149462" w:history="1">
+          <w:hyperlink w:anchor="_Toc46239669" w:history="1">
             <w:r>
               <w:rPr>
                 <w:rStyle w:val="Kpr"/>
@@ -3147,7 +3132,7 @@
                 <w:noProof/>
                 <w:webHidden/>
               </w:rPr>
-              <w:instrText xml:space="preserve"> PAGEREF _Toc46149462 \h </w:instrText>
+              <w:instrText xml:space="preserve"> PAGEREF _Toc46239669 \h </w:instrText>
             </w:r>
             <w:r>
               <w:rPr>
@@ -3192,7 +3177,7 @@
               <w:lang w:eastAsia="en-CA"/>
             </w:rPr>
           </w:pPr>
-          <w:hyperlink w:anchor="_Toc46149463" w:history="1">
+          <w:hyperlink w:anchor="_Toc46239670" w:history="1">
             <w:r>
               <w:rPr>
                 <w:rStyle w:val="Kpr"/>
@@ -3235,7 +3220,7 @@
                 <w:noProof/>
                 <w:webHidden/>
               </w:rPr>
-              <w:instrText xml:space="preserve"> PAGEREF _Toc46149463 \h </w:instrText>
+              <w:instrText xml:space="preserve"> PAGEREF _Toc46239670 \h </w:instrText>
             </w:r>
             <w:r>
               <w:rPr>
@@ -3280,7 +3265,7 @@
               <w:lang w:eastAsia="en-CA"/>
             </w:rPr>
           </w:pPr>
-          <w:hyperlink w:anchor="_Toc46149464" w:history="1">
+          <w:hyperlink w:anchor="_Toc46239671" w:history="1">
             <w:r>
               <w:rPr>
                 <w:rStyle w:val="Kpr"/>
@@ -3323,7 +3308,7 @@
                 <w:noProof/>
                 <w:webHidden/>
               </w:rPr>
-              <w:instrText xml:space="preserve"> PAGEREF _Toc46149464 \h </w:instrText>
+              <w:instrText xml:space="preserve"> PAGEREF _Toc46239671 \h </w:instrText>
             </w:r>
             <w:r>
               <w:rPr>
@@ -3368,7 +3353,7 @@
               <w:lang w:eastAsia="en-CA"/>
             </w:rPr>
           </w:pPr>
-          <w:hyperlink w:anchor="_Toc46149465" w:history="1">
+          <w:hyperlink w:anchor="_Toc46239672" w:history="1">
             <w:r>
               <w:rPr>
                 <w:rStyle w:val="Kpr"/>
@@ -3411,7 +3396,7 @@
                 <w:noProof/>
                 <w:webHidden/>
               </w:rPr>
-              <w:instrText xml:space="preserve"> PAGEREF _Toc46149465 \h </w:instrText>
+              <w:instrText xml:space="preserve"> PAGEREF _Toc46239672 \h </w:instrText>
             </w:r>
             <w:r>
               <w:rPr>
@@ -3456,7 +3441,7 @@
               <w:lang w:eastAsia="en-CA"/>
             </w:rPr>
           </w:pPr>
-          <w:hyperlink w:anchor="_Toc46149466" w:history="1">
+          <w:hyperlink w:anchor="_Toc46239673" w:history="1">
             <w:r>
               <w:rPr>
                 <w:rStyle w:val="Kpr"/>
@@ -3499,7 +3484,7 @@
                 <w:noProof/>
                 <w:webHidden/>
               </w:rPr>
-              <w:instrText xml:space="preserve"> PAGEREF _Toc46149466 \h </w:instrText>
+              <w:instrText xml:space="preserve"> PAGEREF _Toc46239673 \h </w:instrText>
             </w:r>
             <w:r>
               <w:rPr>
@@ -3544,7 +3529,7 @@
               <w:lang w:eastAsia="en-CA"/>
             </w:rPr>
           </w:pPr>
-          <w:hyperlink w:anchor="_Toc46149467" w:history="1">
+          <w:hyperlink w:anchor="_Toc46239674" w:history="1">
             <w:r>
               <w:rPr>
                 <w:rStyle w:val="Kpr"/>
@@ -3587,7 +3572,7 @@
                 <w:noProof/>
                 <w:webHidden/>
               </w:rPr>
-              <w:instrText xml:space="preserve"> PAGEREF _Toc46149467 \h </w:instrText>
+              <w:instrText xml:space="preserve"> PAGEREF _Toc46239674 \h </w:instrText>
             </w:r>
             <w:r>
               <w:rPr>
@@ -3632,7 +3617,7 @@
               <w:lang w:eastAsia="en-CA"/>
             </w:rPr>
           </w:pPr>
-          <w:hyperlink w:anchor="_Toc46149468" w:history="1">
+          <w:hyperlink w:anchor="_Toc46239675" w:history="1">
             <w:r>
               <w:rPr>
                 <w:rStyle w:val="Kpr"/>
@@ -3675,7 +3660,7 @@
                 <w:noProof/>
                 <w:webHidden/>
               </w:rPr>
-              <w:instrText xml:space="preserve"> PAGEREF _Toc46149468 \h </w:instrText>
+              <w:instrText xml:space="preserve"> PAGEREF _Toc46239675 \h </w:instrText>
             </w:r>
             <w:r>
               <w:rPr>
@@ -3720,7 +3705,7 @@
               <w:lang w:eastAsia="en-CA"/>
             </w:rPr>
           </w:pPr>
-          <w:hyperlink w:anchor="_Toc46149469" w:history="1">
+          <w:hyperlink w:anchor="_Toc46239676" w:history="1">
             <w:r>
               <w:rPr>
                 <w:rStyle w:val="Kpr"/>
@@ -3763,7 +3748,7 @@
                 <w:noProof/>
                 <w:webHidden/>
               </w:rPr>
-              <w:instrText xml:space="preserve"> PAGEREF _Toc46149469 \h </w:instrText>
+              <w:instrText xml:space="preserve"> PAGEREF _Toc46239676 \h </w:instrText>
             </w:r>
             <w:r>
               <w:rPr>
@@ -3808,7 +3793,7 @@
               <w:lang w:eastAsia="en-CA"/>
             </w:rPr>
           </w:pPr>
-          <w:hyperlink w:anchor="_Toc46149470" w:history="1">
+          <w:hyperlink w:anchor="_Toc46239677" w:history="1">
             <w:r>
               <w:rPr>
                 <w:rStyle w:val="Kpr"/>
@@ -3851,7 +3836,7 @@
                 <w:noProof/>
                 <w:webHidden/>
               </w:rPr>
-              <w:instrText xml:space="preserve"> PAGEREF _Toc46149470 \h </w:instrText>
+              <w:instrText xml:space="preserve"> PAGEREF _Toc46239677 \h </w:instrText>
             </w:r>
             <w:r>
               <w:rPr>
@@ -3896,7 +3881,7 @@
               <w:lang w:eastAsia="en-CA"/>
             </w:rPr>
           </w:pPr>
-          <w:hyperlink w:anchor="_Toc46149471" w:history="1">
+          <w:hyperlink w:anchor="_Toc46239678" w:history="1">
             <w:r>
               <w:rPr>
                 <w:rStyle w:val="Kpr"/>
@@ -3939,7 +3924,7 @@
                 <w:noProof/>
                 <w:webHidden/>
               </w:rPr>
-              <w:instrText xml:space="preserve"> PAGEREF _Toc46149471 \h </w:instrText>
+              <w:instrText xml:space="preserve"> PAGEREF _Toc46239678 \h </w:instrText>
             </w:r>
             <w:r>
               <w:rPr>
@@ -3984,7 +3969,7 @@
               <w:lang w:eastAsia="en-CA"/>
             </w:rPr>
           </w:pPr>
-          <w:hyperlink w:anchor="_Toc46149472" w:history="1">
+          <w:hyperlink w:anchor="_Toc46239679" w:history="1">
             <w:r>
               <w:rPr>
                 <w:rStyle w:val="Kpr"/>
@@ -4027,7 +4012,7 @@
                 <w:noProof/>
                 <w:webHidden/>
               </w:rPr>
-              <w:instrText xml:space="preserve"> PAGEREF _Toc46149472 \h </w:instrText>
+              <w:instrText xml:space="preserve"> PAGEREF _Toc46239679 \h </w:instrText>
             </w:r>
             <w:r>
               <w:rPr>
@@ -4072,7 +4057,7 @@
               <w:lang w:eastAsia="en-CA"/>
             </w:rPr>
           </w:pPr>
-          <w:hyperlink w:anchor="_Toc46149473" w:history="1">
+          <w:hyperlink w:anchor="_Toc46239680" w:history="1">
             <w:r>
               <w:rPr>
                 <w:rStyle w:val="Kpr"/>
@@ -4115,7 +4100,7 @@
                 <w:noProof/>
                 <w:webHidden/>
               </w:rPr>
-              <w:instrText xml:space="preserve"> PAGEREF _Toc46149473 \h </w:instrText>
+              <w:instrText xml:space="preserve"> PAGEREF _Toc46239680 \h </w:instrText>
             </w:r>
             <w:r>
               <w:rPr>
@@ -4160,7 +4145,7 @@
               <w:lang w:eastAsia="en-CA"/>
             </w:rPr>
           </w:pPr>
-          <w:hyperlink w:anchor="_Toc46149474" w:history="1">
+          <w:hyperlink w:anchor="_Toc46239681" w:history="1">
             <w:r>
               <w:rPr>
                 <w:rStyle w:val="Kpr"/>
@@ -4203,7 +4188,7 @@
                 <w:noProof/>
                 <w:webHidden/>
               </w:rPr>
-              <w:instrText xml:space="preserve"> PAGEREF _Toc46149474 \h </w:instrText>
+              <w:instrText xml:space="preserve"> PAGEREF _Toc46239681 \h </w:instrText>
             </w:r>
             <w:r>
               <w:rPr>
@@ -4248,7 +4233,7 @@
               <w:lang w:eastAsia="en-CA"/>
             </w:rPr>
           </w:pPr>
-          <w:hyperlink w:anchor="_Toc46149475" w:history="1">
+          <w:hyperlink w:anchor="_Toc46239682" w:history="1">
             <w:r>
               <w:rPr>
                 <w:rStyle w:val="Kpr"/>
@@ -4291,7 +4276,7 @@
                 <w:noProof/>
                 <w:webHidden/>
               </w:rPr>
-              <w:instrText xml:space="preserve"> PAGEREF _Toc46149475 \h </w:instrText>
+              <w:instrText xml:space="preserve"> PAGEREF _Toc46239682 \h </w:instrText>
             </w:r>
             <w:r>
               <w:rPr>
@@ -4336,7 +4321,7 @@
               <w:lang w:eastAsia="en-CA"/>
             </w:rPr>
           </w:pPr>
-          <w:hyperlink w:anchor="_Toc46149476" w:history="1">
+          <w:hyperlink w:anchor="_Toc46239683" w:history="1">
             <w:r>
               <w:rPr>
                 <w:rStyle w:val="Kpr"/>
@@ -4379,7 +4364,7 @@
                 <w:noProof/>
                 <w:webHidden/>
               </w:rPr>
-              <w:instrText xml:space="preserve"> PAGEREF _Toc46149476 \h </w:instrText>
+              <w:instrText xml:space="preserve"> PAGEREF _Toc46239683 \h </w:instrText>
             </w:r>
             <w:r>
               <w:rPr>
@@ -4444,34 +4429,22 @@
           <w:numId w:val="1"/>
         </w:numPr>
       </w:pPr>
-      <w:bookmarkStart w:id="1" w:name="_Toc46149442"/>
+      <w:bookmarkStart w:id="2" w:name="_Toc46239649"/>
       <w:r>
         <w:lastRenderedPageBreak/>
         <w:t>INTRODUCTION</w:t>
       </w:r>
-      <w:bookmarkEnd w:id="1"/>
+      <w:bookmarkEnd w:id="2"/>
     </w:p>
     <w:p/>
     <w:p>
       <w:r>
-        <w:t>Goal Structuring Notation (GSN) is a de facto standard used for specifying safety and assurance arguments. The construction of a GSN model is an important step when preparing for a safety</w:t>
-      </w:r>
-      <w:r>
-        <w:t>-</w:t>
-      </w:r>
-      <w:r>
-        <w:t xml:space="preserve">critical system to be certified. However, with safety-critical systems getting larger and larger, it becomes increasingly difficult to manage GSN models. Automated support for managing – transforming, validating, generating documentation – GSN models would be beneficial to engineers. </w:t>
-      </w:r>
-    </w:p>
-    <w:p>
-      <w:r>
-        <w:t>Epsilon is an open-source model management platform, supporting a variety of different model management tasks, including validation and different forms of transformation. Epsilon is also applicable to many different mode</w:t>
-      </w:r>
-      <w:r>
-        <w:t>l</w:t>
-      </w:r>
-      <w:r>
-        <w:t xml:space="preserve">ling technologies (e.g., EMF, XML, spreadsheets) via its </w:t>
+        <w:t xml:space="preserve">Goal Structuring Notation (GSN) is a de facto standard used for specifying safety and assurance arguments. The construction of a GSN model is an important step when preparing for a safety-critical system to be certified. However, with safety-critical systems getting larger and larger, it becomes increasingly difficult to manage GSN models. Automated support for managing – transforming, validating, generating documentation – GSN models would be beneficial to engineers. </w:t>
+      </w:r>
+    </w:p>
+    <w:p>
+      <w:r>
+        <w:t xml:space="preserve">Epsilon is an open-source model management platform, supporting a variety of different model management tasks, including validation and different forms of transformation. Epsilon is also applicable to many different modelling technologies (e.g., EMF, XML, spreadsheets) via its </w:t>
       </w:r>
       <w:r>
         <w:rPr>
@@ -4518,7 +4491,7 @@
           <w:numId w:val="1"/>
         </w:numPr>
       </w:pPr>
-      <w:bookmarkStart w:id="2" w:name="_Toc46149443"/>
+      <w:bookmarkStart w:id="3" w:name="_Toc46239650"/>
       <w:r>
         <w:lastRenderedPageBreak/>
         <w:t>RELATED WOR</w:t>
@@ -4529,7 +4502,7 @@
       <w:r>
         <w:t>S</w:t>
       </w:r>
-      <w:bookmarkEnd w:id="2"/>
+      <w:bookmarkEnd w:id="3"/>
     </w:p>
     <w:p/>
     <w:p>
@@ -4546,11 +4519,11 @@
           <w:numId w:val="1"/>
         </w:numPr>
       </w:pPr>
-      <w:bookmarkStart w:id="3" w:name="_Toc46149444"/>
+      <w:bookmarkStart w:id="4" w:name="_Toc46239651"/>
       <w:r>
         <w:t>Model-Driven Engineering</w:t>
       </w:r>
-      <w:bookmarkEnd w:id="3"/>
+      <w:bookmarkEnd w:id="4"/>
     </w:p>
     <w:p/>
     <w:p>
@@ -4583,12 +4556,12 @@
           <w:numId w:val="1"/>
         </w:numPr>
       </w:pPr>
-      <w:bookmarkStart w:id="4" w:name="_Toc46149445"/>
+      <w:bookmarkStart w:id="5" w:name="_Toc46239652"/>
       <w:r>
         <w:lastRenderedPageBreak/>
         <w:t>Safety Cases &amp; Goal Structuring Notation</w:t>
       </w:r>
-      <w:bookmarkEnd w:id="4"/>
+      <w:bookmarkEnd w:id="5"/>
     </w:p>
     <w:p>
       <w:pPr>
@@ -4623,7 +4596,25 @@
         <w:t xml:space="preserve"> are often mixed across software systems.</w:t>
       </w:r>
       <w:r>
-        <w:t xml:space="preserve"> As Leveson and Moses [4] state, reliable systems could be unsafe; on the other hand, safe systems could be unreliable. These two properties are not dependent on each other. A safety-critical system is a system that can handle component failures and accidents. Designing these kinds of systems is challenging, and it often involves the creation and evaluation of a </w:t>
+        <w:t xml:space="preserve"> As Leveson and Moses [4] state, reliable systems could be unsafe; on the other hand, safe systems could be unreliable. These two properties are not de</w:t>
+      </w:r>
+      <w:r>
+        <w:t xml:space="preserve">pendent on each other. A </w:t>
+      </w:r>
+      <w:r>
+        <w:t xml:space="preserve">system is </w:t>
+      </w:r>
+      <w:r>
+        <w:t xml:space="preserve">a safe system if it </w:t>
+      </w:r>
+      <w:r>
+        <w:t>can handle component failures and accidents</w:t>
+      </w:r>
+      <w:r>
+        <w:t xml:space="preserve"> [3]</w:t>
+      </w:r>
+      <w:r>
+        <w:t xml:space="preserve">. Designing these kinds of systems is challenging, and it often involves the creation and evaluation of a </w:t>
       </w:r>
       <w:r>
         <w:rPr>
@@ -4706,6 +4697,12 @@
         <w:rPr>
           <w:lang w:eastAsia="en-CA"/>
         </w:rPr>
+        <w:t xml:space="preserve"> [3]</w:t>
+      </w:r>
+      <w:r>
+        <w:rPr>
+          <w:lang w:eastAsia="en-CA"/>
+        </w:rPr>
         <w:t>. STAMP</w:t>
       </w:r>
       <w:r>
@@ -4760,191 +4757,399 @@
         <w:rPr>
           <w:lang w:eastAsia="en-CA"/>
         </w:rPr>
-        <w:t xml:space="preserve">Thus, it lacks some aspects </w:t>
+        <w:t>Thus, it lacks some aspects of the development of software-intensive systems.</w:t>
       </w:r>
       <w:r>
         <w:rPr>
           <w:lang w:eastAsia="en-CA"/>
         </w:rPr>
-        <w:t>of</w:t>
+        <w:t xml:space="preserve"> On the other hand, </w:t>
       </w:r>
       <w:r>
         <w:rPr>
           <w:lang w:eastAsia="en-CA"/>
         </w:rPr>
-        <w:t xml:space="preserve"> the development of software</w:t>
+        <w:t>STPA</w:t>
       </w:r>
       <w:r>
         <w:rPr>
           <w:lang w:eastAsia="en-CA"/>
         </w:rPr>
-        <w:t>-</w:t>
+        <w:t xml:space="preserve"> (System-Theoretic Process Analysis)</w:t>
       </w:r>
       <w:r>
         <w:rPr>
           <w:lang w:eastAsia="en-CA"/>
         </w:rPr>
-        <w:t>intensive systems</w:t>
+        <w:t xml:space="preserve"> [6]</w:t>
       </w:r>
       <w:r>
         <w:rPr>
           <w:lang w:eastAsia="en-CA"/>
         </w:rPr>
+        <w:t xml:space="preserve"> </w:t>
+      </w:r>
+      <w:r>
+        <w:rPr>
+          <w:lang w:eastAsia="en-CA"/>
+        </w:rPr>
+        <w:t xml:space="preserve">is developed for safety-critical software development. It fills the gaps between safety-critical software development methods and STAMP. STPA </w:t>
+      </w:r>
+      <w:r>
+        <w:rPr>
+          <w:lang w:eastAsia="en-CA"/>
+        </w:rPr>
+        <w:t xml:space="preserve">is an early hazard analysis technique. This technique tries to detect </w:t>
+      </w:r>
+      <w:r>
+        <w:rPr>
+          <w:lang w:eastAsia="en-CA"/>
+        </w:rPr>
+        <w:t xml:space="preserve">early </w:t>
+      </w:r>
+      <w:r>
+        <w:rPr>
+          <w:lang w:eastAsia="en-CA"/>
+        </w:rPr>
+        <w:t>design flaws in both software and hardware systems</w:t>
+      </w:r>
+      <w:r>
+        <w:rPr>
+          <w:lang w:eastAsia="en-CA"/>
+        </w:rPr>
+        <w:t xml:space="preserve"> [6]</w:t>
+      </w:r>
+      <w:r>
+        <w:rPr>
+          <w:lang w:eastAsia="en-CA"/>
+        </w:rPr>
         <w:t>.</w:t>
       </w:r>
       <w:r>
         <w:rPr>
           <w:lang w:eastAsia="en-CA"/>
         </w:rPr>
-        <w:t xml:space="preserve"> On the other hand, </w:t>
+        <w:t xml:space="preserve"> STPA contains two steps: determining potential system hazards and identifying their occurrence possibilities</w:t>
       </w:r>
       <w:r>
         <w:rPr>
           <w:lang w:eastAsia="en-CA"/>
         </w:rPr>
-        <w:t>STPA</w:t>
+        <w:t xml:space="preserve"> [3]</w:t>
       </w:r>
       <w:r>
         <w:rPr>
           <w:lang w:eastAsia="en-CA"/>
         </w:rPr>
-        <w:t xml:space="preserve"> (System-Theoretic Process Analysis)</w:t>
+        <w:t>.</w:t>
       </w:r>
       <w:r>
         <w:rPr>
           <w:lang w:eastAsia="en-CA"/>
         </w:rPr>
+        <w:t xml:space="preserve"> With STPA, designing a safe system from scratch </w:t>
+      </w:r>
+      <w:r>
+        <w:rPr>
+          <w:lang w:eastAsia="en-CA"/>
+        </w:rPr>
+        <w:t xml:space="preserve">is intended to be easier </w:t>
+      </w:r>
+      <w:r>
+        <w:rPr>
+          <w:lang w:eastAsia="en-CA"/>
+        </w:rPr>
+        <w:t>for designers and safety engineers.</w:t>
+      </w:r>
+    </w:p>
+    <w:p>
+      <w:pPr>
+        <w:rPr>
+          <w:lang w:eastAsia="en-CA"/>
+        </w:rPr>
+      </w:pPr>
+      <w:r>
+        <w:rPr>
+          <w:lang w:eastAsia="en-CA"/>
+        </w:rPr>
+        <w:t xml:space="preserve">Developing a safety-critical system </w:t>
+      </w:r>
+      <w:r>
+        <w:rPr>
+          <w:lang w:eastAsia="en-CA"/>
+        </w:rPr>
+        <w:t>should be safe from the beginning</w:t>
+      </w:r>
+      <w:r>
+        <w:rPr>
+          <w:lang w:eastAsia="en-CA"/>
+        </w:rPr>
+        <w:t>.</w:t>
+      </w:r>
+      <w:r>
+        <w:rPr>
+          <w:lang w:eastAsia="en-CA"/>
+        </w:rPr>
         <w:t xml:space="preserve"> </w:t>
       </w:r>
       <w:r>
         <w:rPr>
           <w:lang w:eastAsia="en-CA"/>
         </w:rPr>
-        <w:t xml:space="preserve">is developed for safety-critical software development. It fills the gaps between safety-critical software development methods and STAMP. STPA </w:t>
+        <w:t>Thus</w:t>
       </w:r>
       <w:r>
         <w:rPr>
           <w:lang w:eastAsia="en-CA"/>
         </w:rPr>
-        <w:t>is an early hazard analysis technique. This technique tries to detect design flaws in both software and hardware systems.</w:t>
+        <w:t>,</w:t>
       </w:r>
       <w:r>
         <w:rPr>
           <w:lang w:eastAsia="en-CA"/>
         </w:rPr>
-        <w:t xml:space="preserve"> STPA contains two steps: determining potential system hazards and identifying their occurrence possibilities</w:t>
+        <w:t xml:space="preserve"> safety provision </w:t>
       </w:r>
       <w:r>
         <w:rPr>
           <w:lang w:eastAsia="en-CA"/>
         </w:rPr>
-        <w:t xml:space="preserve"> [3]</w:t>
+        <w:t xml:space="preserve">starts </w:t>
       </w:r>
       <w:r>
         <w:rPr>
           <w:lang w:eastAsia="en-CA"/>
         </w:rPr>
-        <w:t>.</w:t>
+        <w:t xml:space="preserve">in the </w:t>
       </w:r>
       <w:r>
         <w:rPr>
           <w:lang w:eastAsia="en-CA"/>
         </w:rPr>
-        <w:t xml:space="preserve"> With STPA, designing a safe system from scratch </w:t>
+        <w:t xml:space="preserve">early </w:t>
       </w:r>
       <w:r>
         <w:rPr>
           <w:lang w:eastAsia="en-CA"/>
         </w:rPr>
-        <w:t xml:space="preserve">is intended to be easier </w:t>
+        <w:t xml:space="preserve">design phase. </w:t>
       </w:r>
       <w:r>
         <w:rPr>
           <w:lang w:eastAsia="en-CA"/>
         </w:rPr>
-        <w:t>for designers and safety engineers.</w:t>
-      </w:r>
-      <w:bookmarkStart w:id="5" w:name="_GoBack"/>
-      <w:bookmarkEnd w:id="5"/>
-    </w:p>
-    <w:p>
-      <w:pPr>
+        <w:t>It is harder to make an already designed system safer than designing a safer system from scratch.</w:t>
+      </w:r>
+      <w:r>
         <w:rPr>
           <w:lang w:eastAsia="en-CA"/>
         </w:rPr>
-      </w:pPr>
+        <w:t xml:space="preserve"> Safety cases are a very crucial part of the safety systems design process. </w:t>
+      </w:r>
       <w:r>
         <w:rPr>
           <w:lang w:eastAsia="en-CA"/>
         </w:rPr>
-        <w:t xml:space="preserve">Developing a safety-critical system </w:t>
+        <w:t>Each safety-critical industry has its standards for safety besides every safety case and its evidence must be objective and</w:t>
       </w:r>
       <w:r>
         <w:rPr>
           <w:lang w:eastAsia="en-CA"/>
         </w:rPr>
-        <w:t xml:space="preserve">should be safe from the beginning so it </w:t>
+        <w:t xml:space="preserve"> meet the safety requirements [7</w:t>
       </w:r>
       <w:r>
         <w:rPr>
           <w:lang w:eastAsia="en-CA"/>
         </w:rPr>
-        <w:t xml:space="preserve">starts </w:t>
+        <w:t xml:space="preserve">]. </w:t>
       </w:r>
       <w:r>
         <w:rPr>
           <w:lang w:eastAsia="en-CA"/>
         </w:rPr>
-        <w:t xml:space="preserve">in the </w:t>
+        <w:t>Many safety cases are expressed in a textual format, as a lengthy document with many sections and subsections covering risk, process stages, types of evidence, and cross-references between sections. Using a text-based or document-based format for defining safety cases might be appropriate and understandable for smaller systems but the bigger the system the more complex its safety cases become. Goal Structuring Notation (GSN) is a graphical approach to representing and modelling safety cases. It is widely used in the safety-critical industries, particularly in avionics and aerospace. GSN represents every arg</w:t>
       </w:r>
       <w:r>
         <w:rPr>
           <w:lang w:eastAsia="en-CA"/>
         </w:rPr>
-        <w:t xml:space="preserve">design phase. </w:t>
+        <w:t>ument and their relationships [8</w:t>
       </w:r>
       <w:r>
         <w:rPr>
           <w:lang w:eastAsia="en-CA"/>
         </w:rPr>
-        <w:t>It is harder to make an already designed system safer than designing a safer system from scratch.</w:t>
+        <w:t>]. It is easier to see the safety claims and their evidence in the GSN diagrams rather than text-based ones. Designing the system is just the beginning of the system’s lifecycle. Safety-</w:t>
       </w:r>
       <w:r>
         <w:rPr>
           <w:lang w:eastAsia="en-CA"/>
         </w:rPr>
-        <w:t xml:space="preserve"> Safety cases are a very crucial part of the safety systems design process. </w:t>
+        <w:lastRenderedPageBreak/>
+        <w:t xml:space="preserve">critical systems require maintenance like any </w:t>
       </w:r>
       <w:r>
         <w:rPr>
           <w:lang w:eastAsia="en-CA"/>
         </w:rPr>
-        <w:t xml:space="preserve">Each safety-critical industry has its standards for safety besides every safety case and its evidence must be objective and meet the safety requirements [6]. </w:t>
+        <w:t>other system. As shown in the [9</w:t>
       </w:r>
       <w:r>
         <w:rPr>
           <w:lang w:eastAsia="en-CA"/>
         </w:rPr>
-        <w:t>Many safety cases are expressed in a textual format, as a lengthy document with many sections and subsections covering risk, process stages, types of evidence, and cross-references between sections. Using a text-based or document-based format for defining safety cases might be appropriate and understandable for smaller systems but the bigger the system the more complex its safety cases become. Goal Structuring Notation (GSN) is a graphical approach to representing and mode</w:t>
-      </w:r>
-      <w:r>
+        <w:t>], using GSN diagrams can potentially make it easier to maintain the system and safety case change process.</w:t>
+      </w:r>
+    </w:p>
+    <w:p>
+      <w:pPr>
         <w:rPr>
           <w:lang w:eastAsia="en-CA"/>
         </w:rPr>
-        <w:t>l</w:t>
-      </w:r>
+      </w:pPr>
+    </w:p>
+    <w:p>
+      <w:pPr>
+        <w:keepNext/>
+        <w:jc w:val="center"/>
+      </w:pPr>
       <w:r>
         <w:rPr>
           <w:lang w:eastAsia="en-CA"/>
         </w:rPr>
-        <w:t>ling safety cases. It is widely used in the safety-critical industries, particularly in avionics and aerospace. GSN represents every argument and their relationships [7]. It is easier to see the safety claims and their evidence in the GSN diagrams rather than text-based ones. Designing the system is just the beginning of the system’s lifecycle. Safety-</w:t>
-      </w:r>
-      <w:r>
+        <w:drawing>
+          <wp:inline distT="0" distB="0" distL="0" distR="0" wp14:anchorId="66A26AE0" wp14:editId="7FEB02A4">
+            <wp:extent cx="3832860" cy="3987476"/>
+            <wp:effectExtent l="0" t="0" r="0" b="0"/>
+            <wp:docPr id="6" name="Resim 6"/>
+            <wp:cNvGraphicFramePr>
+              <a:graphicFrameLocks xmlns:a="http://schemas.openxmlformats.org/drawingml/2006/main" noChangeAspect="1"/>
+            </wp:cNvGraphicFramePr>
+            <a:graphic xmlns:a="http://schemas.openxmlformats.org/drawingml/2006/main">
+              <a:graphicData uri="http://schemas.openxmlformats.org/drawingml/2006/picture">
+                <pic:pic xmlns:pic="http://schemas.openxmlformats.org/drawingml/2006/picture">
+                  <pic:nvPicPr>
+                    <pic:cNvPr id="1" name=""/>
+                    <pic:cNvPicPr/>
+                  </pic:nvPicPr>
+                  <pic:blipFill>
+                    <a:blip r:embed="rId8"/>
+                    <a:stretch>
+                      <a:fillRect/>
+                    </a:stretch>
+                  </pic:blipFill>
+                  <pic:spPr>
+                    <a:xfrm>
+                      <a:off x="0" y="0"/>
+                      <a:ext cx="3839631" cy="3994521"/>
+                    </a:xfrm>
+                    <a:prstGeom prst="rect">
+                      <a:avLst/>
+                    </a:prstGeom>
+                  </pic:spPr>
+                </pic:pic>
+              </a:graphicData>
+            </a:graphic>
+          </wp:inline>
+        </w:drawing>
+      </w:r>
+    </w:p>
+    <w:p>
+      <w:pPr>
+        <w:pStyle w:val="ResimYazs"/>
+        <w:rPr>
+          <w:noProof/>
+        </w:rPr>
+      </w:pPr>
+      <w:r>
+        <w:t xml:space="preserve">Figure </w:t>
+      </w:r>
+      <w:fldSimple w:instr=" SEQ Figure \* ARABIC ">
+        <w:r>
+          <w:rPr>
+            <w:noProof/>
+          </w:rPr>
+          <w:t>1</w:t>
+        </w:r>
+      </w:fldSimple>
+      <w:r>
+        <w:t>: GSN Diagram</w:t>
+      </w:r>
+      <w:r>
+        <w:rPr>
+          <w:noProof/>
+        </w:rPr>
+        <w:t xml:space="preserve"> Example</w:t>
+      </w:r>
+    </w:p>
+    <w:p/>
+    <w:p>
+      <w:pPr>
         <w:rPr>
           <w:lang w:eastAsia="en-CA"/>
         </w:rPr>
-        <w:lastRenderedPageBreak/>
-        <w:t>critical systems require maintenance like any other system. As shown in the [8], using GSN diagrams can potentially make it easier to maintain the system and safety case change process.</w:t>
+      </w:pPr>
+      <w:r>
+        <w:rPr>
+          <w:lang w:eastAsia="en-CA"/>
+        </w:rPr>
+        <w:t>Figure 1 shows part of an example GSN diagram with two goals (G8, G9), two solutions (Sn3, Sn4), one strategy (S2) and a context (C1) elements. GSN shows the claims (goals) and the evidences (solutions) and their relationships. Between claims and sub-claims, there can be strategy elements for the reasoning step. For indicating claims or reasonings context, context elements could be used. Additional assumption</w:t>
+      </w:r>
+      <w:r>
+        <w:rPr>
+          <w:lang w:eastAsia="en-CA"/>
+        </w:rPr>
+        <w:t>s</w:t>
+      </w:r>
+      <w:r>
+        <w:rPr>
+          <w:lang w:eastAsia="en-CA"/>
+        </w:rPr>
+        <w:t xml:space="preserve"> and justification</w:t>
+      </w:r>
+      <w:r>
+        <w:rPr>
+          <w:lang w:eastAsia="en-CA"/>
+        </w:rPr>
+        <w:t>s</w:t>
+      </w:r>
+      <w:r>
+        <w:rPr>
+          <w:lang w:eastAsia="en-CA"/>
+        </w:rPr>
+        <w:t xml:space="preserve"> can be added to GSN.</w:t>
+      </w:r>
+    </w:p>
+    <w:p>
+      <w:pPr>
+        <w:rPr>
+          <w:lang w:eastAsia="en-CA"/>
+        </w:rPr>
+      </w:pPr>
+      <w:r>
+        <w:rPr>
+          <w:lang w:eastAsia="en-CA"/>
+        </w:rPr>
+        <w:t xml:space="preserve">Astah GSN is one of the best commercial GSN diagram tools. It has several features for easier usability. </w:t>
+      </w:r>
+      <w:r>
+        <w:rPr>
+          <w:lang w:eastAsia="en-CA"/>
+        </w:rPr>
+        <w:t>These features vary from diagram styling to different types of file export.</w:t>
+      </w:r>
+      <w:r>
+        <w:rPr>
+          <w:lang w:eastAsia="en-CA"/>
+        </w:rPr>
+        <w:t xml:space="preserve"> For instance, the alignment feature makes it easier to edit the diagram’s shape end elements’ position.</w:t>
+      </w:r>
+      <w:r>
+        <w:rPr>
+          <w:lang w:eastAsia="en-CA"/>
+        </w:rPr>
+        <w:t xml:space="preserve"> Different export or import filetypes such as XMI, diagram image or MindMap increase Astah GSN usability with other model management tools. Last and one of the important features is model validation and fix. Astah GSN can validate drawn models and can fix them with a click.</w:t>
       </w:r>
     </w:p>
     <w:p>
@@ -4962,8 +5167,9 @@
           <w:numId w:val="1"/>
         </w:numPr>
       </w:pPr>
-      <w:bookmarkStart w:id="6" w:name="_Toc46149446"/>
-      <w:r>
+      <w:bookmarkStart w:id="6" w:name="_Toc46239653"/>
+      <w:r>
+        <w:lastRenderedPageBreak/>
         <w:t>Epsilon</w:t>
       </w:r>
       <w:bookmarkEnd w:id="6"/>
@@ -4971,13 +5177,34 @@
     <w:p/>
     <w:p>
       <w:r>
-        <w:t xml:space="preserve">Epsilon (Extensible Platform of Integrated Languages for mOdel maNagement) is a platform for model management operations such as validation, transformation or code generation [9], [10]. Epsilon has ten different languages for different model management tasks. Epsilon Object Language (EOL) is the base language for all other task-specific Epsilon languages [11]. All other languages inherited from EOL and they all use EOL syntax for reducing repetition and </w:t>
+        <w:t>Epsilon (Extensible Platform of Integrated Languages for mOdel maNagement) is a platform for model management operations such as validation, tran</w:t>
+      </w:r>
+      <w:r>
+        <w:t>sformation or code generation [10], [11</w:t>
+      </w:r>
+      <w:r>
+        <w:t>]. Epsilon has ten different languages for different model management tasks. Epsilon Object Language (EOL) is the base language for all other tas</w:t>
+      </w:r>
+      <w:r>
+        <w:t>k-specific Epsilon languages [12</w:t>
+      </w:r>
+      <w:r>
+        <w:t xml:space="preserve">]. All other languages inherited from EOL and they all use EOL syntax for reducing repetition and </w:t>
       </w:r>
       <w:r>
         <w:t xml:space="preserve">better intelligibility </w:t>
       </w:r>
       <w:r>
-        <w:t xml:space="preserve">[10]. Kolovos et al. [10] state that EOL’s main aim is to be a core language </w:t>
+        <w:t>[11</w:t>
+      </w:r>
+      <w:r>
+        <w:t>]. Kolovos et al. [1</w:t>
+      </w:r>
+      <w:r>
+        <w:t>1</w:t>
+      </w:r>
+      <w:r>
+        <w:t xml:space="preserve">] state that EOL’s main aim is to be a core language </w:t>
       </w:r>
       <w:r>
         <w:t>for</w:t>
@@ -4991,57 +5218,43 @@
       <w:r>
         <w:t xml:space="preserve"> languages, however; it can also be used for model access and modification operations. </w:t>
       </w:r>
-    </w:p>
-    <w:p>
-      <w:r>
-        <w:t>Epsilon is mode</w:t>
-      </w:r>
-      <w:r>
-        <w:t>l</w:t>
-      </w:r>
-      <w:r>
-        <w:t>ling technology agnostic. This means that all languages in Epsilon, including EOL, can be used to access and manipulate models in a variety of mode</w:t>
-      </w:r>
-      <w:r>
-        <w:t>l</w:t>
-      </w:r>
-      <w:r>
-        <w:t>ling technologies, including EMF, XMI, spreadsheets, Simulink and numerous others. This is enabled by the Epsilon Model Connectivity (EMC) layer, which is based on the driver design pattern. Every mode</w:t>
-      </w:r>
-      <w:r>
-        <w:t>l</w:t>
-      </w:r>
-      <w:r>
-        <w:t>ling technology that is desired to be manipulated by Epsilon requires a driver. EMC abstracts from all different models using the IModel interface [10]. The Epsilon Book [10] explains that the EMC layer handles the file and model operations such as model loading, type&amp;ownership operations and creation/deletion/modification operations on the model. All these operations could and should be customized for each model</w:t>
-      </w:r>
-      <w:r>
-        <w:t>li</w:t>
-      </w:r>
-      <w:r>
-        <w:t>ng technology. Some of the model connectivity drivers such as Plain-XML or UML model come with Epsilon installation. However, for other models, users need to create a new driver or may check the Epsilon Labs GitHub repository for the driver.</w:t>
-      </w:r>
-    </w:p>
-    <w:p>
-      <w:r>
-        <w:t>Epsilon supports most of the common models like UML, EMF, XML and many others. Nonetheless, it doesn’t support every existing model. Drivers are needed to work on models in the Epsilon platform and many commercial mode</w:t>
-      </w:r>
-      <w:r>
-        <w:t>l</w:t>
-      </w:r>
-      <w:r>
-        <w:t xml:space="preserve">ling tools don’t have a driver for the Epsilon. Most of the commercial tools are not open-source thus developing Epsilon drivers for these tools is harder. This causes a technological gap between closed-source model tools and open-source model management tools [12]. Open-source model management tools like Epsilon are developing day by day but commercial tools are mostly stuck in the same position by their developers' support. Using open-source model management tools instead of commercial model tools built-in management tools would benefit the company that is using these. However, developing an Epsilon driver for a commercial tool is a challenging task and it might take a serious amount of time. For instance, as demonstrated in [12], developing a driver for Rolls-Royce’s safety-critical systems is very challenging and the driver requires high-performance management for very big models. </w:t>
-      </w:r>
-    </w:p>
-    <w:p>
-      <w:r>
-        <w:t xml:space="preserve">This project is at the intersection of Model-Driven Engineering and safety, focusing on bridging commercial and open-source tools. This will be carried out by developing an Epsilon driver for Astah GSN. Astah GSN is a commercial tool and does not provide an easy-to-use API for </w:t>
-      </w:r>
-      <w:r>
-        <w:lastRenderedPageBreak/>
-        <w:t>programmatically and externally manipulating models. Hence, it is useful to build an Epsilon driver for Astah GSN. As we will see, building this atop existing drivers, especially the XML driver for Epsilon, will allow us to produce a quality solution within the time constraints of this project.</w:t>
-      </w:r>
-    </w:p>
-    <w:p/>
+      <w:r>
+        <w:t>That’s why developing an Epsilon driver for EOL basics is adequate.</w:t>
+      </w:r>
+    </w:p>
+    <w:p>
+      <w:r>
+        <w:t>Epsilon is modelling technology agnostic. This means that all languages in Epsilon, including EOL, can be used to access and manipulate models in a variety of modelling technologies, including EMF, XMI, spreadsheets, Simulink and numerous others. This is enabled by the Epsilon Model Connectivity (EMC) layer, which is based on the driver design pattern. Every modelling technology that is desired to be manipulated by Epsilon requires a driver. EMC abstracts from all different model</w:t>
+      </w:r>
+      <w:r>
+        <w:t>s using the IModel interface [11]. The Epsilon Book [11</w:t>
+      </w:r>
+      <w:r>
+        <w:t>] explains that the EMC layer handles the file and model operations such as model loading, type&amp;ownership operations and creation/deletion/modification operations on the model. All these operations could and should be customized for each modelling technology. Some of the model connectivity drivers such as Plain-XML or UML model come with Epsilon installation. However, for other models, users need to create a new driver or may check the Epsilon Labs GitHub repository for the driver.</w:t>
+      </w:r>
+    </w:p>
+    <w:p>
+      <w:r>
+        <w:t>Epsilon supports most of the common models like UML, EMF, XML and many others. Nonetheless, it doesn’t support every existing model. Drivers are needed to work on models in the Epsilon platform and many commercial modelling tools don’t have a driver for the Epsilon. Most of the commercial tools are not open-source thus developing Epsilon drivers for these tools is harder. This causes a technological gap between closed-source model tools and open-s</w:t>
+      </w:r>
+      <w:r>
+        <w:t>ource model management tools [13</w:t>
+      </w:r>
+      <w:r>
+        <w:t>]. Open-source model management tools like Epsilon are developing day by day but commercial tools are mostly stuck in the same position by their developers' support. Using open-source model management tools instead of commercial model tools built-in management tools would benefit the company that is using these. However, developing an Epsilon driver for a commercial tool is a challenging task and it might take a serious amount of time. For instance, as demonstrated in [1</w:t>
+      </w:r>
+      <w:r>
+        <w:t>3</w:t>
+      </w:r>
+      <w:r>
+        <w:t xml:space="preserve">], developing a driver for Rolls-Royce’s safety-critical systems is very challenging and the driver requires high-performance management for very big models. </w:t>
+      </w:r>
+    </w:p>
+    <w:p>
+      <w:r>
+        <w:t>This project is at the intersection of Model-Driven Engineering and safety, focusing on bridging commercial and open-source tools. This will be carried out by developing an Epsilon driver for Astah GSN. Astah GSN is a commercial tool and does not provide an easy-to-use API for programmatically and externally manipulating models. Hence, it is useful to build an Epsilon driver for Astah GSN. As we will see, building this atop existing drivers, especially the XML driver for Epsilon, will allow us to produce a quality solution within the time constraints of this project.</w:t>
+      </w:r>
+    </w:p>
     <w:p>
       <w:pPr>
         <w:jc w:val="left"/>
@@ -5058,7 +5271,7 @@
           <w:numId w:val="1"/>
         </w:numPr>
       </w:pPr>
-      <w:bookmarkStart w:id="7" w:name="_Toc46149447"/>
+      <w:bookmarkStart w:id="7" w:name="_Toc46239654"/>
       <w:r>
         <w:lastRenderedPageBreak/>
         <w:t>REQUIREMENTS</w:t>
@@ -6174,7 +6387,7 @@
           <w:numId w:val="1"/>
         </w:numPr>
       </w:pPr>
-      <w:bookmarkStart w:id="8" w:name="_Toc46149448"/>
+      <w:bookmarkStart w:id="8" w:name="_Toc46239655"/>
       <w:r>
         <w:lastRenderedPageBreak/>
         <w:t>DESIGN</w:t>
@@ -6390,7 +6603,10 @@
         <w:t xml:space="preserve">the </w:t>
       </w:r>
       <w:r>
-        <w:t>HTML driver from Epsilon Labs [13</w:t>
+        <w:t>HTML driver from</w:t>
+      </w:r>
+      <w:r>
+        <w:t xml:space="preserve"> Epsilon Labs [14</w:t>
       </w:r>
       <w:r>
         <w:t xml:space="preserve">] GitHub page and then has to run Eclipse from source code to use </w:t>
@@ -6514,7 +6730,7 @@
           <w:numId w:val="1"/>
         </w:numPr>
       </w:pPr>
-      <w:bookmarkStart w:id="9" w:name="_Toc46149449"/>
+      <w:bookmarkStart w:id="9" w:name="_Toc46239656"/>
       <w:r>
         <w:t xml:space="preserve">Implementing an Epsilon Driver for a </w:t>
       </w:r>
@@ -6750,7 +6966,7 @@
           <w:numId w:val="1"/>
         </w:numPr>
       </w:pPr>
-      <w:bookmarkStart w:id="10" w:name="_Toc46149450"/>
+      <w:bookmarkStart w:id="10" w:name="_Toc46239657"/>
       <w:r>
         <w:t xml:space="preserve">XMI </w:t>
       </w:r>
@@ -6777,7 +6993,7 @@
         <w:t>XMI (XML Metamodel Interchange) is an OMG (Object Management Group) standard format for interchanging MOF (Meta Object Facility) models</w:t>
       </w:r>
       <w:r>
-        <w:t xml:space="preserve"> [14</w:t>
+        <w:t xml:space="preserve"> [15</w:t>
       </w:r>
       <w:r>
         <w:t>]</w:t>
@@ -7064,27 +7280,14 @@
       <w:r>
         <w:t xml:space="preserve">Table </w:t>
       </w:r>
-      <w:r>
-        <w:fldChar w:fldCharType="begin"/>
-      </w:r>
-      <w:r>
-        <w:instrText xml:space="preserve"> SEQ Table \* ARABIC </w:instrText>
-      </w:r>
-      <w:r>
-        <w:fldChar w:fldCharType="separate"/>
-      </w:r>
-      <w:r>
-        <w:rPr>
-          <w:noProof/>
-        </w:rPr>
-        <w:t>1</w:t>
-      </w:r>
-      <w:r>
-        <w:rPr>
-          <w:noProof/>
-        </w:rPr>
-        <w:fldChar w:fldCharType="end"/>
-      </w:r>
+      <w:fldSimple w:instr=" SEQ Table \* ARABIC ">
+        <w:r>
+          <w:rPr>
+            <w:noProof/>
+          </w:rPr>
+          <w:t>1</w:t>
+        </w:r>
+      </w:fldSimple>
       <w:r>
         <w:t xml:space="preserve">: GSN Model Standard </w:t>
       </w:r>
@@ -7289,27 +7492,14 @@
       <w:r>
         <w:t xml:space="preserve">Table </w:t>
       </w:r>
-      <w:r>
-        <w:fldChar w:fldCharType="begin"/>
-      </w:r>
-      <w:r>
-        <w:instrText xml:space="preserve"> SEQ Table \* ARABIC </w:instrText>
-      </w:r>
-      <w:r>
-        <w:fldChar w:fldCharType="separate"/>
-      </w:r>
-      <w:r>
-        <w:rPr>
-          <w:noProof/>
-        </w:rPr>
-        <w:t>2</w:t>
-      </w:r>
-      <w:r>
-        <w:rPr>
-          <w:noProof/>
-        </w:rPr>
-        <w:fldChar w:fldCharType="end"/>
-      </w:r>
+      <w:fldSimple w:instr=" SEQ Table \* ARABIC ">
+        <w:r>
+          <w:rPr>
+            <w:noProof/>
+          </w:rPr>
+          <w:t>2</w:t>
+        </w:r>
+      </w:fldSimple>
       <w:r>
         <w:t xml:space="preserve">: </w:t>
       </w:r>
@@ -8004,27 +8194,14 @@
       <w:r>
         <w:t xml:space="preserve">Table </w:t>
       </w:r>
-      <w:r>
-        <w:fldChar w:fldCharType="begin"/>
-      </w:r>
-      <w:r>
-        <w:instrText xml:space="preserve"> SEQ Table \* ARABIC </w:instrText>
-      </w:r>
-      <w:r>
-        <w:fldChar w:fldCharType="separate"/>
-      </w:r>
-      <w:r>
-        <w:rPr>
-          <w:noProof/>
-        </w:rPr>
-        <w:t>3</w:t>
-      </w:r>
-      <w:r>
-        <w:rPr>
-          <w:noProof/>
-        </w:rPr>
-        <w:fldChar w:fldCharType="end"/>
-      </w:r>
+      <w:fldSimple w:instr=" SEQ Table \* ARABIC ">
+        <w:r>
+          <w:rPr>
+            <w:noProof/>
+          </w:rPr>
+          <w:t>3</w:t>
+        </w:r>
+      </w:fldSimple>
       <w:r>
         <w:t>: Astah GSN XMI document attributes</w:t>
       </w:r>
@@ -8038,7 +8215,7 @@
           <w:numId w:val="1"/>
         </w:numPr>
       </w:pPr>
-      <w:bookmarkStart w:id="11" w:name="_Toc46149451"/>
+      <w:bookmarkStart w:id="11" w:name="_Toc46239658"/>
       <w:r>
         <w:t xml:space="preserve">Using </w:t>
       </w:r>
@@ -8083,7 +8260,10 @@
         <w:t>1</w:t>
       </w:r>
       <w:r>
-        <w:t>3]</w:t>
+        <w:t>4</w:t>
+      </w:r>
+      <w:r>
+        <w:t>]</w:t>
       </w:r>
       <w:r>
         <w:t xml:space="preserve"> has a few EMC drivers for several models such as HTML, JDBC, JSON</w:t>
@@ -8336,7 +8516,7 @@
           <w:numId w:val="1"/>
         </w:numPr>
       </w:pPr>
-      <w:bookmarkStart w:id="12" w:name="_Toc46149452"/>
+      <w:bookmarkStart w:id="12" w:name="_Toc46239659"/>
       <w:r>
         <w:t xml:space="preserve">Using the Epsilon </w:t>
       </w:r>
@@ -8646,7 +8826,7 @@
           <w:szCs w:val="39"/>
         </w:rPr>
       </w:pPr>
-      <w:bookmarkStart w:id="13" w:name="_Toc46149453"/>
+      <w:bookmarkStart w:id="13" w:name="_Toc46239660"/>
       <w:r>
         <w:rPr>
           <w:sz w:val="39"/>
@@ -10158,27 +10338,14 @@
       <w:r>
         <w:t xml:space="preserve">Table </w:t>
       </w:r>
-      <w:r>
-        <w:fldChar w:fldCharType="begin"/>
-      </w:r>
-      <w:r>
-        <w:instrText xml:space="preserve"> SEQ Table \* ARABIC </w:instrText>
-      </w:r>
-      <w:r>
-        <w:fldChar w:fldCharType="separate"/>
-      </w:r>
-      <w:r>
-        <w:rPr>
-          <w:noProof/>
-        </w:rPr>
-        <w:t>4</w:t>
-      </w:r>
-      <w:r>
-        <w:rPr>
-          <w:noProof/>
-        </w:rPr>
-        <w:fldChar w:fldCharType="end"/>
-      </w:r>
+      <w:fldSimple w:instr=" SEQ Table \* ARABIC ">
+        <w:r>
+          <w:rPr>
+            <w:noProof/>
+          </w:rPr>
+          <w:t>4</w:t>
+        </w:r>
+      </w:fldSimple>
       <w:r>
         <w:t>: Example Element Tags from</w:t>
       </w:r>
@@ -10211,7 +10378,7 @@
           <w:numId w:val="1"/>
         </w:numPr>
       </w:pPr>
-      <w:bookmarkStart w:id="14" w:name="_Toc46149454"/>
+      <w:bookmarkStart w:id="14" w:name="_Toc46239661"/>
       <w:r>
         <w:lastRenderedPageBreak/>
         <w:t xml:space="preserve">Problems with Astah GSN XMI </w:t>
@@ -10622,7 +10789,7 @@
           <w:numId w:val="1"/>
         </w:numPr>
       </w:pPr>
-      <w:bookmarkStart w:id="15" w:name="_Toc46149455"/>
+      <w:bookmarkStart w:id="15" w:name="_Toc46239662"/>
       <w:r>
         <w:lastRenderedPageBreak/>
         <w:t>IMPLEMENTATION</w:t>
@@ -10796,7 +10963,7 @@
           <w:numId w:val="1"/>
         </w:numPr>
       </w:pPr>
-      <w:bookmarkStart w:id="16" w:name="_Toc46149456"/>
+      <w:bookmarkStart w:id="16" w:name="_Toc46239663"/>
       <w:r>
         <w:t>GSN Model</w:t>
       </w:r>
@@ -11153,7 +11320,7 @@
           <w:numId w:val="1"/>
         </w:numPr>
       </w:pPr>
-      <w:bookmarkStart w:id="17" w:name="_Toc46149457"/>
+      <w:bookmarkStart w:id="17" w:name="_Toc46239664"/>
       <w:r>
         <w:t xml:space="preserve">GSN </w:t>
       </w:r>
@@ -11830,7 +11997,7 @@
           <w:numId w:val="1"/>
         </w:numPr>
       </w:pPr>
-      <w:bookmarkStart w:id="18" w:name="_Toc46149458"/>
+      <w:bookmarkStart w:id="18" w:name="_Toc46239665"/>
       <w:r>
         <w:lastRenderedPageBreak/>
         <w:t xml:space="preserve">GSN </w:t>
@@ -12041,7 +12208,7 @@
           <w:numId w:val="1"/>
         </w:numPr>
       </w:pPr>
-      <w:bookmarkStart w:id="19" w:name="_Toc46149459"/>
+      <w:bookmarkStart w:id="19" w:name="_Toc46239666"/>
       <w:r>
         <w:t>GSN Property Getter</w:t>
       </w:r>
@@ -13543,7 +13710,7 @@
           <w:numId w:val="1"/>
         </w:numPr>
       </w:pPr>
-      <w:bookmarkStart w:id="20" w:name="_Toc46149460"/>
+      <w:bookmarkStart w:id="20" w:name="_Toc46239667"/>
       <w:r>
         <w:lastRenderedPageBreak/>
         <w:t>G</w:t>
@@ -14189,7 +14356,7 @@
           <w:numId w:val="1"/>
         </w:numPr>
       </w:pPr>
-      <w:bookmarkStart w:id="21" w:name="_Toc46149461"/>
+      <w:bookmarkStart w:id="21" w:name="_Toc46239668"/>
       <w:r>
         <w:lastRenderedPageBreak/>
         <w:t xml:space="preserve">TESTING &amp; </w:t>
@@ -14226,7 +14393,7 @@
           <w:numId w:val="1"/>
         </w:numPr>
       </w:pPr>
-      <w:bookmarkStart w:id="22" w:name="_Toc46149462"/>
+      <w:bookmarkStart w:id="22" w:name="_Toc46239669"/>
       <w:r>
         <w:t xml:space="preserve">How </w:t>
       </w:r>
@@ -14247,7 +14414,7 @@
           <w:numId w:val="1"/>
         </w:numPr>
       </w:pPr>
-      <w:bookmarkStart w:id="23" w:name="_Toc46149463"/>
+      <w:bookmarkStart w:id="23" w:name="_Toc46239670"/>
       <w:r>
         <w:t>Loading the Astah GSN M</w:t>
       </w:r>
@@ -14535,7 +14702,21 @@
           <w:noProof/>
           <w:lang w:eastAsia="en-CA"/>
         </w:rPr>
-        <w:t xml:space="preserve"> (Figure 1).</w:t>
+        <w:t xml:space="preserve"> (Figure </w:t>
+      </w:r>
+      <w:r>
+        <w:rPr>
+          <w:noProof/>
+          <w:lang w:eastAsia="en-CA"/>
+        </w:rPr>
+        <w:t>2</w:t>
+      </w:r>
+      <w:r>
+        <w:rPr>
+          <w:noProof/>
+          <w:lang w:eastAsia="en-CA"/>
+        </w:rPr>
+        <w:t>).</w:t>
       </w:r>
     </w:p>
     <w:p>
@@ -14550,193 +14731,10 @@
         </w:rPr>
         <w:lastRenderedPageBreak/>
         <w:drawing>
-          <wp:inline distT="0" distB="0" distL="0" distR="0" wp14:anchorId="2C79901C" wp14:editId="4E9A4AA1">
+          <wp:inline distT="0" distB="0" distL="0" distR="0" wp14:anchorId="2AF2D660" wp14:editId="4116E3C9">
             <wp:extent cx="5867400" cy="3520440"/>
             <wp:effectExtent l="0" t="0" r="0" b="3810"/>
             <wp:docPr id="1" name="Resim 1"/>
-            <wp:cNvGraphicFramePr>
-              <a:graphicFrameLocks xmlns:a="http://schemas.openxmlformats.org/drawingml/2006/main" noChangeAspect="1"/>
-            </wp:cNvGraphicFramePr>
-            <a:graphic xmlns:a="http://schemas.openxmlformats.org/drawingml/2006/main">
-              <a:graphicData uri="http://schemas.openxmlformats.org/drawingml/2006/picture">
-                <pic:pic xmlns:pic="http://schemas.openxmlformats.org/drawingml/2006/picture">
-                  <pic:nvPicPr>
-                    <pic:cNvPr id="1" name=""/>
-                    <pic:cNvPicPr/>
-                  </pic:nvPicPr>
-                  <pic:blipFill>
-                    <a:blip r:embed="rId8"/>
-                    <a:stretch>
-                      <a:fillRect/>
-                    </a:stretch>
-                  </pic:blipFill>
-                  <pic:spPr>
-                    <a:xfrm>
-                      <a:off x="0" y="0"/>
-                      <a:ext cx="5867400" cy="3520440"/>
-                    </a:xfrm>
-                    <a:prstGeom prst="rect">
-                      <a:avLst/>
-                    </a:prstGeom>
-                  </pic:spPr>
-                </pic:pic>
-              </a:graphicData>
-            </a:graphic>
-          </wp:inline>
-        </w:drawing>
-      </w:r>
-    </w:p>
-    <w:p>
-      <w:pPr>
-        <w:pStyle w:val="ResimYazs"/>
-      </w:pPr>
-      <w:r>
-        <w:t xml:space="preserve">Figure </w:t>
-      </w:r>
-      <w:r>
-        <w:fldChar w:fldCharType="begin"/>
-      </w:r>
-      <w:r>
-        <w:instrText xml:space="preserve"> SEQ Figure \* ARABIC </w:instrText>
-      </w:r>
-      <w:r>
-        <w:fldChar w:fldCharType="separate"/>
-      </w:r>
-      <w:r>
-        <w:rPr>
-          <w:noProof/>
-        </w:rPr>
-        <w:t>1</w:t>
-      </w:r>
-      <w:r>
-        <w:rPr>
-          <w:noProof/>
-        </w:rPr>
-        <w:fldChar w:fldCharType="end"/>
-      </w:r>
-      <w:r>
-        <w:t>: Loading Astah GSN model into EOL</w:t>
-      </w:r>
-    </w:p>
-    <w:p/>
-    <w:p>
-      <w:pPr>
-        <w:pStyle w:val="ListeParagraf"/>
-        <w:numPr>
-          <w:ilvl w:val="1"/>
-          <w:numId w:val="4"/>
-        </w:numPr>
-        <w:jc w:val="left"/>
-      </w:pPr>
-      <w:r>
-        <w:rPr>
-          <w:noProof/>
-          <w:lang w:eastAsia="en-CA"/>
-        </w:rPr>
-        <w:t>Give a name to your model, it is not very important if you don’t want to use multiple models in the same EOL script.</w:t>
-      </w:r>
-    </w:p>
-    <w:p>
-      <w:pPr>
-        <w:pStyle w:val="ListeParagraf"/>
-        <w:numPr>
-          <w:ilvl w:val="1"/>
-          <w:numId w:val="4"/>
-        </w:numPr>
-        <w:jc w:val="left"/>
-      </w:pPr>
-      <w:r>
-        <w:rPr>
-          <w:noProof/>
-          <w:lang w:eastAsia="en-CA"/>
-        </w:rPr>
-        <w:t xml:space="preserve">Choose your XMI file if it’s already in the workspace. If not, add your model file into </w:t>
-      </w:r>
-      <w:r>
-        <w:rPr>
-          <w:noProof/>
-          <w:lang w:eastAsia="en-CA"/>
-        </w:rPr>
-        <w:t xml:space="preserve">the </w:t>
-      </w:r>
-      <w:r>
-        <w:rPr>
-          <w:noProof/>
-          <w:lang w:eastAsia="en-CA"/>
-        </w:rPr>
-        <w:t>workspace.</w:t>
-      </w:r>
-    </w:p>
-    <w:p>
-      <w:pPr>
-        <w:pStyle w:val="ListeParagraf"/>
-        <w:numPr>
-          <w:ilvl w:val="1"/>
-          <w:numId w:val="4"/>
-        </w:numPr>
-        <w:jc w:val="left"/>
-      </w:pPr>
-      <w:r>
-        <w:rPr>
-          <w:noProof/>
-          <w:lang w:eastAsia="en-CA"/>
-        </w:rPr>
-        <w:t xml:space="preserve">If you are going to update/modify the GSN model, choose both </w:t>
-      </w:r>
-      <w:r>
-        <w:rPr>
-          <w:i/>
-          <w:noProof/>
-          <w:lang w:eastAsia="en-CA"/>
-        </w:rPr>
-        <w:t>Read on load</w:t>
-      </w:r>
-      <w:r>
-        <w:rPr>
-          <w:noProof/>
-          <w:lang w:eastAsia="en-CA"/>
-        </w:rPr>
-        <w:t xml:space="preserve"> and </w:t>
-      </w:r>
-      <w:r>
-        <w:rPr>
-          <w:i/>
-          <w:noProof/>
-          <w:lang w:eastAsia="en-CA"/>
-        </w:rPr>
-        <w:t>Store on disposal</w:t>
-      </w:r>
-      <w:r>
-        <w:rPr>
-          <w:noProof/>
-          <w:lang w:eastAsia="en-CA"/>
-        </w:rPr>
-        <w:t xml:space="preserve"> options (Figure 2).</w:t>
-      </w:r>
-    </w:p>
-    <w:p>
-      <w:pPr>
-        <w:pStyle w:val="ListeParagraf"/>
-        <w:ind w:left="1080"/>
-        <w:jc w:val="left"/>
-      </w:pPr>
-    </w:p>
-    <w:p>
-      <w:pPr>
-        <w:keepNext/>
-        <w:jc w:val="center"/>
-      </w:pPr>
-      <w:r>
-        <w:rPr>
-          <w:noProof/>
-          <w:lang w:eastAsia="en-CA"/>
-        </w:rPr>
-        <w:lastRenderedPageBreak/>
-        <w:drawing>
-          <wp:inline distT="0" distB="0" distL="0" distR="0" wp14:anchorId="102DCEC5" wp14:editId="48620B98">
-            <wp:extent cx="3669032" cy="3246120"/>
-            <wp:effectExtent l="0" t="0" r="7620" b="0"/>
-            <wp:docPr id="2" name="Resim 2"/>
             <wp:cNvGraphicFramePr>
               <a:graphicFrameLocks xmlns:a="http://schemas.openxmlformats.org/drawingml/2006/main" noChangeAspect="1"/>
             </wp:cNvGraphicFramePr>
@@ -14756,7 +14754,7 @@
                   <pic:spPr>
                     <a:xfrm>
                       <a:off x="0" y="0"/>
-                      <a:ext cx="3685529" cy="3260715"/>
+                      <a:ext cx="5867400" cy="3520440"/>
                     </a:xfrm>
                     <a:prstGeom prst="rect">
                       <a:avLst/>
@@ -14772,42 +14770,20 @@
     <w:p>
       <w:pPr>
         <w:pStyle w:val="ResimYazs"/>
-        <w:rPr>
-          <w:noProof/>
-        </w:rPr>
       </w:pPr>
       <w:r>
         <w:t xml:space="preserve">Figure </w:t>
       </w:r>
-      <w:r>
-        <w:fldChar w:fldCharType="begin"/>
-      </w:r>
-      <w:r>
-        <w:instrText xml:space="preserve"> SEQ Figure \* ARABIC </w:instrText>
-      </w:r>
-      <w:r>
-        <w:fldChar w:fldCharType="separate"/>
-      </w:r>
-      <w:r>
-        <w:rPr>
-          <w:noProof/>
-        </w:rPr>
-        <w:t>2</w:t>
-      </w:r>
-      <w:r>
-        <w:rPr>
-          <w:noProof/>
-        </w:rPr>
-        <w:fldChar w:fldCharType="end"/>
-      </w:r>
-      <w:r>
-        <w:t>: Loading model</w:t>
-      </w:r>
-      <w:r>
-        <w:rPr>
-          <w:noProof/>
-        </w:rPr>
-        <w:t xml:space="preserve"> configurations</w:t>
+      <w:fldSimple w:instr=" SEQ Figure \* ARABIC ">
+        <w:r>
+          <w:rPr>
+            <w:noProof/>
+          </w:rPr>
+          <w:t>2</w:t>
+        </w:r>
+      </w:fldSimple>
+      <w:r>
+        <w:t>: Loading Astah GSN model into EOL</w:t>
       </w:r>
     </w:p>
     <w:p/>
@@ -14825,28 +14801,55 @@
           <w:noProof/>
           <w:lang w:eastAsia="en-CA"/>
         </w:rPr>
-        <w:t xml:space="preserve">After that, you can run </w:t>
-      </w:r>
+        <w:t>Give a name to your model, it is not very important if you don’t want to use multiple models in the same EOL script.</w:t>
+      </w:r>
+    </w:p>
+    <w:p>
+      <w:pPr>
+        <w:pStyle w:val="ListeParagraf"/>
+        <w:numPr>
+          <w:ilvl w:val="1"/>
+          <w:numId w:val="4"/>
+        </w:numPr>
+        <w:jc w:val="left"/>
+      </w:pPr>
       <w:r>
         <w:rPr>
           <w:noProof/>
           <w:lang w:eastAsia="en-CA"/>
         </w:rPr>
-        <w:t xml:space="preserve">the </w:t>
+        <w:t xml:space="preserve">Choose your XMI file if it’s already in the workspace. If not, add your model file into </w:t>
       </w:r>
       <w:r>
         <w:rPr>
           <w:noProof/>
           <w:lang w:eastAsia="en-CA"/>
         </w:rPr>
-        <w:t xml:space="preserve">EOL script with </w:t>
+        <w:t xml:space="preserve">the </w:t>
       </w:r>
       <w:r>
         <w:rPr>
           <w:noProof/>
           <w:lang w:eastAsia="en-CA"/>
         </w:rPr>
-        <w:t xml:space="preserve">the </w:t>
+        <w:t>workspace.</w:t>
+      </w:r>
+    </w:p>
+    <w:p>
+      <w:pPr>
+        <w:pStyle w:val="ListeParagraf"/>
+        <w:numPr>
+          <w:ilvl w:val="1"/>
+          <w:numId w:val="4"/>
+        </w:numPr>
+        <w:jc w:val="left"/>
+      </w:pPr>
+      <w:r>
+        <w:rPr>
+          <w:noProof/>
+          <w:lang w:eastAsia="en-CA"/>
+        </w:rPr>
+        <w:t xml:space="preserve">If you are going to update/modify the GSN model, choose both </w:t>
       </w:r>
       <w:r>
         <w:rPr>
@@ -14854,18 +14857,49 @@
           <w:noProof/>
           <w:lang w:eastAsia="en-CA"/>
         </w:rPr>
-        <w:t>Run</w:t>
+        <w:t>Read on load</w:t>
       </w:r>
       <w:r>
         <w:rPr>
           <w:noProof/>
           <w:lang w:eastAsia="en-CA"/>
         </w:rPr>
-        <w:t xml:space="preserve"> button. EOL will run on your Astah GSN model (Figure 3).</w:t>
-      </w:r>
-    </w:p>
-    <w:p>
-      <w:pPr>
+        <w:t xml:space="preserve"> and </w:t>
+      </w:r>
+      <w:r>
+        <w:rPr>
+          <w:i/>
+          <w:noProof/>
+          <w:lang w:eastAsia="en-CA"/>
+        </w:rPr>
+        <w:t>Store on disposal</w:t>
+      </w:r>
+      <w:r>
+        <w:rPr>
+          <w:noProof/>
+          <w:lang w:eastAsia="en-CA"/>
+        </w:rPr>
+        <w:t xml:space="preserve"> options (Figure </w:t>
+      </w:r>
+      <w:r>
+        <w:rPr>
+          <w:noProof/>
+          <w:lang w:eastAsia="en-CA"/>
+        </w:rPr>
+        <w:t>3</w:t>
+      </w:r>
+      <w:r>
+        <w:rPr>
+          <w:noProof/>
+          <w:lang w:eastAsia="en-CA"/>
+        </w:rPr>
+        <w:t>).</w:t>
+      </w:r>
+    </w:p>
+    <w:p>
+      <w:pPr>
+        <w:pStyle w:val="ListeParagraf"/>
+        <w:ind w:left="1080"/>
         <w:jc w:val="left"/>
       </w:pPr>
     </w:p>
@@ -14879,11 +14913,12 @@
           <w:noProof/>
           <w:lang w:eastAsia="en-CA"/>
         </w:rPr>
+        <w:lastRenderedPageBreak/>
         <w:drawing>
-          <wp:inline distT="0" distB="0" distL="0" distR="0" wp14:anchorId="7463B09D" wp14:editId="2F7B748B">
-            <wp:extent cx="3853180" cy="3291840"/>
-            <wp:effectExtent l="0" t="0" r="0" b="3810"/>
-            <wp:docPr id="3" name="Resim 3"/>
+          <wp:inline distT="0" distB="0" distL="0" distR="0" wp14:anchorId="262D77BA" wp14:editId="3956EF04">
+            <wp:extent cx="3669032" cy="3246120"/>
+            <wp:effectExtent l="0" t="0" r="7620" b="0"/>
+            <wp:docPr id="2" name="Resim 2"/>
             <wp:cNvGraphicFramePr>
               <a:graphicFrameLocks xmlns:a="http://schemas.openxmlformats.org/drawingml/2006/main" noChangeAspect="1"/>
             </wp:cNvGraphicFramePr>
@@ -14903,6 +14938,154 @@
                   <pic:spPr>
                     <a:xfrm>
                       <a:off x="0" y="0"/>
+                      <a:ext cx="3685529" cy="3260715"/>
+                    </a:xfrm>
+                    <a:prstGeom prst="rect">
+                      <a:avLst/>
+                    </a:prstGeom>
+                  </pic:spPr>
+                </pic:pic>
+              </a:graphicData>
+            </a:graphic>
+          </wp:inline>
+        </w:drawing>
+      </w:r>
+    </w:p>
+    <w:p>
+      <w:pPr>
+        <w:pStyle w:val="ResimYazs"/>
+        <w:rPr>
+          <w:noProof/>
+        </w:rPr>
+      </w:pPr>
+      <w:r>
+        <w:t xml:space="preserve">Figure </w:t>
+      </w:r>
+      <w:fldSimple w:instr=" SEQ Figure \* ARABIC ">
+        <w:r>
+          <w:rPr>
+            <w:noProof/>
+          </w:rPr>
+          <w:t>3</w:t>
+        </w:r>
+      </w:fldSimple>
+      <w:r>
+        <w:t>: Loading model</w:t>
+      </w:r>
+      <w:r>
+        <w:rPr>
+          <w:noProof/>
+        </w:rPr>
+        <w:t xml:space="preserve"> configurations</w:t>
+      </w:r>
+    </w:p>
+    <w:p/>
+    <w:p>
+      <w:pPr>
+        <w:pStyle w:val="ListeParagraf"/>
+        <w:numPr>
+          <w:ilvl w:val="1"/>
+          <w:numId w:val="4"/>
+        </w:numPr>
+        <w:jc w:val="left"/>
+      </w:pPr>
+      <w:r>
+        <w:rPr>
+          <w:noProof/>
+          <w:lang w:eastAsia="en-CA"/>
+        </w:rPr>
+        <w:t xml:space="preserve">After that, you can run </w:t>
+      </w:r>
+      <w:r>
+        <w:rPr>
+          <w:noProof/>
+          <w:lang w:eastAsia="en-CA"/>
+        </w:rPr>
+        <w:t xml:space="preserve">the </w:t>
+      </w:r>
+      <w:r>
+        <w:rPr>
+          <w:noProof/>
+          <w:lang w:eastAsia="en-CA"/>
+        </w:rPr>
+        <w:t xml:space="preserve">EOL script with </w:t>
+      </w:r>
+      <w:r>
+        <w:rPr>
+          <w:noProof/>
+          <w:lang w:eastAsia="en-CA"/>
+        </w:rPr>
+        <w:t xml:space="preserve">the </w:t>
+      </w:r>
+      <w:r>
+        <w:rPr>
+          <w:i/>
+          <w:noProof/>
+          <w:lang w:eastAsia="en-CA"/>
+        </w:rPr>
+        <w:t>Run</w:t>
+      </w:r>
+      <w:r>
+        <w:rPr>
+          <w:noProof/>
+          <w:lang w:eastAsia="en-CA"/>
+        </w:rPr>
+        <w:t xml:space="preserve"> button. EOL will run o</w:t>
+      </w:r>
+      <w:r>
+        <w:rPr>
+          <w:noProof/>
+          <w:lang w:eastAsia="en-CA"/>
+        </w:rPr>
+        <w:t>n your Astah GSN model (Figure 4</w:t>
+      </w:r>
+      <w:r>
+        <w:rPr>
+          <w:noProof/>
+          <w:lang w:eastAsia="en-CA"/>
+        </w:rPr>
+        <w:t>).</w:t>
+      </w:r>
+    </w:p>
+    <w:p>
+      <w:pPr>
+        <w:jc w:val="left"/>
+      </w:pPr>
+    </w:p>
+    <w:p>
+      <w:pPr>
+        <w:keepNext/>
+        <w:jc w:val="center"/>
+      </w:pPr>
+      <w:r>
+        <w:rPr>
+          <w:noProof/>
+          <w:lang w:eastAsia="en-CA"/>
+        </w:rPr>
+        <w:drawing>
+          <wp:inline distT="0" distB="0" distL="0" distR="0" wp14:anchorId="571C3B20" wp14:editId="7115302F">
+            <wp:extent cx="3853180" cy="3291840"/>
+            <wp:effectExtent l="0" t="0" r="0" b="3810"/>
+            <wp:docPr id="3" name="Resim 3"/>
+            <wp:cNvGraphicFramePr>
+              <a:graphicFrameLocks xmlns:a="http://schemas.openxmlformats.org/drawingml/2006/main" noChangeAspect="1"/>
+            </wp:cNvGraphicFramePr>
+            <a:graphic xmlns:a="http://schemas.openxmlformats.org/drawingml/2006/main">
+              <a:graphicData uri="http://schemas.openxmlformats.org/drawingml/2006/picture">
+                <pic:pic xmlns:pic="http://schemas.openxmlformats.org/drawingml/2006/picture">
+                  <pic:nvPicPr>
+                    <pic:cNvPr id="1" name=""/>
+                    <pic:cNvPicPr/>
+                  </pic:nvPicPr>
+                  <pic:blipFill>
+                    <a:blip r:embed="rId11"/>
+                    <a:stretch>
+                      <a:fillRect/>
+                    </a:stretch>
+                  </pic:blipFill>
+                  <pic:spPr>
+                    <a:xfrm>
+                      <a:off x="0" y="0"/>
                       <a:ext cx="3917139" cy="3346481"/>
                     </a:xfrm>
                     <a:prstGeom prst="rect">
@@ -14923,27 +15106,14 @@
       <w:r>
         <w:t xml:space="preserve">Figure </w:t>
       </w:r>
-      <w:r>
-        <w:fldChar w:fldCharType="begin"/>
-      </w:r>
-      <w:r>
-        <w:instrText xml:space="preserve"> SEQ Figure \* ARABIC </w:instrText>
-      </w:r>
-      <w:r>
-        <w:fldChar w:fldCharType="separate"/>
-      </w:r>
-      <w:r>
-        <w:rPr>
-          <w:noProof/>
-        </w:rPr>
-        <w:t>3</w:t>
-      </w:r>
-      <w:r>
-        <w:rPr>
-          <w:noProof/>
-        </w:rPr>
-        <w:fldChar w:fldCharType="end"/>
-      </w:r>
+      <w:fldSimple w:instr=" SEQ Figure \* ARABIC ">
+        <w:r>
+          <w:rPr>
+            <w:noProof/>
+          </w:rPr>
+          <w:t>4</w:t>
+        </w:r>
+      </w:fldSimple>
       <w:r>
         <w:t>: Running EOL with Astah GSN model</w:t>
       </w:r>
@@ -14956,7 +15126,7 @@
           <w:numId w:val="1"/>
         </w:numPr>
       </w:pPr>
-      <w:bookmarkStart w:id="24" w:name="_Toc46149464"/>
+      <w:bookmarkStart w:id="24" w:name="_Toc46239671"/>
       <w:r>
         <w:lastRenderedPageBreak/>
         <w:t>Reading/A</w:t>
@@ -15533,27 +15703,14 @@
       <w:r>
         <w:t xml:space="preserve">Table </w:t>
       </w:r>
-      <w:r>
-        <w:fldChar w:fldCharType="begin"/>
-      </w:r>
-      <w:r>
-        <w:instrText xml:space="preserve"> SEQ Table \* ARABIC </w:instrText>
-      </w:r>
-      <w:r>
-        <w:fldChar w:fldCharType="separate"/>
-      </w:r>
-      <w:r>
-        <w:rPr>
-          <w:noProof/>
-        </w:rPr>
-        <w:t>5</w:t>
-      </w:r>
-      <w:r>
-        <w:rPr>
-          <w:noProof/>
-        </w:rPr>
-        <w:fldChar w:fldCharType="end"/>
-      </w:r>
+      <w:fldSimple w:instr=" SEQ Table \* ARABIC ">
+        <w:r>
+          <w:rPr>
+            <w:noProof/>
+          </w:rPr>
+          <w:t>5</w:t>
+        </w:r>
+      </w:fldSimple>
       <w:r>
         <w:t>: Astah GSN Driver</w:t>
       </w:r>
@@ -15943,27 +16100,14 @@
       <w:r>
         <w:t xml:space="preserve">Table </w:t>
       </w:r>
-      <w:r>
-        <w:fldChar w:fldCharType="begin"/>
-      </w:r>
-      <w:r>
-        <w:instrText xml:space="preserve"> SEQ Table \* ARABIC </w:instrText>
-      </w:r>
-      <w:r>
-        <w:fldChar w:fldCharType="separate"/>
-      </w:r>
-      <w:r>
-        <w:rPr>
-          <w:noProof/>
-        </w:rPr>
-        <w:t>6</w:t>
-      </w:r>
-      <w:r>
-        <w:rPr>
-          <w:noProof/>
-        </w:rPr>
-        <w:fldChar w:fldCharType="end"/>
-      </w:r>
+      <w:fldSimple w:instr=" SEQ Table \* ARABIC ">
+        <w:r>
+          <w:rPr>
+            <w:noProof/>
+          </w:rPr>
+          <w:t>6</w:t>
+        </w:r>
+      </w:fldSimple>
       <w:r>
         <w:t>: Astah GSN Driver Single Element Getters</w:t>
       </w:r>
@@ -16508,27 +16652,14 @@
       <w:r>
         <w:t xml:space="preserve">Table </w:t>
       </w:r>
-      <w:r>
-        <w:fldChar w:fldCharType="begin"/>
-      </w:r>
-      <w:r>
-        <w:instrText xml:space="preserve"> SEQ Table \* ARABIC </w:instrText>
-      </w:r>
-      <w:r>
-        <w:fldChar w:fldCharType="separate"/>
-      </w:r>
-      <w:r>
-        <w:rPr>
-          <w:noProof/>
-        </w:rPr>
-        <w:t>7</w:t>
-      </w:r>
-      <w:r>
-        <w:rPr>
-          <w:noProof/>
-        </w:rPr>
-        <w:fldChar w:fldCharType="end"/>
-      </w:r>
+      <w:fldSimple w:instr=" SEQ Table \* ARABIC ">
+        <w:r>
+          <w:rPr>
+            <w:noProof/>
+          </w:rPr>
+          <w:t>7</w:t>
+        </w:r>
+      </w:fldSimple>
       <w:r>
         <w:t xml:space="preserve">: Astah GSN Driver Multiple Element (List) </w:t>
       </w:r>
@@ -16598,7 +16729,7 @@
           <w:numId w:val="1"/>
         </w:numPr>
       </w:pPr>
-      <w:bookmarkStart w:id="25" w:name="_Toc46149465"/>
+      <w:bookmarkStart w:id="25" w:name="_Toc46239672"/>
       <w:r>
         <w:t xml:space="preserve">Updating GSN </w:t>
       </w:r>
@@ -17169,27 +17300,14 @@
       <w:r>
         <w:t xml:space="preserve">Table </w:t>
       </w:r>
-      <w:r>
-        <w:fldChar w:fldCharType="begin"/>
-      </w:r>
-      <w:r>
-        <w:instrText xml:space="preserve"> SEQ Table \* ARABIC </w:instrText>
-      </w:r>
-      <w:r>
-        <w:fldChar w:fldCharType="separate"/>
-      </w:r>
-      <w:r>
-        <w:rPr>
-          <w:noProof/>
-        </w:rPr>
-        <w:t>8</w:t>
-      </w:r>
-      <w:r>
-        <w:rPr>
-          <w:noProof/>
-        </w:rPr>
-        <w:fldChar w:fldCharType="end"/>
-      </w:r>
+      <w:fldSimple w:instr=" SEQ Table \* ARABIC ">
+        <w:r>
+          <w:rPr>
+            <w:noProof/>
+          </w:rPr>
+          <w:t>8</w:t>
+        </w:r>
+      </w:fldSimple>
       <w:r>
         <w:t xml:space="preserve">: </w:t>
       </w:r>
@@ -17218,7 +17336,7 @@
           <w:numId w:val="1"/>
         </w:numPr>
       </w:pPr>
-      <w:bookmarkStart w:id="26" w:name="_Toc46149466"/>
+      <w:bookmarkStart w:id="26" w:name="_Toc46239673"/>
       <w:r>
         <w:t xml:space="preserve">Creating </w:t>
       </w:r>
@@ -17469,27 +17587,14 @@
       <w:r>
         <w:t xml:space="preserve">Table </w:t>
       </w:r>
-      <w:r>
-        <w:fldChar w:fldCharType="begin"/>
-      </w:r>
-      <w:r>
-        <w:instrText xml:space="preserve"> SEQ Table \* ARABIC </w:instrText>
-      </w:r>
-      <w:r>
-        <w:fldChar w:fldCharType="separate"/>
-      </w:r>
-      <w:r>
-        <w:rPr>
-          <w:noProof/>
-        </w:rPr>
-        <w:t>9</w:t>
-      </w:r>
-      <w:r>
-        <w:rPr>
-          <w:noProof/>
-        </w:rPr>
-        <w:fldChar w:fldCharType="end"/>
-      </w:r>
+      <w:fldSimple w:instr=" SEQ Table \* ARABIC ">
+        <w:r>
+          <w:rPr>
+            <w:noProof/>
+          </w:rPr>
+          <w:t>9</w:t>
+        </w:r>
+      </w:fldSimple>
       <w:r>
         <w:t>: Astah GSN Driver Element Creator Commands</w:t>
       </w:r>
@@ -17547,7 +17652,7 @@
           <w:numId w:val="1"/>
         </w:numPr>
       </w:pPr>
-      <w:bookmarkStart w:id="27" w:name="_Toc46149467"/>
+      <w:bookmarkStart w:id="27" w:name="_Toc46239674"/>
       <w:r>
         <w:t xml:space="preserve">Deleting </w:t>
       </w:r>
@@ -17704,27 +17809,14 @@
       <w:r>
         <w:t xml:space="preserve">Table </w:t>
       </w:r>
-      <w:r>
-        <w:fldChar w:fldCharType="begin"/>
-      </w:r>
-      <w:r>
-        <w:instrText xml:space="preserve"> SEQ Table \* ARABIC </w:instrText>
-      </w:r>
-      <w:r>
-        <w:fldChar w:fldCharType="separate"/>
-      </w:r>
-      <w:r>
-        <w:rPr>
-          <w:noProof/>
-        </w:rPr>
-        <w:t>10</w:t>
-      </w:r>
-      <w:r>
-        <w:rPr>
-          <w:noProof/>
-        </w:rPr>
-        <w:fldChar w:fldCharType="end"/>
-      </w:r>
+      <w:fldSimple w:instr=" SEQ Table \* ARABIC ">
+        <w:r>
+          <w:rPr>
+            <w:noProof/>
+          </w:rPr>
+          <w:t>10</w:t>
+        </w:r>
+      </w:fldSimple>
       <w:r>
         <w:t>: Astah GSN Driver Element Delete Commands</w:t>
       </w:r>
@@ -17738,7 +17830,7 @@
           <w:numId w:val="1"/>
         </w:numPr>
       </w:pPr>
-      <w:bookmarkStart w:id="28" w:name="_Toc46149468"/>
+      <w:bookmarkStart w:id="28" w:name="_Toc46239675"/>
       <w:r>
         <w:t xml:space="preserve">Epsilon Validation Language </w:t>
       </w:r>
@@ -19136,27 +19228,14 @@
       <w:r>
         <w:t xml:space="preserve">Listing </w:t>
       </w:r>
-      <w:r>
-        <w:fldChar w:fldCharType="begin"/>
-      </w:r>
-      <w:r>
-        <w:instrText xml:space="preserve"> SEQ Listing \* ARABIC </w:instrText>
-      </w:r>
-      <w:r>
-        <w:fldChar w:fldCharType="separate"/>
-      </w:r>
-      <w:r>
-        <w:rPr>
-          <w:noProof/>
-        </w:rPr>
-        <w:t>1</w:t>
-      </w:r>
-      <w:r>
-        <w:rPr>
-          <w:noProof/>
-        </w:rPr>
-        <w:fldChar w:fldCharType="end"/>
-      </w:r>
+      <w:fldSimple w:instr=" SEQ Listing \* ARABIC ">
+        <w:r>
+          <w:rPr>
+            <w:noProof/>
+          </w:rPr>
+          <w:t>1</w:t>
+        </w:r>
+      </w:fldSimple>
       <w:r>
         <w:t>: EVL usage example</w:t>
       </w:r>
@@ -19176,7 +19255,7 @@
           <w:numId w:val="1"/>
         </w:numPr>
       </w:pPr>
-      <w:bookmarkStart w:id="29" w:name="_Toc46149469"/>
+      <w:bookmarkStart w:id="29" w:name="_Toc46239676"/>
       <w:r>
         <w:t xml:space="preserve">Epsilon Code Generation Language </w:t>
       </w:r>
@@ -19475,27 +19554,14 @@
       <w:r>
         <w:t xml:space="preserve">Listing </w:t>
       </w:r>
-      <w:r>
-        <w:fldChar w:fldCharType="begin"/>
-      </w:r>
-      <w:r>
-        <w:instrText xml:space="preserve"> SEQ Listing \* ARABIC </w:instrText>
-      </w:r>
-      <w:r>
-        <w:fldChar w:fldCharType="separate"/>
-      </w:r>
-      <w:r>
-        <w:rPr>
-          <w:noProof/>
-        </w:rPr>
-        <w:t>2</w:t>
-      </w:r>
-      <w:r>
-        <w:rPr>
-          <w:noProof/>
-        </w:rPr>
-        <w:fldChar w:fldCharType="end"/>
-      </w:r>
+      <w:fldSimple w:instr=" SEQ Listing \* ARABIC ">
+        <w:r>
+          <w:rPr>
+            <w:noProof/>
+          </w:rPr>
+          <w:t>2</w:t>
+        </w:r>
+      </w:fldSimple>
       <w:r>
         <w:t xml:space="preserve">: </w:t>
       </w:r>
@@ -19822,27 +19888,14 @@
       <w:r>
         <w:t xml:space="preserve">Listing </w:t>
       </w:r>
-      <w:r>
-        <w:fldChar w:fldCharType="begin"/>
-      </w:r>
-      <w:r>
-        <w:instrText xml:space="preserve"> SEQ Listing \* ARABIC </w:instrText>
-      </w:r>
-      <w:r>
-        <w:fldChar w:fldCharType="separate"/>
-      </w:r>
-      <w:r>
-        <w:rPr>
-          <w:noProof/>
-        </w:rPr>
-        <w:t>3</w:t>
-      </w:r>
-      <w:r>
-        <w:rPr>
-          <w:noProof/>
-        </w:rPr>
-        <w:fldChar w:fldCharType="end"/>
-      </w:r>
+      <w:fldSimple w:instr=" SEQ Listing \* ARABIC ">
+        <w:r>
+          <w:rPr>
+            <w:noProof/>
+          </w:rPr>
+          <w:t>3</w:t>
+        </w:r>
+      </w:fldSimple>
       <w:r>
         <w:t xml:space="preserve">: </w:t>
       </w:r>
@@ -19859,7 +19912,7 @@
           <w:numId w:val="1"/>
         </w:numPr>
       </w:pPr>
-      <w:bookmarkStart w:id="30" w:name="_Toc46149470"/>
+      <w:bookmarkStart w:id="30" w:name="_Toc46239677"/>
       <w:r>
         <w:t xml:space="preserve">Epsilon Transformation Language </w:t>
       </w:r>
@@ -19895,7 +19948,7 @@
           <w:numId w:val="1"/>
         </w:numPr>
       </w:pPr>
-      <w:bookmarkStart w:id="31" w:name="_Toc46149471"/>
+      <w:bookmarkStart w:id="31" w:name="_Toc46239678"/>
       <w:r>
         <w:t>GSN Model Examples</w:t>
       </w:r>
@@ -19974,7 +20027,7 @@
           <w:numId w:val="1"/>
         </w:numPr>
       </w:pPr>
-      <w:bookmarkStart w:id="32" w:name="_Toc46149472"/>
+      <w:bookmarkStart w:id="32" w:name="_Toc46239679"/>
       <w:r>
         <w:lastRenderedPageBreak/>
         <w:t>GSN Community Standard Model</w:t>
@@ -19990,7 +20043,10 @@
         <w:t>an example model from GSN Communit</w:t>
       </w:r>
       <w:r>
-        <w:t>y Standard Version 1 document [15</w:t>
+        <w:t>y Standard Ver</w:t>
+      </w:r>
+      <w:r>
+        <w:t>sion 1 document [16</w:t>
       </w:r>
       <w:r>
         <w:t>].</w:t>
@@ -19999,7 +20055,10 @@
         <w:t xml:space="preserve"> This document explains the GSN basics, how and where to use it and the model structure.</w:t>
       </w:r>
       <w:r>
-        <w:t xml:space="preserve"> Figure 4 displays the GSN Community Standard Model diagram.</w:t>
+        <w:t xml:space="preserve"> Figure 5</w:t>
+      </w:r>
+      <w:r>
+        <w:t xml:space="preserve"> displays the GSN Community Standard Model diagram.</w:t>
       </w:r>
     </w:p>
     <w:p/>
@@ -20014,7 +20073,7 @@
           <w:lang w:eastAsia="en-CA"/>
         </w:rPr>
         <w:drawing>
-          <wp:inline distT="0" distB="0" distL="0" distR="0" wp14:anchorId="2E32B590" wp14:editId="6A6C3093">
+          <wp:inline distT="0" distB="0" distL="0" distR="0" wp14:anchorId="54E67B0D" wp14:editId="290B84DB">
             <wp:extent cx="5972810" cy="3718560"/>
             <wp:effectExtent l="0" t="0" r="8890" b="0"/>
             <wp:docPr id="4" name="Resim 4"/>
@@ -20029,7 +20088,7 @@
                     <pic:cNvPicPr/>
                   </pic:nvPicPr>
                   <pic:blipFill rotWithShape="1">
-                    <a:blip r:embed="rId11">
+                    <a:blip r:embed="rId12">
                       <a:extLst>
                         <a:ext uri="{28A0092B-C50C-407E-A947-70E740481C1C}">
                           <a14:useLocalDpi xmlns:a14="http://schemas.microsoft.com/office/drawing/2010/main" val="0"/>
@@ -20071,27 +20130,14 @@
       <w:r>
         <w:t xml:space="preserve">Figure </w:t>
       </w:r>
-      <w:r>
-        <w:fldChar w:fldCharType="begin"/>
-      </w:r>
-      <w:r>
-        <w:instrText xml:space="preserve"> SEQ Figure \* ARABIC </w:instrText>
-      </w:r>
-      <w:r>
-        <w:fldChar w:fldCharType="separate"/>
-      </w:r>
-      <w:r>
-        <w:rPr>
-          <w:noProof/>
-        </w:rPr>
-        <w:t>4</w:t>
-      </w:r>
-      <w:r>
-        <w:rPr>
-          <w:noProof/>
-        </w:rPr>
-        <w:fldChar w:fldCharType="end"/>
-      </w:r>
+      <w:fldSimple w:instr=" SEQ Figure \* ARABIC ">
+        <w:r>
+          <w:rPr>
+            <w:noProof/>
+          </w:rPr>
+          <w:t>5</w:t>
+        </w:r>
+      </w:fldSimple>
       <w:r>
         <w:t>: An Example GSN Diagram from GSN Standards Document</w:t>
       </w:r>
@@ -20718,27 +20764,14 @@
       <w:r>
         <w:t xml:space="preserve">Table </w:t>
       </w:r>
-      <w:r>
-        <w:fldChar w:fldCharType="begin"/>
-      </w:r>
-      <w:r>
-        <w:instrText xml:space="preserve"> SEQ Table \* ARABIC </w:instrText>
-      </w:r>
-      <w:r>
-        <w:fldChar w:fldCharType="separate"/>
-      </w:r>
-      <w:r>
-        <w:rPr>
-          <w:noProof/>
-        </w:rPr>
-        <w:t>11</w:t>
-      </w:r>
-      <w:r>
-        <w:rPr>
-          <w:noProof/>
-        </w:rPr>
-        <w:fldChar w:fldCharType="end"/>
-      </w:r>
+      <w:fldSimple w:instr=" SEQ Table \* ARABIC ">
+        <w:r>
+          <w:rPr>
+            <w:noProof/>
+          </w:rPr>
+          <w:t>11</w:t>
+        </w:r>
+      </w:fldSimple>
       <w:r>
         <w:t xml:space="preserve">: </w:t>
       </w:r>
@@ -22537,27 +22570,14 @@
       <w:r>
         <w:t xml:space="preserve">Listing </w:t>
       </w:r>
-      <w:r>
-        <w:fldChar w:fldCharType="begin"/>
-      </w:r>
-      <w:r>
-        <w:instrText xml:space="preserve"> SEQ Listing \* ARABIC </w:instrText>
-      </w:r>
-      <w:r>
-        <w:fldChar w:fldCharType="separate"/>
-      </w:r>
-      <w:r>
-        <w:rPr>
-          <w:noProof/>
-        </w:rPr>
-        <w:t>4</w:t>
-      </w:r>
-      <w:r>
-        <w:rPr>
-          <w:noProof/>
-        </w:rPr>
-        <w:fldChar w:fldCharType="end"/>
-      </w:r>
+      <w:fldSimple w:instr=" SEQ Listing \* ARABIC ">
+        <w:r>
+          <w:rPr>
+            <w:noProof/>
+          </w:rPr>
+          <w:t>4</w:t>
+        </w:r>
+      </w:fldSimple>
       <w:r>
         <w:t xml:space="preserve">: </w:t>
       </w:r>
@@ -23675,27 +23695,14 @@
       <w:r>
         <w:t xml:space="preserve">Listing </w:t>
       </w:r>
-      <w:r>
-        <w:fldChar w:fldCharType="begin"/>
-      </w:r>
-      <w:r>
-        <w:instrText xml:space="preserve"> SEQ Listing \* ARABIC </w:instrText>
-      </w:r>
-      <w:r>
-        <w:fldChar w:fldCharType="separate"/>
-      </w:r>
-      <w:r>
-        <w:rPr>
-          <w:noProof/>
-        </w:rPr>
-        <w:t>5</w:t>
-      </w:r>
-      <w:r>
-        <w:rPr>
-          <w:noProof/>
-        </w:rPr>
-        <w:fldChar w:fldCharType="end"/>
-      </w:r>
+      <w:fldSimple w:instr=" SEQ Listing \* ARABIC ">
+        <w:r>
+          <w:rPr>
+            <w:noProof/>
+          </w:rPr>
+          <w:t>5</w:t>
+        </w:r>
+      </w:fldSimple>
       <w:r>
         <w:t xml:space="preserve">: </w:t>
       </w:r>
@@ -24114,27 +24121,14 @@
       <w:r>
         <w:t xml:space="preserve">Listing </w:t>
       </w:r>
-      <w:r>
-        <w:fldChar w:fldCharType="begin"/>
-      </w:r>
-      <w:r>
-        <w:instrText xml:space="preserve"> SEQ Listing \* ARABIC </w:instrText>
-      </w:r>
-      <w:r>
-        <w:fldChar w:fldCharType="separate"/>
-      </w:r>
-      <w:r>
-        <w:rPr>
-          <w:noProof/>
-        </w:rPr>
-        <w:t>6</w:t>
-      </w:r>
-      <w:r>
-        <w:rPr>
-          <w:noProof/>
-        </w:rPr>
-        <w:fldChar w:fldCharType="end"/>
-      </w:r>
+      <w:fldSimple w:instr=" SEQ Listing \* ARABIC ">
+        <w:r>
+          <w:rPr>
+            <w:noProof/>
+          </w:rPr>
+          <w:t>6</w:t>
+        </w:r>
+      </w:fldSimple>
       <w:r>
         <w:t xml:space="preserve">: </w:t>
       </w:r>
@@ -24617,27 +24611,14 @@
       <w:r>
         <w:t xml:space="preserve">Listing </w:t>
       </w:r>
-      <w:r>
-        <w:fldChar w:fldCharType="begin"/>
-      </w:r>
-      <w:r>
-        <w:instrText xml:space="preserve"> SEQ Listing \* ARABIC </w:instrText>
-      </w:r>
-      <w:r>
-        <w:fldChar w:fldCharType="separate"/>
-      </w:r>
-      <w:r>
-        <w:rPr>
-          <w:noProof/>
-        </w:rPr>
-        <w:t>7</w:t>
-      </w:r>
-      <w:r>
-        <w:rPr>
-          <w:noProof/>
-        </w:rPr>
-        <w:fldChar w:fldCharType="end"/>
-      </w:r>
+      <w:fldSimple w:instr=" SEQ Listing \* ARABIC ">
+        <w:r>
+          <w:rPr>
+            <w:noProof/>
+          </w:rPr>
+          <w:t>7</w:t>
+        </w:r>
+      </w:fldSimple>
       <w:r>
         <w:t xml:space="preserve">: </w:t>
       </w:r>
@@ -25655,27 +25636,14 @@
       <w:r>
         <w:t xml:space="preserve">Table </w:t>
       </w:r>
-      <w:r>
-        <w:fldChar w:fldCharType="begin"/>
-      </w:r>
-      <w:r>
-        <w:instrText xml:space="preserve"> SEQ Table \* ARABIC </w:instrText>
-      </w:r>
-      <w:r>
-        <w:fldChar w:fldCharType="separate"/>
-      </w:r>
-      <w:r>
-        <w:rPr>
-          <w:noProof/>
-        </w:rPr>
-        <w:t>12</w:t>
-      </w:r>
-      <w:r>
-        <w:rPr>
-          <w:noProof/>
-        </w:rPr>
-        <w:fldChar w:fldCharType="end"/>
-      </w:r>
+      <w:fldSimple w:instr=" SEQ Table \* ARABIC ">
+        <w:r>
+          <w:rPr>
+            <w:noProof/>
+          </w:rPr>
+          <w:t>12</w:t>
+        </w:r>
+      </w:fldSimple>
       <w:r>
         <w:t xml:space="preserve">: </w:t>
       </w:r>
@@ -25717,7 +25685,13 @@
         <w:t xml:space="preserve">a </w:t>
       </w:r>
       <w:r>
-        <w:t xml:space="preserve">Structured Content model. Figure 5 shows the two models and </w:t>
+        <w:t xml:space="preserve">Structured Content model. Figure </w:t>
+      </w:r>
+      <w:r>
+        <w:t>6</w:t>
+      </w:r>
+      <w:r>
+        <w:t xml:space="preserve"> shows the two models and </w:t>
       </w:r>
       <w:r>
         <w:t xml:space="preserve">transformed parts. All GSN model’s nodes transformed to table rows. Nodes’ </w:t>
@@ -25776,7 +25750,7 @@
           <w:lang w:eastAsia="en-CA"/>
         </w:rPr>
         <w:drawing>
-          <wp:inline distT="0" distB="0" distL="0" distR="0" wp14:anchorId="53905A62" wp14:editId="63E8396A">
+          <wp:inline distT="0" distB="0" distL="0" distR="0" wp14:anchorId="39F484F3" wp14:editId="749D2B60">
             <wp:extent cx="3984625" cy="2926080"/>
             <wp:effectExtent l="0" t="0" r="0" b="7620"/>
             <wp:docPr id="10" name="Resim 10"/>
@@ -25791,7 +25765,7 @@
                     <pic:cNvPicPr/>
                   </pic:nvPicPr>
                   <pic:blipFill>
-                    <a:blip r:embed="rId12"/>
+                    <a:blip r:embed="rId13"/>
                     <a:stretch>
                       <a:fillRect/>
                     </a:stretch>
@@ -25819,27 +25793,14 @@
       <w:r>
         <w:t xml:space="preserve">Figure </w:t>
       </w:r>
-      <w:r>
-        <w:fldChar w:fldCharType="begin"/>
-      </w:r>
-      <w:r>
-        <w:instrText xml:space="preserve"> SEQ Figure \* ARABIC </w:instrText>
-      </w:r>
-      <w:r>
-        <w:fldChar w:fldCharType="separate"/>
-      </w:r>
-      <w:r>
-        <w:rPr>
-          <w:noProof/>
-        </w:rPr>
-        <w:t>5</w:t>
-      </w:r>
-      <w:r>
-        <w:rPr>
-          <w:noProof/>
-        </w:rPr>
-        <w:fldChar w:fldCharType="end"/>
-      </w:r>
+      <w:fldSimple w:instr=" SEQ Figure \* ARABIC ">
+        <w:r>
+          <w:rPr>
+            <w:noProof/>
+          </w:rPr>
+          <w:t>6</w:t>
+        </w:r>
+      </w:fldSimple>
       <w:r>
         <w:t xml:space="preserve">: </w:t>
       </w:r>
@@ -27138,27 +27099,14 @@
       <w:r>
         <w:t xml:space="preserve">Listing </w:t>
       </w:r>
-      <w:r>
-        <w:fldChar w:fldCharType="begin"/>
-      </w:r>
-      <w:r>
-        <w:instrText xml:space="preserve"> SEQ Listing \* ARABIC </w:instrText>
-      </w:r>
-      <w:r>
-        <w:fldChar w:fldCharType="separate"/>
-      </w:r>
-      <w:r>
-        <w:rPr>
-          <w:noProof/>
-        </w:rPr>
-        <w:t>8</w:t>
-      </w:r>
-      <w:r>
-        <w:rPr>
-          <w:noProof/>
-        </w:rPr>
-        <w:fldChar w:fldCharType="end"/>
-      </w:r>
+      <w:fldSimple w:instr=" SEQ Listing \* ARABIC ">
+        <w:r>
+          <w:rPr>
+            <w:noProof/>
+          </w:rPr>
+          <w:t>8</w:t>
+        </w:r>
+      </w:fldSimple>
       <w:r>
         <w:t xml:space="preserve">: </w:t>
       </w:r>
@@ -27910,27 +27858,14 @@
       <w:r>
         <w:t xml:space="preserve">Listing </w:t>
       </w:r>
-      <w:r>
-        <w:fldChar w:fldCharType="begin"/>
-      </w:r>
-      <w:r>
-        <w:instrText xml:space="preserve"> SEQ Listing \* ARABIC </w:instrText>
-      </w:r>
-      <w:r>
-        <w:fldChar w:fldCharType="separate"/>
-      </w:r>
-      <w:r>
-        <w:rPr>
-          <w:noProof/>
-        </w:rPr>
-        <w:t>9</w:t>
-      </w:r>
-      <w:r>
-        <w:rPr>
-          <w:noProof/>
-        </w:rPr>
-        <w:fldChar w:fldCharType="end"/>
-      </w:r>
+      <w:fldSimple w:instr=" SEQ Listing \* ARABIC ">
+        <w:r>
+          <w:rPr>
+            <w:noProof/>
+          </w:rPr>
+          <w:t>9</w:t>
+        </w:r>
+      </w:fldSimple>
       <w:r>
         <w:t xml:space="preserve">: </w:t>
       </w:r>
@@ -27947,7 +27882,7 @@
           <w:numId w:val="1"/>
         </w:numPr>
       </w:pPr>
-      <w:bookmarkStart w:id="33" w:name="_Toc46149473"/>
+      <w:bookmarkStart w:id="33" w:name="_Toc46239680"/>
       <w:r>
         <w:t>Coffee Cup Safety Standards GSN M</w:t>
       </w:r>
@@ -27971,11 +27906,26 @@
         <w:t>te safety cases. GSN is one of the most popular options for safety case management.</w:t>
       </w:r>
       <w:r>
-        <w:t xml:space="preserve"> Figure 6 shows the top-level GSN diagram for coffee cup safety cases. It has 4 modules: R (Requirements), D (Design), P </w:t>
+        <w:t xml:space="preserve"> Figure 7</w:t>
+      </w:r>
+      <w:r>
+        <w:t xml:space="preserve"> shows the top-level GSN diagram for coffee cup safety cases. It has 4 modules: R (Requirements), D (Design), P </w:t>
       </w:r>
       <w:r>
         <w:lastRenderedPageBreak/>
-        <w:t>(Manufacturing) and MD (Maintenance). Figure 7 displays the R module and figure 8 shows the D module top-level diagrams.</w:t>
+        <w:t>(Manufacturing</w:t>
+      </w:r>
+      <w:r>
+        <w:t>) and MD (Maintenance). Figure 8</w:t>
+      </w:r>
+      <w:r>
+        <w:t xml:space="preserve"> displays the R module </w:t>
+      </w:r>
+      <w:r>
+        <w:t>and Figure 9</w:t>
+      </w:r>
+      <w:r>
+        <w:t xml:space="preserve"> shows the D module top-level diagrams.</w:t>
       </w:r>
     </w:p>
     <w:p/>
@@ -27990,7 +27940,7 @@
           <w:lang w:eastAsia="en-CA"/>
         </w:rPr>
         <w:drawing>
-          <wp:inline distT="0" distB="0" distL="0" distR="0" wp14:anchorId="5EEF9336" wp14:editId="27EF7A8D">
+          <wp:inline distT="0" distB="0" distL="0" distR="0" wp14:anchorId="4C95FE8E" wp14:editId="31537104">
             <wp:extent cx="5905500" cy="4937760"/>
             <wp:effectExtent l="0" t="0" r="0" b="0"/>
             <wp:docPr id="5" name="Resim 5"/>
@@ -28005,7 +27955,7 @@
                     <pic:cNvPicPr/>
                   </pic:nvPicPr>
                   <pic:blipFill rotWithShape="1">
-                    <a:blip r:embed="rId13">
+                    <a:blip r:embed="rId14">
                       <a:extLst>
                         <a:ext uri="{28A0092B-C50C-407E-A947-70E740481C1C}">
                           <a14:useLocalDpi xmlns:a14="http://schemas.microsoft.com/office/drawing/2010/main" val="0"/>
@@ -28046,27 +27996,14 @@
       <w:r>
         <w:t xml:space="preserve">Figure </w:t>
       </w:r>
-      <w:r>
-        <w:fldChar w:fldCharType="begin"/>
-      </w:r>
-      <w:r>
-        <w:instrText xml:space="preserve"> SEQ Figure \* ARABIC </w:instrText>
-      </w:r>
-      <w:r>
-        <w:fldChar w:fldCharType="separate"/>
-      </w:r>
-      <w:r>
-        <w:rPr>
-          <w:noProof/>
-        </w:rPr>
-        <w:t>6</w:t>
-      </w:r>
-      <w:r>
-        <w:rPr>
-          <w:noProof/>
-        </w:rPr>
-        <w:fldChar w:fldCharType="end"/>
-      </w:r>
+      <w:fldSimple w:instr=" SEQ Figure \* ARABIC ">
+        <w:r>
+          <w:rPr>
+            <w:noProof/>
+          </w:rPr>
+          <w:t>7</w:t>
+        </w:r>
+      </w:fldSimple>
       <w:r>
         <w:t>: An Example GSN Diagram for Coffee Cup Safety Cases</w:t>
       </w:r>
@@ -28370,27 +28307,14 @@
       <w:r>
         <w:t xml:space="preserve">Table </w:t>
       </w:r>
-      <w:r>
-        <w:fldChar w:fldCharType="begin"/>
-      </w:r>
-      <w:r>
-        <w:instrText xml:space="preserve"> SEQ Table \* ARABIC </w:instrText>
-      </w:r>
-      <w:r>
-        <w:fldChar w:fldCharType="separate"/>
-      </w:r>
-      <w:r>
-        <w:rPr>
-          <w:noProof/>
-        </w:rPr>
-        <w:t>13</w:t>
-      </w:r>
-      <w:r>
-        <w:rPr>
-          <w:noProof/>
-        </w:rPr>
-        <w:fldChar w:fldCharType="end"/>
-      </w:r>
+      <w:fldSimple w:instr=" SEQ Table \* ARABIC ">
+        <w:r>
+          <w:rPr>
+            <w:noProof/>
+          </w:rPr>
+          <w:t>13</w:t>
+        </w:r>
+      </w:fldSimple>
       <w:r>
         <w:t>: Coffee Cup Safety Case GSN Diagram EOL examples</w:t>
       </w:r>
@@ -28410,498 +28334,10 @@
           <w:lang w:eastAsia="en-CA"/>
         </w:rPr>
         <w:drawing>
-          <wp:inline distT="0" distB="0" distL="0" distR="0" wp14:anchorId="293D3756" wp14:editId="2C8095FE">
+          <wp:inline distT="0" distB="0" distL="0" distR="0" wp14:anchorId="692381B7" wp14:editId="12342C77">
             <wp:extent cx="6065520" cy="5524500"/>
             <wp:effectExtent l="0" t="0" r="0" b="0"/>
             <wp:docPr id="8" name="Resim 8"/>
-            <wp:cNvGraphicFramePr>
-              <a:graphicFrameLocks xmlns:a="http://schemas.openxmlformats.org/drawingml/2006/main" noChangeAspect="1"/>
-            </wp:cNvGraphicFramePr>
-            <a:graphic xmlns:a="http://schemas.openxmlformats.org/drawingml/2006/main">
-              <a:graphicData uri="http://schemas.openxmlformats.org/drawingml/2006/picture">
-                <pic:pic xmlns:pic="http://schemas.openxmlformats.org/drawingml/2006/picture">
-                  <pic:nvPicPr>
-                    <pic:cNvPr id="1" name=""/>
-                    <pic:cNvPicPr/>
-                  </pic:nvPicPr>
-                  <pic:blipFill>
-                    <a:blip r:embed="rId14"/>
-                    <a:stretch>
-                      <a:fillRect/>
-                    </a:stretch>
-                  </pic:blipFill>
-                  <pic:spPr>
-                    <a:xfrm>
-                      <a:off x="0" y="0"/>
-                      <a:ext cx="6065520" cy="5524500"/>
-                    </a:xfrm>
-                    <a:prstGeom prst="rect">
-                      <a:avLst/>
-                    </a:prstGeom>
-                  </pic:spPr>
-                </pic:pic>
-              </a:graphicData>
-            </a:graphic>
-          </wp:inline>
-        </w:drawing>
-      </w:r>
-    </w:p>
-    <w:p>
-      <w:pPr>
-        <w:pStyle w:val="ResimYazs"/>
-        <w:rPr>
-          <w:noProof/>
-        </w:rPr>
-      </w:pPr>
-      <w:r>
-        <w:t xml:space="preserve">Figure </w:t>
-      </w:r>
-      <w:r>
-        <w:fldChar w:fldCharType="begin"/>
-      </w:r>
-      <w:r>
-        <w:instrText xml:space="preserve"> SEQ Figure \* ARABIC </w:instrText>
-      </w:r>
-      <w:r>
-        <w:fldChar w:fldCharType="separate"/>
-      </w:r>
-      <w:r>
-        <w:rPr>
-          <w:noProof/>
-        </w:rPr>
-        <w:t>7</w:t>
-      </w:r>
-      <w:r>
-        <w:rPr>
-          <w:noProof/>
-        </w:rPr>
-        <w:fldChar w:fldCharType="end"/>
-      </w:r>
-      <w:r>
-        <w:t>: Coffe</w:t>
-      </w:r>
-      <w:r>
-        <w:rPr>
-          <w:noProof/>
-        </w:rPr>
-        <w:t>e Cup Safety Cases GSN Diagram R Module</w:t>
-      </w:r>
-    </w:p>
-    <w:p/>
-    <w:p>
-      <w:r>
-        <w:lastRenderedPageBreak/>
-        <w:t>Validation exa</w:t>
-      </w:r>
-      <w:r>
-        <w:t>mples for this GSN model given i</w:t>
-      </w:r>
-      <w:r>
-        <w:t xml:space="preserve">n </w:t>
-      </w:r>
-      <w:r>
-        <w:t>Listing</w:t>
-      </w:r>
-      <w:r>
-        <w:t xml:space="preserve"> </w:t>
-      </w:r>
-      <w:r>
-        <w:t>10</w:t>
-      </w:r>
-      <w:r>
-        <w:t xml:space="preserve">. </w:t>
-      </w:r>
-      <w:r>
-        <w:t xml:space="preserve">Validation checks </w:t>
-      </w:r>
-      <w:r>
-        <w:t xml:space="preserve">the </w:t>
-      </w:r>
-      <w:r>
-        <w:t xml:space="preserve">R </w:t>
-      </w:r>
-      <w:r>
-        <w:t xml:space="preserve">(Requirement) </w:t>
-      </w:r>
-      <w:r>
-        <w:t>module</w:t>
-      </w:r>
-      <w:r>
-        <w:t>’s justification element and it should have exactly one source link</w:t>
-      </w:r>
-      <w:r>
-        <w:t>.</w:t>
-      </w:r>
-    </w:p>
-    <w:p/>
-    <w:tbl>
-      <w:tblPr>
-        <w:tblStyle w:val="TabloKlavuzu"/>
-        <w:tblW w:w="0" w:type="auto"/>
-        <w:tblLook w:val="04A0" w:firstRow="1" w:lastRow="0" w:firstColumn="1" w:lastColumn="0" w:noHBand="0" w:noVBand="1"/>
-      </w:tblPr>
-      <w:tblGrid>
-        <w:gridCol w:w="9396"/>
-      </w:tblGrid>
-      <w:tr>
-        <w:tc>
-          <w:tcPr>
-            <w:tcW w:w="9396" w:type="dxa"/>
-            <w:shd w:val="clear" w:color="auto" w:fill="F2F2F2" w:themeFill="background1" w:themeFillShade="F2"/>
-          </w:tcPr>
-          <w:p>
-            <w:pPr>
-              <w:autoSpaceDE w:val="0"/>
-              <w:autoSpaceDN w:val="0"/>
-              <w:adjustRightInd w:val="0"/>
-              <w:jc w:val="left"/>
-              <w:rPr>
-                <w:rFonts w:ascii="Consolas" w:hAnsi="Consolas" w:cs="Consolas"/>
-                <w:szCs w:val="20"/>
-              </w:rPr>
-            </w:pPr>
-            <w:r>
-              <w:rPr>
-                <w:rFonts w:ascii="Consolas" w:hAnsi="Consolas" w:cs="Consolas"/>
-                <w:b/>
-                <w:bCs/>
-                <w:color w:val="7F0055"/>
-                <w:szCs w:val="20"/>
-              </w:rPr>
-              <w:t>context</w:t>
-            </w:r>
-            <w:r>
-              <w:rPr>
-                <w:rFonts w:ascii="Consolas" w:hAnsi="Consolas" w:cs="Consolas"/>
-                <w:color w:val="000000"/>
-                <w:szCs w:val="20"/>
-              </w:rPr>
-              <w:t xml:space="preserve"> </w:t>
-            </w:r>
-            <w:r>
-              <w:rPr>
-                <w:rFonts w:ascii="Consolas" w:hAnsi="Consolas" w:cs="Consolas"/>
-                <w:color w:val="000000"/>
-                <w:szCs w:val="20"/>
-              </w:rPr>
-              <w:t>gsn</w:t>
-            </w:r>
-            <w:r>
-              <w:rPr>
-                <w:rFonts w:ascii="Consolas" w:hAnsi="Consolas" w:cs="Consolas"/>
-                <w:color w:val="000000"/>
-                <w:szCs w:val="20"/>
-              </w:rPr>
-              <w:t xml:space="preserve"> {</w:t>
-            </w:r>
-          </w:p>
-          <w:p>
-            <w:pPr>
-              <w:autoSpaceDE w:val="0"/>
-              <w:autoSpaceDN w:val="0"/>
-              <w:adjustRightInd w:val="0"/>
-              <w:jc w:val="left"/>
-              <w:rPr>
-                <w:rFonts w:ascii="Consolas" w:hAnsi="Consolas" w:cs="Consolas"/>
-                <w:szCs w:val="20"/>
-              </w:rPr>
-            </w:pPr>
-            <w:r>
-              <w:rPr>
-                <w:rFonts w:ascii="Consolas" w:hAnsi="Consolas" w:cs="Consolas"/>
-                <w:szCs w:val="20"/>
-              </w:rPr>
-              <w:t xml:space="preserve">   </w:t>
-            </w:r>
-            <w:r>
-              <w:rPr>
-                <w:rFonts w:ascii="Consolas" w:hAnsi="Consolas" w:cs="Consolas"/>
-                <w:b/>
-                <w:bCs/>
-                <w:color w:val="7F0055"/>
-                <w:szCs w:val="20"/>
-              </w:rPr>
-              <w:t>constraint</w:t>
-            </w:r>
-            <w:r>
-              <w:rPr>
-                <w:rFonts w:ascii="Consolas" w:hAnsi="Consolas" w:cs="Consolas"/>
-                <w:color w:val="000000"/>
-                <w:szCs w:val="20"/>
-              </w:rPr>
-              <w:t xml:space="preserve"> </w:t>
-            </w:r>
-            <w:r>
-              <w:rPr>
-                <w:rFonts w:ascii="Consolas" w:hAnsi="Consolas" w:cs="Consolas"/>
-                <w:color w:val="000000"/>
-                <w:szCs w:val="20"/>
-              </w:rPr>
-              <w:t>Justification</w:t>
-            </w:r>
-            <w:r>
-              <w:rPr>
-                <w:rFonts w:ascii="Consolas" w:hAnsi="Consolas" w:cs="Consolas"/>
-                <w:color w:val="000000"/>
-                <w:szCs w:val="20"/>
-              </w:rPr>
-              <w:t>MustHave</w:t>
-            </w:r>
-            <w:r>
-              <w:rPr>
-                <w:rFonts w:ascii="Consolas" w:hAnsi="Consolas" w:cs="Consolas"/>
-                <w:color w:val="000000"/>
-                <w:szCs w:val="20"/>
-              </w:rPr>
-              <w:t>A</w:t>
-            </w:r>
-            <w:r>
-              <w:rPr>
-                <w:rFonts w:ascii="Consolas" w:hAnsi="Consolas" w:cs="Consolas"/>
-                <w:color w:val="000000"/>
-                <w:szCs w:val="20"/>
-              </w:rPr>
-              <w:t>Connection {</w:t>
-            </w:r>
-          </w:p>
-          <w:p>
-            <w:pPr>
-              <w:autoSpaceDE w:val="0"/>
-              <w:autoSpaceDN w:val="0"/>
-              <w:adjustRightInd w:val="0"/>
-              <w:jc w:val="left"/>
-              <w:rPr>
-                <w:rFonts w:ascii="Consolas" w:hAnsi="Consolas" w:cs="Consolas"/>
-                <w:szCs w:val="20"/>
-              </w:rPr>
-            </w:pPr>
-            <w:r>
-              <w:rPr>
-                <w:rFonts w:ascii="Consolas" w:hAnsi="Consolas" w:cs="Consolas"/>
-                <w:b/>
-                <w:bCs/>
-                <w:color w:val="7F0055"/>
-                <w:szCs w:val="20"/>
-              </w:rPr>
-              <w:t xml:space="preserve">      </w:t>
-            </w:r>
-            <w:r>
-              <w:rPr>
-                <w:rFonts w:ascii="Consolas" w:hAnsi="Consolas" w:cs="Consolas"/>
-                <w:b/>
-                <w:bCs/>
-                <w:color w:val="7F0055"/>
-                <w:szCs w:val="20"/>
-              </w:rPr>
-              <w:t>check</w:t>
-            </w:r>
-            <w:r>
-              <w:rPr>
-                <w:rFonts w:ascii="Consolas" w:hAnsi="Consolas" w:cs="Consolas"/>
-                <w:b/>
-                <w:bCs/>
-                <w:color w:val="7F0055"/>
-                <w:szCs w:val="20"/>
-              </w:rPr>
-              <w:t xml:space="preserve">: </w:t>
-            </w:r>
-            <w:r>
-              <w:rPr>
-                <w:rFonts w:ascii="Consolas" w:hAnsi="Consolas" w:cs="Consolas"/>
-                <w:color w:val="000000"/>
-                <w:szCs w:val="20"/>
-              </w:rPr>
-              <w:t>gsn.justificationofdecomposition.source.size() == 1</w:t>
-            </w:r>
-            <w:r>
-              <w:rPr>
-                <w:rFonts w:ascii="Consolas" w:hAnsi="Consolas" w:cs="Consolas"/>
-                <w:color w:val="000000"/>
-                <w:szCs w:val="20"/>
-              </w:rPr>
-              <w:t>;</w:t>
-            </w:r>
-          </w:p>
-          <w:p>
-            <w:pPr>
-              <w:autoSpaceDE w:val="0"/>
-              <w:autoSpaceDN w:val="0"/>
-              <w:adjustRightInd w:val="0"/>
-              <w:jc w:val="left"/>
-              <w:rPr>
-                <w:rFonts w:ascii="Consolas" w:hAnsi="Consolas" w:cs="Consolas"/>
-                <w:szCs w:val="20"/>
-              </w:rPr>
-            </w:pPr>
-            <w:r>
-              <w:rPr>
-                <w:rFonts w:ascii="Consolas" w:hAnsi="Consolas" w:cs="Consolas"/>
-                <w:b/>
-                <w:bCs/>
-                <w:color w:val="7F0055"/>
-                <w:szCs w:val="20"/>
-              </w:rPr>
-              <w:t xml:space="preserve">      </w:t>
-            </w:r>
-            <w:r>
-              <w:rPr>
-                <w:rFonts w:ascii="Consolas" w:hAnsi="Consolas" w:cs="Consolas"/>
-                <w:b/>
-                <w:bCs/>
-                <w:color w:val="7F0055"/>
-                <w:szCs w:val="20"/>
-              </w:rPr>
-              <w:t>message</w:t>
-            </w:r>
-            <w:r>
-              <w:rPr>
-                <w:rFonts w:ascii="Consolas" w:hAnsi="Consolas" w:cs="Consolas"/>
-                <w:color w:val="000000"/>
-                <w:szCs w:val="20"/>
-              </w:rPr>
-              <w:t xml:space="preserve">: </w:t>
-            </w:r>
-            <w:r>
-              <w:rPr>
-                <w:rFonts w:ascii="Consolas" w:hAnsi="Consolas" w:cs="Consolas"/>
-                <w:color w:val="2A00FF"/>
-                <w:szCs w:val="20"/>
-              </w:rPr>
-              <w:t>"</w:t>
-            </w:r>
-            <w:r>
-              <w:rPr>
-                <w:rFonts w:ascii="Consolas" w:hAnsi="Consolas" w:cs="Consolas"/>
-                <w:color w:val="2A00FF"/>
-                <w:szCs w:val="20"/>
-              </w:rPr>
-              <w:t xml:space="preserve">Justification </w:t>
-            </w:r>
-            <w:r>
-              <w:rPr>
-                <w:rFonts w:ascii="Consolas" w:hAnsi="Consolas" w:cs="Consolas"/>
-                <w:color w:val="2A00FF"/>
-                <w:szCs w:val="20"/>
-              </w:rPr>
-              <w:t xml:space="preserve">must have </w:t>
-            </w:r>
-            <w:r>
-              <w:rPr>
-                <w:rFonts w:ascii="Consolas" w:hAnsi="Consolas" w:cs="Consolas"/>
-                <w:color w:val="2A00FF"/>
-                <w:szCs w:val="20"/>
-              </w:rPr>
-              <w:t>exactly 1</w:t>
-            </w:r>
-            <w:r>
-              <w:rPr>
-                <w:rFonts w:ascii="Consolas" w:hAnsi="Consolas" w:cs="Consolas"/>
-                <w:color w:val="2A00FF"/>
-                <w:szCs w:val="20"/>
-              </w:rPr>
-              <w:t xml:space="preserve"> connection!"</w:t>
-            </w:r>
-          </w:p>
-          <w:p>
-            <w:pPr>
-              <w:autoSpaceDE w:val="0"/>
-              <w:autoSpaceDN w:val="0"/>
-              <w:adjustRightInd w:val="0"/>
-              <w:jc w:val="left"/>
-              <w:rPr>
-                <w:rFonts w:ascii="Consolas" w:hAnsi="Consolas" w:cs="Consolas"/>
-                <w:color w:val="000000"/>
-                <w:szCs w:val="20"/>
-              </w:rPr>
-            </w:pPr>
-            <w:r>
-              <w:rPr>
-                <w:rFonts w:ascii="Consolas" w:hAnsi="Consolas" w:cs="Consolas"/>
-                <w:color w:val="000000"/>
-                <w:szCs w:val="20"/>
-              </w:rPr>
-              <w:t xml:space="preserve">   </w:t>
-            </w:r>
-            <w:r>
-              <w:rPr>
-                <w:rFonts w:ascii="Consolas" w:hAnsi="Consolas" w:cs="Consolas"/>
-                <w:color w:val="000000"/>
-                <w:szCs w:val="20"/>
-              </w:rPr>
-              <w:t>}</w:t>
-            </w:r>
-          </w:p>
-          <w:p>
-            <w:pPr>
-              <w:autoSpaceDE w:val="0"/>
-              <w:autoSpaceDN w:val="0"/>
-              <w:adjustRightInd w:val="0"/>
-              <w:jc w:val="left"/>
-              <w:rPr>
-                <w:rFonts w:ascii="Consolas" w:hAnsi="Consolas" w:cs="Consolas"/>
-                <w:szCs w:val="20"/>
-              </w:rPr>
-            </w:pPr>
-            <w:r>
-              <w:rPr>
-                <w:rFonts w:ascii="Consolas" w:hAnsi="Consolas" w:cs="Consolas"/>
-                <w:color w:val="000000"/>
-                <w:szCs w:val="20"/>
-              </w:rPr>
-              <w:t>}</w:t>
-            </w:r>
-          </w:p>
-        </w:tc>
-      </w:tr>
-    </w:tbl>
-    <w:p>
-      <w:pPr>
-        <w:pStyle w:val="ResimYazs"/>
-      </w:pPr>
-      <w:r>
-        <w:t xml:space="preserve">Listing </w:t>
-      </w:r>
-      <w:r>
-        <w:fldChar w:fldCharType="begin"/>
-      </w:r>
-      <w:r>
-        <w:instrText xml:space="preserve"> SEQ Listing \* ARABIC </w:instrText>
-      </w:r>
-      <w:r>
-        <w:fldChar w:fldCharType="separate"/>
-      </w:r>
-      <w:r>
-        <w:rPr>
-          <w:noProof/>
-        </w:rPr>
-        <w:t>10</w:t>
-      </w:r>
-      <w:r>
-        <w:rPr>
-          <w:noProof/>
-        </w:rPr>
-        <w:fldChar w:fldCharType="end"/>
-      </w:r>
-      <w:r>
-        <w:t>: Coffee Cup Safety Case GSN Diagram EVL example</w:t>
-      </w:r>
-    </w:p>
-    <w:p/>
-    <w:p>
-      <w:pPr>
-        <w:keepNext/>
-        <w:jc w:val="center"/>
-      </w:pPr>
-      <w:r>
-        <w:rPr>
-          <w:noProof/>
-          <w:lang w:eastAsia="en-CA"/>
-        </w:rPr>
-        <w:drawing>
-          <wp:inline distT="0" distB="0" distL="0" distR="0" wp14:anchorId="5C06EA25" wp14:editId="1051621D">
-            <wp:extent cx="6073140" cy="4800600"/>
-            <wp:effectExtent l="0" t="0" r="3810" b="0"/>
-            <wp:docPr id="9" name="Resim 9"/>
             <wp:cNvGraphicFramePr>
               <a:graphicFrameLocks xmlns:a="http://schemas.openxmlformats.org/drawingml/2006/main" noChangeAspect="1"/>
             </wp:cNvGraphicFramePr>
@@ -28921,7 +28357,7 @@
                   <pic:spPr>
                     <a:xfrm>
                       <a:off x="0" y="0"/>
-                      <a:ext cx="6073140" cy="4800600"/>
+                      <a:ext cx="6065520" cy="5524500"/>
                     </a:xfrm>
                     <a:prstGeom prst="rect">
                       <a:avLst/>
@@ -28937,49 +28373,75 @@
     <w:p>
       <w:pPr>
         <w:pStyle w:val="ResimYazs"/>
+        <w:rPr>
+          <w:noProof/>
+        </w:rPr>
       </w:pPr>
       <w:r>
         <w:t xml:space="preserve">Figure </w:t>
       </w:r>
-      <w:r>
-        <w:fldChar w:fldCharType="begin"/>
-      </w:r>
-      <w:r>
-        <w:instrText xml:space="preserve"> SEQ Figure \* ARABIC </w:instrText>
-      </w:r>
-      <w:r>
-        <w:fldChar w:fldCharType="separate"/>
+      <w:fldSimple w:instr=" SEQ Figure \* ARABIC ">
+        <w:r>
+          <w:rPr>
+            <w:noProof/>
+          </w:rPr>
+          <w:t>8</w:t>
+        </w:r>
+      </w:fldSimple>
+      <w:r>
+        <w:t>: Coffe</w:t>
       </w:r>
       <w:r>
         <w:rPr>
           <w:noProof/>
         </w:rPr>
-        <w:t>8</w:t>
-      </w:r>
-      <w:r>
-        <w:rPr>
-          <w:noProof/>
-        </w:rPr>
-        <w:fldChar w:fldCharType="end"/>
-      </w:r>
-      <w:r>
-        <w:t>: Coffee Cup Safety Case GSN Diagram D Module</w:t>
+        <w:t>e Cup Safety Cases GSN Diagram R Module</w:t>
       </w:r>
     </w:p>
     <w:p/>
     <w:p>
       <w:r>
         <w:lastRenderedPageBreak/>
-        <w:t xml:space="preserve">LaTeX table generation EGL script for Coffee Cup Safety Cases GSN diagram is shown in </w:t>
+        <w:t>Validation exa</w:t>
+      </w:r>
+      <w:r>
+        <w:t>mples for this GSN model given i</w:t>
+      </w:r>
+      <w:r>
+        <w:t xml:space="preserve">n </w:t>
       </w:r>
       <w:r>
         <w:t>Listing</w:t>
       </w:r>
       <w:r>
-        <w:t xml:space="preserve"> 11.</w:t>
-      </w:r>
-      <w:r>
-        <w:t xml:space="preserve"> D (Design) module used for this example. It generates a table for each node element. Table’s headers contain node IDs and table cells contain node elements’ content.</w:t>
+        <w:t xml:space="preserve"> </w:t>
+      </w:r>
+      <w:r>
+        <w:t>10</w:t>
+      </w:r>
+      <w:r>
+        <w:t xml:space="preserve">. </w:t>
+      </w:r>
+      <w:r>
+        <w:t xml:space="preserve">Validation checks </w:t>
+      </w:r>
+      <w:r>
+        <w:t xml:space="preserve">the </w:t>
+      </w:r>
+      <w:r>
+        <w:t xml:space="preserve">R </w:t>
+      </w:r>
+      <w:r>
+        <w:t xml:space="preserve">(Requirement) </w:t>
+      </w:r>
+      <w:r>
+        <w:t>module</w:t>
+      </w:r>
+      <w:r>
+        <w:t>’s justification element and it should have exactly one source link</w:t>
+      </w:r>
+      <w:r>
+        <w:t>.</w:t>
       </w:r>
     </w:p>
     <w:p/>
@@ -29000,6 +28462,429 @@
           </w:tcPr>
           <w:p>
             <w:pPr>
+              <w:autoSpaceDE w:val="0"/>
+              <w:autoSpaceDN w:val="0"/>
+              <w:adjustRightInd w:val="0"/>
+              <w:jc w:val="left"/>
+              <w:rPr>
+                <w:rFonts w:ascii="Consolas" w:hAnsi="Consolas" w:cs="Consolas"/>
+                <w:szCs w:val="20"/>
+              </w:rPr>
+            </w:pPr>
+            <w:r>
+              <w:rPr>
+                <w:rFonts w:ascii="Consolas" w:hAnsi="Consolas" w:cs="Consolas"/>
+                <w:b/>
+                <w:bCs/>
+                <w:color w:val="7F0055"/>
+                <w:szCs w:val="20"/>
+              </w:rPr>
+              <w:t>context</w:t>
+            </w:r>
+            <w:r>
+              <w:rPr>
+                <w:rFonts w:ascii="Consolas" w:hAnsi="Consolas" w:cs="Consolas"/>
+                <w:color w:val="000000"/>
+                <w:szCs w:val="20"/>
+              </w:rPr>
+              <w:t xml:space="preserve"> </w:t>
+            </w:r>
+            <w:r>
+              <w:rPr>
+                <w:rFonts w:ascii="Consolas" w:hAnsi="Consolas" w:cs="Consolas"/>
+                <w:color w:val="000000"/>
+                <w:szCs w:val="20"/>
+              </w:rPr>
+              <w:t>gsn</w:t>
+            </w:r>
+            <w:r>
+              <w:rPr>
+                <w:rFonts w:ascii="Consolas" w:hAnsi="Consolas" w:cs="Consolas"/>
+                <w:color w:val="000000"/>
+                <w:szCs w:val="20"/>
+              </w:rPr>
+              <w:t xml:space="preserve"> {</w:t>
+            </w:r>
+          </w:p>
+          <w:p>
+            <w:pPr>
+              <w:autoSpaceDE w:val="0"/>
+              <w:autoSpaceDN w:val="0"/>
+              <w:adjustRightInd w:val="0"/>
+              <w:jc w:val="left"/>
+              <w:rPr>
+                <w:rFonts w:ascii="Consolas" w:hAnsi="Consolas" w:cs="Consolas"/>
+                <w:szCs w:val="20"/>
+              </w:rPr>
+            </w:pPr>
+            <w:r>
+              <w:rPr>
+                <w:rFonts w:ascii="Consolas" w:hAnsi="Consolas" w:cs="Consolas"/>
+                <w:szCs w:val="20"/>
+              </w:rPr>
+              <w:t xml:space="preserve">   </w:t>
+            </w:r>
+            <w:r>
+              <w:rPr>
+                <w:rFonts w:ascii="Consolas" w:hAnsi="Consolas" w:cs="Consolas"/>
+                <w:b/>
+                <w:bCs/>
+                <w:color w:val="7F0055"/>
+                <w:szCs w:val="20"/>
+              </w:rPr>
+              <w:t>constraint</w:t>
+            </w:r>
+            <w:r>
+              <w:rPr>
+                <w:rFonts w:ascii="Consolas" w:hAnsi="Consolas" w:cs="Consolas"/>
+                <w:color w:val="000000"/>
+                <w:szCs w:val="20"/>
+              </w:rPr>
+              <w:t xml:space="preserve"> </w:t>
+            </w:r>
+            <w:r>
+              <w:rPr>
+                <w:rFonts w:ascii="Consolas" w:hAnsi="Consolas" w:cs="Consolas"/>
+                <w:color w:val="000000"/>
+                <w:szCs w:val="20"/>
+              </w:rPr>
+              <w:t>Justification</w:t>
+            </w:r>
+            <w:r>
+              <w:rPr>
+                <w:rFonts w:ascii="Consolas" w:hAnsi="Consolas" w:cs="Consolas"/>
+                <w:color w:val="000000"/>
+                <w:szCs w:val="20"/>
+              </w:rPr>
+              <w:t>MustHave</w:t>
+            </w:r>
+            <w:r>
+              <w:rPr>
+                <w:rFonts w:ascii="Consolas" w:hAnsi="Consolas" w:cs="Consolas"/>
+                <w:color w:val="000000"/>
+                <w:szCs w:val="20"/>
+              </w:rPr>
+              <w:t>A</w:t>
+            </w:r>
+            <w:r>
+              <w:rPr>
+                <w:rFonts w:ascii="Consolas" w:hAnsi="Consolas" w:cs="Consolas"/>
+                <w:color w:val="000000"/>
+                <w:szCs w:val="20"/>
+              </w:rPr>
+              <w:t>Connection {</w:t>
+            </w:r>
+          </w:p>
+          <w:p>
+            <w:pPr>
+              <w:autoSpaceDE w:val="0"/>
+              <w:autoSpaceDN w:val="0"/>
+              <w:adjustRightInd w:val="0"/>
+              <w:jc w:val="left"/>
+              <w:rPr>
+                <w:rFonts w:ascii="Consolas" w:hAnsi="Consolas" w:cs="Consolas"/>
+                <w:szCs w:val="20"/>
+              </w:rPr>
+            </w:pPr>
+            <w:r>
+              <w:rPr>
+                <w:rFonts w:ascii="Consolas" w:hAnsi="Consolas" w:cs="Consolas"/>
+                <w:b/>
+                <w:bCs/>
+                <w:color w:val="7F0055"/>
+                <w:szCs w:val="20"/>
+              </w:rPr>
+              <w:t xml:space="preserve">      </w:t>
+            </w:r>
+            <w:r>
+              <w:rPr>
+                <w:rFonts w:ascii="Consolas" w:hAnsi="Consolas" w:cs="Consolas"/>
+                <w:b/>
+                <w:bCs/>
+                <w:color w:val="7F0055"/>
+                <w:szCs w:val="20"/>
+              </w:rPr>
+              <w:t>check</w:t>
+            </w:r>
+            <w:r>
+              <w:rPr>
+                <w:rFonts w:ascii="Consolas" w:hAnsi="Consolas" w:cs="Consolas"/>
+                <w:b/>
+                <w:bCs/>
+                <w:color w:val="7F0055"/>
+                <w:szCs w:val="20"/>
+              </w:rPr>
+              <w:t xml:space="preserve">: </w:t>
+            </w:r>
+            <w:r>
+              <w:rPr>
+                <w:rFonts w:ascii="Consolas" w:hAnsi="Consolas" w:cs="Consolas"/>
+                <w:color w:val="000000"/>
+                <w:szCs w:val="20"/>
+              </w:rPr>
+              <w:t>gsn.justificationofdecomposition.source.size() == 1</w:t>
+            </w:r>
+            <w:r>
+              <w:rPr>
+                <w:rFonts w:ascii="Consolas" w:hAnsi="Consolas" w:cs="Consolas"/>
+                <w:color w:val="000000"/>
+                <w:szCs w:val="20"/>
+              </w:rPr>
+              <w:t>;</w:t>
+            </w:r>
+          </w:p>
+          <w:p>
+            <w:pPr>
+              <w:autoSpaceDE w:val="0"/>
+              <w:autoSpaceDN w:val="0"/>
+              <w:adjustRightInd w:val="0"/>
+              <w:jc w:val="left"/>
+              <w:rPr>
+                <w:rFonts w:ascii="Consolas" w:hAnsi="Consolas" w:cs="Consolas"/>
+                <w:szCs w:val="20"/>
+              </w:rPr>
+            </w:pPr>
+            <w:r>
+              <w:rPr>
+                <w:rFonts w:ascii="Consolas" w:hAnsi="Consolas" w:cs="Consolas"/>
+                <w:b/>
+                <w:bCs/>
+                <w:color w:val="7F0055"/>
+                <w:szCs w:val="20"/>
+              </w:rPr>
+              <w:t xml:space="preserve">      </w:t>
+            </w:r>
+            <w:r>
+              <w:rPr>
+                <w:rFonts w:ascii="Consolas" w:hAnsi="Consolas" w:cs="Consolas"/>
+                <w:b/>
+                <w:bCs/>
+                <w:color w:val="7F0055"/>
+                <w:szCs w:val="20"/>
+              </w:rPr>
+              <w:t>message</w:t>
+            </w:r>
+            <w:r>
+              <w:rPr>
+                <w:rFonts w:ascii="Consolas" w:hAnsi="Consolas" w:cs="Consolas"/>
+                <w:color w:val="000000"/>
+                <w:szCs w:val="20"/>
+              </w:rPr>
+              <w:t xml:space="preserve">: </w:t>
+            </w:r>
+            <w:r>
+              <w:rPr>
+                <w:rFonts w:ascii="Consolas" w:hAnsi="Consolas" w:cs="Consolas"/>
+                <w:color w:val="2A00FF"/>
+                <w:szCs w:val="20"/>
+              </w:rPr>
+              <w:t>"</w:t>
+            </w:r>
+            <w:r>
+              <w:rPr>
+                <w:rFonts w:ascii="Consolas" w:hAnsi="Consolas" w:cs="Consolas"/>
+                <w:color w:val="2A00FF"/>
+                <w:szCs w:val="20"/>
+              </w:rPr>
+              <w:t xml:space="preserve">Justification </w:t>
+            </w:r>
+            <w:r>
+              <w:rPr>
+                <w:rFonts w:ascii="Consolas" w:hAnsi="Consolas" w:cs="Consolas"/>
+                <w:color w:val="2A00FF"/>
+                <w:szCs w:val="20"/>
+              </w:rPr>
+              <w:t xml:space="preserve">must have </w:t>
+            </w:r>
+            <w:r>
+              <w:rPr>
+                <w:rFonts w:ascii="Consolas" w:hAnsi="Consolas" w:cs="Consolas"/>
+                <w:color w:val="2A00FF"/>
+                <w:szCs w:val="20"/>
+              </w:rPr>
+              <w:t>exactly 1</w:t>
+            </w:r>
+            <w:r>
+              <w:rPr>
+                <w:rFonts w:ascii="Consolas" w:hAnsi="Consolas" w:cs="Consolas"/>
+                <w:color w:val="2A00FF"/>
+                <w:szCs w:val="20"/>
+              </w:rPr>
+              <w:t xml:space="preserve"> connection!"</w:t>
+            </w:r>
+          </w:p>
+          <w:p>
+            <w:pPr>
+              <w:autoSpaceDE w:val="0"/>
+              <w:autoSpaceDN w:val="0"/>
+              <w:adjustRightInd w:val="0"/>
+              <w:jc w:val="left"/>
+              <w:rPr>
+                <w:rFonts w:ascii="Consolas" w:hAnsi="Consolas" w:cs="Consolas"/>
+                <w:color w:val="000000"/>
+                <w:szCs w:val="20"/>
+              </w:rPr>
+            </w:pPr>
+            <w:r>
+              <w:rPr>
+                <w:rFonts w:ascii="Consolas" w:hAnsi="Consolas" w:cs="Consolas"/>
+                <w:color w:val="000000"/>
+                <w:szCs w:val="20"/>
+              </w:rPr>
+              <w:t xml:space="preserve">   </w:t>
+            </w:r>
+            <w:r>
+              <w:rPr>
+                <w:rFonts w:ascii="Consolas" w:hAnsi="Consolas" w:cs="Consolas"/>
+                <w:color w:val="000000"/>
+                <w:szCs w:val="20"/>
+              </w:rPr>
+              <w:t>}</w:t>
+            </w:r>
+          </w:p>
+          <w:p>
+            <w:pPr>
+              <w:autoSpaceDE w:val="0"/>
+              <w:autoSpaceDN w:val="0"/>
+              <w:adjustRightInd w:val="0"/>
+              <w:jc w:val="left"/>
+              <w:rPr>
+                <w:rFonts w:ascii="Consolas" w:hAnsi="Consolas" w:cs="Consolas"/>
+                <w:szCs w:val="20"/>
+              </w:rPr>
+            </w:pPr>
+            <w:r>
+              <w:rPr>
+                <w:rFonts w:ascii="Consolas" w:hAnsi="Consolas" w:cs="Consolas"/>
+                <w:color w:val="000000"/>
+                <w:szCs w:val="20"/>
+              </w:rPr>
+              <w:t>}</w:t>
+            </w:r>
+          </w:p>
+        </w:tc>
+      </w:tr>
+    </w:tbl>
+    <w:p>
+      <w:pPr>
+        <w:pStyle w:val="ResimYazs"/>
+      </w:pPr>
+      <w:r>
+        <w:t xml:space="preserve">Listing </w:t>
+      </w:r>
+      <w:fldSimple w:instr=" SEQ Listing \* ARABIC ">
+        <w:r>
+          <w:rPr>
+            <w:noProof/>
+          </w:rPr>
+          <w:t>10</w:t>
+        </w:r>
+      </w:fldSimple>
+      <w:r>
+        <w:t>: Coffee Cup Safety Case GSN Diagram EVL example</w:t>
+      </w:r>
+    </w:p>
+    <w:p/>
+    <w:p>
+      <w:pPr>
+        <w:keepNext/>
+        <w:jc w:val="center"/>
+      </w:pPr>
+      <w:r>
+        <w:rPr>
+          <w:noProof/>
+          <w:lang w:eastAsia="en-CA"/>
+        </w:rPr>
+        <w:drawing>
+          <wp:inline distT="0" distB="0" distL="0" distR="0" wp14:anchorId="769A82AE" wp14:editId="209448EB">
+            <wp:extent cx="6073140" cy="4800600"/>
+            <wp:effectExtent l="0" t="0" r="3810" b="0"/>
+            <wp:docPr id="9" name="Resim 9"/>
+            <wp:cNvGraphicFramePr>
+              <a:graphicFrameLocks xmlns:a="http://schemas.openxmlformats.org/drawingml/2006/main" noChangeAspect="1"/>
+            </wp:cNvGraphicFramePr>
+            <a:graphic xmlns:a="http://schemas.openxmlformats.org/drawingml/2006/main">
+              <a:graphicData uri="http://schemas.openxmlformats.org/drawingml/2006/picture">
+                <pic:pic xmlns:pic="http://schemas.openxmlformats.org/drawingml/2006/picture">
+                  <pic:nvPicPr>
+                    <pic:cNvPr id="1" name=""/>
+                    <pic:cNvPicPr/>
+                  </pic:nvPicPr>
+                  <pic:blipFill>
+                    <a:blip r:embed="rId16"/>
+                    <a:stretch>
+                      <a:fillRect/>
+                    </a:stretch>
+                  </pic:blipFill>
+                  <pic:spPr>
+                    <a:xfrm>
+                      <a:off x="0" y="0"/>
+                      <a:ext cx="6073140" cy="4800600"/>
+                    </a:xfrm>
+                    <a:prstGeom prst="rect">
+                      <a:avLst/>
+                    </a:prstGeom>
+                  </pic:spPr>
+                </pic:pic>
+              </a:graphicData>
+            </a:graphic>
+          </wp:inline>
+        </w:drawing>
+      </w:r>
+    </w:p>
+    <w:p>
+      <w:pPr>
+        <w:pStyle w:val="ResimYazs"/>
+      </w:pPr>
+      <w:r>
+        <w:t xml:space="preserve">Figure </w:t>
+      </w:r>
+      <w:fldSimple w:instr=" SEQ Figure \* ARABIC ">
+        <w:r>
+          <w:rPr>
+            <w:noProof/>
+          </w:rPr>
+          <w:t>9</w:t>
+        </w:r>
+      </w:fldSimple>
+      <w:r>
+        <w:t>: Coffee Cup Safety Case GSN Diagram D Module</w:t>
+      </w:r>
+    </w:p>
+    <w:p/>
+    <w:p>
+      <w:r>
+        <w:lastRenderedPageBreak/>
+        <w:t xml:space="preserve">LaTeX table generation EGL script for Coffee Cup Safety Cases GSN diagram is shown in </w:t>
+      </w:r>
+      <w:r>
+        <w:t>Listing</w:t>
+      </w:r>
+      <w:r>
+        <w:t xml:space="preserve"> 11.</w:t>
+      </w:r>
+      <w:r>
+        <w:t xml:space="preserve"> D (Design) module used for this example. It generates a table for each node element. Table’s headers contain node IDs and table cells contain node elements’ content.</w:t>
+      </w:r>
+    </w:p>
+    <w:p/>
+    <w:tbl>
+      <w:tblPr>
+        <w:tblStyle w:val="TabloKlavuzu"/>
+        <w:tblW w:w="0" w:type="auto"/>
+        <w:tblLook w:val="04A0" w:firstRow="1" w:lastRow="0" w:firstColumn="1" w:lastColumn="0" w:noHBand="0" w:noVBand="1"/>
+      </w:tblPr>
+      <w:tblGrid>
+        <w:gridCol w:w="9396"/>
+      </w:tblGrid>
+      <w:tr>
+        <w:tc>
+          <w:tcPr>
+            <w:tcW w:w="9396" w:type="dxa"/>
+            <w:shd w:val="clear" w:color="auto" w:fill="F2F2F2" w:themeFill="background1" w:themeFillShade="F2"/>
+          </w:tcPr>
+          <w:p>
+            <w:pPr>
               <w:pStyle w:val="HTMLncedenBiimlendirilmi"/>
               <w:rPr>
                 <w:rStyle w:val="HTMLKodu"/>
@@ -29237,27 +29122,14 @@
       <w:r>
         <w:t xml:space="preserve">Listing </w:t>
       </w:r>
-      <w:r>
-        <w:fldChar w:fldCharType="begin"/>
-      </w:r>
-      <w:r>
-        <w:instrText xml:space="preserve"> SEQ Listing \* ARABIC </w:instrText>
-      </w:r>
-      <w:r>
-        <w:fldChar w:fldCharType="separate"/>
-      </w:r>
-      <w:r>
-        <w:rPr>
-          <w:noProof/>
-        </w:rPr>
-        <w:t>11</w:t>
-      </w:r>
-      <w:r>
-        <w:rPr>
-          <w:noProof/>
-        </w:rPr>
-        <w:fldChar w:fldCharType="end"/>
-      </w:r>
+      <w:fldSimple w:instr=" SEQ Listing \* ARABIC ">
+        <w:r>
+          <w:rPr>
+            <w:noProof/>
+          </w:rPr>
+          <w:t>11</w:t>
+        </w:r>
+      </w:fldSimple>
       <w:r>
         <w:t>: Coffee Cup Safety Case GSN Diagram EGL example</w:t>
       </w:r>
@@ -29273,7 +29145,7 @@
           <w:numId w:val="1"/>
         </w:numPr>
       </w:pPr>
-      <w:bookmarkStart w:id="34" w:name="_Toc46149474"/>
+      <w:bookmarkStart w:id="34" w:name="_Toc46239681"/>
       <w:r>
         <w:lastRenderedPageBreak/>
         <w:t>CONCLUSION</w:t>
@@ -29304,7 +29176,7 @@
           <w:numId w:val="1"/>
         </w:numPr>
       </w:pPr>
-      <w:bookmarkStart w:id="35" w:name="_Toc46149475"/>
+      <w:bookmarkStart w:id="35" w:name="_Toc46239682"/>
       <w:r>
         <w:t>Future Work</w:t>
       </w:r>
@@ -29380,7 +29252,7 @@
           <w:numId w:val="22"/>
         </w:numPr>
       </w:pPr>
-      <w:bookmarkStart w:id="36" w:name="_Toc46149476"/>
+      <w:bookmarkStart w:id="36" w:name="_Toc46239683"/>
       <w:r>
         <w:lastRenderedPageBreak/>
         <w:t>REFERENCES</w:t>
@@ -29510,7 +29382,7 @@
       <w:r>
         <w:t xml:space="preserve"> Systems Theoretic Process Analysis (STPA). [Online]. Available: </w:t>
       </w:r>
-      <w:hyperlink r:id="rId16" w:history="1">
+      <w:hyperlink r:id="rId17" w:history="1">
         <w:r>
           <w:rPr>
             <w:rStyle w:val="Kpr"/>
@@ -29723,7 +29595,7 @@
         </w:rPr>
         <w:t xml:space="preserve"> Available: </w:t>
       </w:r>
-      <w:hyperlink r:id="rId17" w:history="1">
+      <w:hyperlink r:id="rId18" w:history="1">
         <w:r>
           <w:rPr>
             <w:rStyle w:val="Kpr"/>
@@ -29845,6 +29717,102 @@
         </w:rPr>
       </w:pPr>
       <w:r>
+        <w:t xml:space="preserve">T. </w:t>
+      </w:r>
+      <w:r>
+        <w:t xml:space="preserve">Ishimatsu, </w:t>
+      </w:r>
+      <w:r>
+        <w:t xml:space="preserve">N. G. </w:t>
+      </w:r>
+      <w:r>
+        <w:t>Leveson,</w:t>
+      </w:r>
+      <w:r>
+        <w:t xml:space="preserve"> J.</w:t>
+      </w:r>
+      <w:r>
+        <w:t xml:space="preserve"> Thomas, </w:t>
+      </w:r>
+      <w:r>
+        <w:t xml:space="preserve">M. </w:t>
+      </w:r>
+      <w:r>
+        <w:t>Katahira,</w:t>
+      </w:r>
+      <w:r>
+        <w:t xml:space="preserve"> Y.</w:t>
+      </w:r>
+      <w:r>
+        <w:t xml:space="preserve"> Miyamoto, and </w:t>
+      </w:r>
+      <w:r>
+        <w:t xml:space="preserve">H. </w:t>
+      </w:r>
+      <w:r>
+        <w:t>Nakao</w:t>
+      </w:r>
+      <w:r>
+        <w:t>,</w:t>
+      </w:r>
+      <w:r>
+        <w:t xml:space="preserve"> </w:t>
+      </w:r>
+      <w:r>
+        <w:t>“</w:t>
+      </w:r>
+      <w:r>
+        <w:t>Modeling and Hazard Analysis Using STPA</w:t>
+      </w:r>
+      <w:r>
+        <w:t>”,</w:t>
+      </w:r>
+      <w:r>
+        <w:t xml:space="preserve"> </w:t>
+      </w:r>
+      <w:r>
+        <w:t>i</w:t>
+      </w:r>
+      <w:r>
+        <w:t xml:space="preserve">n </w:t>
+      </w:r>
+      <w:r>
+        <w:rPr>
+          <w:i/>
+        </w:rPr>
+        <w:t>International Association for the Advancement of Space Safety</w:t>
+      </w:r>
+      <w:r>
+        <w:t xml:space="preserve">, </w:t>
+      </w:r>
+      <w:r>
+        <w:t>AL</w:t>
+      </w:r>
+      <w:r>
+        <w:t>, USA</w:t>
+      </w:r>
+      <w:r>
+        <w:t xml:space="preserve">, May 19-21, </w:t>
+      </w:r>
+      <w:r>
+        <w:t>2010.</w:t>
+      </w:r>
+    </w:p>
+    <w:p>
+      <w:pPr>
+        <w:pStyle w:val="ListeParagraf"/>
+        <w:numPr>
+          <w:ilvl w:val="0"/>
+          <w:numId w:val="2"/>
+        </w:numPr>
+        <w:jc w:val="left"/>
+        <w:rPr>
+          <w:rStyle w:val="Kpr"/>
+          <w:color w:val="auto"/>
+          <w:u w:val="none"/>
+        </w:rPr>
+      </w:pPr>
+      <w:r>
         <w:rPr>
           <w:rStyle w:val="Kpr"/>
           <w:color w:val="auto"/>
@@ -30313,7 +30281,7 @@
       <w:r>
         <w:t xml:space="preserve">]. Available: </w:t>
       </w:r>
-      <w:hyperlink r:id="rId18" w:history="1">
+      <w:hyperlink r:id="rId19" w:history="1">
         <w:r>
           <w:rPr>
             <w:rStyle w:val="Kpr"/>
@@ -30371,7 +30339,7 @@
       <w:r>
         <w:t xml:space="preserve">Available: </w:t>
       </w:r>
-      <w:hyperlink r:id="rId19" w:history="1">
+      <w:hyperlink r:id="rId20" w:history="1">
         <w:r>
           <w:rPr>
             <w:rStyle w:val="Kpr"/>
@@ -30574,7 +30542,7 @@
       <w:r>
         <w:t xml:space="preserve">: </w:t>
       </w:r>
-      <w:hyperlink r:id="rId20" w:history="1">
+      <w:hyperlink r:id="rId21" w:history="1">
         <w:r>
           <w:rPr>
             <w:rStyle w:val="Kpr"/>
@@ -30623,6 +30591,7 @@
         </w:rPr>
       </w:pPr>
       <w:r>
+        <w:lastRenderedPageBreak/>
         <w:t>Object Management Group (</w:t>
       </w:r>
       <w:r>
@@ -30646,7 +30615,7 @@
       <w:r>
         <w:t xml:space="preserve">, 2020. [Online]. Available: </w:t>
       </w:r>
-      <w:hyperlink r:id="rId21" w:history="1">
+      <w:hyperlink r:id="rId22" w:history="1">
         <w:r>
           <w:rPr>
             <w:rStyle w:val="Kpr"/>
@@ -30689,7 +30658,6 @@
         <w:jc w:val="left"/>
       </w:pPr>
       <w:r>
-        <w:lastRenderedPageBreak/>
         <w:t>The GSN Working Group Online, “</w:t>
       </w:r>
       <w:r>
@@ -30707,7 +30675,7 @@
       <w:r>
         <w:t xml:space="preserve">able: </w:t>
       </w:r>
-      <w:hyperlink r:id="rId22" w:history="1">
+      <w:hyperlink r:id="rId23" w:history="1">
         <w:r>
           <w:rPr>
             <w:rStyle w:val="Kpr"/>
@@ -34643,7 +34611,7 @@
 </file>
 
 <file path=customXml/itemProps1.xml><?xml version="1.0" encoding="utf-8"?>
-<ds:datastoreItem xmlns:ds="http://schemas.openxmlformats.org/officeDocument/2006/customXml" ds:itemID="{2D5EFA0B-5A96-46BF-BB8C-E9A8AB2AB5C5}">
+<ds:datastoreItem xmlns:ds="http://schemas.openxmlformats.org/officeDocument/2006/customXml" ds:itemID="{94AAAC40-3D72-4514-8A42-5C75DE452B94}">
   <ds:schemaRefs>
     <ds:schemaRef ds:uri="http://schemas.openxmlformats.org/officeDocument/2006/bibliography"/>
   </ds:schemaRefs>

</xml_diff>

<commit_message>
Report - Final fixes
</commit_message>
<xml_diff>
--- a/Project Report/BaranKaya_ProjectReport.docx
+++ b/Project Report/BaranKaya_ProjectReport.docx
@@ -5181,7 +5181,7 @@
           <w:lang w:eastAsia="en-CA"/>
         </w:rPr>
         <w:drawing>
-          <wp:inline distT="0" distB="0" distL="0" distR="0" wp14:anchorId="1CDF8482" wp14:editId="45EB307D">
+          <wp:inline distT="0" distB="0" distL="0" distR="0" wp14:anchorId="16BFA08E" wp14:editId="507F179D">
             <wp:extent cx="3832860" cy="3987476"/>
             <wp:effectExtent l="0" t="0" r="0" b="0"/>
             <wp:docPr id="6" name="Resim 6"/>
@@ -5227,27 +5227,14 @@
       <w:r>
         <w:t xml:space="preserve">Figure </w:t>
       </w:r>
-      <w:r>
-        <w:fldChar w:fldCharType="begin"/>
-      </w:r>
-      <w:r>
-        <w:instrText xml:space="preserve"> SEQ Figure \* ARABIC </w:instrText>
-      </w:r>
-      <w:r>
-        <w:fldChar w:fldCharType="separate"/>
-      </w:r>
-      <w:r>
-        <w:rPr>
-          <w:noProof/>
-        </w:rPr>
-        <w:t>1</w:t>
-      </w:r>
-      <w:r>
-        <w:rPr>
-          <w:noProof/>
-        </w:rPr>
-        <w:fldChar w:fldCharType="end"/>
-      </w:r>
+      <w:fldSimple w:instr=" SEQ Figure \* ARABIC ">
+        <w:r>
+          <w:rPr>
+            <w:noProof/>
+          </w:rPr>
+          <w:t>1</w:t>
+        </w:r>
+      </w:fldSimple>
       <w:r>
         <w:t>: GSN Diagram</w:t>
       </w:r>
@@ -6971,27 +6958,14 @@
       <w:r>
         <w:t xml:space="preserve">Table </w:t>
       </w:r>
-      <w:r>
-        <w:fldChar w:fldCharType="begin"/>
-      </w:r>
-      <w:r>
-        <w:instrText xml:space="preserve"> SEQ Table \* ARABIC </w:instrText>
-      </w:r>
-      <w:r>
-        <w:fldChar w:fldCharType="separate"/>
-      </w:r>
-      <w:r>
-        <w:rPr>
-          <w:noProof/>
-        </w:rPr>
-        <w:t>1</w:t>
-      </w:r>
-      <w:r>
-        <w:rPr>
-          <w:noProof/>
-        </w:rPr>
-        <w:fldChar w:fldCharType="end"/>
-      </w:r>
+      <w:fldSimple w:instr=" SEQ Table \* ARABIC ">
+        <w:r>
+          <w:rPr>
+            <w:noProof/>
+          </w:rPr>
+          <w:t>1</w:t>
+        </w:r>
+      </w:fldSimple>
       <w:r>
         <w:t xml:space="preserve">: GSN Model Standard </w:t>
       </w:r>
@@ -7196,27 +7170,14 @@
       <w:r>
         <w:t xml:space="preserve">Table </w:t>
       </w:r>
-      <w:r>
-        <w:fldChar w:fldCharType="begin"/>
-      </w:r>
-      <w:r>
-        <w:instrText xml:space="preserve"> SEQ Table \* ARABIC </w:instrText>
-      </w:r>
-      <w:r>
-        <w:fldChar w:fldCharType="separate"/>
-      </w:r>
-      <w:r>
-        <w:rPr>
-          <w:noProof/>
-        </w:rPr>
-        <w:t>2</w:t>
-      </w:r>
-      <w:r>
-        <w:rPr>
-          <w:noProof/>
-        </w:rPr>
-        <w:fldChar w:fldCharType="end"/>
-      </w:r>
+      <w:fldSimple w:instr=" SEQ Table \* ARABIC ">
+        <w:r>
+          <w:rPr>
+            <w:noProof/>
+          </w:rPr>
+          <w:t>2</w:t>
+        </w:r>
+      </w:fldSimple>
       <w:r>
         <w:t xml:space="preserve">: </w:t>
       </w:r>
@@ -7896,27 +7857,14 @@
       <w:r>
         <w:t xml:space="preserve">Table </w:t>
       </w:r>
-      <w:r>
-        <w:fldChar w:fldCharType="begin"/>
-      </w:r>
-      <w:r>
-        <w:instrText xml:space="preserve"> SEQ Table \* ARABIC </w:instrText>
-      </w:r>
-      <w:r>
-        <w:fldChar w:fldCharType="separate"/>
-      </w:r>
-      <w:r>
-        <w:rPr>
-          <w:noProof/>
-        </w:rPr>
-        <w:t>3</w:t>
-      </w:r>
-      <w:r>
-        <w:rPr>
-          <w:noProof/>
-        </w:rPr>
-        <w:fldChar w:fldCharType="end"/>
-      </w:r>
+      <w:fldSimple w:instr=" SEQ Table \* ARABIC ">
+        <w:r>
+          <w:rPr>
+            <w:noProof/>
+          </w:rPr>
+          <w:t>3</w:t>
+        </w:r>
+      </w:fldSimple>
       <w:r>
         <w:t>: Astah GSN XMI document attributes</w:t>
       </w:r>
@@ -9954,27 +9902,14 @@
       <w:r>
         <w:t xml:space="preserve">Table </w:t>
       </w:r>
-      <w:r>
-        <w:fldChar w:fldCharType="begin"/>
-      </w:r>
-      <w:r>
-        <w:instrText xml:space="preserve"> SEQ Table \* ARABIC </w:instrText>
-      </w:r>
-      <w:r>
-        <w:fldChar w:fldCharType="separate"/>
-      </w:r>
-      <w:r>
-        <w:rPr>
-          <w:noProof/>
-        </w:rPr>
-        <w:t>4</w:t>
-      </w:r>
-      <w:r>
-        <w:rPr>
-          <w:noProof/>
-        </w:rPr>
-        <w:fldChar w:fldCharType="end"/>
-      </w:r>
+      <w:fldSimple w:instr=" SEQ Table \* ARABIC ">
+        <w:r>
+          <w:rPr>
+            <w:noProof/>
+          </w:rPr>
+          <w:t>4</w:t>
+        </w:r>
+      </w:fldSimple>
       <w:r>
         <w:t>: Example Element Tags from</w:t>
       </w:r>
@@ -13974,27 +13909,14 @@
       <w:r>
         <w:t xml:space="preserve">Figure </w:t>
       </w:r>
-      <w:r>
-        <w:fldChar w:fldCharType="begin"/>
-      </w:r>
-      <w:r>
-        <w:instrText xml:space="preserve"> SEQ Figure \* ARABIC </w:instrText>
-      </w:r>
-      <w:r>
-        <w:fldChar w:fldCharType="separate"/>
-      </w:r>
-      <w:r>
-        <w:rPr>
-          <w:noProof/>
-        </w:rPr>
-        <w:t>2</w:t>
-      </w:r>
-      <w:r>
-        <w:rPr>
-          <w:noProof/>
-        </w:rPr>
-        <w:fldChar w:fldCharType="end"/>
-      </w:r>
+      <w:fldSimple w:instr=" SEQ Figure \* ARABIC ">
+        <w:r>
+          <w:rPr>
+            <w:noProof/>
+          </w:rPr>
+          <w:t>2</w:t>
+        </w:r>
+      </w:fldSimple>
       <w:r>
         <w:t>: Loading Astah GSN model into EOL</w:t>
       </w:r>
@@ -14188,27 +14110,14 @@
       <w:r>
         <w:t xml:space="preserve">Figure </w:t>
       </w:r>
-      <w:r>
-        <w:fldChar w:fldCharType="begin"/>
-      </w:r>
-      <w:r>
-        <w:instrText xml:space="preserve"> SEQ Figure \* ARABIC </w:instrText>
-      </w:r>
-      <w:r>
-        <w:fldChar w:fldCharType="separate"/>
-      </w:r>
-      <w:r>
-        <w:rPr>
-          <w:noProof/>
-        </w:rPr>
-        <w:t>3</w:t>
-      </w:r>
-      <w:r>
-        <w:rPr>
-          <w:noProof/>
-        </w:rPr>
-        <w:fldChar w:fldCharType="end"/>
-      </w:r>
+      <w:fldSimple w:instr=" SEQ Figure \* ARABIC ">
+        <w:r>
+          <w:rPr>
+            <w:noProof/>
+          </w:rPr>
+          <w:t>3</w:t>
+        </w:r>
+      </w:fldSimple>
       <w:r>
         <w:t>: Loading model</w:t>
       </w:r>
@@ -14346,27 +14255,14 @@
       <w:r>
         <w:t xml:space="preserve">Figure </w:t>
       </w:r>
-      <w:r>
-        <w:fldChar w:fldCharType="begin"/>
-      </w:r>
-      <w:r>
-        <w:instrText xml:space="preserve"> SEQ Figure \* ARABIC </w:instrText>
-      </w:r>
-      <w:r>
-        <w:fldChar w:fldCharType="separate"/>
-      </w:r>
-      <w:r>
-        <w:rPr>
-          <w:noProof/>
-        </w:rPr>
-        <w:t>4</w:t>
-      </w:r>
-      <w:r>
-        <w:rPr>
-          <w:noProof/>
-        </w:rPr>
-        <w:fldChar w:fldCharType="end"/>
-      </w:r>
+      <w:fldSimple w:instr=" SEQ Figure \* ARABIC ">
+        <w:r>
+          <w:rPr>
+            <w:noProof/>
+          </w:rPr>
+          <w:t>4</w:t>
+        </w:r>
+      </w:fldSimple>
       <w:r>
         <w:t>: Running EOL with Astah GSN model</w:t>
       </w:r>
@@ -14965,27 +14861,14 @@
       <w:r>
         <w:t xml:space="preserve">Table </w:t>
       </w:r>
-      <w:r>
-        <w:fldChar w:fldCharType="begin"/>
-      </w:r>
-      <w:r>
-        <w:instrText xml:space="preserve"> SEQ Table \* ARABIC </w:instrText>
-      </w:r>
-      <w:r>
-        <w:fldChar w:fldCharType="separate"/>
-      </w:r>
-      <w:r>
-        <w:rPr>
-          <w:noProof/>
-        </w:rPr>
-        <w:t>5</w:t>
-      </w:r>
-      <w:r>
-        <w:rPr>
-          <w:noProof/>
-        </w:rPr>
-        <w:fldChar w:fldCharType="end"/>
-      </w:r>
+      <w:fldSimple w:instr=" SEQ Table \* ARABIC ">
+        <w:r>
+          <w:rPr>
+            <w:noProof/>
+          </w:rPr>
+          <w:t>5</w:t>
+        </w:r>
+      </w:fldSimple>
       <w:r>
         <w:t>: Astah GSN Driver</w:t>
       </w:r>
@@ -15375,27 +15258,14 @@
       <w:r>
         <w:t xml:space="preserve">Table </w:t>
       </w:r>
-      <w:r>
-        <w:fldChar w:fldCharType="begin"/>
-      </w:r>
-      <w:r>
-        <w:instrText xml:space="preserve"> SEQ Table \* ARABIC </w:instrText>
-      </w:r>
-      <w:r>
-        <w:fldChar w:fldCharType="separate"/>
-      </w:r>
-      <w:r>
-        <w:rPr>
-          <w:noProof/>
-        </w:rPr>
-        <w:t>6</w:t>
-      </w:r>
-      <w:r>
-        <w:rPr>
-          <w:noProof/>
-        </w:rPr>
-        <w:fldChar w:fldCharType="end"/>
-      </w:r>
+      <w:fldSimple w:instr=" SEQ Table \* ARABIC ">
+        <w:r>
+          <w:rPr>
+            <w:noProof/>
+          </w:rPr>
+          <w:t>6</w:t>
+        </w:r>
+      </w:fldSimple>
       <w:r>
         <w:t>: Astah GSN Driver Single Element Getters</w:t>
       </w:r>
@@ -15940,27 +15810,14 @@
       <w:r>
         <w:t xml:space="preserve">Table </w:t>
       </w:r>
-      <w:r>
-        <w:fldChar w:fldCharType="begin"/>
-      </w:r>
-      <w:r>
-        <w:instrText xml:space="preserve"> SEQ Table \* ARABIC </w:instrText>
-      </w:r>
-      <w:r>
-        <w:fldChar w:fldCharType="separate"/>
-      </w:r>
-      <w:r>
-        <w:rPr>
-          <w:noProof/>
-        </w:rPr>
-        <w:t>7</w:t>
-      </w:r>
-      <w:r>
-        <w:rPr>
-          <w:noProof/>
-        </w:rPr>
-        <w:fldChar w:fldCharType="end"/>
-      </w:r>
+      <w:fldSimple w:instr=" SEQ Table \* ARABIC ">
+        <w:r>
+          <w:rPr>
+            <w:noProof/>
+          </w:rPr>
+          <w:t>7</w:t>
+        </w:r>
+      </w:fldSimple>
       <w:r>
         <w:t xml:space="preserve">: Astah GSN Driver Multiple Element (List) </w:t>
       </w:r>
@@ -16613,27 +16470,14 @@
       <w:r>
         <w:t xml:space="preserve">Table </w:t>
       </w:r>
-      <w:r>
-        <w:fldChar w:fldCharType="begin"/>
-      </w:r>
-      <w:r>
-        <w:instrText xml:space="preserve"> SEQ Table \* ARABIC </w:instrText>
-      </w:r>
-      <w:r>
-        <w:fldChar w:fldCharType="separate"/>
-      </w:r>
-      <w:r>
-        <w:rPr>
-          <w:noProof/>
-        </w:rPr>
-        <w:t>8</w:t>
-      </w:r>
-      <w:r>
-        <w:rPr>
-          <w:noProof/>
-        </w:rPr>
-        <w:fldChar w:fldCharType="end"/>
-      </w:r>
+      <w:fldSimple w:instr=" SEQ Table \* ARABIC ">
+        <w:r>
+          <w:rPr>
+            <w:noProof/>
+          </w:rPr>
+          <w:t>8</w:t>
+        </w:r>
+      </w:fldSimple>
       <w:r>
         <w:t xml:space="preserve">: </w:t>
       </w:r>
@@ -16913,27 +16757,14 @@
       <w:r>
         <w:t xml:space="preserve">Table </w:t>
       </w:r>
-      <w:r>
-        <w:fldChar w:fldCharType="begin"/>
-      </w:r>
-      <w:r>
-        <w:instrText xml:space="preserve"> SEQ Table \* ARABIC </w:instrText>
-      </w:r>
-      <w:r>
-        <w:fldChar w:fldCharType="separate"/>
-      </w:r>
-      <w:r>
-        <w:rPr>
-          <w:noProof/>
-        </w:rPr>
-        <w:t>9</w:t>
-      </w:r>
-      <w:r>
-        <w:rPr>
-          <w:noProof/>
-        </w:rPr>
-        <w:fldChar w:fldCharType="end"/>
-      </w:r>
+      <w:fldSimple w:instr=" SEQ Table \* ARABIC ">
+        <w:r>
+          <w:rPr>
+            <w:noProof/>
+          </w:rPr>
+          <w:t>9</w:t>
+        </w:r>
+      </w:fldSimple>
       <w:r>
         <w:t>: Astah GSN Driver Element Creator Commands</w:t>
       </w:r>
@@ -17154,27 +16985,14 @@
       <w:r>
         <w:t xml:space="preserve">Table </w:t>
       </w:r>
-      <w:r>
-        <w:fldChar w:fldCharType="begin"/>
-      </w:r>
-      <w:r>
-        <w:instrText xml:space="preserve"> SEQ Table \* ARABIC </w:instrText>
-      </w:r>
-      <w:r>
-        <w:fldChar w:fldCharType="separate"/>
-      </w:r>
-      <w:r>
-        <w:rPr>
-          <w:noProof/>
-        </w:rPr>
-        <w:t>10</w:t>
-      </w:r>
-      <w:r>
-        <w:rPr>
-          <w:noProof/>
-        </w:rPr>
-        <w:fldChar w:fldCharType="end"/>
-      </w:r>
+      <w:fldSimple w:instr=" SEQ Table \* ARABIC ">
+        <w:r>
+          <w:rPr>
+            <w:noProof/>
+          </w:rPr>
+          <w:t>10</w:t>
+        </w:r>
+      </w:fldSimple>
       <w:r>
         <w:t>: Astah GSN Driver Element Delete Commands</w:t>
       </w:r>
@@ -18562,27 +18380,14 @@
       <w:r>
         <w:t xml:space="preserve">Listing </w:t>
       </w:r>
-      <w:r>
-        <w:fldChar w:fldCharType="begin"/>
-      </w:r>
-      <w:r>
-        <w:instrText xml:space="preserve"> SEQ Listing \* ARABIC </w:instrText>
-      </w:r>
-      <w:r>
-        <w:fldChar w:fldCharType="separate"/>
-      </w:r>
-      <w:r>
-        <w:rPr>
-          <w:noProof/>
-        </w:rPr>
-        <w:t>1</w:t>
-      </w:r>
-      <w:r>
-        <w:rPr>
-          <w:noProof/>
-        </w:rPr>
-        <w:fldChar w:fldCharType="end"/>
-      </w:r>
+      <w:fldSimple w:instr=" SEQ Listing \* ARABIC ">
+        <w:r>
+          <w:rPr>
+            <w:noProof/>
+          </w:rPr>
+          <w:t>1</w:t>
+        </w:r>
+      </w:fldSimple>
       <w:r>
         <w:t>: EVL usage example</w:t>
       </w:r>
@@ -18886,27 +18691,14 @@
       <w:r>
         <w:t xml:space="preserve">Listing </w:t>
       </w:r>
-      <w:r>
-        <w:fldChar w:fldCharType="begin"/>
-      </w:r>
-      <w:r>
-        <w:instrText xml:space="preserve"> SEQ Listing \* ARABIC </w:instrText>
-      </w:r>
-      <w:r>
-        <w:fldChar w:fldCharType="separate"/>
-      </w:r>
-      <w:r>
-        <w:rPr>
-          <w:noProof/>
-        </w:rPr>
-        <w:t>2</w:t>
-      </w:r>
-      <w:r>
-        <w:rPr>
-          <w:noProof/>
-        </w:rPr>
-        <w:fldChar w:fldCharType="end"/>
-      </w:r>
+      <w:fldSimple w:instr=" SEQ Listing \* ARABIC ">
+        <w:r>
+          <w:rPr>
+            <w:noProof/>
+          </w:rPr>
+          <w:t>2</w:t>
+        </w:r>
+      </w:fldSimple>
       <w:r>
         <w:t xml:space="preserve">: </w:t>
       </w:r>
@@ -19233,27 +19025,14 @@
       <w:r>
         <w:t xml:space="preserve">Listing </w:t>
       </w:r>
-      <w:r>
-        <w:fldChar w:fldCharType="begin"/>
-      </w:r>
-      <w:r>
-        <w:instrText xml:space="preserve"> SEQ Listing \* ARABIC </w:instrText>
-      </w:r>
-      <w:r>
-        <w:fldChar w:fldCharType="separate"/>
-      </w:r>
-      <w:r>
-        <w:rPr>
-          <w:noProof/>
-        </w:rPr>
-        <w:t>3</w:t>
-      </w:r>
-      <w:r>
-        <w:rPr>
-          <w:noProof/>
-        </w:rPr>
-        <w:fldChar w:fldCharType="end"/>
-      </w:r>
+      <w:fldSimple w:instr=" SEQ Listing \* ARABIC ">
+        <w:r>
+          <w:rPr>
+            <w:noProof/>
+          </w:rPr>
+          <w:t>3</w:t>
+        </w:r>
+      </w:fldSimple>
       <w:r>
         <w:t xml:space="preserve">: </w:t>
       </w:r>
@@ -19441,27 +19220,14 @@
       <w:r>
         <w:t xml:space="preserve">Figure </w:t>
       </w:r>
-      <w:r>
-        <w:fldChar w:fldCharType="begin"/>
-      </w:r>
-      <w:r>
-        <w:instrText xml:space="preserve"> SEQ Figure \* ARABIC </w:instrText>
-      </w:r>
-      <w:r>
-        <w:fldChar w:fldCharType="separate"/>
-      </w:r>
-      <w:r>
-        <w:rPr>
-          <w:noProof/>
-        </w:rPr>
-        <w:t>5</w:t>
-      </w:r>
-      <w:r>
-        <w:rPr>
-          <w:noProof/>
-        </w:rPr>
-        <w:fldChar w:fldCharType="end"/>
-      </w:r>
+      <w:fldSimple w:instr=" SEQ Figure \* ARABIC ">
+        <w:r>
+          <w:rPr>
+            <w:noProof/>
+          </w:rPr>
+          <w:t>5</w:t>
+        </w:r>
+      </w:fldSimple>
       <w:r>
         <w:t>: An Example GSN Diagram from GSN Standards Document</w:t>
       </w:r>
@@ -19482,7 +19248,15 @@
     <w:p/>
     <w:p>
       <w:r>
-        <w:t>We can apply the Epsilon Object Language (EOL) to the community standard model, which can help users to access or update the model elements. Update operations include changing element values, creating new elements and deleting existing elements from the model. Table 14 demonstrates several element queries in the Astah GSN driver.</w:t>
+        <w:t>We can apply the Epsilon Object Language (EOL) to the community standard model, which can help users to access or update the model elements. Update operations include changing element values, creating new elements and deleting existing e</w:t>
+      </w:r>
+      <w:r>
+        <w:t>lements from the model. Table 11</w:t>
+      </w:r>
+      <w:bookmarkStart w:id="32" w:name="_GoBack"/>
+      <w:bookmarkEnd w:id="32"/>
+      <w:r>
+        <w:t xml:space="preserve"> demonstrates several element queries in the Astah GSN driver.</w:t>
       </w:r>
     </w:p>
     <w:p/>
@@ -20084,27 +19858,14 @@
       <w:r>
         <w:t xml:space="preserve">Table </w:t>
       </w:r>
-      <w:r>
-        <w:fldChar w:fldCharType="begin"/>
-      </w:r>
-      <w:r>
-        <w:instrText xml:space="preserve"> SEQ Table \* ARABIC </w:instrText>
-      </w:r>
-      <w:r>
-        <w:fldChar w:fldCharType="separate"/>
-      </w:r>
-      <w:r>
-        <w:rPr>
-          <w:noProof/>
-        </w:rPr>
-        <w:t>11</w:t>
-      </w:r>
-      <w:r>
-        <w:rPr>
-          <w:noProof/>
-        </w:rPr>
-        <w:fldChar w:fldCharType="end"/>
-      </w:r>
+      <w:fldSimple w:instr=" SEQ Table \* ARABIC ">
+        <w:r>
+          <w:rPr>
+            <w:noProof/>
+          </w:rPr>
+          <w:t>11</w:t>
+        </w:r>
+      </w:fldSimple>
       <w:r>
         <w:t xml:space="preserve">: </w:t>
       </w:r>
@@ -20183,7 +19944,13 @@
         <w:t>chosen as a warning so it is a critique instead of a constraint.</w:t>
       </w:r>
       <w:r>
-        <w:t xml:space="preserve"> Table 15 shows the constraint validation in EVL.</w:t>
+        <w:t xml:space="preserve"> </w:t>
+      </w:r>
+      <w:r>
+        <w:t>Listing 4</w:t>
+      </w:r>
+      <w:r>
+        <w:t xml:space="preserve"> shows the constraint validation in EVL.</w:t>
       </w:r>
     </w:p>
     <w:p/>
@@ -21869,27 +21636,14 @@
       <w:r>
         <w:t xml:space="preserve">Listing </w:t>
       </w:r>
-      <w:r>
-        <w:fldChar w:fldCharType="begin"/>
-      </w:r>
-      <w:r>
-        <w:instrText xml:space="preserve"> SEQ Listing \* ARABIC </w:instrText>
-      </w:r>
-      <w:r>
-        <w:fldChar w:fldCharType="separate"/>
-      </w:r>
-      <w:r>
-        <w:rPr>
-          <w:noProof/>
-        </w:rPr>
-        <w:t>4</w:t>
-      </w:r>
-      <w:r>
-        <w:rPr>
-          <w:noProof/>
-        </w:rPr>
-        <w:fldChar w:fldCharType="end"/>
-      </w:r>
+      <w:fldSimple w:instr=" SEQ Listing \* ARABIC ">
+        <w:r>
+          <w:rPr>
+            <w:noProof/>
+          </w:rPr>
+          <w:t>4</w:t>
+        </w:r>
+      </w:fldSimple>
       <w:r>
         <w:t xml:space="preserve">: </w:t>
       </w:r>
@@ -21944,7 +21698,13 @@
     </w:p>
     <w:p>
       <w:r>
-        <w:t>The EVL program checks every Solution element and if they don’t have an incoming connection link, it adds their IDs in the list to print the error message. Table 16 shows the EVL code for this constraint.</w:t>
+        <w:t xml:space="preserve">The EVL program checks every Solution element and if they don’t have an incoming connection link, it adds their IDs in the list to print the error message. </w:t>
+      </w:r>
+      <w:r>
+        <w:t>Listing 5</w:t>
+      </w:r>
+      <w:r>
+        <w:t xml:space="preserve"> shows the EVL code for this constraint.</w:t>
       </w:r>
     </w:p>
     <w:p/>
@@ -22993,27 +22753,14 @@
       <w:r>
         <w:t xml:space="preserve">Listing </w:t>
       </w:r>
-      <w:r>
-        <w:fldChar w:fldCharType="begin"/>
-      </w:r>
-      <w:r>
-        <w:instrText xml:space="preserve"> SEQ Listing \* ARABIC </w:instrText>
-      </w:r>
-      <w:r>
-        <w:fldChar w:fldCharType="separate"/>
-      </w:r>
-      <w:r>
-        <w:rPr>
-          <w:noProof/>
-        </w:rPr>
-        <w:t>5</w:t>
-      </w:r>
-      <w:r>
-        <w:rPr>
-          <w:noProof/>
-        </w:rPr>
-        <w:fldChar w:fldCharType="end"/>
-      </w:r>
+      <w:fldSimple w:instr=" SEQ Listing \* ARABIC ">
+        <w:r>
+          <w:rPr>
+            <w:noProof/>
+          </w:rPr>
+          <w:t>5</w:t>
+        </w:r>
+      </w:fldSimple>
       <w:r>
         <w:t xml:space="preserve">: </w:t>
       </w:r>
@@ -23415,27 +23162,14 @@
       <w:r>
         <w:t xml:space="preserve">Listing </w:t>
       </w:r>
-      <w:r>
-        <w:fldChar w:fldCharType="begin"/>
-      </w:r>
-      <w:r>
-        <w:instrText xml:space="preserve"> SEQ Listing \* ARABIC </w:instrText>
-      </w:r>
-      <w:r>
-        <w:fldChar w:fldCharType="separate"/>
-      </w:r>
-      <w:r>
-        <w:rPr>
-          <w:noProof/>
-        </w:rPr>
-        <w:t>6</w:t>
-      </w:r>
-      <w:r>
-        <w:rPr>
-          <w:noProof/>
-        </w:rPr>
-        <w:fldChar w:fldCharType="end"/>
-      </w:r>
+      <w:fldSimple w:instr=" SEQ Listing \* ARABIC ">
+        <w:r>
+          <w:rPr>
+            <w:noProof/>
+          </w:rPr>
+          <w:t>6</w:t>
+        </w:r>
+      </w:fldSimple>
       <w:r>
         <w:t xml:space="preserve">: </w:t>
       </w:r>
@@ -23905,27 +23639,14 @@
       <w:r>
         <w:t xml:space="preserve">Listing </w:t>
       </w:r>
-      <w:r>
-        <w:fldChar w:fldCharType="begin"/>
-      </w:r>
-      <w:r>
-        <w:instrText xml:space="preserve"> SEQ Listing \* ARABIC </w:instrText>
-      </w:r>
-      <w:r>
-        <w:fldChar w:fldCharType="separate"/>
-      </w:r>
-      <w:r>
-        <w:rPr>
-          <w:noProof/>
-        </w:rPr>
-        <w:t>7</w:t>
-      </w:r>
-      <w:r>
-        <w:rPr>
-          <w:noProof/>
-        </w:rPr>
-        <w:fldChar w:fldCharType="end"/>
-      </w:r>
+      <w:fldSimple w:instr=" SEQ Listing \* ARABIC ">
+        <w:r>
+          <w:rPr>
+            <w:noProof/>
+          </w:rPr>
+          <w:t>7</w:t>
+        </w:r>
+      </w:fldSimple>
       <w:r>
         <w:t xml:space="preserve">: </w:t>
       </w:r>
@@ -24943,27 +24664,14 @@
       <w:r>
         <w:t xml:space="preserve">Table </w:t>
       </w:r>
-      <w:r>
-        <w:fldChar w:fldCharType="begin"/>
-      </w:r>
-      <w:r>
-        <w:instrText xml:space="preserve"> SEQ Table \* ARABIC </w:instrText>
-      </w:r>
-      <w:r>
-        <w:fldChar w:fldCharType="separate"/>
-      </w:r>
-      <w:r>
-        <w:rPr>
-          <w:noProof/>
-        </w:rPr>
-        <w:t>12</w:t>
-      </w:r>
-      <w:r>
-        <w:rPr>
-          <w:noProof/>
-        </w:rPr>
-        <w:fldChar w:fldCharType="end"/>
-      </w:r>
+      <w:fldSimple w:instr=" SEQ Table \* ARABIC ">
+        <w:r>
+          <w:rPr>
+            <w:noProof/>
+          </w:rPr>
+          <w:t>12</w:t>
+        </w:r>
+      </w:fldSimple>
       <w:r>
         <w:t xml:space="preserve">: </w:t>
       </w:r>
@@ -25122,27 +24830,14 @@
       <w:r>
         <w:t xml:space="preserve">Figure </w:t>
       </w:r>
-      <w:r>
-        <w:fldChar w:fldCharType="begin"/>
-      </w:r>
-      <w:r>
-        <w:instrText xml:space="preserve"> SEQ Figure \* ARABIC </w:instrText>
-      </w:r>
-      <w:r>
-        <w:fldChar w:fldCharType="separate"/>
-      </w:r>
-      <w:r>
-        <w:rPr>
-          <w:noProof/>
-        </w:rPr>
-        <w:t>6</w:t>
-      </w:r>
-      <w:r>
-        <w:rPr>
-          <w:noProof/>
-        </w:rPr>
-        <w:fldChar w:fldCharType="end"/>
-      </w:r>
+      <w:fldSimple w:instr=" SEQ Figure \* ARABIC ">
+        <w:r>
+          <w:rPr>
+            <w:noProof/>
+          </w:rPr>
+          <w:t>6</w:t>
+        </w:r>
+      </w:fldSimple>
       <w:r>
         <w:t xml:space="preserve">: </w:t>
       </w:r>
@@ -26477,27 +26172,14 @@
       <w:r>
         <w:t xml:space="preserve">Listing </w:t>
       </w:r>
-      <w:r>
-        <w:fldChar w:fldCharType="begin"/>
-      </w:r>
-      <w:r>
-        <w:instrText xml:space="preserve"> SEQ Listing \* ARABIC </w:instrText>
-      </w:r>
-      <w:r>
-        <w:fldChar w:fldCharType="separate"/>
-      </w:r>
-      <w:r>
-        <w:rPr>
-          <w:noProof/>
-        </w:rPr>
-        <w:t>8</w:t>
-      </w:r>
-      <w:r>
-        <w:rPr>
-          <w:noProof/>
-        </w:rPr>
-        <w:fldChar w:fldCharType="end"/>
-      </w:r>
+      <w:fldSimple w:instr=" SEQ Listing \* ARABIC ">
+        <w:r>
+          <w:rPr>
+            <w:noProof/>
+          </w:rPr>
+          <w:t>8</w:t>
+        </w:r>
+      </w:fldSimple>
       <w:r>
         <w:t xml:space="preserve">: </w:t>
       </w:r>
@@ -27249,27 +26931,14 @@
       <w:r>
         <w:t xml:space="preserve">Listing </w:t>
       </w:r>
-      <w:r>
-        <w:fldChar w:fldCharType="begin"/>
-      </w:r>
-      <w:r>
-        <w:instrText xml:space="preserve"> SEQ Listing \* ARABIC </w:instrText>
-      </w:r>
-      <w:r>
-        <w:fldChar w:fldCharType="separate"/>
-      </w:r>
-      <w:r>
-        <w:rPr>
-          <w:noProof/>
-        </w:rPr>
-        <w:t>9</w:t>
-      </w:r>
-      <w:r>
-        <w:rPr>
-          <w:noProof/>
-        </w:rPr>
-        <w:fldChar w:fldCharType="end"/>
-      </w:r>
+      <w:fldSimple w:instr=" SEQ Listing \* ARABIC ">
+        <w:r>
+          <w:rPr>
+            <w:noProof/>
+          </w:rPr>
+          <w:t>9</w:t>
+        </w:r>
+      </w:fldSimple>
       <w:r>
         <w:t xml:space="preserve">: </w:t>
       </w:r>
@@ -27286,14 +26955,14 @@
           <w:numId w:val="1"/>
         </w:numPr>
       </w:pPr>
-      <w:bookmarkStart w:id="32" w:name="_Toc47104968"/>
+      <w:bookmarkStart w:id="33" w:name="_Toc47104968"/>
       <w:r>
         <w:t>Coffee Cup Safety Standards GSN M</w:t>
       </w:r>
       <w:r>
         <w:t>odel</w:t>
       </w:r>
-      <w:bookmarkEnd w:id="32"/>
+      <w:bookmarkEnd w:id="33"/>
     </w:p>
     <w:p/>
     <w:p>
@@ -27415,27 +27084,14 @@
       <w:r>
         <w:t xml:space="preserve">Figure </w:t>
       </w:r>
-      <w:r>
-        <w:fldChar w:fldCharType="begin"/>
-      </w:r>
-      <w:r>
-        <w:instrText xml:space="preserve"> SEQ Figure \* ARABIC </w:instrText>
-      </w:r>
-      <w:r>
-        <w:fldChar w:fldCharType="separate"/>
-      </w:r>
-      <w:r>
-        <w:rPr>
-          <w:noProof/>
-        </w:rPr>
-        <w:t>7</w:t>
-      </w:r>
-      <w:r>
-        <w:rPr>
-          <w:noProof/>
-        </w:rPr>
-        <w:fldChar w:fldCharType="end"/>
-      </w:r>
+      <w:fldSimple w:instr=" SEQ Figure \* ARABIC ">
+        <w:r>
+          <w:rPr>
+            <w:noProof/>
+          </w:rPr>
+          <w:t>7</w:t>
+        </w:r>
+      </w:fldSimple>
       <w:r>
         <w:t>: An Example GSN Diagram for Coffee Cup Safety Cases</w:t>
       </w:r>
@@ -27718,27 +27374,14 @@
       <w:r>
         <w:t xml:space="preserve">Table </w:t>
       </w:r>
-      <w:r>
-        <w:fldChar w:fldCharType="begin"/>
-      </w:r>
-      <w:r>
-        <w:instrText xml:space="preserve"> SEQ Table \* ARABIC </w:instrText>
-      </w:r>
-      <w:r>
-        <w:fldChar w:fldCharType="separate"/>
-      </w:r>
-      <w:r>
-        <w:rPr>
-          <w:noProof/>
-        </w:rPr>
-        <w:t>13</w:t>
-      </w:r>
-      <w:r>
-        <w:rPr>
-          <w:noProof/>
-        </w:rPr>
-        <w:fldChar w:fldCharType="end"/>
-      </w:r>
+      <w:fldSimple w:instr=" SEQ Table \* ARABIC ">
+        <w:r>
+          <w:rPr>
+            <w:noProof/>
+          </w:rPr>
+          <w:t>13</w:t>
+        </w:r>
+      </w:fldSimple>
       <w:r>
         <w:t>: Coffee Cup Safety Case GSN Diagram EOL examples</w:t>
       </w:r>
@@ -27805,27 +27448,14 @@
       <w:r>
         <w:t xml:space="preserve">Figure </w:t>
       </w:r>
-      <w:r>
-        <w:fldChar w:fldCharType="begin"/>
-      </w:r>
-      <w:r>
-        <w:instrText xml:space="preserve"> SEQ Figure \* ARABIC </w:instrText>
-      </w:r>
-      <w:r>
-        <w:fldChar w:fldCharType="separate"/>
-      </w:r>
-      <w:r>
-        <w:rPr>
-          <w:noProof/>
-        </w:rPr>
-        <w:t>8</w:t>
-      </w:r>
-      <w:r>
-        <w:rPr>
-          <w:noProof/>
-        </w:rPr>
-        <w:fldChar w:fldCharType="end"/>
-      </w:r>
+      <w:fldSimple w:instr=" SEQ Figure \* ARABIC ">
+        <w:r>
+          <w:rPr>
+            <w:noProof/>
+          </w:rPr>
+          <w:t>8</w:t>
+        </w:r>
+      </w:fldSimple>
       <w:r>
         <w:t>: Coffe</w:t>
       </w:r>
@@ -28177,27 +27807,14 @@
       <w:r>
         <w:t xml:space="preserve">Listing </w:t>
       </w:r>
-      <w:r>
-        <w:fldChar w:fldCharType="begin"/>
-      </w:r>
-      <w:r>
-        <w:instrText xml:space="preserve"> SEQ Listing \* ARABIC </w:instrText>
-      </w:r>
-      <w:r>
-        <w:fldChar w:fldCharType="separate"/>
-      </w:r>
-      <w:r>
-        <w:rPr>
-          <w:noProof/>
-        </w:rPr>
-        <w:t>10</w:t>
-      </w:r>
-      <w:r>
-        <w:rPr>
-          <w:noProof/>
-        </w:rPr>
-        <w:fldChar w:fldCharType="end"/>
-      </w:r>
+      <w:fldSimple w:instr=" SEQ Listing \* ARABIC ">
+        <w:r>
+          <w:rPr>
+            <w:noProof/>
+          </w:rPr>
+          <w:t>10</w:t>
+        </w:r>
+      </w:fldSimple>
       <w:r>
         <w:t>: Coffee Cup Safety Case GSN Diagram EVL example</w:t>
       </w:r>
@@ -28258,27 +27875,14 @@
       <w:r>
         <w:t xml:space="preserve">Figure </w:t>
       </w:r>
-      <w:r>
-        <w:fldChar w:fldCharType="begin"/>
-      </w:r>
-      <w:r>
-        <w:instrText xml:space="preserve"> SEQ Figure \* ARABIC </w:instrText>
-      </w:r>
-      <w:r>
-        <w:fldChar w:fldCharType="separate"/>
-      </w:r>
-      <w:r>
-        <w:rPr>
-          <w:noProof/>
-        </w:rPr>
-        <w:t>9</w:t>
-      </w:r>
-      <w:r>
-        <w:rPr>
-          <w:noProof/>
-        </w:rPr>
-        <w:fldChar w:fldCharType="end"/>
-      </w:r>
+      <w:fldSimple w:instr=" SEQ Figure \* ARABIC ">
+        <w:r>
+          <w:rPr>
+            <w:noProof/>
+          </w:rPr>
+          <w:t>9</w:t>
+        </w:r>
+      </w:fldSimple>
       <w:r>
         <w:t>: Coffee Cup Safety Case GSN Diagram D Module</w:t>
       </w:r>
@@ -28557,27 +28161,14 @@
       <w:r>
         <w:t xml:space="preserve">Listing </w:t>
       </w:r>
-      <w:r>
-        <w:fldChar w:fldCharType="begin"/>
-      </w:r>
-      <w:r>
-        <w:instrText xml:space="preserve"> SEQ Listing \* ARABIC </w:instrText>
-      </w:r>
-      <w:r>
-        <w:fldChar w:fldCharType="separate"/>
-      </w:r>
-      <w:r>
-        <w:rPr>
-          <w:noProof/>
-        </w:rPr>
-        <w:t>11</w:t>
-      </w:r>
-      <w:r>
-        <w:rPr>
-          <w:noProof/>
-        </w:rPr>
-        <w:fldChar w:fldCharType="end"/>
-      </w:r>
+      <w:fldSimple w:instr=" SEQ Listing \* ARABIC ">
+        <w:r>
+          <w:rPr>
+            <w:noProof/>
+          </w:rPr>
+          <w:t>11</w:t>
+        </w:r>
+      </w:fldSimple>
       <w:r>
         <w:t>: Coffee Cup Safety Case GSN Diagram EGL example</w:t>
       </w:r>
@@ -28591,11 +28182,11 @@
           <w:numId w:val="1"/>
         </w:numPr>
       </w:pPr>
-      <w:bookmarkStart w:id="33" w:name="_Toc47104969"/>
+      <w:bookmarkStart w:id="34" w:name="_Toc47104969"/>
       <w:r>
         <w:t>Requirements Coverage</w:t>
       </w:r>
-      <w:bookmarkEnd w:id="33"/>
+      <w:bookmarkEnd w:id="34"/>
     </w:p>
     <w:p/>
     <w:p>
@@ -28605,13 +28196,7 @@
     </w:p>
     <w:p>
       <w:r>
-        <w:t xml:space="preserve">As presented earlier, the Astah GSN driver project has 8 main requirements and some of them have additional sub-requirements. </w:t>
-      </w:r>
-      <w:r>
-        <w:t>Table 14 shows all project requirements status and t</w:t>
-      </w:r>
-      <w:r>
-        <w:t xml:space="preserve">he list below </w:t>
+        <w:t xml:space="preserve">As presented earlier, the Astah GSN driver project has 8 main requirements and some of them have additional sub-requirements. Table 14 shows all project requirements status and the list below </w:t>
       </w:r>
       <w:r>
         <w:t xml:space="preserve">explains </w:t>
@@ -28623,10 +28208,7 @@
         <w:t xml:space="preserve">for the </w:t>
       </w:r>
       <w:r>
-        <w:t>partially satisfied requirements</w:t>
-      </w:r>
-      <w:r>
-        <w:t>.</w:t>
+        <w:t>partially satisfied requirements.</w:t>
       </w:r>
     </w:p>
     <w:p/>
@@ -29137,10 +28719,7 @@
               <w:t>sers should be able to access</w:t>
             </w:r>
             <w:r>
-              <w:t xml:space="preserve"> a specific element</w:t>
-            </w:r>
-            <w:r>
-              <w:t xml:space="preserve"> in a GSN model</w:t>
+              <w:t xml:space="preserve"> a specific element in a GSN model</w:t>
             </w:r>
           </w:p>
         </w:tc>
@@ -29331,10 +28910,7 @@
           </w:tcPr>
           <w:p>
             <w:r>
-              <w:t>Accessing an</w:t>
-            </w:r>
-            <w:r>
-              <w:t xml:space="preserve"> element’s content</w:t>
+              <w:t>Accessing an element’s content</w:t>
             </w:r>
           </w:p>
         </w:tc>
@@ -29426,10 +29002,7 @@
           </w:tcPr>
           <w:p>
             <w:r>
-              <w:t>Accessing an</w:t>
-            </w:r>
-            <w:r>
-              <w:t xml:space="preserve"> element’s type</w:t>
+              <w:t>Accessing an element’s type</w:t>
             </w:r>
           </w:p>
         </w:tc>
@@ -29673,10 +29246,7 @@
               <w:jc w:val="center"/>
             </w:pPr>
             <w:r>
-              <w:t>Partially s</w:t>
-            </w:r>
-            <w:r>
-              <w:t>atisfied</w:t>
+              <w:t>Partially satisfied</w:t>
             </w:r>
           </w:p>
         </w:tc>
@@ -30200,24 +29770,14 @@
       <w:r>
         <w:t xml:space="preserve">Table </w:t>
       </w:r>
-      <w:r>
-        <w:fldChar w:fldCharType="begin"/>
-      </w:r>
-      <w:r>
-        <w:instrText xml:space="preserve"> SEQ Table \* ARABIC </w:instrText>
-      </w:r>
-      <w:r>
-        <w:fldChar w:fldCharType="separate"/>
-      </w:r>
-      <w:r>
-        <w:rPr>
-          <w:noProof/>
-        </w:rPr>
-        <w:t>14</w:t>
-      </w:r>
-      <w:r>
-        <w:fldChar w:fldCharType="end"/>
-      </w:r>
+      <w:fldSimple w:instr=" SEQ Table \* ARABIC ">
+        <w:r>
+          <w:rPr>
+            <w:noProof/>
+          </w:rPr>
+          <w:t>14</w:t>
+        </w:r>
+      </w:fldSimple>
       <w:r>
         <w:t>: Project Requirements Status</w:t>
       </w:r>
@@ -30232,12 +29792,7 @@
         </w:numPr>
       </w:pPr>
       <w:r>
-        <w:t>The first requirement was loading Astah GSN models in Epsilon and it is partially satisfied. Users can l</w:t>
-      </w:r>
-      <w:bookmarkStart w:id="34" w:name="_GoBack"/>
-      <w:bookmarkEnd w:id="34"/>
-      <w:r>
-        <w:t>oad Astah GSN XMI files in Epsilon but they cannot load “AGML” files.</w:t>
+        <w:t>The first requirement was loading Astah GSN models in Epsilon and it is partially satisfied. Users can load Astah GSN XMI files in Epsilon but they cannot load “AGML” files.</w:t>
       </w:r>
     </w:p>
     <w:p>
@@ -31895,7 +31450,7 @@
             <w:noProof/>
             <w:lang w:val="tr-TR"/>
           </w:rPr>
-          <w:t>iv</w:t>
+          <w:t>v</w:t>
         </w:r>
         <w:r>
           <w:fldChar w:fldCharType="end"/>
@@ -31952,7 +31507,7 @@
             <w:noProof/>
             <w:lang w:val="tr-TR"/>
           </w:rPr>
-          <w:t>17</w:t>
+          <w:t>37</w:t>
         </w:r>
         <w:r>
           <w:fldChar w:fldCharType="end"/>
@@ -36810,7 +36365,7 @@
 </file>
 
 <file path=customXml/itemProps1.xml><?xml version="1.0" encoding="utf-8"?>
-<ds:datastoreItem xmlns:ds="http://schemas.openxmlformats.org/officeDocument/2006/customXml" ds:itemID="{02A92EF2-FB52-4DB3-8268-DBACCBC3A2B0}">
+<ds:datastoreItem xmlns:ds="http://schemas.openxmlformats.org/officeDocument/2006/customXml" ds:itemID="{07D4DC82-BE20-4EBC-BE8F-820E828A9DA6}">
   <ds:schemaRefs>
     <ds:schemaRef ds:uri="http://schemas.openxmlformats.org/officeDocument/2006/bibliography"/>
   </ds:schemaRefs>

</xml_diff>

<commit_message>
Report - First fixes (cosmetic)
</commit_message>
<xml_diff>
--- a/Project Report/BaranKaya_ProjectReport.docx
+++ b/Project Report/BaranKaya_ProjectReport.docx
@@ -29,7 +29,7 @@
           <w:sz w:val="40"/>
           <w:szCs w:val="72"/>
         </w:rPr>
-        <w:t>CHALLENGES IN IMPLEMENTING AN EPSILON DRIVER FOR ASTAH</w:t>
+        <w:t>IMPLEMENTING AN EPSILON DRIVER FOR ASTAH</w:t>
       </w:r>
       <w:r>
         <w:rPr>
@@ -101,25 +101,7 @@
           <w:sz w:val="40"/>
           <w:szCs w:val="40"/>
         </w:rPr>
-        <w:t xml:space="preserve"> BARAN KAYA, </w:t>
-      </w:r>
-      <w:proofErr w:type="spellStart"/>
-      <w:r>
-        <w:rPr>
-          <w:rFonts w:ascii="Palatino Linotype" w:hAnsi="Palatino Linotype" w:cs="Times New Roman"/>
-          <w:sz w:val="40"/>
-          <w:szCs w:val="40"/>
-        </w:rPr>
-        <w:t>M.Eng</w:t>
-      </w:r>
-      <w:proofErr w:type="spellEnd"/>
-      <w:r>
-        <w:rPr>
-          <w:rFonts w:ascii="Palatino Linotype" w:hAnsi="Palatino Linotype" w:cs="Times New Roman"/>
-          <w:sz w:val="40"/>
-          <w:szCs w:val="40"/>
-        </w:rPr>
-        <w:t>.</w:t>
+        <w:t xml:space="preserve"> BARAN KAYA</w:t>
       </w:r>
     </w:p>
     <w:p>
@@ -920,7 +902,7 @@
                 <w:sz w:val="28"/>
                 <w:szCs w:val="48"/>
               </w:rPr>
-              <w:t xml:space="preserve">Challenges in Implementing an Epsilon Driver for </w:t>
+              <w:t xml:space="preserve">Implementing an Epsilon Driver for </w:t>
             </w:r>
             <w:proofErr w:type="spellStart"/>
             <w:r>
@@ -4759,7 +4741,10 @@
     <w:p/>
     <w:p>
       <w:r>
-        <w:t xml:space="preserve">This project, in collaboration with General Motors, aims to provide Epsilon driver support for </w:t>
+        <w:t>This project</w:t>
+      </w:r>
+      <w:r>
+        <w:t xml:space="preserve"> aims to provide Epsilon driver support for </w:t>
       </w:r>
       <w:proofErr w:type="spellStart"/>
       <w:r>
@@ -4791,7 +4776,19 @@
       </w:r>
       <w:proofErr w:type="spellEnd"/>
       <w:r>
-        <w:t xml:space="preserve"> GSN models). GM uses Model-Driven Engineering (MDE) methods and GSN models in the process of developing safety-critical systems. In this project, MDE, safety-critical system development and Epsilon terminologies were used thus, an overview of related work in these areas is given in Sections 2.1 to 2.3. Firstly, MDE and why it is used will be explained in section 2.1. Then, in section 2.2 safety engineering, assurance cases and GSN diagrams will be clarified. Finally, in section 2.3 the Epsilon platform, EOL, EMC and challenges in developing a new driver for Epsilon will be explained.</w:t>
+        <w:t xml:space="preserve"> GSN models). </w:t>
+      </w:r>
+      <w:r>
+        <w:t>Software developers use</w:t>
+      </w:r>
+      <w:r>
+        <w:t xml:space="preserve"> Model-Driven Engineering (MDE) methods and GSN models in the process of developing</w:t>
+      </w:r>
+      <w:r>
+        <w:t xml:space="preserve"> safety-critical systems</w:t>
+      </w:r>
+      <w:r>
+        <w:t>. In this project, MDE, safety-critical system development and Epsilon terminologies were used thus, an overview of related work in these areas is given in Sections 2.1 to 2.3. Firstly, MDE and why it is used will be explained in section 2.1. Then, in section 2.2 safety engineering, assurance cases and GSN diagrams will be clarified. Finally, in section 2.3 the Epsilon platform, EOL, EMC and challenges in developing a new driver for Epsilon will be explained.</w:t>
       </w:r>
     </w:p>
     <w:p/>
@@ -5342,7 +5339,7 @@
           <w:lang w:eastAsia="en-CA"/>
         </w:rPr>
         <w:drawing>
-          <wp:inline distT="0" distB="0" distL="0" distR="0" wp14:anchorId="16BFA08E" wp14:editId="507F179D">
+          <wp:inline distT="0" distB="0" distL="0" distR="0" wp14:anchorId="58D32F21" wp14:editId="38C3DFF4">
             <wp:extent cx="3832860" cy="3987476"/>
             <wp:effectExtent l="0" t="0" r="0" b="0"/>
             <wp:docPr id="6" name="Resim 6"/>
@@ -5388,14 +5385,27 @@
       <w:r>
         <w:t xml:space="preserve">Figure </w:t>
       </w:r>
-      <w:fldSimple w:instr=" SEQ Figure \* ARABIC ">
-        <w:r>
-          <w:rPr>
-            <w:noProof/>
-          </w:rPr>
-          <w:t>1</w:t>
-        </w:r>
-      </w:fldSimple>
+      <w:r>
+        <w:fldChar w:fldCharType="begin"/>
+      </w:r>
+      <w:r>
+        <w:instrText xml:space="preserve"> SEQ Figure \* ARABIC </w:instrText>
+      </w:r>
+      <w:r>
+        <w:fldChar w:fldCharType="separate"/>
+      </w:r>
+      <w:r>
+        <w:rPr>
+          <w:noProof/>
+        </w:rPr>
+        <w:t>1</w:t>
+      </w:r>
+      <w:r>
+        <w:rPr>
+          <w:noProof/>
+        </w:rPr>
+        <w:fldChar w:fldCharType="end"/>
+      </w:r>
       <w:r>
         <w:t>: GSN Diagram</w:t>
       </w:r>
@@ -5429,7 +5439,7 @@
         <w:rPr>
           <w:lang w:eastAsia="en-CA"/>
         </w:rPr>
-        <w:t xml:space="preserve">. GSN shows the claims (goals) and the evidence (solutions) and their relationships. Between claims and sub-claims, there can be strategy elements for the reasoning step. For indicating claims or </w:t>
+        <w:t xml:space="preserve">. GSN shows the claims (goals) and evidence (solutions) and their relationships. Between claims and sub-claims, there can be strategy elements for the reasoning step. For indicating claims or </w:t>
       </w:r>
       <w:proofErr w:type="spellStart"/>
       <w:r>
@@ -5642,7 +5652,13 @@
         <w:t>k-specific Epsilon languages [12</w:t>
       </w:r>
       <w:r>
-        <w:t xml:space="preserve">]. All other languages inherited from EOL and they all use EOL syntax for reducing repetition and </w:t>
+        <w:t xml:space="preserve">]. All other languages </w:t>
+      </w:r>
+      <w:r>
+        <w:t xml:space="preserve">are </w:t>
+      </w:r>
+      <w:r>
+        <w:t xml:space="preserve">inherited from EOL and they all use EOL syntax for reducing repetition and </w:t>
       </w:r>
       <w:r>
         <w:t xml:space="preserve">better intelligibility </w:t>
@@ -5704,7 +5720,19 @@
     </w:p>
     <w:p>
       <w:r>
-        <w:t>Epsilon supports most of the common models like UML, EMF, XML and many others. Nonetheless, it doesn’t support every existing model. Drivers are needed to work on models in the Epsilon platform and many commercial modelling tools don’t have a driver for the Epsilon. Most of the commercial tools are not open-source thus developing Epsilon drivers for these tools is harder. This causes a technological gap between closed-source model tools and open-s</w:t>
+        <w:t>Epsilon supports most of the common models like UML, EMF, XML and many others. Nonetheless, it does</w:t>
+      </w:r>
+      <w:r>
+        <w:t xml:space="preserve"> not</w:t>
+      </w:r>
+      <w:r>
+        <w:t xml:space="preserve"> support every existing model. Drivers are needed to work on models in the Epsilon platform and many commercial modelling tools do</w:t>
+      </w:r>
+      <w:r>
+        <w:t xml:space="preserve"> not</w:t>
+      </w:r>
+      <w:r>
+        <w:t xml:space="preserve"> have a driver for the Epsilon. Most of the commercial tools are not open-source thus developing Epsilon drivers for these tools is harder. This causes a technological gap between closed-source model tools and open-s</w:t>
       </w:r>
       <w:r>
         <w:t>ource model management tools [13</w:t>
@@ -5819,7 +5847,13 @@
       <w:proofErr w:type="spellEnd"/>
       <w:proofErr w:type="gramEnd"/>
       <w:r>
-        <w:t>’ extension and this is a proprietary format that cannot be parsed and manipulated directly. However, it also provides XMI import/export features for GSN models, and it is through this that we will develop an Epsilon driver.</w:t>
+        <w:t>’ extension and this is a proprietary format that cannot be parsed and manipulated directly. However, it also provides XMI import/export features for GSN models, and it is through this that we develop</w:t>
+      </w:r>
+      <w:r>
+        <w:t>ed</w:t>
+      </w:r>
+      <w:r>
+        <w:t xml:space="preserve"> an Epsilon driver.</w:t>
       </w:r>
     </w:p>
     <w:p>
@@ -5899,7 +5933,13 @@
         </w:numPr>
       </w:pPr>
       <w:r>
-        <w:t xml:space="preserve">Users should be able to load </w:t>
+        <w:t xml:space="preserve">Users </w:t>
+      </w:r>
+      <w:r>
+        <w:t>shall</w:t>
+      </w:r>
+      <w:r>
+        <w:t xml:space="preserve"> be able to load </w:t>
       </w:r>
       <w:proofErr w:type="spellStart"/>
       <w:r>
@@ -5923,7 +5963,10 @@
         <w:t xml:space="preserve">Users </w:t>
       </w:r>
       <w:r>
-        <w:t>must be able to</w:t>
+        <w:t>shall</w:t>
+      </w:r>
+      <w:r>
+        <w:t xml:space="preserve"> be able to</w:t>
       </w:r>
       <w:r>
         <w:t xml:space="preserve"> read</w:t>
@@ -5968,7 +6011,13 @@
         <w:t>U</w:t>
       </w:r>
       <w:r>
-        <w:t xml:space="preserve">sers should be able to </w:t>
+        <w:t xml:space="preserve">sers </w:t>
+      </w:r>
+      <w:r>
+        <w:t xml:space="preserve">shall </w:t>
+      </w:r>
+      <w:r>
+        <w:t xml:space="preserve">be able to </w:t>
       </w:r>
       <w:r>
         <w:t xml:space="preserve">access the </w:t>
@@ -5989,7 +6038,13 @@
         <w:t>U</w:t>
       </w:r>
       <w:r>
-        <w:t>sers should be able to access</w:t>
+        <w:t xml:space="preserve">sers </w:t>
+      </w:r>
+      <w:r>
+        <w:t>shall</w:t>
+      </w:r>
+      <w:r>
+        <w:t xml:space="preserve"> be able to access</w:t>
       </w:r>
       <w:r>
         <w:t xml:space="preserve"> </w:t>
@@ -6139,7 +6194,13 @@
         <w:t>U</w:t>
       </w:r>
       <w:r>
-        <w:t>sers should be able to access</w:t>
+        <w:t xml:space="preserve">sers </w:t>
+      </w:r>
+      <w:r>
+        <w:t>shall</w:t>
+      </w:r>
+      <w:r>
+        <w:t xml:space="preserve"> be able to access</w:t>
       </w:r>
       <w:r>
         <w:t xml:space="preserve"> </w:t>
@@ -6215,7 +6276,13 @@
         </w:numPr>
       </w:pPr>
       <w:r>
-        <w:t>Users should be able to access elements’ attribute values</w:t>
+        <w:t xml:space="preserve">Users </w:t>
+      </w:r>
+      <w:r>
+        <w:t>shall</w:t>
+      </w:r>
+      <w:r>
+        <w:t xml:space="preserve"> be able to access elements’ attribute values</w:t>
       </w:r>
     </w:p>
     <w:p>
@@ -6383,7 +6450,10 @@
         <w:t xml:space="preserve">Users </w:t>
       </w:r>
       <w:r>
-        <w:t xml:space="preserve">should be able to </w:t>
+        <w:t>shall</w:t>
+      </w:r>
+      <w:r>
+        <w:t xml:space="preserve"> be able to </w:t>
       </w:r>
       <w:r>
         <w:t>update GSN models with EOL.</w:t>
@@ -6575,7 +6645,10 @@
         <w:t xml:space="preserve">Users </w:t>
       </w:r>
       <w:r>
-        <w:t>should be able to</w:t>
+        <w:t>shall</w:t>
+      </w:r>
+      <w:r>
+        <w:t xml:space="preserve"> be able to</w:t>
       </w:r>
       <w:r>
         <w:t xml:space="preserve"> create new elements and append </w:t>
@@ -6617,7 +6690,10 @@
         <w:t xml:space="preserve">Users </w:t>
       </w:r>
       <w:r>
-        <w:t xml:space="preserve">should be able to </w:t>
+        <w:t xml:space="preserve">shall </w:t>
+      </w:r>
+      <w:r>
+        <w:t xml:space="preserve">be able to </w:t>
       </w:r>
       <w:r>
         <w:t>delete elements in a</w:t>
@@ -6649,7 +6725,10 @@
         <w:t xml:space="preserve">Users </w:t>
       </w:r>
       <w:r>
-        <w:t xml:space="preserve">should be able to </w:t>
+        <w:t xml:space="preserve">shall </w:t>
+      </w:r>
+      <w:r>
+        <w:t xml:space="preserve">be able to </w:t>
       </w:r>
       <w:r>
         <w:t>valida</w:t>
@@ -6698,7 +6777,10 @@
         <w:t xml:space="preserve">Users </w:t>
       </w:r>
       <w:r>
-        <w:t xml:space="preserve">should be able to </w:t>
+        <w:t xml:space="preserve">shall </w:t>
+      </w:r>
+      <w:r>
+        <w:t xml:space="preserve">be able to </w:t>
       </w:r>
       <w:r>
         <w:t xml:space="preserve">transform </w:t>
@@ -6747,7 +6829,10 @@
         <w:t xml:space="preserve">Users </w:t>
       </w:r>
       <w:r>
-        <w:t xml:space="preserve">should be able to </w:t>
+        <w:t xml:space="preserve">shall </w:t>
+      </w:r>
+      <w:r>
+        <w:t xml:space="preserve">be able to </w:t>
       </w:r>
       <w:r>
         <w:t xml:space="preserve">generate code or text from </w:t>
@@ -6914,7 +6999,19 @@
       </w:r>
       <w:proofErr w:type="spellEnd"/>
       <w:r>
-        <w:t xml:space="preserve"> GSN parser on top of that project. The last step was testing the implementation of the driver on examples. In this step, Epsilon ran in debug mode and each step of model processing was investigated. Some necessary updates made in the source code and all of the changelog can be found in the project’s GitHub repository.</w:t>
+        <w:t xml:space="preserve"> GSN parser on top of that project. The last step was testing the implementation of the driver on examples. In this step, Epsilon ran in debug mode and each step of model processing was investigated. Some necessary updates </w:t>
+      </w:r>
+      <w:r>
+        <w:t xml:space="preserve">are </w:t>
+      </w:r>
+      <w:r>
+        <w:t>made in the source code and all of the changelog</w:t>
+      </w:r>
+      <w:r>
+        <w:t>s</w:t>
+      </w:r>
+      <w:r>
+        <w:t xml:space="preserve"> can be found in the project’s GitHub repository.</w:t>
       </w:r>
     </w:p>
     <w:p>
@@ -6984,7 +7081,13 @@
         <w:t xml:space="preserve">the </w:t>
       </w:r>
       <w:r>
-        <w:t xml:space="preserve">HTML driver doesn’t come with </w:t>
+        <w:t>HTML driver does</w:t>
+      </w:r>
+      <w:r>
+        <w:t xml:space="preserve"> not</w:t>
+      </w:r>
+      <w:r>
+        <w:t xml:space="preserve"> come with </w:t>
       </w:r>
       <w:r>
         <w:t xml:space="preserve">the </w:t>
@@ -7046,11 +7149,17 @@
         <w:t xml:space="preserve">. </w:t>
       </w:r>
       <w:r>
-        <w:t xml:space="preserve">Like the Plain-XML driver, I examined the HTML driver and its source code and debugged it several times. But, the HTML </w:t>
+        <w:t xml:space="preserve">Like the Plain-XML driver, I examined the HTML driver and its source code and debugged it several times. But, the </w:t>
       </w:r>
       <w:r>
         <w:lastRenderedPageBreak/>
-        <w:t xml:space="preserve">driver doesn’t have as much </w:t>
+        <w:t>HTML driver does</w:t>
+      </w:r>
+      <w:r>
+        <w:t xml:space="preserve"> not</w:t>
+      </w:r>
+      <w:r>
+        <w:t xml:space="preserve"> have as much </w:t>
       </w:r>
       <w:r>
         <w:t xml:space="preserve">source </w:t>
@@ -7071,7 +7180,13 @@
         <w:t xml:space="preserve">methods. </w:t>
       </w:r>
       <w:r>
-        <w:t xml:space="preserve">That means HTML driver doesn’t have any custom methods for model operations, it just uses Plain-XML driver’s functions. </w:t>
+        <w:t>That means HTML driver does</w:t>
+      </w:r>
+      <w:r>
+        <w:t xml:space="preserve"> not</w:t>
+      </w:r>
+      <w:r>
+        <w:t xml:space="preserve"> have any custom methods for model operations, it just uses Plain-XML driver’s functions. </w:t>
       </w:r>
       <w:r>
         <w:t>At the end of the day</w:t>
@@ -7209,20 +7324,37 @@
       <w:r>
         <w:t xml:space="preserve">There are several Goal Structuring Notation diagram tools out there. However, this project was developed for </w:t>
       </w:r>
-      <w:r>
-        <w:t xml:space="preserve">a project with </w:t>
-      </w:r>
-      <w:r>
-        <w:t>General Motors and the</w:t>
-      </w:r>
-      <w:r>
-        <w:t xml:space="preserve"> project</w:t>
+      <w:proofErr w:type="spellStart"/>
+      <w:r>
+        <w:t>Astah</w:t>
+      </w:r>
+      <w:proofErr w:type="spellEnd"/>
+      <w:r>
+        <w:t xml:space="preserve"> GSN </w:t>
+      </w:r>
+      <w:r>
+        <w:t>because</w:t>
       </w:r>
       <w:r>
         <w:t xml:space="preserve"> </w:t>
       </w:r>
       <w:r>
-        <w:t xml:space="preserve">uses </w:t>
+        <w:t>it</w:t>
+      </w:r>
+      <w:r>
+        <w:t xml:space="preserve"> has many features that other GSN tools do</w:t>
+      </w:r>
+      <w:r>
+        <w:t xml:space="preserve"> not</w:t>
+      </w:r>
+      <w:r>
+        <w:t xml:space="preserve"> have. But, this does</w:t>
+      </w:r>
+      <w:r>
+        <w:t xml:space="preserve"> not</w:t>
+      </w:r>
+      <w:r>
+        <w:t xml:space="preserve"> mean </w:t>
       </w:r>
       <w:proofErr w:type="spellStart"/>
       <w:r>
@@ -7230,10 +7362,7 @@
       </w:r>
       <w:proofErr w:type="spellEnd"/>
       <w:r>
-        <w:t xml:space="preserve"> GSN for the</w:t>
-      </w:r>
-      <w:r>
-        <w:t xml:space="preserve"> main GSN diagram tool. Moreover, </w:t>
+        <w:t xml:space="preserve"> GSN is perfect. It is a commercial tool and most of the methods that they used in </w:t>
       </w:r>
       <w:proofErr w:type="spellStart"/>
       <w:r>
@@ -7241,23 +7370,13 @@
       </w:r>
       <w:proofErr w:type="spellEnd"/>
       <w:r>
-        <w:t xml:space="preserve"> GSN has many features that other GSN tools don’t have. But, this doesn’t mean </w:t>
-      </w:r>
-      <w:proofErr w:type="spellStart"/>
-      <w:r>
-        <w:t>Astah</w:t>
-      </w:r>
-      <w:proofErr w:type="spellEnd"/>
-      <w:r>
-        <w:t xml:space="preserve"> GSN is perfect. It is a commercial tool and most of the methods that they used in </w:t>
-      </w:r>
-      <w:proofErr w:type="spellStart"/>
-      <w:r>
-        <w:t>Astah</w:t>
-      </w:r>
-      <w:proofErr w:type="spellEnd"/>
-      <w:r>
-        <w:t xml:space="preserve"> GSN are proprietary. That’s why I couldn’t use the </w:t>
+        <w:t xml:space="preserve"> GSN are proprietary. That’s why I could</w:t>
+      </w:r>
+      <w:r>
+        <w:t xml:space="preserve"> not</w:t>
+      </w:r>
+      <w:r>
+        <w:t xml:space="preserve"> use the </w:t>
       </w:r>
       <w:proofErr w:type="spellStart"/>
       <w:r>
@@ -7291,7 +7410,13 @@
       </w:r>
       <w:proofErr w:type="spellEnd"/>
       <w:r>
-        <w:t xml:space="preserve"> GSN it’s not perfect. For instance, some node elements in the XMI file uses the same type of attribute values and as a result, it’s hard to identify element types. Also, the exported XMI file doesn’t store the GSN diagram (the concrete syntax), it only stores elements (abstract syntax). Thus after importing the XMI file back into </w:t>
+        <w:t xml:space="preserve"> GSN it’s not perfect. For instance, some node elements in the XMI file uses the same type of attribute values and as a result, it’s hard to identify element types. Also, the exported XMI file does</w:t>
+      </w:r>
+      <w:r>
+        <w:t xml:space="preserve"> not</w:t>
+      </w:r>
+      <w:r>
+        <w:t xml:space="preserve"> store the GSN diagram (the concrete syntax), it only stores elements (abstract syntax). Thus after importing the XMI file back into </w:t>
       </w:r>
       <w:proofErr w:type="spellStart"/>
       <w:r>
@@ -7299,7 +7424,13 @@
       </w:r>
       <w:proofErr w:type="spellEnd"/>
       <w:r>
-        <w:t xml:space="preserve"> GSN, the user has to drag and drop each element from the right side to the main area to create the GSN diagram again. After dropping node elements, it connects them correctly via link elements. Nonetheless, not storing the diagram is a huge downside for using XMI files instead of AGML files. Another negative aspect of using XMI is that it does not store every link element. For example, it doesn’t store Goal-to-Strategy and Strategy-to-Goal link elements in the file. Instead, </w:t>
+        <w:t xml:space="preserve"> GSN, the user has to drag and drop each element from the right side to the main area to create the GSN diagram again. After dropping node elements, it connects them correctly via link elements. Nonetheless, not storing the diagram is a huge downside for using XMI files instead of AGML files. Another negative aspect of using XMI is that it does not store every link element. For example, it does</w:t>
+      </w:r>
+      <w:r>
+        <w:t xml:space="preserve"> not</w:t>
+      </w:r>
+      <w:r>
+        <w:t xml:space="preserve"> store Goal-to-Strategy and Strategy-to-Goal link elements in the file. Instead, </w:t>
       </w:r>
       <w:proofErr w:type="spellStart"/>
       <w:r>
@@ -7373,24 +7504,27 @@
     <w:p/>
     <w:p>
       <w:r>
+        <w:t xml:space="preserve">XMI (XML </w:t>
+      </w:r>
+      <w:proofErr w:type="spellStart"/>
+      <w:r>
+        <w:t>Metamodel</w:t>
+      </w:r>
+      <w:proofErr w:type="spellEnd"/>
+      <w:r>
+        <w:t xml:space="preserve"> Interchange) is an OMG (Object Management Group) standard format for interchanging MOF (Meta Object Facility) models [15] such as GSN. </w:t>
+      </w:r>
+      <w:proofErr w:type="spellStart"/>
+      <w:r>
+        <w:t>Astah</w:t>
+      </w:r>
+      <w:proofErr w:type="spellEnd"/>
+      <w:r>
+        <w:t xml:space="preserve"> GSN could export </w:t>
+      </w:r>
+      <w:r>
         <w:lastRenderedPageBreak/>
-        <w:t xml:space="preserve">XMI (XML </w:t>
-      </w:r>
-      <w:proofErr w:type="spellStart"/>
-      <w:r>
-        <w:t>Metamodel</w:t>
-      </w:r>
-      <w:proofErr w:type="spellEnd"/>
-      <w:r>
-        <w:t xml:space="preserve"> Interchange) is an OMG (Object Management Group) standard format for interchanging MOF (Meta Object Facility) models [15] such as GSN. </w:t>
-      </w:r>
-      <w:proofErr w:type="spellStart"/>
-      <w:r>
-        <w:t>Astah</w:t>
-      </w:r>
-      <w:proofErr w:type="spellEnd"/>
-      <w:r>
-        <w:t xml:space="preserve"> GSN could export GSN models as XMI files. In XMI format, all elements use the same tag name except the root element. All element features like type, ID, and even content are stored in the element attributes. An XML parser is by definition able to parse XMI files, but it will be unaware of its semantic content, particularly the types of elements. More specifically, Epsilon’s Plain-XML driver could parse the given </w:t>
+        <w:t xml:space="preserve">GSN models as XMI files. In XMI format, all elements use the same tag name except the root element. All element features like type, ID, and even content are stored in the element attributes. An XML parser is by definition able to parse XMI files, but it will be unaware of its semantic content, particularly the types of elements. More specifically, Epsilon’s Plain-XML driver could parse the given </w:t>
       </w:r>
       <w:proofErr w:type="spellStart"/>
       <w:r>
@@ -7448,7 +7582,13 @@
       </w:r>
       <w:proofErr w:type="spellEnd"/>
       <w:r>
-        <w:t xml:space="preserve"> GSN doesn’t use the same element types as GSN Standards. Node elements are the same but </w:t>
+        <w:t xml:space="preserve"> GSN does</w:t>
+      </w:r>
+      <w:r>
+        <w:t xml:space="preserve"> not</w:t>
+      </w:r>
+      <w:r>
+        <w:t xml:space="preserve"> use the same element types as GSN Standards. Node elements are the same but </w:t>
       </w:r>
       <w:proofErr w:type="spellStart"/>
       <w:r>
@@ -7668,14 +7808,27 @@
       <w:r>
         <w:t xml:space="preserve">Table </w:t>
       </w:r>
-      <w:fldSimple w:instr=" SEQ Table \* ARABIC ">
-        <w:r>
-          <w:rPr>
-            <w:noProof/>
-          </w:rPr>
-          <w:t>1</w:t>
-        </w:r>
-      </w:fldSimple>
+      <w:r>
+        <w:fldChar w:fldCharType="begin"/>
+      </w:r>
+      <w:r>
+        <w:instrText xml:space="preserve"> SEQ Table \* ARABIC </w:instrText>
+      </w:r>
+      <w:r>
+        <w:fldChar w:fldCharType="separate"/>
+      </w:r>
+      <w:r>
+        <w:rPr>
+          <w:noProof/>
+        </w:rPr>
+        <w:t>1</w:t>
+      </w:r>
+      <w:r>
+        <w:rPr>
+          <w:noProof/>
+        </w:rPr>
+        <w:fldChar w:fldCharType="end"/>
+      </w:r>
       <w:r>
         <w:t xml:space="preserve">: GSN Model Standard </w:t>
       </w:r>
@@ -7880,14 +8033,27 @@
       <w:r>
         <w:t xml:space="preserve">Table </w:t>
       </w:r>
-      <w:fldSimple w:instr=" SEQ Table \* ARABIC ">
-        <w:r>
-          <w:rPr>
-            <w:noProof/>
-          </w:rPr>
-          <w:t>2</w:t>
-        </w:r>
-      </w:fldSimple>
+      <w:r>
+        <w:fldChar w:fldCharType="begin"/>
+      </w:r>
+      <w:r>
+        <w:instrText xml:space="preserve"> SEQ Table \* ARABIC </w:instrText>
+      </w:r>
+      <w:r>
+        <w:fldChar w:fldCharType="separate"/>
+      </w:r>
+      <w:r>
+        <w:rPr>
+          <w:noProof/>
+        </w:rPr>
+        <w:t>2</w:t>
+      </w:r>
+      <w:r>
+        <w:rPr>
+          <w:noProof/>
+        </w:rPr>
+        <w:fldChar w:fldCharType="end"/>
+      </w:r>
       <w:r>
         <w:t xml:space="preserve">: </w:t>
       </w:r>
@@ -7966,7 +8132,6 @@
               <w:rPr>
                 <w:b/>
               </w:rPr>
-              <w:lastRenderedPageBreak/>
               <w:t>Attribute Name</w:t>
             </w:r>
           </w:p>
@@ -8026,6 +8191,7 @@
             </w:pPr>
             <w:proofErr w:type="spellStart"/>
             <w:r>
+              <w:lastRenderedPageBreak/>
               <w:t>x</w:t>
             </w:r>
             <w:r>
@@ -8641,14 +8807,27 @@
       <w:r>
         <w:t xml:space="preserve">Table </w:t>
       </w:r>
-      <w:fldSimple w:instr=" SEQ Table \* ARABIC ">
-        <w:r>
-          <w:rPr>
-            <w:noProof/>
-          </w:rPr>
-          <w:t>3</w:t>
-        </w:r>
-      </w:fldSimple>
+      <w:r>
+        <w:fldChar w:fldCharType="begin"/>
+      </w:r>
+      <w:r>
+        <w:instrText xml:space="preserve"> SEQ Table \* ARABIC </w:instrText>
+      </w:r>
+      <w:r>
+        <w:fldChar w:fldCharType="separate"/>
+      </w:r>
+      <w:r>
+        <w:rPr>
+          <w:noProof/>
+        </w:rPr>
+        <w:t>3</w:t>
+      </w:r>
+      <w:r>
+        <w:rPr>
+          <w:noProof/>
+        </w:rPr>
+        <w:fldChar w:fldCharType="end"/>
+      </w:r>
       <w:r>
         <w:t xml:space="preserve">: </w:t>
       </w:r>
@@ -8702,7 +8881,13 @@
       </w:r>
       <w:proofErr w:type="spellEnd"/>
       <w:r>
-        <w:t xml:space="preserve"> GSN models. Therefore, I searched for other model drivers for Epsilon that aren’t built-in. </w:t>
+        <w:t xml:space="preserve"> GSN models. Therefore, I searched for other model drivers for Epsilon that are</w:t>
+      </w:r>
+      <w:r>
+        <w:t xml:space="preserve"> not</w:t>
+      </w:r>
+      <w:r>
+        <w:t xml:space="preserve"> built-in. </w:t>
       </w:r>
       <w:proofErr w:type="spellStart"/>
       <w:r>
@@ -8874,11 +9059,11 @@
       </w:r>
       <w:proofErr w:type="spellEnd"/>
       <w:r>
-        <w:t xml:space="preserve"> GSN model selection tab. After that, I examined the HTML driver classes. The main class is called the HTML </w:t>
+        <w:t xml:space="preserve"> GSN model selection tab. After that, I examined the HTML driver classes. The main class is called the HTML model and it invokes getter and setter classes for different functionalities. However, HTML getter </w:t>
       </w:r>
       <w:r>
         <w:lastRenderedPageBreak/>
-        <w:t xml:space="preserve">model and it invokes getter and setter classes for different functionalities. However, HTML getter and setter methods only call Plain-XML getter and setter functions. Therefore, I used Plain-XML </w:t>
+        <w:t xml:space="preserve">and setter methods only call Plain-XML getter and setter functions. Therefore, I used Plain-XML </w:t>
       </w:r>
       <w:proofErr w:type="gramStart"/>
       <w:r>
@@ -8999,7 +9184,13 @@
         <w:t xml:space="preserve">worked </w:t>
       </w:r>
       <w:r>
-        <w:t>on. But the parsing methods in the HTML driver weren’t directly useful for the XMI file parser. That’s why the HTML driver project was used for only Epsilon plugin features and all other classes like the model, getter, and setter were based on Plain-XML driver.</w:t>
+        <w:t>on. But the parsing methods in the HTML driver were</w:t>
+      </w:r>
+      <w:r>
+        <w:t xml:space="preserve"> not</w:t>
+      </w:r>
+      <w:r>
+        <w:t xml:space="preserve"> directly useful for the XMI file parser. That’s why the HTML driver project was used for only Epsilon plugin features and all other classes like the model, getter, and setter were based on Plain-XML driver.</w:t>
       </w:r>
     </w:p>
     <w:p>
@@ -9046,7 +9237,13 @@
         <w:t xml:space="preserve"> and removal operations. This class </w:t>
       </w:r>
       <w:r>
-        <w:t xml:space="preserve">wasn’t </w:t>
+        <w:t>was</w:t>
+      </w:r>
+      <w:r>
+        <w:t xml:space="preserve"> not</w:t>
+      </w:r>
+      <w:r>
+        <w:t xml:space="preserve"> </w:t>
       </w:r>
       <w:r>
         <w:t>modif</w:t>
@@ -9093,7 +9290,19 @@
         <w:rPr>
           <w:szCs w:val="24"/>
         </w:rPr>
-        <w:t xml:space="preserve"> GSN XMI driver doesn’t require tag names because all elements use the same tag name. Thus this function changed for getting GSN element’s type instead of getting the tag names as a function input.</w:t>
+        <w:t xml:space="preserve"> GSN XMI driver does</w:t>
+      </w:r>
+      <w:r>
+        <w:rPr>
+          <w:szCs w:val="24"/>
+        </w:rPr>
+        <w:t xml:space="preserve"> not</w:t>
+      </w:r>
+      <w:r>
+        <w:rPr>
+          <w:szCs w:val="24"/>
+        </w:rPr>
+        <w:t xml:space="preserve"> require tag names because all elements use the same tag name. Thus this function changed for getting GSN element’s type instead of getting the tag names as a function input.</w:t>
       </w:r>
     </w:p>
     <w:p>
@@ -9349,7 +9558,13 @@
       </w:r>
       <w:proofErr w:type="spellEnd"/>
       <w:r>
-        <w:t xml:space="preserve"> GSN Driver. In an early design, each user query was parsed before accessing the element in the XMI file. Thus, if the given query element wasn’t in the GSN type, it would return an empty </w:t>
+        <w:t xml:space="preserve"> GSN Driver. In an early design, each user query was parsed before accessing the element in the XMI file. Thus, if the given query element was</w:t>
+      </w:r>
+      <w:r>
+        <w:t xml:space="preserve"> not</w:t>
+      </w:r>
+      <w:r>
+        <w:t xml:space="preserve"> in the GSN type, it would return an empty </w:t>
       </w:r>
       <w:r>
         <w:t>result. For example, a user could</w:t>
@@ -9369,7 +9584,13 @@
         <w:t xml:space="preserve">can be customized by the user and thus </w:t>
       </w:r>
       <w:r>
-        <w:t xml:space="preserve">don’t have to start with element type letters. In this case, the GSN type parse function for custom IDs such as CA1, AR-C1 returned null and Epsilon showed an error. </w:t>
+        <w:t>do</w:t>
+      </w:r>
+      <w:r>
+        <w:t xml:space="preserve"> not</w:t>
+      </w:r>
+      <w:r>
+        <w:t xml:space="preserve"> have to start with element type letters. In this case, the GSN type parse function for custom IDs such as CA1, AR-C1 returned null and Epsilon showed an error. </w:t>
       </w:r>
     </w:p>
     <w:p>
@@ -9392,7 +9613,13 @@
         <w:t>b</w:t>
       </w:r>
       <w:r>
-        <w:t xml:space="preserve">ecause GSN standards don’t require IDs to start with element type letters. That’s why instead of returning null for custom ID queries, the driver compares every ID in the model and if it </w:t>
+        <w:t>ecause GSN standards do</w:t>
+      </w:r>
+      <w:r>
+        <w:t xml:space="preserve"> not</w:t>
+      </w:r>
+      <w:r>
+        <w:t xml:space="preserve"> require IDs to start with element type letters. That’s why instead of returning null for custom ID queries, the driver compares every ID in the model and if it </w:t>
       </w:r>
       <w:r>
         <w:t>can</w:t>
@@ -9532,7 +9759,13 @@
       </w:r>
       <w:proofErr w:type="spellEnd"/>
       <w:r>
-        <w:t xml:space="preserve"> attribute. So, for determining types, I have to use other attributes. The only difference between Goal-Justification pair and Assumption elements is assumed attribute. For Assumption elements this attribute’s value is true but for Goal and Justification elements this attribute’s value is false. Now we can determine Assumption elements from Goal and Justification elements. For determining between Goal and Justification elements, there aren’t any attributes. The</w:t>
+        <w:t xml:space="preserve"> attribute. So, for determining types, I have to use other attributes. The only difference between Goal-Justification pair and Assumption elements is assumed attribute. For Assumption elements this attribute’s value is true but for Goal and Justification elements this attribute’s value is false. Now we can determine Assumption elements from Goal and Justification elements. For determining between Goal and Justification elements, there are</w:t>
+      </w:r>
+      <w:r>
+        <w:t xml:space="preserve"> not</w:t>
+      </w:r>
+      <w:r>
+        <w:t xml:space="preserve"> any attributes. The</w:t>
       </w:r>
       <w:r>
         <w:t xml:space="preserve"> only difference between these two element types</w:t>
@@ -9555,7 +9788,13 @@
       </w:r>
       <w:proofErr w:type="spellEnd"/>
       <w:r>
-        <w:t xml:space="preserve"> stored in one if the Asserted Context attributes’ target attribute, that means the element’s type is Justification.</w:t>
+        <w:t xml:space="preserve"> </w:t>
+      </w:r>
+      <w:r>
+        <w:t xml:space="preserve">is </w:t>
+      </w:r>
+      <w:r>
+        <w:t>stored in one if the Asserted Context attributes’ target attribute, that means the element’s type is Justification.</w:t>
       </w:r>
     </w:p>
     <w:p>
@@ -9590,6 +9829,9 @@
       <w:proofErr w:type="spellEnd"/>
       <w:r>
         <w:t xml:space="preserve">”. Similarly, Context elements can only be connected to Asserted Context links’ target side. Hence, the same function </w:t>
+      </w:r>
+      <w:r>
+        <w:t xml:space="preserve">is </w:t>
       </w:r>
       <w:r>
         <w:lastRenderedPageBreak/>
@@ -11156,14 +11398,27 @@
       <w:r>
         <w:t xml:space="preserve">Table </w:t>
       </w:r>
-      <w:fldSimple w:instr=" SEQ Table \* ARABIC ">
-        <w:r>
-          <w:rPr>
-            <w:noProof/>
-          </w:rPr>
-          <w:t>4</w:t>
-        </w:r>
-      </w:fldSimple>
+      <w:r>
+        <w:fldChar w:fldCharType="begin"/>
+      </w:r>
+      <w:r>
+        <w:instrText xml:space="preserve"> SEQ Table \* ARABIC </w:instrText>
+      </w:r>
+      <w:r>
+        <w:fldChar w:fldCharType="separate"/>
+      </w:r>
+      <w:r>
+        <w:rPr>
+          <w:noProof/>
+        </w:rPr>
+        <w:t>4</w:t>
+      </w:r>
+      <w:r>
+        <w:rPr>
+          <w:noProof/>
+        </w:rPr>
+        <w:fldChar w:fldCharType="end"/>
+      </w:r>
       <w:r>
         <w:t>: Example Element Tags from</w:t>
       </w:r>
@@ -11245,7 +11500,13 @@
         <w:t>he direction indicated by the arrow</w:t>
       </w:r>
       <w:r>
-        <w:t xml:space="preserve">). In this project, target and source access in Epsilon isn’t reversed as in the XMI file. This makes usability better for users. </w:t>
+        <w:t>). In this project, target and source access in Epsilon is</w:t>
+      </w:r>
+      <w:r>
+        <w:t xml:space="preserve"> not</w:t>
+      </w:r>
+      <w:r>
+        <w:t xml:space="preserve"> reversed as in the XMI file. This makes usability better for users. </w:t>
       </w:r>
     </w:p>
     <w:p>
@@ -11265,7 +11526,13 @@
         <w:t xml:space="preserve">-to-Goal links </w:t>
       </w:r>
       <w:r>
-        <w:t xml:space="preserve">aren’t </w:t>
+        <w:t>are</w:t>
+      </w:r>
+      <w:r>
+        <w:t xml:space="preserve"> not</w:t>
+      </w:r>
+      <w:r>
+        <w:t xml:space="preserve"> </w:t>
       </w:r>
       <w:r>
         <w:t>store</w:t>
@@ -11496,7 +11763,13 @@
       </w:r>
       <w:proofErr w:type="spellEnd"/>
       <w:r>
-        <w:t xml:space="preserve"> values for newly created elements because I don’t know what values </w:t>
+        <w:t xml:space="preserve"> values for newly created elements because I do</w:t>
+      </w:r>
+      <w:r>
+        <w:t xml:space="preserve"> not</w:t>
+      </w:r>
+      <w:r>
+        <w:t xml:space="preserve"> know what values </w:t>
       </w:r>
       <w:proofErr w:type="spellStart"/>
       <w:r>
@@ -11708,7 +11981,13 @@
       </w:r>
       <w:proofErr w:type="spellEnd"/>
       <w:r>
-        <w:t xml:space="preserve"> GSN uses XMI as a persistence mechanism. XMI uses the structure of XML; therefore, Plain-XML driver’s file operations weren’t changed in the </w:t>
+        <w:t xml:space="preserve"> GSN uses XMI as a persistence mechanism. XMI uses the structure of XML; therefore, Plain-XML driver’s file operations were</w:t>
+      </w:r>
+      <w:r>
+        <w:t xml:space="preserve"> not</w:t>
+      </w:r>
+      <w:r>
+        <w:t xml:space="preserve"> changed in the </w:t>
       </w:r>
       <w:proofErr w:type="spellStart"/>
       <w:r>
@@ -11834,7 +12113,13 @@
         <w:t>description</w:t>
       </w:r>
       <w:r>
-        <w:t xml:space="preserve"> attributes created empty. </w:t>
+        <w:t xml:space="preserve"> attributes </w:t>
+      </w:r>
+      <w:r>
+        <w:t xml:space="preserve">were </w:t>
+      </w:r>
+      <w:r>
+        <w:t xml:space="preserve">created empty. </w:t>
       </w:r>
       <w:proofErr w:type="spellStart"/>
       <w:proofErr w:type="gramStart"/>
@@ -11946,7 +12231,13 @@
         <w:t xml:space="preserve"> values for each element. Since</w:t>
       </w:r>
       <w:r>
-        <w:t xml:space="preserve"> I don’t know which parameters </w:t>
+        <w:t xml:space="preserve"> I do</w:t>
+      </w:r>
+      <w:r>
+        <w:t xml:space="preserve"> not</w:t>
+      </w:r>
+      <w:r>
+        <w:t xml:space="preserve"> know which parameters </w:t>
       </w:r>
       <w:proofErr w:type="spellStart"/>
       <w:r>
@@ -11954,7 +12245,13 @@
       </w:r>
       <w:proofErr w:type="spellEnd"/>
       <w:r>
-        <w:t xml:space="preserve"> GSN uses for ID generation, I couldn’t implement </w:t>
+        <w:t xml:space="preserve"> GSN uses for ID generation, I could</w:t>
+      </w:r>
+      <w:r>
+        <w:t xml:space="preserve"> not</w:t>
+      </w:r>
+      <w:r>
+        <w:t xml:space="preserve"> implement </w:t>
       </w:r>
       <w:r>
         <w:t xml:space="preserve">a </w:t>
@@ -12030,7 +12327,13 @@
       </w:r>
       <w:proofErr w:type="spellEnd"/>
       <w:r>
-        <w:t xml:space="preserve"> GSN doesn’t append them to model directly. Appending requires another command which is </w:t>
+        <w:t xml:space="preserve"> GSN does</w:t>
+      </w:r>
+      <w:r>
+        <w:t xml:space="preserve"> not</w:t>
+      </w:r>
+      <w:r>
+        <w:t xml:space="preserve"> append them to model directly. Appending requires another command which is </w:t>
       </w:r>
       <w:proofErr w:type="gramStart"/>
       <w:r>
@@ -12094,7 +12397,13 @@
       </w:r>
       <w:proofErr w:type="spellEnd"/>
       <w:r>
-        <w:t xml:space="preserve"> class doesn’t have any XML parser so, for correct elements, the </w:t>
+        <w:t xml:space="preserve"> class does</w:t>
+      </w:r>
+      <w:r>
+        <w:t xml:space="preserve"> not</w:t>
+      </w:r>
+      <w:r>
+        <w:t xml:space="preserve"> have any XML parser so, for correct elements, the </w:t>
       </w:r>
       <w:r>
         <w:rPr>
@@ -12103,7 +12412,16 @@
         <w:t>owns</w:t>
       </w:r>
       <w:r>
-        <w:t xml:space="preserve"> function has to return true so that model class can call </w:t>
+        <w:t xml:space="preserve"> function has to return true so that </w:t>
+      </w:r>
+      <w:r>
+        <w:t xml:space="preserve">the </w:t>
+      </w:r>
+      <w:r>
+        <w:t xml:space="preserve">model class can call </w:t>
+      </w:r>
+      <w:r>
+        <w:t xml:space="preserve">the </w:t>
       </w:r>
       <w:proofErr w:type="spellStart"/>
       <w:r>
@@ -12137,6 +12455,8 @@
       <w:r>
         <w:t xml:space="preserve"> function returns true. </w:t>
       </w:r>
+      <w:bookmarkStart w:id="16" w:name="_GoBack"/>
+      <w:bookmarkEnd w:id="16"/>
     </w:p>
     <w:p/>
     <w:p>
@@ -12147,7 +12467,7 @@
           <w:numId w:val="1"/>
         </w:numPr>
       </w:pPr>
-      <w:bookmarkStart w:id="16" w:name="_Toc47104952"/>
+      <w:bookmarkStart w:id="17" w:name="_Toc47104952"/>
       <w:r>
         <w:t xml:space="preserve">GSN </w:t>
       </w:r>
@@ -12157,7 +12477,7 @@
       <w:r>
         <w:t xml:space="preserve"> Class</w:t>
       </w:r>
-      <w:bookmarkEnd w:id="16"/>
+      <w:bookmarkEnd w:id="17"/>
     </w:p>
     <w:p/>
     <w:p>
@@ -12783,7 +13103,21 @@
           <w:rFonts w:cs="Times New Roman"/>
           <w:szCs w:val="24"/>
         </w:rPr>
-        <w:t xml:space="preserve"> and returns it. If it couldn’t parse the given string properly, it returns null. </w:t>
+        <w:t xml:space="preserve"> and returns it. If it could</w:t>
+      </w:r>
+      <w:r>
+        <w:rPr>
+          <w:rFonts w:cs="Times New Roman"/>
+          <w:szCs w:val="24"/>
+        </w:rPr>
+        <w:t xml:space="preserve"> not</w:t>
+      </w:r>
+      <w:r>
+        <w:rPr>
+          <w:rFonts w:cs="Times New Roman"/>
+          <w:szCs w:val="24"/>
+        </w:rPr>
+        <w:t xml:space="preserve"> parse the given string properly, it returns null. </w:t>
       </w:r>
       <w:r>
         <w:rPr>
@@ -12986,7 +13320,7 @@
           <w:numId w:val="1"/>
         </w:numPr>
       </w:pPr>
-      <w:bookmarkStart w:id="17" w:name="_Toc47104953"/>
+      <w:bookmarkStart w:id="18" w:name="_Toc47104953"/>
       <w:r>
         <w:t xml:space="preserve">GSN </w:t>
       </w:r>
@@ -12999,7 +13333,7 @@
       <w:r>
         <w:t xml:space="preserve"> Class</w:t>
       </w:r>
-      <w:bookmarkEnd w:id="17"/>
+      <w:bookmarkEnd w:id="18"/>
     </w:p>
     <w:p/>
     <w:p>
@@ -13164,14 +13498,14 @@
           <w:numId w:val="1"/>
         </w:numPr>
       </w:pPr>
-      <w:bookmarkStart w:id="18" w:name="_Toc47104954"/>
+      <w:bookmarkStart w:id="19" w:name="_Toc47104954"/>
       <w:r>
         <w:t>GSN Property Getter</w:t>
       </w:r>
       <w:r>
         <w:t xml:space="preserve"> Class</w:t>
       </w:r>
-      <w:bookmarkEnd w:id="18"/>
+      <w:bookmarkEnd w:id="19"/>
     </w:p>
     <w:p/>
     <w:p>
@@ -13218,7 +13552,19 @@
       </w:r>
       <w:proofErr w:type="spellEnd"/>
       <w:r>
-        <w:t xml:space="preserve"> GSN XMI file’s tag names are fixed and they don’t change with element types. So, using tag names in the EOL query isn’t necessary </w:t>
+        <w:t xml:space="preserve"> GSN XMI file’s tag names are fixed and they do</w:t>
+      </w:r>
+      <w:r>
+        <w:t xml:space="preserve"> not</w:t>
+      </w:r>
+      <w:r>
+        <w:t xml:space="preserve"> change with element types. So, using tag names in the EOL query is</w:t>
+      </w:r>
+      <w:r>
+        <w:t xml:space="preserve"> not</w:t>
+      </w:r>
+      <w:r>
+        <w:t xml:space="preserve"> necessary </w:t>
       </w:r>
       <w:r>
         <w:t>for</w:t>
@@ -13351,11 +13697,17 @@
       </w:r>
       <w:proofErr w:type="spellStart"/>
       <w:r>
-        <w:t>t_argumentElement.a_id</w:t>
+        <w:t>t_argumentEleme</w:t>
+      </w:r>
+      <w:r>
+        <w:t>nt.a_id</w:t>
       </w:r>
       <w:proofErr w:type="spellEnd"/>
       <w:r>
-        <w:t xml:space="preserve">” the Plain-XML driver won’t work. However, in the </w:t>
+        <w:t>” the Plain-XML driver will not</w:t>
+      </w:r>
+      <w:r>
+        <w:t xml:space="preserve"> work. However, in the </w:t>
       </w:r>
       <w:proofErr w:type="spellStart"/>
       <w:r>
@@ -13363,7 +13715,13 @@
       </w:r>
       <w:proofErr w:type="spellEnd"/>
       <w:r>
-        <w:t xml:space="preserve"> GSN driver, you don’t need to use the </w:t>
+        <w:t xml:space="preserve"> GSN driver, you do</w:t>
+      </w:r>
+      <w:r>
+        <w:t xml:space="preserve"> not</w:t>
+      </w:r>
+      <w:r>
+        <w:t xml:space="preserve"> need to use the </w:t>
       </w:r>
       <w:r>
         <w:rPr>
@@ -13904,6 +14262,7 @@
         <w:rPr>
           <w:u w:val="single"/>
         </w:rPr>
+        <w:lastRenderedPageBreak/>
         <w:t>Description:</w:t>
       </w:r>
       <w:r>
@@ -14185,7 +14544,13 @@
       </w:r>
       <w:proofErr w:type="spellEnd"/>
       <w:r>
-        <w:t xml:space="preserve"> parser. If there wasn’t any element with a given custom ID, invoke function returns null.</w:t>
+        <w:t xml:space="preserve"> parser. If there was</w:t>
+      </w:r>
+      <w:r>
+        <w:t xml:space="preserve"> not</w:t>
+      </w:r>
+      <w:r>
+        <w:t xml:space="preserve"> any element with a given custom ID, invoke function returns null.</w:t>
       </w:r>
     </w:p>
     <w:p>
@@ -14290,7 +14655,13 @@
         <w:t>-</w:t>
       </w:r>
       <w:r>
-        <w:t>node ID values. The reason I used “_” characters between each part is, Epsilon doesn’t work with “</w:t>
+        <w:t>node ID values. The reason I used “_” characters between each part is, Epsilon does</w:t>
+      </w:r>
+      <w:r>
+        <w:t xml:space="preserve"> not</w:t>
+      </w:r>
+      <w:r>
+        <w:t xml:space="preserve"> work with “</w:t>
       </w:r>
       <w:proofErr w:type="gramStart"/>
       <w:r>
@@ -14352,6 +14723,7 @@
         <w:rPr>
           <w:u w:val="single"/>
         </w:rPr>
+        <w:lastRenderedPageBreak/>
         <w:t>Keyword:</w:t>
       </w:r>
       <w:r>
@@ -14394,7 +14766,6 @@
         <w:rPr>
           <w:u w:val="single"/>
         </w:rPr>
-        <w:lastRenderedPageBreak/>
         <w:t>Description:</w:t>
       </w:r>
       <w:r>
@@ -14446,7 +14817,19 @@
       </w:r>
       <w:proofErr w:type="spellEnd"/>
       <w:r>
-        <w:t>” keyword used instead of the “type” keyword because the “type” keyword used by Epsilon and it returns the given object’s type.</w:t>
+        <w:t xml:space="preserve">” keyword </w:t>
+      </w:r>
+      <w:r>
+        <w:t xml:space="preserve">is </w:t>
+      </w:r>
+      <w:r>
+        <w:t xml:space="preserve">used instead of the “type” keyword because the “type” keyword </w:t>
+      </w:r>
+      <w:r>
+        <w:t xml:space="preserve">is </w:t>
+      </w:r>
+      <w:r>
+        <w:t>used by Epsilon and it returns the given object’s type.</w:t>
       </w:r>
     </w:p>
     <w:p>
@@ -14941,6 +15324,7 @@
         <w:rPr>
           <w:u w:val="single"/>
         </w:rPr>
+        <w:lastRenderedPageBreak/>
         <w:t>Keyword</w:t>
       </w:r>
       <w:r>
@@ -15008,7 +15392,6 @@
         <w:rPr>
           <w:u w:val="single"/>
         </w:rPr>
-        <w:lastRenderedPageBreak/>
         <w:t>Description:</w:t>
       </w:r>
       <w:r>
@@ -15103,7 +15486,7 @@
           <w:numId w:val="1"/>
         </w:numPr>
       </w:pPr>
-      <w:bookmarkStart w:id="19" w:name="_Toc47104955"/>
+      <w:bookmarkStart w:id="20" w:name="_Toc47104955"/>
       <w:r>
         <w:t>G</w:t>
       </w:r>
@@ -15113,12 +15496,18 @@
       <w:r>
         <w:t xml:space="preserve"> Class</w:t>
       </w:r>
-      <w:bookmarkEnd w:id="19"/>
+      <w:bookmarkEnd w:id="20"/>
     </w:p>
     <w:p/>
     <w:p>
       <w:r>
-        <w:t>Every element value update calls this setter class. Similar to the getter class, the setter class only uses one invoke function. Since all elements’ values cannot change, the setter class doesn’t have many different commands.</w:t>
+        <w:t>Every element value update calls this setter class. Similar to the getter class, the setter class only uses one invoke function. Since all elements’ values cannot change, the setter class does</w:t>
+      </w:r>
+      <w:r>
+        <w:t xml:space="preserve"> not</w:t>
+      </w:r>
+      <w:r>
+        <w:t xml:space="preserve"> have many different commands.</w:t>
       </w:r>
     </w:p>
     <w:p/>
@@ -15439,6 +15828,7 @@
         <w:rPr>
           <w:u w:val="single"/>
         </w:rPr>
+        <w:lastRenderedPageBreak/>
         <w:t>Keyword:</w:t>
       </w:r>
       <w:r>
@@ -15456,7 +15846,6 @@
         <w:rPr>
           <w:u w:val="single"/>
         </w:rPr>
-        <w:lastRenderedPageBreak/>
         <w:t>Description:</w:t>
       </w:r>
       <w:r>
@@ -15741,7 +16130,13 @@
         <w:t xml:space="preserve">an </w:t>
       </w:r>
       <w:r>
-        <w:t xml:space="preserve">element object as an input. If the new element object doesn’t have an ID with digits (e.g. G, S), it finds the highest ID number for </w:t>
+        <w:t>element object as an input. If the new element object does</w:t>
+      </w:r>
+      <w:r>
+        <w:t xml:space="preserve"> not</w:t>
+      </w:r>
+      <w:r>
+        <w:t xml:space="preserve"> have an ID with digits (e.g. G, S), it finds the highest ID number for </w:t>
       </w:r>
       <w:r>
         <w:t xml:space="preserve">the </w:t>
@@ -15834,12 +16229,12 @@
           <w:numId w:val="1"/>
         </w:numPr>
       </w:pPr>
-      <w:bookmarkStart w:id="20" w:name="_Toc47104956"/>
+      <w:bookmarkStart w:id="21" w:name="_Toc47104956"/>
       <w:r>
         <w:lastRenderedPageBreak/>
         <w:t>EVALUATION</w:t>
       </w:r>
-      <w:bookmarkEnd w:id="20"/>
+      <w:bookmarkEnd w:id="21"/>
     </w:p>
     <w:p/>
     <w:p>
@@ -15881,7 +16276,7 @@
           <w:numId w:val="1"/>
         </w:numPr>
       </w:pPr>
-      <w:bookmarkStart w:id="21" w:name="_Toc47104957"/>
+      <w:bookmarkStart w:id="22" w:name="_Toc47104957"/>
       <w:r>
         <w:t xml:space="preserve">How </w:t>
       </w:r>
@@ -15899,7 +16294,7 @@
       <w:r>
         <w:t xml:space="preserve"> GSN Driver?</w:t>
       </w:r>
-      <w:bookmarkEnd w:id="21"/>
+      <w:bookmarkEnd w:id="22"/>
     </w:p>
     <w:p>
       <w:pPr>
@@ -15939,7 +16334,7 @@
           <w:numId w:val="1"/>
         </w:numPr>
       </w:pPr>
-      <w:bookmarkStart w:id="22" w:name="_Toc47104958"/>
+      <w:bookmarkStart w:id="23" w:name="_Toc47104958"/>
       <w:r>
         <w:t xml:space="preserve">Loading the </w:t>
       </w:r>
@@ -15954,7 +16349,7 @@
       <w:r>
         <w:t>odel into Epsilon</w:t>
       </w:r>
-      <w:bookmarkEnd w:id="22"/>
+      <w:bookmarkEnd w:id="23"/>
     </w:p>
     <w:p/>
     <w:p>
@@ -16268,14 +16663,27 @@
       <w:r>
         <w:t xml:space="preserve">Figure </w:t>
       </w:r>
-      <w:fldSimple w:instr=" SEQ Figure \* ARABIC ">
-        <w:r>
-          <w:rPr>
-            <w:noProof/>
-          </w:rPr>
-          <w:t>2</w:t>
-        </w:r>
-      </w:fldSimple>
+      <w:r>
+        <w:fldChar w:fldCharType="begin"/>
+      </w:r>
+      <w:r>
+        <w:instrText xml:space="preserve"> SEQ Figure \* ARABIC </w:instrText>
+      </w:r>
+      <w:r>
+        <w:fldChar w:fldCharType="separate"/>
+      </w:r>
+      <w:r>
+        <w:rPr>
+          <w:noProof/>
+        </w:rPr>
+        <w:t>2</w:t>
+      </w:r>
+      <w:r>
+        <w:rPr>
+          <w:noProof/>
+        </w:rPr>
+        <w:fldChar w:fldCharType="end"/>
+      </w:r>
       <w:r>
         <w:t xml:space="preserve">: Loading </w:t>
       </w:r>
@@ -16317,7 +16725,21 @@
           <w:noProof/>
           <w:lang w:eastAsia="en-CA"/>
         </w:rPr>
-        <w:t>important if you don’t want to use multiple models in the same EOL script.</w:t>
+        <w:t>important if you do</w:t>
+      </w:r>
+      <w:r>
+        <w:rPr>
+          <w:noProof/>
+          <w:lang w:eastAsia="en-CA"/>
+        </w:rPr>
+        <w:t xml:space="preserve"> not</w:t>
+      </w:r>
+      <w:r>
+        <w:rPr>
+          <w:noProof/>
+          <w:lang w:eastAsia="en-CA"/>
+        </w:rPr>
+        <w:t xml:space="preserve"> want to use multiple models in the same EOL script.</w:t>
       </w:r>
     </w:p>
     <w:p>
@@ -16477,14 +16899,27 @@
       <w:r>
         <w:t xml:space="preserve">Figure </w:t>
       </w:r>
-      <w:fldSimple w:instr=" SEQ Figure \* ARABIC ">
-        <w:r>
-          <w:rPr>
-            <w:noProof/>
-          </w:rPr>
-          <w:t>3</w:t>
-        </w:r>
-      </w:fldSimple>
+      <w:r>
+        <w:fldChar w:fldCharType="begin"/>
+      </w:r>
+      <w:r>
+        <w:instrText xml:space="preserve"> SEQ Figure \* ARABIC </w:instrText>
+      </w:r>
+      <w:r>
+        <w:fldChar w:fldCharType="separate"/>
+      </w:r>
+      <w:r>
+        <w:rPr>
+          <w:noProof/>
+        </w:rPr>
+        <w:t>3</w:t>
+      </w:r>
+      <w:r>
+        <w:rPr>
+          <w:noProof/>
+        </w:rPr>
+        <w:fldChar w:fldCharType="end"/>
+      </w:r>
       <w:r>
         <w:t>: Loading model</w:t>
       </w:r>
@@ -16622,14 +17057,27 @@
       <w:r>
         <w:t xml:space="preserve">Figure </w:t>
       </w:r>
-      <w:fldSimple w:instr=" SEQ Figure \* ARABIC ">
-        <w:r>
-          <w:rPr>
-            <w:noProof/>
-          </w:rPr>
-          <w:t>4</w:t>
-        </w:r>
-      </w:fldSimple>
+      <w:r>
+        <w:fldChar w:fldCharType="begin"/>
+      </w:r>
+      <w:r>
+        <w:instrText xml:space="preserve"> SEQ Figure \* ARABIC </w:instrText>
+      </w:r>
+      <w:r>
+        <w:fldChar w:fldCharType="separate"/>
+      </w:r>
+      <w:r>
+        <w:rPr>
+          <w:noProof/>
+        </w:rPr>
+        <w:t>4</w:t>
+      </w:r>
+      <w:r>
+        <w:rPr>
+          <w:noProof/>
+        </w:rPr>
+        <w:fldChar w:fldCharType="end"/>
+      </w:r>
       <w:r>
         <w:t xml:space="preserve">: Running EOL with </w:t>
       </w:r>
@@ -16650,7 +17098,7 @@
           <w:numId w:val="1"/>
         </w:numPr>
       </w:pPr>
-      <w:bookmarkStart w:id="23" w:name="_Toc47104959"/>
+      <w:bookmarkStart w:id="24" w:name="_Toc47104959"/>
       <w:r>
         <w:lastRenderedPageBreak/>
         <w:t>Reading/A</w:t>
@@ -16664,7 +17112,7 @@
       <w:r>
         <w:t>odels with EOL</w:t>
       </w:r>
-      <w:bookmarkEnd w:id="23"/>
+      <w:bookmarkEnd w:id="24"/>
     </w:p>
     <w:p/>
     <w:p>
@@ -16982,7 +17430,43 @@
               <w:rPr>
                 <w:rFonts w:cs="Times New Roman"/>
               </w:rPr>
-              <w:t>Returns specified element/s’ content attribute value/s. The results could be Sequence or string depending of an element. Link elements’ don’t have content attribute so it returns empty string (“”).</w:t>
+              <w:t>Returns specified element/s’ content attribute value/s. The results could be Sequence or string depending o</w:t>
+            </w:r>
+            <w:r>
+              <w:rPr>
+                <w:rFonts w:cs="Times New Roman"/>
+              </w:rPr>
+              <w:t>n</w:t>
+            </w:r>
+            <w:r>
+              <w:rPr>
+                <w:rFonts w:cs="Times New Roman"/>
+              </w:rPr>
+              <w:t xml:space="preserve"> an element. Link elements’ do</w:t>
+            </w:r>
+            <w:r>
+              <w:rPr>
+                <w:rFonts w:cs="Times New Roman"/>
+              </w:rPr>
+              <w:t xml:space="preserve"> not</w:t>
+            </w:r>
+            <w:r>
+              <w:rPr>
+                <w:rFonts w:cs="Times New Roman"/>
+              </w:rPr>
+              <w:t xml:space="preserve"> have content attribute so it returns </w:t>
+            </w:r>
+            <w:r>
+              <w:rPr>
+                <w:rFonts w:cs="Times New Roman"/>
+              </w:rPr>
+              <w:t xml:space="preserve">an </w:t>
+            </w:r>
+            <w:r>
+              <w:rPr>
+                <w:rFonts w:cs="Times New Roman"/>
+              </w:rPr>
+              <w:t>empty string (“”).</w:t>
             </w:r>
           </w:p>
         </w:tc>
@@ -17071,7 +17555,19 @@
               <w:rPr>
                 <w:rFonts w:cs="Times New Roman"/>
               </w:rPr>
-              <w:t>Returns given element/s’ ID. Link elements’ don’t have ID thus it returns empty string.</w:t>
+              <w:t>Returns given element/s’ ID. Link elements’ do</w:t>
+            </w:r>
+            <w:r>
+              <w:rPr>
+                <w:rFonts w:cs="Times New Roman"/>
+              </w:rPr>
+              <w:t xml:space="preserve"> not</w:t>
+            </w:r>
+            <w:r>
+              <w:rPr>
+                <w:rFonts w:cs="Times New Roman"/>
+              </w:rPr>
+              <w:t xml:space="preserve"> have ID thus it returns empty string.</w:t>
             </w:r>
           </w:p>
         </w:tc>
@@ -17359,14 +17855,27 @@
       <w:r>
         <w:t xml:space="preserve">Table </w:t>
       </w:r>
-      <w:fldSimple w:instr=" SEQ Table \* ARABIC ">
-        <w:r>
-          <w:rPr>
-            <w:noProof/>
-          </w:rPr>
-          <w:t>5</w:t>
-        </w:r>
-      </w:fldSimple>
+      <w:r>
+        <w:fldChar w:fldCharType="begin"/>
+      </w:r>
+      <w:r>
+        <w:instrText xml:space="preserve"> SEQ Table \* ARABIC </w:instrText>
+      </w:r>
+      <w:r>
+        <w:fldChar w:fldCharType="separate"/>
+      </w:r>
+      <w:r>
+        <w:rPr>
+          <w:noProof/>
+        </w:rPr>
+        <w:t>5</w:t>
+      </w:r>
+      <w:r>
+        <w:rPr>
+          <w:noProof/>
+        </w:rPr>
+        <w:fldChar w:fldCharType="end"/>
+      </w:r>
       <w:r>
         <w:t xml:space="preserve">: </w:t>
       </w:r>
@@ -17768,14 +18277,27 @@
       <w:r>
         <w:t xml:space="preserve">Table </w:t>
       </w:r>
-      <w:fldSimple w:instr=" SEQ Table \* ARABIC ">
-        <w:r>
-          <w:rPr>
-            <w:noProof/>
-          </w:rPr>
-          <w:t>6</w:t>
-        </w:r>
-      </w:fldSimple>
+      <w:r>
+        <w:fldChar w:fldCharType="begin"/>
+      </w:r>
+      <w:r>
+        <w:instrText xml:space="preserve"> SEQ Table \* ARABIC </w:instrText>
+      </w:r>
+      <w:r>
+        <w:fldChar w:fldCharType="separate"/>
+      </w:r>
+      <w:r>
+        <w:rPr>
+          <w:noProof/>
+        </w:rPr>
+        <w:t>6</w:t>
+      </w:r>
+      <w:r>
+        <w:rPr>
+          <w:noProof/>
+        </w:rPr>
+        <w:fldChar w:fldCharType="end"/>
+      </w:r>
       <w:r>
         <w:t xml:space="preserve">: </w:t>
       </w:r>
@@ -18358,14 +18880,27 @@
       <w:r>
         <w:t xml:space="preserve">Table </w:t>
       </w:r>
-      <w:fldSimple w:instr=" SEQ Table \* ARABIC ">
-        <w:r>
-          <w:rPr>
-            <w:noProof/>
-          </w:rPr>
-          <w:t>7</w:t>
-        </w:r>
-      </w:fldSimple>
+      <w:r>
+        <w:fldChar w:fldCharType="begin"/>
+      </w:r>
+      <w:r>
+        <w:instrText xml:space="preserve"> SEQ Table \* ARABIC </w:instrText>
+      </w:r>
+      <w:r>
+        <w:fldChar w:fldCharType="separate"/>
+      </w:r>
+      <w:r>
+        <w:rPr>
+          <w:noProof/>
+        </w:rPr>
+        <w:t>7</w:t>
+      </w:r>
+      <w:r>
+        <w:rPr>
+          <w:noProof/>
+        </w:rPr>
+        <w:fldChar w:fldCharType="end"/>
+      </w:r>
       <w:r>
         <w:t xml:space="preserve">: </w:t>
       </w:r>
@@ -18458,7 +18993,13 @@
         <w:t xml:space="preserve">a </w:t>
       </w:r>
       <w:r>
-        <w:t>new list later it prints the last content in that list. Thus, the first command is faster than the second one because it doesn’t get all goal elements’ content attribute, it just gets one goal element’s content attribute and prints it.</w:t>
+        <w:t>new list later it prints the last content in that list. Thus, the first command is faster than the second one because it does</w:t>
+      </w:r>
+      <w:r>
+        <w:t xml:space="preserve"> not</w:t>
+      </w:r>
+      <w:r>
+        <w:t xml:space="preserve"> get all goal elements’ content attribute, it just gets one goal element’s content attribute and prints it.</w:t>
       </w:r>
     </w:p>
     <w:p/>
@@ -18470,7 +19011,7 @@
           <w:numId w:val="1"/>
         </w:numPr>
       </w:pPr>
-      <w:bookmarkStart w:id="24" w:name="_Toc47104960"/>
+      <w:bookmarkStart w:id="25" w:name="_Toc47104960"/>
       <w:r>
         <w:t xml:space="preserve">Updating GSN </w:t>
       </w:r>
@@ -18480,7 +19021,7 @@
       <w:r>
         <w:t>odels with EOL</w:t>
       </w:r>
-      <w:bookmarkEnd w:id="24"/>
+      <w:bookmarkEnd w:id="25"/>
     </w:p>
     <w:p/>
     <w:p>
@@ -19129,14 +19670,27 @@
       <w:r>
         <w:t xml:space="preserve">Table </w:t>
       </w:r>
-      <w:fldSimple w:instr=" SEQ Table \* ARABIC ">
-        <w:r>
-          <w:rPr>
-            <w:noProof/>
-          </w:rPr>
-          <w:t>8</w:t>
-        </w:r>
-      </w:fldSimple>
+      <w:r>
+        <w:fldChar w:fldCharType="begin"/>
+      </w:r>
+      <w:r>
+        <w:instrText xml:space="preserve"> SEQ Table \* ARABIC </w:instrText>
+      </w:r>
+      <w:r>
+        <w:fldChar w:fldCharType="separate"/>
+      </w:r>
+      <w:r>
+        <w:rPr>
+          <w:noProof/>
+        </w:rPr>
+        <w:t>8</w:t>
+      </w:r>
+      <w:r>
+        <w:rPr>
+          <w:noProof/>
+        </w:rPr>
+        <w:fldChar w:fldCharType="end"/>
+      </w:r>
       <w:r>
         <w:t xml:space="preserve">: </w:t>
       </w:r>
@@ -19170,7 +19724,7 @@
           <w:numId w:val="1"/>
         </w:numPr>
       </w:pPr>
-      <w:bookmarkStart w:id="25" w:name="_Toc47104961"/>
+      <w:bookmarkStart w:id="26" w:name="_Toc47104961"/>
       <w:r>
         <w:t xml:space="preserve">Creating </w:t>
       </w:r>
@@ -19192,7 +19746,7 @@
       <w:r>
         <w:t>odel with EOL</w:t>
       </w:r>
-      <w:bookmarkEnd w:id="25"/>
+      <w:bookmarkEnd w:id="26"/>
     </w:p>
     <w:p/>
     <w:p>
@@ -19240,7 +19794,13 @@
         <w:t xml:space="preserve">a </w:t>
       </w:r>
       <w:r>
-        <w:t>new element object but it doesn’t append this new object into the model.</w:t>
+        <w:t>new element object but it does</w:t>
+      </w:r>
+      <w:r>
+        <w:t xml:space="preserve"> not</w:t>
+      </w:r>
+      <w:r>
+        <w:t xml:space="preserve"> append this new object into the model.</w:t>
       </w:r>
       <w:r>
         <w:t xml:space="preserve"> Table 9 demonstrates a new element creation and </w:t>
@@ -19465,14 +20025,27 @@
       <w:r>
         <w:t xml:space="preserve">Table </w:t>
       </w:r>
-      <w:fldSimple w:instr=" SEQ Table \* ARABIC ">
-        <w:r>
-          <w:rPr>
-            <w:noProof/>
-          </w:rPr>
-          <w:t>9</w:t>
-        </w:r>
-      </w:fldSimple>
+      <w:r>
+        <w:fldChar w:fldCharType="begin"/>
+      </w:r>
+      <w:r>
+        <w:instrText xml:space="preserve"> SEQ Table \* ARABIC </w:instrText>
+      </w:r>
+      <w:r>
+        <w:fldChar w:fldCharType="separate"/>
+      </w:r>
+      <w:r>
+        <w:rPr>
+          <w:noProof/>
+        </w:rPr>
+        <w:t>9</w:t>
+      </w:r>
+      <w:r>
+        <w:rPr>
+          <w:noProof/>
+        </w:rPr>
+        <w:fldChar w:fldCharType="end"/>
+      </w:r>
       <w:r>
         <w:t xml:space="preserve">: </w:t>
       </w:r>
@@ -19567,7 +20140,7 @@
           <w:numId w:val="1"/>
         </w:numPr>
       </w:pPr>
-      <w:bookmarkStart w:id="26" w:name="_Toc47104962"/>
+      <w:bookmarkStart w:id="27" w:name="_Toc47104962"/>
       <w:r>
         <w:t xml:space="preserve">Deleting </w:t>
       </w:r>
@@ -19589,7 +20162,7 @@
       <w:r>
         <w:t>odel with EOL</w:t>
       </w:r>
-      <w:bookmarkEnd w:id="26"/>
+      <w:bookmarkEnd w:id="27"/>
     </w:p>
     <w:p/>
     <w:p>
@@ -19730,14 +20303,27 @@
       <w:r>
         <w:t xml:space="preserve">Table </w:t>
       </w:r>
-      <w:fldSimple w:instr=" SEQ Table \* ARABIC ">
-        <w:r>
-          <w:rPr>
-            <w:noProof/>
-          </w:rPr>
-          <w:t>10</w:t>
-        </w:r>
-      </w:fldSimple>
+      <w:r>
+        <w:fldChar w:fldCharType="begin"/>
+      </w:r>
+      <w:r>
+        <w:instrText xml:space="preserve"> SEQ Table \* ARABIC </w:instrText>
+      </w:r>
+      <w:r>
+        <w:fldChar w:fldCharType="separate"/>
+      </w:r>
+      <w:r>
+        <w:rPr>
+          <w:noProof/>
+        </w:rPr>
+        <w:t>10</w:t>
+      </w:r>
+      <w:r>
+        <w:rPr>
+          <w:noProof/>
+        </w:rPr>
+        <w:fldChar w:fldCharType="end"/>
+      </w:r>
       <w:r>
         <w:t xml:space="preserve">: </w:t>
       </w:r>
@@ -19759,7 +20345,7 @@
           <w:numId w:val="1"/>
         </w:numPr>
       </w:pPr>
-      <w:bookmarkStart w:id="27" w:name="_Toc47104963"/>
+      <w:bookmarkStart w:id="28" w:name="_Toc47104963"/>
       <w:r>
         <w:t xml:space="preserve">Epsilon Validation Language </w:t>
       </w:r>
@@ -19772,7 +20358,7 @@
       <w:r>
         <w:t>sage</w:t>
       </w:r>
-      <w:bookmarkEnd w:id="27"/>
+      <w:bookmarkEnd w:id="28"/>
     </w:p>
     <w:p/>
     <w:p>
@@ -19859,7 +20445,13 @@
       </w:r>
       <w:proofErr w:type="spellEnd"/>
       <w:r>
-        <w:t>”. This example checks the G1 element’s outgoing links. If the G1 element doesn’t have exactly two outgoing links, it will give an error and will print an error message.</w:t>
+        <w:t>”. This example checks the G1 element’s outgoing links. If the G1 element does</w:t>
+      </w:r>
+      <w:r>
+        <w:t xml:space="preserve"> not</w:t>
+      </w:r>
+      <w:r>
+        <w:t xml:space="preserve"> have exactly two outgoing links, it will give an error and will print an error message.</w:t>
       </w:r>
     </w:p>
     <w:p>
@@ -21359,14 +21951,27 @@
       <w:r>
         <w:t xml:space="preserve">Listing </w:t>
       </w:r>
-      <w:fldSimple w:instr=" SEQ Listing \* ARABIC ">
-        <w:r>
-          <w:rPr>
-            <w:noProof/>
-          </w:rPr>
-          <w:t>1</w:t>
-        </w:r>
-      </w:fldSimple>
+      <w:r>
+        <w:fldChar w:fldCharType="begin"/>
+      </w:r>
+      <w:r>
+        <w:instrText xml:space="preserve"> SEQ Listing \* ARABIC </w:instrText>
+      </w:r>
+      <w:r>
+        <w:fldChar w:fldCharType="separate"/>
+      </w:r>
+      <w:r>
+        <w:rPr>
+          <w:noProof/>
+        </w:rPr>
+        <w:t>1</w:t>
+      </w:r>
+      <w:r>
+        <w:rPr>
+          <w:noProof/>
+        </w:rPr>
+        <w:fldChar w:fldCharType="end"/>
+      </w:r>
       <w:r>
         <w:t>: EVL usage example</w:t>
       </w:r>
@@ -21386,7 +21991,7 @@
           <w:numId w:val="1"/>
         </w:numPr>
       </w:pPr>
-      <w:bookmarkStart w:id="28" w:name="_Toc47104964"/>
+      <w:bookmarkStart w:id="29" w:name="_Toc47104964"/>
       <w:r>
         <w:t xml:space="preserve">Epsilon Code Generation Language </w:t>
       </w:r>
@@ -21399,7 +22004,7 @@
       <w:r>
         <w:t>sage</w:t>
       </w:r>
-      <w:bookmarkEnd w:id="28"/>
+      <w:bookmarkEnd w:id="29"/>
     </w:p>
     <w:p/>
     <w:p>
@@ -21820,14 +22425,27 @@
       <w:r>
         <w:t xml:space="preserve">Listing </w:t>
       </w:r>
-      <w:fldSimple w:instr=" SEQ Listing \* ARABIC ">
-        <w:r>
-          <w:rPr>
-            <w:noProof/>
-          </w:rPr>
-          <w:t>2</w:t>
-        </w:r>
-      </w:fldSimple>
+      <w:r>
+        <w:fldChar w:fldCharType="begin"/>
+      </w:r>
+      <w:r>
+        <w:instrText xml:space="preserve"> SEQ Listing \* ARABIC </w:instrText>
+      </w:r>
+      <w:r>
+        <w:fldChar w:fldCharType="separate"/>
+      </w:r>
+      <w:r>
+        <w:rPr>
+          <w:noProof/>
+        </w:rPr>
+        <w:t>2</w:t>
+      </w:r>
+      <w:r>
+        <w:rPr>
+          <w:noProof/>
+        </w:rPr>
+        <w:fldChar w:fldCharType="end"/>
+      </w:r>
       <w:r>
         <w:t xml:space="preserve">: </w:t>
       </w:r>
@@ -22308,14 +22926,27 @@
       <w:r>
         <w:t xml:space="preserve">Listing </w:t>
       </w:r>
-      <w:fldSimple w:instr=" SEQ Listing \* ARABIC ">
-        <w:r>
-          <w:rPr>
-            <w:noProof/>
-          </w:rPr>
-          <w:t>3</w:t>
-        </w:r>
-      </w:fldSimple>
+      <w:r>
+        <w:fldChar w:fldCharType="begin"/>
+      </w:r>
+      <w:r>
+        <w:instrText xml:space="preserve"> SEQ Listing \* ARABIC </w:instrText>
+      </w:r>
+      <w:r>
+        <w:fldChar w:fldCharType="separate"/>
+      </w:r>
+      <w:r>
+        <w:rPr>
+          <w:noProof/>
+        </w:rPr>
+        <w:t>3</w:t>
+      </w:r>
+      <w:r>
+        <w:rPr>
+          <w:noProof/>
+        </w:rPr>
+        <w:fldChar w:fldCharType="end"/>
+      </w:r>
       <w:r>
         <w:t xml:space="preserve">: </w:t>
       </w:r>
@@ -22340,7 +22971,7 @@
           <w:numId w:val="1"/>
         </w:numPr>
       </w:pPr>
-      <w:bookmarkStart w:id="29" w:name="_Toc47104965"/>
+      <w:bookmarkStart w:id="30" w:name="_Toc47104965"/>
       <w:r>
         <w:t xml:space="preserve">Epsilon Transformation Language </w:t>
       </w:r>
@@ -22353,7 +22984,7 @@
       <w:r>
         <w:t>sage</w:t>
       </w:r>
-      <w:bookmarkEnd w:id="29"/>
+      <w:bookmarkEnd w:id="30"/>
     </w:p>
     <w:p>
       <w:pPr>
@@ -22392,14 +23023,14 @@
           <w:numId w:val="1"/>
         </w:numPr>
       </w:pPr>
-      <w:bookmarkStart w:id="30" w:name="_Toc47104966"/>
+      <w:bookmarkStart w:id="31" w:name="_Toc47104966"/>
       <w:r>
         <w:t>GSN Model Examples</w:t>
       </w:r>
       <w:r>
         <w:t xml:space="preserve"> with Epsilon</w:t>
       </w:r>
-      <w:bookmarkEnd w:id="30"/>
+      <w:bookmarkEnd w:id="31"/>
     </w:p>
     <w:p/>
     <w:p>
@@ -22433,11 +23064,11 @@
           <w:numId w:val="1"/>
         </w:numPr>
       </w:pPr>
-      <w:bookmarkStart w:id="31" w:name="_Toc47104967"/>
+      <w:bookmarkStart w:id="32" w:name="_Toc47104967"/>
       <w:r>
         <w:t>GSN Community Standard Model</w:t>
       </w:r>
-      <w:bookmarkEnd w:id="31"/>
+      <w:bookmarkEnd w:id="32"/>
     </w:p>
     <w:p/>
     <w:p>
@@ -22535,14 +23166,27 @@
       <w:r>
         <w:t xml:space="preserve">Figure </w:t>
       </w:r>
-      <w:fldSimple w:instr=" SEQ Figure \* ARABIC ">
-        <w:r>
-          <w:rPr>
-            <w:noProof/>
-          </w:rPr>
-          <w:t>5</w:t>
-        </w:r>
-      </w:fldSimple>
+      <w:r>
+        <w:fldChar w:fldCharType="begin"/>
+      </w:r>
+      <w:r>
+        <w:instrText xml:space="preserve"> SEQ Figure \* ARABIC </w:instrText>
+      </w:r>
+      <w:r>
+        <w:fldChar w:fldCharType="separate"/>
+      </w:r>
+      <w:r>
+        <w:rPr>
+          <w:noProof/>
+        </w:rPr>
+        <w:t>5</w:t>
+      </w:r>
+      <w:r>
+        <w:rPr>
+          <w:noProof/>
+        </w:rPr>
+        <w:fldChar w:fldCharType="end"/>
+      </w:r>
       <w:r>
         <w:t>: An Example GSN Diagram from GSN Standards Document</w:t>
       </w:r>
@@ -23239,14 +23883,27 @@
       <w:r>
         <w:t xml:space="preserve">Table </w:t>
       </w:r>
-      <w:fldSimple w:instr=" SEQ Table \* ARABIC ">
-        <w:r>
-          <w:rPr>
-            <w:noProof/>
-          </w:rPr>
-          <w:t>11</w:t>
-        </w:r>
-      </w:fldSimple>
+      <w:r>
+        <w:fldChar w:fldCharType="begin"/>
+      </w:r>
+      <w:r>
+        <w:instrText xml:space="preserve"> SEQ Table \* ARABIC </w:instrText>
+      </w:r>
+      <w:r>
+        <w:fldChar w:fldCharType="separate"/>
+      </w:r>
+      <w:r>
+        <w:rPr>
+          <w:noProof/>
+        </w:rPr>
+        <w:t>11</w:t>
+      </w:r>
+      <w:r>
+        <w:rPr>
+          <w:noProof/>
+        </w:rPr>
+        <w:fldChar w:fldCharType="end"/>
+      </w:r>
       <w:r>
         <w:t xml:space="preserve">: </w:t>
       </w:r>
@@ -23286,7 +23943,13 @@
       </w:r>
       <w:proofErr w:type="spellEnd"/>
       <w:r>
-        <w:t xml:space="preserve"> GSN XMI file (model) doesn’t validate for these two constraints, it will show the error message in the Epsilon console.</w:t>
+        <w:t xml:space="preserve"> GSN XMI file (model) does</w:t>
+      </w:r>
+      <w:r>
+        <w:t xml:space="preserve"> not</w:t>
+      </w:r>
+      <w:r>
+        <w:t xml:space="preserve"> validate these two constraints, it will show the error message in the Epsilon console.</w:t>
       </w:r>
     </w:p>
     <w:p>
@@ -23334,7 +23997,13 @@
         <w:t xml:space="preserve"> GSN driver’s capabilities, normally </w:t>
       </w:r>
       <w:r>
-        <w:t>GSN models don’t require Strategy-to-Context connections</w:t>
+        <w:t>GSN models do</w:t>
+      </w:r>
+      <w:r>
+        <w:t xml:space="preserve"> not</w:t>
+      </w:r>
+      <w:r>
+        <w:t xml:space="preserve"> require Strategy-to-Context connections</w:t>
       </w:r>
       <w:r>
         <w:t>.</w:t>
@@ -24676,7 +25345,25 @@
                 <w:sz w:val="23"/>
                 <w:szCs w:val="23"/>
               </w:rPr>
-              <w:t xml:space="preserve">            // If Strategy element doesn't have any connection to </w:t>
+              <w:t xml:space="preserve">            // If Strategy element does</w:t>
+            </w:r>
+            <w:r>
+              <w:rPr>
+                <w:rFonts w:ascii="Consolas" w:hAnsi="Consolas" w:cs="Consolas"/>
+                <w:color w:val="3F7F5F"/>
+                <w:sz w:val="23"/>
+                <w:szCs w:val="23"/>
+              </w:rPr>
+              <w:t xml:space="preserve"> not</w:t>
+            </w:r>
+            <w:r>
+              <w:rPr>
+                <w:rFonts w:ascii="Consolas" w:hAnsi="Consolas" w:cs="Consolas"/>
+                <w:color w:val="3F7F5F"/>
+                <w:sz w:val="23"/>
+                <w:szCs w:val="23"/>
+              </w:rPr>
+              <w:t xml:space="preserve"> have any connection to </w:t>
             </w:r>
           </w:p>
           <w:p>
@@ -25462,14 +26149,27 @@
       <w:r>
         <w:t xml:space="preserve">Listing </w:t>
       </w:r>
-      <w:fldSimple w:instr=" SEQ Listing \* ARABIC ">
-        <w:r>
-          <w:rPr>
-            <w:noProof/>
-          </w:rPr>
-          <w:t>4</w:t>
-        </w:r>
-      </w:fldSimple>
+      <w:r>
+        <w:fldChar w:fldCharType="begin"/>
+      </w:r>
+      <w:r>
+        <w:instrText xml:space="preserve"> SEQ Listing \* ARABIC </w:instrText>
+      </w:r>
+      <w:r>
+        <w:fldChar w:fldCharType="separate"/>
+      </w:r>
+      <w:r>
+        <w:rPr>
+          <w:noProof/>
+        </w:rPr>
+        <w:t>4</w:t>
+      </w:r>
+      <w:r>
+        <w:rPr>
+          <w:noProof/>
+        </w:rPr>
+        <w:fldChar w:fldCharType="end"/>
+      </w:r>
       <w:r>
         <w:t xml:space="preserve">: </w:t>
       </w:r>
@@ -25494,7 +26194,13 @@
         <w:t>that</w:t>
       </w:r>
       <w:r>
-        <w:t xml:space="preserve"> don’t have any (incoming) </w:t>
+        <w:t xml:space="preserve"> do</w:t>
+      </w:r>
+      <w:r>
+        <w:t xml:space="preserve"> not</w:t>
+      </w:r>
+      <w:r>
+        <w:t xml:space="preserve"> have any (incoming) </w:t>
       </w:r>
       <w:r>
         <w:t>connection</w:t>
@@ -25529,7 +26235,13 @@
     </w:p>
     <w:p>
       <w:r>
-        <w:t xml:space="preserve">The EVL program checks every Solution element and if they don’t have an incoming connection link, it adds their IDs in the list to print the error message. </w:t>
+        <w:t>The EVL program checks every Solution element and if they do</w:t>
+      </w:r>
+      <w:r>
+        <w:t xml:space="preserve"> not</w:t>
+      </w:r>
+      <w:r>
+        <w:t xml:space="preserve"> have an incoming connection link, it adds their IDs in the list to print the error message. </w:t>
       </w:r>
       <w:r>
         <w:t>Listing 5</w:t>
@@ -26287,7 +26999,23 @@
                 <w:color w:val="3F7F5F"/>
                 <w:szCs w:val="20"/>
               </w:rPr>
-              <w:t>// If the list is empty, don't give an error</w:t>
+              <w:t>// If the list is empty, do</w:t>
+            </w:r>
+            <w:r>
+              <w:rPr>
+                <w:rFonts w:ascii="Consolas" w:hAnsi="Consolas" w:cs="Consolas"/>
+                <w:color w:val="3F7F5F"/>
+                <w:szCs w:val="20"/>
+              </w:rPr>
+              <w:t xml:space="preserve"> not</w:t>
+            </w:r>
+            <w:r>
+              <w:rPr>
+                <w:rFonts w:ascii="Consolas" w:hAnsi="Consolas" w:cs="Consolas"/>
+                <w:color w:val="3F7F5F"/>
+                <w:szCs w:val="20"/>
+              </w:rPr>
+              <w:t xml:space="preserve"> give an error</w:t>
             </w:r>
           </w:p>
           <w:p>
@@ -26724,14 +27452,27 @@
       <w:r>
         <w:t xml:space="preserve">Listing </w:t>
       </w:r>
-      <w:fldSimple w:instr=" SEQ Listing \* ARABIC ">
-        <w:r>
-          <w:rPr>
-            <w:noProof/>
-          </w:rPr>
-          <w:t>5</w:t>
-        </w:r>
-      </w:fldSimple>
+      <w:r>
+        <w:fldChar w:fldCharType="begin"/>
+      </w:r>
+      <w:r>
+        <w:instrText xml:space="preserve"> SEQ Listing \* ARABIC </w:instrText>
+      </w:r>
+      <w:r>
+        <w:fldChar w:fldCharType="separate"/>
+      </w:r>
+      <w:r>
+        <w:rPr>
+          <w:noProof/>
+        </w:rPr>
+        <w:t>5</w:t>
+      </w:r>
+      <w:r>
+        <w:rPr>
+          <w:noProof/>
+        </w:rPr>
+        <w:fldChar w:fldCharType="end"/>
+      </w:r>
       <w:r>
         <w:t xml:space="preserve">: </w:t>
       </w:r>
@@ -27260,14 +28001,27 @@
       <w:r>
         <w:t xml:space="preserve">Listing </w:t>
       </w:r>
-      <w:fldSimple w:instr=" SEQ Listing \* ARABIC ">
-        <w:r>
-          <w:rPr>
-            <w:noProof/>
-          </w:rPr>
-          <w:t>6</w:t>
-        </w:r>
-      </w:fldSimple>
+      <w:r>
+        <w:fldChar w:fldCharType="begin"/>
+      </w:r>
+      <w:r>
+        <w:instrText xml:space="preserve"> SEQ Listing \* ARABIC </w:instrText>
+      </w:r>
+      <w:r>
+        <w:fldChar w:fldCharType="separate"/>
+      </w:r>
+      <w:r>
+        <w:rPr>
+          <w:noProof/>
+        </w:rPr>
+        <w:t>6</w:t>
+      </w:r>
+      <w:r>
+        <w:rPr>
+          <w:noProof/>
+        </w:rPr>
+        <w:fldChar w:fldCharType="end"/>
+      </w:r>
       <w:r>
         <w:t xml:space="preserve">: </w:t>
       </w:r>
@@ -27927,14 +28681,27 @@
       <w:r>
         <w:t xml:space="preserve">Listing </w:t>
       </w:r>
-      <w:fldSimple w:instr=" SEQ Listing \* ARABIC ">
-        <w:r>
-          <w:rPr>
-            <w:noProof/>
-          </w:rPr>
-          <w:t>7</w:t>
-        </w:r>
-      </w:fldSimple>
+      <w:r>
+        <w:fldChar w:fldCharType="begin"/>
+      </w:r>
+      <w:r>
+        <w:instrText xml:space="preserve"> SEQ Listing \* ARABIC </w:instrText>
+      </w:r>
+      <w:r>
+        <w:fldChar w:fldCharType="separate"/>
+      </w:r>
+      <w:r>
+        <w:rPr>
+          <w:noProof/>
+        </w:rPr>
+        <w:t>7</w:t>
+      </w:r>
+      <w:r>
+        <w:rPr>
+          <w:noProof/>
+        </w:rPr>
+        <w:fldChar w:fldCharType="end"/>
+      </w:r>
       <w:r>
         <w:t xml:space="preserve">: </w:t>
       </w:r>
@@ -27957,7 +28724,13 @@
         <w:t xml:space="preserve"> It is not the same number of connections as the GSN model due to XMI file link storage types.</w:t>
       </w:r>
       <w:r>
-        <w:t xml:space="preserve"> It doesn’t store Strategy-to-Goal and Goal-to-Strategy connections as a link element.</w:t>
+        <w:t xml:space="preserve"> It does</w:t>
+      </w:r>
+      <w:r>
+        <w:t xml:space="preserve"> not</w:t>
+      </w:r>
+      <w:r>
+        <w:t xml:space="preserve"> store Strategy-to-Goal and Goal-to-Strategy connections as a link element.</w:t>
       </w:r>
     </w:p>
     <w:p>
@@ -28952,14 +29725,27 @@
       <w:r>
         <w:t xml:space="preserve">Table </w:t>
       </w:r>
-      <w:fldSimple w:instr=" SEQ Table \* ARABIC ">
-        <w:r>
-          <w:rPr>
-            <w:noProof/>
-          </w:rPr>
-          <w:t>12</w:t>
-        </w:r>
-      </w:fldSimple>
+      <w:r>
+        <w:fldChar w:fldCharType="begin"/>
+      </w:r>
+      <w:r>
+        <w:instrText xml:space="preserve"> SEQ Table \* ARABIC </w:instrText>
+      </w:r>
+      <w:r>
+        <w:fldChar w:fldCharType="separate"/>
+      </w:r>
+      <w:r>
+        <w:rPr>
+          <w:noProof/>
+        </w:rPr>
+        <w:t>12</w:t>
+      </w:r>
+      <w:r>
+        <w:rPr>
+          <w:noProof/>
+        </w:rPr>
+        <w:fldChar w:fldCharType="end"/>
+      </w:r>
       <w:r>
         <w:t xml:space="preserve">: </w:t>
       </w:r>
@@ -29128,14 +29914,27 @@
       <w:r>
         <w:t xml:space="preserve">Figure </w:t>
       </w:r>
-      <w:fldSimple w:instr=" SEQ Figure \* ARABIC ">
-        <w:r>
-          <w:rPr>
-            <w:noProof/>
-          </w:rPr>
-          <w:t>6</w:t>
-        </w:r>
-      </w:fldSimple>
+      <w:r>
+        <w:fldChar w:fldCharType="begin"/>
+      </w:r>
+      <w:r>
+        <w:instrText xml:space="preserve"> SEQ Figure \* ARABIC </w:instrText>
+      </w:r>
+      <w:r>
+        <w:fldChar w:fldCharType="separate"/>
+      </w:r>
+      <w:r>
+        <w:rPr>
+          <w:noProof/>
+        </w:rPr>
+        <w:t>6</w:t>
+      </w:r>
+      <w:r>
+        <w:rPr>
+          <w:noProof/>
+        </w:rPr>
+        <w:fldChar w:fldCharType="end"/>
+      </w:r>
       <w:r>
         <w:t xml:space="preserve">: </w:t>
       </w:r>
@@ -31015,14 +31814,27 @@
       <w:r>
         <w:t xml:space="preserve">Listing </w:t>
       </w:r>
-      <w:fldSimple w:instr=" SEQ Listing \* ARABIC ">
-        <w:r>
-          <w:rPr>
-            <w:noProof/>
-          </w:rPr>
-          <w:t>8</w:t>
-        </w:r>
-      </w:fldSimple>
+      <w:r>
+        <w:fldChar w:fldCharType="begin"/>
+      </w:r>
+      <w:r>
+        <w:instrText xml:space="preserve"> SEQ Listing \* ARABIC </w:instrText>
+      </w:r>
+      <w:r>
+        <w:fldChar w:fldCharType="separate"/>
+      </w:r>
+      <w:r>
+        <w:rPr>
+          <w:noProof/>
+        </w:rPr>
+        <w:t>8</w:t>
+      </w:r>
+      <w:r>
+        <w:rPr>
+          <w:noProof/>
+        </w:rPr>
+        <w:fldChar w:fldCharType="end"/>
+      </w:r>
       <w:r>
         <w:t xml:space="preserve">: </w:t>
       </w:r>
@@ -31918,14 +32730,30 @@
       <w:r>
         <w:t xml:space="preserve">Listing </w:t>
       </w:r>
-      <w:fldSimple w:instr=" SEQ Listing \* ARABIC ">
-        <w:r>
-          <w:rPr>
-            <w:noProof/>
-          </w:rPr>
-          <w:t>9</w:t>
-        </w:r>
-      </w:fldSimple>
+      <w:r>
+        <w:fldChar w:fldCharType="begin"/>
+      </w:r>
+      <w:r>
+        <w:instrText xml:space="preserve"> SEQ Listing \* ARAB</w:instrText>
+      </w:r>
+      <w:r>
+        <w:instrText xml:space="preserve">IC </w:instrText>
+      </w:r>
+      <w:r>
+        <w:fldChar w:fldCharType="separate"/>
+      </w:r>
+      <w:r>
+        <w:rPr>
+          <w:noProof/>
+        </w:rPr>
+        <w:t>9</w:t>
+      </w:r>
+      <w:r>
+        <w:rPr>
+          <w:noProof/>
+        </w:rPr>
+        <w:fldChar w:fldCharType="end"/>
+      </w:r>
       <w:r>
         <w:t xml:space="preserve">: </w:t>
       </w:r>
@@ -31942,14 +32770,14 @@
           <w:numId w:val="1"/>
         </w:numPr>
       </w:pPr>
-      <w:bookmarkStart w:id="32" w:name="_Toc47104968"/>
+      <w:bookmarkStart w:id="33" w:name="_Toc47104968"/>
       <w:r>
         <w:t>Coffee Cup Safety Standards GSN M</w:t>
       </w:r>
       <w:r>
         <w:t>odel</w:t>
       </w:r>
-      <w:bookmarkEnd w:id="32"/>
+      <w:bookmarkEnd w:id="33"/>
     </w:p>
     <w:p/>
     <w:p>
@@ -32065,14 +32893,27 @@
       <w:r>
         <w:t xml:space="preserve">Figure </w:t>
       </w:r>
-      <w:fldSimple w:instr=" SEQ Figure \* ARABIC ">
-        <w:r>
-          <w:rPr>
-            <w:noProof/>
-          </w:rPr>
-          <w:t>7</w:t>
-        </w:r>
-      </w:fldSimple>
+      <w:r>
+        <w:fldChar w:fldCharType="begin"/>
+      </w:r>
+      <w:r>
+        <w:instrText xml:space="preserve"> SEQ Figure \* ARABIC </w:instrText>
+      </w:r>
+      <w:r>
+        <w:fldChar w:fldCharType="separate"/>
+      </w:r>
+      <w:r>
+        <w:rPr>
+          <w:noProof/>
+        </w:rPr>
+        <w:t>7</w:t>
+      </w:r>
+      <w:r>
+        <w:rPr>
+          <w:noProof/>
+        </w:rPr>
+        <w:fldChar w:fldCharType="end"/>
+      </w:r>
       <w:r>
         <w:t>: An Example GSN Diagram for Coffee Cup Safety Cases</w:t>
       </w:r>
@@ -32088,7 +32929,13 @@
       </w:r>
       <w:proofErr w:type="spellEnd"/>
       <w:r>
-        <w:t xml:space="preserve"> GSN XMI file doesn’t store modules; thus the user cannot access the modules via Epsilon. Some EOL examples for querying this GSN model are shown in Table 13. The “C!” textual fragment indicates the </w:t>
+        <w:t xml:space="preserve"> GSN XMI file does</w:t>
+      </w:r>
+      <w:r>
+        <w:t xml:space="preserve"> not</w:t>
+      </w:r>
+      <w:r>
+        <w:t xml:space="preserve"> store modules; thus the user cannot access the modules via Epsilon. Some EOL examples for querying this GSN model are shown in Table 13. The “C!” textual fragment indicates the </w:t>
       </w:r>
       <w:proofErr w:type="spellStart"/>
       <w:r>
@@ -32401,14 +33248,27 @@
       <w:r>
         <w:t xml:space="preserve">Table </w:t>
       </w:r>
-      <w:fldSimple w:instr=" SEQ Table \* ARABIC ">
-        <w:r>
-          <w:rPr>
-            <w:noProof/>
-          </w:rPr>
-          <w:t>13</w:t>
-        </w:r>
-      </w:fldSimple>
+      <w:r>
+        <w:fldChar w:fldCharType="begin"/>
+      </w:r>
+      <w:r>
+        <w:instrText xml:space="preserve"> SEQ Table \* ARABIC </w:instrText>
+      </w:r>
+      <w:r>
+        <w:fldChar w:fldCharType="separate"/>
+      </w:r>
+      <w:r>
+        <w:rPr>
+          <w:noProof/>
+        </w:rPr>
+        <w:t>13</w:t>
+      </w:r>
+      <w:r>
+        <w:rPr>
+          <w:noProof/>
+        </w:rPr>
+        <w:fldChar w:fldCharType="end"/>
+      </w:r>
       <w:r>
         <w:t>: Coffee Cup Safety Case GSN Diagram EOL examples</w:t>
       </w:r>
@@ -32475,14 +33335,27 @@
       <w:r>
         <w:t xml:space="preserve">Figure </w:t>
       </w:r>
-      <w:fldSimple w:instr=" SEQ Figure \* ARABIC ">
-        <w:r>
-          <w:rPr>
-            <w:noProof/>
-          </w:rPr>
-          <w:t>8</w:t>
-        </w:r>
-      </w:fldSimple>
+      <w:r>
+        <w:fldChar w:fldCharType="begin"/>
+      </w:r>
+      <w:r>
+        <w:instrText xml:space="preserve"> SEQ Figure \* ARABIC </w:instrText>
+      </w:r>
+      <w:r>
+        <w:fldChar w:fldCharType="separate"/>
+      </w:r>
+      <w:r>
+        <w:rPr>
+          <w:noProof/>
+        </w:rPr>
+        <w:t>8</w:t>
+      </w:r>
+      <w:r>
+        <w:rPr>
+          <w:noProof/>
+        </w:rPr>
+        <w:fldChar w:fldCharType="end"/>
+      </w:r>
       <w:r>
         <w:t>: Coffe</w:t>
       </w:r>
@@ -32866,14 +33739,27 @@
       <w:r>
         <w:t xml:space="preserve">Listing </w:t>
       </w:r>
-      <w:fldSimple w:instr=" SEQ Listing \* ARABIC ">
-        <w:r>
-          <w:rPr>
-            <w:noProof/>
-          </w:rPr>
-          <w:t>10</w:t>
-        </w:r>
-      </w:fldSimple>
+      <w:r>
+        <w:fldChar w:fldCharType="begin"/>
+      </w:r>
+      <w:r>
+        <w:instrText xml:space="preserve"> SEQ Listing \* ARABIC </w:instrText>
+      </w:r>
+      <w:r>
+        <w:fldChar w:fldCharType="separate"/>
+      </w:r>
+      <w:r>
+        <w:rPr>
+          <w:noProof/>
+        </w:rPr>
+        <w:t>10</w:t>
+      </w:r>
+      <w:r>
+        <w:rPr>
+          <w:noProof/>
+        </w:rPr>
+        <w:fldChar w:fldCharType="end"/>
+      </w:r>
       <w:r>
         <w:t>: Coffee Cup Safety Case GSN Diagram EVL example</w:t>
       </w:r>
@@ -32934,14 +33820,27 @@
       <w:r>
         <w:t xml:space="preserve">Figure </w:t>
       </w:r>
-      <w:fldSimple w:instr=" SEQ Figure \* ARABIC ">
-        <w:r>
-          <w:rPr>
-            <w:noProof/>
-          </w:rPr>
-          <w:t>9</w:t>
-        </w:r>
-      </w:fldSimple>
+      <w:r>
+        <w:fldChar w:fldCharType="begin"/>
+      </w:r>
+      <w:r>
+        <w:instrText xml:space="preserve"> SEQ Figure \* ARABIC </w:instrText>
+      </w:r>
+      <w:r>
+        <w:fldChar w:fldCharType="separate"/>
+      </w:r>
+      <w:r>
+        <w:rPr>
+          <w:noProof/>
+        </w:rPr>
+        <w:t>9</w:t>
+      </w:r>
+      <w:r>
+        <w:rPr>
+          <w:noProof/>
+        </w:rPr>
+        <w:fldChar w:fldCharType="end"/>
+      </w:r>
       <w:r>
         <w:t>: Coffee Cup Safety Case GSN Diagram D Module</w:t>
       </w:r>
@@ -32967,7 +33866,13 @@
         <w:t xml:space="preserve"> 11.</w:t>
       </w:r>
       <w:r>
-        <w:t xml:space="preserve"> D (Design) module used for this example. It generates a table for each node element. Table’s headers contain node IDs and table cells contain node elements’ content.</w:t>
+        <w:t xml:space="preserve"> D (Design) module </w:t>
+      </w:r>
+      <w:r>
+        <w:t xml:space="preserve">is </w:t>
+      </w:r>
+      <w:r>
+        <w:t>used for this example. It generates a table for each node element. Table’s headers contain node IDs and table cells contain node elements’ content.</w:t>
       </w:r>
     </w:p>
     <w:p/>
@@ -33351,14 +34256,27 @@
       <w:r>
         <w:t xml:space="preserve">Listing </w:t>
       </w:r>
-      <w:fldSimple w:instr=" SEQ Listing \* ARABIC ">
-        <w:r>
-          <w:rPr>
-            <w:noProof/>
-          </w:rPr>
-          <w:t>11</w:t>
-        </w:r>
-      </w:fldSimple>
+      <w:r>
+        <w:fldChar w:fldCharType="begin"/>
+      </w:r>
+      <w:r>
+        <w:instrText xml:space="preserve"> SEQ Listing \* ARABIC </w:instrText>
+      </w:r>
+      <w:r>
+        <w:fldChar w:fldCharType="separate"/>
+      </w:r>
+      <w:r>
+        <w:rPr>
+          <w:noProof/>
+        </w:rPr>
+        <w:t>11</w:t>
+      </w:r>
+      <w:r>
+        <w:rPr>
+          <w:noProof/>
+        </w:rPr>
+        <w:fldChar w:fldCharType="end"/>
+      </w:r>
       <w:r>
         <w:t>: Coffee Cup Safety Case GSN Diagram EGL example</w:t>
       </w:r>
@@ -33372,11 +34290,11 @@
           <w:numId w:val="1"/>
         </w:numPr>
       </w:pPr>
-      <w:bookmarkStart w:id="33" w:name="_Toc47104969"/>
+      <w:bookmarkStart w:id="34" w:name="_Toc47104969"/>
       <w:r>
         <w:t>Requirements Coverage</w:t>
       </w:r>
-      <w:bookmarkEnd w:id="33"/>
+      <w:bookmarkEnd w:id="34"/>
     </w:p>
     <w:p/>
     <w:p>
@@ -35000,14 +35918,27 @@
       <w:r>
         <w:t xml:space="preserve">Table </w:t>
       </w:r>
-      <w:fldSimple w:instr=" SEQ Table \* ARABIC ">
-        <w:r>
-          <w:rPr>
-            <w:noProof/>
-          </w:rPr>
-          <w:t>14</w:t>
-        </w:r>
-      </w:fldSimple>
+      <w:r>
+        <w:fldChar w:fldCharType="begin"/>
+      </w:r>
+      <w:r>
+        <w:instrText xml:space="preserve"> SEQ Table \* ARABIC </w:instrText>
+      </w:r>
+      <w:r>
+        <w:fldChar w:fldCharType="separate"/>
+      </w:r>
+      <w:r>
+        <w:rPr>
+          <w:noProof/>
+        </w:rPr>
+        <w:t>14</w:t>
+      </w:r>
+      <w:r>
+        <w:rPr>
+          <w:noProof/>
+        </w:rPr>
+        <w:fldChar w:fldCharType="end"/>
+      </w:r>
       <w:r>
         <w:t>: Project Requirements Status</w:t>
       </w:r>
@@ -35058,7 +35989,13 @@
       </w:r>
       <w:proofErr w:type="spellEnd"/>
       <w:r>
-        <w:t xml:space="preserve"> GSN elements. The only exceptions are Goal-to-Strategy and Strategy-to-Goal elements. These two link elements aren’t stored in the XMI file so the </w:t>
+        <w:t xml:space="preserve"> GSN elements. The only exceptions are Goal-to-Strategy and Strategy-to-Goal elements. These two link elements are</w:t>
+      </w:r>
+      <w:r>
+        <w:t xml:space="preserve"> not</w:t>
+      </w:r>
+      <w:r>
+        <w:t xml:space="preserve"> stored in the XMI file so the </w:t>
       </w:r>
       <w:proofErr w:type="spellStart"/>
       <w:r>
@@ -35139,12 +36076,12 @@
           <w:numId w:val="1"/>
         </w:numPr>
       </w:pPr>
-      <w:bookmarkStart w:id="34" w:name="_Toc47104970"/>
+      <w:bookmarkStart w:id="35" w:name="_Toc47104970"/>
       <w:r>
         <w:lastRenderedPageBreak/>
         <w:t>CONCLUSION</w:t>
       </w:r>
-      <w:bookmarkEnd w:id="34"/>
+      <w:bookmarkEnd w:id="35"/>
     </w:p>
     <w:p/>
     <w:p>
@@ -35173,15 +36110,13 @@
       </w:r>
       <w:proofErr w:type="spellEnd"/>
       <w:r>
-        <w:t xml:space="preserve"> GSN models. Our vision is that this driver will allow GM engineers to more easily manipulate GSN models using proven and scalable (Epsilon) tools, supporting a rich set of analyses. At the same time, this work is not restricted to use within GM: any user of </w:t>
-      </w:r>
-      <w:proofErr w:type="spellStart"/>
-      <w:r>
-        <w:t>Astah</w:t>
-      </w:r>
-      <w:proofErr w:type="spellEnd"/>
-      <w:r>
-        <w:t xml:space="preserve"> GSN may benefit from its implementation. It may be that the Epsilon driver could lead to </w:t>
+        <w:t xml:space="preserve"> GSN models. Our vision is that this driver will allow </w:t>
+      </w:r>
+      <w:r>
+        <w:t xml:space="preserve">software </w:t>
+      </w:r>
+      <w:r>
+        <w:t xml:space="preserve">engineers to more easily manipulate GSN models using proven and scalable (Epsilon) tools, supporting a rich set of analyses. It may be that the Epsilon driver could lead to </w:t>
       </w:r>
       <w:r>
         <w:t xml:space="preserve">the </w:t>
@@ -35236,11 +36171,11 @@
           <w:numId w:val="1"/>
         </w:numPr>
       </w:pPr>
-      <w:bookmarkStart w:id="35" w:name="_Toc47104971"/>
+      <w:bookmarkStart w:id="36" w:name="_Toc47104971"/>
       <w:r>
         <w:t>Future Work</w:t>
       </w:r>
-      <w:bookmarkEnd w:id="35"/>
+      <w:bookmarkEnd w:id="36"/>
     </w:p>
     <w:p/>
     <w:p>
@@ -35286,12 +36221,12 @@
           <w:numId w:val="22"/>
         </w:numPr>
       </w:pPr>
-      <w:bookmarkStart w:id="36" w:name="_Toc47104972"/>
+      <w:bookmarkStart w:id="37" w:name="_Toc47104972"/>
       <w:r>
         <w:lastRenderedPageBreak/>
         <w:t>REFERENCES</w:t>
       </w:r>
-      <w:bookmarkEnd w:id="36"/>
+      <w:bookmarkEnd w:id="37"/>
     </w:p>
     <w:p/>
     <w:p>
@@ -35445,31 +36380,7 @@
           <w:rPr>
             <w:rStyle w:val="Kpr"/>
           </w:rPr>
-          <w:t>https://ocw.mit.e</w:t>
-        </w:r>
-        <w:r>
-          <w:rPr>
-            <w:rStyle w:val="Kpr"/>
-          </w:rPr>
-          <w:t>d</w:t>
-        </w:r>
-        <w:r>
-          <w:rPr>
-            <w:rStyle w:val="Kpr"/>
-          </w:rPr>
-          <w:t>u/courses/aeronautics-and-astro</w:t>
-        </w:r>
-        <w:r>
-          <w:rPr>
-            <w:rStyle w:val="Kpr"/>
-          </w:rPr>
-          <w:t>n</w:t>
-        </w:r>
-        <w:r>
-          <w:rPr>
-            <w:rStyle w:val="Kpr"/>
-          </w:rPr>
-          <w:t>autics/16-63j-system-safety-spring-2016/lecture-notes/MIT16_63JS16_LecNotes10.pdf</w:t>
+          <w:t>https://ocw.mit.edu/courses/aeronautics-and-astronautics/16-63j-system-safety-spring-2016/lecture-notes/MIT16_63JS16_LecNotes10.pdf</w:t>
         </w:r>
       </w:hyperlink>
       <w:r>
@@ -35698,29 +36609,14 @@
         </w:rPr>
         <w:t xml:space="preserve"> Available: </w:t>
       </w:r>
-      <w:bookmarkStart w:id="37" w:name="_GoBack"/>
-      <w:bookmarkEnd w:id="37"/>
-      <w:r>
-        <w:fldChar w:fldCharType="begin"/>
-      </w:r>
-      <w:r>
-        <w:instrText xml:space="preserve"> HYPERLINK "https://ebookcentral.proquest.com/lib/mcmu/reader.action?docID=3339365" </w:instrText>
-      </w:r>
-      <w:r>
-        <w:fldChar w:fldCharType="separate"/>
-      </w:r>
-      <w:r>
-        <w:rPr>
-          <w:rStyle w:val="Kpr"/>
-        </w:rPr>
-        <w:t>https://ebookcentral.proquest.com/lib/mcmu/reader.action?docID=3339365</w:t>
-      </w:r>
-      <w:r>
-        <w:rPr>
-          <w:rStyle w:val="Kpr"/>
-        </w:rPr>
-        <w:fldChar w:fldCharType="end"/>
-      </w:r>
+      <w:hyperlink r:id="rId24" w:history="1">
+        <w:r>
+          <w:rPr>
+            <w:rStyle w:val="Kpr"/>
+          </w:rPr>
+          <w:t>https://ebookcentral.proquest.com/lib/mcmu/reader.action?docID=3339365</w:t>
+        </w:r>
+      </w:hyperlink>
       <w:r>
         <w:t>. Accessed: Jul. 10, 2020.</w:t>
       </w:r>
@@ -36390,7 +37286,7 @@
       <w:r>
         <w:t xml:space="preserve">]. Available: </w:t>
       </w:r>
-      <w:hyperlink r:id="rId24" w:history="1">
+      <w:hyperlink r:id="rId25" w:history="1">
         <w:r>
           <w:rPr>
             <w:rStyle w:val="Kpr"/>
@@ -36456,7 +37352,7 @@
       <w:r>
         <w:t xml:space="preserve">Available: </w:t>
       </w:r>
-      <w:hyperlink r:id="rId25" w:history="1">
+      <w:hyperlink r:id="rId26" w:history="1">
         <w:r>
           <w:rPr>
             <w:rStyle w:val="Kpr"/>
@@ -36684,7 +37580,7 @@
       <w:r>
         <w:t xml:space="preserve">: </w:t>
       </w:r>
-      <w:hyperlink r:id="rId26" w:history="1">
+      <w:hyperlink r:id="rId27" w:history="1">
         <w:r>
           <w:rPr>
             <w:rStyle w:val="Kpr"/>
@@ -36752,7 +37648,7 @@
       <w:r>
         <w:t xml:space="preserve">, 2020. [Online]. Available: </w:t>
       </w:r>
-      <w:hyperlink r:id="rId27" w:history="1">
+      <w:hyperlink r:id="rId28" w:history="1">
         <w:r>
           <w:rPr>
             <w:rStyle w:val="Kpr"/>
@@ -36794,7 +37690,7 @@
         </w:numPr>
         <w:jc w:val="left"/>
       </w:pPr>
-      <w:hyperlink r:id="rId28" w:history="1">
+      <w:hyperlink r:id="rId29" w:history="1">
         <w:r>
           <w:t>Jonathan Hedley</w:t>
         </w:r>
@@ -36810,7 +37706,7 @@
       <w:r>
         <w:t xml:space="preserve">: Java HTML Parser”, 2020. [Online]. Available: </w:t>
       </w:r>
-      <w:hyperlink r:id="rId29" w:history="1">
+      <w:hyperlink r:id="rId30" w:history="1">
         <w:r>
           <w:rPr>
             <w:rStyle w:val="Kpr"/>
@@ -36853,7 +37749,7 @@
       <w:r>
         <w:t xml:space="preserve">: </w:t>
       </w:r>
-      <w:hyperlink r:id="rId30" w:history="1">
+      <w:hyperlink r:id="rId31" w:history="1">
         <w:r>
           <w:rPr>
             <w:rStyle w:val="Kpr"/>
@@ -36914,7 +37810,7 @@
       <w:r>
         <w:t xml:space="preserve">able: </w:t>
       </w:r>
-      <w:hyperlink r:id="rId31" w:history="1">
+      <w:hyperlink r:id="rId32" w:history="1">
         <w:r>
           <w:rPr>
             <w:rStyle w:val="Kpr"/>
@@ -36954,47 +37850,81 @@
         <w:jc w:val="left"/>
       </w:pPr>
       <w:r>
-        <w:t xml:space="preserve">T. Chowdhury, A. </w:t>
+        <w:t>N</w:t>
+      </w:r>
+      <w:r>
+        <w:t xml:space="preserve">. </w:t>
       </w:r>
       <w:proofErr w:type="spellStart"/>
       <w:r>
-        <w:t>Wassyng</w:t>
+        <w:t>Annable</w:t>
       </w:r>
       <w:proofErr w:type="spellEnd"/>
       <w:r>
-        <w:t xml:space="preserve">, R. F. Paige and M. </w:t>
+        <w:t>, “</w:t>
+      </w:r>
+      <w:r>
+        <w:t>A Model-Based Approach to Formal Safety Cases</w:t>
+      </w:r>
+      <w:r>
+        <w:t xml:space="preserve">,” </w:t>
       </w:r>
       <w:proofErr w:type="spellStart"/>
       <w:r>
-        <w:t>Lawford</w:t>
+        <w:t>M.</w:t>
+      </w:r>
+      <w:r>
+        <w:t>A.</w:t>
+      </w:r>
+      <w:r>
+        <w:t>S</w:t>
+      </w:r>
+      <w:r>
+        <w:t>c</w:t>
       </w:r>
       <w:proofErr w:type="spellEnd"/>
       <w:r>
-        <w:t>, "Criteria to Systematically Eval</w:t>
-      </w:r>
-      <w:r>
-        <w:t>uate (Safety) Assurance Cases</w:t>
-      </w:r>
-      <w:r>
-        <w:t>"</w:t>
+        <w:t xml:space="preserve">. thesis, </w:t>
+      </w:r>
+      <w:r>
+        <w:t>Comp. and Soft</w:t>
+      </w:r>
+      <w:r>
+        <w:t xml:space="preserve">. Dept., </w:t>
+      </w:r>
+      <w:r>
+        <w:t>McMaster</w:t>
+      </w:r>
+      <w:r>
+        <w:t xml:space="preserve"> Univ., </w:t>
+      </w:r>
+      <w:r>
+        <w:t>Hamilton</w:t>
+      </w:r>
+      <w:r>
+        <w:t xml:space="preserve">, </w:t>
+      </w:r>
+      <w:r>
+        <w:t>ON</w:t>
       </w:r>
       <w:r>
         <w:t>,</w:t>
       </w:r>
       <w:r>
-        <w:t xml:space="preserve"> 2019 IEEE 30th International Symposium on Software Reliability Engineering (ISSRE), Berlin, Germany, 2019, pp. 380-390, </w:t>
-      </w:r>
-      <w:proofErr w:type="spellStart"/>
-      <w:r>
-        <w:t>doi</w:t>
-      </w:r>
-      <w:proofErr w:type="spellEnd"/>
-      <w:r>
-        <w:t>: 10.1109/ISSRE.2019.00045.</w:t>
+        <w:t xml:space="preserve"> Canada,</w:t>
+      </w:r>
+      <w:r>
+        <w:t xml:space="preserve"> </w:t>
+      </w:r>
+      <w:r>
+        <w:t>2020</w:t>
+      </w:r>
+      <w:r>
+        <w:t>.</w:t>
       </w:r>
     </w:p>
     <w:sectPr>
-      <w:footerReference w:type="default" r:id="rId32"/>
+      <w:footerReference w:type="default" r:id="rId33"/>
       <w:pgSz w:w="12240" w:h="15840"/>
       <w:pgMar w:top="1417" w:right="1417" w:bottom="1417" w:left="1417" w:header="708" w:footer="708" w:gutter="0"/>
       <w:pgNumType w:start="1"/>
@@ -37050,6 +37980,7 @@
         <w:docPartUnique/>
       </w:docPartObj>
     </w:sdtPr>
+    <w:sdtEndPr/>
     <w:sdtContent>
       <w:p>
         <w:pPr>
@@ -37106,6 +38037,7 @@
         <w:docPartUnique/>
       </w:docPartObj>
     </w:sdtPr>
+    <w:sdtEndPr/>
     <w:sdtContent>
       <w:p>
         <w:pPr>
@@ -37126,7 +38058,7 @@
             <w:noProof/>
             <w:lang w:val="tr-TR"/>
           </w:rPr>
-          <w:t>43</w:t>
+          <w:t>19</w:t>
         </w:r>
         <w:r>
           <w:fldChar w:fldCharType="end"/>
@@ -41984,7 +42916,7 @@
 </file>
 
 <file path=customXml/itemProps1.xml><?xml version="1.0" encoding="utf-8"?>
-<ds:datastoreItem xmlns:ds="http://schemas.openxmlformats.org/officeDocument/2006/customXml" ds:itemID="{C7BE8C10-9C91-4FE2-9C61-AE0669446A9D}">
+<ds:datastoreItem xmlns:ds="http://schemas.openxmlformats.org/officeDocument/2006/customXml" ds:itemID="{19979E79-4622-4286-8FCB-26F6AA3C71C7}">
   <ds:schemaRefs>
     <ds:schemaRef ds:uri="http://schemas.openxmlformats.org/officeDocument/2006/bibliography"/>
   </ds:schemaRefs>

</xml_diff>

<commit_message>
Report - GM report from the Introduction (Sec 1)
</commit_message>
<xml_diff>
--- a/Project Report/BaranKaya_ProjectReport.docx
+++ b/Project Report/BaranKaya_ProjectReport.docx
@@ -4618,8 +4618,16 @@
         <w:t>,</w:t>
       </w:r>
       <w:r>
-        <w:t xml:space="preserve"> but it lacks support for model management. The focus of this project, which is informally in collaboration with General Motors, is to provide Epsilon driver support for Astah GSN models. In turn, this will allow GSN models to be programmatically manipulated using Epsilon programs. </w:t>
-      </w:r>
+        <w:t xml:space="preserve"> but it lacks support for model management. The </w:t>
+      </w:r>
+      <w:r>
+        <w:t xml:space="preserve">focus of this project </w:t>
+      </w:r>
+      <w:r>
+        <w:t xml:space="preserve">is to provide Epsilon driver support for Astah GSN models. In turn, this will allow GSN models to be programmatically manipulated using Epsilon programs. </w:t>
+      </w:r>
+      <w:bookmarkStart w:id="2" w:name="_GoBack"/>
+      <w:bookmarkEnd w:id="2"/>
     </w:p>
     <w:p>
       <w:r>
@@ -4671,7 +4679,7 @@
           <w:numId w:val="1"/>
         </w:numPr>
       </w:pPr>
-      <w:bookmarkStart w:id="2" w:name="_Toc47104938"/>
+      <w:bookmarkStart w:id="3" w:name="_Toc47104938"/>
       <w:r>
         <w:lastRenderedPageBreak/>
         <w:t>RELATED WOR</w:t>
@@ -4679,7 +4687,7 @@
       <w:r>
         <w:t>K</w:t>
       </w:r>
-      <w:bookmarkEnd w:id="2"/>
+      <w:bookmarkEnd w:id="3"/>
     </w:p>
     <w:p/>
     <w:p>
@@ -4729,11 +4737,11 @@
           <w:numId w:val="1"/>
         </w:numPr>
       </w:pPr>
-      <w:bookmarkStart w:id="3" w:name="_Toc47104939"/>
+      <w:bookmarkStart w:id="4" w:name="_Toc47104939"/>
       <w:r>
         <w:t>Model-Driven Engineering</w:t>
       </w:r>
-      <w:bookmarkEnd w:id="3"/>
+      <w:bookmarkEnd w:id="4"/>
     </w:p>
     <w:p/>
     <w:p>
@@ -4778,12 +4786,12 @@
           <w:numId w:val="1"/>
         </w:numPr>
       </w:pPr>
-      <w:bookmarkStart w:id="4" w:name="_Toc47104940"/>
+      <w:bookmarkStart w:id="5" w:name="_Toc47104940"/>
       <w:r>
         <w:lastRenderedPageBreak/>
         <w:t>Safety Cases &amp; Goal Structuring Notation</w:t>
       </w:r>
-      <w:bookmarkEnd w:id="4"/>
+      <w:bookmarkEnd w:id="5"/>
     </w:p>
     <w:p>
       <w:pPr>
@@ -5236,7 +5244,7 @@
           <w:lang w:eastAsia="en-CA"/>
         </w:rPr>
         <w:drawing>
-          <wp:inline distT="0" distB="0" distL="0" distR="0" wp14:anchorId="4FC076AE" wp14:editId="2595D012">
+          <wp:inline distT="0" distB="0" distL="0" distR="0" wp14:anchorId="757DDEA9" wp14:editId="78D3F5D9">
             <wp:extent cx="6057900" cy="3672840"/>
             <wp:effectExtent l="0" t="0" r="0" b="3810"/>
             <wp:docPr id="7" name="Resim 7"/>
@@ -5282,27 +5290,14 @@
       <w:r>
         <w:t xml:space="preserve">Figure </w:t>
       </w:r>
-      <w:r>
-        <w:fldChar w:fldCharType="begin"/>
-      </w:r>
-      <w:r>
-        <w:instrText xml:space="preserve"> SEQ Figure \* ARABIC </w:instrText>
-      </w:r>
-      <w:r>
-        <w:fldChar w:fldCharType="separate"/>
-      </w:r>
-      <w:r>
-        <w:rPr>
-          <w:noProof/>
-        </w:rPr>
-        <w:t>1</w:t>
-      </w:r>
-      <w:r>
-        <w:rPr>
-          <w:noProof/>
-        </w:rPr>
-        <w:fldChar w:fldCharType="end"/>
-      </w:r>
+      <w:fldSimple w:instr=" SEQ Figure \* ARABIC ">
+        <w:r>
+          <w:rPr>
+            <w:noProof/>
+          </w:rPr>
+          <w:t>1</w:t>
+        </w:r>
+      </w:fldSimple>
       <w:r>
         <w:t>: GSN Diagram</w:t>
       </w:r>
@@ -5531,12 +5526,12 @@
           <w:numId w:val="1"/>
         </w:numPr>
       </w:pPr>
-      <w:bookmarkStart w:id="5" w:name="_Toc47104941"/>
+      <w:bookmarkStart w:id="6" w:name="_Toc47104941"/>
       <w:r>
         <w:lastRenderedPageBreak/>
         <w:t>Epsilon</w:t>
       </w:r>
-      <w:bookmarkEnd w:id="5"/>
+      <w:bookmarkEnd w:id="6"/>
     </w:p>
     <w:p/>
     <w:p>
@@ -5729,12 +5724,12 @@
           <w:numId w:val="1"/>
         </w:numPr>
       </w:pPr>
-      <w:bookmarkStart w:id="6" w:name="_Toc47104942"/>
+      <w:bookmarkStart w:id="7" w:name="_Toc47104942"/>
       <w:r>
         <w:lastRenderedPageBreak/>
         <w:t>REQUIREMENTS</w:t>
       </w:r>
-      <w:bookmarkEnd w:id="6"/>
+      <w:bookmarkEnd w:id="7"/>
     </w:p>
     <w:p/>
     <w:p>
@@ -6763,12 +6758,12 @@
           <w:numId w:val="1"/>
         </w:numPr>
       </w:pPr>
-      <w:bookmarkStart w:id="7" w:name="_Toc47104943"/>
+      <w:bookmarkStart w:id="8" w:name="_Toc47104943"/>
       <w:r>
         <w:lastRenderedPageBreak/>
         <w:t>DESIGN</w:t>
       </w:r>
-      <w:bookmarkEnd w:id="7"/>
+      <w:bookmarkEnd w:id="8"/>
     </w:p>
     <w:p/>
     <w:p>
@@ -7040,7 +7035,7 @@
           <w:numId w:val="1"/>
         </w:numPr>
       </w:pPr>
-      <w:bookmarkStart w:id="8" w:name="_Toc47104944"/>
+      <w:bookmarkStart w:id="9" w:name="_Toc47104944"/>
       <w:r>
         <w:t xml:space="preserve">Implementing an Epsilon Driver for a </w:t>
       </w:r>
@@ -7056,7 +7051,7 @@
       <w:r>
         <w:t>ool</w:t>
       </w:r>
-      <w:bookmarkEnd w:id="8"/>
+      <w:bookmarkEnd w:id="9"/>
     </w:p>
     <w:p/>
     <w:p>
@@ -7720,27 +7715,14 @@
       <w:r>
         <w:t xml:space="preserve">Figure </w:t>
       </w:r>
-      <w:r>
-        <w:fldChar w:fldCharType="begin"/>
-      </w:r>
-      <w:r>
-        <w:instrText xml:space="preserve"> SEQ Figure \* ARABIC </w:instrText>
-      </w:r>
-      <w:r>
-        <w:fldChar w:fldCharType="separate"/>
-      </w:r>
-      <w:r>
-        <w:rPr>
-          <w:noProof/>
-        </w:rPr>
-        <w:t>2</w:t>
-      </w:r>
-      <w:r>
-        <w:rPr>
-          <w:noProof/>
-        </w:rPr>
-        <w:fldChar w:fldCharType="end"/>
-      </w:r>
+      <w:fldSimple w:instr=" SEQ Figure \* ARABIC ">
+        <w:r>
+          <w:rPr>
+            <w:noProof/>
+          </w:rPr>
+          <w:t>2</w:t>
+        </w:r>
+      </w:fldSimple>
       <w:r>
         <w:t>: Astah GSN Diagram (Left) and</w:t>
       </w:r>
@@ -7760,7 +7742,7 @@
           <w:numId w:val="1"/>
         </w:numPr>
       </w:pPr>
-      <w:bookmarkStart w:id="9" w:name="_Toc47104945"/>
+      <w:bookmarkStart w:id="10" w:name="_Toc47104945"/>
       <w:r>
         <w:t xml:space="preserve">XMI </w:t>
       </w:r>
@@ -7779,7 +7761,7 @@
       <w:r>
         <w:t>s</w:t>
       </w:r>
-      <w:bookmarkEnd w:id="9"/>
+      <w:bookmarkEnd w:id="10"/>
     </w:p>
     <w:p/>
     <w:p>
@@ -8028,27 +8010,14 @@
       <w:r>
         <w:t xml:space="preserve">Table </w:t>
       </w:r>
-      <w:r>
-        <w:fldChar w:fldCharType="begin"/>
-      </w:r>
-      <w:r>
-        <w:instrText xml:space="preserve"> SEQ Table \* ARABIC </w:instrText>
-      </w:r>
-      <w:r>
-        <w:fldChar w:fldCharType="separate"/>
-      </w:r>
-      <w:r>
-        <w:rPr>
-          <w:noProof/>
-        </w:rPr>
-        <w:t>1</w:t>
-      </w:r>
-      <w:r>
-        <w:rPr>
-          <w:noProof/>
-        </w:rPr>
-        <w:fldChar w:fldCharType="end"/>
-      </w:r>
+      <w:fldSimple w:instr=" SEQ Table \* ARABIC ">
+        <w:r>
+          <w:rPr>
+            <w:noProof/>
+          </w:rPr>
+          <w:t>1</w:t>
+        </w:r>
+      </w:fldSimple>
       <w:r>
         <w:t xml:space="preserve">: GSN Model Standard </w:t>
       </w:r>
@@ -8253,27 +8222,14 @@
       <w:r>
         <w:t xml:space="preserve">Table </w:t>
       </w:r>
-      <w:r>
-        <w:fldChar w:fldCharType="begin"/>
-      </w:r>
-      <w:r>
-        <w:instrText xml:space="preserve"> SEQ Table \* ARABIC </w:instrText>
-      </w:r>
-      <w:r>
-        <w:fldChar w:fldCharType="separate"/>
-      </w:r>
-      <w:r>
-        <w:rPr>
-          <w:noProof/>
-        </w:rPr>
-        <w:t>2</w:t>
-      </w:r>
-      <w:r>
-        <w:rPr>
-          <w:noProof/>
-        </w:rPr>
-        <w:fldChar w:fldCharType="end"/>
-      </w:r>
+      <w:fldSimple w:instr=" SEQ Table \* ARABIC ">
+        <w:r>
+          <w:rPr>
+            <w:noProof/>
+          </w:rPr>
+          <w:t>2</w:t>
+        </w:r>
+      </w:fldSimple>
       <w:r>
         <w:t xml:space="preserve">: </w:t>
       </w:r>
@@ -8964,27 +8920,14 @@
       <w:r>
         <w:t xml:space="preserve">Table </w:t>
       </w:r>
-      <w:r>
-        <w:fldChar w:fldCharType="begin"/>
-      </w:r>
-      <w:r>
-        <w:instrText xml:space="preserve"> SEQ Table \* ARABIC </w:instrText>
-      </w:r>
-      <w:r>
-        <w:fldChar w:fldCharType="separate"/>
-      </w:r>
-      <w:r>
-        <w:rPr>
-          <w:noProof/>
-        </w:rPr>
-        <w:t>3</w:t>
-      </w:r>
-      <w:r>
-        <w:rPr>
-          <w:noProof/>
-        </w:rPr>
-        <w:fldChar w:fldCharType="end"/>
-      </w:r>
+      <w:fldSimple w:instr=" SEQ Table \* ARABIC ">
+        <w:r>
+          <w:rPr>
+            <w:noProof/>
+          </w:rPr>
+          <w:t>3</w:t>
+        </w:r>
+      </w:fldSimple>
       <w:r>
         <w:t>: Astah GSN XMI document attributes</w:t>
       </w:r>
@@ -9001,7 +8944,7 @@
           <w:numId w:val="1"/>
         </w:numPr>
       </w:pPr>
-      <w:bookmarkStart w:id="10" w:name="_Toc47104946"/>
+      <w:bookmarkStart w:id="11" w:name="_Toc47104946"/>
       <w:r>
         <w:lastRenderedPageBreak/>
         <w:t xml:space="preserve">Using </w:t>
@@ -9021,7 +8964,7 @@
       <w:r>
         <w:t>river</w:t>
       </w:r>
-      <w:bookmarkEnd w:id="10"/>
+      <w:bookmarkEnd w:id="11"/>
     </w:p>
     <w:p/>
     <w:p>
@@ -9257,7 +9200,7 @@
           <w:numId w:val="1"/>
         </w:numPr>
       </w:pPr>
-      <w:bookmarkStart w:id="11" w:name="_Toc47104947"/>
+      <w:bookmarkStart w:id="12" w:name="_Toc47104947"/>
       <w:r>
         <w:t xml:space="preserve">Using the Epsilon </w:t>
       </w:r>
@@ -9270,7 +9213,7 @@
       <w:r>
         <w:t>river</w:t>
       </w:r>
-      <w:bookmarkEnd w:id="11"/>
+      <w:bookmarkEnd w:id="12"/>
     </w:p>
     <w:p/>
     <w:p>
@@ -9542,7 +9485,7 @@
           <w:szCs w:val="39"/>
         </w:rPr>
       </w:pPr>
-      <w:bookmarkStart w:id="12" w:name="_Toc47104948"/>
+      <w:bookmarkStart w:id="13" w:name="_Toc47104948"/>
       <w:r>
         <w:rPr>
           <w:sz w:val="39"/>
@@ -9599,7 +9542,7 @@
         </w:rPr>
         <w:t xml:space="preserve"> XMI File</w:t>
       </w:r>
-      <w:bookmarkEnd w:id="12"/>
+      <w:bookmarkEnd w:id="13"/>
     </w:p>
     <w:p/>
     <w:p>
@@ -9709,27 +9652,14 @@
       <w:r>
         <w:t xml:space="preserve">Figure </w:t>
       </w:r>
-      <w:r>
-        <w:fldChar w:fldCharType="begin"/>
-      </w:r>
-      <w:r>
-        <w:instrText xml:space="preserve"> SEQ Figure \* ARABIC </w:instrText>
-      </w:r>
-      <w:r>
-        <w:fldChar w:fldCharType="separate"/>
-      </w:r>
-      <w:r>
-        <w:rPr>
-          <w:noProof/>
-        </w:rPr>
-        <w:t>3</w:t>
-      </w:r>
-      <w:r>
-        <w:rPr>
-          <w:noProof/>
-        </w:rPr>
-        <w:fldChar w:fldCharType="end"/>
-      </w:r>
+      <w:fldSimple w:instr=" SEQ Figure \* ARABIC ">
+        <w:r>
+          <w:rPr>
+            <w:noProof/>
+          </w:rPr>
+          <w:t>3</w:t>
+        </w:r>
+      </w:fldSimple>
       <w:r>
         <w:t>: Two Goal elements with auto-generated ID (Left) and customized ID (Right)</w:t>
       </w:r>
@@ -11237,27 +11167,14 @@
       <w:r>
         <w:t xml:space="preserve">Table </w:t>
       </w:r>
-      <w:r>
-        <w:fldChar w:fldCharType="begin"/>
-      </w:r>
-      <w:r>
-        <w:instrText xml:space="preserve"> SEQ Table \* ARABIC </w:instrText>
-      </w:r>
-      <w:r>
-        <w:fldChar w:fldCharType="separate"/>
-      </w:r>
-      <w:r>
-        <w:rPr>
-          <w:noProof/>
-        </w:rPr>
-        <w:t>4</w:t>
-      </w:r>
-      <w:r>
-        <w:rPr>
-          <w:noProof/>
-        </w:rPr>
-        <w:fldChar w:fldCharType="end"/>
-      </w:r>
+      <w:fldSimple w:instr=" SEQ Table \* ARABIC ">
+        <w:r>
+          <w:rPr>
+            <w:noProof/>
+          </w:rPr>
+          <w:t>4</w:t>
+        </w:r>
+      </w:fldSimple>
       <w:r>
         <w:t>: Example Element Tags from</w:t>
       </w:r>
@@ -11277,7 +11194,7 @@
           <w:numId w:val="1"/>
         </w:numPr>
       </w:pPr>
-      <w:bookmarkStart w:id="13" w:name="_Toc47104949"/>
+      <w:bookmarkStart w:id="14" w:name="_Toc47104949"/>
       <w:r>
         <w:lastRenderedPageBreak/>
         <w:t xml:space="preserve">Problems with Astah GSN XMI </w:t>
@@ -11288,7 +11205,7 @@
       <w:r>
         <w:t>iles</w:t>
       </w:r>
-      <w:bookmarkEnd w:id="13"/>
+      <w:bookmarkEnd w:id="14"/>
     </w:p>
     <w:p/>
     <w:p>
@@ -11652,12 +11569,12 @@
           <w:numId w:val="1"/>
         </w:numPr>
       </w:pPr>
-      <w:bookmarkStart w:id="14" w:name="_Toc47104950"/>
+      <w:bookmarkStart w:id="15" w:name="_Toc47104950"/>
       <w:r>
         <w:lastRenderedPageBreak/>
         <w:t>IMPLEMENTATION</w:t>
       </w:r>
-      <w:bookmarkEnd w:id="14"/>
+      <w:bookmarkEnd w:id="15"/>
     </w:p>
     <w:p/>
     <w:p>
@@ -11714,14 +11631,14 @@
           <w:numId w:val="1"/>
         </w:numPr>
       </w:pPr>
-      <w:bookmarkStart w:id="15" w:name="_Toc47104951"/>
+      <w:bookmarkStart w:id="16" w:name="_Toc47104951"/>
       <w:r>
         <w:t>GSN Model</w:t>
       </w:r>
       <w:r>
         <w:t xml:space="preserve"> Class</w:t>
       </w:r>
-      <w:bookmarkEnd w:id="15"/>
+      <w:bookmarkEnd w:id="16"/>
     </w:p>
     <w:p/>
     <w:p>
@@ -12047,7 +11964,7 @@
           <w:numId w:val="1"/>
         </w:numPr>
       </w:pPr>
-      <w:bookmarkStart w:id="16" w:name="_Toc47104952"/>
+      <w:bookmarkStart w:id="17" w:name="_Toc47104952"/>
       <w:r>
         <w:t xml:space="preserve">GSN </w:t>
       </w:r>
@@ -12057,7 +11974,7 @@
       <w:r>
         <w:t xml:space="preserve"> Class</w:t>
       </w:r>
-      <w:bookmarkEnd w:id="16"/>
+      <w:bookmarkEnd w:id="17"/>
     </w:p>
     <w:p/>
     <w:p>
@@ -12723,7 +12640,7 @@
           <w:numId w:val="1"/>
         </w:numPr>
       </w:pPr>
-      <w:bookmarkStart w:id="17" w:name="_Toc47104953"/>
+      <w:bookmarkStart w:id="18" w:name="_Toc47104953"/>
       <w:r>
         <w:t xml:space="preserve">GSN </w:t>
       </w:r>
@@ -12736,7 +12653,7 @@
       <w:r>
         <w:t xml:space="preserve"> Class</w:t>
       </w:r>
-      <w:bookmarkEnd w:id="17"/>
+      <w:bookmarkEnd w:id="18"/>
     </w:p>
     <w:p/>
     <w:p>
@@ -12895,14 +12812,14 @@
           <w:numId w:val="1"/>
         </w:numPr>
       </w:pPr>
-      <w:bookmarkStart w:id="18" w:name="_Toc47104954"/>
+      <w:bookmarkStart w:id="19" w:name="_Toc47104954"/>
       <w:r>
         <w:t>GSN Property Getter</w:t>
       </w:r>
       <w:r>
         <w:t xml:space="preserve"> Class</w:t>
       </w:r>
-      <w:bookmarkEnd w:id="18"/>
+      <w:bookmarkEnd w:id="19"/>
     </w:p>
     <w:p/>
     <w:p>
@@ -14436,7 +14353,7 @@
           <w:numId w:val="1"/>
         </w:numPr>
       </w:pPr>
-      <w:bookmarkStart w:id="19" w:name="_Toc47104955"/>
+      <w:bookmarkStart w:id="20" w:name="_Toc47104955"/>
       <w:r>
         <w:t>G</w:t>
       </w:r>
@@ -14446,7 +14363,7 @@
       <w:r>
         <w:t xml:space="preserve"> Class</w:t>
       </w:r>
-      <w:bookmarkEnd w:id="19"/>
+      <w:bookmarkEnd w:id="20"/>
     </w:p>
     <w:p/>
     <w:p>
@@ -15120,12 +15037,12 @@
           <w:numId w:val="1"/>
         </w:numPr>
       </w:pPr>
-      <w:bookmarkStart w:id="20" w:name="_Toc47104956"/>
+      <w:bookmarkStart w:id="21" w:name="_Toc47104956"/>
       <w:r>
         <w:lastRenderedPageBreak/>
         <w:t>EVALUATION</w:t>
       </w:r>
-      <w:bookmarkEnd w:id="20"/>
+      <w:bookmarkEnd w:id="21"/>
     </w:p>
     <w:p/>
     <w:p>
@@ -15154,7 +15071,7 @@
           <w:numId w:val="1"/>
         </w:numPr>
       </w:pPr>
-      <w:bookmarkStart w:id="21" w:name="_Toc47104957"/>
+      <w:bookmarkStart w:id="22" w:name="_Toc47104957"/>
       <w:r>
         <w:t xml:space="preserve">How </w:t>
       </w:r>
@@ -15164,7 +15081,7 @@
       <w:r>
         <w:t xml:space="preserve"> Use Astah GSN Driver?</w:t>
       </w:r>
-      <w:bookmarkEnd w:id="21"/>
+      <w:bookmarkEnd w:id="22"/>
     </w:p>
     <w:p>
       <w:pPr>
@@ -15196,14 +15113,14 @@
           <w:numId w:val="1"/>
         </w:numPr>
       </w:pPr>
-      <w:bookmarkStart w:id="22" w:name="_Toc47104958"/>
+      <w:bookmarkStart w:id="23" w:name="_Toc47104958"/>
       <w:r>
         <w:t>Loading the Astah GSN M</w:t>
       </w:r>
       <w:r>
    